<commit_message>
Eng. Soft.2: Criados Diagramas de componentes e Fisico Parcial de CRUD Trilho
.Criei Diagramas de componentes e Fisico Parcial de CRUD Trilho e inclui no relatório.
.Foram feitas correcções e anotações no relatório.

Tempo: 2h
</commit_message>
<xml_diff>
--- a/doc/relatorio.docx
+++ b/doc/relatorio.docx
@@ -12,7 +12,7 @@
         <w:rPr>
           <w:noProof/>
         </w:rPr>
-        <w:pict>
+        <w:pict w14:anchorId="7A8E2266">
           <v:shapetype id="_x0000_t75" coordsize="21600,21600" o:spt="75" o:preferrelative="t" path="m@4@5l@4@11@9@11@9@5xe" filled="f" stroked="f">
             <v:stroke joinstyle="miter"/>
             <v:formulas>
@@ -165,31 +165,13 @@
           <w:lang w:val="pt-PT"/>
         </w:rPr>
       </w:pPr>
-      <w:proofErr w:type="spellStart"/>
       <w:r>
         <w:rPr>
           <w:sz w:val="32"/>
           <w:lang w:val="pt-PT"/>
         </w:rPr>
-        <w:t>Trails</w:t>
-      </w:r>
-      <w:proofErr w:type="spellEnd"/>
-      <w:r>
-        <w:rPr>
-          <w:sz w:val="32"/>
-          <w:lang w:val="pt-PT"/>
-        </w:rPr>
-        <w:t xml:space="preserve"> 4 </w:t>
-      </w:r>
-      <w:proofErr w:type="spellStart"/>
-      <w:r>
-        <w:rPr>
-          <w:sz w:val="32"/>
-          <w:lang w:val="pt-PT"/>
-        </w:rPr>
-        <w:t>Health</w:t>
-      </w:r>
-      <w:proofErr w:type="spellEnd"/>
+        <w:t>Trails 4 Health</w:t>
+      </w:r>
     </w:p>
     <w:p>
       <w:pPr>
@@ -229,7 +211,7 @@
         <mc:AlternateContent>
           <mc:Choice Requires="wps">
             <w:drawing>
-              <wp:anchor distT="0" distB="0" distL="114300" distR="114300" simplePos="0" relativeHeight="251539456" behindDoc="0" locked="0" layoutInCell="1" allowOverlap="1" wp14:anchorId="73CD77D5" wp14:editId="2C7B2263">
+              <wp:anchor distT="0" distB="0" distL="114300" distR="114300" simplePos="0" relativeHeight="251539456" behindDoc="0" locked="0" layoutInCell="1" allowOverlap="1" wp14:anchorId="39CA93F9" wp14:editId="2B9B871B">
                 <wp:simplePos x="0" y="0"/>
                 <wp:positionH relativeFrom="margin">
                   <wp:posOffset>-52070</wp:posOffset>
@@ -303,23 +285,13 @@
                                       <w:szCs w:val="24"/>
                                     </w:rPr>
                                   </w:pPr>
-                                  <w:proofErr w:type="spellStart"/>
                                   <w:r>
                                     <w:rPr>
                                       <w:b/>
                                       <w:sz w:val="24"/>
                                       <w:szCs w:val="24"/>
                                     </w:rPr>
-                                    <w:t>Curso</w:t>
-                                  </w:r>
-                                  <w:proofErr w:type="spellEnd"/>
-                                  <w:r>
-                                    <w:rPr>
-                                      <w:b/>
-                                      <w:sz w:val="24"/>
-                                      <w:szCs w:val="24"/>
-                                    </w:rPr>
-                                    <w:t xml:space="preserve"> </w:t>
+                                    <w:t xml:space="preserve">Curso </w:t>
                                   </w:r>
                                 </w:p>
                               </w:tc>
@@ -334,47 +306,13 @@
                                       <w:szCs w:val="24"/>
                                     </w:rPr>
                                   </w:pPr>
-                                  <w:proofErr w:type="spellStart"/>
                                   <w:r>
                                     <w:rPr>
                                       <w:sz w:val="24"/>
                                       <w:szCs w:val="24"/>
                                     </w:rPr>
-                                    <w:t>Licenciatura</w:t>
+                                    <w:t>Licenciatura Engenharia Informática</w:t>
                                   </w:r>
-                                  <w:proofErr w:type="spellEnd"/>
-                                  <w:r>
-                                    <w:rPr>
-                                      <w:sz w:val="24"/>
-                                      <w:szCs w:val="24"/>
-                                    </w:rPr>
-                                    <w:t xml:space="preserve"> </w:t>
-                                  </w:r>
-                                  <w:proofErr w:type="spellStart"/>
-                                  <w:r>
-                                    <w:rPr>
-                                      <w:sz w:val="24"/>
-                                      <w:szCs w:val="24"/>
-                                    </w:rPr>
-                                    <w:t>Engenharia</w:t>
-                                  </w:r>
-                                  <w:proofErr w:type="spellEnd"/>
-                                  <w:r>
-                                    <w:rPr>
-                                      <w:sz w:val="24"/>
-                                      <w:szCs w:val="24"/>
-                                    </w:rPr>
-                                    <w:t xml:space="preserve"> </w:t>
-                                  </w:r>
-                                  <w:proofErr w:type="spellStart"/>
-                                  <w:r>
-                                    <w:rPr>
-                                      <w:sz w:val="24"/>
-                                      <w:szCs w:val="24"/>
-                                    </w:rPr>
-                                    <w:t>Informática</w:t>
-                                  </w:r>
-                                  <w:proofErr w:type="spellEnd"/>
                                 </w:p>
                               </w:tc>
                             </w:tr>
@@ -393,7 +331,6 @@
                                       <w:szCs w:val="24"/>
                                     </w:rPr>
                                   </w:pPr>
-                                  <w:proofErr w:type="spellStart"/>
                                   <w:r>
                                     <w:rPr>
                                       <w:b/>
@@ -410,23 +347,13 @@
                                     </w:rPr>
                                     <w:t>s</w:t>
                                   </w:r>
-                                  <w:proofErr w:type="spellEnd"/>
                                   <w:r>
                                     <w:rPr>
                                       <w:b/>
                                       <w:sz w:val="24"/>
                                       <w:szCs w:val="24"/>
                                     </w:rPr>
-                                    <w:t xml:space="preserve"> </w:t>
-                                  </w:r>
-                                  <w:proofErr w:type="spellStart"/>
-                                  <w:r>
-                                    <w:rPr>
-                                      <w:b/>
-                                      <w:sz w:val="24"/>
-                                      <w:szCs w:val="24"/>
-                                    </w:rPr>
-                                    <w:t>Curricular</w:t>
+                                    <w:t xml:space="preserve"> Curricular</w:t>
                                   </w:r>
                                   <w:r>
                                     <w:rPr>
@@ -436,7 +363,6 @@
                                     </w:rPr>
                                     <w:t>es</w:t>
                                   </w:r>
-                                  <w:proofErr w:type="spellEnd"/>
                                 </w:p>
                               </w:tc>
                               <w:tc>
@@ -494,32 +420,13 @@
                                       <w:szCs w:val="24"/>
                                     </w:rPr>
                                   </w:pPr>
-                                  <w:proofErr w:type="spellStart"/>
                                   <w:r>
                                     <w:rPr>
                                       <w:b/>
                                       <w:sz w:val="24"/>
                                       <w:szCs w:val="24"/>
                                     </w:rPr>
-                                    <w:t>Ano</w:t>
-                                  </w:r>
-                                  <w:proofErr w:type="spellEnd"/>
-                                  <w:r>
-                                    <w:rPr>
-                                      <w:b/>
-                                      <w:sz w:val="24"/>
-                                      <w:szCs w:val="24"/>
-                                    </w:rPr>
-                                    <w:t xml:space="preserve"> </w:t>
-                                  </w:r>
-                                  <w:proofErr w:type="spellStart"/>
-                                  <w:r>
-                                    <w:rPr>
-                                      <w:b/>
-                                      <w:sz w:val="24"/>
-                                      <w:szCs w:val="24"/>
-                                    </w:rPr>
-                                    <w:t>Lec</w:t>
+                                    <w:t>Ano Lec</w:t>
                                   </w:r>
                                   <w:r>
                                     <w:rPr>
@@ -529,7 +436,6 @@
                                     </w:rPr>
                                     <w:t>tivo</w:t>
                                   </w:r>
-                                  <w:proofErr w:type="spellEnd"/>
                                 </w:p>
                               </w:tc>
                               <w:tc>
@@ -568,7 +474,6 @@
                                       <w:szCs w:val="24"/>
                                     </w:rPr>
                                   </w:pPr>
-                                  <w:proofErr w:type="spellStart"/>
                                   <w:r>
                                     <w:rPr>
                                       <w:b/>
@@ -585,7 +490,6 @@
                                     </w:rPr>
                                     <w:t>s</w:t>
                                   </w:r>
-                                  <w:proofErr w:type="spellEnd"/>
                                 </w:p>
                               </w:tc>
                               <w:tc>
@@ -643,52 +547,14 @@
                                       <w:szCs w:val="24"/>
                                     </w:rPr>
                                   </w:pPr>
-                                  <w:proofErr w:type="spellStart"/>
                                   <w:r>
                                     <w:rPr>
                                       <w:b/>
                                       <w:sz w:val="24"/>
                                       <w:szCs w:val="24"/>
                                     </w:rPr>
-                                    <w:t>Coordenadores</w:t>
+                                    <w:t>Coordenadores das Áreas Disciplinares</w:t>
                                   </w:r>
-                                  <w:proofErr w:type="spellEnd"/>
-                                  <w:r>
-                                    <w:rPr>
-                                      <w:b/>
-                                      <w:sz w:val="24"/>
-                                      <w:szCs w:val="24"/>
-                                    </w:rPr>
-                                    <w:t xml:space="preserve"> das </w:t>
-                                  </w:r>
-                                  <w:proofErr w:type="spellStart"/>
-                                  <w:r>
-                                    <w:rPr>
-                                      <w:b/>
-                                      <w:sz w:val="24"/>
-                                      <w:szCs w:val="24"/>
-                                    </w:rPr>
-                                    <w:t>Áreas</w:t>
-                                  </w:r>
-                                  <w:proofErr w:type="spellEnd"/>
-                                  <w:r>
-                                    <w:rPr>
-                                      <w:b/>
-                                      <w:sz w:val="24"/>
-                                      <w:szCs w:val="24"/>
-                                    </w:rPr>
-                                    <w:t xml:space="preserve"> </w:t>
-                                  </w:r>
-                                  <w:proofErr w:type="spellStart"/>
-                                  <w:r>
-                                    <w:rPr>
-                                      <w:b/>
-                                      <w:sz w:val="24"/>
-                                      <w:szCs w:val="24"/>
-                                    </w:rPr>
-                                    <w:t>Disciplinares</w:t>
-                                  </w:r>
-                                  <w:proofErr w:type="spellEnd"/>
                                 </w:p>
                               </w:tc>
                               <w:tc>
@@ -788,7 +654,6 @@
                                       <w:szCs w:val="24"/>
                                     </w:rPr>
                                   </w:pPr>
-                                  <w:proofErr w:type="spellStart"/>
                                   <w:r>
                                     <w:rPr>
                                       <w:b/>
@@ -797,7 +662,6 @@
                                     </w:rPr>
                                     <w:t>Alunos</w:t>
                                   </w:r>
-                                  <w:proofErr w:type="spellEnd"/>
                                 </w:p>
                               </w:tc>
                               <w:tc>
@@ -1034,7 +898,7 @@
           </mc:Choice>
           <mc:Fallback>
             <w:pict>
-              <v:shapetype w14:anchorId="73CD77D5" id="_x0000_t202" coordsize="21600,21600" o:spt="202" path="m,l,21600r21600,l21600,xe">
+              <v:shapetype w14:anchorId="39CA93F9" id="_x0000_t202" coordsize="21600,21600" o:spt="202" path="m,l,21600r21600,l21600,xe">
                 <v:stroke joinstyle="miter"/>
                 <v:path gradientshapeok="t" o:connecttype="rect"/>
               </v:shapetype>
@@ -1065,23 +929,13 @@
                                 <w:szCs w:val="24"/>
                               </w:rPr>
                             </w:pPr>
-                            <w:proofErr w:type="spellStart"/>
                             <w:r>
                               <w:rPr>
                                 <w:b/>
                                 <w:sz w:val="24"/>
                                 <w:szCs w:val="24"/>
                               </w:rPr>
-                              <w:t>Curso</w:t>
-                            </w:r>
-                            <w:proofErr w:type="spellEnd"/>
-                            <w:r>
-                              <w:rPr>
-                                <w:b/>
-                                <w:sz w:val="24"/>
-                                <w:szCs w:val="24"/>
-                              </w:rPr>
-                              <w:t xml:space="preserve"> </w:t>
+                              <w:t xml:space="preserve">Curso </w:t>
                             </w:r>
                           </w:p>
                         </w:tc>
@@ -1096,47 +950,13 @@
                                 <w:szCs w:val="24"/>
                               </w:rPr>
                             </w:pPr>
-                            <w:proofErr w:type="spellStart"/>
                             <w:r>
                               <w:rPr>
                                 <w:sz w:val="24"/>
                                 <w:szCs w:val="24"/>
                               </w:rPr>
-                              <w:t>Licenciatura</w:t>
+                              <w:t>Licenciatura Engenharia Informática</w:t>
                             </w:r>
-                            <w:proofErr w:type="spellEnd"/>
-                            <w:r>
-                              <w:rPr>
-                                <w:sz w:val="24"/>
-                                <w:szCs w:val="24"/>
-                              </w:rPr>
-                              <w:t xml:space="preserve"> </w:t>
-                            </w:r>
-                            <w:proofErr w:type="spellStart"/>
-                            <w:r>
-                              <w:rPr>
-                                <w:sz w:val="24"/>
-                                <w:szCs w:val="24"/>
-                              </w:rPr>
-                              <w:t>Engenharia</w:t>
-                            </w:r>
-                            <w:proofErr w:type="spellEnd"/>
-                            <w:r>
-                              <w:rPr>
-                                <w:sz w:val="24"/>
-                                <w:szCs w:val="24"/>
-                              </w:rPr>
-                              <w:t xml:space="preserve"> </w:t>
-                            </w:r>
-                            <w:proofErr w:type="spellStart"/>
-                            <w:r>
-                              <w:rPr>
-                                <w:sz w:val="24"/>
-                                <w:szCs w:val="24"/>
-                              </w:rPr>
-                              <w:t>Informática</w:t>
-                            </w:r>
-                            <w:proofErr w:type="spellEnd"/>
                           </w:p>
                         </w:tc>
                       </w:tr>
@@ -1155,7 +975,6 @@
                                 <w:szCs w:val="24"/>
                               </w:rPr>
                             </w:pPr>
-                            <w:proofErr w:type="spellStart"/>
                             <w:r>
                               <w:rPr>
                                 <w:b/>
@@ -1172,23 +991,13 @@
                               </w:rPr>
                               <w:t>s</w:t>
                             </w:r>
-                            <w:proofErr w:type="spellEnd"/>
                             <w:r>
                               <w:rPr>
                                 <w:b/>
                                 <w:sz w:val="24"/>
                                 <w:szCs w:val="24"/>
                               </w:rPr>
-                              <w:t xml:space="preserve"> </w:t>
-                            </w:r>
-                            <w:proofErr w:type="spellStart"/>
-                            <w:r>
-                              <w:rPr>
-                                <w:b/>
-                                <w:sz w:val="24"/>
-                                <w:szCs w:val="24"/>
-                              </w:rPr>
-                              <w:t>Curricular</w:t>
+                              <w:t xml:space="preserve"> Curricular</w:t>
                             </w:r>
                             <w:r>
                               <w:rPr>
@@ -1198,7 +1007,6 @@
                               </w:rPr>
                               <w:t>es</w:t>
                             </w:r>
-                            <w:proofErr w:type="spellEnd"/>
                           </w:p>
                         </w:tc>
                         <w:tc>
@@ -1256,32 +1064,13 @@
                                 <w:szCs w:val="24"/>
                               </w:rPr>
                             </w:pPr>
-                            <w:proofErr w:type="spellStart"/>
                             <w:r>
                               <w:rPr>
                                 <w:b/>
                                 <w:sz w:val="24"/>
                                 <w:szCs w:val="24"/>
                               </w:rPr>
-                              <w:t>Ano</w:t>
-                            </w:r>
-                            <w:proofErr w:type="spellEnd"/>
-                            <w:r>
-                              <w:rPr>
-                                <w:b/>
-                                <w:sz w:val="24"/>
-                                <w:szCs w:val="24"/>
-                              </w:rPr>
-                              <w:t xml:space="preserve"> </w:t>
-                            </w:r>
-                            <w:proofErr w:type="spellStart"/>
-                            <w:r>
-                              <w:rPr>
-                                <w:b/>
-                                <w:sz w:val="24"/>
-                                <w:szCs w:val="24"/>
-                              </w:rPr>
-                              <w:t>Lec</w:t>
+                              <w:t>Ano Lec</w:t>
                             </w:r>
                             <w:r>
                               <w:rPr>
@@ -1291,7 +1080,6 @@
                               </w:rPr>
                               <w:t>tivo</w:t>
                             </w:r>
-                            <w:proofErr w:type="spellEnd"/>
                           </w:p>
                         </w:tc>
                         <w:tc>
@@ -1330,7 +1118,6 @@
                                 <w:szCs w:val="24"/>
                               </w:rPr>
                             </w:pPr>
-                            <w:proofErr w:type="spellStart"/>
                             <w:r>
                               <w:rPr>
                                 <w:b/>
@@ -1347,7 +1134,6 @@
                               </w:rPr>
                               <w:t>s</w:t>
                             </w:r>
-                            <w:proofErr w:type="spellEnd"/>
                           </w:p>
                         </w:tc>
                         <w:tc>
@@ -1405,52 +1191,14 @@
                                 <w:szCs w:val="24"/>
                               </w:rPr>
                             </w:pPr>
-                            <w:proofErr w:type="spellStart"/>
                             <w:r>
                               <w:rPr>
                                 <w:b/>
                                 <w:sz w:val="24"/>
                                 <w:szCs w:val="24"/>
                               </w:rPr>
-                              <w:t>Coordenadores</w:t>
+                              <w:t>Coordenadores das Áreas Disciplinares</w:t>
                             </w:r>
-                            <w:proofErr w:type="spellEnd"/>
-                            <w:r>
-                              <w:rPr>
-                                <w:b/>
-                                <w:sz w:val="24"/>
-                                <w:szCs w:val="24"/>
-                              </w:rPr>
-                              <w:t xml:space="preserve"> das </w:t>
-                            </w:r>
-                            <w:proofErr w:type="spellStart"/>
-                            <w:r>
-                              <w:rPr>
-                                <w:b/>
-                                <w:sz w:val="24"/>
-                                <w:szCs w:val="24"/>
-                              </w:rPr>
-                              <w:t>Áreas</w:t>
-                            </w:r>
-                            <w:proofErr w:type="spellEnd"/>
-                            <w:r>
-                              <w:rPr>
-                                <w:b/>
-                                <w:sz w:val="24"/>
-                                <w:szCs w:val="24"/>
-                              </w:rPr>
-                              <w:t xml:space="preserve"> </w:t>
-                            </w:r>
-                            <w:proofErr w:type="spellStart"/>
-                            <w:r>
-                              <w:rPr>
-                                <w:b/>
-                                <w:sz w:val="24"/>
-                                <w:szCs w:val="24"/>
-                              </w:rPr>
-                              <w:t>Disciplinares</w:t>
-                            </w:r>
-                            <w:proofErr w:type="spellEnd"/>
                           </w:p>
                         </w:tc>
                         <w:tc>
@@ -1550,7 +1298,6 @@
                                 <w:szCs w:val="24"/>
                               </w:rPr>
                             </w:pPr>
-                            <w:proofErr w:type="spellStart"/>
                             <w:r>
                               <w:rPr>
                                 <w:b/>
@@ -1559,7 +1306,6 @@
                               </w:rPr>
                               <w:t>Alunos</w:t>
                             </w:r>
-                            <w:proofErr w:type="spellEnd"/>
                           </w:p>
                         </w:tc>
                         <w:tc>
@@ -4906,14 +4652,7 @@
         <w:rPr>
           <w:lang w:val="pt-PT"/>
         </w:rPr>
-        <w:t xml:space="preserve">Descrição do Tema do </w:t>
-      </w:r>
-      <w:proofErr w:type="spellStart"/>
-      <w:r>
-        <w:rPr>
-          <w:lang w:val="pt-PT"/>
-        </w:rPr>
-        <w:t>Proje</w:t>
+        <w:t>Descrição do Tema do Proje</w:t>
       </w:r>
       <w:r>
         <w:rPr>
@@ -4928,7 +4667,6 @@
         <w:t>to</w:t>
       </w:r>
       <w:bookmarkEnd w:id="2"/>
-      <w:proofErr w:type="spellEnd"/>
     </w:p>
     <w:p>
       <w:pPr>
@@ -5030,7 +4768,6 @@
         </w:rPr>
         <w:t xml:space="preserve">Neste relatório, será descrito, através de diagramas e tabelas, o processo completo do planeamento do </w:t>
       </w:r>
-      <w:proofErr w:type="gramStart"/>
       <w:r>
         <w:rPr>
           <w:i/>
@@ -5039,7 +4776,6 @@
         </w:rPr>
         <w:t>software</w:t>
       </w:r>
-      <w:proofErr w:type="gramEnd"/>
       <w:r>
         <w:rPr>
           <w:szCs w:val="28"/>
@@ -5271,32 +5007,14 @@
         </w:rPr>
         <w:t xml:space="preserve"> </w:t>
       </w:r>
-      <w:proofErr w:type="spellStart"/>
       <w:r>
         <w:rPr>
           <w:i/>
           <w:lang w:val="pt-PT"/>
         </w:rPr>
-        <w:t>Spiral</w:t>
-      </w:r>
-      <w:proofErr w:type="spellEnd"/>
-      <w:r>
-        <w:rPr>
-          <w:i/>
-          <w:lang w:val="pt-PT"/>
-        </w:rPr>
-        <w:t xml:space="preserve"> </w:t>
-      </w:r>
-      <w:proofErr w:type="spellStart"/>
-      <w:r>
-        <w:rPr>
-          <w:i/>
-          <w:lang w:val="pt-PT"/>
-        </w:rPr>
-        <w:t>Development</w:t>
+        <w:t>Spiral Development</w:t>
       </w:r>
       <w:bookmarkEnd w:id="4"/>
-      <w:proofErr w:type="spellEnd"/>
     </w:p>
     <w:p>
       <w:pPr>
@@ -5359,7 +5077,7 @@
           <w:lang w:val="en-US"/>
         </w:rPr>
         <w:drawing>
-          <wp:inline distT="0" distB="0" distL="0" distR="0" wp14:anchorId="3DACE3E7" wp14:editId="2CAFD894">
+          <wp:inline distT="0" distB="0" distL="0" distR="0" wp14:anchorId="089AF3E0" wp14:editId="3B8A7C6B">
             <wp:extent cx="5612130" cy="3691890"/>
             <wp:effectExtent l="0" t="0" r="7620" b="3810"/>
             <wp:docPr id="4" name="Imagem 2"/>
@@ -5492,21 +5210,7 @@
         <w:rPr>
           <w:lang w:val="pt-PT"/>
         </w:rPr>
-        <w:t xml:space="preserve">Validação de requisitos – São mostradas aplicações do domínio do </w:t>
-      </w:r>
-      <w:proofErr w:type="gramStart"/>
-      <w:r>
-        <w:rPr>
-          <w:lang w:val="pt-PT"/>
-        </w:rPr>
-        <w:t>software</w:t>
-      </w:r>
-      <w:proofErr w:type="gramEnd"/>
-      <w:r>
-        <w:rPr>
-          <w:lang w:val="pt-PT"/>
-        </w:rPr>
-        <w:t xml:space="preserve"> e/ou protótipos ao cliente, como instrumentos auxiliares de validação dos requisitos e casos de uso.</w:t>
+        <w:t>Validação de requisitos – São mostradas aplicações do domínio do software e/ou protótipos ao cliente, como instrumentos auxiliares de validação dos requisitos e casos de uso.</w:t>
       </w:r>
     </w:p>
     <w:p>
@@ -5539,7 +5243,6 @@
         </w:rPr>
         <w:t>O desenvolvimento de casos de uso é um processo de grande complexidade e deve portanto ser tratado do geral para o particular (</w:t>
       </w:r>
-      <w:proofErr w:type="spellStart"/>
       <w:r>
         <w:rPr>
           <w:b/>
@@ -5547,14 +5250,12 @@
         </w:rPr>
         <w:t>BreadthBeforeDepth</w:t>
       </w:r>
-      <w:proofErr w:type="spellEnd"/>
       <w:r>
         <w:rPr>
           <w:lang w:val="pt-PT"/>
         </w:rPr>
         <w:t>) em cada iteração a precisão do caso de uso aumenta até a sua validação final (</w:t>
       </w:r>
-      <w:proofErr w:type="spellStart"/>
       <w:r>
         <w:rPr>
           <w:b/>
@@ -5562,7 +5263,6 @@
         </w:rPr>
         <w:t>QuittingTime</w:t>
       </w:r>
-      <w:proofErr w:type="spellEnd"/>
       <w:r>
         <w:rPr>
           <w:lang w:val="pt-PT"/>
@@ -5609,21 +5309,7 @@
         <w:rPr>
           <w:lang w:val="pt-PT"/>
         </w:rPr>
-        <w:t xml:space="preserve">O custo de encontrar erros no desenvolvimento de casos de uso é tanto maior quanto mais avançada for a fase de progresso do </w:t>
-      </w:r>
-      <w:proofErr w:type="gramStart"/>
-      <w:r>
-        <w:rPr>
-          <w:lang w:val="pt-PT"/>
-        </w:rPr>
-        <w:t>software</w:t>
-      </w:r>
-      <w:proofErr w:type="gramEnd"/>
-      <w:r>
-        <w:rPr>
-          <w:lang w:val="pt-PT"/>
-        </w:rPr>
-        <w:t>.</w:t>
+        <w:t>O custo de encontrar erros no desenvolvimento de casos de uso é tanto maior quanto mais avançada for a fase de progresso do software.</w:t>
       </w:r>
     </w:p>
     <w:p>
@@ -5639,7 +5325,6 @@
         </w:rPr>
         <w:t xml:space="preserve">O padrão </w:t>
       </w:r>
-      <w:proofErr w:type="spellStart"/>
       <w:r>
         <w:rPr>
           <w:rFonts w:cs="Arial-BoldMT"/>
@@ -5649,7 +5334,6 @@
         </w:rPr>
         <w:t>SpiralDevelopment</w:t>
       </w:r>
-      <w:proofErr w:type="spellEnd"/>
       <w:r>
         <w:rPr>
           <w:rFonts w:ascii="Arial-BoldMT" w:hAnsi="Arial-BoldMT" w:cs="Arial-BoldMT"/>
@@ -5692,21 +5376,12 @@
         </w:rPr>
         <w:t xml:space="preserve">com o padrão </w:t>
       </w:r>
-      <w:proofErr w:type="spellStart"/>
       <w:r>
         <w:rPr>
           <w:b/>
           <w:lang w:val="pt-PT"/>
         </w:rPr>
-        <w:t>BreadthBeforeDepth</w:t>
-      </w:r>
-      <w:proofErr w:type="spellEnd"/>
-      <w:r>
-        <w:rPr>
-          <w:b/>
-          <w:lang w:val="pt-PT"/>
-        </w:rPr>
-        <w:t xml:space="preserve">, </w:t>
+        <w:t xml:space="preserve">BreadthBeforeDepth, </w:t>
       </w:r>
       <w:r>
         <w:rPr>
@@ -5728,7 +5403,6 @@
         </w:rPr>
         <w:t xml:space="preserve"> O padrão </w:t>
       </w:r>
-      <w:proofErr w:type="spellStart"/>
       <w:r>
         <w:rPr>
           <w:rFonts w:cs="Arial-BoldMT"/>
@@ -5738,7 +5412,6 @@
         </w:rPr>
         <w:t>SpiralDevelopment</w:t>
       </w:r>
-      <w:proofErr w:type="spellEnd"/>
       <w:r>
         <w:rPr>
           <w:rFonts w:ascii="Arial-BoldMT" w:hAnsi="Arial-BoldMT" w:cs="Arial-BoldMT"/>
@@ -5781,43 +5454,25 @@
         </w:rPr>
         <w:t xml:space="preserve">com o padrão </w:t>
       </w:r>
-      <w:proofErr w:type="spellStart"/>
       <w:r>
         <w:rPr>
           <w:b/>
           <w:lang w:val="pt-PT"/>
         </w:rPr>
-        <w:t>QuittingTime</w:t>
-      </w:r>
-      <w:proofErr w:type="spellEnd"/>
+        <w:t xml:space="preserve">QuittingTime, </w:t>
+      </w:r>
+      <w:r>
+        <w:rPr>
+          <w:lang w:val="pt-PT"/>
+        </w:rPr>
+        <w:t xml:space="preserve">é necessário estabelecer critérios de paragem no ciclo, esses critérios estão definidos no padrão </w:t>
+      </w:r>
       <w:r>
         <w:rPr>
           <w:b/>
           <w:lang w:val="pt-PT"/>
         </w:rPr>
-        <w:t xml:space="preserve">, </w:t>
-      </w:r>
-      <w:r>
-        <w:rPr>
-          <w:lang w:val="pt-PT"/>
-        </w:rPr>
-        <w:t xml:space="preserve">é necessário estabelecer critérios de paragem no ciclo, esses critérios estão definidos no padrão </w:t>
-      </w:r>
-      <w:proofErr w:type="spellStart"/>
-      <w:r>
-        <w:rPr>
-          <w:b/>
-          <w:lang w:val="pt-PT"/>
-        </w:rPr>
-        <w:t>QuittingTime</w:t>
-      </w:r>
-      <w:proofErr w:type="spellEnd"/>
-      <w:r>
-        <w:rPr>
-          <w:b/>
-          <w:lang w:val="pt-PT"/>
-        </w:rPr>
-        <w:t>.</w:t>
+        <w:t>QuittingTime.</w:t>
       </w:r>
     </w:p>
     <w:p>
@@ -5869,21 +5524,7 @@
         <w:rPr>
           <w:lang w:val="pt-PT"/>
         </w:rPr>
-        <w:t xml:space="preserve">Permite poupar tempo na criação do </w:t>
-      </w:r>
-      <w:proofErr w:type="gramStart"/>
-      <w:r>
-        <w:rPr>
-          <w:lang w:val="pt-PT"/>
-        </w:rPr>
-        <w:t>software</w:t>
-      </w:r>
-      <w:proofErr w:type="gramEnd"/>
-      <w:r>
-        <w:rPr>
-          <w:lang w:val="pt-PT"/>
-        </w:rPr>
-        <w:t xml:space="preserve"> o que em concorrência é um fator determinante.</w:t>
+        <w:t>Permite poupar tempo na criação do software o que em concorrência é um fator determinante.</w:t>
       </w:r>
     </w:p>
     <w:p>
@@ -6015,23 +5656,50 @@
         </w:rPr>
         <w:t xml:space="preserve"> </w:t>
       </w:r>
-      <w:proofErr w:type="spellStart"/>
       <w:r>
         <w:rPr>
           <w:i/>
           <w:lang w:val="pt-PT"/>
         </w:rPr>
-        <w:t>Quitting</w:t>
-      </w:r>
-      <w:proofErr w:type="spellEnd"/>
+        <w:t>Quitting Time</w:t>
+      </w:r>
+      <w:bookmarkEnd w:id="5"/>
+    </w:p>
+    <w:p>
+      <w:pPr>
+        <w:jc w:val="both"/>
+        <w:rPr>
+          <w:lang w:val="pt-PT"/>
+        </w:rPr>
+      </w:pPr>
+    </w:p>
+    <w:p>
+      <w:pPr>
+        <w:jc w:val="both"/>
+        <w:rPr>
+          <w:vertAlign w:val="superscript"/>
+          <w:lang w:val="pt-PT"/>
+        </w:rPr>
+      </w:pPr>
+      <w:r>
+        <w:rPr>
+          <w:lang w:val="pt-PT"/>
+        </w:rPr>
+        <w:t xml:space="preserve">Desenvolver um modelo de casos de uso para além das necessidades dos </w:t>
+      </w:r>
       <w:r>
         <w:rPr>
           <w:i/>
           <w:lang w:val="pt-PT"/>
         </w:rPr>
-        <w:t xml:space="preserve"> Time</w:t>
-      </w:r>
-      <w:bookmarkEnd w:id="5"/>
+        <w:t>stakeholders</w:t>
+      </w:r>
+      <w:r>
+        <w:rPr>
+          <w:lang w:val="pt-PT"/>
+        </w:rPr>
+        <w:t xml:space="preserve"> e dos programadores é um desperdício de recursos e atrasa o projecto.</w:t>
+      </w:r>
     </w:p>
     <w:p>
       <w:pPr>
@@ -6040,570 +5708,334 @@
           <w:lang w:val="pt-PT"/>
         </w:rPr>
       </w:pPr>
+      <w:r>
+        <w:rPr>
+          <w:lang w:val="pt-PT"/>
+        </w:rPr>
+        <w:t>Este padrão de desenvolvimento salienta que é necessário saber quando deve terminar-se a fase em que se escrevem e descrevem casos de uso.</w:t>
+      </w:r>
     </w:p>
     <w:p>
       <w:pPr>
         <w:jc w:val="both"/>
         <w:rPr>
-          <w:vertAlign w:val="superscript"/>
-          <w:lang w:val="pt-PT"/>
-        </w:rPr>
-      </w:pPr>
-      <w:r>
-        <w:rPr>
-          <w:lang w:val="pt-PT"/>
-        </w:rPr>
-        <w:t xml:space="preserve">Desenvolver um modelo de casos de uso para além das necessidades dos </w:t>
-      </w:r>
-      <w:proofErr w:type="spellStart"/>
-      <w:r>
+          <w:lang w:val="pt-PT"/>
+        </w:rPr>
+      </w:pPr>
+      <w:r>
+        <w:rPr>
+          <w:lang w:val="pt-PT"/>
+        </w:rPr>
+        <w:t>É contra a especificação excessiva de um sistema, apesar de por vezes existir um certo temor, por parte dos seus construtores, de que alguns requisitos podem ser olvidados.</w:t>
+      </w:r>
+    </w:p>
+    <w:p>
+      <w:pPr>
+        <w:jc w:val="both"/>
+        <w:rPr>
+          <w:lang w:val="pt-PT"/>
+        </w:rPr>
+      </w:pPr>
+      <w:r>
+        <w:rPr>
+          <w:lang w:val="pt-PT"/>
+        </w:rPr>
+        <w:t>Acredita-se que erros cometidos na especificação de requisitos comportam custos elevados na rectificação do problema.</w:t>
+      </w:r>
+    </w:p>
+    <w:p>
+      <w:pPr>
+        <w:jc w:val="both"/>
+        <w:rPr>
+          <w:lang w:val="pt-PT"/>
+        </w:rPr>
+      </w:pPr>
+      <w:r>
+        <w:rPr>
+          <w:lang w:val="pt-PT"/>
+        </w:rPr>
+        <w:t>É atribuída importância à partilha de conhecimento e experiência numa organização, como forma de evitar uma especificação excessiva do sistema a construir.</w:t>
+      </w:r>
+    </w:p>
+    <w:p>
+      <w:pPr>
+        <w:jc w:val="both"/>
+        <w:rPr>
+          <w:lang w:val="pt-PT"/>
+        </w:rPr>
+      </w:pPr>
+      <w:r>
+        <w:rPr>
+          <w:lang w:val="pt-PT"/>
+        </w:rPr>
+        <w:t>Escrever requisitos demasiado detalhados pode ocultar a incerteza que lhes está associada.</w:t>
+      </w:r>
+    </w:p>
+    <w:p>
+      <w:pPr>
+        <w:jc w:val="both"/>
+        <w:rPr>
+          <w:lang w:val="pt-PT"/>
+        </w:rPr>
+      </w:pPr>
+      <w:r>
+        <w:rPr>
+          <w:lang w:val="pt-PT"/>
+        </w:rPr>
+        <w:t>Um erro descoberto cedo tem um preço baixo, mas o custo de não avançar num projecto é muitas vezes exorbitante.</w:t>
+      </w:r>
+    </w:p>
+    <w:p>
+      <w:pPr>
+        <w:jc w:val="both"/>
+        <w:rPr>
+          <w:lang w:val="pt-PT"/>
+        </w:rPr>
+      </w:pPr>
+      <w:r>
+        <w:rPr>
+          <w:lang w:val="pt-PT"/>
+        </w:rPr>
+        <w:t>Deve parar-se o desenvolvimento de casos de uso quando estes estão completos e cumprem satisfatoriamente as espectativas da audiência.</w:t>
+      </w:r>
+    </w:p>
+    <w:p>
+      <w:pPr>
+        <w:jc w:val="both"/>
+        <w:rPr>
+          <w:lang w:val="pt-PT"/>
+        </w:rPr>
+      </w:pPr>
+    </w:p>
+    <w:p>
+      <w:pPr>
+        <w:jc w:val="both"/>
+        <w:rPr>
+          <w:lang w:val="pt-PT"/>
+        </w:rPr>
+      </w:pPr>
+      <w:r>
+        <w:rPr>
+          <w:lang w:val="pt-PT"/>
+        </w:rPr>
+        <w:t>Determinação da completude dos casos de uso:</w:t>
+      </w:r>
+    </w:p>
+    <w:p>
+      <w:pPr>
+        <w:jc w:val="both"/>
+        <w:rPr>
+          <w:lang w:val="pt-PT"/>
+        </w:rPr>
+      </w:pPr>
+      <w:r>
+        <w:rPr>
+          <w:lang w:val="pt-PT"/>
+        </w:rPr>
+        <w:t>1) Foram identificados e documentados todos os actores e objectivos?</w:t>
+      </w:r>
+    </w:p>
+    <w:p>
+      <w:pPr>
+        <w:jc w:val="both"/>
+        <w:rPr>
+          <w:lang w:val="pt-PT"/>
+        </w:rPr>
+      </w:pPr>
+      <w:r>
+        <w:rPr>
+          <w:lang w:val="pt-PT"/>
+        </w:rPr>
+        <w:t>2) O cliente ou um representante do cliente já tomaram conhecimento de que o conjunto de casos de uso está completo, e que cada caso de uso é legível e correcto?</w:t>
+      </w:r>
+    </w:p>
+    <w:p>
+      <w:pPr>
+        <w:jc w:val="both"/>
+        <w:rPr>
+          <w:lang w:val="pt-PT"/>
+        </w:rPr>
+      </w:pPr>
+      <w:r>
+        <w:rPr>
+          <w:lang w:val="pt-PT"/>
+        </w:rPr>
+        <w:t>3) É possível implementar os casos de uso?</w:t>
+      </w:r>
+    </w:p>
+    <w:p>
+      <w:pPr>
+        <w:jc w:val="both"/>
+        <w:rPr>
+          <w:lang w:val="pt-PT"/>
+        </w:rPr>
+      </w:pPr>
+    </w:p>
+    <w:p>
+      <w:pPr>
+        <w:jc w:val="both"/>
+        <w:rPr>
+          <w:lang w:val="pt-PT"/>
+        </w:rPr>
+      </w:pPr>
+    </w:p>
+    <w:p>
+      <w:pPr>
+        <w:jc w:val="both"/>
+        <w:rPr>
+          <w:lang w:val="pt-PT"/>
+        </w:rPr>
+      </w:pPr>
+    </w:p>
+    <w:p>
+      <w:pPr>
+        <w:jc w:val="both"/>
+        <w:rPr>
+          <w:lang w:val="pt-PT"/>
+        </w:rPr>
+      </w:pPr>
+    </w:p>
+    <w:p>
+      <w:pPr>
+        <w:jc w:val="both"/>
+        <w:rPr>
+          <w:lang w:val="pt-PT"/>
+        </w:rPr>
+      </w:pPr>
+    </w:p>
+    <w:p>
+      <w:pPr>
+        <w:jc w:val="both"/>
+        <w:rPr>
+          <w:lang w:val="pt-PT"/>
+        </w:rPr>
+      </w:pPr>
+    </w:p>
+    <w:p>
+      <w:pPr>
+        <w:jc w:val="both"/>
+        <w:rPr>
+          <w:lang w:val="pt-PT"/>
+        </w:rPr>
+      </w:pPr>
+    </w:p>
+    <w:p>
+      <w:pPr>
+        <w:jc w:val="both"/>
+        <w:rPr>
+          <w:lang w:val="pt-PT"/>
+        </w:rPr>
+      </w:pPr>
+    </w:p>
+    <w:p>
+      <w:pPr>
+        <w:jc w:val="both"/>
+        <w:rPr>
+          <w:lang w:val="pt-PT"/>
+        </w:rPr>
+      </w:pPr>
+    </w:p>
+    <w:p>
+      <w:pPr>
+        <w:rPr>
+          <w:lang w:val="pt-PT"/>
+        </w:rPr>
+      </w:pPr>
+      <w:r>
+        <w:rPr>
+          <w:lang w:val="pt-PT"/>
+        </w:rPr>
+        <w:br w:type="page"/>
+      </w:r>
+    </w:p>
+    <w:p>
+      <w:pPr>
+        <w:jc w:val="both"/>
+        <w:rPr>
+          <w:lang w:val="pt-PT"/>
+        </w:rPr>
+      </w:pPr>
+    </w:p>
+    <w:p>
+      <w:pPr>
+        <w:pStyle w:val="Cabealho2"/>
         <w:rPr>
           <w:i/>
           <w:lang w:val="pt-PT"/>
         </w:rPr>
-        <w:t>stakeholders</w:t>
-      </w:r>
-      <w:proofErr w:type="spellEnd"/>
-      <w:r>
-        <w:rPr>
-          <w:lang w:val="pt-PT"/>
-        </w:rPr>
-        <w:t xml:space="preserve"> e dos programadores é um desperdício de recursos e atrasa o </w:t>
-      </w:r>
-      <w:proofErr w:type="spellStart"/>
-      <w:r>
-        <w:rPr>
-          <w:lang w:val="pt-PT"/>
-        </w:rPr>
-        <w:t>projecto</w:t>
-      </w:r>
-      <w:proofErr w:type="spellEnd"/>
-      <w:r>
-        <w:rPr>
-          <w:lang w:val="pt-PT"/>
-        </w:rPr>
-        <w:t>.</w:t>
-      </w:r>
+      </w:pPr>
+      <w:bookmarkStart w:id="6" w:name="_Toc499309026"/>
+      <w:r>
+        <w:rPr>
+          <w:lang w:val="pt-PT"/>
+        </w:rPr>
+        <w:t>2</w:t>
+      </w:r>
+      <w:r>
+        <w:rPr>
+          <w:lang w:val="pt-PT"/>
+        </w:rPr>
+        <w:t>.3.</w:t>
+      </w:r>
+      <w:r>
+        <w:rPr>
+          <w:i/>
+          <w:lang w:val="pt-PT"/>
+        </w:rPr>
+        <w:t xml:space="preserve"> </w:t>
+      </w:r>
+      <w:r>
+        <w:rPr>
+          <w:i/>
+          <w:lang w:val="pt-PT"/>
+        </w:rPr>
+        <w:t>Two Tier Review</w:t>
+      </w:r>
+      <w:bookmarkEnd w:id="6"/>
+    </w:p>
+    <w:p>
+      <w:pPr>
+        <w:rPr>
+          <w:lang w:val="pt-PT"/>
+        </w:rPr>
+      </w:pPr>
     </w:p>
     <w:p>
       <w:pPr>
         <w:jc w:val="both"/>
         <w:rPr>
-          <w:lang w:val="pt-PT"/>
-        </w:rPr>
-      </w:pPr>
-      <w:r>
-        <w:rPr>
-          <w:lang w:val="pt-PT"/>
-        </w:rPr>
-        <w:t>Este padrão de desenvolvimento salienta que é necessário saber quando deve terminar-se a fase em que se escrevem e descrevem casos de uso.</w:t>
+          <w:rFonts w:cstheme="minorHAnsi"/>
+          <w:lang w:val="pt-PT"/>
+        </w:rPr>
+      </w:pPr>
+      <w:r>
+        <w:rPr>
+          <w:lang w:val="pt-PT"/>
+        </w:rPr>
+        <w:t xml:space="preserve">Quando se esta a desenvolver um caso de uso, </w:t>
+      </w:r>
+      <w:r>
+        <w:rPr>
+          <w:rFonts w:cstheme="minorHAnsi"/>
+          <w:lang w:val="pt-PT"/>
+        </w:rPr>
+        <w:t>muitos grupos diferentes têm uma participação interessante em um conjunto desses casos de uso e dependem deles para ajudá-los a fazer seu trabalho, mas é desnessessario digamos assim envolver todos os departamento no processo de redação.</w:t>
       </w:r>
     </w:p>
     <w:p>
       <w:pPr>
         <w:jc w:val="both"/>
         <w:rPr>
-          <w:lang w:val="pt-PT"/>
-        </w:rPr>
-      </w:pPr>
-      <w:r>
-        <w:rPr>
-          <w:lang w:val="pt-PT"/>
-        </w:rPr>
-        <w:t>É contra a especificação excessiva de um sistema, apesar de por vezes existir um certo temor, por parte dos seus construtores, de que alguns requisitos podem ser olvidados.</w:t>
-      </w:r>
-    </w:p>
-    <w:p>
-      <w:pPr>
-        <w:jc w:val="both"/>
-        <w:rPr>
-          <w:lang w:val="pt-PT"/>
-        </w:rPr>
-      </w:pPr>
-      <w:r>
-        <w:rPr>
-          <w:lang w:val="pt-PT"/>
-        </w:rPr>
-        <w:t xml:space="preserve">Acredita-se que erros cometidos na especificação de requisitos comportam custos elevados na </w:t>
-      </w:r>
-      <w:proofErr w:type="spellStart"/>
-      <w:r>
-        <w:rPr>
-          <w:lang w:val="pt-PT"/>
-        </w:rPr>
-        <w:t>rectificação</w:t>
-      </w:r>
-      <w:proofErr w:type="spellEnd"/>
-      <w:r>
-        <w:rPr>
-          <w:lang w:val="pt-PT"/>
-        </w:rPr>
-        <w:t xml:space="preserve"> do problema.</w:t>
-      </w:r>
-    </w:p>
-    <w:p>
-      <w:pPr>
-        <w:jc w:val="both"/>
-        <w:rPr>
-          <w:lang w:val="pt-PT"/>
-        </w:rPr>
-      </w:pPr>
-      <w:r>
-        <w:rPr>
-          <w:lang w:val="pt-PT"/>
-        </w:rPr>
-        <w:t>É atribuída importância à partilha de conhecimento e experiência numa organização, como forma de evitar uma especificação excessiva do sistema a construir.</w:t>
-      </w:r>
-    </w:p>
-    <w:p>
-      <w:pPr>
-        <w:jc w:val="both"/>
-        <w:rPr>
-          <w:lang w:val="pt-PT"/>
-        </w:rPr>
-      </w:pPr>
-      <w:r>
-        <w:rPr>
-          <w:lang w:val="pt-PT"/>
-        </w:rPr>
-        <w:t>Escrever requisitos demasiado detalhados pode ocultar a incerteza que lhes está associada.</w:t>
-      </w:r>
-    </w:p>
-    <w:p>
-      <w:pPr>
-        <w:jc w:val="both"/>
-        <w:rPr>
-          <w:lang w:val="pt-PT"/>
-        </w:rPr>
-      </w:pPr>
-      <w:r>
-        <w:rPr>
-          <w:lang w:val="pt-PT"/>
-        </w:rPr>
-        <w:t xml:space="preserve">Um erro descoberto cedo tem um preço baixo, mas o custo de não avançar num </w:t>
-      </w:r>
-      <w:proofErr w:type="spellStart"/>
-      <w:r>
-        <w:rPr>
-          <w:lang w:val="pt-PT"/>
-        </w:rPr>
-        <w:t>projecto</w:t>
-      </w:r>
-      <w:proofErr w:type="spellEnd"/>
-      <w:r>
-        <w:rPr>
-          <w:lang w:val="pt-PT"/>
-        </w:rPr>
-        <w:t xml:space="preserve"> é muitas vezes exorbitante.</w:t>
-      </w:r>
-    </w:p>
-    <w:p>
-      <w:pPr>
-        <w:jc w:val="both"/>
-        <w:rPr>
-          <w:lang w:val="pt-PT"/>
-        </w:rPr>
-      </w:pPr>
-      <w:r>
-        <w:rPr>
-          <w:lang w:val="pt-PT"/>
-        </w:rPr>
-        <w:t>Deve parar-se o desenvolvimento de casos de uso quando estes estão completos e cumprem satisfatoriamente as espectativas da audiência.</w:t>
-      </w:r>
-    </w:p>
-    <w:p>
-      <w:pPr>
-        <w:jc w:val="both"/>
-        <w:rPr>
-          <w:lang w:val="pt-PT"/>
-        </w:rPr>
-      </w:pPr>
-    </w:p>
-    <w:p>
-      <w:pPr>
-        <w:jc w:val="both"/>
-        <w:rPr>
-          <w:lang w:val="pt-PT"/>
-        </w:rPr>
-      </w:pPr>
-      <w:r>
-        <w:rPr>
-          <w:lang w:val="pt-PT"/>
-        </w:rPr>
-        <w:t>Determinação da completude dos casos de uso:</w:t>
-      </w:r>
-    </w:p>
-    <w:p>
-      <w:pPr>
-        <w:jc w:val="both"/>
-        <w:rPr>
-          <w:lang w:val="pt-PT"/>
-        </w:rPr>
-      </w:pPr>
-      <w:r>
-        <w:rPr>
-          <w:lang w:val="pt-PT"/>
-        </w:rPr>
-        <w:t xml:space="preserve">1) Foram identificados e documentados todos os </w:t>
-      </w:r>
-      <w:proofErr w:type="spellStart"/>
-      <w:r>
-        <w:rPr>
-          <w:lang w:val="pt-PT"/>
-        </w:rPr>
-        <w:t>actores</w:t>
-      </w:r>
-      <w:proofErr w:type="spellEnd"/>
-      <w:r>
-        <w:rPr>
-          <w:lang w:val="pt-PT"/>
-        </w:rPr>
-        <w:t xml:space="preserve"> e </w:t>
-      </w:r>
-      <w:proofErr w:type="spellStart"/>
-      <w:r>
-        <w:rPr>
-          <w:lang w:val="pt-PT"/>
-        </w:rPr>
-        <w:t>objectivos</w:t>
-      </w:r>
-      <w:proofErr w:type="spellEnd"/>
-      <w:r>
-        <w:rPr>
-          <w:lang w:val="pt-PT"/>
-        </w:rPr>
-        <w:t>?</w:t>
-      </w:r>
-    </w:p>
-    <w:p>
-      <w:pPr>
-        <w:jc w:val="both"/>
-        <w:rPr>
-          <w:lang w:val="pt-PT"/>
-        </w:rPr>
-      </w:pPr>
-      <w:r>
-        <w:rPr>
-          <w:lang w:val="pt-PT"/>
-        </w:rPr>
-        <w:t xml:space="preserve">2) O cliente ou um representante do cliente já tomaram conhecimento de que o conjunto de casos de uso está completo, e que cada caso de uso é legível e </w:t>
-      </w:r>
-      <w:proofErr w:type="spellStart"/>
-      <w:r>
-        <w:rPr>
-          <w:lang w:val="pt-PT"/>
-        </w:rPr>
-        <w:t>correcto</w:t>
-      </w:r>
-      <w:proofErr w:type="spellEnd"/>
-      <w:r>
-        <w:rPr>
-          <w:lang w:val="pt-PT"/>
-        </w:rPr>
-        <w:t>?</w:t>
-      </w:r>
-    </w:p>
-    <w:p>
-      <w:pPr>
-        <w:jc w:val="both"/>
-        <w:rPr>
-          <w:lang w:val="pt-PT"/>
-        </w:rPr>
-      </w:pPr>
-      <w:r>
-        <w:rPr>
-          <w:lang w:val="pt-PT"/>
-        </w:rPr>
-        <w:t>3) É possível implementar os casos de uso?</w:t>
-      </w:r>
-    </w:p>
-    <w:p>
-      <w:pPr>
-        <w:jc w:val="both"/>
-        <w:rPr>
-          <w:lang w:val="pt-PT"/>
-        </w:rPr>
-      </w:pPr>
-    </w:p>
-    <w:p>
-      <w:pPr>
-        <w:jc w:val="both"/>
-        <w:rPr>
-          <w:lang w:val="pt-PT"/>
-        </w:rPr>
-      </w:pPr>
-    </w:p>
-    <w:p>
-      <w:pPr>
-        <w:jc w:val="both"/>
-        <w:rPr>
-          <w:lang w:val="pt-PT"/>
-        </w:rPr>
-      </w:pPr>
-    </w:p>
-    <w:p>
-      <w:pPr>
-        <w:jc w:val="both"/>
-        <w:rPr>
-          <w:lang w:val="pt-PT"/>
-        </w:rPr>
-      </w:pPr>
-    </w:p>
-    <w:p>
-      <w:pPr>
-        <w:jc w:val="both"/>
-        <w:rPr>
-          <w:lang w:val="pt-PT"/>
-        </w:rPr>
-      </w:pPr>
-    </w:p>
-    <w:p>
-      <w:pPr>
-        <w:jc w:val="both"/>
-        <w:rPr>
-          <w:lang w:val="pt-PT"/>
-        </w:rPr>
-      </w:pPr>
-    </w:p>
-    <w:p>
-      <w:pPr>
-        <w:jc w:val="both"/>
-        <w:rPr>
-          <w:lang w:val="pt-PT"/>
-        </w:rPr>
-      </w:pPr>
-    </w:p>
-    <w:p>
-      <w:pPr>
-        <w:jc w:val="both"/>
-        <w:rPr>
-          <w:lang w:val="pt-PT"/>
-        </w:rPr>
-      </w:pPr>
-    </w:p>
-    <w:p>
-      <w:pPr>
-        <w:jc w:val="both"/>
-        <w:rPr>
-          <w:lang w:val="pt-PT"/>
-        </w:rPr>
-      </w:pPr>
-    </w:p>
-    <w:p>
-      <w:pPr>
-        <w:rPr>
-          <w:lang w:val="pt-PT"/>
-        </w:rPr>
-      </w:pPr>
-      <w:r>
-        <w:rPr>
-          <w:lang w:val="pt-PT"/>
-        </w:rPr>
-        <w:br w:type="page"/>
-      </w:r>
-    </w:p>
-    <w:p>
-      <w:pPr>
-        <w:jc w:val="both"/>
-        <w:rPr>
-          <w:lang w:val="pt-PT"/>
-        </w:rPr>
-      </w:pPr>
-    </w:p>
-    <w:p>
-      <w:pPr>
-        <w:pStyle w:val="Cabealho2"/>
-        <w:rPr>
-          <w:i/>
-          <w:lang w:val="pt-PT"/>
-        </w:rPr>
-      </w:pPr>
-      <w:bookmarkStart w:id="6" w:name="_Toc499309026"/>
-      <w:r>
-        <w:rPr>
-          <w:lang w:val="pt-PT"/>
-        </w:rPr>
-        <w:t>2</w:t>
-      </w:r>
-      <w:r>
-        <w:rPr>
-          <w:lang w:val="pt-PT"/>
-        </w:rPr>
-        <w:t>.3.</w:t>
-      </w:r>
-      <w:r>
-        <w:rPr>
-          <w:i/>
-          <w:lang w:val="pt-PT"/>
-        </w:rPr>
-        <w:t xml:space="preserve"> </w:t>
-      </w:r>
-      <w:proofErr w:type="spellStart"/>
-      <w:r>
-        <w:rPr>
-          <w:i/>
-          <w:lang w:val="pt-PT"/>
-        </w:rPr>
-        <w:t>Two</w:t>
-      </w:r>
-      <w:proofErr w:type="spellEnd"/>
-      <w:r>
-        <w:rPr>
-          <w:i/>
-          <w:lang w:val="pt-PT"/>
-        </w:rPr>
-        <w:t xml:space="preserve"> </w:t>
-      </w:r>
-      <w:proofErr w:type="spellStart"/>
-      <w:r>
-        <w:rPr>
-          <w:i/>
-          <w:lang w:val="pt-PT"/>
-        </w:rPr>
-        <w:t>Tier</w:t>
-      </w:r>
-      <w:proofErr w:type="spellEnd"/>
-      <w:r>
-        <w:rPr>
-          <w:i/>
-          <w:lang w:val="pt-PT"/>
-        </w:rPr>
-        <w:t xml:space="preserve"> </w:t>
-      </w:r>
-      <w:proofErr w:type="spellStart"/>
-      <w:r>
-        <w:rPr>
-          <w:i/>
-          <w:lang w:val="pt-PT"/>
-        </w:rPr>
-        <w:t>Review</w:t>
-      </w:r>
-      <w:bookmarkEnd w:id="6"/>
-      <w:proofErr w:type="spellEnd"/>
-    </w:p>
-    <w:p>
-      <w:pPr>
-        <w:rPr>
-          <w:lang w:val="pt-PT"/>
-        </w:rPr>
-      </w:pPr>
-    </w:p>
-    <w:p>
-      <w:pPr>
-        <w:jc w:val="both"/>
-        <w:rPr>
           <w:rFonts w:cstheme="minorHAnsi"/>
           <w:lang w:val="pt-PT"/>
         </w:rPr>
       </w:pPr>
       <w:r>
         <w:rPr>
-          <w:lang w:val="pt-PT"/>
-        </w:rPr>
-        <w:t xml:space="preserve">Quando se esta a desenvolver um caso de uso, </w:t>
-      </w:r>
-      <w:r>
-        <w:rPr>
           <w:rFonts w:cstheme="minorHAnsi"/>
           <w:lang w:val="pt-PT"/>
         </w:rPr>
-        <w:t xml:space="preserve">muitos grupos diferentes têm uma participação interessante em um conjunto desses casos de uso e dependem deles para ajudá-los a fazer seu trabalho, mas é </w:t>
-      </w:r>
-      <w:proofErr w:type="spellStart"/>
-      <w:r>
-        <w:rPr>
-          <w:rFonts w:cstheme="minorHAnsi"/>
-          <w:lang w:val="pt-PT"/>
-        </w:rPr>
-        <w:t>desnessessario</w:t>
-      </w:r>
-      <w:proofErr w:type="spellEnd"/>
-      <w:r>
-        <w:rPr>
-          <w:rFonts w:cstheme="minorHAnsi"/>
-          <w:lang w:val="pt-PT"/>
-        </w:rPr>
-        <w:t xml:space="preserve"> digamos assim envolver </w:t>
-      </w:r>
-      <w:proofErr w:type="gramStart"/>
-      <w:r>
-        <w:rPr>
-          <w:rFonts w:cstheme="minorHAnsi"/>
-          <w:lang w:val="pt-PT"/>
-        </w:rPr>
-        <w:t>todos os departamento</w:t>
-      </w:r>
-      <w:proofErr w:type="gramEnd"/>
-      <w:r>
-        <w:rPr>
-          <w:rFonts w:cstheme="minorHAnsi"/>
-          <w:lang w:val="pt-PT"/>
-        </w:rPr>
-        <w:t xml:space="preserve"> no processo de redação.</w:t>
-      </w:r>
-    </w:p>
-    <w:p>
-      <w:pPr>
-        <w:jc w:val="both"/>
-        <w:rPr>
-          <w:rFonts w:cstheme="minorHAnsi"/>
-          <w:lang w:val="pt-PT"/>
-        </w:rPr>
-      </w:pPr>
-      <w:r>
-        <w:rPr>
-          <w:rFonts w:cstheme="minorHAnsi"/>
-          <w:lang w:val="pt-PT"/>
-        </w:rPr>
-        <w:t xml:space="preserve">Por isso a necessidade de solução de um </w:t>
-      </w:r>
-      <w:proofErr w:type="spellStart"/>
-      <w:r>
-        <w:rPr>
-          <w:rFonts w:cstheme="minorHAnsi"/>
-          <w:lang w:val="pt-PT"/>
-        </w:rPr>
-        <w:t>SmallwritingTeam</w:t>
-      </w:r>
-      <w:proofErr w:type="spellEnd"/>
-      <w:r>
-        <w:rPr>
-          <w:rFonts w:cstheme="minorHAnsi"/>
-          <w:lang w:val="pt-PT"/>
-        </w:rPr>
-        <w:t xml:space="preserve"> de forma a ajudar a manter o processo </w:t>
-      </w:r>
-      <w:proofErr w:type="spellStart"/>
-      <w:r>
-        <w:rPr>
-          <w:rFonts w:cstheme="minorHAnsi"/>
-          <w:lang w:val="pt-PT"/>
-        </w:rPr>
-        <w:t>gereciavel</w:t>
-      </w:r>
-      <w:proofErr w:type="spellEnd"/>
-      <w:r>
-        <w:rPr>
-          <w:rFonts w:cstheme="minorHAnsi"/>
-          <w:lang w:val="pt-PT"/>
-        </w:rPr>
-        <w:t xml:space="preserve">, na pista e tende a reduzir no rastreamento de características, pois Se apenas uma pequena </w:t>
-      </w:r>
-      <w:proofErr w:type="gramStart"/>
-      <w:r>
-        <w:rPr>
-          <w:rFonts w:cstheme="minorHAnsi"/>
-          <w:lang w:val="pt-PT"/>
-        </w:rPr>
-        <w:t>equipe</w:t>
-      </w:r>
-      <w:proofErr w:type="gramEnd"/>
-      <w:r>
-        <w:rPr>
-          <w:rFonts w:cstheme="minorHAnsi"/>
-          <w:lang w:val="pt-PT"/>
-        </w:rPr>
-        <w:t xml:space="preserve"> de redação sendo 2 a 3 elementos estiver fazendo a revisão, nem todos os interesses das partes interessadas são incorporados.</w:t>
+        <w:t>Por isso a necessidade de solução de um SmallwritingTeam de forma a ajudar a manter o processo gereciavel, na pista e tende a reduzir no rastreamento de características, pois Se apenas uma pequena equipe de redação sendo 2 a 3 elementos estiver fazendo a revisão, nem todos os interesses das partes interessadas são incorporados.</w:t>
       </w:r>
     </w:p>
     <w:p>
@@ -6620,96 +6052,39 @@
           <w:rFonts w:cstheme="minorHAnsi"/>
           <w:lang w:val="pt-PT"/>
         </w:rPr>
-        <w:t xml:space="preserve">Mas um </w:t>
-      </w:r>
-      <w:proofErr w:type="spellStart"/>
-      <w:r>
+        <w:t>Mas um SmallwritingTeam sem um ParticipatingAudience não tem a experiência ou a base de conhecimento diversificada para entender ou representar todos os</w:t>
+      </w:r>
+    </w:p>
+    <w:p>
+      <w:pPr>
+        <w:jc w:val="both"/>
         <w:rPr>
           <w:rFonts w:cstheme="minorHAnsi"/>
           <w:lang w:val="pt-PT"/>
         </w:rPr>
-        <w:t>SmallwritingTeam</w:t>
-      </w:r>
-      <w:proofErr w:type="spellEnd"/>
+      </w:pPr>
       <w:r>
         <w:rPr>
           <w:rFonts w:cstheme="minorHAnsi"/>
           <w:lang w:val="pt-PT"/>
         </w:rPr>
-        <w:t xml:space="preserve"> sem um </w:t>
-      </w:r>
-      <w:proofErr w:type="spellStart"/>
-      <w:r>
+        <w:t>pontos de vista das partes interessadas sobre um grande projeto.</w:t>
+      </w:r>
+    </w:p>
+    <w:p>
+      <w:pPr>
+        <w:jc w:val="both"/>
         <w:rPr>
           <w:rFonts w:cstheme="minorHAnsi"/>
           <w:lang w:val="pt-PT"/>
         </w:rPr>
-        <w:t>ParticipatingAudience</w:t>
-      </w:r>
-      <w:proofErr w:type="spellEnd"/>
+      </w:pPr>
       <w:r>
         <w:rPr>
           <w:rFonts w:cstheme="minorHAnsi"/>
           <w:lang w:val="pt-PT"/>
         </w:rPr>
-        <w:t xml:space="preserve"> não tem a experiência ou a base de conhecimento diversificada para entender ou representar todos os</w:t>
-      </w:r>
-    </w:p>
-    <w:p>
-      <w:pPr>
-        <w:jc w:val="both"/>
-        <w:rPr>
-          <w:rFonts w:cstheme="minorHAnsi"/>
-          <w:lang w:val="pt-PT"/>
-        </w:rPr>
-      </w:pPr>
-      <w:proofErr w:type="gramStart"/>
-      <w:r>
-        <w:rPr>
-          <w:rFonts w:cstheme="minorHAnsi"/>
-          <w:lang w:val="pt-PT"/>
-        </w:rPr>
-        <w:t>pontos</w:t>
-      </w:r>
-      <w:proofErr w:type="gramEnd"/>
-      <w:r>
-        <w:rPr>
-          <w:rFonts w:cstheme="minorHAnsi"/>
-          <w:lang w:val="pt-PT"/>
-        </w:rPr>
-        <w:t xml:space="preserve"> de vista das partes interessadas sobre um grande projeto.</w:t>
-      </w:r>
-    </w:p>
-    <w:p>
-      <w:pPr>
-        <w:jc w:val="both"/>
-        <w:rPr>
-          <w:rFonts w:cstheme="minorHAnsi"/>
-          <w:lang w:val="pt-PT"/>
-        </w:rPr>
-      </w:pPr>
-      <w:r>
-        <w:rPr>
-          <w:rFonts w:cstheme="minorHAnsi"/>
-          <w:lang w:val="pt-PT"/>
-        </w:rPr>
-        <w:t xml:space="preserve">Esta pequena </w:t>
-      </w:r>
-      <w:proofErr w:type="gramStart"/>
-      <w:r>
-        <w:rPr>
-          <w:rFonts w:cstheme="minorHAnsi"/>
-          <w:lang w:val="pt-PT"/>
-        </w:rPr>
-        <w:t>equipe</w:t>
-      </w:r>
-      <w:proofErr w:type="gramEnd"/>
-      <w:r>
-        <w:rPr>
-          <w:rFonts w:cstheme="minorHAnsi"/>
-          <w:lang w:val="pt-PT"/>
-        </w:rPr>
-        <w:t xml:space="preserve"> mantem dois tipos de revisão:</w:t>
+        <w:t>Esta pequena equipe mantem dois tipos de revisão:</w:t>
       </w:r>
     </w:p>
     <w:p>
@@ -6726,64 +6101,23 @@
           <w:rFonts w:cstheme="minorHAnsi"/>
           <w:lang w:val="pt-PT"/>
         </w:rPr>
-        <w:t xml:space="preserve">O primeiro é feito por uma equipe interna menor, possivelmente </w:t>
-      </w:r>
-      <w:proofErr w:type="gramStart"/>
-      <w:r>
+        <w:t>O primeiro é feito por uma equipe interna menor, possivelmente muitos vezes</w:t>
+      </w:r>
+    </w:p>
+    <w:p>
+      <w:pPr>
+        <w:jc w:val="both"/>
         <w:rPr>
           <w:rFonts w:cstheme="minorHAnsi"/>
           <w:lang w:val="pt-PT"/>
         </w:rPr>
-        <w:t>muitos vezes</w:t>
-      </w:r>
-      <w:proofErr w:type="gramEnd"/>
-    </w:p>
-    <w:p>
-      <w:pPr>
-        <w:jc w:val="both"/>
+      </w:pPr>
+      <w:r>
         <w:rPr>
           <w:rFonts w:cstheme="minorHAnsi"/>
           <w:lang w:val="pt-PT"/>
         </w:rPr>
-      </w:pPr>
-      <w:r>
-        <w:rPr>
-          <w:rFonts w:cstheme="minorHAnsi"/>
-          <w:lang w:val="pt-PT"/>
-        </w:rPr>
-        <w:t xml:space="preserve">Primeiro, reveja os casos de uso internamente para verificar sua legibilidade, </w:t>
-      </w:r>
-      <w:proofErr w:type="spellStart"/>
-      <w:r>
-        <w:rPr>
-          <w:rFonts w:cstheme="minorHAnsi"/>
-          <w:lang w:val="pt-PT"/>
-        </w:rPr>
-        <w:t>implementabilidade</w:t>
-      </w:r>
-      <w:proofErr w:type="spellEnd"/>
-      <w:r>
-        <w:rPr>
-          <w:rFonts w:cstheme="minorHAnsi"/>
-          <w:lang w:val="pt-PT"/>
-        </w:rPr>
-        <w:t xml:space="preserve">, precisão. Essas avaliações "internas" podem ser críticas informais, reuniões formais ou uma combinação de ambos. Qualquer tipo de revisão é apropriada, desde que permita que os revisores captem erros e verifique se os casos de uso são suficientes, tanto quanto eles estão em causa, quando o sistema é grande ou excessivamente complexo é preciso manter </w:t>
-      </w:r>
-      <w:proofErr w:type="gramStart"/>
-      <w:r>
-        <w:rPr>
-          <w:rFonts w:cstheme="minorHAnsi"/>
-          <w:lang w:val="pt-PT"/>
-        </w:rPr>
-        <w:t>varias</w:t>
-      </w:r>
-      <w:proofErr w:type="gramEnd"/>
-      <w:r>
-        <w:rPr>
-          <w:rFonts w:cstheme="minorHAnsi"/>
-          <w:lang w:val="pt-PT"/>
-        </w:rPr>
-        <w:t xml:space="preserve"> dessas revisões.</w:t>
+        <w:t>Primeiro, reveja os casos de uso internamente para verificar sua legibilidade, implementabilidade, precisão. Essas avaliações "internas" podem ser críticas informais, reuniões formais ou uma combinação de ambos. Qualquer tipo de revisão é apropriada, desde que permita que os revisores captem erros e verifique se os casos de uso são suficientes, tanto quanto eles estão em causa, quando o sistema é grande ou excessivamente complexo é preciso manter varias dessas revisões.</w:t>
       </w:r>
     </w:p>
     <w:p>
@@ -6800,57 +6134,23 @@
           <w:rFonts w:cstheme="minorHAnsi"/>
           <w:lang w:val="pt-PT"/>
         </w:rPr>
-        <w:t xml:space="preserve">No final dessas análises internas, as equipes afirmam que é </w:t>
-      </w:r>
-      <w:proofErr w:type="spellStart"/>
-      <w:r>
+        <w:t>No final dessas análises internas, as equipes afirmam que é QuittingTime, e que</w:t>
+      </w:r>
+    </w:p>
+    <w:p>
+      <w:pPr>
+        <w:jc w:val="both"/>
         <w:rPr>
           <w:rFonts w:cstheme="minorHAnsi"/>
           <w:lang w:val="pt-PT"/>
         </w:rPr>
-        <w:t>QuittingTime</w:t>
-      </w:r>
-      <w:proofErr w:type="spellEnd"/>
+      </w:pPr>
       <w:r>
         <w:rPr>
           <w:rFonts w:cstheme="minorHAnsi"/>
           <w:lang w:val="pt-PT"/>
         </w:rPr>
-        <w:t xml:space="preserve">, e </w:t>
-      </w:r>
-      <w:proofErr w:type="gramStart"/>
-      <w:r>
-        <w:rPr>
-          <w:rFonts w:cstheme="minorHAnsi"/>
-          <w:lang w:val="pt-PT"/>
-        </w:rPr>
-        <w:t>que</w:t>
-      </w:r>
-      <w:proofErr w:type="gramEnd"/>
-    </w:p>
-    <w:p>
-      <w:pPr>
-        <w:jc w:val="both"/>
-        <w:rPr>
-          <w:rFonts w:cstheme="minorHAnsi"/>
-          <w:lang w:val="pt-PT"/>
-        </w:rPr>
-      </w:pPr>
-      <w:proofErr w:type="gramStart"/>
-      <w:r>
-        <w:rPr>
-          <w:rFonts w:cstheme="minorHAnsi"/>
-          <w:lang w:val="pt-PT"/>
-        </w:rPr>
-        <w:t>os</w:t>
-      </w:r>
-      <w:proofErr w:type="gramEnd"/>
-      <w:r>
-        <w:rPr>
-          <w:rFonts w:cstheme="minorHAnsi"/>
-          <w:lang w:val="pt-PT"/>
-        </w:rPr>
-        <w:t xml:space="preserve"> casos de uso são completos, corretos e tão implementáveis</w:t>
+        <w:t>os casos de uso são completos, corretos e tão implementáveis</w:t>
       </w:r>
     </w:p>
     <w:p>
@@ -6901,23 +6201,7 @@
           <w:rFonts w:cstheme="minorHAnsi"/>
           <w:lang w:val="pt-PT"/>
         </w:rPr>
-        <w:t xml:space="preserve">• </w:t>
-      </w:r>
-      <w:proofErr w:type="gramStart"/>
-      <w:r>
-        <w:rPr>
-          <w:rFonts w:cstheme="minorHAnsi"/>
-          <w:lang w:val="pt-PT"/>
-        </w:rPr>
-        <w:t>isso</w:t>
-      </w:r>
-      <w:proofErr w:type="gramEnd"/>
-      <w:r>
-        <w:rPr>
-          <w:rFonts w:cstheme="minorHAnsi"/>
-          <w:lang w:val="pt-PT"/>
-        </w:rPr>
-        <w:t xml:space="preserve"> é realmente o que é apropriado para os desenvolvedores gastar tempo construindo?</w:t>
+        <w:t>• isso é realmente o que é apropriado para os desenvolvedores gastar tempo construindo?</w:t>
       </w:r>
     </w:p>
     <w:p>
@@ -6934,23 +6218,7 @@
           <w:rFonts w:cstheme="minorHAnsi"/>
           <w:lang w:val="pt-PT"/>
         </w:rPr>
-        <w:t xml:space="preserve">• </w:t>
-      </w:r>
-      <w:proofErr w:type="gramStart"/>
-      <w:r>
-        <w:rPr>
-          <w:rFonts w:cstheme="minorHAnsi"/>
-          <w:lang w:val="pt-PT"/>
-        </w:rPr>
-        <w:t>os</w:t>
-      </w:r>
-      <w:proofErr w:type="gramEnd"/>
-      <w:r>
-        <w:rPr>
-          <w:rFonts w:cstheme="minorHAnsi"/>
-          <w:lang w:val="pt-PT"/>
-        </w:rPr>
-        <w:t xml:space="preserve"> desenvolvedores podem realmente construí-lo?</w:t>
+        <w:t>• os desenvolvedores podem realmente construí-lo?</w:t>
       </w:r>
     </w:p>
     <w:p>
@@ -6985,39 +6253,7 @@
           <w:rFonts w:cstheme="minorHAnsi"/>
           <w:lang w:val="pt-PT"/>
         </w:rPr>
-        <w:t xml:space="preserve"> uma vez um programador que estava projetando um novo sistema para grandes empresas, O programador queria para garantir que os interesses de todas as pessoas afetadas pelo sistema fossem protegidos, quando terminou um primeiro rascunho da visão do sistema que ele gritou "Reveja! Todos correram para sala de conferencia e eles revisaram o rascunho do sistema, derrubando itens de </w:t>
-      </w:r>
-      <w:proofErr w:type="spellStart"/>
-      <w:r>
-        <w:rPr>
-          <w:rFonts w:cstheme="minorHAnsi"/>
-          <w:lang w:val="pt-PT"/>
-        </w:rPr>
-        <w:t>açãoe</w:t>
-      </w:r>
-      <w:proofErr w:type="spellEnd"/>
-      <w:r>
-        <w:rPr>
-          <w:rFonts w:cstheme="minorHAnsi"/>
-          <w:lang w:val="pt-PT"/>
-        </w:rPr>
-        <w:t xml:space="preserve"> no final agradeceram o programador, mas depois de ter gritado mais vezes a terceira vez </w:t>
-      </w:r>
-      <w:proofErr w:type="spellStart"/>
-      <w:r>
-        <w:rPr>
-          <w:rFonts w:cstheme="minorHAnsi"/>
-          <w:lang w:val="pt-PT"/>
-        </w:rPr>
-        <w:t>ninguem</w:t>
-      </w:r>
-      <w:proofErr w:type="spellEnd"/>
-      <w:r>
-        <w:rPr>
-          <w:rFonts w:cstheme="minorHAnsi"/>
-          <w:lang w:val="pt-PT"/>
-        </w:rPr>
-        <w:t xml:space="preserve"> foi e no final foi despedido por gritar reveja tantas vezes e quando a ultima era mais importante.</w:t>
+        <w:t xml:space="preserve"> uma vez um programador que estava projetando um novo sistema para grandes empresas, O programador queria para garantir que os interesses de todas as pessoas afetadas pelo sistema fossem protegidos, quando terminou um primeiro rascunho da visão do sistema que ele gritou "Reveja! Todos correram para sala de conferencia e eles revisaram o rascunho do sistema, derrubando itens de açãoe no final agradeceram o programador, mas depois de ter gritado mais vezes a terceira vez ninguem foi e no final foi despedido por gritar reveja tantas vezes e quando a ultima era mais importante.</w:t>
       </w:r>
     </w:p>
     <w:p>
@@ -7091,14 +6327,7 @@
         <w:rPr>
           <w:lang w:val="pt-PT"/>
         </w:rPr>
-        <w:t xml:space="preserve">do </w:t>
-      </w:r>
-      <w:proofErr w:type="spellStart"/>
-      <w:r>
-        <w:rPr>
-          <w:lang w:val="pt-PT"/>
-        </w:rPr>
-        <w:t>project</w:t>
+        <w:t>do project</w:t>
       </w:r>
       <w:r>
         <w:rPr>
@@ -7106,7 +6335,6 @@
         </w:rPr>
         <w:t>o</w:t>
       </w:r>
-      <w:proofErr w:type="spellEnd"/>
       <w:r>
         <w:rPr>
           <w:lang w:val="pt-PT"/>
@@ -7119,7 +6347,6 @@
         </w:rPr>
         <w:t xml:space="preserve">com dois </w:t>
       </w:r>
-      <w:proofErr w:type="gramStart"/>
       <w:r>
         <w:rPr>
           <w:i/>
@@ -7127,7 +6354,6 @@
         </w:rPr>
         <w:t>sites</w:t>
       </w:r>
-      <w:proofErr w:type="gramEnd"/>
       <w:r>
         <w:rPr>
           <w:lang w:val="pt-PT"/>
@@ -8138,14 +7364,7 @@
         <w:rPr>
           <w:lang w:val="pt-PT"/>
         </w:rPr>
-        <w:t xml:space="preserve">Tabela de </w:t>
-      </w:r>
-      <w:proofErr w:type="spellStart"/>
-      <w:r>
-        <w:rPr>
-          <w:lang w:val="pt-PT"/>
-        </w:rPr>
-        <w:t>A</w:t>
+        <w:t>Tabela de A</w:t>
       </w:r>
       <w:r>
         <w:rPr>
@@ -8157,14 +7376,7 @@
         <w:rPr>
           <w:lang w:val="pt-PT"/>
         </w:rPr>
-        <w:t>tores</w:t>
-      </w:r>
-      <w:proofErr w:type="spellEnd"/>
-      <w:r>
-        <w:rPr>
-          <w:lang w:val="pt-PT"/>
-        </w:rPr>
-        <w:t>, objetivos e respetivos Casos de Uso</w:t>
+        <w:t>tores, objetivos e respetivos Casos de Uso</w:t>
       </w:r>
       <w:bookmarkEnd w:id="8"/>
     </w:p>
@@ -9222,7 +8434,7 @@
           <w:lang w:val="en-US"/>
         </w:rPr>
         <w:drawing>
-          <wp:inline distT="0" distB="0" distL="0" distR="0">
+          <wp:inline distT="0" distB="0" distL="0" distR="0" wp14:anchorId="4AD3D682" wp14:editId="3BD91790">
             <wp:extent cx="5725160" cy="1232535"/>
             <wp:effectExtent l="0" t="0" r="8890" b="5715"/>
             <wp:docPr id="7" name="Picture 7" descr="D:\Docs\IPG\ESII\trabalho\diagramaContexto.emf"/>
@@ -9480,7 +8692,7 @@
           <w:lang w:val="en-US"/>
         </w:rPr>
         <w:drawing>
-          <wp:inline distT="0" distB="0" distL="0" distR="0">
+          <wp:inline distT="0" distB="0" distL="0" distR="0" wp14:anchorId="1269BD17" wp14:editId="7D87E3A8">
             <wp:extent cx="5562000" cy="8301600"/>
             <wp:effectExtent l="0" t="0" r="635" b="4445"/>
             <wp:docPr id="222" name="Picture 222"/>
@@ -9793,15 +9005,7 @@
               <w:cnfStyle w:val="000000000000" w:firstRow="0" w:lastRow="0" w:firstColumn="0" w:lastColumn="0" w:oddVBand="0" w:evenVBand="0" w:oddHBand="0" w:evenHBand="0" w:firstRowFirstColumn="0" w:firstRowLastColumn="0" w:lastRowFirstColumn="0" w:lastRowLastColumn="0"/>
             </w:pPr>
             <w:r>
-              <w:t xml:space="preserve">2) O sistema mostra página Criar Trilho com campos de </w:t>
-            </w:r>
-            <w:proofErr w:type="gramStart"/>
-            <w:r>
-              <w:t>input</w:t>
-            </w:r>
-            <w:proofErr w:type="gramEnd"/>
-            <w:r>
-              <w:t>:</w:t>
+              <w:t>2) O sistema mostra página Criar Trilho com campos de input:</w:t>
             </w:r>
           </w:p>
           <w:p>
@@ -10282,7 +9486,7 @@
         <w:rPr>
           <w:lang w:val="pt-PT"/>
         </w:rPr>
-        <w:pict>
+        <w:pict w14:anchorId="6135AF19">
           <v:shape id="_x0000_i1025" type="#_x0000_t75" style="width:451pt;height:279.85pt">
             <v:imagedata r:id="rId12" o:title="Diagrama Sequencia - Criar Trilho"/>
           </v:shape>
@@ -10337,7 +9541,7 @@
           <w:lang w:val="en-US"/>
         </w:rPr>
         <w:drawing>
-          <wp:inline distT="0" distB="0" distL="0" distR="0">
+          <wp:inline distT="0" distB="0" distL="0" distR="0" wp14:anchorId="638B30B7" wp14:editId="6DD8C620">
             <wp:extent cx="5047488" cy="4067650"/>
             <wp:effectExtent l="0" t="0" r="1270" b="9525"/>
             <wp:docPr id="41" name="Picture 41" descr="Diagrama de Classes - Parcial"/>
@@ -10385,6 +9589,20 @@
           </wp:inline>
         </w:drawing>
       </w:r>
+      <w:r>
+        <w:rPr>
+          <w:color w:val="FF0000"/>
+          <w:lang w:val="pt-PT"/>
+        </w:rPr>
+        <w:t>estadoTrilho 1..*</w:t>
+      </w:r>
+      <w:r>
+        <w:rPr>
+          <w:color w:val="FF0000"/>
+          <w:lang w:val="pt-PT"/>
+        </w:rPr>
+        <w:t xml:space="preserve"> agregação forte</w:t>
+      </w:r>
     </w:p>
     <w:p>
       <w:pPr>
@@ -10982,39 +10200,7 @@
               <w:t xml:space="preserve"> </w:t>
             </w:r>
             <w:r>
-              <w:t xml:space="preserve">o novo registo de Estado-Trilho deve ter os atributos, </w:t>
-            </w:r>
-            <w:proofErr w:type="spellStart"/>
-            <w:r>
-              <w:t>data_inicio</w:t>
-            </w:r>
-            <w:proofErr w:type="spellEnd"/>
-            <w:r>
-              <w:t xml:space="preserve"> = data sistema e </w:t>
-            </w:r>
-            <w:proofErr w:type="spellStart"/>
-            <w:r>
-              <w:t>data_fim</w:t>
-            </w:r>
-            <w:proofErr w:type="spellEnd"/>
-            <w:r>
-              <w:t xml:space="preserve"> = </w:t>
-            </w:r>
-            <w:proofErr w:type="spellStart"/>
-            <w:r>
-              <w:t>null</w:t>
-            </w:r>
-            <w:proofErr w:type="spellEnd"/>
-            <w:r>
-              <w:t xml:space="preserve"> e o atributo </w:t>
-            </w:r>
-            <w:proofErr w:type="spellStart"/>
-            <w:r>
-              <w:t>data_fim</w:t>
-            </w:r>
-            <w:proofErr w:type="spellEnd"/>
-            <w:r>
-              <w:t xml:space="preserve"> do registo anterior deve ser igual á data do sistema.</w:t>
+              <w:t>o novo registo de Estado-Trilho deve ter os atributos, data_inicio = data sistema e data_fim = null e o atributo data_fim do registo anterior deve ser igual á data do sistema.</w:t>
             </w:r>
           </w:p>
         </w:tc>
@@ -11166,7 +10352,7 @@
           <w:lang w:val="en-US"/>
         </w:rPr>
         <w:drawing>
-          <wp:inline distT="0" distB="0" distL="0" distR="0" wp14:anchorId="31778431" wp14:editId="51171BAC">
+          <wp:inline distT="0" distB="0" distL="0" distR="0" wp14:anchorId="3035BE2D" wp14:editId="18CD8444">
             <wp:extent cx="5727700" cy="4735830"/>
             <wp:effectExtent l="0" t="0" r="6350" b="7620"/>
             <wp:docPr id="2" name="Imagem 2" descr="C:\Users\Nuno\AppData\Local\Microsoft\Windows\INetCache\Content.Word\Diagrama Sequencia - Alterar Trilho.png"/>
@@ -11792,7 +10978,7 @@
           <w:lang w:val="en-US"/>
         </w:rPr>
         <w:drawing>
-          <wp:inline distT="0" distB="0" distL="0" distR="0" wp14:anchorId="68AA3CA1" wp14:editId="65E4D8FC">
+          <wp:inline distT="0" distB="0" distL="0" distR="0" wp14:anchorId="1F57D5DC" wp14:editId="07B41265">
             <wp:extent cx="5400040" cy="4105910"/>
             <wp:effectExtent l="0" t="0" r="0" b="0"/>
             <wp:docPr id="13" name="Imagem 13"/>
@@ -12291,7 +11477,7 @@
           <w:lang w:val="en-US"/>
         </w:rPr>
         <w:drawing>
-          <wp:inline distT="0" distB="0" distL="0" distR="0">
+          <wp:inline distT="0" distB="0" distL="0" distR="0" wp14:anchorId="22326C62" wp14:editId="0374AE38">
             <wp:extent cx="5731510" cy="4706143"/>
             <wp:effectExtent l="0" t="0" r="2540" b="0"/>
             <wp:docPr id="3" name="Picture 3" descr="C:\Users\rf\Documents\GitHub\Trails4Health\doc\Eng. Soft 2\Nuno Galinho\Projectos POWER DESIGNER\Diagrama Sequencia - Consultar Trilho.PNG"/>
@@ -12349,6 +11535,12 @@
       </w:pPr>
       <w:r>
         <w:rPr>
+          <w:rStyle w:val="Refdecomentrio"/>
+        </w:rPr>
+        <w:commentReference w:id="22"/>
+      </w:r>
+      <w:r>
+        <w:rPr>
           <w:lang w:val="pt-PT"/>
         </w:rPr>
         <w:br w:type="page"/>
@@ -12896,7 +12088,7 @@
           <w:lang w:val="pt-PT"/>
         </w:rPr>
       </w:pPr>
-      <w:bookmarkStart w:id="22" w:name="_Toc499309042"/>
+      <w:bookmarkStart w:id="23" w:name="_Toc499309042"/>
     </w:p>
     <w:p>
       <w:pPr>
@@ -12935,7 +12127,7 @@
         </w:rPr>
         <w:t>Diagrama de Sequência - Inserir Perguntas Avaliação Trilho</w:t>
       </w:r>
-      <w:bookmarkEnd w:id="22"/>
+      <w:bookmarkEnd w:id="23"/>
     </w:p>
     <w:p>
       <w:pPr>
@@ -12956,7 +12148,7 @@
           <w:lang w:val="en-US"/>
         </w:rPr>
         <w:drawing>
-          <wp:inline distT="0" distB="0" distL="0" distR="0" wp14:anchorId="0BC57B48" wp14:editId="32172C39">
+          <wp:inline distT="0" distB="0" distL="0" distR="0" wp14:anchorId="2E4C39D1" wp14:editId="3D52C57E">
             <wp:extent cx="3586801" cy="3536812"/>
             <wp:effectExtent l="0" t="0" r="0" b="6985"/>
             <wp:docPr id="39" name="Picture 39" descr="D:\Docs\IPG\ESII\trabalho\diagramaSequenciaInserirPerguntasAvaliacaoTrilho.png"/>
@@ -12973,7 +12165,7 @@
                     </pic:cNvPicPr>
                   </pic:nvPicPr>
                   <pic:blipFill>
-                    <a:blip r:embed="rId17">
+                    <a:blip r:embed="rId19">
                       <a:extLst>
                         <a:ext uri="{28A0092B-C50C-407E-A947-70E740481C1C}">
                           <a14:useLocalDpi xmlns:a14="http://schemas.microsoft.com/office/drawing/2010/main" val="0"/>
@@ -13015,7 +12207,7 @@
           <w:lang w:val="pt-PT"/>
         </w:rPr>
       </w:pPr>
-      <w:bookmarkStart w:id="23" w:name="_Toc499309043"/>
+      <w:bookmarkStart w:id="24" w:name="_Toc499309043"/>
       <w:r>
         <w:rPr>
           <w:lang w:val="pt-PT"/>
@@ -13049,7 +12241,7 @@
         </w:rPr>
         <w:t>- Inserir Perguntas Avaliação Serviços</w:t>
       </w:r>
-      <w:bookmarkEnd w:id="23"/>
+      <w:bookmarkEnd w:id="24"/>
     </w:p>
     <w:p>
       <w:pPr>
@@ -13652,7 +12844,7 @@
           <w:lang w:val="pt-PT"/>
         </w:rPr>
       </w:pPr>
-      <w:bookmarkStart w:id="24" w:name="_Toc499309044"/>
+      <w:bookmarkStart w:id="25" w:name="_Toc499309044"/>
       <w:r>
         <w:rPr>
           <w:lang w:val="pt-PT"/>
@@ -13686,7 +12878,7 @@
         </w:rPr>
         <w:t>Serviços</w:t>
       </w:r>
-      <w:bookmarkEnd w:id="24"/>
+      <w:bookmarkEnd w:id="25"/>
     </w:p>
     <w:p>
       <w:pPr>
@@ -13707,7 +12899,7 @@
           <w:lang w:val="en-US"/>
         </w:rPr>
         <w:drawing>
-          <wp:inline distT="0" distB="0" distL="0" distR="0" wp14:anchorId="3E08453C" wp14:editId="5E54EBAB">
+          <wp:inline distT="0" distB="0" distL="0" distR="0" wp14:anchorId="2B6F3FF3" wp14:editId="65F52A90">
             <wp:extent cx="5732780" cy="4969510"/>
             <wp:effectExtent l="0" t="0" r="1270" b="2540"/>
             <wp:docPr id="40" name="Picture 40" descr="D:\Docs\IPG\ESII\trabalho\diagramaSequenciaInserirPerguntasAvaliacaoServicos.png"/>
@@ -13724,7 +12916,7 @@
                     </pic:cNvPicPr>
                   </pic:nvPicPr>
                   <pic:blipFill>
-                    <a:blip r:embed="rId18">
+                    <a:blip r:embed="rId20">
                       <a:extLst>
                         <a:ext uri="{28A0092B-C50C-407E-A947-70E740481C1C}">
                           <a14:useLocalDpi xmlns:a14="http://schemas.microsoft.com/office/drawing/2010/main" val="0"/>
@@ -13832,7 +13024,7 @@
           <w:lang w:val="pt-PT"/>
         </w:rPr>
       </w:pPr>
-      <w:bookmarkStart w:id="25" w:name="_Toc499309045"/>
+      <w:bookmarkStart w:id="26" w:name="_Toc499309045"/>
       <w:r>
         <w:rPr>
           <w:lang w:val="pt-PT"/>
@@ -13866,7 +13058,7 @@
         </w:rPr>
         <w:t>- Consultar Reservas dos Serviços</w:t>
       </w:r>
-      <w:bookmarkEnd w:id="25"/>
+      <w:bookmarkEnd w:id="26"/>
     </w:p>
     <w:p>
       <w:pPr>
@@ -14310,7 +13502,7 @@
           <w:lang w:val="pt-PT"/>
         </w:rPr>
       </w:pPr>
-      <w:bookmarkStart w:id="26" w:name="_Toc499309046"/>
+      <w:bookmarkStart w:id="27" w:name="_Toc499309046"/>
       <w:r>
         <w:rPr>
           <w:lang w:val="pt-PT"/>
@@ -14329,7 +13521,7 @@
         </w:rPr>
         <w:t>- Consultar Reservas dos Serviços</w:t>
       </w:r>
-      <w:bookmarkEnd w:id="26"/>
+      <w:bookmarkEnd w:id="27"/>
     </w:p>
     <w:p>
       <w:pPr>
@@ -14350,7 +13542,7 @@
           <w:lang w:val="en-US"/>
         </w:rPr>
         <w:drawing>
-          <wp:inline distT="0" distB="0" distL="0" distR="0">
+          <wp:inline distT="0" distB="0" distL="0" distR="0" wp14:anchorId="096EB5A0" wp14:editId="773A7065">
             <wp:extent cx="4341412" cy="4115434"/>
             <wp:effectExtent l="0" t="0" r="2540" b="0"/>
             <wp:docPr id="227" name="Picture 227"/>
@@ -14367,7 +13559,7 @@
                     </pic:cNvPicPr>
                   </pic:nvPicPr>
                   <pic:blipFill>
-                    <a:blip r:embed="rId19">
+                    <a:blip r:embed="rId21">
                       <a:extLst>
                         <a:ext uri="{28A0092B-C50C-407E-A947-70E740481C1C}">
                           <a14:useLocalDpi xmlns:a14="http://schemas.microsoft.com/office/drawing/2010/main" val="0"/>
@@ -14398,7 +13590,7 @@
           </wp:inline>
         </w:drawing>
       </w:r>
-      <w:bookmarkStart w:id="27" w:name="_Toc499309047"/>
+      <w:bookmarkStart w:id="28" w:name="_Toc499309047"/>
     </w:p>
     <w:p>
       <w:pPr>
@@ -14439,7 +13631,7 @@
         </w:rPr>
         <w:t>- Avaliar Trilho</w:t>
       </w:r>
-      <w:bookmarkEnd w:id="27"/>
+      <w:bookmarkEnd w:id="28"/>
     </w:p>
     <w:p>
       <w:pPr>
@@ -14920,7 +14112,7 @@
           <w:lang w:val="pt-PT"/>
         </w:rPr>
       </w:pPr>
-      <w:bookmarkStart w:id="28" w:name="_Toc499309048"/>
+      <w:bookmarkStart w:id="29" w:name="_Toc499309048"/>
     </w:p>
     <w:p>
       <w:pPr>
@@ -15044,7 +14236,7 @@
         </w:rPr>
         <w:t>Avaliar Trilho</w:t>
       </w:r>
-      <w:bookmarkEnd w:id="28"/>
+      <w:bookmarkEnd w:id="29"/>
     </w:p>
     <w:p>
       <w:pPr>
@@ -15065,7 +14257,7 @@
           <w:lang w:val="en-US"/>
         </w:rPr>
         <w:drawing>
-          <wp:inline distT="0" distB="0" distL="0" distR="0" wp14:anchorId="7AE1F19C" wp14:editId="48FEDC7E">
+          <wp:inline distT="0" distB="0" distL="0" distR="0" wp14:anchorId="17F6D884" wp14:editId="73DD0350">
             <wp:extent cx="5732780" cy="5574030"/>
             <wp:effectExtent l="0" t="0" r="1270" b="7620"/>
             <wp:docPr id="35" name="Picture 35" descr="D:\Docs\IPG\ESII\trabalho\diagramaSequenciaAvaliarTrilho.png"/>
@@ -15082,7 +14274,7 @@
                     </pic:cNvPicPr>
                   </pic:nvPicPr>
                   <pic:blipFill>
-                    <a:blip r:embed="rId20">
+                    <a:blip r:embed="rId22">
                       <a:extLst>
                         <a:ext uri="{28A0092B-C50C-407E-A947-70E740481C1C}">
                           <a14:useLocalDpi xmlns:a14="http://schemas.microsoft.com/office/drawing/2010/main" val="0"/>
@@ -15176,7 +14368,7 @@
           <w:lang w:val="pt-PT"/>
         </w:rPr>
       </w:pPr>
-      <w:bookmarkStart w:id="29" w:name="_Toc499309049"/>
+      <w:bookmarkStart w:id="30" w:name="_Toc499309049"/>
       <w:r>
         <w:rPr>
           <w:lang w:val="pt-PT"/>
@@ -15210,7 +14402,7 @@
         </w:rPr>
         <w:t>- Avaliar Serviços</w:t>
       </w:r>
-      <w:bookmarkEnd w:id="29"/>
+      <w:bookmarkEnd w:id="30"/>
     </w:p>
     <w:p>
       <w:pPr>
@@ -15809,7 +15001,7 @@
           <w:lang w:val="pt-PT"/>
         </w:rPr>
       </w:pPr>
-      <w:bookmarkStart w:id="30" w:name="_Toc499309050"/>
+      <w:bookmarkStart w:id="31" w:name="_Toc499309050"/>
       <w:r>
         <w:rPr>
           <w:lang w:val="pt-PT"/>
@@ -15849,7 +15041,7 @@
         </w:rPr>
         <w:t>Avaliar Serviços</w:t>
       </w:r>
-      <w:bookmarkEnd w:id="30"/>
+      <w:bookmarkEnd w:id="31"/>
     </w:p>
     <w:p>
       <w:pPr>
@@ -15870,7 +15062,7 @@
           <w:lang w:val="en-US"/>
         </w:rPr>
         <w:drawing>
-          <wp:inline distT="0" distB="0" distL="0" distR="0" wp14:anchorId="745D9A1F" wp14:editId="45EE9AFC">
+          <wp:inline distT="0" distB="0" distL="0" distR="0" wp14:anchorId="00D4F938" wp14:editId="05699537">
             <wp:extent cx="5732780" cy="4619625"/>
             <wp:effectExtent l="0" t="0" r="1270" b="9525"/>
             <wp:docPr id="34" name="Picture 34" descr="D:\Docs\IPG\ESII\trabalho\diagramaSequenciaAvaliarServicos.png"/>
@@ -15887,7 +15079,7 @@
                     </pic:cNvPicPr>
                   </pic:nvPicPr>
                   <pic:blipFill>
-                    <a:blip r:embed="rId21">
+                    <a:blip r:embed="rId23">
                       <a:extLst>
                         <a:ext uri="{28A0092B-C50C-407E-A947-70E740481C1C}">
                           <a14:useLocalDpi xmlns:a14="http://schemas.microsoft.com/office/drawing/2010/main" val="0"/>
@@ -16002,7 +15194,7 @@
           <w:lang w:val="pt-PT"/>
         </w:rPr>
       </w:pPr>
-      <w:bookmarkStart w:id="31" w:name="_Toc499309051"/>
+      <w:bookmarkStart w:id="32" w:name="_Toc499309051"/>
       <w:r>
         <w:rPr>
           <w:lang w:val="pt-PT"/>
@@ -16036,7 +15228,7 @@
         </w:rPr>
         <w:t>Diagrama de Classes Global</w:t>
       </w:r>
-      <w:bookmarkEnd w:id="31"/>
+      <w:bookmarkEnd w:id="32"/>
     </w:p>
     <w:p>
       <w:pPr>
@@ -16057,7 +15249,7 @@
           <w:lang w:val="en-US"/>
         </w:rPr>
         <w:drawing>
-          <wp:inline distT="0" distB="0" distL="0" distR="0">
+          <wp:inline distT="0" distB="0" distL="0" distR="0" wp14:anchorId="3E8E177A" wp14:editId="6C278701">
             <wp:extent cx="5371200" cy="8006400"/>
             <wp:effectExtent l="0" t="0" r="1270" b="0"/>
             <wp:docPr id="223" name="Picture 223"/>
@@ -16074,7 +15266,7 @@
                     </pic:cNvPicPr>
                   </pic:nvPicPr>
                   <pic:blipFill>
-                    <a:blip r:embed="rId22">
+                    <a:blip r:embed="rId24">
                       <a:extLst>
                         <a:ext uri="{28A0092B-C50C-407E-A947-70E740481C1C}">
                           <a14:useLocalDpi xmlns:a14="http://schemas.microsoft.com/office/drawing/2010/main" val="0"/>
@@ -16105,7 +15297,7 @@
           </wp:inline>
         </w:drawing>
       </w:r>
-      <w:bookmarkStart w:id="32" w:name="_Toc499309052"/>
+      <w:bookmarkStart w:id="33" w:name="_Toc499309052"/>
     </w:p>
     <w:p>
       <w:pPr>
@@ -16120,12 +15312,28 @@
         </w:rPr>
         <w:br w:type="page"/>
       </w:r>
+      <w:commentRangeStart w:id="34"/>
       <w:r>
         <w:rPr>
           <w:lang w:val="pt-PT"/>
         </w:rPr>
         <w:lastRenderedPageBreak/>
-        <w:t>9. Semânt</w:t>
+        <w:t>9</w:t>
+      </w:r>
+      <w:commentRangeEnd w:id="34"/>
+      <w:r>
+        <w:rPr>
+          <w:rStyle w:val="Refdecomentrio"/>
+          <w:rFonts w:asciiTheme="minorHAnsi" w:eastAsiaTheme="minorHAnsi" w:hAnsiTheme="minorHAnsi" w:cstheme="minorBidi"/>
+          <w:color w:val="auto"/>
+        </w:rPr>
+        <w:commentReference w:id="34"/>
+      </w:r>
+      <w:r>
+        <w:rPr>
+          <w:lang w:val="pt-PT"/>
+        </w:rPr>
+        <w:t>. Semânt</w:t>
       </w:r>
       <w:r>
         <w:rPr>
@@ -16192,23 +15400,7 @@
           <w:color w:val="FF0000"/>
           <w:lang w:val="pt-PT"/>
         </w:rPr>
-        <w:t xml:space="preserve">(verificar </w:t>
-      </w:r>
-      <w:proofErr w:type="spellStart"/>
-      <w:r>
-        <w:rPr>
-          <w:color w:val="FF0000"/>
-          <w:lang w:val="pt-PT"/>
-        </w:rPr>
-        <w:t>qts</w:t>
-      </w:r>
-      <w:proofErr w:type="spellEnd"/>
-      <w:r>
-        <w:rPr>
-          <w:color w:val="FF0000"/>
-          <w:lang w:val="pt-PT"/>
-        </w:rPr>
-        <w:t xml:space="preserve"> carateres vou permitir para detalhes e sumário)</w:t>
+        <w:t>(verificar qts carateres vou permitir para detalhes e sumário)</w:t>
       </w:r>
     </w:p>
     <w:p>
@@ -16228,8 +15420,8 @@
         <w:tblLook w:val="04A0" w:firstRow="1" w:lastRow="0" w:firstColumn="1" w:lastColumn="0" w:noHBand="0" w:noVBand="1"/>
       </w:tblPr>
       <w:tblGrid>
-        <w:gridCol w:w="2289"/>
-        <w:gridCol w:w="1288"/>
+        <w:gridCol w:w="1413"/>
+        <w:gridCol w:w="2164"/>
         <w:gridCol w:w="1380"/>
         <w:gridCol w:w="1275"/>
         <w:gridCol w:w="1261"/>
@@ -16244,7 +15436,7 @@
         <w:tc>
           <w:tcPr>
             <w:cnfStyle w:val="001000000000" w:firstRow="0" w:lastRow="0" w:firstColumn="1" w:lastColumn="0" w:oddVBand="0" w:evenVBand="0" w:oddHBand="0" w:evenHBand="0" w:firstRowFirstColumn="0" w:firstRowLastColumn="0" w:lastRowFirstColumn="0" w:lastRowLastColumn="0"/>
-            <w:tcW w:w="2289" w:type="dxa"/>
+            <w:tcW w:w="1413" w:type="dxa"/>
             <w:hideMark/>
           </w:tcPr>
           <w:p>
@@ -16258,7 +15450,7 @@
         </w:tc>
         <w:tc>
           <w:tcPr>
-            <w:tcW w:w="1288" w:type="dxa"/>
+            <w:tcW w:w="2164" w:type="dxa"/>
             <w:hideMark/>
           </w:tcPr>
           <w:p>
@@ -16341,7 +15533,7 @@
         <w:tc>
           <w:tcPr>
             <w:cnfStyle w:val="001000000000" w:firstRow="0" w:lastRow="0" w:firstColumn="1" w:lastColumn="0" w:oddVBand="0" w:evenVBand="0" w:oddHBand="0" w:evenHBand="0" w:firstRowFirstColumn="0" w:firstRowLastColumn="0" w:lastRowFirstColumn="0" w:lastRowLastColumn="0"/>
-            <w:tcW w:w="2289" w:type="dxa"/>
+            <w:tcW w:w="1413" w:type="dxa"/>
             <w:tcBorders>
               <w:top w:val="single" w:sz="4" w:space="0" w:color="9CC2E5" w:themeColor="accent1" w:themeTint="99"/>
               <w:left w:val="single" w:sz="4" w:space="0" w:color="9CC2E5" w:themeColor="accent1" w:themeTint="99"/>
@@ -16355,14 +15547,12 @@
             <w:pPr>
               <w:jc w:val="center"/>
             </w:pPr>
-            <w:proofErr w:type="spellStart"/>
             <w:r>
               <w:rPr>
                 <w:lang w:val="en-US"/>
               </w:rPr>
               <w:t>ID_Trilho</w:t>
             </w:r>
-            <w:proofErr w:type="spellEnd"/>
             <w:r>
               <w:rPr>
                 <w:lang w:val="en-US"/>
@@ -16373,7 +15563,7 @@
         </w:tc>
         <w:tc>
           <w:tcPr>
-            <w:tcW w:w="1288" w:type="dxa"/>
+            <w:tcW w:w="2164" w:type="dxa"/>
             <w:tcBorders>
               <w:top w:val="single" w:sz="4" w:space="0" w:color="9CC2E5" w:themeColor="accent1" w:themeTint="99"/>
               <w:left w:val="single" w:sz="4" w:space="0" w:color="9CC2E5" w:themeColor="accent1" w:themeTint="99"/>
@@ -16391,16 +15581,12 @@
                 <w:sz w:val="20"/>
               </w:rPr>
             </w:pPr>
-            <w:proofErr w:type="spellStart"/>
-            <w:proofErr w:type="gramStart"/>
             <w:r>
               <w:rPr>
                 <w:sz w:val="20"/>
               </w:rPr>
               <w:t>int</w:t>
             </w:r>
-            <w:proofErr w:type="spellEnd"/>
-            <w:proofErr w:type="gramEnd"/>
           </w:p>
         </w:tc>
         <w:tc>
@@ -16501,21 +15687,7 @@
               <w:rPr>
                 <w:sz w:val="20"/>
               </w:rPr>
-              <w:t xml:space="preserve">10 </w:t>
-            </w:r>
-            <w:proofErr w:type="gramStart"/>
-            <w:r>
-              <w:rPr>
-                <w:sz w:val="20"/>
-              </w:rPr>
-              <w:t>caracteres</w:t>
-            </w:r>
-            <w:proofErr w:type="gramEnd"/>
-            <w:r>
-              <w:rPr>
-                <w:sz w:val="20"/>
-              </w:rPr>
-              <w:t xml:space="preserve"> (modo leitura)</w:t>
+              <w:t>10 caracteres (modo leitura)</w:t>
             </w:r>
           </w:p>
         </w:tc>
@@ -16566,7 +15738,7 @@
         <w:tc>
           <w:tcPr>
             <w:cnfStyle w:val="001000000000" w:firstRow="0" w:lastRow="0" w:firstColumn="1" w:lastColumn="0" w:oddVBand="0" w:evenVBand="0" w:oddHBand="0" w:evenHBand="0" w:firstRowFirstColumn="0" w:firstRowLastColumn="0" w:lastRowFirstColumn="0" w:lastRowLastColumn="0"/>
-            <w:tcW w:w="2289" w:type="dxa"/>
+            <w:tcW w:w="1413" w:type="dxa"/>
             <w:tcBorders>
               <w:top w:val="single" w:sz="4" w:space="0" w:color="9CC2E5" w:themeColor="accent1" w:themeTint="99"/>
               <w:left w:val="single" w:sz="4" w:space="0" w:color="9CC2E5" w:themeColor="accent1" w:themeTint="99"/>
@@ -16580,25 +15752,17 @@
             <w:pPr>
               <w:jc w:val="center"/>
             </w:pPr>
-            <w:proofErr w:type="spellStart"/>
             <w:r>
               <w:rPr>
                 <w:lang w:val="en-US"/>
               </w:rPr>
-              <w:t>ID_Dificuldade</w:t>
-            </w:r>
-            <w:proofErr w:type="spellEnd"/>
-            <w:r>
-              <w:rPr>
-                <w:lang w:val="en-US"/>
-              </w:rPr>
-              <w:t>(FK)</w:t>
-            </w:r>
-          </w:p>
-        </w:tc>
-        <w:tc>
-          <w:tcPr>
-            <w:tcW w:w="1288" w:type="dxa"/>
+              <w:t>ID_Dificuldade(FK)</w:t>
+            </w:r>
+          </w:p>
+        </w:tc>
+        <w:tc>
+          <w:tcPr>
+            <w:tcW w:w="2164" w:type="dxa"/>
             <w:tcBorders>
               <w:top w:val="single" w:sz="4" w:space="0" w:color="9CC2E5" w:themeColor="accent1" w:themeTint="99"/>
               <w:left w:val="single" w:sz="4" w:space="0" w:color="9CC2E5" w:themeColor="accent1" w:themeTint="99"/>
@@ -16616,16 +15780,12 @@
                 <w:sz w:val="20"/>
               </w:rPr>
             </w:pPr>
-            <w:proofErr w:type="spellStart"/>
-            <w:proofErr w:type="gramStart"/>
             <w:r>
               <w:rPr>
                 <w:sz w:val="20"/>
               </w:rPr>
               <w:t>int</w:t>
             </w:r>
-            <w:proofErr w:type="spellEnd"/>
-            <w:proofErr w:type="gramEnd"/>
           </w:p>
         </w:tc>
         <w:tc>
@@ -16740,14 +15900,25 @@
               <w:cnfStyle w:val="000000000000" w:firstRow="0" w:lastRow="0" w:firstColumn="0" w:lastColumn="0" w:oddVBand="0" w:evenVBand="0" w:oddHBand="0" w:evenHBand="0" w:firstRowFirstColumn="0" w:firstRowLastColumn="0" w:lastRowFirstColumn="0" w:lastRowLastColumn="0"/>
               <w:rPr>
                 <w:sz w:val="20"/>
-                <w:lang w:val="en-US"/>
               </w:rPr>
             </w:pPr>
             <w:r>
               <w:rPr>
                 <w:sz w:val="20"/>
               </w:rPr>
-              <w:t>Informado pelo sistema /</w:t>
+              <w:t xml:space="preserve">Informado pelo sistema </w:t>
+            </w:r>
+            <w:r>
+              <w:rPr>
+                <w:sz w:val="20"/>
+              </w:rPr>
+              <w:t xml:space="preserve"> após seleção</w:t>
+            </w:r>
+            <w:r>
+              <w:rPr>
+                <w:sz w:val="20"/>
+              </w:rPr>
+              <w:t>/</w:t>
             </w:r>
             <w:r>
               <w:rPr>
@@ -16776,7 +15947,7 @@
         <w:tc>
           <w:tcPr>
             <w:cnfStyle w:val="001000000000" w:firstRow="0" w:lastRow="0" w:firstColumn="1" w:lastColumn="0" w:oddVBand="0" w:evenVBand="0" w:oddHBand="0" w:evenHBand="0" w:firstRowFirstColumn="0" w:firstRowLastColumn="0" w:lastRowFirstColumn="0" w:lastRowLastColumn="0"/>
-            <w:tcW w:w="2289" w:type="dxa"/>
+            <w:tcW w:w="1413" w:type="dxa"/>
             <w:tcBorders>
               <w:top w:val="single" w:sz="4" w:space="0" w:color="9CC2E5" w:themeColor="accent1" w:themeTint="99"/>
               <w:left w:val="single" w:sz="4" w:space="0" w:color="9CC2E5" w:themeColor="accent1" w:themeTint="99"/>
@@ -16802,7 +15973,7 @@
         </w:tc>
         <w:tc>
           <w:tcPr>
-            <w:tcW w:w="1288" w:type="dxa"/>
+            <w:tcW w:w="2164" w:type="dxa"/>
             <w:tcBorders>
               <w:top w:val="single" w:sz="4" w:space="0" w:color="9CC2E5" w:themeColor="accent1" w:themeTint="99"/>
               <w:left w:val="single" w:sz="4" w:space="0" w:color="9CC2E5" w:themeColor="accent1" w:themeTint="99"/>
@@ -16819,21 +15990,11 @@
                 <w:sz w:val="20"/>
               </w:rPr>
             </w:pPr>
-            <w:proofErr w:type="spellStart"/>
-            <w:proofErr w:type="gramStart"/>
             <w:r>
               <w:rPr>
                 <w:sz w:val="20"/>
               </w:rPr>
-              <w:t>varchar</w:t>
-            </w:r>
-            <w:proofErr w:type="spellEnd"/>
-            <w:proofErr w:type="gramEnd"/>
-            <w:r>
-              <w:rPr>
-                <w:sz w:val="20"/>
-              </w:rPr>
-              <w:t>(50)</w:t>
+              <w:t>varchar(50)</w:t>
             </w:r>
           </w:p>
         </w:tc>
@@ -16969,7 +16130,7 @@
         <w:tc>
           <w:tcPr>
             <w:cnfStyle w:val="001000000000" w:firstRow="0" w:lastRow="0" w:firstColumn="1" w:lastColumn="0" w:oddVBand="0" w:evenVBand="0" w:oddHBand="0" w:evenHBand="0" w:firstRowFirstColumn="0" w:firstRowLastColumn="0" w:lastRowFirstColumn="0" w:lastRowLastColumn="0"/>
-            <w:tcW w:w="2289" w:type="dxa"/>
+            <w:tcW w:w="1413" w:type="dxa"/>
             <w:tcBorders>
               <w:top w:val="single" w:sz="4" w:space="0" w:color="9CC2E5" w:themeColor="accent1" w:themeTint="99"/>
               <w:left w:val="single" w:sz="4" w:space="0" w:color="9CC2E5" w:themeColor="accent1" w:themeTint="99"/>
@@ -16985,19 +16146,17 @@
                 <w:lang w:val="en-US"/>
               </w:rPr>
             </w:pPr>
-            <w:proofErr w:type="spellStart"/>
             <w:r>
               <w:rPr>
                 <w:lang w:val="en-US"/>
               </w:rPr>
               <w:t>Detalhes</w:t>
             </w:r>
-            <w:proofErr w:type="spellEnd"/>
-          </w:p>
-        </w:tc>
-        <w:tc>
-          <w:tcPr>
-            <w:tcW w:w="1288" w:type="dxa"/>
+          </w:p>
+        </w:tc>
+        <w:tc>
+          <w:tcPr>
+            <w:tcW w:w="2164" w:type="dxa"/>
             <w:tcBorders>
               <w:top w:val="single" w:sz="4" w:space="0" w:color="9CC2E5" w:themeColor="accent1" w:themeTint="99"/>
               <w:left w:val="single" w:sz="4" w:space="0" w:color="9CC2E5" w:themeColor="accent1" w:themeTint="99"/>
@@ -17014,21 +16173,11 @@
                 <w:sz w:val="20"/>
               </w:rPr>
             </w:pPr>
-            <w:proofErr w:type="spellStart"/>
-            <w:proofErr w:type="gramStart"/>
             <w:r>
               <w:rPr>
                 <w:sz w:val="20"/>
               </w:rPr>
-              <w:t>varchar</w:t>
-            </w:r>
-            <w:proofErr w:type="spellEnd"/>
-            <w:proofErr w:type="gramEnd"/>
-            <w:r>
-              <w:rPr>
-                <w:sz w:val="20"/>
-              </w:rPr>
-              <w:t>(</w:t>
+              <w:t>varchar(</w:t>
             </w:r>
             <w:r>
               <w:rPr>
@@ -17168,7 +16317,7 @@
         <w:tc>
           <w:tcPr>
             <w:cnfStyle w:val="001000000000" w:firstRow="0" w:lastRow="0" w:firstColumn="1" w:lastColumn="0" w:oddVBand="0" w:evenVBand="0" w:oddHBand="0" w:evenHBand="0" w:firstRowFirstColumn="0" w:firstRowLastColumn="0" w:lastRowFirstColumn="0" w:lastRowLastColumn="0"/>
-            <w:tcW w:w="2289" w:type="dxa"/>
+            <w:tcW w:w="1413" w:type="dxa"/>
             <w:tcBorders>
               <w:top w:val="single" w:sz="4" w:space="0" w:color="9CC2E5" w:themeColor="accent1" w:themeTint="99"/>
               <w:left w:val="single" w:sz="4" w:space="0" w:color="9CC2E5" w:themeColor="accent1" w:themeTint="99"/>
@@ -17184,19 +16333,17 @@
                 <w:lang w:val="en-US"/>
               </w:rPr>
             </w:pPr>
-            <w:proofErr w:type="spellStart"/>
             <w:r>
               <w:rPr>
                 <w:lang w:val="en-US"/>
               </w:rPr>
               <w:t>Sumario</w:t>
             </w:r>
-            <w:proofErr w:type="spellEnd"/>
-          </w:p>
-        </w:tc>
-        <w:tc>
-          <w:tcPr>
-            <w:tcW w:w="1288" w:type="dxa"/>
+          </w:p>
+        </w:tc>
+        <w:tc>
+          <w:tcPr>
+            <w:tcW w:w="2164" w:type="dxa"/>
             <w:tcBorders>
               <w:top w:val="single" w:sz="4" w:space="0" w:color="9CC2E5" w:themeColor="accent1" w:themeTint="99"/>
               <w:left w:val="single" w:sz="4" w:space="0" w:color="9CC2E5" w:themeColor="accent1" w:themeTint="99"/>
@@ -17213,33 +16360,17 @@
                 <w:sz w:val="20"/>
               </w:rPr>
             </w:pPr>
-            <w:proofErr w:type="spellStart"/>
-            <w:proofErr w:type="gramStart"/>
             <w:r>
               <w:rPr>
                 <w:sz w:val="20"/>
               </w:rPr>
-              <w:t>varchar</w:t>
-            </w:r>
-            <w:proofErr w:type="spellEnd"/>
-            <w:proofErr w:type="gramEnd"/>
+              <w:t>varchar(</w:t>
+            </w:r>
             <w:r>
               <w:rPr>
                 <w:sz w:val="20"/>
               </w:rPr>
-              <w:t>(</w:t>
-            </w:r>
-            <w:r>
-              <w:rPr>
-                <w:sz w:val="20"/>
-              </w:rPr>
-              <w:t>1</w:t>
-            </w:r>
-            <w:r>
-              <w:rPr>
-                <w:sz w:val="20"/>
-              </w:rPr>
-              <w:t>00</w:t>
+              <w:t>100</w:t>
             </w:r>
             <w:r>
               <w:rPr>
@@ -17272,13 +16403,7 @@
               <w:rPr>
                 <w:sz w:val="20"/>
               </w:rPr>
-              <w:t xml:space="preserve">Descrição </w:t>
-            </w:r>
-            <w:r>
-              <w:rPr>
-                <w:sz w:val="20"/>
-              </w:rPr>
-              <w:t>Sumarizada do trilho</w:t>
+              <w:t>Descrição Sumarizada do trilho</w:t>
             </w:r>
           </w:p>
         </w:tc>
@@ -17332,13 +16457,7 @@
               <w:rPr>
                 <w:sz w:val="20"/>
               </w:rPr>
-              <w:t>1</w:t>
-            </w:r>
-            <w:r>
-              <w:rPr>
-                <w:sz w:val="20"/>
-              </w:rPr>
-              <w:t xml:space="preserve">00 </w:t>
+              <w:t xml:space="preserve">100 </w:t>
             </w:r>
             <w:r>
               <w:rPr>
@@ -17384,7 +16503,7 @@
         <w:tc>
           <w:tcPr>
             <w:cnfStyle w:val="001000000000" w:firstRow="0" w:lastRow="0" w:firstColumn="1" w:lastColumn="0" w:oddVBand="0" w:evenVBand="0" w:oddHBand="0" w:evenHBand="0" w:firstRowFirstColumn="0" w:firstRowLastColumn="0" w:lastRowFirstColumn="0" w:lastRowLastColumn="0"/>
-            <w:tcW w:w="2289" w:type="dxa"/>
+            <w:tcW w:w="1413" w:type="dxa"/>
             <w:tcBorders>
               <w:top w:val="single" w:sz="4" w:space="0" w:color="9CC2E5" w:themeColor="accent1" w:themeTint="99"/>
               <w:left w:val="single" w:sz="4" w:space="0" w:color="9CC2E5" w:themeColor="accent1" w:themeTint="99"/>
@@ -17400,19 +16519,17 @@
                 <w:lang w:val="en-US"/>
               </w:rPr>
             </w:pPr>
-            <w:proofErr w:type="spellStart"/>
             <w:r>
               <w:rPr>
                 <w:lang w:val="en-US"/>
               </w:rPr>
               <w:t>Foto</w:t>
             </w:r>
-            <w:proofErr w:type="spellEnd"/>
-          </w:p>
-        </w:tc>
-        <w:tc>
-          <w:tcPr>
-            <w:tcW w:w="1288" w:type="dxa"/>
+          </w:p>
+        </w:tc>
+        <w:tc>
+          <w:tcPr>
+            <w:tcW w:w="2164" w:type="dxa"/>
             <w:tcBorders>
               <w:top w:val="single" w:sz="4" w:space="0" w:color="9CC2E5" w:themeColor="accent1" w:themeTint="99"/>
               <w:left w:val="single" w:sz="4" w:space="0" w:color="9CC2E5" w:themeColor="accent1" w:themeTint="99"/>
@@ -17487,7 +16604,7 @@
               <w:rPr>
                 <w:sz w:val="20"/>
               </w:rPr>
-              <w:t>-</w:t>
+              <w:t>10 MB</w:t>
             </w:r>
           </w:p>
         </w:tc>
@@ -17541,7 +16658,7 @@
               <w:rPr>
                 <w:sz w:val="20"/>
               </w:rPr>
-              <w:t>-</w:t>
+              <w:t>opcional</w:t>
             </w:r>
           </w:p>
         </w:tc>
@@ -17555,7 +16672,7 @@
         <w:tc>
           <w:tcPr>
             <w:cnfStyle w:val="001000000000" w:firstRow="0" w:lastRow="0" w:firstColumn="1" w:lastColumn="0" w:oddVBand="0" w:evenVBand="0" w:oddHBand="0" w:evenHBand="0" w:firstRowFirstColumn="0" w:firstRowLastColumn="0" w:lastRowFirstColumn="0" w:lastRowLastColumn="0"/>
-            <w:tcW w:w="2289" w:type="dxa"/>
+            <w:tcW w:w="1413" w:type="dxa"/>
             <w:tcBorders>
               <w:top w:val="single" w:sz="4" w:space="0" w:color="9CC2E5" w:themeColor="accent1" w:themeTint="99"/>
               <w:left w:val="single" w:sz="4" w:space="0" w:color="9CC2E5" w:themeColor="accent1" w:themeTint="99"/>
@@ -17575,7 +16692,7 @@
         </w:tc>
         <w:tc>
           <w:tcPr>
-            <w:tcW w:w="1288" w:type="dxa"/>
+            <w:tcW w:w="2164" w:type="dxa"/>
             <w:tcBorders>
               <w:top w:val="single" w:sz="4" w:space="0" w:color="9CC2E5" w:themeColor="accent1" w:themeTint="99"/>
               <w:left w:val="single" w:sz="4" w:space="0" w:color="9CC2E5" w:themeColor="accent1" w:themeTint="99"/>
@@ -17592,16 +16709,12 @@
                 <w:sz w:val="20"/>
               </w:rPr>
             </w:pPr>
-            <w:proofErr w:type="spellStart"/>
-            <w:proofErr w:type="gramStart"/>
             <w:r>
               <w:rPr>
                 <w:sz w:val="20"/>
               </w:rPr>
               <w:t>boolean</w:t>
             </w:r>
-            <w:proofErr w:type="spellEnd"/>
-            <w:proofErr w:type="gramEnd"/>
           </w:p>
         </w:tc>
         <w:tc>
@@ -17720,7 +16833,7 @@
               <w:rPr>
                 <w:sz w:val="20"/>
               </w:rPr>
-              <w:t>-</w:t>
+              <w:t>Obrigatório / na criação fica ativo</w:t>
             </w:r>
           </w:p>
         </w:tc>
@@ -17733,7 +16846,7 @@
         <w:tc>
           <w:tcPr>
             <w:cnfStyle w:val="001000000000" w:firstRow="0" w:lastRow="0" w:firstColumn="1" w:lastColumn="0" w:oddVBand="0" w:evenVBand="0" w:oddHBand="0" w:evenHBand="0" w:firstRowFirstColumn="0" w:firstRowLastColumn="0" w:lastRowFirstColumn="0" w:lastRowLastColumn="0"/>
-            <w:tcW w:w="2289" w:type="dxa"/>
+            <w:tcW w:w="1413" w:type="dxa"/>
             <w:tcBorders>
               <w:top w:val="single" w:sz="4" w:space="0" w:color="9CC2E5" w:themeColor="accent1" w:themeTint="99"/>
               <w:left w:val="single" w:sz="4" w:space="0" w:color="9CC2E5" w:themeColor="accent1" w:themeTint="99"/>
@@ -17746,19 +16859,17 @@
             <w:pPr>
               <w:jc w:val="center"/>
             </w:pPr>
-            <w:proofErr w:type="spellStart"/>
             <w:r>
               <w:rPr>
                 <w:lang w:val="en-US"/>
               </w:rPr>
               <w:t>Inicio</w:t>
             </w:r>
-            <w:proofErr w:type="spellEnd"/>
-          </w:p>
-        </w:tc>
-        <w:tc>
-          <w:tcPr>
-            <w:tcW w:w="1288" w:type="dxa"/>
+          </w:p>
+        </w:tc>
+        <w:tc>
+          <w:tcPr>
+            <w:tcW w:w="2164" w:type="dxa"/>
             <w:tcBorders>
               <w:top w:val="single" w:sz="4" w:space="0" w:color="9CC2E5" w:themeColor="accent1" w:themeTint="99"/>
               <w:left w:val="single" w:sz="4" w:space="0" w:color="9CC2E5" w:themeColor="accent1" w:themeTint="99"/>
@@ -17775,21 +16886,11 @@
                 <w:sz w:val="20"/>
               </w:rPr>
             </w:pPr>
-            <w:proofErr w:type="spellStart"/>
-            <w:proofErr w:type="gramStart"/>
             <w:r>
               <w:rPr>
                 <w:sz w:val="20"/>
               </w:rPr>
-              <w:t>varchar</w:t>
-            </w:r>
-            <w:proofErr w:type="spellEnd"/>
-            <w:proofErr w:type="gramEnd"/>
-            <w:r>
-              <w:rPr>
-                <w:sz w:val="20"/>
-              </w:rPr>
-              <w:t>(50)</w:t>
+              <w:t>varchar(50)</w:t>
             </w:r>
           </w:p>
         </w:tc>
@@ -17912,15 +17013,7 @@
               <w:rPr>
                 <w:sz w:val="20"/>
               </w:rPr>
-              <w:t>Obrigatóri</w:t>
-            </w:r>
-            <w:bookmarkStart w:id="33" w:name="_GoBack"/>
-            <w:bookmarkEnd w:id="33"/>
-            <w:r>
-              <w:rPr>
-                <w:sz w:val="20"/>
-              </w:rPr>
-              <w:t>o/Não nulo</w:t>
+              <w:t>Obrigatório/Não nulo</w:t>
             </w:r>
           </w:p>
         </w:tc>
@@ -17934,7 +17027,7 @@
         <w:tc>
           <w:tcPr>
             <w:cnfStyle w:val="001000000000" w:firstRow="0" w:lastRow="0" w:firstColumn="1" w:lastColumn="0" w:oddVBand="0" w:evenVBand="0" w:oddHBand="0" w:evenHBand="0" w:firstRowFirstColumn="0" w:firstRowLastColumn="0" w:lastRowFirstColumn="0" w:lastRowLastColumn="0"/>
-            <w:tcW w:w="2289" w:type="dxa"/>
+            <w:tcW w:w="1413" w:type="dxa"/>
             <w:tcBorders>
               <w:top w:val="single" w:sz="4" w:space="0" w:color="9CC2E5" w:themeColor="accent1" w:themeTint="99"/>
               <w:left w:val="single" w:sz="4" w:space="0" w:color="9CC2E5" w:themeColor="accent1" w:themeTint="99"/>
@@ -17947,19 +17040,17 @@
             <w:pPr>
               <w:jc w:val="center"/>
             </w:pPr>
-            <w:proofErr w:type="spellStart"/>
             <w:r>
               <w:rPr>
                 <w:lang w:val="en-US"/>
               </w:rPr>
               <w:t>Fim</w:t>
             </w:r>
-            <w:proofErr w:type="spellEnd"/>
-          </w:p>
-        </w:tc>
-        <w:tc>
-          <w:tcPr>
-            <w:tcW w:w="1288" w:type="dxa"/>
+          </w:p>
+        </w:tc>
+        <w:tc>
+          <w:tcPr>
+            <w:tcW w:w="2164" w:type="dxa"/>
             <w:tcBorders>
               <w:top w:val="single" w:sz="4" w:space="0" w:color="9CC2E5" w:themeColor="accent1" w:themeTint="99"/>
               <w:left w:val="single" w:sz="4" w:space="0" w:color="9CC2E5" w:themeColor="accent1" w:themeTint="99"/>
@@ -17976,21 +17067,11 @@
                 <w:sz w:val="20"/>
               </w:rPr>
             </w:pPr>
-            <w:proofErr w:type="spellStart"/>
-            <w:proofErr w:type="gramStart"/>
             <w:r>
               <w:rPr>
                 <w:sz w:val="20"/>
               </w:rPr>
-              <w:t>varchar</w:t>
-            </w:r>
-            <w:proofErr w:type="spellEnd"/>
-            <w:proofErr w:type="gramEnd"/>
-            <w:r>
-              <w:rPr>
-                <w:sz w:val="20"/>
-              </w:rPr>
-              <w:t>(50)</w:t>
+              <w:t>varchar(50)</w:t>
             </w:r>
           </w:p>
         </w:tc>
@@ -18017,19 +17098,7 @@
               <w:rPr>
                 <w:sz w:val="20"/>
               </w:rPr>
-              <w:t xml:space="preserve">Lugar onde </w:t>
-            </w:r>
-            <w:r>
-              <w:rPr>
-                <w:sz w:val="20"/>
-              </w:rPr>
-              <w:t>acaba</w:t>
-            </w:r>
-            <w:r>
-              <w:rPr>
-                <w:sz w:val="20"/>
-              </w:rPr>
-              <w:t xml:space="preserve"> o trilho</w:t>
+              <w:t>Lugar onde acaba o trilho</w:t>
             </w:r>
           </w:p>
         </w:tc>
@@ -18138,7 +17207,7 @@
         <w:tc>
           <w:tcPr>
             <w:cnfStyle w:val="001000000000" w:firstRow="0" w:lastRow="0" w:firstColumn="1" w:lastColumn="0" w:oddVBand="0" w:evenVBand="0" w:oddHBand="0" w:evenHBand="0" w:firstRowFirstColumn="0" w:firstRowLastColumn="0" w:lastRowFirstColumn="0" w:lastRowLastColumn="0"/>
-            <w:tcW w:w="2289" w:type="dxa"/>
+            <w:tcW w:w="1413" w:type="dxa"/>
             <w:tcBorders>
               <w:top w:val="single" w:sz="4" w:space="0" w:color="9CC2E5" w:themeColor="accent1" w:themeTint="99"/>
               <w:left w:val="single" w:sz="4" w:space="0" w:color="9CC2E5" w:themeColor="accent1" w:themeTint="99"/>
@@ -18151,19 +17220,17 @@
             <w:pPr>
               <w:jc w:val="center"/>
             </w:pPr>
-            <w:proofErr w:type="spellStart"/>
             <w:r>
               <w:rPr>
                 <w:lang w:val="en-US"/>
               </w:rPr>
               <w:t>Distancia</w:t>
             </w:r>
-            <w:proofErr w:type="spellEnd"/>
-          </w:p>
-        </w:tc>
-        <w:tc>
-          <w:tcPr>
-            <w:tcW w:w="1288" w:type="dxa"/>
+          </w:p>
+        </w:tc>
+        <w:tc>
+          <w:tcPr>
+            <w:tcW w:w="2164" w:type="dxa"/>
             <w:tcBorders>
               <w:top w:val="single" w:sz="4" w:space="0" w:color="9CC2E5" w:themeColor="accent1" w:themeTint="99"/>
               <w:left w:val="single" w:sz="4" w:space="0" w:color="9CC2E5" w:themeColor="accent1" w:themeTint="99"/>
@@ -18321,7 +17388,7 @@
         <w:tc>
           <w:tcPr>
             <w:cnfStyle w:val="001000000000" w:firstRow="0" w:lastRow="0" w:firstColumn="1" w:lastColumn="0" w:oddVBand="0" w:evenVBand="0" w:oddHBand="0" w:evenHBand="0" w:firstRowFirstColumn="0" w:firstRowLastColumn="0" w:lastRowFirstColumn="0" w:lastRowLastColumn="0"/>
-            <w:tcW w:w="2289" w:type="dxa"/>
+            <w:tcW w:w="1413" w:type="dxa"/>
             <w:tcBorders>
               <w:top w:val="single" w:sz="4" w:space="0" w:color="9CC2E5" w:themeColor="accent1" w:themeTint="99"/>
               <w:left w:val="single" w:sz="4" w:space="0" w:color="9CC2E5" w:themeColor="accent1" w:themeTint="99"/>
@@ -18338,7 +17405,7 @@
         </w:tc>
         <w:tc>
           <w:tcPr>
-            <w:tcW w:w="1288" w:type="dxa"/>
+            <w:tcW w:w="2164" w:type="dxa"/>
             <w:tcBorders>
               <w:top w:val="single" w:sz="4" w:space="0" w:color="9CC2E5" w:themeColor="accent1" w:themeTint="99"/>
               <w:left w:val="single" w:sz="4" w:space="0" w:color="9CC2E5" w:themeColor="accent1" w:themeTint="99"/>
@@ -18489,7 +17556,6 @@
         <w:rPr>
           <w:lang w:val="pt-PT"/>
         </w:rPr>
-        <w:lastRenderedPageBreak/>
         <w:t>9.1.2. Operações</w:t>
       </w:r>
       <w:r>
@@ -18571,13 +17637,8 @@
             <w:hideMark/>
           </w:tcPr>
           <w:p>
-            <w:proofErr w:type="gramStart"/>
-            <w:r>
-              <w:t>Inserir(</w:t>
-            </w:r>
-            <w:proofErr w:type="gramEnd"/>
-            <w:r>
-              <w:t>)</w:t>
+            <w:r>
+              <w:t>Inserir()</w:t>
             </w:r>
           </w:p>
         </w:tc>
@@ -18666,16 +17727,11 @@
             <w:hideMark/>
           </w:tcPr>
           <w:p>
-            <w:proofErr w:type="gramStart"/>
             <w:r>
               <w:t>Atualizar</w:t>
             </w:r>
             <w:r>
-              <w:t>(</w:t>
-            </w:r>
-            <w:proofErr w:type="gramEnd"/>
-            <w:r>
-              <w:t>)</w:t>
+              <w:t>()</w:t>
             </w:r>
           </w:p>
         </w:tc>
@@ -18778,13 +17834,8 @@
             <w:hideMark/>
           </w:tcPr>
           <w:p>
-            <w:proofErr w:type="gramStart"/>
-            <w:r>
-              <w:t>Consultar(</w:t>
-            </w:r>
-            <w:proofErr w:type="gramEnd"/>
-            <w:r>
-              <w:t>)</w:t>
+            <w:r>
+              <w:t>Consultar()</w:t>
             </w:r>
           </w:p>
         </w:tc>
@@ -18839,10 +17890,7 @@
               <w:t xml:space="preserve"> </w:t>
             </w:r>
             <w:r>
-              <w:t>trilhos</w:t>
-            </w:r>
-            <w:r>
-              <w:t xml:space="preserve"> ativos</w:t>
+              <w:t>trilhos ativos</w:t>
             </w:r>
           </w:p>
         </w:tc>
@@ -18861,16 +17909,11 @@
             <w:hideMark/>
           </w:tcPr>
           <w:p>
-            <w:proofErr w:type="gramStart"/>
             <w:r>
               <w:t>Desativar</w:t>
             </w:r>
             <w:r>
-              <w:t>(</w:t>
-            </w:r>
-            <w:proofErr w:type="gramEnd"/>
-            <w:r>
-              <w:t>)</w:t>
+              <w:t>()</w:t>
             </w:r>
           </w:p>
         </w:tc>
@@ -18924,13 +17967,8 @@
               </w:numPr>
               <w:cnfStyle w:val="000000000000" w:firstRow="0" w:lastRow="0" w:firstColumn="0" w:lastColumn="0" w:oddVBand="0" w:evenVBand="0" w:oddHBand="0" w:evenHBand="0" w:firstRowFirstColumn="0" w:firstRowLastColumn="0" w:lastRowFirstColumn="0" w:lastRowLastColumn="0"/>
             </w:pPr>
-            <w:proofErr w:type="spellStart"/>
-            <w:r>
-              <w:t>Uncheck</w:t>
-            </w:r>
-            <w:proofErr w:type="spellEnd"/>
-            <w:r>
-              <w:t xml:space="preserve"> campo desativado</w:t>
+            <w:r>
+              <w:t>Uncheck campo desativado</w:t>
             </w:r>
           </w:p>
           <w:p>
@@ -18948,9 +17986,276 @@
           </w:p>
         </w:tc>
       </w:tr>
+      <w:tr>
+        <w:trPr>
+          <w:cnfStyle w:val="000000100000" w:firstRow="0" w:lastRow="0" w:firstColumn="0" w:lastColumn="0" w:oddVBand="0" w:evenVBand="0" w:oddHBand="1" w:evenHBand="0" w:firstRowFirstColumn="0" w:firstRowLastColumn="0" w:lastRowFirstColumn="0" w:lastRowLastColumn="0"/>
+        </w:trPr>
+        <w:tc>
+          <w:tcPr>
+            <w:cnfStyle w:val="001000000000" w:firstRow="0" w:lastRow="0" w:firstColumn="1" w:lastColumn="0" w:oddVBand="0" w:evenVBand="0" w:oddHBand="0" w:evenHBand="0" w:firstRowFirstColumn="0" w:firstRowLastColumn="0" w:lastRowFirstColumn="0" w:lastRowLastColumn="0"/>
+            <w:tcW w:w="1413" w:type="dxa"/>
+            <w:tcBorders>
+              <w:top w:val="single" w:sz="4" w:space="0" w:color="F4B083" w:themeColor="accent2" w:themeTint="99"/>
+              <w:left w:val="single" w:sz="4" w:space="0" w:color="F4B083" w:themeColor="accent2" w:themeTint="99"/>
+              <w:bottom w:val="single" w:sz="4" w:space="0" w:color="F4B083" w:themeColor="accent2" w:themeTint="99"/>
+              <w:right w:val="single" w:sz="4" w:space="0" w:color="F4B083" w:themeColor="accent2" w:themeTint="99"/>
+            </w:tcBorders>
+          </w:tcPr>
+          <w:p/>
+          <w:p/>
+        </w:tc>
+        <w:tc>
+          <w:tcPr>
+            <w:tcW w:w="7081" w:type="dxa"/>
+            <w:tcBorders>
+              <w:top w:val="single" w:sz="4" w:space="0" w:color="F4B083" w:themeColor="accent2" w:themeTint="99"/>
+              <w:left w:val="single" w:sz="4" w:space="0" w:color="F4B083" w:themeColor="accent2" w:themeTint="99"/>
+              <w:bottom w:val="single" w:sz="4" w:space="0" w:color="F4B083" w:themeColor="accent2" w:themeTint="99"/>
+              <w:right w:val="single" w:sz="4" w:space="0" w:color="F4B083" w:themeColor="accent2" w:themeTint="99"/>
+            </w:tcBorders>
+          </w:tcPr>
+          <w:p>
+            <w:pPr>
+              <w:cnfStyle w:val="000000100000" w:firstRow="0" w:lastRow="0" w:firstColumn="0" w:lastColumn="0" w:oddVBand="0" w:evenVBand="0" w:oddHBand="1" w:evenHBand="0" w:firstRowFirstColumn="0" w:firstRowLastColumn="0" w:lastRowFirstColumn="0" w:lastRowLastColumn="0"/>
+            </w:pPr>
+          </w:p>
+        </w:tc>
+      </w:tr>
+      <w:tr>
+        <w:tc>
+          <w:tcPr>
+            <w:cnfStyle w:val="001000000000" w:firstRow="0" w:lastRow="0" w:firstColumn="1" w:lastColumn="0" w:oddVBand="0" w:evenVBand="0" w:oddHBand="0" w:evenHBand="0" w:firstRowFirstColumn="0" w:firstRowLastColumn="0" w:lastRowFirstColumn="0" w:lastRowLastColumn="0"/>
+            <w:tcW w:w="1413" w:type="dxa"/>
+            <w:tcBorders>
+              <w:top w:val="single" w:sz="4" w:space="0" w:color="F4B083" w:themeColor="accent2" w:themeTint="99"/>
+              <w:left w:val="single" w:sz="4" w:space="0" w:color="F4B083" w:themeColor="accent2" w:themeTint="99"/>
+              <w:bottom w:val="single" w:sz="4" w:space="0" w:color="F4B083" w:themeColor="accent2" w:themeTint="99"/>
+              <w:right w:val="single" w:sz="4" w:space="0" w:color="F4B083" w:themeColor="accent2" w:themeTint="99"/>
+            </w:tcBorders>
+          </w:tcPr>
+          <w:p/>
+          <w:p/>
+          <w:p/>
+          <w:p/>
+        </w:tc>
+        <w:tc>
+          <w:tcPr>
+            <w:tcW w:w="7081" w:type="dxa"/>
+            <w:tcBorders>
+              <w:top w:val="single" w:sz="4" w:space="0" w:color="F4B083" w:themeColor="accent2" w:themeTint="99"/>
+              <w:left w:val="single" w:sz="4" w:space="0" w:color="F4B083" w:themeColor="accent2" w:themeTint="99"/>
+              <w:bottom w:val="single" w:sz="4" w:space="0" w:color="F4B083" w:themeColor="accent2" w:themeTint="99"/>
+              <w:right w:val="single" w:sz="4" w:space="0" w:color="F4B083" w:themeColor="accent2" w:themeTint="99"/>
+            </w:tcBorders>
+          </w:tcPr>
+          <w:p>
+            <w:pPr>
+              <w:cnfStyle w:val="000000000000" w:firstRow="0" w:lastRow="0" w:firstColumn="0" w:lastColumn="0" w:oddVBand="0" w:evenVBand="0" w:oddHBand="0" w:evenHBand="0" w:firstRowFirstColumn="0" w:firstRowLastColumn="0" w:lastRowFirstColumn="0" w:lastRowLastColumn="0"/>
+            </w:pPr>
+          </w:p>
+          <w:p>
+            <w:pPr>
+              <w:cnfStyle w:val="000000000000" w:firstRow="0" w:lastRow="0" w:firstColumn="0" w:lastColumn="0" w:oddVBand="0" w:evenVBand="0" w:oddHBand="0" w:evenHBand="0" w:firstRowFirstColumn="0" w:firstRowLastColumn="0" w:lastRowFirstColumn="0" w:lastRowLastColumn="0"/>
+            </w:pPr>
+          </w:p>
+          <w:p>
+            <w:pPr>
+              <w:cnfStyle w:val="000000000000" w:firstRow="0" w:lastRow="0" w:firstColumn="0" w:lastColumn="0" w:oddVBand="0" w:evenVBand="0" w:oddHBand="0" w:evenHBand="0" w:firstRowFirstColumn="0" w:firstRowLastColumn="0" w:lastRowFirstColumn="0" w:lastRowLastColumn="0"/>
+            </w:pPr>
+          </w:p>
+        </w:tc>
+      </w:tr>
     </w:tbl>
     <w:p>
       <w:pPr>
+        <w:rPr>
+          <w:rFonts w:asciiTheme="majorHAnsi" w:eastAsiaTheme="majorEastAsia" w:hAnsiTheme="majorHAnsi" w:cstheme="majorBidi"/>
+          <w:color w:val="2E74B5" w:themeColor="accent1" w:themeShade="BF"/>
+          <w:sz w:val="26"/>
+          <w:szCs w:val="26"/>
+          <w:lang w:val="pt-PT"/>
+        </w:rPr>
+      </w:pPr>
+    </w:p>
+    <w:p>
+      <w:pPr>
+        <w:rPr>
+          <w:rFonts w:asciiTheme="majorHAnsi" w:eastAsiaTheme="majorEastAsia" w:hAnsiTheme="majorHAnsi" w:cstheme="majorBidi"/>
+          <w:color w:val="2E74B5" w:themeColor="accent1" w:themeShade="BF"/>
+          <w:sz w:val="26"/>
+          <w:szCs w:val="26"/>
+          <w:lang w:val="pt-PT"/>
+        </w:rPr>
+      </w:pPr>
+    </w:p>
+    <w:p>
+      <w:pPr>
+        <w:rPr>
+          <w:rFonts w:asciiTheme="majorHAnsi" w:eastAsiaTheme="majorEastAsia" w:hAnsiTheme="majorHAnsi" w:cstheme="majorBidi"/>
+          <w:color w:val="2E74B5" w:themeColor="accent1" w:themeShade="BF"/>
+          <w:sz w:val="26"/>
+          <w:szCs w:val="26"/>
+          <w:lang w:val="pt-PT"/>
+        </w:rPr>
+      </w:pPr>
+    </w:p>
+    <w:p>
+      <w:pPr>
+        <w:rPr>
+          <w:rFonts w:asciiTheme="majorHAnsi" w:eastAsiaTheme="majorEastAsia" w:hAnsiTheme="majorHAnsi" w:cstheme="majorBidi"/>
+          <w:color w:val="2E74B5" w:themeColor="accent1" w:themeShade="BF"/>
+          <w:sz w:val="26"/>
+          <w:szCs w:val="26"/>
+          <w:lang w:val="pt-PT"/>
+        </w:rPr>
+      </w:pPr>
+    </w:p>
+    <w:p>
+      <w:pPr>
+        <w:rPr>
+          <w:rFonts w:asciiTheme="majorHAnsi" w:eastAsiaTheme="majorEastAsia" w:hAnsiTheme="majorHAnsi" w:cstheme="majorBidi"/>
+          <w:color w:val="2E74B5" w:themeColor="accent1" w:themeShade="BF"/>
+          <w:sz w:val="26"/>
+          <w:szCs w:val="26"/>
+          <w:lang w:val="pt-PT"/>
+        </w:rPr>
+      </w:pPr>
+    </w:p>
+    <w:p>
+      <w:pPr>
+        <w:rPr>
+          <w:rFonts w:asciiTheme="majorHAnsi" w:eastAsiaTheme="majorEastAsia" w:hAnsiTheme="majorHAnsi" w:cstheme="majorBidi"/>
+          <w:color w:val="2E74B5" w:themeColor="accent1" w:themeShade="BF"/>
+          <w:sz w:val="26"/>
+          <w:szCs w:val="26"/>
+          <w:lang w:val="pt-PT"/>
+        </w:rPr>
+      </w:pPr>
+    </w:p>
+    <w:p>
+      <w:pPr>
+        <w:rPr>
+          <w:rFonts w:asciiTheme="majorHAnsi" w:eastAsiaTheme="majorEastAsia" w:hAnsiTheme="majorHAnsi" w:cstheme="majorBidi"/>
+          <w:color w:val="2E74B5" w:themeColor="accent1" w:themeShade="BF"/>
+          <w:sz w:val="26"/>
+          <w:szCs w:val="26"/>
+          <w:lang w:val="pt-PT"/>
+        </w:rPr>
+      </w:pPr>
+    </w:p>
+    <w:p>
+      <w:pPr>
+        <w:rPr>
+          <w:rFonts w:asciiTheme="majorHAnsi" w:eastAsiaTheme="majorEastAsia" w:hAnsiTheme="majorHAnsi" w:cstheme="majorBidi"/>
+          <w:color w:val="2E74B5" w:themeColor="accent1" w:themeShade="BF"/>
+          <w:sz w:val="26"/>
+          <w:szCs w:val="26"/>
+          <w:lang w:val="pt-PT"/>
+        </w:rPr>
+      </w:pPr>
+    </w:p>
+    <w:p>
+      <w:pPr>
+        <w:rPr>
+          <w:rFonts w:asciiTheme="majorHAnsi" w:eastAsiaTheme="majorEastAsia" w:hAnsiTheme="majorHAnsi" w:cstheme="majorBidi"/>
+          <w:color w:val="2E74B5" w:themeColor="accent1" w:themeShade="BF"/>
+          <w:sz w:val="26"/>
+          <w:szCs w:val="26"/>
+          <w:lang w:val="pt-PT"/>
+        </w:rPr>
+      </w:pPr>
+    </w:p>
+    <w:p>
+      <w:pPr>
+        <w:rPr>
+          <w:rFonts w:asciiTheme="majorHAnsi" w:eastAsiaTheme="majorEastAsia" w:hAnsiTheme="majorHAnsi" w:cstheme="majorBidi"/>
+          <w:color w:val="2E74B5" w:themeColor="accent1" w:themeShade="BF"/>
+          <w:sz w:val="26"/>
+          <w:szCs w:val="26"/>
+          <w:lang w:val="pt-PT"/>
+        </w:rPr>
+      </w:pPr>
+    </w:p>
+    <w:p>
+      <w:pPr>
+        <w:rPr>
+          <w:rFonts w:asciiTheme="majorHAnsi" w:eastAsiaTheme="majorEastAsia" w:hAnsiTheme="majorHAnsi" w:cstheme="majorBidi"/>
+          <w:color w:val="2E74B5" w:themeColor="accent1" w:themeShade="BF"/>
+          <w:sz w:val="26"/>
+          <w:szCs w:val="26"/>
+          <w:lang w:val="pt-PT"/>
+        </w:rPr>
+      </w:pPr>
+    </w:p>
+    <w:p>
+      <w:pPr>
+        <w:rPr>
+          <w:rFonts w:asciiTheme="majorHAnsi" w:eastAsiaTheme="majorEastAsia" w:hAnsiTheme="majorHAnsi" w:cstheme="majorBidi"/>
+          <w:color w:val="2E74B5" w:themeColor="accent1" w:themeShade="BF"/>
+          <w:sz w:val="26"/>
+          <w:szCs w:val="26"/>
+          <w:lang w:val="pt-PT"/>
+        </w:rPr>
+      </w:pPr>
+      <w:r>
+        <w:rPr>
+          <w:rFonts w:asciiTheme="majorHAnsi" w:eastAsiaTheme="majorEastAsia" w:hAnsiTheme="majorHAnsi" w:cstheme="majorBidi"/>
+          <w:color w:val="2E74B5" w:themeColor="accent1" w:themeShade="BF"/>
+          <w:sz w:val="26"/>
+          <w:szCs w:val="26"/>
+          <w:lang w:val="pt-PT"/>
+        </w:rPr>
+        <w:br w:type="page"/>
+      </w:r>
+    </w:p>
+    <w:p>
+      <w:pPr>
+        <w:pStyle w:val="Cabealho1"/>
+        <w:rPr>
+          <w:lang w:val="pt-PT"/>
+        </w:rPr>
+      </w:pPr>
+      <w:r>
+        <w:rPr>
+          <w:lang w:val="pt-PT"/>
+        </w:rPr>
+        <w:lastRenderedPageBreak/>
+        <w:t xml:space="preserve">10. </w:t>
+      </w:r>
+      <w:r>
+        <w:rPr>
+          <w:lang w:val="pt-PT"/>
+        </w:rPr>
+        <w:t>Diagrama</w:t>
+      </w:r>
+      <w:r>
+        <w:rPr>
+          <w:lang w:val="pt-PT"/>
+        </w:rPr>
+        <w:t>s</w:t>
+      </w:r>
+      <w:r>
+        <w:rPr>
+          <w:lang w:val="pt-PT"/>
+        </w:rPr>
+        <w:t xml:space="preserve"> Componentes</w:t>
+      </w:r>
+      <w:r>
+        <w:rPr>
+          <w:lang w:val="pt-PT"/>
+        </w:rPr>
+        <w:t xml:space="preserve"> e Diagramas Físicos Parciais</w:t>
+      </w:r>
+    </w:p>
+    <w:p>
+      <w:pPr>
+        <w:rPr>
+          <w:lang w:val="pt-PT"/>
+        </w:rPr>
+      </w:pPr>
+    </w:p>
+    <w:p>
+      <w:pPr>
         <w:pStyle w:val="Cabealho2"/>
         <w:rPr>
           <w:lang w:val="pt-PT"/>
@@ -18960,61 +18265,8 @@
         <w:rPr>
           <w:lang w:val="pt-PT"/>
         </w:rPr>
-        <w:br w:type="page"/>
-      </w:r>
-    </w:p>
-    <w:p>
-      <w:pPr>
-        <w:rPr>
-          <w:lang w:val="pt-PT"/>
-        </w:rPr>
-      </w:pPr>
-    </w:p>
-    <w:p>
-      <w:pPr>
-        <w:pStyle w:val="Cabealho1"/>
-        <w:rPr>
-          <w:lang w:val="pt-PT"/>
-        </w:rPr>
-      </w:pPr>
-      <w:r>
-        <w:rPr>
-          <w:lang w:val="pt-PT"/>
-        </w:rPr>
-        <w:t>10</w:t>
-      </w:r>
-      <w:r>
-        <w:rPr>
-          <w:lang w:val="pt-PT"/>
-        </w:rPr>
-        <w:t xml:space="preserve">. </w:t>
-      </w:r>
-      <w:r>
-        <w:rPr>
-          <w:lang w:val="pt-PT"/>
-        </w:rPr>
-        <w:t>Diagrama</w:t>
-      </w:r>
-      <w:r>
-        <w:rPr>
-          <w:lang w:val="pt-PT"/>
-        </w:rPr>
-        <w:t>s</w:t>
-      </w:r>
-      <w:r>
-        <w:rPr>
-          <w:lang w:val="pt-PT"/>
-        </w:rPr>
-        <w:t xml:space="preserve"> de Estados</w:t>
-      </w:r>
-      <w:bookmarkEnd w:id="32"/>
-    </w:p>
-    <w:p>
-      <w:pPr>
-        <w:rPr>
-          <w:lang w:val="pt-PT"/>
-        </w:rPr>
-      </w:pPr>
+        <w:t>10.1 CRUD Trilho</w:t>
+      </w:r>
     </w:p>
     <w:p>
       <w:pPr>
@@ -19023,42 +18275,476 @@
           <w:lang w:val="pt-PT"/>
         </w:rPr>
       </w:pPr>
-      <w:bookmarkStart w:id="34" w:name="_Toc499309053"/>
-      <w:r>
-        <w:rPr>
-          <w:lang w:val="pt-PT"/>
-        </w:rPr>
-        <w:t>10</w:t>
-      </w:r>
-      <w:r>
-        <w:rPr>
-          <w:lang w:val="pt-PT"/>
-        </w:rPr>
-        <w:t xml:space="preserve">.1. </w:t>
-      </w:r>
-      <w:r>
-        <w:rPr>
-          <w:lang w:val="pt-PT"/>
-        </w:rPr>
-        <w:t>Avaliar Trilho</w:t>
-      </w:r>
-      <w:bookmarkEnd w:id="34"/>
-    </w:p>
-    <w:p>
-      <w:pPr>
-        <w:rPr>
-          <w:lang w:val="pt-PT"/>
-        </w:rPr>
-      </w:pPr>
-    </w:p>
-    <w:p>
+      <w:bookmarkStart w:id="35" w:name="_GoBack"/>
+      <w:bookmarkEnd w:id="35"/>
+    </w:p>
+    <w:p>
+      <w:pPr>
+        <w:pStyle w:val="Cabealho3"/>
+        <w:rPr>
+          <w:lang w:val="pt-PT"/>
+        </w:rPr>
+      </w:pPr>
+      <w:r>
+        <w:rPr>
+          <w:lang w:val="pt-PT"/>
+        </w:rPr>
+        <w:t>10.1.1. Diagrama componente CRUD Trilho</w:t>
+      </w:r>
+    </w:p>
+    <w:p>
+      <w:pPr>
+        <w:rPr>
+          <w:lang w:val="pt-PT"/>
+        </w:rPr>
+      </w:pPr>
+    </w:p>
+    <w:p>
+      <w:pPr>
+        <w:pStyle w:val="Cabealho2"/>
+        <w:rPr>
+          <w:lang w:val="pt-PT"/>
+        </w:rPr>
+      </w:pPr>
       <w:r>
         <w:rPr>
           <w:noProof/>
           <w:lang w:val="en-US"/>
         </w:rPr>
         <w:drawing>
-          <wp:inline distT="0" distB="0" distL="0" distR="0">
+          <wp:inline distT="0" distB="0" distL="0" distR="0" wp14:anchorId="3C241CC1" wp14:editId="20E2CB25">
+            <wp:extent cx="4701540" cy="2717165"/>
+            <wp:effectExtent l="0" t="0" r="3810" b="6985"/>
+            <wp:docPr id="1" name="Imagem 1" descr="C:\programacao_internet\Trails4Health\doc\Eng. Soft 2\Nuno Galinho\Projectos POWER DESIGNER\Diagrama Componentes Parcial CRUD triho.emf"/>
+            <wp:cNvGraphicFramePr>
+              <a:graphicFrameLocks xmlns:a="http://schemas.openxmlformats.org/drawingml/2006/main" noChangeAspect="1"/>
+            </wp:cNvGraphicFramePr>
+            <a:graphic xmlns:a="http://schemas.openxmlformats.org/drawingml/2006/main">
+              <a:graphicData uri="http://schemas.openxmlformats.org/drawingml/2006/picture">
+                <pic:pic xmlns:pic="http://schemas.openxmlformats.org/drawingml/2006/picture">
+                  <pic:nvPicPr>
+                    <pic:cNvPr id="0" name="Picture 2" descr="C:\programacao_internet\Trails4Health\doc\Eng. Soft 2\Nuno Galinho\Projectos POWER DESIGNER\Diagrama Componentes Parcial CRUD triho.emf"/>
+                    <pic:cNvPicPr>
+                      <a:picLocks noChangeAspect="1" noChangeArrowheads="1"/>
+                    </pic:cNvPicPr>
+                  </pic:nvPicPr>
+                  <pic:blipFill>
+                    <a:blip r:embed="rId25">
+                      <a:extLst>
+                        <a:ext uri="{28A0092B-C50C-407E-A947-70E740481C1C}">
+                          <a14:useLocalDpi xmlns:a14="http://schemas.microsoft.com/office/drawing/2010/main" val="0"/>
+                        </a:ext>
+                      </a:extLst>
+                    </a:blip>
+                    <a:srcRect/>
+                    <a:stretch>
+                      <a:fillRect/>
+                    </a:stretch>
+                  </pic:blipFill>
+                  <pic:spPr bwMode="auto">
+                    <a:xfrm>
+                      <a:off x="0" y="0"/>
+                      <a:ext cx="4701540" cy="2717165"/>
+                    </a:xfrm>
+                    <a:prstGeom prst="rect">
+                      <a:avLst/>
+                    </a:prstGeom>
+                    <a:noFill/>
+                    <a:ln>
+                      <a:noFill/>
+                    </a:ln>
+                  </pic:spPr>
+                </pic:pic>
+              </a:graphicData>
+            </a:graphic>
+          </wp:inline>
+        </w:drawing>
+      </w:r>
+      <w:r>
+        <w:rPr>
+          <w:lang w:val="pt-PT"/>
+        </w:rPr>
+        <w:t xml:space="preserve"> </w:t>
+      </w:r>
+    </w:p>
+    <w:p>
+      <w:pPr>
+        <w:pStyle w:val="Cabealho2"/>
+        <w:rPr>
+          <w:lang w:val="pt-PT"/>
+        </w:rPr>
+      </w:pPr>
+    </w:p>
+    <w:p>
+      <w:pPr>
+        <w:pStyle w:val="Cabealho3"/>
+        <w:rPr>
+          <w:lang w:val="pt-PT"/>
+        </w:rPr>
+      </w:pPr>
+    </w:p>
+    <w:p>
+      <w:pPr>
+        <w:rPr>
+          <w:lang w:val="pt-PT"/>
+        </w:rPr>
+      </w:pPr>
+    </w:p>
+    <w:p>
+      <w:pPr>
+        <w:rPr>
+          <w:lang w:val="pt-PT"/>
+        </w:rPr>
+      </w:pPr>
+    </w:p>
+    <w:p>
+      <w:pPr>
+        <w:rPr>
+          <w:lang w:val="pt-PT"/>
+        </w:rPr>
+      </w:pPr>
+    </w:p>
+    <w:p>
+      <w:pPr>
+        <w:rPr>
+          <w:lang w:val="pt-PT"/>
+        </w:rPr>
+      </w:pPr>
+    </w:p>
+    <w:p>
+      <w:pPr>
+        <w:rPr>
+          <w:lang w:val="pt-PT"/>
+        </w:rPr>
+      </w:pPr>
+    </w:p>
+    <w:p>
+      <w:pPr>
+        <w:rPr>
+          <w:lang w:val="pt-PT"/>
+        </w:rPr>
+      </w:pPr>
+    </w:p>
+    <w:p>
+      <w:pPr>
+        <w:rPr>
+          <w:lang w:val="pt-PT"/>
+        </w:rPr>
+      </w:pPr>
+    </w:p>
+    <w:p>
+      <w:pPr>
+        <w:rPr>
+          <w:lang w:val="pt-PT"/>
+        </w:rPr>
+      </w:pPr>
+    </w:p>
+    <w:p>
+      <w:pPr>
+        <w:rPr>
+          <w:lang w:val="pt-PT"/>
+        </w:rPr>
+      </w:pPr>
+    </w:p>
+    <w:p>
+      <w:pPr>
+        <w:rPr>
+          <w:lang w:val="pt-PT"/>
+        </w:rPr>
+      </w:pPr>
+    </w:p>
+    <w:p>
+      <w:pPr>
+        <w:rPr>
+          <w:lang w:val="pt-PT"/>
+        </w:rPr>
+      </w:pPr>
+    </w:p>
+    <w:p>
+      <w:pPr>
+        <w:rPr>
+          <w:lang w:val="pt-PT"/>
+        </w:rPr>
+      </w:pPr>
+    </w:p>
+    <w:p>
+      <w:pPr>
+        <w:rPr>
+          <w:lang w:val="pt-PT"/>
+        </w:rPr>
+      </w:pPr>
+    </w:p>
+    <w:p>
+      <w:pPr>
+        <w:rPr>
+          <w:lang w:val="pt-PT"/>
+        </w:rPr>
+      </w:pPr>
+      <w:r>
+        <w:rPr>
+          <w:lang w:val="pt-PT"/>
+        </w:rPr>
+        <w:br w:type="page"/>
+      </w:r>
+    </w:p>
+    <w:p>
+      <w:pPr>
+        <w:pStyle w:val="Cabealho3"/>
+        <w:rPr>
+          <w:lang w:val="pt-PT"/>
+        </w:rPr>
+      </w:pPr>
+      <w:r>
+        <w:rPr>
+          <w:lang w:val="pt-PT"/>
+        </w:rPr>
+        <w:lastRenderedPageBreak/>
+        <w:t>10.1.2. Diagrama Físico CRUD Trilho</w:t>
+      </w:r>
+    </w:p>
+    <w:p>
+      <w:pPr>
+        <w:rPr>
+          <w:lang w:val="pt-PT"/>
+        </w:rPr>
+      </w:pPr>
+    </w:p>
+    <w:p>
+      <w:pPr>
+        <w:rPr>
+          <w:lang w:val="pt-PT"/>
+        </w:rPr>
+      </w:pPr>
+      <w:r>
+        <w:rPr>
+          <w:noProof/>
+          <w:lang w:val="en-US"/>
+        </w:rPr>
+        <w:drawing>
+          <wp:inline distT="0" distB="0" distL="0" distR="0" wp14:anchorId="17D4438D" wp14:editId="0FE7EAD7">
+            <wp:extent cx="5731510" cy="3911694"/>
+            <wp:effectExtent l="0" t="0" r="2540" b="0"/>
+            <wp:docPr id="5" name="Imagem 5" descr="C:\programacao_internet\Trails4Health\doc\Eng. Soft 2\Nuno Galinho\Projectos POWER DESIGNER\Diagrama Fisico Parcial CRUD Trilho.emf"/>
+            <wp:cNvGraphicFramePr>
+              <a:graphicFrameLocks xmlns:a="http://schemas.openxmlformats.org/drawingml/2006/main" noChangeAspect="1"/>
+            </wp:cNvGraphicFramePr>
+            <a:graphic xmlns:a="http://schemas.openxmlformats.org/drawingml/2006/main">
+              <a:graphicData uri="http://schemas.openxmlformats.org/drawingml/2006/picture">
+                <pic:pic xmlns:pic="http://schemas.openxmlformats.org/drawingml/2006/picture">
+                  <pic:nvPicPr>
+                    <pic:cNvPr id="0" name="Picture 3" descr="C:\programacao_internet\Trails4Health\doc\Eng. Soft 2\Nuno Galinho\Projectos POWER DESIGNER\Diagrama Fisico Parcial CRUD Trilho.emf"/>
+                    <pic:cNvPicPr>
+                      <a:picLocks noChangeAspect="1" noChangeArrowheads="1"/>
+                    </pic:cNvPicPr>
+                  </pic:nvPicPr>
+                  <pic:blipFill>
+                    <a:blip r:embed="rId26">
+                      <a:extLst>
+                        <a:ext uri="{28A0092B-C50C-407E-A947-70E740481C1C}">
+                          <a14:useLocalDpi xmlns:a14="http://schemas.microsoft.com/office/drawing/2010/main" val="0"/>
+                        </a:ext>
+                      </a:extLst>
+                    </a:blip>
+                    <a:srcRect/>
+                    <a:stretch>
+                      <a:fillRect/>
+                    </a:stretch>
+                  </pic:blipFill>
+                  <pic:spPr bwMode="auto">
+                    <a:xfrm>
+                      <a:off x="0" y="0"/>
+                      <a:ext cx="5731510" cy="3911694"/>
+                    </a:xfrm>
+                    <a:prstGeom prst="rect">
+                      <a:avLst/>
+                    </a:prstGeom>
+                    <a:noFill/>
+                    <a:ln>
+                      <a:noFill/>
+                    </a:ln>
+                  </pic:spPr>
+                </pic:pic>
+              </a:graphicData>
+            </a:graphic>
+          </wp:inline>
+        </w:drawing>
+      </w:r>
+    </w:p>
+    <w:p>
+      <w:pPr>
+        <w:pStyle w:val="Cabealho2"/>
+        <w:rPr>
+          <w:lang w:val="pt-PT"/>
+        </w:rPr>
+      </w:pPr>
+    </w:p>
+    <w:p>
+      <w:pPr>
+        <w:pStyle w:val="Cabealho2"/>
+        <w:rPr>
+          <w:lang w:val="pt-PT"/>
+        </w:rPr>
+      </w:pPr>
+    </w:p>
+    <w:p>
+      <w:pPr>
+        <w:pStyle w:val="Cabealho2"/>
+        <w:rPr>
+          <w:lang w:val="pt-PT"/>
+        </w:rPr>
+      </w:pPr>
+    </w:p>
+    <w:p>
+      <w:pPr>
+        <w:pStyle w:val="Cabealho2"/>
+        <w:rPr>
+          <w:lang w:val="pt-PT"/>
+        </w:rPr>
+      </w:pPr>
+    </w:p>
+    <w:p>
+      <w:pPr>
+        <w:pStyle w:val="Cabealho2"/>
+        <w:rPr>
+          <w:lang w:val="pt-PT"/>
+        </w:rPr>
+      </w:pPr>
+    </w:p>
+    <w:p>
+      <w:pPr>
+        <w:pStyle w:val="Cabealho2"/>
+        <w:rPr>
+          <w:lang w:val="pt-PT"/>
+        </w:rPr>
+      </w:pPr>
+    </w:p>
+    <w:p>
+      <w:pPr>
+        <w:pStyle w:val="Cabealho2"/>
+        <w:rPr>
+          <w:lang w:val="pt-PT"/>
+        </w:rPr>
+      </w:pPr>
+    </w:p>
+    <w:p>
+      <w:pPr>
+        <w:pStyle w:val="Cabealho2"/>
+        <w:rPr>
+          <w:lang w:val="pt-PT"/>
+        </w:rPr>
+      </w:pPr>
+    </w:p>
+    <w:p>
+      <w:pPr>
+        <w:pStyle w:val="Cabealho2"/>
+        <w:rPr>
+          <w:lang w:val="pt-PT"/>
+        </w:rPr>
+      </w:pPr>
+      <w:r>
+        <w:rPr>
+          <w:lang w:val="pt-PT"/>
+        </w:rPr>
+        <w:br w:type="page"/>
+      </w:r>
+    </w:p>
+    <w:p>
+      <w:pPr>
+        <w:pStyle w:val="Cabealho1"/>
+        <w:rPr>
+          <w:sz w:val="26"/>
+          <w:szCs w:val="26"/>
+          <w:lang w:val="pt-PT"/>
+        </w:rPr>
+      </w:pPr>
+      <w:r>
+        <w:rPr>
+          <w:lang w:val="pt-PT"/>
+        </w:rPr>
+        <w:lastRenderedPageBreak/>
+        <w:t>10</w:t>
+      </w:r>
+      <w:r>
+        <w:rPr>
+          <w:lang w:val="pt-PT"/>
+        </w:rPr>
+        <w:t xml:space="preserve">. </w:t>
+      </w:r>
+      <w:r>
+        <w:rPr>
+          <w:lang w:val="pt-PT"/>
+        </w:rPr>
+        <w:t>Diagrama</w:t>
+      </w:r>
+      <w:r>
+        <w:rPr>
+          <w:lang w:val="pt-PT"/>
+        </w:rPr>
+        <w:t>s</w:t>
+      </w:r>
+      <w:r>
+        <w:rPr>
+          <w:lang w:val="pt-PT"/>
+        </w:rPr>
+        <w:t xml:space="preserve"> de Estados</w:t>
+      </w:r>
+      <w:bookmarkEnd w:id="33"/>
+    </w:p>
+    <w:p>
+      <w:pPr>
+        <w:rPr>
+          <w:lang w:val="pt-PT"/>
+        </w:rPr>
+      </w:pPr>
+    </w:p>
+    <w:p>
+      <w:pPr>
+        <w:pStyle w:val="Cabealho2"/>
+        <w:rPr>
+          <w:lang w:val="pt-PT"/>
+        </w:rPr>
+      </w:pPr>
+      <w:bookmarkStart w:id="36" w:name="_Toc499309053"/>
+      <w:r>
+        <w:rPr>
+          <w:lang w:val="pt-PT"/>
+        </w:rPr>
+        <w:t>10</w:t>
+      </w:r>
+      <w:r>
+        <w:rPr>
+          <w:lang w:val="pt-PT"/>
+        </w:rPr>
+        <w:t xml:space="preserve">.1. </w:t>
+      </w:r>
+      <w:r>
+        <w:rPr>
+          <w:lang w:val="pt-PT"/>
+        </w:rPr>
+        <w:t>Avaliar Trilho</w:t>
+      </w:r>
+      <w:bookmarkEnd w:id="36"/>
+    </w:p>
+    <w:p>
+      <w:pPr>
+        <w:rPr>
+          <w:lang w:val="pt-PT"/>
+        </w:rPr>
+      </w:pPr>
+    </w:p>
+    <w:p>
+      <w:pPr>
+        <w:rPr>
+          <w:lang w:val="pt-PT"/>
+        </w:rPr>
+      </w:pPr>
+      <w:r>
+        <w:rPr>
+          <w:noProof/>
+          <w:lang w:val="en-US"/>
+        </w:rPr>
+        <w:drawing>
+          <wp:inline distT="0" distB="0" distL="0" distR="0" wp14:anchorId="43733097" wp14:editId="351BFB2E">
             <wp:extent cx="5633085" cy="4434205"/>
             <wp:effectExtent l="0" t="0" r="5715" b="4445"/>
             <wp:docPr id="226" name="Picture 226"/>
@@ -19075,7 +18761,7 @@
                     </pic:cNvPicPr>
                   </pic:nvPicPr>
                   <pic:blipFill>
-                    <a:blip r:embed="rId23">
+                    <a:blip r:embed="rId27">
                       <a:extLst>
                         <a:ext uri="{28A0092B-C50C-407E-A947-70E740481C1C}">
                           <a14:useLocalDpi xmlns:a14="http://schemas.microsoft.com/office/drawing/2010/main" val="0"/>
@@ -19107,20 +18793,87 @@
         </w:drawing>
       </w:r>
     </w:p>
-    <w:p/>
-    <w:p/>
-    <w:p/>
-    <w:p/>
-    <w:p/>
-    <w:p/>
-    <w:p/>
-    <w:p/>
-    <w:p/>
-    <w:p/>
-    <w:p>
-      <w:bookmarkStart w:id="35" w:name="_Toc499309054"/>
-      <w:r>
-        <w:lastRenderedPageBreak/>
+    <w:p>
+      <w:pPr>
+        <w:rPr>
+          <w:lang w:val="pt-PT"/>
+        </w:rPr>
+      </w:pPr>
+    </w:p>
+    <w:p>
+      <w:pPr>
+        <w:rPr>
+          <w:lang w:val="pt-PT"/>
+        </w:rPr>
+      </w:pPr>
+    </w:p>
+    <w:p>
+      <w:pPr>
+        <w:rPr>
+          <w:lang w:val="pt-PT"/>
+        </w:rPr>
+      </w:pPr>
+    </w:p>
+    <w:p>
+      <w:pPr>
+        <w:rPr>
+          <w:lang w:val="pt-PT"/>
+        </w:rPr>
+      </w:pPr>
+    </w:p>
+    <w:p>
+      <w:pPr>
+        <w:rPr>
+          <w:lang w:val="pt-PT"/>
+        </w:rPr>
+      </w:pPr>
+    </w:p>
+    <w:p>
+      <w:pPr>
+        <w:rPr>
+          <w:lang w:val="pt-PT"/>
+        </w:rPr>
+      </w:pPr>
+    </w:p>
+    <w:p>
+      <w:pPr>
+        <w:rPr>
+          <w:lang w:val="pt-PT"/>
+        </w:rPr>
+      </w:pPr>
+    </w:p>
+    <w:p>
+      <w:pPr>
+        <w:rPr>
+          <w:lang w:val="pt-PT"/>
+        </w:rPr>
+      </w:pPr>
+    </w:p>
+    <w:p>
+      <w:pPr>
+        <w:rPr>
+          <w:lang w:val="pt-PT"/>
+        </w:rPr>
+      </w:pPr>
+    </w:p>
+    <w:p>
+      <w:pPr>
+        <w:rPr>
+          <w:lang w:val="pt-PT"/>
+        </w:rPr>
+      </w:pPr>
+    </w:p>
+    <w:p>
+      <w:pPr>
+        <w:rPr>
+          <w:lang w:val="pt-PT"/>
+        </w:rPr>
+      </w:pPr>
+      <w:bookmarkStart w:id="37" w:name="_Toc499309054"/>
+      <w:r>
+        <w:rPr>
+          <w:lang w:val="pt-PT"/>
+        </w:rPr>
         <w:br w:type="page"/>
       </w:r>
     </w:p>
@@ -19150,7 +18903,7 @@
         </w:rPr>
         <w:t>Avaliar Serviço</w:t>
       </w:r>
-      <w:bookmarkEnd w:id="35"/>
+      <w:bookmarkEnd w:id="37"/>
     </w:p>
     <w:p>
       <w:pPr>
@@ -19178,7 +18931,7 @@
           <w:lang w:val="en-US"/>
         </w:rPr>
         <w:drawing>
-          <wp:inline distT="0" distB="0" distL="0" distR="0">
+          <wp:inline distT="0" distB="0" distL="0" distR="0" wp14:anchorId="0D7FE3E3" wp14:editId="7E563C93">
             <wp:extent cx="5055235" cy="4563110"/>
             <wp:effectExtent l="0" t="0" r="0" b="8890"/>
             <wp:docPr id="225" name="Picture 225"/>
@@ -19195,7 +18948,7 @@
                     </pic:cNvPicPr>
                   </pic:nvPicPr>
                   <pic:blipFill>
-                    <a:blip r:embed="rId24">
+                    <a:blip r:embed="rId28">
                       <a:extLst>
                         <a:ext uri="{28A0092B-C50C-407E-A947-70E740481C1C}">
                           <a14:useLocalDpi xmlns:a14="http://schemas.microsoft.com/office/drawing/2010/main" val="0"/>
@@ -19318,7 +19071,7 @@
           <w:lang w:val="pt-PT"/>
         </w:rPr>
       </w:pPr>
-      <w:bookmarkStart w:id="36" w:name="_Toc499309055"/>
+      <w:bookmarkStart w:id="38" w:name="_Toc499309055"/>
       <w:r>
         <w:rPr>
           <w:lang w:val="pt-PT"/>
@@ -19332,7 +19085,7 @@
         </w:rPr>
         <w:t>. Protótipo</w:t>
       </w:r>
-      <w:bookmarkEnd w:id="36"/>
+      <w:bookmarkEnd w:id="38"/>
     </w:p>
     <w:p>
       <w:pPr>
@@ -19348,7 +19101,7 @@
           <w:lang w:val="pt-PT"/>
         </w:rPr>
       </w:pPr>
-      <w:bookmarkStart w:id="37" w:name="_Toc499309056"/>
+      <w:bookmarkStart w:id="39" w:name="_Toc499309056"/>
       <w:r>
         <w:rPr>
           <w:lang w:val="pt-PT"/>
@@ -19367,7 +19120,7 @@
         </w:rPr>
         <w:t>Consultar Trilho</w:t>
       </w:r>
-      <w:bookmarkEnd w:id="37"/>
+      <w:bookmarkEnd w:id="39"/>
     </w:p>
     <w:p>
       <w:pPr>
@@ -19388,7 +19141,7 @@
           <w:lang w:val="en-US"/>
         </w:rPr>
         <w:drawing>
-          <wp:inline distT="0" distB="0" distL="0" distR="0">
+          <wp:inline distT="0" distB="0" distL="0" distR="0" wp14:anchorId="4D5ECDAF" wp14:editId="49059D32">
             <wp:extent cx="5723890" cy="2992755"/>
             <wp:effectExtent l="0" t="0" r="0" b="0"/>
             <wp:docPr id="219" name="Picture 219" descr="C:\Users\rf\Documents\GitHub\Trails4Health\doc\Eng. Soft 2\Prototipos - Eng. Soft.2\Prototipo - Consultar Trilho.PNG"/>
@@ -19405,7 +19158,7 @@
                     </pic:cNvPicPr>
                   </pic:nvPicPr>
                   <pic:blipFill>
-                    <a:blip r:embed="rId25">
+                    <a:blip r:embed="rId29">
                       <a:extLst>
                         <a:ext uri="{28A0092B-C50C-407E-A947-70E740481C1C}">
                           <a14:useLocalDpi xmlns:a14="http://schemas.microsoft.com/office/drawing/2010/main" val="0"/>
@@ -19451,7 +19204,7 @@
           <w:lang w:val="pt-PT"/>
         </w:rPr>
       </w:pPr>
-      <w:bookmarkStart w:id="38" w:name="_Toc499309057"/>
+      <w:bookmarkStart w:id="40" w:name="_Toc499309057"/>
       <w:r>
         <w:rPr>
           <w:lang w:val="pt-PT"/>
@@ -19470,7 +19223,7 @@
         </w:rPr>
         <w:t>Criar Trilho</w:t>
       </w:r>
-      <w:bookmarkEnd w:id="38"/>
+      <w:bookmarkEnd w:id="40"/>
     </w:p>
     <w:p>
       <w:pPr>
@@ -19491,7 +19244,7 @@
           <w:lang w:val="en-US"/>
         </w:rPr>
         <w:drawing>
-          <wp:inline distT="0" distB="0" distL="0" distR="0">
+          <wp:inline distT="0" distB="0" distL="0" distR="0" wp14:anchorId="776C7335" wp14:editId="168CB59D">
             <wp:extent cx="5729605" cy="1959610"/>
             <wp:effectExtent l="0" t="0" r="4445" b="2540"/>
             <wp:docPr id="221" name="Picture 221" descr="C:\Users\rf\Documents\GitHub\Trails4Health\doc\Eng. Soft 2\Prototipos - Eng. Soft.2\Prototipo - Criar Trilho.PNG"/>
@@ -19508,7 +19261,7 @@
                     </pic:cNvPicPr>
                   </pic:nvPicPr>
                   <pic:blipFill>
-                    <a:blip r:embed="rId26">
+                    <a:blip r:embed="rId30">
                       <a:extLst>
                         <a:ext uri="{28A0092B-C50C-407E-A947-70E740481C1C}">
                           <a14:useLocalDpi xmlns:a14="http://schemas.microsoft.com/office/drawing/2010/main" val="0"/>
@@ -19589,7 +19342,7 @@
           <w:lang w:val="pt-PT"/>
         </w:rPr>
       </w:pPr>
-      <w:bookmarkStart w:id="39" w:name="_Toc499309058"/>
+      <w:bookmarkStart w:id="41" w:name="_Toc499309058"/>
       <w:r>
         <w:rPr>
           <w:lang w:val="pt-PT"/>
@@ -19615,7 +19368,7 @@
         </w:rPr>
         <w:t>. Protótipo do Interface de Inserção de Questões de Avaliação</w:t>
       </w:r>
-      <w:bookmarkEnd w:id="39"/>
+      <w:bookmarkEnd w:id="41"/>
     </w:p>
     <w:p>
       <w:pPr>
@@ -19631,7 +19384,7 @@
           <w:lang w:val="en-US"/>
         </w:rPr>
         <w:drawing>
-          <wp:inline distT="0" distB="0" distL="0" distR="0">
+          <wp:inline distT="0" distB="0" distL="0" distR="0" wp14:anchorId="2F1FF72B" wp14:editId="7859E9C2">
             <wp:extent cx="5722620" cy="2175510"/>
             <wp:effectExtent l="0" t="0" r="0" b="0"/>
             <wp:docPr id="9" name="Picture 9" descr="D:\Docs\IPG\ESII\trabalho\2017-11-24 10_30_32-Inserir Questões Avaliação Trilho__.png"/>
@@ -19648,7 +19401,7 @@
                     </pic:cNvPicPr>
                   </pic:nvPicPr>
                   <pic:blipFill>
-                    <a:blip r:embed="rId27">
+                    <a:blip r:embed="rId31">
                       <a:extLst>
                         <a:ext uri="{28A0092B-C50C-407E-A947-70E740481C1C}">
                           <a14:useLocalDpi xmlns:a14="http://schemas.microsoft.com/office/drawing/2010/main" val="0"/>
@@ -19688,7 +19441,7 @@
           <w:lang w:val="pt-PT"/>
         </w:rPr>
       </w:pPr>
-      <w:bookmarkStart w:id="40" w:name="_Toc499309059"/>
+      <w:bookmarkStart w:id="42" w:name="_Toc499309059"/>
       <w:r>
         <w:rPr>
           <w:lang w:val="pt-PT"/>
@@ -19719,7 +19472,7 @@
         </w:rPr>
         <w:t>Avaliação</w:t>
       </w:r>
-      <w:bookmarkEnd w:id="40"/>
+      <w:bookmarkEnd w:id="42"/>
     </w:p>
     <w:p>
       <w:pPr>
@@ -19735,7 +19488,7 @@
           <w:lang w:val="en-US"/>
         </w:rPr>
         <w:drawing>
-          <wp:inline distT="0" distB="0" distL="0" distR="0">
+          <wp:inline distT="0" distB="0" distL="0" distR="0" wp14:anchorId="2C69C013" wp14:editId="6FFA5178">
             <wp:extent cx="5722620" cy="2065020"/>
             <wp:effectExtent l="0" t="0" r="0" b="0"/>
             <wp:docPr id="10" name="Picture 10" descr="D:\Docs\IPG\ESII\trabalho\2017-11-24 10_31_34-Avaliar Trilho__.png"/>
@@ -19752,7 +19505,7 @@
                     </pic:cNvPicPr>
                   </pic:nvPicPr>
                   <pic:blipFill>
-                    <a:blip r:embed="rId28">
+                    <a:blip r:embed="rId32">
                       <a:extLst>
                         <a:ext uri="{28A0092B-C50C-407E-A947-70E740481C1C}">
                           <a14:useLocalDpi xmlns:a14="http://schemas.microsoft.com/office/drawing/2010/main" val="0"/>
@@ -19802,7 +19555,7 @@
           <w:lang w:val="pt-PT"/>
         </w:rPr>
       </w:pPr>
-      <w:bookmarkStart w:id="41" w:name="_Toc499309060"/>
+      <w:bookmarkStart w:id="43" w:name="_Toc499309060"/>
       <w:r>
         <w:rPr>
           <w:lang w:val="pt-PT"/>
@@ -19822,7 +19575,7 @@
         </w:rPr>
         <w:t>Fases do trabalho e tempos utilizados</w:t>
       </w:r>
-      <w:bookmarkEnd w:id="41"/>
+      <w:bookmarkEnd w:id="43"/>
     </w:p>
     <w:p>
       <w:pPr>
@@ -20973,7 +20726,6 @@
               </w:rPr>
               <w:t xml:space="preserve">Resumo de um padrão de desenvolvimento de </w:t>
             </w:r>
-            <w:proofErr w:type="gramStart"/>
             <w:r>
               <w:rPr>
                 <w:rFonts w:ascii="Calibri" w:eastAsia="Times New Roman" w:hAnsi="Calibri" w:cs="Times New Roman"/>
@@ -20983,7 +20735,6 @@
               </w:rPr>
               <w:t>software</w:t>
             </w:r>
-            <w:proofErr w:type="gramEnd"/>
             <w:r>
               <w:rPr>
                 <w:rFonts w:ascii="Calibri" w:eastAsia="Times New Roman" w:hAnsi="Calibri" w:cs="Times New Roman"/>
@@ -22945,7 +22696,7 @@
     <w:p/>
     <w:p/>
     <w:sectPr>
-      <w:footerReference w:type="default" r:id="rId29"/>
+      <w:footerReference w:type="default" r:id="rId33"/>
       <w:pgSz w:w="11906" w:h="16838"/>
       <w:pgMar w:top="1440" w:right="1440" w:bottom="1440" w:left="1440" w:header="708" w:footer="708" w:gutter="0"/>
       <w:pgNumType w:start="0"/>
@@ -22955,6 +22706,88 @@
     </w:sectPr>
   </w:body>
 </w:document>
+</file>
+
+<file path=word/comments.xml><?xml version="1.0" encoding="utf-8"?>
+<w:comments xmlns:wpc="http://schemas.microsoft.com/office/word/2010/wordprocessingCanvas" xmlns:mc="http://schemas.openxmlformats.org/markup-compatibility/2006" xmlns:o="urn:schemas-microsoft-com:office:office" xmlns:r="http://schemas.openxmlformats.org/officeDocument/2006/relationships" xmlns:m="http://schemas.openxmlformats.org/officeDocument/2006/math" xmlns:v="urn:schemas-microsoft-com:vml" xmlns:wp14="http://schemas.microsoft.com/office/word/2010/wordprocessingDrawing" xmlns:wp="http://schemas.openxmlformats.org/drawingml/2006/wordprocessingDrawing" xmlns:w10="urn:schemas-microsoft-com:office:word" xmlns:w="http://schemas.openxmlformats.org/wordprocessingml/2006/main" xmlns:w14="http://schemas.microsoft.com/office/word/2010/wordml" xmlns:w15="http://schemas.microsoft.com/office/word/2012/wordml" xmlns:wpg="http://schemas.microsoft.com/office/word/2010/wordprocessingGroup" xmlns:wpi="http://schemas.microsoft.com/office/word/2010/wordprocessingInk" xmlns:wne="http://schemas.microsoft.com/office/word/2006/wordml" xmlns:wps="http://schemas.microsoft.com/office/word/2010/wordprocessingShape" mc:Ignorable="w14 w15 wp14">
+  <w:comment w:id="22" w:author="Utilizador do Windows" w:date="2017-12-21T10:36:00Z" w:initials="UdW">
+    <w:p>
+      <w:pPr>
+        <w:pStyle w:val="Textodecomentrio"/>
+        <w:rPr>
+          <w:lang w:val="pt-PT"/>
+        </w:rPr>
+      </w:pPr>
+      <w:r>
+        <w:rPr>
+          <w:rStyle w:val="Refdecomentrio"/>
+        </w:rPr>
+        <w:annotationRef/>
+      </w:r>
+      <w:r>
+        <w:rPr>
+          <w:lang w:val="pt-PT"/>
+        </w:rPr>
+        <w:t xml:space="preserve">Me: </w:t>
+      </w:r>
+      <w:r>
+        <w:rPr>
+          <w:lang w:val="pt-PT"/>
+        </w:rPr>
+        <w:t>Incluir GuiaTrilho, Guia</w:t>
+      </w:r>
+    </w:p>
+  </w:comment>
+  <w:comment w:id="34" w:author="Utilizador do Windows" w:date="2017-12-21T10:32:00Z" w:initials="UdW">
+    <w:p>
+      <w:pPr>
+        <w:pStyle w:val="Textodecomentrio"/>
+        <w:rPr>
+          <w:lang w:val="pt-PT"/>
+        </w:rPr>
+      </w:pPr>
+      <w:r>
+        <w:rPr>
+          <w:rStyle w:val="Refdecomentrio"/>
+        </w:rPr>
+        <w:annotationRef/>
+      </w:r>
+      <w:r>
+        <w:rPr>
+          <w:lang w:val="pt-PT"/>
+        </w:rPr>
+        <w:t>Ricardo:</w:t>
+      </w:r>
+      <w:r>
+        <w:rPr>
+          <w:lang w:val="pt-PT"/>
+        </w:rPr>
+        <w:t>Inserir o atributo preço na tabela guia trilho</w:t>
+      </w:r>
+    </w:p>
+    <w:p>
+      <w:pPr>
+        <w:pStyle w:val="Textodecomentrio"/>
+        <w:rPr>
+          <w:lang w:val="pt-PT"/>
+        </w:rPr>
+      </w:pPr>
+      <w:r>
+        <w:rPr>
+          <w:lang w:val="pt-PT"/>
+        </w:rPr>
+        <w:t>Retirar dos diagramas de sequencia (Ricardo) Material e serviço – falar com profª</w:t>
+      </w:r>
+    </w:p>
+  </w:comment>
+</w:comments>
+</file>
+
+<file path=word/commentsExtended.xml><?xml version="1.0" encoding="utf-8"?>
+<w15:commentsEx xmlns:wpc="http://schemas.microsoft.com/office/word/2010/wordprocessingCanvas" xmlns:mc="http://schemas.openxmlformats.org/markup-compatibility/2006" xmlns:o="urn:schemas-microsoft-com:office:office" xmlns:r="http://schemas.openxmlformats.org/officeDocument/2006/relationships" xmlns:m="http://schemas.openxmlformats.org/officeDocument/2006/math" xmlns:v="urn:schemas-microsoft-com:vml" xmlns:wp14="http://schemas.microsoft.com/office/word/2010/wordprocessingDrawing" xmlns:wp="http://schemas.openxmlformats.org/drawingml/2006/wordprocessingDrawing" xmlns:w10="urn:schemas-microsoft-com:office:word" xmlns:w="http://schemas.openxmlformats.org/wordprocessingml/2006/main" xmlns:w14="http://schemas.microsoft.com/office/word/2010/wordml" xmlns:w15="http://schemas.microsoft.com/office/word/2012/wordml" xmlns:wpg="http://schemas.microsoft.com/office/word/2010/wordprocessingGroup" xmlns:wpi="http://schemas.microsoft.com/office/word/2010/wordprocessingInk" xmlns:wne="http://schemas.microsoft.com/office/word/2006/wordml" xmlns:wps="http://schemas.microsoft.com/office/word/2010/wordprocessingShape" mc:Ignorable="w14 w15 wp14">
+  <w15:commentEx w15:paraId="780AC729" w15:done="0"/>
+  <w15:commentEx w15:paraId="37D142C0" w15:done="0"/>
+</w15:commentsEx>
 </file>
 
 <file path=word/endnotes.xml><?xml version="1.0" encoding="utf-8"?>
@@ -23016,7 +22849,7 @@
           <w:rPr>
             <w:noProof/>
           </w:rPr>
-          <w:t>30</w:t>
+          <w:t>33</w:t>
         </w:r>
         <w:r>
           <w:rPr>
@@ -24343,6 +24176,14 @@
     </w:lvlOverride>
   </w:num>
 </w:numbering>
+</file>
+
+<file path=word/people.xml><?xml version="1.0" encoding="utf-8"?>
+<w15:people xmlns:wpc="http://schemas.microsoft.com/office/word/2010/wordprocessingCanvas" xmlns:mc="http://schemas.openxmlformats.org/markup-compatibility/2006" xmlns:o="urn:schemas-microsoft-com:office:office" xmlns:r="http://schemas.openxmlformats.org/officeDocument/2006/relationships" xmlns:m="http://schemas.openxmlformats.org/officeDocument/2006/math" xmlns:v="urn:schemas-microsoft-com:vml" xmlns:wp14="http://schemas.microsoft.com/office/word/2010/wordprocessingDrawing" xmlns:wp="http://schemas.openxmlformats.org/drawingml/2006/wordprocessingDrawing" xmlns:w10="urn:schemas-microsoft-com:office:word" xmlns:w="http://schemas.openxmlformats.org/wordprocessingml/2006/main" xmlns:w14="http://schemas.microsoft.com/office/word/2010/wordml" xmlns:w15="http://schemas.microsoft.com/office/word/2012/wordml" xmlns:wpg="http://schemas.microsoft.com/office/word/2010/wordprocessingGroup" xmlns:wpi="http://schemas.microsoft.com/office/word/2010/wordprocessingInk" xmlns:wne="http://schemas.microsoft.com/office/word/2006/wordml" xmlns:wps="http://schemas.microsoft.com/office/word/2010/wordprocessingShape" mc:Ignorable="w14 w15 wp14">
+  <w15:person w15:author="Utilizador do Windows">
+    <w15:presenceInfo w15:providerId="None" w15:userId="Utilizador do Windows"/>
+  </w15:person>
+</w15:people>
 </file>
 
 <file path=word/styles.xml><?xml version="1.0" encoding="utf-8"?>
@@ -24807,6 +24648,7 @@
   <w:style w:type="character" w:default="1" w:styleId="Tipodeletrapredefinidodopargrafo">
     <w:name w:val="Default Paragraph Font"/>
     <w:uiPriority w:val="1"/>
+    <w:semiHidden/>
     <w:unhideWhenUsed/>
   </w:style>
   <w:style w:type="table" w:default="1" w:styleId="Tabelanormal">
@@ -25308,6 +25150,104 @@
       </w:tcPr>
     </w:tblStylePr>
   </w:style>
+  <w:style w:type="character" w:styleId="Refdecomentrio">
+    <w:name w:val="annotation reference"/>
+    <w:basedOn w:val="Tipodeletrapredefinidodopargrafo"/>
+    <w:uiPriority w:val="99"/>
+    <w:semiHidden/>
+    <w:unhideWhenUsed/>
+    <w:rsid w:val="00E70D06"/>
+    <w:rPr>
+      <w:sz w:val="16"/>
+      <w:szCs w:val="16"/>
+    </w:rPr>
+  </w:style>
+  <w:style w:type="paragraph" w:styleId="Textodecomentrio">
+    <w:name w:val="annotation text"/>
+    <w:basedOn w:val="Normal"/>
+    <w:link w:val="TextodecomentrioCarter"/>
+    <w:uiPriority w:val="99"/>
+    <w:semiHidden/>
+    <w:unhideWhenUsed/>
+    <w:rsid w:val="00E70D06"/>
+    <w:pPr>
+      <w:spacing w:line="240" w:lineRule="auto"/>
+    </w:pPr>
+    <w:rPr>
+      <w:sz w:val="20"/>
+      <w:szCs w:val="20"/>
+    </w:rPr>
+  </w:style>
+  <w:style w:type="character" w:customStyle="1" w:styleId="TextodecomentrioCarter">
+    <w:name w:val="Texto de comentário Caráter"/>
+    <w:basedOn w:val="Tipodeletrapredefinidodopargrafo"/>
+    <w:link w:val="Textodecomentrio"/>
+    <w:uiPriority w:val="99"/>
+    <w:semiHidden/>
+    <w:rsid w:val="00E70D06"/>
+    <w:rPr>
+      <w:sz w:val="20"/>
+      <w:szCs w:val="20"/>
+    </w:rPr>
+  </w:style>
+  <w:style w:type="paragraph" w:styleId="Assuntodecomentrio">
+    <w:name w:val="annotation subject"/>
+    <w:basedOn w:val="Textodecomentrio"/>
+    <w:next w:val="Textodecomentrio"/>
+    <w:link w:val="AssuntodecomentrioCarter"/>
+    <w:uiPriority w:val="99"/>
+    <w:semiHidden/>
+    <w:unhideWhenUsed/>
+    <w:rsid w:val="00E70D06"/>
+    <w:rPr>
+      <w:b/>
+      <w:bCs/>
+    </w:rPr>
+  </w:style>
+  <w:style w:type="character" w:customStyle="1" w:styleId="AssuntodecomentrioCarter">
+    <w:name w:val="Assunto de comentário Caráter"/>
+    <w:basedOn w:val="TextodecomentrioCarter"/>
+    <w:link w:val="Assuntodecomentrio"/>
+    <w:uiPriority w:val="99"/>
+    <w:semiHidden/>
+    <w:rsid w:val="00E70D06"/>
+    <w:rPr>
+      <w:b/>
+      <w:bCs/>
+      <w:sz w:val="20"/>
+      <w:szCs w:val="20"/>
+    </w:rPr>
+  </w:style>
+  <w:style w:type="paragraph" w:styleId="Textodebalo">
+    <w:name w:val="Balloon Text"/>
+    <w:basedOn w:val="Normal"/>
+    <w:link w:val="TextodebaloCarter"/>
+    <w:uiPriority w:val="99"/>
+    <w:semiHidden/>
+    <w:unhideWhenUsed/>
+    <w:rsid w:val="00E70D06"/>
+    <w:pPr>
+      <w:spacing w:after="0" w:line="240" w:lineRule="auto"/>
+    </w:pPr>
+    <w:rPr>
+      <w:rFonts w:ascii="Segoe UI" w:hAnsi="Segoe UI" w:cs="Segoe UI"/>
+      <w:sz w:val="18"/>
+      <w:szCs w:val="18"/>
+    </w:rPr>
+  </w:style>
+  <w:style w:type="character" w:customStyle="1" w:styleId="TextodebaloCarter">
+    <w:name w:val="Texto de balão Caráter"/>
+    <w:basedOn w:val="Tipodeletrapredefinidodopargrafo"/>
+    <w:link w:val="Textodebalo"/>
+    <w:uiPriority w:val="99"/>
+    <w:semiHidden/>
+    <w:rsid w:val="00E70D06"/>
+    <w:rPr>
+      <w:rFonts w:ascii="Segoe UI" w:hAnsi="Segoe UI" w:cs="Segoe UI"/>
+      <w:sz w:val="18"/>
+      <w:szCs w:val="18"/>
+    </w:rPr>
+  </w:style>
 </w:styles>
 </file>
 
@@ -25577,7 +25517,7 @@
 </file>
 
 <file path=customXml/itemProps1.xml><?xml version="1.0" encoding="utf-8"?>
-<ds:datastoreItem xmlns:ds="http://schemas.openxmlformats.org/officeDocument/2006/customXml" ds:itemID="{1F56D650-3181-47D2-9F07-2D855976EA88}">
+<ds:datastoreItem xmlns:ds="http://schemas.openxmlformats.org/officeDocument/2006/customXml" ds:itemID="{781218C6-3795-4818-9E3D-23498476E52F}">
   <ds:schemaRefs>
     <ds:schemaRef ds:uri="http://schemas.openxmlformats.org/officeDocument/2006/bibliography"/>
   </ds:schemaRefs>

</xml_diff>

<commit_message>
Eng. Soft.2.: Adicionado atributo Sumario á classe Trilho - atualizadas diagrama classes parciais e globais
.Adicionei atributo Sumario á classe Trilho - atualizadas diagrama classes parciais e globais, corrigi ainda o tipo de ligação das classes Trilho com EstadoTrilho.
Tempo: 30min
</commit_message>
<xml_diff>
--- a/doc/relatorio.docx
+++ b/doc/relatorio.docx
@@ -9487,7 +9487,7 @@
           <w:lang w:val="pt-PT"/>
         </w:rPr>
         <w:pict w14:anchorId="6135AF19">
-          <v:shape id="_x0000_i1025" type="#_x0000_t75" style="width:451pt;height:279.85pt">
+          <v:shape id="_x0000_i1025" type="#_x0000_t75" style="width:450.8pt;height:279.85pt">
             <v:imagedata r:id="rId12" o:title="Diagrama Sequencia - Criar Trilho"/>
           </v:shape>
         </w:pict>
@@ -9535,16 +9535,30 @@
           <w:lang w:val="pt-PT"/>
         </w:rPr>
       </w:pPr>
+    </w:p>
+    <w:p>
+      <w:pPr>
+        <w:rPr>
+          <w:lang w:val="pt-PT"/>
+        </w:rPr>
+      </w:pPr>
+    </w:p>
+    <w:p>
+      <w:pPr>
+        <w:rPr>
+          <w:lang w:val="pt-PT"/>
+        </w:rPr>
+      </w:pPr>
       <w:r>
         <w:rPr>
           <w:noProof/>
           <w:lang w:val="en-US"/>
         </w:rPr>
         <w:drawing>
-          <wp:inline distT="0" distB="0" distL="0" distR="0" wp14:anchorId="638B30B7" wp14:editId="6DD8C620">
-            <wp:extent cx="5047488" cy="4067650"/>
-            <wp:effectExtent l="0" t="0" r="1270" b="9525"/>
-            <wp:docPr id="41" name="Picture 41" descr="Diagrama de Classes - Parcial"/>
+          <wp:inline distT="0" distB="0" distL="0" distR="0" wp14:anchorId="6ABB2C3D" wp14:editId="18BF8596">
+            <wp:extent cx="5731510" cy="4210867"/>
+            <wp:effectExtent l="0" t="0" r="2540" b="0"/>
+            <wp:docPr id="8" name="Imagem 8" descr="C:\programacao_internet\Trails4Health\doc\Eng. Soft 2\Nuno Galinho\Projectos POWER DESIGNER\Diagrama de Classes Parcial CRUD Trilho.emf"/>
             <wp:cNvGraphicFramePr>
               <a:graphicFrameLocks xmlns:a="http://schemas.openxmlformats.org/drawingml/2006/main" noChangeAspect="1"/>
             </wp:cNvGraphicFramePr>
@@ -9552,7 +9566,7 @@
               <a:graphicData uri="http://schemas.openxmlformats.org/drawingml/2006/picture">
                 <pic:pic xmlns:pic="http://schemas.openxmlformats.org/drawingml/2006/picture">
                   <pic:nvPicPr>
-                    <pic:cNvPr id="0" name="Picture 20" descr="Diagrama de Classes - Parcial"/>
+                    <pic:cNvPr id="0" name="Picture 2" descr="C:\programacao_internet\Trails4Health\doc\Eng. Soft 2\Nuno Galinho\Projectos POWER DESIGNER\Diagrama de Classes Parcial CRUD Trilho.emf"/>
                     <pic:cNvPicPr>
                       <a:picLocks noChangeAspect="1" noChangeArrowheads="1"/>
                     </pic:cNvPicPr>
@@ -9573,7 +9587,7 @@
                   <pic:spPr bwMode="auto">
                     <a:xfrm>
                       <a:off x="0" y="0"/>
-                      <a:ext cx="5074041" cy="4089048"/>
+                      <a:ext cx="5731510" cy="4210867"/>
                     </a:xfrm>
                     <a:prstGeom prst="rect">
                       <a:avLst/>
@@ -9589,20 +9603,6 @@
           </wp:inline>
         </w:drawing>
       </w:r>
-      <w:r>
-        <w:rPr>
-          <w:color w:val="FF0000"/>
-          <w:lang w:val="pt-PT"/>
-        </w:rPr>
-        <w:t>estadoTrilho 1..*</w:t>
-      </w:r>
-      <w:r>
-        <w:rPr>
-          <w:color w:val="FF0000"/>
-          <w:lang w:val="pt-PT"/>
-        </w:rPr>
-        <w:t xml:space="preserve"> agregação forte</w:t>
-      </w:r>
     </w:p>
     <w:p>
       <w:pPr>
@@ -9619,13 +9619,6 @@
     </w:p>
     <w:p>
       <w:pPr>
-        <w:rPr>
-          <w:lang w:val="pt-PT"/>
-        </w:rPr>
-      </w:pPr>
-    </w:p>
-    <w:p>
-      <w:pPr>
         <w:pStyle w:val="Cabealho2"/>
         <w:rPr>
           <w:lang w:val="pt-PT"/>
@@ -9636,6 +9629,7 @@
         <w:rPr>
           <w:lang w:val="pt-PT"/>
         </w:rPr>
+        <w:lastRenderedPageBreak/>
         <w:t>7.2</w:t>
       </w:r>
       <w:r>
@@ -15226,33 +15220,50 @@
         <w:rPr>
           <w:lang w:val="pt-PT"/>
         </w:rPr>
-        <w:t>Diagrama de Classes Global</w:t>
+        <w:t xml:space="preserve">Diagrama de Classes </w:t>
+      </w:r>
+      <w:commentRangeStart w:id="33"/>
+      <w:r>
+        <w:rPr>
+          <w:lang w:val="pt-PT"/>
+        </w:rPr>
+        <w:t>Global</w:t>
       </w:r>
       <w:bookmarkEnd w:id="32"/>
-    </w:p>
-    <w:p>
-      <w:pPr>
-        <w:rPr>
-          <w:lang w:val="pt-PT"/>
-        </w:rPr>
-      </w:pPr>
-    </w:p>
-    <w:p>
-      <w:pPr>
-        <w:rPr>
-          <w:lang w:val="pt-PT"/>
-        </w:rPr>
-      </w:pPr>
+      <w:commentRangeEnd w:id="33"/>
+      <w:r>
+        <w:rPr>
+          <w:rStyle w:val="Refdecomentrio"/>
+          <w:rFonts w:asciiTheme="minorHAnsi" w:eastAsiaTheme="minorHAnsi" w:hAnsiTheme="minorHAnsi" w:cstheme="minorBidi"/>
+          <w:color w:val="auto"/>
+        </w:rPr>
+        <w:commentReference w:id="33"/>
+      </w:r>
+    </w:p>
+    <w:p>
+      <w:pPr>
+        <w:rPr>
+          <w:lang w:val="pt-PT"/>
+        </w:rPr>
+      </w:pPr>
+    </w:p>
+    <w:p>
+      <w:pPr>
+        <w:rPr>
+          <w:lang w:val="pt-PT"/>
+        </w:rPr>
+      </w:pPr>
+      <w:bookmarkStart w:id="34" w:name="_Toc499309052"/>
       <w:r>
         <w:rPr>
           <w:noProof/>
           <w:lang w:val="en-US"/>
         </w:rPr>
         <w:drawing>
-          <wp:inline distT="0" distB="0" distL="0" distR="0" wp14:anchorId="3E8E177A" wp14:editId="6C278701">
-            <wp:extent cx="5371200" cy="8006400"/>
-            <wp:effectExtent l="0" t="0" r="1270" b="0"/>
-            <wp:docPr id="223" name="Picture 223"/>
+          <wp:inline distT="0" distB="0" distL="0" distR="0" wp14:anchorId="6AF558EB" wp14:editId="3A2B2ED0">
+            <wp:extent cx="5731510" cy="6888046"/>
+            <wp:effectExtent l="0" t="0" r="2540" b="8255"/>
+            <wp:docPr id="12" name="Imagem 12" descr="C:\programacao_internet\Trails4Health\doc\Eng. Soft 2\Nuno Galinho\Projectos POWER DESIGNER\diagramaClassesGlobal.emf"/>
             <wp:cNvGraphicFramePr>
               <a:graphicFrameLocks xmlns:a="http://schemas.openxmlformats.org/drawingml/2006/main" noChangeAspect="1"/>
             </wp:cNvGraphicFramePr>
@@ -15260,7 +15271,7 @@
               <a:graphicData uri="http://schemas.openxmlformats.org/drawingml/2006/picture">
                 <pic:pic xmlns:pic="http://schemas.openxmlformats.org/drawingml/2006/picture">
                   <pic:nvPicPr>
-                    <pic:cNvPr id="0" name="Picture 17"/>
+                    <pic:cNvPr id="0" name="Picture 4" descr="C:\programacao_internet\Trails4Health\doc\Eng. Soft 2\Nuno Galinho\Projectos POWER DESIGNER\diagramaClassesGlobal.emf"/>
                     <pic:cNvPicPr>
                       <a:picLocks noChangeAspect="1" noChangeArrowheads="1"/>
                     </pic:cNvPicPr>
@@ -15281,7 +15292,7 @@
                   <pic:spPr bwMode="auto">
                     <a:xfrm>
                       <a:off x="0" y="0"/>
-                      <a:ext cx="5371200" cy="8006400"/>
+                      <a:ext cx="5731510" cy="6888046"/>
                     </a:xfrm>
                     <a:prstGeom prst="rect">
                       <a:avLst/>
@@ -15297,7 +15308,8 @@
           </wp:inline>
         </w:drawing>
       </w:r>
-      <w:bookmarkStart w:id="33" w:name="_Toc499309052"/>
+      <w:bookmarkStart w:id="35" w:name="_GoBack"/>
+      <w:bookmarkEnd w:id="35"/>
     </w:p>
     <w:p>
       <w:pPr>
@@ -15312,28 +15324,12 @@
         </w:rPr>
         <w:br w:type="page"/>
       </w:r>
-      <w:commentRangeStart w:id="34"/>
       <w:r>
         <w:rPr>
           <w:lang w:val="pt-PT"/>
         </w:rPr>
         <w:lastRenderedPageBreak/>
-        <w:t>9</w:t>
-      </w:r>
-      <w:commentRangeEnd w:id="34"/>
-      <w:r>
-        <w:rPr>
-          <w:rStyle w:val="Refdecomentrio"/>
-          <w:rFonts w:asciiTheme="minorHAnsi" w:eastAsiaTheme="minorHAnsi" w:hAnsiTheme="minorHAnsi" w:cstheme="minorBidi"/>
-          <w:color w:val="auto"/>
-        </w:rPr>
-        <w:commentReference w:id="34"/>
-      </w:r>
-      <w:r>
-        <w:rPr>
-          <w:lang w:val="pt-PT"/>
-        </w:rPr>
-        <w:t>. Semânt</w:t>
+        <w:t>9. Semânt</w:t>
       </w:r>
       <w:r>
         <w:rPr>
@@ -15345,7 +15341,19 @@
         <w:rPr>
           <w:lang w:val="pt-PT"/>
         </w:rPr>
-        <w:t xml:space="preserve"> classes</w:t>
+        <w:t xml:space="preserve"> </w:t>
+      </w:r>
+      <w:r>
+        <w:rPr>
+          <w:lang w:val="pt-PT"/>
+        </w:rPr>
+        <w:t xml:space="preserve">de </w:t>
+      </w:r>
+      <w:r>
+        <w:rPr>
+          <w:lang w:val="pt-PT"/>
+        </w:rPr>
+        <w:t>classes</w:t>
       </w:r>
     </w:p>
     <w:p>
@@ -15414,18 +15422,18 @@
     <w:tbl>
       <w:tblPr>
         <w:tblStyle w:val="TabeladeGrade4-nfase11"/>
-        <w:tblW w:w="0" w:type="auto"/>
+        <w:tblW w:w="9067" w:type="dxa"/>
         <w:jc w:val="center"/>
         <w:tblLayout w:type="fixed"/>
         <w:tblLook w:val="04A0" w:firstRow="1" w:lastRow="0" w:firstColumn="1" w:lastColumn="0" w:noHBand="0" w:noVBand="1"/>
       </w:tblPr>
       <w:tblGrid>
-        <w:gridCol w:w="1413"/>
-        <w:gridCol w:w="2164"/>
-        <w:gridCol w:w="1380"/>
-        <w:gridCol w:w="1275"/>
+        <w:gridCol w:w="1838"/>
+        <w:gridCol w:w="1276"/>
+        <w:gridCol w:w="1984"/>
+        <w:gridCol w:w="1134"/>
         <w:gridCol w:w="1261"/>
-        <w:gridCol w:w="1161"/>
+        <w:gridCol w:w="1574"/>
       </w:tblGrid>
       <w:tr>
         <w:trPr>
@@ -15436,7 +15444,7 @@
         <w:tc>
           <w:tcPr>
             <w:cnfStyle w:val="001000000000" w:firstRow="0" w:lastRow="0" w:firstColumn="1" w:lastColumn="0" w:oddVBand="0" w:evenVBand="0" w:oddHBand="0" w:evenHBand="0" w:firstRowFirstColumn="0" w:firstRowLastColumn="0" w:lastRowFirstColumn="0" w:lastRowLastColumn="0"/>
-            <w:tcW w:w="1413" w:type="dxa"/>
+            <w:tcW w:w="1838" w:type="dxa"/>
             <w:hideMark/>
           </w:tcPr>
           <w:p>
@@ -15450,7 +15458,7 @@
         </w:tc>
         <w:tc>
           <w:tcPr>
-            <w:tcW w:w="2164" w:type="dxa"/>
+            <w:tcW w:w="1276" w:type="dxa"/>
             <w:hideMark/>
           </w:tcPr>
           <w:p>
@@ -15465,7 +15473,7 @@
         </w:tc>
         <w:tc>
           <w:tcPr>
-            <w:tcW w:w="1380" w:type="dxa"/>
+            <w:tcW w:w="1984" w:type="dxa"/>
             <w:hideMark/>
           </w:tcPr>
           <w:p>
@@ -15480,7 +15488,7 @@
         </w:tc>
         <w:tc>
           <w:tcPr>
-            <w:tcW w:w="1275" w:type="dxa"/>
+            <w:tcW w:w="1134" w:type="dxa"/>
             <w:hideMark/>
           </w:tcPr>
           <w:p>
@@ -15510,7 +15518,7 @@
         </w:tc>
         <w:tc>
           <w:tcPr>
-            <w:tcW w:w="1161" w:type="dxa"/>
+            <w:tcW w:w="1574" w:type="dxa"/>
             <w:hideMark/>
           </w:tcPr>
           <w:p>
@@ -15533,7 +15541,7 @@
         <w:tc>
           <w:tcPr>
             <w:cnfStyle w:val="001000000000" w:firstRow="0" w:lastRow="0" w:firstColumn="1" w:lastColumn="0" w:oddVBand="0" w:evenVBand="0" w:oddHBand="0" w:evenHBand="0" w:firstRowFirstColumn="0" w:firstRowLastColumn="0" w:lastRowFirstColumn="0" w:lastRowLastColumn="0"/>
-            <w:tcW w:w="1413" w:type="dxa"/>
+            <w:tcW w:w="1838" w:type="dxa"/>
             <w:tcBorders>
               <w:top w:val="single" w:sz="4" w:space="0" w:color="9CC2E5" w:themeColor="accent1" w:themeTint="99"/>
               <w:left w:val="single" w:sz="4" w:space="0" w:color="9CC2E5" w:themeColor="accent1" w:themeTint="99"/>
@@ -15546,15 +15554,23 @@
           <w:p>
             <w:pPr>
               <w:jc w:val="center"/>
-            </w:pPr>
-            <w:r>
-              <w:rPr>
+              <w:rPr>
+                <w:sz w:val="20"/>
+                <w:szCs w:val="20"/>
+              </w:rPr>
+            </w:pPr>
+            <w:r>
+              <w:rPr>
+                <w:sz w:val="20"/>
+                <w:szCs w:val="20"/>
                 <w:lang w:val="en-US"/>
               </w:rPr>
               <w:t>ID_Trilho</w:t>
             </w:r>
             <w:r>
               <w:rPr>
+                <w:sz w:val="20"/>
+                <w:szCs w:val="20"/>
                 <w:lang w:val="en-US"/>
               </w:rPr>
               <w:t>(PK)</w:t>
@@ -15563,7 +15579,7 @@
         </w:tc>
         <w:tc>
           <w:tcPr>
-            <w:tcW w:w="2164" w:type="dxa"/>
+            <w:tcW w:w="1276" w:type="dxa"/>
             <w:tcBorders>
               <w:top w:val="single" w:sz="4" w:space="0" w:color="9CC2E5" w:themeColor="accent1" w:themeTint="99"/>
               <w:left w:val="single" w:sz="4" w:space="0" w:color="9CC2E5" w:themeColor="accent1" w:themeTint="99"/>
@@ -15591,7 +15607,7 @@
         </w:tc>
         <w:tc>
           <w:tcPr>
-            <w:tcW w:w="1380" w:type="dxa"/>
+            <w:tcW w:w="1984" w:type="dxa"/>
             <w:tcBorders>
               <w:top w:val="single" w:sz="4" w:space="0" w:color="9CC2E5" w:themeColor="accent1" w:themeTint="99"/>
               <w:left w:val="single" w:sz="4" w:space="0" w:color="9CC2E5" w:themeColor="accent1" w:themeTint="99"/>
@@ -15637,7 +15653,7 @@
         </w:tc>
         <w:tc>
           <w:tcPr>
-            <w:tcW w:w="1275" w:type="dxa"/>
+            <w:tcW w:w="1134" w:type="dxa"/>
             <w:tcBorders>
               <w:top w:val="single" w:sz="4" w:space="0" w:color="9CC2E5" w:themeColor="accent1" w:themeTint="99"/>
               <w:left w:val="single" w:sz="4" w:space="0" w:color="9CC2E5" w:themeColor="accent1" w:themeTint="99"/>
@@ -15693,7 +15709,7 @@
         </w:tc>
         <w:tc>
           <w:tcPr>
-            <w:tcW w:w="1161" w:type="dxa"/>
+            <w:tcW w:w="1574" w:type="dxa"/>
             <w:tcBorders>
               <w:top w:val="single" w:sz="4" w:space="0" w:color="9CC2E5" w:themeColor="accent1" w:themeTint="99"/>
               <w:left w:val="single" w:sz="4" w:space="0" w:color="9CC2E5" w:themeColor="accent1" w:themeTint="99"/>
@@ -15738,7 +15754,7 @@
         <w:tc>
           <w:tcPr>
             <w:cnfStyle w:val="001000000000" w:firstRow="0" w:lastRow="0" w:firstColumn="1" w:lastColumn="0" w:oddVBand="0" w:evenVBand="0" w:oddHBand="0" w:evenHBand="0" w:firstRowFirstColumn="0" w:firstRowLastColumn="0" w:lastRowFirstColumn="0" w:lastRowLastColumn="0"/>
-            <w:tcW w:w="1413" w:type="dxa"/>
+            <w:tcW w:w="1838" w:type="dxa"/>
             <w:tcBorders>
               <w:top w:val="single" w:sz="4" w:space="0" w:color="9CC2E5" w:themeColor="accent1" w:themeTint="99"/>
               <w:left w:val="single" w:sz="4" w:space="0" w:color="9CC2E5" w:themeColor="accent1" w:themeTint="99"/>
@@ -15751,9 +15767,15 @@
           <w:p>
             <w:pPr>
               <w:jc w:val="center"/>
-            </w:pPr>
-            <w:r>
-              <w:rPr>
+              <w:rPr>
+                <w:sz w:val="20"/>
+                <w:szCs w:val="20"/>
+              </w:rPr>
+            </w:pPr>
+            <w:r>
+              <w:rPr>
+                <w:sz w:val="20"/>
+                <w:szCs w:val="20"/>
                 <w:lang w:val="en-US"/>
               </w:rPr>
               <w:t>ID_Dificuldade(FK)</w:t>
@@ -15762,7 +15784,7 @@
         </w:tc>
         <w:tc>
           <w:tcPr>
-            <w:tcW w:w="2164" w:type="dxa"/>
+            <w:tcW w:w="1276" w:type="dxa"/>
             <w:tcBorders>
               <w:top w:val="single" w:sz="4" w:space="0" w:color="9CC2E5" w:themeColor="accent1" w:themeTint="99"/>
               <w:left w:val="single" w:sz="4" w:space="0" w:color="9CC2E5" w:themeColor="accent1" w:themeTint="99"/>
@@ -15790,7 +15812,7 @@
         </w:tc>
         <w:tc>
           <w:tcPr>
-            <w:tcW w:w="1380" w:type="dxa"/>
+            <w:tcW w:w="1984" w:type="dxa"/>
             <w:tcBorders>
               <w:top w:val="single" w:sz="4" w:space="0" w:color="9CC2E5" w:themeColor="accent1" w:themeTint="99"/>
               <w:left w:val="single" w:sz="4" w:space="0" w:color="9CC2E5" w:themeColor="accent1" w:themeTint="99"/>
@@ -15818,7 +15840,7 @@
         </w:tc>
         <w:tc>
           <w:tcPr>
-            <w:tcW w:w="1275" w:type="dxa"/>
+            <w:tcW w:w="1134" w:type="dxa"/>
             <w:tcBorders>
               <w:top w:val="single" w:sz="4" w:space="0" w:color="9CC2E5" w:themeColor="accent1" w:themeTint="99"/>
               <w:left w:val="single" w:sz="4" w:space="0" w:color="9CC2E5" w:themeColor="accent1" w:themeTint="99"/>
@@ -15884,7 +15906,7 @@
         </w:tc>
         <w:tc>
           <w:tcPr>
-            <w:tcW w:w="1161" w:type="dxa"/>
+            <w:tcW w:w="1574" w:type="dxa"/>
             <w:tcBorders>
               <w:top w:val="single" w:sz="4" w:space="0" w:color="9CC2E5" w:themeColor="accent1" w:themeTint="99"/>
               <w:left w:val="single" w:sz="4" w:space="0" w:color="9CC2E5" w:themeColor="accent1" w:themeTint="99"/>
@@ -15906,13 +15928,25 @@
               <w:rPr>
                 <w:sz w:val="20"/>
               </w:rPr>
-              <w:t xml:space="preserve">Informado pelo sistema </w:t>
+              <w:t xml:space="preserve">Informado pelo </w:t>
             </w:r>
             <w:r>
               <w:rPr>
                 <w:sz w:val="20"/>
               </w:rPr>
-              <w:t xml:space="preserve"> após seleção</w:t>
+              <w:t xml:space="preserve">sistema </w:t>
+            </w:r>
+            <w:r>
+              <w:rPr>
+                <w:sz w:val="20"/>
+              </w:rPr>
+              <w:t>após</w:t>
+            </w:r>
+            <w:r>
+              <w:rPr>
+                <w:sz w:val="20"/>
+              </w:rPr>
+              <w:t xml:space="preserve"> seleção</w:t>
             </w:r>
             <w:r>
               <w:rPr>
@@ -15947,7 +15981,7 @@
         <w:tc>
           <w:tcPr>
             <w:cnfStyle w:val="001000000000" w:firstRow="0" w:lastRow="0" w:firstColumn="1" w:lastColumn="0" w:oddVBand="0" w:evenVBand="0" w:oddHBand="0" w:evenHBand="0" w:firstRowFirstColumn="0" w:firstRowLastColumn="0" w:lastRowFirstColumn="0" w:lastRowLastColumn="0"/>
-            <w:tcW w:w="1413" w:type="dxa"/>
+            <w:tcW w:w="1838" w:type="dxa"/>
             <w:tcBorders>
               <w:top w:val="single" w:sz="4" w:space="0" w:color="9CC2E5" w:themeColor="accent1" w:themeTint="99"/>
               <w:left w:val="single" w:sz="4" w:space="0" w:color="9CC2E5" w:themeColor="accent1" w:themeTint="99"/>
@@ -15960,11 +15994,15 @@
             <w:pPr>
               <w:jc w:val="center"/>
               <w:rPr>
+                <w:sz w:val="20"/>
+                <w:szCs w:val="20"/>
                 <w:lang w:val="en-US"/>
               </w:rPr>
             </w:pPr>
             <w:r>
               <w:rPr>
+                <w:sz w:val="20"/>
+                <w:szCs w:val="20"/>
                 <w:lang w:val="en-US"/>
               </w:rPr>
               <w:t>Nome</w:t>
@@ -15973,7 +16011,7 @@
         </w:tc>
         <w:tc>
           <w:tcPr>
-            <w:tcW w:w="2164" w:type="dxa"/>
+            <w:tcW w:w="1276" w:type="dxa"/>
             <w:tcBorders>
               <w:top w:val="single" w:sz="4" w:space="0" w:color="9CC2E5" w:themeColor="accent1" w:themeTint="99"/>
               <w:left w:val="single" w:sz="4" w:space="0" w:color="9CC2E5" w:themeColor="accent1" w:themeTint="99"/>
@@ -16000,7 +16038,7 @@
         </w:tc>
         <w:tc>
           <w:tcPr>
-            <w:tcW w:w="1380" w:type="dxa"/>
+            <w:tcW w:w="1984" w:type="dxa"/>
             <w:tcBorders>
               <w:top w:val="single" w:sz="4" w:space="0" w:color="9CC2E5" w:themeColor="accent1" w:themeTint="99"/>
               <w:left w:val="single" w:sz="4" w:space="0" w:color="9CC2E5" w:themeColor="accent1" w:themeTint="99"/>
@@ -16027,7 +16065,7 @@
         </w:tc>
         <w:tc>
           <w:tcPr>
-            <w:tcW w:w="1275" w:type="dxa"/>
+            <w:tcW w:w="1134" w:type="dxa"/>
             <w:tcBorders>
               <w:top w:val="single" w:sz="4" w:space="0" w:color="9CC2E5" w:themeColor="accent1" w:themeTint="99"/>
               <w:left w:val="single" w:sz="4" w:space="0" w:color="9CC2E5" w:themeColor="accent1" w:themeTint="99"/>
@@ -16096,7 +16134,7 @@
         </w:tc>
         <w:tc>
           <w:tcPr>
-            <w:tcW w:w="1161" w:type="dxa"/>
+            <w:tcW w:w="1574" w:type="dxa"/>
             <w:tcBorders>
               <w:top w:val="single" w:sz="4" w:space="0" w:color="9CC2E5" w:themeColor="accent1" w:themeTint="99"/>
               <w:left w:val="single" w:sz="4" w:space="0" w:color="9CC2E5" w:themeColor="accent1" w:themeTint="99"/>
@@ -16130,7 +16168,7 @@
         <w:tc>
           <w:tcPr>
             <w:cnfStyle w:val="001000000000" w:firstRow="0" w:lastRow="0" w:firstColumn="1" w:lastColumn="0" w:oddVBand="0" w:evenVBand="0" w:oddHBand="0" w:evenHBand="0" w:firstRowFirstColumn="0" w:firstRowLastColumn="0" w:lastRowFirstColumn="0" w:lastRowLastColumn="0"/>
-            <w:tcW w:w="1413" w:type="dxa"/>
+            <w:tcW w:w="1838" w:type="dxa"/>
             <w:tcBorders>
               <w:top w:val="single" w:sz="4" w:space="0" w:color="9CC2E5" w:themeColor="accent1" w:themeTint="99"/>
               <w:left w:val="single" w:sz="4" w:space="0" w:color="9CC2E5" w:themeColor="accent1" w:themeTint="99"/>
@@ -16143,11 +16181,15 @@
             <w:pPr>
               <w:jc w:val="center"/>
               <w:rPr>
+                <w:sz w:val="20"/>
+                <w:szCs w:val="20"/>
                 <w:lang w:val="en-US"/>
               </w:rPr>
             </w:pPr>
             <w:r>
               <w:rPr>
+                <w:sz w:val="20"/>
+                <w:szCs w:val="20"/>
                 <w:lang w:val="en-US"/>
               </w:rPr>
               <w:t>Detalhes</w:t>
@@ -16156,7 +16198,7 @@
         </w:tc>
         <w:tc>
           <w:tcPr>
-            <w:tcW w:w="2164" w:type="dxa"/>
+            <w:tcW w:w="1276" w:type="dxa"/>
             <w:tcBorders>
               <w:top w:val="single" w:sz="4" w:space="0" w:color="9CC2E5" w:themeColor="accent1" w:themeTint="99"/>
               <w:left w:val="single" w:sz="4" w:space="0" w:color="9CC2E5" w:themeColor="accent1" w:themeTint="99"/>
@@ -16195,7 +16237,7 @@
         </w:tc>
         <w:tc>
           <w:tcPr>
-            <w:tcW w:w="1380" w:type="dxa"/>
+            <w:tcW w:w="1984" w:type="dxa"/>
             <w:tcBorders>
               <w:top w:val="single" w:sz="4" w:space="0" w:color="9CC2E5" w:themeColor="accent1" w:themeTint="99"/>
               <w:left w:val="single" w:sz="4" w:space="0" w:color="9CC2E5" w:themeColor="accent1" w:themeTint="99"/>
@@ -16222,7 +16264,7 @@
         </w:tc>
         <w:tc>
           <w:tcPr>
-            <w:tcW w:w="1275" w:type="dxa"/>
+            <w:tcW w:w="1134" w:type="dxa"/>
             <w:tcBorders>
               <w:top w:val="single" w:sz="4" w:space="0" w:color="9CC2E5" w:themeColor="accent1" w:themeTint="99"/>
               <w:left w:val="single" w:sz="4" w:space="0" w:color="9CC2E5" w:themeColor="accent1" w:themeTint="99"/>
@@ -16282,7 +16324,7 @@
         </w:tc>
         <w:tc>
           <w:tcPr>
-            <w:tcW w:w="1161" w:type="dxa"/>
+            <w:tcW w:w="1574" w:type="dxa"/>
             <w:tcBorders>
               <w:top w:val="single" w:sz="4" w:space="0" w:color="9CC2E5" w:themeColor="accent1" w:themeTint="99"/>
               <w:left w:val="single" w:sz="4" w:space="0" w:color="9CC2E5" w:themeColor="accent1" w:themeTint="99"/>
@@ -16317,7 +16359,7 @@
         <w:tc>
           <w:tcPr>
             <w:cnfStyle w:val="001000000000" w:firstRow="0" w:lastRow="0" w:firstColumn="1" w:lastColumn="0" w:oddVBand="0" w:evenVBand="0" w:oddHBand="0" w:evenHBand="0" w:firstRowFirstColumn="0" w:firstRowLastColumn="0" w:lastRowFirstColumn="0" w:lastRowLastColumn="0"/>
-            <w:tcW w:w="1413" w:type="dxa"/>
+            <w:tcW w:w="1838" w:type="dxa"/>
             <w:tcBorders>
               <w:top w:val="single" w:sz="4" w:space="0" w:color="9CC2E5" w:themeColor="accent1" w:themeTint="99"/>
               <w:left w:val="single" w:sz="4" w:space="0" w:color="9CC2E5" w:themeColor="accent1" w:themeTint="99"/>
@@ -16330,11 +16372,15 @@
             <w:pPr>
               <w:jc w:val="center"/>
               <w:rPr>
+                <w:sz w:val="20"/>
+                <w:szCs w:val="20"/>
                 <w:lang w:val="en-US"/>
               </w:rPr>
             </w:pPr>
             <w:r>
               <w:rPr>
+                <w:sz w:val="20"/>
+                <w:szCs w:val="20"/>
                 <w:lang w:val="en-US"/>
               </w:rPr>
               <w:t>Sumario</w:t>
@@ -16343,7 +16389,7 @@
         </w:tc>
         <w:tc>
           <w:tcPr>
-            <w:tcW w:w="2164" w:type="dxa"/>
+            <w:tcW w:w="1276" w:type="dxa"/>
             <w:tcBorders>
               <w:top w:val="single" w:sz="4" w:space="0" w:color="9CC2E5" w:themeColor="accent1" w:themeTint="99"/>
               <w:left w:val="single" w:sz="4" w:space="0" w:color="9CC2E5" w:themeColor="accent1" w:themeTint="99"/>
@@ -16382,7 +16428,7 @@
         </w:tc>
         <w:tc>
           <w:tcPr>
-            <w:tcW w:w="1380" w:type="dxa"/>
+            <w:tcW w:w="1984" w:type="dxa"/>
             <w:tcBorders>
               <w:top w:val="single" w:sz="4" w:space="0" w:color="9CC2E5" w:themeColor="accent1" w:themeTint="99"/>
               <w:left w:val="single" w:sz="4" w:space="0" w:color="9CC2E5" w:themeColor="accent1" w:themeTint="99"/>
@@ -16409,7 +16455,7 @@
         </w:tc>
         <w:tc>
           <w:tcPr>
-            <w:tcW w:w="1275" w:type="dxa"/>
+            <w:tcW w:w="1134" w:type="dxa"/>
             <w:tcBorders>
               <w:top w:val="single" w:sz="4" w:space="0" w:color="9CC2E5" w:themeColor="accent1" w:themeTint="99"/>
               <w:left w:val="single" w:sz="4" w:space="0" w:color="9CC2E5" w:themeColor="accent1" w:themeTint="99"/>
@@ -16469,7 +16515,7 @@
         </w:tc>
         <w:tc>
           <w:tcPr>
-            <w:tcW w:w="1161" w:type="dxa"/>
+            <w:tcW w:w="1574" w:type="dxa"/>
             <w:tcBorders>
               <w:top w:val="single" w:sz="4" w:space="0" w:color="9CC2E5" w:themeColor="accent1" w:themeTint="99"/>
               <w:left w:val="single" w:sz="4" w:space="0" w:color="9CC2E5" w:themeColor="accent1" w:themeTint="99"/>
@@ -16503,7 +16549,7 @@
         <w:tc>
           <w:tcPr>
             <w:cnfStyle w:val="001000000000" w:firstRow="0" w:lastRow="0" w:firstColumn="1" w:lastColumn="0" w:oddVBand="0" w:evenVBand="0" w:oddHBand="0" w:evenHBand="0" w:firstRowFirstColumn="0" w:firstRowLastColumn="0" w:lastRowFirstColumn="0" w:lastRowLastColumn="0"/>
-            <w:tcW w:w="1413" w:type="dxa"/>
+            <w:tcW w:w="1838" w:type="dxa"/>
             <w:tcBorders>
               <w:top w:val="single" w:sz="4" w:space="0" w:color="9CC2E5" w:themeColor="accent1" w:themeTint="99"/>
               <w:left w:val="single" w:sz="4" w:space="0" w:color="9CC2E5" w:themeColor="accent1" w:themeTint="99"/>
@@ -16516,11 +16562,15 @@
             <w:pPr>
               <w:jc w:val="center"/>
               <w:rPr>
+                <w:sz w:val="20"/>
+                <w:szCs w:val="20"/>
                 <w:lang w:val="en-US"/>
               </w:rPr>
             </w:pPr>
             <w:r>
               <w:rPr>
+                <w:sz w:val="20"/>
+                <w:szCs w:val="20"/>
                 <w:lang w:val="en-US"/>
               </w:rPr>
               <w:t>Foto</w:t>
@@ -16529,7 +16579,7 @@
         </w:tc>
         <w:tc>
           <w:tcPr>
-            <w:tcW w:w="2164" w:type="dxa"/>
+            <w:tcW w:w="1276" w:type="dxa"/>
             <w:tcBorders>
               <w:top w:val="single" w:sz="4" w:space="0" w:color="9CC2E5" w:themeColor="accent1" w:themeTint="99"/>
               <w:left w:val="single" w:sz="4" w:space="0" w:color="9CC2E5" w:themeColor="accent1" w:themeTint="99"/>
@@ -16556,7 +16606,7 @@
         </w:tc>
         <w:tc>
           <w:tcPr>
-            <w:tcW w:w="1380" w:type="dxa"/>
+            <w:tcW w:w="1984" w:type="dxa"/>
             <w:tcBorders>
               <w:top w:val="single" w:sz="4" w:space="0" w:color="9CC2E5" w:themeColor="accent1" w:themeTint="99"/>
               <w:left w:val="single" w:sz="4" w:space="0" w:color="9CC2E5" w:themeColor="accent1" w:themeTint="99"/>
@@ -16583,7 +16633,7 @@
         </w:tc>
         <w:tc>
           <w:tcPr>
-            <w:tcW w:w="1275" w:type="dxa"/>
+            <w:tcW w:w="1134" w:type="dxa"/>
             <w:tcBorders>
               <w:top w:val="single" w:sz="4" w:space="0" w:color="9CC2E5" w:themeColor="accent1" w:themeTint="99"/>
               <w:left w:val="single" w:sz="4" w:space="0" w:color="9CC2E5" w:themeColor="accent1" w:themeTint="99"/>
@@ -16637,7 +16687,7 @@
         </w:tc>
         <w:tc>
           <w:tcPr>
-            <w:tcW w:w="1161" w:type="dxa"/>
+            <w:tcW w:w="1574" w:type="dxa"/>
             <w:tcBorders>
               <w:top w:val="single" w:sz="4" w:space="0" w:color="9CC2E5" w:themeColor="accent1" w:themeTint="99"/>
               <w:left w:val="single" w:sz="4" w:space="0" w:color="9CC2E5" w:themeColor="accent1" w:themeTint="99"/>
@@ -16672,7 +16722,7 @@
         <w:tc>
           <w:tcPr>
             <w:cnfStyle w:val="001000000000" w:firstRow="0" w:lastRow="0" w:firstColumn="1" w:lastColumn="0" w:oddVBand="0" w:evenVBand="0" w:oddHBand="0" w:evenHBand="0" w:firstRowFirstColumn="0" w:firstRowLastColumn="0" w:lastRowFirstColumn="0" w:lastRowLastColumn="0"/>
-            <w:tcW w:w="1413" w:type="dxa"/>
+            <w:tcW w:w="1838" w:type="dxa"/>
             <w:tcBorders>
               <w:top w:val="single" w:sz="4" w:space="0" w:color="9CC2E5" w:themeColor="accent1" w:themeTint="99"/>
               <w:left w:val="single" w:sz="4" w:space="0" w:color="9CC2E5" w:themeColor="accent1" w:themeTint="99"/>
@@ -16684,15 +16734,23 @@
           <w:p>
             <w:pPr>
               <w:jc w:val="center"/>
-            </w:pPr>
-            <w:r>
+              <w:rPr>
+                <w:sz w:val="20"/>
+                <w:szCs w:val="20"/>
+              </w:rPr>
+            </w:pPr>
+            <w:r>
+              <w:rPr>
+                <w:sz w:val="20"/>
+                <w:szCs w:val="20"/>
+              </w:rPr>
               <w:t>Desativado</w:t>
             </w:r>
           </w:p>
         </w:tc>
         <w:tc>
           <w:tcPr>
-            <w:tcW w:w="2164" w:type="dxa"/>
+            <w:tcW w:w="1276" w:type="dxa"/>
             <w:tcBorders>
               <w:top w:val="single" w:sz="4" w:space="0" w:color="9CC2E5" w:themeColor="accent1" w:themeTint="99"/>
               <w:left w:val="single" w:sz="4" w:space="0" w:color="9CC2E5" w:themeColor="accent1" w:themeTint="99"/>
@@ -16719,7 +16777,7 @@
         </w:tc>
         <w:tc>
           <w:tcPr>
-            <w:tcW w:w="1380" w:type="dxa"/>
+            <w:tcW w:w="1984" w:type="dxa"/>
             <w:tcBorders>
               <w:top w:val="single" w:sz="4" w:space="0" w:color="9CC2E5" w:themeColor="accent1" w:themeTint="99"/>
               <w:left w:val="single" w:sz="4" w:space="0" w:color="9CC2E5" w:themeColor="accent1" w:themeTint="99"/>
@@ -16758,7 +16816,7 @@
         </w:tc>
         <w:tc>
           <w:tcPr>
-            <w:tcW w:w="1275" w:type="dxa"/>
+            <w:tcW w:w="1134" w:type="dxa"/>
             <w:tcBorders>
               <w:top w:val="single" w:sz="4" w:space="0" w:color="9CC2E5" w:themeColor="accent1" w:themeTint="99"/>
               <w:left w:val="single" w:sz="4" w:space="0" w:color="9CC2E5" w:themeColor="accent1" w:themeTint="99"/>
@@ -16812,7 +16870,7 @@
         </w:tc>
         <w:tc>
           <w:tcPr>
-            <w:tcW w:w="1161" w:type="dxa"/>
+            <w:tcW w:w="1574" w:type="dxa"/>
             <w:tcBorders>
               <w:top w:val="single" w:sz="4" w:space="0" w:color="9CC2E5" w:themeColor="accent1" w:themeTint="99"/>
               <w:left w:val="single" w:sz="4" w:space="0" w:color="9CC2E5" w:themeColor="accent1" w:themeTint="99"/>
@@ -16846,7 +16904,7 @@
         <w:tc>
           <w:tcPr>
             <w:cnfStyle w:val="001000000000" w:firstRow="0" w:lastRow="0" w:firstColumn="1" w:lastColumn="0" w:oddVBand="0" w:evenVBand="0" w:oddHBand="0" w:evenHBand="0" w:firstRowFirstColumn="0" w:firstRowLastColumn="0" w:lastRowFirstColumn="0" w:lastRowLastColumn="0"/>
-            <w:tcW w:w="1413" w:type="dxa"/>
+            <w:tcW w:w="1838" w:type="dxa"/>
             <w:tcBorders>
               <w:top w:val="single" w:sz="4" w:space="0" w:color="9CC2E5" w:themeColor="accent1" w:themeTint="99"/>
               <w:left w:val="single" w:sz="4" w:space="0" w:color="9CC2E5" w:themeColor="accent1" w:themeTint="99"/>
@@ -16858,9 +16916,15 @@
           <w:p>
             <w:pPr>
               <w:jc w:val="center"/>
-            </w:pPr>
-            <w:r>
-              <w:rPr>
+              <w:rPr>
+                <w:sz w:val="20"/>
+                <w:szCs w:val="20"/>
+              </w:rPr>
+            </w:pPr>
+            <w:r>
+              <w:rPr>
+                <w:sz w:val="20"/>
+                <w:szCs w:val="20"/>
                 <w:lang w:val="en-US"/>
               </w:rPr>
               <w:t>Inicio</w:t>
@@ -16869,7 +16933,7 @@
         </w:tc>
         <w:tc>
           <w:tcPr>
-            <w:tcW w:w="2164" w:type="dxa"/>
+            <w:tcW w:w="1276" w:type="dxa"/>
             <w:tcBorders>
               <w:top w:val="single" w:sz="4" w:space="0" w:color="9CC2E5" w:themeColor="accent1" w:themeTint="99"/>
               <w:left w:val="single" w:sz="4" w:space="0" w:color="9CC2E5" w:themeColor="accent1" w:themeTint="99"/>
@@ -16896,7 +16960,7 @@
         </w:tc>
         <w:tc>
           <w:tcPr>
-            <w:tcW w:w="1380" w:type="dxa"/>
+            <w:tcW w:w="1984" w:type="dxa"/>
             <w:tcBorders>
               <w:top w:val="single" w:sz="4" w:space="0" w:color="9CC2E5" w:themeColor="accent1" w:themeTint="99"/>
               <w:left w:val="single" w:sz="4" w:space="0" w:color="9CC2E5" w:themeColor="accent1" w:themeTint="99"/>
@@ -16923,7 +16987,7 @@
         </w:tc>
         <w:tc>
           <w:tcPr>
-            <w:tcW w:w="1275" w:type="dxa"/>
+            <w:tcW w:w="1134" w:type="dxa"/>
             <w:tcBorders>
               <w:top w:val="single" w:sz="4" w:space="0" w:color="9CC2E5" w:themeColor="accent1" w:themeTint="99"/>
               <w:left w:val="single" w:sz="4" w:space="0" w:color="9CC2E5" w:themeColor="accent1" w:themeTint="99"/>
@@ -16992,7 +17056,7 @@
         </w:tc>
         <w:tc>
           <w:tcPr>
-            <w:tcW w:w="1161" w:type="dxa"/>
+            <w:tcW w:w="1574" w:type="dxa"/>
             <w:tcBorders>
               <w:top w:val="single" w:sz="4" w:space="0" w:color="9CC2E5" w:themeColor="accent1" w:themeTint="99"/>
               <w:left w:val="single" w:sz="4" w:space="0" w:color="9CC2E5" w:themeColor="accent1" w:themeTint="99"/>
@@ -17027,7 +17091,7 @@
         <w:tc>
           <w:tcPr>
             <w:cnfStyle w:val="001000000000" w:firstRow="0" w:lastRow="0" w:firstColumn="1" w:lastColumn="0" w:oddVBand="0" w:evenVBand="0" w:oddHBand="0" w:evenHBand="0" w:firstRowFirstColumn="0" w:firstRowLastColumn="0" w:lastRowFirstColumn="0" w:lastRowLastColumn="0"/>
-            <w:tcW w:w="1413" w:type="dxa"/>
+            <w:tcW w:w="1838" w:type="dxa"/>
             <w:tcBorders>
               <w:top w:val="single" w:sz="4" w:space="0" w:color="9CC2E5" w:themeColor="accent1" w:themeTint="99"/>
               <w:left w:val="single" w:sz="4" w:space="0" w:color="9CC2E5" w:themeColor="accent1" w:themeTint="99"/>
@@ -17039,9 +17103,15 @@
           <w:p>
             <w:pPr>
               <w:jc w:val="center"/>
-            </w:pPr>
-            <w:r>
-              <w:rPr>
+              <w:rPr>
+                <w:sz w:val="20"/>
+                <w:szCs w:val="20"/>
+              </w:rPr>
+            </w:pPr>
+            <w:r>
+              <w:rPr>
+                <w:sz w:val="20"/>
+                <w:szCs w:val="20"/>
                 <w:lang w:val="en-US"/>
               </w:rPr>
               <w:t>Fim</w:t>
@@ -17050,7 +17120,7 @@
         </w:tc>
         <w:tc>
           <w:tcPr>
-            <w:tcW w:w="2164" w:type="dxa"/>
+            <w:tcW w:w="1276" w:type="dxa"/>
             <w:tcBorders>
               <w:top w:val="single" w:sz="4" w:space="0" w:color="9CC2E5" w:themeColor="accent1" w:themeTint="99"/>
               <w:left w:val="single" w:sz="4" w:space="0" w:color="9CC2E5" w:themeColor="accent1" w:themeTint="99"/>
@@ -17077,7 +17147,7 @@
         </w:tc>
         <w:tc>
           <w:tcPr>
-            <w:tcW w:w="1380" w:type="dxa"/>
+            <w:tcW w:w="1984" w:type="dxa"/>
             <w:tcBorders>
               <w:top w:val="single" w:sz="4" w:space="0" w:color="9CC2E5" w:themeColor="accent1" w:themeTint="99"/>
               <w:left w:val="single" w:sz="4" w:space="0" w:color="9CC2E5" w:themeColor="accent1" w:themeTint="99"/>
@@ -17104,7 +17174,7 @@
         </w:tc>
         <w:tc>
           <w:tcPr>
-            <w:tcW w:w="1275" w:type="dxa"/>
+            <w:tcW w:w="1134" w:type="dxa"/>
             <w:tcBorders>
               <w:top w:val="single" w:sz="4" w:space="0" w:color="9CC2E5" w:themeColor="accent1" w:themeTint="99"/>
               <w:left w:val="single" w:sz="4" w:space="0" w:color="9CC2E5" w:themeColor="accent1" w:themeTint="99"/>
@@ -17173,7 +17243,7 @@
         </w:tc>
         <w:tc>
           <w:tcPr>
-            <w:tcW w:w="1161" w:type="dxa"/>
+            <w:tcW w:w="1574" w:type="dxa"/>
             <w:tcBorders>
               <w:top w:val="single" w:sz="4" w:space="0" w:color="9CC2E5" w:themeColor="accent1" w:themeTint="99"/>
               <w:left w:val="single" w:sz="4" w:space="0" w:color="9CC2E5" w:themeColor="accent1" w:themeTint="99"/>
@@ -17207,7 +17277,7 @@
         <w:tc>
           <w:tcPr>
             <w:cnfStyle w:val="001000000000" w:firstRow="0" w:lastRow="0" w:firstColumn="1" w:lastColumn="0" w:oddVBand="0" w:evenVBand="0" w:oddHBand="0" w:evenHBand="0" w:firstRowFirstColumn="0" w:firstRowLastColumn="0" w:lastRowFirstColumn="0" w:lastRowLastColumn="0"/>
-            <w:tcW w:w="1413" w:type="dxa"/>
+            <w:tcW w:w="1838" w:type="dxa"/>
             <w:tcBorders>
               <w:top w:val="single" w:sz="4" w:space="0" w:color="9CC2E5" w:themeColor="accent1" w:themeTint="99"/>
               <w:left w:val="single" w:sz="4" w:space="0" w:color="9CC2E5" w:themeColor="accent1" w:themeTint="99"/>
@@ -17219,9 +17289,15 @@
           <w:p>
             <w:pPr>
               <w:jc w:val="center"/>
-            </w:pPr>
-            <w:r>
-              <w:rPr>
+              <w:rPr>
+                <w:sz w:val="20"/>
+                <w:szCs w:val="20"/>
+              </w:rPr>
+            </w:pPr>
+            <w:r>
+              <w:rPr>
+                <w:sz w:val="20"/>
+                <w:szCs w:val="20"/>
                 <w:lang w:val="en-US"/>
               </w:rPr>
               <w:t>Distancia</w:t>
@@ -17230,7 +17306,7 @@
         </w:tc>
         <w:tc>
           <w:tcPr>
-            <w:tcW w:w="2164" w:type="dxa"/>
+            <w:tcW w:w="1276" w:type="dxa"/>
             <w:tcBorders>
               <w:top w:val="single" w:sz="4" w:space="0" w:color="9CC2E5" w:themeColor="accent1" w:themeTint="99"/>
               <w:left w:val="single" w:sz="4" w:space="0" w:color="9CC2E5" w:themeColor="accent1" w:themeTint="99"/>
@@ -17257,7 +17333,7 @@
         </w:tc>
         <w:tc>
           <w:tcPr>
-            <w:tcW w:w="1380" w:type="dxa"/>
+            <w:tcW w:w="1984" w:type="dxa"/>
             <w:tcBorders>
               <w:top w:val="single" w:sz="4" w:space="0" w:color="9CC2E5" w:themeColor="accent1" w:themeTint="99"/>
               <w:left w:val="single" w:sz="4" w:space="0" w:color="9CC2E5" w:themeColor="accent1" w:themeTint="99"/>
@@ -17284,7 +17360,7 @@
         </w:tc>
         <w:tc>
           <w:tcPr>
-            <w:tcW w:w="1275" w:type="dxa"/>
+            <w:tcW w:w="1134" w:type="dxa"/>
             <w:tcBorders>
               <w:top w:val="single" w:sz="4" w:space="0" w:color="9CC2E5" w:themeColor="accent1" w:themeTint="99"/>
               <w:left w:val="single" w:sz="4" w:space="0" w:color="9CC2E5" w:themeColor="accent1" w:themeTint="99"/>
@@ -17353,7 +17429,7 @@
         </w:tc>
         <w:tc>
           <w:tcPr>
-            <w:tcW w:w="1161" w:type="dxa"/>
+            <w:tcW w:w="1574" w:type="dxa"/>
             <w:tcBorders>
               <w:top w:val="single" w:sz="4" w:space="0" w:color="9CC2E5" w:themeColor="accent1" w:themeTint="99"/>
               <w:left w:val="single" w:sz="4" w:space="0" w:color="9CC2E5" w:themeColor="accent1" w:themeTint="99"/>
@@ -17388,7 +17464,7 @@
         <w:tc>
           <w:tcPr>
             <w:cnfStyle w:val="001000000000" w:firstRow="0" w:lastRow="0" w:firstColumn="1" w:lastColumn="0" w:oddVBand="0" w:evenVBand="0" w:oddHBand="0" w:evenHBand="0" w:firstRowFirstColumn="0" w:firstRowLastColumn="0" w:lastRowFirstColumn="0" w:lastRowLastColumn="0"/>
-            <w:tcW w:w="1413" w:type="dxa"/>
+            <w:tcW w:w="1838" w:type="dxa"/>
             <w:tcBorders>
               <w:top w:val="single" w:sz="4" w:space="0" w:color="9CC2E5" w:themeColor="accent1" w:themeTint="99"/>
               <w:left w:val="single" w:sz="4" w:space="0" w:color="9CC2E5" w:themeColor="accent1" w:themeTint="99"/>
@@ -17405,7 +17481,7 @@
         </w:tc>
         <w:tc>
           <w:tcPr>
-            <w:tcW w:w="2164" w:type="dxa"/>
+            <w:tcW w:w="1276" w:type="dxa"/>
             <w:tcBorders>
               <w:top w:val="single" w:sz="4" w:space="0" w:color="9CC2E5" w:themeColor="accent1" w:themeTint="99"/>
               <w:left w:val="single" w:sz="4" w:space="0" w:color="9CC2E5" w:themeColor="accent1" w:themeTint="99"/>
@@ -17426,7 +17502,7 @@
         </w:tc>
         <w:tc>
           <w:tcPr>
-            <w:tcW w:w="1380" w:type="dxa"/>
+            <w:tcW w:w="1984" w:type="dxa"/>
             <w:tcBorders>
               <w:top w:val="single" w:sz="4" w:space="0" w:color="9CC2E5" w:themeColor="accent1" w:themeTint="99"/>
               <w:left w:val="single" w:sz="4" w:space="0" w:color="9CC2E5" w:themeColor="accent1" w:themeTint="99"/>
@@ -17447,7 +17523,7 @@
         </w:tc>
         <w:tc>
           <w:tcPr>
-            <w:tcW w:w="1275" w:type="dxa"/>
+            <w:tcW w:w="1134" w:type="dxa"/>
             <w:tcBorders>
               <w:top w:val="single" w:sz="4" w:space="0" w:color="9CC2E5" w:themeColor="accent1" w:themeTint="99"/>
               <w:left w:val="single" w:sz="4" w:space="0" w:color="9CC2E5" w:themeColor="accent1" w:themeTint="99"/>
@@ -17489,7 +17565,7 @@
         </w:tc>
         <w:tc>
           <w:tcPr>
-            <w:tcW w:w="1161" w:type="dxa"/>
+            <w:tcW w:w="1574" w:type="dxa"/>
             <w:tcBorders>
               <w:top w:val="single" w:sz="4" w:space="0" w:color="9CC2E5" w:themeColor="accent1" w:themeTint="99"/>
               <w:left w:val="single" w:sz="4" w:space="0" w:color="9CC2E5" w:themeColor="accent1" w:themeTint="99"/>
@@ -17523,27 +17599,12 @@
           <w:lang w:val="en-US"/>
         </w:rPr>
       </w:pPr>
-    </w:p>
-    <w:p>
-      <w:pPr>
+      <w:r>
         <w:rPr>
           <w:lang w:val="en-US"/>
         </w:rPr>
-      </w:pPr>
-    </w:p>
-    <w:p>
-      <w:pPr>
-        <w:rPr>
-          <w:lang w:val="en-US"/>
-        </w:rPr>
-      </w:pPr>
-    </w:p>
-    <w:p>
-      <w:pPr>
-        <w:rPr>
-          <w:lang w:val="en-US"/>
-        </w:rPr>
-      </w:pPr>
+        <w:br w:type="page"/>
+      </w:r>
     </w:p>
     <w:p>
       <w:pPr>
@@ -17556,6 +17617,7 @@
         <w:rPr>
           <w:lang w:val="pt-PT"/>
         </w:rPr>
+        <w:lastRenderedPageBreak/>
         <w:t>9.1.2. Operações</w:t>
       </w:r>
       <w:r>
@@ -17569,7 +17631,21 @@
           <w:color w:val="FF0000"/>
           <w:lang w:val="pt-PT"/>
         </w:rPr>
-        <w:t>(A rever com aplicação a correr)</w:t>
+        <w:t>(A rever com aplicação a correr</w:t>
+      </w:r>
+      <w:r>
+        <w:rPr>
+          <w:color w:val="FF0000"/>
+          <w:lang w:val="pt-PT"/>
+        </w:rPr>
+        <w:t xml:space="preserve"> + Grupo 1</w:t>
+      </w:r>
+      <w:r>
+        <w:rPr>
+          <w:color w:val="FF0000"/>
+          <w:lang w:val="pt-PT"/>
+        </w:rPr>
+        <w:t>)</w:t>
       </w:r>
     </w:p>
     <w:p>
@@ -18275,8 +18351,6 @@
           <w:lang w:val="pt-PT"/>
         </w:rPr>
       </w:pPr>
-      <w:bookmarkStart w:id="35" w:name="_GoBack"/>
-      <w:bookmarkEnd w:id="35"/>
     </w:p>
     <w:p>
       <w:pPr>
@@ -18688,7 +18762,7 @@
         </w:rPr>
         <w:t xml:space="preserve"> de Estados</w:t>
       </w:r>
-      <w:bookmarkEnd w:id="33"/>
+      <w:bookmarkEnd w:id="34"/>
     </w:p>
     <w:p>
       <w:pPr>
@@ -22738,7 +22812,7 @@
       </w:r>
     </w:p>
   </w:comment>
-  <w:comment w:id="34" w:author="Utilizador do Windows" w:date="2017-12-21T10:32:00Z" w:initials="UdW">
+  <w:comment w:id="33" w:author="Utilizador do Windows" w:date="2017-12-21T17:13:00Z" w:initials="UdW">
     <w:p>
       <w:pPr>
         <w:pStyle w:val="Textodecomentrio"/>
@@ -22756,7 +22830,7 @@
         <w:rPr>
           <w:lang w:val="pt-PT"/>
         </w:rPr>
-        <w:t>Ricardo:</w:t>
+        <w:t xml:space="preserve">Ricardo: </w:t>
       </w:r>
       <w:r>
         <w:rPr>
@@ -22776,7 +22850,7 @@
         <w:rPr>
           <w:lang w:val="pt-PT"/>
         </w:rPr>
-        <w:t>Retirar dos diagramas de sequencia (Ricardo) Material e serviço – falar com profª</w:t>
+        <w:t>Retirar dos diagramas de sequência (Ricardo) Material e serviço – falar com profª</w:t>
       </w:r>
     </w:p>
   </w:comment>
@@ -22786,7 +22860,7 @@
 <file path=word/commentsExtended.xml><?xml version="1.0" encoding="utf-8"?>
 <w15:commentsEx xmlns:wpc="http://schemas.microsoft.com/office/word/2010/wordprocessingCanvas" xmlns:mc="http://schemas.openxmlformats.org/markup-compatibility/2006" xmlns:o="urn:schemas-microsoft-com:office:office" xmlns:r="http://schemas.openxmlformats.org/officeDocument/2006/relationships" xmlns:m="http://schemas.openxmlformats.org/officeDocument/2006/math" xmlns:v="urn:schemas-microsoft-com:vml" xmlns:wp14="http://schemas.microsoft.com/office/word/2010/wordprocessingDrawing" xmlns:wp="http://schemas.openxmlformats.org/drawingml/2006/wordprocessingDrawing" xmlns:w10="urn:schemas-microsoft-com:office:word" xmlns:w="http://schemas.openxmlformats.org/wordprocessingml/2006/main" xmlns:w14="http://schemas.microsoft.com/office/word/2010/wordml" xmlns:w15="http://schemas.microsoft.com/office/word/2012/wordml" xmlns:wpg="http://schemas.microsoft.com/office/word/2010/wordprocessingGroup" xmlns:wpi="http://schemas.microsoft.com/office/word/2010/wordprocessingInk" xmlns:wne="http://schemas.microsoft.com/office/word/2006/wordml" xmlns:wps="http://schemas.microsoft.com/office/word/2010/wordprocessingShape" mc:Ignorable="w14 w15 wp14">
   <w15:commentEx w15:paraId="780AC729" w15:done="0"/>
-  <w15:commentEx w15:paraId="37D142C0" w15:done="0"/>
+  <w15:commentEx w15:paraId="53EF8E99" w15:done="0"/>
 </w15:commentsEx>
 </file>
 
@@ -22849,7 +22923,7 @@
           <w:rPr>
             <w:noProof/>
           </w:rPr>
-          <w:t>33</w:t>
+          <w:t>28</w:t>
         </w:r>
         <w:r>
           <w:rPr>
@@ -25517,7 +25591,7 @@
 </file>
 
 <file path=customXml/itemProps1.xml><?xml version="1.0" encoding="utf-8"?>
-<ds:datastoreItem xmlns:ds="http://schemas.openxmlformats.org/officeDocument/2006/customXml" ds:itemID="{781218C6-3795-4818-9E3D-23498476E52F}">
+<ds:datastoreItem xmlns:ds="http://schemas.openxmlformats.org/officeDocument/2006/customXml" ds:itemID="{D26461B8-E168-4164-AF08-410E3B5612B1}">
   <ds:schemaRefs>
     <ds:schemaRef ds:uri="http://schemas.openxmlformats.org/officeDocument/2006/bibliography"/>
   </ds:schemaRefs>

</xml_diff>

<commit_message>
Eng.Soft.2: Atualização dos  diagramas de classe Parcial e global - mudado nome da operação criar para inserir na classe Trilho
.Atualizei os  diagramas de classe Parcial e global - mudado nome da operação criar para inserir na classe Trilho, para ficar coerente com os diagramas de sequencia.
Tempo: 30min.
</commit_message>
<xml_diff>
--- a/doc/relatorio.docx
+++ b/doc/relatorio.docx
@@ -9555,10 +9555,10 @@
           <w:lang w:val="en-US"/>
         </w:rPr>
         <w:drawing>
-          <wp:inline distT="0" distB="0" distL="0" distR="0" wp14:anchorId="6ABB2C3D" wp14:editId="18BF8596">
-            <wp:extent cx="5731510" cy="4210867"/>
+          <wp:inline distT="0" distB="0" distL="0" distR="0" wp14:anchorId="08C9E9D6" wp14:editId="039418E9">
+            <wp:extent cx="5731510" cy="4211705"/>
             <wp:effectExtent l="0" t="0" r="2540" b="0"/>
-            <wp:docPr id="8" name="Imagem 8" descr="C:\programacao_internet\Trails4Health\doc\Eng. Soft 2\Nuno Galinho\Projectos POWER DESIGNER\Diagrama de Classes Parcial CRUD Trilho.emf"/>
+            <wp:docPr id="11" name="Imagem 11" descr="C:\programacao_internet\Trails4Health\doc\Eng. Soft 2\Nuno Galinho\Projectos POWER DESIGNER\Diagrama de Classes Parcial CRUD Trilho.emf"/>
             <wp:cNvGraphicFramePr>
               <a:graphicFrameLocks xmlns:a="http://schemas.openxmlformats.org/drawingml/2006/main" noChangeAspect="1"/>
             </wp:cNvGraphicFramePr>
@@ -9587,7 +9587,7 @@
                   <pic:spPr bwMode="auto">
                     <a:xfrm>
                       <a:off x="0" y="0"/>
-                      <a:ext cx="5731510" cy="4210867"/>
+                      <a:ext cx="5731510" cy="4211705"/>
                     </a:xfrm>
                     <a:prstGeom prst="rect">
                       <a:avLst/>
@@ -15260,10 +15260,10 @@
           <w:lang w:val="en-US"/>
         </w:rPr>
         <w:drawing>
-          <wp:inline distT="0" distB="0" distL="0" distR="0" wp14:anchorId="6AF558EB" wp14:editId="3A2B2ED0">
+          <wp:inline distT="0" distB="0" distL="0" distR="0" wp14:anchorId="273E1418" wp14:editId="0E3DD310">
             <wp:extent cx="5731510" cy="6888046"/>
             <wp:effectExtent l="0" t="0" r="2540" b="8255"/>
-            <wp:docPr id="12" name="Imagem 12" descr="C:\programacao_internet\Trails4Health\doc\Eng. Soft 2\Nuno Galinho\Projectos POWER DESIGNER\diagramaClassesGlobal.emf"/>
+            <wp:docPr id="14" name="Imagem 14" descr="C:\programacao_internet\Trails4Health\doc\Eng. Soft 2\Nuno Galinho\Projectos POWER DESIGNER\diagramaClassesGlobal.emf"/>
             <wp:cNvGraphicFramePr>
               <a:graphicFrameLocks xmlns:a="http://schemas.openxmlformats.org/drawingml/2006/main" noChangeAspect="1"/>
             </wp:cNvGraphicFramePr>
@@ -15271,7 +15271,7 @@
               <a:graphicData uri="http://schemas.openxmlformats.org/drawingml/2006/picture">
                 <pic:pic xmlns:pic="http://schemas.openxmlformats.org/drawingml/2006/picture">
                   <pic:nvPicPr>
-                    <pic:cNvPr id="0" name="Picture 4" descr="C:\programacao_internet\Trails4Health\doc\Eng. Soft 2\Nuno Galinho\Projectos POWER DESIGNER\diagramaClassesGlobal.emf"/>
+                    <pic:cNvPr id="0" name="Picture 3" descr="C:\programacao_internet\Trails4Health\doc\Eng. Soft 2\Nuno Galinho\Projectos POWER DESIGNER\diagramaClassesGlobal.emf"/>
                     <pic:cNvPicPr>
                       <a:picLocks noChangeAspect="1" noChangeArrowheads="1"/>
                     </pic:cNvPicPr>
@@ -22923,7 +22923,7 @@
           <w:rPr>
             <w:noProof/>
           </w:rPr>
-          <w:t>28</w:t>
+          <w:t>35</w:t>
         </w:r>
         <w:r>
           <w:rPr>
@@ -25591,7 +25591,7 @@
 </file>
 
 <file path=customXml/itemProps1.xml><?xml version="1.0" encoding="utf-8"?>
-<ds:datastoreItem xmlns:ds="http://schemas.openxmlformats.org/officeDocument/2006/customXml" ds:itemID="{D26461B8-E168-4164-AF08-410E3B5612B1}">
+<ds:datastoreItem xmlns:ds="http://schemas.openxmlformats.org/officeDocument/2006/customXml" ds:itemID="{4C2B77D4-1B08-4796-93A3-3FA8776D81C8}">
   <ds:schemaRefs>
     <ds:schemaRef ds:uri="http://schemas.openxmlformats.org/officeDocument/2006/bibliography"/>
   </ds:schemaRefs>

</xml_diff>

<commit_message>
Eng. Soft.2. Criada semantica das classes Estado, EstadoTrilho, Dificuldade
. Criei semantica das classes Estado, EstadoTrilho, Dificuldade
Nota: As operações tem de ser revistas com o exemplo do G1.
</commit_message>
<xml_diff>
--- a/doc/relatorio.docx
+++ b/doc/relatorio.docx
@@ -15260,10 +15260,10 @@
           <w:lang w:val="en-US"/>
         </w:rPr>
         <w:drawing>
-          <wp:inline distT="0" distB="0" distL="0" distR="0" wp14:anchorId="273E1418" wp14:editId="0E3DD310">
+          <wp:inline distT="0" distB="0" distL="0" distR="0" wp14:anchorId="3587DB5E" wp14:editId="56CDEA4F">
             <wp:extent cx="5731510" cy="6888046"/>
             <wp:effectExtent l="0" t="0" r="2540" b="8255"/>
-            <wp:docPr id="14" name="Imagem 14" descr="C:\programacao_internet\Trails4Health\doc\Eng. Soft 2\Nuno Galinho\Projectos POWER DESIGNER\diagramaClassesGlobal.emf"/>
+            <wp:docPr id="12" name="Imagem 12" descr="C:\programacao_internet\Trails4Health\doc\Eng. Soft 2\Nuno Galinho\Diagramas POWER DESIGNER\diagramaClassesGlobal.emf"/>
             <wp:cNvGraphicFramePr>
               <a:graphicFrameLocks xmlns:a="http://schemas.openxmlformats.org/drawingml/2006/main" noChangeAspect="1"/>
             </wp:cNvGraphicFramePr>
@@ -15271,7 +15271,7 @@
               <a:graphicData uri="http://schemas.openxmlformats.org/drawingml/2006/picture">
                 <pic:pic xmlns:pic="http://schemas.openxmlformats.org/drawingml/2006/picture">
                   <pic:nvPicPr>
-                    <pic:cNvPr id="0" name="Picture 3" descr="C:\programacao_internet\Trails4Health\doc\Eng. Soft 2\Nuno Galinho\Projectos POWER DESIGNER\diagramaClassesGlobal.emf"/>
+                    <pic:cNvPr id="0" name="Picture 3" descr="C:\programacao_internet\Trails4Health\doc\Eng. Soft 2\Nuno Galinho\Diagramas POWER DESIGNER\diagramaClassesGlobal.emf"/>
                     <pic:cNvPicPr>
                       <a:picLocks noChangeAspect="1" noChangeArrowheads="1"/>
                     </pic:cNvPicPr>
@@ -15553,7 +15553,6 @@
           </w:tcPr>
           <w:p>
             <w:pPr>
-              <w:jc w:val="center"/>
               <w:rPr>
                 <w:sz w:val="20"/>
                 <w:szCs w:val="20"/>
@@ -15766,7 +15765,6 @@
           </w:tcPr>
           <w:p>
             <w:pPr>
-              <w:jc w:val="center"/>
               <w:rPr>
                 <w:sz w:val="20"/>
                 <w:szCs w:val="20"/>
@@ -15992,7 +15990,6 @@
           </w:tcPr>
           <w:p>
             <w:pPr>
-              <w:jc w:val="center"/>
               <w:rPr>
                 <w:sz w:val="20"/>
                 <w:szCs w:val="20"/>
@@ -16179,7 +16176,6 @@
           </w:tcPr>
           <w:p>
             <w:pPr>
-              <w:jc w:val="center"/>
               <w:rPr>
                 <w:sz w:val="20"/>
                 <w:szCs w:val="20"/>
@@ -16370,7 +16366,6 @@
           </w:tcPr>
           <w:p>
             <w:pPr>
-              <w:jc w:val="center"/>
               <w:rPr>
                 <w:sz w:val="20"/>
                 <w:szCs w:val="20"/>
@@ -16560,7 +16555,6 @@
           </w:tcPr>
           <w:p>
             <w:pPr>
-              <w:jc w:val="center"/>
               <w:rPr>
                 <w:sz w:val="20"/>
                 <w:szCs w:val="20"/>
@@ -16733,7 +16727,6 @@
           </w:tcPr>
           <w:p>
             <w:pPr>
-              <w:jc w:val="center"/>
               <w:rPr>
                 <w:sz w:val="20"/>
                 <w:szCs w:val="20"/>
@@ -16915,7 +16908,6 @@
           </w:tcPr>
           <w:p>
             <w:pPr>
-              <w:jc w:val="center"/>
               <w:rPr>
                 <w:sz w:val="20"/>
                 <w:szCs w:val="20"/>
@@ -17102,7 +17094,6 @@
           </w:tcPr>
           <w:p>
             <w:pPr>
-              <w:jc w:val="center"/>
               <w:rPr>
                 <w:sz w:val="20"/>
                 <w:szCs w:val="20"/>
@@ -17288,7 +17279,6 @@
           </w:tcPr>
           <w:p>
             <w:pPr>
-              <w:jc w:val="center"/>
               <w:rPr>
                 <w:sz w:val="20"/>
                 <w:szCs w:val="20"/>
@@ -17713,7 +17703,19 @@
             <w:hideMark/>
           </w:tcPr>
           <w:p>
-            <w:r>
+            <w:pPr>
+              <w:rPr>
+                <w:rFonts w:cstheme="minorHAnsi"/>
+                <w:sz w:val="20"/>
+                <w:szCs w:val="20"/>
+              </w:rPr>
+            </w:pPr>
+            <w:r>
+              <w:rPr>
+                <w:rFonts w:cstheme="minorHAnsi"/>
+                <w:sz w:val="20"/>
+                <w:szCs w:val="20"/>
+              </w:rPr>
               <w:t>Inserir()</w:t>
             </w:r>
           </w:p>
@@ -17732,14 +17734,34 @@
           <w:p>
             <w:pPr>
               <w:cnfStyle w:val="000000100000" w:firstRow="0" w:lastRow="0" w:firstColumn="0" w:lastColumn="0" w:oddVBand="0" w:evenVBand="0" w:oddHBand="1" w:evenHBand="0" w:firstRowFirstColumn="0" w:firstRowLastColumn="0" w:lastRowFirstColumn="0" w:lastRowLastColumn="0"/>
-            </w:pPr>
-            <w:r>
+              <w:rPr>
+                <w:rFonts w:cstheme="minorHAnsi"/>
+                <w:sz w:val="20"/>
+                <w:szCs w:val="20"/>
+              </w:rPr>
+            </w:pPr>
+            <w:r>
+              <w:rPr>
+                <w:rFonts w:cstheme="minorHAnsi"/>
+                <w:sz w:val="20"/>
+                <w:szCs w:val="20"/>
+              </w:rPr>
               <w:t>Operação que permite inserir um</w:t>
             </w:r>
             <w:r>
+              <w:rPr>
+                <w:rFonts w:cstheme="minorHAnsi"/>
+                <w:sz w:val="20"/>
+                <w:szCs w:val="20"/>
+              </w:rPr>
               <w:t xml:space="preserve"> </w:t>
             </w:r>
             <w:r>
+              <w:rPr>
+                <w:rFonts w:cstheme="minorHAnsi"/>
+                <w:sz w:val="20"/>
+                <w:szCs w:val="20"/>
+              </w:rPr>
               <w:t>trilho</w:t>
             </w:r>
           </w:p>
@@ -17751,17 +17773,35 @@
                 <w:numId w:val="10"/>
               </w:numPr>
               <w:cnfStyle w:val="000000100000" w:firstRow="0" w:lastRow="0" w:firstColumn="0" w:lastColumn="0" w:oddVBand="0" w:evenVBand="0" w:oddHBand="1" w:evenHBand="0" w:firstRowFirstColumn="0" w:firstRowLastColumn="0" w:lastRowFirstColumn="0" w:lastRowLastColumn="0"/>
-            </w:pPr>
-            <w:r>
+              <w:rPr>
+                <w:rFonts w:cstheme="minorHAnsi"/>
+                <w:sz w:val="20"/>
+                <w:szCs w:val="20"/>
+              </w:rPr>
+            </w:pPr>
+            <w:r>
+              <w:rPr>
+                <w:rFonts w:cstheme="minorHAnsi"/>
+                <w:sz w:val="20"/>
+                <w:szCs w:val="20"/>
+              </w:rPr>
               <w:t xml:space="preserve">Introduzir </w:t>
             </w:r>
             <w:r>
               <w:rPr>
                 <w:rStyle w:val="CodeChar"/>
+                <w:rFonts w:asciiTheme="minorHAnsi" w:hAnsiTheme="minorHAnsi" w:cstheme="minorHAnsi"/>
+                <w:sz w:val="20"/>
+                <w:szCs w:val="20"/>
               </w:rPr>
               <w:t>trilho</w:t>
             </w:r>
             <w:r>
+              <w:rPr>
+                <w:rFonts w:cstheme="minorHAnsi"/>
+                <w:sz w:val="20"/>
+                <w:szCs w:val="20"/>
+              </w:rPr>
               <w:t>.</w:t>
             </w:r>
           </w:p>
@@ -17773,17 +17813,35 @@
                 <w:numId w:val="10"/>
               </w:numPr>
               <w:cnfStyle w:val="000000100000" w:firstRow="0" w:lastRow="0" w:firstColumn="0" w:lastColumn="0" w:oddVBand="0" w:evenVBand="0" w:oddHBand="1" w:evenHBand="0" w:firstRowFirstColumn="0" w:firstRowLastColumn="0" w:lastRowFirstColumn="0" w:lastRowLastColumn="0"/>
-            </w:pPr>
-            <w:r>
+              <w:rPr>
+                <w:rFonts w:cstheme="minorHAnsi"/>
+                <w:sz w:val="20"/>
+                <w:szCs w:val="20"/>
+              </w:rPr>
+            </w:pPr>
+            <w:r>
+              <w:rPr>
+                <w:rFonts w:cstheme="minorHAnsi"/>
+                <w:sz w:val="20"/>
+                <w:szCs w:val="20"/>
+              </w:rPr>
               <w:t xml:space="preserve">O sistema gera o </w:t>
             </w:r>
             <w:r>
               <w:rPr>
                 <w:rStyle w:val="CodeChar"/>
+                <w:rFonts w:asciiTheme="minorHAnsi" w:hAnsiTheme="minorHAnsi" w:cstheme="minorHAnsi"/>
+                <w:sz w:val="20"/>
+                <w:szCs w:val="20"/>
               </w:rPr>
               <w:t>Id_Trilho</w:t>
             </w:r>
             <w:r>
+              <w:rPr>
+                <w:rFonts w:cstheme="minorHAnsi"/>
+                <w:sz w:val="20"/>
+                <w:szCs w:val="20"/>
+              </w:rPr>
               <w:t>.</w:t>
             </w:r>
           </w:p>
@@ -17803,10 +17861,27 @@
             <w:hideMark/>
           </w:tcPr>
           <w:p>
-            <w:r>
+            <w:pPr>
+              <w:rPr>
+                <w:rFonts w:cstheme="minorHAnsi"/>
+                <w:sz w:val="20"/>
+                <w:szCs w:val="20"/>
+              </w:rPr>
+            </w:pPr>
+            <w:r>
+              <w:rPr>
+                <w:rFonts w:cstheme="minorHAnsi"/>
+                <w:sz w:val="20"/>
+                <w:szCs w:val="20"/>
+              </w:rPr>
               <w:t>Atualizar</w:t>
             </w:r>
             <w:r>
+              <w:rPr>
+                <w:rFonts w:cstheme="minorHAnsi"/>
+                <w:sz w:val="20"/>
+                <w:szCs w:val="20"/>
+              </w:rPr>
               <w:t>()</w:t>
             </w:r>
           </w:p>
@@ -17825,11 +17900,26 @@
           <w:p>
             <w:pPr>
               <w:cnfStyle w:val="000000000000" w:firstRow="0" w:lastRow="0" w:firstColumn="0" w:lastColumn="0" w:oddVBand="0" w:evenVBand="0" w:oddHBand="0" w:evenHBand="0" w:firstRowFirstColumn="0" w:firstRowLastColumn="0" w:lastRowFirstColumn="0" w:lastRowLastColumn="0"/>
-            </w:pPr>
-            <w:r>
+              <w:rPr>
+                <w:rFonts w:cstheme="minorHAnsi"/>
+                <w:sz w:val="20"/>
+                <w:szCs w:val="20"/>
+              </w:rPr>
+            </w:pPr>
+            <w:r>
+              <w:rPr>
+                <w:rFonts w:cstheme="minorHAnsi"/>
+                <w:sz w:val="20"/>
+                <w:szCs w:val="20"/>
+              </w:rPr>
               <w:t>O</w:t>
             </w:r>
             <w:r>
+              <w:rPr>
+                <w:rFonts w:cstheme="minorHAnsi"/>
+                <w:sz w:val="20"/>
+                <w:szCs w:val="20"/>
+              </w:rPr>
               <w:t>peração que permite alterar campos do trilho</w:t>
             </w:r>
           </w:p>
@@ -17841,14 +17931,34 @@
                 <w:numId w:val="11"/>
               </w:numPr>
               <w:cnfStyle w:val="000000000000" w:firstRow="0" w:lastRow="0" w:firstColumn="0" w:lastColumn="0" w:oddVBand="0" w:evenVBand="0" w:oddHBand="0" w:evenHBand="0" w:firstRowFirstColumn="0" w:firstRowLastColumn="0" w:lastRowFirstColumn="0" w:lastRowLastColumn="0"/>
-            </w:pPr>
-            <w:r>
+              <w:rPr>
+                <w:rFonts w:cstheme="minorHAnsi"/>
+                <w:sz w:val="20"/>
+                <w:szCs w:val="20"/>
+              </w:rPr>
+            </w:pPr>
+            <w:r>
+              <w:rPr>
+                <w:rFonts w:cstheme="minorHAnsi"/>
+                <w:sz w:val="20"/>
+                <w:szCs w:val="20"/>
+              </w:rPr>
               <w:t>Selecionar um</w:t>
             </w:r>
             <w:r>
+              <w:rPr>
+                <w:rFonts w:cstheme="minorHAnsi"/>
+                <w:sz w:val="20"/>
+                <w:szCs w:val="20"/>
+              </w:rPr>
               <w:t xml:space="preserve"> </w:t>
             </w:r>
             <w:r>
+              <w:rPr>
+                <w:rFonts w:cstheme="minorHAnsi"/>
+                <w:sz w:val="20"/>
+                <w:szCs w:val="20"/>
+              </w:rPr>
               <w:t>trilho</w:t>
             </w:r>
           </w:p>
@@ -17860,8 +17970,18 @@
                 <w:numId w:val="11"/>
               </w:numPr>
               <w:cnfStyle w:val="000000000000" w:firstRow="0" w:lastRow="0" w:firstColumn="0" w:lastColumn="0" w:oddVBand="0" w:evenVBand="0" w:oddHBand="0" w:evenHBand="0" w:firstRowFirstColumn="0" w:firstRowLastColumn="0" w:lastRowFirstColumn="0" w:lastRowLastColumn="0"/>
-            </w:pPr>
-            <w:r>
+              <w:rPr>
+                <w:rFonts w:cstheme="minorHAnsi"/>
+                <w:sz w:val="20"/>
+                <w:szCs w:val="20"/>
+              </w:rPr>
+            </w:pPr>
+            <w:r>
+              <w:rPr>
+                <w:rFonts w:cstheme="minorHAnsi"/>
+                <w:sz w:val="20"/>
+                <w:szCs w:val="20"/>
+              </w:rPr>
               <w:t>Selecionar campo a alterar</w:t>
             </w:r>
           </w:p>
@@ -17873,8 +17993,18 @@
                 <w:numId w:val="11"/>
               </w:numPr>
               <w:cnfStyle w:val="000000000000" w:firstRow="0" w:lastRow="0" w:firstColumn="0" w:lastColumn="0" w:oddVBand="0" w:evenVBand="0" w:oddHBand="0" w:evenHBand="0" w:firstRowFirstColumn="0" w:firstRowLastColumn="0" w:lastRowFirstColumn="0" w:lastRowLastColumn="0"/>
-            </w:pPr>
-            <w:r>
+              <w:rPr>
+                <w:rFonts w:cstheme="minorHAnsi"/>
+                <w:sz w:val="20"/>
+                <w:szCs w:val="20"/>
+              </w:rPr>
+            </w:pPr>
+            <w:r>
+              <w:rPr>
+                <w:rFonts w:cstheme="minorHAnsi"/>
+                <w:sz w:val="20"/>
+                <w:szCs w:val="20"/>
+              </w:rPr>
               <w:t>Alterar o campo</w:t>
             </w:r>
           </w:p>
@@ -17886,8 +18016,18 @@
                 <w:numId w:val="11"/>
               </w:numPr>
               <w:cnfStyle w:val="000000000000" w:firstRow="0" w:lastRow="0" w:firstColumn="0" w:lastColumn="0" w:oddVBand="0" w:evenVBand="0" w:oddHBand="0" w:evenHBand="0" w:firstRowFirstColumn="0" w:firstRowLastColumn="0" w:lastRowFirstColumn="0" w:lastRowLastColumn="0"/>
-            </w:pPr>
-            <w:r>
+              <w:rPr>
+                <w:rFonts w:cstheme="minorHAnsi"/>
+                <w:sz w:val="20"/>
+                <w:szCs w:val="20"/>
+              </w:rPr>
+            </w:pPr>
+            <w:r>
+              <w:rPr>
+                <w:rFonts w:cstheme="minorHAnsi"/>
+                <w:sz w:val="20"/>
+                <w:szCs w:val="20"/>
+              </w:rPr>
               <w:t>Submeter alterações</w:t>
             </w:r>
           </w:p>
@@ -17910,7 +18050,19 @@
             <w:hideMark/>
           </w:tcPr>
           <w:p>
-            <w:r>
+            <w:pPr>
+              <w:rPr>
+                <w:rFonts w:cstheme="minorHAnsi"/>
+                <w:sz w:val="20"/>
+                <w:szCs w:val="20"/>
+              </w:rPr>
+            </w:pPr>
+            <w:r>
+              <w:rPr>
+                <w:rFonts w:cstheme="minorHAnsi"/>
+                <w:sz w:val="20"/>
+                <w:szCs w:val="20"/>
+              </w:rPr>
               <w:t>Consultar()</w:t>
             </w:r>
           </w:p>
@@ -17929,11 +18081,26 @@
           <w:p>
             <w:pPr>
               <w:cnfStyle w:val="000000100000" w:firstRow="0" w:lastRow="0" w:firstColumn="0" w:lastColumn="0" w:oddVBand="0" w:evenVBand="0" w:oddHBand="1" w:evenHBand="0" w:firstRowFirstColumn="0" w:firstRowLastColumn="0" w:lastRowFirstColumn="0" w:lastRowLastColumn="0"/>
-            </w:pPr>
-            <w:r>
+              <w:rPr>
+                <w:rFonts w:cstheme="minorHAnsi"/>
+                <w:sz w:val="20"/>
+                <w:szCs w:val="20"/>
+              </w:rPr>
+            </w:pPr>
+            <w:r>
+              <w:rPr>
+                <w:rFonts w:cstheme="minorHAnsi"/>
+                <w:sz w:val="20"/>
+                <w:szCs w:val="20"/>
+              </w:rPr>
               <w:t xml:space="preserve">Operação que permite consultar </w:t>
             </w:r>
             <w:r>
+              <w:rPr>
+                <w:rFonts w:cstheme="minorHAnsi"/>
+                <w:sz w:val="20"/>
+                <w:szCs w:val="20"/>
+              </w:rPr>
               <w:t>trilhos</w:t>
             </w:r>
           </w:p>
@@ -17945,8 +18112,18 @@
                 <w:numId w:val="9"/>
               </w:numPr>
               <w:cnfStyle w:val="000000100000" w:firstRow="0" w:lastRow="0" w:firstColumn="0" w:lastColumn="0" w:oddVBand="0" w:evenVBand="0" w:oddHBand="1" w:evenHBand="0" w:firstRowFirstColumn="0" w:firstRowLastColumn="0" w:lastRowFirstColumn="0" w:lastRowLastColumn="0"/>
-            </w:pPr>
-            <w:r>
+              <w:rPr>
+                <w:rFonts w:cstheme="minorHAnsi"/>
+                <w:sz w:val="20"/>
+                <w:szCs w:val="20"/>
+              </w:rPr>
+            </w:pPr>
+            <w:r>
+              <w:rPr>
+                <w:rFonts w:cstheme="minorHAnsi"/>
+                <w:sz w:val="20"/>
+                <w:szCs w:val="20"/>
+              </w:rPr>
               <w:t>Selecionar pagina trilhos</w:t>
             </w:r>
           </w:p>
@@ -17958,14 +18135,34 @@
                 <w:numId w:val="9"/>
               </w:numPr>
               <w:cnfStyle w:val="000000100000" w:firstRow="0" w:lastRow="0" w:firstColumn="0" w:lastColumn="0" w:oddVBand="0" w:evenVBand="0" w:oddHBand="1" w:evenHBand="0" w:firstRowFirstColumn="0" w:firstRowLastColumn="0" w:lastRowFirstColumn="0" w:lastRowLastColumn="0"/>
-            </w:pPr>
-            <w:r>
+              <w:rPr>
+                <w:rFonts w:cstheme="minorHAnsi"/>
+                <w:sz w:val="20"/>
+                <w:szCs w:val="20"/>
+              </w:rPr>
+            </w:pPr>
+            <w:r>
+              <w:rPr>
+                <w:rFonts w:cstheme="minorHAnsi"/>
+                <w:sz w:val="20"/>
+                <w:szCs w:val="20"/>
+              </w:rPr>
               <w:t>O sistema mostra</w:t>
             </w:r>
             <w:r>
+              <w:rPr>
+                <w:rFonts w:cstheme="minorHAnsi"/>
+                <w:sz w:val="20"/>
+                <w:szCs w:val="20"/>
+              </w:rPr>
               <w:t xml:space="preserve"> </w:t>
             </w:r>
             <w:r>
+              <w:rPr>
+                <w:rFonts w:cstheme="minorHAnsi"/>
+                <w:sz w:val="20"/>
+                <w:szCs w:val="20"/>
+              </w:rPr>
               <w:t>trilhos ativos</w:t>
             </w:r>
           </w:p>
@@ -17985,10 +18182,27 @@
             <w:hideMark/>
           </w:tcPr>
           <w:p>
-            <w:r>
+            <w:pPr>
+              <w:rPr>
+                <w:rFonts w:cstheme="minorHAnsi"/>
+                <w:sz w:val="20"/>
+                <w:szCs w:val="20"/>
+              </w:rPr>
+            </w:pPr>
+            <w:r>
+              <w:rPr>
+                <w:rFonts w:cstheme="minorHAnsi"/>
+                <w:sz w:val="20"/>
+                <w:szCs w:val="20"/>
+              </w:rPr>
               <w:t>Desativar</w:t>
             </w:r>
             <w:r>
+              <w:rPr>
+                <w:rFonts w:cstheme="minorHAnsi"/>
+                <w:sz w:val="20"/>
+                <w:szCs w:val="20"/>
+              </w:rPr>
               <w:t>()</w:t>
             </w:r>
           </w:p>
@@ -18007,17 +18221,42 @@
           <w:p>
             <w:pPr>
               <w:cnfStyle w:val="000000000000" w:firstRow="0" w:lastRow="0" w:firstColumn="0" w:lastColumn="0" w:oddVBand="0" w:evenVBand="0" w:oddHBand="0" w:evenHBand="0" w:firstRowFirstColumn="0" w:firstRowLastColumn="0" w:lastRowFirstColumn="0" w:lastRowLastColumn="0"/>
-            </w:pPr>
-            <w:r>
+              <w:rPr>
+                <w:rFonts w:cstheme="minorHAnsi"/>
+                <w:sz w:val="20"/>
+                <w:szCs w:val="20"/>
+              </w:rPr>
+            </w:pPr>
+            <w:r>
+              <w:rPr>
+                <w:rFonts w:cstheme="minorHAnsi"/>
+                <w:sz w:val="20"/>
+                <w:szCs w:val="20"/>
+              </w:rPr>
               <w:t xml:space="preserve">Operação que permite </w:t>
             </w:r>
             <w:r>
+              <w:rPr>
+                <w:rFonts w:cstheme="minorHAnsi"/>
+                <w:sz w:val="20"/>
+                <w:szCs w:val="20"/>
+              </w:rPr>
               <w:t>desativar um</w:t>
             </w:r>
             <w:r>
+              <w:rPr>
+                <w:rFonts w:cstheme="minorHAnsi"/>
+                <w:sz w:val="20"/>
+                <w:szCs w:val="20"/>
+              </w:rPr>
               <w:t xml:space="preserve"> </w:t>
             </w:r>
             <w:r>
+              <w:rPr>
+                <w:rFonts w:cstheme="minorHAnsi"/>
+                <w:sz w:val="20"/>
+                <w:szCs w:val="20"/>
+              </w:rPr>
               <w:t>trilho</w:t>
             </w:r>
           </w:p>
@@ -18029,8 +18268,18 @@
                 <w:numId w:val="12"/>
               </w:numPr>
               <w:cnfStyle w:val="000000000000" w:firstRow="0" w:lastRow="0" w:firstColumn="0" w:lastColumn="0" w:oddVBand="0" w:evenVBand="0" w:oddHBand="0" w:evenHBand="0" w:firstRowFirstColumn="0" w:firstRowLastColumn="0" w:lastRowFirstColumn="0" w:lastRowLastColumn="0"/>
-            </w:pPr>
-            <w:r>
+              <w:rPr>
+                <w:rFonts w:cstheme="minorHAnsi"/>
+                <w:sz w:val="20"/>
+                <w:szCs w:val="20"/>
+              </w:rPr>
+            </w:pPr>
+            <w:r>
+              <w:rPr>
+                <w:rFonts w:cstheme="minorHAnsi"/>
+                <w:sz w:val="20"/>
+                <w:szCs w:val="20"/>
+              </w:rPr>
               <w:t>Selecionar trilho a desativar</w:t>
             </w:r>
           </w:p>
@@ -18042,8 +18291,18 @@
                 <w:numId w:val="12"/>
               </w:numPr>
               <w:cnfStyle w:val="000000000000" w:firstRow="0" w:lastRow="0" w:firstColumn="0" w:lastColumn="0" w:oddVBand="0" w:evenVBand="0" w:oddHBand="0" w:evenHBand="0" w:firstRowFirstColumn="0" w:firstRowLastColumn="0" w:lastRowFirstColumn="0" w:lastRowLastColumn="0"/>
-            </w:pPr>
-            <w:r>
+              <w:rPr>
+                <w:rFonts w:cstheme="minorHAnsi"/>
+                <w:sz w:val="20"/>
+                <w:szCs w:val="20"/>
+              </w:rPr>
+            </w:pPr>
+            <w:r>
+              <w:rPr>
+                <w:rFonts w:cstheme="minorHAnsi"/>
+                <w:sz w:val="20"/>
+                <w:szCs w:val="20"/>
+              </w:rPr>
               <w:t>Uncheck campo desativado</w:t>
             </w:r>
           </w:p>
@@ -18055,8 +18314,18 @@
                 <w:numId w:val="12"/>
               </w:numPr>
               <w:cnfStyle w:val="000000000000" w:firstRow="0" w:lastRow="0" w:firstColumn="0" w:lastColumn="0" w:oddVBand="0" w:evenVBand="0" w:oddHBand="0" w:evenHBand="0" w:firstRowFirstColumn="0" w:firstRowLastColumn="0" w:lastRowFirstColumn="0" w:lastRowLastColumn="0"/>
-            </w:pPr>
-            <w:r>
+              <w:rPr>
+                <w:rFonts w:cstheme="minorHAnsi"/>
+                <w:sz w:val="20"/>
+                <w:szCs w:val="20"/>
+              </w:rPr>
+            </w:pPr>
+            <w:r>
+              <w:rPr>
+                <w:rFonts w:cstheme="minorHAnsi"/>
+                <w:sz w:val="20"/>
+                <w:szCs w:val="20"/>
+              </w:rPr>
               <w:t>Submeter alterações</w:t>
             </w:r>
           </w:p>
@@ -18163,9 +18432,7 @@
           <w:lang w:val="pt-PT"/>
         </w:rPr>
       </w:pPr>
-    </w:p>
-    <w:p>
-      <w:pPr>
+      <w:r>
         <w:rPr>
           <w:rFonts w:asciiTheme="majorHAnsi" w:eastAsiaTheme="majorEastAsia" w:hAnsiTheme="majorHAnsi" w:cstheme="majorBidi"/>
           <w:color w:val="2E74B5" w:themeColor="accent1" w:themeShade="BF"/>
@@ -18173,7 +18440,23 @@
           <w:szCs w:val="26"/>
           <w:lang w:val="pt-PT"/>
         </w:rPr>
-      </w:pPr>
+        <w:br w:type="page"/>
+      </w:r>
+    </w:p>
+    <w:p>
+      <w:pPr>
+        <w:pStyle w:val="Cabealho2"/>
+        <w:rPr>
+          <w:lang w:val="pt-PT"/>
+        </w:rPr>
+      </w:pPr>
+      <w:r>
+        <w:rPr>
+          <w:lang w:val="pt-PT"/>
+        </w:rPr>
+        <w:lastRenderedPageBreak/>
+        <w:t>9.2 Classe Estado</w:t>
+      </w:r>
     </w:p>
     <w:p>
       <w:pPr>
@@ -18188,6 +18471,553 @@
     </w:p>
     <w:p>
       <w:pPr>
+        <w:pStyle w:val="Cabealho3"/>
+        <w:rPr>
+          <w:lang w:val="pt-PT"/>
+        </w:rPr>
+      </w:pPr>
+      <w:r>
+        <w:rPr>
+          <w:lang w:val="pt-PT"/>
+        </w:rPr>
+        <w:t>9.2</w:t>
+      </w:r>
+      <w:r>
+        <w:rPr>
+          <w:lang w:val="pt-PT"/>
+        </w:rPr>
+        <w:t xml:space="preserve">.1. Dicionário </w:t>
+      </w:r>
+      <w:r>
+        <w:t>Dados</w:t>
+      </w:r>
+    </w:p>
+    <w:p>
+      <w:pPr>
+        <w:rPr>
+          <w:lang w:val="pt-PT"/>
+        </w:rPr>
+      </w:pPr>
+    </w:p>
+    <w:tbl>
+      <w:tblPr>
+        <w:tblStyle w:val="TabeladeGrade4-nfase11"/>
+        <w:tblW w:w="9067" w:type="dxa"/>
+        <w:jc w:val="center"/>
+        <w:tblLayout w:type="fixed"/>
+        <w:tblLook w:val="04A0" w:firstRow="1" w:lastRow="0" w:firstColumn="1" w:lastColumn="0" w:noHBand="0" w:noVBand="1"/>
+      </w:tblPr>
+      <w:tblGrid>
+        <w:gridCol w:w="1838"/>
+        <w:gridCol w:w="1276"/>
+        <w:gridCol w:w="1984"/>
+        <w:gridCol w:w="1134"/>
+        <w:gridCol w:w="1261"/>
+        <w:gridCol w:w="1574"/>
+      </w:tblGrid>
+      <w:tr>
+        <w:trPr>
+          <w:cnfStyle w:val="100000000000" w:firstRow="1" w:lastRow="0" w:firstColumn="0" w:lastColumn="0" w:oddVBand="0" w:evenVBand="0" w:oddHBand="0" w:evenHBand="0" w:firstRowFirstColumn="0" w:firstRowLastColumn="0" w:lastRowFirstColumn="0" w:lastRowLastColumn="0"/>
+          <w:trHeight w:val="540"/>
+          <w:jc w:val="center"/>
+        </w:trPr>
+        <w:tc>
+          <w:tcPr>
+            <w:cnfStyle w:val="001000000000" w:firstRow="0" w:lastRow="0" w:firstColumn="1" w:lastColumn="0" w:oddVBand="0" w:evenVBand="0" w:oddHBand="0" w:evenHBand="0" w:firstRowFirstColumn="0" w:firstRowLastColumn="0" w:lastRowFirstColumn="0" w:lastRowLastColumn="0"/>
+            <w:tcW w:w="1838" w:type="dxa"/>
+            <w:hideMark/>
+          </w:tcPr>
+          <w:p>
+            <w:pPr>
+              <w:jc w:val="center"/>
+            </w:pPr>
+            <w:r>
+              <w:t>Nome do campo</w:t>
+            </w:r>
+          </w:p>
+        </w:tc>
+        <w:tc>
+          <w:tcPr>
+            <w:tcW w:w="1276" w:type="dxa"/>
+            <w:hideMark/>
+          </w:tcPr>
+          <w:p>
+            <w:pPr>
+              <w:jc w:val="center"/>
+              <w:cnfStyle w:val="100000000000" w:firstRow="1" w:lastRow="0" w:firstColumn="0" w:lastColumn="0" w:oddVBand="0" w:evenVBand="0" w:oddHBand="0" w:evenHBand="0" w:firstRowFirstColumn="0" w:firstRowLastColumn="0" w:lastRowFirstColumn="0" w:lastRowLastColumn="0"/>
+            </w:pPr>
+            <w:r>
+              <w:t>Tipo de dados</w:t>
+            </w:r>
+          </w:p>
+        </w:tc>
+        <w:tc>
+          <w:tcPr>
+            <w:tcW w:w="1984" w:type="dxa"/>
+            <w:hideMark/>
+          </w:tcPr>
+          <w:p>
+            <w:pPr>
+              <w:jc w:val="center"/>
+              <w:cnfStyle w:val="100000000000" w:firstRow="1" w:lastRow="0" w:firstColumn="0" w:lastColumn="0" w:oddVBand="0" w:evenVBand="0" w:oddHBand="0" w:evenHBand="0" w:firstRowFirstColumn="0" w:firstRowLastColumn="0" w:lastRowFirstColumn="0" w:lastRowLastColumn="0"/>
+            </w:pPr>
+            <w:r>
+              <w:t>Descrição</w:t>
+            </w:r>
+          </w:p>
+        </w:tc>
+        <w:tc>
+          <w:tcPr>
+            <w:tcW w:w="1134" w:type="dxa"/>
+            <w:hideMark/>
+          </w:tcPr>
+          <w:p>
+            <w:pPr>
+              <w:jc w:val="center"/>
+              <w:cnfStyle w:val="100000000000" w:firstRow="1" w:lastRow="0" w:firstColumn="0" w:lastColumn="0" w:oddVBand="0" w:evenVBand="0" w:oddHBand="0" w:evenHBand="0" w:firstRowFirstColumn="0" w:firstRowLastColumn="0" w:lastRowFirstColumn="0" w:lastRowLastColumn="0"/>
+            </w:pPr>
+            <w:r>
+              <w:t>Valores válidos</w:t>
+            </w:r>
+          </w:p>
+        </w:tc>
+        <w:tc>
+          <w:tcPr>
+            <w:tcW w:w="1261" w:type="dxa"/>
+            <w:hideMark/>
+          </w:tcPr>
+          <w:p>
+            <w:pPr>
+              <w:jc w:val="center"/>
+              <w:cnfStyle w:val="100000000000" w:firstRow="1" w:lastRow="0" w:firstColumn="0" w:lastColumn="0" w:oddVBand="0" w:evenVBand="0" w:oddHBand="0" w:evenHBand="0" w:firstRowFirstColumn="0" w:firstRowLastColumn="0" w:lastRowFirstColumn="0" w:lastRowLastColumn="0"/>
+            </w:pPr>
+            <w:r>
+              <w:t>Formato</w:t>
+            </w:r>
+          </w:p>
+        </w:tc>
+        <w:tc>
+          <w:tcPr>
+            <w:tcW w:w="1574" w:type="dxa"/>
+            <w:hideMark/>
+          </w:tcPr>
+          <w:p>
+            <w:pPr>
+              <w:jc w:val="center"/>
+              <w:cnfStyle w:val="100000000000" w:firstRow="1" w:lastRow="0" w:firstColumn="0" w:lastColumn="0" w:oddVBand="0" w:evenVBand="0" w:oddHBand="0" w:evenHBand="0" w:firstRowFirstColumn="0" w:firstRowLastColumn="0" w:lastRowFirstColumn="0" w:lastRowLastColumn="0"/>
+            </w:pPr>
+            <w:r>
+              <w:t>Restrições</w:t>
+            </w:r>
+          </w:p>
+        </w:tc>
+      </w:tr>
+      <w:tr>
+        <w:trPr>
+          <w:cnfStyle w:val="000000100000" w:firstRow="0" w:lastRow="0" w:firstColumn="0" w:lastColumn="0" w:oddVBand="0" w:evenVBand="0" w:oddHBand="1" w:evenHBand="0" w:firstRowFirstColumn="0" w:firstRowLastColumn="0" w:lastRowFirstColumn="0" w:lastRowLastColumn="0"/>
+          <w:trHeight w:val="997"/>
+          <w:jc w:val="center"/>
+        </w:trPr>
+        <w:tc>
+          <w:tcPr>
+            <w:cnfStyle w:val="001000000000" w:firstRow="0" w:lastRow="0" w:firstColumn="1" w:lastColumn="0" w:oddVBand="0" w:evenVBand="0" w:oddHBand="0" w:evenHBand="0" w:firstRowFirstColumn="0" w:firstRowLastColumn="0" w:lastRowFirstColumn="0" w:lastRowLastColumn="0"/>
+            <w:tcW w:w="1838" w:type="dxa"/>
+            <w:tcBorders>
+              <w:top w:val="single" w:sz="4" w:space="0" w:color="9CC2E5" w:themeColor="accent1" w:themeTint="99"/>
+              <w:left w:val="single" w:sz="4" w:space="0" w:color="9CC2E5" w:themeColor="accent1" w:themeTint="99"/>
+              <w:bottom w:val="single" w:sz="4" w:space="0" w:color="9CC2E5" w:themeColor="accent1" w:themeTint="99"/>
+              <w:right w:val="single" w:sz="4" w:space="0" w:color="9CC2E5" w:themeColor="accent1" w:themeTint="99"/>
+            </w:tcBorders>
+            <w:vAlign w:val="center"/>
+            <w:hideMark/>
+          </w:tcPr>
+          <w:p>
+            <w:pPr>
+              <w:rPr>
+                <w:sz w:val="20"/>
+                <w:szCs w:val="20"/>
+              </w:rPr>
+            </w:pPr>
+            <w:r>
+              <w:rPr>
+                <w:sz w:val="20"/>
+                <w:szCs w:val="20"/>
+              </w:rPr>
+              <w:t>ID_Estado</w:t>
+            </w:r>
+            <w:r>
+              <w:rPr>
+                <w:sz w:val="20"/>
+                <w:szCs w:val="20"/>
+              </w:rPr>
+              <w:t>(PK)</w:t>
+            </w:r>
+          </w:p>
+        </w:tc>
+        <w:tc>
+          <w:tcPr>
+            <w:tcW w:w="1276" w:type="dxa"/>
+            <w:tcBorders>
+              <w:top w:val="single" w:sz="4" w:space="0" w:color="9CC2E5" w:themeColor="accent1" w:themeTint="99"/>
+              <w:left w:val="single" w:sz="4" w:space="0" w:color="9CC2E5" w:themeColor="accent1" w:themeTint="99"/>
+              <w:bottom w:val="single" w:sz="4" w:space="0" w:color="9CC2E5" w:themeColor="accent1" w:themeTint="99"/>
+              <w:right w:val="single" w:sz="4" w:space="0" w:color="9CC2E5" w:themeColor="accent1" w:themeTint="99"/>
+            </w:tcBorders>
+            <w:vAlign w:val="center"/>
+            <w:hideMark/>
+          </w:tcPr>
+          <w:p>
+            <w:pPr>
+              <w:jc w:val="center"/>
+              <w:cnfStyle w:val="000000100000" w:firstRow="0" w:lastRow="0" w:firstColumn="0" w:lastColumn="0" w:oddVBand="0" w:evenVBand="0" w:oddHBand="1" w:evenHBand="0" w:firstRowFirstColumn="0" w:firstRowLastColumn="0" w:lastRowFirstColumn="0" w:lastRowLastColumn="0"/>
+              <w:rPr>
+                <w:sz w:val="20"/>
+              </w:rPr>
+            </w:pPr>
+            <w:r>
+              <w:rPr>
+                <w:sz w:val="20"/>
+              </w:rPr>
+              <w:t>int</w:t>
+            </w:r>
+          </w:p>
+        </w:tc>
+        <w:tc>
+          <w:tcPr>
+            <w:tcW w:w="1984" w:type="dxa"/>
+            <w:tcBorders>
+              <w:top w:val="single" w:sz="4" w:space="0" w:color="9CC2E5" w:themeColor="accent1" w:themeTint="99"/>
+              <w:left w:val="single" w:sz="4" w:space="0" w:color="9CC2E5" w:themeColor="accent1" w:themeTint="99"/>
+              <w:bottom w:val="single" w:sz="4" w:space="0" w:color="9CC2E5" w:themeColor="accent1" w:themeTint="99"/>
+              <w:right w:val="single" w:sz="4" w:space="0" w:color="9CC2E5" w:themeColor="accent1" w:themeTint="99"/>
+            </w:tcBorders>
+            <w:vAlign w:val="center"/>
+            <w:hideMark/>
+          </w:tcPr>
+          <w:p>
+            <w:pPr>
+              <w:jc w:val="center"/>
+              <w:cnfStyle w:val="000000100000" w:firstRow="0" w:lastRow="0" w:firstColumn="0" w:lastColumn="0" w:oddVBand="0" w:evenVBand="0" w:oddHBand="1" w:evenHBand="0" w:firstRowFirstColumn="0" w:firstRowLastColumn="0" w:lastRowFirstColumn="0" w:lastRowLastColumn="0"/>
+              <w:rPr>
+                <w:sz w:val="20"/>
+              </w:rPr>
+            </w:pPr>
+            <w:r>
+              <w:rPr>
+                <w:sz w:val="20"/>
+              </w:rPr>
+              <w:t>Número sequencia</w:t>
+            </w:r>
+            <w:r>
+              <w:rPr>
+                <w:sz w:val="20"/>
+              </w:rPr>
+              <w:t xml:space="preserve">l que identifica univocamente </w:t>
+            </w:r>
+            <w:r>
+              <w:rPr>
+                <w:sz w:val="20"/>
+              </w:rPr>
+              <w:t xml:space="preserve">cada </w:t>
+            </w:r>
+            <w:r>
+              <w:rPr>
+                <w:sz w:val="20"/>
+              </w:rPr>
+              <w:t>estado</w:t>
+            </w:r>
+          </w:p>
+        </w:tc>
+        <w:tc>
+          <w:tcPr>
+            <w:tcW w:w="1134" w:type="dxa"/>
+            <w:tcBorders>
+              <w:top w:val="single" w:sz="4" w:space="0" w:color="9CC2E5" w:themeColor="accent1" w:themeTint="99"/>
+              <w:left w:val="single" w:sz="4" w:space="0" w:color="9CC2E5" w:themeColor="accent1" w:themeTint="99"/>
+              <w:bottom w:val="single" w:sz="4" w:space="0" w:color="9CC2E5" w:themeColor="accent1" w:themeTint="99"/>
+              <w:right w:val="single" w:sz="4" w:space="0" w:color="9CC2E5" w:themeColor="accent1" w:themeTint="99"/>
+            </w:tcBorders>
+            <w:vAlign w:val="center"/>
+            <w:hideMark/>
+          </w:tcPr>
+          <w:p>
+            <w:pPr>
+              <w:jc w:val="center"/>
+              <w:cnfStyle w:val="000000100000" w:firstRow="0" w:lastRow="0" w:firstColumn="0" w:lastColumn="0" w:oddVBand="0" w:evenVBand="0" w:oddHBand="1" w:evenHBand="0" w:firstRowFirstColumn="0" w:firstRowLastColumn="0" w:lastRowFirstColumn="0" w:lastRowLastColumn="0"/>
+              <w:rPr>
+                <w:sz w:val="20"/>
+              </w:rPr>
+            </w:pPr>
+            <w:r>
+              <w:rPr>
+                <w:sz w:val="20"/>
+              </w:rPr>
+              <w:t>Maior que zero</w:t>
+            </w:r>
+          </w:p>
+        </w:tc>
+        <w:tc>
+          <w:tcPr>
+            <w:tcW w:w="1261" w:type="dxa"/>
+            <w:tcBorders>
+              <w:top w:val="single" w:sz="4" w:space="0" w:color="9CC2E5" w:themeColor="accent1" w:themeTint="99"/>
+              <w:left w:val="single" w:sz="4" w:space="0" w:color="9CC2E5" w:themeColor="accent1" w:themeTint="99"/>
+              <w:bottom w:val="single" w:sz="4" w:space="0" w:color="9CC2E5" w:themeColor="accent1" w:themeTint="99"/>
+              <w:right w:val="single" w:sz="4" w:space="0" w:color="9CC2E5" w:themeColor="accent1" w:themeTint="99"/>
+            </w:tcBorders>
+            <w:vAlign w:val="center"/>
+            <w:hideMark/>
+          </w:tcPr>
+          <w:p>
+            <w:pPr>
+              <w:jc w:val="center"/>
+              <w:cnfStyle w:val="000000100000" w:firstRow="0" w:lastRow="0" w:firstColumn="0" w:lastColumn="0" w:oddVBand="0" w:evenVBand="0" w:oddHBand="1" w:evenHBand="0" w:firstRowFirstColumn="0" w:firstRowLastColumn="0" w:lastRowFirstColumn="0" w:lastRowLastColumn="0"/>
+              <w:rPr>
+                <w:sz w:val="20"/>
+              </w:rPr>
+            </w:pPr>
+            <w:r>
+              <w:rPr>
+                <w:sz w:val="20"/>
+              </w:rPr>
+              <w:t>10 caracteres (modo leitura)</w:t>
+            </w:r>
+          </w:p>
+        </w:tc>
+        <w:tc>
+          <w:tcPr>
+            <w:tcW w:w="1574" w:type="dxa"/>
+            <w:tcBorders>
+              <w:top w:val="single" w:sz="4" w:space="0" w:color="9CC2E5" w:themeColor="accent1" w:themeTint="99"/>
+              <w:left w:val="single" w:sz="4" w:space="0" w:color="9CC2E5" w:themeColor="accent1" w:themeTint="99"/>
+              <w:bottom w:val="single" w:sz="4" w:space="0" w:color="9CC2E5" w:themeColor="accent1" w:themeTint="99"/>
+              <w:right w:val="single" w:sz="4" w:space="0" w:color="9CC2E5" w:themeColor="accent1" w:themeTint="99"/>
+            </w:tcBorders>
+            <w:vAlign w:val="center"/>
+            <w:hideMark/>
+          </w:tcPr>
+          <w:p>
+            <w:pPr>
+              <w:jc w:val="center"/>
+              <w:cnfStyle w:val="000000100000" w:firstRow="0" w:lastRow="0" w:firstColumn="0" w:lastColumn="0" w:oddVBand="0" w:evenVBand="0" w:oddHBand="1" w:evenHBand="0" w:firstRowFirstColumn="0" w:firstRowLastColumn="0" w:lastRowFirstColumn="0" w:lastRowLastColumn="0"/>
+              <w:rPr>
+                <w:sz w:val="20"/>
+                <w:lang w:val="en-US"/>
+              </w:rPr>
+            </w:pPr>
+            <w:r>
+              <w:rPr>
+                <w:sz w:val="20"/>
+              </w:rPr>
+              <w:t>Gerado pelo sistema / Não alterável</w:t>
+            </w:r>
+          </w:p>
+          <w:p>
+            <w:pPr>
+              <w:jc w:val="center"/>
+              <w:cnfStyle w:val="000000100000" w:firstRow="0" w:lastRow="0" w:firstColumn="0" w:lastColumn="0" w:oddVBand="0" w:evenVBand="0" w:oddHBand="1" w:evenHBand="0" w:firstRowFirstColumn="0" w:firstRowLastColumn="0" w:lastRowFirstColumn="0" w:lastRowLastColumn="0"/>
+              <w:rPr>
+                <w:sz w:val="20"/>
+              </w:rPr>
+            </w:pPr>
+          </w:p>
+        </w:tc>
+      </w:tr>
+      <w:tr>
+        <w:trPr>
+          <w:trHeight w:val="484"/>
+          <w:jc w:val="center"/>
+        </w:trPr>
+        <w:tc>
+          <w:tcPr>
+            <w:cnfStyle w:val="001000000000" w:firstRow="0" w:lastRow="0" w:firstColumn="1" w:lastColumn="0" w:oddVBand="0" w:evenVBand="0" w:oddHBand="0" w:evenHBand="0" w:firstRowFirstColumn="0" w:firstRowLastColumn="0" w:lastRowFirstColumn="0" w:lastRowLastColumn="0"/>
+            <w:tcW w:w="1838" w:type="dxa"/>
+            <w:tcBorders>
+              <w:top w:val="single" w:sz="4" w:space="0" w:color="9CC2E5" w:themeColor="accent1" w:themeTint="99"/>
+              <w:left w:val="single" w:sz="4" w:space="0" w:color="9CC2E5" w:themeColor="accent1" w:themeTint="99"/>
+              <w:bottom w:val="single" w:sz="4" w:space="0" w:color="9CC2E5" w:themeColor="accent1" w:themeTint="99"/>
+              <w:right w:val="single" w:sz="4" w:space="0" w:color="9CC2E5" w:themeColor="accent1" w:themeTint="99"/>
+            </w:tcBorders>
+            <w:vAlign w:val="center"/>
+          </w:tcPr>
+          <w:p>
+            <w:pPr>
+              <w:rPr>
+                <w:sz w:val="20"/>
+                <w:szCs w:val="20"/>
+                <w:lang w:val="en-US"/>
+              </w:rPr>
+            </w:pPr>
+            <w:r>
+              <w:rPr>
+                <w:sz w:val="20"/>
+                <w:szCs w:val="20"/>
+                <w:lang w:val="en-US"/>
+              </w:rPr>
+              <w:t>Nome</w:t>
+            </w:r>
+          </w:p>
+        </w:tc>
+        <w:tc>
+          <w:tcPr>
+            <w:tcW w:w="1276" w:type="dxa"/>
+            <w:tcBorders>
+              <w:top w:val="single" w:sz="4" w:space="0" w:color="9CC2E5" w:themeColor="accent1" w:themeTint="99"/>
+              <w:left w:val="single" w:sz="4" w:space="0" w:color="9CC2E5" w:themeColor="accent1" w:themeTint="99"/>
+              <w:bottom w:val="single" w:sz="4" w:space="0" w:color="9CC2E5" w:themeColor="accent1" w:themeTint="99"/>
+              <w:right w:val="single" w:sz="4" w:space="0" w:color="9CC2E5" w:themeColor="accent1" w:themeTint="99"/>
+            </w:tcBorders>
+            <w:vAlign w:val="center"/>
+          </w:tcPr>
+          <w:p>
+            <w:pPr>
+              <w:jc w:val="center"/>
+              <w:cnfStyle w:val="000000000000" w:firstRow="0" w:lastRow="0" w:firstColumn="0" w:lastColumn="0" w:oddVBand="0" w:evenVBand="0" w:oddHBand="0" w:evenHBand="0" w:firstRowFirstColumn="0" w:firstRowLastColumn="0" w:lastRowFirstColumn="0" w:lastRowLastColumn="0"/>
+              <w:rPr>
+                <w:sz w:val="20"/>
+              </w:rPr>
+            </w:pPr>
+            <w:r>
+              <w:rPr>
+                <w:sz w:val="20"/>
+              </w:rPr>
+              <w:t>varchar(50)</w:t>
+            </w:r>
+          </w:p>
+        </w:tc>
+        <w:tc>
+          <w:tcPr>
+            <w:tcW w:w="1984" w:type="dxa"/>
+            <w:tcBorders>
+              <w:top w:val="single" w:sz="4" w:space="0" w:color="9CC2E5" w:themeColor="accent1" w:themeTint="99"/>
+              <w:left w:val="single" w:sz="4" w:space="0" w:color="9CC2E5" w:themeColor="accent1" w:themeTint="99"/>
+              <w:bottom w:val="single" w:sz="4" w:space="0" w:color="9CC2E5" w:themeColor="accent1" w:themeTint="99"/>
+              <w:right w:val="single" w:sz="4" w:space="0" w:color="9CC2E5" w:themeColor="accent1" w:themeTint="99"/>
+            </w:tcBorders>
+            <w:vAlign w:val="center"/>
+          </w:tcPr>
+          <w:p>
+            <w:pPr>
+              <w:jc w:val="center"/>
+              <w:cnfStyle w:val="000000000000" w:firstRow="0" w:lastRow="0" w:firstColumn="0" w:lastColumn="0" w:oddVBand="0" w:evenVBand="0" w:oddHBand="0" w:evenHBand="0" w:firstRowFirstColumn="0" w:firstRowLastColumn="0" w:lastRowFirstColumn="0" w:lastRowLastColumn="0"/>
+              <w:rPr>
+                <w:sz w:val="20"/>
+              </w:rPr>
+            </w:pPr>
+            <w:r>
+              <w:rPr>
+                <w:sz w:val="20"/>
+              </w:rPr>
+              <w:t xml:space="preserve">Nome do </w:t>
+            </w:r>
+            <w:r>
+              <w:rPr>
+                <w:sz w:val="20"/>
+              </w:rPr>
+              <w:t>estado</w:t>
+            </w:r>
+          </w:p>
+        </w:tc>
+        <w:tc>
+          <w:tcPr>
+            <w:tcW w:w="1134" w:type="dxa"/>
+            <w:tcBorders>
+              <w:top w:val="single" w:sz="4" w:space="0" w:color="9CC2E5" w:themeColor="accent1" w:themeTint="99"/>
+              <w:left w:val="single" w:sz="4" w:space="0" w:color="9CC2E5" w:themeColor="accent1" w:themeTint="99"/>
+              <w:bottom w:val="single" w:sz="4" w:space="0" w:color="9CC2E5" w:themeColor="accent1" w:themeTint="99"/>
+              <w:right w:val="single" w:sz="4" w:space="0" w:color="9CC2E5" w:themeColor="accent1" w:themeTint="99"/>
+            </w:tcBorders>
+            <w:vAlign w:val="center"/>
+          </w:tcPr>
+          <w:p>
+            <w:pPr>
+              <w:jc w:val="center"/>
+              <w:cnfStyle w:val="000000000000" w:firstRow="0" w:lastRow="0" w:firstColumn="0" w:lastColumn="0" w:oddVBand="0" w:evenVBand="0" w:oddHBand="0" w:evenHBand="0" w:firstRowFirstColumn="0" w:firstRowLastColumn="0" w:lastRowFirstColumn="0" w:lastRowLastColumn="0"/>
+              <w:rPr>
+                <w:sz w:val="20"/>
+              </w:rPr>
+            </w:pPr>
+            <w:r>
+              <w:rPr>
+                <w:sz w:val="20"/>
+              </w:rPr>
+              <w:t>Mínimo 2 carateres</w:t>
+            </w:r>
+          </w:p>
+        </w:tc>
+        <w:tc>
+          <w:tcPr>
+            <w:tcW w:w="1261" w:type="dxa"/>
+            <w:tcBorders>
+              <w:top w:val="single" w:sz="4" w:space="0" w:color="9CC2E5" w:themeColor="accent1" w:themeTint="99"/>
+              <w:left w:val="single" w:sz="4" w:space="0" w:color="9CC2E5" w:themeColor="accent1" w:themeTint="99"/>
+              <w:bottom w:val="single" w:sz="4" w:space="0" w:color="9CC2E5" w:themeColor="accent1" w:themeTint="99"/>
+              <w:right w:val="single" w:sz="4" w:space="0" w:color="9CC2E5" w:themeColor="accent1" w:themeTint="99"/>
+            </w:tcBorders>
+            <w:vAlign w:val="center"/>
+          </w:tcPr>
+          <w:p>
+            <w:pPr>
+              <w:jc w:val="center"/>
+              <w:cnfStyle w:val="000000000000" w:firstRow="0" w:lastRow="0" w:firstColumn="0" w:lastColumn="0" w:oddVBand="0" w:evenVBand="0" w:oddHBand="0" w:evenHBand="0" w:firstRowFirstColumn="0" w:firstRowLastColumn="0" w:lastRowFirstColumn="0" w:lastRowLastColumn="0"/>
+              <w:rPr>
+                <w:sz w:val="20"/>
+              </w:rPr>
+            </w:pPr>
+            <w:r>
+              <w:rPr>
+                <w:sz w:val="20"/>
+              </w:rPr>
+              <w:t>50</w:t>
+            </w:r>
+          </w:p>
+          <w:p>
+            <w:pPr>
+              <w:jc w:val="center"/>
+              <w:cnfStyle w:val="000000000000" w:firstRow="0" w:lastRow="0" w:firstColumn="0" w:lastColumn="0" w:oddVBand="0" w:evenVBand="0" w:oddHBand="0" w:evenHBand="0" w:firstRowFirstColumn="0" w:firstRowLastColumn="0" w:lastRowFirstColumn="0" w:lastRowLastColumn="0"/>
+              <w:rPr>
+                <w:sz w:val="20"/>
+              </w:rPr>
+            </w:pPr>
+            <w:r>
+              <w:rPr>
+                <w:sz w:val="20"/>
+              </w:rPr>
+              <w:t>Caracteres</w:t>
+            </w:r>
+          </w:p>
+        </w:tc>
+        <w:tc>
+          <w:tcPr>
+            <w:tcW w:w="1574" w:type="dxa"/>
+            <w:tcBorders>
+              <w:top w:val="single" w:sz="4" w:space="0" w:color="9CC2E5" w:themeColor="accent1" w:themeTint="99"/>
+              <w:left w:val="single" w:sz="4" w:space="0" w:color="9CC2E5" w:themeColor="accent1" w:themeTint="99"/>
+              <w:bottom w:val="single" w:sz="4" w:space="0" w:color="9CC2E5" w:themeColor="accent1" w:themeTint="99"/>
+              <w:right w:val="single" w:sz="4" w:space="0" w:color="9CC2E5" w:themeColor="accent1" w:themeTint="99"/>
+            </w:tcBorders>
+            <w:vAlign w:val="center"/>
+          </w:tcPr>
+          <w:p>
+            <w:pPr>
+              <w:jc w:val="center"/>
+              <w:cnfStyle w:val="000000000000" w:firstRow="0" w:lastRow="0" w:firstColumn="0" w:lastColumn="0" w:oddVBand="0" w:evenVBand="0" w:oddHBand="0" w:evenHBand="0" w:firstRowFirstColumn="0" w:firstRowLastColumn="0" w:lastRowFirstColumn="0" w:lastRowLastColumn="0"/>
+              <w:rPr>
+                <w:sz w:val="20"/>
+              </w:rPr>
+            </w:pPr>
+            <w:r>
+              <w:rPr>
+                <w:sz w:val="20"/>
+              </w:rPr>
+              <w:t>Obrigatório/Não nulo</w:t>
+            </w:r>
+          </w:p>
+        </w:tc>
+      </w:tr>
+    </w:tbl>
+    <w:p>
+      <w:pPr>
         <w:rPr>
           <w:rFonts w:asciiTheme="majorHAnsi" w:eastAsiaTheme="majorEastAsia" w:hAnsiTheme="majorHAnsi" w:cstheme="majorBidi"/>
           <w:color w:val="2E74B5" w:themeColor="accent1" w:themeShade="BF"/>
@@ -18210,6 +19040,192 @@
     </w:p>
     <w:p>
       <w:pPr>
+        <w:pStyle w:val="Cabealho3"/>
+        <w:rPr>
+          <w:lang w:val="pt-PT"/>
+        </w:rPr>
+      </w:pPr>
+      <w:r>
+        <w:rPr>
+          <w:lang w:val="pt-PT"/>
+        </w:rPr>
+        <w:t>9.2</w:t>
+      </w:r>
+      <w:r>
+        <w:rPr>
+          <w:lang w:val="pt-PT"/>
+        </w:rPr>
+        <w:t>.2. Operações</w:t>
+      </w:r>
+    </w:p>
+    <w:p>
+      <w:pPr>
+        <w:rPr>
+          <w:lang w:val="pt-PT"/>
+        </w:rPr>
+      </w:pPr>
+    </w:p>
+    <w:tbl>
+      <w:tblPr>
+        <w:tblStyle w:val="TabeladeGrade4-nfase21"/>
+        <w:tblW w:w="0" w:type="auto"/>
+        <w:tblLook w:val="04A0" w:firstRow="1" w:lastRow="0" w:firstColumn="1" w:lastColumn="0" w:noHBand="0" w:noVBand="1"/>
+      </w:tblPr>
+      <w:tblGrid>
+        <w:gridCol w:w="1413"/>
+        <w:gridCol w:w="7081"/>
+      </w:tblGrid>
+      <w:tr>
+        <w:trPr>
+          <w:cnfStyle w:val="100000000000" w:firstRow="1" w:lastRow="0" w:firstColumn="0" w:lastColumn="0" w:oddVBand="0" w:evenVBand="0" w:oddHBand="0" w:evenHBand="0" w:firstRowFirstColumn="0" w:firstRowLastColumn="0" w:lastRowFirstColumn="0" w:lastRowLastColumn="0"/>
+        </w:trPr>
+        <w:tc>
+          <w:tcPr>
+            <w:cnfStyle w:val="001000000000" w:firstRow="0" w:lastRow="0" w:firstColumn="1" w:lastColumn="0" w:oddVBand="0" w:evenVBand="0" w:oddHBand="0" w:evenHBand="0" w:firstRowFirstColumn="0" w:firstRowLastColumn="0" w:lastRowFirstColumn="0" w:lastRowLastColumn="0"/>
+            <w:tcW w:w="1413" w:type="dxa"/>
+            <w:hideMark/>
+          </w:tcPr>
+          <w:p>
+            <w:r>
+              <w:t>Nome</w:t>
+            </w:r>
+          </w:p>
+        </w:tc>
+        <w:tc>
+          <w:tcPr>
+            <w:tcW w:w="7081" w:type="dxa"/>
+            <w:hideMark/>
+          </w:tcPr>
+          <w:p>
+            <w:pPr>
+              <w:cnfStyle w:val="100000000000" w:firstRow="1" w:lastRow="0" w:firstColumn="0" w:lastColumn="0" w:oddVBand="0" w:evenVBand="0" w:oddHBand="0" w:evenHBand="0" w:firstRowFirstColumn="0" w:firstRowLastColumn="0" w:lastRowFirstColumn="0" w:lastRowLastColumn="0"/>
+            </w:pPr>
+            <w:r>
+              <w:t>Descrição</w:t>
+            </w:r>
+          </w:p>
+        </w:tc>
+      </w:tr>
+      <w:tr>
+        <w:trPr>
+          <w:cnfStyle w:val="000000100000" w:firstRow="0" w:lastRow="0" w:firstColumn="0" w:lastColumn="0" w:oddVBand="0" w:evenVBand="0" w:oddHBand="1" w:evenHBand="0" w:firstRowFirstColumn="0" w:firstRowLastColumn="0" w:lastRowFirstColumn="0" w:lastRowLastColumn="0"/>
+        </w:trPr>
+        <w:tc>
+          <w:tcPr>
+            <w:cnfStyle w:val="001000000000" w:firstRow="0" w:lastRow="0" w:firstColumn="1" w:lastColumn="0" w:oddVBand="0" w:evenVBand="0" w:oddHBand="0" w:evenHBand="0" w:firstRowFirstColumn="0" w:firstRowLastColumn="0" w:lastRowFirstColumn="0" w:lastRowLastColumn="0"/>
+            <w:tcW w:w="1413" w:type="dxa"/>
+            <w:tcBorders>
+              <w:top w:val="single" w:sz="4" w:space="0" w:color="F4B083" w:themeColor="accent2" w:themeTint="99"/>
+              <w:left w:val="single" w:sz="4" w:space="0" w:color="F4B083" w:themeColor="accent2" w:themeTint="99"/>
+              <w:bottom w:val="single" w:sz="4" w:space="0" w:color="F4B083" w:themeColor="accent2" w:themeTint="99"/>
+              <w:right w:val="single" w:sz="4" w:space="0" w:color="F4B083" w:themeColor="accent2" w:themeTint="99"/>
+            </w:tcBorders>
+            <w:hideMark/>
+          </w:tcPr>
+          <w:p>
+            <w:pPr>
+              <w:rPr>
+                <w:sz w:val="20"/>
+                <w:szCs w:val="20"/>
+              </w:rPr>
+            </w:pPr>
+            <w:r>
+              <w:rPr>
+                <w:sz w:val="20"/>
+                <w:szCs w:val="20"/>
+              </w:rPr>
+              <w:t>Consultar()</w:t>
+            </w:r>
+          </w:p>
+        </w:tc>
+        <w:tc>
+          <w:tcPr>
+            <w:tcW w:w="7081" w:type="dxa"/>
+            <w:tcBorders>
+              <w:top w:val="single" w:sz="4" w:space="0" w:color="F4B083" w:themeColor="accent2" w:themeTint="99"/>
+              <w:left w:val="single" w:sz="4" w:space="0" w:color="F4B083" w:themeColor="accent2" w:themeTint="99"/>
+              <w:bottom w:val="single" w:sz="4" w:space="0" w:color="F4B083" w:themeColor="accent2" w:themeTint="99"/>
+              <w:right w:val="single" w:sz="4" w:space="0" w:color="F4B083" w:themeColor="accent2" w:themeTint="99"/>
+            </w:tcBorders>
+            <w:hideMark/>
+          </w:tcPr>
+          <w:p>
+            <w:pPr>
+              <w:cnfStyle w:val="000000100000" w:firstRow="0" w:lastRow="0" w:firstColumn="0" w:lastColumn="0" w:oddVBand="0" w:evenVBand="0" w:oddHBand="1" w:evenHBand="0" w:firstRowFirstColumn="0" w:firstRowLastColumn="0" w:lastRowFirstColumn="0" w:lastRowLastColumn="0"/>
+              <w:rPr>
+                <w:sz w:val="20"/>
+                <w:szCs w:val="20"/>
+              </w:rPr>
+            </w:pPr>
+            <w:r>
+              <w:rPr>
+                <w:sz w:val="20"/>
+                <w:szCs w:val="20"/>
+              </w:rPr>
+              <w:t xml:space="preserve">Operação que permite consultar </w:t>
+            </w:r>
+            <w:r>
+              <w:rPr>
+                <w:sz w:val="20"/>
+                <w:szCs w:val="20"/>
+              </w:rPr>
+              <w:t>estado</w:t>
+            </w:r>
+          </w:p>
+          <w:p>
+            <w:pPr>
+              <w:pStyle w:val="PargrafodaLista"/>
+              <w:numPr>
+                <w:ilvl w:val="0"/>
+                <w:numId w:val="13"/>
+              </w:numPr>
+              <w:cnfStyle w:val="000000100000" w:firstRow="0" w:lastRow="0" w:firstColumn="0" w:lastColumn="0" w:oddVBand="0" w:evenVBand="0" w:oddHBand="1" w:evenHBand="0" w:firstRowFirstColumn="0" w:firstRowLastColumn="0" w:lastRowFirstColumn="0" w:lastRowLastColumn="0"/>
+              <w:rPr>
+                <w:sz w:val="20"/>
+                <w:szCs w:val="20"/>
+              </w:rPr>
+            </w:pPr>
+            <w:r>
+              <w:rPr>
+                <w:sz w:val="20"/>
+                <w:szCs w:val="20"/>
+              </w:rPr>
+              <w:t>Selecionar pagina trilhos</w:t>
+            </w:r>
+          </w:p>
+          <w:p>
+            <w:pPr>
+              <w:pStyle w:val="PargrafodaLista"/>
+              <w:numPr>
+                <w:ilvl w:val="0"/>
+                <w:numId w:val="13"/>
+              </w:numPr>
+              <w:cnfStyle w:val="000000100000" w:firstRow="0" w:lastRow="0" w:firstColumn="0" w:lastColumn="0" w:oddVBand="0" w:evenVBand="0" w:oddHBand="1" w:evenHBand="0" w:firstRowFirstColumn="0" w:firstRowLastColumn="0" w:lastRowFirstColumn="0" w:lastRowLastColumn="0"/>
+              <w:rPr>
+                <w:sz w:val="20"/>
+                <w:szCs w:val="20"/>
+              </w:rPr>
+            </w:pPr>
+            <w:r>
+              <w:rPr>
+                <w:sz w:val="20"/>
+                <w:szCs w:val="20"/>
+              </w:rPr>
+              <w:t xml:space="preserve">O sistema mostra </w:t>
+            </w:r>
+            <w:r>
+              <w:rPr>
+                <w:sz w:val="20"/>
+                <w:szCs w:val="20"/>
+              </w:rPr>
+              <w:t>estado trilho</w:t>
+            </w:r>
+          </w:p>
+        </w:tc>
+      </w:tr>
+    </w:tbl>
+    <w:p>
+      <w:pPr>
         <w:rPr>
           <w:rFonts w:asciiTheme="majorHAnsi" w:eastAsiaTheme="majorEastAsia" w:hAnsiTheme="majorHAnsi" w:cstheme="majorBidi"/>
           <w:color w:val="2E74B5" w:themeColor="accent1" w:themeShade="BF"/>
@@ -18232,6 +19248,2362 @@
     </w:p>
     <w:p>
       <w:pPr>
+        <w:pStyle w:val="Cabealho2"/>
+        <w:rPr>
+          <w:lang w:val="pt-PT"/>
+        </w:rPr>
+      </w:pPr>
+      <w:r>
+        <w:rPr>
+          <w:lang w:val="pt-PT"/>
+        </w:rPr>
+        <w:t>9.3.</w:t>
+      </w:r>
+      <w:r>
+        <w:rPr>
+          <w:lang w:val="pt-PT"/>
+        </w:rPr>
+        <w:t xml:space="preserve"> Classe Estado</w:t>
+      </w:r>
+      <w:r>
+        <w:rPr>
+          <w:lang w:val="pt-PT"/>
+        </w:rPr>
+        <w:t>Trilho</w:t>
+      </w:r>
+    </w:p>
+    <w:p>
+      <w:pPr>
+        <w:rPr>
+          <w:lang w:val="pt-PT"/>
+        </w:rPr>
+      </w:pPr>
+    </w:p>
+    <w:p>
+      <w:pPr>
+        <w:pStyle w:val="Cabealho3"/>
+      </w:pPr>
+      <w:r>
+        <w:rPr>
+          <w:lang w:val="pt-PT"/>
+        </w:rPr>
+        <w:t>9.3.</w:t>
+      </w:r>
+      <w:r>
+        <w:rPr>
+          <w:lang w:val="pt-PT"/>
+        </w:rPr>
+        <w:t xml:space="preserve">1. </w:t>
+      </w:r>
+      <w:r>
+        <w:rPr>
+          <w:lang w:val="pt-PT"/>
+        </w:rPr>
+        <w:t xml:space="preserve">Dicionário </w:t>
+      </w:r>
+      <w:r>
+        <w:t>Dados</w:t>
+      </w:r>
+    </w:p>
+    <w:p/>
+    <w:tbl>
+      <w:tblPr>
+        <w:tblStyle w:val="TabeladeGrade4-nfase11"/>
+        <w:tblW w:w="9067" w:type="dxa"/>
+        <w:jc w:val="center"/>
+        <w:tblLayout w:type="fixed"/>
+        <w:tblLook w:val="04A0" w:firstRow="1" w:lastRow="0" w:firstColumn="1" w:lastColumn="0" w:noHBand="0" w:noVBand="1"/>
+      </w:tblPr>
+      <w:tblGrid>
+        <w:gridCol w:w="1838"/>
+        <w:gridCol w:w="1276"/>
+        <w:gridCol w:w="1984"/>
+        <w:gridCol w:w="1134"/>
+        <w:gridCol w:w="1261"/>
+        <w:gridCol w:w="1574"/>
+      </w:tblGrid>
+      <w:tr>
+        <w:trPr>
+          <w:cnfStyle w:val="100000000000" w:firstRow="1" w:lastRow="0" w:firstColumn="0" w:lastColumn="0" w:oddVBand="0" w:evenVBand="0" w:oddHBand="0" w:evenHBand="0" w:firstRowFirstColumn="0" w:firstRowLastColumn="0" w:lastRowFirstColumn="0" w:lastRowLastColumn="0"/>
+          <w:trHeight w:val="540"/>
+          <w:jc w:val="center"/>
+        </w:trPr>
+        <w:tc>
+          <w:tcPr>
+            <w:cnfStyle w:val="001000000000" w:firstRow="0" w:lastRow="0" w:firstColumn="1" w:lastColumn="0" w:oddVBand="0" w:evenVBand="0" w:oddHBand="0" w:evenHBand="0" w:firstRowFirstColumn="0" w:firstRowLastColumn="0" w:lastRowFirstColumn="0" w:lastRowLastColumn="0"/>
+            <w:tcW w:w="1838" w:type="dxa"/>
+            <w:hideMark/>
+          </w:tcPr>
+          <w:p>
+            <w:pPr>
+              <w:jc w:val="center"/>
+            </w:pPr>
+            <w:r>
+              <w:t>Nome do campo</w:t>
+            </w:r>
+          </w:p>
+        </w:tc>
+        <w:tc>
+          <w:tcPr>
+            <w:tcW w:w="1276" w:type="dxa"/>
+            <w:hideMark/>
+          </w:tcPr>
+          <w:p>
+            <w:pPr>
+              <w:jc w:val="center"/>
+              <w:cnfStyle w:val="100000000000" w:firstRow="1" w:lastRow="0" w:firstColumn="0" w:lastColumn="0" w:oddVBand="0" w:evenVBand="0" w:oddHBand="0" w:evenHBand="0" w:firstRowFirstColumn="0" w:firstRowLastColumn="0" w:lastRowFirstColumn="0" w:lastRowLastColumn="0"/>
+            </w:pPr>
+            <w:r>
+              <w:t>Tipo de dados</w:t>
+            </w:r>
+          </w:p>
+        </w:tc>
+        <w:tc>
+          <w:tcPr>
+            <w:tcW w:w="1984" w:type="dxa"/>
+            <w:hideMark/>
+          </w:tcPr>
+          <w:p>
+            <w:pPr>
+              <w:jc w:val="center"/>
+              <w:cnfStyle w:val="100000000000" w:firstRow="1" w:lastRow="0" w:firstColumn="0" w:lastColumn="0" w:oddVBand="0" w:evenVBand="0" w:oddHBand="0" w:evenHBand="0" w:firstRowFirstColumn="0" w:firstRowLastColumn="0" w:lastRowFirstColumn="0" w:lastRowLastColumn="0"/>
+            </w:pPr>
+            <w:r>
+              <w:t>Descrição</w:t>
+            </w:r>
+          </w:p>
+        </w:tc>
+        <w:tc>
+          <w:tcPr>
+            <w:tcW w:w="1134" w:type="dxa"/>
+            <w:hideMark/>
+          </w:tcPr>
+          <w:p>
+            <w:pPr>
+              <w:jc w:val="center"/>
+              <w:cnfStyle w:val="100000000000" w:firstRow="1" w:lastRow="0" w:firstColumn="0" w:lastColumn="0" w:oddVBand="0" w:evenVBand="0" w:oddHBand="0" w:evenHBand="0" w:firstRowFirstColumn="0" w:firstRowLastColumn="0" w:lastRowFirstColumn="0" w:lastRowLastColumn="0"/>
+            </w:pPr>
+            <w:r>
+              <w:t>Valores válidos</w:t>
+            </w:r>
+          </w:p>
+        </w:tc>
+        <w:tc>
+          <w:tcPr>
+            <w:tcW w:w="1261" w:type="dxa"/>
+            <w:hideMark/>
+          </w:tcPr>
+          <w:p>
+            <w:pPr>
+              <w:jc w:val="center"/>
+              <w:cnfStyle w:val="100000000000" w:firstRow="1" w:lastRow="0" w:firstColumn="0" w:lastColumn="0" w:oddVBand="0" w:evenVBand="0" w:oddHBand="0" w:evenHBand="0" w:firstRowFirstColumn="0" w:firstRowLastColumn="0" w:lastRowFirstColumn="0" w:lastRowLastColumn="0"/>
+            </w:pPr>
+            <w:r>
+              <w:t>Formato</w:t>
+            </w:r>
+          </w:p>
+        </w:tc>
+        <w:tc>
+          <w:tcPr>
+            <w:tcW w:w="1574" w:type="dxa"/>
+            <w:hideMark/>
+          </w:tcPr>
+          <w:p>
+            <w:pPr>
+              <w:jc w:val="center"/>
+              <w:cnfStyle w:val="100000000000" w:firstRow="1" w:lastRow="0" w:firstColumn="0" w:lastColumn="0" w:oddVBand="0" w:evenVBand="0" w:oddHBand="0" w:evenHBand="0" w:firstRowFirstColumn="0" w:firstRowLastColumn="0" w:lastRowFirstColumn="0" w:lastRowLastColumn="0"/>
+            </w:pPr>
+            <w:r>
+              <w:t>Restrições</w:t>
+            </w:r>
+          </w:p>
+        </w:tc>
+      </w:tr>
+      <w:tr>
+        <w:trPr>
+          <w:cnfStyle w:val="000000100000" w:firstRow="0" w:lastRow="0" w:firstColumn="0" w:lastColumn="0" w:oddVBand="0" w:evenVBand="0" w:oddHBand="1" w:evenHBand="0" w:firstRowFirstColumn="0" w:firstRowLastColumn="0" w:lastRowFirstColumn="0" w:lastRowLastColumn="0"/>
+          <w:trHeight w:val="997"/>
+          <w:jc w:val="center"/>
+        </w:trPr>
+        <w:tc>
+          <w:tcPr>
+            <w:cnfStyle w:val="001000000000" w:firstRow="0" w:lastRow="0" w:firstColumn="1" w:lastColumn="0" w:oddVBand="0" w:evenVBand="0" w:oddHBand="0" w:evenHBand="0" w:firstRowFirstColumn="0" w:firstRowLastColumn="0" w:lastRowFirstColumn="0" w:lastRowLastColumn="0"/>
+            <w:tcW w:w="1838" w:type="dxa"/>
+            <w:tcBorders>
+              <w:top w:val="single" w:sz="4" w:space="0" w:color="9CC2E5" w:themeColor="accent1" w:themeTint="99"/>
+              <w:left w:val="single" w:sz="4" w:space="0" w:color="9CC2E5" w:themeColor="accent1" w:themeTint="99"/>
+              <w:bottom w:val="single" w:sz="4" w:space="0" w:color="9CC2E5" w:themeColor="accent1" w:themeTint="99"/>
+              <w:right w:val="single" w:sz="4" w:space="0" w:color="9CC2E5" w:themeColor="accent1" w:themeTint="99"/>
+            </w:tcBorders>
+            <w:vAlign w:val="center"/>
+            <w:hideMark/>
+          </w:tcPr>
+          <w:p>
+            <w:pPr>
+              <w:rPr>
+                <w:rFonts w:cstheme="minorHAnsi"/>
+                <w:sz w:val="20"/>
+                <w:szCs w:val="20"/>
+              </w:rPr>
+            </w:pPr>
+            <w:r>
+              <w:rPr>
+                <w:rFonts w:cstheme="minorHAnsi"/>
+                <w:sz w:val="20"/>
+                <w:szCs w:val="20"/>
+              </w:rPr>
+              <w:t>ID_Estado(PK,FK)</w:t>
+            </w:r>
+          </w:p>
+        </w:tc>
+        <w:tc>
+          <w:tcPr>
+            <w:tcW w:w="1276" w:type="dxa"/>
+            <w:tcBorders>
+              <w:top w:val="single" w:sz="4" w:space="0" w:color="9CC2E5" w:themeColor="accent1" w:themeTint="99"/>
+              <w:left w:val="single" w:sz="4" w:space="0" w:color="9CC2E5" w:themeColor="accent1" w:themeTint="99"/>
+              <w:bottom w:val="single" w:sz="4" w:space="0" w:color="9CC2E5" w:themeColor="accent1" w:themeTint="99"/>
+              <w:right w:val="single" w:sz="4" w:space="0" w:color="9CC2E5" w:themeColor="accent1" w:themeTint="99"/>
+            </w:tcBorders>
+            <w:vAlign w:val="center"/>
+            <w:hideMark/>
+          </w:tcPr>
+          <w:p>
+            <w:pPr>
+              <w:jc w:val="center"/>
+              <w:cnfStyle w:val="000000100000" w:firstRow="0" w:lastRow="0" w:firstColumn="0" w:lastColumn="0" w:oddVBand="0" w:evenVBand="0" w:oddHBand="1" w:evenHBand="0" w:firstRowFirstColumn="0" w:firstRowLastColumn="0" w:lastRowFirstColumn="0" w:lastRowLastColumn="0"/>
+              <w:rPr>
+                <w:rFonts w:cstheme="minorHAnsi"/>
+                <w:sz w:val="20"/>
+                <w:szCs w:val="20"/>
+              </w:rPr>
+            </w:pPr>
+            <w:r>
+              <w:rPr>
+                <w:rFonts w:cstheme="minorHAnsi"/>
+                <w:sz w:val="20"/>
+                <w:szCs w:val="20"/>
+              </w:rPr>
+              <w:t>int</w:t>
+            </w:r>
+          </w:p>
+        </w:tc>
+        <w:tc>
+          <w:tcPr>
+            <w:tcW w:w="1984" w:type="dxa"/>
+            <w:tcBorders>
+              <w:top w:val="single" w:sz="4" w:space="0" w:color="9CC2E5" w:themeColor="accent1" w:themeTint="99"/>
+              <w:left w:val="single" w:sz="4" w:space="0" w:color="9CC2E5" w:themeColor="accent1" w:themeTint="99"/>
+              <w:bottom w:val="single" w:sz="4" w:space="0" w:color="9CC2E5" w:themeColor="accent1" w:themeTint="99"/>
+              <w:right w:val="single" w:sz="4" w:space="0" w:color="9CC2E5" w:themeColor="accent1" w:themeTint="99"/>
+            </w:tcBorders>
+            <w:vAlign w:val="center"/>
+            <w:hideMark/>
+          </w:tcPr>
+          <w:p>
+            <w:pPr>
+              <w:jc w:val="center"/>
+              <w:cnfStyle w:val="000000100000" w:firstRow="0" w:lastRow="0" w:firstColumn="0" w:lastColumn="0" w:oddVBand="0" w:evenVBand="0" w:oddHBand="1" w:evenHBand="0" w:firstRowFirstColumn="0" w:firstRowLastColumn="0" w:lastRowFirstColumn="0" w:lastRowLastColumn="0"/>
+              <w:rPr>
+                <w:rFonts w:cstheme="minorHAnsi"/>
+                <w:sz w:val="20"/>
+                <w:szCs w:val="20"/>
+              </w:rPr>
+            </w:pPr>
+            <w:r>
+              <w:rPr>
+                <w:rFonts w:cstheme="minorHAnsi"/>
+                <w:sz w:val="20"/>
+                <w:szCs w:val="20"/>
+              </w:rPr>
+              <w:t>Número sequencial que identifica univocamente cada trilho</w:t>
+            </w:r>
+          </w:p>
+        </w:tc>
+        <w:tc>
+          <w:tcPr>
+            <w:tcW w:w="1134" w:type="dxa"/>
+            <w:tcBorders>
+              <w:top w:val="single" w:sz="4" w:space="0" w:color="9CC2E5" w:themeColor="accent1" w:themeTint="99"/>
+              <w:left w:val="single" w:sz="4" w:space="0" w:color="9CC2E5" w:themeColor="accent1" w:themeTint="99"/>
+              <w:bottom w:val="single" w:sz="4" w:space="0" w:color="9CC2E5" w:themeColor="accent1" w:themeTint="99"/>
+              <w:right w:val="single" w:sz="4" w:space="0" w:color="9CC2E5" w:themeColor="accent1" w:themeTint="99"/>
+            </w:tcBorders>
+            <w:vAlign w:val="center"/>
+            <w:hideMark/>
+          </w:tcPr>
+          <w:p>
+            <w:pPr>
+              <w:jc w:val="center"/>
+              <w:cnfStyle w:val="000000100000" w:firstRow="0" w:lastRow="0" w:firstColumn="0" w:lastColumn="0" w:oddVBand="0" w:evenVBand="0" w:oddHBand="1" w:evenHBand="0" w:firstRowFirstColumn="0" w:firstRowLastColumn="0" w:lastRowFirstColumn="0" w:lastRowLastColumn="0"/>
+              <w:rPr>
+                <w:rFonts w:cstheme="minorHAnsi"/>
+                <w:sz w:val="20"/>
+                <w:szCs w:val="20"/>
+              </w:rPr>
+            </w:pPr>
+            <w:r>
+              <w:rPr>
+                <w:rFonts w:cstheme="minorHAnsi"/>
+                <w:sz w:val="20"/>
+                <w:szCs w:val="20"/>
+              </w:rPr>
+              <w:t>Maior que zero</w:t>
+            </w:r>
+          </w:p>
+        </w:tc>
+        <w:tc>
+          <w:tcPr>
+            <w:tcW w:w="1261" w:type="dxa"/>
+            <w:tcBorders>
+              <w:top w:val="single" w:sz="4" w:space="0" w:color="9CC2E5" w:themeColor="accent1" w:themeTint="99"/>
+              <w:left w:val="single" w:sz="4" w:space="0" w:color="9CC2E5" w:themeColor="accent1" w:themeTint="99"/>
+              <w:bottom w:val="single" w:sz="4" w:space="0" w:color="9CC2E5" w:themeColor="accent1" w:themeTint="99"/>
+              <w:right w:val="single" w:sz="4" w:space="0" w:color="9CC2E5" w:themeColor="accent1" w:themeTint="99"/>
+            </w:tcBorders>
+            <w:vAlign w:val="center"/>
+            <w:hideMark/>
+          </w:tcPr>
+          <w:p>
+            <w:pPr>
+              <w:jc w:val="center"/>
+              <w:cnfStyle w:val="000000100000" w:firstRow="0" w:lastRow="0" w:firstColumn="0" w:lastColumn="0" w:oddVBand="0" w:evenVBand="0" w:oddHBand="1" w:evenHBand="0" w:firstRowFirstColumn="0" w:firstRowLastColumn="0" w:lastRowFirstColumn="0" w:lastRowLastColumn="0"/>
+              <w:rPr>
+                <w:rFonts w:cstheme="minorHAnsi"/>
+                <w:sz w:val="20"/>
+                <w:szCs w:val="20"/>
+              </w:rPr>
+            </w:pPr>
+            <w:r>
+              <w:rPr>
+                <w:rFonts w:cstheme="minorHAnsi"/>
+                <w:sz w:val="20"/>
+                <w:szCs w:val="20"/>
+              </w:rPr>
+              <w:t>10 caracteres (modo leitura)</w:t>
+            </w:r>
+          </w:p>
+        </w:tc>
+        <w:tc>
+          <w:tcPr>
+            <w:tcW w:w="1574" w:type="dxa"/>
+            <w:tcBorders>
+              <w:top w:val="single" w:sz="4" w:space="0" w:color="9CC2E5" w:themeColor="accent1" w:themeTint="99"/>
+              <w:left w:val="single" w:sz="4" w:space="0" w:color="9CC2E5" w:themeColor="accent1" w:themeTint="99"/>
+              <w:bottom w:val="single" w:sz="4" w:space="0" w:color="9CC2E5" w:themeColor="accent1" w:themeTint="99"/>
+              <w:right w:val="single" w:sz="4" w:space="0" w:color="9CC2E5" w:themeColor="accent1" w:themeTint="99"/>
+            </w:tcBorders>
+            <w:vAlign w:val="center"/>
+            <w:hideMark/>
+          </w:tcPr>
+          <w:p>
+            <w:pPr>
+              <w:jc w:val="center"/>
+              <w:cnfStyle w:val="000000100000" w:firstRow="0" w:lastRow="0" w:firstColumn="0" w:lastColumn="0" w:oddVBand="0" w:evenVBand="0" w:oddHBand="1" w:evenHBand="0" w:firstRowFirstColumn="0" w:firstRowLastColumn="0" w:lastRowFirstColumn="0" w:lastRowLastColumn="0"/>
+              <w:rPr>
+                <w:rFonts w:cstheme="minorHAnsi"/>
+                <w:sz w:val="20"/>
+                <w:szCs w:val="20"/>
+                <w:lang w:val="en-US"/>
+              </w:rPr>
+            </w:pPr>
+            <w:r>
+              <w:rPr>
+                <w:rFonts w:cstheme="minorHAnsi"/>
+                <w:sz w:val="20"/>
+                <w:szCs w:val="20"/>
+              </w:rPr>
+              <w:t>Gerado pelo sistema / Não alterável</w:t>
+            </w:r>
+          </w:p>
+          <w:p>
+            <w:pPr>
+              <w:jc w:val="center"/>
+              <w:cnfStyle w:val="000000100000" w:firstRow="0" w:lastRow="0" w:firstColumn="0" w:lastColumn="0" w:oddVBand="0" w:evenVBand="0" w:oddHBand="1" w:evenHBand="0" w:firstRowFirstColumn="0" w:firstRowLastColumn="0" w:lastRowFirstColumn="0" w:lastRowLastColumn="0"/>
+              <w:rPr>
+                <w:rFonts w:cstheme="minorHAnsi"/>
+                <w:sz w:val="20"/>
+                <w:szCs w:val="20"/>
+              </w:rPr>
+            </w:pPr>
+          </w:p>
+        </w:tc>
+      </w:tr>
+      <w:tr>
+        <w:trPr>
+          <w:trHeight w:val="484"/>
+          <w:jc w:val="center"/>
+        </w:trPr>
+        <w:tc>
+          <w:tcPr>
+            <w:cnfStyle w:val="001000000000" w:firstRow="0" w:lastRow="0" w:firstColumn="1" w:lastColumn="0" w:oddVBand="0" w:evenVBand="0" w:oddHBand="0" w:evenHBand="0" w:firstRowFirstColumn="0" w:firstRowLastColumn="0" w:lastRowFirstColumn="0" w:lastRowLastColumn="0"/>
+            <w:tcW w:w="1838" w:type="dxa"/>
+            <w:tcBorders>
+              <w:top w:val="single" w:sz="4" w:space="0" w:color="9CC2E5" w:themeColor="accent1" w:themeTint="99"/>
+              <w:left w:val="single" w:sz="4" w:space="0" w:color="9CC2E5" w:themeColor="accent1" w:themeTint="99"/>
+              <w:bottom w:val="single" w:sz="4" w:space="0" w:color="9CC2E5" w:themeColor="accent1" w:themeTint="99"/>
+              <w:right w:val="single" w:sz="4" w:space="0" w:color="9CC2E5" w:themeColor="accent1" w:themeTint="99"/>
+            </w:tcBorders>
+            <w:vAlign w:val="center"/>
+            <w:hideMark/>
+          </w:tcPr>
+          <w:p>
+            <w:pPr>
+              <w:rPr>
+                <w:rFonts w:cstheme="minorHAnsi"/>
+                <w:sz w:val="20"/>
+                <w:szCs w:val="20"/>
+              </w:rPr>
+            </w:pPr>
+            <w:r>
+              <w:rPr>
+                <w:rFonts w:cstheme="minorHAnsi"/>
+                <w:sz w:val="20"/>
+                <w:szCs w:val="20"/>
+              </w:rPr>
+              <w:t>ID_Trilho(PK,FK)</w:t>
+            </w:r>
+          </w:p>
+        </w:tc>
+        <w:tc>
+          <w:tcPr>
+            <w:tcW w:w="1276" w:type="dxa"/>
+            <w:tcBorders>
+              <w:top w:val="single" w:sz="4" w:space="0" w:color="9CC2E5" w:themeColor="accent1" w:themeTint="99"/>
+              <w:left w:val="single" w:sz="4" w:space="0" w:color="9CC2E5" w:themeColor="accent1" w:themeTint="99"/>
+              <w:bottom w:val="single" w:sz="4" w:space="0" w:color="9CC2E5" w:themeColor="accent1" w:themeTint="99"/>
+              <w:right w:val="single" w:sz="4" w:space="0" w:color="9CC2E5" w:themeColor="accent1" w:themeTint="99"/>
+            </w:tcBorders>
+            <w:vAlign w:val="center"/>
+            <w:hideMark/>
+          </w:tcPr>
+          <w:p>
+            <w:pPr>
+              <w:jc w:val="center"/>
+              <w:cnfStyle w:val="000000000000" w:firstRow="0" w:lastRow="0" w:firstColumn="0" w:lastColumn="0" w:oddVBand="0" w:evenVBand="0" w:oddHBand="0" w:evenHBand="0" w:firstRowFirstColumn="0" w:firstRowLastColumn="0" w:lastRowFirstColumn="0" w:lastRowLastColumn="0"/>
+              <w:rPr>
+                <w:rFonts w:cstheme="minorHAnsi"/>
+                <w:sz w:val="20"/>
+                <w:szCs w:val="20"/>
+              </w:rPr>
+            </w:pPr>
+            <w:r>
+              <w:rPr>
+                <w:rFonts w:cstheme="minorHAnsi"/>
+                <w:sz w:val="20"/>
+                <w:szCs w:val="20"/>
+              </w:rPr>
+              <w:t>int</w:t>
+            </w:r>
+          </w:p>
+        </w:tc>
+        <w:tc>
+          <w:tcPr>
+            <w:tcW w:w="1984" w:type="dxa"/>
+            <w:tcBorders>
+              <w:top w:val="single" w:sz="4" w:space="0" w:color="9CC2E5" w:themeColor="accent1" w:themeTint="99"/>
+              <w:left w:val="single" w:sz="4" w:space="0" w:color="9CC2E5" w:themeColor="accent1" w:themeTint="99"/>
+              <w:bottom w:val="single" w:sz="4" w:space="0" w:color="9CC2E5" w:themeColor="accent1" w:themeTint="99"/>
+              <w:right w:val="single" w:sz="4" w:space="0" w:color="9CC2E5" w:themeColor="accent1" w:themeTint="99"/>
+            </w:tcBorders>
+            <w:vAlign w:val="center"/>
+            <w:hideMark/>
+          </w:tcPr>
+          <w:p>
+            <w:pPr>
+              <w:jc w:val="center"/>
+              <w:cnfStyle w:val="000000000000" w:firstRow="0" w:lastRow="0" w:firstColumn="0" w:lastColumn="0" w:oddVBand="0" w:evenVBand="0" w:oddHBand="0" w:evenHBand="0" w:firstRowFirstColumn="0" w:firstRowLastColumn="0" w:lastRowFirstColumn="0" w:lastRowLastColumn="0"/>
+              <w:rPr>
+                <w:rFonts w:cstheme="minorHAnsi"/>
+                <w:sz w:val="20"/>
+                <w:szCs w:val="20"/>
+              </w:rPr>
+            </w:pPr>
+            <w:r>
+              <w:rPr>
+                <w:rFonts w:cstheme="minorHAnsi"/>
+                <w:sz w:val="20"/>
+                <w:szCs w:val="20"/>
+              </w:rPr>
+              <w:t>Numero que identifica Dificuldade do trilho</w:t>
+            </w:r>
+          </w:p>
+        </w:tc>
+        <w:tc>
+          <w:tcPr>
+            <w:tcW w:w="1134" w:type="dxa"/>
+            <w:tcBorders>
+              <w:top w:val="single" w:sz="4" w:space="0" w:color="9CC2E5" w:themeColor="accent1" w:themeTint="99"/>
+              <w:left w:val="single" w:sz="4" w:space="0" w:color="9CC2E5" w:themeColor="accent1" w:themeTint="99"/>
+              <w:bottom w:val="single" w:sz="4" w:space="0" w:color="9CC2E5" w:themeColor="accent1" w:themeTint="99"/>
+              <w:right w:val="single" w:sz="4" w:space="0" w:color="9CC2E5" w:themeColor="accent1" w:themeTint="99"/>
+            </w:tcBorders>
+            <w:vAlign w:val="center"/>
+            <w:hideMark/>
+          </w:tcPr>
+          <w:p>
+            <w:pPr>
+              <w:jc w:val="center"/>
+              <w:cnfStyle w:val="000000000000" w:firstRow="0" w:lastRow="0" w:firstColumn="0" w:lastColumn="0" w:oddVBand="0" w:evenVBand="0" w:oddHBand="0" w:evenHBand="0" w:firstRowFirstColumn="0" w:firstRowLastColumn="0" w:lastRowFirstColumn="0" w:lastRowLastColumn="0"/>
+              <w:rPr>
+                <w:rFonts w:cstheme="minorHAnsi"/>
+                <w:sz w:val="20"/>
+                <w:szCs w:val="20"/>
+              </w:rPr>
+            </w:pPr>
+            <w:r>
+              <w:rPr>
+                <w:rFonts w:cstheme="minorHAnsi"/>
+                <w:sz w:val="20"/>
+                <w:szCs w:val="20"/>
+              </w:rPr>
+              <w:t>Maior que zero</w:t>
+            </w:r>
+          </w:p>
+        </w:tc>
+        <w:tc>
+          <w:tcPr>
+            <w:tcW w:w="1261" w:type="dxa"/>
+            <w:tcBorders>
+              <w:top w:val="single" w:sz="4" w:space="0" w:color="9CC2E5" w:themeColor="accent1" w:themeTint="99"/>
+              <w:left w:val="single" w:sz="4" w:space="0" w:color="9CC2E5" w:themeColor="accent1" w:themeTint="99"/>
+              <w:bottom w:val="single" w:sz="4" w:space="0" w:color="9CC2E5" w:themeColor="accent1" w:themeTint="99"/>
+              <w:right w:val="single" w:sz="4" w:space="0" w:color="9CC2E5" w:themeColor="accent1" w:themeTint="99"/>
+            </w:tcBorders>
+            <w:vAlign w:val="center"/>
+            <w:hideMark/>
+          </w:tcPr>
+          <w:p>
+            <w:pPr>
+              <w:jc w:val="center"/>
+              <w:cnfStyle w:val="000000000000" w:firstRow="0" w:lastRow="0" w:firstColumn="0" w:lastColumn="0" w:oddVBand="0" w:evenVBand="0" w:oddHBand="0" w:evenHBand="0" w:firstRowFirstColumn="0" w:firstRowLastColumn="0" w:lastRowFirstColumn="0" w:lastRowLastColumn="0"/>
+              <w:rPr>
+                <w:rFonts w:cstheme="minorHAnsi"/>
+                <w:sz w:val="20"/>
+                <w:szCs w:val="20"/>
+                <w:lang w:val="en-US"/>
+              </w:rPr>
+            </w:pPr>
+            <w:r>
+              <w:rPr>
+                <w:rFonts w:cstheme="minorHAnsi"/>
+                <w:sz w:val="20"/>
+                <w:szCs w:val="20"/>
+              </w:rPr>
+              <w:t>Botão opção ou equivalente</w:t>
+            </w:r>
+          </w:p>
+          <w:p>
+            <w:pPr>
+              <w:jc w:val="center"/>
+              <w:cnfStyle w:val="000000000000" w:firstRow="0" w:lastRow="0" w:firstColumn="0" w:lastColumn="0" w:oddVBand="0" w:evenVBand="0" w:oddHBand="0" w:evenHBand="0" w:firstRowFirstColumn="0" w:firstRowLastColumn="0" w:lastRowFirstColumn="0" w:lastRowLastColumn="0"/>
+              <w:rPr>
+                <w:rFonts w:cstheme="minorHAnsi"/>
+                <w:sz w:val="20"/>
+                <w:szCs w:val="20"/>
+              </w:rPr>
+            </w:pPr>
+          </w:p>
+        </w:tc>
+        <w:tc>
+          <w:tcPr>
+            <w:tcW w:w="1574" w:type="dxa"/>
+            <w:tcBorders>
+              <w:top w:val="single" w:sz="4" w:space="0" w:color="9CC2E5" w:themeColor="accent1" w:themeTint="99"/>
+              <w:left w:val="single" w:sz="4" w:space="0" w:color="9CC2E5" w:themeColor="accent1" w:themeTint="99"/>
+              <w:bottom w:val="single" w:sz="4" w:space="0" w:color="9CC2E5" w:themeColor="accent1" w:themeTint="99"/>
+              <w:right w:val="single" w:sz="4" w:space="0" w:color="9CC2E5" w:themeColor="accent1" w:themeTint="99"/>
+            </w:tcBorders>
+            <w:vAlign w:val="center"/>
+            <w:hideMark/>
+          </w:tcPr>
+          <w:p>
+            <w:pPr>
+              <w:jc w:val="center"/>
+              <w:cnfStyle w:val="000000000000" w:firstRow="0" w:lastRow="0" w:firstColumn="0" w:lastColumn="0" w:oddVBand="0" w:evenVBand="0" w:oddHBand="0" w:evenHBand="0" w:firstRowFirstColumn="0" w:firstRowLastColumn="0" w:lastRowFirstColumn="0" w:lastRowLastColumn="0"/>
+              <w:rPr>
+                <w:rFonts w:cstheme="minorHAnsi"/>
+                <w:sz w:val="20"/>
+                <w:szCs w:val="20"/>
+              </w:rPr>
+            </w:pPr>
+            <w:r>
+              <w:rPr>
+                <w:rFonts w:cstheme="minorHAnsi"/>
+                <w:sz w:val="20"/>
+                <w:szCs w:val="20"/>
+              </w:rPr>
+              <w:t>Informado pelo sistema após seleção/ Obrigatório</w:t>
+            </w:r>
+          </w:p>
+          <w:p>
+            <w:pPr>
+              <w:jc w:val="center"/>
+              <w:cnfStyle w:val="000000000000" w:firstRow="0" w:lastRow="0" w:firstColumn="0" w:lastColumn="0" w:oddVBand="0" w:evenVBand="0" w:oddHBand="0" w:evenHBand="0" w:firstRowFirstColumn="0" w:firstRowLastColumn="0" w:lastRowFirstColumn="0" w:lastRowLastColumn="0"/>
+              <w:rPr>
+                <w:rFonts w:cstheme="minorHAnsi"/>
+                <w:sz w:val="20"/>
+                <w:szCs w:val="20"/>
+              </w:rPr>
+            </w:pPr>
+          </w:p>
+        </w:tc>
+      </w:tr>
+      <w:tr>
+        <w:trPr>
+          <w:cnfStyle w:val="000000100000" w:firstRow="0" w:lastRow="0" w:firstColumn="0" w:lastColumn="0" w:oddVBand="0" w:evenVBand="0" w:oddHBand="1" w:evenHBand="0" w:firstRowFirstColumn="0" w:firstRowLastColumn="0" w:lastRowFirstColumn="0" w:lastRowLastColumn="0"/>
+          <w:trHeight w:val="484"/>
+          <w:jc w:val="center"/>
+        </w:trPr>
+        <w:tc>
+          <w:tcPr>
+            <w:cnfStyle w:val="001000000000" w:firstRow="0" w:lastRow="0" w:firstColumn="1" w:lastColumn="0" w:oddVBand="0" w:evenVBand="0" w:oddHBand="0" w:evenHBand="0" w:firstRowFirstColumn="0" w:firstRowLastColumn="0" w:lastRowFirstColumn="0" w:lastRowLastColumn="0"/>
+            <w:tcW w:w="1838" w:type="dxa"/>
+            <w:tcBorders>
+              <w:top w:val="single" w:sz="4" w:space="0" w:color="9CC2E5" w:themeColor="accent1" w:themeTint="99"/>
+              <w:left w:val="single" w:sz="4" w:space="0" w:color="9CC2E5" w:themeColor="accent1" w:themeTint="99"/>
+              <w:bottom w:val="single" w:sz="4" w:space="0" w:color="9CC2E5" w:themeColor="accent1" w:themeTint="99"/>
+              <w:right w:val="single" w:sz="4" w:space="0" w:color="9CC2E5" w:themeColor="accent1" w:themeTint="99"/>
+            </w:tcBorders>
+            <w:vAlign w:val="center"/>
+          </w:tcPr>
+          <w:p>
+            <w:pPr>
+              <w:rPr>
+                <w:rFonts w:cstheme="minorHAnsi"/>
+                <w:sz w:val="20"/>
+                <w:szCs w:val="20"/>
+                <w:lang w:val="en-US"/>
+              </w:rPr>
+            </w:pPr>
+            <w:r>
+              <w:rPr>
+                <w:rFonts w:cstheme="minorHAnsi"/>
+                <w:sz w:val="20"/>
+                <w:szCs w:val="20"/>
+              </w:rPr>
+              <w:t>Data_Inicio</w:t>
+            </w:r>
+            <w:r>
+              <w:rPr>
+                <w:rFonts w:cstheme="minorHAnsi"/>
+                <w:sz w:val="20"/>
+                <w:szCs w:val="20"/>
+              </w:rPr>
+              <w:tab/>
+            </w:r>
+          </w:p>
+        </w:tc>
+        <w:tc>
+          <w:tcPr>
+            <w:tcW w:w="1276" w:type="dxa"/>
+            <w:tcBorders>
+              <w:top w:val="single" w:sz="4" w:space="0" w:color="9CC2E5" w:themeColor="accent1" w:themeTint="99"/>
+              <w:left w:val="single" w:sz="4" w:space="0" w:color="9CC2E5" w:themeColor="accent1" w:themeTint="99"/>
+              <w:bottom w:val="single" w:sz="4" w:space="0" w:color="9CC2E5" w:themeColor="accent1" w:themeTint="99"/>
+              <w:right w:val="single" w:sz="4" w:space="0" w:color="9CC2E5" w:themeColor="accent1" w:themeTint="99"/>
+            </w:tcBorders>
+            <w:vAlign w:val="center"/>
+          </w:tcPr>
+          <w:p>
+            <w:pPr>
+              <w:jc w:val="center"/>
+              <w:cnfStyle w:val="000000100000" w:firstRow="0" w:lastRow="0" w:firstColumn="0" w:lastColumn="0" w:oddVBand="0" w:evenVBand="0" w:oddHBand="1" w:evenHBand="0" w:firstRowFirstColumn="0" w:firstRowLastColumn="0" w:lastRowFirstColumn="0" w:lastRowLastColumn="0"/>
+              <w:rPr>
+                <w:rFonts w:cstheme="minorHAnsi"/>
+                <w:sz w:val="20"/>
+                <w:szCs w:val="20"/>
+              </w:rPr>
+            </w:pPr>
+            <w:r>
+              <w:rPr>
+                <w:rFonts w:cstheme="minorHAnsi"/>
+                <w:sz w:val="20"/>
+                <w:szCs w:val="20"/>
+              </w:rPr>
+              <w:t>Date</w:t>
+            </w:r>
+          </w:p>
+        </w:tc>
+        <w:tc>
+          <w:tcPr>
+            <w:tcW w:w="1984" w:type="dxa"/>
+            <w:tcBorders>
+              <w:top w:val="single" w:sz="4" w:space="0" w:color="9CC2E5" w:themeColor="accent1" w:themeTint="99"/>
+              <w:left w:val="single" w:sz="4" w:space="0" w:color="9CC2E5" w:themeColor="accent1" w:themeTint="99"/>
+              <w:bottom w:val="single" w:sz="4" w:space="0" w:color="9CC2E5" w:themeColor="accent1" w:themeTint="99"/>
+              <w:right w:val="single" w:sz="4" w:space="0" w:color="9CC2E5" w:themeColor="accent1" w:themeTint="99"/>
+            </w:tcBorders>
+            <w:vAlign w:val="center"/>
+          </w:tcPr>
+          <w:p>
+            <w:pPr>
+              <w:jc w:val="center"/>
+              <w:cnfStyle w:val="000000100000" w:firstRow="0" w:lastRow="0" w:firstColumn="0" w:lastColumn="0" w:oddVBand="0" w:evenVBand="0" w:oddHBand="1" w:evenHBand="0" w:firstRowFirstColumn="0" w:firstRowLastColumn="0" w:lastRowFirstColumn="0" w:lastRowLastColumn="0"/>
+              <w:rPr>
+                <w:rFonts w:cstheme="minorHAnsi"/>
+                <w:sz w:val="20"/>
+                <w:szCs w:val="20"/>
+              </w:rPr>
+            </w:pPr>
+            <w:r>
+              <w:rPr>
+                <w:rFonts w:cstheme="minorHAnsi"/>
+                <w:sz w:val="20"/>
+                <w:szCs w:val="20"/>
+              </w:rPr>
+              <w:t>Nome do trilho</w:t>
+            </w:r>
+          </w:p>
+        </w:tc>
+        <w:tc>
+          <w:tcPr>
+            <w:tcW w:w="1134" w:type="dxa"/>
+            <w:tcBorders>
+              <w:top w:val="single" w:sz="4" w:space="0" w:color="9CC2E5" w:themeColor="accent1" w:themeTint="99"/>
+              <w:left w:val="single" w:sz="4" w:space="0" w:color="9CC2E5" w:themeColor="accent1" w:themeTint="99"/>
+              <w:bottom w:val="single" w:sz="4" w:space="0" w:color="9CC2E5" w:themeColor="accent1" w:themeTint="99"/>
+              <w:right w:val="single" w:sz="4" w:space="0" w:color="9CC2E5" w:themeColor="accent1" w:themeTint="99"/>
+            </w:tcBorders>
+            <w:vAlign w:val="center"/>
+          </w:tcPr>
+          <w:p>
+            <w:pPr>
+              <w:jc w:val="center"/>
+              <w:cnfStyle w:val="000000100000" w:firstRow="0" w:lastRow="0" w:firstColumn="0" w:lastColumn="0" w:oddVBand="0" w:evenVBand="0" w:oddHBand="1" w:evenHBand="0" w:firstRowFirstColumn="0" w:firstRowLastColumn="0" w:lastRowFirstColumn="0" w:lastRowLastColumn="0"/>
+              <w:rPr>
+                <w:rFonts w:cstheme="minorHAnsi"/>
+                <w:sz w:val="20"/>
+                <w:szCs w:val="20"/>
+              </w:rPr>
+            </w:pPr>
+            <w:r>
+              <w:rPr>
+                <w:rFonts w:cstheme="minorHAnsi"/>
+                <w:sz w:val="20"/>
+                <w:szCs w:val="20"/>
+              </w:rPr>
+              <w:t>Mínimo 2 carateres</w:t>
+            </w:r>
+          </w:p>
+        </w:tc>
+        <w:tc>
+          <w:tcPr>
+            <w:tcW w:w="1261" w:type="dxa"/>
+            <w:tcBorders>
+              <w:top w:val="single" w:sz="4" w:space="0" w:color="9CC2E5" w:themeColor="accent1" w:themeTint="99"/>
+              <w:left w:val="single" w:sz="4" w:space="0" w:color="9CC2E5" w:themeColor="accent1" w:themeTint="99"/>
+              <w:bottom w:val="single" w:sz="4" w:space="0" w:color="9CC2E5" w:themeColor="accent1" w:themeTint="99"/>
+              <w:right w:val="single" w:sz="4" w:space="0" w:color="9CC2E5" w:themeColor="accent1" w:themeTint="99"/>
+            </w:tcBorders>
+            <w:vAlign w:val="center"/>
+          </w:tcPr>
+          <w:p>
+            <w:pPr>
+              <w:jc w:val="center"/>
+              <w:cnfStyle w:val="000000100000" w:firstRow="0" w:lastRow="0" w:firstColumn="0" w:lastColumn="0" w:oddVBand="0" w:evenVBand="0" w:oddHBand="1" w:evenHBand="0" w:firstRowFirstColumn="0" w:firstRowLastColumn="0" w:lastRowFirstColumn="0" w:lastRowLastColumn="0"/>
+              <w:rPr>
+                <w:rFonts w:cstheme="minorHAnsi"/>
+                <w:sz w:val="20"/>
+                <w:szCs w:val="20"/>
+              </w:rPr>
+            </w:pPr>
+            <w:r>
+              <w:rPr>
+                <w:rFonts w:cstheme="minorHAnsi"/>
+                <w:sz w:val="20"/>
+                <w:szCs w:val="20"/>
+              </w:rPr>
+              <w:t>50</w:t>
+            </w:r>
+          </w:p>
+          <w:p>
+            <w:pPr>
+              <w:jc w:val="center"/>
+              <w:cnfStyle w:val="000000100000" w:firstRow="0" w:lastRow="0" w:firstColumn="0" w:lastColumn="0" w:oddVBand="0" w:evenVBand="0" w:oddHBand="1" w:evenHBand="0" w:firstRowFirstColumn="0" w:firstRowLastColumn="0" w:lastRowFirstColumn="0" w:lastRowLastColumn="0"/>
+              <w:rPr>
+                <w:rFonts w:cstheme="minorHAnsi"/>
+                <w:sz w:val="20"/>
+                <w:szCs w:val="20"/>
+              </w:rPr>
+            </w:pPr>
+            <w:r>
+              <w:rPr>
+                <w:rFonts w:cstheme="minorHAnsi"/>
+                <w:sz w:val="20"/>
+                <w:szCs w:val="20"/>
+              </w:rPr>
+              <w:t>Caracteres</w:t>
+            </w:r>
+          </w:p>
+        </w:tc>
+        <w:tc>
+          <w:tcPr>
+            <w:tcW w:w="1574" w:type="dxa"/>
+            <w:tcBorders>
+              <w:top w:val="single" w:sz="4" w:space="0" w:color="9CC2E5" w:themeColor="accent1" w:themeTint="99"/>
+              <w:left w:val="single" w:sz="4" w:space="0" w:color="9CC2E5" w:themeColor="accent1" w:themeTint="99"/>
+              <w:bottom w:val="single" w:sz="4" w:space="0" w:color="9CC2E5" w:themeColor="accent1" w:themeTint="99"/>
+              <w:right w:val="single" w:sz="4" w:space="0" w:color="9CC2E5" w:themeColor="accent1" w:themeTint="99"/>
+            </w:tcBorders>
+            <w:vAlign w:val="center"/>
+          </w:tcPr>
+          <w:p>
+            <w:pPr>
+              <w:jc w:val="center"/>
+              <w:cnfStyle w:val="000000100000" w:firstRow="0" w:lastRow="0" w:firstColumn="0" w:lastColumn="0" w:oddVBand="0" w:evenVBand="0" w:oddHBand="1" w:evenHBand="0" w:firstRowFirstColumn="0" w:firstRowLastColumn="0" w:lastRowFirstColumn="0" w:lastRowLastColumn="0"/>
+              <w:rPr>
+                <w:rFonts w:cstheme="minorHAnsi"/>
+                <w:sz w:val="20"/>
+                <w:szCs w:val="20"/>
+              </w:rPr>
+            </w:pPr>
+            <w:r>
+              <w:rPr>
+                <w:rFonts w:cstheme="minorHAnsi"/>
+                <w:sz w:val="20"/>
+                <w:szCs w:val="20"/>
+              </w:rPr>
+              <w:t>Obrigatório/Não nulo</w:t>
+            </w:r>
+          </w:p>
+        </w:tc>
+      </w:tr>
+      <w:tr>
+        <w:trPr>
+          <w:trHeight w:val="484"/>
+          <w:jc w:val="center"/>
+        </w:trPr>
+        <w:tc>
+          <w:tcPr>
+            <w:cnfStyle w:val="001000000000" w:firstRow="0" w:lastRow="0" w:firstColumn="1" w:lastColumn="0" w:oddVBand="0" w:evenVBand="0" w:oddHBand="0" w:evenHBand="0" w:firstRowFirstColumn="0" w:firstRowLastColumn="0" w:lastRowFirstColumn="0" w:lastRowLastColumn="0"/>
+            <w:tcW w:w="1838" w:type="dxa"/>
+            <w:tcBorders>
+              <w:top w:val="single" w:sz="4" w:space="0" w:color="9CC2E5" w:themeColor="accent1" w:themeTint="99"/>
+              <w:left w:val="single" w:sz="4" w:space="0" w:color="9CC2E5" w:themeColor="accent1" w:themeTint="99"/>
+              <w:bottom w:val="single" w:sz="4" w:space="0" w:color="9CC2E5" w:themeColor="accent1" w:themeTint="99"/>
+              <w:right w:val="single" w:sz="4" w:space="0" w:color="9CC2E5" w:themeColor="accent1" w:themeTint="99"/>
+            </w:tcBorders>
+            <w:vAlign w:val="center"/>
+          </w:tcPr>
+          <w:p>
+            <w:pPr>
+              <w:rPr>
+                <w:rFonts w:cstheme="minorHAnsi"/>
+                <w:sz w:val="20"/>
+                <w:szCs w:val="20"/>
+                <w:lang w:val="en-US"/>
+              </w:rPr>
+            </w:pPr>
+            <w:r>
+              <w:rPr>
+                <w:rFonts w:cstheme="minorHAnsi"/>
+                <w:sz w:val="20"/>
+                <w:szCs w:val="20"/>
+              </w:rPr>
+              <w:t>Data_Fim</w:t>
+            </w:r>
+          </w:p>
+        </w:tc>
+        <w:tc>
+          <w:tcPr>
+            <w:tcW w:w="1276" w:type="dxa"/>
+            <w:tcBorders>
+              <w:top w:val="single" w:sz="4" w:space="0" w:color="9CC2E5" w:themeColor="accent1" w:themeTint="99"/>
+              <w:left w:val="single" w:sz="4" w:space="0" w:color="9CC2E5" w:themeColor="accent1" w:themeTint="99"/>
+              <w:bottom w:val="single" w:sz="4" w:space="0" w:color="9CC2E5" w:themeColor="accent1" w:themeTint="99"/>
+              <w:right w:val="single" w:sz="4" w:space="0" w:color="9CC2E5" w:themeColor="accent1" w:themeTint="99"/>
+            </w:tcBorders>
+            <w:vAlign w:val="center"/>
+          </w:tcPr>
+          <w:p>
+            <w:pPr>
+              <w:jc w:val="center"/>
+              <w:cnfStyle w:val="000000000000" w:firstRow="0" w:lastRow="0" w:firstColumn="0" w:lastColumn="0" w:oddVBand="0" w:evenVBand="0" w:oddHBand="0" w:evenHBand="0" w:firstRowFirstColumn="0" w:firstRowLastColumn="0" w:lastRowFirstColumn="0" w:lastRowLastColumn="0"/>
+              <w:rPr>
+                <w:rFonts w:cstheme="minorHAnsi"/>
+                <w:sz w:val="20"/>
+                <w:szCs w:val="20"/>
+              </w:rPr>
+            </w:pPr>
+            <w:r>
+              <w:rPr>
+                <w:rFonts w:cstheme="minorHAnsi"/>
+                <w:sz w:val="20"/>
+                <w:szCs w:val="20"/>
+              </w:rPr>
+              <w:t>Date</w:t>
+            </w:r>
+          </w:p>
+        </w:tc>
+        <w:tc>
+          <w:tcPr>
+            <w:tcW w:w="1984" w:type="dxa"/>
+            <w:tcBorders>
+              <w:top w:val="single" w:sz="4" w:space="0" w:color="9CC2E5" w:themeColor="accent1" w:themeTint="99"/>
+              <w:left w:val="single" w:sz="4" w:space="0" w:color="9CC2E5" w:themeColor="accent1" w:themeTint="99"/>
+              <w:bottom w:val="single" w:sz="4" w:space="0" w:color="9CC2E5" w:themeColor="accent1" w:themeTint="99"/>
+              <w:right w:val="single" w:sz="4" w:space="0" w:color="9CC2E5" w:themeColor="accent1" w:themeTint="99"/>
+            </w:tcBorders>
+            <w:vAlign w:val="center"/>
+          </w:tcPr>
+          <w:p>
+            <w:pPr>
+              <w:jc w:val="center"/>
+              <w:cnfStyle w:val="000000000000" w:firstRow="0" w:lastRow="0" w:firstColumn="0" w:lastColumn="0" w:oddVBand="0" w:evenVBand="0" w:oddHBand="0" w:evenHBand="0" w:firstRowFirstColumn="0" w:firstRowLastColumn="0" w:lastRowFirstColumn="0" w:lastRowLastColumn="0"/>
+              <w:rPr>
+                <w:rFonts w:cstheme="minorHAnsi"/>
+                <w:sz w:val="20"/>
+                <w:szCs w:val="20"/>
+              </w:rPr>
+            </w:pPr>
+            <w:r>
+              <w:rPr>
+                <w:rFonts w:cstheme="minorHAnsi"/>
+                <w:sz w:val="20"/>
+                <w:szCs w:val="20"/>
+              </w:rPr>
+              <w:t>Descrição Detalhada do trilho</w:t>
+            </w:r>
+          </w:p>
+        </w:tc>
+        <w:tc>
+          <w:tcPr>
+            <w:tcW w:w="1134" w:type="dxa"/>
+            <w:tcBorders>
+              <w:top w:val="single" w:sz="4" w:space="0" w:color="9CC2E5" w:themeColor="accent1" w:themeTint="99"/>
+              <w:left w:val="single" w:sz="4" w:space="0" w:color="9CC2E5" w:themeColor="accent1" w:themeTint="99"/>
+              <w:bottom w:val="single" w:sz="4" w:space="0" w:color="9CC2E5" w:themeColor="accent1" w:themeTint="99"/>
+              <w:right w:val="single" w:sz="4" w:space="0" w:color="9CC2E5" w:themeColor="accent1" w:themeTint="99"/>
+            </w:tcBorders>
+            <w:vAlign w:val="center"/>
+          </w:tcPr>
+          <w:p>
+            <w:pPr>
+              <w:jc w:val="center"/>
+              <w:cnfStyle w:val="000000000000" w:firstRow="0" w:lastRow="0" w:firstColumn="0" w:lastColumn="0" w:oddVBand="0" w:evenVBand="0" w:oddHBand="0" w:evenHBand="0" w:firstRowFirstColumn="0" w:firstRowLastColumn="0" w:lastRowFirstColumn="0" w:lastRowLastColumn="0"/>
+              <w:rPr>
+                <w:rFonts w:cstheme="minorHAnsi"/>
+                <w:sz w:val="20"/>
+                <w:szCs w:val="20"/>
+              </w:rPr>
+            </w:pPr>
+            <w:r>
+              <w:rPr>
+                <w:rFonts w:cstheme="minorHAnsi"/>
+                <w:sz w:val="20"/>
+                <w:szCs w:val="20"/>
+              </w:rPr>
+              <w:t>Mínimo 5 carateres</w:t>
+            </w:r>
+          </w:p>
+        </w:tc>
+        <w:tc>
+          <w:tcPr>
+            <w:tcW w:w="1261" w:type="dxa"/>
+            <w:tcBorders>
+              <w:top w:val="single" w:sz="4" w:space="0" w:color="9CC2E5" w:themeColor="accent1" w:themeTint="99"/>
+              <w:left w:val="single" w:sz="4" w:space="0" w:color="9CC2E5" w:themeColor="accent1" w:themeTint="99"/>
+              <w:bottom w:val="single" w:sz="4" w:space="0" w:color="9CC2E5" w:themeColor="accent1" w:themeTint="99"/>
+              <w:right w:val="single" w:sz="4" w:space="0" w:color="9CC2E5" w:themeColor="accent1" w:themeTint="99"/>
+            </w:tcBorders>
+            <w:vAlign w:val="center"/>
+          </w:tcPr>
+          <w:p>
+            <w:pPr>
+              <w:jc w:val="center"/>
+              <w:cnfStyle w:val="000000000000" w:firstRow="0" w:lastRow="0" w:firstColumn="0" w:lastColumn="0" w:oddVBand="0" w:evenVBand="0" w:oddHBand="0" w:evenHBand="0" w:firstRowFirstColumn="0" w:firstRowLastColumn="0" w:lastRowFirstColumn="0" w:lastRowLastColumn="0"/>
+              <w:rPr>
+                <w:rFonts w:cstheme="minorHAnsi"/>
+                <w:sz w:val="20"/>
+                <w:szCs w:val="20"/>
+              </w:rPr>
+            </w:pPr>
+            <w:r>
+              <w:rPr>
+                <w:rFonts w:cstheme="minorHAnsi"/>
+                <w:sz w:val="20"/>
+                <w:szCs w:val="20"/>
+              </w:rPr>
+              <w:t>200 Caracteres</w:t>
+            </w:r>
+          </w:p>
+        </w:tc>
+        <w:tc>
+          <w:tcPr>
+            <w:tcW w:w="1574" w:type="dxa"/>
+            <w:tcBorders>
+              <w:top w:val="single" w:sz="4" w:space="0" w:color="9CC2E5" w:themeColor="accent1" w:themeTint="99"/>
+              <w:left w:val="single" w:sz="4" w:space="0" w:color="9CC2E5" w:themeColor="accent1" w:themeTint="99"/>
+              <w:bottom w:val="single" w:sz="4" w:space="0" w:color="9CC2E5" w:themeColor="accent1" w:themeTint="99"/>
+              <w:right w:val="single" w:sz="4" w:space="0" w:color="9CC2E5" w:themeColor="accent1" w:themeTint="99"/>
+            </w:tcBorders>
+            <w:vAlign w:val="center"/>
+          </w:tcPr>
+          <w:p>
+            <w:pPr>
+              <w:jc w:val="center"/>
+              <w:cnfStyle w:val="000000000000" w:firstRow="0" w:lastRow="0" w:firstColumn="0" w:lastColumn="0" w:oddVBand="0" w:evenVBand="0" w:oddHBand="0" w:evenHBand="0" w:firstRowFirstColumn="0" w:firstRowLastColumn="0" w:lastRowFirstColumn="0" w:lastRowLastColumn="0"/>
+              <w:rPr>
+                <w:rFonts w:cstheme="minorHAnsi"/>
+                <w:sz w:val="20"/>
+                <w:szCs w:val="20"/>
+              </w:rPr>
+            </w:pPr>
+            <w:r>
+              <w:rPr>
+                <w:rFonts w:cstheme="minorHAnsi"/>
+                <w:sz w:val="20"/>
+                <w:szCs w:val="20"/>
+              </w:rPr>
+              <w:t>Obrigatório/Não nulo</w:t>
+            </w:r>
+          </w:p>
+        </w:tc>
+      </w:tr>
+    </w:tbl>
+    <w:p/>
+    <w:p>
+      <w:r>
+        <w:tab/>
+      </w:r>
+    </w:p>
+    <w:p>
+      <w:pPr>
+        <w:pStyle w:val="Cabealho3"/>
+        <w:rPr>
+          <w:lang w:val="pt-PT"/>
+        </w:rPr>
+      </w:pPr>
+      <w:r>
+        <w:rPr>
+          <w:lang w:val="pt-PT"/>
+        </w:rPr>
+        <w:lastRenderedPageBreak/>
+        <w:t>9.3</w:t>
+      </w:r>
+      <w:r>
+        <w:rPr>
+          <w:lang w:val="pt-PT"/>
+        </w:rPr>
+        <w:t>.2. Operações</w:t>
+      </w:r>
+    </w:p>
+    <w:p>
+      <w:pPr>
+        <w:rPr>
+          <w:lang w:val="pt-PT"/>
+        </w:rPr>
+      </w:pPr>
+    </w:p>
+    <w:tbl>
+      <w:tblPr>
+        <w:tblStyle w:val="TabeladeGrade4-nfase21"/>
+        <w:tblW w:w="0" w:type="auto"/>
+        <w:tblLook w:val="04A0" w:firstRow="1" w:lastRow="0" w:firstColumn="1" w:lastColumn="0" w:noHBand="0" w:noVBand="1"/>
+      </w:tblPr>
+      <w:tblGrid>
+        <w:gridCol w:w="1413"/>
+        <w:gridCol w:w="7081"/>
+      </w:tblGrid>
+      <w:tr>
+        <w:trPr>
+          <w:cnfStyle w:val="100000000000" w:firstRow="1" w:lastRow="0" w:firstColumn="0" w:lastColumn="0" w:oddVBand="0" w:evenVBand="0" w:oddHBand="0" w:evenHBand="0" w:firstRowFirstColumn="0" w:firstRowLastColumn="0" w:lastRowFirstColumn="0" w:lastRowLastColumn="0"/>
+        </w:trPr>
+        <w:tc>
+          <w:tcPr>
+            <w:cnfStyle w:val="001000000000" w:firstRow="0" w:lastRow="0" w:firstColumn="1" w:lastColumn="0" w:oddVBand="0" w:evenVBand="0" w:oddHBand="0" w:evenHBand="0" w:firstRowFirstColumn="0" w:firstRowLastColumn="0" w:lastRowFirstColumn="0" w:lastRowLastColumn="0"/>
+            <w:tcW w:w="1413" w:type="dxa"/>
+            <w:hideMark/>
+          </w:tcPr>
+          <w:p>
+            <w:r>
+              <w:t>Nome</w:t>
+            </w:r>
+          </w:p>
+        </w:tc>
+        <w:tc>
+          <w:tcPr>
+            <w:tcW w:w="7081" w:type="dxa"/>
+            <w:hideMark/>
+          </w:tcPr>
+          <w:p>
+            <w:pPr>
+              <w:cnfStyle w:val="100000000000" w:firstRow="1" w:lastRow="0" w:firstColumn="0" w:lastColumn="0" w:oddVBand="0" w:evenVBand="0" w:oddHBand="0" w:evenHBand="0" w:firstRowFirstColumn="0" w:firstRowLastColumn="0" w:lastRowFirstColumn="0" w:lastRowLastColumn="0"/>
+            </w:pPr>
+            <w:r>
+              <w:t>Descrição</w:t>
+            </w:r>
+          </w:p>
+        </w:tc>
+      </w:tr>
+      <w:tr>
+        <w:trPr>
+          <w:cnfStyle w:val="000000100000" w:firstRow="0" w:lastRow="0" w:firstColumn="0" w:lastColumn="0" w:oddVBand="0" w:evenVBand="0" w:oddHBand="1" w:evenHBand="0" w:firstRowFirstColumn="0" w:firstRowLastColumn="0" w:lastRowFirstColumn="0" w:lastRowLastColumn="0"/>
+        </w:trPr>
+        <w:tc>
+          <w:tcPr>
+            <w:cnfStyle w:val="001000000000" w:firstRow="0" w:lastRow="0" w:firstColumn="1" w:lastColumn="0" w:oddVBand="0" w:evenVBand="0" w:oddHBand="0" w:evenHBand="0" w:firstRowFirstColumn="0" w:firstRowLastColumn="0" w:lastRowFirstColumn="0" w:lastRowLastColumn="0"/>
+            <w:tcW w:w="1413" w:type="dxa"/>
+            <w:tcBorders>
+              <w:top w:val="single" w:sz="4" w:space="0" w:color="F4B083" w:themeColor="accent2" w:themeTint="99"/>
+              <w:left w:val="single" w:sz="4" w:space="0" w:color="F4B083" w:themeColor="accent2" w:themeTint="99"/>
+              <w:bottom w:val="single" w:sz="4" w:space="0" w:color="F4B083" w:themeColor="accent2" w:themeTint="99"/>
+              <w:right w:val="single" w:sz="4" w:space="0" w:color="F4B083" w:themeColor="accent2" w:themeTint="99"/>
+            </w:tcBorders>
+            <w:hideMark/>
+          </w:tcPr>
+          <w:p>
+            <w:pPr>
+              <w:rPr>
+                <w:rFonts w:cstheme="minorHAnsi"/>
+                <w:sz w:val="20"/>
+                <w:szCs w:val="20"/>
+              </w:rPr>
+            </w:pPr>
+            <w:r>
+              <w:rPr>
+                <w:rFonts w:cstheme="minorHAnsi"/>
+                <w:sz w:val="20"/>
+                <w:szCs w:val="20"/>
+              </w:rPr>
+              <w:t>Inserir()</w:t>
+            </w:r>
+          </w:p>
+        </w:tc>
+        <w:tc>
+          <w:tcPr>
+            <w:tcW w:w="7081" w:type="dxa"/>
+            <w:tcBorders>
+              <w:top w:val="single" w:sz="4" w:space="0" w:color="F4B083" w:themeColor="accent2" w:themeTint="99"/>
+              <w:left w:val="single" w:sz="4" w:space="0" w:color="F4B083" w:themeColor="accent2" w:themeTint="99"/>
+              <w:bottom w:val="single" w:sz="4" w:space="0" w:color="F4B083" w:themeColor="accent2" w:themeTint="99"/>
+              <w:right w:val="single" w:sz="4" w:space="0" w:color="F4B083" w:themeColor="accent2" w:themeTint="99"/>
+            </w:tcBorders>
+            <w:hideMark/>
+          </w:tcPr>
+          <w:p>
+            <w:pPr>
+              <w:cnfStyle w:val="000000100000" w:firstRow="0" w:lastRow="0" w:firstColumn="0" w:lastColumn="0" w:oddVBand="0" w:evenVBand="0" w:oddHBand="1" w:evenHBand="0" w:firstRowFirstColumn="0" w:firstRowLastColumn="0" w:lastRowFirstColumn="0" w:lastRowLastColumn="0"/>
+              <w:rPr>
+                <w:rFonts w:cstheme="minorHAnsi"/>
+                <w:sz w:val="20"/>
+                <w:szCs w:val="20"/>
+              </w:rPr>
+            </w:pPr>
+            <w:r>
+              <w:rPr>
+                <w:rFonts w:cstheme="minorHAnsi"/>
+                <w:sz w:val="20"/>
+                <w:szCs w:val="20"/>
+              </w:rPr>
+              <w:t>Operação que permite inserir um trilho</w:t>
+            </w:r>
+          </w:p>
+          <w:p>
+            <w:pPr>
+              <w:pStyle w:val="PargrafodaLista"/>
+              <w:numPr>
+                <w:ilvl w:val="0"/>
+                <w:numId w:val="10"/>
+              </w:numPr>
+              <w:cnfStyle w:val="000000100000" w:firstRow="0" w:lastRow="0" w:firstColumn="0" w:lastColumn="0" w:oddVBand="0" w:evenVBand="0" w:oddHBand="1" w:evenHBand="0" w:firstRowFirstColumn="0" w:firstRowLastColumn="0" w:lastRowFirstColumn="0" w:lastRowLastColumn="0"/>
+              <w:rPr>
+                <w:rFonts w:cstheme="minorHAnsi"/>
+                <w:sz w:val="20"/>
+                <w:szCs w:val="20"/>
+              </w:rPr>
+            </w:pPr>
+            <w:r>
+              <w:rPr>
+                <w:rFonts w:cstheme="minorHAnsi"/>
+                <w:sz w:val="20"/>
+                <w:szCs w:val="20"/>
+              </w:rPr>
+              <w:t xml:space="preserve">Introduzir </w:t>
+            </w:r>
+            <w:r>
+              <w:rPr>
+                <w:rStyle w:val="CodeChar"/>
+                <w:rFonts w:asciiTheme="minorHAnsi" w:hAnsiTheme="minorHAnsi" w:cstheme="minorHAnsi"/>
+                <w:sz w:val="20"/>
+                <w:szCs w:val="20"/>
+              </w:rPr>
+              <w:t>trilho</w:t>
+            </w:r>
+            <w:r>
+              <w:rPr>
+                <w:rFonts w:cstheme="minorHAnsi"/>
+                <w:sz w:val="20"/>
+                <w:szCs w:val="20"/>
+              </w:rPr>
+              <w:t>.</w:t>
+            </w:r>
+          </w:p>
+          <w:p>
+            <w:pPr>
+              <w:pStyle w:val="PargrafodaLista"/>
+              <w:numPr>
+                <w:ilvl w:val="0"/>
+                <w:numId w:val="10"/>
+              </w:numPr>
+              <w:cnfStyle w:val="000000100000" w:firstRow="0" w:lastRow="0" w:firstColumn="0" w:lastColumn="0" w:oddVBand="0" w:evenVBand="0" w:oddHBand="1" w:evenHBand="0" w:firstRowFirstColumn="0" w:firstRowLastColumn="0" w:lastRowFirstColumn="0" w:lastRowLastColumn="0"/>
+              <w:rPr>
+                <w:rFonts w:cstheme="minorHAnsi"/>
+                <w:sz w:val="20"/>
+                <w:szCs w:val="20"/>
+              </w:rPr>
+            </w:pPr>
+            <w:r>
+              <w:rPr>
+                <w:rFonts w:cstheme="minorHAnsi"/>
+                <w:sz w:val="20"/>
+                <w:szCs w:val="20"/>
+              </w:rPr>
+              <w:t xml:space="preserve">O sistema gera o </w:t>
+            </w:r>
+            <w:r>
+              <w:rPr>
+                <w:rStyle w:val="CodeChar"/>
+                <w:rFonts w:asciiTheme="minorHAnsi" w:hAnsiTheme="minorHAnsi" w:cstheme="minorHAnsi"/>
+                <w:sz w:val="20"/>
+                <w:szCs w:val="20"/>
+              </w:rPr>
+              <w:t>Id_Trilho</w:t>
+            </w:r>
+            <w:r>
+              <w:rPr>
+                <w:rFonts w:cstheme="minorHAnsi"/>
+                <w:sz w:val="20"/>
+                <w:szCs w:val="20"/>
+              </w:rPr>
+              <w:t>.</w:t>
+            </w:r>
+          </w:p>
+        </w:tc>
+      </w:tr>
+      <w:tr>
+        <w:tc>
+          <w:tcPr>
+            <w:cnfStyle w:val="001000000000" w:firstRow="0" w:lastRow="0" w:firstColumn="1" w:lastColumn="0" w:oddVBand="0" w:evenVBand="0" w:oddHBand="0" w:evenHBand="0" w:firstRowFirstColumn="0" w:firstRowLastColumn="0" w:lastRowFirstColumn="0" w:lastRowLastColumn="0"/>
+            <w:tcW w:w="1413" w:type="dxa"/>
+            <w:tcBorders>
+              <w:top w:val="single" w:sz="4" w:space="0" w:color="F4B083" w:themeColor="accent2" w:themeTint="99"/>
+              <w:left w:val="single" w:sz="4" w:space="0" w:color="F4B083" w:themeColor="accent2" w:themeTint="99"/>
+              <w:bottom w:val="single" w:sz="4" w:space="0" w:color="F4B083" w:themeColor="accent2" w:themeTint="99"/>
+              <w:right w:val="single" w:sz="4" w:space="0" w:color="F4B083" w:themeColor="accent2" w:themeTint="99"/>
+            </w:tcBorders>
+            <w:hideMark/>
+          </w:tcPr>
+          <w:p>
+            <w:pPr>
+              <w:rPr>
+                <w:rFonts w:cstheme="minorHAnsi"/>
+                <w:sz w:val="20"/>
+                <w:szCs w:val="20"/>
+              </w:rPr>
+            </w:pPr>
+            <w:r>
+              <w:rPr>
+                <w:rFonts w:cstheme="minorHAnsi"/>
+                <w:sz w:val="20"/>
+                <w:szCs w:val="20"/>
+              </w:rPr>
+              <w:t>Consultar()</w:t>
+            </w:r>
+          </w:p>
+        </w:tc>
+        <w:tc>
+          <w:tcPr>
+            <w:tcW w:w="7081" w:type="dxa"/>
+            <w:tcBorders>
+              <w:top w:val="single" w:sz="4" w:space="0" w:color="F4B083" w:themeColor="accent2" w:themeTint="99"/>
+              <w:left w:val="single" w:sz="4" w:space="0" w:color="F4B083" w:themeColor="accent2" w:themeTint="99"/>
+              <w:bottom w:val="single" w:sz="4" w:space="0" w:color="F4B083" w:themeColor="accent2" w:themeTint="99"/>
+              <w:right w:val="single" w:sz="4" w:space="0" w:color="F4B083" w:themeColor="accent2" w:themeTint="99"/>
+            </w:tcBorders>
+            <w:hideMark/>
+          </w:tcPr>
+          <w:p>
+            <w:pPr>
+              <w:cnfStyle w:val="000000000000" w:firstRow="0" w:lastRow="0" w:firstColumn="0" w:lastColumn="0" w:oddVBand="0" w:evenVBand="0" w:oddHBand="0" w:evenHBand="0" w:firstRowFirstColumn="0" w:firstRowLastColumn="0" w:lastRowFirstColumn="0" w:lastRowLastColumn="0"/>
+              <w:rPr>
+                <w:rFonts w:cstheme="minorHAnsi"/>
+                <w:sz w:val="20"/>
+                <w:szCs w:val="20"/>
+              </w:rPr>
+            </w:pPr>
+            <w:r>
+              <w:rPr>
+                <w:rFonts w:cstheme="minorHAnsi"/>
+                <w:sz w:val="20"/>
+                <w:szCs w:val="20"/>
+              </w:rPr>
+              <w:t>Operação que permite consultar trilhos</w:t>
+            </w:r>
+          </w:p>
+          <w:p>
+            <w:pPr>
+              <w:pStyle w:val="PargrafodaLista"/>
+              <w:numPr>
+                <w:ilvl w:val="0"/>
+                <w:numId w:val="9"/>
+              </w:numPr>
+              <w:cnfStyle w:val="000000000000" w:firstRow="0" w:lastRow="0" w:firstColumn="0" w:lastColumn="0" w:oddVBand="0" w:evenVBand="0" w:oddHBand="0" w:evenHBand="0" w:firstRowFirstColumn="0" w:firstRowLastColumn="0" w:lastRowFirstColumn="0" w:lastRowLastColumn="0"/>
+              <w:rPr>
+                <w:rFonts w:cstheme="minorHAnsi"/>
+                <w:sz w:val="20"/>
+                <w:szCs w:val="20"/>
+              </w:rPr>
+            </w:pPr>
+            <w:r>
+              <w:rPr>
+                <w:rFonts w:cstheme="minorHAnsi"/>
+                <w:sz w:val="20"/>
+                <w:szCs w:val="20"/>
+              </w:rPr>
+              <w:t>Selecionar pagina trilhos</w:t>
+            </w:r>
+          </w:p>
+          <w:p>
+            <w:pPr>
+              <w:pStyle w:val="PargrafodaLista"/>
+              <w:numPr>
+                <w:ilvl w:val="0"/>
+                <w:numId w:val="9"/>
+              </w:numPr>
+              <w:cnfStyle w:val="000000000000" w:firstRow="0" w:lastRow="0" w:firstColumn="0" w:lastColumn="0" w:oddVBand="0" w:evenVBand="0" w:oddHBand="0" w:evenHBand="0" w:firstRowFirstColumn="0" w:firstRowLastColumn="0" w:lastRowFirstColumn="0" w:lastRowLastColumn="0"/>
+              <w:rPr>
+                <w:rFonts w:cstheme="minorHAnsi"/>
+                <w:sz w:val="20"/>
+                <w:szCs w:val="20"/>
+              </w:rPr>
+            </w:pPr>
+            <w:r>
+              <w:rPr>
+                <w:rFonts w:cstheme="minorHAnsi"/>
+                <w:sz w:val="20"/>
+                <w:szCs w:val="20"/>
+              </w:rPr>
+              <w:t>O sistema mostra trilhos ativos</w:t>
+            </w:r>
+          </w:p>
+        </w:tc>
+      </w:tr>
+    </w:tbl>
+    <w:p>
+      <w:pPr>
+        <w:rPr>
+          <w:lang w:val="pt-PT"/>
+        </w:rPr>
+      </w:pPr>
+    </w:p>
+    <w:p>
+      <w:pPr>
+        <w:rPr>
+          <w:lang w:val="pt-PT"/>
+        </w:rPr>
+      </w:pPr>
+    </w:p>
+    <w:p>
+      <w:pPr>
+        <w:rPr>
+          <w:lang w:val="pt-PT"/>
+        </w:rPr>
+      </w:pPr>
+    </w:p>
+    <w:p>
+      <w:pPr>
+        <w:pStyle w:val="Cabealho2"/>
+        <w:rPr>
+          <w:lang w:val="pt-PT"/>
+        </w:rPr>
+      </w:pPr>
+      <w:r>
+        <w:rPr>
+          <w:lang w:val="pt-PT"/>
+        </w:rPr>
+        <w:t>9.</w:t>
+      </w:r>
+      <w:r>
+        <w:rPr>
+          <w:lang w:val="pt-PT"/>
+        </w:rPr>
+        <w:t>4</w:t>
+      </w:r>
+      <w:r>
+        <w:rPr>
+          <w:lang w:val="pt-PT"/>
+        </w:rPr>
+        <w:t xml:space="preserve">. Classe </w:t>
+      </w:r>
+      <w:r>
+        <w:rPr>
+          <w:lang w:val="pt-PT"/>
+        </w:rPr>
+        <w:t>Dificuldade</w:t>
+      </w:r>
+    </w:p>
+    <w:p>
+      <w:pPr>
+        <w:rPr>
+          <w:lang w:val="pt-PT"/>
+        </w:rPr>
+      </w:pPr>
+    </w:p>
+    <w:p>
+      <w:pPr>
+        <w:pStyle w:val="Cabealho3"/>
+        <w:rPr>
+          <w:lang w:val="pt-PT"/>
+        </w:rPr>
+      </w:pPr>
+      <w:r>
+        <w:rPr>
+          <w:lang w:val="pt-PT"/>
+        </w:rPr>
+        <w:t xml:space="preserve">9.4.1. </w:t>
+      </w:r>
+      <w:r>
+        <w:rPr>
+          <w:lang w:val="pt-PT"/>
+        </w:rPr>
+        <w:t xml:space="preserve">Dicionário </w:t>
+      </w:r>
+      <w:r>
+        <w:rPr>
+          <w:lang w:val="pt-PT"/>
+        </w:rPr>
+        <w:t>Dados</w:t>
+      </w:r>
+    </w:p>
+    <w:p>
+      <w:pPr>
+        <w:pStyle w:val="Cabealho3"/>
+        <w:rPr>
+          <w:lang w:val="pt-PT"/>
+        </w:rPr>
+      </w:pPr>
+      <w:r>
+        <w:rPr>
+          <w:lang w:val="pt-PT"/>
+        </w:rPr>
+        <w:t xml:space="preserve"> </w:t>
+      </w:r>
+    </w:p>
+    <w:tbl>
+      <w:tblPr>
+        <w:tblStyle w:val="TabeladeGrade4-nfase11"/>
+        <w:tblW w:w="9067" w:type="dxa"/>
+        <w:jc w:val="center"/>
+        <w:tblLayout w:type="fixed"/>
+        <w:tblLook w:val="04A0" w:firstRow="1" w:lastRow="0" w:firstColumn="1" w:lastColumn="0" w:noHBand="0" w:noVBand="1"/>
+      </w:tblPr>
+      <w:tblGrid>
+        <w:gridCol w:w="1838"/>
+        <w:gridCol w:w="1276"/>
+        <w:gridCol w:w="1984"/>
+        <w:gridCol w:w="1134"/>
+        <w:gridCol w:w="1261"/>
+        <w:gridCol w:w="1574"/>
+      </w:tblGrid>
+      <w:tr>
+        <w:trPr>
+          <w:cnfStyle w:val="100000000000" w:firstRow="1" w:lastRow="0" w:firstColumn="0" w:lastColumn="0" w:oddVBand="0" w:evenVBand="0" w:oddHBand="0" w:evenHBand="0" w:firstRowFirstColumn="0" w:firstRowLastColumn="0" w:lastRowFirstColumn="0" w:lastRowLastColumn="0"/>
+          <w:trHeight w:val="540"/>
+          <w:jc w:val="center"/>
+        </w:trPr>
+        <w:tc>
+          <w:tcPr>
+            <w:cnfStyle w:val="001000000000" w:firstRow="0" w:lastRow="0" w:firstColumn="1" w:lastColumn="0" w:oddVBand="0" w:evenVBand="0" w:oddHBand="0" w:evenHBand="0" w:firstRowFirstColumn="0" w:firstRowLastColumn="0" w:lastRowFirstColumn="0" w:lastRowLastColumn="0"/>
+            <w:tcW w:w="1838" w:type="dxa"/>
+            <w:hideMark/>
+          </w:tcPr>
+          <w:p>
+            <w:pPr>
+              <w:jc w:val="center"/>
+            </w:pPr>
+            <w:r>
+              <w:t>Nome do campo</w:t>
+            </w:r>
+          </w:p>
+        </w:tc>
+        <w:tc>
+          <w:tcPr>
+            <w:tcW w:w="1276" w:type="dxa"/>
+            <w:hideMark/>
+          </w:tcPr>
+          <w:p>
+            <w:pPr>
+              <w:jc w:val="center"/>
+              <w:cnfStyle w:val="100000000000" w:firstRow="1" w:lastRow="0" w:firstColumn="0" w:lastColumn="0" w:oddVBand="0" w:evenVBand="0" w:oddHBand="0" w:evenHBand="0" w:firstRowFirstColumn="0" w:firstRowLastColumn="0" w:lastRowFirstColumn="0" w:lastRowLastColumn="0"/>
+            </w:pPr>
+            <w:r>
+              <w:t>Tipo de dados</w:t>
+            </w:r>
+          </w:p>
+        </w:tc>
+        <w:tc>
+          <w:tcPr>
+            <w:tcW w:w="1984" w:type="dxa"/>
+            <w:hideMark/>
+          </w:tcPr>
+          <w:p>
+            <w:pPr>
+              <w:jc w:val="center"/>
+              <w:cnfStyle w:val="100000000000" w:firstRow="1" w:lastRow="0" w:firstColumn="0" w:lastColumn="0" w:oddVBand="0" w:evenVBand="0" w:oddHBand="0" w:evenHBand="0" w:firstRowFirstColumn="0" w:firstRowLastColumn="0" w:lastRowFirstColumn="0" w:lastRowLastColumn="0"/>
+            </w:pPr>
+            <w:r>
+              <w:t>Descrição</w:t>
+            </w:r>
+          </w:p>
+        </w:tc>
+        <w:tc>
+          <w:tcPr>
+            <w:tcW w:w="1134" w:type="dxa"/>
+            <w:hideMark/>
+          </w:tcPr>
+          <w:p>
+            <w:pPr>
+              <w:jc w:val="center"/>
+              <w:cnfStyle w:val="100000000000" w:firstRow="1" w:lastRow="0" w:firstColumn="0" w:lastColumn="0" w:oddVBand="0" w:evenVBand="0" w:oddHBand="0" w:evenHBand="0" w:firstRowFirstColumn="0" w:firstRowLastColumn="0" w:lastRowFirstColumn="0" w:lastRowLastColumn="0"/>
+            </w:pPr>
+            <w:r>
+              <w:t>Valores válidos</w:t>
+            </w:r>
+          </w:p>
+        </w:tc>
+        <w:tc>
+          <w:tcPr>
+            <w:tcW w:w="1261" w:type="dxa"/>
+            <w:hideMark/>
+          </w:tcPr>
+          <w:p>
+            <w:pPr>
+              <w:jc w:val="center"/>
+              <w:cnfStyle w:val="100000000000" w:firstRow="1" w:lastRow="0" w:firstColumn="0" w:lastColumn="0" w:oddVBand="0" w:evenVBand="0" w:oddHBand="0" w:evenHBand="0" w:firstRowFirstColumn="0" w:firstRowLastColumn="0" w:lastRowFirstColumn="0" w:lastRowLastColumn="0"/>
+            </w:pPr>
+            <w:r>
+              <w:t>Formato</w:t>
+            </w:r>
+          </w:p>
+        </w:tc>
+        <w:tc>
+          <w:tcPr>
+            <w:tcW w:w="1574" w:type="dxa"/>
+            <w:hideMark/>
+          </w:tcPr>
+          <w:p>
+            <w:pPr>
+              <w:jc w:val="center"/>
+              <w:cnfStyle w:val="100000000000" w:firstRow="1" w:lastRow="0" w:firstColumn="0" w:lastColumn="0" w:oddVBand="0" w:evenVBand="0" w:oddHBand="0" w:evenHBand="0" w:firstRowFirstColumn="0" w:firstRowLastColumn="0" w:lastRowFirstColumn="0" w:lastRowLastColumn="0"/>
+            </w:pPr>
+            <w:r>
+              <w:t>Restrições</w:t>
+            </w:r>
+          </w:p>
+        </w:tc>
+      </w:tr>
+      <w:tr>
+        <w:trPr>
+          <w:cnfStyle w:val="000000100000" w:firstRow="0" w:lastRow="0" w:firstColumn="0" w:lastColumn="0" w:oddVBand="0" w:evenVBand="0" w:oddHBand="1" w:evenHBand="0" w:firstRowFirstColumn="0" w:firstRowLastColumn="0" w:lastRowFirstColumn="0" w:lastRowLastColumn="0"/>
+          <w:trHeight w:val="997"/>
+          <w:jc w:val="center"/>
+        </w:trPr>
+        <w:tc>
+          <w:tcPr>
+            <w:cnfStyle w:val="001000000000" w:firstRow="0" w:lastRow="0" w:firstColumn="1" w:lastColumn="0" w:oddVBand="0" w:evenVBand="0" w:oddHBand="0" w:evenHBand="0" w:firstRowFirstColumn="0" w:firstRowLastColumn="0" w:lastRowFirstColumn="0" w:lastRowLastColumn="0"/>
+            <w:tcW w:w="1838" w:type="dxa"/>
+            <w:tcBorders>
+              <w:top w:val="single" w:sz="4" w:space="0" w:color="9CC2E5" w:themeColor="accent1" w:themeTint="99"/>
+              <w:left w:val="single" w:sz="4" w:space="0" w:color="9CC2E5" w:themeColor="accent1" w:themeTint="99"/>
+              <w:bottom w:val="single" w:sz="4" w:space="0" w:color="9CC2E5" w:themeColor="accent1" w:themeTint="99"/>
+              <w:right w:val="single" w:sz="4" w:space="0" w:color="9CC2E5" w:themeColor="accent1" w:themeTint="99"/>
+            </w:tcBorders>
+            <w:vAlign w:val="center"/>
+            <w:hideMark/>
+          </w:tcPr>
+          <w:p>
+            <w:pPr>
+              <w:jc w:val="center"/>
+              <w:rPr>
+                <w:sz w:val="20"/>
+                <w:szCs w:val="20"/>
+              </w:rPr>
+            </w:pPr>
+            <w:r>
+              <w:rPr>
+                <w:sz w:val="20"/>
+                <w:szCs w:val="20"/>
+                <w:lang w:val="en-US"/>
+              </w:rPr>
+              <w:t>ID_Dificuldade</w:t>
+            </w:r>
+            <w:r>
+              <w:rPr>
+                <w:sz w:val="20"/>
+                <w:szCs w:val="20"/>
+                <w:lang w:val="en-US"/>
+              </w:rPr>
+              <w:t>(PK)</w:t>
+            </w:r>
+          </w:p>
+        </w:tc>
+        <w:tc>
+          <w:tcPr>
+            <w:tcW w:w="1276" w:type="dxa"/>
+            <w:tcBorders>
+              <w:top w:val="single" w:sz="4" w:space="0" w:color="9CC2E5" w:themeColor="accent1" w:themeTint="99"/>
+              <w:left w:val="single" w:sz="4" w:space="0" w:color="9CC2E5" w:themeColor="accent1" w:themeTint="99"/>
+              <w:bottom w:val="single" w:sz="4" w:space="0" w:color="9CC2E5" w:themeColor="accent1" w:themeTint="99"/>
+              <w:right w:val="single" w:sz="4" w:space="0" w:color="9CC2E5" w:themeColor="accent1" w:themeTint="99"/>
+            </w:tcBorders>
+            <w:vAlign w:val="center"/>
+            <w:hideMark/>
+          </w:tcPr>
+          <w:p>
+            <w:pPr>
+              <w:jc w:val="center"/>
+              <w:cnfStyle w:val="000000100000" w:firstRow="0" w:lastRow="0" w:firstColumn="0" w:lastColumn="0" w:oddVBand="0" w:evenVBand="0" w:oddHBand="1" w:evenHBand="0" w:firstRowFirstColumn="0" w:firstRowLastColumn="0" w:lastRowFirstColumn="0" w:lastRowLastColumn="0"/>
+              <w:rPr>
+                <w:sz w:val="20"/>
+              </w:rPr>
+            </w:pPr>
+            <w:r>
+              <w:rPr>
+                <w:sz w:val="20"/>
+              </w:rPr>
+              <w:t>int</w:t>
+            </w:r>
+          </w:p>
+        </w:tc>
+        <w:tc>
+          <w:tcPr>
+            <w:tcW w:w="1984" w:type="dxa"/>
+            <w:tcBorders>
+              <w:top w:val="single" w:sz="4" w:space="0" w:color="9CC2E5" w:themeColor="accent1" w:themeTint="99"/>
+              <w:left w:val="single" w:sz="4" w:space="0" w:color="9CC2E5" w:themeColor="accent1" w:themeTint="99"/>
+              <w:bottom w:val="single" w:sz="4" w:space="0" w:color="9CC2E5" w:themeColor="accent1" w:themeTint="99"/>
+              <w:right w:val="single" w:sz="4" w:space="0" w:color="9CC2E5" w:themeColor="accent1" w:themeTint="99"/>
+            </w:tcBorders>
+            <w:vAlign w:val="center"/>
+            <w:hideMark/>
+          </w:tcPr>
+          <w:p>
+            <w:pPr>
+              <w:jc w:val="center"/>
+              <w:cnfStyle w:val="000000100000" w:firstRow="0" w:lastRow="0" w:firstColumn="0" w:lastColumn="0" w:oddVBand="0" w:evenVBand="0" w:oddHBand="1" w:evenHBand="0" w:firstRowFirstColumn="0" w:firstRowLastColumn="0" w:lastRowFirstColumn="0" w:lastRowLastColumn="0"/>
+              <w:rPr>
+                <w:sz w:val="20"/>
+              </w:rPr>
+            </w:pPr>
+            <w:r>
+              <w:rPr>
+                <w:sz w:val="20"/>
+              </w:rPr>
+              <w:t>Número sequencia</w:t>
+            </w:r>
+            <w:r>
+              <w:rPr>
+                <w:sz w:val="20"/>
+              </w:rPr>
+              <w:t xml:space="preserve">l que identifica univocamente </w:t>
+            </w:r>
+            <w:r>
+              <w:rPr>
+                <w:sz w:val="20"/>
+              </w:rPr>
+              <w:t xml:space="preserve">cada </w:t>
+            </w:r>
+            <w:r>
+              <w:rPr>
+                <w:sz w:val="20"/>
+                <w:szCs w:val="20"/>
+              </w:rPr>
+              <w:t>Dificuldade</w:t>
+            </w:r>
+          </w:p>
+        </w:tc>
+        <w:tc>
+          <w:tcPr>
+            <w:tcW w:w="1134" w:type="dxa"/>
+            <w:tcBorders>
+              <w:top w:val="single" w:sz="4" w:space="0" w:color="9CC2E5" w:themeColor="accent1" w:themeTint="99"/>
+              <w:left w:val="single" w:sz="4" w:space="0" w:color="9CC2E5" w:themeColor="accent1" w:themeTint="99"/>
+              <w:bottom w:val="single" w:sz="4" w:space="0" w:color="9CC2E5" w:themeColor="accent1" w:themeTint="99"/>
+              <w:right w:val="single" w:sz="4" w:space="0" w:color="9CC2E5" w:themeColor="accent1" w:themeTint="99"/>
+            </w:tcBorders>
+            <w:vAlign w:val="center"/>
+            <w:hideMark/>
+          </w:tcPr>
+          <w:p>
+            <w:pPr>
+              <w:jc w:val="center"/>
+              <w:cnfStyle w:val="000000100000" w:firstRow="0" w:lastRow="0" w:firstColumn="0" w:lastColumn="0" w:oddVBand="0" w:evenVBand="0" w:oddHBand="1" w:evenHBand="0" w:firstRowFirstColumn="0" w:firstRowLastColumn="0" w:lastRowFirstColumn="0" w:lastRowLastColumn="0"/>
+              <w:rPr>
+                <w:sz w:val="20"/>
+              </w:rPr>
+            </w:pPr>
+            <w:r>
+              <w:rPr>
+                <w:sz w:val="20"/>
+              </w:rPr>
+              <w:t>Maior que zero</w:t>
+            </w:r>
+          </w:p>
+        </w:tc>
+        <w:tc>
+          <w:tcPr>
+            <w:tcW w:w="1261" w:type="dxa"/>
+            <w:tcBorders>
+              <w:top w:val="single" w:sz="4" w:space="0" w:color="9CC2E5" w:themeColor="accent1" w:themeTint="99"/>
+              <w:left w:val="single" w:sz="4" w:space="0" w:color="9CC2E5" w:themeColor="accent1" w:themeTint="99"/>
+              <w:bottom w:val="single" w:sz="4" w:space="0" w:color="9CC2E5" w:themeColor="accent1" w:themeTint="99"/>
+              <w:right w:val="single" w:sz="4" w:space="0" w:color="9CC2E5" w:themeColor="accent1" w:themeTint="99"/>
+            </w:tcBorders>
+            <w:vAlign w:val="center"/>
+            <w:hideMark/>
+          </w:tcPr>
+          <w:p>
+            <w:pPr>
+              <w:jc w:val="center"/>
+              <w:cnfStyle w:val="000000100000" w:firstRow="0" w:lastRow="0" w:firstColumn="0" w:lastColumn="0" w:oddVBand="0" w:evenVBand="0" w:oddHBand="1" w:evenHBand="0" w:firstRowFirstColumn="0" w:firstRowLastColumn="0" w:lastRowFirstColumn="0" w:lastRowLastColumn="0"/>
+              <w:rPr>
+                <w:sz w:val="20"/>
+              </w:rPr>
+            </w:pPr>
+            <w:r>
+              <w:rPr>
+                <w:sz w:val="20"/>
+              </w:rPr>
+              <w:t xml:space="preserve">10 </w:t>
+            </w:r>
+            <w:r>
+              <w:rPr>
+                <w:sz w:val="20"/>
+              </w:rPr>
+              <w:t>Caracteres</w:t>
+            </w:r>
+            <w:r>
+              <w:rPr>
+                <w:sz w:val="20"/>
+              </w:rPr>
+              <w:t xml:space="preserve"> (modo leitura)</w:t>
+            </w:r>
+          </w:p>
+        </w:tc>
+        <w:tc>
+          <w:tcPr>
+            <w:tcW w:w="1574" w:type="dxa"/>
+            <w:tcBorders>
+              <w:top w:val="single" w:sz="4" w:space="0" w:color="9CC2E5" w:themeColor="accent1" w:themeTint="99"/>
+              <w:left w:val="single" w:sz="4" w:space="0" w:color="9CC2E5" w:themeColor="accent1" w:themeTint="99"/>
+              <w:bottom w:val="single" w:sz="4" w:space="0" w:color="9CC2E5" w:themeColor="accent1" w:themeTint="99"/>
+              <w:right w:val="single" w:sz="4" w:space="0" w:color="9CC2E5" w:themeColor="accent1" w:themeTint="99"/>
+            </w:tcBorders>
+            <w:vAlign w:val="center"/>
+            <w:hideMark/>
+          </w:tcPr>
+          <w:p>
+            <w:pPr>
+              <w:jc w:val="center"/>
+              <w:cnfStyle w:val="000000100000" w:firstRow="0" w:lastRow="0" w:firstColumn="0" w:lastColumn="0" w:oddVBand="0" w:evenVBand="0" w:oddHBand="1" w:evenHBand="0" w:firstRowFirstColumn="0" w:firstRowLastColumn="0" w:lastRowFirstColumn="0" w:lastRowLastColumn="0"/>
+              <w:rPr>
+                <w:sz w:val="20"/>
+                <w:lang w:val="en-US"/>
+              </w:rPr>
+            </w:pPr>
+            <w:r>
+              <w:rPr>
+                <w:sz w:val="20"/>
+              </w:rPr>
+              <w:t>Gerado pelo sistema / Não alterável</w:t>
+            </w:r>
+          </w:p>
+          <w:p>
+            <w:pPr>
+              <w:jc w:val="center"/>
+              <w:cnfStyle w:val="000000100000" w:firstRow="0" w:lastRow="0" w:firstColumn="0" w:lastColumn="0" w:oddVBand="0" w:evenVBand="0" w:oddHBand="1" w:evenHBand="0" w:firstRowFirstColumn="0" w:firstRowLastColumn="0" w:lastRowFirstColumn="0" w:lastRowLastColumn="0"/>
+              <w:rPr>
+                <w:sz w:val="20"/>
+              </w:rPr>
+            </w:pPr>
+          </w:p>
+        </w:tc>
+      </w:tr>
+      <w:tr>
+        <w:trPr>
+          <w:trHeight w:val="484"/>
+          <w:jc w:val="center"/>
+        </w:trPr>
+        <w:tc>
+          <w:tcPr>
+            <w:cnfStyle w:val="001000000000" w:firstRow="0" w:lastRow="0" w:firstColumn="1" w:lastColumn="0" w:oddVBand="0" w:evenVBand="0" w:oddHBand="0" w:evenHBand="0" w:firstRowFirstColumn="0" w:firstRowLastColumn="0" w:lastRowFirstColumn="0" w:lastRowLastColumn="0"/>
+            <w:tcW w:w="1838" w:type="dxa"/>
+            <w:tcBorders>
+              <w:top w:val="single" w:sz="4" w:space="0" w:color="9CC2E5" w:themeColor="accent1" w:themeTint="99"/>
+              <w:left w:val="single" w:sz="4" w:space="0" w:color="9CC2E5" w:themeColor="accent1" w:themeTint="99"/>
+              <w:bottom w:val="single" w:sz="4" w:space="0" w:color="9CC2E5" w:themeColor="accent1" w:themeTint="99"/>
+              <w:right w:val="single" w:sz="4" w:space="0" w:color="9CC2E5" w:themeColor="accent1" w:themeTint="99"/>
+            </w:tcBorders>
+            <w:vAlign w:val="center"/>
+          </w:tcPr>
+          <w:p>
+            <w:pPr>
+              <w:jc w:val="center"/>
+              <w:rPr>
+                <w:sz w:val="20"/>
+                <w:szCs w:val="20"/>
+                <w:lang w:val="en-US"/>
+              </w:rPr>
+            </w:pPr>
+            <w:r>
+              <w:rPr>
+                <w:sz w:val="20"/>
+                <w:szCs w:val="20"/>
+                <w:lang w:val="en-US"/>
+              </w:rPr>
+              <w:t>Nome</w:t>
+            </w:r>
+          </w:p>
+        </w:tc>
+        <w:tc>
+          <w:tcPr>
+            <w:tcW w:w="1276" w:type="dxa"/>
+            <w:tcBorders>
+              <w:top w:val="single" w:sz="4" w:space="0" w:color="9CC2E5" w:themeColor="accent1" w:themeTint="99"/>
+              <w:left w:val="single" w:sz="4" w:space="0" w:color="9CC2E5" w:themeColor="accent1" w:themeTint="99"/>
+              <w:bottom w:val="single" w:sz="4" w:space="0" w:color="9CC2E5" w:themeColor="accent1" w:themeTint="99"/>
+              <w:right w:val="single" w:sz="4" w:space="0" w:color="9CC2E5" w:themeColor="accent1" w:themeTint="99"/>
+            </w:tcBorders>
+            <w:vAlign w:val="center"/>
+          </w:tcPr>
+          <w:p>
+            <w:pPr>
+              <w:jc w:val="center"/>
+              <w:cnfStyle w:val="000000000000" w:firstRow="0" w:lastRow="0" w:firstColumn="0" w:lastColumn="0" w:oddVBand="0" w:evenVBand="0" w:oddHBand="0" w:evenHBand="0" w:firstRowFirstColumn="0" w:firstRowLastColumn="0" w:lastRowFirstColumn="0" w:lastRowLastColumn="0"/>
+              <w:rPr>
+                <w:sz w:val="20"/>
+              </w:rPr>
+            </w:pPr>
+            <w:r>
+              <w:rPr>
+                <w:sz w:val="20"/>
+              </w:rPr>
+              <w:t>varchar(50)</w:t>
+            </w:r>
+          </w:p>
+        </w:tc>
+        <w:tc>
+          <w:tcPr>
+            <w:tcW w:w="1984" w:type="dxa"/>
+            <w:tcBorders>
+              <w:top w:val="single" w:sz="4" w:space="0" w:color="9CC2E5" w:themeColor="accent1" w:themeTint="99"/>
+              <w:left w:val="single" w:sz="4" w:space="0" w:color="9CC2E5" w:themeColor="accent1" w:themeTint="99"/>
+              <w:bottom w:val="single" w:sz="4" w:space="0" w:color="9CC2E5" w:themeColor="accent1" w:themeTint="99"/>
+              <w:right w:val="single" w:sz="4" w:space="0" w:color="9CC2E5" w:themeColor="accent1" w:themeTint="99"/>
+            </w:tcBorders>
+            <w:vAlign w:val="center"/>
+          </w:tcPr>
+          <w:p>
+            <w:pPr>
+              <w:jc w:val="center"/>
+              <w:cnfStyle w:val="000000000000" w:firstRow="0" w:lastRow="0" w:firstColumn="0" w:lastColumn="0" w:oddVBand="0" w:evenVBand="0" w:oddHBand="0" w:evenHBand="0" w:firstRowFirstColumn="0" w:firstRowLastColumn="0" w:lastRowFirstColumn="0" w:lastRowLastColumn="0"/>
+              <w:rPr>
+                <w:sz w:val="20"/>
+              </w:rPr>
+            </w:pPr>
+            <w:r>
+              <w:rPr>
+                <w:sz w:val="20"/>
+              </w:rPr>
+              <w:t>Nome da</w:t>
+            </w:r>
+            <w:r>
+              <w:rPr>
+                <w:sz w:val="20"/>
+              </w:rPr>
+              <w:t xml:space="preserve"> </w:t>
+            </w:r>
+            <w:r>
+              <w:rPr>
+                <w:sz w:val="20"/>
+                <w:szCs w:val="20"/>
+                <w:lang w:val="en-US"/>
+              </w:rPr>
+              <w:t>Dificuldade</w:t>
+            </w:r>
+          </w:p>
+        </w:tc>
+        <w:tc>
+          <w:tcPr>
+            <w:tcW w:w="1134" w:type="dxa"/>
+            <w:tcBorders>
+              <w:top w:val="single" w:sz="4" w:space="0" w:color="9CC2E5" w:themeColor="accent1" w:themeTint="99"/>
+              <w:left w:val="single" w:sz="4" w:space="0" w:color="9CC2E5" w:themeColor="accent1" w:themeTint="99"/>
+              <w:bottom w:val="single" w:sz="4" w:space="0" w:color="9CC2E5" w:themeColor="accent1" w:themeTint="99"/>
+              <w:right w:val="single" w:sz="4" w:space="0" w:color="9CC2E5" w:themeColor="accent1" w:themeTint="99"/>
+            </w:tcBorders>
+            <w:vAlign w:val="center"/>
+          </w:tcPr>
+          <w:p>
+            <w:pPr>
+              <w:jc w:val="center"/>
+              <w:cnfStyle w:val="000000000000" w:firstRow="0" w:lastRow="0" w:firstColumn="0" w:lastColumn="0" w:oddVBand="0" w:evenVBand="0" w:oddHBand="0" w:evenHBand="0" w:firstRowFirstColumn="0" w:firstRowLastColumn="0" w:lastRowFirstColumn="0" w:lastRowLastColumn="0"/>
+              <w:rPr>
+                <w:sz w:val="20"/>
+              </w:rPr>
+            </w:pPr>
+            <w:r>
+              <w:rPr>
+                <w:sz w:val="20"/>
+              </w:rPr>
+              <w:t>Mínimo 2 carateres</w:t>
+            </w:r>
+          </w:p>
+        </w:tc>
+        <w:tc>
+          <w:tcPr>
+            <w:tcW w:w="1261" w:type="dxa"/>
+            <w:tcBorders>
+              <w:top w:val="single" w:sz="4" w:space="0" w:color="9CC2E5" w:themeColor="accent1" w:themeTint="99"/>
+              <w:left w:val="single" w:sz="4" w:space="0" w:color="9CC2E5" w:themeColor="accent1" w:themeTint="99"/>
+              <w:bottom w:val="single" w:sz="4" w:space="0" w:color="9CC2E5" w:themeColor="accent1" w:themeTint="99"/>
+              <w:right w:val="single" w:sz="4" w:space="0" w:color="9CC2E5" w:themeColor="accent1" w:themeTint="99"/>
+            </w:tcBorders>
+            <w:vAlign w:val="center"/>
+          </w:tcPr>
+          <w:p>
+            <w:pPr>
+              <w:jc w:val="center"/>
+              <w:cnfStyle w:val="000000000000" w:firstRow="0" w:lastRow="0" w:firstColumn="0" w:lastColumn="0" w:oddVBand="0" w:evenVBand="0" w:oddHBand="0" w:evenHBand="0" w:firstRowFirstColumn="0" w:firstRowLastColumn="0" w:lastRowFirstColumn="0" w:lastRowLastColumn="0"/>
+              <w:rPr>
+                <w:sz w:val="20"/>
+              </w:rPr>
+            </w:pPr>
+            <w:r>
+              <w:rPr>
+                <w:sz w:val="20"/>
+              </w:rPr>
+              <w:t>50</w:t>
+            </w:r>
+          </w:p>
+          <w:p>
+            <w:pPr>
+              <w:jc w:val="center"/>
+              <w:cnfStyle w:val="000000000000" w:firstRow="0" w:lastRow="0" w:firstColumn="0" w:lastColumn="0" w:oddVBand="0" w:evenVBand="0" w:oddHBand="0" w:evenHBand="0" w:firstRowFirstColumn="0" w:firstRowLastColumn="0" w:lastRowFirstColumn="0" w:lastRowLastColumn="0"/>
+              <w:rPr>
+                <w:sz w:val="20"/>
+              </w:rPr>
+            </w:pPr>
+            <w:r>
+              <w:rPr>
+                <w:sz w:val="20"/>
+              </w:rPr>
+              <w:t>Caracteres</w:t>
+            </w:r>
+          </w:p>
+        </w:tc>
+        <w:tc>
+          <w:tcPr>
+            <w:tcW w:w="1574" w:type="dxa"/>
+            <w:tcBorders>
+              <w:top w:val="single" w:sz="4" w:space="0" w:color="9CC2E5" w:themeColor="accent1" w:themeTint="99"/>
+              <w:left w:val="single" w:sz="4" w:space="0" w:color="9CC2E5" w:themeColor="accent1" w:themeTint="99"/>
+              <w:bottom w:val="single" w:sz="4" w:space="0" w:color="9CC2E5" w:themeColor="accent1" w:themeTint="99"/>
+              <w:right w:val="single" w:sz="4" w:space="0" w:color="9CC2E5" w:themeColor="accent1" w:themeTint="99"/>
+            </w:tcBorders>
+            <w:vAlign w:val="center"/>
+          </w:tcPr>
+          <w:p>
+            <w:pPr>
+              <w:jc w:val="center"/>
+              <w:cnfStyle w:val="000000000000" w:firstRow="0" w:lastRow="0" w:firstColumn="0" w:lastColumn="0" w:oddVBand="0" w:evenVBand="0" w:oddHBand="0" w:evenHBand="0" w:firstRowFirstColumn="0" w:firstRowLastColumn="0" w:lastRowFirstColumn="0" w:lastRowLastColumn="0"/>
+              <w:rPr>
+                <w:sz w:val="20"/>
+              </w:rPr>
+            </w:pPr>
+            <w:r>
+              <w:rPr>
+                <w:sz w:val="20"/>
+              </w:rPr>
+              <w:t>Obrigatório/Não nulo</w:t>
+            </w:r>
+          </w:p>
+        </w:tc>
+      </w:tr>
+      <w:tr>
+        <w:trPr>
+          <w:cnfStyle w:val="000000100000" w:firstRow="0" w:lastRow="0" w:firstColumn="0" w:lastColumn="0" w:oddVBand="0" w:evenVBand="0" w:oddHBand="1" w:evenHBand="0" w:firstRowFirstColumn="0" w:firstRowLastColumn="0" w:lastRowFirstColumn="0" w:lastRowLastColumn="0"/>
+          <w:trHeight w:val="484"/>
+          <w:jc w:val="center"/>
+        </w:trPr>
+        <w:tc>
+          <w:tcPr>
+            <w:cnfStyle w:val="001000000000" w:firstRow="0" w:lastRow="0" w:firstColumn="1" w:lastColumn="0" w:oddVBand="0" w:evenVBand="0" w:oddHBand="0" w:evenHBand="0" w:firstRowFirstColumn="0" w:firstRowLastColumn="0" w:lastRowFirstColumn="0" w:lastRowLastColumn="0"/>
+            <w:tcW w:w="1838" w:type="dxa"/>
+            <w:tcBorders>
+              <w:top w:val="single" w:sz="4" w:space="0" w:color="9CC2E5" w:themeColor="accent1" w:themeTint="99"/>
+              <w:left w:val="single" w:sz="4" w:space="0" w:color="9CC2E5" w:themeColor="accent1" w:themeTint="99"/>
+              <w:bottom w:val="single" w:sz="4" w:space="0" w:color="9CC2E5" w:themeColor="accent1" w:themeTint="99"/>
+              <w:right w:val="single" w:sz="4" w:space="0" w:color="9CC2E5" w:themeColor="accent1" w:themeTint="99"/>
+            </w:tcBorders>
+            <w:vAlign w:val="center"/>
+          </w:tcPr>
+          <w:p>
+            <w:pPr>
+              <w:jc w:val="center"/>
+              <w:rPr>
+                <w:sz w:val="20"/>
+                <w:szCs w:val="20"/>
+                <w:lang w:val="en-US"/>
+              </w:rPr>
+            </w:pPr>
+            <w:r>
+              <w:rPr>
+                <w:sz w:val="20"/>
+                <w:szCs w:val="20"/>
+                <w:lang w:val="en-US"/>
+              </w:rPr>
+              <w:t>Observação</w:t>
+            </w:r>
+          </w:p>
+        </w:tc>
+        <w:tc>
+          <w:tcPr>
+            <w:tcW w:w="1276" w:type="dxa"/>
+            <w:tcBorders>
+              <w:top w:val="single" w:sz="4" w:space="0" w:color="9CC2E5" w:themeColor="accent1" w:themeTint="99"/>
+              <w:left w:val="single" w:sz="4" w:space="0" w:color="9CC2E5" w:themeColor="accent1" w:themeTint="99"/>
+              <w:bottom w:val="single" w:sz="4" w:space="0" w:color="9CC2E5" w:themeColor="accent1" w:themeTint="99"/>
+              <w:right w:val="single" w:sz="4" w:space="0" w:color="9CC2E5" w:themeColor="accent1" w:themeTint="99"/>
+            </w:tcBorders>
+            <w:vAlign w:val="center"/>
+          </w:tcPr>
+          <w:p>
+            <w:pPr>
+              <w:jc w:val="center"/>
+              <w:cnfStyle w:val="000000100000" w:firstRow="0" w:lastRow="0" w:firstColumn="0" w:lastColumn="0" w:oddVBand="0" w:evenVBand="0" w:oddHBand="1" w:evenHBand="0" w:firstRowFirstColumn="0" w:firstRowLastColumn="0" w:lastRowFirstColumn="0" w:lastRowLastColumn="0"/>
+              <w:rPr>
+                <w:sz w:val="20"/>
+              </w:rPr>
+            </w:pPr>
+            <w:r>
+              <w:rPr>
+                <w:sz w:val="20"/>
+              </w:rPr>
+              <w:t>varchar(</w:t>
+            </w:r>
+            <w:r>
+              <w:rPr>
+                <w:sz w:val="20"/>
+              </w:rPr>
+              <w:t>200</w:t>
+            </w:r>
+            <w:r>
+              <w:rPr>
+                <w:sz w:val="20"/>
+              </w:rPr>
+              <w:t>)</w:t>
+            </w:r>
+          </w:p>
+        </w:tc>
+        <w:tc>
+          <w:tcPr>
+            <w:tcW w:w="1984" w:type="dxa"/>
+            <w:tcBorders>
+              <w:top w:val="single" w:sz="4" w:space="0" w:color="9CC2E5" w:themeColor="accent1" w:themeTint="99"/>
+              <w:left w:val="single" w:sz="4" w:space="0" w:color="9CC2E5" w:themeColor="accent1" w:themeTint="99"/>
+              <w:bottom w:val="single" w:sz="4" w:space="0" w:color="9CC2E5" w:themeColor="accent1" w:themeTint="99"/>
+              <w:right w:val="single" w:sz="4" w:space="0" w:color="9CC2E5" w:themeColor="accent1" w:themeTint="99"/>
+            </w:tcBorders>
+            <w:vAlign w:val="center"/>
+          </w:tcPr>
+          <w:p>
+            <w:pPr>
+              <w:jc w:val="center"/>
+              <w:cnfStyle w:val="000000100000" w:firstRow="0" w:lastRow="0" w:firstColumn="0" w:lastColumn="0" w:oddVBand="0" w:evenVBand="0" w:oddHBand="1" w:evenHBand="0" w:firstRowFirstColumn="0" w:firstRowLastColumn="0" w:lastRowFirstColumn="0" w:lastRowLastColumn="0"/>
+              <w:rPr>
+                <w:sz w:val="20"/>
+              </w:rPr>
+            </w:pPr>
+            <w:r>
+              <w:rPr>
+                <w:sz w:val="20"/>
+              </w:rPr>
+              <w:t xml:space="preserve">Descrição </w:t>
+            </w:r>
+            <w:r>
+              <w:rPr>
+                <w:sz w:val="20"/>
+              </w:rPr>
+              <w:t xml:space="preserve">da </w:t>
+            </w:r>
+            <w:r>
+              <w:rPr>
+                <w:sz w:val="20"/>
+                <w:szCs w:val="20"/>
+                <w:lang w:val="en-US"/>
+              </w:rPr>
+              <w:t>Dificuldade</w:t>
+            </w:r>
+          </w:p>
+        </w:tc>
+        <w:tc>
+          <w:tcPr>
+            <w:tcW w:w="1134" w:type="dxa"/>
+            <w:tcBorders>
+              <w:top w:val="single" w:sz="4" w:space="0" w:color="9CC2E5" w:themeColor="accent1" w:themeTint="99"/>
+              <w:left w:val="single" w:sz="4" w:space="0" w:color="9CC2E5" w:themeColor="accent1" w:themeTint="99"/>
+              <w:bottom w:val="single" w:sz="4" w:space="0" w:color="9CC2E5" w:themeColor="accent1" w:themeTint="99"/>
+              <w:right w:val="single" w:sz="4" w:space="0" w:color="9CC2E5" w:themeColor="accent1" w:themeTint="99"/>
+            </w:tcBorders>
+            <w:vAlign w:val="center"/>
+          </w:tcPr>
+          <w:p>
+            <w:pPr>
+              <w:jc w:val="center"/>
+              <w:cnfStyle w:val="000000100000" w:firstRow="0" w:lastRow="0" w:firstColumn="0" w:lastColumn="0" w:oddVBand="0" w:evenVBand="0" w:oddHBand="1" w:evenHBand="0" w:firstRowFirstColumn="0" w:firstRowLastColumn="0" w:lastRowFirstColumn="0" w:lastRowLastColumn="0"/>
+              <w:rPr>
+                <w:sz w:val="20"/>
+              </w:rPr>
+            </w:pPr>
+            <w:r>
+              <w:rPr>
+                <w:sz w:val="20"/>
+              </w:rPr>
+              <w:t>Mínimo 5 carateres</w:t>
+            </w:r>
+          </w:p>
+        </w:tc>
+        <w:tc>
+          <w:tcPr>
+            <w:tcW w:w="1261" w:type="dxa"/>
+            <w:tcBorders>
+              <w:top w:val="single" w:sz="4" w:space="0" w:color="9CC2E5" w:themeColor="accent1" w:themeTint="99"/>
+              <w:left w:val="single" w:sz="4" w:space="0" w:color="9CC2E5" w:themeColor="accent1" w:themeTint="99"/>
+              <w:bottom w:val="single" w:sz="4" w:space="0" w:color="9CC2E5" w:themeColor="accent1" w:themeTint="99"/>
+              <w:right w:val="single" w:sz="4" w:space="0" w:color="9CC2E5" w:themeColor="accent1" w:themeTint="99"/>
+            </w:tcBorders>
+            <w:vAlign w:val="center"/>
+          </w:tcPr>
+          <w:p>
+            <w:pPr>
+              <w:jc w:val="center"/>
+              <w:cnfStyle w:val="000000100000" w:firstRow="0" w:lastRow="0" w:firstColumn="0" w:lastColumn="0" w:oddVBand="0" w:evenVBand="0" w:oddHBand="1" w:evenHBand="0" w:firstRowFirstColumn="0" w:firstRowLastColumn="0" w:lastRowFirstColumn="0" w:lastRowLastColumn="0"/>
+              <w:rPr>
+                <w:sz w:val="20"/>
+              </w:rPr>
+            </w:pPr>
+            <w:r>
+              <w:rPr>
+                <w:sz w:val="20"/>
+              </w:rPr>
+              <w:t>200 Caracteres</w:t>
+            </w:r>
+          </w:p>
+        </w:tc>
+        <w:tc>
+          <w:tcPr>
+            <w:tcW w:w="1574" w:type="dxa"/>
+            <w:tcBorders>
+              <w:top w:val="single" w:sz="4" w:space="0" w:color="9CC2E5" w:themeColor="accent1" w:themeTint="99"/>
+              <w:left w:val="single" w:sz="4" w:space="0" w:color="9CC2E5" w:themeColor="accent1" w:themeTint="99"/>
+              <w:bottom w:val="single" w:sz="4" w:space="0" w:color="9CC2E5" w:themeColor="accent1" w:themeTint="99"/>
+              <w:right w:val="single" w:sz="4" w:space="0" w:color="9CC2E5" w:themeColor="accent1" w:themeTint="99"/>
+            </w:tcBorders>
+            <w:vAlign w:val="center"/>
+          </w:tcPr>
+          <w:p>
+            <w:pPr>
+              <w:jc w:val="center"/>
+              <w:cnfStyle w:val="000000100000" w:firstRow="0" w:lastRow="0" w:firstColumn="0" w:lastColumn="0" w:oddVBand="0" w:evenVBand="0" w:oddHBand="1" w:evenHBand="0" w:firstRowFirstColumn="0" w:firstRowLastColumn="0" w:lastRowFirstColumn="0" w:lastRowLastColumn="0"/>
+              <w:rPr>
+                <w:sz w:val="20"/>
+              </w:rPr>
+            </w:pPr>
+            <w:r>
+              <w:rPr>
+                <w:sz w:val="20"/>
+              </w:rPr>
+              <w:t>-</w:t>
+            </w:r>
+          </w:p>
+        </w:tc>
+      </w:tr>
+    </w:tbl>
+    <w:p>
+      <w:pPr>
+        <w:pStyle w:val="Cabealho3"/>
+        <w:rPr>
+          <w:lang w:val="pt-PT"/>
+        </w:rPr>
+      </w:pPr>
+    </w:p>
+    <w:p>
+      <w:pPr>
+        <w:rPr>
+          <w:lang w:val="pt-PT"/>
+        </w:rPr>
+      </w:pPr>
+    </w:p>
+    <w:p>
+      <w:pPr>
+        <w:rPr>
+          <w:lang w:val="pt-PT"/>
+        </w:rPr>
+      </w:pPr>
+    </w:p>
+    <w:p>
+      <w:pPr>
+        <w:pStyle w:val="Cabealho3"/>
+      </w:pPr>
+      <w:r>
+        <w:rPr>
+          <w:lang w:val="pt-PT"/>
+        </w:rPr>
+        <w:t>9.4</w:t>
+      </w:r>
+      <w:r>
+        <w:rPr>
+          <w:lang w:val="pt-PT"/>
+        </w:rPr>
+        <w:t>.2</w:t>
+      </w:r>
+      <w:r>
+        <w:rPr>
+          <w:lang w:val="pt-PT"/>
+        </w:rPr>
+        <w:t>. Operações</w:t>
+      </w:r>
+    </w:p>
+    <w:p>
+      <w:pPr>
+        <w:rPr>
+          <w:lang w:val="pt-PT"/>
+        </w:rPr>
+      </w:pPr>
+    </w:p>
+    <w:tbl>
+      <w:tblPr>
+        <w:tblStyle w:val="TabeladeGrade4-nfase21"/>
+        <w:tblW w:w="0" w:type="auto"/>
+        <w:tblLook w:val="04A0" w:firstRow="1" w:lastRow="0" w:firstColumn="1" w:lastColumn="0" w:noHBand="0" w:noVBand="1"/>
+      </w:tblPr>
+      <w:tblGrid>
+        <w:gridCol w:w="1413"/>
+        <w:gridCol w:w="7081"/>
+      </w:tblGrid>
+      <w:tr>
+        <w:trPr>
+          <w:cnfStyle w:val="100000000000" w:firstRow="1" w:lastRow="0" w:firstColumn="0" w:lastColumn="0" w:oddVBand="0" w:evenVBand="0" w:oddHBand="0" w:evenHBand="0" w:firstRowFirstColumn="0" w:firstRowLastColumn="0" w:lastRowFirstColumn="0" w:lastRowLastColumn="0"/>
+        </w:trPr>
+        <w:tc>
+          <w:tcPr>
+            <w:cnfStyle w:val="001000000000" w:firstRow="0" w:lastRow="0" w:firstColumn="1" w:lastColumn="0" w:oddVBand="0" w:evenVBand="0" w:oddHBand="0" w:evenHBand="0" w:firstRowFirstColumn="0" w:firstRowLastColumn="0" w:lastRowFirstColumn="0" w:lastRowLastColumn="0"/>
+            <w:tcW w:w="1413" w:type="dxa"/>
+            <w:hideMark/>
+          </w:tcPr>
+          <w:p>
+            <w:r>
+              <w:t>Nome</w:t>
+            </w:r>
+          </w:p>
+        </w:tc>
+        <w:tc>
+          <w:tcPr>
+            <w:tcW w:w="7081" w:type="dxa"/>
+            <w:hideMark/>
+          </w:tcPr>
+          <w:p>
+            <w:pPr>
+              <w:cnfStyle w:val="100000000000" w:firstRow="1" w:lastRow="0" w:firstColumn="0" w:lastColumn="0" w:oddVBand="0" w:evenVBand="0" w:oddHBand="0" w:evenHBand="0" w:firstRowFirstColumn="0" w:firstRowLastColumn="0" w:lastRowFirstColumn="0" w:lastRowLastColumn="0"/>
+            </w:pPr>
+            <w:r>
+              <w:t>Descrição</w:t>
+            </w:r>
+          </w:p>
+        </w:tc>
+      </w:tr>
+      <w:tr>
+        <w:trPr>
+          <w:cnfStyle w:val="000000100000" w:firstRow="0" w:lastRow="0" w:firstColumn="0" w:lastColumn="0" w:oddVBand="0" w:evenVBand="0" w:oddHBand="1" w:evenHBand="0" w:firstRowFirstColumn="0" w:firstRowLastColumn="0" w:lastRowFirstColumn="0" w:lastRowLastColumn="0"/>
+        </w:trPr>
+        <w:tc>
+          <w:tcPr>
+            <w:cnfStyle w:val="001000000000" w:firstRow="0" w:lastRow="0" w:firstColumn="1" w:lastColumn="0" w:oddVBand="0" w:evenVBand="0" w:oddHBand="0" w:evenHBand="0" w:firstRowFirstColumn="0" w:firstRowLastColumn="0" w:lastRowFirstColumn="0" w:lastRowLastColumn="0"/>
+            <w:tcW w:w="1413" w:type="dxa"/>
+            <w:tcBorders>
+              <w:top w:val="single" w:sz="4" w:space="0" w:color="F4B083" w:themeColor="accent2" w:themeTint="99"/>
+              <w:left w:val="single" w:sz="4" w:space="0" w:color="F4B083" w:themeColor="accent2" w:themeTint="99"/>
+              <w:bottom w:val="single" w:sz="4" w:space="0" w:color="F4B083" w:themeColor="accent2" w:themeTint="99"/>
+              <w:right w:val="single" w:sz="4" w:space="0" w:color="F4B083" w:themeColor="accent2" w:themeTint="99"/>
+            </w:tcBorders>
+            <w:hideMark/>
+          </w:tcPr>
+          <w:p>
+            <w:r>
+              <w:t>Consultar()</w:t>
+            </w:r>
+          </w:p>
+        </w:tc>
+        <w:tc>
+          <w:tcPr>
+            <w:tcW w:w="7081" w:type="dxa"/>
+            <w:tcBorders>
+              <w:top w:val="single" w:sz="4" w:space="0" w:color="F4B083" w:themeColor="accent2" w:themeTint="99"/>
+              <w:left w:val="single" w:sz="4" w:space="0" w:color="F4B083" w:themeColor="accent2" w:themeTint="99"/>
+              <w:bottom w:val="single" w:sz="4" w:space="0" w:color="F4B083" w:themeColor="accent2" w:themeTint="99"/>
+              <w:right w:val="single" w:sz="4" w:space="0" w:color="F4B083" w:themeColor="accent2" w:themeTint="99"/>
+            </w:tcBorders>
+            <w:hideMark/>
+          </w:tcPr>
+          <w:p>
+            <w:pPr>
+              <w:cnfStyle w:val="000000100000" w:firstRow="0" w:lastRow="0" w:firstColumn="0" w:lastColumn="0" w:oddVBand="0" w:evenVBand="0" w:oddHBand="1" w:evenHBand="0" w:firstRowFirstColumn="0" w:firstRowLastColumn="0" w:lastRowFirstColumn="0" w:lastRowLastColumn="0"/>
+            </w:pPr>
+            <w:r>
+              <w:t>Operação que permite consultar estado</w:t>
+            </w:r>
+          </w:p>
+          <w:p>
+            <w:pPr>
+              <w:pStyle w:val="PargrafodaLista"/>
+              <w:numPr>
+                <w:ilvl w:val="0"/>
+                <w:numId w:val="14"/>
+              </w:numPr>
+              <w:cnfStyle w:val="000000100000" w:firstRow="0" w:lastRow="0" w:firstColumn="0" w:lastColumn="0" w:oddVBand="0" w:evenVBand="0" w:oddHBand="1" w:evenHBand="0" w:firstRowFirstColumn="0" w:firstRowLastColumn="0" w:lastRowFirstColumn="0" w:lastRowLastColumn="0"/>
+            </w:pPr>
+            <w:r>
+              <w:t>Selecionar pagina trilhos</w:t>
+            </w:r>
+          </w:p>
+          <w:p>
+            <w:pPr>
+              <w:pStyle w:val="PargrafodaLista"/>
+              <w:numPr>
+                <w:ilvl w:val="0"/>
+                <w:numId w:val="14"/>
+              </w:numPr>
+              <w:cnfStyle w:val="000000100000" w:firstRow="0" w:lastRow="0" w:firstColumn="0" w:lastColumn="0" w:oddVBand="0" w:evenVBand="0" w:oddHBand="1" w:evenHBand="0" w:firstRowFirstColumn="0" w:firstRowLastColumn="0" w:lastRowFirstColumn="0" w:lastRowLastColumn="0"/>
+            </w:pPr>
+            <w:r>
+              <w:t>O sistema mostra estado trilho</w:t>
+            </w:r>
+          </w:p>
+        </w:tc>
+      </w:tr>
+    </w:tbl>
+    <w:p>
+      <w:pPr>
+        <w:rPr>
+          <w:lang w:val="pt-PT"/>
+        </w:rPr>
+      </w:pPr>
+    </w:p>
+    <w:p>
+      <w:pPr>
         <w:rPr>
           <w:rFonts w:asciiTheme="majorHAnsi" w:eastAsiaTheme="majorEastAsia" w:hAnsiTheme="majorHAnsi" w:cstheme="majorBidi"/>
           <w:color w:val="2E74B5" w:themeColor="accent1" w:themeShade="BF"/>
@@ -18273,7 +21645,9 @@
           <w:lang w:val="pt-PT"/>
         </w:rPr>
       </w:pPr>
-      <w:r>
+    </w:p>
+    <w:p>
+      <w:pPr>
         <w:rPr>
           <w:rFonts w:asciiTheme="majorHAnsi" w:eastAsiaTheme="majorEastAsia" w:hAnsiTheme="majorHAnsi" w:cstheme="majorBidi"/>
           <w:color w:val="2E74B5" w:themeColor="accent1" w:themeShade="BF"/>
@@ -18281,6 +21655,37 @@
           <w:szCs w:val="26"/>
           <w:lang w:val="pt-PT"/>
         </w:rPr>
+      </w:pPr>
+    </w:p>
+    <w:p>
+      <w:pPr>
+        <w:rPr>
+          <w:rFonts w:asciiTheme="majorHAnsi" w:eastAsiaTheme="majorEastAsia" w:hAnsiTheme="majorHAnsi" w:cstheme="majorBidi"/>
+          <w:color w:val="2E74B5" w:themeColor="accent1" w:themeShade="BF"/>
+          <w:sz w:val="26"/>
+          <w:szCs w:val="26"/>
+          <w:lang w:val="pt-PT"/>
+        </w:rPr>
+      </w:pPr>
+    </w:p>
+    <w:p>
+      <w:pPr>
+        <w:rPr>
+          <w:rFonts w:asciiTheme="majorHAnsi" w:eastAsiaTheme="majorEastAsia" w:hAnsiTheme="majorHAnsi" w:cstheme="majorBidi"/>
+          <w:color w:val="2E74B5" w:themeColor="accent1" w:themeShade="BF"/>
+          <w:sz w:val="26"/>
+          <w:szCs w:val="26"/>
+          <w:lang w:val="pt-PT"/>
+        </w:rPr>
+      </w:pPr>
+      <w:r>
+        <w:rPr>
+          <w:rFonts w:asciiTheme="majorHAnsi" w:eastAsiaTheme="majorEastAsia" w:hAnsiTheme="majorHAnsi" w:cstheme="majorBidi"/>
+          <w:color w:val="2E74B5" w:themeColor="accent1" w:themeShade="BF"/>
+          <w:sz w:val="26"/>
+          <w:szCs w:val="26"/>
+          <w:lang w:val="pt-PT"/>
+        </w:rPr>
         <w:br w:type="page"/>
       </w:r>
     </w:p>
@@ -18314,13 +21719,13 @@
         <w:rPr>
           <w:lang w:val="pt-PT"/>
         </w:rPr>
-        <w:t xml:space="preserve"> Componentes</w:t>
-      </w:r>
-      <w:r>
-        <w:rPr>
-          <w:lang w:val="pt-PT"/>
-        </w:rPr>
-        <w:t xml:space="preserve"> e Diagramas Físicos Parciais</w:t>
+        <w:t xml:space="preserve"> </w:t>
+      </w:r>
+      <w:r>
+        <w:rPr>
+          <w:lang w:val="pt-PT"/>
+        </w:rPr>
+        <w:t>Físicos CRUD Trilho</w:t>
       </w:r>
     </w:p>
     <w:p>
@@ -18341,30 +21746,21 @@
         <w:rPr>
           <w:lang w:val="pt-PT"/>
         </w:rPr>
-        <w:t>10.1 CRUD Trilho</w:t>
-      </w:r>
-    </w:p>
-    <w:p>
-      <w:pPr>
-        <w:pStyle w:val="Cabealho2"/>
-        <w:rPr>
-          <w:lang w:val="pt-PT"/>
-        </w:rPr>
-      </w:pPr>
-    </w:p>
-    <w:p>
-      <w:pPr>
-        <w:pStyle w:val="Cabealho3"/>
-        <w:rPr>
-          <w:lang w:val="pt-PT"/>
-        </w:rPr>
-      </w:pPr>
-      <w:r>
-        <w:rPr>
-          <w:lang w:val="pt-PT"/>
-        </w:rPr>
-        <w:t>10.1.1. Diagrama componente CRUD Trilho</w:t>
-      </w:r>
+        <w:t xml:space="preserve">10.1 </w:t>
+      </w:r>
+      <w:r>
+        <w:rPr>
+          <w:lang w:val="pt-PT"/>
+        </w:rPr>
+        <w:t>Diagrama componente CRUD Trilho</w:t>
+      </w:r>
+    </w:p>
+    <w:p>
+      <w:pPr>
+        <w:rPr>
+          <w:lang w:val="pt-PT"/>
+        </w:rPr>
+      </w:pPr>
     </w:p>
     <w:p>
       <w:pPr>
@@ -18563,7 +21959,7 @@
     </w:p>
     <w:p>
       <w:pPr>
-        <w:pStyle w:val="Cabealho3"/>
+        <w:pStyle w:val="Cabealho2"/>
         <w:rPr>
           <w:lang w:val="pt-PT"/>
         </w:rPr>
@@ -18573,7 +21969,41 @@
           <w:lang w:val="pt-PT"/>
         </w:rPr>
         <w:lastRenderedPageBreak/>
-        <w:t>10.1.2. Diagrama Físico CRUD Trilho</w:t>
+        <w:t>10</w:t>
+      </w:r>
+      <w:r>
+        <w:rPr>
+          <w:lang w:val="pt-PT"/>
+        </w:rPr>
+        <w:t xml:space="preserve">.2. Diagrama </w:t>
+      </w:r>
+      <w:r>
+        <w:rPr>
+          <w:lang w:val="pt-PT"/>
+        </w:rPr>
+        <w:t>Instalação</w:t>
+      </w:r>
+      <w:r>
+        <w:rPr>
+          <w:lang w:val="pt-PT"/>
+        </w:rPr>
+        <w:t xml:space="preserve"> CRUD </w:t>
+      </w:r>
+      <w:commentRangeStart w:id="36"/>
+      <w:r>
+        <w:rPr>
+          <w:lang w:val="pt-PT"/>
+        </w:rPr>
+        <w:t>Trilho</w:t>
+      </w:r>
+      <w:commentRangeEnd w:id="36"/>
+      <w:r>
+        <w:rPr>
+          <w:rStyle w:val="Refdecomentrio"/>
+          <w:rFonts w:asciiTheme="minorHAnsi" w:eastAsiaTheme="minorHAnsi" w:hAnsiTheme="minorHAnsi" w:cstheme="minorBidi"/>
+          <w:color w:val="auto"/>
+        </w:rPr>
+        <w:commentReference w:id="36"/>
       </w:r>
     </w:p>
     <w:p>
@@ -18595,10 +22025,10 @@
           <w:lang w:val="en-US"/>
         </w:rPr>
         <w:drawing>
-          <wp:inline distT="0" distB="0" distL="0" distR="0" wp14:anchorId="17D4438D" wp14:editId="0FE7EAD7">
-            <wp:extent cx="5731510" cy="3911694"/>
+          <wp:inline distT="0" distB="0" distL="0" distR="0" wp14:anchorId="519BDE98" wp14:editId="3FF7ABA8">
+            <wp:extent cx="5731510" cy="3914632"/>
             <wp:effectExtent l="0" t="0" r="2540" b="0"/>
-            <wp:docPr id="5" name="Imagem 5" descr="C:\programacao_internet\Trails4Health\doc\Eng. Soft 2\Nuno Galinho\Projectos POWER DESIGNER\Diagrama Fisico Parcial CRUD Trilho.emf"/>
+            <wp:docPr id="8" name="Imagem 8" descr="C:\programacao_internet\Trails4Health\doc\Eng. Soft 2\Nuno Galinho\Projectos POWER DESIGNER\Diagrama Fisico Parcial CRUD Trilho.emf"/>
             <wp:cNvGraphicFramePr>
               <a:graphicFrameLocks xmlns:a="http://schemas.openxmlformats.org/drawingml/2006/main" noChangeAspect="1"/>
             </wp:cNvGraphicFramePr>
@@ -18606,7 +22036,7 @@
               <a:graphicData uri="http://schemas.openxmlformats.org/drawingml/2006/picture">
                 <pic:pic xmlns:pic="http://schemas.openxmlformats.org/drawingml/2006/picture">
                   <pic:nvPicPr>
-                    <pic:cNvPr id="0" name="Picture 3" descr="C:\programacao_internet\Trails4Health\doc\Eng. Soft 2\Nuno Galinho\Projectos POWER DESIGNER\Diagrama Fisico Parcial CRUD Trilho.emf"/>
+                    <pic:cNvPr id="0" name="Picture 2" descr="C:\programacao_internet\Trails4Health\doc\Eng. Soft 2\Nuno Galinho\Projectos POWER DESIGNER\Diagrama Fisico Parcial CRUD Trilho.emf"/>
                     <pic:cNvPicPr>
                       <a:picLocks noChangeAspect="1" noChangeArrowheads="1"/>
                     </pic:cNvPicPr>
@@ -18627,7 +22057,7 @@
                   <pic:spPr bwMode="auto">
                     <a:xfrm>
                       <a:off x="0" y="0"/>
-                      <a:ext cx="5731510" cy="3911694"/>
+                      <a:ext cx="5731510" cy="3914632"/>
                     </a:xfrm>
                     <a:prstGeom prst="rect">
                       <a:avLst/>
@@ -18778,7 +22208,7 @@
           <w:lang w:val="pt-PT"/>
         </w:rPr>
       </w:pPr>
-      <w:bookmarkStart w:id="36" w:name="_Toc499309053"/>
+      <w:bookmarkStart w:id="37" w:name="_Toc499309053"/>
       <w:r>
         <w:rPr>
           <w:lang w:val="pt-PT"/>
@@ -18797,7 +22227,7 @@
         </w:rPr>
         <w:t>Avaliar Trilho</w:t>
       </w:r>
-      <w:bookmarkEnd w:id="36"/>
+      <w:bookmarkEnd w:id="37"/>
     </w:p>
     <w:p>
       <w:pPr>
@@ -18943,7 +22373,7 @@
           <w:lang w:val="pt-PT"/>
         </w:rPr>
       </w:pPr>
-      <w:bookmarkStart w:id="37" w:name="_Toc499309054"/>
+      <w:bookmarkStart w:id="38" w:name="_Toc499309054"/>
       <w:r>
         <w:rPr>
           <w:lang w:val="pt-PT"/>
@@ -18977,7 +22407,7 @@
         </w:rPr>
         <w:t>Avaliar Serviço</w:t>
       </w:r>
-      <w:bookmarkEnd w:id="37"/>
+      <w:bookmarkEnd w:id="38"/>
     </w:p>
     <w:p>
       <w:pPr>
@@ -19145,7 +22575,7 @@
           <w:lang w:val="pt-PT"/>
         </w:rPr>
       </w:pPr>
-      <w:bookmarkStart w:id="38" w:name="_Toc499309055"/>
+      <w:bookmarkStart w:id="39" w:name="_Toc499309055"/>
       <w:r>
         <w:rPr>
           <w:lang w:val="pt-PT"/>
@@ -19159,7 +22589,7 @@
         </w:rPr>
         <w:t>. Protótipo</w:t>
       </w:r>
-      <w:bookmarkEnd w:id="38"/>
+      <w:bookmarkEnd w:id="39"/>
     </w:p>
     <w:p>
       <w:pPr>
@@ -19175,7 +22605,7 @@
           <w:lang w:val="pt-PT"/>
         </w:rPr>
       </w:pPr>
-      <w:bookmarkStart w:id="39" w:name="_Toc499309056"/>
+      <w:bookmarkStart w:id="40" w:name="_Toc499309056"/>
       <w:r>
         <w:rPr>
           <w:lang w:val="pt-PT"/>
@@ -19194,7 +22624,7 @@
         </w:rPr>
         <w:t>Consultar Trilho</w:t>
       </w:r>
-      <w:bookmarkEnd w:id="39"/>
+      <w:bookmarkEnd w:id="40"/>
     </w:p>
     <w:p>
       <w:pPr>
@@ -19278,7 +22708,7 @@
           <w:lang w:val="pt-PT"/>
         </w:rPr>
       </w:pPr>
-      <w:bookmarkStart w:id="40" w:name="_Toc499309057"/>
+      <w:bookmarkStart w:id="41" w:name="_Toc499309057"/>
       <w:r>
         <w:rPr>
           <w:lang w:val="pt-PT"/>
@@ -19297,7 +22727,7 @@
         </w:rPr>
         <w:t>Criar Trilho</w:t>
       </w:r>
-      <w:bookmarkEnd w:id="40"/>
+      <w:bookmarkEnd w:id="41"/>
     </w:p>
     <w:p>
       <w:pPr>
@@ -19416,7 +22846,7 @@
           <w:lang w:val="pt-PT"/>
         </w:rPr>
       </w:pPr>
-      <w:bookmarkStart w:id="41" w:name="_Toc499309058"/>
+      <w:bookmarkStart w:id="42" w:name="_Toc499309058"/>
       <w:r>
         <w:rPr>
           <w:lang w:val="pt-PT"/>
@@ -19442,7 +22872,7 @@
         </w:rPr>
         <w:t>. Protótipo do Interface de Inserção de Questões de Avaliação</w:t>
       </w:r>
-      <w:bookmarkEnd w:id="41"/>
+      <w:bookmarkEnd w:id="42"/>
     </w:p>
     <w:p>
       <w:pPr>
@@ -19515,7 +22945,7 @@
           <w:lang w:val="pt-PT"/>
         </w:rPr>
       </w:pPr>
-      <w:bookmarkStart w:id="42" w:name="_Toc499309059"/>
+      <w:bookmarkStart w:id="43" w:name="_Toc499309059"/>
       <w:r>
         <w:rPr>
           <w:lang w:val="pt-PT"/>
@@ -19546,7 +22976,7 @@
         </w:rPr>
         <w:t>Avaliação</w:t>
       </w:r>
-      <w:bookmarkEnd w:id="42"/>
+      <w:bookmarkEnd w:id="43"/>
     </w:p>
     <w:p>
       <w:pPr>
@@ -19629,7 +23059,7 @@
           <w:lang w:val="pt-PT"/>
         </w:rPr>
       </w:pPr>
-      <w:bookmarkStart w:id="43" w:name="_Toc499309060"/>
+      <w:bookmarkStart w:id="44" w:name="_Toc499309060"/>
       <w:r>
         <w:rPr>
           <w:lang w:val="pt-PT"/>
@@ -19649,7 +23079,7 @@
         </w:rPr>
         <w:t>Fases do trabalho e tempos utilizados</w:t>
       </w:r>
-      <w:bookmarkEnd w:id="43"/>
+      <w:bookmarkEnd w:id="44"/>
     </w:p>
     <w:p>
       <w:pPr>
@@ -22854,6 +26284,22 @@
       </w:r>
     </w:p>
   </w:comment>
+  <w:comment w:id="36" w:author="Utilizador do Windows" w:date="2017-12-22T12:34:00Z" w:initials="UdW">
+    <w:p>
+      <w:pPr>
+        <w:pStyle w:val="Textodecomentrio"/>
+      </w:pPr>
+      <w:r>
+        <w:rPr>
+          <w:rStyle w:val="Refdecomentrio"/>
+        </w:rPr>
+        <w:annotationRef/>
+      </w:r>
+      <w:r>
+        <w:t>Me: a confirmer com profª</w:t>
+      </w:r>
+    </w:p>
+  </w:comment>
 </w:comments>
 </file>
 
@@ -22861,6 +26307,7 @@
 <w15:commentsEx xmlns:wpc="http://schemas.microsoft.com/office/word/2010/wordprocessingCanvas" xmlns:mc="http://schemas.openxmlformats.org/markup-compatibility/2006" xmlns:o="urn:schemas-microsoft-com:office:office" xmlns:r="http://schemas.openxmlformats.org/officeDocument/2006/relationships" xmlns:m="http://schemas.openxmlformats.org/officeDocument/2006/math" xmlns:v="urn:schemas-microsoft-com:vml" xmlns:wp14="http://schemas.microsoft.com/office/word/2010/wordprocessingDrawing" xmlns:wp="http://schemas.openxmlformats.org/drawingml/2006/wordprocessingDrawing" xmlns:w10="urn:schemas-microsoft-com:office:word" xmlns:w="http://schemas.openxmlformats.org/wordprocessingml/2006/main" xmlns:w14="http://schemas.microsoft.com/office/word/2010/wordml" xmlns:w15="http://schemas.microsoft.com/office/word/2012/wordml" xmlns:wpg="http://schemas.microsoft.com/office/word/2010/wordprocessingGroup" xmlns:wpi="http://schemas.microsoft.com/office/word/2010/wordprocessingInk" xmlns:wne="http://schemas.microsoft.com/office/word/2006/wordml" xmlns:wps="http://schemas.microsoft.com/office/word/2010/wordprocessingShape" mc:Ignorable="w14 w15 wp14">
   <w15:commentEx w15:paraId="780AC729" w15:done="0"/>
   <w15:commentEx w15:paraId="53EF8E99" w15:done="0"/>
+  <w15:commentEx w15:paraId="1D872165" w15:done="0"/>
 </w15:commentsEx>
 </file>
 
@@ -22923,7 +26370,7 @@
           <w:rPr>
             <w:noProof/>
           </w:rPr>
-          <w:t>35</w:t>
+          <w:t>28</w:t>
         </w:r>
         <w:r>
           <w:rPr>
@@ -23057,6 +26504,95 @@
     </w:lvl>
   </w:abstractNum>
   <w:abstractNum w:abstractNumId="1">
+    <w:nsid w:val="12545F9D"/>
+    <w:multiLevelType w:val="hybridMultilevel"/>
+    <w:tmpl w:val="283AA980"/>
+    <w:lvl w:ilvl="0" w:tplc="0409000F">
+      <w:start w:val="1"/>
+      <w:numFmt w:val="decimal"/>
+      <w:lvlText w:val="%1."/>
+      <w:lvlJc w:val="left"/>
+      <w:pPr>
+        <w:ind w:left="720" w:hanging="360"/>
+      </w:pPr>
+      <w:rPr>
+        <w:rFonts w:hint="default"/>
+      </w:rPr>
+    </w:lvl>
+    <w:lvl w:ilvl="1" w:tplc="04090019" w:tentative="1">
+      <w:start w:val="1"/>
+      <w:numFmt w:val="lowerLetter"/>
+      <w:lvlText w:val="%2."/>
+      <w:lvlJc w:val="left"/>
+      <w:pPr>
+        <w:ind w:left="1440" w:hanging="360"/>
+      </w:pPr>
+    </w:lvl>
+    <w:lvl w:ilvl="2" w:tplc="0409001B" w:tentative="1">
+      <w:start w:val="1"/>
+      <w:numFmt w:val="lowerRoman"/>
+      <w:lvlText w:val="%3."/>
+      <w:lvlJc w:val="right"/>
+      <w:pPr>
+        <w:ind w:left="2160" w:hanging="180"/>
+      </w:pPr>
+    </w:lvl>
+    <w:lvl w:ilvl="3" w:tplc="0409000F" w:tentative="1">
+      <w:start w:val="1"/>
+      <w:numFmt w:val="decimal"/>
+      <w:lvlText w:val="%4."/>
+      <w:lvlJc w:val="left"/>
+      <w:pPr>
+        <w:ind w:left="2880" w:hanging="360"/>
+      </w:pPr>
+    </w:lvl>
+    <w:lvl w:ilvl="4" w:tplc="04090019" w:tentative="1">
+      <w:start w:val="1"/>
+      <w:numFmt w:val="lowerLetter"/>
+      <w:lvlText w:val="%5."/>
+      <w:lvlJc w:val="left"/>
+      <w:pPr>
+        <w:ind w:left="3600" w:hanging="360"/>
+      </w:pPr>
+    </w:lvl>
+    <w:lvl w:ilvl="5" w:tplc="0409001B" w:tentative="1">
+      <w:start w:val="1"/>
+      <w:numFmt w:val="lowerRoman"/>
+      <w:lvlText w:val="%6."/>
+      <w:lvlJc w:val="right"/>
+      <w:pPr>
+        <w:ind w:left="4320" w:hanging="180"/>
+      </w:pPr>
+    </w:lvl>
+    <w:lvl w:ilvl="6" w:tplc="0409000F" w:tentative="1">
+      <w:start w:val="1"/>
+      <w:numFmt w:val="decimal"/>
+      <w:lvlText w:val="%7."/>
+      <w:lvlJc w:val="left"/>
+      <w:pPr>
+        <w:ind w:left="5040" w:hanging="360"/>
+      </w:pPr>
+    </w:lvl>
+    <w:lvl w:ilvl="7" w:tplc="04090019" w:tentative="1">
+      <w:start w:val="1"/>
+      <w:numFmt w:val="lowerLetter"/>
+      <w:lvlText w:val="%8."/>
+      <w:lvlJc w:val="left"/>
+      <w:pPr>
+        <w:ind w:left="5760" w:hanging="360"/>
+      </w:pPr>
+    </w:lvl>
+    <w:lvl w:ilvl="8" w:tplc="0409001B" w:tentative="1">
+      <w:start w:val="1"/>
+      <w:numFmt w:val="lowerRoman"/>
+      <w:lvlText w:val="%9."/>
+      <w:lvlJc w:val="right"/>
+      <w:pPr>
+        <w:ind w:left="6480" w:hanging="180"/>
+      </w:pPr>
+    </w:lvl>
+  </w:abstractNum>
+  <w:abstractNum w:abstractNumId="2">
     <w:nsid w:val="171405C8"/>
     <w:multiLevelType w:val="hybridMultilevel"/>
     <w:tmpl w:val="F18AD92A"/>
@@ -23169,7 +26705,7 @@
       </w:rPr>
     </w:lvl>
   </w:abstractNum>
-  <w:abstractNum w:abstractNumId="2">
+  <w:abstractNum w:abstractNumId="3">
     <w:nsid w:val="199F2D8E"/>
     <w:multiLevelType w:val="multilevel"/>
     <w:tmpl w:val="04090021"/>
@@ -23282,7 +26818,7 @@
       </w:rPr>
     </w:lvl>
   </w:abstractNum>
-  <w:abstractNum w:abstractNumId="3">
+  <w:abstractNum w:abstractNumId="4">
     <w:nsid w:val="20B16EFA"/>
     <w:multiLevelType w:val="hybridMultilevel"/>
     <w:tmpl w:val="83500E44"/>
@@ -23368,7 +26904,7 @@
       </w:pPr>
     </w:lvl>
   </w:abstractNum>
-  <w:abstractNum w:abstractNumId="4">
+  <w:abstractNum w:abstractNumId="5">
     <w:nsid w:val="24BD18CE"/>
     <w:multiLevelType w:val="multilevel"/>
     <w:tmpl w:val="862E0C4A"/>
@@ -23481,7 +27017,7 @@
       </w:rPr>
     </w:lvl>
   </w:abstractNum>
-  <w:abstractNum w:abstractNumId="5">
+  <w:abstractNum w:abstractNumId="6">
     <w:nsid w:val="464E711A"/>
     <w:multiLevelType w:val="hybridMultilevel"/>
     <w:tmpl w:val="84AAF95A"/>
@@ -23567,7 +27103,7 @@
       </w:pPr>
     </w:lvl>
   </w:abstractNum>
-  <w:abstractNum w:abstractNumId="6">
+  <w:abstractNum w:abstractNumId="7">
     <w:nsid w:val="503B2E6F"/>
     <w:multiLevelType w:val="multilevel"/>
     <w:tmpl w:val="33324C22"/>
@@ -23680,7 +27216,7 @@
       </w:rPr>
     </w:lvl>
   </w:abstractNum>
-  <w:abstractNum w:abstractNumId="7">
+  <w:abstractNum w:abstractNumId="8">
     <w:nsid w:val="67092218"/>
     <w:multiLevelType w:val="hybridMultilevel"/>
     <w:tmpl w:val="3FD05872"/>
@@ -23793,7 +27329,7 @@
       </w:rPr>
     </w:lvl>
   </w:abstractNum>
-  <w:abstractNum w:abstractNumId="8">
+  <w:abstractNum w:abstractNumId="9">
     <w:nsid w:val="68A37F56"/>
     <w:multiLevelType w:val="hybridMultilevel"/>
     <w:tmpl w:val="CE16DCE4"/>
@@ -23879,7 +27415,7 @@
       </w:pPr>
     </w:lvl>
   </w:abstractNum>
-  <w:abstractNum w:abstractNumId="9">
+  <w:abstractNum w:abstractNumId="10">
     <w:nsid w:val="6BC77F25"/>
     <w:multiLevelType w:val="multilevel"/>
     <w:tmpl w:val="04090021"/>
@@ -23992,7 +27528,96 @@
       </w:rPr>
     </w:lvl>
   </w:abstractNum>
-  <w:abstractNum w:abstractNumId="10">
+  <w:abstractNum w:abstractNumId="11">
+    <w:nsid w:val="6FE044AE"/>
+    <w:multiLevelType w:val="hybridMultilevel"/>
+    <w:tmpl w:val="283AA980"/>
+    <w:lvl w:ilvl="0" w:tplc="0409000F">
+      <w:start w:val="1"/>
+      <w:numFmt w:val="decimal"/>
+      <w:lvlText w:val="%1."/>
+      <w:lvlJc w:val="left"/>
+      <w:pPr>
+        <w:ind w:left="720" w:hanging="360"/>
+      </w:pPr>
+      <w:rPr>
+        <w:rFonts w:hint="default"/>
+      </w:rPr>
+    </w:lvl>
+    <w:lvl w:ilvl="1" w:tplc="04090019" w:tentative="1">
+      <w:start w:val="1"/>
+      <w:numFmt w:val="lowerLetter"/>
+      <w:lvlText w:val="%2."/>
+      <w:lvlJc w:val="left"/>
+      <w:pPr>
+        <w:ind w:left="1440" w:hanging="360"/>
+      </w:pPr>
+    </w:lvl>
+    <w:lvl w:ilvl="2" w:tplc="0409001B" w:tentative="1">
+      <w:start w:val="1"/>
+      <w:numFmt w:val="lowerRoman"/>
+      <w:lvlText w:val="%3."/>
+      <w:lvlJc w:val="right"/>
+      <w:pPr>
+        <w:ind w:left="2160" w:hanging="180"/>
+      </w:pPr>
+    </w:lvl>
+    <w:lvl w:ilvl="3" w:tplc="0409000F" w:tentative="1">
+      <w:start w:val="1"/>
+      <w:numFmt w:val="decimal"/>
+      <w:lvlText w:val="%4."/>
+      <w:lvlJc w:val="left"/>
+      <w:pPr>
+        <w:ind w:left="2880" w:hanging="360"/>
+      </w:pPr>
+    </w:lvl>
+    <w:lvl w:ilvl="4" w:tplc="04090019" w:tentative="1">
+      <w:start w:val="1"/>
+      <w:numFmt w:val="lowerLetter"/>
+      <w:lvlText w:val="%5."/>
+      <w:lvlJc w:val="left"/>
+      <w:pPr>
+        <w:ind w:left="3600" w:hanging="360"/>
+      </w:pPr>
+    </w:lvl>
+    <w:lvl w:ilvl="5" w:tplc="0409001B" w:tentative="1">
+      <w:start w:val="1"/>
+      <w:numFmt w:val="lowerRoman"/>
+      <w:lvlText w:val="%6."/>
+      <w:lvlJc w:val="right"/>
+      <w:pPr>
+        <w:ind w:left="4320" w:hanging="180"/>
+      </w:pPr>
+    </w:lvl>
+    <w:lvl w:ilvl="6" w:tplc="0409000F" w:tentative="1">
+      <w:start w:val="1"/>
+      <w:numFmt w:val="decimal"/>
+      <w:lvlText w:val="%7."/>
+      <w:lvlJc w:val="left"/>
+      <w:pPr>
+        <w:ind w:left="5040" w:hanging="360"/>
+      </w:pPr>
+    </w:lvl>
+    <w:lvl w:ilvl="7" w:tplc="04090019" w:tentative="1">
+      <w:start w:val="1"/>
+      <w:numFmt w:val="lowerLetter"/>
+      <w:lvlText w:val="%8."/>
+      <w:lvlJc w:val="left"/>
+      <w:pPr>
+        <w:ind w:left="5760" w:hanging="360"/>
+      </w:pPr>
+    </w:lvl>
+    <w:lvl w:ilvl="8" w:tplc="0409001B" w:tentative="1">
+      <w:start w:val="1"/>
+      <w:numFmt w:val="lowerRoman"/>
+      <w:lvlText w:val="%9."/>
+      <w:lvlJc w:val="right"/>
+      <w:pPr>
+        <w:ind w:left="6480" w:hanging="180"/>
+      </w:pPr>
+    </w:lvl>
+  </w:abstractNum>
+  <w:abstractNum w:abstractNumId="12">
     <w:nsid w:val="734150D6"/>
     <w:multiLevelType w:val="multilevel"/>
     <w:tmpl w:val="04090021"/>
@@ -24106,25 +27731,25 @@
     </w:lvl>
   </w:abstractNum>
   <w:num w:numId="1">
+    <w:abstractNumId w:val="8"/>
+  </w:num>
+  <w:num w:numId="2">
+    <w:abstractNumId w:val="2"/>
+  </w:num>
+  <w:num w:numId="3">
+    <w:abstractNumId w:val="10"/>
+  </w:num>
+  <w:num w:numId="4">
+    <w:abstractNumId w:val="12"/>
+  </w:num>
+  <w:num w:numId="5">
     <w:abstractNumId w:val="7"/>
   </w:num>
-  <w:num w:numId="2">
-    <w:abstractNumId w:val="1"/>
-  </w:num>
-  <w:num w:numId="3">
-    <w:abstractNumId w:val="9"/>
-  </w:num>
-  <w:num w:numId="4">
-    <w:abstractNumId w:val="10"/>
-  </w:num>
-  <w:num w:numId="5">
-    <w:abstractNumId w:val="6"/>
-  </w:num>
   <w:num w:numId="6">
-    <w:abstractNumId w:val="2"/>
+    <w:abstractNumId w:val="3"/>
   </w:num>
   <w:num w:numId="7">
-    <w:abstractNumId w:val="4"/>
+    <w:abstractNumId w:val="5"/>
   </w:num>
   <w:num w:numId="8">
     <w:abstractNumId w:val="0"/>
@@ -24160,7 +27785,7 @@
     </w:lvlOverride>
   </w:num>
   <w:num w:numId="10">
-    <w:abstractNumId w:val="3"/>
+    <w:abstractNumId w:val="4"/>
     <w:lvlOverride w:ilvl="0">
       <w:startOverride w:val="1"/>
     </w:lvlOverride>
@@ -24190,7 +27815,7 @@
     </w:lvlOverride>
   </w:num>
   <w:num w:numId="11">
-    <w:abstractNumId w:val="5"/>
+    <w:abstractNumId w:val="6"/>
     <w:lvlOverride w:ilvl="0">
       <w:startOverride w:val="1"/>
     </w:lvlOverride>
@@ -24220,7 +27845,7 @@
     </w:lvlOverride>
   </w:num>
   <w:num w:numId="12">
-    <w:abstractNumId w:val="8"/>
+    <w:abstractNumId w:val="9"/>
     <w:lvlOverride w:ilvl="0">
       <w:startOverride w:val="1"/>
     </w:lvlOverride>
@@ -24248,6 +27873,12 @@
     <w:lvlOverride w:ilvl="8">
       <w:startOverride w:val="1"/>
     </w:lvlOverride>
+  </w:num>
+  <w:num w:numId="13">
+    <w:abstractNumId w:val="11"/>
+  </w:num>
+  <w:num w:numId="14">
+    <w:abstractNumId w:val="1"/>
   </w:num>
 </w:numbering>
 </file>
@@ -25591,7 +29222,7 @@
 </file>
 
 <file path=customXml/itemProps1.xml><?xml version="1.0" encoding="utf-8"?>
-<ds:datastoreItem xmlns:ds="http://schemas.openxmlformats.org/officeDocument/2006/customXml" ds:itemID="{4C2B77D4-1B08-4796-93A3-3FA8776D81C8}">
+<ds:datastoreItem xmlns:ds="http://schemas.openxmlformats.org/officeDocument/2006/customXml" ds:itemID="{8A9907E8-72A8-42B6-AB08-920BB24C313C}">
   <ds:schemaRefs>
     <ds:schemaRef ds:uri="http://schemas.openxmlformats.org/officeDocument/2006/bibliography"/>
   </ds:schemaRefs>

</xml_diff>

<commit_message>
Eng. Soft.2. Apontado Tempo gasto no ultimo commit
Tempo: 1.30h
</commit_message>
<xml_diff>
--- a/doc/relatorio.docx
+++ b/doc/relatorio.docx
@@ -1550,7 +1550,7 @@
         </w:rPr>
       </w:pPr>
       <w:bookmarkStart w:id="0" w:name="_Toc498084477"/>
-      <w:bookmarkStart w:id="1" w:name="_Toc499309021"/>
+      <w:bookmarkStart w:id="1" w:name="_Toc501726873"/>
       <w:r>
         <w:rPr>
           <w:lang w:val="pt-PT"/>
@@ -1577,7 +1577,7 @@
         <w:rPr>
           <w:rFonts w:eastAsiaTheme="minorEastAsia"/>
           <w:noProof/>
-          <w:lang w:eastAsia="en-GB"/>
+          <w:lang w:val="en-US"/>
         </w:rPr>
       </w:pPr>
       <w:r>
@@ -1598,7 +1598,7 @@
         </w:rPr>
         <w:fldChar w:fldCharType="separate"/>
       </w:r>
-      <w:hyperlink w:anchor="_Toc499309021" w:history="1">
+      <w:hyperlink w:anchor="_Toc501726873" w:history="1">
         <w:r>
           <w:rPr>
             <w:rStyle w:val="Hiperligao"/>
@@ -1626,7 +1626,7 @@
             <w:noProof/>
             <w:webHidden/>
           </w:rPr>
-          <w:instrText xml:space="preserve"> PAGEREF _Toc499309021 \h </w:instrText>
+          <w:instrText xml:space="preserve"> PAGEREF _Toc501726873 \h </w:instrText>
         </w:r>
         <w:r>
           <w:rPr>
@@ -1666,10 +1666,10 @@
         <w:rPr>
           <w:rFonts w:eastAsiaTheme="minorEastAsia"/>
           <w:noProof/>
-          <w:lang w:eastAsia="en-GB"/>
-        </w:rPr>
-      </w:pPr>
-      <w:hyperlink w:anchor="_Toc499309022" w:history="1">
+          <w:lang w:val="en-US"/>
+        </w:rPr>
+      </w:pPr>
+      <w:hyperlink w:anchor="_Toc501726874" w:history="1">
         <w:r>
           <w:rPr>
             <w:rStyle w:val="Hiperligao"/>
@@ -1697,7 +1697,7 @@
             <w:noProof/>
             <w:webHidden/>
           </w:rPr>
-          <w:instrText xml:space="preserve"> PAGEREF _Toc499309022 \h </w:instrText>
+          <w:instrText xml:space="preserve"> PAGEREF _Toc501726874 \h </w:instrText>
         </w:r>
         <w:r>
           <w:rPr>
@@ -1737,10 +1737,10 @@
         <w:rPr>
           <w:rFonts w:eastAsiaTheme="minorEastAsia"/>
           <w:noProof/>
-          <w:lang w:eastAsia="en-GB"/>
-        </w:rPr>
-      </w:pPr>
-      <w:hyperlink w:anchor="_Toc499309023" w:history="1">
+          <w:lang w:val="en-US"/>
+        </w:rPr>
+      </w:pPr>
+      <w:hyperlink w:anchor="_Toc501726875" w:history="1">
         <w:r>
           <w:rPr>
             <w:rStyle w:val="Hiperligao"/>
@@ -1768,7 +1768,7 @@
             <w:noProof/>
             <w:webHidden/>
           </w:rPr>
-          <w:instrText xml:space="preserve"> PAGEREF _Toc499309023 \h </w:instrText>
+          <w:instrText xml:space="preserve"> PAGEREF _Toc501726875 \h </w:instrText>
         </w:r>
         <w:r>
           <w:rPr>
@@ -1808,10 +1808,10 @@
         <w:rPr>
           <w:rFonts w:eastAsiaTheme="minorEastAsia"/>
           <w:noProof/>
-          <w:lang w:eastAsia="en-GB"/>
-        </w:rPr>
-      </w:pPr>
-      <w:hyperlink w:anchor="_Toc499309024" w:history="1">
+          <w:lang w:val="en-US"/>
+        </w:rPr>
+      </w:pPr>
+      <w:hyperlink w:anchor="_Toc501726876" w:history="1">
         <w:r>
           <w:rPr>
             <w:rStyle w:val="Hiperligao"/>
@@ -1848,7 +1848,7 @@
             <w:noProof/>
             <w:webHidden/>
           </w:rPr>
-          <w:instrText xml:space="preserve"> PAGEREF _Toc499309024 \h </w:instrText>
+          <w:instrText xml:space="preserve"> PAGEREF _Toc501726876 \h </w:instrText>
         </w:r>
         <w:r>
           <w:rPr>
@@ -1888,14 +1888,15 @@
         <w:rPr>
           <w:rFonts w:eastAsiaTheme="minorEastAsia"/>
           <w:noProof/>
-          <w:lang w:eastAsia="en-GB"/>
-        </w:rPr>
-      </w:pPr>
-      <w:hyperlink w:anchor="_Toc499309025" w:history="1">
+          <w:lang w:val="en-US"/>
+        </w:rPr>
+      </w:pPr>
+      <w:hyperlink w:anchor="_Toc501726877" w:history="1">
         <w:r>
           <w:rPr>
             <w:rStyle w:val="Hiperligao"/>
             <w:noProof/>
+            <w:lang w:val="pt-PT"/>
           </w:rPr>
           <w:t>2.2.</w:t>
         </w:r>
@@ -1904,6 +1905,7 @@
             <w:rStyle w:val="Hiperligao"/>
             <w:i/>
             <w:noProof/>
+            <w:lang w:val="pt-PT"/>
           </w:rPr>
           <w:t xml:space="preserve"> Quitting Time</w:t>
         </w:r>
@@ -1926,7 +1928,7 @@
             <w:noProof/>
             <w:webHidden/>
           </w:rPr>
-          <w:instrText xml:space="preserve"> PAGEREF _Toc499309025 \h </w:instrText>
+          <w:instrText xml:space="preserve"> PAGEREF _Toc501726877 \h </w:instrText>
         </w:r>
         <w:r>
           <w:rPr>
@@ -1966,10 +1968,10 @@
         <w:rPr>
           <w:rFonts w:eastAsiaTheme="minorEastAsia"/>
           <w:noProof/>
-          <w:lang w:eastAsia="en-GB"/>
-        </w:rPr>
-      </w:pPr>
-      <w:hyperlink w:anchor="_Toc499309026" w:history="1">
+          <w:lang w:val="en-US"/>
+        </w:rPr>
+      </w:pPr>
+      <w:hyperlink w:anchor="_Toc501726878" w:history="1">
         <w:r>
           <w:rPr>
             <w:rStyle w:val="Hiperligao"/>
@@ -2006,7 +2008,7 @@
             <w:noProof/>
             <w:webHidden/>
           </w:rPr>
-          <w:instrText xml:space="preserve"> PAGEREF _Toc499309026 \h </w:instrText>
+          <w:instrText xml:space="preserve"> PAGEREF _Toc501726878 \h </w:instrText>
         </w:r>
         <w:r>
           <w:rPr>
@@ -2046,10 +2048,10 @@
         <w:rPr>
           <w:rFonts w:eastAsiaTheme="minorEastAsia"/>
           <w:noProof/>
-          <w:lang w:eastAsia="en-GB"/>
-        </w:rPr>
-      </w:pPr>
-      <w:hyperlink w:anchor="_Toc499309027" w:history="1">
+          <w:lang w:val="en-US"/>
+        </w:rPr>
+      </w:pPr>
+      <w:hyperlink w:anchor="_Toc501726879" w:history="1">
         <w:r>
           <w:rPr>
             <w:rStyle w:val="Hiperligao"/>
@@ -2094,7 +2096,7 @@
             <w:noProof/>
             <w:webHidden/>
           </w:rPr>
-          <w:instrText xml:space="preserve"> PAGEREF _Toc499309027 \h </w:instrText>
+          <w:instrText xml:space="preserve"> PAGEREF _Toc501726879 \h </w:instrText>
         </w:r>
         <w:r>
           <w:rPr>
@@ -2134,10 +2136,10 @@
         <w:rPr>
           <w:rFonts w:eastAsiaTheme="minorEastAsia"/>
           <w:noProof/>
-          <w:lang w:eastAsia="en-GB"/>
-        </w:rPr>
-      </w:pPr>
-      <w:hyperlink w:anchor="_Toc499309028" w:history="1">
+          <w:lang w:val="en-US"/>
+        </w:rPr>
+      </w:pPr>
+      <w:hyperlink w:anchor="_Toc501726880" w:history="1">
         <w:r>
           <w:rPr>
             <w:rStyle w:val="Hiperligao"/>
@@ -2165,7 +2167,7 @@
             <w:noProof/>
             <w:webHidden/>
           </w:rPr>
-          <w:instrText xml:space="preserve"> PAGEREF _Toc499309028 \h </w:instrText>
+          <w:instrText xml:space="preserve"> PAGEREF _Toc501726880 \h </w:instrText>
         </w:r>
         <w:r>
           <w:rPr>
@@ -2205,10 +2207,10 @@
         <w:rPr>
           <w:rFonts w:eastAsiaTheme="minorEastAsia"/>
           <w:noProof/>
-          <w:lang w:eastAsia="en-GB"/>
-        </w:rPr>
-      </w:pPr>
-      <w:hyperlink w:anchor="_Toc499309029" w:history="1">
+          <w:lang w:val="en-US"/>
+        </w:rPr>
+      </w:pPr>
+      <w:hyperlink w:anchor="_Toc501726881" w:history="1">
         <w:r>
           <w:rPr>
             <w:rStyle w:val="Hiperligao"/>
@@ -2236,7 +2238,7 @@
             <w:noProof/>
             <w:webHidden/>
           </w:rPr>
-          <w:instrText xml:space="preserve"> PAGEREF _Toc499309029 \h </w:instrText>
+          <w:instrText xml:space="preserve"> PAGEREF _Toc501726881 \h </w:instrText>
         </w:r>
         <w:r>
           <w:rPr>
@@ -2276,10 +2278,10 @@
         <w:rPr>
           <w:rFonts w:eastAsiaTheme="minorEastAsia"/>
           <w:noProof/>
-          <w:lang w:eastAsia="en-GB"/>
-        </w:rPr>
-      </w:pPr>
-      <w:hyperlink w:anchor="_Toc499309030" w:history="1">
+          <w:lang w:val="en-US"/>
+        </w:rPr>
+      </w:pPr>
+      <w:hyperlink w:anchor="_Toc501726882" w:history="1">
         <w:r>
           <w:rPr>
             <w:rStyle w:val="Hiperligao"/>
@@ -2307,7 +2309,7 @@
             <w:noProof/>
             <w:webHidden/>
           </w:rPr>
-          <w:instrText xml:space="preserve"> PAGEREF _Toc499309030 \h </w:instrText>
+          <w:instrText xml:space="preserve"> PAGEREF _Toc501726882 \h </w:instrText>
         </w:r>
         <w:r>
           <w:rPr>
@@ -2347,10 +2349,10 @@
         <w:rPr>
           <w:rFonts w:eastAsiaTheme="minorEastAsia"/>
           <w:noProof/>
-          <w:lang w:eastAsia="en-GB"/>
-        </w:rPr>
-      </w:pPr>
-      <w:hyperlink w:anchor="_Toc499309031" w:history="1">
+          <w:lang w:val="en-US"/>
+        </w:rPr>
+      </w:pPr>
+      <w:hyperlink w:anchor="_Toc501726883" w:history="1">
         <w:r>
           <w:rPr>
             <w:rStyle w:val="Hiperligao"/>
@@ -2378,7 +2380,7 @@
             <w:noProof/>
             <w:webHidden/>
           </w:rPr>
-          <w:instrText xml:space="preserve"> PAGEREF _Toc499309031 \h </w:instrText>
+          <w:instrText xml:space="preserve"> PAGEREF _Toc501726883 \h </w:instrText>
         </w:r>
         <w:r>
           <w:rPr>
@@ -2418,10 +2420,10 @@
         <w:rPr>
           <w:rFonts w:eastAsiaTheme="minorEastAsia"/>
           <w:noProof/>
-          <w:lang w:eastAsia="en-GB"/>
-        </w:rPr>
-      </w:pPr>
-      <w:hyperlink w:anchor="_Toc499309032" w:history="1">
+          <w:lang w:val="en-US"/>
+        </w:rPr>
+      </w:pPr>
+      <w:hyperlink w:anchor="_Toc501726884" w:history="1">
         <w:r>
           <w:rPr>
             <w:rStyle w:val="Hiperligao"/>
@@ -2449,7 +2451,7 @@
             <w:noProof/>
             <w:webHidden/>
           </w:rPr>
-          <w:instrText xml:space="preserve"> PAGEREF _Toc499309032 \h </w:instrText>
+          <w:instrText xml:space="preserve"> PAGEREF _Toc501726884 \h </w:instrText>
         </w:r>
         <w:r>
           <w:rPr>
@@ -2489,10 +2491,10 @@
         <w:rPr>
           <w:rFonts w:eastAsiaTheme="minorEastAsia"/>
           <w:noProof/>
-          <w:lang w:eastAsia="en-GB"/>
-        </w:rPr>
-      </w:pPr>
-      <w:hyperlink w:anchor="_Toc499309033" w:history="1">
+          <w:lang w:val="en-US"/>
+        </w:rPr>
+      </w:pPr>
+      <w:hyperlink w:anchor="_Toc501726885" w:history="1">
         <w:r>
           <w:rPr>
             <w:rStyle w:val="Hiperligao"/>
@@ -2520,7 +2522,7 @@
             <w:noProof/>
             <w:webHidden/>
           </w:rPr>
-          <w:instrText xml:space="preserve"> PAGEREF _Toc499309033 \h </w:instrText>
+          <w:instrText xml:space="preserve"> PAGEREF _Toc501726885 \h </w:instrText>
         </w:r>
         <w:r>
           <w:rPr>
@@ -2560,10 +2562,10 @@
         <w:rPr>
           <w:rFonts w:eastAsiaTheme="minorEastAsia"/>
           <w:noProof/>
-          <w:lang w:eastAsia="en-GB"/>
-        </w:rPr>
-      </w:pPr>
-      <w:hyperlink w:anchor="_Toc499309034" w:history="1">
+          <w:lang w:val="en-US"/>
+        </w:rPr>
+      </w:pPr>
+      <w:hyperlink w:anchor="_Toc501726886" w:history="1">
         <w:r>
           <w:rPr>
             <w:rStyle w:val="Hiperligao"/>
@@ -2591,7 +2593,7 @@
             <w:noProof/>
             <w:webHidden/>
           </w:rPr>
-          <w:instrText xml:space="preserve"> PAGEREF _Toc499309034 \h </w:instrText>
+          <w:instrText xml:space="preserve"> PAGEREF _Toc501726886 \h </w:instrText>
         </w:r>
         <w:r>
           <w:rPr>
@@ -2611,7 +2613,7 @@
             <w:noProof/>
             <w:webHidden/>
           </w:rPr>
-          <w:t>13</w:t>
+          <w:t>14</w:t>
         </w:r>
         <w:r>
           <w:rPr>
@@ -2631,10 +2633,10 @@
         <w:rPr>
           <w:rFonts w:eastAsiaTheme="minorEastAsia"/>
           <w:noProof/>
-          <w:lang w:eastAsia="en-GB"/>
-        </w:rPr>
-      </w:pPr>
-      <w:hyperlink w:anchor="_Toc499309035" w:history="1">
+          <w:lang w:val="en-US"/>
+        </w:rPr>
+      </w:pPr>
+      <w:hyperlink w:anchor="_Toc501726887" w:history="1">
         <w:r>
           <w:rPr>
             <w:rStyle w:val="Hiperligao"/>
@@ -2662,7 +2664,7 @@
             <w:noProof/>
             <w:webHidden/>
           </w:rPr>
-          <w:instrText xml:space="preserve"> PAGEREF _Toc499309035 \h </w:instrText>
+          <w:instrText xml:space="preserve"> PAGEREF _Toc501726887 \h </w:instrText>
         </w:r>
         <w:r>
           <w:rPr>
@@ -2682,7 +2684,7 @@
             <w:noProof/>
             <w:webHidden/>
           </w:rPr>
-          <w:t>14</w:t>
+          <w:t>15</w:t>
         </w:r>
         <w:r>
           <w:rPr>
@@ -2702,10 +2704,10 @@
         <w:rPr>
           <w:rFonts w:eastAsiaTheme="minorEastAsia"/>
           <w:noProof/>
-          <w:lang w:eastAsia="en-GB"/>
-        </w:rPr>
-      </w:pPr>
-      <w:hyperlink w:anchor="_Toc499309036" w:history="1">
+          <w:lang w:val="en-US"/>
+        </w:rPr>
+      </w:pPr>
+      <w:hyperlink w:anchor="_Toc501726888" w:history="1">
         <w:r>
           <w:rPr>
             <w:rStyle w:val="Hiperligao"/>
@@ -2733,7 +2735,7 @@
             <w:noProof/>
             <w:webHidden/>
           </w:rPr>
-          <w:instrText xml:space="preserve"> PAGEREF _Toc499309036 \h </w:instrText>
+          <w:instrText xml:space="preserve"> PAGEREF _Toc501726888 \h </w:instrText>
         </w:r>
         <w:r>
           <w:rPr>
@@ -2753,7 +2755,7 @@
             <w:noProof/>
             <w:webHidden/>
           </w:rPr>
-          <w:t>15</w:t>
+          <w:t>16</w:t>
         </w:r>
         <w:r>
           <w:rPr>
@@ -2773,10 +2775,10 @@
         <w:rPr>
           <w:rFonts w:eastAsiaTheme="minorEastAsia"/>
           <w:noProof/>
-          <w:lang w:eastAsia="en-GB"/>
-        </w:rPr>
-      </w:pPr>
-      <w:hyperlink w:anchor="_Toc499309037" w:history="1">
+          <w:lang w:val="en-US"/>
+        </w:rPr>
+      </w:pPr>
+      <w:hyperlink w:anchor="_Toc501726889" w:history="1">
         <w:r>
           <w:rPr>
             <w:rStyle w:val="Hiperligao"/>
@@ -2804,7 +2806,7 @@
             <w:noProof/>
             <w:webHidden/>
           </w:rPr>
-          <w:instrText xml:space="preserve"> PAGEREF _Toc499309037 \h </w:instrText>
+          <w:instrText xml:space="preserve"> PAGEREF _Toc501726889 \h </w:instrText>
         </w:r>
         <w:r>
           <w:rPr>
@@ -2824,7 +2826,7 @@
             <w:noProof/>
             <w:webHidden/>
           </w:rPr>
-          <w:t>16</w:t>
+          <w:t>17</w:t>
         </w:r>
         <w:r>
           <w:rPr>
@@ -2844,10 +2846,10 @@
         <w:rPr>
           <w:rFonts w:eastAsiaTheme="minorEastAsia"/>
           <w:noProof/>
-          <w:lang w:eastAsia="en-GB"/>
-        </w:rPr>
-      </w:pPr>
-      <w:hyperlink w:anchor="_Toc499309038" w:history="1">
+          <w:lang w:val="en-US"/>
+        </w:rPr>
+      </w:pPr>
+      <w:hyperlink w:anchor="_Toc501726890" w:history="1">
         <w:r>
           <w:rPr>
             <w:rStyle w:val="Hiperligao"/>
@@ -2875,7 +2877,7 @@
             <w:noProof/>
             <w:webHidden/>
           </w:rPr>
-          <w:instrText xml:space="preserve"> PAGEREF _Toc499309038 \h </w:instrText>
+          <w:instrText xml:space="preserve"> PAGEREF _Toc501726890 \h </w:instrText>
         </w:r>
         <w:r>
           <w:rPr>
@@ -2895,7 +2897,7 @@
             <w:noProof/>
             <w:webHidden/>
           </w:rPr>
-          <w:t>16</w:t>
+          <w:t>17</w:t>
         </w:r>
         <w:r>
           <w:rPr>
@@ -2915,10 +2917,10 @@
         <w:rPr>
           <w:rFonts w:eastAsiaTheme="minorEastAsia"/>
           <w:noProof/>
-          <w:lang w:eastAsia="en-GB"/>
-        </w:rPr>
-      </w:pPr>
-      <w:hyperlink w:anchor="_Toc499309039" w:history="1">
+          <w:lang w:val="en-US"/>
+        </w:rPr>
+      </w:pPr>
+      <w:hyperlink w:anchor="_Toc501726891" w:history="1">
         <w:r>
           <w:rPr>
             <w:rStyle w:val="Hiperligao"/>
@@ -2946,7 +2948,7 @@
             <w:noProof/>
             <w:webHidden/>
           </w:rPr>
-          <w:instrText xml:space="preserve"> PAGEREF _Toc499309039 \h </w:instrText>
+          <w:instrText xml:space="preserve"> PAGEREF _Toc501726891 \h </w:instrText>
         </w:r>
         <w:r>
           <w:rPr>
@@ -2966,7 +2968,7 @@
             <w:noProof/>
             <w:webHidden/>
           </w:rPr>
-          <w:t>17</w:t>
+          <w:t>18</w:t>
         </w:r>
         <w:r>
           <w:rPr>
@@ -2986,10 +2988,10 @@
         <w:rPr>
           <w:rFonts w:eastAsiaTheme="minorEastAsia"/>
           <w:noProof/>
-          <w:lang w:eastAsia="en-GB"/>
-        </w:rPr>
-      </w:pPr>
-      <w:hyperlink w:anchor="_Toc499309040" w:history="1">
+          <w:lang w:val="en-US"/>
+        </w:rPr>
+      </w:pPr>
+      <w:hyperlink w:anchor="_Toc501726892" w:history="1">
         <w:r>
           <w:rPr>
             <w:rStyle w:val="Hiperligao"/>
@@ -3017,7 +3019,7 @@
             <w:noProof/>
             <w:webHidden/>
           </w:rPr>
-          <w:instrText xml:space="preserve"> PAGEREF _Toc499309040 \h </w:instrText>
+          <w:instrText xml:space="preserve"> PAGEREF _Toc501726892 \h </w:instrText>
         </w:r>
         <w:r>
           <w:rPr>
@@ -3037,7 +3039,7 @@
             <w:noProof/>
             <w:webHidden/>
           </w:rPr>
-          <w:t>17</w:t>
+          <w:t>18</w:t>
         </w:r>
         <w:r>
           <w:rPr>
@@ -3057,10 +3059,10 @@
         <w:rPr>
           <w:rFonts w:eastAsiaTheme="minorEastAsia"/>
           <w:noProof/>
-          <w:lang w:eastAsia="en-GB"/>
-        </w:rPr>
-      </w:pPr>
-      <w:hyperlink w:anchor="_Toc499309041" w:history="1">
+          <w:lang w:val="en-US"/>
+        </w:rPr>
+      </w:pPr>
+      <w:hyperlink w:anchor="_Toc501726893" w:history="1">
         <w:r>
           <w:rPr>
             <w:rStyle w:val="Hiperligao"/>
@@ -3088,7 +3090,7 @@
             <w:noProof/>
             <w:webHidden/>
           </w:rPr>
-          <w:instrText xml:space="preserve"> PAGEREF _Toc499309041 \h </w:instrText>
+          <w:instrText xml:space="preserve"> PAGEREF _Toc501726893 \h </w:instrText>
         </w:r>
         <w:r>
           <w:rPr>
@@ -3108,7 +3110,7 @@
             <w:noProof/>
             <w:webHidden/>
           </w:rPr>
-          <w:t>18</w:t>
+          <w:t>19</w:t>
         </w:r>
         <w:r>
           <w:rPr>
@@ -3128,10 +3130,10 @@
         <w:rPr>
           <w:rFonts w:eastAsiaTheme="minorEastAsia"/>
           <w:noProof/>
-          <w:lang w:eastAsia="en-GB"/>
-        </w:rPr>
-      </w:pPr>
-      <w:hyperlink w:anchor="_Toc499309042" w:history="1">
+          <w:lang w:val="en-US"/>
+        </w:rPr>
+      </w:pPr>
+      <w:hyperlink w:anchor="_Toc501726894" w:history="1">
         <w:r>
           <w:rPr>
             <w:rStyle w:val="Hiperligao"/>
@@ -3159,7 +3161,7 @@
             <w:noProof/>
             <w:webHidden/>
           </w:rPr>
-          <w:instrText xml:space="preserve"> PAGEREF _Toc499309042 \h </w:instrText>
+          <w:instrText xml:space="preserve"> PAGEREF _Toc501726894 \h </w:instrText>
         </w:r>
         <w:r>
           <w:rPr>
@@ -3179,7 +3181,7 @@
             <w:noProof/>
             <w:webHidden/>
           </w:rPr>
-          <w:t>18</w:t>
+          <w:t>20</w:t>
         </w:r>
         <w:r>
           <w:rPr>
@@ -3199,10 +3201,10 @@
         <w:rPr>
           <w:rFonts w:eastAsiaTheme="minorEastAsia"/>
           <w:noProof/>
-          <w:lang w:eastAsia="en-GB"/>
-        </w:rPr>
-      </w:pPr>
-      <w:hyperlink w:anchor="_Toc499309043" w:history="1">
+          <w:lang w:val="en-US"/>
+        </w:rPr>
+      </w:pPr>
+      <w:hyperlink w:anchor="_Toc501726895" w:history="1">
         <w:r>
           <w:rPr>
             <w:rStyle w:val="Hiperligao"/>
@@ -3230,7 +3232,7 @@
             <w:noProof/>
             <w:webHidden/>
           </w:rPr>
-          <w:instrText xml:space="preserve"> PAGEREF _Toc499309043 \h </w:instrText>
+          <w:instrText xml:space="preserve"> PAGEREF _Toc501726895 \h </w:instrText>
         </w:r>
         <w:r>
           <w:rPr>
@@ -3250,7 +3252,7 @@
             <w:noProof/>
             <w:webHidden/>
           </w:rPr>
-          <w:t>19</w:t>
+          <w:t>21</w:t>
         </w:r>
         <w:r>
           <w:rPr>
@@ -3270,10 +3272,10 @@
         <w:rPr>
           <w:rFonts w:eastAsiaTheme="minorEastAsia"/>
           <w:noProof/>
-          <w:lang w:eastAsia="en-GB"/>
-        </w:rPr>
-      </w:pPr>
-      <w:hyperlink w:anchor="_Toc499309044" w:history="1">
+          <w:lang w:val="en-US"/>
+        </w:rPr>
+      </w:pPr>
+      <w:hyperlink w:anchor="_Toc501726896" w:history="1">
         <w:r>
           <w:rPr>
             <w:rStyle w:val="Hiperligao"/>
@@ -3301,7 +3303,7 @@
             <w:noProof/>
             <w:webHidden/>
           </w:rPr>
-          <w:instrText xml:space="preserve"> PAGEREF _Toc499309044 \h </w:instrText>
+          <w:instrText xml:space="preserve"> PAGEREF _Toc501726896 \h </w:instrText>
         </w:r>
         <w:r>
           <w:rPr>
@@ -3321,7 +3323,7 @@
             <w:noProof/>
             <w:webHidden/>
           </w:rPr>
-          <w:t>20</w:t>
+          <w:t>22</w:t>
         </w:r>
         <w:r>
           <w:rPr>
@@ -3341,10 +3343,10 @@
         <w:rPr>
           <w:rFonts w:eastAsiaTheme="minorEastAsia"/>
           <w:noProof/>
-          <w:lang w:eastAsia="en-GB"/>
-        </w:rPr>
-      </w:pPr>
-      <w:hyperlink w:anchor="_Toc499309045" w:history="1">
+          <w:lang w:val="en-US"/>
+        </w:rPr>
+      </w:pPr>
+      <w:hyperlink w:anchor="_Toc501726897" w:history="1">
         <w:r>
           <w:rPr>
             <w:rStyle w:val="Hiperligao"/>
@@ -3372,7 +3374,7 @@
             <w:noProof/>
             <w:webHidden/>
           </w:rPr>
-          <w:instrText xml:space="preserve"> PAGEREF _Toc499309045 \h </w:instrText>
+          <w:instrText xml:space="preserve"> PAGEREF _Toc501726897 \h </w:instrText>
         </w:r>
         <w:r>
           <w:rPr>
@@ -3392,7 +3394,7 @@
             <w:noProof/>
             <w:webHidden/>
           </w:rPr>
-          <w:t>21</w:t>
+          <w:t>23</w:t>
         </w:r>
         <w:r>
           <w:rPr>
@@ -3412,10 +3414,10 @@
         <w:rPr>
           <w:rFonts w:eastAsiaTheme="minorEastAsia"/>
           <w:noProof/>
-          <w:lang w:eastAsia="en-GB"/>
-        </w:rPr>
-      </w:pPr>
-      <w:hyperlink w:anchor="_Toc499309046" w:history="1">
+          <w:lang w:val="en-US"/>
+        </w:rPr>
+      </w:pPr>
+      <w:hyperlink w:anchor="_Toc501726898" w:history="1">
         <w:r>
           <w:rPr>
             <w:rStyle w:val="Hiperligao"/>
@@ -3443,7 +3445,7 @@
             <w:noProof/>
             <w:webHidden/>
           </w:rPr>
-          <w:instrText xml:space="preserve"> PAGEREF _Toc499309046 \h </w:instrText>
+          <w:instrText xml:space="preserve"> PAGEREF _Toc501726898 \h </w:instrText>
         </w:r>
         <w:r>
           <w:rPr>
@@ -3463,7 +3465,7 @@
             <w:noProof/>
             <w:webHidden/>
           </w:rPr>
-          <w:t>21</w:t>
+          <w:t>23</w:t>
         </w:r>
         <w:r>
           <w:rPr>
@@ -3483,10 +3485,10 @@
         <w:rPr>
           <w:rFonts w:eastAsiaTheme="minorEastAsia"/>
           <w:noProof/>
-          <w:lang w:eastAsia="en-GB"/>
-        </w:rPr>
-      </w:pPr>
-      <w:hyperlink w:anchor="_Toc499309047" w:history="1">
+          <w:lang w:val="en-US"/>
+        </w:rPr>
+      </w:pPr>
+      <w:hyperlink w:anchor="_Toc501726899" w:history="1">
         <w:r>
           <w:rPr>
             <w:rStyle w:val="Hiperligao"/>
@@ -3514,7 +3516,7 @@
             <w:noProof/>
             <w:webHidden/>
           </w:rPr>
-          <w:instrText xml:space="preserve"> PAGEREF _Toc499309047 \h </w:instrText>
+          <w:instrText xml:space="preserve"> PAGEREF _Toc501726899 \h </w:instrText>
         </w:r>
         <w:r>
           <w:rPr>
@@ -3534,7 +3536,7 @@
             <w:noProof/>
             <w:webHidden/>
           </w:rPr>
-          <w:t>22</w:t>
+          <w:t>24</w:t>
         </w:r>
         <w:r>
           <w:rPr>
@@ -3554,10 +3556,10 @@
         <w:rPr>
           <w:rFonts w:eastAsiaTheme="minorEastAsia"/>
           <w:noProof/>
-          <w:lang w:eastAsia="en-GB"/>
-        </w:rPr>
-      </w:pPr>
-      <w:hyperlink w:anchor="_Toc499309048" w:history="1">
+          <w:lang w:val="en-US"/>
+        </w:rPr>
+      </w:pPr>
+      <w:hyperlink w:anchor="_Toc501726900" w:history="1">
         <w:r>
           <w:rPr>
             <w:rStyle w:val="Hiperligao"/>
@@ -3585,7 +3587,7 @@
             <w:noProof/>
             <w:webHidden/>
           </w:rPr>
-          <w:instrText xml:space="preserve"> PAGEREF _Toc499309048 \h </w:instrText>
+          <w:instrText xml:space="preserve"> PAGEREF _Toc501726900 \h </w:instrText>
         </w:r>
         <w:r>
           <w:rPr>
@@ -3605,7 +3607,7 @@
             <w:noProof/>
             <w:webHidden/>
           </w:rPr>
-          <w:t>23</w:t>
+          <w:t>25</w:t>
         </w:r>
         <w:r>
           <w:rPr>
@@ -3625,10 +3627,10 @@
         <w:rPr>
           <w:rFonts w:eastAsiaTheme="minorEastAsia"/>
           <w:noProof/>
-          <w:lang w:eastAsia="en-GB"/>
-        </w:rPr>
-      </w:pPr>
-      <w:hyperlink w:anchor="_Toc499309049" w:history="1">
+          <w:lang w:val="en-US"/>
+        </w:rPr>
+      </w:pPr>
+      <w:hyperlink w:anchor="_Toc501726901" w:history="1">
         <w:r>
           <w:rPr>
             <w:rStyle w:val="Hiperligao"/>
@@ -3656,7 +3658,7 @@
             <w:noProof/>
             <w:webHidden/>
           </w:rPr>
-          <w:instrText xml:space="preserve"> PAGEREF _Toc499309049 \h </w:instrText>
+          <w:instrText xml:space="preserve"> PAGEREF _Toc501726901 \h </w:instrText>
         </w:r>
         <w:r>
           <w:rPr>
@@ -3676,7 +3678,7 @@
             <w:noProof/>
             <w:webHidden/>
           </w:rPr>
-          <w:t>24</w:t>
+          <w:t>26</w:t>
         </w:r>
         <w:r>
           <w:rPr>
@@ -3696,10 +3698,10 @@
         <w:rPr>
           <w:rFonts w:eastAsiaTheme="minorEastAsia"/>
           <w:noProof/>
-          <w:lang w:eastAsia="en-GB"/>
-        </w:rPr>
-      </w:pPr>
-      <w:hyperlink w:anchor="_Toc499309050" w:history="1">
+          <w:lang w:val="en-US"/>
+        </w:rPr>
+      </w:pPr>
+      <w:hyperlink w:anchor="_Toc501726902" w:history="1">
         <w:r>
           <w:rPr>
             <w:rStyle w:val="Hiperligao"/>
@@ -3727,7 +3729,7 @@
             <w:noProof/>
             <w:webHidden/>
           </w:rPr>
-          <w:instrText xml:space="preserve"> PAGEREF _Toc499309050 \h </w:instrText>
+          <w:instrText xml:space="preserve"> PAGEREF _Toc501726902 \h </w:instrText>
         </w:r>
         <w:r>
           <w:rPr>
@@ -3747,7 +3749,149 @@
             <w:noProof/>
             <w:webHidden/>
           </w:rPr>
-          <w:t>25</w:t>
+          <w:t>27</w:t>
+        </w:r>
+        <w:r>
+          <w:rPr>
+            <w:noProof/>
+            <w:webHidden/>
+          </w:rPr>
+          <w:fldChar w:fldCharType="end"/>
+        </w:r>
+      </w:hyperlink>
+    </w:p>
+    <w:p>
+      <w:pPr>
+        <w:pStyle w:val="ndice1"/>
+        <w:tabs>
+          <w:tab w:val="right" w:leader="dot" w:pos="9016"/>
+        </w:tabs>
+        <w:rPr>
+          <w:rFonts w:eastAsiaTheme="minorEastAsia"/>
+          <w:noProof/>
+          <w:lang w:val="en-US"/>
+        </w:rPr>
+      </w:pPr>
+      <w:hyperlink w:anchor="_Toc501726903" w:history="1">
+        <w:r>
+          <w:rPr>
+            <w:rStyle w:val="Hiperligao"/>
+            <w:noProof/>
+            <w:lang w:val="pt-PT"/>
+          </w:rPr>
+          <w:t>8. Diagrama de Classes Global</w:t>
+        </w:r>
+        <w:r>
+          <w:rPr>
+            <w:noProof/>
+            <w:webHidden/>
+          </w:rPr>
+          <w:tab/>
+        </w:r>
+        <w:r>
+          <w:rPr>
+            <w:noProof/>
+            <w:webHidden/>
+          </w:rPr>
+          <w:fldChar w:fldCharType="begin"/>
+        </w:r>
+        <w:r>
+          <w:rPr>
+            <w:noProof/>
+            <w:webHidden/>
+          </w:rPr>
+          <w:instrText xml:space="preserve"> PAGEREF _Toc501726903 \h </w:instrText>
+        </w:r>
+        <w:r>
+          <w:rPr>
+            <w:noProof/>
+            <w:webHidden/>
+          </w:rPr>
+        </w:r>
+        <w:r>
+          <w:rPr>
+            <w:noProof/>
+            <w:webHidden/>
+          </w:rPr>
+          <w:fldChar w:fldCharType="separate"/>
+        </w:r>
+        <w:r>
+          <w:rPr>
+            <w:noProof/>
+            <w:webHidden/>
+          </w:rPr>
+          <w:t>28</w:t>
+        </w:r>
+        <w:r>
+          <w:rPr>
+            <w:noProof/>
+            <w:webHidden/>
+          </w:rPr>
+          <w:fldChar w:fldCharType="end"/>
+        </w:r>
+      </w:hyperlink>
+    </w:p>
+    <w:p>
+      <w:pPr>
+        <w:pStyle w:val="ndice1"/>
+        <w:tabs>
+          <w:tab w:val="right" w:leader="dot" w:pos="9016"/>
+        </w:tabs>
+        <w:rPr>
+          <w:rFonts w:eastAsiaTheme="minorEastAsia"/>
+          <w:noProof/>
+          <w:lang w:val="en-US"/>
+        </w:rPr>
+      </w:pPr>
+      <w:hyperlink w:anchor="_Toc501726904" w:history="1">
+        <w:r>
+          <w:rPr>
+            <w:rStyle w:val="Hiperligao"/>
+            <w:noProof/>
+            <w:lang w:val="pt-PT"/>
+          </w:rPr>
+          <w:t>9. Semântica de classes</w:t>
+        </w:r>
+        <w:r>
+          <w:rPr>
+            <w:noProof/>
+            <w:webHidden/>
+          </w:rPr>
+          <w:tab/>
+        </w:r>
+        <w:r>
+          <w:rPr>
+            <w:noProof/>
+            <w:webHidden/>
+          </w:rPr>
+          <w:fldChar w:fldCharType="begin"/>
+        </w:r>
+        <w:r>
+          <w:rPr>
+            <w:noProof/>
+            <w:webHidden/>
+          </w:rPr>
+          <w:instrText xml:space="preserve"> PAGEREF _Toc501726904 \h </w:instrText>
+        </w:r>
+        <w:r>
+          <w:rPr>
+            <w:noProof/>
+            <w:webHidden/>
+          </w:rPr>
+        </w:r>
+        <w:r>
+          <w:rPr>
+            <w:noProof/>
+            <w:webHidden/>
+          </w:rPr>
+          <w:fldChar w:fldCharType="separate"/>
+        </w:r>
+        <w:r>
+          <w:rPr>
+            <w:noProof/>
+            <w:webHidden/>
+          </w:rPr>
+          <w:t>29</w:t>
         </w:r>
         <w:r>
           <w:rPr>
@@ -3767,17 +3911,17 @@
         <w:rPr>
           <w:rFonts w:eastAsiaTheme="minorEastAsia"/>
           <w:noProof/>
-          <w:lang w:eastAsia="en-GB"/>
-        </w:rPr>
-      </w:pPr>
-      <w:hyperlink w:anchor="_Toc499309051" w:history="1">
+          <w:lang w:val="en-US"/>
+        </w:rPr>
+      </w:pPr>
+      <w:hyperlink w:anchor="_Toc501726905" w:history="1">
         <w:r>
           <w:rPr>
             <w:rStyle w:val="Hiperligao"/>
             <w:noProof/>
             <w:lang w:val="pt-PT"/>
           </w:rPr>
-          <w:t>7.10. Diagrama de Classes Global</w:t>
+          <w:t>9.1. Classe trilho</w:t>
         </w:r>
         <w:r>
           <w:rPr>
@@ -3798,7 +3942,7 @@
             <w:noProof/>
             <w:webHidden/>
           </w:rPr>
-          <w:instrText xml:space="preserve"> PAGEREF _Toc499309051 \h </w:instrText>
+          <w:instrText xml:space="preserve"> PAGEREF _Toc501726905 \h </w:instrText>
         </w:r>
         <w:r>
           <w:rPr>
@@ -3818,7 +3962,149 @@
             <w:noProof/>
             <w:webHidden/>
           </w:rPr>
-          <w:t>26</w:t>
+          <w:t>29</w:t>
+        </w:r>
+        <w:r>
+          <w:rPr>
+            <w:noProof/>
+            <w:webHidden/>
+          </w:rPr>
+          <w:fldChar w:fldCharType="end"/>
+        </w:r>
+      </w:hyperlink>
+    </w:p>
+    <w:p>
+      <w:pPr>
+        <w:pStyle w:val="ndice3"/>
+        <w:tabs>
+          <w:tab w:val="right" w:leader="dot" w:pos="9016"/>
+        </w:tabs>
+        <w:rPr>
+          <w:rFonts w:eastAsiaTheme="minorEastAsia"/>
+          <w:noProof/>
+          <w:lang w:val="en-US"/>
+        </w:rPr>
+      </w:pPr>
+      <w:hyperlink w:anchor="_Toc501726906" w:history="1">
+        <w:r>
+          <w:rPr>
+            <w:rStyle w:val="Hiperligao"/>
+            <w:noProof/>
+            <w:lang w:val="pt-PT"/>
+          </w:rPr>
+          <w:t>9.1.1. Dicionário Dados (verificar qts carateres vou permitir para detalhes e sumário)</w:t>
+        </w:r>
+        <w:r>
+          <w:rPr>
+            <w:noProof/>
+            <w:webHidden/>
+          </w:rPr>
+          <w:tab/>
+        </w:r>
+        <w:r>
+          <w:rPr>
+            <w:noProof/>
+            <w:webHidden/>
+          </w:rPr>
+          <w:fldChar w:fldCharType="begin"/>
+        </w:r>
+        <w:r>
+          <w:rPr>
+            <w:noProof/>
+            <w:webHidden/>
+          </w:rPr>
+          <w:instrText xml:space="preserve"> PAGEREF _Toc501726906 \h </w:instrText>
+        </w:r>
+        <w:r>
+          <w:rPr>
+            <w:noProof/>
+            <w:webHidden/>
+          </w:rPr>
+        </w:r>
+        <w:r>
+          <w:rPr>
+            <w:noProof/>
+            <w:webHidden/>
+          </w:rPr>
+          <w:fldChar w:fldCharType="separate"/>
+        </w:r>
+        <w:r>
+          <w:rPr>
+            <w:noProof/>
+            <w:webHidden/>
+          </w:rPr>
+          <w:t>29</w:t>
+        </w:r>
+        <w:r>
+          <w:rPr>
+            <w:noProof/>
+            <w:webHidden/>
+          </w:rPr>
+          <w:fldChar w:fldCharType="end"/>
+        </w:r>
+      </w:hyperlink>
+    </w:p>
+    <w:p>
+      <w:pPr>
+        <w:pStyle w:val="ndice3"/>
+        <w:tabs>
+          <w:tab w:val="right" w:leader="dot" w:pos="9016"/>
+        </w:tabs>
+        <w:rPr>
+          <w:rFonts w:eastAsiaTheme="minorEastAsia"/>
+          <w:noProof/>
+          <w:lang w:val="en-US"/>
+        </w:rPr>
+      </w:pPr>
+      <w:hyperlink w:anchor="_Toc501726907" w:history="1">
+        <w:r>
+          <w:rPr>
+            <w:rStyle w:val="Hiperligao"/>
+            <w:noProof/>
+            <w:lang w:val="pt-PT"/>
+          </w:rPr>
+          <w:t>9.1.2. Operações (Rever todas as operações com aplicação a correr + EX: Grupo 1)</w:t>
+        </w:r>
+        <w:r>
+          <w:rPr>
+            <w:noProof/>
+            <w:webHidden/>
+          </w:rPr>
+          <w:tab/>
+        </w:r>
+        <w:r>
+          <w:rPr>
+            <w:noProof/>
+            <w:webHidden/>
+          </w:rPr>
+          <w:fldChar w:fldCharType="begin"/>
+        </w:r>
+        <w:r>
+          <w:rPr>
+            <w:noProof/>
+            <w:webHidden/>
+          </w:rPr>
+          <w:instrText xml:space="preserve"> PAGEREF _Toc501726907 \h </w:instrText>
+        </w:r>
+        <w:r>
+          <w:rPr>
+            <w:noProof/>
+            <w:webHidden/>
+          </w:rPr>
+        </w:r>
+        <w:r>
+          <w:rPr>
+            <w:noProof/>
+            <w:webHidden/>
+          </w:rPr>
+          <w:fldChar w:fldCharType="separate"/>
+        </w:r>
+        <w:r>
+          <w:rPr>
+            <w:noProof/>
+            <w:webHidden/>
+          </w:rPr>
+          <w:t>30</w:t>
         </w:r>
         <w:r>
           <w:rPr>
@@ -3838,16 +4124,17 @@
         <w:rPr>
           <w:rFonts w:eastAsiaTheme="minorEastAsia"/>
           <w:noProof/>
-          <w:lang w:eastAsia="en-GB"/>
-        </w:rPr>
-      </w:pPr>
-      <w:hyperlink w:anchor="_Toc499309052" w:history="1">
+          <w:lang w:val="en-US"/>
+        </w:rPr>
+      </w:pPr>
+      <w:hyperlink w:anchor="_Toc501726908" w:history="1">
         <w:r>
           <w:rPr>
             <w:rStyle w:val="Hiperligao"/>
             <w:noProof/>
-          </w:rPr>
-          <w:t>7.11. Diagramas de Estados</w:t>
+            <w:lang w:val="pt-PT"/>
+          </w:rPr>
+          <w:t>9.2 Classe Estado</w:t>
         </w:r>
         <w:r>
           <w:rPr>
@@ -3868,7 +4155,7 @@
             <w:noProof/>
             <w:webHidden/>
           </w:rPr>
-          <w:instrText xml:space="preserve"> PAGEREF _Toc499309052 \h </w:instrText>
+          <w:instrText xml:space="preserve"> PAGEREF _Toc501726908 \h </w:instrText>
         </w:r>
         <w:r>
           <w:rPr>
@@ -3888,7 +4175,7 @@
             <w:noProof/>
             <w:webHidden/>
           </w:rPr>
-          <w:t>27</w:t>
+          <w:t>31</w:t>
         </w:r>
         <w:r>
           <w:rPr>
@@ -3908,16 +4195,24 @@
         <w:rPr>
           <w:rFonts w:eastAsiaTheme="minorEastAsia"/>
           <w:noProof/>
-          <w:lang w:eastAsia="en-GB"/>
-        </w:rPr>
-      </w:pPr>
-      <w:hyperlink w:anchor="_Toc499309053" w:history="1">
+          <w:lang w:val="en-US"/>
+        </w:rPr>
+      </w:pPr>
+      <w:hyperlink w:anchor="_Toc501726909" w:history="1">
         <w:r>
           <w:rPr>
             <w:rStyle w:val="Hiperligao"/>
             <w:noProof/>
-          </w:rPr>
-          <w:t>7.11.1. Avaliar Trilho</w:t>
+            <w:lang w:val="pt-PT"/>
+          </w:rPr>
+          <w:t xml:space="preserve">9.2.1. Dicionário </w:t>
+        </w:r>
+        <w:r>
+          <w:rPr>
+            <w:rStyle w:val="Hiperligao"/>
+            <w:noProof/>
+          </w:rPr>
+          <w:t>Dados</w:t>
         </w:r>
         <w:r>
           <w:rPr>
@@ -3938,7 +4233,7 @@
             <w:noProof/>
             <w:webHidden/>
           </w:rPr>
-          <w:instrText xml:space="preserve"> PAGEREF _Toc499309053 \h </w:instrText>
+          <w:instrText xml:space="preserve"> PAGEREF _Toc501726909 \h </w:instrText>
         </w:r>
         <w:r>
           <w:rPr>
@@ -3958,7 +4253,7 @@
             <w:noProof/>
             <w:webHidden/>
           </w:rPr>
-          <w:t>27</w:t>
+          <w:t>31</w:t>
         </w:r>
         <w:r>
           <w:rPr>
@@ -3978,16 +4273,17 @@
         <w:rPr>
           <w:rFonts w:eastAsiaTheme="minorEastAsia"/>
           <w:noProof/>
-          <w:lang w:eastAsia="en-GB"/>
-        </w:rPr>
-      </w:pPr>
-      <w:hyperlink w:anchor="_Toc499309054" w:history="1">
+          <w:lang w:val="en-US"/>
+        </w:rPr>
+      </w:pPr>
+      <w:hyperlink w:anchor="_Toc501726910" w:history="1">
         <w:r>
           <w:rPr>
             <w:rStyle w:val="Hiperligao"/>
             <w:noProof/>
-          </w:rPr>
-          <w:t>7.11.2. Avaliar Serviço</w:t>
+            <w:lang w:val="pt-PT"/>
+          </w:rPr>
+          <w:t>9.2.2. Operações</w:t>
         </w:r>
         <w:r>
           <w:rPr>
@@ -4008,7 +4304,7 @@
             <w:noProof/>
             <w:webHidden/>
           </w:rPr>
-          <w:instrText xml:space="preserve"> PAGEREF _Toc499309054 \h </w:instrText>
+          <w:instrText xml:space="preserve"> PAGEREF _Toc501726910 \h </w:instrText>
         </w:r>
         <w:r>
           <w:rPr>
@@ -4028,7 +4324,440 @@
             <w:noProof/>
             <w:webHidden/>
           </w:rPr>
-          <w:t>28</w:t>
+          <w:t>31</w:t>
+        </w:r>
+        <w:r>
+          <w:rPr>
+            <w:noProof/>
+            <w:webHidden/>
+          </w:rPr>
+          <w:fldChar w:fldCharType="end"/>
+        </w:r>
+      </w:hyperlink>
+    </w:p>
+    <w:p>
+      <w:pPr>
+        <w:pStyle w:val="ndice2"/>
+        <w:tabs>
+          <w:tab w:val="right" w:leader="dot" w:pos="9016"/>
+        </w:tabs>
+        <w:rPr>
+          <w:rFonts w:eastAsiaTheme="minorEastAsia"/>
+          <w:noProof/>
+          <w:lang w:val="en-US"/>
+        </w:rPr>
+      </w:pPr>
+      <w:hyperlink w:anchor="_Toc501726911" w:history="1">
+        <w:r>
+          <w:rPr>
+            <w:rStyle w:val="Hiperligao"/>
+            <w:noProof/>
+            <w:lang w:val="pt-PT"/>
+          </w:rPr>
+          <w:t>9.3. Classe EstadoTrilho</w:t>
+        </w:r>
+        <w:r>
+          <w:rPr>
+            <w:noProof/>
+            <w:webHidden/>
+          </w:rPr>
+          <w:tab/>
+        </w:r>
+        <w:r>
+          <w:rPr>
+            <w:noProof/>
+            <w:webHidden/>
+          </w:rPr>
+          <w:fldChar w:fldCharType="begin"/>
+        </w:r>
+        <w:r>
+          <w:rPr>
+            <w:noProof/>
+            <w:webHidden/>
+          </w:rPr>
+          <w:instrText xml:space="preserve"> PAGEREF _Toc501726911 \h </w:instrText>
+        </w:r>
+        <w:r>
+          <w:rPr>
+            <w:noProof/>
+            <w:webHidden/>
+          </w:rPr>
+        </w:r>
+        <w:r>
+          <w:rPr>
+            <w:noProof/>
+            <w:webHidden/>
+          </w:rPr>
+          <w:fldChar w:fldCharType="separate"/>
+        </w:r>
+        <w:r>
+          <w:rPr>
+            <w:noProof/>
+            <w:webHidden/>
+          </w:rPr>
+          <w:t>31</w:t>
+        </w:r>
+        <w:r>
+          <w:rPr>
+            <w:noProof/>
+            <w:webHidden/>
+          </w:rPr>
+          <w:fldChar w:fldCharType="end"/>
+        </w:r>
+      </w:hyperlink>
+    </w:p>
+    <w:p>
+      <w:pPr>
+        <w:pStyle w:val="ndice3"/>
+        <w:tabs>
+          <w:tab w:val="right" w:leader="dot" w:pos="9016"/>
+        </w:tabs>
+        <w:rPr>
+          <w:rFonts w:eastAsiaTheme="minorEastAsia"/>
+          <w:noProof/>
+          <w:lang w:val="en-US"/>
+        </w:rPr>
+      </w:pPr>
+      <w:hyperlink w:anchor="_Toc501726912" w:history="1">
+        <w:r>
+          <w:rPr>
+            <w:rStyle w:val="Hiperligao"/>
+            <w:noProof/>
+            <w:lang w:val="pt-PT"/>
+          </w:rPr>
+          <w:t xml:space="preserve">9.3.1. Dicionário </w:t>
+        </w:r>
+        <w:r>
+          <w:rPr>
+            <w:rStyle w:val="Hiperligao"/>
+            <w:noProof/>
+          </w:rPr>
+          <w:t>Dados</w:t>
+        </w:r>
+        <w:r>
+          <w:rPr>
+            <w:noProof/>
+            <w:webHidden/>
+          </w:rPr>
+          <w:tab/>
+        </w:r>
+        <w:r>
+          <w:rPr>
+            <w:noProof/>
+            <w:webHidden/>
+          </w:rPr>
+          <w:fldChar w:fldCharType="begin"/>
+        </w:r>
+        <w:r>
+          <w:rPr>
+            <w:noProof/>
+            <w:webHidden/>
+          </w:rPr>
+          <w:instrText xml:space="preserve"> PAGEREF _Toc501726912 \h </w:instrText>
+        </w:r>
+        <w:r>
+          <w:rPr>
+            <w:noProof/>
+            <w:webHidden/>
+          </w:rPr>
+        </w:r>
+        <w:r>
+          <w:rPr>
+            <w:noProof/>
+            <w:webHidden/>
+          </w:rPr>
+          <w:fldChar w:fldCharType="separate"/>
+        </w:r>
+        <w:r>
+          <w:rPr>
+            <w:noProof/>
+            <w:webHidden/>
+          </w:rPr>
+          <w:t>31</w:t>
+        </w:r>
+        <w:r>
+          <w:rPr>
+            <w:noProof/>
+            <w:webHidden/>
+          </w:rPr>
+          <w:fldChar w:fldCharType="end"/>
+        </w:r>
+      </w:hyperlink>
+    </w:p>
+    <w:p>
+      <w:pPr>
+        <w:pStyle w:val="ndice3"/>
+        <w:tabs>
+          <w:tab w:val="right" w:leader="dot" w:pos="9016"/>
+        </w:tabs>
+        <w:rPr>
+          <w:rFonts w:eastAsiaTheme="minorEastAsia"/>
+          <w:noProof/>
+          <w:lang w:val="en-US"/>
+        </w:rPr>
+      </w:pPr>
+      <w:hyperlink w:anchor="_Toc501726913" w:history="1">
+        <w:r>
+          <w:rPr>
+            <w:rStyle w:val="Hiperligao"/>
+            <w:noProof/>
+            <w:lang w:val="pt-PT"/>
+          </w:rPr>
+          <w:t>9.3.2. Operações</w:t>
+        </w:r>
+        <w:r>
+          <w:rPr>
+            <w:noProof/>
+            <w:webHidden/>
+          </w:rPr>
+          <w:tab/>
+        </w:r>
+        <w:r>
+          <w:rPr>
+            <w:noProof/>
+            <w:webHidden/>
+          </w:rPr>
+          <w:fldChar w:fldCharType="begin"/>
+        </w:r>
+        <w:r>
+          <w:rPr>
+            <w:noProof/>
+            <w:webHidden/>
+          </w:rPr>
+          <w:instrText xml:space="preserve"> PAGEREF _Toc501726913 \h </w:instrText>
+        </w:r>
+        <w:r>
+          <w:rPr>
+            <w:noProof/>
+            <w:webHidden/>
+          </w:rPr>
+        </w:r>
+        <w:r>
+          <w:rPr>
+            <w:noProof/>
+            <w:webHidden/>
+          </w:rPr>
+          <w:fldChar w:fldCharType="separate"/>
+        </w:r>
+        <w:r>
+          <w:rPr>
+            <w:noProof/>
+            <w:webHidden/>
+          </w:rPr>
+          <w:t>32</w:t>
+        </w:r>
+        <w:r>
+          <w:rPr>
+            <w:noProof/>
+            <w:webHidden/>
+          </w:rPr>
+          <w:fldChar w:fldCharType="end"/>
+        </w:r>
+      </w:hyperlink>
+    </w:p>
+    <w:p>
+      <w:pPr>
+        <w:pStyle w:val="ndice2"/>
+        <w:tabs>
+          <w:tab w:val="right" w:leader="dot" w:pos="9016"/>
+        </w:tabs>
+        <w:rPr>
+          <w:rFonts w:eastAsiaTheme="minorEastAsia"/>
+          <w:noProof/>
+          <w:lang w:val="en-US"/>
+        </w:rPr>
+      </w:pPr>
+      <w:hyperlink w:anchor="_Toc501726914" w:history="1">
+        <w:r>
+          <w:rPr>
+            <w:rStyle w:val="Hiperligao"/>
+            <w:noProof/>
+            <w:lang w:val="pt-PT"/>
+          </w:rPr>
+          <w:t>9.4. Classe Dificuldade</w:t>
+        </w:r>
+        <w:r>
+          <w:rPr>
+            <w:noProof/>
+            <w:webHidden/>
+          </w:rPr>
+          <w:tab/>
+        </w:r>
+        <w:r>
+          <w:rPr>
+            <w:noProof/>
+            <w:webHidden/>
+          </w:rPr>
+          <w:fldChar w:fldCharType="begin"/>
+        </w:r>
+        <w:r>
+          <w:rPr>
+            <w:noProof/>
+            <w:webHidden/>
+          </w:rPr>
+          <w:instrText xml:space="preserve"> PAGEREF _Toc501726914 \h </w:instrText>
+        </w:r>
+        <w:r>
+          <w:rPr>
+            <w:noProof/>
+            <w:webHidden/>
+          </w:rPr>
+        </w:r>
+        <w:r>
+          <w:rPr>
+            <w:noProof/>
+            <w:webHidden/>
+          </w:rPr>
+          <w:fldChar w:fldCharType="separate"/>
+        </w:r>
+        <w:r>
+          <w:rPr>
+            <w:noProof/>
+            <w:webHidden/>
+          </w:rPr>
+          <w:t>32</w:t>
+        </w:r>
+        <w:r>
+          <w:rPr>
+            <w:noProof/>
+            <w:webHidden/>
+          </w:rPr>
+          <w:fldChar w:fldCharType="end"/>
+        </w:r>
+      </w:hyperlink>
+    </w:p>
+    <w:p>
+      <w:pPr>
+        <w:pStyle w:val="ndice3"/>
+        <w:tabs>
+          <w:tab w:val="right" w:leader="dot" w:pos="9016"/>
+        </w:tabs>
+        <w:rPr>
+          <w:rFonts w:eastAsiaTheme="minorEastAsia"/>
+          <w:noProof/>
+          <w:lang w:val="en-US"/>
+        </w:rPr>
+      </w:pPr>
+      <w:hyperlink w:anchor="_Toc501726915" w:history="1">
+        <w:r>
+          <w:rPr>
+            <w:rStyle w:val="Hiperligao"/>
+            <w:noProof/>
+            <w:lang w:val="pt-PT"/>
+          </w:rPr>
+          <w:t>9.4.1. Dicionário Dados</w:t>
+        </w:r>
+        <w:r>
+          <w:rPr>
+            <w:noProof/>
+            <w:webHidden/>
+          </w:rPr>
+          <w:tab/>
+        </w:r>
+        <w:r>
+          <w:rPr>
+            <w:noProof/>
+            <w:webHidden/>
+          </w:rPr>
+          <w:fldChar w:fldCharType="begin"/>
+        </w:r>
+        <w:r>
+          <w:rPr>
+            <w:noProof/>
+            <w:webHidden/>
+          </w:rPr>
+          <w:instrText xml:space="preserve"> PAGEREF _Toc501726915 \h </w:instrText>
+        </w:r>
+        <w:r>
+          <w:rPr>
+            <w:noProof/>
+            <w:webHidden/>
+          </w:rPr>
+        </w:r>
+        <w:r>
+          <w:rPr>
+            <w:noProof/>
+            <w:webHidden/>
+          </w:rPr>
+          <w:fldChar w:fldCharType="separate"/>
+        </w:r>
+        <w:r>
+          <w:rPr>
+            <w:noProof/>
+            <w:webHidden/>
+          </w:rPr>
+          <w:t>32</w:t>
+        </w:r>
+        <w:r>
+          <w:rPr>
+            <w:noProof/>
+            <w:webHidden/>
+          </w:rPr>
+          <w:fldChar w:fldCharType="end"/>
+        </w:r>
+      </w:hyperlink>
+    </w:p>
+    <w:p>
+      <w:pPr>
+        <w:pStyle w:val="ndice3"/>
+        <w:tabs>
+          <w:tab w:val="right" w:leader="dot" w:pos="9016"/>
+        </w:tabs>
+        <w:rPr>
+          <w:rFonts w:eastAsiaTheme="minorEastAsia"/>
+          <w:noProof/>
+          <w:lang w:val="en-US"/>
+        </w:rPr>
+      </w:pPr>
+      <w:hyperlink w:anchor="_Toc501726916" w:history="1">
+        <w:r>
+          <w:rPr>
+            <w:rStyle w:val="Hiperligao"/>
+            <w:noProof/>
+            <w:lang w:val="pt-PT"/>
+          </w:rPr>
+          <w:t>9.4.2. Operações</w:t>
+        </w:r>
+        <w:r>
+          <w:rPr>
+            <w:noProof/>
+            <w:webHidden/>
+          </w:rPr>
+          <w:tab/>
+        </w:r>
+        <w:r>
+          <w:rPr>
+            <w:noProof/>
+            <w:webHidden/>
+          </w:rPr>
+          <w:fldChar w:fldCharType="begin"/>
+        </w:r>
+        <w:r>
+          <w:rPr>
+            <w:noProof/>
+            <w:webHidden/>
+          </w:rPr>
+          <w:instrText xml:space="preserve"> PAGEREF _Toc501726916 \h </w:instrText>
+        </w:r>
+        <w:r>
+          <w:rPr>
+            <w:noProof/>
+            <w:webHidden/>
+          </w:rPr>
+        </w:r>
+        <w:r>
+          <w:rPr>
+            <w:noProof/>
+            <w:webHidden/>
+          </w:rPr>
+          <w:fldChar w:fldCharType="separate"/>
+        </w:r>
+        <w:r>
+          <w:rPr>
+            <w:noProof/>
+            <w:webHidden/>
+          </w:rPr>
+          <w:t>32</w:t>
         </w:r>
         <w:r>
           <w:rPr>
@@ -4048,16 +4777,17 @@
         <w:rPr>
           <w:rFonts w:eastAsiaTheme="minorEastAsia"/>
           <w:noProof/>
-          <w:lang w:eastAsia="en-GB"/>
-        </w:rPr>
-      </w:pPr>
-      <w:hyperlink w:anchor="_Toc499309055" w:history="1">
+          <w:lang w:val="en-US"/>
+        </w:rPr>
+      </w:pPr>
+      <w:hyperlink w:anchor="_Toc501726917" w:history="1">
         <w:r>
           <w:rPr>
             <w:rStyle w:val="Hiperligao"/>
             <w:noProof/>
-          </w:rPr>
-          <w:t>8. Protótipo</w:t>
+            <w:lang w:val="pt-PT"/>
+          </w:rPr>
+          <w:t>10. Diagramas Físicos CRUD Trilho</w:t>
         </w:r>
         <w:r>
           <w:rPr>
@@ -4078,7 +4808,7 @@
             <w:noProof/>
             <w:webHidden/>
           </w:rPr>
-          <w:instrText xml:space="preserve"> PAGEREF _Toc499309055 \h </w:instrText>
+          <w:instrText xml:space="preserve"> PAGEREF _Toc501726917 \h </w:instrText>
         </w:r>
         <w:r>
           <w:rPr>
@@ -4098,7 +4828,7 @@
             <w:noProof/>
             <w:webHidden/>
           </w:rPr>
-          <w:t>29</w:t>
+          <w:t>34</w:t>
         </w:r>
         <w:r>
           <w:rPr>
@@ -4118,16 +4848,17 @@
         <w:rPr>
           <w:rFonts w:eastAsiaTheme="minorEastAsia"/>
           <w:noProof/>
-          <w:lang w:eastAsia="en-GB"/>
-        </w:rPr>
-      </w:pPr>
-      <w:hyperlink w:anchor="_Toc499309056" w:history="1">
+          <w:lang w:val="en-US"/>
+        </w:rPr>
+      </w:pPr>
+      <w:hyperlink w:anchor="_Toc501726918" w:history="1">
         <w:r>
           <w:rPr>
             <w:rStyle w:val="Hiperligao"/>
             <w:noProof/>
-          </w:rPr>
-          <w:t>8.1. Protótipo do Interface Consultar Trilho</w:t>
+            <w:lang w:val="pt-PT"/>
+          </w:rPr>
+          <w:t>10.1 Diagrama componente CRUD Trilho</w:t>
         </w:r>
         <w:r>
           <w:rPr>
@@ -4148,7 +4879,7 @@
             <w:noProof/>
             <w:webHidden/>
           </w:rPr>
-          <w:instrText xml:space="preserve"> PAGEREF _Toc499309056 \h </w:instrText>
+          <w:instrText xml:space="preserve"> PAGEREF _Toc501726918 \h </w:instrText>
         </w:r>
         <w:r>
           <w:rPr>
@@ -4168,7 +4899,7 @@
             <w:noProof/>
             <w:webHidden/>
           </w:rPr>
-          <w:t>29</w:t>
+          <w:t>34</w:t>
         </w:r>
         <w:r>
           <w:rPr>
@@ -4188,16 +4919,17 @@
         <w:rPr>
           <w:rFonts w:eastAsiaTheme="minorEastAsia"/>
           <w:noProof/>
-          <w:lang w:eastAsia="en-GB"/>
-        </w:rPr>
-      </w:pPr>
-      <w:hyperlink w:anchor="_Toc499309057" w:history="1">
+          <w:lang w:val="en-US"/>
+        </w:rPr>
+      </w:pPr>
+      <w:hyperlink w:anchor="_Toc501726919" w:history="1">
         <w:r>
           <w:rPr>
             <w:rStyle w:val="Hiperligao"/>
             <w:noProof/>
-          </w:rPr>
-          <w:t>8.2. Protótipo do Interface Criar Trilho</w:t>
+            <w:lang w:val="pt-PT"/>
+          </w:rPr>
+          <w:t>10.2. Diagrama Instalação CRUD Trilho</w:t>
         </w:r>
         <w:r>
           <w:rPr>
@@ -4218,7 +4950,7 @@
             <w:noProof/>
             <w:webHidden/>
           </w:rPr>
-          <w:instrText xml:space="preserve"> PAGEREF _Toc499309057 \h </w:instrText>
+          <w:instrText xml:space="preserve"> PAGEREF _Toc501726919 \h </w:instrText>
         </w:r>
         <w:r>
           <w:rPr>
@@ -4238,7 +4970,78 @@
             <w:noProof/>
             <w:webHidden/>
           </w:rPr>
-          <w:t>29</w:t>
+          <w:t>35</w:t>
+        </w:r>
+        <w:r>
+          <w:rPr>
+            <w:noProof/>
+            <w:webHidden/>
+          </w:rPr>
+          <w:fldChar w:fldCharType="end"/>
+        </w:r>
+      </w:hyperlink>
+    </w:p>
+    <w:p>
+      <w:pPr>
+        <w:pStyle w:val="ndice1"/>
+        <w:tabs>
+          <w:tab w:val="right" w:leader="dot" w:pos="9016"/>
+        </w:tabs>
+        <w:rPr>
+          <w:rFonts w:eastAsiaTheme="minorEastAsia"/>
+          <w:noProof/>
+          <w:lang w:val="en-US"/>
+        </w:rPr>
+      </w:pPr>
+      <w:hyperlink w:anchor="_Toc501726920" w:history="1">
+        <w:r>
+          <w:rPr>
+            <w:rStyle w:val="Hiperligao"/>
+            <w:noProof/>
+            <w:lang w:val="pt-PT"/>
+          </w:rPr>
+          <w:t>10. Diagramas de Estados</w:t>
+        </w:r>
+        <w:r>
+          <w:rPr>
+            <w:noProof/>
+            <w:webHidden/>
+          </w:rPr>
+          <w:tab/>
+        </w:r>
+        <w:r>
+          <w:rPr>
+            <w:noProof/>
+            <w:webHidden/>
+          </w:rPr>
+          <w:fldChar w:fldCharType="begin"/>
+        </w:r>
+        <w:r>
+          <w:rPr>
+            <w:noProof/>
+            <w:webHidden/>
+          </w:rPr>
+          <w:instrText xml:space="preserve"> PAGEREF _Toc501726920 \h </w:instrText>
+        </w:r>
+        <w:r>
+          <w:rPr>
+            <w:noProof/>
+            <w:webHidden/>
+          </w:rPr>
+        </w:r>
+        <w:r>
+          <w:rPr>
+            <w:noProof/>
+            <w:webHidden/>
+          </w:rPr>
+          <w:fldChar w:fldCharType="separate"/>
+        </w:r>
+        <w:r>
+          <w:rPr>
+            <w:noProof/>
+            <w:webHidden/>
+          </w:rPr>
+          <w:t>36</w:t>
         </w:r>
         <w:r>
           <w:rPr>
@@ -4258,16 +5061,17 @@
         <w:rPr>
           <w:rFonts w:eastAsiaTheme="minorEastAsia"/>
           <w:noProof/>
-          <w:lang w:eastAsia="en-GB"/>
-        </w:rPr>
-      </w:pPr>
-      <w:hyperlink w:anchor="_Toc499309058" w:history="1">
+          <w:lang w:val="en-US"/>
+        </w:rPr>
+      </w:pPr>
+      <w:hyperlink w:anchor="_Toc501726921" w:history="1">
         <w:r>
           <w:rPr>
             <w:rStyle w:val="Hiperligao"/>
             <w:noProof/>
-          </w:rPr>
-          <w:t>8.3. Protótipo do Interface de Inserção de Questões de Avaliação</w:t>
+            <w:lang w:val="pt-PT"/>
+          </w:rPr>
+          <w:t>10.1. Avaliar Trilho</w:t>
         </w:r>
         <w:r>
           <w:rPr>
@@ -4288,7 +5092,7 @@
             <w:noProof/>
             <w:webHidden/>
           </w:rPr>
-          <w:instrText xml:space="preserve"> PAGEREF _Toc499309058 \h </w:instrText>
+          <w:instrText xml:space="preserve"> PAGEREF _Toc501726921 \h </w:instrText>
         </w:r>
         <w:r>
           <w:rPr>
@@ -4308,7 +5112,7 @@
             <w:noProof/>
             <w:webHidden/>
           </w:rPr>
-          <w:t>30</w:t>
+          <w:t>36</w:t>
         </w:r>
         <w:r>
           <w:rPr>
@@ -4328,16 +5132,17 @@
         <w:rPr>
           <w:rFonts w:eastAsiaTheme="minorEastAsia"/>
           <w:noProof/>
-          <w:lang w:eastAsia="en-GB"/>
-        </w:rPr>
-      </w:pPr>
-      <w:hyperlink w:anchor="_Toc499309059" w:history="1">
+          <w:lang w:val="en-US"/>
+        </w:rPr>
+      </w:pPr>
+      <w:hyperlink w:anchor="_Toc501726922" w:history="1">
         <w:r>
           <w:rPr>
             <w:rStyle w:val="Hiperligao"/>
             <w:noProof/>
-          </w:rPr>
-          <w:t>8.4. Protótipo do Interface de Avaliação</w:t>
+            <w:lang w:val="pt-PT"/>
+          </w:rPr>
+          <w:t>10.2. Avaliar Serviço</w:t>
         </w:r>
         <w:r>
           <w:rPr>
@@ -4358,7 +5163,7 @@
             <w:noProof/>
             <w:webHidden/>
           </w:rPr>
-          <w:instrText xml:space="preserve"> PAGEREF _Toc499309059 \h </w:instrText>
+          <w:instrText xml:space="preserve"> PAGEREF _Toc501726922 \h </w:instrText>
         </w:r>
         <w:r>
           <w:rPr>
@@ -4378,7 +5183,7 @@
             <w:noProof/>
             <w:webHidden/>
           </w:rPr>
-          <w:t>30</w:t>
+          <w:t>37</w:t>
         </w:r>
         <w:r>
           <w:rPr>
@@ -4398,16 +5203,17 @@
         <w:rPr>
           <w:rFonts w:eastAsiaTheme="minorEastAsia"/>
           <w:noProof/>
-          <w:lang w:eastAsia="en-GB"/>
-        </w:rPr>
-      </w:pPr>
-      <w:hyperlink w:anchor="_Toc499309060" w:history="1">
+          <w:lang w:val="en-US"/>
+        </w:rPr>
+      </w:pPr>
+      <w:hyperlink w:anchor="_Toc501726923" w:history="1">
         <w:r>
           <w:rPr>
             <w:rStyle w:val="Hiperligao"/>
             <w:noProof/>
-          </w:rPr>
-          <w:t>9. Fases do trabalho e tempos utilizados</w:t>
+            <w:lang w:val="pt-PT"/>
+          </w:rPr>
+          <w:t>11. Protótipo</w:t>
         </w:r>
         <w:r>
           <w:rPr>
@@ -4428,7 +5234,7 @@
             <w:noProof/>
             <w:webHidden/>
           </w:rPr>
-          <w:instrText xml:space="preserve"> PAGEREF _Toc499309060 \h </w:instrText>
+          <w:instrText xml:space="preserve"> PAGEREF _Toc501726923 \h </w:instrText>
         </w:r>
         <w:r>
           <w:rPr>
@@ -4448,7 +5254,7 @@
             <w:noProof/>
             <w:webHidden/>
           </w:rPr>
-          <w:t>31</w:t>
+          <w:t>38</w:t>
         </w:r>
         <w:r>
           <w:rPr>
@@ -4461,6 +5267,361 @@
     </w:p>
     <w:p>
       <w:pPr>
+        <w:pStyle w:val="ndice2"/>
+        <w:tabs>
+          <w:tab w:val="right" w:leader="dot" w:pos="9016"/>
+        </w:tabs>
+        <w:rPr>
+          <w:rFonts w:eastAsiaTheme="minorEastAsia"/>
+          <w:noProof/>
+          <w:lang w:val="en-US"/>
+        </w:rPr>
+      </w:pPr>
+      <w:hyperlink w:anchor="_Toc501726924" w:history="1">
+        <w:r>
+          <w:rPr>
+            <w:rStyle w:val="Hiperligao"/>
+            <w:noProof/>
+            <w:lang w:val="pt-PT"/>
+          </w:rPr>
+          <w:t>11.1. Protótipo do Interface Consultar Trilho</w:t>
+        </w:r>
+        <w:r>
+          <w:rPr>
+            <w:noProof/>
+            <w:webHidden/>
+          </w:rPr>
+          <w:tab/>
+        </w:r>
+        <w:r>
+          <w:rPr>
+            <w:noProof/>
+            <w:webHidden/>
+          </w:rPr>
+          <w:fldChar w:fldCharType="begin"/>
+        </w:r>
+        <w:r>
+          <w:rPr>
+            <w:noProof/>
+            <w:webHidden/>
+          </w:rPr>
+          <w:instrText xml:space="preserve"> PAGEREF _Toc501726924 \h </w:instrText>
+        </w:r>
+        <w:r>
+          <w:rPr>
+            <w:noProof/>
+            <w:webHidden/>
+          </w:rPr>
+        </w:r>
+        <w:r>
+          <w:rPr>
+            <w:noProof/>
+            <w:webHidden/>
+          </w:rPr>
+          <w:fldChar w:fldCharType="separate"/>
+        </w:r>
+        <w:r>
+          <w:rPr>
+            <w:noProof/>
+            <w:webHidden/>
+          </w:rPr>
+          <w:t>38</w:t>
+        </w:r>
+        <w:r>
+          <w:rPr>
+            <w:noProof/>
+            <w:webHidden/>
+          </w:rPr>
+          <w:fldChar w:fldCharType="end"/>
+        </w:r>
+      </w:hyperlink>
+    </w:p>
+    <w:p>
+      <w:pPr>
+        <w:pStyle w:val="ndice2"/>
+        <w:tabs>
+          <w:tab w:val="right" w:leader="dot" w:pos="9016"/>
+        </w:tabs>
+        <w:rPr>
+          <w:rFonts w:eastAsiaTheme="minorEastAsia"/>
+          <w:noProof/>
+          <w:lang w:val="en-US"/>
+        </w:rPr>
+      </w:pPr>
+      <w:hyperlink w:anchor="_Toc501726925" w:history="1">
+        <w:r>
+          <w:rPr>
+            <w:rStyle w:val="Hiperligao"/>
+            <w:noProof/>
+            <w:lang w:val="pt-PT"/>
+          </w:rPr>
+          <w:t>11.2. Protótipo do Interface Criar Trilho</w:t>
+        </w:r>
+        <w:r>
+          <w:rPr>
+            <w:noProof/>
+            <w:webHidden/>
+          </w:rPr>
+          <w:tab/>
+        </w:r>
+        <w:r>
+          <w:rPr>
+            <w:noProof/>
+            <w:webHidden/>
+          </w:rPr>
+          <w:fldChar w:fldCharType="begin"/>
+        </w:r>
+        <w:r>
+          <w:rPr>
+            <w:noProof/>
+            <w:webHidden/>
+          </w:rPr>
+          <w:instrText xml:space="preserve"> PAGEREF _Toc501726925 \h </w:instrText>
+        </w:r>
+        <w:r>
+          <w:rPr>
+            <w:noProof/>
+            <w:webHidden/>
+          </w:rPr>
+        </w:r>
+        <w:r>
+          <w:rPr>
+            <w:noProof/>
+            <w:webHidden/>
+          </w:rPr>
+          <w:fldChar w:fldCharType="separate"/>
+        </w:r>
+        <w:r>
+          <w:rPr>
+            <w:noProof/>
+            <w:webHidden/>
+          </w:rPr>
+          <w:t>38</w:t>
+        </w:r>
+        <w:r>
+          <w:rPr>
+            <w:noProof/>
+            <w:webHidden/>
+          </w:rPr>
+          <w:fldChar w:fldCharType="end"/>
+        </w:r>
+      </w:hyperlink>
+    </w:p>
+    <w:p>
+      <w:pPr>
+        <w:pStyle w:val="ndice2"/>
+        <w:tabs>
+          <w:tab w:val="right" w:leader="dot" w:pos="9016"/>
+        </w:tabs>
+        <w:rPr>
+          <w:rFonts w:eastAsiaTheme="minorEastAsia"/>
+          <w:noProof/>
+          <w:lang w:val="en-US"/>
+        </w:rPr>
+      </w:pPr>
+      <w:hyperlink w:anchor="_Toc501726926" w:history="1">
+        <w:r>
+          <w:rPr>
+            <w:rStyle w:val="Hiperligao"/>
+            <w:noProof/>
+            <w:lang w:val="pt-PT"/>
+          </w:rPr>
+          <w:t>11.3. Protótipo do Interface de Inserção de Questões de Avaliação</w:t>
+        </w:r>
+        <w:r>
+          <w:rPr>
+            <w:noProof/>
+            <w:webHidden/>
+          </w:rPr>
+          <w:tab/>
+        </w:r>
+        <w:r>
+          <w:rPr>
+            <w:noProof/>
+            <w:webHidden/>
+          </w:rPr>
+          <w:fldChar w:fldCharType="begin"/>
+        </w:r>
+        <w:r>
+          <w:rPr>
+            <w:noProof/>
+            <w:webHidden/>
+          </w:rPr>
+          <w:instrText xml:space="preserve"> PAGEREF _Toc501726926 \h </w:instrText>
+        </w:r>
+        <w:r>
+          <w:rPr>
+            <w:noProof/>
+            <w:webHidden/>
+          </w:rPr>
+        </w:r>
+        <w:r>
+          <w:rPr>
+            <w:noProof/>
+            <w:webHidden/>
+          </w:rPr>
+          <w:fldChar w:fldCharType="separate"/>
+        </w:r>
+        <w:r>
+          <w:rPr>
+            <w:noProof/>
+            <w:webHidden/>
+          </w:rPr>
+          <w:t>39</w:t>
+        </w:r>
+        <w:r>
+          <w:rPr>
+            <w:noProof/>
+            <w:webHidden/>
+          </w:rPr>
+          <w:fldChar w:fldCharType="end"/>
+        </w:r>
+      </w:hyperlink>
+    </w:p>
+    <w:p>
+      <w:pPr>
+        <w:pStyle w:val="ndice2"/>
+        <w:tabs>
+          <w:tab w:val="right" w:leader="dot" w:pos="9016"/>
+        </w:tabs>
+        <w:rPr>
+          <w:rFonts w:eastAsiaTheme="minorEastAsia"/>
+          <w:noProof/>
+          <w:lang w:val="en-US"/>
+        </w:rPr>
+      </w:pPr>
+      <w:hyperlink w:anchor="_Toc501726927" w:history="1">
+        <w:r>
+          <w:rPr>
+            <w:rStyle w:val="Hiperligao"/>
+            <w:noProof/>
+            <w:lang w:val="pt-PT"/>
+          </w:rPr>
+          <w:t>11.4. Protótipo do Interface de Avaliação</w:t>
+        </w:r>
+        <w:r>
+          <w:rPr>
+            <w:noProof/>
+            <w:webHidden/>
+          </w:rPr>
+          <w:tab/>
+        </w:r>
+        <w:r>
+          <w:rPr>
+            <w:noProof/>
+            <w:webHidden/>
+          </w:rPr>
+          <w:fldChar w:fldCharType="begin"/>
+        </w:r>
+        <w:r>
+          <w:rPr>
+            <w:noProof/>
+            <w:webHidden/>
+          </w:rPr>
+          <w:instrText xml:space="preserve"> PAGEREF _Toc501726927 \h </w:instrText>
+        </w:r>
+        <w:r>
+          <w:rPr>
+            <w:noProof/>
+            <w:webHidden/>
+          </w:rPr>
+        </w:r>
+        <w:r>
+          <w:rPr>
+            <w:noProof/>
+            <w:webHidden/>
+          </w:rPr>
+          <w:fldChar w:fldCharType="separate"/>
+        </w:r>
+        <w:r>
+          <w:rPr>
+            <w:noProof/>
+            <w:webHidden/>
+          </w:rPr>
+          <w:t>39</w:t>
+        </w:r>
+        <w:r>
+          <w:rPr>
+            <w:noProof/>
+            <w:webHidden/>
+          </w:rPr>
+          <w:fldChar w:fldCharType="end"/>
+        </w:r>
+      </w:hyperlink>
+    </w:p>
+    <w:p>
+      <w:pPr>
+        <w:pStyle w:val="ndice1"/>
+        <w:tabs>
+          <w:tab w:val="right" w:leader="dot" w:pos="9016"/>
+        </w:tabs>
+        <w:rPr>
+          <w:rFonts w:eastAsiaTheme="minorEastAsia"/>
+          <w:noProof/>
+          <w:lang w:val="en-US"/>
+        </w:rPr>
+      </w:pPr>
+      <w:hyperlink w:anchor="_Toc501726928" w:history="1">
+        <w:r>
+          <w:rPr>
+            <w:rStyle w:val="Hiperligao"/>
+            <w:noProof/>
+            <w:lang w:val="pt-PT"/>
+          </w:rPr>
+          <w:t>12. Fases do trabalho e tempos utilizados</w:t>
+        </w:r>
+        <w:r>
+          <w:rPr>
+            <w:noProof/>
+            <w:webHidden/>
+          </w:rPr>
+          <w:tab/>
+        </w:r>
+        <w:r>
+          <w:rPr>
+            <w:noProof/>
+            <w:webHidden/>
+          </w:rPr>
+          <w:fldChar w:fldCharType="begin"/>
+        </w:r>
+        <w:r>
+          <w:rPr>
+            <w:noProof/>
+            <w:webHidden/>
+          </w:rPr>
+          <w:instrText xml:space="preserve"> PAGEREF _Toc501726928 \h </w:instrText>
+        </w:r>
+        <w:r>
+          <w:rPr>
+            <w:noProof/>
+            <w:webHidden/>
+          </w:rPr>
+        </w:r>
+        <w:r>
+          <w:rPr>
+            <w:noProof/>
+            <w:webHidden/>
+          </w:rPr>
+          <w:fldChar w:fldCharType="separate"/>
+        </w:r>
+        <w:r>
+          <w:rPr>
+            <w:noProof/>
+            <w:webHidden/>
+          </w:rPr>
+          <w:t>40</w:t>
+        </w:r>
+        <w:r>
+          <w:rPr>
+            <w:noProof/>
+            <w:webHidden/>
+          </w:rPr>
+          <w:fldChar w:fldCharType="end"/>
+        </w:r>
+      </w:hyperlink>
+    </w:p>
+    <w:p>
+      <w:pPr>
         <w:rPr>
           <w:lang w:val="pt-PT"/>
         </w:rPr>
@@ -4534,104 +5695,13 @@
           <w:lang w:val="pt-PT"/>
         </w:rPr>
       </w:pPr>
-    </w:p>
-    <w:p>
-      <w:pPr>
-        <w:rPr>
-          <w:lang w:val="pt-PT"/>
-        </w:rPr>
-      </w:pPr>
-    </w:p>
-    <w:p>
-      <w:pPr>
-        <w:rPr>
-          <w:lang w:val="pt-PT"/>
-        </w:rPr>
-      </w:pPr>
-    </w:p>
-    <w:p>
-      <w:pPr>
-        <w:rPr>
-          <w:lang w:val="pt-PT"/>
-        </w:rPr>
-      </w:pPr>
-    </w:p>
-    <w:p>
-      <w:pPr>
-        <w:rPr>
-          <w:lang w:val="pt-PT"/>
-        </w:rPr>
-      </w:pPr>
-    </w:p>
-    <w:p>
-      <w:pPr>
-        <w:rPr>
-          <w:lang w:val="pt-PT"/>
-        </w:rPr>
-      </w:pPr>
-    </w:p>
-    <w:p>
-      <w:pPr>
-        <w:rPr>
-          <w:lang w:val="pt-PT"/>
-        </w:rPr>
-      </w:pPr>
-    </w:p>
-    <w:p>
-      <w:pPr>
-        <w:rPr>
-          <w:lang w:val="pt-PT"/>
-        </w:rPr>
-      </w:pPr>
-    </w:p>
-    <w:p>
-      <w:pPr>
-        <w:rPr>
-          <w:lang w:val="pt-PT"/>
-        </w:rPr>
-      </w:pPr>
-    </w:p>
-    <w:p>
-      <w:pPr>
-        <w:rPr>
-          <w:lang w:val="pt-PT"/>
-        </w:rPr>
-      </w:pPr>
-    </w:p>
-    <w:p>
-      <w:pPr>
-        <w:rPr>
-          <w:lang w:val="pt-PT"/>
-        </w:rPr>
-      </w:pPr>
-    </w:p>
-    <w:p>
-      <w:pPr>
-        <w:rPr>
-          <w:lang w:val="pt-PT"/>
-        </w:rPr>
-      </w:pPr>
-    </w:p>
-    <w:p>
-      <w:pPr>
-        <w:rPr>
-          <w:lang w:val="pt-PT"/>
-        </w:rPr>
-      </w:pPr>
-    </w:p>
-    <w:p>
-      <w:pPr>
-        <w:rPr>
-          <w:lang w:val="pt-PT"/>
-        </w:rPr>
-      </w:pPr>
-    </w:p>
-    <w:p>
-      <w:pPr>
-        <w:rPr>
-          <w:lang w:val="pt-PT"/>
-        </w:rPr>
-      </w:pPr>
+      <w:bookmarkStart w:id="2" w:name="_Toc501726874"/>
+      <w:r>
+        <w:rPr>
+          <w:lang w:val="pt-PT"/>
+        </w:rPr>
+        <w:br w:type="page"/>
+      </w:r>
     </w:p>
     <w:p>
       <w:pPr>
@@ -4640,7 +5710,6 @@
           <w:lang w:val="pt-PT"/>
         </w:rPr>
       </w:pPr>
-      <w:bookmarkStart w:id="2" w:name="_Toc499309022"/>
       <w:r>
         <w:rPr>
           <w:lang w:val="pt-PT"/>
@@ -4951,7 +6020,7 @@
           <w:lang w:val="pt-PT"/>
         </w:rPr>
       </w:pPr>
-      <w:bookmarkStart w:id="3" w:name="_Toc499309023"/>
+      <w:bookmarkStart w:id="3" w:name="_Toc501726875"/>
       <w:r>
         <w:rPr>
           <w:lang w:val="pt-PT"/>
@@ -4987,7 +6056,7 @@
           <w:lang w:val="pt-PT"/>
         </w:rPr>
       </w:pPr>
-      <w:bookmarkStart w:id="4" w:name="_Toc499309024"/>
+      <w:bookmarkStart w:id="4" w:name="_Toc501726876"/>
       <w:r>
         <w:rPr>
           <w:lang w:val="pt-PT"/>
@@ -5636,7 +6705,7 @@
           <w:lang w:val="pt-PT"/>
         </w:rPr>
       </w:pPr>
-      <w:bookmarkStart w:id="5" w:name="_Toc499309025"/>
+      <w:bookmarkStart w:id="5" w:name="_Toc501726877"/>
       <w:r>
         <w:rPr>
           <w:lang w:val="pt-PT"/>
@@ -5964,7 +7033,7 @@
           <w:lang w:val="pt-PT"/>
         </w:rPr>
       </w:pPr>
-      <w:bookmarkStart w:id="6" w:name="_Toc499309026"/>
+      <w:bookmarkStart w:id="6" w:name="_Toc501726878"/>
       <w:r>
         <w:rPr>
           <w:lang w:val="pt-PT"/>
@@ -6298,7 +7367,7 @@
           <w:lang w:val="pt-PT"/>
         </w:rPr>
       </w:pPr>
-      <w:bookmarkStart w:id="7" w:name="_Toc499309027"/>
+      <w:bookmarkStart w:id="7" w:name="_Toc501726879"/>
       <w:r>
         <w:rPr>
           <w:lang w:val="pt-PT"/>
@@ -7347,7 +8416,7 @@
           <w:lang w:val="pt-PT"/>
         </w:rPr>
       </w:pPr>
-      <w:bookmarkStart w:id="8" w:name="_Toc499309028"/>
+      <w:bookmarkStart w:id="8" w:name="_Toc501726880"/>
       <w:r>
         <w:rPr>
           <w:lang w:val="pt-PT"/>
@@ -8394,7 +9463,7 @@
           <w:lang w:val="pt-PT"/>
         </w:rPr>
       </w:pPr>
-      <w:bookmarkStart w:id="9" w:name="_Toc499309029"/>
+      <w:bookmarkStart w:id="9" w:name="_Toc501726881"/>
       <w:r>
         <w:rPr>
           <w:lang w:val="pt-PT"/>
@@ -8657,7 +9726,7 @@
           <w:lang w:val="pt-PT"/>
         </w:rPr>
       </w:pPr>
-      <w:bookmarkStart w:id="10" w:name="_Toc499309030"/>
+      <w:bookmarkStart w:id="10" w:name="_Toc501726882"/>
       <w:r>
         <w:rPr>
           <w:lang w:val="pt-PT"/>
@@ -8749,7 +9818,7 @@
           <w:lang w:val="pt-PT"/>
         </w:rPr>
       </w:pPr>
-      <w:bookmarkStart w:id="11" w:name="_Toc499309031"/>
+      <w:bookmarkStart w:id="11" w:name="_Toc501726883"/>
       <w:r>
         <w:rPr>
           <w:lang w:val="pt-PT"/>
@@ -8773,7 +9842,7 @@
           <w:lang w:val="pt-PT"/>
         </w:rPr>
       </w:pPr>
-      <w:bookmarkStart w:id="12" w:name="_Toc499309032"/>
+      <w:bookmarkStart w:id="12" w:name="_Toc501726884"/>
       <w:r>
         <w:rPr>
           <w:lang w:val="pt-PT"/>
@@ -9430,7 +10499,7 @@
           <w:lang w:val="pt-PT"/>
         </w:rPr>
       </w:pPr>
-      <w:bookmarkStart w:id="13" w:name="_Toc499309033"/>
+      <w:bookmarkStart w:id="13" w:name="_Toc501726885"/>
       <w:r>
         <w:rPr>
           <w:lang w:val="pt-PT"/>
@@ -9520,7 +10589,7 @@
           <w:lang w:val="pt-PT"/>
         </w:rPr>
       </w:pPr>
-      <w:bookmarkStart w:id="14" w:name="_Toc499309034"/>
+      <w:bookmarkStart w:id="14" w:name="_Toc501726886"/>
       <w:r>
         <w:rPr>
           <w:lang w:val="pt-PT"/>
@@ -9624,7 +10693,7 @@
           <w:lang w:val="pt-PT"/>
         </w:rPr>
       </w:pPr>
-      <w:bookmarkStart w:id="15" w:name="_Toc499309035"/>
+      <w:bookmarkStart w:id="15" w:name="_Toc501726887"/>
       <w:r>
         <w:rPr>
           <w:lang w:val="pt-PT"/>
@@ -10285,7 +11354,6 @@
           <w:lang w:val="pt-PT"/>
         </w:rPr>
       </w:pPr>
-      <w:bookmarkStart w:id="16" w:name="_Toc499309036"/>
       <w:r>
         <w:rPr>
           <w:lang w:val="pt-PT"/>
@@ -10300,6 +11368,7 @@
           <w:lang w:val="pt-PT"/>
         </w:rPr>
       </w:pPr>
+      <w:bookmarkStart w:id="16" w:name="_Toc501726888"/>
       <w:r>
         <w:rPr>
           <w:lang w:val="pt-PT"/>
@@ -10471,7 +11540,6 @@
           <w:lang w:val="pt-PT"/>
         </w:rPr>
       </w:pPr>
-      <w:bookmarkStart w:id="17" w:name="_Toc499309037"/>
       <w:r>
         <w:rPr>
           <w:lang w:val="pt-PT"/>
@@ -10486,6 +11554,7 @@
           <w:lang w:val="pt-PT"/>
         </w:rPr>
       </w:pPr>
+      <w:bookmarkStart w:id="17" w:name="_Toc501726889"/>
       <w:r>
         <w:rPr>
           <w:lang w:val="pt-PT"/>
@@ -10919,7 +11988,7 @@
           <w:lang w:val="pt-PT"/>
         </w:rPr>
       </w:pPr>
-      <w:bookmarkStart w:id="18" w:name="_Toc499309038"/>
+      <w:bookmarkStart w:id="18" w:name="_Toc501726890"/>
       <w:r>
         <w:rPr>
           <w:lang w:val="pt-PT"/>
@@ -11013,7 +12082,6 @@
           </wp:inline>
         </w:drawing>
       </w:r>
-      <w:bookmarkStart w:id="19" w:name="_Toc499309039"/>
     </w:p>
     <w:p>
       <w:pPr>
@@ -11035,6 +12103,7 @@
           <w:lang w:val="pt-PT"/>
         </w:rPr>
       </w:pPr>
+      <w:bookmarkStart w:id="19" w:name="_Toc501726891"/>
       <w:r>
         <w:rPr>
           <w:lang w:val="pt-PT"/>
@@ -11437,7 +12506,7 @@
           <w:lang w:val="pt-PT"/>
         </w:rPr>
       </w:pPr>
-      <w:bookmarkStart w:id="20" w:name="_Toc499309040"/>
+      <w:bookmarkStart w:id="20" w:name="_Toc501726892"/>
       <w:r>
         <w:rPr>
           <w:lang w:val="pt-PT"/>
@@ -11519,7 +12588,6 @@
           </wp:inline>
         </w:drawing>
       </w:r>
-      <w:bookmarkStart w:id="21" w:name="_Toc499309041"/>
     </w:p>
     <w:p>
       <w:pPr>
@@ -11531,7 +12599,7 @@
         <w:rPr>
           <w:rStyle w:val="Refdecomentrio"/>
         </w:rPr>
-        <w:commentReference w:id="22"/>
+        <w:commentReference w:id="21"/>
       </w:r>
       <w:r>
         <w:rPr>
@@ -11547,6 +12615,7 @@
           <w:lang w:val="pt-PT"/>
         </w:rPr>
       </w:pPr>
+      <w:bookmarkStart w:id="22" w:name="_Toc501726893"/>
       <w:r>
         <w:rPr>
           <w:lang w:val="pt-PT"/>
@@ -11566,7 +12635,7 @@
         </w:rPr>
         <w:t>- Inserir Perguntas Avaliação Trilho</w:t>
       </w:r>
-      <w:bookmarkEnd w:id="21"/>
+      <w:bookmarkEnd w:id="22"/>
     </w:p>
     <w:p>
       <w:pPr>
@@ -12082,7 +13151,6 @@
           <w:lang w:val="pt-PT"/>
         </w:rPr>
       </w:pPr>
-      <w:bookmarkStart w:id="23" w:name="_Toc499309042"/>
     </w:p>
     <w:p>
       <w:pPr>
@@ -12108,6 +13176,7 @@
           <w:lang w:val="pt-PT"/>
         </w:rPr>
       </w:pPr>
+      <w:bookmarkStart w:id="23" w:name="_Toc501726894"/>
       <w:r>
         <w:rPr>
           <w:lang w:val="pt-PT"/>
@@ -12201,7 +13270,6 @@
           <w:lang w:val="pt-PT"/>
         </w:rPr>
       </w:pPr>
-      <w:bookmarkStart w:id="24" w:name="_Toc499309043"/>
       <w:r>
         <w:rPr>
           <w:lang w:val="pt-PT"/>
@@ -12216,6 +13284,7 @@
           <w:lang w:val="pt-PT"/>
         </w:rPr>
       </w:pPr>
+      <w:bookmarkStart w:id="24" w:name="_Toc501726895"/>
       <w:r>
         <w:rPr>
           <w:lang w:val="pt-PT"/>
@@ -12838,7 +13907,6 @@
           <w:lang w:val="pt-PT"/>
         </w:rPr>
       </w:pPr>
-      <w:bookmarkStart w:id="25" w:name="_Toc499309044"/>
       <w:r>
         <w:rPr>
           <w:lang w:val="pt-PT"/>
@@ -12853,6 +13921,7 @@
           <w:lang w:val="pt-PT"/>
         </w:rPr>
       </w:pPr>
+      <w:bookmarkStart w:id="25" w:name="_Toc501726896"/>
       <w:r>
         <w:rPr>
           <w:lang w:val="pt-PT"/>
@@ -13018,7 +14087,6 @@
           <w:lang w:val="pt-PT"/>
         </w:rPr>
       </w:pPr>
-      <w:bookmarkStart w:id="26" w:name="_Toc499309045"/>
       <w:r>
         <w:rPr>
           <w:lang w:val="pt-PT"/>
@@ -13033,6 +14101,7 @@
           <w:lang w:val="pt-PT"/>
         </w:rPr>
       </w:pPr>
+      <w:bookmarkStart w:id="26" w:name="_Toc501726897"/>
       <w:r>
         <w:rPr>
           <w:lang w:val="pt-PT"/>
@@ -13496,7 +14565,7 @@
           <w:lang w:val="pt-PT"/>
         </w:rPr>
       </w:pPr>
-      <w:bookmarkStart w:id="27" w:name="_Toc499309046"/>
+      <w:bookmarkStart w:id="27" w:name="_Toc501726898"/>
       <w:r>
         <w:rPr>
           <w:lang w:val="pt-PT"/>
@@ -13584,7 +14653,6 @@
           </wp:inline>
         </w:drawing>
       </w:r>
-      <w:bookmarkStart w:id="28" w:name="_Toc499309047"/>
     </w:p>
     <w:p>
       <w:pPr>
@@ -13606,6 +14674,7 @@
           <w:lang w:val="pt-PT"/>
         </w:rPr>
       </w:pPr>
+      <w:bookmarkStart w:id="28" w:name="_Toc501726899"/>
       <w:r>
         <w:rPr>
           <w:lang w:val="pt-PT"/>
@@ -14106,7 +15175,6 @@
           <w:lang w:val="pt-PT"/>
         </w:rPr>
       </w:pPr>
-      <w:bookmarkStart w:id="29" w:name="_Toc499309048"/>
     </w:p>
     <w:p>
       <w:pPr>
@@ -14205,6 +15273,7 @@
           <w:lang w:val="pt-PT"/>
         </w:rPr>
       </w:pPr>
+      <w:bookmarkStart w:id="29" w:name="_Toc501726900"/>
       <w:r>
         <w:rPr>
           <w:lang w:val="pt-PT"/>
@@ -14362,7 +15431,6 @@
           <w:lang w:val="pt-PT"/>
         </w:rPr>
       </w:pPr>
-      <w:bookmarkStart w:id="30" w:name="_Toc499309049"/>
       <w:r>
         <w:rPr>
           <w:lang w:val="pt-PT"/>
@@ -14377,6 +15445,7 @@
           <w:lang w:val="pt-PT"/>
         </w:rPr>
       </w:pPr>
+      <w:bookmarkStart w:id="30" w:name="_Toc501726901"/>
       <w:r>
         <w:rPr>
           <w:lang w:val="pt-PT"/>
@@ -14995,7 +16064,6 @@
           <w:lang w:val="pt-PT"/>
         </w:rPr>
       </w:pPr>
-      <w:bookmarkStart w:id="31" w:name="_Toc499309050"/>
       <w:r>
         <w:rPr>
           <w:lang w:val="pt-PT"/>
@@ -15010,6 +16078,7 @@
           <w:lang w:val="pt-PT"/>
         </w:rPr>
       </w:pPr>
+      <w:bookmarkStart w:id="31" w:name="_Toc501726902"/>
       <w:r>
         <w:rPr>
           <w:lang w:val="pt-PT"/>
@@ -15188,7 +16257,6 @@
           <w:lang w:val="pt-PT"/>
         </w:rPr>
       </w:pPr>
-      <w:bookmarkStart w:id="32" w:name="_Toc499309051"/>
       <w:r>
         <w:rPr>
           <w:lang w:val="pt-PT"/>
@@ -15203,6 +16271,7 @@
           <w:lang w:val="pt-PT"/>
         </w:rPr>
       </w:pPr>
+      <w:bookmarkStart w:id="32" w:name="_Toc501726903"/>
       <w:r>
         <w:rPr>
           <w:lang w:val="pt-PT"/>
@@ -15229,7 +16298,6 @@
         </w:rPr>
         <w:t>Global</w:t>
       </w:r>
-      <w:bookmarkEnd w:id="32"/>
       <w:commentRangeEnd w:id="33"/>
       <w:r>
         <w:rPr>
@@ -15239,21 +16307,21 @@
         </w:rPr>
         <w:commentReference w:id="33"/>
       </w:r>
-    </w:p>
-    <w:p>
-      <w:pPr>
-        <w:rPr>
-          <w:lang w:val="pt-PT"/>
-        </w:rPr>
-      </w:pPr>
-    </w:p>
-    <w:p>
-      <w:pPr>
-        <w:rPr>
-          <w:lang w:val="pt-PT"/>
-        </w:rPr>
-      </w:pPr>
-      <w:bookmarkStart w:id="34" w:name="_Toc499309052"/>
+      <w:bookmarkEnd w:id="32"/>
+    </w:p>
+    <w:p>
+      <w:pPr>
+        <w:rPr>
+          <w:lang w:val="pt-PT"/>
+        </w:rPr>
+      </w:pPr>
+    </w:p>
+    <w:p>
+      <w:pPr>
+        <w:rPr>
+          <w:lang w:val="pt-PT"/>
+        </w:rPr>
+      </w:pPr>
       <w:r>
         <w:rPr>
           <w:noProof/>
@@ -15308,8 +16376,6 @@
           </wp:inline>
         </w:drawing>
       </w:r>
-      <w:bookmarkStart w:id="35" w:name="_GoBack"/>
-      <w:bookmarkEnd w:id="35"/>
     </w:p>
     <w:p>
       <w:pPr>
@@ -15324,6 +16390,7 @@
         </w:rPr>
         <w:br w:type="page"/>
       </w:r>
+      <w:bookmarkStart w:id="34" w:name="_Toc501726904"/>
       <w:r>
         <w:rPr>
           <w:lang w:val="pt-PT"/>
@@ -15355,6 +16422,7 @@
         </w:rPr>
         <w:t>classes</w:t>
       </w:r>
+      <w:bookmarkEnd w:id="34"/>
     </w:p>
     <w:p>
       <w:pPr>
@@ -15370,12 +16438,14 @@
           <w:lang w:val="pt-PT"/>
         </w:rPr>
       </w:pPr>
+      <w:bookmarkStart w:id="35" w:name="_Toc501726905"/>
       <w:r>
         <w:rPr>
           <w:lang w:val="pt-PT"/>
         </w:rPr>
         <w:t>9.1. Classe trilho</w:t>
       </w:r>
+      <w:bookmarkEnd w:id="35"/>
     </w:p>
     <w:p>
       <w:pPr>
@@ -15391,6 +16461,7 @@
           <w:lang w:val="pt-PT"/>
         </w:rPr>
       </w:pPr>
+      <w:bookmarkStart w:id="36" w:name="_Toc501726906"/>
       <w:r>
         <w:rPr>
           <w:lang w:val="pt-PT"/>
@@ -15410,6 +16481,7 @@
         </w:rPr>
         <w:t>(verificar qts carateres vou permitir para detalhes e sumário)</w:t>
       </w:r>
+      <w:bookmarkEnd w:id="36"/>
     </w:p>
     <w:p>
       <w:pPr>
@@ -17599,10 +18671,14 @@
     <w:p>
       <w:pPr>
         <w:pStyle w:val="Cabealho3"/>
-        <w:rPr>
-          <w:lang w:val="pt-PT"/>
-        </w:rPr>
-      </w:pPr>
+        <w:tabs>
+          <w:tab w:val="right" w:pos="9026"/>
+        </w:tabs>
+        <w:rPr>
+          <w:lang w:val="pt-PT"/>
+        </w:rPr>
+      </w:pPr>
+      <w:bookmarkStart w:id="37" w:name="_Toc501726907"/>
       <w:r>
         <w:rPr>
           <w:lang w:val="pt-PT"/>
@@ -17621,21 +18697,64 @@
           <w:color w:val="FF0000"/>
           <w:lang w:val="pt-PT"/>
         </w:rPr>
-        <w:t>(A rever com aplicação a correr</w:t>
+        <w:t>(R</w:t>
       </w:r>
       <w:r>
         <w:rPr>
           <w:color w:val="FF0000"/>
           <w:lang w:val="pt-PT"/>
         </w:rPr>
-        <w:t xml:space="preserve"> + Grupo 1</w:t>
+        <w:t xml:space="preserve">ever </w:t>
       </w:r>
       <w:r>
         <w:rPr>
           <w:color w:val="FF0000"/>
           <w:lang w:val="pt-PT"/>
         </w:rPr>
+        <w:t xml:space="preserve">todas as operações </w:t>
+      </w:r>
+      <w:r>
+        <w:rPr>
+          <w:color w:val="FF0000"/>
+          <w:lang w:val="pt-PT"/>
+        </w:rPr>
+        <w:t>com aplicação a correr</w:t>
+      </w:r>
+      <w:r>
+        <w:rPr>
+          <w:color w:val="FF0000"/>
+          <w:lang w:val="pt-PT"/>
+        </w:rPr>
+        <w:t xml:space="preserve"> +</w:t>
+      </w:r>
+      <w:r>
+        <w:rPr>
+          <w:color w:val="FF0000"/>
+          <w:lang w:val="pt-PT"/>
+        </w:rPr>
+        <w:t xml:space="preserve"> EX:</w:t>
+      </w:r>
+      <w:r>
+        <w:rPr>
+          <w:color w:val="FF0000"/>
+          <w:lang w:val="pt-PT"/>
+        </w:rPr>
+        <w:t xml:space="preserve"> Grupo 1</w:t>
+      </w:r>
+      <w:r>
+        <w:rPr>
+          <w:color w:val="FF0000"/>
+          <w:lang w:val="pt-PT"/>
+        </w:rPr>
         <w:t>)</w:t>
+      </w:r>
+      <w:bookmarkEnd w:id="37"/>
+      <w:r>
+        <w:rPr>
+          <w:color w:val="FF0000"/>
+          <w:lang w:val="pt-PT"/>
+        </w:rPr>
+        <w:tab/>
       </w:r>
     </w:p>
     <w:p>
@@ -17710,6 +18829,8 @@
                 <w:szCs w:val="20"/>
               </w:rPr>
             </w:pPr>
+            <w:bookmarkStart w:id="38" w:name="_GoBack"/>
+            <w:bookmarkEnd w:id="38"/>
             <w:r>
               <w:rPr>
                 <w:rFonts w:cstheme="minorHAnsi"/>
@@ -18331,85 +19452,6 @@
           </w:p>
         </w:tc>
       </w:tr>
-      <w:tr>
-        <w:trPr>
-          <w:cnfStyle w:val="000000100000" w:firstRow="0" w:lastRow="0" w:firstColumn="0" w:lastColumn="0" w:oddVBand="0" w:evenVBand="0" w:oddHBand="1" w:evenHBand="0" w:firstRowFirstColumn="0" w:firstRowLastColumn="0" w:lastRowFirstColumn="0" w:lastRowLastColumn="0"/>
-        </w:trPr>
-        <w:tc>
-          <w:tcPr>
-            <w:cnfStyle w:val="001000000000" w:firstRow="0" w:lastRow="0" w:firstColumn="1" w:lastColumn="0" w:oddVBand="0" w:evenVBand="0" w:oddHBand="0" w:evenHBand="0" w:firstRowFirstColumn="0" w:firstRowLastColumn="0" w:lastRowFirstColumn="0" w:lastRowLastColumn="0"/>
-            <w:tcW w:w="1413" w:type="dxa"/>
-            <w:tcBorders>
-              <w:top w:val="single" w:sz="4" w:space="0" w:color="F4B083" w:themeColor="accent2" w:themeTint="99"/>
-              <w:left w:val="single" w:sz="4" w:space="0" w:color="F4B083" w:themeColor="accent2" w:themeTint="99"/>
-              <w:bottom w:val="single" w:sz="4" w:space="0" w:color="F4B083" w:themeColor="accent2" w:themeTint="99"/>
-              <w:right w:val="single" w:sz="4" w:space="0" w:color="F4B083" w:themeColor="accent2" w:themeTint="99"/>
-            </w:tcBorders>
-          </w:tcPr>
-          <w:p/>
-          <w:p/>
-        </w:tc>
-        <w:tc>
-          <w:tcPr>
-            <w:tcW w:w="7081" w:type="dxa"/>
-            <w:tcBorders>
-              <w:top w:val="single" w:sz="4" w:space="0" w:color="F4B083" w:themeColor="accent2" w:themeTint="99"/>
-              <w:left w:val="single" w:sz="4" w:space="0" w:color="F4B083" w:themeColor="accent2" w:themeTint="99"/>
-              <w:bottom w:val="single" w:sz="4" w:space="0" w:color="F4B083" w:themeColor="accent2" w:themeTint="99"/>
-              <w:right w:val="single" w:sz="4" w:space="0" w:color="F4B083" w:themeColor="accent2" w:themeTint="99"/>
-            </w:tcBorders>
-          </w:tcPr>
-          <w:p>
-            <w:pPr>
-              <w:cnfStyle w:val="000000100000" w:firstRow="0" w:lastRow="0" w:firstColumn="0" w:lastColumn="0" w:oddVBand="0" w:evenVBand="0" w:oddHBand="1" w:evenHBand="0" w:firstRowFirstColumn="0" w:firstRowLastColumn="0" w:lastRowFirstColumn="0" w:lastRowLastColumn="0"/>
-            </w:pPr>
-          </w:p>
-        </w:tc>
-      </w:tr>
-      <w:tr>
-        <w:tc>
-          <w:tcPr>
-            <w:cnfStyle w:val="001000000000" w:firstRow="0" w:lastRow="0" w:firstColumn="1" w:lastColumn="0" w:oddVBand="0" w:evenVBand="0" w:oddHBand="0" w:evenHBand="0" w:firstRowFirstColumn="0" w:firstRowLastColumn="0" w:lastRowFirstColumn="0" w:lastRowLastColumn="0"/>
-            <w:tcW w:w="1413" w:type="dxa"/>
-            <w:tcBorders>
-              <w:top w:val="single" w:sz="4" w:space="0" w:color="F4B083" w:themeColor="accent2" w:themeTint="99"/>
-              <w:left w:val="single" w:sz="4" w:space="0" w:color="F4B083" w:themeColor="accent2" w:themeTint="99"/>
-              <w:bottom w:val="single" w:sz="4" w:space="0" w:color="F4B083" w:themeColor="accent2" w:themeTint="99"/>
-              <w:right w:val="single" w:sz="4" w:space="0" w:color="F4B083" w:themeColor="accent2" w:themeTint="99"/>
-            </w:tcBorders>
-          </w:tcPr>
-          <w:p/>
-          <w:p/>
-          <w:p/>
-          <w:p/>
-        </w:tc>
-        <w:tc>
-          <w:tcPr>
-            <w:tcW w:w="7081" w:type="dxa"/>
-            <w:tcBorders>
-              <w:top w:val="single" w:sz="4" w:space="0" w:color="F4B083" w:themeColor="accent2" w:themeTint="99"/>
-              <w:left w:val="single" w:sz="4" w:space="0" w:color="F4B083" w:themeColor="accent2" w:themeTint="99"/>
-              <w:bottom w:val="single" w:sz="4" w:space="0" w:color="F4B083" w:themeColor="accent2" w:themeTint="99"/>
-              <w:right w:val="single" w:sz="4" w:space="0" w:color="F4B083" w:themeColor="accent2" w:themeTint="99"/>
-            </w:tcBorders>
-          </w:tcPr>
-          <w:p>
-            <w:pPr>
-              <w:cnfStyle w:val="000000000000" w:firstRow="0" w:lastRow="0" w:firstColumn="0" w:lastColumn="0" w:oddVBand="0" w:evenVBand="0" w:oddHBand="0" w:evenHBand="0" w:firstRowFirstColumn="0" w:firstRowLastColumn="0" w:lastRowFirstColumn="0" w:lastRowLastColumn="0"/>
-            </w:pPr>
-          </w:p>
-          <w:p>
-            <w:pPr>
-              <w:cnfStyle w:val="000000000000" w:firstRow="0" w:lastRow="0" w:firstColumn="0" w:lastColumn="0" w:oddVBand="0" w:evenVBand="0" w:oddHBand="0" w:evenHBand="0" w:firstRowFirstColumn="0" w:firstRowLastColumn="0" w:lastRowFirstColumn="0" w:lastRowLastColumn="0"/>
-            </w:pPr>
-          </w:p>
-          <w:p>
-            <w:pPr>
-              <w:cnfStyle w:val="000000000000" w:firstRow="0" w:lastRow="0" w:firstColumn="0" w:lastColumn="0" w:oddVBand="0" w:evenVBand="0" w:oddHBand="0" w:evenHBand="0" w:firstRowFirstColumn="0" w:firstRowLastColumn="0" w:lastRowFirstColumn="0" w:lastRowLastColumn="0"/>
-            </w:pPr>
-          </w:p>
-        </w:tc>
-      </w:tr>
     </w:tbl>
     <w:p>
       <w:pPr>
@@ -18450,6 +19492,7 @@
           <w:lang w:val="pt-PT"/>
         </w:rPr>
       </w:pPr>
+      <w:bookmarkStart w:id="39" w:name="_Toc501726908"/>
       <w:r>
         <w:rPr>
           <w:lang w:val="pt-PT"/>
@@ -18457,6 +19500,7 @@
         <w:lastRenderedPageBreak/>
         <w:t>9.2 Classe Estado</w:t>
       </w:r>
+      <w:bookmarkEnd w:id="39"/>
     </w:p>
     <w:p>
       <w:pPr>
@@ -18476,21 +19520,17 @@
           <w:lang w:val="pt-PT"/>
         </w:rPr>
       </w:pPr>
-      <w:r>
-        <w:rPr>
-          <w:lang w:val="pt-PT"/>
-        </w:rPr>
-        <w:t>9.2</w:t>
-      </w:r>
-      <w:r>
-        <w:rPr>
-          <w:lang w:val="pt-PT"/>
-        </w:rPr>
-        <w:t xml:space="preserve">.1. Dicionário </w:t>
+      <w:bookmarkStart w:id="40" w:name="_Toc501726909"/>
+      <w:r>
+        <w:rPr>
+          <w:lang w:val="pt-PT"/>
+        </w:rPr>
+        <w:t xml:space="preserve">9.2.1. Dicionário </w:t>
       </w:r>
       <w:r>
         <w:t>Dados</w:t>
       </w:r>
+      <w:bookmarkEnd w:id="40"/>
     </w:p>
     <w:p>
       <w:pPr>
@@ -19045,18 +20085,14 @@
           <w:lang w:val="pt-PT"/>
         </w:rPr>
       </w:pPr>
-      <w:r>
-        <w:rPr>
-          <w:lang w:val="pt-PT"/>
-        </w:rPr>
-        <w:t>9.2</w:t>
-      </w:r>
-      <w:r>
-        <w:rPr>
-          <w:lang w:val="pt-PT"/>
-        </w:rPr>
-        <w:t>.2. Operações</w:t>
-      </w:r>
+      <w:bookmarkStart w:id="41" w:name="_Toc501726910"/>
+      <w:r>
+        <w:rPr>
+          <w:lang w:val="pt-PT"/>
+        </w:rPr>
+        <w:t>9.2.2. Operações</w:t>
+      </w:r>
+      <w:bookmarkEnd w:id="41"/>
     </w:p>
     <w:p>
       <w:pPr>
@@ -19162,14 +20198,7 @@
                 <w:sz w:val="20"/>
                 <w:szCs w:val="20"/>
               </w:rPr>
-              <w:t xml:space="preserve">Operação que permite consultar </w:t>
-            </w:r>
-            <w:r>
-              <w:rPr>
-                <w:sz w:val="20"/>
-                <w:szCs w:val="20"/>
-              </w:rPr>
-              <w:t>estado</w:t>
+              <w:t>Operação que permite consultar estado</w:t>
             </w:r>
           </w:p>
           <w:p>
@@ -19211,14 +20240,7 @@
                 <w:sz w:val="20"/>
                 <w:szCs w:val="20"/>
               </w:rPr>
-              <w:t xml:space="preserve">O sistema mostra </w:t>
-            </w:r>
-            <w:r>
-              <w:rPr>
-                <w:sz w:val="20"/>
-                <w:szCs w:val="20"/>
-              </w:rPr>
-              <w:t>estado trilho</w:t>
+              <w:t>O sistema mostra estado trilho</w:t>
             </w:r>
           </w:p>
         </w:tc>
@@ -19253,24 +20275,14 @@
           <w:lang w:val="pt-PT"/>
         </w:rPr>
       </w:pPr>
-      <w:r>
-        <w:rPr>
-          <w:lang w:val="pt-PT"/>
-        </w:rPr>
-        <w:t>9.3.</w:t>
-      </w:r>
-      <w:r>
-        <w:rPr>
-          <w:lang w:val="pt-PT"/>
-        </w:rPr>
-        <w:t xml:space="preserve"> Classe Estado</w:t>
-      </w:r>
-      <w:r>
-        <w:rPr>
-          <w:lang w:val="pt-PT"/>
-        </w:rPr>
-        <w:t>Trilho</w:t>
-      </w:r>
+      <w:bookmarkStart w:id="42" w:name="_Toc501726911"/>
+      <w:r>
+        <w:rPr>
+          <w:lang w:val="pt-PT"/>
+        </w:rPr>
+        <w:t>9.3. Classe EstadoTrilho</w:t>
+      </w:r>
+      <w:bookmarkEnd w:id="42"/>
     </w:p>
     <w:p>
       <w:pPr>
@@ -19283,27 +20295,17 @@
       <w:pPr>
         <w:pStyle w:val="Cabealho3"/>
       </w:pPr>
-      <w:r>
-        <w:rPr>
-          <w:lang w:val="pt-PT"/>
-        </w:rPr>
-        <w:t>9.3.</w:t>
-      </w:r>
-      <w:r>
-        <w:rPr>
-          <w:lang w:val="pt-PT"/>
-        </w:rPr>
-        <w:t xml:space="preserve">1. </w:t>
-      </w:r>
-      <w:r>
-        <w:rPr>
-          <w:lang w:val="pt-PT"/>
-        </w:rPr>
-        <w:t xml:space="preserve">Dicionário </w:t>
+      <w:bookmarkStart w:id="43" w:name="_Toc501726912"/>
+      <w:r>
+        <w:rPr>
+          <w:lang w:val="pt-PT"/>
+        </w:rPr>
+        <w:t xml:space="preserve">9.3.1. Dicionário </w:t>
       </w:r>
       <w:r>
         <w:t>Dados</w:t>
       </w:r>
+      <w:bookmarkEnd w:id="43"/>
     </w:p>
     <w:p/>
     <w:tbl>
@@ -20275,19 +21277,15 @@
           <w:lang w:val="pt-PT"/>
         </w:rPr>
       </w:pPr>
+      <w:bookmarkStart w:id="44" w:name="_Toc501726913"/>
       <w:r>
         <w:rPr>
           <w:lang w:val="pt-PT"/>
         </w:rPr>
         <w:lastRenderedPageBreak/>
-        <w:t>9.3</w:t>
-      </w:r>
-      <w:r>
-        <w:rPr>
-          <w:lang w:val="pt-PT"/>
-        </w:rPr>
-        <w:t>.2. Operações</w:t>
-      </w:r>
+        <w:t>9.3.2. Operações</w:t>
+      </w:r>
+      <w:bookmarkEnd w:id="44"/>
     </w:p>
     <w:p>
       <w:pPr>
@@ -20397,7 +21395,15 @@
                 <w:sz w:val="20"/>
                 <w:szCs w:val="20"/>
               </w:rPr>
-              <w:t>Operação que permite inserir um trilho</w:t>
+              <w:t xml:space="preserve">Operação que permite inserir um </w:t>
+            </w:r>
+            <w:r>
+              <w:rPr>
+                <w:rFonts w:cstheme="minorHAnsi"/>
+                <w:sz w:val="20"/>
+                <w:szCs w:val="20"/>
+              </w:rPr>
+              <w:t>EstadoTrilho</w:t>
             </w:r>
           </w:p>
           <w:p>
@@ -20405,7 +21411,7 @@
               <w:pStyle w:val="PargrafodaLista"/>
               <w:numPr>
                 <w:ilvl w:val="0"/>
-                <w:numId w:val="10"/>
+                <w:numId w:val="15"/>
               </w:numPr>
               <w:cnfStyle w:val="000000100000" w:firstRow="0" w:lastRow="0" w:firstColumn="0" w:lastColumn="0" w:oddVBand="0" w:evenVBand="0" w:oddHBand="1" w:evenHBand="0" w:firstRowFirstColumn="0" w:firstRowLastColumn="0" w:lastRowFirstColumn="0" w:lastRowLastColumn="0"/>
               <w:rPr>
@@ -20445,7 +21451,7 @@
               <w:pStyle w:val="PargrafodaLista"/>
               <w:numPr>
                 <w:ilvl w:val="0"/>
-                <w:numId w:val="10"/>
+                <w:numId w:val="15"/>
               </w:numPr>
               <w:cnfStyle w:val="000000100000" w:firstRow="0" w:lastRow="0" w:firstColumn="0" w:lastColumn="0" w:oddVBand="0" w:evenVBand="0" w:oddHBand="1" w:evenHBand="0" w:firstRowFirstColumn="0" w:firstRowLastColumn="0" w:lastRowFirstColumn="0" w:lastRowLastColumn="0"/>
               <w:rPr>
@@ -20539,7 +21545,15 @@
                 <w:sz w:val="20"/>
                 <w:szCs w:val="20"/>
               </w:rPr>
-              <w:t>Operação que permite consultar trilhos</w:t>
+              <w:t xml:space="preserve">Operação que permite consultar </w:t>
+            </w:r>
+            <w:r>
+              <w:rPr>
+                <w:rFonts w:cstheme="minorHAnsi"/>
+                <w:sz w:val="20"/>
+                <w:szCs w:val="20"/>
+              </w:rPr>
+              <w:t>EstadoTrilho</w:t>
             </w:r>
           </w:p>
           <w:p>
@@ -20547,7 +21561,7 @@
               <w:pStyle w:val="PargrafodaLista"/>
               <w:numPr>
                 <w:ilvl w:val="0"/>
-                <w:numId w:val="9"/>
+                <w:numId w:val="16"/>
               </w:numPr>
               <w:cnfStyle w:val="000000000000" w:firstRow="0" w:lastRow="0" w:firstColumn="0" w:lastColumn="0" w:oddVBand="0" w:evenVBand="0" w:oddHBand="0" w:evenHBand="0" w:firstRowFirstColumn="0" w:firstRowLastColumn="0" w:lastRowFirstColumn="0" w:lastRowLastColumn="0"/>
               <w:rPr>
@@ -20570,7 +21584,7 @@
               <w:pStyle w:val="PargrafodaLista"/>
               <w:numPr>
                 <w:ilvl w:val="0"/>
-                <w:numId w:val="9"/>
+                <w:numId w:val="16"/>
               </w:numPr>
               <w:cnfStyle w:val="000000000000" w:firstRow="0" w:lastRow="0" w:firstColumn="0" w:lastColumn="0" w:oddVBand="0" w:evenVBand="0" w:oddHBand="0" w:evenHBand="0" w:firstRowFirstColumn="0" w:firstRowLastColumn="0" w:lastRowFirstColumn="0" w:lastRowLastColumn="0"/>
               <w:rPr>
@@ -20619,30 +21633,14 @@
           <w:lang w:val="pt-PT"/>
         </w:rPr>
       </w:pPr>
-      <w:r>
-        <w:rPr>
-          <w:lang w:val="pt-PT"/>
-        </w:rPr>
-        <w:t>9.</w:t>
-      </w:r>
-      <w:r>
-        <w:rPr>
-          <w:lang w:val="pt-PT"/>
-        </w:rPr>
-        <w:t>4</w:t>
-      </w:r>
-      <w:r>
-        <w:rPr>
-          <w:lang w:val="pt-PT"/>
-        </w:rPr>
-        <w:t xml:space="preserve">. Classe </w:t>
-      </w:r>
-      <w:r>
-        <w:rPr>
-          <w:lang w:val="pt-PT"/>
-        </w:rPr>
-        <w:t>Dificuldade</w:t>
-      </w:r>
+      <w:bookmarkStart w:id="45" w:name="_Toc501726914"/>
+      <w:r>
+        <w:rPr>
+          <w:lang w:val="pt-PT"/>
+        </w:rPr>
+        <w:t>9.4. Classe Dificuldade</w:t>
+      </w:r>
+      <w:bookmarkEnd w:id="45"/>
     </w:p>
     <w:p>
       <w:pPr>
@@ -20658,17 +21656,12 @@
           <w:lang w:val="pt-PT"/>
         </w:rPr>
       </w:pPr>
-      <w:r>
-        <w:rPr>
-          <w:lang w:val="pt-PT"/>
-        </w:rPr>
-        <w:t xml:space="preserve">9.4.1. </w:t>
-      </w:r>
-      <w:r>
-        <w:rPr>
-          <w:lang w:val="pt-PT"/>
-        </w:rPr>
-        <w:t xml:space="preserve">Dicionário </w:t>
+      <w:bookmarkStart w:id="46" w:name="_Toc501726915"/>
+      <w:r>
+        <w:rPr>
+          <w:lang w:val="pt-PT"/>
+        </w:rPr>
+        <w:t xml:space="preserve">9.4.1. Dicionário </w:t>
       </w:r>
       <w:r>
         <w:rPr>
@@ -20676,6 +21669,7 @@
         </w:rPr>
         <w:t>Dados</w:t>
       </w:r>
+      <w:bookmarkEnd w:id="46"/>
     </w:p>
     <w:p>
       <w:pPr>
@@ -20976,19 +21970,7 @@
               <w:rPr>
                 <w:sz w:val="20"/>
               </w:rPr>
-              <w:t xml:space="preserve">10 </w:t>
-            </w:r>
-            <w:r>
-              <w:rPr>
-                <w:sz w:val="20"/>
-              </w:rPr>
-              <w:t>Caracteres</w:t>
-            </w:r>
-            <w:r>
-              <w:rPr>
-                <w:sz w:val="20"/>
-              </w:rPr>
-              <w:t xml:space="preserve"> (modo leitura)</w:t>
+              <w:t>10 Caracteres (modo leitura)</w:t>
             </w:r>
           </w:p>
         </w:tc>
@@ -21117,13 +22099,7 @@
               <w:rPr>
                 <w:sz w:val="20"/>
               </w:rPr>
-              <w:t>Nome da</w:t>
-            </w:r>
-            <w:r>
-              <w:rPr>
-                <w:sz w:val="20"/>
-              </w:rPr>
-              <w:t xml:space="preserve"> </w:t>
+              <w:t xml:space="preserve">Nome da </w:t>
             </w:r>
             <w:r>
               <w:rPr>
@@ -21331,13 +22307,7 @@
               <w:rPr>
                 <w:sz w:val="20"/>
               </w:rPr>
-              <w:t xml:space="preserve">Descrição </w:t>
-            </w:r>
-            <w:r>
-              <w:rPr>
-                <w:sz w:val="20"/>
-              </w:rPr>
-              <w:t xml:space="preserve">da </w:t>
+              <w:t xml:space="preserve">Descrição da </w:t>
             </w:r>
             <w:r>
               <w:rPr>
@@ -21458,24 +22428,14 @@
       <w:pPr>
         <w:pStyle w:val="Cabealho3"/>
       </w:pPr>
-      <w:r>
-        <w:rPr>
-          <w:lang w:val="pt-PT"/>
-        </w:rPr>
-        <w:t>9.4</w:t>
-      </w:r>
-      <w:r>
-        <w:rPr>
-          <w:lang w:val="pt-PT"/>
-        </w:rPr>
-        <w:t>.2</w:t>
-      </w:r>
-      <w:r>
-        <w:rPr>
-          <w:lang w:val="pt-PT"/>
-        </w:rPr>
-        <w:t>. Operações</w:t>
-      </w:r>
+      <w:bookmarkStart w:id="47" w:name="_Toc501726916"/>
+      <w:r>
+        <w:rPr>
+          <w:lang w:val="pt-PT"/>
+        </w:rPr>
+        <w:t>9.4.2. Operações</w:t>
+      </w:r>
+      <w:bookmarkEnd w:id="47"/>
     </w:p>
     <w:p>
       <w:pPr>
@@ -21589,7 +22549,13 @@
               <w:cnfStyle w:val="000000100000" w:firstRow="0" w:lastRow="0" w:firstColumn="0" w:lastColumn="0" w:oddVBand="0" w:evenVBand="0" w:oddHBand="1" w:evenHBand="0" w:firstRowFirstColumn="0" w:firstRowLastColumn="0" w:lastRowFirstColumn="0" w:lastRowLastColumn="0"/>
             </w:pPr>
             <w:r>
-              <w:t>O sistema mostra estado trilho</w:t>
+              <w:t>O sistema mostra estado</w:t>
+            </w:r>
+            <w:r>
+              <w:t xml:space="preserve"> do</w:t>
+            </w:r>
+            <w:r>
+              <w:t xml:space="preserve"> trilho</w:t>
             </w:r>
           </w:p>
         </w:tc>
@@ -21696,6 +22662,7 @@
           <w:lang w:val="pt-PT"/>
         </w:rPr>
       </w:pPr>
+      <w:bookmarkStart w:id="48" w:name="_Toc501726917"/>
       <w:r>
         <w:rPr>
           <w:lang w:val="pt-PT"/>
@@ -21727,6 +22694,7 @@
         </w:rPr>
         <w:t>Físicos CRUD Trilho</w:t>
       </w:r>
+      <w:bookmarkEnd w:id="48"/>
     </w:p>
     <w:p>
       <w:pPr>
@@ -21742,6 +22710,7 @@
           <w:lang w:val="pt-PT"/>
         </w:rPr>
       </w:pPr>
+      <w:bookmarkStart w:id="49" w:name="_Toc501726918"/>
       <w:r>
         <w:rPr>
           <w:lang w:val="pt-PT"/>
@@ -21754,24 +22723,17 @@
         </w:rPr>
         <w:t>Diagrama componente CRUD Trilho</w:t>
       </w:r>
-    </w:p>
-    <w:p>
-      <w:pPr>
-        <w:rPr>
-          <w:lang w:val="pt-PT"/>
-        </w:rPr>
-      </w:pPr>
-    </w:p>
-    <w:p>
-      <w:pPr>
-        <w:rPr>
-          <w:lang w:val="pt-PT"/>
-        </w:rPr>
-      </w:pPr>
-    </w:p>
-    <w:p>
-      <w:pPr>
-        <w:pStyle w:val="Cabealho2"/>
+      <w:bookmarkEnd w:id="49"/>
+    </w:p>
+    <w:p>
+      <w:pPr>
+        <w:rPr>
+          <w:lang w:val="pt-PT"/>
+        </w:rPr>
+      </w:pPr>
+    </w:p>
+    <w:p>
+      <w:pPr>
         <w:rPr>
           <w:lang w:val="pt-PT"/>
         </w:rPr>
@@ -21964,6 +22926,7 @@
           <w:lang w:val="pt-PT"/>
         </w:rPr>
       </w:pPr>
+      <w:bookmarkStart w:id="50" w:name="_Toc501726919"/>
       <w:r>
         <w:rPr>
           <w:lang w:val="pt-PT"/>
@@ -21989,22 +22952,23 @@
         </w:rPr>
         <w:t xml:space="preserve"> CRUD </w:t>
       </w:r>
-      <w:commentRangeStart w:id="36"/>
+      <w:commentRangeStart w:id="51"/>
       <w:r>
         <w:rPr>
           <w:lang w:val="pt-PT"/>
         </w:rPr>
         <w:t>Trilho</w:t>
       </w:r>
-      <w:commentRangeEnd w:id="36"/>
+      <w:commentRangeEnd w:id="51"/>
       <w:r>
         <w:rPr>
           <w:rStyle w:val="Refdecomentrio"/>
           <w:rFonts w:asciiTheme="minorHAnsi" w:eastAsiaTheme="minorHAnsi" w:hAnsiTheme="minorHAnsi" w:cstheme="minorBidi"/>
           <w:color w:val="auto"/>
         </w:rPr>
-        <w:commentReference w:id="36"/>
-      </w:r>
+        <w:commentReference w:id="51"/>
+      </w:r>
+      <w:bookmarkEnd w:id="50"/>
     </w:p>
     <w:p>
       <w:pPr>
@@ -22161,6 +23125,7 @@
           <w:lang w:val="pt-PT"/>
         </w:rPr>
       </w:pPr>
+      <w:bookmarkStart w:id="52" w:name="_Toc501726920"/>
       <w:r>
         <w:rPr>
           <w:lang w:val="pt-PT"/>
@@ -22192,7 +23157,7 @@
         </w:rPr>
         <w:t xml:space="preserve"> de Estados</w:t>
       </w:r>
-      <w:bookmarkEnd w:id="34"/>
+      <w:bookmarkEnd w:id="52"/>
     </w:p>
     <w:p>
       <w:pPr>
@@ -22208,7 +23173,7 @@
           <w:lang w:val="pt-PT"/>
         </w:rPr>
       </w:pPr>
-      <w:bookmarkStart w:id="37" w:name="_Toc499309053"/>
+      <w:bookmarkStart w:id="53" w:name="_Toc501726921"/>
       <w:r>
         <w:rPr>
           <w:lang w:val="pt-PT"/>
@@ -22227,7 +23192,7 @@
         </w:rPr>
         <w:t>Avaliar Trilho</w:t>
       </w:r>
-      <w:bookmarkEnd w:id="37"/>
+      <w:bookmarkEnd w:id="53"/>
     </w:p>
     <w:p>
       <w:pPr>
@@ -22373,7 +23338,6 @@
           <w:lang w:val="pt-PT"/>
         </w:rPr>
       </w:pPr>
-      <w:bookmarkStart w:id="38" w:name="_Toc499309054"/>
       <w:r>
         <w:rPr>
           <w:lang w:val="pt-PT"/>
@@ -22388,6 +23352,7 @@
           <w:lang w:val="pt-PT"/>
         </w:rPr>
       </w:pPr>
+      <w:bookmarkStart w:id="54" w:name="_Toc501726922"/>
       <w:r>
         <w:rPr>
           <w:lang w:val="pt-PT"/>
@@ -22407,7 +23372,7 @@
         </w:rPr>
         <w:t>Avaliar Serviço</w:t>
       </w:r>
-      <w:bookmarkEnd w:id="38"/>
+      <w:bookmarkEnd w:id="54"/>
     </w:p>
     <w:p>
       <w:pPr>
@@ -22575,7 +23540,7 @@
           <w:lang w:val="pt-PT"/>
         </w:rPr>
       </w:pPr>
-      <w:bookmarkStart w:id="39" w:name="_Toc499309055"/>
+      <w:bookmarkStart w:id="55" w:name="_Toc501726923"/>
       <w:r>
         <w:rPr>
           <w:lang w:val="pt-PT"/>
@@ -22589,7 +23554,7 @@
         </w:rPr>
         <w:t>. Protótipo</w:t>
       </w:r>
-      <w:bookmarkEnd w:id="39"/>
+      <w:bookmarkEnd w:id="55"/>
     </w:p>
     <w:p>
       <w:pPr>
@@ -22605,7 +23570,7 @@
           <w:lang w:val="pt-PT"/>
         </w:rPr>
       </w:pPr>
-      <w:bookmarkStart w:id="40" w:name="_Toc499309056"/>
+      <w:bookmarkStart w:id="56" w:name="_Toc501726924"/>
       <w:r>
         <w:rPr>
           <w:lang w:val="pt-PT"/>
@@ -22624,7 +23589,7 @@
         </w:rPr>
         <w:t>Consultar Trilho</w:t>
       </w:r>
-      <w:bookmarkEnd w:id="40"/>
+      <w:bookmarkEnd w:id="56"/>
     </w:p>
     <w:p>
       <w:pPr>
@@ -22708,7 +23673,7 @@
           <w:lang w:val="pt-PT"/>
         </w:rPr>
       </w:pPr>
-      <w:bookmarkStart w:id="41" w:name="_Toc499309057"/>
+      <w:bookmarkStart w:id="57" w:name="_Toc501726925"/>
       <w:r>
         <w:rPr>
           <w:lang w:val="pt-PT"/>
@@ -22727,7 +23692,7 @@
         </w:rPr>
         <w:t>Criar Trilho</w:t>
       </w:r>
-      <w:bookmarkEnd w:id="41"/>
+      <w:bookmarkEnd w:id="57"/>
     </w:p>
     <w:p>
       <w:pPr>
@@ -22846,7 +23811,7 @@
           <w:lang w:val="pt-PT"/>
         </w:rPr>
       </w:pPr>
-      <w:bookmarkStart w:id="42" w:name="_Toc499309058"/>
+      <w:bookmarkStart w:id="58" w:name="_Toc501726926"/>
       <w:r>
         <w:rPr>
           <w:lang w:val="pt-PT"/>
@@ -22872,7 +23837,7 @@
         </w:rPr>
         <w:t>. Protótipo do Interface de Inserção de Questões de Avaliação</w:t>
       </w:r>
-      <w:bookmarkEnd w:id="42"/>
+      <w:bookmarkEnd w:id="58"/>
     </w:p>
     <w:p>
       <w:pPr>
@@ -22945,7 +23910,7 @@
           <w:lang w:val="pt-PT"/>
         </w:rPr>
       </w:pPr>
-      <w:bookmarkStart w:id="43" w:name="_Toc499309059"/>
+      <w:bookmarkStart w:id="59" w:name="_Toc501726927"/>
       <w:r>
         <w:rPr>
           <w:lang w:val="pt-PT"/>
@@ -22976,7 +23941,7 @@
         </w:rPr>
         <w:t>Avaliação</w:t>
       </w:r>
-      <w:bookmarkEnd w:id="43"/>
+      <w:bookmarkEnd w:id="59"/>
     </w:p>
     <w:p>
       <w:pPr>
@@ -23059,7 +24024,7 @@
           <w:lang w:val="pt-PT"/>
         </w:rPr>
       </w:pPr>
-      <w:bookmarkStart w:id="44" w:name="_Toc499309060"/>
+      <w:bookmarkStart w:id="60" w:name="_Toc501726928"/>
       <w:r>
         <w:rPr>
           <w:lang w:val="pt-PT"/>
@@ -23079,7 +24044,7 @@
         </w:rPr>
         <w:t>Fases do trabalho e tempos utilizados</w:t>
       </w:r>
-      <w:bookmarkEnd w:id="44"/>
+      <w:bookmarkEnd w:id="60"/>
     </w:p>
     <w:p>
       <w:pPr>
@@ -26214,7 +27179,7 @@
 
 <file path=word/comments.xml><?xml version="1.0" encoding="utf-8"?>
 <w:comments xmlns:wpc="http://schemas.microsoft.com/office/word/2010/wordprocessingCanvas" xmlns:mc="http://schemas.openxmlformats.org/markup-compatibility/2006" xmlns:o="urn:schemas-microsoft-com:office:office" xmlns:r="http://schemas.openxmlformats.org/officeDocument/2006/relationships" xmlns:m="http://schemas.openxmlformats.org/officeDocument/2006/math" xmlns:v="urn:schemas-microsoft-com:vml" xmlns:wp14="http://schemas.microsoft.com/office/word/2010/wordprocessingDrawing" xmlns:wp="http://schemas.openxmlformats.org/drawingml/2006/wordprocessingDrawing" xmlns:w10="urn:schemas-microsoft-com:office:word" xmlns:w="http://schemas.openxmlformats.org/wordprocessingml/2006/main" xmlns:w14="http://schemas.microsoft.com/office/word/2010/wordml" xmlns:w15="http://schemas.microsoft.com/office/word/2012/wordml" xmlns:wpg="http://schemas.microsoft.com/office/word/2010/wordprocessingGroup" xmlns:wpi="http://schemas.microsoft.com/office/word/2010/wordprocessingInk" xmlns:wne="http://schemas.microsoft.com/office/word/2006/wordml" xmlns:wps="http://schemas.microsoft.com/office/word/2010/wordprocessingShape" mc:Ignorable="w14 w15 wp14">
-  <w:comment w:id="22" w:author="Utilizador do Windows" w:date="2017-12-21T10:36:00Z" w:initials="UdW">
+  <w:comment w:id="21" w:author="Utilizador do Windows" w:date="2017-12-21T10:36:00Z" w:initials="UdW">
     <w:p>
       <w:pPr>
         <w:pStyle w:val="Textodecomentrio"/>
@@ -26284,7 +27249,7 @@
       </w:r>
     </w:p>
   </w:comment>
-  <w:comment w:id="36" w:author="Utilizador do Windows" w:date="2017-12-22T12:34:00Z" w:initials="UdW">
+  <w:comment w:id="51" w:author="Utilizador do Windows" w:date="2017-12-22T12:34:00Z" w:initials="UdW">
     <w:p>
       <w:pPr>
         <w:pStyle w:val="Textodecomentrio"/>
@@ -26370,7 +27335,7 @@
           <w:rPr>
             <w:noProof/>
           </w:rPr>
-          <w:t>28</w:t>
+          <w:t>36</w:t>
         </w:r>
         <w:r>
           <w:rPr>
@@ -27018,6 +27983,95 @@
     </w:lvl>
   </w:abstractNum>
   <w:abstractNum w:abstractNumId="6">
+    <w:nsid w:val="445D54F6"/>
+    <w:multiLevelType w:val="hybridMultilevel"/>
+    <w:tmpl w:val="829AD28E"/>
+    <w:lvl w:ilvl="0" w:tplc="0409000F">
+      <w:start w:val="1"/>
+      <w:numFmt w:val="decimal"/>
+      <w:lvlText w:val="%1."/>
+      <w:lvlJc w:val="left"/>
+      <w:pPr>
+        <w:ind w:left="720" w:hanging="360"/>
+      </w:pPr>
+      <w:rPr>
+        <w:rFonts w:hint="default"/>
+      </w:rPr>
+    </w:lvl>
+    <w:lvl w:ilvl="1" w:tplc="04090019" w:tentative="1">
+      <w:start w:val="1"/>
+      <w:numFmt w:val="lowerLetter"/>
+      <w:lvlText w:val="%2."/>
+      <w:lvlJc w:val="left"/>
+      <w:pPr>
+        <w:ind w:left="1440" w:hanging="360"/>
+      </w:pPr>
+    </w:lvl>
+    <w:lvl w:ilvl="2" w:tplc="0409001B" w:tentative="1">
+      <w:start w:val="1"/>
+      <w:numFmt w:val="lowerRoman"/>
+      <w:lvlText w:val="%3."/>
+      <w:lvlJc w:val="right"/>
+      <w:pPr>
+        <w:ind w:left="2160" w:hanging="180"/>
+      </w:pPr>
+    </w:lvl>
+    <w:lvl w:ilvl="3" w:tplc="0409000F" w:tentative="1">
+      <w:start w:val="1"/>
+      <w:numFmt w:val="decimal"/>
+      <w:lvlText w:val="%4."/>
+      <w:lvlJc w:val="left"/>
+      <w:pPr>
+        <w:ind w:left="2880" w:hanging="360"/>
+      </w:pPr>
+    </w:lvl>
+    <w:lvl w:ilvl="4" w:tplc="04090019" w:tentative="1">
+      <w:start w:val="1"/>
+      <w:numFmt w:val="lowerLetter"/>
+      <w:lvlText w:val="%5."/>
+      <w:lvlJc w:val="left"/>
+      <w:pPr>
+        <w:ind w:left="3600" w:hanging="360"/>
+      </w:pPr>
+    </w:lvl>
+    <w:lvl w:ilvl="5" w:tplc="0409001B" w:tentative="1">
+      <w:start w:val="1"/>
+      <w:numFmt w:val="lowerRoman"/>
+      <w:lvlText w:val="%6."/>
+      <w:lvlJc w:val="right"/>
+      <w:pPr>
+        <w:ind w:left="4320" w:hanging="180"/>
+      </w:pPr>
+    </w:lvl>
+    <w:lvl w:ilvl="6" w:tplc="0409000F" w:tentative="1">
+      <w:start w:val="1"/>
+      <w:numFmt w:val="decimal"/>
+      <w:lvlText w:val="%7."/>
+      <w:lvlJc w:val="left"/>
+      <w:pPr>
+        <w:ind w:left="5040" w:hanging="360"/>
+      </w:pPr>
+    </w:lvl>
+    <w:lvl w:ilvl="7" w:tplc="04090019" w:tentative="1">
+      <w:start w:val="1"/>
+      <w:numFmt w:val="lowerLetter"/>
+      <w:lvlText w:val="%8."/>
+      <w:lvlJc w:val="left"/>
+      <w:pPr>
+        <w:ind w:left="5760" w:hanging="360"/>
+      </w:pPr>
+    </w:lvl>
+    <w:lvl w:ilvl="8" w:tplc="0409001B" w:tentative="1">
+      <w:start w:val="1"/>
+      <w:numFmt w:val="lowerRoman"/>
+      <w:lvlText w:val="%9."/>
+      <w:lvlJc w:val="right"/>
+      <w:pPr>
+        <w:ind w:left="6480" w:hanging="180"/>
+      </w:pPr>
+    </w:lvl>
+  </w:abstractNum>
+  <w:abstractNum w:abstractNumId="7">
     <w:nsid w:val="464E711A"/>
     <w:multiLevelType w:val="hybridMultilevel"/>
     <w:tmpl w:val="84AAF95A"/>
@@ -27103,7 +28157,7 @@
       </w:pPr>
     </w:lvl>
   </w:abstractNum>
-  <w:abstractNum w:abstractNumId="7">
+  <w:abstractNum w:abstractNumId="8">
     <w:nsid w:val="503B2E6F"/>
     <w:multiLevelType w:val="multilevel"/>
     <w:tmpl w:val="33324C22"/>
@@ -27216,7 +28270,96 @@
       </w:rPr>
     </w:lvl>
   </w:abstractNum>
-  <w:abstractNum w:abstractNumId="8">
+  <w:abstractNum w:abstractNumId="9">
+    <w:nsid w:val="5CFB5A8B"/>
+    <w:multiLevelType w:val="hybridMultilevel"/>
+    <w:tmpl w:val="8CCA8CD8"/>
+    <w:lvl w:ilvl="0" w:tplc="0409000F">
+      <w:start w:val="1"/>
+      <w:numFmt w:val="decimal"/>
+      <w:lvlText w:val="%1."/>
+      <w:lvlJc w:val="left"/>
+      <w:pPr>
+        <w:ind w:left="720" w:hanging="360"/>
+      </w:pPr>
+      <w:rPr>
+        <w:rFonts w:hint="default"/>
+      </w:rPr>
+    </w:lvl>
+    <w:lvl w:ilvl="1" w:tplc="04090019" w:tentative="1">
+      <w:start w:val="1"/>
+      <w:numFmt w:val="lowerLetter"/>
+      <w:lvlText w:val="%2."/>
+      <w:lvlJc w:val="left"/>
+      <w:pPr>
+        <w:ind w:left="1440" w:hanging="360"/>
+      </w:pPr>
+    </w:lvl>
+    <w:lvl w:ilvl="2" w:tplc="0409001B" w:tentative="1">
+      <w:start w:val="1"/>
+      <w:numFmt w:val="lowerRoman"/>
+      <w:lvlText w:val="%3."/>
+      <w:lvlJc w:val="right"/>
+      <w:pPr>
+        <w:ind w:left="2160" w:hanging="180"/>
+      </w:pPr>
+    </w:lvl>
+    <w:lvl w:ilvl="3" w:tplc="0409000F" w:tentative="1">
+      <w:start w:val="1"/>
+      <w:numFmt w:val="decimal"/>
+      <w:lvlText w:val="%4."/>
+      <w:lvlJc w:val="left"/>
+      <w:pPr>
+        <w:ind w:left="2880" w:hanging="360"/>
+      </w:pPr>
+    </w:lvl>
+    <w:lvl w:ilvl="4" w:tplc="04090019" w:tentative="1">
+      <w:start w:val="1"/>
+      <w:numFmt w:val="lowerLetter"/>
+      <w:lvlText w:val="%5."/>
+      <w:lvlJc w:val="left"/>
+      <w:pPr>
+        <w:ind w:left="3600" w:hanging="360"/>
+      </w:pPr>
+    </w:lvl>
+    <w:lvl w:ilvl="5" w:tplc="0409001B" w:tentative="1">
+      <w:start w:val="1"/>
+      <w:numFmt w:val="lowerRoman"/>
+      <w:lvlText w:val="%6."/>
+      <w:lvlJc w:val="right"/>
+      <w:pPr>
+        <w:ind w:left="4320" w:hanging="180"/>
+      </w:pPr>
+    </w:lvl>
+    <w:lvl w:ilvl="6" w:tplc="0409000F" w:tentative="1">
+      <w:start w:val="1"/>
+      <w:numFmt w:val="decimal"/>
+      <w:lvlText w:val="%7."/>
+      <w:lvlJc w:val="left"/>
+      <w:pPr>
+        <w:ind w:left="5040" w:hanging="360"/>
+      </w:pPr>
+    </w:lvl>
+    <w:lvl w:ilvl="7" w:tplc="04090019" w:tentative="1">
+      <w:start w:val="1"/>
+      <w:numFmt w:val="lowerLetter"/>
+      <w:lvlText w:val="%8."/>
+      <w:lvlJc w:val="left"/>
+      <w:pPr>
+        <w:ind w:left="5760" w:hanging="360"/>
+      </w:pPr>
+    </w:lvl>
+    <w:lvl w:ilvl="8" w:tplc="0409001B" w:tentative="1">
+      <w:start w:val="1"/>
+      <w:numFmt w:val="lowerRoman"/>
+      <w:lvlText w:val="%9."/>
+      <w:lvlJc w:val="right"/>
+      <w:pPr>
+        <w:ind w:left="6480" w:hanging="180"/>
+      </w:pPr>
+    </w:lvl>
+  </w:abstractNum>
+  <w:abstractNum w:abstractNumId="10">
     <w:nsid w:val="67092218"/>
     <w:multiLevelType w:val="hybridMultilevel"/>
     <w:tmpl w:val="3FD05872"/>
@@ -27329,7 +28472,7 @@
       </w:rPr>
     </w:lvl>
   </w:abstractNum>
-  <w:abstractNum w:abstractNumId="9">
+  <w:abstractNum w:abstractNumId="11">
     <w:nsid w:val="68A37F56"/>
     <w:multiLevelType w:val="hybridMultilevel"/>
     <w:tmpl w:val="CE16DCE4"/>
@@ -27415,7 +28558,7 @@
       </w:pPr>
     </w:lvl>
   </w:abstractNum>
-  <w:abstractNum w:abstractNumId="10">
+  <w:abstractNum w:abstractNumId="12">
     <w:nsid w:val="6BC77F25"/>
     <w:multiLevelType w:val="multilevel"/>
     <w:tmpl w:val="04090021"/>
@@ -27528,7 +28671,7 @@
       </w:rPr>
     </w:lvl>
   </w:abstractNum>
-  <w:abstractNum w:abstractNumId="11">
+  <w:abstractNum w:abstractNumId="13">
     <w:nsid w:val="6FE044AE"/>
     <w:multiLevelType w:val="hybridMultilevel"/>
     <w:tmpl w:val="283AA980"/>
@@ -27617,7 +28760,7 @@
       </w:pPr>
     </w:lvl>
   </w:abstractNum>
-  <w:abstractNum w:abstractNumId="12">
+  <w:abstractNum w:abstractNumId="14">
     <w:nsid w:val="734150D6"/>
     <w:multiLevelType w:val="multilevel"/>
     <w:tmpl w:val="04090021"/>
@@ -27731,19 +28874,19 @@
     </w:lvl>
   </w:abstractNum>
   <w:num w:numId="1">
-    <w:abstractNumId w:val="8"/>
+    <w:abstractNumId w:val="10"/>
   </w:num>
   <w:num w:numId="2">
     <w:abstractNumId w:val="2"/>
   </w:num>
   <w:num w:numId="3">
-    <w:abstractNumId w:val="10"/>
+    <w:abstractNumId w:val="12"/>
   </w:num>
   <w:num w:numId="4">
-    <w:abstractNumId w:val="12"/>
+    <w:abstractNumId w:val="14"/>
   </w:num>
   <w:num w:numId="5">
-    <w:abstractNumId w:val="7"/>
+    <w:abstractNumId w:val="8"/>
   </w:num>
   <w:num w:numId="6">
     <w:abstractNumId w:val="3"/>
@@ -27815,7 +28958,7 @@
     </w:lvlOverride>
   </w:num>
   <w:num w:numId="11">
-    <w:abstractNumId w:val="6"/>
+    <w:abstractNumId w:val="7"/>
     <w:lvlOverride w:ilvl="0">
       <w:startOverride w:val="1"/>
     </w:lvlOverride>
@@ -27845,7 +28988,7 @@
     </w:lvlOverride>
   </w:num>
   <w:num w:numId="12">
-    <w:abstractNumId w:val="9"/>
+    <w:abstractNumId w:val="11"/>
     <w:lvlOverride w:ilvl="0">
       <w:startOverride w:val="1"/>
     </w:lvlOverride>
@@ -27875,10 +29018,16 @@
     </w:lvlOverride>
   </w:num>
   <w:num w:numId="13">
-    <w:abstractNumId w:val="11"/>
+    <w:abstractNumId w:val="13"/>
   </w:num>
   <w:num w:numId="14">
     <w:abstractNumId w:val="1"/>
+  </w:num>
+  <w:num w:numId="15">
+    <w:abstractNumId w:val="9"/>
+  </w:num>
+  <w:num w:numId="16">
+    <w:abstractNumId w:val="6"/>
   </w:num>
 </w:numbering>
 </file>
@@ -29222,7 +30371,7 @@
 </file>
 
 <file path=customXml/itemProps1.xml><?xml version="1.0" encoding="utf-8"?>
-<ds:datastoreItem xmlns:ds="http://schemas.openxmlformats.org/officeDocument/2006/customXml" ds:itemID="{8A9907E8-72A8-42B6-AB08-920BB24C313C}">
+<ds:datastoreItem xmlns:ds="http://schemas.openxmlformats.org/officeDocument/2006/customXml" ds:itemID="{0707FCAB-C480-4518-8B8A-6974ACBABC10}">
   <ds:schemaRefs>
     <ds:schemaRef ds:uri="http://schemas.openxmlformats.org/officeDocument/2006/bibliography"/>
   </ds:schemaRefs>

</xml_diff>

<commit_message>
Eng. Soft.2: Criadas operações Classe Trilho  + Tabela: Diagramas de Sequência em que a classe Trilho participa (semantica classes) + TODO LIST.txt
.Criei operações Classe Trilho  + Tabela: Diagramas de Sequência em que a classe Trilho participa (semantica classes) + TODO LIST.txt
Tempo: 2h
</commit_message>
<xml_diff>
--- a/doc/relatorio.docx
+++ b/doc/relatorio.docx
@@ -18829,8 +18829,6 @@
                 <w:szCs w:val="20"/>
               </w:rPr>
             </w:pPr>
-            <w:bookmarkStart w:id="38" w:name="_GoBack"/>
-            <w:bookmarkEnd w:id="38"/>
             <w:r>
               <w:rPr>
                 <w:rFonts w:cstheme="minorHAnsi"/>
@@ -18867,7 +18865,7 @@
                 <w:sz w:val="20"/>
                 <w:szCs w:val="20"/>
               </w:rPr>
-              <w:t>Operação que permite inserir um</w:t>
+              <w:t xml:space="preserve">Operação que permite </w:t>
             </w:r>
             <w:r>
               <w:rPr>
@@ -18875,6 +18873,30 @@
                 <w:sz w:val="20"/>
                 <w:szCs w:val="20"/>
               </w:rPr>
+              <w:t>criar</w:t>
+            </w:r>
+            <w:r>
+              <w:rPr>
+                <w:rFonts w:cstheme="minorHAnsi"/>
+                <w:sz w:val="20"/>
+                <w:szCs w:val="20"/>
+              </w:rPr>
+              <w:t xml:space="preserve"> um</w:t>
+            </w:r>
+            <w:r>
+              <w:rPr>
+                <w:rFonts w:cstheme="minorHAnsi"/>
+                <w:sz w:val="20"/>
+                <w:szCs w:val="20"/>
+              </w:rPr>
+              <w:t xml:space="preserve"> novo</w:t>
+            </w:r>
+            <w:r>
+              <w:rPr>
+                <w:rFonts w:cstheme="minorHAnsi"/>
+                <w:sz w:val="20"/>
+                <w:szCs w:val="20"/>
+              </w:rPr>
               <w:t xml:space="preserve"> </w:t>
             </w:r>
             <w:r>
@@ -18885,6 +18907,24 @@
               </w:rPr>
               <w:t>trilho</w:t>
             </w:r>
+            <w:r>
+              <w:rPr>
+                <w:rFonts w:cstheme="minorHAnsi"/>
+                <w:sz w:val="20"/>
+                <w:szCs w:val="20"/>
+              </w:rPr>
+              <w:t>:</w:t>
+            </w:r>
+          </w:p>
+          <w:p>
+            <w:pPr>
+              <w:cnfStyle w:val="000000100000" w:firstRow="0" w:lastRow="0" w:firstColumn="0" w:lastColumn="0" w:oddVBand="0" w:evenVBand="0" w:oddHBand="1" w:evenHBand="0" w:firstRowFirstColumn="0" w:firstRowLastColumn="0" w:lastRowFirstColumn="0" w:lastRowLastColumn="0"/>
+              <w:rPr>
+                <w:rFonts w:cstheme="minorHAnsi"/>
+                <w:sz w:val="24"/>
+                <w:szCs w:val="24"/>
+              </w:rPr>
+            </w:pPr>
           </w:p>
           <w:p>
             <w:pPr>
@@ -18906,24 +18946,7 @@
                 <w:sz w:val="20"/>
                 <w:szCs w:val="20"/>
               </w:rPr>
-              <w:t xml:space="preserve">Introduzir </w:t>
-            </w:r>
-            <w:r>
-              <w:rPr>
-                <w:rStyle w:val="CodeChar"/>
-                <w:rFonts w:asciiTheme="minorHAnsi" w:hAnsiTheme="minorHAnsi" w:cstheme="minorHAnsi"/>
-                <w:sz w:val="20"/>
-                <w:szCs w:val="20"/>
-              </w:rPr>
-              <w:t>trilho</w:t>
-            </w:r>
-            <w:r>
-              <w:rPr>
-                <w:rFonts w:cstheme="minorHAnsi"/>
-                <w:sz w:val="20"/>
-                <w:szCs w:val="20"/>
-              </w:rPr>
-              <w:t>.</w:t>
+              <w:t>O sistema gera o ID_Trilho</w:t>
             </w:r>
           </w:p>
           <w:p>
@@ -18946,24 +18969,793 @@
                 <w:sz w:val="20"/>
                 <w:szCs w:val="20"/>
               </w:rPr>
-              <w:t xml:space="preserve">O sistema gera o </w:t>
-            </w:r>
-            <w:r>
-              <w:rPr>
-                <w:rStyle w:val="CodeChar"/>
-                <w:rFonts w:asciiTheme="minorHAnsi" w:hAnsiTheme="minorHAnsi" w:cstheme="minorHAnsi"/>
-                <w:sz w:val="20"/>
-                <w:szCs w:val="20"/>
-              </w:rPr>
-              <w:t>Id_Trilho</w:t>
+              <w:t xml:space="preserve">Introduzir </w:t>
             </w:r>
             <w:r>
               <w:rPr>
                 <w:rFonts w:cstheme="minorHAnsi"/>
-                <w:sz w:val="20"/>
-                <w:szCs w:val="20"/>
-              </w:rPr>
-              <w:t>.</w:t>
+                <w:b/>
+                <w:sz w:val="20"/>
+                <w:szCs w:val="20"/>
+              </w:rPr>
+              <w:t>Nome</w:t>
+            </w:r>
+            <w:r>
+              <w:rPr>
+                <w:rFonts w:cstheme="minorHAnsi"/>
+                <w:sz w:val="20"/>
+                <w:szCs w:val="20"/>
+              </w:rPr>
+              <w:t xml:space="preserve"> do trilho</w:t>
+            </w:r>
+          </w:p>
+          <w:p>
+            <w:pPr>
+              <w:pStyle w:val="PargrafodaLista"/>
+              <w:numPr>
+                <w:ilvl w:val="0"/>
+                <w:numId w:val="10"/>
+              </w:numPr>
+              <w:cnfStyle w:val="000000100000" w:firstRow="0" w:lastRow="0" w:firstColumn="0" w:lastColumn="0" w:oddVBand="0" w:evenVBand="0" w:oddHBand="1" w:evenHBand="0" w:firstRowFirstColumn="0" w:firstRowLastColumn="0" w:lastRowFirstColumn="0" w:lastRowLastColumn="0"/>
+              <w:rPr>
+                <w:rFonts w:cstheme="minorHAnsi"/>
+                <w:sz w:val="20"/>
+                <w:szCs w:val="20"/>
+              </w:rPr>
+            </w:pPr>
+            <w:r>
+              <w:rPr>
+                <w:rFonts w:cstheme="minorHAnsi"/>
+                <w:sz w:val="20"/>
+                <w:szCs w:val="20"/>
+              </w:rPr>
+              <w:t>Introduzir</w:t>
+            </w:r>
+            <w:r>
+              <w:rPr>
+                <w:rFonts w:cstheme="minorHAnsi"/>
+                <w:sz w:val="20"/>
+                <w:szCs w:val="20"/>
+                <w:lang w:val="en-US"/>
+              </w:rPr>
+              <w:t xml:space="preserve"> </w:t>
+            </w:r>
+            <w:r>
+              <w:rPr>
+                <w:rFonts w:cstheme="minorHAnsi"/>
+                <w:b/>
+                <w:sz w:val="20"/>
+                <w:szCs w:val="20"/>
+                <w:lang w:val="en-US"/>
+              </w:rPr>
+              <w:t>Inicio</w:t>
+            </w:r>
+            <w:r>
+              <w:rPr>
+                <w:rFonts w:cstheme="minorHAnsi"/>
+                <w:sz w:val="20"/>
+                <w:szCs w:val="20"/>
+                <w:lang w:val="en-US"/>
+              </w:rPr>
+              <w:t xml:space="preserve"> </w:t>
+            </w:r>
+            <w:r>
+              <w:rPr>
+                <w:rFonts w:cstheme="minorHAnsi"/>
+                <w:sz w:val="20"/>
+                <w:szCs w:val="20"/>
+              </w:rPr>
+              <w:t>do trilho</w:t>
+            </w:r>
+          </w:p>
+          <w:p>
+            <w:pPr>
+              <w:pStyle w:val="PargrafodaLista"/>
+              <w:numPr>
+                <w:ilvl w:val="0"/>
+                <w:numId w:val="10"/>
+              </w:numPr>
+              <w:cnfStyle w:val="000000100000" w:firstRow="0" w:lastRow="0" w:firstColumn="0" w:lastColumn="0" w:oddVBand="0" w:evenVBand="0" w:oddHBand="1" w:evenHBand="0" w:firstRowFirstColumn="0" w:firstRowLastColumn="0" w:lastRowFirstColumn="0" w:lastRowLastColumn="0"/>
+              <w:rPr>
+                <w:rFonts w:cstheme="minorHAnsi"/>
+                <w:sz w:val="20"/>
+                <w:szCs w:val="20"/>
+              </w:rPr>
+            </w:pPr>
+            <w:r>
+              <w:rPr>
+                <w:rFonts w:cstheme="minorHAnsi"/>
+                <w:sz w:val="20"/>
+                <w:szCs w:val="20"/>
+              </w:rPr>
+              <w:t>Introduzir</w:t>
+            </w:r>
+            <w:r>
+              <w:rPr>
+                <w:rFonts w:cstheme="minorHAnsi"/>
+                <w:sz w:val="20"/>
+                <w:szCs w:val="20"/>
+                <w:lang w:val="en-US"/>
+              </w:rPr>
+              <w:t xml:space="preserve"> </w:t>
+            </w:r>
+            <w:r>
+              <w:rPr>
+                <w:rFonts w:cstheme="minorHAnsi"/>
+                <w:b/>
+                <w:sz w:val="20"/>
+                <w:szCs w:val="20"/>
+                <w:lang w:val="en-US"/>
+              </w:rPr>
+              <w:t>Fim</w:t>
+            </w:r>
+            <w:r>
+              <w:rPr>
+                <w:rFonts w:cstheme="minorHAnsi"/>
+                <w:sz w:val="20"/>
+                <w:szCs w:val="20"/>
+                <w:lang w:val="en-US"/>
+              </w:rPr>
+              <w:t xml:space="preserve"> </w:t>
+            </w:r>
+            <w:r>
+              <w:rPr>
+                <w:rFonts w:cstheme="minorHAnsi"/>
+                <w:sz w:val="20"/>
+                <w:szCs w:val="20"/>
+              </w:rPr>
+              <w:t>do trilho</w:t>
+            </w:r>
+          </w:p>
+          <w:p>
+            <w:pPr>
+              <w:pStyle w:val="PargrafodaLista"/>
+              <w:numPr>
+                <w:ilvl w:val="0"/>
+                <w:numId w:val="10"/>
+              </w:numPr>
+              <w:cnfStyle w:val="000000100000" w:firstRow="0" w:lastRow="0" w:firstColumn="0" w:lastColumn="0" w:oddVBand="0" w:evenVBand="0" w:oddHBand="1" w:evenHBand="0" w:firstRowFirstColumn="0" w:firstRowLastColumn="0" w:lastRowFirstColumn="0" w:lastRowLastColumn="0"/>
+              <w:rPr>
+                <w:rFonts w:cstheme="minorHAnsi"/>
+                <w:sz w:val="20"/>
+                <w:szCs w:val="20"/>
+              </w:rPr>
+            </w:pPr>
+            <w:r>
+              <w:rPr>
+                <w:rFonts w:cstheme="minorHAnsi"/>
+                <w:sz w:val="20"/>
+                <w:szCs w:val="20"/>
+              </w:rPr>
+              <w:t>Introduzir</w:t>
+            </w:r>
+            <w:r>
+              <w:rPr>
+                <w:rFonts w:cstheme="minorHAnsi"/>
+                <w:sz w:val="20"/>
+                <w:szCs w:val="20"/>
+                <w:lang w:val="en-US"/>
+              </w:rPr>
+              <w:t xml:space="preserve"> </w:t>
+            </w:r>
+            <w:r>
+              <w:rPr>
+                <w:rFonts w:cstheme="minorHAnsi"/>
+                <w:b/>
+                <w:sz w:val="20"/>
+                <w:szCs w:val="20"/>
+                <w:lang w:val="en-US"/>
+              </w:rPr>
+              <w:t>Distancia</w:t>
+            </w:r>
+            <w:r>
+              <w:rPr>
+                <w:rFonts w:cstheme="minorHAnsi"/>
+                <w:sz w:val="20"/>
+                <w:szCs w:val="20"/>
+                <w:lang w:val="en-US"/>
+              </w:rPr>
+              <w:t xml:space="preserve"> </w:t>
+            </w:r>
+            <w:r>
+              <w:rPr>
+                <w:rFonts w:cstheme="minorHAnsi"/>
+                <w:sz w:val="20"/>
+                <w:szCs w:val="20"/>
+              </w:rPr>
+              <w:t>do trilho</w:t>
+            </w:r>
+          </w:p>
+          <w:p>
+            <w:pPr>
+              <w:pStyle w:val="PargrafodaLista"/>
+              <w:numPr>
+                <w:ilvl w:val="0"/>
+                <w:numId w:val="10"/>
+              </w:numPr>
+              <w:cnfStyle w:val="000000100000" w:firstRow="0" w:lastRow="0" w:firstColumn="0" w:lastColumn="0" w:oddVBand="0" w:evenVBand="0" w:oddHBand="1" w:evenHBand="0" w:firstRowFirstColumn="0" w:firstRowLastColumn="0" w:lastRowFirstColumn="0" w:lastRowLastColumn="0"/>
+              <w:rPr>
+                <w:rFonts w:cstheme="minorHAnsi"/>
+                <w:sz w:val="20"/>
+                <w:szCs w:val="20"/>
+              </w:rPr>
+            </w:pPr>
+            <w:r>
+              <w:rPr>
+                <w:rFonts w:cstheme="minorHAnsi"/>
+                <w:sz w:val="20"/>
+                <w:szCs w:val="20"/>
+              </w:rPr>
+              <w:t>Introduzir</w:t>
+            </w:r>
+            <w:r>
+              <w:rPr>
+                <w:rFonts w:cstheme="minorHAnsi"/>
+                <w:sz w:val="20"/>
+                <w:szCs w:val="20"/>
+                <w:lang w:val="en-US"/>
+              </w:rPr>
+              <w:t xml:space="preserve"> </w:t>
+            </w:r>
+            <w:r>
+              <w:rPr>
+                <w:rFonts w:cstheme="minorHAnsi"/>
+                <w:b/>
+                <w:sz w:val="20"/>
+                <w:szCs w:val="20"/>
+                <w:lang w:val="en-US"/>
+              </w:rPr>
+              <w:t>Sumario</w:t>
+            </w:r>
+            <w:r>
+              <w:rPr>
+                <w:rFonts w:cstheme="minorHAnsi"/>
+                <w:sz w:val="20"/>
+                <w:szCs w:val="20"/>
+                <w:lang w:val="en-US"/>
+              </w:rPr>
+              <w:t xml:space="preserve"> </w:t>
+            </w:r>
+            <w:r>
+              <w:rPr>
+                <w:rFonts w:cstheme="minorHAnsi"/>
+                <w:sz w:val="20"/>
+                <w:szCs w:val="20"/>
+              </w:rPr>
+              <w:t>do trilho</w:t>
+            </w:r>
+          </w:p>
+          <w:p>
+            <w:pPr>
+              <w:pStyle w:val="PargrafodaLista"/>
+              <w:numPr>
+                <w:ilvl w:val="0"/>
+                <w:numId w:val="10"/>
+              </w:numPr>
+              <w:cnfStyle w:val="000000100000" w:firstRow="0" w:lastRow="0" w:firstColumn="0" w:lastColumn="0" w:oddVBand="0" w:evenVBand="0" w:oddHBand="1" w:evenHBand="0" w:firstRowFirstColumn="0" w:firstRowLastColumn="0" w:lastRowFirstColumn="0" w:lastRowLastColumn="0"/>
+              <w:rPr>
+                <w:rFonts w:cstheme="minorHAnsi"/>
+                <w:sz w:val="20"/>
+                <w:szCs w:val="20"/>
+              </w:rPr>
+            </w:pPr>
+            <w:r>
+              <w:rPr>
+                <w:rFonts w:cstheme="minorHAnsi"/>
+                <w:sz w:val="20"/>
+                <w:szCs w:val="20"/>
+              </w:rPr>
+              <w:t>Introduzir</w:t>
+            </w:r>
+            <w:r>
+              <w:rPr>
+                <w:rFonts w:cstheme="minorHAnsi"/>
+                <w:sz w:val="20"/>
+                <w:szCs w:val="20"/>
+                <w:lang w:val="en-US"/>
+              </w:rPr>
+              <w:t xml:space="preserve"> </w:t>
+            </w:r>
+            <w:r>
+              <w:rPr>
+                <w:rFonts w:cstheme="minorHAnsi"/>
+                <w:b/>
+                <w:sz w:val="20"/>
+                <w:szCs w:val="20"/>
+                <w:lang w:val="en-US"/>
+              </w:rPr>
+              <w:t>Detalhes</w:t>
+            </w:r>
+            <w:r>
+              <w:rPr>
+                <w:rFonts w:cstheme="minorHAnsi"/>
+                <w:sz w:val="20"/>
+                <w:szCs w:val="20"/>
+                <w:lang w:val="en-US"/>
+              </w:rPr>
+              <w:t xml:space="preserve"> </w:t>
+            </w:r>
+            <w:r>
+              <w:rPr>
+                <w:rFonts w:cstheme="minorHAnsi"/>
+                <w:sz w:val="20"/>
+                <w:szCs w:val="20"/>
+              </w:rPr>
+              <w:t>do trilho</w:t>
+            </w:r>
+          </w:p>
+          <w:p>
+            <w:pPr>
+              <w:pStyle w:val="PargrafodaLista"/>
+              <w:numPr>
+                <w:ilvl w:val="0"/>
+                <w:numId w:val="10"/>
+              </w:numPr>
+              <w:cnfStyle w:val="000000100000" w:firstRow="0" w:lastRow="0" w:firstColumn="0" w:lastColumn="0" w:oddVBand="0" w:evenVBand="0" w:oddHBand="1" w:evenHBand="0" w:firstRowFirstColumn="0" w:firstRowLastColumn="0" w:lastRowFirstColumn="0" w:lastRowLastColumn="0"/>
+              <w:rPr>
+                <w:rFonts w:cstheme="minorHAnsi"/>
+                <w:sz w:val="20"/>
+                <w:szCs w:val="20"/>
+              </w:rPr>
+            </w:pPr>
+            <w:r>
+              <w:rPr>
+                <w:rFonts w:cstheme="minorHAnsi"/>
+                <w:sz w:val="20"/>
+                <w:szCs w:val="20"/>
+              </w:rPr>
+              <w:t xml:space="preserve">Introduzir </w:t>
+            </w:r>
+            <w:r>
+              <w:rPr>
+                <w:rFonts w:cstheme="minorHAnsi"/>
+                <w:b/>
+                <w:sz w:val="20"/>
+                <w:szCs w:val="20"/>
+              </w:rPr>
+              <w:t>Foto</w:t>
+            </w:r>
+            <w:r>
+              <w:rPr>
+                <w:rFonts w:cstheme="minorHAnsi"/>
+                <w:sz w:val="20"/>
+                <w:szCs w:val="20"/>
+              </w:rPr>
+              <w:t xml:space="preserve"> do trilho </w:t>
+            </w:r>
+            <w:r>
+              <w:rPr>
+                <w:rFonts w:cstheme="minorHAnsi"/>
+                <w:color w:val="FF0000"/>
+                <w:sz w:val="20"/>
+                <w:szCs w:val="20"/>
+              </w:rPr>
+              <w:t>(+++++++++++++++++ver se blob ou url)</w:t>
+            </w:r>
+          </w:p>
+          <w:p>
+            <w:pPr>
+              <w:pStyle w:val="PargrafodaLista"/>
+              <w:numPr>
+                <w:ilvl w:val="0"/>
+                <w:numId w:val="10"/>
+              </w:numPr>
+              <w:cnfStyle w:val="000000100000" w:firstRow="0" w:lastRow="0" w:firstColumn="0" w:lastColumn="0" w:oddVBand="0" w:evenVBand="0" w:oddHBand="1" w:evenHBand="0" w:firstRowFirstColumn="0" w:firstRowLastColumn="0" w:lastRowFirstColumn="0" w:lastRowLastColumn="0"/>
+              <w:rPr>
+                <w:rFonts w:cstheme="minorHAnsi"/>
+                <w:sz w:val="20"/>
+                <w:szCs w:val="20"/>
+              </w:rPr>
+            </w:pPr>
+            <w:r>
+              <w:rPr>
+                <w:rFonts w:cstheme="minorHAnsi"/>
+                <w:sz w:val="20"/>
+                <w:szCs w:val="20"/>
+              </w:rPr>
+              <w:t>Fazer</w:t>
+            </w:r>
+            <w:r>
+              <w:rPr>
+                <w:rFonts w:cstheme="minorHAnsi"/>
+                <w:sz w:val="20"/>
+                <w:szCs w:val="20"/>
+              </w:rPr>
+              <w:t xml:space="preserve"> “</w:t>
+            </w:r>
+            <w:r>
+              <w:rPr>
+                <w:rFonts w:cstheme="minorHAnsi"/>
+                <w:sz w:val="20"/>
+                <w:szCs w:val="20"/>
+              </w:rPr>
+              <w:t>check</w:t>
+            </w:r>
+            <w:r>
+              <w:rPr>
+                <w:rFonts w:cstheme="minorHAnsi"/>
+                <w:sz w:val="20"/>
+                <w:szCs w:val="20"/>
+              </w:rPr>
+              <w:t>” ou “</w:t>
+            </w:r>
+            <w:r>
+              <w:rPr>
+                <w:rFonts w:cstheme="minorHAnsi"/>
+                <w:sz w:val="20"/>
+                <w:szCs w:val="20"/>
+              </w:rPr>
+              <w:t>uncheck</w:t>
+            </w:r>
+            <w:r>
+              <w:rPr>
+                <w:rFonts w:cstheme="minorHAnsi"/>
+                <w:sz w:val="20"/>
+                <w:szCs w:val="20"/>
+              </w:rPr>
+              <w:t xml:space="preserve">” na check box </w:t>
+            </w:r>
+            <w:r>
+              <w:rPr>
+                <w:rFonts w:cstheme="minorHAnsi"/>
+                <w:b/>
+                <w:sz w:val="20"/>
+                <w:szCs w:val="20"/>
+              </w:rPr>
+              <w:t>Desativado</w:t>
+            </w:r>
+            <w:r>
+              <w:rPr>
+                <w:rFonts w:cstheme="minorHAnsi"/>
+                <w:sz w:val="20"/>
+                <w:szCs w:val="20"/>
+              </w:rPr>
+              <w:t xml:space="preserve"> (por defeito est</w:t>
+            </w:r>
+            <w:r>
+              <w:rPr>
+                <w:rFonts w:cstheme="minorHAnsi"/>
+                <w:sz w:val="20"/>
+                <w:szCs w:val="20"/>
+              </w:rPr>
+              <w:t xml:space="preserve">á </w:t>
+            </w:r>
+            <w:r>
+              <w:rPr>
+                <w:rFonts w:cstheme="minorHAnsi"/>
+                <w:sz w:val="20"/>
+                <w:szCs w:val="20"/>
+              </w:rPr>
+              <w:t>“</w:t>
+            </w:r>
+            <w:r>
+              <w:rPr>
+                <w:rFonts w:cstheme="minorHAnsi"/>
+                <w:sz w:val="20"/>
+                <w:szCs w:val="20"/>
+              </w:rPr>
+              <w:t>uncheck</w:t>
+            </w:r>
+            <w:r>
+              <w:rPr>
+                <w:rFonts w:cstheme="minorHAnsi"/>
+                <w:sz w:val="20"/>
+                <w:szCs w:val="20"/>
+              </w:rPr>
+              <w:t>”)</w:t>
+            </w:r>
+          </w:p>
+          <w:p>
+            <w:pPr>
+              <w:pStyle w:val="PargrafodaLista"/>
+              <w:numPr>
+                <w:ilvl w:val="0"/>
+                <w:numId w:val="10"/>
+              </w:numPr>
+              <w:cnfStyle w:val="000000100000" w:firstRow="0" w:lastRow="0" w:firstColumn="0" w:lastColumn="0" w:oddVBand="0" w:evenVBand="0" w:oddHBand="1" w:evenHBand="0" w:firstRowFirstColumn="0" w:firstRowLastColumn="0" w:lastRowFirstColumn="0" w:lastRowLastColumn="0"/>
+              <w:rPr>
+                <w:rFonts w:cstheme="minorHAnsi"/>
+                <w:sz w:val="20"/>
+                <w:szCs w:val="20"/>
+              </w:rPr>
+            </w:pPr>
+            <w:bookmarkStart w:id="38" w:name="_GoBack"/>
+            <w:bookmarkEnd w:id="38"/>
+            <w:r>
+              <w:rPr>
+                <w:rFonts w:cstheme="minorHAnsi"/>
+                <w:sz w:val="20"/>
+                <w:szCs w:val="20"/>
+                <w:lang w:val="en-US"/>
+              </w:rPr>
+              <w:t xml:space="preserve">Selecionar </w:t>
+            </w:r>
+            <w:r>
+              <w:rPr>
+                <w:rFonts w:cstheme="minorHAnsi"/>
+                <w:b/>
+                <w:sz w:val="20"/>
+                <w:szCs w:val="20"/>
+                <w:lang w:val="en-US"/>
+              </w:rPr>
+              <w:t>Dificuldade</w:t>
+            </w:r>
+          </w:p>
+          <w:p>
+            <w:pPr>
+              <w:pStyle w:val="PargrafodaLista"/>
+              <w:numPr>
+                <w:ilvl w:val="0"/>
+                <w:numId w:val="10"/>
+              </w:numPr>
+              <w:cnfStyle w:val="000000100000" w:firstRow="0" w:lastRow="0" w:firstColumn="0" w:lastColumn="0" w:oddVBand="0" w:evenVBand="0" w:oddHBand="1" w:evenHBand="0" w:firstRowFirstColumn="0" w:firstRowLastColumn="0" w:lastRowFirstColumn="0" w:lastRowLastColumn="0"/>
+              <w:rPr>
+                <w:rFonts w:cstheme="minorHAnsi"/>
+                <w:sz w:val="20"/>
+                <w:szCs w:val="20"/>
+              </w:rPr>
+            </w:pPr>
+            <w:r>
+              <w:rPr>
+                <w:rFonts w:cstheme="minorHAnsi"/>
+                <w:sz w:val="20"/>
+                <w:szCs w:val="20"/>
+              </w:rPr>
+              <w:t>Submeter formulário</w:t>
+            </w:r>
+          </w:p>
+          <w:p>
+            <w:pPr>
+              <w:pStyle w:val="PargrafodaLista"/>
+              <w:numPr>
+                <w:ilvl w:val="1"/>
+                <w:numId w:val="10"/>
+              </w:numPr>
+              <w:cnfStyle w:val="000000100000" w:firstRow="0" w:lastRow="0" w:firstColumn="0" w:lastColumn="0" w:oddVBand="0" w:evenVBand="0" w:oddHBand="1" w:evenHBand="0" w:firstRowFirstColumn="0" w:firstRowLastColumn="0" w:lastRowFirstColumn="0" w:lastRowLastColumn="0"/>
+              <w:rPr>
+                <w:rFonts w:cstheme="minorHAnsi"/>
+                <w:sz w:val="20"/>
+                <w:szCs w:val="20"/>
+              </w:rPr>
+            </w:pPr>
+            <w:r>
+              <w:rPr>
+                <w:rFonts w:cstheme="minorHAnsi"/>
+                <w:sz w:val="20"/>
+                <w:szCs w:val="20"/>
+              </w:rPr>
+              <w:t xml:space="preserve">Se campos </w:t>
+            </w:r>
+            <w:r>
+              <w:rPr>
+                <w:rFonts w:cstheme="minorHAnsi"/>
+                <w:sz w:val="20"/>
+                <w:szCs w:val="20"/>
+              </w:rPr>
+              <w:t>(</w:t>
+            </w:r>
+            <w:r>
+              <w:rPr>
+                <w:rFonts w:cstheme="minorHAnsi"/>
+                <w:sz w:val="20"/>
+                <w:szCs w:val="20"/>
+              </w:rPr>
+              <w:t>Nome</w:t>
+            </w:r>
+            <w:r>
+              <w:rPr>
+                <w:rFonts w:cstheme="minorHAnsi"/>
+                <w:sz w:val="20"/>
+                <w:szCs w:val="20"/>
+              </w:rPr>
+              <w:t xml:space="preserve">, </w:t>
+            </w:r>
+            <w:r>
+              <w:rPr>
+                <w:rFonts w:cstheme="minorHAnsi"/>
+                <w:sz w:val="20"/>
+                <w:szCs w:val="20"/>
+              </w:rPr>
+              <w:t>Inicio</w:t>
+            </w:r>
+            <w:r>
+              <w:rPr>
+                <w:rFonts w:cstheme="minorHAnsi"/>
+                <w:sz w:val="20"/>
+                <w:szCs w:val="20"/>
+              </w:rPr>
+              <w:t xml:space="preserve">, </w:t>
+            </w:r>
+            <w:r>
+              <w:rPr>
+                <w:rFonts w:cstheme="minorHAnsi"/>
+                <w:sz w:val="20"/>
+                <w:szCs w:val="20"/>
+              </w:rPr>
+              <w:t>Fim</w:t>
+            </w:r>
+            <w:r>
+              <w:rPr>
+                <w:rFonts w:cstheme="minorHAnsi"/>
+                <w:sz w:val="20"/>
+                <w:szCs w:val="20"/>
+              </w:rPr>
+              <w:t xml:space="preserve">, </w:t>
+            </w:r>
+            <w:r>
+              <w:rPr>
+                <w:rFonts w:cstheme="minorHAnsi"/>
+                <w:sz w:val="20"/>
+                <w:szCs w:val="20"/>
+              </w:rPr>
+              <w:t>Distancia</w:t>
+            </w:r>
+            <w:r>
+              <w:rPr>
+                <w:rFonts w:cstheme="minorHAnsi"/>
+                <w:sz w:val="20"/>
+                <w:szCs w:val="20"/>
+              </w:rPr>
+              <w:t xml:space="preserve">, </w:t>
+            </w:r>
+            <w:r>
+              <w:rPr>
+                <w:rFonts w:cstheme="minorHAnsi"/>
+                <w:sz w:val="20"/>
+                <w:szCs w:val="20"/>
+              </w:rPr>
+              <w:t>Sumario</w:t>
+            </w:r>
+            <w:r>
+              <w:rPr>
+                <w:rFonts w:cstheme="minorHAnsi"/>
+                <w:sz w:val="20"/>
+                <w:szCs w:val="20"/>
+              </w:rPr>
+              <w:t xml:space="preserve">, </w:t>
+            </w:r>
+            <w:r>
+              <w:rPr>
+                <w:rFonts w:cstheme="minorHAnsi"/>
+                <w:sz w:val="20"/>
+                <w:szCs w:val="20"/>
+              </w:rPr>
+              <w:t>Detalhes</w:t>
+            </w:r>
+            <w:r>
+              <w:rPr>
+                <w:rFonts w:cstheme="minorHAnsi"/>
+                <w:sz w:val="20"/>
+                <w:szCs w:val="20"/>
+              </w:rPr>
+              <w:t xml:space="preserve">, </w:t>
+            </w:r>
+            <w:r>
+              <w:rPr>
+                <w:rFonts w:cstheme="minorHAnsi"/>
+                <w:sz w:val="20"/>
+                <w:szCs w:val="20"/>
+              </w:rPr>
+              <w:t>Foto</w:t>
+            </w:r>
+            <w:r>
+              <w:rPr>
+                <w:rFonts w:cstheme="minorHAnsi"/>
+                <w:sz w:val="20"/>
+                <w:szCs w:val="20"/>
+              </w:rPr>
+              <w:t>) forem válidos, redireciona para página …/trilhos/create</w:t>
+            </w:r>
+          </w:p>
+          <w:p>
+            <w:pPr>
+              <w:pStyle w:val="PargrafodaLista"/>
+              <w:numPr>
+                <w:ilvl w:val="1"/>
+                <w:numId w:val="10"/>
+              </w:numPr>
+              <w:cnfStyle w:val="000000100000" w:firstRow="0" w:lastRow="0" w:firstColumn="0" w:lastColumn="0" w:oddVBand="0" w:evenVBand="0" w:oddHBand="1" w:evenHBand="0" w:firstRowFirstColumn="0" w:firstRowLastColumn="0" w:lastRowFirstColumn="0" w:lastRowLastColumn="0"/>
+              <w:rPr>
+                <w:rFonts w:cstheme="minorHAnsi"/>
+                <w:sz w:val="20"/>
+                <w:szCs w:val="20"/>
+              </w:rPr>
+            </w:pPr>
+            <w:r>
+              <w:rPr>
+                <w:rFonts w:cstheme="minorHAnsi"/>
+                <w:sz w:val="20"/>
+                <w:szCs w:val="20"/>
+              </w:rPr>
+              <w:t xml:space="preserve">Se </w:t>
+            </w:r>
+            <w:r>
+              <w:rPr>
+                <w:rFonts w:cstheme="minorHAnsi"/>
+                <w:sz w:val="20"/>
+                <w:szCs w:val="20"/>
+              </w:rPr>
+              <w:t xml:space="preserve">qualquer um dos </w:t>
+            </w:r>
+            <w:r>
+              <w:rPr>
+                <w:rFonts w:cstheme="minorHAnsi"/>
+                <w:sz w:val="20"/>
+                <w:szCs w:val="20"/>
+              </w:rPr>
+              <w:t xml:space="preserve">campos (Nome, Inicio, Fim, Distancia, Sumario, Detalhes, Foto) </w:t>
+            </w:r>
+            <w:r>
+              <w:rPr>
+                <w:rFonts w:cstheme="minorHAnsi"/>
+                <w:sz w:val="20"/>
+                <w:szCs w:val="20"/>
+              </w:rPr>
+              <w:t>for</w:t>
+            </w:r>
+            <w:r>
+              <w:rPr>
+                <w:rFonts w:cstheme="minorHAnsi"/>
+                <w:sz w:val="20"/>
+                <w:szCs w:val="20"/>
+              </w:rPr>
+              <w:t xml:space="preserve"> </w:t>
+            </w:r>
+            <w:r>
+              <w:rPr>
+                <w:rFonts w:cstheme="minorHAnsi"/>
+                <w:sz w:val="20"/>
+                <w:szCs w:val="20"/>
+              </w:rPr>
+              <w:t>in</w:t>
+            </w:r>
+            <w:r>
+              <w:rPr>
+                <w:rFonts w:cstheme="minorHAnsi"/>
+                <w:sz w:val="20"/>
+                <w:szCs w:val="20"/>
+              </w:rPr>
+              <w:t>v</w:t>
+            </w:r>
+            <w:r>
+              <w:rPr>
+                <w:rFonts w:cstheme="minorHAnsi"/>
+                <w:sz w:val="20"/>
+                <w:szCs w:val="20"/>
+              </w:rPr>
+              <w:t>álido</w:t>
+            </w:r>
+            <w:r>
+              <w:rPr>
+                <w:rFonts w:cstheme="minorHAnsi"/>
+                <w:sz w:val="20"/>
+                <w:szCs w:val="20"/>
+              </w:rPr>
+              <w:t xml:space="preserve">, </w:t>
+            </w:r>
+            <w:r>
+              <w:rPr>
+                <w:rFonts w:cstheme="minorHAnsi"/>
+                <w:sz w:val="20"/>
+                <w:szCs w:val="20"/>
+              </w:rPr>
+              <w:t>redireciona</w:t>
+            </w:r>
+            <w:r>
+              <w:rPr>
+                <w:rFonts w:cstheme="minorHAnsi"/>
+                <w:sz w:val="20"/>
+                <w:szCs w:val="20"/>
+              </w:rPr>
+              <w:t xml:space="preserve"> para </w:t>
+            </w:r>
+            <w:r>
+              <w:rPr>
+                <w:rFonts w:cstheme="minorHAnsi"/>
+                <w:sz w:val="20"/>
+                <w:szCs w:val="20"/>
+              </w:rPr>
+              <w:t>mesma página com os dados introduzidos pelo utilizador e avisa quais os dados inválidos.</w:t>
             </w:r>
           </w:p>
         </w:tc>
@@ -19043,6 +19835,24 @@
               </w:rPr>
               <w:t>peração que permite alterar campos do trilho</w:t>
             </w:r>
+            <w:r>
+              <w:rPr>
+                <w:rFonts w:cstheme="minorHAnsi"/>
+                <w:sz w:val="20"/>
+                <w:szCs w:val="20"/>
+              </w:rPr>
+              <w:t>:</w:t>
+            </w:r>
+          </w:p>
+          <w:p>
+            <w:pPr>
+              <w:cnfStyle w:val="000000000000" w:firstRow="0" w:lastRow="0" w:firstColumn="0" w:lastColumn="0" w:oddVBand="0" w:evenVBand="0" w:oddHBand="0" w:evenHBand="0" w:firstRowFirstColumn="0" w:firstRowLastColumn="0" w:lastRowFirstColumn="0" w:lastRowLastColumn="0"/>
+              <w:rPr>
+                <w:rFonts w:cstheme="minorHAnsi"/>
+                <w:sz w:val="20"/>
+                <w:szCs w:val="20"/>
+              </w:rPr>
+            </w:pPr>
           </w:p>
           <w:p>
             <w:pPr>
@@ -19064,7 +19874,7 @@
                 <w:sz w:val="20"/>
                 <w:szCs w:val="20"/>
               </w:rPr>
-              <w:t>Selecionar um</w:t>
+              <w:t>Selecionar trilho</w:t>
             </w:r>
             <w:r>
               <w:rPr>
@@ -19072,15 +19882,7 @@
                 <w:sz w:val="20"/>
                 <w:szCs w:val="20"/>
               </w:rPr>
-              <w:t xml:space="preserve"> </w:t>
-            </w:r>
-            <w:r>
-              <w:rPr>
-                <w:rFonts w:cstheme="minorHAnsi"/>
-                <w:sz w:val="20"/>
-                <w:szCs w:val="20"/>
-              </w:rPr>
-              <w:t>trilho</w:t>
+              <w:t xml:space="preserve"> na pagina …/trilhos (redireciona para pagina …/trilhos/Edit/”id_trilho”)</w:t>
             </w:r>
           </w:p>
           <w:p>
@@ -19103,7 +19905,33 @@
                 <w:sz w:val="20"/>
                 <w:szCs w:val="20"/>
               </w:rPr>
-              <w:t>Selecionar campo a alterar</w:t>
+              <w:t>Alterar</w:t>
+            </w:r>
+            <w:r>
+              <w:rPr>
+                <w:rFonts w:cstheme="minorHAnsi"/>
+                <w:sz w:val="20"/>
+                <w:szCs w:val="20"/>
+                <w:lang w:val="en-US"/>
+              </w:rPr>
+              <w:t xml:space="preserve"> </w:t>
+            </w:r>
+            <w:r>
+              <w:rPr>
+                <w:rFonts w:cstheme="minorHAnsi"/>
+                <w:b/>
+                <w:sz w:val="20"/>
+                <w:szCs w:val="20"/>
+              </w:rPr>
+              <w:t>Nome</w:t>
+            </w:r>
+            <w:r>
+              <w:rPr>
+                <w:rFonts w:cstheme="minorHAnsi"/>
+                <w:sz w:val="20"/>
+                <w:szCs w:val="20"/>
+              </w:rPr>
+              <w:t xml:space="preserve"> do trilho</w:t>
             </w:r>
           </w:p>
           <w:p>
@@ -19126,7 +19954,51 @@
                 <w:sz w:val="20"/>
                 <w:szCs w:val="20"/>
               </w:rPr>
-              <w:t>Alterar o campo</w:t>
+              <w:t>Alterar</w:t>
+            </w:r>
+            <w:r>
+              <w:rPr>
+                <w:rFonts w:cstheme="minorHAnsi"/>
+                <w:sz w:val="20"/>
+                <w:szCs w:val="20"/>
+                <w:lang w:val="en-US"/>
+              </w:rPr>
+              <w:t xml:space="preserve"> </w:t>
+            </w:r>
+            <w:r>
+              <w:rPr>
+                <w:rFonts w:cstheme="minorHAnsi"/>
+                <w:b/>
+                <w:sz w:val="20"/>
+                <w:szCs w:val="20"/>
+                <w:lang w:val="en-US"/>
+              </w:rPr>
+              <w:t>Inicio</w:t>
+            </w:r>
+            <w:r>
+              <w:rPr>
+                <w:rFonts w:cstheme="minorHAnsi"/>
+                <w:sz w:val="20"/>
+                <w:szCs w:val="20"/>
+                <w:lang w:val="en-US"/>
+              </w:rPr>
+              <w:t xml:space="preserve"> </w:t>
+            </w:r>
+            <w:r>
+              <w:rPr>
+                <w:rFonts w:cstheme="minorHAnsi"/>
+                <w:sz w:val="20"/>
+                <w:szCs w:val="20"/>
+              </w:rPr>
+              <w:t>do trilho</w:t>
+            </w:r>
+            <w:r>
+              <w:rPr>
+                <w:rFonts w:cstheme="minorHAnsi"/>
+                <w:sz w:val="20"/>
+                <w:szCs w:val="20"/>
+              </w:rPr>
+              <w:t xml:space="preserve"> </w:t>
             </w:r>
           </w:p>
           <w:p>
@@ -19149,7 +20021,500 @@
                 <w:sz w:val="20"/>
                 <w:szCs w:val="20"/>
               </w:rPr>
-              <w:t>Submeter alterações</w:t>
+              <w:t>Alterar</w:t>
+            </w:r>
+            <w:r>
+              <w:rPr>
+                <w:rFonts w:cstheme="minorHAnsi"/>
+                <w:sz w:val="20"/>
+                <w:szCs w:val="20"/>
+                <w:lang w:val="en-US"/>
+              </w:rPr>
+              <w:t xml:space="preserve"> </w:t>
+            </w:r>
+            <w:r>
+              <w:rPr>
+                <w:rFonts w:cstheme="minorHAnsi"/>
+                <w:b/>
+                <w:sz w:val="20"/>
+                <w:szCs w:val="20"/>
+                <w:lang w:val="en-US"/>
+              </w:rPr>
+              <w:t>Fim</w:t>
+            </w:r>
+            <w:r>
+              <w:rPr>
+                <w:rFonts w:cstheme="minorHAnsi"/>
+                <w:sz w:val="20"/>
+                <w:szCs w:val="20"/>
+                <w:lang w:val="en-US"/>
+              </w:rPr>
+              <w:t xml:space="preserve"> </w:t>
+            </w:r>
+            <w:r>
+              <w:rPr>
+                <w:rFonts w:cstheme="minorHAnsi"/>
+                <w:sz w:val="20"/>
+                <w:szCs w:val="20"/>
+              </w:rPr>
+              <w:t>do trilho</w:t>
+            </w:r>
+          </w:p>
+          <w:p>
+            <w:pPr>
+              <w:pStyle w:val="PargrafodaLista"/>
+              <w:numPr>
+                <w:ilvl w:val="0"/>
+                <w:numId w:val="11"/>
+              </w:numPr>
+              <w:cnfStyle w:val="000000000000" w:firstRow="0" w:lastRow="0" w:firstColumn="0" w:lastColumn="0" w:oddVBand="0" w:evenVBand="0" w:oddHBand="0" w:evenHBand="0" w:firstRowFirstColumn="0" w:firstRowLastColumn="0" w:lastRowFirstColumn="0" w:lastRowLastColumn="0"/>
+              <w:rPr>
+                <w:rFonts w:cstheme="minorHAnsi"/>
+                <w:sz w:val="20"/>
+                <w:szCs w:val="20"/>
+              </w:rPr>
+            </w:pPr>
+            <w:r>
+              <w:rPr>
+                <w:rFonts w:cstheme="minorHAnsi"/>
+                <w:sz w:val="20"/>
+                <w:szCs w:val="20"/>
+              </w:rPr>
+              <w:t>Alterar</w:t>
+            </w:r>
+            <w:r>
+              <w:rPr>
+                <w:rFonts w:cstheme="minorHAnsi"/>
+                <w:sz w:val="20"/>
+                <w:szCs w:val="20"/>
+                <w:lang w:val="en-US"/>
+              </w:rPr>
+              <w:t xml:space="preserve"> </w:t>
+            </w:r>
+            <w:r>
+              <w:rPr>
+                <w:rFonts w:cstheme="minorHAnsi"/>
+                <w:b/>
+                <w:sz w:val="20"/>
+                <w:szCs w:val="20"/>
+                <w:lang w:val="en-US"/>
+              </w:rPr>
+              <w:t>Distancia</w:t>
+            </w:r>
+            <w:r>
+              <w:rPr>
+                <w:rFonts w:cstheme="minorHAnsi"/>
+                <w:sz w:val="20"/>
+                <w:szCs w:val="20"/>
+                <w:lang w:val="en-US"/>
+              </w:rPr>
+              <w:t xml:space="preserve"> </w:t>
+            </w:r>
+            <w:r>
+              <w:rPr>
+                <w:rFonts w:cstheme="minorHAnsi"/>
+                <w:sz w:val="20"/>
+                <w:szCs w:val="20"/>
+              </w:rPr>
+              <w:t>do trilho</w:t>
+            </w:r>
+          </w:p>
+          <w:p>
+            <w:pPr>
+              <w:pStyle w:val="PargrafodaLista"/>
+              <w:numPr>
+                <w:ilvl w:val="0"/>
+                <w:numId w:val="11"/>
+              </w:numPr>
+              <w:cnfStyle w:val="000000000000" w:firstRow="0" w:lastRow="0" w:firstColumn="0" w:lastColumn="0" w:oddVBand="0" w:evenVBand="0" w:oddHBand="0" w:evenHBand="0" w:firstRowFirstColumn="0" w:firstRowLastColumn="0" w:lastRowFirstColumn="0" w:lastRowLastColumn="0"/>
+              <w:rPr>
+                <w:rFonts w:cstheme="minorHAnsi"/>
+                <w:sz w:val="20"/>
+                <w:szCs w:val="20"/>
+              </w:rPr>
+            </w:pPr>
+            <w:r>
+              <w:rPr>
+                <w:rFonts w:cstheme="minorHAnsi"/>
+                <w:sz w:val="20"/>
+                <w:szCs w:val="20"/>
+              </w:rPr>
+              <w:t>Alterar</w:t>
+            </w:r>
+            <w:r>
+              <w:rPr>
+                <w:rFonts w:cstheme="minorHAnsi"/>
+                <w:sz w:val="20"/>
+                <w:szCs w:val="20"/>
+                <w:lang w:val="en-US"/>
+              </w:rPr>
+              <w:t xml:space="preserve"> </w:t>
+            </w:r>
+            <w:r>
+              <w:rPr>
+                <w:rFonts w:cstheme="minorHAnsi"/>
+                <w:b/>
+                <w:sz w:val="20"/>
+                <w:szCs w:val="20"/>
+                <w:lang w:val="en-US"/>
+              </w:rPr>
+              <w:t>Sumario</w:t>
+            </w:r>
+            <w:r>
+              <w:rPr>
+                <w:rFonts w:cstheme="minorHAnsi"/>
+                <w:sz w:val="20"/>
+                <w:szCs w:val="20"/>
+                <w:lang w:val="en-US"/>
+              </w:rPr>
+              <w:t xml:space="preserve"> </w:t>
+            </w:r>
+            <w:r>
+              <w:rPr>
+                <w:rFonts w:cstheme="minorHAnsi"/>
+                <w:sz w:val="20"/>
+                <w:szCs w:val="20"/>
+              </w:rPr>
+              <w:t>do trilho</w:t>
+            </w:r>
+          </w:p>
+          <w:p>
+            <w:pPr>
+              <w:pStyle w:val="PargrafodaLista"/>
+              <w:numPr>
+                <w:ilvl w:val="0"/>
+                <w:numId w:val="11"/>
+              </w:numPr>
+              <w:cnfStyle w:val="000000000000" w:firstRow="0" w:lastRow="0" w:firstColumn="0" w:lastColumn="0" w:oddVBand="0" w:evenVBand="0" w:oddHBand="0" w:evenHBand="0" w:firstRowFirstColumn="0" w:firstRowLastColumn="0" w:lastRowFirstColumn="0" w:lastRowLastColumn="0"/>
+              <w:rPr>
+                <w:rFonts w:cstheme="minorHAnsi"/>
+                <w:sz w:val="20"/>
+                <w:szCs w:val="20"/>
+              </w:rPr>
+            </w:pPr>
+            <w:r>
+              <w:rPr>
+                <w:rFonts w:cstheme="minorHAnsi"/>
+                <w:sz w:val="20"/>
+                <w:szCs w:val="20"/>
+              </w:rPr>
+              <w:t>Alterar</w:t>
+            </w:r>
+            <w:r>
+              <w:rPr>
+                <w:rFonts w:cstheme="minorHAnsi"/>
+                <w:sz w:val="20"/>
+                <w:szCs w:val="20"/>
+                <w:lang w:val="en-US"/>
+              </w:rPr>
+              <w:t xml:space="preserve"> </w:t>
+            </w:r>
+            <w:r>
+              <w:rPr>
+                <w:rFonts w:cstheme="minorHAnsi"/>
+                <w:b/>
+                <w:sz w:val="20"/>
+                <w:szCs w:val="20"/>
+                <w:lang w:val="en-US"/>
+              </w:rPr>
+              <w:t>Detalhes</w:t>
+            </w:r>
+            <w:r>
+              <w:rPr>
+                <w:rFonts w:cstheme="minorHAnsi"/>
+                <w:sz w:val="20"/>
+                <w:szCs w:val="20"/>
+                <w:lang w:val="en-US"/>
+              </w:rPr>
+              <w:t xml:space="preserve"> </w:t>
+            </w:r>
+            <w:r>
+              <w:rPr>
+                <w:rFonts w:cstheme="minorHAnsi"/>
+                <w:sz w:val="20"/>
+                <w:szCs w:val="20"/>
+              </w:rPr>
+              <w:t>do trilho</w:t>
+            </w:r>
+          </w:p>
+          <w:p>
+            <w:pPr>
+              <w:pStyle w:val="PargrafodaLista"/>
+              <w:numPr>
+                <w:ilvl w:val="0"/>
+                <w:numId w:val="11"/>
+              </w:numPr>
+              <w:cnfStyle w:val="000000000000" w:firstRow="0" w:lastRow="0" w:firstColumn="0" w:lastColumn="0" w:oddVBand="0" w:evenVBand="0" w:oddHBand="0" w:evenHBand="0" w:firstRowFirstColumn="0" w:firstRowLastColumn="0" w:lastRowFirstColumn="0" w:lastRowLastColumn="0"/>
+              <w:rPr>
+                <w:rFonts w:cstheme="minorHAnsi"/>
+                <w:sz w:val="20"/>
+                <w:szCs w:val="20"/>
+              </w:rPr>
+            </w:pPr>
+            <w:r>
+              <w:rPr>
+                <w:rFonts w:cstheme="minorHAnsi"/>
+                <w:sz w:val="20"/>
+                <w:szCs w:val="20"/>
+              </w:rPr>
+              <w:t>Alterar</w:t>
+            </w:r>
+            <w:r>
+              <w:rPr>
+                <w:rFonts w:cstheme="minorHAnsi"/>
+                <w:sz w:val="20"/>
+                <w:szCs w:val="20"/>
+              </w:rPr>
+              <w:t xml:space="preserve"> </w:t>
+            </w:r>
+            <w:r>
+              <w:rPr>
+                <w:rFonts w:cstheme="minorHAnsi"/>
+                <w:b/>
+                <w:sz w:val="20"/>
+                <w:szCs w:val="20"/>
+              </w:rPr>
+              <w:t>Foto</w:t>
+            </w:r>
+            <w:r>
+              <w:rPr>
+                <w:rFonts w:cstheme="minorHAnsi"/>
+                <w:sz w:val="20"/>
+                <w:szCs w:val="20"/>
+              </w:rPr>
+              <w:t xml:space="preserve"> do trilho </w:t>
+            </w:r>
+            <w:r>
+              <w:rPr>
+                <w:rFonts w:cstheme="minorHAnsi"/>
+                <w:color w:val="FF0000"/>
+                <w:sz w:val="20"/>
+                <w:szCs w:val="20"/>
+              </w:rPr>
+              <w:t>(+++++++++++++++++ver se blob ou url)</w:t>
+            </w:r>
+          </w:p>
+          <w:p>
+            <w:pPr>
+              <w:pStyle w:val="PargrafodaLista"/>
+              <w:numPr>
+                <w:ilvl w:val="0"/>
+                <w:numId w:val="11"/>
+              </w:numPr>
+              <w:cnfStyle w:val="000000000000" w:firstRow="0" w:lastRow="0" w:firstColumn="0" w:lastColumn="0" w:oddVBand="0" w:evenVBand="0" w:oddHBand="0" w:evenHBand="0" w:firstRowFirstColumn="0" w:firstRowLastColumn="0" w:lastRowFirstColumn="0" w:lastRowLastColumn="0"/>
+              <w:rPr>
+                <w:rFonts w:cstheme="minorHAnsi"/>
+                <w:sz w:val="20"/>
+                <w:szCs w:val="20"/>
+              </w:rPr>
+            </w:pPr>
+            <w:r>
+              <w:rPr>
+                <w:rFonts w:cstheme="minorHAnsi"/>
+                <w:sz w:val="20"/>
+                <w:szCs w:val="20"/>
+              </w:rPr>
+              <w:t>Fazer</w:t>
+            </w:r>
+            <w:r>
+              <w:rPr>
+                <w:rFonts w:cstheme="minorHAnsi"/>
+                <w:sz w:val="20"/>
+                <w:szCs w:val="20"/>
+              </w:rPr>
+              <w:t xml:space="preserve"> “</w:t>
+            </w:r>
+            <w:r>
+              <w:rPr>
+                <w:rFonts w:cstheme="minorHAnsi"/>
+                <w:sz w:val="20"/>
+                <w:szCs w:val="20"/>
+              </w:rPr>
+              <w:t>check</w:t>
+            </w:r>
+            <w:r>
+              <w:rPr>
+                <w:rFonts w:cstheme="minorHAnsi"/>
+                <w:sz w:val="20"/>
+                <w:szCs w:val="20"/>
+              </w:rPr>
+              <w:t>” ou “</w:t>
+            </w:r>
+            <w:r>
+              <w:rPr>
+                <w:rFonts w:cstheme="minorHAnsi"/>
+                <w:sz w:val="20"/>
+                <w:szCs w:val="20"/>
+              </w:rPr>
+              <w:t>uncheck</w:t>
+            </w:r>
+            <w:r>
+              <w:rPr>
+                <w:rFonts w:cstheme="minorHAnsi"/>
+                <w:sz w:val="20"/>
+                <w:szCs w:val="20"/>
+              </w:rPr>
+              <w:t xml:space="preserve">” na check box </w:t>
+            </w:r>
+            <w:r>
+              <w:rPr>
+                <w:rFonts w:cstheme="minorHAnsi"/>
+                <w:b/>
+                <w:sz w:val="20"/>
+                <w:szCs w:val="20"/>
+              </w:rPr>
+              <w:t>Desativado</w:t>
+            </w:r>
+            <w:r>
+              <w:rPr>
+                <w:rFonts w:cstheme="minorHAnsi"/>
+                <w:sz w:val="20"/>
+                <w:szCs w:val="20"/>
+              </w:rPr>
+              <w:t xml:space="preserve"> (por defeito est</w:t>
+            </w:r>
+            <w:r>
+              <w:rPr>
+                <w:rFonts w:cstheme="minorHAnsi"/>
+                <w:sz w:val="20"/>
+                <w:szCs w:val="20"/>
+              </w:rPr>
+              <w:t xml:space="preserve">á </w:t>
+            </w:r>
+            <w:r>
+              <w:rPr>
+                <w:rFonts w:cstheme="minorHAnsi"/>
+                <w:sz w:val="20"/>
+                <w:szCs w:val="20"/>
+              </w:rPr>
+              <w:t>“</w:t>
+            </w:r>
+            <w:r>
+              <w:rPr>
+                <w:rFonts w:cstheme="minorHAnsi"/>
+                <w:sz w:val="20"/>
+                <w:szCs w:val="20"/>
+              </w:rPr>
+              <w:t>uncheck</w:t>
+            </w:r>
+            <w:r>
+              <w:rPr>
+                <w:rFonts w:cstheme="minorHAnsi"/>
+                <w:sz w:val="20"/>
+                <w:szCs w:val="20"/>
+              </w:rPr>
+              <w:t>”)</w:t>
+            </w:r>
+          </w:p>
+          <w:p>
+            <w:pPr>
+              <w:pStyle w:val="PargrafodaLista"/>
+              <w:numPr>
+                <w:ilvl w:val="0"/>
+                <w:numId w:val="11"/>
+              </w:numPr>
+              <w:cnfStyle w:val="000000000000" w:firstRow="0" w:lastRow="0" w:firstColumn="0" w:lastColumn="0" w:oddVBand="0" w:evenVBand="0" w:oddHBand="0" w:evenHBand="0" w:firstRowFirstColumn="0" w:firstRowLastColumn="0" w:lastRowFirstColumn="0" w:lastRowLastColumn="0"/>
+              <w:rPr>
+                <w:rFonts w:cstheme="minorHAnsi"/>
+                <w:sz w:val="20"/>
+                <w:szCs w:val="20"/>
+              </w:rPr>
+            </w:pPr>
+            <w:r>
+              <w:rPr>
+                <w:rFonts w:cstheme="minorHAnsi"/>
+                <w:sz w:val="20"/>
+                <w:szCs w:val="20"/>
+                <w:lang w:val="en-US"/>
+              </w:rPr>
+              <w:t xml:space="preserve">Selecionar </w:t>
+            </w:r>
+            <w:r>
+              <w:rPr>
+                <w:rFonts w:cstheme="minorHAnsi"/>
+                <w:b/>
+                <w:sz w:val="20"/>
+                <w:szCs w:val="20"/>
+                <w:lang w:val="en-US"/>
+              </w:rPr>
+              <w:t>Dificuldade</w:t>
+            </w:r>
+          </w:p>
+          <w:p>
+            <w:pPr>
+              <w:pStyle w:val="PargrafodaLista"/>
+              <w:numPr>
+                <w:ilvl w:val="0"/>
+                <w:numId w:val="11"/>
+              </w:numPr>
+              <w:cnfStyle w:val="000000000000" w:firstRow="0" w:lastRow="0" w:firstColumn="0" w:lastColumn="0" w:oddVBand="0" w:evenVBand="0" w:oddHBand="0" w:evenHBand="0" w:firstRowFirstColumn="0" w:firstRowLastColumn="0" w:lastRowFirstColumn="0" w:lastRowLastColumn="0"/>
+              <w:rPr>
+                <w:rFonts w:cstheme="minorHAnsi"/>
+                <w:sz w:val="20"/>
+                <w:szCs w:val="20"/>
+              </w:rPr>
+            </w:pPr>
+            <w:r>
+              <w:rPr>
+                <w:rFonts w:cstheme="minorHAnsi"/>
+                <w:sz w:val="20"/>
+                <w:szCs w:val="20"/>
+              </w:rPr>
+              <w:t>Submeter formulário</w:t>
+            </w:r>
+          </w:p>
+          <w:p>
+            <w:pPr>
+              <w:pStyle w:val="PargrafodaLista"/>
+              <w:numPr>
+                <w:ilvl w:val="1"/>
+                <w:numId w:val="11"/>
+              </w:numPr>
+              <w:cnfStyle w:val="000000000000" w:firstRow="0" w:lastRow="0" w:firstColumn="0" w:lastColumn="0" w:oddVBand="0" w:evenVBand="0" w:oddHBand="0" w:evenHBand="0" w:firstRowFirstColumn="0" w:firstRowLastColumn="0" w:lastRowFirstColumn="0" w:lastRowLastColumn="0"/>
+              <w:rPr>
+                <w:rFonts w:cstheme="minorHAnsi"/>
+                <w:sz w:val="20"/>
+                <w:szCs w:val="20"/>
+              </w:rPr>
+            </w:pPr>
+            <w:r>
+              <w:rPr>
+                <w:rFonts w:cstheme="minorHAnsi"/>
+                <w:sz w:val="20"/>
+                <w:szCs w:val="20"/>
+              </w:rPr>
+              <w:t>Se campos (Nome, Inicio, Fim, Distancia, Sumario, Detalhes, Foto) forem válidos, redireciona para página …/trilhos/create</w:t>
+            </w:r>
+            <w:r>
+              <w:rPr>
+                <w:rFonts w:cstheme="minorHAnsi"/>
+                <w:sz w:val="20"/>
+                <w:szCs w:val="20"/>
+              </w:rPr>
+              <w:t>.</w:t>
+            </w:r>
+          </w:p>
+          <w:p>
+            <w:pPr>
+              <w:pStyle w:val="PargrafodaLista"/>
+              <w:numPr>
+                <w:ilvl w:val="1"/>
+                <w:numId w:val="11"/>
+              </w:numPr>
+              <w:cnfStyle w:val="000000000000" w:firstRow="0" w:lastRow="0" w:firstColumn="0" w:lastColumn="0" w:oddVBand="0" w:evenVBand="0" w:oddHBand="0" w:evenHBand="0" w:firstRowFirstColumn="0" w:firstRowLastColumn="0" w:lastRowFirstColumn="0" w:lastRowLastColumn="0"/>
+              <w:rPr>
+                <w:rFonts w:cstheme="minorHAnsi"/>
+                <w:sz w:val="20"/>
+                <w:szCs w:val="20"/>
+              </w:rPr>
+            </w:pPr>
+            <w:r>
+              <w:rPr>
+                <w:rFonts w:cstheme="minorHAnsi"/>
+                <w:sz w:val="20"/>
+                <w:szCs w:val="20"/>
+              </w:rPr>
+              <w:t>Se qualquer um dos campos (Nome, Inicio, Fim, Distancia, Sumario, Detalhes, Foto) for inválido, redireciona para mesma página com os dados introduzidos pelo utilizador e avisa quais os dados inválidos.</w:t>
             </w:r>
           </w:p>
         </w:tc>
@@ -19214,7 +20579,7 @@
                 <w:sz w:val="20"/>
                 <w:szCs w:val="20"/>
               </w:rPr>
-              <w:t xml:space="preserve">Operação que permite consultar </w:t>
+              <w:t>Operação que permite consultar</w:t>
             </w:r>
             <w:r>
               <w:rPr>
@@ -19222,8 +20587,34 @@
                 <w:sz w:val="20"/>
                 <w:szCs w:val="20"/>
               </w:rPr>
-              <w:t>trilhos</w:t>
-            </w:r>
+              <w:t xml:space="preserve"> dos dados de determinado</w:t>
+            </w:r>
+            <w:r>
+              <w:rPr>
+                <w:rFonts w:cstheme="minorHAnsi"/>
+                <w:sz w:val="20"/>
+                <w:szCs w:val="20"/>
+              </w:rPr>
+              <w:t>s trilhos</w:t>
+            </w:r>
+            <w:r>
+              <w:rPr>
+                <w:rFonts w:cstheme="minorHAnsi"/>
+                <w:sz w:val="20"/>
+                <w:szCs w:val="20"/>
+              </w:rPr>
+              <w:t>:</w:t>
+            </w:r>
+          </w:p>
+          <w:p>
+            <w:pPr>
+              <w:cnfStyle w:val="000000100000" w:firstRow="0" w:lastRow="0" w:firstColumn="0" w:lastColumn="0" w:oddVBand="0" w:evenVBand="0" w:oddHBand="1" w:evenHBand="0" w:firstRowFirstColumn="0" w:firstRowLastColumn="0" w:lastRowFirstColumn="0" w:lastRowLastColumn="0"/>
+              <w:rPr>
+                <w:rFonts w:cstheme="minorHAnsi"/>
+                <w:sz w:val="20"/>
+                <w:szCs w:val="20"/>
+              </w:rPr>
+            </w:pPr>
           </w:p>
           <w:p>
             <w:pPr>
@@ -19245,7 +20636,63 @@
                 <w:sz w:val="20"/>
                 <w:szCs w:val="20"/>
               </w:rPr>
-              <w:t>Selecionar pagina trilhos</w:t>
+              <w:t xml:space="preserve">Selecionar </w:t>
+            </w:r>
+            <w:r>
+              <w:rPr>
+                <w:rFonts w:cstheme="minorHAnsi"/>
+                <w:sz w:val="20"/>
+                <w:szCs w:val="20"/>
+              </w:rPr>
+              <w:t>trilho</w:t>
+            </w:r>
+            <w:r>
+              <w:rPr>
+                <w:rFonts w:cstheme="minorHAnsi"/>
+                <w:sz w:val="20"/>
+                <w:szCs w:val="20"/>
+              </w:rPr>
+              <w:t xml:space="preserve"> na </w:t>
+            </w:r>
+            <w:r>
+              <w:rPr>
+                <w:rFonts w:cstheme="minorHAnsi"/>
+                <w:sz w:val="20"/>
+                <w:szCs w:val="20"/>
+              </w:rPr>
+              <w:t>página</w:t>
+            </w:r>
+            <w:r>
+              <w:rPr>
+                <w:rFonts w:cstheme="minorHAnsi"/>
+                <w:sz w:val="20"/>
+                <w:szCs w:val="20"/>
+              </w:rPr>
+              <w:t xml:space="preserve"> …/trilhos (redireciona para pagina …/trilhos/</w:t>
+            </w:r>
+            <w:r>
+              <w:rPr>
+                <w:rFonts w:cstheme="minorHAnsi"/>
+                <w:sz w:val="20"/>
+                <w:szCs w:val="20"/>
+              </w:rPr>
+              <w:t>Details</w:t>
+            </w:r>
+            <w:r>
+              <w:rPr>
+                <w:rFonts w:cstheme="minorHAnsi"/>
+                <w:sz w:val="20"/>
+                <w:szCs w:val="20"/>
+              </w:rPr>
+              <w:t>/”id_trilho”)</w:t>
+            </w:r>
+            <w:r>
+              <w:rPr>
+                <w:rFonts w:cstheme="minorHAnsi"/>
+                <w:sz w:val="20"/>
+                <w:szCs w:val="20"/>
+              </w:rPr>
+              <w:t>.</w:t>
             </w:r>
           </w:p>
           <w:p>
@@ -19284,7 +20731,7 @@
                 <w:sz w:val="20"/>
                 <w:szCs w:val="20"/>
               </w:rPr>
-              <w:t>trilhos ativos</w:t>
+              <w:t>detalhes do trilho.</w:t>
             </w:r>
           </w:p>
         </w:tc>
@@ -19380,6 +20827,24 @@
               </w:rPr>
               <w:t>trilho</w:t>
             </w:r>
+            <w:r>
+              <w:rPr>
+                <w:rFonts w:cstheme="minorHAnsi"/>
+                <w:sz w:val="20"/>
+                <w:szCs w:val="20"/>
+              </w:rPr>
+              <w:t>:</w:t>
+            </w:r>
+          </w:p>
+          <w:p>
+            <w:pPr>
+              <w:cnfStyle w:val="000000000000" w:firstRow="0" w:lastRow="0" w:firstColumn="0" w:lastColumn="0" w:oddVBand="0" w:evenVBand="0" w:oddHBand="0" w:evenHBand="0" w:firstRowFirstColumn="0" w:firstRowLastColumn="0" w:lastRowFirstColumn="0" w:lastRowLastColumn="0"/>
+              <w:rPr>
+                <w:rFonts w:cstheme="minorHAnsi"/>
+                <w:sz w:val="20"/>
+                <w:szCs w:val="20"/>
+              </w:rPr>
+            </w:pPr>
           </w:p>
           <w:p>
             <w:pPr>
@@ -19401,7 +20866,58 @@
                 <w:sz w:val="20"/>
                 <w:szCs w:val="20"/>
               </w:rPr>
-              <w:t>Selecionar trilho a desativar</w:t>
+              <w:t>Selecionar trilho</w:t>
+            </w:r>
+            <w:r>
+              <w:rPr>
+                <w:rFonts w:cstheme="minorHAnsi"/>
+                <w:sz w:val="20"/>
+                <w:szCs w:val="20"/>
+              </w:rPr>
+              <w:t xml:space="preserve"> na pagina …/trilhos (redireciona para pagina …/trilhos/</w:t>
+            </w:r>
+            <w:r>
+              <w:rPr>
+                <w:rFonts w:cstheme="minorHAnsi"/>
+                <w:sz w:val="20"/>
+                <w:szCs w:val="20"/>
+              </w:rPr>
+              <w:t>delete</w:t>
+            </w:r>
+            <w:r>
+              <w:rPr>
+                <w:rFonts w:cstheme="minorHAnsi"/>
+                <w:sz w:val="20"/>
+                <w:szCs w:val="20"/>
+              </w:rPr>
+              <w:t>/”id_trilho”)</w:t>
+            </w:r>
+            <w:r>
+              <w:rPr>
+                <w:rFonts w:cstheme="minorHAnsi"/>
+                <w:color w:val="FF0000"/>
+                <w:sz w:val="20"/>
+                <w:szCs w:val="20"/>
+              </w:rPr>
+              <w:t xml:space="preserve"> (</w:t>
+            </w:r>
+            <w:r>
+              <w:rPr>
+                <w:rFonts w:cstheme="minorHAnsi"/>
+                <w:color w:val="FF0000"/>
+                <w:sz w:val="20"/>
+                <w:szCs w:val="20"/>
+              </w:rPr>
+              <w:t>++++++++++ ver projeto</w:t>
+            </w:r>
+            <w:r>
+              <w:rPr>
+                <w:rFonts w:cstheme="minorHAnsi"/>
+                <w:color w:val="FF0000"/>
+                <w:sz w:val="20"/>
+                <w:szCs w:val="20"/>
+              </w:rPr>
+              <w:t>)</w:t>
             </w:r>
           </w:p>
           <w:p>
@@ -19424,7 +20940,15 @@
                 <w:sz w:val="20"/>
                 <w:szCs w:val="20"/>
               </w:rPr>
-              <w:t>Uncheck campo desativado</w:t>
+              <w:t>Fazer “check” no</w:t>
+            </w:r>
+            <w:r>
+              <w:rPr>
+                <w:rFonts w:cstheme="minorHAnsi"/>
+                <w:sz w:val="20"/>
+                <w:szCs w:val="20"/>
+              </w:rPr>
+              <w:t xml:space="preserve"> campo desativado</w:t>
             </w:r>
           </w:p>
           <w:p>
@@ -19447,7 +20971,7 @@
                 <w:sz w:val="20"/>
                 <w:szCs w:val="20"/>
               </w:rPr>
-              <w:t>Submeter alterações</w:t>
+              <w:t>Submeter alteração</w:t>
             </w:r>
           </w:p>
         </w:tc>
@@ -19482,6 +21006,7 @@
           <w:szCs w:val="26"/>
           <w:lang w:val="pt-PT"/>
         </w:rPr>
+        <w:lastRenderedPageBreak/>
         <w:br w:type="page"/>
       </w:r>
     </w:p>
@@ -27335,7 +28860,7 @@
           <w:rPr>
             <w:noProof/>
           </w:rPr>
-          <w:t>36</w:t>
+          <w:t>38</w:t>
         </w:r>
         <w:r>
           <w:rPr>
@@ -27785,87 +29310,87 @@
   </w:abstractNum>
   <w:abstractNum w:abstractNumId="4">
     <w:nsid w:val="20B16EFA"/>
-    <w:multiLevelType w:val="hybridMultilevel"/>
-    <w:tmpl w:val="83500E44"/>
-    <w:lvl w:ilvl="0" w:tplc="0816000F">
+    <w:multiLevelType w:val="multilevel"/>
+    <w:tmpl w:val="0409001F"/>
+    <w:lvl w:ilvl="0">
       <w:start w:val="1"/>
       <w:numFmt w:val="decimal"/>
       <w:lvlText w:val="%1."/>
       <w:lvlJc w:val="left"/>
       <w:pPr>
-        <w:ind w:left="720" w:hanging="360"/>
+        <w:ind w:left="360" w:hanging="360"/>
       </w:pPr>
     </w:lvl>
-    <w:lvl w:ilvl="1" w:tplc="08160019">
-      <w:start w:val="1"/>
-      <w:numFmt w:val="lowerLetter"/>
-      <w:lvlText w:val="%2."/>
-      <w:lvlJc w:val="left"/>
-      <w:pPr>
-        <w:ind w:left="1440" w:hanging="360"/>
-      </w:pPr>
-    </w:lvl>
-    <w:lvl w:ilvl="2" w:tplc="0816001B" w:tentative="1">
-      <w:start w:val="1"/>
-      <w:numFmt w:val="lowerRoman"/>
-      <w:lvlText w:val="%3."/>
-      <w:lvlJc w:val="right"/>
-      <w:pPr>
-        <w:ind w:left="2160" w:hanging="180"/>
-      </w:pPr>
-    </w:lvl>
-    <w:lvl w:ilvl="3" w:tplc="0816000F" w:tentative="1">
+    <w:lvl w:ilvl="1">
       <w:start w:val="1"/>
       <w:numFmt w:val="decimal"/>
-      <w:lvlText w:val="%4."/>
+      <w:lvlText w:val="%1.%2."/>
       <w:lvlJc w:val="left"/>
       <w:pPr>
-        <w:ind w:left="2880" w:hanging="360"/>
+        <w:ind w:left="792" w:hanging="432"/>
       </w:pPr>
     </w:lvl>
-    <w:lvl w:ilvl="4" w:tplc="08160019" w:tentative="1">
-      <w:start w:val="1"/>
-      <w:numFmt w:val="lowerLetter"/>
-      <w:lvlText w:val="%5."/>
-      <w:lvlJc w:val="left"/>
-      <w:pPr>
-        <w:ind w:left="3600" w:hanging="360"/>
-      </w:pPr>
-    </w:lvl>
-    <w:lvl w:ilvl="5" w:tplc="0816001B" w:tentative="1">
-      <w:start w:val="1"/>
-      <w:numFmt w:val="lowerRoman"/>
-      <w:lvlText w:val="%6."/>
-      <w:lvlJc w:val="right"/>
-      <w:pPr>
-        <w:ind w:left="4320" w:hanging="180"/>
-      </w:pPr>
-    </w:lvl>
-    <w:lvl w:ilvl="6" w:tplc="0816000F" w:tentative="1">
+    <w:lvl w:ilvl="2">
       <w:start w:val="1"/>
       <w:numFmt w:val="decimal"/>
-      <w:lvlText w:val="%7."/>
+      <w:lvlText w:val="%1.%2.%3."/>
       <w:lvlJc w:val="left"/>
       <w:pPr>
-        <w:ind w:left="5040" w:hanging="360"/>
+        <w:ind w:left="1224" w:hanging="504"/>
       </w:pPr>
     </w:lvl>
-    <w:lvl w:ilvl="7" w:tplc="08160019" w:tentative="1">
+    <w:lvl w:ilvl="3">
       <w:start w:val="1"/>
-      <w:numFmt w:val="lowerLetter"/>
-      <w:lvlText w:val="%8."/>
+      <w:numFmt w:val="decimal"/>
+      <w:lvlText w:val="%1.%2.%3.%4."/>
       <w:lvlJc w:val="left"/>
       <w:pPr>
-        <w:ind w:left="5760" w:hanging="360"/>
+        <w:ind w:left="1728" w:hanging="648"/>
       </w:pPr>
     </w:lvl>
-    <w:lvl w:ilvl="8" w:tplc="0816001B" w:tentative="1">
+    <w:lvl w:ilvl="4">
       <w:start w:val="1"/>
-      <w:numFmt w:val="lowerRoman"/>
-      <w:lvlText w:val="%9."/>
-      <w:lvlJc w:val="right"/>
-      <w:pPr>
-        <w:ind w:left="6480" w:hanging="180"/>
+      <w:numFmt w:val="decimal"/>
+      <w:lvlText w:val="%1.%2.%3.%4.%5."/>
+      <w:lvlJc w:val="left"/>
+      <w:pPr>
+        <w:ind w:left="2232" w:hanging="792"/>
+      </w:pPr>
+    </w:lvl>
+    <w:lvl w:ilvl="5">
+      <w:start w:val="1"/>
+      <w:numFmt w:val="decimal"/>
+      <w:lvlText w:val="%1.%2.%3.%4.%5.%6."/>
+      <w:lvlJc w:val="left"/>
+      <w:pPr>
+        <w:ind w:left="2736" w:hanging="936"/>
+      </w:pPr>
+    </w:lvl>
+    <w:lvl w:ilvl="6">
+      <w:start w:val="1"/>
+      <w:numFmt w:val="decimal"/>
+      <w:lvlText w:val="%1.%2.%3.%4.%5.%6.%7."/>
+      <w:lvlJc w:val="left"/>
+      <w:pPr>
+        <w:ind w:left="3240" w:hanging="1080"/>
+      </w:pPr>
+    </w:lvl>
+    <w:lvl w:ilvl="7">
+      <w:start w:val="1"/>
+      <w:numFmt w:val="decimal"/>
+      <w:lvlText w:val="%1.%2.%3.%4.%5.%6.%7.%8."/>
+      <w:lvlJc w:val="left"/>
+      <w:pPr>
+        <w:ind w:left="3744" w:hanging="1224"/>
+      </w:pPr>
+    </w:lvl>
+    <w:lvl w:ilvl="8">
+      <w:start w:val="1"/>
+      <w:numFmt w:val="decimal"/>
+      <w:lvlText w:val="%1.%2.%3.%4.%5.%6.%7.%8.%9."/>
+      <w:lvlJc w:val="left"/>
+      <w:pPr>
+        <w:ind w:left="4320" w:hanging="1440"/>
       </w:pPr>
     </w:lvl>
   </w:abstractNum>
@@ -27983,6 +29508,92 @@
     </w:lvl>
   </w:abstractNum>
   <w:abstractNum w:abstractNumId="6">
+    <w:nsid w:val="33643CE2"/>
+    <w:multiLevelType w:val="multilevel"/>
+    <w:tmpl w:val="0409001F"/>
+    <w:lvl w:ilvl="0">
+      <w:start w:val="1"/>
+      <w:numFmt w:val="decimal"/>
+      <w:lvlText w:val="%1."/>
+      <w:lvlJc w:val="left"/>
+      <w:pPr>
+        <w:ind w:left="360" w:hanging="360"/>
+      </w:pPr>
+    </w:lvl>
+    <w:lvl w:ilvl="1">
+      <w:start w:val="1"/>
+      <w:numFmt w:val="decimal"/>
+      <w:lvlText w:val="%1.%2."/>
+      <w:lvlJc w:val="left"/>
+      <w:pPr>
+        <w:ind w:left="792" w:hanging="432"/>
+      </w:pPr>
+    </w:lvl>
+    <w:lvl w:ilvl="2">
+      <w:start w:val="1"/>
+      <w:numFmt w:val="decimal"/>
+      <w:lvlText w:val="%1.%2.%3."/>
+      <w:lvlJc w:val="left"/>
+      <w:pPr>
+        <w:ind w:left="1224" w:hanging="504"/>
+      </w:pPr>
+    </w:lvl>
+    <w:lvl w:ilvl="3">
+      <w:start w:val="1"/>
+      <w:numFmt w:val="decimal"/>
+      <w:lvlText w:val="%1.%2.%3.%4."/>
+      <w:lvlJc w:val="left"/>
+      <w:pPr>
+        <w:ind w:left="1728" w:hanging="648"/>
+      </w:pPr>
+    </w:lvl>
+    <w:lvl w:ilvl="4">
+      <w:start w:val="1"/>
+      <w:numFmt w:val="decimal"/>
+      <w:lvlText w:val="%1.%2.%3.%4.%5."/>
+      <w:lvlJc w:val="left"/>
+      <w:pPr>
+        <w:ind w:left="2232" w:hanging="792"/>
+      </w:pPr>
+    </w:lvl>
+    <w:lvl w:ilvl="5">
+      <w:start w:val="1"/>
+      <w:numFmt w:val="decimal"/>
+      <w:lvlText w:val="%1.%2.%3.%4.%5.%6."/>
+      <w:lvlJc w:val="left"/>
+      <w:pPr>
+        <w:ind w:left="2736" w:hanging="936"/>
+      </w:pPr>
+    </w:lvl>
+    <w:lvl w:ilvl="6">
+      <w:start w:val="1"/>
+      <w:numFmt w:val="decimal"/>
+      <w:lvlText w:val="%1.%2.%3.%4.%5.%6.%7."/>
+      <w:lvlJc w:val="left"/>
+      <w:pPr>
+        <w:ind w:left="3240" w:hanging="1080"/>
+      </w:pPr>
+    </w:lvl>
+    <w:lvl w:ilvl="7">
+      <w:start w:val="1"/>
+      <w:numFmt w:val="decimal"/>
+      <w:lvlText w:val="%1.%2.%3.%4.%5.%6.%7.%8."/>
+      <w:lvlJc w:val="left"/>
+      <w:pPr>
+        <w:ind w:left="3744" w:hanging="1224"/>
+      </w:pPr>
+    </w:lvl>
+    <w:lvl w:ilvl="8">
+      <w:start w:val="1"/>
+      <w:numFmt w:val="decimal"/>
+      <w:lvlText w:val="%1.%2.%3.%4.%5.%6.%7.%8.%9."/>
+      <w:lvlJc w:val="left"/>
+      <w:pPr>
+        <w:ind w:left="4320" w:hanging="1440"/>
+      </w:pPr>
+    </w:lvl>
+  </w:abstractNum>
+  <w:abstractNum w:abstractNumId="7">
     <w:nsid w:val="445D54F6"/>
     <w:multiLevelType w:val="hybridMultilevel"/>
     <w:tmpl w:val="829AD28E"/>
@@ -28071,11 +29682,11 @@
       </w:pPr>
     </w:lvl>
   </w:abstractNum>
-  <w:abstractNum w:abstractNumId="7">
+  <w:abstractNum w:abstractNumId="8">
     <w:nsid w:val="464E711A"/>
-    <w:multiLevelType w:val="hybridMultilevel"/>
-    <w:tmpl w:val="84AAF95A"/>
-    <w:lvl w:ilvl="0" w:tplc="0816000F">
+    <w:multiLevelType w:val="multilevel"/>
+    <w:tmpl w:val="1E9A5816"/>
+    <w:lvl w:ilvl="0">
       <w:start w:val="1"/>
       <w:numFmt w:val="decimal"/>
       <w:lvlText w:val="%1."/>
@@ -28084,80 +29695,198 @@
         <w:ind w:left="720" w:hanging="360"/>
       </w:pPr>
     </w:lvl>
-    <w:lvl w:ilvl="1" w:tplc="08160019" w:tentative="1">
-      <w:start w:val="1"/>
-      <w:numFmt w:val="lowerLetter"/>
-      <w:lvlText w:val="%2."/>
-      <w:lvlJc w:val="left"/>
-      <w:pPr>
-        <w:ind w:left="1440" w:hanging="360"/>
-      </w:pPr>
-    </w:lvl>
-    <w:lvl w:ilvl="2" w:tplc="0816001B" w:tentative="1">
-      <w:start w:val="1"/>
-      <w:numFmt w:val="lowerRoman"/>
-      <w:lvlText w:val="%3."/>
-      <w:lvlJc w:val="right"/>
-      <w:pPr>
-        <w:ind w:left="2160" w:hanging="180"/>
-      </w:pPr>
-    </w:lvl>
-    <w:lvl w:ilvl="3" w:tplc="0816000F" w:tentative="1">
+    <w:lvl w:ilvl="1">
       <w:start w:val="1"/>
       <w:numFmt w:val="decimal"/>
-      <w:lvlText w:val="%4."/>
+      <w:isLgl/>
+      <w:lvlText w:val="%1.%2."/>
       <w:lvlJc w:val="left"/>
       <w:pPr>
-        <w:ind w:left="2880" w:hanging="360"/>
-      </w:pPr>
+        <w:ind w:left="1080" w:hanging="360"/>
+      </w:pPr>
+      <w:rPr>
+        <w:rFonts w:hint="default"/>
+      </w:rPr>
     </w:lvl>
-    <w:lvl w:ilvl="4" w:tplc="08160019" w:tentative="1">
-      <w:start w:val="1"/>
-      <w:numFmt w:val="lowerLetter"/>
-      <w:lvlText w:val="%5."/>
-      <w:lvlJc w:val="left"/>
-      <w:pPr>
-        <w:ind w:left="3600" w:hanging="360"/>
-      </w:pPr>
-    </w:lvl>
-    <w:lvl w:ilvl="5" w:tplc="0816001B" w:tentative="1">
-      <w:start w:val="1"/>
-      <w:numFmt w:val="lowerRoman"/>
-      <w:lvlText w:val="%6."/>
-      <w:lvlJc w:val="right"/>
-      <w:pPr>
-        <w:ind w:left="4320" w:hanging="180"/>
-      </w:pPr>
-    </w:lvl>
-    <w:lvl w:ilvl="6" w:tplc="0816000F" w:tentative="1">
+    <w:lvl w:ilvl="2">
       <w:start w:val="1"/>
       <w:numFmt w:val="decimal"/>
-      <w:lvlText w:val="%7."/>
+      <w:isLgl/>
+      <w:lvlText w:val="%1.%2.%3."/>
       <w:lvlJc w:val="left"/>
       <w:pPr>
-        <w:ind w:left="5040" w:hanging="360"/>
-      </w:pPr>
+        <w:ind w:left="1800" w:hanging="720"/>
+      </w:pPr>
+      <w:rPr>
+        <w:rFonts w:hint="default"/>
+      </w:rPr>
     </w:lvl>
-    <w:lvl w:ilvl="7" w:tplc="08160019" w:tentative="1">
+    <w:lvl w:ilvl="3">
       <w:start w:val="1"/>
-      <w:numFmt w:val="lowerLetter"/>
-      <w:lvlText w:val="%8."/>
+      <w:numFmt w:val="decimal"/>
+      <w:isLgl/>
+      <w:lvlText w:val="%1.%2.%3.%4."/>
       <w:lvlJc w:val="left"/>
       <w:pPr>
-        <w:ind w:left="5760" w:hanging="360"/>
-      </w:pPr>
+        <w:ind w:left="2160" w:hanging="720"/>
+      </w:pPr>
+      <w:rPr>
+        <w:rFonts w:hint="default"/>
+      </w:rPr>
     </w:lvl>
-    <w:lvl w:ilvl="8" w:tplc="0816001B" w:tentative="1">
+    <w:lvl w:ilvl="4">
       <w:start w:val="1"/>
-      <w:numFmt w:val="lowerRoman"/>
-      <w:lvlText w:val="%9."/>
-      <w:lvlJc w:val="right"/>
-      <w:pPr>
-        <w:ind w:left="6480" w:hanging="180"/>
-      </w:pPr>
+      <w:numFmt w:val="decimal"/>
+      <w:isLgl/>
+      <w:lvlText w:val="%1.%2.%3.%4.%5."/>
+      <w:lvlJc w:val="left"/>
+      <w:pPr>
+        <w:ind w:left="2880" w:hanging="1080"/>
+      </w:pPr>
+      <w:rPr>
+        <w:rFonts w:hint="default"/>
+      </w:rPr>
+    </w:lvl>
+    <w:lvl w:ilvl="5">
+      <w:start w:val="1"/>
+      <w:numFmt w:val="decimal"/>
+      <w:isLgl/>
+      <w:lvlText w:val="%1.%2.%3.%4.%5.%6."/>
+      <w:lvlJc w:val="left"/>
+      <w:pPr>
+        <w:ind w:left="3240" w:hanging="1080"/>
+      </w:pPr>
+      <w:rPr>
+        <w:rFonts w:hint="default"/>
+      </w:rPr>
+    </w:lvl>
+    <w:lvl w:ilvl="6">
+      <w:start w:val="1"/>
+      <w:numFmt w:val="decimal"/>
+      <w:isLgl/>
+      <w:lvlText w:val="%1.%2.%3.%4.%5.%6.%7."/>
+      <w:lvlJc w:val="left"/>
+      <w:pPr>
+        <w:ind w:left="3600" w:hanging="1080"/>
+      </w:pPr>
+      <w:rPr>
+        <w:rFonts w:hint="default"/>
+      </w:rPr>
+    </w:lvl>
+    <w:lvl w:ilvl="7">
+      <w:start w:val="1"/>
+      <w:numFmt w:val="decimal"/>
+      <w:isLgl/>
+      <w:lvlText w:val="%1.%2.%3.%4.%5.%6.%7.%8."/>
+      <w:lvlJc w:val="left"/>
+      <w:pPr>
+        <w:ind w:left="4320" w:hanging="1440"/>
+      </w:pPr>
+      <w:rPr>
+        <w:rFonts w:hint="default"/>
+      </w:rPr>
+    </w:lvl>
+    <w:lvl w:ilvl="8">
+      <w:start w:val="1"/>
+      <w:numFmt w:val="decimal"/>
+      <w:isLgl/>
+      <w:lvlText w:val="%1.%2.%3.%4.%5.%6.%7.%8.%9."/>
+      <w:lvlJc w:val="left"/>
+      <w:pPr>
+        <w:ind w:left="4680" w:hanging="1440"/>
+      </w:pPr>
+      <w:rPr>
+        <w:rFonts w:hint="default"/>
+      </w:rPr>
     </w:lvl>
   </w:abstractNum>
-  <w:abstractNum w:abstractNumId="8">
+  <w:abstractNum w:abstractNumId="9">
+    <w:nsid w:val="4A7370D7"/>
+    <w:multiLevelType w:val="multilevel"/>
+    <w:tmpl w:val="0409001F"/>
+    <w:lvl w:ilvl="0">
+      <w:start w:val="1"/>
+      <w:numFmt w:val="decimal"/>
+      <w:lvlText w:val="%1."/>
+      <w:lvlJc w:val="left"/>
+      <w:pPr>
+        <w:ind w:left="360" w:hanging="360"/>
+      </w:pPr>
+    </w:lvl>
+    <w:lvl w:ilvl="1">
+      <w:start w:val="1"/>
+      <w:numFmt w:val="decimal"/>
+      <w:lvlText w:val="%1.%2."/>
+      <w:lvlJc w:val="left"/>
+      <w:pPr>
+        <w:ind w:left="792" w:hanging="432"/>
+      </w:pPr>
+    </w:lvl>
+    <w:lvl w:ilvl="2">
+      <w:start w:val="1"/>
+      <w:numFmt w:val="decimal"/>
+      <w:lvlText w:val="%1.%2.%3."/>
+      <w:lvlJc w:val="left"/>
+      <w:pPr>
+        <w:ind w:left="1224" w:hanging="504"/>
+      </w:pPr>
+    </w:lvl>
+    <w:lvl w:ilvl="3">
+      <w:start w:val="1"/>
+      <w:numFmt w:val="decimal"/>
+      <w:lvlText w:val="%1.%2.%3.%4."/>
+      <w:lvlJc w:val="left"/>
+      <w:pPr>
+        <w:ind w:left="1728" w:hanging="648"/>
+      </w:pPr>
+    </w:lvl>
+    <w:lvl w:ilvl="4">
+      <w:start w:val="1"/>
+      <w:numFmt w:val="decimal"/>
+      <w:lvlText w:val="%1.%2.%3.%4.%5."/>
+      <w:lvlJc w:val="left"/>
+      <w:pPr>
+        <w:ind w:left="2232" w:hanging="792"/>
+      </w:pPr>
+    </w:lvl>
+    <w:lvl w:ilvl="5">
+      <w:start w:val="1"/>
+      <w:numFmt w:val="decimal"/>
+      <w:lvlText w:val="%1.%2.%3.%4.%5.%6."/>
+      <w:lvlJc w:val="left"/>
+      <w:pPr>
+        <w:ind w:left="2736" w:hanging="936"/>
+      </w:pPr>
+    </w:lvl>
+    <w:lvl w:ilvl="6">
+      <w:start w:val="1"/>
+      <w:numFmt w:val="decimal"/>
+      <w:lvlText w:val="%1.%2.%3.%4.%5.%6.%7."/>
+      <w:lvlJc w:val="left"/>
+      <w:pPr>
+        <w:ind w:left="3240" w:hanging="1080"/>
+      </w:pPr>
+    </w:lvl>
+    <w:lvl w:ilvl="7">
+      <w:start w:val="1"/>
+      <w:numFmt w:val="decimal"/>
+      <w:lvlText w:val="%1.%2.%3.%4.%5.%6.%7.%8."/>
+      <w:lvlJc w:val="left"/>
+      <w:pPr>
+        <w:ind w:left="3744" w:hanging="1224"/>
+      </w:pPr>
+    </w:lvl>
+    <w:lvl w:ilvl="8">
+      <w:start w:val="1"/>
+      <w:numFmt w:val="decimal"/>
+      <w:lvlText w:val="%1.%2.%3.%4.%5.%6.%7.%8.%9."/>
+      <w:lvlJc w:val="left"/>
+      <w:pPr>
+        <w:ind w:left="4320" w:hanging="1440"/>
+      </w:pPr>
+    </w:lvl>
+  </w:abstractNum>
+  <w:abstractNum w:abstractNumId="10">
     <w:nsid w:val="503B2E6F"/>
     <w:multiLevelType w:val="multilevel"/>
     <w:tmpl w:val="33324C22"/>
@@ -28270,7 +29999,7 @@
       </w:rPr>
     </w:lvl>
   </w:abstractNum>
-  <w:abstractNum w:abstractNumId="9">
+  <w:abstractNum w:abstractNumId="11">
     <w:nsid w:val="5CFB5A8B"/>
     <w:multiLevelType w:val="hybridMultilevel"/>
     <w:tmpl w:val="8CCA8CD8"/>
@@ -28359,7 +30088,7 @@
       </w:pPr>
     </w:lvl>
   </w:abstractNum>
-  <w:abstractNum w:abstractNumId="10">
+  <w:abstractNum w:abstractNumId="12">
     <w:nsid w:val="67092218"/>
     <w:multiLevelType w:val="hybridMultilevel"/>
     <w:tmpl w:val="3FD05872"/>
@@ -28472,7 +30201,7 @@
       </w:rPr>
     </w:lvl>
   </w:abstractNum>
-  <w:abstractNum w:abstractNumId="11">
+  <w:abstractNum w:abstractNumId="13">
     <w:nsid w:val="68A37F56"/>
     <w:multiLevelType w:val="hybridMultilevel"/>
     <w:tmpl w:val="CE16DCE4"/>
@@ -28558,7 +30287,7 @@
       </w:pPr>
     </w:lvl>
   </w:abstractNum>
-  <w:abstractNum w:abstractNumId="12">
+  <w:abstractNum w:abstractNumId="14">
     <w:nsid w:val="6BC77F25"/>
     <w:multiLevelType w:val="multilevel"/>
     <w:tmpl w:val="04090021"/>
@@ -28671,7 +30400,7 @@
       </w:rPr>
     </w:lvl>
   </w:abstractNum>
-  <w:abstractNum w:abstractNumId="13">
+  <w:abstractNum w:abstractNumId="15">
     <w:nsid w:val="6FE044AE"/>
     <w:multiLevelType w:val="hybridMultilevel"/>
     <w:tmpl w:val="283AA980"/>
@@ -28760,7 +30489,7 @@
       </w:pPr>
     </w:lvl>
   </w:abstractNum>
-  <w:abstractNum w:abstractNumId="14">
+  <w:abstractNum w:abstractNumId="16">
     <w:nsid w:val="734150D6"/>
     <w:multiLevelType w:val="multilevel"/>
     <w:tmpl w:val="04090021"/>
@@ -28874,19 +30603,19 @@
     </w:lvl>
   </w:abstractNum>
   <w:num w:numId="1">
-    <w:abstractNumId w:val="10"/>
+    <w:abstractNumId w:val="12"/>
   </w:num>
   <w:num w:numId="2">
     <w:abstractNumId w:val="2"/>
   </w:num>
   <w:num w:numId="3">
-    <w:abstractNumId w:val="12"/>
+    <w:abstractNumId w:val="14"/>
   </w:num>
   <w:num w:numId="4">
-    <w:abstractNumId w:val="14"/>
+    <w:abstractNumId w:val="16"/>
   </w:num>
   <w:num w:numId="5">
-    <w:abstractNumId w:val="8"/>
+    <w:abstractNumId w:val="10"/>
   </w:num>
   <w:num w:numId="6">
     <w:abstractNumId w:val="3"/>
@@ -28929,36 +30658,9 @@
   </w:num>
   <w:num w:numId="10">
     <w:abstractNumId w:val="4"/>
-    <w:lvlOverride w:ilvl="0">
-      <w:startOverride w:val="1"/>
-    </w:lvlOverride>
-    <w:lvlOverride w:ilvl="1">
-      <w:startOverride w:val="1"/>
-    </w:lvlOverride>
-    <w:lvlOverride w:ilvl="2">
-      <w:startOverride w:val="1"/>
-    </w:lvlOverride>
-    <w:lvlOverride w:ilvl="3">
-      <w:startOverride w:val="1"/>
-    </w:lvlOverride>
-    <w:lvlOverride w:ilvl="4">
-      <w:startOverride w:val="1"/>
-    </w:lvlOverride>
-    <w:lvlOverride w:ilvl="5">
-      <w:startOverride w:val="1"/>
-    </w:lvlOverride>
-    <w:lvlOverride w:ilvl="6">
-      <w:startOverride w:val="1"/>
-    </w:lvlOverride>
-    <w:lvlOverride w:ilvl="7">
-      <w:startOverride w:val="1"/>
-    </w:lvlOverride>
-    <w:lvlOverride w:ilvl="8">
-      <w:startOverride w:val="1"/>
-    </w:lvlOverride>
   </w:num>
   <w:num w:numId="11">
-    <w:abstractNumId w:val="7"/>
+    <w:abstractNumId w:val="8"/>
     <w:lvlOverride w:ilvl="0">
       <w:startOverride w:val="1"/>
     </w:lvlOverride>
@@ -28988,7 +30690,7 @@
     </w:lvlOverride>
   </w:num>
   <w:num w:numId="12">
-    <w:abstractNumId w:val="11"/>
+    <w:abstractNumId w:val="13"/>
     <w:lvlOverride w:ilvl="0">
       <w:startOverride w:val="1"/>
     </w:lvlOverride>
@@ -29018,15 +30720,21 @@
     </w:lvlOverride>
   </w:num>
   <w:num w:numId="13">
-    <w:abstractNumId w:val="13"/>
+    <w:abstractNumId w:val="15"/>
   </w:num>
   <w:num w:numId="14">
     <w:abstractNumId w:val="1"/>
   </w:num>
   <w:num w:numId="15">
+    <w:abstractNumId w:val="11"/>
+  </w:num>
+  <w:num w:numId="16">
+    <w:abstractNumId w:val="7"/>
+  </w:num>
+  <w:num w:numId="17">
     <w:abstractNumId w:val="9"/>
   </w:num>
-  <w:num w:numId="16">
+  <w:num w:numId="18">
     <w:abstractNumId w:val="6"/>
   </w:num>
 </w:numbering>
@@ -29502,7 +31210,6 @@
   <w:style w:type="character" w:default="1" w:styleId="Tipodeletrapredefinidodopargrafo">
     <w:name w:val="Default Paragraph Font"/>
     <w:uiPriority w:val="1"/>
-    <w:semiHidden/>
     <w:unhideWhenUsed/>
   </w:style>
   <w:style w:type="table" w:default="1" w:styleId="Tabelanormal">
@@ -30371,7 +32078,7 @@
 </file>
 
 <file path=customXml/itemProps1.xml><?xml version="1.0" encoding="utf-8"?>
-<ds:datastoreItem xmlns:ds="http://schemas.openxmlformats.org/officeDocument/2006/customXml" ds:itemID="{0707FCAB-C480-4518-8B8A-6974ACBABC10}">
+<ds:datastoreItem xmlns:ds="http://schemas.openxmlformats.org/officeDocument/2006/customXml" ds:itemID="{9D4E664C-19CD-4800-90C8-65900493062A}">
   <ds:schemaRefs>
     <ds:schemaRef ds:uri="http://schemas.openxmlformats.org/officeDocument/2006/bibliography"/>
   </ds:schemaRefs>

</xml_diff>

<commit_message>
Eng. Soft.2: Atualizado relatorio
Tempo: 0h
</commit_message>
<xml_diff>
--- a/doc/relatorio.docx
+++ b/doc/relatorio.docx
@@ -8,6 +8,8 @@
           <w:tab w:val="left" w:pos="7230"/>
         </w:tabs>
       </w:pPr>
+      <w:bookmarkStart w:id="0" w:name="_GoBack"/>
+      <w:bookmarkEnd w:id="0"/>
       <w:r>
         <w:rPr>
           <w:noProof/>
@@ -1549,8 +1551,8 @@
           <w:lang w:val="pt-PT"/>
         </w:rPr>
       </w:pPr>
-      <w:bookmarkStart w:id="0" w:name="_Toc498084477"/>
-      <w:bookmarkStart w:id="1" w:name="_Toc501812484"/>
+      <w:bookmarkStart w:id="1" w:name="_Toc498084477"/>
+      <w:bookmarkStart w:id="2" w:name="_Toc501812484"/>
       <w:r>
         <w:rPr>
           <w:lang w:val="pt-PT"/>
@@ -1558,8 +1560,8 @@
         <w:lastRenderedPageBreak/>
         <w:t>Índice</w:t>
       </w:r>
-      <w:bookmarkEnd w:id="0"/>
       <w:bookmarkEnd w:id="1"/>
+      <w:bookmarkEnd w:id="2"/>
     </w:p>
     <w:p>
       <w:pPr>
@@ -3263,7 +3265,6 @@
         </w:r>
       </w:hyperlink>
     </w:p>
-    <w:bookmarkStart w:id="2" w:name="_GoBack"/>
     <w:p>
       <w:pPr>
         <w:pStyle w:val="ndice3"/>
@@ -3276,111 +3277,65 @@
           <w:lang w:val="en-US"/>
         </w:rPr>
       </w:pPr>
-      <w:r>
-        <w:rPr>
-          <w:rStyle w:val="Hiperligao"/>
-          <w:noProof/>
-        </w:rPr>
-        <w:fldChar w:fldCharType="begin"/>
-      </w:r>
-      <w:r>
-        <w:rPr>
-          <w:rStyle w:val="Hiperligao"/>
-          <w:noProof/>
-        </w:rPr>
-        <w:instrText xml:space="preserve"> </w:instrText>
-      </w:r>
-      <w:r>
-        <w:rPr>
-          <w:noProof/>
-        </w:rPr>
-        <w:instrText>HYPERLINK \l "_Toc501812507"</w:instrText>
-      </w:r>
-      <w:r>
-        <w:rPr>
-          <w:rStyle w:val="Hiperligao"/>
-          <w:noProof/>
-        </w:rPr>
-        <w:instrText xml:space="preserve"> </w:instrText>
-      </w:r>
-      <w:r>
-        <w:rPr>
-          <w:rStyle w:val="Hiperligao"/>
-          <w:noProof/>
-        </w:rPr>
-      </w:r>
-      <w:r>
-        <w:rPr>
-          <w:rStyle w:val="Hiperligao"/>
-          <w:noProof/>
-        </w:rPr>
-        <w:fldChar w:fldCharType="separate"/>
-      </w:r>
-      <w:r>
-        <w:rPr>
-          <w:rStyle w:val="Hiperligao"/>
-          <w:noProof/>
-          <w:lang w:val="pt-PT"/>
-        </w:rPr>
-        <w:t>7.6.1. Diagrama de Sequência - Inserir Perguntas Avaliação Serviços</w:t>
-      </w:r>
-      <w:r>
-        <w:rPr>
-          <w:noProof/>
-          <w:webHidden/>
-        </w:rPr>
-        <w:tab/>
-      </w:r>
-      <w:r>
-        <w:rPr>
-          <w:noProof/>
-          <w:webHidden/>
-        </w:rPr>
-        <w:fldChar w:fldCharType="begin"/>
-      </w:r>
-      <w:r>
-        <w:rPr>
-          <w:noProof/>
-          <w:webHidden/>
-        </w:rPr>
-        <w:instrText xml:space="preserve"> PAGEREF _Toc501812507 \h </w:instrText>
-      </w:r>
-      <w:r>
-        <w:rPr>
-          <w:noProof/>
-          <w:webHidden/>
-        </w:rPr>
-      </w:r>
-      <w:r>
-        <w:rPr>
-          <w:noProof/>
-          <w:webHidden/>
-        </w:rPr>
-        <w:fldChar w:fldCharType="separate"/>
-      </w:r>
-      <w:r>
-        <w:rPr>
-          <w:noProof/>
-          <w:webHidden/>
-        </w:rPr>
-        <w:t>23</w:t>
-      </w:r>
-      <w:r>
-        <w:rPr>
-          <w:noProof/>
-          <w:webHidden/>
-        </w:rPr>
-        <w:fldChar w:fldCharType="end"/>
-      </w:r>
-      <w:r>
-        <w:rPr>
-          <w:rStyle w:val="Hiperligao"/>
-          <w:noProof/>
-        </w:rPr>
-        <w:fldChar w:fldCharType="end"/>
-      </w:r>
-    </w:p>
-    <w:bookmarkEnd w:id="2"/>
+      <w:hyperlink w:anchor="_Toc501812507" w:history="1">
+        <w:r>
+          <w:rPr>
+            <w:rStyle w:val="Hiperligao"/>
+            <w:noProof/>
+            <w:lang w:val="pt-PT"/>
+          </w:rPr>
+          <w:t>7.6.1. Diagrama de Sequência - Inserir Perguntas Avaliação Serviços</w:t>
+        </w:r>
+        <w:r>
+          <w:rPr>
+            <w:noProof/>
+            <w:webHidden/>
+          </w:rPr>
+          <w:tab/>
+        </w:r>
+        <w:r>
+          <w:rPr>
+            <w:noProof/>
+            <w:webHidden/>
+          </w:rPr>
+          <w:fldChar w:fldCharType="begin"/>
+        </w:r>
+        <w:r>
+          <w:rPr>
+            <w:noProof/>
+            <w:webHidden/>
+          </w:rPr>
+          <w:instrText xml:space="preserve"> PAGEREF _Toc501812507 \h </w:instrText>
+        </w:r>
+        <w:r>
+          <w:rPr>
+            <w:noProof/>
+            <w:webHidden/>
+          </w:rPr>
+        </w:r>
+        <w:r>
+          <w:rPr>
+            <w:noProof/>
+            <w:webHidden/>
+          </w:rPr>
+          <w:fldChar w:fldCharType="separate"/>
+        </w:r>
+        <w:r>
+          <w:rPr>
+            <w:noProof/>
+            <w:webHidden/>
+          </w:rPr>
+          <w:t>23</w:t>
+        </w:r>
+        <w:r>
+          <w:rPr>
+            <w:noProof/>
+            <w:webHidden/>
+          </w:rPr>
+          <w:fldChar w:fldCharType="end"/>
+        </w:r>
+      </w:hyperlink>
+    </w:p>
     <w:p>
       <w:pPr>
         <w:pStyle w:val="ndice2"/>
@@ -3393,109 +3348,64 @@
           <w:lang w:val="en-US"/>
         </w:rPr>
       </w:pPr>
-      <w:r>
-        <w:rPr>
-          <w:rStyle w:val="Hiperligao"/>
-          <w:noProof/>
-        </w:rPr>
-        <w:fldChar w:fldCharType="begin"/>
-      </w:r>
-      <w:r>
-        <w:rPr>
-          <w:rStyle w:val="Hiperligao"/>
-          <w:noProof/>
-        </w:rPr>
-        <w:instrText xml:space="preserve"> </w:instrText>
-      </w:r>
-      <w:r>
-        <w:rPr>
-          <w:noProof/>
-        </w:rPr>
-        <w:instrText>HYPERLINK \l "_Toc501812508"</w:instrText>
-      </w:r>
-      <w:r>
-        <w:rPr>
-          <w:rStyle w:val="Hiperligao"/>
-          <w:noProof/>
-        </w:rPr>
-        <w:instrText xml:space="preserve"> </w:instrText>
-      </w:r>
-      <w:r>
-        <w:rPr>
-          <w:rStyle w:val="Hiperligao"/>
-          <w:noProof/>
-        </w:rPr>
-      </w:r>
-      <w:r>
-        <w:rPr>
-          <w:rStyle w:val="Hiperligao"/>
-          <w:noProof/>
-        </w:rPr>
-        <w:fldChar w:fldCharType="separate"/>
-      </w:r>
-      <w:r>
-        <w:rPr>
-          <w:rStyle w:val="Hiperligao"/>
-          <w:noProof/>
-          <w:lang w:val="pt-PT"/>
-        </w:rPr>
-        <w:t>7.7. Descrição de Caso de Uso - Consultar Reservas dos Serviços</w:t>
-      </w:r>
-      <w:r>
-        <w:rPr>
-          <w:noProof/>
-          <w:webHidden/>
-        </w:rPr>
-        <w:tab/>
-      </w:r>
-      <w:r>
-        <w:rPr>
-          <w:noProof/>
-          <w:webHidden/>
-        </w:rPr>
-        <w:fldChar w:fldCharType="begin"/>
-      </w:r>
-      <w:r>
-        <w:rPr>
-          <w:noProof/>
-          <w:webHidden/>
-        </w:rPr>
-        <w:instrText xml:space="preserve"> PAGEREF _Toc501812508 \h </w:instrText>
-      </w:r>
-      <w:r>
-        <w:rPr>
-          <w:noProof/>
-          <w:webHidden/>
-        </w:rPr>
-      </w:r>
-      <w:r>
-        <w:rPr>
-          <w:noProof/>
-          <w:webHidden/>
-        </w:rPr>
-        <w:fldChar w:fldCharType="separate"/>
-      </w:r>
-      <w:r>
-        <w:rPr>
-          <w:noProof/>
-          <w:webHidden/>
-        </w:rPr>
-        <w:t>24</w:t>
-      </w:r>
-      <w:r>
-        <w:rPr>
-          <w:noProof/>
-          <w:webHidden/>
-        </w:rPr>
-        <w:fldChar w:fldCharType="end"/>
-      </w:r>
-      <w:r>
-        <w:rPr>
-          <w:rStyle w:val="Hiperligao"/>
-          <w:noProof/>
-        </w:rPr>
-        <w:fldChar w:fldCharType="end"/>
-      </w:r>
+      <w:hyperlink w:anchor="_Toc501812508" w:history="1">
+        <w:r>
+          <w:rPr>
+            <w:rStyle w:val="Hiperligao"/>
+            <w:noProof/>
+            <w:lang w:val="pt-PT"/>
+          </w:rPr>
+          <w:t>7.7. Descrição de Caso de Uso - Consultar Reservas dos Serviços</w:t>
+        </w:r>
+        <w:r>
+          <w:rPr>
+            <w:noProof/>
+            <w:webHidden/>
+          </w:rPr>
+          <w:tab/>
+        </w:r>
+        <w:r>
+          <w:rPr>
+            <w:noProof/>
+            <w:webHidden/>
+          </w:rPr>
+          <w:fldChar w:fldCharType="begin"/>
+        </w:r>
+        <w:r>
+          <w:rPr>
+            <w:noProof/>
+            <w:webHidden/>
+          </w:rPr>
+          <w:instrText xml:space="preserve"> PAGEREF _Toc501812508 \h </w:instrText>
+        </w:r>
+        <w:r>
+          <w:rPr>
+            <w:noProof/>
+            <w:webHidden/>
+          </w:rPr>
+        </w:r>
+        <w:r>
+          <w:rPr>
+            <w:noProof/>
+            <w:webHidden/>
+          </w:rPr>
+          <w:fldChar w:fldCharType="separate"/>
+        </w:r>
+        <w:r>
+          <w:rPr>
+            <w:noProof/>
+            <w:webHidden/>
+          </w:rPr>
+          <w:t>24</w:t>
+        </w:r>
+        <w:r>
+          <w:rPr>
+            <w:noProof/>
+            <w:webHidden/>
+          </w:rPr>
+          <w:fldChar w:fldCharType="end"/>
+        </w:r>
+      </w:hyperlink>
     </w:p>
     <w:p>
       <w:pPr>
@@ -21559,13 +21469,7 @@
         <w:rPr>
           <w:lang w:val="pt-PT"/>
         </w:rPr>
-        <w:t xml:space="preserve"> - c</w:t>
-      </w:r>
-      <w:r>
-        <w:rPr>
-          <w:lang w:val="pt-PT"/>
-        </w:rPr>
-        <w:t>lasse Estado</w:t>
+        <w:t xml:space="preserve"> - classe Estado</w:t>
       </w:r>
       <w:bookmarkEnd w:id="41"/>
     </w:p>
@@ -22144,13 +22048,7 @@
         <w:rPr>
           <w:lang w:val="pt-PT"/>
         </w:rPr>
-        <w:t xml:space="preserve"> </w:t>
-      </w:r>
-      <w:r>
-        <w:rPr>
-          <w:lang w:val="pt-PT"/>
-        </w:rPr>
-        <w:t>- classe Estado</w:t>
+        <w:t xml:space="preserve"> - classe Estado</w:t>
       </w:r>
       <w:bookmarkEnd w:id="42"/>
     </w:p>
@@ -22301,23 +22199,7 @@
                 <w:sz w:val="20"/>
                 <w:szCs w:val="20"/>
               </w:rPr>
-              <w:t xml:space="preserve"> os dados de um determinado </w:t>
-            </w:r>
-            <w:r>
-              <w:rPr>
-                <w:rFonts w:cstheme="minorHAnsi"/>
-                <w:sz w:val="20"/>
-                <w:szCs w:val="20"/>
-              </w:rPr>
-              <w:t>Estado</w:t>
-            </w:r>
-            <w:r>
-              <w:rPr>
-                <w:rFonts w:cstheme="minorHAnsi"/>
-                <w:sz w:val="20"/>
-                <w:szCs w:val="20"/>
-              </w:rPr>
-              <w:t>:</w:t>
+              <w:t xml:space="preserve"> os dados de um determinado Estado:</w:t>
             </w:r>
           </w:p>
           <w:p>
@@ -22389,7 +22271,7 @@
                 <w:sz w:val="20"/>
                 <w:szCs w:val="20"/>
               </w:rPr>
-              <w:t xml:space="preserve"> </w:t>
+              <w:t xml:space="preserve"> estado </w:t>
             </w:r>
             <w:r>
               <w:rPr>
@@ -22397,7 +22279,7 @@
                 <w:sz w:val="20"/>
                 <w:szCs w:val="20"/>
               </w:rPr>
-              <w:t xml:space="preserve">estado </w:t>
+              <w:t>/Details/”id_</w:t>
             </w:r>
             <w:r>
               <w:rPr>
@@ -22405,23 +22287,7 @@
                 <w:sz w:val="20"/>
                 <w:szCs w:val="20"/>
               </w:rPr>
-              <w:t>/Details/”id_</w:t>
-            </w:r>
-            <w:r>
-              <w:rPr>
-                <w:rFonts w:cstheme="minorHAnsi"/>
-                <w:sz w:val="20"/>
-                <w:szCs w:val="20"/>
-              </w:rPr>
-              <w:t xml:space="preserve"> </w:t>
-            </w:r>
-            <w:r>
-              <w:rPr>
-                <w:rFonts w:cstheme="minorHAnsi"/>
-                <w:sz w:val="20"/>
-                <w:szCs w:val="20"/>
-              </w:rPr>
-              <w:t>estado</w:t>
+              <w:t xml:space="preserve"> estado</w:t>
             </w:r>
             <w:r>
               <w:rPr>
@@ -22543,13 +22409,7 @@
         <w:rPr>
           <w:lang w:val="pt-PT"/>
         </w:rPr>
-        <w:t xml:space="preserve"> </w:t>
-      </w:r>
-      <w:r>
-        <w:rPr>
-          <w:lang w:val="pt-PT"/>
-        </w:rPr>
-        <w:t>Estado</w:t>
+        <w:t xml:space="preserve"> Estado</w:t>
       </w:r>
       <w:r>
         <w:rPr>
@@ -23790,13 +23650,7 @@
         <w:rPr>
           <w:lang w:val="pt-PT"/>
         </w:rPr>
-        <w:t xml:space="preserve"> - c</w:t>
-      </w:r>
-      <w:r>
-        <w:rPr>
-          <w:lang w:val="pt-PT"/>
-        </w:rPr>
-        <w:t>lasse EstadoTrilho</w:t>
+        <w:t xml:space="preserve"> - classe EstadoTrilho</w:t>
       </w:r>
       <w:bookmarkEnd w:id="46"/>
     </w:p>
@@ -24165,13 +24019,7 @@
         <w:rPr>
           <w:lang w:val="pt-PT"/>
         </w:rPr>
-        <w:t>9.3</w:t>
-      </w:r>
-      <w:r>
-        <w:rPr>
-          <w:lang w:val="pt-PT"/>
-        </w:rPr>
-        <w:t xml:space="preserve">.3. </w:t>
+        <w:t xml:space="preserve">9.3.3. </w:t>
       </w:r>
       <w:r>
         <w:rPr>
@@ -24189,13 +24037,7 @@
         <w:rPr>
           <w:lang w:val="pt-PT"/>
         </w:rPr>
-        <w:t xml:space="preserve"> </w:t>
-      </w:r>
-      <w:r>
-        <w:rPr>
-          <w:lang w:val="pt-PT"/>
-        </w:rPr>
-        <w:t>participa</w:t>
+        <w:t xml:space="preserve"> participa</w:t>
       </w:r>
       <w:bookmarkEnd w:id="47"/>
     </w:p>
@@ -24446,13 +24288,7 @@
         <w:rPr>
           <w:lang w:val="pt-PT"/>
         </w:rPr>
-        <w:t xml:space="preserve"> - c</w:t>
-      </w:r>
-      <w:r>
-        <w:rPr>
-          <w:lang w:val="pt-PT"/>
-        </w:rPr>
-        <w:t>lasse Dificuldade</w:t>
+        <w:t xml:space="preserve"> - classe Dificuldade</w:t>
       </w:r>
       <w:bookmarkEnd w:id="49"/>
     </w:p>
@@ -25357,39 +25193,7 @@
                 <w:sz w:val="20"/>
                 <w:szCs w:val="20"/>
               </w:rPr>
-              <w:t xml:space="preserve"> os dados de um</w:t>
-            </w:r>
-            <w:r>
-              <w:rPr>
-                <w:rFonts w:cstheme="minorHAnsi"/>
-                <w:sz w:val="20"/>
-                <w:szCs w:val="20"/>
-              </w:rPr>
-              <w:t>a</w:t>
-            </w:r>
-            <w:r>
-              <w:rPr>
-                <w:rFonts w:cstheme="minorHAnsi"/>
-                <w:sz w:val="20"/>
-                <w:szCs w:val="20"/>
-              </w:rPr>
-              <w:t xml:space="preserve"> </w:t>
-            </w:r>
-            <w:r>
-              <w:rPr>
-                <w:rFonts w:cstheme="minorHAnsi"/>
-                <w:sz w:val="20"/>
-                <w:szCs w:val="20"/>
-              </w:rPr>
-              <w:t>determinada</w:t>
-            </w:r>
-            <w:r>
-              <w:rPr>
-                <w:rFonts w:cstheme="minorHAnsi"/>
-                <w:sz w:val="20"/>
-                <w:szCs w:val="20"/>
-              </w:rPr>
-              <w:t xml:space="preserve"> </w:t>
+              <w:t xml:space="preserve"> os dados de uma determinada </w:t>
             </w:r>
             <w:r>
               <w:t>Dificuldade</w:t>
@@ -25543,15 +25347,7 @@
                 <w:sz w:val="20"/>
                 <w:szCs w:val="20"/>
               </w:rPr>
-              <w:t>detalhes da</w:t>
-            </w:r>
-            <w:r>
-              <w:rPr>
-                <w:rFonts w:cstheme="minorHAnsi"/>
-                <w:sz w:val="20"/>
-                <w:szCs w:val="20"/>
-              </w:rPr>
-              <w:t xml:space="preserve"> </w:t>
+              <w:t xml:space="preserve">detalhes da </w:t>
             </w:r>
             <w:r>
               <w:rPr>
@@ -25603,13 +25399,7 @@
         <w:rPr>
           <w:lang w:val="pt-PT"/>
         </w:rPr>
-        <w:t>9.4</w:t>
-      </w:r>
-      <w:r>
-        <w:rPr>
-          <w:lang w:val="pt-PT"/>
-        </w:rPr>
-        <w:t xml:space="preserve">.3. </w:t>
+        <w:t xml:space="preserve">9.4.3. </w:t>
       </w:r>
       <w:r>
         <w:rPr>
@@ -25627,13 +25417,7 @@
         <w:rPr>
           <w:lang w:val="pt-PT"/>
         </w:rPr>
-        <w:t xml:space="preserve"> </w:t>
-      </w:r>
-      <w:r>
-        <w:rPr>
-          <w:lang w:val="pt-PT"/>
-        </w:rPr>
-        <w:t>participa</w:t>
+        <w:t xml:space="preserve"> participa</w:t>
       </w:r>
       <w:bookmarkEnd w:id="51"/>
     </w:p>
@@ -25681,10 +25465,7 @@
               <w:t xml:space="preserve"> Dificuldade</w:t>
             </w:r>
             <w:r>
-              <w:t xml:space="preserve"> </w:t>
-            </w:r>
-            <w:r>
-              <w:t>participa</w:t>
+              <w:t xml:space="preserve"> participa</w:t>
             </w:r>
           </w:p>
           <w:p>
@@ -30582,7 +30363,7 @@
           <w:rPr>
             <w:noProof/>
           </w:rPr>
-          <w:t>35</w:t>
+          <w:t>19</w:t>
         </w:r>
         <w:r>
           <w:rPr>
@@ -33251,6 +33032,7 @@
   <w:style w:type="character" w:default="1" w:styleId="Tipodeletrapredefinidodopargrafo">
     <w:name w:val="Default Paragraph Font"/>
     <w:uiPriority w:val="1"/>
+    <w:semiHidden/>
     <w:unhideWhenUsed/>
   </w:style>
   <w:style w:type="table" w:default="1" w:styleId="Tabelanormal">
@@ -34149,7 +33931,7 @@
 </file>
 
 <file path=customXml/itemProps1.xml><?xml version="1.0" encoding="utf-8"?>
-<ds:datastoreItem xmlns:ds="http://schemas.openxmlformats.org/officeDocument/2006/customXml" ds:itemID="{D47AC4CA-F5AC-4F50-A66B-E624C851779A}">
+<ds:datastoreItem xmlns:ds="http://schemas.openxmlformats.org/officeDocument/2006/customXml" ds:itemID="{653FF2AB-A718-4EDB-8208-4DA0ACCAC9BA}">
   <ds:schemaRefs>
     <ds:schemaRef ds:uri="http://schemas.openxmlformats.org/officeDocument/2006/bibliography"/>
   </ds:schemaRefs>

</xml_diff>

<commit_message>
P.I. Adicionado campo sumario e  novas validaçoes em Trilho.cs e ViewModelTrilho.cs+ alterações ás views do CRUD Trilho
.Adicionei campo sumario e  novas validaçoes em Trilho.cs e ViewModelTrilho.cs+ alterações ás views do CRUD Trilho (/Trilhoes)
.Corrigi erro: ArgumentOutOfRangeException: startIndex must be less than length of string.(linha 63 /Trilhoes/index.cshtml)
Tempo:1h
</commit_message>
<xml_diff>
--- a/doc/relatorio.docx
+++ b/doc/relatorio.docx
@@ -8,8 +8,6 @@
           <w:tab w:val="left" w:pos="7230"/>
         </w:tabs>
       </w:pPr>
-      <w:bookmarkStart w:id="0" w:name="_GoBack"/>
-      <w:bookmarkEnd w:id="0"/>
       <w:r>
         <w:rPr>
           <w:noProof/>
@@ -1551,8 +1549,8 @@
           <w:lang w:val="pt-PT"/>
         </w:rPr>
       </w:pPr>
-      <w:bookmarkStart w:id="1" w:name="_Toc498084477"/>
-      <w:bookmarkStart w:id="2" w:name="_Toc501812484"/>
+      <w:bookmarkStart w:id="0" w:name="_Toc498084477"/>
+      <w:bookmarkStart w:id="1" w:name="_Toc501812484"/>
       <w:r>
         <w:rPr>
           <w:lang w:val="pt-PT"/>
@@ -1560,8 +1558,8 @@
         <w:lastRenderedPageBreak/>
         <w:t>Índice</w:t>
       </w:r>
+      <w:bookmarkEnd w:id="0"/>
       <w:bookmarkEnd w:id="1"/>
-      <w:bookmarkEnd w:id="2"/>
     </w:p>
     <w:p>
       <w:pPr>
@@ -5988,7 +5986,7 @@
           <w:lang w:val="pt-PT"/>
         </w:rPr>
       </w:pPr>
-      <w:bookmarkStart w:id="3" w:name="_Toc501812485"/>
+      <w:bookmarkStart w:id="2" w:name="_Toc501812485"/>
       <w:r>
         <w:rPr>
           <w:lang w:val="pt-PT"/>
@@ -6014,7 +6012,7 @@
         </w:rPr>
         <w:t>to</w:t>
       </w:r>
-      <w:bookmarkEnd w:id="3"/>
+      <w:bookmarkEnd w:id="2"/>
     </w:p>
     <w:p>
       <w:pPr>
@@ -6299,7 +6297,7 @@
           <w:lang w:val="pt-PT"/>
         </w:rPr>
       </w:pPr>
-      <w:bookmarkStart w:id="4" w:name="_Toc501812486"/>
+      <w:bookmarkStart w:id="3" w:name="_Toc501812486"/>
       <w:r>
         <w:rPr>
           <w:lang w:val="pt-PT"/>
@@ -6318,51 +6316,51 @@
         </w:rPr>
         <w:t>Padrões de Desenvolvimento de Software</w:t>
       </w:r>
+      <w:bookmarkEnd w:id="3"/>
+    </w:p>
+    <w:p>
+      <w:pPr>
+        <w:rPr>
+          <w:lang w:val="pt-PT"/>
+        </w:rPr>
+      </w:pPr>
+    </w:p>
+    <w:p>
+      <w:pPr>
+        <w:pStyle w:val="Cabealho2"/>
+        <w:rPr>
+          <w:i/>
+          <w:lang w:val="pt-PT"/>
+        </w:rPr>
+      </w:pPr>
+      <w:bookmarkStart w:id="4" w:name="_Toc501812487"/>
+      <w:r>
+        <w:rPr>
+          <w:lang w:val="pt-PT"/>
+        </w:rPr>
+        <w:t>2</w:t>
+      </w:r>
+      <w:r>
+        <w:rPr>
+          <w:lang w:val="pt-PT"/>
+        </w:rPr>
+        <w:t>.1.</w:t>
+      </w:r>
+      <w:r>
+        <w:rPr>
+          <w:i/>
+          <w:lang w:val="pt-PT"/>
+        </w:rPr>
+        <w:t xml:space="preserve"> </w:t>
+      </w:r>
+      <w:r>
+        <w:rPr>
+          <w:i/>
+          <w:lang w:val="pt-PT"/>
+        </w:rPr>
+        <w:t>Spiral Development</w:t>
+      </w:r>
       <w:bookmarkEnd w:id="4"/>
-    </w:p>
-    <w:p>
-      <w:pPr>
-        <w:rPr>
-          <w:lang w:val="pt-PT"/>
-        </w:rPr>
-      </w:pPr>
-    </w:p>
-    <w:p>
-      <w:pPr>
-        <w:pStyle w:val="Cabealho2"/>
-        <w:rPr>
-          <w:i/>
-          <w:lang w:val="pt-PT"/>
-        </w:rPr>
-      </w:pPr>
-      <w:bookmarkStart w:id="5" w:name="_Toc501812487"/>
-      <w:r>
-        <w:rPr>
-          <w:lang w:val="pt-PT"/>
-        </w:rPr>
-        <w:t>2</w:t>
-      </w:r>
-      <w:r>
-        <w:rPr>
-          <w:lang w:val="pt-PT"/>
-        </w:rPr>
-        <w:t>.1.</w:t>
-      </w:r>
-      <w:r>
-        <w:rPr>
-          <w:i/>
-          <w:lang w:val="pt-PT"/>
-        </w:rPr>
-        <w:t xml:space="preserve"> </w:t>
-      </w:r>
-      <w:r>
-        <w:rPr>
-          <w:i/>
-          <w:lang w:val="pt-PT"/>
-        </w:rPr>
-        <w:t>Spiral Development</w:t>
-      </w:r>
-      <w:bookmarkEnd w:id="5"/>
     </w:p>
     <w:p>
       <w:pPr>
@@ -6984,7 +6982,7 @@
           <w:lang w:val="pt-PT"/>
         </w:rPr>
       </w:pPr>
-      <w:bookmarkStart w:id="6" w:name="_Toc501812488"/>
+      <w:bookmarkStart w:id="5" w:name="_Toc501812488"/>
       <w:r>
         <w:rPr>
           <w:lang w:val="pt-PT"/>
@@ -7011,335 +7009,335 @@
         </w:rPr>
         <w:t>Quitting Time</w:t>
       </w:r>
+      <w:bookmarkEnd w:id="5"/>
+    </w:p>
+    <w:p>
+      <w:pPr>
+        <w:jc w:val="both"/>
+        <w:rPr>
+          <w:lang w:val="pt-PT"/>
+        </w:rPr>
+      </w:pPr>
+    </w:p>
+    <w:p>
+      <w:pPr>
+        <w:jc w:val="both"/>
+        <w:rPr>
+          <w:vertAlign w:val="superscript"/>
+          <w:lang w:val="pt-PT"/>
+        </w:rPr>
+      </w:pPr>
+      <w:r>
+        <w:rPr>
+          <w:lang w:val="pt-PT"/>
+        </w:rPr>
+        <w:t xml:space="preserve">Desenvolver um modelo de casos de uso para além das necessidades dos </w:t>
+      </w:r>
+      <w:r>
+        <w:rPr>
+          <w:i/>
+          <w:lang w:val="pt-PT"/>
+        </w:rPr>
+        <w:t>stakeholders</w:t>
+      </w:r>
+      <w:r>
+        <w:rPr>
+          <w:lang w:val="pt-PT"/>
+        </w:rPr>
+        <w:t xml:space="preserve"> e dos programadores é um desperdício de recursos e atrasa o projecto.</w:t>
+      </w:r>
+    </w:p>
+    <w:p>
+      <w:pPr>
+        <w:jc w:val="both"/>
+        <w:rPr>
+          <w:lang w:val="pt-PT"/>
+        </w:rPr>
+      </w:pPr>
+      <w:r>
+        <w:rPr>
+          <w:lang w:val="pt-PT"/>
+        </w:rPr>
+        <w:t>Este padrão de desenvolvimento salienta que é necessário saber quando deve terminar-se a fase em que se escrevem e descrevem casos de uso.</w:t>
+      </w:r>
+    </w:p>
+    <w:p>
+      <w:pPr>
+        <w:jc w:val="both"/>
+        <w:rPr>
+          <w:lang w:val="pt-PT"/>
+        </w:rPr>
+      </w:pPr>
+      <w:r>
+        <w:rPr>
+          <w:lang w:val="pt-PT"/>
+        </w:rPr>
+        <w:t>É contra a especificação excessiva de um sistema, apesar de por vezes existir um certo temor, por parte dos seus construtores, de que alguns requisitos podem ser olvidados.</w:t>
+      </w:r>
+    </w:p>
+    <w:p>
+      <w:pPr>
+        <w:jc w:val="both"/>
+        <w:rPr>
+          <w:lang w:val="pt-PT"/>
+        </w:rPr>
+      </w:pPr>
+      <w:r>
+        <w:rPr>
+          <w:lang w:val="pt-PT"/>
+        </w:rPr>
+        <w:t>Acredita-se que erros cometidos na especificação de requisitos comportam custos elevados na rectificação do problema.</w:t>
+      </w:r>
+    </w:p>
+    <w:p>
+      <w:pPr>
+        <w:jc w:val="both"/>
+        <w:rPr>
+          <w:lang w:val="pt-PT"/>
+        </w:rPr>
+      </w:pPr>
+      <w:r>
+        <w:rPr>
+          <w:lang w:val="pt-PT"/>
+        </w:rPr>
+        <w:t>É atribuída importância à partilha de conhecimento e experiência numa organização, como forma de evitar uma especificação excessiva do sistema a construir.</w:t>
+      </w:r>
+    </w:p>
+    <w:p>
+      <w:pPr>
+        <w:jc w:val="both"/>
+        <w:rPr>
+          <w:lang w:val="pt-PT"/>
+        </w:rPr>
+      </w:pPr>
+      <w:r>
+        <w:rPr>
+          <w:lang w:val="pt-PT"/>
+        </w:rPr>
+        <w:t>Escrever requisitos demasiado detalhados pode ocultar a incerteza que lhes está associada.</w:t>
+      </w:r>
+    </w:p>
+    <w:p>
+      <w:pPr>
+        <w:jc w:val="both"/>
+        <w:rPr>
+          <w:lang w:val="pt-PT"/>
+        </w:rPr>
+      </w:pPr>
+      <w:r>
+        <w:rPr>
+          <w:lang w:val="pt-PT"/>
+        </w:rPr>
+        <w:t>Um erro descoberto cedo tem um preço baixo, mas o custo de não avançar num projecto é muitas vezes exorbitante.</w:t>
+      </w:r>
+    </w:p>
+    <w:p>
+      <w:pPr>
+        <w:jc w:val="both"/>
+        <w:rPr>
+          <w:lang w:val="pt-PT"/>
+        </w:rPr>
+      </w:pPr>
+      <w:r>
+        <w:rPr>
+          <w:lang w:val="pt-PT"/>
+        </w:rPr>
+        <w:t>Deve parar-se o desenvolvimento de casos de uso quando estes estão completos e cumprem satisfatoriamente as espectativas da audiência.</w:t>
+      </w:r>
+    </w:p>
+    <w:p>
+      <w:pPr>
+        <w:jc w:val="both"/>
+        <w:rPr>
+          <w:lang w:val="pt-PT"/>
+        </w:rPr>
+      </w:pPr>
+    </w:p>
+    <w:p>
+      <w:pPr>
+        <w:jc w:val="both"/>
+        <w:rPr>
+          <w:lang w:val="pt-PT"/>
+        </w:rPr>
+      </w:pPr>
+      <w:r>
+        <w:rPr>
+          <w:lang w:val="pt-PT"/>
+        </w:rPr>
+        <w:t>Determinação da completude dos casos de uso:</w:t>
+      </w:r>
+    </w:p>
+    <w:p>
+      <w:pPr>
+        <w:jc w:val="both"/>
+        <w:rPr>
+          <w:lang w:val="pt-PT"/>
+        </w:rPr>
+      </w:pPr>
+      <w:r>
+        <w:rPr>
+          <w:lang w:val="pt-PT"/>
+        </w:rPr>
+        <w:t>1) Foram identificados e documentados todos os actores e objectivos?</w:t>
+      </w:r>
+    </w:p>
+    <w:p>
+      <w:pPr>
+        <w:jc w:val="both"/>
+        <w:rPr>
+          <w:lang w:val="pt-PT"/>
+        </w:rPr>
+      </w:pPr>
+      <w:r>
+        <w:rPr>
+          <w:lang w:val="pt-PT"/>
+        </w:rPr>
+        <w:t>2) O cliente ou um representante do cliente já tomaram conhecimento de que o conjunto de casos de uso está completo, e que cada caso de uso é legível e correcto?</w:t>
+      </w:r>
+    </w:p>
+    <w:p>
+      <w:pPr>
+        <w:jc w:val="both"/>
+        <w:rPr>
+          <w:lang w:val="pt-PT"/>
+        </w:rPr>
+      </w:pPr>
+      <w:r>
+        <w:rPr>
+          <w:lang w:val="pt-PT"/>
+        </w:rPr>
+        <w:t>3) É possível implementar os casos de uso?</w:t>
+      </w:r>
+    </w:p>
+    <w:p>
+      <w:pPr>
+        <w:jc w:val="both"/>
+        <w:rPr>
+          <w:lang w:val="pt-PT"/>
+        </w:rPr>
+      </w:pPr>
+    </w:p>
+    <w:p>
+      <w:pPr>
+        <w:jc w:val="both"/>
+        <w:rPr>
+          <w:lang w:val="pt-PT"/>
+        </w:rPr>
+      </w:pPr>
+    </w:p>
+    <w:p>
+      <w:pPr>
+        <w:jc w:val="both"/>
+        <w:rPr>
+          <w:lang w:val="pt-PT"/>
+        </w:rPr>
+      </w:pPr>
+    </w:p>
+    <w:p>
+      <w:pPr>
+        <w:jc w:val="both"/>
+        <w:rPr>
+          <w:lang w:val="pt-PT"/>
+        </w:rPr>
+      </w:pPr>
+    </w:p>
+    <w:p>
+      <w:pPr>
+        <w:jc w:val="both"/>
+        <w:rPr>
+          <w:lang w:val="pt-PT"/>
+        </w:rPr>
+      </w:pPr>
+    </w:p>
+    <w:p>
+      <w:pPr>
+        <w:jc w:val="both"/>
+        <w:rPr>
+          <w:lang w:val="pt-PT"/>
+        </w:rPr>
+      </w:pPr>
+    </w:p>
+    <w:p>
+      <w:pPr>
+        <w:jc w:val="both"/>
+        <w:rPr>
+          <w:lang w:val="pt-PT"/>
+        </w:rPr>
+      </w:pPr>
+    </w:p>
+    <w:p>
+      <w:pPr>
+        <w:jc w:val="both"/>
+        <w:rPr>
+          <w:lang w:val="pt-PT"/>
+        </w:rPr>
+      </w:pPr>
+    </w:p>
+    <w:p>
+      <w:pPr>
+        <w:jc w:val="both"/>
+        <w:rPr>
+          <w:lang w:val="pt-PT"/>
+        </w:rPr>
+      </w:pPr>
+    </w:p>
+    <w:p>
+      <w:pPr>
+        <w:rPr>
+          <w:lang w:val="pt-PT"/>
+        </w:rPr>
+      </w:pPr>
+      <w:r>
+        <w:rPr>
+          <w:lang w:val="pt-PT"/>
+        </w:rPr>
+        <w:br w:type="page"/>
+      </w:r>
+    </w:p>
+    <w:p>
+      <w:pPr>
+        <w:jc w:val="both"/>
+        <w:rPr>
+          <w:lang w:val="pt-PT"/>
+        </w:rPr>
+      </w:pPr>
+    </w:p>
+    <w:p>
+      <w:pPr>
+        <w:pStyle w:val="Cabealho2"/>
+        <w:rPr>
+          <w:i/>
+          <w:lang w:val="pt-PT"/>
+        </w:rPr>
+      </w:pPr>
+      <w:bookmarkStart w:id="6" w:name="_Toc501812489"/>
+      <w:r>
+        <w:rPr>
+          <w:lang w:val="pt-PT"/>
+        </w:rPr>
+        <w:t>2</w:t>
+      </w:r>
+      <w:r>
+        <w:rPr>
+          <w:lang w:val="pt-PT"/>
+        </w:rPr>
+        <w:t>.3.</w:t>
+      </w:r>
+      <w:r>
+        <w:rPr>
+          <w:i/>
+          <w:lang w:val="pt-PT"/>
+        </w:rPr>
+        <w:t xml:space="preserve"> </w:t>
+      </w:r>
+      <w:r>
+        <w:rPr>
+          <w:i/>
+          <w:lang w:val="pt-PT"/>
+        </w:rPr>
+        <w:t>Two Tier Review</w:t>
+      </w:r>
       <w:bookmarkEnd w:id="6"/>
-    </w:p>
-    <w:p>
-      <w:pPr>
-        <w:jc w:val="both"/>
-        <w:rPr>
-          <w:lang w:val="pt-PT"/>
-        </w:rPr>
-      </w:pPr>
-    </w:p>
-    <w:p>
-      <w:pPr>
-        <w:jc w:val="both"/>
-        <w:rPr>
-          <w:vertAlign w:val="superscript"/>
-          <w:lang w:val="pt-PT"/>
-        </w:rPr>
-      </w:pPr>
-      <w:r>
-        <w:rPr>
-          <w:lang w:val="pt-PT"/>
-        </w:rPr>
-        <w:t xml:space="preserve">Desenvolver um modelo de casos de uso para além das necessidades dos </w:t>
-      </w:r>
-      <w:r>
-        <w:rPr>
-          <w:i/>
-          <w:lang w:val="pt-PT"/>
-        </w:rPr>
-        <w:t>stakeholders</w:t>
-      </w:r>
-      <w:r>
-        <w:rPr>
-          <w:lang w:val="pt-PT"/>
-        </w:rPr>
-        <w:t xml:space="preserve"> e dos programadores é um desperdício de recursos e atrasa o projecto.</w:t>
-      </w:r>
-    </w:p>
-    <w:p>
-      <w:pPr>
-        <w:jc w:val="both"/>
-        <w:rPr>
-          <w:lang w:val="pt-PT"/>
-        </w:rPr>
-      </w:pPr>
-      <w:r>
-        <w:rPr>
-          <w:lang w:val="pt-PT"/>
-        </w:rPr>
-        <w:t>Este padrão de desenvolvimento salienta que é necessário saber quando deve terminar-se a fase em que se escrevem e descrevem casos de uso.</w:t>
-      </w:r>
-    </w:p>
-    <w:p>
-      <w:pPr>
-        <w:jc w:val="both"/>
-        <w:rPr>
-          <w:lang w:val="pt-PT"/>
-        </w:rPr>
-      </w:pPr>
-      <w:r>
-        <w:rPr>
-          <w:lang w:val="pt-PT"/>
-        </w:rPr>
-        <w:t>É contra a especificação excessiva de um sistema, apesar de por vezes existir um certo temor, por parte dos seus construtores, de que alguns requisitos podem ser olvidados.</w:t>
-      </w:r>
-    </w:p>
-    <w:p>
-      <w:pPr>
-        <w:jc w:val="both"/>
-        <w:rPr>
-          <w:lang w:val="pt-PT"/>
-        </w:rPr>
-      </w:pPr>
-      <w:r>
-        <w:rPr>
-          <w:lang w:val="pt-PT"/>
-        </w:rPr>
-        <w:t>Acredita-se que erros cometidos na especificação de requisitos comportam custos elevados na rectificação do problema.</w:t>
-      </w:r>
-    </w:p>
-    <w:p>
-      <w:pPr>
-        <w:jc w:val="both"/>
-        <w:rPr>
-          <w:lang w:val="pt-PT"/>
-        </w:rPr>
-      </w:pPr>
-      <w:r>
-        <w:rPr>
-          <w:lang w:val="pt-PT"/>
-        </w:rPr>
-        <w:t>É atribuída importância à partilha de conhecimento e experiência numa organização, como forma de evitar uma especificação excessiva do sistema a construir.</w:t>
-      </w:r>
-    </w:p>
-    <w:p>
-      <w:pPr>
-        <w:jc w:val="both"/>
-        <w:rPr>
-          <w:lang w:val="pt-PT"/>
-        </w:rPr>
-      </w:pPr>
-      <w:r>
-        <w:rPr>
-          <w:lang w:val="pt-PT"/>
-        </w:rPr>
-        <w:t>Escrever requisitos demasiado detalhados pode ocultar a incerteza que lhes está associada.</w:t>
-      </w:r>
-    </w:p>
-    <w:p>
-      <w:pPr>
-        <w:jc w:val="both"/>
-        <w:rPr>
-          <w:lang w:val="pt-PT"/>
-        </w:rPr>
-      </w:pPr>
-      <w:r>
-        <w:rPr>
-          <w:lang w:val="pt-PT"/>
-        </w:rPr>
-        <w:t>Um erro descoberto cedo tem um preço baixo, mas o custo de não avançar num projecto é muitas vezes exorbitante.</w:t>
-      </w:r>
-    </w:p>
-    <w:p>
-      <w:pPr>
-        <w:jc w:val="both"/>
-        <w:rPr>
-          <w:lang w:val="pt-PT"/>
-        </w:rPr>
-      </w:pPr>
-      <w:r>
-        <w:rPr>
-          <w:lang w:val="pt-PT"/>
-        </w:rPr>
-        <w:t>Deve parar-se o desenvolvimento de casos de uso quando estes estão completos e cumprem satisfatoriamente as espectativas da audiência.</w:t>
-      </w:r>
-    </w:p>
-    <w:p>
-      <w:pPr>
-        <w:jc w:val="both"/>
-        <w:rPr>
-          <w:lang w:val="pt-PT"/>
-        </w:rPr>
-      </w:pPr>
-    </w:p>
-    <w:p>
-      <w:pPr>
-        <w:jc w:val="both"/>
-        <w:rPr>
-          <w:lang w:val="pt-PT"/>
-        </w:rPr>
-      </w:pPr>
-      <w:r>
-        <w:rPr>
-          <w:lang w:val="pt-PT"/>
-        </w:rPr>
-        <w:t>Determinação da completude dos casos de uso:</w:t>
-      </w:r>
-    </w:p>
-    <w:p>
-      <w:pPr>
-        <w:jc w:val="both"/>
-        <w:rPr>
-          <w:lang w:val="pt-PT"/>
-        </w:rPr>
-      </w:pPr>
-      <w:r>
-        <w:rPr>
-          <w:lang w:val="pt-PT"/>
-        </w:rPr>
-        <w:t>1) Foram identificados e documentados todos os actores e objectivos?</w:t>
-      </w:r>
-    </w:p>
-    <w:p>
-      <w:pPr>
-        <w:jc w:val="both"/>
-        <w:rPr>
-          <w:lang w:val="pt-PT"/>
-        </w:rPr>
-      </w:pPr>
-      <w:r>
-        <w:rPr>
-          <w:lang w:val="pt-PT"/>
-        </w:rPr>
-        <w:t>2) O cliente ou um representante do cliente já tomaram conhecimento de que o conjunto de casos de uso está completo, e que cada caso de uso é legível e correcto?</w:t>
-      </w:r>
-    </w:p>
-    <w:p>
-      <w:pPr>
-        <w:jc w:val="both"/>
-        <w:rPr>
-          <w:lang w:val="pt-PT"/>
-        </w:rPr>
-      </w:pPr>
-      <w:r>
-        <w:rPr>
-          <w:lang w:val="pt-PT"/>
-        </w:rPr>
-        <w:t>3) É possível implementar os casos de uso?</w:t>
-      </w:r>
-    </w:p>
-    <w:p>
-      <w:pPr>
-        <w:jc w:val="both"/>
-        <w:rPr>
-          <w:lang w:val="pt-PT"/>
-        </w:rPr>
-      </w:pPr>
-    </w:p>
-    <w:p>
-      <w:pPr>
-        <w:jc w:val="both"/>
-        <w:rPr>
-          <w:lang w:val="pt-PT"/>
-        </w:rPr>
-      </w:pPr>
-    </w:p>
-    <w:p>
-      <w:pPr>
-        <w:jc w:val="both"/>
-        <w:rPr>
-          <w:lang w:val="pt-PT"/>
-        </w:rPr>
-      </w:pPr>
-    </w:p>
-    <w:p>
-      <w:pPr>
-        <w:jc w:val="both"/>
-        <w:rPr>
-          <w:lang w:val="pt-PT"/>
-        </w:rPr>
-      </w:pPr>
-    </w:p>
-    <w:p>
-      <w:pPr>
-        <w:jc w:val="both"/>
-        <w:rPr>
-          <w:lang w:val="pt-PT"/>
-        </w:rPr>
-      </w:pPr>
-    </w:p>
-    <w:p>
-      <w:pPr>
-        <w:jc w:val="both"/>
-        <w:rPr>
-          <w:lang w:val="pt-PT"/>
-        </w:rPr>
-      </w:pPr>
-    </w:p>
-    <w:p>
-      <w:pPr>
-        <w:jc w:val="both"/>
-        <w:rPr>
-          <w:lang w:val="pt-PT"/>
-        </w:rPr>
-      </w:pPr>
-    </w:p>
-    <w:p>
-      <w:pPr>
-        <w:jc w:val="both"/>
-        <w:rPr>
-          <w:lang w:val="pt-PT"/>
-        </w:rPr>
-      </w:pPr>
-    </w:p>
-    <w:p>
-      <w:pPr>
-        <w:jc w:val="both"/>
-        <w:rPr>
-          <w:lang w:val="pt-PT"/>
-        </w:rPr>
-      </w:pPr>
-    </w:p>
-    <w:p>
-      <w:pPr>
-        <w:rPr>
-          <w:lang w:val="pt-PT"/>
-        </w:rPr>
-      </w:pPr>
-      <w:r>
-        <w:rPr>
-          <w:lang w:val="pt-PT"/>
-        </w:rPr>
-        <w:br w:type="page"/>
-      </w:r>
-    </w:p>
-    <w:p>
-      <w:pPr>
-        <w:jc w:val="both"/>
-        <w:rPr>
-          <w:lang w:val="pt-PT"/>
-        </w:rPr>
-      </w:pPr>
-    </w:p>
-    <w:p>
-      <w:pPr>
-        <w:pStyle w:val="Cabealho2"/>
-        <w:rPr>
-          <w:i/>
-          <w:lang w:val="pt-PT"/>
-        </w:rPr>
-      </w:pPr>
-      <w:bookmarkStart w:id="7" w:name="_Toc501812489"/>
-      <w:r>
-        <w:rPr>
-          <w:lang w:val="pt-PT"/>
-        </w:rPr>
-        <w:t>2</w:t>
-      </w:r>
-      <w:r>
-        <w:rPr>
-          <w:lang w:val="pt-PT"/>
-        </w:rPr>
-        <w:t>.3.</w:t>
-      </w:r>
-      <w:r>
-        <w:rPr>
-          <w:i/>
-          <w:lang w:val="pt-PT"/>
-        </w:rPr>
-        <w:t xml:space="preserve"> </w:t>
-      </w:r>
-      <w:r>
-        <w:rPr>
-          <w:i/>
-          <w:lang w:val="pt-PT"/>
-        </w:rPr>
-        <w:t>Two Tier Review</w:t>
-      </w:r>
-      <w:bookmarkEnd w:id="7"/>
     </w:p>
     <w:p>
       <w:pPr>
@@ -7646,7 +7644,7 @@
           <w:lang w:val="pt-PT"/>
         </w:rPr>
       </w:pPr>
-      <w:bookmarkStart w:id="8" w:name="_Toc501812490"/>
+      <w:bookmarkStart w:id="7" w:name="_Toc501812490"/>
       <w:r>
         <w:rPr>
           <w:lang w:val="pt-PT"/>
@@ -7708,7 +7706,7 @@
         </w:rPr>
         <w:t xml:space="preserve"> de referência</w:t>
       </w:r>
-      <w:bookmarkEnd w:id="8"/>
+      <w:bookmarkEnd w:id="7"/>
     </w:p>
     <w:p>
       <w:pPr>
@@ -8695,7 +8693,7 @@
           <w:lang w:val="pt-PT"/>
         </w:rPr>
       </w:pPr>
-      <w:bookmarkStart w:id="9" w:name="_Toc501812491"/>
+      <w:bookmarkStart w:id="8" w:name="_Toc501812491"/>
       <w:r>
         <w:rPr>
           <w:lang w:val="pt-PT"/>
@@ -8732,7 +8730,7 @@
         </w:rPr>
         <w:t>, objetivos e respetivos Casos de Uso</w:t>
       </w:r>
-      <w:bookmarkEnd w:id="9"/>
+      <w:bookmarkEnd w:id="8"/>
     </w:p>
     <w:p>
       <w:pPr>
@@ -9748,7 +9746,7 @@
           <w:lang w:val="pt-PT"/>
         </w:rPr>
       </w:pPr>
-      <w:bookmarkStart w:id="10" w:name="_Toc501812492"/>
+      <w:bookmarkStart w:id="9" w:name="_Toc501812492"/>
       <w:r>
         <w:rPr>
           <w:lang w:val="pt-PT"/>
@@ -9767,7 +9765,7 @@
         </w:rPr>
         <w:t>Diagrama de Contexto</w:t>
       </w:r>
-      <w:bookmarkEnd w:id="10"/>
+      <w:bookmarkEnd w:id="9"/>
     </w:p>
     <w:p>
       <w:pPr>
@@ -10011,7 +10009,7 @@
           <w:lang w:val="pt-PT"/>
         </w:rPr>
       </w:pPr>
-      <w:bookmarkStart w:id="11" w:name="_Toc501812493"/>
+      <w:bookmarkStart w:id="10" w:name="_Toc501812493"/>
       <w:r>
         <w:rPr>
           <w:lang w:val="pt-PT"/>
@@ -10025,7 +10023,7 @@
         </w:rPr>
         <w:t>Diagrama de Casos de Uso</w:t>
       </w:r>
-      <w:bookmarkEnd w:id="11"/>
+      <w:bookmarkEnd w:id="10"/>
     </w:p>
     <w:p>
       <w:pPr>
@@ -10103,7 +10101,7 @@
           <w:lang w:val="pt-PT"/>
         </w:rPr>
       </w:pPr>
-      <w:bookmarkStart w:id="12" w:name="_Toc501812494"/>
+      <w:bookmarkStart w:id="11" w:name="_Toc501812494"/>
       <w:r>
         <w:rPr>
           <w:lang w:val="pt-PT"/>
@@ -10111,36 +10109,36 @@
         <w:lastRenderedPageBreak/>
         <w:t>7. Descrição de Casos de Uso, Diagramas de Sequência, Diagramas de Classes Parciais</w:t>
       </w:r>
+      <w:bookmarkEnd w:id="11"/>
+    </w:p>
+    <w:p>
+      <w:pPr>
+        <w:rPr>
+          <w:lang w:val="pt-PT"/>
+        </w:rPr>
+      </w:pPr>
+    </w:p>
+    <w:p>
+      <w:pPr>
+        <w:pStyle w:val="Cabealho2"/>
+        <w:rPr>
+          <w:lang w:val="pt-PT"/>
+        </w:rPr>
+      </w:pPr>
+      <w:bookmarkStart w:id="12" w:name="_Toc501812495"/>
+      <w:r>
+        <w:rPr>
+          <w:lang w:val="pt-PT"/>
+        </w:rPr>
+        <w:t xml:space="preserve">7.1. </w:t>
+      </w:r>
+      <w:r>
+        <w:rPr>
+          <w:lang w:val="pt-PT"/>
+        </w:rPr>
+        <w:t>Descrição de Caso de Uso - Criar Trilho</w:t>
+      </w:r>
       <w:bookmarkEnd w:id="12"/>
-    </w:p>
-    <w:p>
-      <w:pPr>
-        <w:rPr>
-          <w:lang w:val="pt-PT"/>
-        </w:rPr>
-      </w:pPr>
-    </w:p>
-    <w:p>
-      <w:pPr>
-        <w:pStyle w:val="Cabealho2"/>
-        <w:rPr>
-          <w:lang w:val="pt-PT"/>
-        </w:rPr>
-      </w:pPr>
-      <w:bookmarkStart w:id="13" w:name="_Toc501812495"/>
-      <w:r>
-        <w:rPr>
-          <w:lang w:val="pt-PT"/>
-        </w:rPr>
-        <w:t xml:space="preserve">7.1. </w:t>
-      </w:r>
-      <w:r>
-        <w:rPr>
-          <w:lang w:val="pt-PT"/>
-        </w:rPr>
-        <w:t>Descrição de Caso de Uso - Criar Trilho</w:t>
-      </w:r>
-      <w:bookmarkEnd w:id="13"/>
     </w:p>
     <w:p>
       <w:pPr>
@@ -10784,7 +10782,7 @@
           <w:lang w:val="pt-PT"/>
         </w:rPr>
       </w:pPr>
-      <w:bookmarkStart w:id="14" w:name="_Toc501812496"/>
+      <w:bookmarkStart w:id="13" w:name="_Toc501812496"/>
       <w:r>
         <w:rPr>
           <w:lang w:val="pt-PT"/>
@@ -10821,7 +10819,7 @@
         </w:rPr>
         <w:t>Criar Trilho</w:t>
       </w:r>
-      <w:bookmarkEnd w:id="14"/>
+      <w:bookmarkEnd w:id="13"/>
     </w:p>
     <w:p>
       <w:pPr>
@@ -10874,14 +10872,14 @@
           <w:lang w:val="pt-PT"/>
         </w:rPr>
       </w:pPr>
-      <w:bookmarkStart w:id="15" w:name="_Toc501812497"/>
+      <w:bookmarkStart w:id="14" w:name="_Toc501812497"/>
       <w:r>
         <w:rPr>
           <w:lang w:val="pt-PT"/>
         </w:rPr>
         <w:t>7.1.2. Diagrama de Classes Parcial</w:t>
       </w:r>
-      <w:bookmarkEnd w:id="15"/>
+      <w:bookmarkEnd w:id="14"/>
     </w:p>
     <w:p>
       <w:pPr>
@@ -10978,7 +10976,7 @@
           <w:lang w:val="pt-PT"/>
         </w:rPr>
       </w:pPr>
-      <w:bookmarkStart w:id="16" w:name="_Toc501812498"/>
+      <w:bookmarkStart w:id="15" w:name="_Toc501812498"/>
       <w:r>
         <w:rPr>
           <w:lang w:val="pt-PT"/>
@@ -10998,7 +10996,7 @@
         </w:rPr>
         <w:t>Descrição de Caso de Uso - Alterar Trilho</w:t>
       </w:r>
-      <w:bookmarkEnd w:id="16"/>
+      <w:bookmarkEnd w:id="15"/>
     </w:p>
     <w:p>
       <w:pPr>
@@ -11653,7 +11651,7 @@
           <w:lang w:val="pt-PT"/>
         </w:rPr>
       </w:pPr>
-      <w:bookmarkStart w:id="17" w:name="_Toc501812499"/>
+      <w:bookmarkStart w:id="16" w:name="_Toc501812499"/>
       <w:r>
         <w:rPr>
           <w:lang w:val="pt-PT"/>
@@ -11679,7 +11677,7 @@
         </w:rPr>
         <w:t>Alterar Trilho</w:t>
       </w:r>
-      <w:bookmarkEnd w:id="17"/>
+      <w:bookmarkEnd w:id="16"/>
     </w:p>
     <w:p>
       <w:pPr>
@@ -11839,7 +11837,7 @@
           <w:lang w:val="pt-PT"/>
         </w:rPr>
       </w:pPr>
-      <w:bookmarkStart w:id="18" w:name="_Toc501812500"/>
+      <w:bookmarkStart w:id="17" w:name="_Toc501812500"/>
       <w:r>
         <w:rPr>
           <w:lang w:val="pt-PT"/>
@@ -11865,7 +11863,7 @@
         </w:rPr>
         <w:t xml:space="preserve"> Trilho</w:t>
       </w:r>
-      <w:bookmarkEnd w:id="18"/>
+      <w:bookmarkEnd w:id="17"/>
       <w:r>
         <w:rPr>
           <w:lang w:val="pt-PT"/>
@@ -12273,7 +12271,7 @@
           <w:lang w:val="pt-PT"/>
         </w:rPr>
       </w:pPr>
-      <w:bookmarkStart w:id="19" w:name="_Toc501812501"/>
+      <w:bookmarkStart w:id="18" w:name="_Toc501812501"/>
       <w:r>
         <w:rPr>
           <w:lang w:val="pt-PT"/>
@@ -12304,7 +12302,7 @@
         </w:rPr>
         <w:t xml:space="preserve"> Trilho</w:t>
       </w:r>
-      <w:bookmarkEnd w:id="19"/>
+      <w:bookmarkEnd w:id="18"/>
     </w:p>
     <w:p>
       <w:pPr>
@@ -12388,7 +12386,7 @@
           <w:lang w:val="pt-PT"/>
         </w:rPr>
       </w:pPr>
-      <w:bookmarkStart w:id="20" w:name="_Toc501812502"/>
+      <w:bookmarkStart w:id="19" w:name="_Toc501812502"/>
       <w:r>
         <w:rPr>
           <w:lang w:val="pt-PT"/>
@@ -12402,7 +12400,7 @@
         </w:rPr>
         <w:t>Descrição de Caso de Uso - Consultar Trilho</w:t>
       </w:r>
-      <w:bookmarkEnd w:id="20"/>
+      <w:bookmarkEnd w:id="19"/>
     </w:p>
     <w:p>
       <w:pPr>
@@ -12791,7 +12789,7 @@
           <w:lang w:val="pt-PT"/>
         </w:rPr>
       </w:pPr>
-      <w:bookmarkStart w:id="21" w:name="_Toc501812503"/>
+      <w:bookmarkStart w:id="20" w:name="_Toc501812503"/>
       <w:r>
         <w:rPr>
           <w:lang w:val="pt-PT"/>
@@ -12804,7 +12802,7 @@
         </w:rPr>
         <w:t>Diagrama Sequencia Consultar Trilho</w:t>
       </w:r>
-      <w:bookmarkEnd w:id="21"/>
+      <w:bookmarkEnd w:id="20"/>
     </w:p>
     <w:p>
       <w:pPr>
@@ -12884,7 +12882,7 @@
         <w:rPr>
           <w:rStyle w:val="Refdecomentrio"/>
         </w:rPr>
-        <w:commentReference w:id="22"/>
+        <w:commentReference w:id="21"/>
       </w:r>
       <w:r>
         <w:rPr>
@@ -12900,7 +12898,7 @@
           <w:lang w:val="pt-PT"/>
         </w:rPr>
       </w:pPr>
-      <w:bookmarkStart w:id="23" w:name="_Toc501812504"/>
+      <w:bookmarkStart w:id="22" w:name="_Toc501812504"/>
       <w:r>
         <w:rPr>
           <w:lang w:val="pt-PT"/>
@@ -12920,7 +12918,7 @@
         </w:rPr>
         <w:t>- Inserir Perguntas Avaliação Trilho</w:t>
       </w:r>
-      <w:bookmarkEnd w:id="23"/>
+      <w:bookmarkEnd w:id="22"/>
     </w:p>
     <w:p>
       <w:pPr>
@@ -13461,7 +13459,7 @@
           <w:lang w:val="pt-PT"/>
         </w:rPr>
       </w:pPr>
-      <w:bookmarkStart w:id="24" w:name="_Toc501812505"/>
+      <w:bookmarkStart w:id="23" w:name="_Toc501812505"/>
       <w:r>
         <w:rPr>
           <w:lang w:val="pt-PT"/>
@@ -13475,7 +13473,7 @@
         </w:rPr>
         <w:t>Diagrama de Sequência - Inserir Perguntas Avaliação Trilho</w:t>
       </w:r>
-      <w:bookmarkEnd w:id="24"/>
+      <w:bookmarkEnd w:id="23"/>
     </w:p>
     <w:p>
       <w:pPr>
@@ -13569,7 +13567,7 @@
           <w:lang w:val="pt-PT"/>
         </w:rPr>
       </w:pPr>
-      <w:bookmarkStart w:id="25" w:name="_Toc501812506"/>
+      <w:bookmarkStart w:id="24" w:name="_Toc501812506"/>
       <w:r>
         <w:rPr>
           <w:lang w:val="pt-PT"/>
@@ -13589,7 +13587,7 @@
         </w:rPr>
         <w:t>- Inserir Perguntas Avaliação Serviços</w:t>
       </w:r>
-      <w:bookmarkEnd w:id="25"/>
+      <w:bookmarkEnd w:id="24"/>
     </w:p>
     <w:p>
       <w:pPr>
@@ -14206,7 +14204,7 @@
           <w:lang w:val="pt-PT"/>
         </w:rPr>
       </w:pPr>
-      <w:bookmarkStart w:id="26" w:name="_Toc501812507"/>
+      <w:bookmarkStart w:id="25" w:name="_Toc501812507"/>
       <w:r>
         <w:rPr>
           <w:lang w:val="pt-PT"/>
@@ -14226,7 +14224,7 @@
         </w:rPr>
         <w:t>Serviços</w:t>
       </w:r>
-      <w:bookmarkEnd w:id="26"/>
+      <w:bookmarkEnd w:id="25"/>
     </w:p>
     <w:p>
       <w:pPr>
@@ -14386,7 +14384,7 @@
           <w:lang w:val="pt-PT"/>
         </w:rPr>
       </w:pPr>
-      <w:bookmarkStart w:id="27" w:name="_Toc501812508"/>
+      <w:bookmarkStart w:id="26" w:name="_Toc501812508"/>
       <w:r>
         <w:rPr>
           <w:lang w:val="pt-PT"/>
@@ -14406,7 +14404,7 @@
         </w:rPr>
         <w:t>- Consultar Reservas dos Serviços</w:t>
       </w:r>
-      <w:bookmarkEnd w:id="27"/>
+      <w:bookmarkEnd w:id="26"/>
     </w:p>
     <w:p>
       <w:pPr>
@@ -14850,7 +14848,7 @@
           <w:lang w:val="pt-PT"/>
         </w:rPr>
       </w:pPr>
-      <w:bookmarkStart w:id="28" w:name="_Toc501812509"/>
+      <w:bookmarkStart w:id="27" w:name="_Toc501812509"/>
       <w:r>
         <w:rPr>
           <w:lang w:val="pt-PT"/>
@@ -14869,7 +14867,7 @@
         </w:rPr>
         <w:t>- Consultar Reservas dos Serviços</w:t>
       </w:r>
-      <w:bookmarkEnd w:id="28"/>
+      <w:bookmarkEnd w:id="27"/>
     </w:p>
     <w:p>
       <w:pPr>
@@ -14959,7 +14957,7 @@
           <w:lang w:val="pt-PT"/>
         </w:rPr>
       </w:pPr>
-      <w:bookmarkStart w:id="29" w:name="_Toc501812510"/>
+      <w:bookmarkStart w:id="28" w:name="_Toc501812510"/>
       <w:r>
         <w:rPr>
           <w:lang w:val="pt-PT"/>
@@ -14979,7 +14977,7 @@
         </w:rPr>
         <w:t>- Avaliar Trilho</w:t>
       </w:r>
-      <w:bookmarkEnd w:id="29"/>
+      <w:bookmarkEnd w:id="28"/>
     </w:p>
     <w:p>
       <w:pPr>
@@ -15558,7 +15556,7 @@
           <w:lang w:val="pt-PT"/>
         </w:rPr>
       </w:pPr>
-      <w:bookmarkStart w:id="30" w:name="_Toc501812511"/>
+      <w:bookmarkStart w:id="29" w:name="_Toc501812511"/>
       <w:r>
         <w:rPr>
           <w:lang w:val="pt-PT"/>
@@ -15584,7 +15582,7 @@
         </w:rPr>
         <w:t>Avaliar Trilho</w:t>
       </w:r>
-      <w:bookmarkEnd w:id="30"/>
+      <w:bookmarkEnd w:id="29"/>
     </w:p>
     <w:p>
       <w:pPr>
@@ -15730,7 +15728,7 @@
           <w:lang w:val="pt-PT"/>
         </w:rPr>
       </w:pPr>
-      <w:bookmarkStart w:id="31" w:name="_Toc501812512"/>
+      <w:bookmarkStart w:id="30" w:name="_Toc501812512"/>
       <w:r>
         <w:rPr>
           <w:lang w:val="pt-PT"/>
@@ -15750,7 +15748,7 @@
         </w:rPr>
         <w:t>- Avaliar Serviços</w:t>
       </w:r>
-      <w:bookmarkEnd w:id="31"/>
+      <w:bookmarkEnd w:id="30"/>
     </w:p>
     <w:p>
       <w:pPr>
@@ -16363,7 +16361,7 @@
           <w:lang w:val="pt-PT"/>
         </w:rPr>
       </w:pPr>
-      <w:bookmarkStart w:id="32" w:name="_Toc501812513"/>
+      <w:bookmarkStart w:id="31" w:name="_Toc501812513"/>
       <w:r>
         <w:rPr>
           <w:lang w:val="pt-PT"/>
@@ -16389,7 +16387,7 @@
         </w:rPr>
         <w:t>Avaliar Serviços</w:t>
       </w:r>
-      <w:bookmarkEnd w:id="32"/>
+      <w:bookmarkEnd w:id="31"/>
     </w:p>
     <w:p>
       <w:pPr>
@@ -16556,7 +16554,7 @@
           <w:lang w:val="pt-PT"/>
         </w:rPr>
       </w:pPr>
-      <w:bookmarkStart w:id="33" w:name="_Toc501812514"/>
+      <w:bookmarkStart w:id="32" w:name="_Toc501812514"/>
       <w:r>
         <w:rPr>
           <w:lang w:val="pt-PT"/>
@@ -16576,23 +16574,23 @@
         </w:rPr>
         <w:t xml:space="preserve">Diagrama de Classes </w:t>
       </w:r>
-      <w:commentRangeStart w:id="34"/>
+      <w:commentRangeStart w:id="33"/>
       <w:r>
         <w:rPr>
           <w:lang w:val="pt-PT"/>
         </w:rPr>
         <w:t>Global</w:t>
       </w:r>
-      <w:commentRangeEnd w:id="34"/>
+      <w:commentRangeEnd w:id="33"/>
       <w:r>
         <w:rPr>
           <w:rStyle w:val="Refdecomentrio"/>
           <w:rFonts w:asciiTheme="minorHAnsi" w:eastAsiaTheme="minorHAnsi" w:hAnsiTheme="minorHAnsi" w:cstheme="minorBidi"/>
           <w:color w:val="auto"/>
         </w:rPr>
-        <w:commentReference w:id="34"/>
-      </w:r>
-      <w:bookmarkEnd w:id="33"/>
+        <w:commentReference w:id="33"/>
+      </w:r>
+      <w:bookmarkEnd w:id="32"/>
     </w:p>
     <w:p>
       <w:pPr>
@@ -16675,7 +16673,7 @@
         </w:rPr>
         <w:br w:type="page"/>
       </w:r>
-      <w:bookmarkStart w:id="35" w:name="_Toc501812515"/>
+      <w:bookmarkStart w:id="34" w:name="_Toc501812515"/>
       <w:r>
         <w:rPr>
           <w:lang w:val="pt-PT"/>
@@ -16707,6 +16705,35 @@
         </w:rPr>
         <w:t>classes</w:t>
       </w:r>
+      <w:bookmarkEnd w:id="34"/>
+    </w:p>
+    <w:p>
+      <w:pPr>
+        <w:rPr>
+          <w:lang w:val="pt-PT"/>
+        </w:rPr>
+      </w:pPr>
+    </w:p>
+    <w:p>
+      <w:pPr>
+        <w:pStyle w:val="Cabealho2"/>
+        <w:rPr>
+          <w:lang w:val="pt-PT"/>
+        </w:rPr>
+      </w:pPr>
+      <w:bookmarkStart w:id="35" w:name="_Toc501812516"/>
+      <w:r>
+        <w:rPr>
+          <w:lang w:val="pt-PT"/>
+        </w:rPr>
+        <w:t>9.1. Classe T</w:t>
+      </w:r>
+      <w:r>
+        <w:rPr>
+          <w:lang w:val="pt-PT"/>
+        </w:rPr>
+        <w:t>rilho</w:t>
+      </w:r>
       <w:bookmarkEnd w:id="35"/>
     </w:p>
     <w:p>
@@ -16718,87 +16745,58 @@
     </w:p>
     <w:p>
       <w:pPr>
-        <w:pStyle w:val="Cabealho2"/>
-        <w:rPr>
-          <w:lang w:val="pt-PT"/>
-        </w:rPr>
-      </w:pPr>
-      <w:bookmarkStart w:id="36" w:name="_Toc501812516"/>
-      <w:r>
-        <w:rPr>
-          <w:lang w:val="pt-PT"/>
-        </w:rPr>
-        <w:t>9.1. Classe T</w:t>
-      </w:r>
-      <w:r>
-        <w:rPr>
-          <w:lang w:val="pt-PT"/>
-        </w:rPr>
-        <w:t>rilho</w:t>
+        <w:pStyle w:val="Cabealho3"/>
+        <w:rPr>
+          <w:lang w:val="pt-PT"/>
+        </w:rPr>
+      </w:pPr>
+      <w:bookmarkStart w:id="36" w:name="_Toc501812517"/>
+      <w:r>
+        <w:rPr>
+          <w:lang w:val="pt-PT"/>
+        </w:rPr>
+        <w:t xml:space="preserve">9.1.1. Dicionário </w:t>
+      </w:r>
+      <w:r>
+        <w:rPr>
+          <w:lang w:val="pt-PT"/>
+        </w:rPr>
+        <w:t xml:space="preserve">Dados </w:t>
+      </w:r>
+      <w:r>
+        <w:rPr>
+          <w:lang w:val="pt-PT"/>
+        </w:rPr>
+        <w:t xml:space="preserve">- classe Trilho </w:t>
+      </w:r>
+      <w:r>
+        <w:rPr>
+          <w:lang w:val="pt-PT"/>
+        </w:rPr>
+        <w:t>(</w:t>
+      </w:r>
+      <w:r>
+        <w:rPr>
+          <w:color w:val="FF0000"/>
+          <w:lang w:val="pt-PT"/>
+        </w:rPr>
+        <w:t>verificar</w:t>
+      </w:r>
+      <w:r>
+        <w:rPr>
+          <w:color w:val="FF0000"/>
+          <w:lang w:val="pt-PT"/>
+        </w:rPr>
+        <w:t xml:space="preserve"> </w:t>
+      </w:r>
+      <w:r>
+        <w:rPr>
+          <w:color w:val="FF0000"/>
+          <w:lang w:val="pt-PT"/>
+        </w:rPr>
+        <w:t>qts carateres vou permitir para detalhes e sumário)</w:t>
       </w:r>
       <w:bookmarkEnd w:id="36"/>
-    </w:p>
-    <w:p>
-      <w:pPr>
-        <w:rPr>
-          <w:lang w:val="pt-PT"/>
-        </w:rPr>
-      </w:pPr>
-    </w:p>
-    <w:p>
-      <w:pPr>
-        <w:pStyle w:val="Cabealho3"/>
-        <w:rPr>
-          <w:lang w:val="pt-PT"/>
-        </w:rPr>
-      </w:pPr>
-      <w:bookmarkStart w:id="37" w:name="_Toc501812517"/>
-      <w:r>
-        <w:rPr>
-          <w:lang w:val="pt-PT"/>
-        </w:rPr>
-        <w:t xml:space="preserve">9.1.1. Dicionário </w:t>
-      </w:r>
-      <w:r>
-        <w:rPr>
-          <w:lang w:val="pt-PT"/>
-        </w:rPr>
-        <w:t xml:space="preserve">Dados </w:t>
-      </w:r>
-      <w:r>
-        <w:rPr>
-          <w:lang w:val="pt-PT"/>
-        </w:rPr>
-        <w:t xml:space="preserve">- classe Trilho </w:t>
-      </w:r>
-      <w:r>
-        <w:rPr>
-          <w:lang w:val="pt-PT"/>
-        </w:rPr>
-        <w:t>(</w:t>
-      </w:r>
-      <w:r>
-        <w:rPr>
-          <w:color w:val="FF0000"/>
-          <w:lang w:val="pt-PT"/>
-        </w:rPr>
-        <w:t>verificar</w:t>
-      </w:r>
-      <w:r>
-        <w:rPr>
-          <w:color w:val="FF0000"/>
-          <w:lang w:val="pt-PT"/>
-        </w:rPr>
-        <w:t xml:space="preserve"> </w:t>
-      </w:r>
-      <w:r>
-        <w:rPr>
-          <w:color w:val="FF0000"/>
-          <w:lang w:val="pt-PT"/>
-        </w:rPr>
-        <w:t>qts carateres vou permitir para detalhes e sumário)</w:t>
-      </w:r>
-      <w:bookmarkEnd w:id="37"/>
     </w:p>
     <w:p>
       <w:pPr>
@@ -17089,9 +17087,17 @@
             </w:pPr>
             <w:r>
               <w:rPr>
+                <w:color w:val="FF0000"/>
                 <w:sz w:val="20"/>
               </w:rPr>
               <w:t>10 caracteres (modo leitura)</w:t>
+            </w:r>
+            <w:r>
+              <w:rPr>
+                <w:color w:val="FF0000"/>
+                <w:sz w:val="20"/>
+              </w:rPr>
+              <w:t>* a rever</w:t>
             </w:r>
           </w:p>
         </w:tc>
@@ -17133,6 +17139,8 @@
             </w:pPr>
           </w:p>
         </w:tc>
+        <w:bookmarkStart w:id="37" w:name="_GoBack"/>
+        <w:bookmarkEnd w:id="37"/>
       </w:tr>
       <w:tr>
         <w:trPr>
@@ -30207,7 +30215,7 @@
 
 <file path=word/comments.xml><?xml version="1.0" encoding="utf-8"?>
 <w:comments xmlns:wpc="http://schemas.microsoft.com/office/word/2010/wordprocessingCanvas" xmlns:mc="http://schemas.openxmlformats.org/markup-compatibility/2006" xmlns:o="urn:schemas-microsoft-com:office:office" xmlns:r="http://schemas.openxmlformats.org/officeDocument/2006/relationships" xmlns:m="http://schemas.openxmlformats.org/officeDocument/2006/math" xmlns:v="urn:schemas-microsoft-com:vml" xmlns:wp14="http://schemas.microsoft.com/office/word/2010/wordprocessingDrawing" xmlns:wp="http://schemas.openxmlformats.org/drawingml/2006/wordprocessingDrawing" xmlns:w10="urn:schemas-microsoft-com:office:word" xmlns:w="http://schemas.openxmlformats.org/wordprocessingml/2006/main" xmlns:w14="http://schemas.microsoft.com/office/word/2010/wordml" xmlns:w15="http://schemas.microsoft.com/office/word/2012/wordml" xmlns:wpg="http://schemas.microsoft.com/office/word/2010/wordprocessingGroup" xmlns:wpi="http://schemas.microsoft.com/office/word/2010/wordprocessingInk" xmlns:wne="http://schemas.microsoft.com/office/word/2006/wordml" xmlns:wps="http://schemas.microsoft.com/office/word/2010/wordprocessingShape" mc:Ignorable="w14 w15 wp14">
-  <w:comment w:id="22" w:author="Utilizador do Windows" w:date="2017-12-21T10:36:00Z" w:initials="UdW">
+  <w:comment w:id="21" w:author="Utilizador do Windows" w:date="2017-12-21T10:36:00Z" w:initials="UdW">
     <w:p>
       <w:pPr>
         <w:pStyle w:val="Textodecomentrio"/>
@@ -30235,7 +30243,7 @@
       </w:r>
     </w:p>
   </w:comment>
-  <w:comment w:id="34" w:author="Utilizador do Windows" w:date="2017-12-21T17:13:00Z" w:initials="UdW">
+  <w:comment w:id="33" w:author="Utilizador do Windows" w:date="2017-12-21T17:13:00Z" w:initials="UdW">
     <w:p>
       <w:pPr>
         <w:pStyle w:val="Textodecomentrio"/>
@@ -30363,7 +30371,7 @@
           <w:rPr>
             <w:noProof/>
           </w:rPr>
-          <w:t>19</w:t>
+          <w:t>30</w:t>
         </w:r>
         <w:r>
           <w:rPr>
@@ -33931,7 +33939,7 @@
 </file>
 
 <file path=customXml/itemProps1.xml><?xml version="1.0" encoding="utf-8"?>
-<ds:datastoreItem xmlns:ds="http://schemas.openxmlformats.org/officeDocument/2006/customXml" ds:itemID="{653FF2AB-A718-4EDB-8208-4DA0ACCAC9BA}">
+<ds:datastoreItem xmlns:ds="http://schemas.openxmlformats.org/officeDocument/2006/customXml" ds:itemID="{72067257-1599-46E2-90AD-81499F416AA0}">
   <ds:schemaRefs>
     <ds:schemaRef ds:uri="http://schemas.openxmlformats.org/officeDocument/2006/bibliography"/>
   </ds:schemaRefs>

</xml_diff>

<commit_message>
P.I.Corrigido problema Criar e Editar trilho
.Corrigi problema Criar e Editar trilho; tinha adicionado novo campo (Sumario) ao modelo e nao tinha atualizado os metodos do controlador Trilhoes.cs: ...Create([Bind("TrilhoID,TrilhoNome,TrilhoInicio,Sumario,... ...Edit(int id, [Bind("TrilhoID,Nome,Inicio,Fim,Sumario,...
Tempo:1h
</commit_message>
<xml_diff>
--- a/doc/relatorio.docx
+++ b/doc/relatorio.docx
@@ -10839,7 +10839,7 @@
           <w:lang w:val="pt-PT"/>
         </w:rPr>
         <w:pict w14:anchorId="6135AF19">
-          <v:shape id="_x0000_i1025" type="#_x0000_t75" style="width:450.8pt;height:279.85pt">
+          <v:shape id="_x0000_i1025" type="#_x0000_t75" style="width:451pt;height:279.85pt">
             <v:imagedata r:id="rId12" o:title="Diagrama Sequencia - Criar Trilho"/>
           </v:shape>
         </w:pict>
@@ -17139,8 +17139,6 @@
             </w:pPr>
           </w:p>
         </w:tc>
-        <w:bookmarkStart w:id="37" w:name="_GoBack"/>
-        <w:bookmarkEnd w:id="37"/>
       </w:tr>
       <w:tr>
         <w:trPr>
@@ -19003,7 +19001,7 @@
           <w:lang w:val="pt-PT"/>
         </w:rPr>
       </w:pPr>
-      <w:bookmarkStart w:id="38" w:name="_Toc501812518"/>
+      <w:bookmarkStart w:id="37" w:name="_Toc501812518"/>
       <w:r>
         <w:rPr>
           <w:lang w:val="pt-PT"/>
@@ -19029,7 +19027,7 @@
         </w:rPr>
         <w:t>classe Trilho</w:t>
       </w:r>
-      <w:bookmarkEnd w:id="38"/>
+      <w:bookmarkEnd w:id="37"/>
       <w:r>
         <w:rPr>
           <w:color w:val="FF0000"/>
@@ -21143,7 +21141,7 @@
           <w:lang w:val="pt-PT"/>
         </w:rPr>
       </w:pPr>
-      <w:bookmarkStart w:id="39" w:name="_Toc501812519"/>
+      <w:bookmarkStart w:id="38" w:name="_Toc501812519"/>
       <w:r>
         <w:rPr>
           <w:lang w:val="pt-PT"/>
@@ -21168,7 +21166,7 @@
         </w:rPr>
         <w:t xml:space="preserve"> participa</w:t>
       </w:r>
-      <w:bookmarkEnd w:id="39"/>
+      <w:bookmarkEnd w:id="38"/>
     </w:p>
     <w:p>
       <w:pPr>
@@ -21433,14 +21431,14 @@
           <w:lang w:val="pt-PT"/>
         </w:rPr>
       </w:pPr>
-      <w:bookmarkStart w:id="40" w:name="_Toc501812520"/>
+      <w:bookmarkStart w:id="39" w:name="_Toc501812520"/>
       <w:r>
         <w:rPr>
           <w:lang w:val="pt-PT"/>
         </w:rPr>
         <w:t>9.2 Classe Estado</w:t>
       </w:r>
-      <w:bookmarkEnd w:id="40"/>
+      <w:bookmarkEnd w:id="39"/>
     </w:p>
     <w:p>
       <w:pPr>
@@ -21460,7 +21458,7 @@
           <w:lang w:val="pt-PT"/>
         </w:rPr>
       </w:pPr>
-      <w:bookmarkStart w:id="41" w:name="_Toc501812521"/>
+      <w:bookmarkStart w:id="40" w:name="_Toc501812521"/>
       <w:r>
         <w:rPr>
           <w:lang w:val="pt-PT"/>
@@ -21479,7 +21477,7 @@
         </w:rPr>
         <w:t xml:space="preserve"> - classe Estado</w:t>
       </w:r>
-      <w:bookmarkEnd w:id="41"/>
+      <w:bookmarkEnd w:id="40"/>
     </w:p>
     <w:p>
       <w:pPr>
@@ -21741,7 +21739,15 @@
               <w:rPr>
                 <w:sz w:val="20"/>
               </w:rPr>
-              <w:t>Maior que zero</w:t>
+              <w:t>Maio</w:t>
+            </w:r>
+            <w:bookmarkStart w:id="41" w:name="_GoBack"/>
+            <w:bookmarkEnd w:id="41"/>
+            <w:r>
+              <w:rPr>
+                <w:sz w:val="20"/>
+              </w:rPr>
+              <w:t>r que zero</w:t>
             </w:r>
           </w:p>
         </w:tc>
@@ -21761,14 +21767,8 @@
             <w:pPr>
               <w:jc w:val="center"/>
               <w:cnfStyle w:val="000000100000" w:firstRow="0" w:lastRow="0" w:firstColumn="0" w:lastColumn="0" w:oddVBand="0" w:evenVBand="0" w:oddHBand="1" w:evenHBand="0" w:firstRowFirstColumn="0" w:firstRowLastColumn="0" w:lastRowFirstColumn="0" w:lastRowLastColumn="0"/>
-              <w:rPr>
-                <w:sz w:val="20"/>
-              </w:rPr>
-            </w:pPr>
-            <w:r>
-              <w:rPr>
-                <w:sz w:val="20"/>
-              </w:rPr>
+            </w:pPr>
+            <w:r>
               <w:t>10 caracteres (modo leitura)</w:t>
             </w:r>
           </w:p>
@@ -22019,6 +22019,29 @@
     <w:p>
       <w:pPr>
         <w:rPr>
+          <w:color w:val="FF0000"/>
+          <w:lang w:val="pt-PT"/>
+        </w:rPr>
+      </w:pPr>
+      <w:r>
+        <w:rPr>
+          <w:color w:val="FF0000"/>
+          <w:lang w:val="pt-PT"/>
+        </w:rPr>
+        <w:t xml:space="preserve">*só posso certificar este dic. Dados com código se fizer create </w:t>
+      </w:r>
+      <w:r>
+        <w:rPr>
+          <w:color w:val="FF0000"/>
+          <w:lang w:val="pt-PT"/>
+        </w:rPr>
+        <w:t>Estado</w:t>
+      </w:r>
+    </w:p>
+    <w:p>
+      <w:pPr>
+        <w:jc w:val="center"/>
+        <w:rPr>
           <w:rFonts w:asciiTheme="majorHAnsi" w:eastAsiaTheme="majorEastAsia" w:hAnsiTheme="majorHAnsi" w:cstheme="majorBidi"/>
           <w:color w:val="2E74B5" w:themeColor="accent1" w:themeShade="BF"/>
           <w:sz w:val="26"/>
@@ -22026,7 +22049,9 @@
           <w:lang w:val="pt-PT"/>
         </w:rPr>
       </w:pPr>
-      <w:r>
+    </w:p>
+    <w:p>
+      <w:pPr>
         <w:rPr>
           <w:rFonts w:asciiTheme="majorHAnsi" w:eastAsiaTheme="majorEastAsia" w:hAnsiTheme="majorHAnsi" w:cstheme="majorBidi"/>
           <w:color w:val="2E74B5" w:themeColor="accent1" w:themeShade="BF"/>
@@ -22034,8 +22059,7 @@
           <w:szCs w:val="26"/>
           <w:lang w:val="pt-PT"/>
         </w:rPr>
-        <w:br w:type="page"/>
-      </w:r>
+      </w:pPr>
     </w:p>
     <w:p>
       <w:pPr>
@@ -30371,7 +30395,7 @@
           <w:rPr>
             <w:noProof/>
           </w:rPr>
-          <w:t>30</w:t>
+          <w:t>40</w:t>
         </w:r>
         <w:r>
           <w:rPr>
@@ -33939,7 +33963,7 @@
 </file>
 
 <file path=customXml/itemProps1.xml><?xml version="1.0" encoding="utf-8"?>
-<ds:datastoreItem xmlns:ds="http://schemas.openxmlformats.org/officeDocument/2006/customXml" ds:itemID="{72067257-1599-46E2-90AD-81499F416AA0}">
+<ds:datastoreItem xmlns:ds="http://schemas.openxmlformats.org/officeDocument/2006/customXml" ds:itemID="{A2565B37-081F-4514-B616-C2A1BAB6A5BA}">
   <ds:schemaRefs>
     <ds:schemaRef ds:uri="http://schemas.openxmlformats.org/officeDocument/2006/bibliography"/>
   </ds:schemaRefs>

</xml_diff>

<commit_message>
P.I. Mudança Formatos atributo Detalhes e Sumario de Modelo trilho
.Mudei Formatos (nºcaracterea) atributo Detalhes e Sumario de Modelo trilho. Estava a dar erro de cada vez que ultrapassava 100 carateres para
Sumario  ou 200  carateres  para Detalhes .
Nota: Não basta mudar o formato na validação dos atributos do modelo, é necessaria nova migração e update da BD.
Tempo:1h
</commit_message>
<xml_diff>
--- a/doc/relatorio.docx
+++ b/doc/relatorio.docx
@@ -17478,7 +17478,28 @@
               <w:rPr>
                 <w:sz w:val="20"/>
               </w:rPr>
-              <w:t>Mínimo 2 carateres</w:t>
+              <w:t>Mín</w:t>
+            </w:r>
+            <w:r>
+              <w:rPr>
+                <w:sz w:val="20"/>
+              </w:rPr>
+              <w:t xml:space="preserve"> 2 carateres</w:t>
+            </w:r>
+          </w:p>
+          <w:p>
+            <w:pPr>
+              <w:jc w:val="center"/>
+              <w:cnfStyle w:val="000000100000" w:firstRow="0" w:lastRow="0" w:firstColumn="0" w:lastColumn="0" w:oddVBand="0" w:evenVBand="0" w:oddHBand="1" w:evenHBand="0" w:firstRowFirstColumn="0" w:firstRowLastColumn="0" w:lastRowFirstColumn="0" w:lastRowLastColumn="0"/>
+              <w:rPr>
+                <w:sz w:val="20"/>
+              </w:rPr>
+            </w:pPr>
+            <w:r>
+              <w:rPr>
+                <w:sz w:val="20"/>
+              </w:rPr>
+              <w:t>Max 50</w:t>
             </w:r>
           </w:p>
         </w:tc>
@@ -17616,7 +17637,7 @@
               <w:rPr>
                 <w:sz w:val="20"/>
               </w:rPr>
-              <w:t>200</w:t>
+              <w:t>700</w:t>
             </w:r>
             <w:r>
               <w:rPr>
@@ -17676,7 +17697,28 @@
               <w:rPr>
                 <w:sz w:val="20"/>
               </w:rPr>
-              <w:t>Mínimo 5 carateres</w:t>
+              <w:t>Mín</w:t>
+            </w:r>
+            <w:r>
+              <w:rPr>
+                <w:sz w:val="20"/>
+              </w:rPr>
+              <w:t xml:space="preserve"> 5 carateres</w:t>
+            </w:r>
+          </w:p>
+          <w:p>
+            <w:pPr>
+              <w:jc w:val="center"/>
+              <w:cnfStyle w:val="000000000000" w:firstRow="0" w:lastRow="0" w:firstColumn="0" w:lastColumn="0" w:oddVBand="0" w:evenVBand="0" w:oddHBand="0" w:evenHBand="0" w:firstRowFirstColumn="0" w:firstRowLastColumn="0" w:lastRowFirstColumn="0" w:lastRowLastColumn="0"/>
+              <w:rPr>
+                <w:sz w:val="20"/>
+              </w:rPr>
+            </w:pPr>
+            <w:r>
+              <w:rPr>
+                <w:sz w:val="20"/>
+              </w:rPr>
+              <w:t>Max 700</w:t>
             </w:r>
           </w:p>
         </w:tc>
@@ -17806,7 +17848,7 @@
               <w:rPr>
                 <w:sz w:val="20"/>
               </w:rPr>
-              <w:t>100</w:t>
+              <w:t>200</w:t>
             </w:r>
             <w:r>
               <w:rPr>
@@ -17866,7 +17908,28 @@
               <w:rPr>
                 <w:sz w:val="20"/>
               </w:rPr>
-              <w:t>Mínimo 5 carateres</w:t>
+              <w:t>Mín</w:t>
+            </w:r>
+            <w:r>
+              <w:rPr>
+                <w:sz w:val="20"/>
+              </w:rPr>
+              <w:t xml:space="preserve"> 5 carateres</w:t>
+            </w:r>
+          </w:p>
+          <w:p>
+            <w:pPr>
+              <w:jc w:val="center"/>
+              <w:cnfStyle w:val="000000100000" w:firstRow="0" w:lastRow="0" w:firstColumn="0" w:lastColumn="0" w:oddVBand="0" w:evenVBand="0" w:oddHBand="1" w:evenHBand="0" w:firstRowFirstColumn="0" w:firstRowLastColumn="0" w:lastRowFirstColumn="0" w:lastRowLastColumn="0"/>
+              <w:rPr>
+                <w:sz w:val="20"/>
+              </w:rPr>
+            </w:pPr>
+            <w:r>
+              <w:rPr>
+                <w:sz w:val="20"/>
+              </w:rPr>
+              <w:t>Max 200</w:t>
             </w:r>
           </w:p>
         </w:tc>
@@ -18093,11 +18156,13 @@
                 <w:sz w:val="20"/>
               </w:rPr>
             </w:pPr>
-            <w:r>
-              <w:rPr>
-                <w:sz w:val="20"/>
-              </w:rPr>
-              <w:t>opcional</w:t>
+            <w:bookmarkStart w:id="37" w:name="_GoBack"/>
+            <w:bookmarkEnd w:id="37"/>
+            <w:r>
+              <w:rPr>
+                <w:sz w:val="20"/>
+              </w:rPr>
+              <w:t>Opcional</w:t>
             </w:r>
           </w:p>
         </w:tc>
@@ -18437,7 +18502,7 @@
               <w:rPr>
                 <w:sz w:val="20"/>
               </w:rPr>
-              <w:t>Carateres</w:t>
+              <w:t>Caracteres</w:t>
             </w:r>
           </w:p>
         </w:tc>
@@ -18623,7 +18688,7 @@
               <w:rPr>
                 <w:sz w:val="20"/>
               </w:rPr>
-              <w:t>Carateres</w:t>
+              <w:t>Caracteres</w:t>
             </w:r>
           </w:p>
         </w:tc>
@@ -18712,7 +18777,7 @@
               <w:rPr>
                 <w:lang w:val="en-US"/>
               </w:rPr>
-              <w:t>double</w:t>
+              <w:t>decimal</w:t>
             </w:r>
           </w:p>
         </w:tc>
@@ -18793,7 +18858,13 @@
               <w:rPr>
                 <w:sz w:val="20"/>
               </w:rPr>
-              <w:t>10</w:t>
+              <w:t>18</w:t>
+            </w:r>
+            <w:r>
+              <w:rPr>
+                <w:sz w:val="20"/>
+              </w:rPr>
+              <w:t>,2</w:t>
             </w:r>
           </w:p>
           <w:p>
@@ -18808,7 +18879,7 @@
               <w:rPr>
                 <w:sz w:val="20"/>
               </w:rPr>
-              <w:t>Carateres</w:t>
+              <w:t>Caracteres</w:t>
             </w:r>
           </w:p>
         </w:tc>
@@ -19001,7 +19072,7 @@
           <w:lang w:val="pt-PT"/>
         </w:rPr>
       </w:pPr>
-      <w:bookmarkStart w:id="37" w:name="_Toc501812518"/>
+      <w:bookmarkStart w:id="38" w:name="_Toc501812518"/>
       <w:r>
         <w:rPr>
           <w:lang w:val="pt-PT"/>
@@ -19027,7 +19098,7 @@
         </w:rPr>
         <w:t>classe Trilho</w:t>
       </w:r>
-      <w:bookmarkEnd w:id="37"/>
+      <w:bookmarkEnd w:id="38"/>
       <w:r>
         <w:rPr>
           <w:color w:val="FF0000"/>
@@ -21141,7 +21212,7 @@
           <w:lang w:val="pt-PT"/>
         </w:rPr>
       </w:pPr>
-      <w:bookmarkStart w:id="38" w:name="_Toc501812519"/>
+      <w:bookmarkStart w:id="39" w:name="_Toc501812519"/>
       <w:r>
         <w:rPr>
           <w:lang w:val="pt-PT"/>
@@ -21166,7 +21237,7 @@
         </w:rPr>
         <w:t xml:space="preserve"> participa</w:t>
       </w:r>
-      <w:bookmarkEnd w:id="38"/>
+      <w:bookmarkEnd w:id="39"/>
     </w:p>
     <w:p>
       <w:pPr>
@@ -21431,14 +21502,14 @@
           <w:lang w:val="pt-PT"/>
         </w:rPr>
       </w:pPr>
-      <w:bookmarkStart w:id="39" w:name="_Toc501812520"/>
+      <w:bookmarkStart w:id="40" w:name="_Toc501812520"/>
       <w:r>
         <w:rPr>
           <w:lang w:val="pt-PT"/>
         </w:rPr>
         <w:t>9.2 Classe Estado</w:t>
       </w:r>
-      <w:bookmarkEnd w:id="39"/>
+      <w:bookmarkEnd w:id="40"/>
     </w:p>
     <w:p>
       <w:pPr>
@@ -21458,7 +21529,7 @@
           <w:lang w:val="pt-PT"/>
         </w:rPr>
       </w:pPr>
-      <w:bookmarkStart w:id="40" w:name="_Toc501812521"/>
+      <w:bookmarkStart w:id="41" w:name="_Toc501812521"/>
       <w:r>
         <w:rPr>
           <w:lang w:val="pt-PT"/>
@@ -21477,7 +21548,7 @@
         </w:rPr>
         <w:t xml:space="preserve"> - classe Estado</w:t>
       </w:r>
-      <w:bookmarkEnd w:id="40"/>
+      <w:bookmarkEnd w:id="41"/>
     </w:p>
     <w:p>
       <w:pPr>
@@ -21739,15 +21810,7 @@
               <w:rPr>
                 <w:sz w:val="20"/>
               </w:rPr>
-              <w:t>Maio</w:t>
-            </w:r>
-            <w:bookmarkStart w:id="41" w:name="_GoBack"/>
-            <w:bookmarkEnd w:id="41"/>
-            <w:r>
-              <w:rPr>
-                <w:sz w:val="20"/>
-              </w:rPr>
-              <w:t>r que zero</w:t>
+              <w:t>Maior que zero</w:t>
             </w:r>
           </w:p>
         </w:tc>
@@ -22028,14 +22091,7 @@
           <w:color w:val="FF0000"/>
           <w:lang w:val="pt-PT"/>
         </w:rPr>
-        <w:t xml:space="preserve">*só posso certificar este dic. Dados com código se fizer create </w:t>
-      </w:r>
-      <w:r>
-        <w:rPr>
-          <w:color w:val="FF0000"/>
-          <w:lang w:val="pt-PT"/>
-        </w:rPr>
-        <w:t>Estado</w:t>
+        <w:t>*só posso certificar este dic. Dados com código se fizer create Estado</w:t>
       </w:r>
     </w:p>
     <w:p>
@@ -30395,7 +30451,7 @@
           <w:rPr>
             <w:noProof/>
           </w:rPr>
-          <w:t>40</w:t>
+          <w:t>30</w:t>
         </w:r>
         <w:r>
           <w:rPr>
@@ -33963,7 +34019,7 @@
 </file>
 
 <file path=customXml/itemProps1.xml><?xml version="1.0" encoding="utf-8"?>
-<ds:datastoreItem xmlns:ds="http://schemas.openxmlformats.org/officeDocument/2006/customXml" ds:itemID="{A2565B37-081F-4514-B616-C2A1BAB6A5BA}">
+<ds:datastoreItem xmlns:ds="http://schemas.openxmlformats.org/officeDocument/2006/customXml" ds:itemID="{863EFFF8-F697-4D4E-B3D8-B9E27C3FE593}">
   <ds:schemaRefs>
     <ds:schemaRef ds:uri="http://schemas.openxmlformats.org/officeDocument/2006/bibliography"/>
   </ds:schemaRefs>

</xml_diff>

<commit_message>
Eng. soft.2 Atualização dicionario dados classe Trilho
. Atualização dicionario dados classe Trilho
Tempo:30 min.
</commit_message>
<xml_diff>
--- a/doc/relatorio.docx
+++ b/doc/relatorio.docx
@@ -17090,14 +17090,7 @@
                 <w:color w:val="FF0000"/>
                 <w:sz w:val="20"/>
               </w:rPr>
-              <w:t>10 caracteres (modo leitura)</w:t>
-            </w:r>
-            <w:r>
-              <w:rPr>
-                <w:color w:val="FF0000"/>
-                <w:sz w:val="20"/>
-              </w:rPr>
-              <w:t>* a rever</w:t>
+              <w:t>-</w:t>
             </w:r>
           </w:p>
         </w:tc>
@@ -17364,6 +17357,8 @@
             </w:pPr>
           </w:p>
         </w:tc>
+        <w:bookmarkStart w:id="37" w:name="_GoBack"/>
+        <w:bookmarkEnd w:id="37"/>
       </w:tr>
       <w:tr>
         <w:trPr>
@@ -18156,8 +18151,6 @@
                 <w:sz w:val="20"/>
               </w:rPr>
             </w:pPr>
-            <w:bookmarkStart w:id="37" w:name="_GoBack"/>
-            <w:bookmarkEnd w:id="37"/>
             <w:r>
               <w:rPr>
                 <w:sz w:val="20"/>
@@ -34019,7 +34012,7 @@
 </file>
 
 <file path=customXml/itemProps1.xml><?xml version="1.0" encoding="utf-8"?>
-<ds:datastoreItem xmlns:ds="http://schemas.openxmlformats.org/officeDocument/2006/customXml" ds:itemID="{863EFFF8-F697-4D4E-B3D8-B9E27C3FE593}">
+<ds:datastoreItem xmlns:ds="http://schemas.openxmlformats.org/officeDocument/2006/customXml" ds:itemID="{C371E25C-96D9-4C73-9B96-91ACDB43EAB4}">
   <ds:schemaRefs>
     <ds:schemaRef ds:uri="http://schemas.openxmlformats.org/officeDocument/2006/bibliography"/>
   </ds:schemaRefs>

</xml_diff>

<commit_message>
Eng. Soft.2 Corrigida semantica classe Trilho
.Corrigida semantica classe Trilho
Tempo:1h
</commit_message>
<xml_diff>
--- a/doc/relatorio.docx
+++ b/doc/relatorio.docx
@@ -16769,33 +16769,6 @@
         </w:rPr>
         <w:t xml:space="preserve">- classe Trilho </w:t>
       </w:r>
-      <w:r>
-        <w:rPr>
-          <w:lang w:val="pt-PT"/>
-        </w:rPr>
-        <w:t>(</w:t>
-      </w:r>
-      <w:r>
-        <w:rPr>
-          <w:color w:val="FF0000"/>
-          <w:lang w:val="pt-PT"/>
-        </w:rPr>
-        <w:t>verificar</w:t>
-      </w:r>
-      <w:r>
-        <w:rPr>
-          <w:color w:val="FF0000"/>
-          <w:lang w:val="pt-PT"/>
-        </w:rPr>
-        <w:t xml:space="preserve"> </w:t>
-      </w:r>
-      <w:r>
-        <w:rPr>
-          <w:color w:val="FF0000"/>
-          <w:lang w:val="pt-PT"/>
-        </w:rPr>
-        <w:t>qts carateres vou permitir para detalhes e sumário)</w:t>
-      </w:r>
       <w:bookmarkEnd w:id="36"/>
     </w:p>
     <w:p>
@@ -17357,8 +17330,6 @@
             </w:pPr>
           </w:p>
         </w:tc>
-        <w:bookmarkStart w:id="37" w:name="_GoBack"/>
-        <w:bookmarkEnd w:id="37"/>
       </w:tr>
       <w:tr>
         <w:trPr>
@@ -18045,9 +18016,17 @@
             </w:pPr>
             <w:r>
               <w:rPr>
+                <w:color w:val="FF0000"/>
                 <w:sz w:val="20"/>
               </w:rPr>
               <w:t>BLOB</w:t>
+            </w:r>
+            <w:r>
+              <w:rPr>
+                <w:color w:val="FF0000"/>
+                <w:sz w:val="20"/>
+              </w:rPr>
+              <w:t>+++++</w:t>
             </w:r>
           </w:p>
         </w:tc>
@@ -18099,9 +18078,17 @@
             </w:pPr>
             <w:r>
               <w:rPr>
+                <w:color w:val="FF0000"/>
                 <w:sz w:val="20"/>
               </w:rPr>
               <w:t>10 MB</w:t>
+            </w:r>
+            <w:r>
+              <w:rPr>
+                <w:color w:val="FF0000"/>
+                <w:sz w:val="20"/>
+              </w:rPr>
+              <w:t>++++</w:t>
             </w:r>
           </w:p>
         </w:tc>
@@ -19065,7 +19052,7 @@
           <w:lang w:val="pt-PT"/>
         </w:rPr>
       </w:pPr>
-      <w:bookmarkStart w:id="38" w:name="_Toc501812518"/>
+      <w:bookmarkStart w:id="37" w:name="_Toc501812518"/>
       <w:r>
         <w:rPr>
           <w:lang w:val="pt-PT"/>
@@ -19091,7 +19078,7 @@
         </w:rPr>
         <w:t>classe Trilho</w:t>
       </w:r>
-      <w:bookmarkEnd w:id="38"/>
+      <w:bookmarkEnd w:id="37"/>
       <w:r>
         <w:rPr>
           <w:color w:val="FF0000"/>
@@ -19858,6 +19845,42 @@
                 <w:rFonts w:cstheme="minorHAnsi"/>
                 <w:sz w:val="20"/>
                 <w:szCs w:val="20"/>
+                <w:lang w:val="en-US"/>
+              </w:rPr>
+              <w:t xml:space="preserve">Selecionar </w:t>
+            </w:r>
+            <w:r>
+              <w:rPr>
+                <w:rFonts w:cstheme="minorHAnsi"/>
+                <w:b/>
+                <w:sz w:val="20"/>
+                <w:szCs w:val="20"/>
+                <w:lang w:val="en-US"/>
+              </w:rPr>
+              <w:t>Estado</w:t>
+            </w:r>
+          </w:p>
+          <w:p>
+            <w:pPr>
+              <w:pStyle w:val="PargrafodaLista"/>
+              <w:numPr>
+                <w:ilvl w:val="0"/>
+                <w:numId w:val="10"/>
+              </w:numPr>
+              <w:spacing w:after="120" w:line="276" w:lineRule="auto"/>
+              <w:ind w:left="742"/>
+              <w:cnfStyle w:val="000000100000" w:firstRow="0" w:lastRow="0" w:firstColumn="0" w:lastColumn="0" w:oddVBand="0" w:evenVBand="0" w:oddHBand="1" w:evenHBand="0" w:firstRowFirstColumn="0" w:firstRowLastColumn="0" w:lastRowFirstColumn="0" w:lastRowLastColumn="0"/>
+              <w:rPr>
+                <w:rFonts w:cstheme="minorHAnsi"/>
+                <w:sz w:val="20"/>
+                <w:szCs w:val="20"/>
+              </w:rPr>
+            </w:pPr>
+            <w:r>
+              <w:rPr>
+                <w:rFonts w:cstheme="minorHAnsi"/>
+                <w:sz w:val="20"/>
+                <w:szCs w:val="20"/>
               </w:rPr>
               <w:t>Submeter formulário</w:t>
             </w:r>
@@ -19870,7 +19893,6 @@
                 <w:numId w:val="10"/>
               </w:numPr>
               <w:spacing w:after="120" w:line="276" w:lineRule="auto"/>
-              <w:ind w:left="1168" w:hanging="360"/>
               <w:cnfStyle w:val="000000100000" w:firstRow="0" w:lastRow="0" w:firstColumn="0" w:lastColumn="0" w:oddVBand="0" w:evenVBand="0" w:oddHBand="1" w:evenHBand="0" w:firstRowFirstColumn="0" w:firstRowLastColumn="0" w:lastRowFirstColumn="0" w:lastRowLastColumn="0"/>
               <w:rPr>
                 <w:rFonts w:cstheme="minorHAnsi"/>
@@ -19892,7 +19914,7 @@
                 <w:sz w:val="20"/>
                 <w:szCs w:val="20"/>
               </w:rPr>
-              <w:t>(Nome, Inicio, Fim, Distancia, Sumario, Detalhes, Foto) forem válidos, redireciona para página …/trilhos/create</w:t>
+              <w:t>(Nome, Inicio, Fim, Distancia, Sumario, Detalhes, Foto) forem vál</w:t>
             </w:r>
             <w:r>
               <w:rPr>
@@ -19900,7 +19922,26 @@
                 <w:sz w:val="20"/>
                 <w:szCs w:val="20"/>
               </w:rPr>
+              <w:t>idos, redireciona para página …</w:t>
+            </w:r>
+            <w:r>
               <w:t xml:space="preserve"> </w:t>
+            </w:r>
+            <w:r>
+              <w:rPr>
+                <w:rFonts w:cstheme="minorHAnsi"/>
+                <w:sz w:val="20"/>
+                <w:szCs w:val="20"/>
+              </w:rPr>
+              <w:t>/TrilhoCRUD</w:t>
+            </w:r>
+            <w:r>
+              <w:rPr>
+                <w:rFonts w:cstheme="minorHAnsi"/>
+                <w:sz w:val="20"/>
+                <w:szCs w:val="20"/>
+              </w:rPr>
+              <w:t>/index</w:t>
             </w:r>
           </w:p>
           <w:p>
@@ -20088,7 +20129,42 @@
                 <w:sz w:val="20"/>
                 <w:szCs w:val="20"/>
               </w:rPr>
-              <w:t xml:space="preserve"> (redireciona para pagina …/trilhos/Edit/”id_trilho”)</w:t>
+              <w:t xml:space="preserve"> (redireciona para pagina …/</w:t>
+            </w:r>
+            <w:r>
+              <w:t xml:space="preserve"> </w:t>
+            </w:r>
+            <w:r>
+              <w:rPr>
+                <w:rFonts w:cstheme="minorHAnsi"/>
+                <w:sz w:val="20"/>
+                <w:szCs w:val="20"/>
+              </w:rPr>
+              <w:t xml:space="preserve">TrilhoCRUD </w:t>
+            </w:r>
+            <w:r>
+              <w:rPr>
+                <w:rFonts w:cstheme="minorHAnsi"/>
+                <w:sz w:val="20"/>
+                <w:szCs w:val="20"/>
+              </w:rPr>
+              <w:t>/Edit</w:t>
+            </w:r>
+            <w:r>
+              <w:rPr>
+                <w:rFonts w:cstheme="minorHAnsi"/>
+                <w:sz w:val="20"/>
+                <w:szCs w:val="20"/>
+              </w:rPr>
+              <w:t>ar</w:t>
+            </w:r>
+            <w:r>
+              <w:rPr>
+                <w:rFonts w:cstheme="minorHAnsi"/>
+                <w:sz w:val="20"/>
+                <w:szCs w:val="20"/>
+              </w:rPr>
+              <w:t>/”id_trilho”)</w:t>
             </w:r>
           </w:p>
           <w:p>
@@ -20563,46 +20639,6 @@
               </w:rPr>
               <w:t>Desativado</w:t>
             </w:r>
-            <w:r>
-              <w:rPr>
-                <w:rFonts w:cstheme="minorHAnsi"/>
-                <w:sz w:val="20"/>
-                <w:szCs w:val="20"/>
-              </w:rPr>
-              <w:t xml:space="preserve"> (por defeito est</w:t>
-            </w:r>
-            <w:r>
-              <w:rPr>
-                <w:rFonts w:cstheme="minorHAnsi"/>
-                <w:sz w:val="20"/>
-                <w:szCs w:val="20"/>
-              </w:rPr>
-              <w:t xml:space="preserve">á </w:t>
-            </w:r>
-            <w:r>
-              <w:rPr>
-                <w:rFonts w:cstheme="minorHAnsi"/>
-                <w:sz w:val="20"/>
-                <w:szCs w:val="20"/>
-              </w:rPr>
-              <w:t>“</w:t>
-            </w:r>
-            <w:r>
-              <w:rPr>
-                <w:rFonts w:cstheme="minorHAnsi"/>
-                <w:sz w:val="20"/>
-                <w:szCs w:val="20"/>
-              </w:rPr>
-              <w:t>uncheck</w:t>
-            </w:r>
-            <w:r>
-              <w:rPr>
-                <w:rFonts w:cstheme="minorHAnsi"/>
-                <w:sz w:val="20"/>
-                <w:szCs w:val="20"/>
-              </w:rPr>
-              <w:t>”)</w:t>
-            </w:r>
           </w:p>
           <w:p>
             <w:pPr>
@@ -20658,6 +20694,47 @@
                 <w:sz w:val="20"/>
                 <w:szCs w:val="20"/>
               </w:rPr>
+              <w:t>Selecionar</w:t>
+            </w:r>
+            <w:r>
+              <w:rPr>
+                <w:rFonts w:cstheme="minorHAnsi"/>
+                <w:sz w:val="20"/>
+                <w:szCs w:val="20"/>
+              </w:rPr>
+              <w:t xml:space="preserve"> </w:t>
+            </w:r>
+            <w:r>
+              <w:rPr>
+                <w:rFonts w:cstheme="minorHAnsi"/>
+                <w:b/>
+                <w:sz w:val="20"/>
+                <w:szCs w:val="20"/>
+              </w:rPr>
+              <w:t>Estado</w:t>
+            </w:r>
+          </w:p>
+          <w:p>
+            <w:pPr>
+              <w:pStyle w:val="PargrafodaLista"/>
+              <w:numPr>
+                <w:ilvl w:val="0"/>
+                <w:numId w:val="11"/>
+              </w:numPr>
+              <w:spacing w:line="276" w:lineRule="auto"/>
+              <w:cnfStyle w:val="000000000000" w:firstRow="0" w:lastRow="0" w:firstColumn="0" w:lastColumn="0" w:oddVBand="0" w:evenVBand="0" w:oddHBand="0" w:evenHBand="0" w:firstRowFirstColumn="0" w:firstRowLastColumn="0" w:lastRowFirstColumn="0" w:lastRowLastColumn="0"/>
+              <w:rPr>
+                <w:rFonts w:cstheme="minorHAnsi"/>
+                <w:sz w:val="20"/>
+                <w:szCs w:val="20"/>
+              </w:rPr>
+            </w:pPr>
+            <w:r>
+              <w:rPr>
+                <w:rFonts w:cstheme="minorHAnsi"/>
+                <w:sz w:val="20"/>
+                <w:szCs w:val="20"/>
+              </w:rPr>
               <w:t>Submeter formulário</w:t>
             </w:r>
           </w:p>
@@ -20682,7 +20759,39 @@
                 <w:sz w:val="20"/>
                 <w:szCs w:val="20"/>
               </w:rPr>
-              <w:t>Se campos (Nome, Inicio, Fim, Distancia, Sumario, Detalhes, Foto) forem válidos, redireciona para página …/trilhos/create.</w:t>
+              <w:t>Se campos (Nome, Inicio, Fim, Distancia, Sumario, Detalhes, Foto) forem válidos, redireciona para página …/</w:t>
+            </w:r>
+            <w:r>
+              <w:rPr>
+                <w:rFonts w:cstheme="minorHAnsi"/>
+                <w:sz w:val="20"/>
+                <w:szCs w:val="20"/>
+              </w:rPr>
+              <w:t xml:space="preserve"> TrilhoCRUD </w:t>
+            </w:r>
+            <w:r>
+              <w:rPr>
+                <w:rFonts w:cstheme="minorHAnsi"/>
+                <w:sz w:val="20"/>
+                <w:szCs w:val="20"/>
+              </w:rPr>
+              <w:t>/</w:t>
+            </w:r>
+            <w:r>
+              <w:rPr>
+                <w:rFonts w:cstheme="minorHAnsi"/>
+                <w:sz w:val="20"/>
+                <w:szCs w:val="20"/>
+              </w:rPr>
+              <w:t>index</w:t>
+            </w:r>
+            <w:r>
+              <w:rPr>
+                <w:rFonts w:cstheme="minorHAnsi"/>
+                <w:sz w:val="20"/>
+                <w:szCs w:val="20"/>
+              </w:rPr>
+              <w:t>.</w:t>
             </w:r>
           </w:p>
           <w:p>
@@ -20861,7 +20970,7 @@
                 <w:sz w:val="20"/>
                 <w:szCs w:val="20"/>
               </w:rPr>
-              <w:t xml:space="preserve"> na página …/trilhos</w:t>
+              <w:t xml:space="preserve"> a consultar</w:t>
             </w:r>
             <w:r>
               <w:rPr>
@@ -20869,6 +20978,22 @@
                 <w:sz w:val="20"/>
                 <w:szCs w:val="20"/>
               </w:rPr>
+              <w:t xml:space="preserve"> na página …/</w:t>
+            </w:r>
+            <w:r>
+              <w:rPr>
+                <w:rFonts w:cstheme="minorHAnsi"/>
+                <w:sz w:val="20"/>
+                <w:szCs w:val="20"/>
+              </w:rPr>
+              <w:t xml:space="preserve"> TrilhoCRUD </w:t>
+            </w:r>
+            <w:r>
+              <w:rPr>
+                <w:rFonts w:cstheme="minorHAnsi"/>
+                <w:sz w:val="20"/>
+                <w:szCs w:val="20"/>
+              </w:rPr>
               <w:t>/index</w:t>
             </w:r>
             <w:r>
@@ -20877,7 +21002,31 @@
                 <w:sz w:val="20"/>
                 <w:szCs w:val="20"/>
               </w:rPr>
-              <w:t xml:space="preserve"> (redireciona para pagina …/trilhos/Details/”id_trilho”).</w:t>
+              <w:t xml:space="preserve"> (redireciona para pagina …/</w:t>
+            </w:r>
+            <w:r>
+              <w:rPr>
+                <w:rFonts w:cstheme="minorHAnsi"/>
+                <w:sz w:val="20"/>
+                <w:szCs w:val="20"/>
+              </w:rPr>
+              <w:t xml:space="preserve"> TrilhoCRUD </w:t>
+            </w:r>
+            <w:r>
+              <w:rPr>
+                <w:rFonts w:cstheme="minorHAnsi"/>
+                <w:sz w:val="20"/>
+                <w:szCs w:val="20"/>
+              </w:rPr>
+              <w:t>/Detailhes</w:t>
+            </w:r>
+            <w:r>
+              <w:rPr>
+                <w:rFonts w:cstheme="minorHAnsi"/>
+                <w:sz w:val="20"/>
+                <w:szCs w:val="20"/>
+              </w:rPr>
+              <w:t>/”id_trilho”).</w:t>
             </w:r>
           </w:p>
           <w:p>
@@ -20901,6 +21050,7 @@
                 <w:sz w:val="20"/>
                 <w:szCs w:val="20"/>
               </w:rPr>
+              <w:lastRenderedPageBreak/>
               <w:t>O sistema mostra</w:t>
             </w:r>
             <w:r>
@@ -21054,6 +21204,14 @@
                 <w:sz w:val="20"/>
                 <w:szCs w:val="20"/>
               </w:rPr>
+              <w:t xml:space="preserve"> a desativar</w:t>
+            </w:r>
+            <w:r>
+              <w:rPr>
+                <w:rFonts w:cstheme="minorHAnsi"/>
+                <w:sz w:val="20"/>
+                <w:szCs w:val="20"/>
+              </w:rPr>
               <w:t xml:space="preserve"> na </w:t>
             </w:r>
             <w:r>
@@ -21070,7 +21228,7 @@
                 <w:sz w:val="20"/>
                 <w:szCs w:val="20"/>
               </w:rPr>
-              <w:t xml:space="preserve"> …/trilhos</w:t>
+              <w:t xml:space="preserve"> …/</w:t>
             </w:r>
             <w:r>
               <w:rPr>
@@ -21078,6 +21236,14 @@
                 <w:sz w:val="20"/>
                 <w:szCs w:val="20"/>
               </w:rPr>
+              <w:t xml:space="preserve"> TrilhoCRUD </w:t>
+            </w:r>
+            <w:r>
+              <w:rPr>
+                <w:rFonts w:cstheme="minorHAnsi"/>
+                <w:sz w:val="20"/>
+                <w:szCs w:val="20"/>
+              </w:rPr>
               <w:t>/índex</w:t>
             </w:r>
             <w:r>
@@ -21086,7 +21252,7 @@
                 <w:sz w:val="20"/>
                 <w:szCs w:val="20"/>
               </w:rPr>
-              <w:t xml:space="preserve"> (redireciona para pagina …/trilhos/delete/”id_trilho”)</w:t>
+              <w:t xml:space="preserve"> (redireciona para pagina …/</w:t>
             </w:r>
             <w:r>
               <w:rPr>
@@ -21094,16 +21260,23 @@
                 <w:sz w:val="20"/>
                 <w:szCs w:val="20"/>
               </w:rPr>
-              <w:t xml:space="preserve"> </w:t>
+              <w:t xml:space="preserve"> TrilhoCRUD </w:t>
             </w:r>
             <w:r>
               <w:rPr>
                 <w:rFonts w:cstheme="minorHAnsi"/>
-                <w:color w:val="FF0000"/>
-                <w:sz w:val="20"/>
-                <w:szCs w:val="20"/>
-              </w:rPr>
-              <w:t>(++++++++++ ver projeto)</w:t>
+                <w:sz w:val="20"/>
+                <w:szCs w:val="20"/>
+              </w:rPr>
+              <w:t>/desativar</w:t>
+            </w:r>
+            <w:r>
+              <w:rPr>
+                <w:rFonts w:cstheme="minorHAnsi"/>
+                <w:sz w:val="20"/>
+                <w:szCs w:val="20"/>
+              </w:rPr>
+              <w:t>/”id_trilho”)</w:t>
             </w:r>
           </w:p>
           <w:p>
@@ -21127,39 +21300,7 @@
                 <w:sz w:val="20"/>
                 <w:szCs w:val="20"/>
               </w:rPr>
-              <w:t>Fazer “check” no</w:t>
-            </w:r>
-            <w:r>
-              <w:rPr>
-                <w:rFonts w:cstheme="minorHAnsi"/>
-                <w:sz w:val="20"/>
-                <w:szCs w:val="20"/>
-              </w:rPr>
-              <w:t xml:space="preserve"> campo desativado</w:t>
-            </w:r>
-          </w:p>
-          <w:p>
-            <w:pPr>
-              <w:pStyle w:val="PargrafodaLista"/>
-              <w:numPr>
-                <w:ilvl w:val="0"/>
-                <w:numId w:val="12"/>
-              </w:numPr>
-              <w:spacing w:before="240" w:after="120" w:line="276" w:lineRule="auto"/>
-              <w:cnfStyle w:val="000000000000" w:firstRow="0" w:lastRow="0" w:firstColumn="0" w:lastColumn="0" w:oddVBand="0" w:evenVBand="0" w:oddHBand="0" w:evenHBand="0" w:firstRowFirstColumn="0" w:firstRowLastColumn="0" w:lastRowFirstColumn="0" w:lastRowLastColumn="0"/>
-              <w:rPr>
-                <w:rFonts w:cstheme="minorHAnsi"/>
-                <w:sz w:val="20"/>
-                <w:szCs w:val="20"/>
-              </w:rPr>
-            </w:pPr>
-            <w:r>
-              <w:rPr>
-                <w:rFonts w:cstheme="minorHAnsi"/>
-                <w:sz w:val="20"/>
-                <w:szCs w:val="20"/>
-              </w:rPr>
-              <w:t>Submeter alteração</w:t>
+              <w:t>Clicar botão Desativar</w:t>
             </w:r>
           </w:p>
         </w:tc>
@@ -21205,7 +21346,7 @@
           <w:lang w:val="pt-PT"/>
         </w:rPr>
       </w:pPr>
-      <w:bookmarkStart w:id="39" w:name="_Toc501812519"/>
+      <w:bookmarkStart w:id="38" w:name="_Toc501812519"/>
       <w:r>
         <w:rPr>
           <w:lang w:val="pt-PT"/>
@@ -21230,7 +21371,7 @@
         </w:rPr>
         <w:t xml:space="preserve"> participa</w:t>
       </w:r>
-      <w:bookmarkEnd w:id="39"/>
+      <w:bookmarkEnd w:id="38"/>
     </w:p>
     <w:p>
       <w:pPr>
@@ -21495,14 +21636,14 @@
           <w:lang w:val="pt-PT"/>
         </w:rPr>
       </w:pPr>
-      <w:bookmarkStart w:id="40" w:name="_Toc501812520"/>
+      <w:bookmarkStart w:id="39" w:name="_Toc501812520"/>
       <w:r>
         <w:rPr>
           <w:lang w:val="pt-PT"/>
         </w:rPr>
         <w:t>9.2 Classe Estado</w:t>
       </w:r>
-      <w:bookmarkEnd w:id="40"/>
+      <w:bookmarkEnd w:id="39"/>
     </w:p>
     <w:p>
       <w:pPr>
@@ -21522,7 +21663,7 @@
           <w:lang w:val="pt-PT"/>
         </w:rPr>
       </w:pPr>
-      <w:bookmarkStart w:id="41" w:name="_Toc501812521"/>
+      <w:bookmarkStart w:id="40" w:name="_Toc501812521"/>
       <w:r>
         <w:rPr>
           <w:lang w:val="pt-PT"/>
@@ -21541,7 +21682,7 @@
         </w:rPr>
         <w:t xml:space="preserve"> - classe Estado</w:t>
       </w:r>
-      <w:bookmarkEnd w:id="41"/>
+      <w:bookmarkEnd w:id="40"/>
     </w:p>
     <w:p>
       <w:pPr>
@@ -22117,12 +22258,11 @@
           <w:lang w:val="pt-PT"/>
         </w:rPr>
       </w:pPr>
-      <w:bookmarkStart w:id="42" w:name="_Toc501812522"/>
-      <w:r>
-        <w:rPr>
-          <w:lang w:val="pt-PT"/>
-        </w:rPr>
-        <w:lastRenderedPageBreak/>
+      <w:bookmarkStart w:id="41" w:name="_Toc501812522"/>
+      <w:r>
+        <w:rPr>
+          <w:lang w:val="pt-PT"/>
+        </w:rPr>
         <w:t>9.2.2. Operações</w:t>
       </w:r>
       <w:r>
@@ -22131,7 +22271,7 @@
         </w:rPr>
         <w:t xml:space="preserve"> - classe Estado</w:t>
       </w:r>
-      <w:bookmarkEnd w:id="42"/>
+      <w:bookmarkEnd w:id="41"/>
     </w:p>
     <w:p>
       <w:pPr>
@@ -22467,7 +22607,7 @@
           <w:lang w:val="pt-PT"/>
         </w:rPr>
       </w:pPr>
-      <w:bookmarkStart w:id="43" w:name="_Toc501812523"/>
+      <w:bookmarkStart w:id="42" w:name="_Toc501812523"/>
       <w:r>
         <w:rPr>
           <w:lang w:val="pt-PT"/>
@@ -22498,7 +22638,7 @@
         </w:rPr>
         <w:t xml:space="preserve"> participa</w:t>
       </w:r>
-      <w:bookmarkEnd w:id="43"/>
+      <w:bookmarkEnd w:id="42"/>
     </w:p>
     <w:p>
       <w:pPr>
@@ -22726,37 +22866,37 @@
           <w:lang w:val="pt-PT"/>
         </w:rPr>
       </w:pPr>
-      <w:bookmarkStart w:id="44" w:name="_Toc501812524"/>
+      <w:bookmarkStart w:id="43" w:name="_Toc501812524"/>
       <w:r>
         <w:rPr>
           <w:lang w:val="pt-PT"/>
         </w:rPr>
         <w:t>9.3. Classe EstadoTrilho</w:t>
       </w:r>
+      <w:bookmarkEnd w:id="43"/>
+    </w:p>
+    <w:p>
+      <w:pPr>
+        <w:rPr>
+          <w:lang w:val="pt-PT"/>
+        </w:rPr>
+      </w:pPr>
+    </w:p>
+    <w:p>
+      <w:pPr>
+        <w:pStyle w:val="Cabealho3"/>
+      </w:pPr>
+      <w:bookmarkStart w:id="44" w:name="_Toc501812525"/>
+      <w:r>
+        <w:rPr>
+          <w:lang w:val="pt-PT"/>
+        </w:rPr>
+        <w:t xml:space="preserve">9.3.1. Dicionário </w:t>
+      </w:r>
+      <w:r>
+        <w:t>Dados</w:t>
+      </w:r>
       <w:bookmarkEnd w:id="44"/>
-    </w:p>
-    <w:p>
-      <w:pPr>
-        <w:rPr>
-          <w:lang w:val="pt-PT"/>
-        </w:rPr>
-      </w:pPr>
-    </w:p>
-    <w:p>
-      <w:pPr>
-        <w:pStyle w:val="Cabealho3"/>
-      </w:pPr>
-      <w:bookmarkStart w:id="45" w:name="_Toc501812525"/>
-      <w:r>
-        <w:rPr>
-          <w:lang w:val="pt-PT"/>
-        </w:rPr>
-        <w:t xml:space="preserve">9.3.1. Dicionário </w:t>
-      </w:r>
-      <w:r>
-        <w:t>Dados</w:t>
-      </w:r>
-      <w:bookmarkEnd w:id="45"/>
     </w:p>
     <w:p/>
     <w:tbl>
@@ -23554,6 +23694,7 @@
                 <w:sz w:val="20"/>
                 <w:szCs w:val="20"/>
               </w:rPr>
+              <w:lastRenderedPageBreak/>
               <w:t>Data_Fim</w:t>
             </w:r>
           </w:p>
@@ -23718,13 +23859,20 @@
     <w:p>
       <w:pPr>
         <w:pStyle w:val="Cabealho3"/>
-      </w:pPr>
-      <w:bookmarkStart w:id="46" w:name="_Toc501812526"/>
-      <w:r>
-        <w:rPr>
-          <w:lang w:val="pt-PT"/>
-        </w:rPr>
-        <w:lastRenderedPageBreak/>
+        <w:rPr>
+          <w:lang w:val="pt-PT"/>
+        </w:rPr>
+      </w:pPr>
+      <w:bookmarkStart w:id="45" w:name="_Toc501812526"/>
+    </w:p>
+    <w:p>
+      <w:pPr>
+        <w:pStyle w:val="Cabealho3"/>
+      </w:pPr>
+      <w:r>
+        <w:rPr>
+          <w:lang w:val="pt-PT"/>
+        </w:rPr>
         <w:t>9.3.2. Operações</w:t>
       </w:r>
       <w:r>
@@ -23733,29 +23881,16 @@
         </w:rPr>
         <w:t xml:space="preserve"> - classe EstadoTrilho</w:t>
       </w:r>
+      <w:bookmarkEnd w:id="45"/>
+    </w:p>
+    <w:p>
+      <w:pPr>
+        <w:rPr>
+          <w:lang w:val="pt-PT"/>
+        </w:rPr>
+      </w:pPr>
+      <w:bookmarkStart w:id="46" w:name="_GoBack"/>
       <w:bookmarkEnd w:id="46"/>
-    </w:p>
-    <w:p>
-      <w:pPr>
-        <w:rPr>
-          <w:color w:val="FF0000"/>
-          <w:lang w:val="pt-PT"/>
-        </w:rPr>
-      </w:pPr>
-      <w:r>
-        <w:rPr>
-          <w:color w:val="FF0000"/>
-          <w:lang w:val="pt-PT"/>
-        </w:rPr>
-        <w:t>(implementar primeiro para perceber)</w:t>
-      </w:r>
-    </w:p>
-    <w:p>
-      <w:pPr>
-        <w:rPr>
-          <w:lang w:val="pt-PT"/>
-        </w:rPr>
-      </w:pPr>
     </w:p>
     <w:tbl>
       <w:tblPr>
@@ -24943,6 +25078,7 @@
                 <w:szCs w:val="20"/>
                 <w:lang w:val="en-US"/>
               </w:rPr>
+              <w:lastRenderedPageBreak/>
               <w:t>Observação</w:t>
             </w:r>
           </w:p>
@@ -25116,7 +25252,6 @@
         <w:rPr>
           <w:lang w:val="pt-PT"/>
         </w:rPr>
-        <w:lastRenderedPageBreak/>
         <w:t>9.4.2. Operações</w:t>
       </w:r>
       <w:r>
@@ -30444,7 +30579,7 @@
           <w:rPr>
             <w:noProof/>
           </w:rPr>
-          <w:t>30</w:t>
+          <w:t>34</w:t>
         </w:r>
         <w:r>
           <w:rPr>
@@ -34012,7 +34147,7 @@
 </file>
 
 <file path=customXml/itemProps1.xml><?xml version="1.0" encoding="utf-8"?>
-<ds:datastoreItem xmlns:ds="http://schemas.openxmlformats.org/officeDocument/2006/customXml" ds:itemID="{C371E25C-96D9-4C73-9B96-91ACDB43EAB4}">
+<ds:datastoreItem xmlns:ds="http://schemas.openxmlformats.org/officeDocument/2006/customXml" ds:itemID="{67B89A49-F2F0-49AC-B682-2C30D305E85E}">
   <ds:schemaRefs>
     <ds:schemaRef ds:uri="http://schemas.openxmlformats.org/officeDocument/2006/bibliography"/>
   </ds:schemaRefs>

</xml_diff>

<commit_message>
Relatorio com notas retiradas no gabinete da profª
</commit_message>
<xml_diff>
--- a/doc/relatorio.docx
+++ b/doc/relatorio.docx
@@ -11244,7 +11244,7 @@
           <w:lang w:val="pt-PT"/>
         </w:rPr>
         <w:pict w14:anchorId="6135AF19">
-          <v:shape id="_x0000_i1025" type="#_x0000_t75" style="width:451pt;height:279.85pt">
+          <v:shape id="_x0000_i1025" type="#_x0000_t75" style="width:450.75pt;height:279.75pt">
             <v:imagedata r:id="rId12" o:title="Diagrama Sequencia - Criar Trilho"/>
           </v:shape>
         </w:pict>
@@ -16919,6 +16919,7 @@
         <w:t xml:space="preserve">Diagrama de Classes </w:t>
       </w:r>
       <w:commentRangeStart w:id="64"/>
+      <w:commentRangeStart w:id="65"/>
       <w:r>
         <w:rPr>
           <w:lang w:val="pt-PT"/>
@@ -16936,20 +16937,40 @@
       </w:r>
       <w:bookmarkEnd w:id="62"/>
       <w:bookmarkEnd w:id="63"/>
-    </w:p>
-    <w:p>
-      <w:pPr>
-        <w:rPr>
-          <w:lang w:val="pt-PT"/>
-        </w:rPr>
-      </w:pPr>
-    </w:p>
-    <w:p>
-      <w:pPr>
-        <w:rPr>
-          <w:lang w:val="pt-PT"/>
-        </w:rPr>
-      </w:pPr>
+      <w:commentRangeEnd w:id="65"/>
+      <w:r>
+        <w:rPr>
+          <w:rStyle w:val="Refdecomentrio"/>
+          <w:rFonts w:asciiTheme="minorHAnsi" w:eastAsiaTheme="minorHAnsi" w:hAnsiTheme="minorHAnsi" w:cstheme="minorBidi"/>
+          <w:color w:val="auto"/>
+        </w:rPr>
+        <w:commentReference w:id="65"/>
+      </w:r>
+    </w:p>
+    <w:p>
+      <w:pPr>
+        <w:tabs>
+          <w:tab w:val="left" w:pos="2422"/>
+        </w:tabs>
+        <w:rPr>
+          <w:lang w:val="pt-PT"/>
+        </w:rPr>
+      </w:pPr>
+      <w:r>
+        <w:rPr>
+          <w:lang w:val="pt-PT"/>
+        </w:rPr>
+        <w:tab/>
+      </w:r>
+    </w:p>
+    <w:p>
+      <w:pPr>
+        <w:rPr>
+          <w:lang w:val="pt-PT"/>
+        </w:rPr>
+      </w:pPr>
+      <w:bookmarkStart w:id="66" w:name="_GoBack"/>
+      <w:commentRangeStart w:id="67"/>
       <w:r>
         <w:rPr>
           <w:noProof/>
@@ -17004,6 +17025,14 @@
           </wp:inline>
         </w:drawing>
       </w:r>
+      <w:bookmarkEnd w:id="66"/>
+      <w:commentRangeEnd w:id="67"/>
+      <w:r>
+        <w:rPr>
+          <w:rStyle w:val="Refdecomentrio"/>
+        </w:rPr>
+        <w:commentReference w:id="67"/>
+      </w:r>
     </w:p>
     <w:p>
       <w:pPr>
@@ -17018,8 +17047,8 @@
         </w:rPr>
         <w:br w:type="page"/>
       </w:r>
-      <w:bookmarkStart w:id="65" w:name="_Toc503091379"/>
-      <w:bookmarkStart w:id="66" w:name="_Toc503091452"/>
+      <w:bookmarkStart w:id="68" w:name="_Toc503091379"/>
+      <w:bookmarkStart w:id="69" w:name="_Toc503091452"/>
       <w:r>
         <w:rPr>
           <w:lang w:val="pt-PT"/>
@@ -17051,8 +17080,8 @@
         </w:rPr>
         <w:t>classes</w:t>
       </w:r>
-      <w:bookmarkEnd w:id="65"/>
-      <w:bookmarkEnd w:id="66"/>
+      <w:bookmarkEnd w:id="68"/>
+      <w:bookmarkEnd w:id="69"/>
     </w:p>
     <w:p>
       <w:pPr>
@@ -17068,8 +17097,8 @@
           <w:lang w:val="pt-PT"/>
         </w:rPr>
       </w:pPr>
-      <w:bookmarkStart w:id="67" w:name="_Toc503091380"/>
-      <w:bookmarkStart w:id="68" w:name="_Toc503091453"/>
+      <w:bookmarkStart w:id="70" w:name="_Toc503091380"/>
+      <w:bookmarkStart w:id="71" w:name="_Toc503091453"/>
       <w:r>
         <w:rPr>
           <w:lang w:val="pt-PT"/>
@@ -17082,8 +17111,8 @@
         </w:rPr>
         <w:t>rilho</w:t>
       </w:r>
-      <w:bookmarkEnd w:id="67"/>
-      <w:bookmarkEnd w:id="68"/>
+      <w:bookmarkEnd w:id="70"/>
+      <w:bookmarkEnd w:id="71"/>
     </w:p>
     <w:p>
       <w:pPr>
@@ -17099,8 +17128,8 @@
           <w:lang w:val="pt-PT"/>
         </w:rPr>
       </w:pPr>
-      <w:bookmarkStart w:id="69" w:name="_Toc503091381"/>
-      <w:bookmarkStart w:id="70" w:name="_Toc503091454"/>
+      <w:bookmarkStart w:id="72" w:name="_Toc503091381"/>
+      <w:bookmarkStart w:id="73" w:name="_Toc503091454"/>
       <w:r>
         <w:rPr>
           <w:lang w:val="pt-PT"/>
@@ -17119,8 +17148,8 @@
         </w:rPr>
         <w:t xml:space="preserve">- classe Trilho </w:t>
       </w:r>
-      <w:bookmarkEnd w:id="69"/>
-      <w:bookmarkEnd w:id="70"/>
+      <w:bookmarkEnd w:id="72"/>
+      <w:bookmarkEnd w:id="73"/>
     </w:p>
     <w:p>
       <w:pPr>
@@ -19396,8 +19425,8 @@
           <w:lang w:val="pt-PT"/>
         </w:rPr>
       </w:pPr>
-      <w:bookmarkStart w:id="71" w:name="_Toc503091382"/>
-      <w:bookmarkStart w:id="72" w:name="_Toc503091455"/>
+      <w:bookmarkStart w:id="74" w:name="_Toc503091382"/>
+      <w:bookmarkStart w:id="75" w:name="_Toc503091455"/>
       <w:r>
         <w:rPr>
           <w:lang w:val="pt-PT"/>
@@ -19423,8 +19452,8 @@
         </w:rPr>
         <w:t>classe Trilho</w:t>
       </w:r>
-      <w:bookmarkEnd w:id="71"/>
-      <w:bookmarkEnd w:id="72"/>
+      <w:bookmarkEnd w:id="74"/>
+      <w:bookmarkEnd w:id="75"/>
       <w:r>
         <w:rPr>
           <w:color w:val="FF0000"/>
@@ -21107,6 +21136,42 @@
             <w:r>
               <w:rPr>
                 <w:rFonts w:cstheme="minorHAnsi"/>
+                <w:b/>
+                <w:color w:val="FF0000"/>
+                <w:sz w:val="20"/>
+                <w:szCs w:val="20"/>
+              </w:rPr>
+              <w:t>Seleccionar Estado</w:t>
+            </w:r>
+            <w:r>
+              <w:rPr>
+                <w:rFonts w:cstheme="minorHAnsi"/>
+                <w:b/>
+                <w:color w:val="FF0000"/>
+                <w:sz w:val="20"/>
+                <w:szCs w:val="20"/>
+              </w:rPr>
+              <w:t xml:space="preserve"> (altera DataFim…) </w:t>
+            </w:r>
+          </w:p>
+          <w:p>
+            <w:pPr>
+              <w:pStyle w:val="PargrafodaLista"/>
+              <w:numPr>
+                <w:ilvl w:val="0"/>
+                <w:numId w:val="11"/>
+              </w:numPr>
+              <w:spacing w:line="276" w:lineRule="auto"/>
+              <w:cnfStyle w:val="000000000000" w:firstRow="0" w:lastRow="0" w:firstColumn="0" w:lastColumn="0" w:oddVBand="0" w:evenVBand="0" w:oddHBand="0" w:evenHBand="0" w:firstRowFirstColumn="0" w:firstRowLastColumn="0" w:lastRowFirstColumn="0" w:lastRowLastColumn="0"/>
+              <w:rPr>
+                <w:rFonts w:cstheme="minorHAnsi"/>
+                <w:sz w:val="20"/>
+                <w:szCs w:val="20"/>
+              </w:rPr>
+            </w:pPr>
+            <w:r>
+              <w:rPr>
+                <w:rFonts w:cstheme="minorHAnsi"/>
                 <w:sz w:val="20"/>
                 <w:szCs w:val="20"/>
               </w:rPr>
@@ -21166,7 +21231,14 @@
                 <w:sz w:val="20"/>
                 <w:szCs w:val="20"/>
               </w:rPr>
-              <w:pgNum/>
+              <w:t>I</w:t>
+            </w:r>
+            <w:r>
+              <w:rPr>
+                <w:rFonts w:cstheme="minorHAnsi"/>
+                <w:sz w:val="20"/>
+                <w:szCs w:val="20"/>
+              </w:rPr>
               <w:t>ndex</w:t>
             </w:r>
             <w:r>
@@ -21235,6 +21307,7 @@
                 <w:sz w:val="20"/>
                 <w:szCs w:val="20"/>
               </w:rPr>
+              <w:lastRenderedPageBreak/>
               <w:t>Consultar()</w:t>
             </w:r>
           </w:p>
@@ -21338,7 +21411,6 @@
                 <w:sz w:val="20"/>
                 <w:szCs w:val="20"/>
               </w:rPr>
-              <w:lastRenderedPageBreak/>
               <w:t xml:space="preserve">Selecionar </w:t>
             </w:r>
             <w:r>
@@ -21379,7 +21451,14 @@
                 <w:sz w:val="20"/>
                 <w:szCs w:val="20"/>
               </w:rPr>
-              <w:pgNum/>
+              <w:t>I</w:t>
+            </w:r>
+            <w:r>
+              <w:rPr>
+                <w:rFonts w:cstheme="minorHAnsi"/>
+                <w:sz w:val="20"/>
+                <w:szCs w:val="20"/>
+              </w:rPr>
               <w:t>ndex</w:t>
             </w:r>
             <w:r>
@@ -21456,15 +21535,6 @@
                 <w:szCs w:val="20"/>
               </w:rPr>
               <w:t>detalhes do trilho (Nome, Inicio, Fim, Distancia, Sumario, Detalhes, Foto, Desativado,Dificuldade e histórico dos Estados do trilho: Nome, DataInicio, DataFim)</w:t>
-            </w:r>
-            <w:r>
-              <w:rPr>
-                <w:rFonts w:cstheme="minorHAnsi"/>
-                <w:color w:val="FF0000"/>
-                <w:sz w:val="20"/>
-                <w:szCs w:val="20"/>
-              </w:rPr>
-              <w:t xml:space="preserve"> ??</w:t>
             </w:r>
           </w:p>
         </w:tc>
@@ -21497,7 +21567,6 @@
                 <w:sz w:val="20"/>
                 <w:szCs w:val="20"/>
               </w:rPr>
-              <w:lastRenderedPageBreak/>
               <w:t>Desativar</w:t>
             </w:r>
             <w:r>
@@ -21593,7 +21662,15 @@
                 <w:sz w:val="20"/>
                 <w:szCs w:val="20"/>
               </w:rPr>
-              <w:t>/índex (redireciona para pagina …/</w:t>
+              <w:t>/I</w:t>
+            </w:r>
+            <w:r>
+              <w:rPr>
+                <w:rFonts w:cstheme="minorHAnsi"/>
+                <w:sz w:val="20"/>
+                <w:szCs w:val="20"/>
+              </w:rPr>
+              <w:t>ndex (redireciona para pagina …/</w:t>
             </w:r>
             <w:r>
               <w:rPr>
@@ -21657,7 +21734,7 @@
                 <w:sz w:val="20"/>
                 <w:szCs w:val="20"/>
               </w:rPr>
-              <w:t xml:space="preserve">Sistema redirecciona para pagina: </w:t>
+              <w:t>Sistema redirecciona para pagina: …/</w:t>
             </w:r>
             <w:r>
               <w:rPr>
@@ -21665,7 +21742,7 @@
                 <w:sz w:val="20"/>
                 <w:szCs w:val="20"/>
               </w:rPr>
-              <w:t>…/</w:t>
+              <w:t xml:space="preserve"> TrilhoCRUD </w:t>
             </w:r>
             <w:r>
               <w:rPr>
@@ -21673,7 +21750,7 @@
                 <w:sz w:val="20"/>
                 <w:szCs w:val="20"/>
               </w:rPr>
-              <w:t xml:space="preserve"> TrilhoCRUD </w:t>
+              <w:t>/I</w:t>
             </w:r>
             <w:r>
               <w:rPr>
@@ -21681,15 +21758,7 @@
                 <w:sz w:val="20"/>
                 <w:szCs w:val="20"/>
               </w:rPr>
-              <w:t>/índex</w:t>
-            </w:r>
-            <w:r>
-              <w:rPr>
-                <w:rFonts w:cstheme="minorHAnsi"/>
-                <w:sz w:val="20"/>
-                <w:szCs w:val="20"/>
-              </w:rPr>
-              <w:t xml:space="preserve"> e mostra registo do Trilho desativado a vermelho com campo </w:t>
+              <w:t xml:space="preserve">ndex e mostra registo do Trilho desativado a vermelho com campo </w:t>
             </w:r>
             <w:r>
               <w:rPr>
@@ -21752,8 +21821,8 @@
           <w:lang w:val="pt-PT"/>
         </w:rPr>
       </w:pPr>
-      <w:bookmarkStart w:id="73" w:name="_Toc503091383"/>
-      <w:bookmarkStart w:id="74" w:name="_Toc503091456"/>
+      <w:bookmarkStart w:id="76" w:name="_Toc503091383"/>
+      <w:bookmarkStart w:id="77" w:name="_Toc503091456"/>
       <w:r>
         <w:rPr>
           <w:lang w:val="pt-PT"/>
@@ -21778,8 +21847,8 @@
         </w:rPr>
         <w:t xml:space="preserve"> participa</w:t>
       </w:r>
-      <w:bookmarkEnd w:id="73"/>
-      <w:bookmarkEnd w:id="74"/>
+      <w:bookmarkEnd w:id="76"/>
+      <w:bookmarkEnd w:id="77"/>
     </w:p>
     <w:p>
       <w:pPr>
@@ -22037,16 +22106,16 @@
           <w:lang w:val="pt-PT"/>
         </w:rPr>
       </w:pPr>
-      <w:bookmarkStart w:id="75" w:name="_Toc503091384"/>
-      <w:bookmarkStart w:id="76" w:name="_Toc503091457"/>
+      <w:bookmarkStart w:id="78" w:name="_Toc503091384"/>
+      <w:bookmarkStart w:id="79" w:name="_Toc503091457"/>
       <w:r>
         <w:rPr>
           <w:lang w:val="pt-PT"/>
         </w:rPr>
         <w:t>9.2 Classe Estado</w:t>
       </w:r>
-      <w:bookmarkEnd w:id="75"/>
-      <w:bookmarkEnd w:id="76"/>
+      <w:bookmarkEnd w:id="78"/>
+      <w:bookmarkEnd w:id="79"/>
     </w:p>
     <w:p>
       <w:pPr>
@@ -22066,8 +22135,8 @@
           <w:lang w:val="pt-PT"/>
         </w:rPr>
       </w:pPr>
-      <w:bookmarkStart w:id="77" w:name="_Toc503091385"/>
-      <w:bookmarkStart w:id="78" w:name="_Toc503091458"/>
+      <w:bookmarkStart w:id="80" w:name="_Toc503091385"/>
+      <w:bookmarkStart w:id="81" w:name="_Toc503091458"/>
       <w:r>
         <w:rPr>
           <w:lang w:val="pt-PT"/>
@@ -22086,8 +22155,8 @@
         </w:rPr>
         <w:t xml:space="preserve"> - classe Estado</w:t>
       </w:r>
-      <w:bookmarkEnd w:id="77"/>
-      <w:bookmarkEnd w:id="78"/>
+      <w:bookmarkEnd w:id="80"/>
+      <w:bookmarkEnd w:id="81"/>
     </w:p>
     <w:p>
       <w:pPr>
@@ -22664,8 +22733,8 @@
           <w:lang w:val="pt-PT"/>
         </w:rPr>
       </w:pPr>
-      <w:bookmarkStart w:id="79" w:name="_Toc503091386"/>
-      <w:bookmarkStart w:id="80" w:name="_Toc503091459"/>
+      <w:bookmarkStart w:id="82" w:name="_Toc503091386"/>
+      <w:bookmarkStart w:id="83" w:name="_Toc503091459"/>
       <w:r>
         <w:rPr>
           <w:lang w:val="pt-PT"/>
@@ -22678,8 +22747,8 @@
         </w:rPr>
         <w:t xml:space="preserve"> - classe Estado</w:t>
       </w:r>
-      <w:bookmarkEnd w:id="79"/>
-      <w:bookmarkEnd w:id="80"/>
+      <w:bookmarkEnd w:id="82"/>
+      <w:bookmarkEnd w:id="83"/>
     </w:p>
     <w:p>
       <w:pPr>
@@ -22693,14 +22762,14 @@
           <w:color w:val="FF0000"/>
           <w:lang w:val="pt-PT"/>
         </w:rPr>
-        <w:t>(não sei se vou ter tempo de implementar – perg. A profª</w:t>
+        <w:t>(não sei se vou ter temp</w:t>
       </w:r>
       <w:r>
         <w:rPr>
           <w:color w:val="FF0000"/>
           <w:lang w:val="pt-PT"/>
         </w:rPr>
-        <w:t xml:space="preserve"> - </w:t>
+        <w:t xml:space="preserve">o de implementar </w:t>
       </w:r>
       <w:r>
         <w:rPr>
@@ -22722,14 +22791,7 @@
           <w:color w:val="FF0000"/>
           <w:lang w:val="pt-PT"/>
         </w:rPr>
-        <w:t>Que faço?</w:t>
-      </w:r>
-      <w:r>
-        <w:rPr>
-          <w:color w:val="FF0000"/>
-          <w:lang w:val="pt-PT"/>
-        </w:rPr>
-        <w:t xml:space="preserve"> A descrição abaixo seria exatamente o que se esperaria se fizesse o CRUD do Estado.</w:t>
+        <w:t>Que faço? A descrição abaixo seria exatamente o que se esperaria se fizesse o CRUD do Estado.</w:t>
       </w:r>
     </w:p>
     <w:p>
@@ -22811,7 +22873,15 @@
                 <w:sz w:val="20"/>
                 <w:szCs w:val="20"/>
               </w:rPr>
-              <w:t>Consultar()</w:t>
+              <w:t>Ler</w:t>
+            </w:r>
+            <w:r>
+              <w:rPr>
+                <w:rFonts w:cstheme="minorHAnsi"/>
+                <w:sz w:val="20"/>
+                <w:szCs w:val="20"/>
+              </w:rPr>
+              <w:t>()</w:t>
             </w:r>
           </w:p>
         </w:tc>
@@ -22842,7 +22912,7 @@
                 <w:sz w:val="20"/>
                 <w:szCs w:val="20"/>
               </w:rPr>
-              <w:t>Operação que permite consultar</w:t>
+              <w:t xml:space="preserve">Operação que permite </w:t>
             </w:r>
             <w:r>
               <w:rPr>
@@ -22850,159 +22920,23 @@
                 <w:sz w:val="20"/>
                 <w:szCs w:val="20"/>
               </w:rPr>
-              <w:t xml:space="preserve"> os dados de um determinado Estado:</w:t>
-            </w:r>
-          </w:p>
-          <w:p>
-            <w:pPr>
-              <w:pStyle w:val="PargrafodaLista"/>
-              <w:numPr>
-                <w:ilvl w:val="0"/>
-                <w:numId w:val="13"/>
-              </w:numPr>
-              <w:spacing w:after="120" w:line="276" w:lineRule="auto"/>
-              <w:cnfStyle w:val="000000100000" w:firstRow="0" w:lastRow="0" w:firstColumn="0" w:lastColumn="0" w:oddVBand="0" w:evenVBand="0" w:oddHBand="1" w:evenHBand="0" w:firstRowFirstColumn="0" w:firstRowLastColumn="0" w:lastRowFirstColumn="0" w:lastRowLastColumn="0"/>
+              <w:t>ler os dados dos</w:t>
+            </w:r>
+            <w:r>
               <w:rPr>
                 <w:rFonts w:cstheme="minorHAnsi"/>
                 <w:sz w:val="20"/>
                 <w:szCs w:val="20"/>
               </w:rPr>
-            </w:pPr>
+              <w:t xml:space="preserve"> </w:t>
+            </w:r>
             <w:r>
               <w:rPr>
                 <w:rFonts w:cstheme="minorHAnsi"/>
                 <w:sz w:val="20"/>
                 <w:szCs w:val="20"/>
               </w:rPr>
-              <w:t xml:space="preserve">Selecionar </w:t>
-            </w:r>
-            <w:r>
-              <w:rPr>
-                <w:rFonts w:cstheme="minorHAnsi"/>
-                <w:sz w:val="20"/>
-                <w:szCs w:val="20"/>
-              </w:rPr>
-              <w:t>estado</w:t>
-            </w:r>
-            <w:r>
-              <w:rPr>
-                <w:rFonts w:cstheme="minorHAnsi"/>
-                <w:sz w:val="20"/>
-                <w:szCs w:val="20"/>
-              </w:rPr>
-              <w:t xml:space="preserve"> na página …/</w:t>
-            </w:r>
-            <w:r>
-              <w:rPr>
-                <w:rFonts w:cstheme="minorHAnsi"/>
-                <w:sz w:val="20"/>
-                <w:szCs w:val="20"/>
-              </w:rPr>
-              <w:t>estado</w:t>
-            </w:r>
-            <w:r>
-              <w:rPr>
-                <w:rFonts w:cstheme="minorHAnsi"/>
-                <w:sz w:val="20"/>
-                <w:szCs w:val="20"/>
-              </w:rPr>
-              <w:t>/index</w:t>
-            </w:r>
-            <w:r>
-              <w:rPr>
-                <w:rFonts w:cstheme="minorHAnsi"/>
-                <w:sz w:val="20"/>
-                <w:szCs w:val="20"/>
-              </w:rPr>
-              <w:t xml:space="preserve"> (redireciona para pagina …/</w:t>
-            </w:r>
-            <w:r>
-              <w:rPr>
-                <w:rFonts w:cstheme="minorHAnsi"/>
-                <w:sz w:val="20"/>
-                <w:szCs w:val="20"/>
-              </w:rPr>
-              <w:t xml:space="preserve"> estado </w:t>
-            </w:r>
-            <w:r>
-              <w:rPr>
-                <w:rFonts w:cstheme="minorHAnsi"/>
-                <w:sz w:val="20"/>
-                <w:szCs w:val="20"/>
-              </w:rPr>
-              <w:t>/Details/”id_</w:t>
-            </w:r>
-            <w:r>
-              <w:rPr>
-                <w:rFonts w:cstheme="minorHAnsi"/>
-                <w:sz w:val="20"/>
-                <w:szCs w:val="20"/>
-              </w:rPr>
-              <w:t xml:space="preserve"> estado</w:t>
-            </w:r>
-            <w:r>
-              <w:rPr>
-                <w:rFonts w:cstheme="minorHAnsi"/>
-                <w:sz w:val="20"/>
-                <w:szCs w:val="20"/>
-              </w:rPr>
-              <w:t>”).</w:t>
-            </w:r>
-            <w:r>
-              <w:rPr>
-                <w:rFonts w:cstheme="minorHAnsi"/>
-                <w:sz w:val="20"/>
-                <w:szCs w:val="20"/>
-              </w:rPr>
-              <w:t xml:space="preserve"> </w:t>
-            </w:r>
-          </w:p>
-          <w:p>
-            <w:pPr>
-              <w:pStyle w:val="PargrafodaLista"/>
-              <w:numPr>
-                <w:ilvl w:val="0"/>
-                <w:numId w:val="13"/>
-              </w:numPr>
-              <w:spacing w:before="240" w:after="120" w:line="276" w:lineRule="auto"/>
-              <w:cnfStyle w:val="000000100000" w:firstRow="0" w:lastRow="0" w:firstColumn="0" w:lastColumn="0" w:oddVBand="0" w:evenVBand="0" w:oddHBand="1" w:evenHBand="0" w:firstRowFirstColumn="0" w:firstRowLastColumn="0" w:lastRowFirstColumn="0" w:lastRowLastColumn="0"/>
-              <w:rPr>
-                <w:rFonts w:cstheme="minorHAnsi"/>
-                <w:sz w:val="20"/>
-                <w:szCs w:val="20"/>
-              </w:rPr>
-            </w:pPr>
-            <w:r>
-              <w:rPr>
-                <w:rFonts w:cstheme="minorHAnsi"/>
-                <w:sz w:val="20"/>
-                <w:szCs w:val="20"/>
-              </w:rPr>
-              <w:t xml:space="preserve">O sistema mostra </w:t>
-            </w:r>
-            <w:r>
-              <w:rPr>
-                <w:rFonts w:cstheme="minorHAnsi"/>
-                <w:sz w:val="20"/>
-                <w:szCs w:val="20"/>
-              </w:rPr>
-              <w:t xml:space="preserve">detalhes do </w:t>
-            </w:r>
-            <w:r>
-              <w:rPr>
-                <w:rFonts w:cstheme="minorHAnsi"/>
-                <w:sz w:val="20"/>
-                <w:szCs w:val="20"/>
-              </w:rPr>
-              <w:t>estado</w:t>
-            </w:r>
-            <w:r>
-              <w:rPr>
-                <w:rFonts w:cstheme="minorHAnsi"/>
-                <w:sz w:val="20"/>
-                <w:szCs w:val="20"/>
-              </w:rPr>
-              <w:t>.</w:t>
+              <w:t>Estados existentes com o objectivo de editar, criar e ver detalhes.</w:t>
             </w:r>
           </w:p>
         </w:tc>
@@ -23037,8 +22971,8 @@
           <w:lang w:val="pt-PT"/>
         </w:rPr>
       </w:pPr>
-      <w:bookmarkStart w:id="81" w:name="_Toc503091387"/>
-      <w:bookmarkStart w:id="82" w:name="_Toc503091460"/>
+      <w:bookmarkStart w:id="84" w:name="_Toc503091387"/>
+      <w:bookmarkStart w:id="85" w:name="_Toc503091460"/>
       <w:r>
         <w:rPr>
           <w:lang w:val="pt-PT"/>
@@ -23069,8 +23003,8 @@
         </w:rPr>
         <w:t xml:space="preserve"> participa</w:t>
       </w:r>
-      <w:bookmarkEnd w:id="81"/>
-      <w:bookmarkEnd w:id="82"/>
+      <w:bookmarkEnd w:id="84"/>
+      <w:bookmarkEnd w:id="85"/>
     </w:p>
     <w:p>
       <w:pPr>
@@ -23293,16 +23227,16 @@
           <w:lang w:val="pt-PT"/>
         </w:rPr>
       </w:pPr>
-      <w:bookmarkStart w:id="83" w:name="_Toc503091388"/>
-      <w:bookmarkStart w:id="84" w:name="_Toc503091461"/>
+      <w:bookmarkStart w:id="86" w:name="_Toc503091388"/>
+      <w:bookmarkStart w:id="87" w:name="_Toc503091461"/>
       <w:r>
         <w:rPr>
           <w:lang w:val="pt-PT"/>
         </w:rPr>
         <w:t>9.3. Classe EstadoTrilho</w:t>
       </w:r>
-      <w:bookmarkEnd w:id="83"/>
-      <w:bookmarkEnd w:id="84"/>
+      <w:bookmarkEnd w:id="86"/>
+      <w:bookmarkEnd w:id="87"/>
     </w:p>
     <w:p>
       <w:pPr>
@@ -23315,8 +23249,8 @@
       <w:pPr>
         <w:pStyle w:val="Cabealho3"/>
       </w:pPr>
-      <w:bookmarkStart w:id="85" w:name="_Toc503091389"/>
-      <w:bookmarkStart w:id="86" w:name="_Toc503091462"/>
+      <w:bookmarkStart w:id="88" w:name="_Toc503091389"/>
+      <w:bookmarkStart w:id="89" w:name="_Toc503091462"/>
       <w:r>
         <w:rPr>
           <w:lang w:val="pt-PT"/>
@@ -23326,8 +23260,8 @@
       <w:r>
         <w:t>Dados</w:t>
       </w:r>
-      <w:bookmarkEnd w:id="85"/>
-      <w:bookmarkEnd w:id="86"/>
+      <w:bookmarkEnd w:id="88"/>
+      <w:bookmarkEnd w:id="89"/>
     </w:p>
     <w:p>
       <w:pPr>
@@ -23415,6 +23349,7 @@
               <w:jc w:val="center"/>
             </w:pPr>
             <w:r>
+              <w:lastRenderedPageBreak/>
               <w:t>Nome do campo</w:t>
             </w:r>
           </w:p>
@@ -23528,7 +23463,15 @@
                 <w:sz w:val="20"/>
                 <w:szCs w:val="20"/>
               </w:rPr>
-              <w:t>ID_Estado(PK,FK)</w:t>
+              <w:t>ID_Estado(</w:t>
+            </w:r>
+            <w:r>
+              <w:rPr>
+                <w:rFonts w:cstheme="minorHAnsi"/>
+                <w:sz w:val="20"/>
+                <w:szCs w:val="20"/>
+              </w:rPr>
+              <w:t>FK)</w:t>
             </w:r>
           </w:p>
         </w:tc>
@@ -23737,7 +23680,15 @@
                 <w:sz w:val="20"/>
                 <w:szCs w:val="20"/>
               </w:rPr>
-              <w:t>ID_Trilho(PK,FK)</w:t>
+              <w:t>ID_Trilho(</w:t>
+            </w:r>
+            <w:r>
+              <w:rPr>
+                <w:rFonts w:cstheme="minorHAnsi"/>
+                <w:sz w:val="20"/>
+                <w:szCs w:val="20"/>
+              </w:rPr>
+              <w:t>FK)</w:t>
             </w:r>
           </w:p>
         </w:tc>
@@ -24345,8 +24296,8 @@
           <w:lang w:val="pt-PT"/>
         </w:rPr>
       </w:pPr>
-      <w:bookmarkStart w:id="87" w:name="_Toc503091390"/>
-      <w:bookmarkStart w:id="88" w:name="_Toc503091463"/>
+      <w:bookmarkStart w:id="90" w:name="_Toc503091390"/>
+      <w:bookmarkStart w:id="91" w:name="_Toc503091463"/>
     </w:p>
     <w:p>
       <w:pPr>
@@ -24372,8 +24323,8 @@
         </w:rPr>
         <w:t xml:space="preserve"> - classe EstadoTrilho</w:t>
       </w:r>
-      <w:bookmarkEnd w:id="87"/>
-      <w:bookmarkEnd w:id="88"/>
+      <w:bookmarkEnd w:id="90"/>
+      <w:bookmarkEnd w:id="91"/>
     </w:p>
     <w:p>
       <w:pPr>
@@ -24412,37 +24363,7 @@
           <w:szCs w:val="20"/>
           <w:lang w:val="pt-PT"/>
         </w:rPr>
-        <w:t>Estado</w:t>
-      </w:r>
-      <w:r>
-        <w:rPr>
-          <w:rFonts w:cstheme="minorHAnsi"/>
-          <w:color w:val="FF0000"/>
-          <w:sz w:val="20"/>
-          <w:szCs w:val="20"/>
-          <w:lang w:val="pt-PT"/>
-        </w:rPr>
-        <w:t xml:space="preserve"> do</w:t>
-      </w:r>
-      <w:r>
-        <w:rPr>
-          <w:rFonts w:cstheme="minorHAnsi"/>
-          <w:color w:val="FF0000"/>
-          <w:sz w:val="20"/>
-          <w:szCs w:val="20"/>
-          <w:lang w:val="pt-PT"/>
-        </w:rPr>
-        <w:t>Trilho</w:t>
-      </w:r>
-      <w:r>
-        <w:rPr>
-          <w:rFonts w:cstheme="minorHAnsi"/>
-          <w:color w:val="FF0000"/>
-          <w:sz w:val="20"/>
-          <w:szCs w:val="20"/>
-          <w:lang w:val="pt-PT"/>
-        </w:rPr>
-        <w:t xml:space="preserve"> que seleccionei e não todos</w:t>
+        <w:t>Estado doTrilho que seleccionei e não todos</w:t>
       </w:r>
       <w:r>
         <w:rPr>
@@ -24682,7 +24603,23 @@
                 <w:sz w:val="20"/>
                 <w:szCs w:val="20"/>
               </w:rPr>
-              <w:t>Consultar()</w:t>
+              <w:t>Ler</w:t>
+            </w:r>
+            <w:r>
+              <w:rPr>
+                <w:rFonts w:cstheme="minorHAnsi"/>
+                <w:sz w:val="20"/>
+                <w:szCs w:val="20"/>
+              </w:rPr>
+              <w:t xml:space="preserve"> </w:t>
+            </w:r>
+            <w:r>
+              <w:rPr>
+                <w:rFonts w:cstheme="minorHAnsi"/>
+                <w:sz w:val="20"/>
+                <w:szCs w:val="20"/>
+              </w:rPr>
+              <w:t>()</w:t>
             </w:r>
           </w:p>
         </w:tc>
@@ -24721,55 +24658,31 @@
                 <w:sz w:val="20"/>
                 <w:szCs w:val="20"/>
               </w:rPr>
-              <w:t>EstadoTrilho</w:t>
-            </w:r>
-          </w:p>
-          <w:p>
-            <w:pPr>
-              <w:pStyle w:val="PargrafodaLista"/>
-              <w:numPr>
-                <w:ilvl w:val="0"/>
-                <w:numId w:val="16"/>
-              </w:numPr>
-              <w:spacing w:before="240" w:after="120" w:line="276" w:lineRule="auto"/>
-              <w:cnfStyle w:val="000000000000" w:firstRow="0" w:lastRow="0" w:firstColumn="0" w:lastColumn="0" w:oddVBand="0" w:evenVBand="0" w:oddHBand="0" w:evenHBand="0" w:firstRowFirstColumn="0" w:firstRowLastColumn="0" w:lastRowFirstColumn="0" w:lastRowLastColumn="0"/>
+              <w:t>Estado</w:t>
+            </w:r>
+            <w:r>
               <w:rPr>
                 <w:rFonts w:cstheme="minorHAnsi"/>
                 <w:sz w:val="20"/>
                 <w:szCs w:val="20"/>
               </w:rPr>
-            </w:pPr>
+              <w:t xml:space="preserve">s de um determinado </w:t>
+            </w:r>
             <w:r>
               <w:rPr>
                 <w:rFonts w:cstheme="minorHAnsi"/>
                 <w:sz w:val="20"/>
                 <w:szCs w:val="20"/>
               </w:rPr>
-              <w:t>,,,</w:t>
-            </w:r>
-          </w:p>
-          <w:p>
-            <w:pPr>
-              <w:pStyle w:val="PargrafodaLista"/>
-              <w:numPr>
-                <w:ilvl w:val="0"/>
-                <w:numId w:val="16"/>
-              </w:numPr>
-              <w:spacing w:before="240" w:after="120" w:line="276" w:lineRule="auto"/>
-              <w:cnfStyle w:val="000000000000" w:firstRow="0" w:lastRow="0" w:firstColumn="0" w:lastColumn="0" w:oddVBand="0" w:evenVBand="0" w:oddHBand="0" w:evenHBand="0" w:firstRowFirstColumn="0" w:firstRowLastColumn="0" w:lastRowFirstColumn="0" w:lastRowLastColumn="0"/>
+              <w:t>Trilho</w:t>
+            </w:r>
+            <w:r>
               <w:rPr>
                 <w:rFonts w:cstheme="minorHAnsi"/>
                 <w:sz w:val="20"/>
                 <w:szCs w:val="20"/>
               </w:rPr>
-            </w:pPr>
-            <w:r>
-              <w:rPr>
-                <w:rFonts w:cstheme="minorHAnsi"/>
-                <w:sz w:val="20"/>
-                <w:szCs w:val="20"/>
-              </w:rPr>
-              <w:t>,,,</w:t>
+              <w:t xml:space="preserve"> (todas as datas em que o Trilho mudou de Estado)</w:t>
             </w:r>
           </w:p>
         </w:tc>
@@ -24804,8 +24717,8 @@
           <w:lang w:val="pt-PT"/>
         </w:rPr>
       </w:pPr>
-      <w:bookmarkStart w:id="89" w:name="_Toc503091391"/>
-      <w:bookmarkStart w:id="90" w:name="_Toc503091464"/>
+      <w:bookmarkStart w:id="92" w:name="_Toc503091391"/>
+      <w:bookmarkStart w:id="93" w:name="_Toc503091464"/>
       <w:r>
         <w:rPr>
           <w:lang w:val="pt-PT"/>
@@ -24830,8 +24743,8 @@
         </w:rPr>
         <w:t xml:space="preserve"> participa</w:t>
       </w:r>
-      <w:bookmarkEnd w:id="89"/>
-      <w:bookmarkEnd w:id="90"/>
+      <w:bookmarkEnd w:id="92"/>
+      <w:bookmarkEnd w:id="93"/>
     </w:p>
     <w:p>
       <w:pPr>
@@ -25035,16 +24948,16 @@
           <w:lang w:val="pt-PT"/>
         </w:rPr>
       </w:pPr>
-      <w:bookmarkStart w:id="91" w:name="_Toc503091392"/>
-      <w:bookmarkStart w:id="92" w:name="_Toc503091465"/>
+      <w:bookmarkStart w:id="94" w:name="_Toc503091392"/>
+      <w:bookmarkStart w:id="95" w:name="_Toc503091465"/>
       <w:r>
         <w:rPr>
           <w:lang w:val="pt-PT"/>
         </w:rPr>
         <w:t>9.4. Classe Dificuldade</w:t>
       </w:r>
-      <w:bookmarkEnd w:id="91"/>
-      <w:bookmarkEnd w:id="92"/>
+      <w:bookmarkEnd w:id="94"/>
+      <w:bookmarkEnd w:id="95"/>
     </w:p>
     <w:p>
       <w:pPr>
@@ -25060,8 +24973,8 @@
           <w:lang w:val="pt-PT"/>
         </w:rPr>
       </w:pPr>
-      <w:bookmarkStart w:id="93" w:name="_Toc503091393"/>
-      <w:bookmarkStart w:id="94" w:name="_Toc503091466"/>
+      <w:bookmarkStart w:id="96" w:name="_Toc503091393"/>
+      <w:bookmarkStart w:id="97" w:name="_Toc503091466"/>
       <w:r>
         <w:rPr>
           <w:lang w:val="pt-PT"/>
@@ -25080,8 +24993,8 @@
         </w:rPr>
         <w:t xml:space="preserve"> - classe Dificuldade</w:t>
       </w:r>
-      <w:bookmarkEnd w:id="93"/>
-      <w:bookmarkEnd w:id="94"/>
+      <w:bookmarkEnd w:id="96"/>
+      <w:bookmarkEnd w:id="97"/>
     </w:p>
     <w:p>
       <w:pPr>
@@ -25821,8 +25734,8 @@
           <w:lang w:val="pt-PT"/>
         </w:rPr>
       </w:pPr>
-      <w:bookmarkStart w:id="95" w:name="_Toc503091394"/>
-      <w:bookmarkStart w:id="96" w:name="_Toc503091467"/>
+      <w:bookmarkStart w:id="98" w:name="_Toc503091394"/>
+      <w:bookmarkStart w:id="99" w:name="_Toc503091467"/>
     </w:p>
     <w:p>
       <w:pPr>
@@ -25851,8 +25764,8 @@
         </w:rPr>
         <w:t xml:space="preserve"> - classe Dificuldade</w:t>
       </w:r>
-      <w:bookmarkEnd w:id="95"/>
-      <w:bookmarkEnd w:id="96"/>
+      <w:bookmarkEnd w:id="98"/>
+      <w:bookmarkEnd w:id="99"/>
     </w:p>
     <w:p>
       <w:pPr>
@@ -25866,64 +25779,58 @@
           <w:color w:val="FF0000"/>
           <w:lang w:val="pt-PT"/>
         </w:rPr>
-        <w:t>(não sei se vou ter tempo de implementar – perg. A profª</w:t>
+        <w:t>(não sei se vou ter temp</w:t>
       </w:r>
       <w:r>
         <w:rPr>
           <w:color w:val="FF0000"/>
           <w:lang w:val="pt-PT"/>
         </w:rPr>
-        <w:t xml:space="preserve"> - </w:t>
-      </w:r>
+        <w:t xml:space="preserve">o de </w:t>
+      </w:r>
+      <w:commentRangeStart w:id="100"/>
       <w:r>
         <w:rPr>
           <w:color w:val="FF0000"/>
           <w:lang w:val="pt-PT"/>
         </w:rPr>
-        <w:t>- signif. fazer novo scaffolding)</w:t>
-      </w:r>
-    </w:p>
-    <w:p>
-      <w:pPr>
+        <w:t>implementar</w:t>
+      </w:r>
+      <w:commentRangeEnd w:id="100"/>
+      <w:r>
+        <w:rPr>
+          <w:rStyle w:val="Refdecomentrio"/>
+        </w:rPr>
+        <w:commentReference w:id="100"/>
+      </w:r>
+      <w:r>
         <w:rPr>
           <w:color w:val="FF0000"/>
           <w:lang w:val="pt-PT"/>
         </w:rPr>
-      </w:pPr>
+        <w:t xml:space="preserve"> –</w:t>
+      </w:r>
       <w:r>
         <w:rPr>
           <w:color w:val="FF0000"/>
           <w:lang w:val="pt-PT"/>
         </w:rPr>
-        <w:t>Que faço? A descrição abaixo seria exatamente o que se esperaria s</w:t>
-      </w:r>
-      <w:r>
+        <w:t xml:space="preserve"> signif. fazer novo scaffolding)</w:t>
+      </w:r>
+    </w:p>
+    <w:p>
+      <w:pPr>
         <w:rPr>
           <w:color w:val="FF0000"/>
           <w:lang w:val="pt-PT"/>
         </w:rPr>
-        <w:t>e fizesse o CRUD da</w:t>
-      </w:r>
+      </w:pPr>
       <w:r>
         <w:rPr>
           <w:color w:val="FF0000"/>
           <w:lang w:val="pt-PT"/>
         </w:rPr>
-        <w:t xml:space="preserve"> </w:t>
-      </w:r>
-      <w:r>
-        <w:rPr>
-          <w:color w:val="FF0000"/>
-          <w:lang w:val="pt-PT"/>
-        </w:rPr>
-        <w:t>Dificuldade</w:t>
-      </w:r>
-      <w:r>
-        <w:rPr>
-          <w:color w:val="FF0000"/>
-          <w:lang w:val="pt-PT"/>
-        </w:rPr>
-        <w:t>.</w:t>
+        <w:t>Que faço? A descrição abaixo seria exatamente o que se esperaria se fizesse o CRUD da Dificuldade.</w:t>
       </w:r>
     </w:p>
     <w:p>
@@ -26241,8 +26148,8 @@
           <w:lang w:val="pt-PT"/>
         </w:rPr>
       </w:pPr>
-      <w:bookmarkStart w:id="97" w:name="_Toc503091395"/>
-      <w:bookmarkStart w:id="98" w:name="_Toc503091468"/>
+      <w:bookmarkStart w:id="101" w:name="_Toc503091395"/>
+      <w:bookmarkStart w:id="102" w:name="_Toc503091468"/>
       <w:r>
         <w:rPr>
           <w:lang w:val="pt-PT"/>
@@ -26267,8 +26174,8 @@
         </w:rPr>
         <w:t xml:space="preserve"> participa</w:t>
       </w:r>
-      <w:bookmarkEnd w:id="97"/>
-      <w:bookmarkEnd w:id="98"/>
+      <w:bookmarkEnd w:id="101"/>
+      <w:bookmarkEnd w:id="102"/>
     </w:p>
     <w:p>
       <w:pPr>
@@ -26474,12 +26381,13 @@
           <w:lang w:val="pt-PT"/>
         </w:rPr>
       </w:pPr>
-      <w:bookmarkStart w:id="99" w:name="_Toc503091396"/>
-      <w:bookmarkStart w:id="100" w:name="_Toc503091469"/>
-      <w:r>
-        <w:rPr>
-          <w:lang w:val="pt-PT"/>
-        </w:rPr>
+      <w:bookmarkStart w:id="103" w:name="_Toc503091396"/>
+      <w:bookmarkStart w:id="104" w:name="_Toc503091469"/>
+      <w:r>
+        <w:rPr>
+          <w:lang w:val="pt-PT"/>
+        </w:rPr>
+        <w:lastRenderedPageBreak/>
         <w:t>9.5. Classe</w:t>
       </w:r>
       <w:r>
@@ -26488,8 +26396,8 @@
         </w:rPr>
         <w:t xml:space="preserve"> Turista</w:t>
       </w:r>
-      <w:bookmarkEnd w:id="99"/>
-      <w:bookmarkEnd w:id="100"/>
+      <w:bookmarkEnd w:id="103"/>
+      <w:bookmarkEnd w:id="104"/>
     </w:p>
     <w:p>
       <w:pPr>
@@ -26498,16 +26406,16 @@
           <w:lang w:val="pt-PT"/>
         </w:rPr>
       </w:pPr>
-      <w:bookmarkStart w:id="101" w:name="_Toc503091397"/>
-      <w:bookmarkStart w:id="102" w:name="_Toc503091470"/>
+      <w:bookmarkStart w:id="105" w:name="_Toc503091397"/>
+      <w:bookmarkStart w:id="106" w:name="_Toc503091470"/>
       <w:r>
         <w:rPr>
           <w:lang w:val="pt-PT"/>
         </w:rPr>
         <w:t>9.5.1. Dicionário de dados</w:t>
       </w:r>
-      <w:bookmarkEnd w:id="101"/>
-      <w:bookmarkEnd w:id="102"/>
+      <w:bookmarkEnd w:id="105"/>
+      <w:bookmarkEnd w:id="106"/>
     </w:p>
     <w:p>
       <w:pPr>
@@ -27973,14 +27881,14 @@
           <w:lang w:val="pt-PT"/>
         </w:rPr>
       </w:pPr>
-      <w:bookmarkStart w:id="103" w:name="_Toc503091471"/>
+      <w:bookmarkStart w:id="107" w:name="_Toc503091471"/>
       <w:r>
         <w:rPr>
           <w:lang w:val="pt-PT"/>
         </w:rPr>
         <w:t>9.5.1.1. Algoritmo de validação do NIF</w:t>
       </w:r>
-      <w:bookmarkEnd w:id="103"/>
+      <w:bookmarkEnd w:id="107"/>
     </w:p>
     <w:p>
       <w:pPr>
@@ -28155,7 +28063,6 @@
           <w:b/>
           <w:lang w:val="pt-PT"/>
         </w:rPr>
-        <w:lastRenderedPageBreak/>
         <w:t>2.</w:t>
       </w:r>
       <w:r>
@@ -28277,16 +28184,16 @@
           <w:lang w:val="pt-PT"/>
         </w:rPr>
       </w:pPr>
-      <w:bookmarkStart w:id="104" w:name="_Toc503091398"/>
-      <w:bookmarkStart w:id="105" w:name="_Toc503091472"/>
+      <w:bookmarkStart w:id="108" w:name="_Toc503091398"/>
+      <w:bookmarkStart w:id="109" w:name="_Toc503091472"/>
       <w:r>
         <w:rPr>
           <w:lang w:val="pt-PT"/>
         </w:rPr>
         <w:t>9.5.2. Operações da classe</w:t>
       </w:r>
-      <w:bookmarkEnd w:id="104"/>
-      <w:bookmarkEnd w:id="105"/>
+      <w:bookmarkEnd w:id="108"/>
+      <w:bookmarkEnd w:id="109"/>
     </w:p>
     <w:p>
       <w:pPr>
@@ -28671,16 +28578,16 @@
           <w:lang w:val="pt-PT"/>
         </w:rPr>
       </w:pPr>
-      <w:bookmarkStart w:id="106" w:name="_Toc503091399"/>
-      <w:bookmarkStart w:id="107" w:name="_Toc503091473"/>
+      <w:bookmarkStart w:id="110" w:name="_Toc503091399"/>
+      <w:bookmarkStart w:id="111" w:name="_Toc503091473"/>
       <w:r>
         <w:rPr>
           <w:lang w:val="pt-PT"/>
         </w:rPr>
         <w:t>9.6. Classe Guia</w:t>
       </w:r>
-      <w:bookmarkEnd w:id="106"/>
-      <w:bookmarkEnd w:id="107"/>
+      <w:bookmarkEnd w:id="110"/>
+      <w:bookmarkEnd w:id="111"/>
     </w:p>
     <w:p>
       <w:pPr>
@@ -28689,16 +28596,16 @@
           <w:lang w:val="pt-PT"/>
         </w:rPr>
       </w:pPr>
-      <w:bookmarkStart w:id="108" w:name="_Toc503091400"/>
-      <w:bookmarkStart w:id="109" w:name="_Toc503091474"/>
+      <w:bookmarkStart w:id="112" w:name="_Toc503091400"/>
+      <w:bookmarkStart w:id="113" w:name="_Toc503091474"/>
       <w:r>
         <w:rPr>
           <w:lang w:val="pt-PT"/>
         </w:rPr>
         <w:t>9.6.1. Dicionário de dados</w:t>
       </w:r>
-      <w:bookmarkEnd w:id="108"/>
-      <w:bookmarkEnd w:id="109"/>
+      <w:bookmarkEnd w:id="112"/>
+      <w:bookmarkEnd w:id="113"/>
     </w:p>
     <w:p>
       <w:pPr>
@@ -29788,16 +29695,16 @@
           <w:lang w:val="pt-PT"/>
         </w:rPr>
       </w:pPr>
-      <w:bookmarkStart w:id="110" w:name="_Toc503091401"/>
-      <w:bookmarkStart w:id="111" w:name="_Toc503091475"/>
+      <w:bookmarkStart w:id="114" w:name="_Toc503091401"/>
+      <w:bookmarkStart w:id="115" w:name="_Toc503091475"/>
       <w:r>
         <w:rPr>
           <w:lang w:val="pt-PT"/>
         </w:rPr>
         <w:t>9.6.2. Operações da classe</w:t>
       </w:r>
-      <w:bookmarkEnd w:id="110"/>
-      <w:bookmarkEnd w:id="111"/>
+      <w:bookmarkEnd w:id="114"/>
+      <w:bookmarkEnd w:id="115"/>
     </w:p>
     <w:p>
       <w:pPr>
@@ -29879,7 +29786,6 @@
                 <w:sz w:val="20"/>
                 <w:szCs w:val="20"/>
               </w:rPr>
-              <w:lastRenderedPageBreak/>
               <w:t>Consultar()</w:t>
             </w:r>
           </w:p>
@@ -30117,6 +30023,7 @@
                 <w:sz w:val="20"/>
                 <w:szCs w:val="20"/>
               </w:rPr>
+              <w:lastRenderedPageBreak/>
               <w:t>Actualizar()</w:t>
             </w:r>
           </w:p>
@@ -31348,8 +31255,8 @@
           <w:lang w:val="pt-PT"/>
         </w:rPr>
       </w:pPr>
-      <w:bookmarkStart w:id="112" w:name="_Toc503091402"/>
-      <w:bookmarkStart w:id="113" w:name="_Toc503091476"/>
+      <w:bookmarkStart w:id="116" w:name="_Toc503091402"/>
+      <w:bookmarkStart w:id="117" w:name="_Toc503091476"/>
       <w:r>
         <w:rPr>
           <w:lang w:val="pt-PT"/>
@@ -31381,8 +31288,8 @@
         </w:rPr>
         <w:t>Físicos</w:t>
       </w:r>
-      <w:bookmarkEnd w:id="112"/>
-      <w:bookmarkEnd w:id="113"/>
+      <w:bookmarkEnd w:id="116"/>
+      <w:bookmarkEnd w:id="117"/>
     </w:p>
     <w:p>
       <w:pPr>
@@ -31398,8 +31305,8 @@
           <w:lang w:val="pt-PT"/>
         </w:rPr>
       </w:pPr>
-      <w:bookmarkStart w:id="114" w:name="_Toc503091403"/>
-      <w:bookmarkStart w:id="115" w:name="_Toc503091477"/>
+      <w:bookmarkStart w:id="118" w:name="_Toc503091403"/>
+      <w:bookmarkStart w:id="119" w:name="_Toc503091477"/>
       <w:r>
         <w:rPr>
           <w:lang w:val="pt-PT"/>
@@ -31448,8 +31355,8 @@
         </w:rPr>
         <w:t>CRUD Trilho</w:t>
       </w:r>
-      <w:bookmarkEnd w:id="114"/>
-      <w:bookmarkEnd w:id="115"/>
+      <w:bookmarkEnd w:id="118"/>
+      <w:bookmarkEnd w:id="119"/>
     </w:p>
     <w:p>
       <w:pPr>
@@ -31690,8 +31597,8 @@
           <w:lang w:val="pt-PT"/>
         </w:rPr>
       </w:pPr>
-      <w:bookmarkStart w:id="116" w:name="_Toc503091404"/>
-      <w:bookmarkStart w:id="117" w:name="_Toc503091478"/>
+      <w:bookmarkStart w:id="120" w:name="_Toc503091404"/>
+      <w:bookmarkStart w:id="121" w:name="_Toc503091478"/>
       <w:r>
         <w:rPr>
           <w:lang w:val="pt-PT"/>
@@ -31729,24 +31636,24 @@
         </w:rPr>
         <w:t xml:space="preserve">CRUD </w:t>
       </w:r>
-      <w:commentRangeStart w:id="118"/>
+      <w:commentRangeStart w:id="122"/>
       <w:r>
         <w:rPr>
           <w:lang w:val="pt-PT"/>
         </w:rPr>
         <w:t>Trilho</w:t>
       </w:r>
-      <w:commentRangeEnd w:id="118"/>
+      <w:commentRangeEnd w:id="122"/>
       <w:r>
         <w:rPr>
           <w:rStyle w:val="Refdecomentrio"/>
           <w:rFonts w:asciiTheme="minorHAnsi" w:eastAsiaTheme="minorHAnsi" w:hAnsiTheme="minorHAnsi" w:cstheme="minorBidi"/>
           <w:color w:val="auto"/>
         </w:rPr>
-        <w:commentReference w:id="118"/>
-      </w:r>
-      <w:bookmarkEnd w:id="116"/>
-      <w:bookmarkEnd w:id="117"/>
+        <w:commentReference w:id="122"/>
+      </w:r>
+      <w:bookmarkEnd w:id="120"/>
+      <w:bookmarkEnd w:id="121"/>
     </w:p>
     <w:p>
       <w:pPr>
@@ -31891,8 +31798,6 @@
         </w:rPr>
         <w:t>O QUE FALTA FAZER?</w:t>
       </w:r>
-      <w:bookmarkStart w:id="119" w:name="_GoBack"/>
-      <w:bookmarkEnd w:id="119"/>
     </w:p>
     <w:p>
       <w:pPr>
@@ -31957,8 +31862,8 @@
           <w:lang w:val="pt-PT"/>
         </w:rPr>
       </w:pPr>
-      <w:bookmarkStart w:id="120" w:name="_Toc503091405"/>
-      <w:bookmarkStart w:id="121" w:name="_Toc503091479"/>
+      <w:bookmarkStart w:id="123" w:name="_Toc503091405"/>
+      <w:bookmarkStart w:id="124" w:name="_Toc503091479"/>
       <w:r>
         <w:rPr>
           <w:lang w:val="pt-PT"/>
@@ -31990,8 +31895,8 @@
         </w:rPr>
         <w:t xml:space="preserve"> de Estados</w:t>
       </w:r>
-      <w:bookmarkEnd w:id="120"/>
-      <w:bookmarkEnd w:id="121"/>
+      <w:bookmarkEnd w:id="123"/>
+      <w:bookmarkEnd w:id="124"/>
     </w:p>
     <w:p>
       <w:pPr>
@@ -32007,8 +31912,8 @@
           <w:lang w:val="pt-PT"/>
         </w:rPr>
       </w:pPr>
-      <w:bookmarkStart w:id="122" w:name="_Toc503091406"/>
-      <w:bookmarkStart w:id="123" w:name="_Toc503091480"/>
+      <w:bookmarkStart w:id="125" w:name="_Toc503091406"/>
+      <w:bookmarkStart w:id="126" w:name="_Toc503091480"/>
       <w:r>
         <w:rPr>
           <w:lang w:val="pt-PT"/>
@@ -32027,8 +31932,8 @@
         </w:rPr>
         <w:t>Avaliar Trilho</w:t>
       </w:r>
-      <w:bookmarkEnd w:id="122"/>
-      <w:bookmarkEnd w:id="123"/>
+      <w:bookmarkEnd w:id="125"/>
+      <w:bookmarkEnd w:id="126"/>
     </w:p>
     <w:p>
       <w:pPr>
@@ -32188,8 +32093,8 @@
           <w:lang w:val="pt-PT"/>
         </w:rPr>
       </w:pPr>
-      <w:bookmarkStart w:id="124" w:name="_Toc503091407"/>
-      <w:bookmarkStart w:id="125" w:name="_Toc503091481"/>
+      <w:bookmarkStart w:id="127" w:name="_Toc503091407"/>
+      <w:bookmarkStart w:id="128" w:name="_Toc503091481"/>
       <w:r>
         <w:rPr>
           <w:lang w:val="pt-PT"/>
@@ -32209,8 +32114,8 @@
         </w:rPr>
         <w:t>Avaliar Serviço</w:t>
       </w:r>
-      <w:bookmarkEnd w:id="124"/>
-      <w:bookmarkEnd w:id="125"/>
+      <w:bookmarkEnd w:id="127"/>
+      <w:bookmarkEnd w:id="128"/>
     </w:p>
     <w:p>
       <w:pPr>
@@ -32378,8 +32283,8 @@
           <w:lang w:val="pt-PT"/>
         </w:rPr>
       </w:pPr>
-      <w:bookmarkStart w:id="126" w:name="_Toc503091408"/>
-      <w:bookmarkStart w:id="127" w:name="_Toc503091482"/>
+      <w:bookmarkStart w:id="129" w:name="_Toc503091408"/>
+      <w:bookmarkStart w:id="130" w:name="_Toc503091482"/>
       <w:r>
         <w:rPr>
           <w:lang w:val="pt-PT"/>
@@ -32393,8 +32298,8 @@
         </w:rPr>
         <w:t>. Protótipo</w:t>
       </w:r>
-      <w:bookmarkEnd w:id="126"/>
-      <w:bookmarkEnd w:id="127"/>
+      <w:bookmarkEnd w:id="129"/>
+      <w:bookmarkEnd w:id="130"/>
     </w:p>
     <w:p>
       <w:pPr>
@@ -32410,8 +32315,8 @@
           <w:lang w:val="pt-PT"/>
         </w:rPr>
       </w:pPr>
-      <w:bookmarkStart w:id="128" w:name="_Toc503091409"/>
-      <w:bookmarkStart w:id="129" w:name="_Toc503091483"/>
+      <w:bookmarkStart w:id="131" w:name="_Toc503091409"/>
+      <w:bookmarkStart w:id="132" w:name="_Toc503091483"/>
       <w:r>
         <w:rPr>
           <w:lang w:val="pt-PT"/>
@@ -32430,8 +32335,8 @@
         </w:rPr>
         <w:t>Consultar Trilho</w:t>
       </w:r>
-      <w:bookmarkEnd w:id="128"/>
-      <w:bookmarkEnd w:id="129"/>
+      <w:bookmarkEnd w:id="131"/>
+      <w:bookmarkEnd w:id="132"/>
     </w:p>
     <w:p>
       <w:pPr>
@@ -32515,8 +32420,8 @@
           <w:lang w:val="pt-PT"/>
         </w:rPr>
       </w:pPr>
-      <w:bookmarkStart w:id="130" w:name="_Toc503091410"/>
-      <w:bookmarkStart w:id="131" w:name="_Toc503091484"/>
+      <w:bookmarkStart w:id="133" w:name="_Toc503091410"/>
+      <w:bookmarkStart w:id="134" w:name="_Toc503091484"/>
       <w:r>
         <w:rPr>
           <w:lang w:val="pt-PT"/>
@@ -32535,8 +32440,8 @@
         </w:rPr>
         <w:t>Criar Trilho</w:t>
       </w:r>
-      <w:bookmarkEnd w:id="130"/>
-      <w:bookmarkEnd w:id="131"/>
+      <w:bookmarkEnd w:id="133"/>
+      <w:bookmarkEnd w:id="134"/>
     </w:p>
     <w:p>
       <w:pPr>
@@ -32655,8 +32560,8 @@
           <w:lang w:val="pt-PT"/>
         </w:rPr>
       </w:pPr>
-      <w:bookmarkStart w:id="132" w:name="_Toc503091411"/>
-      <w:bookmarkStart w:id="133" w:name="_Toc503091485"/>
+      <w:bookmarkStart w:id="135" w:name="_Toc503091411"/>
+      <w:bookmarkStart w:id="136" w:name="_Toc503091485"/>
       <w:r>
         <w:rPr>
           <w:lang w:val="pt-PT"/>
@@ -32682,8 +32587,8 @@
         </w:rPr>
         <w:t>. Protótipo do Interface de Inserção de Questões de Avaliação</w:t>
       </w:r>
-      <w:bookmarkEnd w:id="132"/>
-      <w:bookmarkEnd w:id="133"/>
+      <w:bookmarkEnd w:id="135"/>
+      <w:bookmarkEnd w:id="136"/>
     </w:p>
     <w:p>
       <w:pPr>
@@ -32756,8 +32661,8 @@
           <w:lang w:val="pt-PT"/>
         </w:rPr>
       </w:pPr>
-      <w:bookmarkStart w:id="134" w:name="_Toc503091412"/>
-      <w:bookmarkStart w:id="135" w:name="_Toc503091486"/>
+      <w:bookmarkStart w:id="137" w:name="_Toc503091412"/>
+      <w:bookmarkStart w:id="138" w:name="_Toc503091486"/>
       <w:r>
         <w:rPr>
           <w:lang w:val="pt-PT"/>
@@ -32788,8 +32693,8 @@
         </w:rPr>
         <w:t>Avaliação</w:t>
       </w:r>
-      <w:bookmarkEnd w:id="134"/>
-      <w:bookmarkEnd w:id="135"/>
+      <w:bookmarkEnd w:id="137"/>
+      <w:bookmarkEnd w:id="138"/>
     </w:p>
     <w:p>
       <w:pPr>
@@ -32872,8 +32777,8 @@
           <w:lang w:val="pt-PT"/>
         </w:rPr>
       </w:pPr>
-      <w:bookmarkStart w:id="136" w:name="_Toc503091413"/>
-      <w:bookmarkStart w:id="137" w:name="_Toc503091487"/>
+      <w:bookmarkStart w:id="139" w:name="_Toc503091413"/>
+      <w:bookmarkStart w:id="140" w:name="_Toc503091487"/>
       <w:r>
         <w:rPr>
           <w:lang w:val="pt-PT"/>
@@ -32893,8 +32798,8 @@
         </w:rPr>
         <w:t>Fases do trabalho e tempos utilizados</w:t>
       </w:r>
-      <w:bookmarkEnd w:id="136"/>
-      <w:bookmarkEnd w:id="137"/>
+      <w:bookmarkEnd w:id="139"/>
+      <w:bookmarkEnd w:id="140"/>
     </w:p>
     <w:p>
       <w:pPr>
@@ -36076,7 +35981,98 @@
       </w:r>
     </w:p>
   </w:comment>
-  <w:comment w:id="118" w:author="Utilizador do Windows" w:date="2017-12-22T12:34:00Z" w:initials="UdW">
+  <w:comment w:id="65" w:author="Utilizador do Windows" w:date="2018-01-09T10:47:00Z" w:initials="UdW">
+    <w:p>
+      <w:pPr>
+        <w:pStyle w:val="Textodecomentrio"/>
+        <w:rPr>
+          <w:lang w:val="pt-PT"/>
+        </w:rPr>
+      </w:pPr>
+      <w:r>
+        <w:rPr>
+          <w:rStyle w:val="Refdecomentrio"/>
+        </w:rPr>
+        <w:annotationRef/>
+      </w:r>
+      <w:r>
+        <w:rPr>
+          <w:rStyle w:val="Refdecomentrio"/>
+          <w:lang w:val="pt-PT"/>
+        </w:rPr>
+        <w:t>Mudar aagregação</w:t>
+      </w:r>
+    </w:p>
+  </w:comment>
+  <w:comment w:id="67" w:author="Utilizador do Windows" w:date="2018-01-09T11:35:00Z" w:initials="UdW">
+    <w:p>
+      <w:pPr>
+        <w:pStyle w:val="Textodecomentrio"/>
+        <w:rPr>
+          <w:lang w:val="pt-PT"/>
+        </w:rPr>
+      </w:pPr>
+      <w:r>
+        <w:rPr>
+          <w:rStyle w:val="Refdecomentrio"/>
+        </w:rPr>
+        <w:annotationRef/>
+      </w:r>
+      <w:r>
+        <w:rPr>
+          <w:lang w:val="pt-PT"/>
+        </w:rPr>
+        <w:t>Ricardo: Falei com a profª e em vez de implementares o digito de control</w:t>
+      </w:r>
+      <w:r>
+        <w:rPr>
+          <w:lang w:val="pt-PT"/>
+        </w:rPr>
+        <w:t>o</w:t>
+      </w:r>
+      <w:r>
+        <w:rPr>
+          <w:lang w:val="pt-PT"/>
+        </w:rPr>
+        <w:t xml:space="preserve"> para</w:t>
+      </w:r>
+      <w:r>
+        <w:rPr>
+          <w:lang w:val="pt-PT"/>
+        </w:rPr>
+        <w:t xml:space="preserve"> o “ID_Trilho”</w:t>
+      </w:r>
+      <w:r>
+        <w:rPr>
+          <w:lang w:val="pt-PT"/>
+        </w:rPr>
+        <w:t xml:space="preserve"> </w:t>
+      </w:r>
+      <w:r>
+        <w:rPr>
+          <w:lang w:val="pt-PT"/>
+        </w:rPr>
+        <w:t>podes fazer para o NIF. (Se tiver tempo pode ser que Eu o faça), tenho é de mexer na tua classe.</w:t>
+      </w:r>
+    </w:p>
+  </w:comment>
+  <w:comment w:id="100" w:author="Utilizador do Windows" w:date="2018-01-09T10:47:00Z" w:initials="UdW">
+    <w:p>
+      <w:pPr>
+        <w:pStyle w:val="Textodecomentrio"/>
+        <w:rPr>
+          <w:lang w:val="pt-PT"/>
+        </w:rPr>
+      </w:pPr>
+      <w:r>
+        <w:rPr>
+          <w:rStyle w:val="Refdecomentrio"/>
+        </w:rPr>
+        <w:annotationRef/>
+      </w:r>
+    </w:p>
+  </w:comment>
+  <w:comment w:id="122" w:author="Utilizador do Windows" w:date="2017-12-22T12:34:00Z" w:initials="UdW">
     <w:p>
       <w:pPr>
         <w:pStyle w:val="Textodecomentrio"/>
@@ -36099,6 +36095,9 @@
 <w15:commentsEx xmlns:wpc="http://schemas.microsoft.com/office/word/2010/wordprocessingCanvas" xmlns:mc="http://schemas.openxmlformats.org/markup-compatibility/2006" xmlns:o="urn:schemas-microsoft-com:office:office" xmlns:r="http://schemas.openxmlformats.org/officeDocument/2006/relationships" xmlns:m="http://schemas.openxmlformats.org/officeDocument/2006/math" xmlns:v="urn:schemas-microsoft-com:vml" xmlns:wp14="http://schemas.microsoft.com/office/word/2010/wordprocessingDrawing" xmlns:wp="http://schemas.openxmlformats.org/drawingml/2006/wordprocessingDrawing" xmlns:w10="urn:schemas-microsoft-com:office:word" xmlns:w="http://schemas.openxmlformats.org/wordprocessingml/2006/main" xmlns:w14="http://schemas.microsoft.com/office/word/2010/wordml" xmlns:w15="http://schemas.microsoft.com/office/word/2012/wordml" xmlns:wpg="http://schemas.microsoft.com/office/word/2010/wordprocessingGroup" xmlns:wpi="http://schemas.microsoft.com/office/word/2010/wordprocessingInk" xmlns:wne="http://schemas.microsoft.com/office/word/2006/wordml" xmlns:wps="http://schemas.microsoft.com/office/word/2010/wordprocessingShape" mc:Ignorable="w14 w15 wp14">
   <w15:commentEx w15:paraId="780AC729" w15:done="0"/>
   <w15:commentEx w15:paraId="53EF8E99" w15:done="0"/>
+  <w15:commentEx w15:paraId="7BD4D4B3" w15:done="0"/>
+  <w15:commentEx w15:paraId="7B1FAB64" w15:done="0"/>
+  <w15:commentEx w15:paraId="771B1DBA" w15:done="0"/>
   <w15:commentEx w15:paraId="1D872165" w15:done="0"/>
 </w15:commentsEx>
 </file>
@@ -36162,7 +36161,7 @@
           <w:rPr>
             <w:noProof/>
           </w:rPr>
-          <w:t>45</w:t>
+          <w:t>29</w:t>
         </w:r>
         <w:r>
           <w:rPr>
@@ -39743,7 +39742,7 @@
 </file>
 
 <file path=customXml/itemProps1.xml><?xml version="1.0" encoding="utf-8"?>
-<ds:datastoreItem xmlns:ds="http://schemas.openxmlformats.org/officeDocument/2006/customXml" ds:itemID="{F9B5E65D-0586-4BAC-9F34-FB1E0CDE946C}">
+<ds:datastoreItem xmlns:ds="http://schemas.openxmlformats.org/officeDocument/2006/customXml" ds:itemID="{DE68C06D-9ED0-482D-ABF3-FB32CBEF6D24}">
   <ds:schemaRefs>
     <ds:schemaRef ds:uri="http://schemas.openxmlformats.org/officeDocument/2006/bibliography"/>
   </ds:schemaRefs>

</xml_diff>

<commit_message>
ENG. SOFT.2 Alterados nome das operaçao consultar() para Ler() nas tabelas Dificuldade, Estado e EstadoTrilho
.Alterados nome das operaçao consultar() para Ler() nas tabelas Dificuldade, Estado e EstadoTrilho
Tempo 15 min.
</commit_message>
<xml_diff>
--- a/doc/relatorio.docx
+++ b/doc/relatorio.docx
@@ -11244,7 +11244,7 @@
           <w:lang w:val="pt-PT"/>
         </w:rPr>
         <w:pict w14:anchorId="6135AF19">
-          <v:shape id="_x0000_i1025" type="#_x0000_t75" style="width:450.75pt;height:279.75pt">
+          <v:shape id="_x0000_i1025" type="#_x0000_t75" style="width:450.8pt;height:279.95pt">
             <v:imagedata r:id="rId12" o:title="Diagrama Sequencia - Criar Trilho"/>
           </v:shape>
         </w:pict>
@@ -11314,10 +11314,10 @@
           <w:lang w:val="en-US"/>
         </w:rPr>
         <w:drawing>
-          <wp:inline distT="0" distB="0" distL="0" distR="0" wp14:anchorId="08C9E9D6" wp14:editId="039418E9">
-            <wp:extent cx="5731510" cy="4211705"/>
-            <wp:effectExtent l="0" t="0" r="2540" b="0"/>
-            <wp:docPr id="11" name="Imagem 11" descr="C:\programacao_internet\Trails4Health\doc\Eng. Soft 2\Nuno Galinho\Projectos POWER DESIGNER\Diagrama de Classes Parcial CRUD Trilho.emf"/>
+          <wp:inline distT="0" distB="0" distL="0" distR="0" wp14:anchorId="7F7567E5" wp14:editId="1499FBAC">
+            <wp:extent cx="5484861" cy="4046719"/>
+            <wp:effectExtent l="0" t="0" r="1905" b="0"/>
+            <wp:docPr id="5" name="Imagem 5"/>
             <wp:cNvGraphicFramePr>
               <a:graphicFrameLocks xmlns:a="http://schemas.openxmlformats.org/drawingml/2006/main" noChangeAspect="1"/>
             </wp:cNvGraphicFramePr>
@@ -11325,10 +11325,8 @@
               <a:graphicData uri="http://schemas.openxmlformats.org/drawingml/2006/picture">
                 <pic:pic xmlns:pic="http://schemas.openxmlformats.org/drawingml/2006/picture">
                   <pic:nvPicPr>
-                    <pic:cNvPr id="0" name="Picture 2" descr="C:\programacao_internet\Trails4Health\doc\Eng. Soft 2\Nuno Galinho\Projectos POWER DESIGNER\Diagrama de Classes Parcial CRUD Trilho.emf"/>
-                    <pic:cNvPicPr>
-                      <a:picLocks noChangeAspect="1" noChangeArrowheads="1"/>
-                    </pic:cNvPicPr>
+                    <pic:cNvPr id="5" name="Diagrama de Classes Parcial CRUD Trilho.emf"/>
+                    <pic:cNvPicPr/>
                   </pic:nvPicPr>
                   <pic:blipFill>
                     <a:blip r:embed="rId13">
@@ -11338,23 +11336,18 @@
                         </a:ext>
                       </a:extLst>
                     </a:blip>
-                    <a:srcRect/>
                     <a:stretch>
                       <a:fillRect/>
                     </a:stretch>
                   </pic:blipFill>
-                  <pic:spPr bwMode="auto">
+                  <pic:spPr>
                     <a:xfrm>
                       <a:off x="0" y="0"/>
-                      <a:ext cx="5731510" cy="4211705"/>
+                      <a:ext cx="5484861" cy="4046719"/>
                     </a:xfrm>
                     <a:prstGeom prst="rect">
                       <a:avLst/>
                     </a:prstGeom>
-                    <a:noFill/>
-                    <a:ln>
-                      <a:noFill/>
-                    </a:ln>
                   </pic:spPr>
                 </pic:pic>
               </a:graphicData>
@@ -16970,17 +16963,18 @@
         </w:rPr>
       </w:pPr>
       <w:bookmarkStart w:id="66" w:name="_GoBack"/>
-      <w:commentRangeStart w:id="67"/>
       <w:r>
         <w:rPr>
           <w:noProof/>
+          <w:sz w:val="16"/>
+          <w:szCs w:val="16"/>
           <w:lang w:val="en-US"/>
         </w:rPr>
         <w:drawing>
-          <wp:inline distT="0" distB="0" distL="0" distR="0" wp14:anchorId="3587DB5E" wp14:editId="56CDEA4F">
-            <wp:extent cx="5731510" cy="6888046"/>
-            <wp:effectExtent l="0" t="0" r="2540" b="8255"/>
-            <wp:docPr id="12" name="Imagem 12" descr="C:\programacao_internet\Trails4Health\doc\Eng. Soft 2\Nuno Galinho\Diagramas POWER DESIGNER\diagramaClassesGlobal.emf"/>
+          <wp:inline distT="0" distB="0" distL="0" distR="0" wp14:anchorId="4AB1258E" wp14:editId="6C3B5CED">
+            <wp:extent cx="5731510" cy="7540625"/>
+            <wp:effectExtent l="0" t="0" r="2540" b="3175"/>
+            <wp:docPr id="14" name="Imagem 14"/>
             <wp:cNvGraphicFramePr>
               <a:graphicFrameLocks xmlns:a="http://schemas.openxmlformats.org/drawingml/2006/main" noChangeAspect="1"/>
             </wp:cNvGraphicFramePr>
@@ -16988,10 +16982,8 @@
               <a:graphicData uri="http://schemas.openxmlformats.org/drawingml/2006/picture">
                 <pic:pic xmlns:pic="http://schemas.openxmlformats.org/drawingml/2006/picture">
                   <pic:nvPicPr>
-                    <pic:cNvPr id="0" name="Picture 3" descr="C:\programacao_internet\Trails4Health\doc\Eng. Soft 2\Nuno Galinho\Diagramas POWER DESIGNER\diagramaClassesGlobal.emf"/>
-                    <pic:cNvPicPr>
-                      <a:picLocks noChangeAspect="1" noChangeArrowheads="1"/>
-                    </pic:cNvPicPr>
+                    <pic:cNvPr id="14" name="diagramaClassesGlobal.emf"/>
+                    <pic:cNvPicPr/>
                   </pic:nvPicPr>
                   <pic:blipFill>
                     <a:blip r:embed="rId24">
@@ -17001,23 +16993,18 @@
                         </a:ext>
                       </a:extLst>
                     </a:blip>
-                    <a:srcRect/>
                     <a:stretch>
                       <a:fillRect/>
                     </a:stretch>
                   </pic:blipFill>
-                  <pic:spPr bwMode="auto">
+                  <pic:spPr>
                     <a:xfrm>
                       <a:off x="0" y="0"/>
-                      <a:ext cx="5731510" cy="6888046"/>
+                      <a:ext cx="5731510" cy="7540625"/>
                     </a:xfrm>
                     <a:prstGeom prst="rect">
                       <a:avLst/>
                     </a:prstGeom>
-                    <a:noFill/>
-                    <a:ln>
-                      <a:noFill/>
-                    </a:ln>
                   </pic:spPr>
                 </pic:pic>
               </a:graphicData>
@@ -17026,7 +17013,6 @@
         </w:drawing>
       </w:r>
       <w:bookmarkEnd w:id="66"/>
-      <w:commentRangeEnd w:id="67"/>
       <w:r>
         <w:rPr>
           <w:rStyle w:val="Refdecomentrio"/>
@@ -21067,56 +21053,6 @@
               </w:rPr>
               <w:t xml:space="preserve"> </w:t>
             </w:r>
-            <w:r>
-              <w:rPr>
-                <w:rFonts w:cstheme="minorHAnsi"/>
-                <w:b/>
-                <w:color w:val="FF0000"/>
-                <w:sz w:val="20"/>
-                <w:szCs w:val="20"/>
-              </w:rPr>
-              <w:t>(+++verificar alterações a fazer em editar Estado</w:t>
-            </w:r>
-            <w:r>
-              <w:rPr>
-                <w:rFonts w:cstheme="minorHAnsi"/>
-                <w:b/>
-                <w:color w:val="FF0000"/>
-                <w:sz w:val="20"/>
-                <w:szCs w:val="20"/>
-              </w:rPr>
-              <w:t xml:space="preserve"> DUVIDA: se fizer a atualização </w:t>
-            </w:r>
-            <w:r>
-              <w:rPr>
-                <w:rFonts w:cstheme="minorHAnsi"/>
-                <w:b/>
-                <w:color w:val="FF0000"/>
-                <w:sz w:val="20"/>
-                <w:szCs w:val="20"/>
-              </w:rPr>
-              <w:t xml:space="preserve"> Estado</w:t>
-            </w:r>
-            <w:r>
-              <w:rPr>
-                <w:rFonts w:cstheme="minorHAnsi"/>
-                <w:b/>
-                <w:color w:val="FF0000"/>
-                <w:sz w:val="20"/>
-                <w:szCs w:val="20"/>
-              </w:rPr>
-              <w:t xml:space="preserve">  noutra pag.(formulário, como descrevo?)</w:t>
-            </w:r>
-            <w:r>
-              <w:rPr>
-                <w:rFonts w:cstheme="minorHAnsi"/>
-                <w:b/>
-                <w:color w:val="FF0000"/>
-                <w:sz w:val="20"/>
-                <w:szCs w:val="20"/>
-              </w:rPr>
-              <w:t>)</w:t>
-            </w:r>
           </w:p>
           <w:p>
             <w:pPr>
@@ -21136,22 +21072,133 @@
             <w:r>
               <w:rPr>
                 <w:rFonts w:cstheme="minorHAnsi"/>
+                <w:sz w:val="20"/>
+                <w:szCs w:val="20"/>
+              </w:rPr>
+              <w:t xml:space="preserve">Selecionar </w:t>
+            </w:r>
+            <w:r>
+              <w:rPr>
+                <w:rFonts w:cstheme="minorHAnsi"/>
                 <w:b/>
-                <w:color w:val="FF0000"/>
-                <w:sz w:val="20"/>
-                <w:szCs w:val="20"/>
-              </w:rPr>
-              <w:t>Seleccionar Estado</w:t>
+                <w:sz w:val="20"/>
+                <w:szCs w:val="20"/>
+              </w:rPr>
+              <w:t>Estado</w:t>
             </w:r>
             <w:r>
               <w:rPr>
                 <w:rFonts w:cstheme="minorHAnsi"/>
                 <w:b/>
-                <w:color w:val="FF0000"/>
-                <w:sz w:val="20"/>
-                <w:szCs w:val="20"/>
-              </w:rPr>
-              <w:t xml:space="preserve"> (altera DataFim…) </w:t>
+                <w:sz w:val="20"/>
+                <w:szCs w:val="20"/>
+              </w:rPr>
+              <w:t xml:space="preserve"> </w:t>
+            </w:r>
+            <w:r>
+              <w:rPr>
+                <w:rFonts w:cstheme="minorHAnsi"/>
+                <w:sz w:val="20"/>
+                <w:szCs w:val="20"/>
+              </w:rPr>
+              <w:t>(</w:t>
+            </w:r>
+            <w:r>
+              <w:rPr>
+                <w:rFonts w:cstheme="minorHAnsi"/>
+                <w:sz w:val="20"/>
+                <w:szCs w:val="20"/>
+              </w:rPr>
+              <w:t xml:space="preserve">implica </w:t>
+            </w:r>
+            <w:r>
+              <w:rPr>
+                <w:rFonts w:cstheme="minorHAnsi"/>
+                <w:sz w:val="20"/>
+                <w:szCs w:val="20"/>
+              </w:rPr>
+              <w:t>altera</w:t>
+            </w:r>
+            <w:r>
+              <w:rPr>
+                <w:rFonts w:cstheme="minorHAnsi"/>
+                <w:sz w:val="20"/>
+                <w:szCs w:val="20"/>
+              </w:rPr>
+              <w:t>r</w:t>
+            </w:r>
+            <w:r>
+              <w:rPr>
+                <w:rFonts w:cstheme="minorHAnsi"/>
+                <w:sz w:val="20"/>
+                <w:szCs w:val="20"/>
+              </w:rPr>
+              <w:t xml:space="preserve"> DataFim</w:t>
+            </w:r>
+            <w:r>
+              <w:rPr>
+                <w:rFonts w:cstheme="minorHAnsi"/>
+                <w:sz w:val="20"/>
+                <w:szCs w:val="20"/>
+              </w:rPr>
+              <w:t xml:space="preserve"> na Tabela do EstadoTrilho correspondente ao Trilho selecionado (ultima entrada)</w:t>
+            </w:r>
+            <w:r>
+              <w:rPr>
+                <w:rFonts w:cstheme="minorHAnsi"/>
+                <w:sz w:val="20"/>
+                <w:szCs w:val="20"/>
+              </w:rPr>
+              <w:t>,</w:t>
+            </w:r>
+            <w:r>
+              <w:rPr>
+                <w:rFonts w:cstheme="minorHAnsi"/>
+                <w:sz w:val="20"/>
+                <w:szCs w:val="20"/>
+              </w:rPr>
+              <w:t xml:space="preserve"> adicionar novo registo com DataInicio = data_sistema </w:t>
+            </w:r>
+            <w:r>
+              <w:rPr>
+                <w:rFonts w:cstheme="minorHAnsi"/>
+                <w:sz w:val="20"/>
+                <w:szCs w:val="20"/>
+              </w:rPr>
+              <w:t>e DataFim</w:t>
+            </w:r>
+            <w:r>
+              <w:rPr>
+                <w:rFonts w:cstheme="minorHAnsi"/>
+                <w:sz w:val="20"/>
+                <w:szCs w:val="20"/>
+              </w:rPr>
+              <w:t xml:space="preserve"> </w:t>
+            </w:r>
+            <w:r>
+              <w:rPr>
+                <w:rFonts w:cstheme="minorHAnsi"/>
+                <w:sz w:val="20"/>
+                <w:szCs w:val="20"/>
+              </w:rPr>
+              <w:t xml:space="preserve"> = null</w:t>
+            </w:r>
+            <w:r>
+              <w:rPr>
+                <w:rFonts w:cstheme="minorHAnsi"/>
+                <w:sz w:val="20"/>
+                <w:szCs w:val="20"/>
+              </w:rPr>
+              <w:t>…)</w:t>
+            </w:r>
+            <w:r>
+              <w:rPr>
+                <w:rFonts w:cstheme="minorHAnsi"/>
+                <w:b/>
+                <w:sz w:val="20"/>
+                <w:szCs w:val="20"/>
+              </w:rPr>
+              <w:t xml:space="preserve"> </w:t>
             </w:r>
           </w:p>
           <w:p>
@@ -21512,7 +21559,6 @@
             <w:r>
               <w:rPr>
                 <w:rFonts w:cstheme="minorHAnsi"/>
-                <w:color w:val="FF0000"/>
                 <w:sz w:val="20"/>
                 <w:szCs w:val="20"/>
               </w:rPr>
@@ -21521,7 +21567,6 @@
             <w:r>
               <w:rPr>
                 <w:rFonts w:cstheme="minorHAnsi"/>
-                <w:color w:val="FF0000"/>
                 <w:sz w:val="20"/>
                 <w:szCs w:val="20"/>
               </w:rPr>
@@ -21530,11 +21575,18 @@
             <w:r>
               <w:rPr>
                 <w:rFonts w:cstheme="minorHAnsi"/>
-                <w:color w:val="FF0000"/>
                 <w:sz w:val="20"/>
                 <w:szCs w:val="20"/>
               </w:rPr>
               <w:t>detalhes do trilho (Nome, Inicio, Fim, Distancia, Sumario, Detalhes, Foto, Desativado,Dificuldade e histórico dos Estados do trilho: Nome, DataInicio, DataFim)</w:t>
+            </w:r>
+            <w:r>
+              <w:rPr>
+                <w:rFonts w:cstheme="minorHAnsi"/>
+                <w:sz w:val="20"/>
+                <w:szCs w:val="20"/>
+              </w:rPr>
+              <w:t>.</w:t>
             </w:r>
           </w:p>
         </w:tc>
@@ -22691,22 +22743,6 @@
     <w:p>
       <w:pPr>
         <w:rPr>
-          <w:color w:val="FF0000"/>
-          <w:lang w:val="pt-PT"/>
-        </w:rPr>
-      </w:pPr>
-      <w:r>
-        <w:rPr>
-          <w:color w:val="FF0000"/>
-          <w:lang w:val="pt-PT"/>
-        </w:rPr>
-        <w:t>*só posso certificar este dic. Dados com código se fizer create Estado</w:t>
-      </w:r>
-    </w:p>
-    <w:p>
-      <w:pPr>
-        <w:jc w:val="center"/>
-        <w:rPr>
           <w:rFonts w:asciiTheme="majorHAnsi" w:eastAsiaTheme="majorEastAsia" w:hAnsiTheme="majorHAnsi" w:cstheme="majorBidi"/>
           <w:color w:val="2E74B5" w:themeColor="accent1" w:themeShade="BF"/>
           <w:sz w:val="26"/>
@@ -22717,17 +22753,6 @@
     </w:p>
     <w:p>
       <w:pPr>
-        <w:rPr>
-          <w:rFonts w:asciiTheme="majorHAnsi" w:eastAsiaTheme="majorEastAsia" w:hAnsiTheme="majorHAnsi" w:cstheme="majorBidi"/>
-          <w:color w:val="2E74B5" w:themeColor="accent1" w:themeShade="BF"/>
-          <w:sz w:val="26"/>
-          <w:szCs w:val="26"/>
-          <w:lang w:val="pt-PT"/>
-        </w:rPr>
-      </w:pPr>
-    </w:p>
-    <w:p>
-      <w:pPr>
         <w:pStyle w:val="Cabealho3"/>
         <w:rPr>
           <w:lang w:val="pt-PT"/>
@@ -22749,50 +22774,6 @@
       </w:r>
       <w:bookmarkEnd w:id="82"/>
       <w:bookmarkEnd w:id="83"/>
-    </w:p>
-    <w:p>
-      <w:pPr>
-        <w:rPr>
-          <w:color w:val="FF0000"/>
-          <w:lang w:val="pt-PT"/>
-        </w:rPr>
-      </w:pPr>
-      <w:r>
-        <w:rPr>
-          <w:color w:val="FF0000"/>
-          <w:lang w:val="pt-PT"/>
-        </w:rPr>
-        <w:t>(não sei se vou ter temp</w:t>
-      </w:r>
-      <w:r>
-        <w:rPr>
-          <w:color w:val="FF0000"/>
-          <w:lang w:val="pt-PT"/>
-        </w:rPr>
-        <w:t xml:space="preserve">o de implementar </w:t>
-      </w:r>
-      <w:r>
-        <w:rPr>
-          <w:color w:val="FF0000"/>
-          <w:lang w:val="pt-PT"/>
-        </w:rPr>
-        <w:t>- signif. fazer novo scaffolding)</w:t>
-      </w:r>
-    </w:p>
-    <w:p>
-      <w:pPr>
-        <w:rPr>
-          <w:color w:val="FF0000"/>
-          <w:lang w:val="pt-PT"/>
-        </w:rPr>
-      </w:pPr>
-      <w:r>
-        <w:rPr>
-          <w:color w:val="FF0000"/>
-          <w:lang w:val="pt-PT"/>
-        </w:rPr>
-        <w:t>Que faço? A descrição abaixo seria exatamente o que se esperaria se fizesse o CRUD do Estado.</w:t>
-      </w:r>
     </w:p>
     <w:p>
       <w:pPr>
@@ -22936,7 +22917,23 @@
                 <w:sz w:val="20"/>
                 <w:szCs w:val="20"/>
               </w:rPr>
-              <w:t>Estados existentes com o objectivo de editar, criar e ver detalhes.</w:t>
+              <w:t xml:space="preserve">Estados existentes com o </w:t>
+            </w:r>
+            <w:r>
+              <w:rPr>
+                <w:rFonts w:cstheme="minorHAnsi"/>
+                <w:sz w:val="20"/>
+                <w:szCs w:val="20"/>
+              </w:rPr>
+              <w:t>objetivo</w:t>
+            </w:r>
+            <w:r>
+              <w:rPr>
+                <w:rFonts w:cstheme="minorHAnsi"/>
+                <w:sz w:val="20"/>
+                <w:szCs w:val="20"/>
+              </w:rPr>
+              <w:t xml:space="preserve"> de editar, criar e ver detalhes.</w:t>
             </w:r>
           </w:p>
         </w:tc>
@@ -23349,7 +23346,6 @@
               <w:jc w:val="center"/>
             </w:pPr>
             <w:r>
-              <w:lastRenderedPageBreak/>
               <w:t>Nome do campo</w:t>
             </w:r>
           </w:p>
@@ -23860,7 +23856,17 @@
                 <w:sz w:val="20"/>
                 <w:szCs w:val="20"/>
               </w:rPr>
-              <w:t>Informado pelo sistema após seleção/ Obrigatório</w:t>
+              <w:lastRenderedPageBreak/>
+              <w:t xml:space="preserve">Informado pelo sistema após </w:t>
+            </w:r>
+            <w:r>
+              <w:rPr>
+                <w:rFonts w:cstheme="minorHAnsi"/>
+                <w:sz w:val="20"/>
+                <w:szCs w:val="20"/>
+              </w:rPr>
+              <w:lastRenderedPageBreak/>
+              <w:t>seleção/ Obrigatório</w:t>
             </w:r>
           </w:p>
           <w:p>
@@ -23909,6 +23915,7 @@
                 <w:sz w:val="20"/>
                 <w:szCs w:val="20"/>
               </w:rPr>
+              <w:lastRenderedPageBreak/>
               <w:t>Data_Inicio</w:t>
             </w:r>
             <w:r>
@@ -24339,45 +24346,6 @@
           <w:lang w:val="pt-PT"/>
         </w:rPr>
         <w:t>(implementar primeiro para perceber)</w:t>
-      </w:r>
-    </w:p>
-    <w:p>
-      <w:pPr>
-        <w:rPr>
-          <w:color w:val="FF0000"/>
-          <w:lang w:val="pt-PT"/>
-        </w:rPr>
-      </w:pPr>
-      <w:r>
-        <w:rPr>
-          <w:color w:val="FF0000"/>
-          <w:lang w:val="pt-PT"/>
-        </w:rPr>
-        <w:t xml:space="preserve">DUVIDA: Na implementação que estou a fazer só vou mostrar (consultar() </w:t>
-      </w:r>
-      <w:r>
-        <w:rPr>
-          <w:rFonts w:cstheme="minorHAnsi"/>
-          <w:color w:val="FF0000"/>
-          <w:sz w:val="20"/>
-          <w:szCs w:val="20"/>
-          <w:lang w:val="pt-PT"/>
-        </w:rPr>
-        <w:t>Estado doTrilho que seleccionei e não todos</w:t>
-      </w:r>
-      <w:r>
-        <w:rPr>
-          <w:color w:val="FF0000"/>
-          <w:lang w:val="pt-PT"/>
-        </w:rPr>
-        <w:t xml:space="preserve"> )</w:t>
-      </w:r>
-      <w:r>
-        <w:rPr>
-          <w:color w:val="FF0000"/>
-          <w:lang w:val="pt-PT"/>
-        </w:rPr>
-        <w:t xml:space="preserve"> – Que faço?</w:t>
       </w:r>
     </w:p>
     <w:p>
@@ -25156,6 +25124,7 @@
                 <w:szCs w:val="20"/>
                 <w:lang w:val="en-US"/>
               </w:rPr>
+              <w:lastRenderedPageBreak/>
               <w:t>ID_Dificuldade</w:t>
             </w:r>
             <w:r>
@@ -25912,7 +25881,15 @@
                 <w:sz w:val="20"/>
                 <w:szCs w:val="20"/>
               </w:rPr>
-              <w:t>Consultar()</w:t>
+              <w:t>Ler</w:t>
+            </w:r>
+            <w:r>
+              <w:rPr>
+                <w:rFonts w:cstheme="minorHAnsi"/>
+                <w:sz w:val="20"/>
+                <w:szCs w:val="20"/>
+              </w:rPr>
+              <w:t>()</w:t>
             </w:r>
           </w:p>
         </w:tc>
@@ -26387,7 +26364,6 @@
         <w:rPr>
           <w:lang w:val="pt-PT"/>
         </w:rPr>
-        <w:lastRenderedPageBreak/>
         <w:t>9.5. Classe</w:t>
       </w:r>
       <w:r>
@@ -26784,6 +26760,7 @@
                 <w:szCs w:val="20"/>
                 <w:lang w:val="en-US"/>
               </w:rPr>
+              <w:lastRenderedPageBreak/>
               <w:t>Nome</w:t>
             </w:r>
           </w:p>
@@ -28348,6 +28325,7 @@
                 <w:sz w:val="20"/>
                 <w:szCs w:val="20"/>
               </w:rPr>
+              <w:lastRenderedPageBreak/>
               <w:t xml:space="preserve">Selecionar </w:t>
             </w:r>
             <w:r>
@@ -28511,6 +28489,7 @@
                 <w:sz w:val="20"/>
                 <w:szCs w:val="20"/>
               </w:rPr>
+              <w:lastRenderedPageBreak/>
               <w:t>Actualizar()</w:t>
             </w:r>
           </w:p>
@@ -30023,7 +30002,6 @@
                 <w:sz w:val="20"/>
                 <w:szCs w:val="20"/>
               </w:rPr>
-              <w:lastRenderedPageBreak/>
               <w:t>Actualizar()</w:t>
             </w:r>
           </w:p>
@@ -31480,6 +31458,19 @@
     </w:p>
     <w:p>
       <w:pPr>
+        <w:rPr>
+          <w:lang w:val="pt-PT"/>
+        </w:rPr>
+      </w:pPr>
+      <w:r>
+        <w:rPr>
+          <w:lang w:val="pt-PT"/>
+        </w:rPr>
+        <w:t>Podia especificar todas as classes</w:t>
+      </w:r>
+    </w:p>
+    <w:p>
+      <w:pPr>
         <w:pStyle w:val="Cabealho3"/>
         <w:rPr>
           <w:lang w:val="pt-PT"/>
@@ -31774,6 +31765,29 @@
           <w:lang w:val="pt-PT"/>
         </w:rPr>
         <w:t>.Existe outra forma de fazer isto. Como?</w:t>
+      </w:r>
+    </w:p>
+    <w:p>
+      <w:pPr>
+        <w:rPr>
+          <w:color w:val="FF0000"/>
+          <w:lang w:val="pt-PT"/>
+        </w:rPr>
+      </w:pPr>
+    </w:p>
+    <w:p>
+      <w:pPr>
+        <w:rPr>
+          <w:color w:val="FF0000"/>
+          <w:lang w:val="pt-PT"/>
+        </w:rPr>
+      </w:pPr>
+      <w:r>
+        <w:rPr>
+          <w:color w:val="FF0000"/>
+          <w:lang w:val="pt-PT"/>
+        </w:rPr>
+        <w:t>Sim</w:t>
       </w:r>
     </w:p>
     <w:p>
@@ -39742,7 +39756,7 @@
 </file>
 
 <file path=customXml/itemProps1.xml><?xml version="1.0" encoding="utf-8"?>
-<ds:datastoreItem xmlns:ds="http://schemas.openxmlformats.org/officeDocument/2006/customXml" ds:itemID="{DE68C06D-9ED0-482D-ABF3-FB32CBEF6D24}">
+<ds:datastoreItem xmlns:ds="http://schemas.openxmlformats.org/officeDocument/2006/customXml" ds:itemID="{1052F2DA-D370-4750-A1AB-2D4240A99451}">
   <ds:schemaRefs>
     <ds:schemaRef ds:uri="http://schemas.openxmlformats.org/officeDocument/2006/bibliography"/>
   </ds:schemaRefs>

</xml_diff>

<commit_message>
ENG.SOFT.2. Revisão e correcção Diagramas Sequencia CRUD Trilho
.Revisão e correcção Diagramas Sequencia CRUD Trilho
Tempo: 1h.30min.
</commit_message>
<xml_diff>
--- a/doc/relatorio.docx
+++ b/doc/relatorio.docx
@@ -11241,13 +11241,50 @@
       </w:pPr>
       <w:r>
         <w:rPr>
-          <w:lang w:val="pt-PT"/>
-        </w:rPr>
-        <w:pict w14:anchorId="6135AF19">
-          <v:shape id="_x0000_i1025" type="#_x0000_t75" style="width:450.8pt;height:279.95pt">
-            <v:imagedata r:id="rId12" o:title="Diagrama Sequencia - Criar Trilho"/>
-          </v:shape>
-        </w:pict>
+          <w:noProof/>
+          <w:lang w:val="en-US"/>
+        </w:rPr>
+        <w:drawing>
+          <wp:inline distT="0" distB="0" distL="0" distR="0" wp14:anchorId="58C13B3B" wp14:editId="4B9E33EF">
+            <wp:extent cx="5731510" cy="5653405"/>
+            <wp:effectExtent l="0" t="0" r="2540" b="4445"/>
+            <wp:docPr id="16" name="Imagem 16"/>
+            <wp:cNvGraphicFramePr>
+              <a:graphicFrameLocks xmlns:a="http://schemas.openxmlformats.org/drawingml/2006/main" noChangeAspect="1"/>
+            </wp:cNvGraphicFramePr>
+            <a:graphic xmlns:a="http://schemas.openxmlformats.org/drawingml/2006/main">
+              <a:graphicData uri="http://schemas.openxmlformats.org/drawingml/2006/picture">
+                <pic:pic xmlns:pic="http://schemas.openxmlformats.org/drawingml/2006/picture">
+                  <pic:nvPicPr>
+                    <pic:cNvPr id="16" name="Diagrama Sequencia - Criar Trilho.emf"/>
+                    <pic:cNvPicPr/>
+                  </pic:nvPicPr>
+                  <pic:blipFill>
+                    <a:blip r:embed="rId12">
+                      <a:extLst>
+                        <a:ext uri="{28A0092B-C50C-407E-A947-70E740481C1C}">
+                          <a14:useLocalDpi xmlns:a14="http://schemas.microsoft.com/office/drawing/2010/main" val="0"/>
+                        </a:ext>
+                      </a:extLst>
+                    </a:blip>
+                    <a:stretch>
+                      <a:fillRect/>
+                    </a:stretch>
+                  </pic:blipFill>
+                  <pic:spPr>
+                    <a:xfrm>
+                      <a:off x="0" y="0"/>
+                      <a:ext cx="5731510" cy="5653405"/>
+                    </a:xfrm>
+                    <a:prstGeom prst="rect">
+                      <a:avLst/>
+                    </a:prstGeom>
+                  </pic:spPr>
+                </pic:pic>
+              </a:graphicData>
+            </a:graphic>
+          </wp:inline>
+        </w:drawing>
       </w:r>
     </w:p>
     <w:p>
@@ -12090,10 +12127,10 @@
           <w:lang w:val="en-US"/>
         </w:rPr>
         <w:drawing>
-          <wp:inline distT="0" distB="0" distL="0" distR="0" wp14:anchorId="3035BE2D" wp14:editId="18CD8444">
-            <wp:extent cx="5727700" cy="4735830"/>
-            <wp:effectExtent l="0" t="0" r="6350" b="7620"/>
-            <wp:docPr id="2" name="Imagem 2" descr="C:\Users\Nuno\AppData\Local\Microsoft\Windows\INetCache\Content.Word\Diagrama Sequencia - Alterar Trilho.png"/>
+          <wp:inline distT="0" distB="0" distL="0" distR="0" wp14:anchorId="2F4492A8" wp14:editId="5B991415">
+            <wp:extent cx="5731510" cy="6173470"/>
+            <wp:effectExtent l="0" t="0" r="2540" b="0"/>
+            <wp:docPr id="18" name="Imagem 18"/>
             <wp:cNvGraphicFramePr>
               <a:graphicFrameLocks xmlns:a="http://schemas.openxmlformats.org/drawingml/2006/main" noChangeAspect="1"/>
             </wp:cNvGraphicFramePr>
@@ -12101,10 +12138,8 @@
               <a:graphicData uri="http://schemas.openxmlformats.org/drawingml/2006/picture">
                 <pic:pic xmlns:pic="http://schemas.openxmlformats.org/drawingml/2006/picture">
                   <pic:nvPicPr>
-                    <pic:cNvPr id="0" name="Picture 12" descr="C:\Users\Nuno\AppData\Local\Microsoft\Windows\INetCache\Content.Word\Diagrama Sequencia - Alterar Trilho.png"/>
-                    <pic:cNvPicPr>
-                      <a:picLocks noChangeAspect="1" noChangeArrowheads="1"/>
-                    </pic:cNvPicPr>
+                    <pic:cNvPr id="18" name="Diagrama de Sequencia - Alterar Trilho.emf"/>
+                    <pic:cNvPicPr/>
                   </pic:nvPicPr>
                   <pic:blipFill>
                     <a:blip r:embed="rId14">
@@ -12114,23 +12149,18 @@
                         </a:ext>
                       </a:extLst>
                     </a:blip>
-                    <a:srcRect/>
                     <a:stretch>
                       <a:fillRect/>
                     </a:stretch>
                   </pic:blipFill>
-                  <pic:spPr bwMode="auto">
+                  <pic:spPr>
                     <a:xfrm>
                       <a:off x="0" y="0"/>
-                      <a:ext cx="5727700" cy="4735830"/>
+                      <a:ext cx="5731510" cy="6173470"/>
                     </a:xfrm>
                     <a:prstGeom prst="rect">
                       <a:avLst/>
                     </a:prstGeom>
-                    <a:noFill/>
-                    <a:ln>
-                      <a:noFill/>
-                    </a:ln>
                   </pic:spPr>
                 </pic:pic>
               </a:graphicData>
@@ -12180,47 +12210,6 @@
           <w:lang w:val="pt-PT"/>
         </w:rPr>
       </w:pPr>
-    </w:p>
-    <w:p>
-      <w:pPr>
-        <w:rPr>
-          <w:lang w:val="pt-PT"/>
-        </w:rPr>
-      </w:pPr>
-    </w:p>
-    <w:p>
-      <w:pPr>
-        <w:rPr>
-          <w:lang w:val="pt-PT"/>
-        </w:rPr>
-      </w:pPr>
-    </w:p>
-    <w:p>
-      <w:pPr>
-        <w:rPr>
-          <w:lang w:val="pt-PT"/>
-        </w:rPr>
-      </w:pPr>
-    </w:p>
-    <w:p>
-      <w:pPr>
-        <w:rPr>
-          <w:lang w:val="pt-PT"/>
-        </w:rPr>
-      </w:pPr>
-    </w:p>
-    <w:p>
-      <w:pPr>
-        <w:rPr>
-          <w:lang w:val="pt-PT"/>
-        </w:rPr>
-      </w:pPr>
-      <w:r>
-        <w:rPr>
-          <w:lang w:val="pt-PT"/>
-        </w:rPr>
-        <w:br w:type="page"/>
-      </w:r>
     </w:p>
     <w:p>
       <w:pPr>
@@ -12708,10 +12697,10 @@
           <w:lang w:val="en-US"/>
         </w:rPr>
         <w:drawing>
-          <wp:inline distT="0" distB="0" distL="0" distR="0" wp14:anchorId="1F57D5DC" wp14:editId="07B41265">
-            <wp:extent cx="5400040" cy="4105910"/>
-            <wp:effectExtent l="0" t="0" r="0" b="0"/>
-            <wp:docPr id="13" name="Imagem 13"/>
+          <wp:inline distT="0" distB="0" distL="0" distR="0" wp14:anchorId="427CFD0C" wp14:editId="70DF0009">
+            <wp:extent cx="5731510" cy="3947795"/>
+            <wp:effectExtent l="0" t="0" r="2540" b="0"/>
+            <wp:docPr id="19" name="Imagem 19"/>
             <wp:cNvGraphicFramePr>
               <a:graphicFrameLocks xmlns:a="http://schemas.openxmlformats.org/drawingml/2006/main" noChangeAspect="1"/>
             </wp:cNvGraphicFramePr>
@@ -12719,7 +12708,7 @@
               <a:graphicData uri="http://schemas.openxmlformats.org/drawingml/2006/picture">
                 <pic:pic xmlns:pic="http://schemas.openxmlformats.org/drawingml/2006/picture">
                   <pic:nvPicPr>
-                    <pic:cNvPr id="13" name="Diagrama sequencia - Desativar Trilho.emf"/>
+                    <pic:cNvPr id="19" name="Diagrama sequencia - Desativar Trilho.emf"/>
                     <pic:cNvPicPr/>
                   </pic:nvPicPr>
                   <pic:blipFill>
@@ -12737,7 +12726,7 @@
                   <pic:spPr>
                     <a:xfrm>
                       <a:off x="0" y="0"/>
-                      <a:ext cx="5400040" cy="4105910"/>
+                      <a:ext cx="5731510" cy="3947795"/>
                     </a:xfrm>
                     <a:prstGeom prst="rect">
                       <a:avLst/>
@@ -13199,10 +13188,10 @@
           <w:lang w:val="en-US"/>
         </w:rPr>
         <w:drawing>
-          <wp:inline distT="0" distB="0" distL="0" distR="0" wp14:anchorId="22326C62" wp14:editId="0374AE38">
-            <wp:extent cx="5731510" cy="4706143"/>
-            <wp:effectExtent l="0" t="0" r="2540" b="0"/>
-            <wp:docPr id="3" name="Picture 3" descr="C:\Users\rf\Documents\GitHub\Trails4Health\doc\Eng. Soft 2\Nuno Galinho\Projectos POWER DESIGNER\Diagrama Sequencia - Consultar Trilho.PNG"/>
+          <wp:inline distT="0" distB="0" distL="0" distR="0" wp14:anchorId="026F200F" wp14:editId="38A4BD93">
+            <wp:extent cx="5731510" cy="4996815"/>
+            <wp:effectExtent l="0" t="0" r="0" b="0"/>
+            <wp:docPr id="20" name="Imagem 20"/>
             <wp:cNvGraphicFramePr>
               <a:graphicFrameLocks xmlns:a="http://schemas.openxmlformats.org/drawingml/2006/main" noChangeAspect="1"/>
             </wp:cNvGraphicFramePr>
@@ -13210,10 +13199,8 @@
               <a:graphicData uri="http://schemas.openxmlformats.org/drawingml/2006/picture">
                 <pic:pic xmlns:pic="http://schemas.openxmlformats.org/drawingml/2006/picture">
                   <pic:nvPicPr>
-                    <pic:cNvPr id="0" name="Picture 2" descr="C:\Users\rf\Documents\GitHub\Trails4Health\doc\Eng. Soft 2\Nuno Galinho\Projectos POWER DESIGNER\Diagrama Sequencia - Consultar Trilho.PNG"/>
-                    <pic:cNvPicPr>
-                      <a:picLocks noChangeAspect="1" noChangeArrowheads="1"/>
-                    </pic:cNvPicPr>
+                    <pic:cNvPr id="20" name="Diagrama Sequencia - Consultar Trilho.emf"/>
+                    <pic:cNvPicPr/>
                   </pic:nvPicPr>
                   <pic:blipFill>
                     <a:blip r:embed="rId16">
@@ -13223,23 +13210,18 @@
                         </a:ext>
                       </a:extLst>
                     </a:blip>
-                    <a:srcRect/>
                     <a:stretch>
                       <a:fillRect/>
                     </a:stretch>
                   </pic:blipFill>
-                  <pic:spPr bwMode="auto">
+                  <pic:spPr>
                     <a:xfrm>
                       <a:off x="0" y="0"/>
-                      <a:ext cx="5731510" cy="4706143"/>
+                      <a:ext cx="5731510" cy="4996815"/>
                     </a:xfrm>
                     <a:prstGeom prst="rect">
                       <a:avLst/>
                     </a:prstGeom>
-                    <a:noFill/>
-                    <a:ln>
-                      <a:noFill/>
-                    </a:ln>
                   </pic:spPr>
                 </pic:pic>
               </a:graphicData>
@@ -13250,6 +13232,7 @@
     </w:p>
     <w:p>
       <w:pPr>
+        <w:pStyle w:val="Cabealho2"/>
         <w:rPr>
           <w:lang w:val="pt-PT"/>
         </w:rPr>
@@ -13258,29 +13241,15 @@
         <w:rPr>
           <w:rStyle w:val="Refdecomentrio"/>
         </w:rPr>
+        <w:lastRenderedPageBreak/>
         <w:commentReference w:id="41"/>
       </w:r>
-      <w:r>
-        <w:rPr>
-          <w:lang w:val="pt-PT"/>
-        </w:rPr>
-        <w:br w:type="page"/>
-      </w:r>
-    </w:p>
-    <w:p>
-      <w:pPr>
-        <w:pStyle w:val="Cabealho2"/>
-        <w:rPr>
-          <w:lang w:val="pt-PT"/>
-        </w:rPr>
-      </w:pPr>
       <w:bookmarkStart w:id="42" w:name="_Toc503091368"/>
       <w:bookmarkStart w:id="43" w:name="_Toc503091441"/>
       <w:r>
         <w:rPr>
           <w:lang w:val="pt-PT"/>
         </w:rPr>
-        <w:lastRenderedPageBreak/>
         <w:t xml:space="preserve">7.5. </w:t>
       </w:r>
       <w:r>
@@ -13293,7 +13262,15 @@
         <w:rPr>
           <w:lang w:val="pt-PT"/>
         </w:rPr>
-        <w:t>- Inserir Perguntas Avaliação Trilho</w:t>
+        <w:t>- Inserir Perguntas Avaliação T</w:t>
+      </w:r>
+      <w:bookmarkStart w:id="44" w:name="_GoBack"/>
+      <w:bookmarkEnd w:id="44"/>
+      <w:r>
+        <w:rPr>
+          <w:lang w:val="pt-PT"/>
+        </w:rPr>
+        <w:t>rilho</w:t>
       </w:r>
       <w:bookmarkEnd w:id="42"/>
       <w:bookmarkEnd w:id="43"/>
@@ -13825,8 +13802,8 @@
           <w:lang w:val="pt-PT"/>
         </w:rPr>
       </w:pPr>
-      <w:bookmarkStart w:id="44" w:name="_Toc503091369"/>
-      <w:bookmarkStart w:id="45" w:name="_Toc503091442"/>
+      <w:bookmarkStart w:id="45" w:name="_Toc503091369"/>
+      <w:bookmarkStart w:id="46" w:name="_Toc503091442"/>
       <w:r>
         <w:rPr>
           <w:lang w:val="pt-PT"/>
@@ -13840,8 +13817,8 @@
         </w:rPr>
         <w:t>Diagrama de Sequência - Inserir Perguntas Avaliação Trilho</w:t>
       </w:r>
-      <w:bookmarkEnd w:id="44"/>
       <w:bookmarkEnd w:id="45"/>
+      <w:bookmarkEnd w:id="46"/>
     </w:p>
     <w:p>
       <w:pPr>
@@ -13935,8 +13912,8 @@
           <w:lang w:val="pt-PT"/>
         </w:rPr>
       </w:pPr>
-      <w:bookmarkStart w:id="46" w:name="_Toc503091370"/>
-      <w:bookmarkStart w:id="47" w:name="_Toc503091443"/>
+      <w:bookmarkStart w:id="47" w:name="_Toc503091370"/>
+      <w:bookmarkStart w:id="48" w:name="_Toc503091443"/>
       <w:r>
         <w:rPr>
           <w:lang w:val="pt-PT"/>
@@ -13956,8 +13933,8 @@
         </w:rPr>
         <w:t>- Inserir Perguntas Avaliação Serviços</w:t>
       </w:r>
-      <w:bookmarkEnd w:id="46"/>
       <w:bookmarkEnd w:id="47"/>
+      <w:bookmarkEnd w:id="48"/>
     </w:p>
     <w:p>
       <w:pPr>
@@ -14562,8 +14539,8 @@
           <w:lang w:val="pt-PT"/>
         </w:rPr>
       </w:pPr>
-      <w:bookmarkStart w:id="48" w:name="_Toc503091371"/>
-      <w:bookmarkStart w:id="49" w:name="_Toc503091444"/>
+      <w:bookmarkStart w:id="49" w:name="_Toc503091371"/>
+      <w:bookmarkStart w:id="50" w:name="_Toc503091444"/>
       <w:r>
         <w:rPr>
           <w:lang w:val="pt-PT"/>
@@ -14583,8 +14560,8 @@
         </w:rPr>
         <w:t>Serviços</w:t>
       </w:r>
-      <w:bookmarkEnd w:id="48"/>
       <w:bookmarkEnd w:id="49"/>
+      <w:bookmarkEnd w:id="50"/>
     </w:p>
     <w:p>
       <w:pPr>
@@ -14744,8 +14721,8 @@
           <w:lang w:val="pt-PT"/>
         </w:rPr>
       </w:pPr>
-      <w:bookmarkStart w:id="50" w:name="_Toc503091372"/>
-      <w:bookmarkStart w:id="51" w:name="_Toc503091445"/>
+      <w:bookmarkStart w:id="51" w:name="_Toc503091372"/>
+      <w:bookmarkStart w:id="52" w:name="_Toc503091445"/>
       <w:r>
         <w:rPr>
           <w:lang w:val="pt-PT"/>
@@ -14765,8 +14742,8 @@
         </w:rPr>
         <w:t>- Consultar Reservas dos Serviços</w:t>
       </w:r>
-      <w:bookmarkEnd w:id="50"/>
       <w:bookmarkEnd w:id="51"/>
+      <w:bookmarkEnd w:id="52"/>
     </w:p>
     <w:p>
       <w:pPr>
@@ -15198,8 +15175,8 @@
           <w:lang w:val="pt-PT"/>
         </w:rPr>
       </w:pPr>
-      <w:bookmarkStart w:id="52" w:name="_Toc503091373"/>
-      <w:bookmarkStart w:id="53" w:name="_Toc503091446"/>
+      <w:bookmarkStart w:id="53" w:name="_Toc503091373"/>
+      <w:bookmarkStart w:id="54" w:name="_Toc503091446"/>
       <w:r>
         <w:rPr>
           <w:lang w:val="pt-PT"/>
@@ -15218,8 +15195,8 @@
         </w:rPr>
         <w:t>- Consultar Reservas dos Serviços</w:t>
       </w:r>
-      <w:bookmarkEnd w:id="52"/>
       <w:bookmarkEnd w:id="53"/>
+      <w:bookmarkEnd w:id="54"/>
     </w:p>
     <w:p>
       <w:pPr>
@@ -15309,8 +15286,8 @@
           <w:lang w:val="pt-PT"/>
         </w:rPr>
       </w:pPr>
-      <w:bookmarkStart w:id="54" w:name="_Toc503091374"/>
-      <w:bookmarkStart w:id="55" w:name="_Toc503091447"/>
+      <w:bookmarkStart w:id="55" w:name="_Toc503091374"/>
+      <w:bookmarkStart w:id="56" w:name="_Toc503091447"/>
       <w:r>
         <w:rPr>
           <w:lang w:val="pt-PT"/>
@@ -15330,8 +15307,8 @@
         </w:rPr>
         <w:t>- Avaliar Trilho</w:t>
       </w:r>
-      <w:bookmarkEnd w:id="54"/>
       <w:bookmarkEnd w:id="55"/>
+      <w:bookmarkEnd w:id="56"/>
     </w:p>
     <w:p>
       <w:pPr>
@@ -15898,8 +15875,8 @@
           <w:lang w:val="pt-PT"/>
         </w:rPr>
       </w:pPr>
-      <w:bookmarkStart w:id="56" w:name="_Toc503091375"/>
-      <w:bookmarkStart w:id="57" w:name="_Toc503091448"/>
+      <w:bookmarkStart w:id="57" w:name="_Toc503091375"/>
+      <w:bookmarkStart w:id="58" w:name="_Toc503091448"/>
       <w:r>
         <w:rPr>
           <w:lang w:val="pt-PT"/>
@@ -15925,8 +15902,8 @@
         </w:rPr>
         <w:t>Avaliar Trilho</w:t>
       </w:r>
-      <w:bookmarkEnd w:id="56"/>
       <w:bookmarkEnd w:id="57"/>
+      <w:bookmarkEnd w:id="58"/>
     </w:p>
     <w:p>
       <w:pPr>
@@ -16072,8 +16049,8 @@
           <w:lang w:val="pt-PT"/>
         </w:rPr>
       </w:pPr>
-      <w:bookmarkStart w:id="58" w:name="_Toc503091376"/>
-      <w:bookmarkStart w:id="59" w:name="_Toc503091449"/>
+      <w:bookmarkStart w:id="59" w:name="_Toc503091376"/>
+      <w:bookmarkStart w:id="60" w:name="_Toc503091449"/>
       <w:r>
         <w:rPr>
           <w:lang w:val="pt-PT"/>
@@ -16093,8 +16070,8 @@
         </w:rPr>
         <w:t>- Avaliar Serviços</w:t>
       </w:r>
-      <w:bookmarkEnd w:id="58"/>
       <w:bookmarkEnd w:id="59"/>
+      <w:bookmarkEnd w:id="60"/>
     </w:p>
     <w:p>
       <w:pPr>
@@ -16695,8 +16672,8 @@
           <w:lang w:val="pt-PT"/>
         </w:rPr>
       </w:pPr>
-      <w:bookmarkStart w:id="60" w:name="_Toc503091377"/>
-      <w:bookmarkStart w:id="61" w:name="_Toc503091450"/>
+      <w:bookmarkStart w:id="61" w:name="_Toc503091377"/>
+      <w:bookmarkStart w:id="62" w:name="_Toc503091450"/>
       <w:r>
         <w:rPr>
           <w:lang w:val="pt-PT"/>
@@ -16722,8 +16699,8 @@
         </w:rPr>
         <w:t>Avaliar Serviços</w:t>
       </w:r>
-      <w:bookmarkEnd w:id="60"/>
       <w:bookmarkEnd w:id="61"/>
+      <w:bookmarkEnd w:id="62"/>
     </w:p>
     <w:p>
       <w:pPr>
@@ -16890,8 +16867,8 @@
           <w:lang w:val="pt-PT"/>
         </w:rPr>
       </w:pPr>
-      <w:bookmarkStart w:id="62" w:name="_Toc503091378"/>
-      <w:bookmarkStart w:id="63" w:name="_Toc503091451"/>
+      <w:bookmarkStart w:id="63" w:name="_Toc503091378"/>
+      <w:bookmarkStart w:id="64" w:name="_Toc503091451"/>
       <w:r>
         <w:rPr>
           <w:lang w:val="pt-PT"/>
@@ -16911,33 +16888,33 @@
         </w:rPr>
         <w:t xml:space="preserve">Diagrama de Classes </w:t>
       </w:r>
-      <w:commentRangeStart w:id="64"/>
       <w:commentRangeStart w:id="65"/>
+      <w:commentRangeStart w:id="66"/>
       <w:r>
         <w:rPr>
           <w:lang w:val="pt-PT"/>
         </w:rPr>
         <w:t>Global</w:t>
       </w:r>
-      <w:commentRangeEnd w:id="64"/>
+      <w:commentRangeEnd w:id="65"/>
       <w:r>
         <w:rPr>
           <w:rStyle w:val="Refdecomentrio"/>
           <w:rFonts w:asciiTheme="minorHAnsi" w:eastAsiaTheme="minorHAnsi" w:hAnsiTheme="minorHAnsi" w:cstheme="minorBidi"/>
           <w:color w:val="auto"/>
         </w:rPr>
-        <w:commentReference w:id="64"/>
-      </w:r>
-      <w:bookmarkEnd w:id="62"/>
+        <w:commentReference w:id="65"/>
+      </w:r>
       <w:bookmarkEnd w:id="63"/>
-      <w:commentRangeEnd w:id="65"/>
+      <w:bookmarkEnd w:id="64"/>
+      <w:commentRangeEnd w:id="66"/>
       <w:r>
         <w:rPr>
           <w:rStyle w:val="Refdecomentrio"/>
           <w:rFonts w:asciiTheme="minorHAnsi" w:eastAsiaTheme="minorHAnsi" w:hAnsiTheme="minorHAnsi" w:cstheme="minorBidi"/>
           <w:color w:val="auto"/>
         </w:rPr>
-        <w:commentReference w:id="65"/>
+        <w:commentReference w:id="66"/>
       </w:r>
     </w:p>
     <w:p>
@@ -16962,7 +16939,6 @@
           <w:lang w:val="pt-PT"/>
         </w:rPr>
       </w:pPr>
-      <w:bookmarkStart w:id="66" w:name="_GoBack"/>
       <w:r>
         <w:rPr>
           <w:noProof/>
@@ -17012,7 +16988,6 @@
           </wp:inline>
         </w:drawing>
       </w:r>
-      <w:bookmarkEnd w:id="66"/>
       <w:r>
         <w:rPr>
           <w:rStyle w:val="Refdecomentrio"/>
@@ -35953,7 +35928,7 @@
       </w:r>
     </w:p>
   </w:comment>
-  <w:comment w:id="64" w:author="Utilizador do Windows" w:date="2017-12-21T17:13:00Z" w:initials="UdW">
+  <w:comment w:id="65" w:author="Utilizador do Windows" w:date="2017-12-21T17:13:00Z" w:initials="UdW">
     <w:p>
       <w:pPr>
         <w:pStyle w:val="Textodecomentrio"/>
@@ -35995,7 +35970,7 @@
       </w:r>
     </w:p>
   </w:comment>
-  <w:comment w:id="65" w:author="Utilizador do Windows" w:date="2018-01-09T10:47:00Z" w:initials="UdW">
+  <w:comment w:id="66" w:author="Utilizador do Windows" w:date="2018-01-09T10:47:00Z" w:initials="UdW">
     <w:p>
       <w:pPr>
         <w:pStyle w:val="Textodecomentrio"/>
@@ -36175,7 +36150,7 @@
           <w:rPr>
             <w:noProof/>
           </w:rPr>
-          <w:t>29</w:t>
+          <w:t>22</w:t>
         </w:r>
         <w:r>
           <w:rPr>
@@ -39756,7 +39731,7 @@
 </file>
 
 <file path=customXml/itemProps1.xml><?xml version="1.0" encoding="utf-8"?>
-<ds:datastoreItem xmlns:ds="http://schemas.openxmlformats.org/officeDocument/2006/customXml" ds:itemID="{1052F2DA-D370-4750-A1AB-2D4240A99451}">
+<ds:datastoreItem xmlns:ds="http://schemas.openxmlformats.org/officeDocument/2006/customXml" ds:itemID="{1E6D4A20-C00A-4961-BC93-1CFF81E58243}">
   <ds:schemaRefs>
     <ds:schemaRef ds:uri="http://schemas.openxmlformats.org/officeDocument/2006/bibliography"/>
   </ds:schemaRefs>

</xml_diff>

<commit_message>
ENG. SOFT.2 Atualização Relatorio
. Atualização Relatorio
Tempo: 15min.
</commit_message>
<xml_diff>
--- a/doc/relatorio.docx
+++ b/doc/relatorio.docx
@@ -21140,15 +21140,7 @@
                 <w:sz w:val="20"/>
                 <w:szCs w:val="20"/>
               </w:rPr>
-              <w:t xml:space="preserve"> </w:t>
-            </w:r>
-            <w:r>
-              <w:rPr>
-                <w:rFonts w:cstheme="minorHAnsi"/>
-                <w:sz w:val="20"/>
-                <w:szCs w:val="20"/>
-              </w:rPr>
-              <w:t xml:space="preserve"> = null</w:t>
+              <w:t xml:space="preserve">  = null</w:t>
             </w:r>
             <w:r>
               <w:rPr>
@@ -23369,31 +23361,7 @@
                 <w:sz w:val="20"/>
                 <w:szCs w:val="20"/>
               </w:rPr>
-              <w:t>ID_Estado</w:t>
-            </w:r>
-            <w:r>
-              <w:rPr>
-                <w:rFonts w:cstheme="minorHAnsi"/>
-                <w:sz w:val="20"/>
-                <w:szCs w:val="20"/>
-              </w:rPr>
-              <w:t>Trilho</w:t>
-            </w:r>
-            <w:r>
-              <w:rPr>
-                <w:rFonts w:cstheme="minorHAnsi"/>
-                <w:sz w:val="20"/>
-                <w:szCs w:val="20"/>
-              </w:rPr>
-              <w:t>(</w:t>
-            </w:r>
-            <w:r>
-              <w:rPr>
-                <w:rFonts w:cstheme="minorHAnsi"/>
-                <w:sz w:val="20"/>
-                <w:szCs w:val="20"/>
-              </w:rPr>
-              <w:t>P</w:t>
+              <w:t>ID_EstadoTrilho(P</w:t>
             </w:r>
             <w:r>
               <w:rPr>
@@ -24027,23 +23995,7 @@
                 <w:sz w:val="20"/>
                 <w:szCs w:val="20"/>
               </w:rPr>
-              <w:t xml:space="preserve">10 </w:t>
-            </w:r>
-            <w:r>
-              <w:rPr>
-                <w:rFonts w:cstheme="minorHAnsi"/>
-                <w:sz w:val="20"/>
-                <w:szCs w:val="20"/>
-              </w:rPr>
-              <w:t>Caracteres</w:t>
-            </w:r>
-            <w:r>
-              <w:rPr>
-                <w:rFonts w:cstheme="minorHAnsi"/>
-                <w:sz w:val="20"/>
-                <w:szCs w:val="20"/>
-              </w:rPr>
-              <w:t xml:space="preserve"> </w:t>
+              <w:t xml:space="preserve">10 Caracteres </w:t>
             </w:r>
           </w:p>
         </w:tc>
@@ -24412,39 +24364,7 @@
                 <w:sz w:val="20"/>
                 <w:szCs w:val="20"/>
               </w:rPr>
-              <w:t xml:space="preserve">Data </w:t>
-            </w:r>
-            <w:r>
-              <w:rPr>
-                <w:rFonts w:cstheme="minorHAnsi"/>
-                <w:sz w:val="20"/>
-                <w:szCs w:val="20"/>
-              </w:rPr>
-              <w:t>fim</w:t>
-            </w:r>
-            <w:r>
-              <w:rPr>
-                <w:rFonts w:cstheme="minorHAnsi"/>
-                <w:sz w:val="20"/>
-                <w:szCs w:val="20"/>
-              </w:rPr>
-              <w:t xml:space="preserve"> </w:t>
-            </w:r>
-            <w:r>
-              <w:rPr>
-                <w:rFonts w:cstheme="minorHAnsi"/>
-                <w:sz w:val="20"/>
-                <w:szCs w:val="20"/>
-              </w:rPr>
-              <w:t xml:space="preserve">do </w:t>
-            </w:r>
-            <w:r>
-              <w:rPr>
-                <w:rFonts w:cstheme="minorHAnsi"/>
-                <w:sz w:val="20"/>
-                <w:szCs w:val="20"/>
-              </w:rPr>
-              <w:t>Estado</w:t>
+              <w:t>Data fim do Estado</w:t>
             </w:r>
           </w:p>
         </w:tc>
@@ -26488,8 +26408,6 @@
           <w:lang w:val="pt-PT"/>
         </w:rPr>
       </w:pPr>
-      <w:bookmarkStart w:id="103" w:name="_GoBack"/>
-      <w:bookmarkEnd w:id="103"/>
       <w:r>
         <w:rPr>
           <w:lang w:val="pt-PT"/>
@@ -26513,16 +26431,16 @@
           <w:lang w:val="pt-PT"/>
         </w:rPr>
       </w:pPr>
-      <w:bookmarkStart w:id="104" w:name="_Toc503091397"/>
-      <w:bookmarkStart w:id="105" w:name="_Toc503091470"/>
+      <w:bookmarkStart w:id="103" w:name="_Toc503091397"/>
+      <w:bookmarkStart w:id="104" w:name="_Toc503091470"/>
       <w:r>
         <w:rPr>
           <w:lang w:val="pt-PT"/>
         </w:rPr>
         <w:t>9.5.1. Dicionário de dados</w:t>
       </w:r>
+      <w:bookmarkEnd w:id="103"/>
       <w:bookmarkEnd w:id="104"/>
-      <w:bookmarkEnd w:id="105"/>
     </w:p>
     <w:p>
       <w:pPr>
@@ -27988,319 +27906,319 @@
           <w:lang w:val="pt-PT"/>
         </w:rPr>
       </w:pPr>
-      <w:bookmarkStart w:id="106" w:name="_Toc503091471"/>
+      <w:bookmarkStart w:id="105" w:name="_Toc503091471"/>
       <w:r>
         <w:rPr>
           <w:lang w:val="pt-PT"/>
         </w:rPr>
         <w:t>9.5.1.1. Algoritmo de validação do NIF</w:t>
       </w:r>
+      <w:bookmarkEnd w:id="105"/>
+    </w:p>
+    <w:p>
+      <w:pPr>
+        <w:rPr>
+          <w:lang w:val="pt-PT"/>
+        </w:rPr>
+      </w:pPr>
+    </w:p>
+    <w:p>
+      <w:pPr>
+        <w:rPr>
+          <w:lang w:val="pt-PT"/>
+        </w:rPr>
+      </w:pPr>
+      <w:r>
+        <w:rPr>
+          <w:lang w:val="pt-PT"/>
+        </w:rPr>
+        <w:t>O 9º dígito (aquele que está mais à direita)</w:t>
+      </w:r>
+      <w:r>
+        <w:rPr>
+          <w:lang w:val="pt-PT"/>
+        </w:rPr>
+        <w:t>,</w:t>
+      </w:r>
+      <w:r>
+        <w:rPr>
+          <w:lang w:val="pt-PT"/>
+        </w:rPr>
+        <w:t xml:space="preserve"> é o dígito de controlo.</w:t>
+      </w:r>
+    </w:p>
+    <w:p>
+      <w:pPr>
+        <w:rPr>
+          <w:lang w:val="pt-PT"/>
+        </w:rPr>
+      </w:pPr>
+      <w:r>
+        <w:rPr>
+          <w:b/>
+          <w:lang w:val="pt-PT"/>
+        </w:rPr>
+        <w:t>1.</w:t>
+      </w:r>
+      <w:r>
+        <w:rPr>
+          <w:lang w:val="pt-PT"/>
+        </w:rPr>
+        <w:t xml:space="preserve"> Multiplicar:</w:t>
+      </w:r>
+    </w:p>
+    <w:p>
+      <w:pPr>
+        <w:rPr>
+          <w:lang w:val="pt-PT"/>
+        </w:rPr>
+      </w:pPr>
+      <w:r>
+        <w:rPr>
+          <w:lang w:val="pt-PT" w:eastAsia="pt-PT"/>
+        </w:rPr>
+        <w:t>8</w:t>
+      </w:r>
+      <w:r>
+        <w:rPr>
+          <w:lang w:val="pt-PT" w:eastAsia="pt-PT"/>
+        </w:rPr>
+        <w:t>º dígito por 2</w:t>
+      </w:r>
+    </w:p>
+    <w:p>
+      <w:pPr>
+        <w:rPr>
+          <w:lang w:val="pt-PT"/>
+        </w:rPr>
+      </w:pPr>
+      <w:r>
+        <w:rPr>
+          <w:lang w:val="pt-PT" w:eastAsia="pt-PT"/>
+        </w:rPr>
+        <w:t>7º dígito por 3</w:t>
+      </w:r>
+    </w:p>
+    <w:p>
+      <w:pPr>
+        <w:rPr>
+          <w:lang w:val="pt-PT"/>
+        </w:rPr>
+      </w:pPr>
+      <w:r>
+        <w:rPr>
+          <w:lang w:val="pt-PT" w:eastAsia="pt-PT"/>
+        </w:rPr>
+        <w:t>6º dígito por 4</w:t>
+      </w:r>
+    </w:p>
+    <w:p>
+      <w:pPr>
+        <w:rPr>
+          <w:lang w:val="pt-PT"/>
+        </w:rPr>
+      </w:pPr>
+      <w:r>
+        <w:rPr>
+          <w:lang w:val="pt-PT" w:eastAsia="pt-PT"/>
+        </w:rPr>
+        <w:t>5º dígito por 5</w:t>
+      </w:r>
+    </w:p>
+    <w:p>
+      <w:pPr>
+        <w:rPr>
+          <w:lang w:val="pt-PT"/>
+        </w:rPr>
+      </w:pPr>
+      <w:r>
+        <w:rPr>
+          <w:lang w:val="pt-PT" w:eastAsia="pt-PT"/>
+        </w:rPr>
+        <w:t>4º dígito por 6</w:t>
+      </w:r>
+    </w:p>
+    <w:p>
+      <w:pPr>
+        <w:rPr>
+          <w:lang w:val="pt-PT"/>
+        </w:rPr>
+      </w:pPr>
+      <w:r>
+        <w:rPr>
+          <w:lang w:val="pt-PT" w:eastAsia="pt-PT"/>
+        </w:rPr>
+        <w:t>3º dígito por 7</w:t>
+      </w:r>
+    </w:p>
+    <w:p>
+      <w:pPr>
+        <w:rPr>
+          <w:lang w:val="pt-PT"/>
+        </w:rPr>
+      </w:pPr>
+      <w:r>
+        <w:rPr>
+          <w:lang w:val="pt-PT" w:eastAsia="pt-PT"/>
+        </w:rPr>
+        <w:t>2º dígito por 8</w:t>
+      </w:r>
+    </w:p>
+    <w:p>
+      <w:pPr>
+        <w:rPr>
+          <w:lang w:val="pt-PT"/>
+        </w:rPr>
+      </w:pPr>
+      <w:r>
+        <w:rPr>
+          <w:lang w:val="pt-PT" w:eastAsia="pt-PT"/>
+        </w:rPr>
+        <w:t xml:space="preserve">1º dígito por 9 </w:t>
+      </w:r>
+    </w:p>
+    <w:p>
+      <w:pPr>
+        <w:rPr>
+          <w:lang w:val="pt-PT"/>
+        </w:rPr>
+      </w:pPr>
+      <w:r>
+        <w:rPr>
+          <w:b/>
+          <w:lang w:val="pt-PT"/>
+        </w:rPr>
+        <w:t>2.</w:t>
+      </w:r>
+      <w:r>
+        <w:rPr>
+          <w:lang w:val="pt-PT"/>
+        </w:rPr>
+        <w:t xml:space="preserve"> Somar todos os resultados.</w:t>
+      </w:r>
+    </w:p>
+    <w:p>
+      <w:pPr>
+        <w:rPr>
+          <w:lang w:val="pt-PT"/>
+        </w:rPr>
+      </w:pPr>
+      <w:r>
+        <w:rPr>
+          <w:b/>
+          <w:lang w:val="pt-PT"/>
+        </w:rPr>
+        <w:t>3.</w:t>
+      </w:r>
+      <w:r>
+        <w:rPr>
+          <w:lang w:val="pt-PT"/>
+        </w:rPr>
+        <w:t xml:space="preserve"> Calcular o resto da divisão da soma por 11 </w:t>
+      </w:r>
+      <w:r>
+        <w:rPr>
+          <w:rFonts w:cs="Times New Roman"/>
+          <w:lang w:val="pt-PT"/>
+        </w:rPr>
+        <w:t>(ou seja, o Módulo de 11)</w:t>
+      </w:r>
+      <w:r>
+        <w:rPr>
+          <w:rFonts w:cs="Times New Roman"/>
+          <w:lang w:val="pt-PT"/>
+        </w:rPr>
+        <w:t>.</w:t>
+      </w:r>
+    </w:p>
+    <w:p>
+      <w:pPr>
+        <w:rPr>
+          <w:lang w:val="pt-PT"/>
+        </w:rPr>
+      </w:pPr>
+      <w:r>
+        <w:rPr>
+          <w:b/>
+          <w:lang w:val="pt-PT"/>
+        </w:rPr>
+        <w:t>4.</w:t>
+      </w:r>
+      <w:r>
+        <w:rPr>
+          <w:lang w:val="pt-PT"/>
+        </w:rPr>
+        <w:t xml:space="preserve"> Se resto for igual 0 ou a 1</w:t>
+      </w:r>
+      <w:r>
+        <w:rPr>
+          <w:lang w:val="pt-PT"/>
+        </w:rPr>
+        <w:t>,</w:t>
+      </w:r>
+      <w:r>
+        <w:rPr>
+          <w:lang w:val="pt-PT"/>
+        </w:rPr>
+        <w:t xml:space="preserve"> o dígito de controlo será 0.</w:t>
+      </w:r>
+    </w:p>
+    <w:p>
+      <w:pPr>
+        <w:rPr>
+          <w:lang w:val="pt-PT"/>
+        </w:rPr>
+      </w:pPr>
+      <w:r>
+        <w:rPr>
+          <w:b/>
+          <w:lang w:val="pt-PT"/>
+        </w:rPr>
+        <w:t>5.</w:t>
+      </w:r>
+      <w:r>
+        <w:rPr>
+          <w:lang w:val="pt-PT"/>
+        </w:rPr>
+        <w:t xml:space="preserve"> Senão o dígito de controlo é 11</w:t>
+      </w:r>
+      <w:r>
+        <w:rPr>
+          <w:lang w:val="pt-PT"/>
+        </w:rPr>
+        <w:t xml:space="preserve"> ­ </w:t>
+      </w:r>
+      <w:r>
+        <w:rPr>
+          <w:lang w:val="pt-PT"/>
+        </w:rPr>
+        <w:t>resto.</w:t>
+      </w:r>
+    </w:p>
+    <w:p>
+      <w:pPr>
+        <w:rPr>
+          <w:lang w:val="pt-PT"/>
+        </w:rPr>
+      </w:pPr>
+    </w:p>
+    <w:p>
+      <w:pPr>
+        <w:pStyle w:val="Cabealho3"/>
+        <w:rPr>
+          <w:lang w:val="pt-PT"/>
+        </w:rPr>
+      </w:pPr>
+      <w:bookmarkStart w:id="106" w:name="_Toc503091398"/>
+      <w:bookmarkStart w:id="107" w:name="_Toc503091472"/>
+      <w:r>
+        <w:rPr>
+          <w:lang w:val="pt-PT"/>
+        </w:rPr>
+        <w:t>9.5.2. Operações da classe</w:t>
+      </w:r>
       <w:bookmarkEnd w:id="106"/>
-    </w:p>
-    <w:p>
-      <w:pPr>
-        <w:rPr>
-          <w:lang w:val="pt-PT"/>
-        </w:rPr>
-      </w:pPr>
-    </w:p>
-    <w:p>
-      <w:pPr>
-        <w:rPr>
-          <w:lang w:val="pt-PT"/>
-        </w:rPr>
-      </w:pPr>
-      <w:r>
-        <w:rPr>
-          <w:lang w:val="pt-PT"/>
-        </w:rPr>
-        <w:t>O 9º dígito (aquele que está mais à direita)</w:t>
-      </w:r>
-      <w:r>
-        <w:rPr>
-          <w:lang w:val="pt-PT"/>
-        </w:rPr>
-        <w:t>,</w:t>
-      </w:r>
-      <w:r>
-        <w:rPr>
-          <w:lang w:val="pt-PT"/>
-        </w:rPr>
-        <w:t xml:space="preserve"> é o dígito de controlo.</w:t>
-      </w:r>
-    </w:p>
-    <w:p>
-      <w:pPr>
-        <w:rPr>
-          <w:lang w:val="pt-PT"/>
-        </w:rPr>
-      </w:pPr>
-      <w:r>
-        <w:rPr>
-          <w:b/>
-          <w:lang w:val="pt-PT"/>
-        </w:rPr>
-        <w:t>1.</w:t>
-      </w:r>
-      <w:r>
-        <w:rPr>
-          <w:lang w:val="pt-PT"/>
-        </w:rPr>
-        <w:t xml:space="preserve"> Multiplicar:</w:t>
-      </w:r>
-    </w:p>
-    <w:p>
-      <w:pPr>
-        <w:rPr>
-          <w:lang w:val="pt-PT"/>
-        </w:rPr>
-      </w:pPr>
-      <w:r>
-        <w:rPr>
-          <w:lang w:val="pt-PT" w:eastAsia="pt-PT"/>
-        </w:rPr>
-        <w:t>8</w:t>
-      </w:r>
-      <w:r>
-        <w:rPr>
-          <w:lang w:val="pt-PT" w:eastAsia="pt-PT"/>
-        </w:rPr>
-        <w:t>º dígito por 2</w:t>
-      </w:r>
-    </w:p>
-    <w:p>
-      <w:pPr>
-        <w:rPr>
-          <w:lang w:val="pt-PT"/>
-        </w:rPr>
-      </w:pPr>
-      <w:r>
-        <w:rPr>
-          <w:lang w:val="pt-PT" w:eastAsia="pt-PT"/>
-        </w:rPr>
-        <w:t>7º dígito por 3</w:t>
-      </w:r>
-    </w:p>
-    <w:p>
-      <w:pPr>
-        <w:rPr>
-          <w:lang w:val="pt-PT"/>
-        </w:rPr>
-      </w:pPr>
-      <w:r>
-        <w:rPr>
-          <w:lang w:val="pt-PT" w:eastAsia="pt-PT"/>
-        </w:rPr>
-        <w:t>6º dígito por 4</w:t>
-      </w:r>
-    </w:p>
-    <w:p>
-      <w:pPr>
-        <w:rPr>
-          <w:lang w:val="pt-PT"/>
-        </w:rPr>
-      </w:pPr>
-      <w:r>
-        <w:rPr>
-          <w:lang w:val="pt-PT" w:eastAsia="pt-PT"/>
-        </w:rPr>
-        <w:t>5º dígito por 5</w:t>
-      </w:r>
-    </w:p>
-    <w:p>
-      <w:pPr>
-        <w:rPr>
-          <w:lang w:val="pt-PT"/>
-        </w:rPr>
-      </w:pPr>
-      <w:r>
-        <w:rPr>
-          <w:lang w:val="pt-PT" w:eastAsia="pt-PT"/>
-        </w:rPr>
-        <w:t>4º dígito por 6</w:t>
-      </w:r>
-    </w:p>
-    <w:p>
-      <w:pPr>
-        <w:rPr>
-          <w:lang w:val="pt-PT"/>
-        </w:rPr>
-      </w:pPr>
-      <w:r>
-        <w:rPr>
-          <w:lang w:val="pt-PT" w:eastAsia="pt-PT"/>
-        </w:rPr>
-        <w:t>3º dígito por 7</w:t>
-      </w:r>
-    </w:p>
-    <w:p>
-      <w:pPr>
-        <w:rPr>
-          <w:lang w:val="pt-PT"/>
-        </w:rPr>
-      </w:pPr>
-      <w:r>
-        <w:rPr>
-          <w:lang w:val="pt-PT" w:eastAsia="pt-PT"/>
-        </w:rPr>
-        <w:t>2º dígito por 8</w:t>
-      </w:r>
-    </w:p>
-    <w:p>
-      <w:pPr>
-        <w:rPr>
-          <w:lang w:val="pt-PT"/>
-        </w:rPr>
-      </w:pPr>
-      <w:r>
-        <w:rPr>
-          <w:lang w:val="pt-PT" w:eastAsia="pt-PT"/>
-        </w:rPr>
-        <w:t xml:space="preserve">1º dígito por 9 </w:t>
-      </w:r>
-    </w:p>
-    <w:p>
-      <w:pPr>
-        <w:rPr>
-          <w:lang w:val="pt-PT"/>
-        </w:rPr>
-      </w:pPr>
-      <w:r>
-        <w:rPr>
-          <w:b/>
-          <w:lang w:val="pt-PT"/>
-        </w:rPr>
-        <w:t>2.</w:t>
-      </w:r>
-      <w:r>
-        <w:rPr>
-          <w:lang w:val="pt-PT"/>
-        </w:rPr>
-        <w:t xml:space="preserve"> Somar todos os resultados.</w:t>
-      </w:r>
-    </w:p>
-    <w:p>
-      <w:pPr>
-        <w:rPr>
-          <w:lang w:val="pt-PT"/>
-        </w:rPr>
-      </w:pPr>
-      <w:r>
-        <w:rPr>
-          <w:b/>
-          <w:lang w:val="pt-PT"/>
-        </w:rPr>
-        <w:t>3.</w:t>
-      </w:r>
-      <w:r>
-        <w:rPr>
-          <w:lang w:val="pt-PT"/>
-        </w:rPr>
-        <w:t xml:space="preserve"> Calcular o resto da divisão da soma por 11 </w:t>
-      </w:r>
-      <w:r>
-        <w:rPr>
-          <w:rFonts w:cs="Times New Roman"/>
-          <w:lang w:val="pt-PT"/>
-        </w:rPr>
-        <w:t>(ou seja, o Módulo de 11)</w:t>
-      </w:r>
-      <w:r>
-        <w:rPr>
-          <w:rFonts w:cs="Times New Roman"/>
-          <w:lang w:val="pt-PT"/>
-        </w:rPr>
-        <w:t>.</w:t>
-      </w:r>
-    </w:p>
-    <w:p>
-      <w:pPr>
-        <w:rPr>
-          <w:lang w:val="pt-PT"/>
-        </w:rPr>
-      </w:pPr>
-      <w:r>
-        <w:rPr>
-          <w:b/>
-          <w:lang w:val="pt-PT"/>
-        </w:rPr>
-        <w:t>4.</w:t>
-      </w:r>
-      <w:r>
-        <w:rPr>
-          <w:lang w:val="pt-PT"/>
-        </w:rPr>
-        <w:t xml:space="preserve"> Se resto for igual 0 ou a 1</w:t>
-      </w:r>
-      <w:r>
-        <w:rPr>
-          <w:lang w:val="pt-PT"/>
-        </w:rPr>
-        <w:t>,</w:t>
-      </w:r>
-      <w:r>
-        <w:rPr>
-          <w:lang w:val="pt-PT"/>
-        </w:rPr>
-        <w:t xml:space="preserve"> o dígito de controlo será 0.</w:t>
-      </w:r>
-    </w:p>
-    <w:p>
-      <w:pPr>
-        <w:rPr>
-          <w:lang w:val="pt-PT"/>
-        </w:rPr>
-      </w:pPr>
-      <w:r>
-        <w:rPr>
-          <w:b/>
-          <w:lang w:val="pt-PT"/>
-        </w:rPr>
-        <w:t>5.</w:t>
-      </w:r>
-      <w:r>
-        <w:rPr>
-          <w:lang w:val="pt-PT"/>
-        </w:rPr>
-        <w:t xml:space="preserve"> Senão o dígito de controlo é 11</w:t>
-      </w:r>
-      <w:r>
-        <w:rPr>
-          <w:lang w:val="pt-PT"/>
-        </w:rPr>
-        <w:t xml:space="preserve"> ­ </w:t>
-      </w:r>
-      <w:r>
-        <w:rPr>
-          <w:lang w:val="pt-PT"/>
-        </w:rPr>
-        <w:t>resto.</w:t>
-      </w:r>
-    </w:p>
-    <w:p>
-      <w:pPr>
-        <w:rPr>
-          <w:lang w:val="pt-PT"/>
-        </w:rPr>
-      </w:pPr>
-    </w:p>
-    <w:p>
-      <w:pPr>
-        <w:pStyle w:val="Cabealho3"/>
-        <w:rPr>
-          <w:lang w:val="pt-PT"/>
-        </w:rPr>
-      </w:pPr>
-      <w:bookmarkStart w:id="107" w:name="_Toc503091398"/>
-      <w:bookmarkStart w:id="108" w:name="_Toc503091472"/>
-      <w:r>
-        <w:rPr>
-          <w:lang w:val="pt-PT"/>
-        </w:rPr>
-        <w:t>9.5.2. Operações da classe</w:t>
-      </w:r>
       <w:bookmarkEnd w:id="107"/>
-      <w:bookmarkEnd w:id="108"/>
     </w:p>
     <w:p>
       <w:pPr>
@@ -28685,34 +28603,34 @@
           <w:lang w:val="pt-PT"/>
         </w:rPr>
       </w:pPr>
-      <w:bookmarkStart w:id="109" w:name="_Toc503091399"/>
-      <w:bookmarkStart w:id="110" w:name="_Toc503091473"/>
+      <w:bookmarkStart w:id="108" w:name="_Toc503091399"/>
+      <w:bookmarkStart w:id="109" w:name="_Toc503091473"/>
       <w:r>
         <w:rPr>
           <w:lang w:val="pt-PT"/>
         </w:rPr>
         <w:t>9.6. Classe Guia</w:t>
       </w:r>
+      <w:bookmarkEnd w:id="108"/>
       <w:bookmarkEnd w:id="109"/>
+    </w:p>
+    <w:p>
+      <w:pPr>
+        <w:pStyle w:val="Cabealho3"/>
+        <w:rPr>
+          <w:lang w:val="pt-PT"/>
+        </w:rPr>
+      </w:pPr>
+      <w:bookmarkStart w:id="110" w:name="_Toc503091400"/>
+      <w:bookmarkStart w:id="111" w:name="_Toc503091474"/>
+      <w:r>
+        <w:rPr>
+          <w:lang w:val="pt-PT"/>
+        </w:rPr>
+        <w:t>9.6.1. Dicionário de dados</w:t>
+      </w:r>
       <w:bookmarkEnd w:id="110"/>
-    </w:p>
-    <w:p>
-      <w:pPr>
-        <w:pStyle w:val="Cabealho3"/>
-        <w:rPr>
-          <w:lang w:val="pt-PT"/>
-        </w:rPr>
-      </w:pPr>
-      <w:bookmarkStart w:id="111" w:name="_Toc503091400"/>
-      <w:bookmarkStart w:id="112" w:name="_Toc503091474"/>
-      <w:r>
-        <w:rPr>
-          <w:lang w:val="pt-PT"/>
-        </w:rPr>
-        <w:t>9.6.1. Dicionário de dados</w:t>
-      </w:r>
       <w:bookmarkEnd w:id="111"/>
-      <w:bookmarkEnd w:id="112"/>
     </w:p>
     <w:p>
       <w:pPr>
@@ -29802,16 +29720,16 @@
           <w:lang w:val="pt-PT"/>
         </w:rPr>
       </w:pPr>
-      <w:bookmarkStart w:id="113" w:name="_Toc503091401"/>
-      <w:bookmarkStart w:id="114" w:name="_Toc503091475"/>
+      <w:bookmarkStart w:id="112" w:name="_Toc503091401"/>
+      <w:bookmarkStart w:id="113" w:name="_Toc503091475"/>
       <w:r>
         <w:rPr>
           <w:lang w:val="pt-PT"/>
         </w:rPr>
         <w:t>9.6.2. Operações da classe</w:t>
       </w:r>
+      <w:bookmarkEnd w:id="112"/>
       <w:bookmarkEnd w:id="113"/>
-      <w:bookmarkEnd w:id="114"/>
     </w:p>
     <w:p>
       <w:pPr>
@@ -31362,8 +31280,8 @@
           <w:lang w:val="pt-PT"/>
         </w:rPr>
       </w:pPr>
-      <w:bookmarkStart w:id="115" w:name="_Toc503091402"/>
-      <w:bookmarkStart w:id="116" w:name="_Toc503091476"/>
+      <w:bookmarkStart w:id="114" w:name="_Toc503091402"/>
+      <w:bookmarkStart w:id="115" w:name="_Toc503091476"/>
       <w:r>
         <w:rPr>
           <w:lang w:val="pt-PT"/>
@@ -31395,75 +31313,82 @@
         </w:rPr>
         <w:t>Físicos</w:t>
       </w:r>
+      <w:bookmarkEnd w:id="114"/>
       <w:bookmarkEnd w:id="115"/>
+    </w:p>
+    <w:p>
+      <w:pPr>
+        <w:rPr>
+          <w:lang w:val="pt-PT"/>
+        </w:rPr>
+      </w:pPr>
+    </w:p>
+    <w:p>
+      <w:pPr>
+        <w:pStyle w:val="Cabealho2"/>
+        <w:rPr>
+          <w:lang w:val="pt-PT"/>
+        </w:rPr>
+      </w:pPr>
+      <w:bookmarkStart w:id="116" w:name="_Toc503091403"/>
+      <w:bookmarkStart w:id="117" w:name="_Toc503091477"/>
+      <w:r>
+        <w:rPr>
+          <w:lang w:val="pt-PT"/>
+        </w:rPr>
+        <w:t xml:space="preserve">10.1 </w:t>
+      </w:r>
+      <w:r>
+        <w:rPr>
+          <w:lang w:val="pt-PT"/>
+        </w:rPr>
+        <w:t>Diagrama</w:t>
+      </w:r>
+      <w:r>
+        <w:rPr>
+          <w:lang w:val="pt-PT"/>
+        </w:rPr>
+        <w:t xml:space="preserve"> de</w:t>
+      </w:r>
+      <w:r>
+        <w:rPr>
+          <w:lang w:val="pt-PT"/>
+        </w:rPr>
+        <w:t xml:space="preserve"> componente</w:t>
+      </w:r>
+      <w:r>
+        <w:rPr>
+          <w:lang w:val="pt-PT"/>
+        </w:rPr>
+        <w:t>s</w:t>
+      </w:r>
+      <w:r>
+        <w:rPr>
+          <w:lang w:val="pt-PT"/>
+        </w:rPr>
+        <w:t xml:space="preserve"> </w:t>
+      </w:r>
+      <w:r>
+        <w:rPr>
+          <w:lang w:val="pt-PT"/>
+        </w:rPr>
+        <w:t xml:space="preserve">- </w:t>
+      </w:r>
+      <w:r>
+        <w:rPr>
+          <w:lang w:val="pt-PT"/>
+        </w:rPr>
+        <w:t>CRUD Trilho</w:t>
+      </w:r>
       <w:bookmarkEnd w:id="116"/>
-    </w:p>
-    <w:p>
-      <w:pPr>
-        <w:rPr>
-          <w:lang w:val="pt-PT"/>
-        </w:rPr>
-      </w:pPr>
-    </w:p>
-    <w:p>
-      <w:pPr>
-        <w:pStyle w:val="Cabealho2"/>
-        <w:rPr>
-          <w:lang w:val="pt-PT"/>
-        </w:rPr>
-      </w:pPr>
-      <w:bookmarkStart w:id="117" w:name="_Toc503091403"/>
-      <w:bookmarkStart w:id="118" w:name="_Toc503091477"/>
-      <w:r>
-        <w:rPr>
-          <w:lang w:val="pt-PT"/>
-        </w:rPr>
-        <w:t xml:space="preserve">10.1 </w:t>
-      </w:r>
-      <w:r>
-        <w:rPr>
-          <w:lang w:val="pt-PT"/>
-        </w:rPr>
-        <w:t>Diagrama</w:t>
-      </w:r>
-      <w:r>
-        <w:rPr>
-          <w:lang w:val="pt-PT"/>
-        </w:rPr>
-        <w:t xml:space="preserve"> de</w:t>
-      </w:r>
-      <w:r>
-        <w:rPr>
-          <w:lang w:val="pt-PT"/>
-        </w:rPr>
-        <w:t xml:space="preserve"> componente</w:t>
-      </w:r>
-      <w:r>
-        <w:rPr>
-          <w:lang w:val="pt-PT"/>
-        </w:rPr>
-        <w:t>s</w:t>
-      </w:r>
-      <w:r>
-        <w:rPr>
-          <w:lang w:val="pt-PT"/>
-        </w:rPr>
-        <w:t xml:space="preserve"> </w:t>
-      </w:r>
-      <w:r>
-        <w:rPr>
-          <w:lang w:val="pt-PT"/>
-        </w:rPr>
-        <w:t xml:space="preserve">- </w:t>
-      </w:r>
-      <w:r>
-        <w:rPr>
-          <w:lang w:val="pt-PT"/>
-        </w:rPr>
-        <w:t>CRUD Trilho</w:t>
-      </w:r>
       <w:bookmarkEnd w:id="117"/>
-      <w:bookmarkEnd w:id="118"/>
+    </w:p>
+    <w:p>
+      <w:pPr>
+        <w:rPr>
+          <w:lang w:val="pt-PT"/>
+        </w:rPr>
+      </w:pPr>
     </w:p>
     <w:p>
       <w:pPr>
@@ -31484,10 +31409,10 @@
           <w:lang w:val="en-US"/>
         </w:rPr>
         <w:drawing>
-          <wp:inline distT="0" distB="0" distL="0" distR="0" wp14:anchorId="3C241CC1" wp14:editId="20E2CB25">
-            <wp:extent cx="4701540" cy="2717165"/>
-            <wp:effectExtent l="0" t="0" r="3810" b="6985"/>
-            <wp:docPr id="1" name="Imagem 1" descr="C:\programacao_internet\Trails4Health\doc\Eng. Soft 2\Nuno Galinho\Projectos POWER DESIGNER\Diagrama Componentes Parcial CRUD triho.emf"/>
+          <wp:inline distT="0" distB="0" distL="0" distR="0" wp14:anchorId="495D2A7A" wp14:editId="4CA94538">
+            <wp:extent cx="4968106" cy="2400750"/>
+            <wp:effectExtent l="0" t="0" r="4445" b="0"/>
+            <wp:docPr id="21" name="Imagem 21"/>
             <wp:cNvGraphicFramePr>
               <a:graphicFrameLocks xmlns:a="http://schemas.openxmlformats.org/drawingml/2006/main" noChangeAspect="1"/>
             </wp:cNvGraphicFramePr>
@@ -31495,10 +31420,8 @@
               <a:graphicData uri="http://schemas.openxmlformats.org/drawingml/2006/picture">
                 <pic:pic xmlns:pic="http://schemas.openxmlformats.org/drawingml/2006/picture">
                   <pic:nvPicPr>
-                    <pic:cNvPr id="0" name="Picture 2" descr="C:\programacao_internet\Trails4Health\doc\Eng. Soft 2\Nuno Galinho\Projectos POWER DESIGNER\Diagrama Componentes Parcial CRUD triho.emf"/>
-                    <pic:cNvPicPr>
-                      <a:picLocks noChangeAspect="1" noChangeArrowheads="1"/>
-                    </pic:cNvPicPr>
+                    <pic:cNvPr id="21" name="Diagrama Componentes Parcial CRUD triho.emf"/>
+                    <pic:cNvPicPr/>
                   </pic:nvPicPr>
                   <pic:blipFill>
                     <a:blip r:embed="rId25">
@@ -31508,23 +31431,18 @@
                         </a:ext>
                       </a:extLst>
                     </a:blip>
-                    <a:srcRect/>
                     <a:stretch>
                       <a:fillRect/>
                     </a:stretch>
                   </pic:blipFill>
-                  <pic:spPr bwMode="auto">
+                  <pic:spPr>
                     <a:xfrm>
                       <a:off x="0" y="0"/>
-                      <a:ext cx="4701540" cy="2717165"/>
+                      <a:ext cx="4968106" cy="2400750"/>
                     </a:xfrm>
                     <a:prstGeom prst="rect">
                       <a:avLst/>
                     </a:prstGeom>
-                    <a:noFill/>
-                    <a:ln>
-                      <a:noFill/>
-                    </a:ln>
                   </pic:spPr>
                 </pic:pic>
               </a:graphicData>
@@ -31717,8 +31635,8 @@
           <w:lang w:val="pt-PT"/>
         </w:rPr>
       </w:pPr>
-      <w:bookmarkStart w:id="119" w:name="_Toc503091404"/>
-      <w:bookmarkStart w:id="120" w:name="_Toc503091478"/>
+      <w:bookmarkStart w:id="118" w:name="_Toc503091404"/>
+      <w:bookmarkStart w:id="119" w:name="_Toc503091478"/>
       <w:r>
         <w:rPr>
           <w:lang w:val="pt-PT"/>
@@ -31756,24 +31674,24 @@
         </w:rPr>
         <w:t xml:space="preserve">CRUD </w:t>
       </w:r>
-      <w:commentRangeStart w:id="121"/>
+      <w:commentRangeStart w:id="120"/>
       <w:r>
         <w:rPr>
           <w:lang w:val="pt-PT"/>
         </w:rPr>
         <w:t>Trilho</w:t>
       </w:r>
-      <w:commentRangeEnd w:id="121"/>
+      <w:commentRangeEnd w:id="120"/>
       <w:r>
         <w:rPr>
           <w:rStyle w:val="Refdecomentrio"/>
           <w:rFonts w:asciiTheme="minorHAnsi" w:eastAsiaTheme="minorHAnsi" w:hAnsiTheme="minorHAnsi" w:cstheme="minorBidi"/>
           <w:color w:val="auto"/>
         </w:rPr>
-        <w:commentReference w:id="121"/>
-      </w:r>
+        <w:commentReference w:id="120"/>
+      </w:r>
+      <w:bookmarkEnd w:id="118"/>
       <w:bookmarkEnd w:id="119"/>
-      <w:bookmarkEnd w:id="120"/>
     </w:p>
     <w:p>
       <w:pPr>
@@ -31853,102 +31771,13 @@
     </w:p>
     <w:p>
       <w:pPr>
-        <w:rPr>
-          <w:color w:val="FF0000"/>
-          <w:lang w:val="pt-PT"/>
-        </w:rPr>
-      </w:pPr>
-      <w:r>
-        <w:rPr>
-          <w:color w:val="FF0000"/>
-          <w:lang w:val="pt-PT"/>
-        </w:rPr>
-        <w:t>DUVIDAS:</w:t>
-      </w:r>
-    </w:p>
-    <w:p>
-      <w:pPr>
-        <w:rPr>
-          <w:color w:val="FF0000"/>
-          <w:lang w:val="pt-PT"/>
-        </w:rPr>
-      </w:pPr>
-      <w:r>
-        <w:rPr>
-          <w:color w:val="FF0000"/>
-          <w:lang w:val="pt-PT"/>
-        </w:rPr>
-        <w:t>.Na parte do servidor poderia incluir o esquema completo 10.1?</w:t>
-      </w:r>
-    </w:p>
-    <w:p>
-      <w:pPr>
-        <w:rPr>
-          <w:color w:val="FF0000"/>
-          <w:lang w:val="pt-PT"/>
-        </w:rPr>
-      </w:pPr>
-      <w:r>
-        <w:rPr>
-          <w:color w:val="FF0000"/>
-          <w:lang w:val="pt-PT"/>
-        </w:rPr>
-        <w:t>.Existe outra forma de fazer isto. Como?</w:t>
-      </w:r>
-    </w:p>
-    <w:p>
-      <w:pPr>
-        <w:rPr>
-          <w:color w:val="FF0000"/>
-          <w:lang w:val="pt-PT"/>
-        </w:rPr>
-      </w:pPr>
-    </w:p>
-    <w:p>
-      <w:pPr>
-        <w:rPr>
-          <w:color w:val="FF0000"/>
-          <w:lang w:val="pt-PT"/>
-        </w:rPr>
-      </w:pPr>
-      <w:r>
-        <w:rPr>
-          <w:color w:val="FF0000"/>
-          <w:lang w:val="pt-PT"/>
-        </w:rPr>
-        <w:t>Sim</w:t>
-      </w:r>
-    </w:p>
-    <w:p>
-      <w:pPr>
-        <w:rPr>
-          <w:color w:val="FF0000"/>
-          <w:lang w:val="pt-PT"/>
-        </w:rPr>
-      </w:pPr>
-    </w:p>
-    <w:p>
-      <w:pPr>
-        <w:rPr>
-          <w:color w:val="FF0000"/>
-          <w:lang w:val="pt-PT"/>
-        </w:rPr>
-      </w:pPr>
-      <w:r>
-        <w:rPr>
-          <w:color w:val="FF0000"/>
-          <w:lang w:val="pt-PT"/>
-        </w:rPr>
-        <w:t>O QUE FALTA FAZER?</w:t>
-      </w:r>
-    </w:p>
-    <w:p>
-      <w:pPr>
         <w:pStyle w:val="Cabealho2"/>
         <w:rPr>
           <w:lang w:val="pt-PT"/>
         </w:rPr>
       </w:pPr>
+      <w:bookmarkStart w:id="121" w:name="_GoBack"/>
+      <w:bookmarkEnd w:id="121"/>
     </w:p>
     <w:p>
       <w:pPr>
@@ -36199,7 +36028,7 @@
       </w:r>
     </w:p>
   </w:comment>
-  <w:comment w:id="121" w:author="Utilizador do Windows" w:date="2017-12-22T12:34:00Z" w:initials="UdW">
+  <w:comment w:id="120" w:author="Utilizador do Windows" w:date="2017-12-22T12:34:00Z" w:initials="UdW">
     <w:p>
       <w:pPr>
         <w:pStyle w:val="Textodecomentrio"/>
@@ -36287,7 +36116,7 @@
           <w:rPr>
             <w:noProof/>
           </w:rPr>
-          <w:t>39</w:t>
+          <w:t>43</w:t>
         </w:r>
         <w:r>
           <w:rPr>
@@ -39868,7 +39697,7 @@
 </file>
 
 <file path=customXml/itemProps1.xml><?xml version="1.0" encoding="utf-8"?>
-<ds:datastoreItem xmlns:ds="http://schemas.openxmlformats.org/officeDocument/2006/customXml" ds:itemID="{F5DC68AD-8FCC-46EB-BE3D-6C38629170B5}">
+<ds:datastoreItem xmlns:ds="http://schemas.openxmlformats.org/officeDocument/2006/customXml" ds:itemID="{E103DE74-B475-4520-BCF3-A0E0F91CAA55}">
   <ds:schemaRefs>
     <ds:schemaRef ds:uri="http://schemas.openxmlformats.org/officeDocument/2006/bibliography"/>
   </ds:schemaRefs>

</xml_diff>

<commit_message>
P.I. + Eng. soft.2 - Digito de Controlo em /turistas/Create a funcionar!
.P.I. + Eng. soft.2 - Digito de Controlo em /turistas/Create a funcionar!
.Atualizado relatorio
Tempo: 1h
</commit_message>
<xml_diff>
--- a/doc/relatorio.docx
+++ b/doc/relatorio.docx
@@ -28197,6 +28197,1153 @@
     </w:p>
     <w:p>
       <w:pPr>
+        <w:pStyle w:val="Cabealho4"/>
+        <w:rPr>
+          <w:lang w:val="pt-PT"/>
+        </w:rPr>
+      </w:pPr>
+      <w:r>
+        <w:rPr>
+          <w:lang w:val="pt-PT"/>
+        </w:rPr>
+        <w:lastRenderedPageBreak/>
+        <w:t>9.5.1.2.</w:t>
+      </w:r>
+      <w:r>
+        <w:rPr>
+          <w:lang w:val="pt-PT"/>
+        </w:rPr>
+        <w:t xml:space="preserve"> </w:t>
+      </w:r>
+      <w:r>
+        <w:rPr>
+          <w:lang w:val="pt-PT"/>
+        </w:rPr>
+        <w:t>Código</w:t>
+      </w:r>
+      <w:r>
+        <w:rPr>
+          <w:lang w:val="pt-PT"/>
+        </w:rPr>
+        <w:t xml:space="preserve"> de validação do NIF</w:t>
+      </w:r>
+    </w:p>
+    <w:p>
+      <w:pPr>
+        <w:rPr>
+          <w:lang w:val="pt-PT"/>
+        </w:rPr>
+      </w:pPr>
+    </w:p>
+    <w:p>
+      <w:pPr>
+        <w:rPr>
+          <w:lang w:val="pt-PT"/>
+        </w:rPr>
+      </w:pPr>
+      <w:r>
+        <w:rPr>
+          <w:lang w:val="pt-PT"/>
+        </w:rPr>
+        <w:t>Função implementada:</w:t>
+      </w:r>
+    </w:p>
+    <w:p>
+      <w:pPr>
+        <w:rPr>
+          <w:lang w:val="pt-PT"/>
+        </w:rPr>
+      </w:pPr>
+      <w:bookmarkStart w:id="106" w:name="_GoBack"/>
+      <w:bookmarkEnd w:id="106"/>
+    </w:p>
+    <w:p>
+      <w:pPr>
+        <w:autoSpaceDE w:val="0"/>
+        <w:autoSpaceDN w:val="0"/>
+        <w:adjustRightInd w:val="0"/>
+        <w:spacing w:after="0" w:line="240" w:lineRule="auto"/>
+        <w:rPr>
+          <w:rFonts w:ascii="Consolas" w:hAnsi="Consolas" w:cs="Consolas"/>
+          <w:color w:val="000000"/>
+          <w:sz w:val="19"/>
+          <w:szCs w:val="19"/>
+          <w:lang w:val="pt-PT"/>
+        </w:rPr>
+      </w:pPr>
+      <w:r>
+        <w:rPr>
+          <w:rFonts w:ascii="Consolas" w:hAnsi="Consolas" w:cs="Consolas"/>
+          <w:color w:val="0000FF"/>
+          <w:sz w:val="19"/>
+          <w:szCs w:val="19"/>
+          <w:lang w:val="pt-PT"/>
+        </w:rPr>
+        <w:t>private</w:t>
+      </w:r>
+      <w:r>
+        <w:rPr>
+          <w:rFonts w:ascii="Consolas" w:hAnsi="Consolas" w:cs="Consolas"/>
+          <w:color w:val="000000"/>
+          <w:sz w:val="19"/>
+          <w:szCs w:val="19"/>
+          <w:lang w:val="pt-PT"/>
+        </w:rPr>
+        <w:t xml:space="preserve"> </w:t>
+      </w:r>
+      <w:r>
+        <w:rPr>
+          <w:rFonts w:ascii="Consolas" w:hAnsi="Consolas" w:cs="Consolas"/>
+          <w:color w:val="0000FF"/>
+          <w:sz w:val="19"/>
+          <w:szCs w:val="19"/>
+          <w:lang w:val="pt-PT"/>
+        </w:rPr>
+        <w:t>int</w:t>
+      </w:r>
+      <w:r>
+        <w:rPr>
+          <w:rFonts w:ascii="Consolas" w:hAnsi="Consolas" w:cs="Consolas"/>
+          <w:color w:val="000000"/>
+          <w:sz w:val="19"/>
+          <w:szCs w:val="19"/>
+          <w:lang w:val="pt-PT"/>
+        </w:rPr>
+        <w:t xml:space="preserve"> DigitoControlo(</w:t>
+      </w:r>
+      <w:r>
+        <w:rPr>
+          <w:rFonts w:ascii="Consolas" w:hAnsi="Consolas" w:cs="Consolas"/>
+          <w:color w:val="0000FF"/>
+          <w:sz w:val="19"/>
+          <w:szCs w:val="19"/>
+          <w:lang w:val="pt-PT"/>
+        </w:rPr>
+        <w:t>int</w:t>
+      </w:r>
+      <w:r>
+        <w:rPr>
+          <w:rFonts w:ascii="Consolas" w:hAnsi="Consolas" w:cs="Consolas"/>
+          <w:color w:val="000000"/>
+          <w:sz w:val="19"/>
+          <w:szCs w:val="19"/>
+          <w:lang w:val="pt-PT"/>
+        </w:rPr>
+        <w:t xml:space="preserve"> nif)</w:t>
+      </w:r>
+    </w:p>
+    <w:p>
+      <w:pPr>
+        <w:autoSpaceDE w:val="0"/>
+        <w:autoSpaceDN w:val="0"/>
+        <w:adjustRightInd w:val="0"/>
+        <w:spacing w:after="0" w:line="240" w:lineRule="auto"/>
+        <w:rPr>
+          <w:rFonts w:ascii="Consolas" w:hAnsi="Consolas" w:cs="Consolas"/>
+          <w:color w:val="000000"/>
+          <w:sz w:val="19"/>
+          <w:szCs w:val="19"/>
+          <w:lang w:val="en-US"/>
+        </w:rPr>
+      </w:pPr>
+      <w:r>
+        <w:rPr>
+          <w:rFonts w:ascii="Consolas" w:hAnsi="Consolas" w:cs="Consolas"/>
+          <w:color w:val="000000"/>
+          <w:sz w:val="19"/>
+          <w:szCs w:val="19"/>
+          <w:lang w:val="pt-PT"/>
+        </w:rPr>
+        <w:t xml:space="preserve">        </w:t>
+      </w:r>
+      <w:r>
+        <w:rPr>
+          <w:rFonts w:ascii="Consolas" w:hAnsi="Consolas" w:cs="Consolas"/>
+          <w:color w:val="000000"/>
+          <w:sz w:val="19"/>
+          <w:szCs w:val="19"/>
+          <w:lang w:val="en-US"/>
+        </w:rPr>
+        <w:t>{</w:t>
+      </w:r>
+    </w:p>
+    <w:p>
+      <w:pPr>
+        <w:autoSpaceDE w:val="0"/>
+        <w:autoSpaceDN w:val="0"/>
+        <w:adjustRightInd w:val="0"/>
+        <w:spacing w:after="0" w:line="240" w:lineRule="auto"/>
+        <w:rPr>
+          <w:rFonts w:ascii="Consolas" w:hAnsi="Consolas" w:cs="Consolas"/>
+          <w:color w:val="000000"/>
+          <w:sz w:val="19"/>
+          <w:szCs w:val="19"/>
+          <w:lang w:val="en-US"/>
+        </w:rPr>
+      </w:pPr>
+    </w:p>
+    <w:p>
+      <w:pPr>
+        <w:autoSpaceDE w:val="0"/>
+        <w:autoSpaceDN w:val="0"/>
+        <w:adjustRightInd w:val="0"/>
+        <w:spacing w:after="0" w:line="240" w:lineRule="auto"/>
+        <w:rPr>
+          <w:rFonts w:ascii="Consolas" w:hAnsi="Consolas" w:cs="Consolas"/>
+          <w:color w:val="000000"/>
+          <w:sz w:val="19"/>
+          <w:szCs w:val="19"/>
+          <w:lang w:val="en-US"/>
+        </w:rPr>
+      </w:pPr>
+      <w:r>
+        <w:rPr>
+          <w:rFonts w:ascii="Consolas" w:hAnsi="Consolas" w:cs="Consolas"/>
+          <w:color w:val="000000"/>
+          <w:sz w:val="19"/>
+          <w:szCs w:val="19"/>
+          <w:lang w:val="en-US"/>
+        </w:rPr>
+        <w:t xml:space="preserve">            </w:t>
+      </w:r>
+      <w:r>
+        <w:rPr>
+          <w:rFonts w:ascii="Consolas" w:hAnsi="Consolas" w:cs="Consolas"/>
+          <w:color w:val="0000FF"/>
+          <w:sz w:val="19"/>
+          <w:szCs w:val="19"/>
+          <w:lang w:val="en-US"/>
+        </w:rPr>
+        <w:t>int</w:t>
+      </w:r>
+      <w:r>
+        <w:rPr>
+          <w:rFonts w:ascii="Consolas" w:hAnsi="Consolas" w:cs="Consolas"/>
+          <w:color w:val="000000"/>
+          <w:sz w:val="19"/>
+          <w:szCs w:val="19"/>
+          <w:lang w:val="en-US"/>
+        </w:rPr>
+        <w:t xml:space="preserve"> digito;</w:t>
+      </w:r>
+    </w:p>
+    <w:p>
+      <w:pPr>
+        <w:autoSpaceDE w:val="0"/>
+        <w:autoSpaceDN w:val="0"/>
+        <w:adjustRightInd w:val="0"/>
+        <w:spacing w:after="0" w:line="240" w:lineRule="auto"/>
+        <w:rPr>
+          <w:rFonts w:ascii="Consolas" w:hAnsi="Consolas" w:cs="Consolas"/>
+          <w:color w:val="000000"/>
+          <w:sz w:val="19"/>
+          <w:szCs w:val="19"/>
+          <w:lang w:val="en-US"/>
+        </w:rPr>
+      </w:pPr>
+      <w:r>
+        <w:rPr>
+          <w:rFonts w:ascii="Consolas" w:hAnsi="Consolas" w:cs="Consolas"/>
+          <w:color w:val="000000"/>
+          <w:sz w:val="19"/>
+          <w:szCs w:val="19"/>
+          <w:lang w:val="en-US"/>
+        </w:rPr>
+        <w:t xml:space="preserve">            </w:t>
+      </w:r>
+      <w:r>
+        <w:rPr>
+          <w:rFonts w:ascii="Consolas" w:hAnsi="Consolas" w:cs="Consolas"/>
+          <w:color w:val="0000FF"/>
+          <w:sz w:val="19"/>
+          <w:szCs w:val="19"/>
+          <w:lang w:val="en-US"/>
+        </w:rPr>
+        <w:t>int</w:t>
+      </w:r>
+      <w:r>
+        <w:rPr>
+          <w:rFonts w:ascii="Consolas" w:hAnsi="Consolas" w:cs="Consolas"/>
+          <w:color w:val="000000"/>
+          <w:sz w:val="19"/>
+          <w:szCs w:val="19"/>
+          <w:lang w:val="en-US"/>
+        </w:rPr>
+        <w:t xml:space="preserve">[] arrDigitos = </w:t>
+      </w:r>
+      <w:r>
+        <w:rPr>
+          <w:rFonts w:ascii="Consolas" w:hAnsi="Consolas" w:cs="Consolas"/>
+          <w:color w:val="0000FF"/>
+          <w:sz w:val="19"/>
+          <w:szCs w:val="19"/>
+          <w:lang w:val="en-US"/>
+        </w:rPr>
+        <w:t>new</w:t>
+      </w:r>
+      <w:r>
+        <w:rPr>
+          <w:rFonts w:ascii="Consolas" w:hAnsi="Consolas" w:cs="Consolas"/>
+          <w:color w:val="000000"/>
+          <w:sz w:val="19"/>
+          <w:szCs w:val="19"/>
+          <w:lang w:val="en-US"/>
+        </w:rPr>
+        <w:t xml:space="preserve"> </w:t>
+      </w:r>
+      <w:r>
+        <w:rPr>
+          <w:rFonts w:ascii="Consolas" w:hAnsi="Consolas" w:cs="Consolas"/>
+          <w:color w:val="0000FF"/>
+          <w:sz w:val="19"/>
+          <w:szCs w:val="19"/>
+          <w:lang w:val="en-US"/>
+        </w:rPr>
+        <w:t>int</w:t>
+      </w:r>
+      <w:r>
+        <w:rPr>
+          <w:rFonts w:ascii="Consolas" w:hAnsi="Consolas" w:cs="Consolas"/>
+          <w:color w:val="000000"/>
+          <w:sz w:val="19"/>
+          <w:szCs w:val="19"/>
+          <w:lang w:val="en-US"/>
+        </w:rPr>
+        <w:t>[8];</w:t>
+      </w:r>
+    </w:p>
+    <w:p>
+      <w:pPr>
+        <w:autoSpaceDE w:val="0"/>
+        <w:autoSpaceDN w:val="0"/>
+        <w:adjustRightInd w:val="0"/>
+        <w:spacing w:after="0" w:line="240" w:lineRule="auto"/>
+        <w:rPr>
+          <w:rFonts w:ascii="Consolas" w:hAnsi="Consolas" w:cs="Consolas"/>
+          <w:color w:val="000000"/>
+          <w:sz w:val="19"/>
+          <w:szCs w:val="19"/>
+          <w:lang w:val="en-US"/>
+        </w:rPr>
+      </w:pPr>
+      <w:r>
+        <w:rPr>
+          <w:rFonts w:ascii="Consolas" w:hAnsi="Consolas" w:cs="Consolas"/>
+          <w:color w:val="000000"/>
+          <w:sz w:val="19"/>
+          <w:szCs w:val="19"/>
+          <w:lang w:val="en-US"/>
+        </w:rPr>
+        <w:t xml:space="preserve">            </w:t>
+      </w:r>
+      <w:r>
+        <w:rPr>
+          <w:rFonts w:ascii="Consolas" w:hAnsi="Consolas" w:cs="Consolas"/>
+          <w:color w:val="0000FF"/>
+          <w:sz w:val="19"/>
+          <w:szCs w:val="19"/>
+          <w:lang w:val="en-US"/>
+        </w:rPr>
+        <w:t>int</w:t>
+      </w:r>
+      <w:r>
+        <w:rPr>
+          <w:rFonts w:ascii="Consolas" w:hAnsi="Consolas" w:cs="Consolas"/>
+          <w:color w:val="000000"/>
+          <w:sz w:val="19"/>
+          <w:szCs w:val="19"/>
+          <w:lang w:val="en-US"/>
+        </w:rPr>
+        <w:t xml:space="preserve"> soma = 0;</w:t>
+      </w:r>
+    </w:p>
+    <w:p>
+      <w:pPr>
+        <w:autoSpaceDE w:val="0"/>
+        <w:autoSpaceDN w:val="0"/>
+        <w:adjustRightInd w:val="0"/>
+        <w:spacing w:after="0" w:line="240" w:lineRule="auto"/>
+        <w:rPr>
+          <w:rFonts w:ascii="Consolas" w:hAnsi="Consolas" w:cs="Consolas"/>
+          <w:color w:val="000000"/>
+          <w:sz w:val="19"/>
+          <w:szCs w:val="19"/>
+          <w:lang w:val="en-US"/>
+        </w:rPr>
+      </w:pPr>
+      <w:r>
+        <w:rPr>
+          <w:rFonts w:ascii="Consolas" w:hAnsi="Consolas" w:cs="Consolas"/>
+          <w:color w:val="000000"/>
+          <w:sz w:val="19"/>
+          <w:szCs w:val="19"/>
+          <w:lang w:val="en-US"/>
+        </w:rPr>
+        <w:t xml:space="preserve">            </w:t>
+      </w:r>
+      <w:r>
+        <w:rPr>
+          <w:rFonts w:ascii="Consolas" w:hAnsi="Consolas" w:cs="Consolas"/>
+          <w:color w:val="0000FF"/>
+          <w:sz w:val="19"/>
+          <w:szCs w:val="19"/>
+          <w:lang w:val="en-US"/>
+        </w:rPr>
+        <w:t>int</w:t>
+      </w:r>
+      <w:r>
+        <w:rPr>
+          <w:rFonts w:ascii="Consolas" w:hAnsi="Consolas" w:cs="Consolas"/>
+          <w:color w:val="000000"/>
+          <w:sz w:val="19"/>
+          <w:szCs w:val="19"/>
+          <w:lang w:val="en-US"/>
+        </w:rPr>
+        <w:t xml:space="preserve"> n = 2;</w:t>
+      </w:r>
+    </w:p>
+    <w:p>
+      <w:pPr>
+        <w:autoSpaceDE w:val="0"/>
+        <w:autoSpaceDN w:val="0"/>
+        <w:adjustRightInd w:val="0"/>
+        <w:spacing w:after="0" w:line="240" w:lineRule="auto"/>
+        <w:rPr>
+          <w:rFonts w:ascii="Consolas" w:hAnsi="Consolas" w:cs="Consolas"/>
+          <w:color w:val="000000"/>
+          <w:sz w:val="19"/>
+          <w:szCs w:val="19"/>
+          <w:lang w:val="pt-PT"/>
+        </w:rPr>
+      </w:pPr>
+      <w:r>
+        <w:rPr>
+          <w:rFonts w:ascii="Consolas" w:hAnsi="Consolas" w:cs="Consolas"/>
+          <w:color w:val="000000"/>
+          <w:sz w:val="19"/>
+          <w:szCs w:val="19"/>
+          <w:lang w:val="pt-PT"/>
+        </w:rPr>
+        <w:t xml:space="preserve">            </w:t>
+      </w:r>
+      <w:r>
+        <w:rPr>
+          <w:rFonts w:ascii="Consolas" w:hAnsi="Consolas" w:cs="Consolas"/>
+          <w:color w:val="0000FF"/>
+          <w:sz w:val="19"/>
+          <w:szCs w:val="19"/>
+          <w:lang w:val="pt-PT"/>
+        </w:rPr>
+        <w:t>int</w:t>
+      </w:r>
+      <w:r>
+        <w:rPr>
+          <w:rFonts w:ascii="Consolas" w:hAnsi="Consolas" w:cs="Consolas"/>
+          <w:color w:val="000000"/>
+          <w:sz w:val="19"/>
+          <w:szCs w:val="19"/>
+          <w:lang w:val="pt-PT"/>
+        </w:rPr>
+        <w:t xml:space="preserve"> resto;</w:t>
+      </w:r>
+    </w:p>
+    <w:p>
+      <w:pPr>
+        <w:autoSpaceDE w:val="0"/>
+        <w:autoSpaceDN w:val="0"/>
+        <w:adjustRightInd w:val="0"/>
+        <w:spacing w:after="0" w:line="240" w:lineRule="auto"/>
+        <w:rPr>
+          <w:rFonts w:ascii="Consolas" w:hAnsi="Consolas" w:cs="Consolas"/>
+          <w:color w:val="000000"/>
+          <w:sz w:val="19"/>
+          <w:szCs w:val="19"/>
+          <w:lang w:val="pt-PT"/>
+        </w:rPr>
+      </w:pPr>
+      <w:r>
+        <w:rPr>
+          <w:rFonts w:ascii="Consolas" w:hAnsi="Consolas" w:cs="Consolas"/>
+          <w:color w:val="000000"/>
+          <w:sz w:val="19"/>
+          <w:szCs w:val="19"/>
+          <w:lang w:val="pt-PT"/>
+        </w:rPr>
+        <w:t xml:space="preserve">            </w:t>
+      </w:r>
+      <w:r>
+        <w:rPr>
+          <w:rFonts w:ascii="Consolas" w:hAnsi="Consolas" w:cs="Consolas"/>
+          <w:color w:val="0000FF"/>
+          <w:sz w:val="19"/>
+          <w:szCs w:val="19"/>
+          <w:lang w:val="pt-PT"/>
+        </w:rPr>
+        <w:t>int</w:t>
+      </w:r>
+      <w:r>
+        <w:rPr>
+          <w:rFonts w:ascii="Consolas" w:hAnsi="Consolas" w:cs="Consolas"/>
+          <w:color w:val="000000"/>
+          <w:sz w:val="19"/>
+          <w:szCs w:val="19"/>
+          <w:lang w:val="pt-PT"/>
+        </w:rPr>
+        <w:t xml:space="preserve"> digitoControlo;</w:t>
+      </w:r>
+    </w:p>
+    <w:p>
+      <w:pPr>
+        <w:autoSpaceDE w:val="0"/>
+        <w:autoSpaceDN w:val="0"/>
+        <w:adjustRightInd w:val="0"/>
+        <w:spacing w:after="0" w:line="240" w:lineRule="auto"/>
+        <w:rPr>
+          <w:rFonts w:ascii="Consolas" w:hAnsi="Consolas" w:cs="Consolas"/>
+          <w:color w:val="000000"/>
+          <w:sz w:val="19"/>
+          <w:szCs w:val="19"/>
+          <w:lang w:val="pt-PT"/>
+        </w:rPr>
+      </w:pPr>
+    </w:p>
+    <w:p>
+      <w:pPr>
+        <w:autoSpaceDE w:val="0"/>
+        <w:autoSpaceDN w:val="0"/>
+        <w:adjustRightInd w:val="0"/>
+        <w:spacing w:after="0" w:line="240" w:lineRule="auto"/>
+        <w:rPr>
+          <w:rFonts w:ascii="Consolas" w:hAnsi="Consolas" w:cs="Consolas"/>
+          <w:color w:val="000000"/>
+          <w:sz w:val="19"/>
+          <w:szCs w:val="19"/>
+          <w:lang w:val="pt-PT"/>
+        </w:rPr>
+      </w:pPr>
+      <w:r>
+        <w:rPr>
+          <w:rFonts w:ascii="Consolas" w:hAnsi="Consolas" w:cs="Consolas"/>
+          <w:color w:val="000000"/>
+          <w:sz w:val="19"/>
+          <w:szCs w:val="19"/>
+          <w:lang w:val="pt-PT"/>
+        </w:rPr>
+        <w:t xml:space="preserve">            </w:t>
+      </w:r>
+      <w:r>
+        <w:rPr>
+          <w:rFonts w:ascii="Consolas" w:hAnsi="Consolas" w:cs="Consolas"/>
+          <w:color w:val="0000FF"/>
+          <w:sz w:val="19"/>
+          <w:szCs w:val="19"/>
+          <w:lang w:val="pt-PT"/>
+        </w:rPr>
+        <w:t>for</w:t>
+      </w:r>
+      <w:r>
+        <w:rPr>
+          <w:rFonts w:ascii="Consolas" w:hAnsi="Consolas" w:cs="Consolas"/>
+          <w:color w:val="000000"/>
+          <w:sz w:val="19"/>
+          <w:szCs w:val="19"/>
+          <w:lang w:val="pt-PT"/>
+        </w:rPr>
+        <w:t xml:space="preserve"> (</w:t>
+      </w:r>
+      <w:r>
+        <w:rPr>
+          <w:rFonts w:ascii="Consolas" w:hAnsi="Consolas" w:cs="Consolas"/>
+          <w:color w:val="0000FF"/>
+          <w:sz w:val="19"/>
+          <w:szCs w:val="19"/>
+          <w:lang w:val="pt-PT"/>
+        </w:rPr>
+        <w:t>int</w:t>
+      </w:r>
+      <w:r>
+        <w:rPr>
+          <w:rFonts w:ascii="Consolas" w:hAnsi="Consolas" w:cs="Consolas"/>
+          <w:color w:val="000000"/>
+          <w:sz w:val="19"/>
+          <w:szCs w:val="19"/>
+          <w:lang w:val="pt-PT"/>
+        </w:rPr>
+        <w:t xml:space="preserve"> i = 0; i &lt; 8; i++)</w:t>
+      </w:r>
+    </w:p>
+    <w:p>
+      <w:pPr>
+        <w:autoSpaceDE w:val="0"/>
+        <w:autoSpaceDN w:val="0"/>
+        <w:adjustRightInd w:val="0"/>
+        <w:spacing w:after="0" w:line="240" w:lineRule="auto"/>
+        <w:rPr>
+          <w:rFonts w:ascii="Consolas" w:hAnsi="Consolas" w:cs="Consolas"/>
+          <w:color w:val="000000"/>
+          <w:sz w:val="19"/>
+          <w:szCs w:val="19"/>
+          <w:lang w:val="pt-PT"/>
+        </w:rPr>
+      </w:pPr>
+      <w:r>
+        <w:rPr>
+          <w:rFonts w:ascii="Consolas" w:hAnsi="Consolas" w:cs="Consolas"/>
+          <w:color w:val="000000"/>
+          <w:sz w:val="19"/>
+          <w:szCs w:val="19"/>
+          <w:lang w:val="pt-PT"/>
+        </w:rPr>
+        <w:t xml:space="preserve">            {</w:t>
+      </w:r>
+    </w:p>
+    <w:p>
+      <w:pPr>
+        <w:autoSpaceDE w:val="0"/>
+        <w:autoSpaceDN w:val="0"/>
+        <w:adjustRightInd w:val="0"/>
+        <w:spacing w:after="0" w:line="240" w:lineRule="auto"/>
+        <w:rPr>
+          <w:rFonts w:ascii="Consolas" w:hAnsi="Consolas" w:cs="Consolas"/>
+          <w:color w:val="000000"/>
+          <w:sz w:val="19"/>
+          <w:szCs w:val="19"/>
+          <w:lang w:val="pt-PT"/>
+        </w:rPr>
+      </w:pPr>
+      <w:r>
+        <w:rPr>
+          <w:rFonts w:ascii="Consolas" w:hAnsi="Consolas" w:cs="Consolas"/>
+          <w:color w:val="000000"/>
+          <w:sz w:val="19"/>
+          <w:szCs w:val="19"/>
+          <w:lang w:val="pt-PT"/>
+        </w:rPr>
+        <w:t xml:space="preserve">                nif /= 10;</w:t>
+      </w:r>
+    </w:p>
+    <w:p>
+      <w:pPr>
+        <w:autoSpaceDE w:val="0"/>
+        <w:autoSpaceDN w:val="0"/>
+        <w:adjustRightInd w:val="0"/>
+        <w:spacing w:after="0" w:line="240" w:lineRule="auto"/>
+        <w:rPr>
+          <w:rFonts w:ascii="Consolas" w:hAnsi="Consolas" w:cs="Consolas"/>
+          <w:color w:val="000000"/>
+          <w:sz w:val="19"/>
+          <w:szCs w:val="19"/>
+          <w:lang w:val="pt-PT"/>
+        </w:rPr>
+      </w:pPr>
+      <w:r>
+        <w:rPr>
+          <w:rFonts w:ascii="Consolas" w:hAnsi="Consolas" w:cs="Consolas"/>
+          <w:color w:val="000000"/>
+          <w:sz w:val="19"/>
+          <w:szCs w:val="19"/>
+          <w:lang w:val="pt-PT"/>
+        </w:rPr>
+        <w:t xml:space="preserve">                digito = nif % 10; </w:t>
+      </w:r>
+      <w:r>
+        <w:rPr>
+          <w:rFonts w:ascii="Consolas" w:hAnsi="Consolas" w:cs="Consolas"/>
+          <w:color w:val="008000"/>
+          <w:sz w:val="19"/>
+          <w:szCs w:val="19"/>
+          <w:lang w:val="pt-PT"/>
+        </w:rPr>
+        <w:t>// 1º valor é o 8º digito!</w:t>
+      </w:r>
+    </w:p>
+    <w:p>
+      <w:pPr>
+        <w:autoSpaceDE w:val="0"/>
+        <w:autoSpaceDN w:val="0"/>
+        <w:adjustRightInd w:val="0"/>
+        <w:spacing w:after="0" w:line="240" w:lineRule="auto"/>
+        <w:rPr>
+          <w:rFonts w:ascii="Consolas" w:hAnsi="Consolas" w:cs="Consolas"/>
+          <w:color w:val="000000"/>
+          <w:sz w:val="19"/>
+          <w:szCs w:val="19"/>
+          <w:lang w:val="pt-PT"/>
+        </w:rPr>
+      </w:pPr>
+      <w:r>
+        <w:rPr>
+          <w:rFonts w:ascii="Consolas" w:hAnsi="Consolas" w:cs="Consolas"/>
+          <w:color w:val="000000"/>
+          <w:sz w:val="19"/>
+          <w:szCs w:val="19"/>
+          <w:lang w:val="pt-PT"/>
+        </w:rPr>
+        <w:t xml:space="preserve">                arrDigitos[i] = digito;</w:t>
+      </w:r>
+    </w:p>
+    <w:p>
+      <w:pPr>
+        <w:autoSpaceDE w:val="0"/>
+        <w:autoSpaceDN w:val="0"/>
+        <w:adjustRightInd w:val="0"/>
+        <w:spacing w:after="0" w:line="240" w:lineRule="auto"/>
+        <w:rPr>
+          <w:rFonts w:ascii="Consolas" w:hAnsi="Consolas" w:cs="Consolas"/>
+          <w:color w:val="000000"/>
+          <w:sz w:val="19"/>
+          <w:szCs w:val="19"/>
+          <w:lang w:val="pt-PT"/>
+        </w:rPr>
+      </w:pPr>
+    </w:p>
+    <w:p>
+      <w:pPr>
+        <w:autoSpaceDE w:val="0"/>
+        <w:autoSpaceDN w:val="0"/>
+        <w:adjustRightInd w:val="0"/>
+        <w:spacing w:after="0" w:line="240" w:lineRule="auto"/>
+        <w:rPr>
+          <w:rFonts w:ascii="Consolas" w:hAnsi="Consolas" w:cs="Consolas"/>
+          <w:color w:val="000000"/>
+          <w:sz w:val="19"/>
+          <w:szCs w:val="19"/>
+          <w:lang w:val="pt-PT"/>
+        </w:rPr>
+      </w:pPr>
+      <w:r>
+        <w:rPr>
+          <w:rFonts w:ascii="Consolas" w:hAnsi="Consolas" w:cs="Consolas"/>
+          <w:color w:val="000000"/>
+          <w:sz w:val="19"/>
+          <w:szCs w:val="19"/>
+          <w:lang w:val="pt-PT"/>
+        </w:rPr>
+        <w:t xml:space="preserve">                soma += arrDigitos[i] * n;</w:t>
+      </w:r>
+    </w:p>
+    <w:p>
+      <w:pPr>
+        <w:autoSpaceDE w:val="0"/>
+        <w:autoSpaceDN w:val="0"/>
+        <w:adjustRightInd w:val="0"/>
+        <w:spacing w:after="0" w:line="240" w:lineRule="auto"/>
+        <w:rPr>
+          <w:rFonts w:ascii="Consolas" w:hAnsi="Consolas" w:cs="Consolas"/>
+          <w:color w:val="000000"/>
+          <w:sz w:val="19"/>
+          <w:szCs w:val="19"/>
+          <w:lang w:val="pt-PT"/>
+        </w:rPr>
+      </w:pPr>
+      <w:r>
+        <w:rPr>
+          <w:rFonts w:ascii="Consolas" w:hAnsi="Consolas" w:cs="Consolas"/>
+          <w:color w:val="000000"/>
+          <w:sz w:val="19"/>
+          <w:szCs w:val="19"/>
+          <w:lang w:val="pt-PT"/>
+        </w:rPr>
+        <w:t xml:space="preserve">                n++;</w:t>
+      </w:r>
+    </w:p>
+    <w:p>
+      <w:pPr>
+        <w:autoSpaceDE w:val="0"/>
+        <w:autoSpaceDN w:val="0"/>
+        <w:adjustRightInd w:val="0"/>
+        <w:spacing w:after="0" w:line="240" w:lineRule="auto"/>
+        <w:rPr>
+          <w:rFonts w:ascii="Consolas" w:hAnsi="Consolas" w:cs="Consolas"/>
+          <w:color w:val="000000"/>
+          <w:sz w:val="19"/>
+          <w:szCs w:val="19"/>
+          <w:lang w:val="pt-PT"/>
+        </w:rPr>
+      </w:pPr>
+      <w:r>
+        <w:rPr>
+          <w:rFonts w:ascii="Consolas" w:hAnsi="Consolas" w:cs="Consolas"/>
+          <w:color w:val="000000"/>
+          <w:sz w:val="19"/>
+          <w:szCs w:val="19"/>
+          <w:lang w:val="pt-PT"/>
+        </w:rPr>
+        <w:t xml:space="preserve">            }</w:t>
+      </w:r>
+    </w:p>
+    <w:p>
+      <w:pPr>
+        <w:autoSpaceDE w:val="0"/>
+        <w:autoSpaceDN w:val="0"/>
+        <w:adjustRightInd w:val="0"/>
+        <w:spacing w:after="0" w:line="240" w:lineRule="auto"/>
+        <w:rPr>
+          <w:rFonts w:ascii="Consolas" w:hAnsi="Consolas" w:cs="Consolas"/>
+          <w:color w:val="000000"/>
+          <w:sz w:val="19"/>
+          <w:szCs w:val="19"/>
+          <w:lang w:val="pt-PT"/>
+        </w:rPr>
+      </w:pPr>
+      <w:r>
+        <w:rPr>
+          <w:rFonts w:ascii="Consolas" w:hAnsi="Consolas" w:cs="Consolas"/>
+          <w:color w:val="000000"/>
+          <w:sz w:val="19"/>
+          <w:szCs w:val="19"/>
+          <w:lang w:val="pt-PT"/>
+        </w:rPr>
+        <w:t xml:space="preserve">            resto = soma % 11;</w:t>
+      </w:r>
+    </w:p>
+    <w:p>
+      <w:pPr>
+        <w:autoSpaceDE w:val="0"/>
+        <w:autoSpaceDN w:val="0"/>
+        <w:adjustRightInd w:val="0"/>
+        <w:spacing w:after="0" w:line="240" w:lineRule="auto"/>
+        <w:rPr>
+          <w:rFonts w:ascii="Consolas" w:hAnsi="Consolas" w:cs="Consolas"/>
+          <w:color w:val="000000"/>
+          <w:sz w:val="19"/>
+          <w:szCs w:val="19"/>
+          <w:lang w:val="pt-PT"/>
+        </w:rPr>
+      </w:pPr>
+    </w:p>
+    <w:p>
+      <w:pPr>
+        <w:autoSpaceDE w:val="0"/>
+        <w:autoSpaceDN w:val="0"/>
+        <w:adjustRightInd w:val="0"/>
+        <w:spacing w:after="0" w:line="240" w:lineRule="auto"/>
+        <w:rPr>
+          <w:rFonts w:ascii="Consolas" w:hAnsi="Consolas" w:cs="Consolas"/>
+          <w:color w:val="000000"/>
+          <w:sz w:val="19"/>
+          <w:szCs w:val="19"/>
+          <w:lang w:val="pt-PT"/>
+        </w:rPr>
+      </w:pPr>
+      <w:r>
+        <w:rPr>
+          <w:rFonts w:ascii="Consolas" w:hAnsi="Consolas" w:cs="Consolas"/>
+          <w:color w:val="000000"/>
+          <w:sz w:val="19"/>
+          <w:szCs w:val="19"/>
+          <w:lang w:val="pt-PT"/>
+        </w:rPr>
+        <w:t xml:space="preserve">            </w:t>
+      </w:r>
+      <w:r>
+        <w:rPr>
+          <w:rFonts w:ascii="Consolas" w:hAnsi="Consolas" w:cs="Consolas"/>
+          <w:color w:val="0000FF"/>
+          <w:sz w:val="19"/>
+          <w:szCs w:val="19"/>
+          <w:lang w:val="pt-PT"/>
+        </w:rPr>
+        <w:t>if</w:t>
+      </w:r>
+      <w:r>
+        <w:rPr>
+          <w:rFonts w:ascii="Consolas" w:hAnsi="Consolas" w:cs="Consolas"/>
+          <w:color w:val="000000"/>
+          <w:sz w:val="19"/>
+          <w:szCs w:val="19"/>
+          <w:lang w:val="pt-PT"/>
+        </w:rPr>
+        <w:t xml:space="preserve"> (resto == 0 || resto == 1)</w:t>
+      </w:r>
+    </w:p>
+    <w:p>
+      <w:pPr>
+        <w:autoSpaceDE w:val="0"/>
+        <w:autoSpaceDN w:val="0"/>
+        <w:adjustRightInd w:val="0"/>
+        <w:spacing w:after="0" w:line="240" w:lineRule="auto"/>
+        <w:rPr>
+          <w:rFonts w:ascii="Consolas" w:hAnsi="Consolas" w:cs="Consolas"/>
+          <w:color w:val="000000"/>
+          <w:sz w:val="19"/>
+          <w:szCs w:val="19"/>
+          <w:lang w:val="pt-PT"/>
+        </w:rPr>
+      </w:pPr>
+      <w:r>
+        <w:rPr>
+          <w:rFonts w:ascii="Consolas" w:hAnsi="Consolas" w:cs="Consolas"/>
+          <w:color w:val="000000"/>
+          <w:sz w:val="19"/>
+          <w:szCs w:val="19"/>
+          <w:lang w:val="pt-PT"/>
+        </w:rPr>
+        <w:t xml:space="preserve">            {</w:t>
+      </w:r>
+    </w:p>
+    <w:p>
+      <w:pPr>
+        <w:autoSpaceDE w:val="0"/>
+        <w:autoSpaceDN w:val="0"/>
+        <w:adjustRightInd w:val="0"/>
+        <w:spacing w:after="0" w:line="240" w:lineRule="auto"/>
+        <w:rPr>
+          <w:rFonts w:ascii="Consolas" w:hAnsi="Consolas" w:cs="Consolas"/>
+          <w:color w:val="000000"/>
+          <w:sz w:val="19"/>
+          <w:szCs w:val="19"/>
+          <w:lang w:val="pt-PT"/>
+        </w:rPr>
+      </w:pPr>
+      <w:r>
+        <w:rPr>
+          <w:rFonts w:ascii="Consolas" w:hAnsi="Consolas" w:cs="Consolas"/>
+          <w:color w:val="000000"/>
+          <w:sz w:val="19"/>
+          <w:szCs w:val="19"/>
+          <w:lang w:val="pt-PT"/>
+        </w:rPr>
+        <w:t xml:space="preserve">                digitoControlo = 0;</w:t>
+      </w:r>
+    </w:p>
+    <w:p>
+      <w:pPr>
+        <w:autoSpaceDE w:val="0"/>
+        <w:autoSpaceDN w:val="0"/>
+        <w:adjustRightInd w:val="0"/>
+        <w:spacing w:after="0" w:line="240" w:lineRule="auto"/>
+        <w:rPr>
+          <w:rFonts w:ascii="Consolas" w:hAnsi="Consolas" w:cs="Consolas"/>
+          <w:color w:val="000000"/>
+          <w:sz w:val="19"/>
+          <w:szCs w:val="19"/>
+          <w:lang w:val="pt-PT"/>
+        </w:rPr>
+      </w:pPr>
+      <w:r>
+        <w:rPr>
+          <w:rFonts w:ascii="Consolas" w:hAnsi="Consolas" w:cs="Consolas"/>
+          <w:color w:val="000000"/>
+          <w:sz w:val="19"/>
+          <w:szCs w:val="19"/>
+          <w:lang w:val="pt-PT"/>
+        </w:rPr>
+        <w:t xml:space="preserve">            }</w:t>
+      </w:r>
+    </w:p>
+    <w:p>
+      <w:pPr>
+        <w:autoSpaceDE w:val="0"/>
+        <w:autoSpaceDN w:val="0"/>
+        <w:adjustRightInd w:val="0"/>
+        <w:spacing w:after="0" w:line="240" w:lineRule="auto"/>
+        <w:rPr>
+          <w:rFonts w:ascii="Consolas" w:hAnsi="Consolas" w:cs="Consolas"/>
+          <w:color w:val="000000"/>
+          <w:sz w:val="19"/>
+          <w:szCs w:val="19"/>
+          <w:lang w:val="pt-PT"/>
+        </w:rPr>
+      </w:pPr>
+      <w:r>
+        <w:rPr>
+          <w:rFonts w:ascii="Consolas" w:hAnsi="Consolas" w:cs="Consolas"/>
+          <w:color w:val="000000"/>
+          <w:sz w:val="19"/>
+          <w:szCs w:val="19"/>
+          <w:lang w:val="pt-PT"/>
+        </w:rPr>
+        <w:t xml:space="preserve">            </w:t>
+      </w:r>
+      <w:r>
+        <w:rPr>
+          <w:rFonts w:ascii="Consolas" w:hAnsi="Consolas" w:cs="Consolas"/>
+          <w:color w:val="0000FF"/>
+          <w:sz w:val="19"/>
+          <w:szCs w:val="19"/>
+          <w:lang w:val="pt-PT"/>
+        </w:rPr>
+        <w:t>else</w:t>
+      </w:r>
+    </w:p>
+    <w:p>
+      <w:pPr>
+        <w:autoSpaceDE w:val="0"/>
+        <w:autoSpaceDN w:val="0"/>
+        <w:adjustRightInd w:val="0"/>
+        <w:spacing w:after="0" w:line="240" w:lineRule="auto"/>
+        <w:rPr>
+          <w:rFonts w:ascii="Consolas" w:hAnsi="Consolas" w:cs="Consolas"/>
+          <w:color w:val="000000"/>
+          <w:sz w:val="19"/>
+          <w:szCs w:val="19"/>
+          <w:lang w:val="pt-PT"/>
+        </w:rPr>
+      </w:pPr>
+      <w:r>
+        <w:rPr>
+          <w:rFonts w:ascii="Consolas" w:hAnsi="Consolas" w:cs="Consolas"/>
+          <w:color w:val="000000"/>
+          <w:sz w:val="19"/>
+          <w:szCs w:val="19"/>
+          <w:lang w:val="pt-PT"/>
+        </w:rPr>
+        <w:t xml:space="preserve">            {</w:t>
+      </w:r>
+    </w:p>
+    <w:p>
+      <w:pPr>
+        <w:autoSpaceDE w:val="0"/>
+        <w:autoSpaceDN w:val="0"/>
+        <w:adjustRightInd w:val="0"/>
+        <w:spacing w:after="0" w:line="240" w:lineRule="auto"/>
+        <w:rPr>
+          <w:rFonts w:ascii="Consolas" w:hAnsi="Consolas" w:cs="Consolas"/>
+          <w:color w:val="000000"/>
+          <w:sz w:val="19"/>
+          <w:szCs w:val="19"/>
+          <w:lang w:val="pt-PT"/>
+        </w:rPr>
+      </w:pPr>
+      <w:r>
+        <w:rPr>
+          <w:rFonts w:ascii="Consolas" w:hAnsi="Consolas" w:cs="Consolas"/>
+          <w:color w:val="000000"/>
+          <w:sz w:val="19"/>
+          <w:szCs w:val="19"/>
+          <w:lang w:val="pt-PT"/>
+        </w:rPr>
+        <w:t xml:space="preserve">                digitoControlo = 11 - resto;</w:t>
+      </w:r>
+    </w:p>
+    <w:p>
+      <w:pPr>
+        <w:autoSpaceDE w:val="0"/>
+        <w:autoSpaceDN w:val="0"/>
+        <w:adjustRightInd w:val="0"/>
+        <w:spacing w:after="0" w:line="240" w:lineRule="auto"/>
+        <w:rPr>
+          <w:rFonts w:ascii="Consolas" w:hAnsi="Consolas" w:cs="Consolas"/>
+          <w:color w:val="000000"/>
+          <w:sz w:val="19"/>
+          <w:szCs w:val="19"/>
+          <w:lang w:val="pt-PT"/>
+        </w:rPr>
+      </w:pPr>
+      <w:r>
+        <w:rPr>
+          <w:rFonts w:ascii="Consolas" w:hAnsi="Consolas" w:cs="Consolas"/>
+          <w:color w:val="000000"/>
+          <w:sz w:val="19"/>
+          <w:szCs w:val="19"/>
+          <w:lang w:val="pt-PT"/>
+        </w:rPr>
+        <w:t xml:space="preserve">            }</w:t>
+      </w:r>
+    </w:p>
+    <w:p>
+      <w:pPr>
+        <w:autoSpaceDE w:val="0"/>
+        <w:autoSpaceDN w:val="0"/>
+        <w:adjustRightInd w:val="0"/>
+        <w:spacing w:after="0" w:line="240" w:lineRule="auto"/>
+        <w:rPr>
+          <w:rFonts w:ascii="Consolas" w:hAnsi="Consolas" w:cs="Consolas"/>
+          <w:color w:val="000000"/>
+          <w:sz w:val="19"/>
+          <w:szCs w:val="19"/>
+          <w:lang w:val="pt-PT"/>
+        </w:rPr>
+      </w:pPr>
+      <w:r>
+        <w:rPr>
+          <w:rFonts w:ascii="Consolas" w:hAnsi="Consolas" w:cs="Consolas"/>
+          <w:color w:val="000000"/>
+          <w:sz w:val="19"/>
+          <w:szCs w:val="19"/>
+          <w:lang w:val="pt-PT"/>
+        </w:rPr>
+        <w:t xml:space="preserve">            </w:t>
+      </w:r>
+      <w:r>
+        <w:rPr>
+          <w:rFonts w:ascii="Consolas" w:hAnsi="Consolas" w:cs="Consolas"/>
+          <w:color w:val="0000FF"/>
+          <w:sz w:val="19"/>
+          <w:szCs w:val="19"/>
+          <w:lang w:val="pt-PT"/>
+        </w:rPr>
+        <w:t>return</w:t>
+      </w:r>
+      <w:r>
+        <w:rPr>
+          <w:rFonts w:ascii="Consolas" w:hAnsi="Consolas" w:cs="Consolas"/>
+          <w:color w:val="000000"/>
+          <w:sz w:val="19"/>
+          <w:szCs w:val="19"/>
+          <w:lang w:val="pt-PT"/>
+        </w:rPr>
+        <w:t xml:space="preserve"> digitoControlo;</w:t>
+      </w:r>
+    </w:p>
+    <w:p>
+      <w:pPr>
+        <w:rPr>
+          <w:lang w:val="pt-PT"/>
+        </w:rPr>
+      </w:pPr>
+      <w:r>
+        <w:rPr>
+          <w:rFonts w:ascii="Consolas" w:hAnsi="Consolas" w:cs="Consolas"/>
+          <w:color w:val="000000"/>
+          <w:sz w:val="19"/>
+          <w:szCs w:val="19"/>
+          <w:lang w:val="pt-PT"/>
+        </w:rPr>
+        <w:t xml:space="preserve">        </w:t>
+      </w:r>
+      <w:r>
+        <w:rPr>
+          <w:rFonts w:ascii="Consolas" w:hAnsi="Consolas" w:cs="Consolas"/>
+          <w:color w:val="000000"/>
+          <w:sz w:val="19"/>
+          <w:szCs w:val="19"/>
+          <w:lang w:val="en-US"/>
+        </w:rPr>
+        <w:t>}</w:t>
+      </w:r>
+    </w:p>
+    <w:p>
+      <w:pPr>
+        <w:rPr>
+          <w:lang w:val="pt-PT"/>
+        </w:rPr>
+      </w:pPr>
+    </w:p>
+    <w:p>
+      <w:pPr>
+        <w:rPr>
+          <w:lang w:val="pt-PT"/>
+        </w:rPr>
+      </w:pPr>
+    </w:p>
+    <w:p>
+      <w:pPr>
+        <w:rPr>
+          <w:lang w:val="pt-PT"/>
+        </w:rPr>
+      </w:pPr>
+    </w:p>
+    <w:p>
+      <w:pPr>
+        <w:rPr>
+          <w:lang w:val="pt-PT"/>
+        </w:rPr>
+      </w:pPr>
+    </w:p>
+    <w:p>
+      <w:pPr>
         <w:rPr>
           <w:lang w:val="pt-PT"/>
         </w:rPr>
@@ -28209,16 +29356,16 @@
           <w:lang w:val="pt-PT"/>
         </w:rPr>
       </w:pPr>
-      <w:bookmarkStart w:id="106" w:name="_Toc503091398"/>
-      <w:bookmarkStart w:id="107" w:name="_Toc503091472"/>
+      <w:bookmarkStart w:id="107" w:name="_Toc503091398"/>
+      <w:bookmarkStart w:id="108" w:name="_Toc503091472"/>
       <w:r>
         <w:rPr>
           <w:lang w:val="pt-PT"/>
         </w:rPr>
         <w:t>9.5.2. Operações da classe</w:t>
       </w:r>
-      <w:bookmarkEnd w:id="106"/>
       <w:bookmarkEnd w:id="107"/>
+      <w:bookmarkEnd w:id="108"/>
     </w:p>
     <w:p>
       <w:pPr>
@@ -28536,6 +29683,7 @@
                 <w:sz w:val="20"/>
                 <w:szCs w:val="20"/>
               </w:rPr>
+              <w:lastRenderedPageBreak/>
               <w:t>Actualizar()</w:t>
             </w:r>
           </w:p>
@@ -28603,16 +29751,16 @@
           <w:lang w:val="pt-PT"/>
         </w:rPr>
       </w:pPr>
-      <w:bookmarkStart w:id="108" w:name="_Toc503091399"/>
-      <w:bookmarkStart w:id="109" w:name="_Toc503091473"/>
+      <w:bookmarkStart w:id="109" w:name="_Toc503091399"/>
+      <w:bookmarkStart w:id="110" w:name="_Toc503091473"/>
       <w:r>
         <w:rPr>
           <w:lang w:val="pt-PT"/>
         </w:rPr>
         <w:t>9.6. Classe Guia</w:t>
       </w:r>
-      <w:bookmarkEnd w:id="108"/>
       <w:bookmarkEnd w:id="109"/>
+      <w:bookmarkEnd w:id="110"/>
     </w:p>
     <w:p>
       <w:pPr>
@@ -28621,16 +29769,16 @@
           <w:lang w:val="pt-PT"/>
         </w:rPr>
       </w:pPr>
-      <w:bookmarkStart w:id="110" w:name="_Toc503091400"/>
-      <w:bookmarkStart w:id="111" w:name="_Toc503091474"/>
+      <w:bookmarkStart w:id="111" w:name="_Toc503091400"/>
+      <w:bookmarkStart w:id="112" w:name="_Toc503091474"/>
       <w:r>
         <w:rPr>
           <w:lang w:val="pt-PT"/>
         </w:rPr>
         <w:t>9.6.1. Dicionário de dados</w:t>
       </w:r>
-      <w:bookmarkEnd w:id="110"/>
       <w:bookmarkEnd w:id="111"/>
+      <w:bookmarkEnd w:id="112"/>
     </w:p>
     <w:p>
       <w:pPr>
@@ -29720,16 +30868,16 @@
           <w:lang w:val="pt-PT"/>
         </w:rPr>
       </w:pPr>
-      <w:bookmarkStart w:id="112" w:name="_Toc503091401"/>
-      <w:bookmarkStart w:id="113" w:name="_Toc503091475"/>
+      <w:bookmarkStart w:id="113" w:name="_Toc503091401"/>
+      <w:bookmarkStart w:id="114" w:name="_Toc503091475"/>
       <w:r>
         <w:rPr>
           <w:lang w:val="pt-PT"/>
         </w:rPr>
         <w:t>9.6.2. Operações da classe</w:t>
       </w:r>
-      <w:bookmarkEnd w:id="112"/>
       <w:bookmarkEnd w:id="113"/>
+      <w:bookmarkEnd w:id="114"/>
     </w:p>
     <w:p>
       <w:pPr>
@@ -30048,7 +31196,6 @@
                 <w:sz w:val="20"/>
                 <w:szCs w:val="20"/>
               </w:rPr>
-              <w:lastRenderedPageBreak/>
               <w:t>Actualizar()</w:t>
             </w:r>
           </w:p>
@@ -30275,6 +31422,7 @@
                 <w:szCs w:val="20"/>
                 <w:lang w:val="en-US"/>
               </w:rPr>
+              <w:lastRenderedPageBreak/>
               <w:t>QuestaoID (PK)</w:t>
             </w:r>
           </w:p>
@@ -31280,8 +32428,8 @@
           <w:lang w:val="pt-PT"/>
         </w:rPr>
       </w:pPr>
-      <w:bookmarkStart w:id="114" w:name="_Toc503091402"/>
-      <w:bookmarkStart w:id="115" w:name="_Toc503091476"/>
+      <w:bookmarkStart w:id="115" w:name="_Toc503091402"/>
+      <w:bookmarkStart w:id="116" w:name="_Toc503091476"/>
       <w:r>
         <w:rPr>
           <w:lang w:val="pt-PT"/>
@@ -31313,8 +32461,8 @@
         </w:rPr>
         <w:t>Físicos</w:t>
       </w:r>
-      <w:bookmarkEnd w:id="114"/>
       <w:bookmarkEnd w:id="115"/>
+      <w:bookmarkEnd w:id="116"/>
     </w:p>
     <w:p>
       <w:pPr>
@@ -31330,8 +32478,8 @@
           <w:lang w:val="pt-PT"/>
         </w:rPr>
       </w:pPr>
-      <w:bookmarkStart w:id="116" w:name="_Toc503091403"/>
-      <w:bookmarkStart w:id="117" w:name="_Toc503091477"/>
+      <w:bookmarkStart w:id="117" w:name="_Toc503091403"/>
+      <w:bookmarkStart w:id="118" w:name="_Toc503091477"/>
       <w:r>
         <w:rPr>
           <w:lang w:val="pt-PT"/>
@@ -31380,8 +32528,8 @@
         </w:rPr>
         <w:t>CRUD Trilho</w:t>
       </w:r>
-      <w:bookmarkEnd w:id="116"/>
       <w:bookmarkEnd w:id="117"/>
+      <w:bookmarkEnd w:id="118"/>
     </w:p>
     <w:p>
       <w:pPr>
@@ -31635,8 +32783,8 @@
           <w:lang w:val="pt-PT"/>
         </w:rPr>
       </w:pPr>
-      <w:bookmarkStart w:id="118" w:name="_Toc503091404"/>
-      <w:bookmarkStart w:id="119" w:name="_Toc503091478"/>
+      <w:bookmarkStart w:id="119" w:name="_Toc503091404"/>
+      <w:bookmarkStart w:id="120" w:name="_Toc503091478"/>
       <w:r>
         <w:rPr>
           <w:lang w:val="pt-PT"/>
@@ -31674,24 +32822,24 @@
         </w:rPr>
         <w:t xml:space="preserve">CRUD </w:t>
       </w:r>
-      <w:commentRangeStart w:id="120"/>
+      <w:commentRangeStart w:id="121"/>
       <w:r>
         <w:rPr>
           <w:lang w:val="pt-PT"/>
         </w:rPr>
         <w:t>Trilho</w:t>
       </w:r>
-      <w:commentRangeEnd w:id="120"/>
+      <w:commentRangeEnd w:id="121"/>
       <w:r>
         <w:rPr>
           <w:rStyle w:val="Refdecomentrio"/>
           <w:rFonts w:asciiTheme="minorHAnsi" w:eastAsiaTheme="minorHAnsi" w:hAnsiTheme="minorHAnsi" w:cstheme="minorBidi"/>
           <w:color w:val="auto"/>
         </w:rPr>
-        <w:commentReference w:id="120"/>
-      </w:r>
-      <w:bookmarkEnd w:id="118"/>
+        <w:commentReference w:id="121"/>
+      </w:r>
       <w:bookmarkEnd w:id="119"/>
+      <w:bookmarkEnd w:id="120"/>
     </w:p>
     <w:p>
       <w:pPr>
@@ -31776,8 +32924,6 @@
           <w:lang w:val="pt-PT"/>
         </w:rPr>
       </w:pPr>
-      <w:bookmarkStart w:id="121" w:name="_GoBack"/>
-      <w:bookmarkEnd w:id="121"/>
     </w:p>
     <w:p>
       <w:pPr>
@@ -36028,7 +37174,7 @@
       </w:r>
     </w:p>
   </w:comment>
-  <w:comment w:id="120" w:author="Utilizador do Windows" w:date="2017-12-22T12:34:00Z" w:initials="UdW">
+  <w:comment w:id="121" w:author="Utilizador do Windows" w:date="2017-12-22T12:34:00Z" w:initials="UdW">
     <w:p>
       <w:pPr>
         <w:pStyle w:val="Textodecomentrio"/>
@@ -36116,7 +37262,7 @@
           <w:rPr>
             <w:noProof/>
           </w:rPr>
-          <w:t>43</w:t>
+          <w:t>37</w:t>
         </w:r>
         <w:r>
           <w:rPr>
@@ -39697,7 +40843,7 @@
 </file>
 
 <file path=customXml/itemProps1.xml><?xml version="1.0" encoding="utf-8"?>
-<ds:datastoreItem xmlns:ds="http://schemas.openxmlformats.org/officeDocument/2006/customXml" ds:itemID="{E103DE74-B475-4520-BCF3-A0E0F91CAA55}">
+<ds:datastoreItem xmlns:ds="http://schemas.openxmlformats.org/officeDocument/2006/customXml" ds:itemID="{B27BF4B2-30A1-4272-B7C5-4EA33FA7B698}">
   <ds:schemaRefs>
     <ds:schemaRef ds:uri="http://schemas.openxmlformats.org/officeDocument/2006/bibliography"/>
   </ds:schemaRefs>

</xml_diff>

<commit_message>
P.I. Upload de imagens
Upload de imagens
Tempo: 1.30h
</commit_message>
<xml_diff>
--- a/doc/relatorio.docx
+++ b/doc/relatorio.docx
@@ -2544,7 +2544,7 @@
             <w:noProof/>
             <w:webHidden/>
           </w:rPr>
-          <w:t>14</w:t>
+          <w:t>15</w:t>
         </w:r>
         <w:r>
           <w:rPr>
@@ -2615,7 +2615,7 @@
             <w:noProof/>
             <w:webHidden/>
           </w:rPr>
-          <w:t>15</w:t>
+          <w:t>14</w:t>
         </w:r>
         <w:r>
           <w:rPr>
@@ -2686,7 +2686,7 @@
             <w:noProof/>
             <w:webHidden/>
           </w:rPr>
-          <w:t>16</w:t>
+          <w:t>17</w:t>
         </w:r>
         <w:r>
           <w:rPr>
@@ -2757,7 +2757,7 @@
             <w:noProof/>
             <w:webHidden/>
           </w:rPr>
-          <w:t>17</w:t>
+          <w:t>18</w:t>
         </w:r>
         <w:r>
           <w:rPr>
@@ -2828,7 +2828,7 @@
             <w:noProof/>
             <w:webHidden/>
           </w:rPr>
-          <w:t>18</w:t>
+          <w:t>19</w:t>
         </w:r>
         <w:r>
           <w:rPr>
@@ -2899,7 +2899,7 @@
             <w:noProof/>
             <w:webHidden/>
           </w:rPr>
-          <w:t>18</w:t>
+          <w:t>19</w:t>
         </w:r>
         <w:r>
           <w:rPr>
@@ -2970,7 +2970,7 @@
             <w:noProof/>
             <w:webHidden/>
           </w:rPr>
-          <w:t>19</w:t>
+          <w:t>20</w:t>
         </w:r>
         <w:r>
           <w:rPr>
@@ -3041,7 +3041,7 @@
             <w:noProof/>
             <w:webHidden/>
           </w:rPr>
-          <w:t>19</w:t>
+          <w:t>20</w:t>
         </w:r>
         <w:r>
           <w:rPr>
@@ -3112,7 +3112,7 @@
             <w:noProof/>
             <w:webHidden/>
           </w:rPr>
-          <w:t>20</w:t>
+          <w:t>21</w:t>
         </w:r>
         <w:r>
           <w:rPr>
@@ -3183,7 +3183,7 @@
             <w:noProof/>
             <w:webHidden/>
           </w:rPr>
-          <w:t>21</w:t>
+          <w:t>23</w:t>
         </w:r>
         <w:r>
           <w:rPr>
@@ -3254,7 +3254,7 @@
             <w:noProof/>
             <w:webHidden/>
           </w:rPr>
-          <w:t>22</w:t>
+          <w:t>24</w:t>
         </w:r>
         <w:r>
           <w:rPr>
@@ -3325,7 +3325,7 @@
             <w:noProof/>
             <w:webHidden/>
           </w:rPr>
-          <w:t>23</w:t>
+          <w:t>25</w:t>
         </w:r>
         <w:r>
           <w:rPr>
@@ -3396,7 +3396,7 @@
             <w:noProof/>
             <w:webHidden/>
           </w:rPr>
-          <w:t>24</w:t>
+          <w:t>26</w:t>
         </w:r>
         <w:r>
           <w:rPr>
@@ -3467,7 +3467,7 @@
             <w:noProof/>
             <w:webHidden/>
           </w:rPr>
-          <w:t>24</w:t>
+          <w:t>26</w:t>
         </w:r>
         <w:r>
           <w:rPr>
@@ -3538,7 +3538,7 @@
             <w:noProof/>
             <w:webHidden/>
           </w:rPr>
-          <w:t>25</w:t>
+          <w:t>27</w:t>
         </w:r>
         <w:r>
           <w:rPr>
@@ -3609,7 +3609,7 @@
             <w:noProof/>
             <w:webHidden/>
           </w:rPr>
-          <w:t>26</w:t>
+          <w:t>28</w:t>
         </w:r>
         <w:r>
           <w:rPr>
@@ -3680,7 +3680,7 @@
             <w:noProof/>
             <w:webHidden/>
           </w:rPr>
-          <w:t>27</w:t>
+          <w:t>29</w:t>
         </w:r>
         <w:r>
           <w:rPr>
@@ -3751,7 +3751,7 @@
             <w:noProof/>
             <w:webHidden/>
           </w:rPr>
-          <w:t>28</w:t>
+          <w:t>30</w:t>
         </w:r>
         <w:r>
           <w:rPr>
@@ -3822,7 +3822,7 @@
             <w:noProof/>
             <w:webHidden/>
           </w:rPr>
-          <w:t>29</w:t>
+          <w:t>31</w:t>
         </w:r>
         <w:r>
           <w:rPr>
@@ -3893,7 +3893,7 @@
             <w:noProof/>
             <w:webHidden/>
           </w:rPr>
-          <w:t>30</w:t>
+          <w:t>32</w:t>
         </w:r>
         <w:r>
           <w:rPr>
@@ -3964,7 +3964,7 @@
             <w:noProof/>
             <w:webHidden/>
           </w:rPr>
-          <w:t>30</w:t>
+          <w:t>32</w:t>
         </w:r>
         <w:r>
           <w:rPr>
@@ -4035,7 +4035,7 @@
             <w:noProof/>
             <w:webHidden/>
           </w:rPr>
-          <w:t>30</w:t>
+          <w:t>32</w:t>
         </w:r>
         <w:r>
           <w:rPr>
@@ -4106,7 +4106,7 @@
             <w:noProof/>
             <w:webHidden/>
           </w:rPr>
-          <w:t>31</w:t>
+          <w:t>33</w:t>
         </w:r>
         <w:r>
           <w:rPr>
@@ -4177,7 +4177,7 @@
             <w:noProof/>
             <w:webHidden/>
           </w:rPr>
-          <w:t>32</w:t>
+          <w:t>34</w:t>
         </w:r>
         <w:r>
           <w:rPr>
@@ -4248,7 +4248,7 @@
             <w:noProof/>
             <w:webHidden/>
           </w:rPr>
-          <w:t>32</w:t>
+          <w:t>34</w:t>
         </w:r>
         <w:r>
           <w:rPr>
@@ -4319,7 +4319,7 @@
             <w:noProof/>
             <w:webHidden/>
           </w:rPr>
-          <w:t>32</w:t>
+          <w:t>34</w:t>
         </w:r>
         <w:r>
           <w:rPr>
@@ -4390,7 +4390,7 @@
             <w:noProof/>
             <w:webHidden/>
           </w:rPr>
-          <w:t>33</w:t>
+          <w:t>35</w:t>
         </w:r>
         <w:r>
           <w:rPr>
@@ -4461,7 +4461,7 @@
             <w:noProof/>
             <w:webHidden/>
           </w:rPr>
-          <w:t>33</w:t>
+          <w:t>35</w:t>
         </w:r>
         <w:r>
           <w:rPr>
@@ -4532,7 +4532,7 @@
             <w:noProof/>
             <w:webHidden/>
           </w:rPr>
-          <w:t>33</w:t>
+          <w:t>35</w:t>
         </w:r>
         <w:r>
           <w:rPr>
@@ -4610,7 +4610,7 @@
             <w:noProof/>
             <w:webHidden/>
           </w:rPr>
-          <w:t>33</w:t>
+          <w:t>35</w:t>
         </w:r>
         <w:r>
           <w:rPr>
@@ -4681,7 +4681,7 @@
             <w:noProof/>
             <w:webHidden/>
           </w:rPr>
-          <w:t>34</w:t>
+          <w:t>36</w:t>
         </w:r>
         <w:r>
           <w:rPr>
@@ -4752,7 +4752,7 @@
             <w:noProof/>
             <w:webHidden/>
           </w:rPr>
-          <w:t>34</w:t>
+          <w:t>36</w:t>
         </w:r>
         <w:r>
           <w:rPr>
@@ -4823,7 +4823,7 @@
             <w:noProof/>
             <w:webHidden/>
           </w:rPr>
-          <w:t>36</w:t>
+          <w:t>38</w:t>
         </w:r>
         <w:r>
           <w:rPr>
@@ -4894,7 +4894,7 @@
             <w:noProof/>
             <w:webHidden/>
           </w:rPr>
-          <w:t>36</w:t>
+          <w:t>38</w:t>
         </w:r>
         <w:r>
           <w:rPr>
@@ -4965,7 +4965,7 @@
             <w:noProof/>
             <w:webHidden/>
           </w:rPr>
-          <w:t>36</w:t>
+          <w:t>38</w:t>
         </w:r>
         <w:r>
           <w:rPr>
@@ -5036,7 +5036,7 @@
             <w:noProof/>
             <w:webHidden/>
           </w:rPr>
-          <w:t>36</w:t>
+          <w:t>38</w:t>
         </w:r>
         <w:r>
           <w:rPr>
@@ -5107,7 +5107,7 @@
             <w:noProof/>
             <w:webHidden/>
           </w:rPr>
-          <w:t>37</w:t>
+          <w:t>39</w:t>
         </w:r>
         <w:r>
           <w:rPr>
@@ -5178,7 +5178,7 @@
             <w:noProof/>
             <w:webHidden/>
           </w:rPr>
-          <w:t>37</w:t>
+          <w:t>39</w:t>
         </w:r>
         <w:r>
           <w:rPr>
@@ -5249,7 +5249,7 @@
             <w:noProof/>
             <w:webHidden/>
           </w:rPr>
-          <w:t>37</w:t>
+          <w:t>39</w:t>
         </w:r>
         <w:r>
           <w:rPr>
@@ -5320,7 +5320,7 @@
             <w:noProof/>
             <w:webHidden/>
           </w:rPr>
-          <w:t>38</w:t>
+          <w:t>40</w:t>
         </w:r>
         <w:r>
           <w:rPr>
@@ -5391,7 +5391,7 @@
             <w:noProof/>
             <w:webHidden/>
           </w:rPr>
-          <w:t>38</w:t>
+          <w:t>40</w:t>
         </w:r>
         <w:r>
           <w:rPr>
@@ -5462,7 +5462,7 @@
             <w:noProof/>
             <w:webHidden/>
           </w:rPr>
-          <w:t>39</w:t>
+          <w:t>41</w:t>
         </w:r>
         <w:r>
           <w:rPr>
@@ -5533,7 +5533,7 @@
             <w:noProof/>
             <w:webHidden/>
           </w:rPr>
-          <w:t>39</w:t>
+          <w:t>41</w:t>
         </w:r>
         <w:r>
           <w:rPr>
@@ -5604,7 +5604,7 @@
             <w:noProof/>
             <w:webHidden/>
           </w:rPr>
-          <w:t>39</w:t>
+          <w:t>41</w:t>
         </w:r>
         <w:r>
           <w:rPr>
@@ -5675,7 +5675,7 @@
             <w:noProof/>
             <w:webHidden/>
           </w:rPr>
-          <w:t>39</w:t>
+          <w:t>41</w:t>
         </w:r>
         <w:r>
           <w:rPr>
@@ -5746,7 +5746,7 @@
             <w:noProof/>
             <w:webHidden/>
           </w:rPr>
-          <w:t>39</w:t>
+          <w:t>41</w:t>
         </w:r>
         <w:r>
           <w:rPr>
@@ -5817,7 +5817,7 @@
             <w:noProof/>
             <w:webHidden/>
           </w:rPr>
-          <w:t>40</w:t>
+          <w:t>42</w:t>
         </w:r>
         <w:r>
           <w:rPr>
@@ -5888,7 +5888,7 @@
             <w:noProof/>
             <w:webHidden/>
           </w:rPr>
-          <w:t>40</w:t>
+          <w:t>42</w:t>
         </w:r>
         <w:r>
           <w:rPr>
@@ -5959,7 +5959,7 @@
             <w:noProof/>
             <w:webHidden/>
           </w:rPr>
-          <w:t>40</w:t>
+          <w:t>42</w:t>
         </w:r>
         <w:r>
           <w:rPr>
@@ -6030,7 +6030,7 @@
             <w:noProof/>
             <w:webHidden/>
           </w:rPr>
-          <w:t>40</w:t>
+          <w:t>42</w:t>
         </w:r>
         <w:r>
           <w:rPr>
@@ -6101,7 +6101,7 @@
             <w:noProof/>
             <w:webHidden/>
           </w:rPr>
-          <w:t>41</w:t>
+          <w:t>43</w:t>
         </w:r>
         <w:r>
           <w:rPr>
@@ -6172,7 +6172,7 @@
             <w:noProof/>
             <w:webHidden/>
           </w:rPr>
-          <w:t>41</w:t>
+          <w:t>43</w:t>
         </w:r>
         <w:r>
           <w:rPr>
@@ -6230,20 +6230,17 @@
             <w:noProof/>
             <w:webHidden/>
           </w:rPr>
-        </w:r>
-        <w:r>
-          <w:rPr>
-            <w:noProof/>
-            <w:webHidden/>
-          </w:rPr>
           <w:fldChar w:fldCharType="separate"/>
         </w:r>
         <w:r>
           <w:rPr>
-            <w:noProof/>
-            <w:webHidden/>
-          </w:rPr>
-          <w:t>41</w:t>
+            <w:b/>
+            <w:bCs/>
+            <w:noProof/>
+            <w:webHidden/>
+            <w:lang w:val="pt-PT"/>
+          </w:rPr>
+          <w:t>Erro! Marcador não definido.</w:t>
         </w:r>
         <w:r>
           <w:rPr>
@@ -6314,7 +6311,7 @@
             <w:noProof/>
             <w:webHidden/>
           </w:rPr>
-          <w:t>42</w:t>
+          <w:t>44</w:t>
         </w:r>
         <w:r>
           <w:rPr>
@@ -6385,7 +6382,7 @@
             <w:noProof/>
             <w:webHidden/>
           </w:rPr>
-          <w:t>43</w:t>
+          <w:t>46</w:t>
         </w:r>
         <w:r>
           <w:rPr>
@@ -6456,7 +6453,7 @@
             <w:noProof/>
             <w:webHidden/>
           </w:rPr>
-          <w:t>43</w:t>
+          <w:t>46</w:t>
         </w:r>
         <w:r>
           <w:rPr>
@@ -6527,7 +6524,7 @@
             <w:noProof/>
             <w:webHidden/>
           </w:rPr>
-          <w:t>44</w:t>
+          <w:t>48</w:t>
         </w:r>
         <w:r>
           <w:rPr>
@@ -6598,7 +6595,7 @@
             <w:noProof/>
             <w:webHidden/>
           </w:rPr>
-          <w:t>45</w:t>
+          <w:t>49</w:t>
         </w:r>
         <w:r>
           <w:rPr>
@@ -6669,7 +6666,7 @@
             <w:noProof/>
             <w:webHidden/>
           </w:rPr>
-          <w:t>45</w:t>
+          <w:t>49</w:t>
         </w:r>
         <w:r>
           <w:rPr>
@@ -6740,7 +6737,7 @@
             <w:noProof/>
             <w:webHidden/>
           </w:rPr>
-          <w:t>45</w:t>
+          <w:t>50</w:t>
         </w:r>
         <w:r>
           <w:rPr>
@@ -6811,7 +6808,7 @@
             <w:noProof/>
             <w:webHidden/>
           </w:rPr>
-          <w:t>46</w:t>
+          <w:t>52</w:t>
         </w:r>
         <w:r>
           <w:rPr>
@@ -6882,7 +6879,7 @@
             <w:noProof/>
             <w:webHidden/>
           </w:rPr>
-          <w:t>46</w:t>
+          <w:t>52</w:t>
         </w:r>
         <w:r>
           <w:rPr>
@@ -6953,7 +6950,7 @@
             <w:noProof/>
             <w:webHidden/>
           </w:rPr>
-          <w:t>47</w:t>
+          <w:t>53</w:t>
         </w:r>
         <w:r>
           <w:rPr>
@@ -11581,16 +11578,7 @@
                 <w:sz w:val="19"/>
                 <w:szCs w:val="19"/>
               </w:rPr>
-              <w:t>(nome campo)</w:t>
-            </w:r>
-            <w:r>
-              <w:rPr>
-                <w:rFonts w:ascii="Consolas" w:hAnsi="Consolas" w:cs="Consolas"/>
-                <w:color w:val="A31515"/>
-                <w:sz w:val="19"/>
-                <w:szCs w:val="19"/>
-              </w:rPr>
-              <w:t>"</w:t>
+              <w:t>(nome campo)"</w:t>
             </w:r>
             <w:r>
               <w:t>.</w:t>
@@ -12766,17 +12754,7 @@
                 <w:szCs w:val="19"/>
                 <w:lang w:val="en-US"/>
               </w:rPr>
-              <w:t>"Introduza nome do Trilho"</w:t>
-            </w:r>
-            <w:r>
-              <w:rPr>
-                <w:rFonts w:ascii="Consolas" w:hAnsi="Consolas" w:cs="Consolas"/>
-                <w:color w:val="A31515"/>
-                <w:sz w:val="19"/>
-                <w:szCs w:val="19"/>
-                <w:lang w:val="en-US"/>
-              </w:rPr>
-              <w:t>.</w:t>
+              <w:t>"Introduza nome do Trilho".</w:t>
             </w:r>
           </w:p>
           <w:p>
@@ -13427,13 +13405,7 @@
               <w:rPr>
                 <w:color w:val="FF0000"/>
               </w:rPr>
-              <w:t xml:space="preserve">Modulo </w:t>
-            </w:r>
-            <w:r>
-              <w:rPr>
-                <w:color w:val="FF0000"/>
-              </w:rPr>
-              <w:t>n</w:t>
+              <w:t>Modulo n</w:t>
             </w:r>
             <w:r>
               <w:rPr>
@@ -24835,6 +24807,8 @@
                 <w:szCs w:val="20"/>
               </w:rPr>
             </w:pPr>
+            <w:bookmarkStart w:id="89" w:name="_GoBack"/>
+            <w:bookmarkEnd w:id="89"/>
             <w:r>
               <w:rPr>
                 <w:rFonts w:cstheme="minorHAnsi"/>
@@ -25452,7 +25426,7 @@
           <w:lang w:val="pt-PT"/>
         </w:rPr>
       </w:pPr>
-      <w:bookmarkStart w:id="89" w:name="_Toc503091390"/>
+      <w:bookmarkStart w:id="90" w:name="_Toc503091390"/>
     </w:p>
     <w:p>
       <w:pPr>
@@ -25466,7 +25440,7 @@
       <w:pPr>
         <w:pStyle w:val="Cabealho3"/>
       </w:pPr>
-      <w:bookmarkStart w:id="90" w:name="_Toc503434223"/>
+      <w:bookmarkStart w:id="91" w:name="_Toc503434223"/>
       <w:r>
         <w:rPr>
           <w:lang w:val="pt-PT"/>
@@ -25479,8 +25453,8 @@
         </w:rPr>
         <w:t xml:space="preserve"> - classe EstadoTrilho</w:t>
       </w:r>
-      <w:bookmarkEnd w:id="89"/>
       <w:bookmarkEnd w:id="90"/>
+      <w:bookmarkEnd w:id="91"/>
     </w:p>
     <w:p>
       <w:pPr>
@@ -25680,15 +25654,7 @@
                 <w:sz w:val="20"/>
                 <w:szCs w:val="20"/>
               </w:rPr>
-              <w:t xml:space="preserve"> </w:t>
-            </w:r>
-            <w:r>
-              <w:rPr>
-                <w:rFonts w:cstheme="minorHAnsi"/>
-                <w:sz w:val="20"/>
-                <w:szCs w:val="20"/>
-              </w:rPr>
-              <w:t>editar</w:t>
+              <w:t xml:space="preserve"> editar</w:t>
             </w:r>
             <w:r>
               <w:rPr>
@@ -25768,7 +25734,7 @@
                 <w:sz w:val="20"/>
                 <w:szCs w:val="20"/>
               </w:rPr>
-              <w:t xml:space="preserve">O </w:t>
+              <w:t>O Sistema atualiza o campo DataFim</w:t>
             </w:r>
             <w:r>
               <w:rPr>
@@ -25776,7 +25742,7 @@
                 <w:sz w:val="20"/>
                 <w:szCs w:val="20"/>
               </w:rPr>
-              <w:t xml:space="preserve">Sistema </w:t>
+              <w:t xml:space="preserve"> = null,</w:t>
             </w:r>
             <w:r>
               <w:rPr>
@@ -25784,7 +25750,7 @@
                 <w:sz w:val="20"/>
                 <w:szCs w:val="20"/>
               </w:rPr>
-              <w:t>atualiza o campo DataFim</w:t>
+              <w:t xml:space="preserve"> do registo do ultimo Estado Trilho</w:t>
             </w:r>
             <w:r>
               <w:rPr>
@@ -25792,7 +25758,7 @@
                 <w:sz w:val="20"/>
                 <w:szCs w:val="20"/>
               </w:rPr>
-              <w:t xml:space="preserve"> = null,</w:t>
+              <w:t xml:space="preserve"> do Trilho selecionado na Tabela EstadoTrilho</w:t>
             </w:r>
             <w:r>
               <w:rPr>
@@ -25800,7 +25766,7 @@
                 <w:sz w:val="20"/>
                 <w:szCs w:val="20"/>
               </w:rPr>
-              <w:t xml:space="preserve"> do registo do ultimo Estado Trilho</w:t>
+              <w:t xml:space="preserve"> </w:t>
             </w:r>
             <w:r>
               <w:rPr>
@@ -25808,63 +25774,7 @@
                 <w:sz w:val="20"/>
                 <w:szCs w:val="20"/>
               </w:rPr>
-              <w:t xml:space="preserve"> do Trilho selecionado na Tabela EstadoTrilho</w:t>
-            </w:r>
-            <w:r>
-              <w:rPr>
-                <w:rFonts w:cstheme="minorHAnsi"/>
-                <w:sz w:val="20"/>
-                <w:szCs w:val="20"/>
-              </w:rPr>
-              <w:t xml:space="preserve"> </w:t>
-            </w:r>
-            <w:r>
-              <w:rPr>
-                <w:rFonts w:cstheme="minorHAnsi"/>
-                <w:sz w:val="20"/>
-                <w:szCs w:val="20"/>
-              </w:rPr>
-              <w:t xml:space="preserve">com valor = Data_Atual_Sistema e insere novo registo com novo Estado do Trilho com campos DataInicio =  </w:t>
-            </w:r>
-            <w:r>
-              <w:rPr>
-                <w:rFonts w:cstheme="minorHAnsi"/>
-                <w:sz w:val="20"/>
-                <w:szCs w:val="20"/>
-              </w:rPr>
-              <w:t xml:space="preserve">Data_Atual_Sistema </w:t>
-            </w:r>
-            <w:r>
-              <w:rPr>
-                <w:rFonts w:cstheme="minorHAnsi"/>
-                <w:sz w:val="20"/>
-                <w:szCs w:val="20"/>
-              </w:rPr>
-              <w:t xml:space="preserve">e </w:t>
-            </w:r>
-            <w:r>
-              <w:rPr>
-                <w:rFonts w:cstheme="minorHAnsi"/>
-                <w:sz w:val="20"/>
-                <w:szCs w:val="20"/>
-              </w:rPr>
-              <w:t>DataFim = null</w:t>
-            </w:r>
-            <w:r>
-              <w:rPr>
-                <w:rFonts w:cstheme="minorHAnsi"/>
-                <w:sz w:val="20"/>
-                <w:szCs w:val="20"/>
-              </w:rPr>
-              <w:t xml:space="preserve">. </w:t>
-            </w:r>
-            <w:r>
-              <w:rPr>
-                <w:rFonts w:cstheme="minorHAnsi"/>
-                <w:sz w:val="20"/>
-                <w:szCs w:val="20"/>
-              </w:rPr>
-              <w:t xml:space="preserve">O Sistema </w:t>
+              <w:t xml:space="preserve">com valor = Data_Atual_Sistema e insere novo registo com novo Estado do Trilho com campos DataInicio =  Data_Atual_Sistema e DataFim = null. O Sistema </w:t>
             </w:r>
             <w:r>
               <w:rPr>
@@ -26051,8 +25961,8 @@
           <w:lang w:val="pt-PT"/>
         </w:rPr>
       </w:pPr>
-      <w:bookmarkStart w:id="91" w:name="_Toc503091391"/>
-      <w:bookmarkStart w:id="92" w:name="_Toc503434224"/>
+      <w:bookmarkStart w:id="92" w:name="_Toc503091391"/>
+      <w:bookmarkStart w:id="93" w:name="_Toc503434224"/>
       <w:r>
         <w:rPr>
           <w:lang w:val="pt-PT"/>
@@ -26077,8 +25987,8 @@
         </w:rPr>
         <w:t xml:space="preserve"> participa</w:t>
       </w:r>
-      <w:bookmarkEnd w:id="91"/>
       <w:bookmarkEnd w:id="92"/>
+      <w:bookmarkEnd w:id="93"/>
     </w:p>
     <w:p>
       <w:pPr>
@@ -26313,7 +26223,7 @@
           <w:lang w:val="pt-PT"/>
         </w:rPr>
       </w:pPr>
-      <w:bookmarkStart w:id="93" w:name="_Toc503091392"/>
+      <w:bookmarkStart w:id="94" w:name="_Toc503091392"/>
       <w:r>
         <w:rPr>
           <w:lang w:val="pt-PT"/>
@@ -26328,7 +26238,7 @@
           <w:lang w:val="pt-PT"/>
         </w:rPr>
       </w:pPr>
-      <w:bookmarkStart w:id="94" w:name="_Toc503434225"/>
+      <w:bookmarkStart w:id="95" w:name="_Toc503434225"/>
       <w:r>
         <w:rPr>
           <w:lang w:val="pt-PT"/>
@@ -26336,8 +26246,8 @@
         <w:lastRenderedPageBreak/>
         <w:t>9.4. Classe Dificuldade</w:t>
       </w:r>
-      <w:bookmarkEnd w:id="93"/>
       <w:bookmarkEnd w:id="94"/>
+      <w:bookmarkEnd w:id="95"/>
     </w:p>
     <w:p>
       <w:pPr>
@@ -26353,8 +26263,8 @@
           <w:lang w:val="pt-PT"/>
         </w:rPr>
       </w:pPr>
-      <w:bookmarkStart w:id="95" w:name="_Toc503091393"/>
-      <w:bookmarkStart w:id="96" w:name="_Toc503434226"/>
+      <w:bookmarkStart w:id="96" w:name="_Toc503091393"/>
+      <w:bookmarkStart w:id="97" w:name="_Toc503434226"/>
       <w:r>
         <w:rPr>
           <w:lang w:val="pt-PT"/>
@@ -26373,8 +26283,8 @@
         </w:rPr>
         <w:t xml:space="preserve"> - classe Dificuldade</w:t>
       </w:r>
-      <w:bookmarkEnd w:id="95"/>
       <w:bookmarkEnd w:id="96"/>
+      <w:bookmarkEnd w:id="97"/>
     </w:p>
     <w:p>
       <w:pPr>
@@ -27114,7 +27024,7 @@
           <w:lang w:val="pt-PT"/>
         </w:rPr>
       </w:pPr>
-      <w:bookmarkStart w:id="97" w:name="_Toc503091394"/>
+      <w:bookmarkStart w:id="98" w:name="_Toc503091394"/>
     </w:p>
     <w:p>
       <w:pPr>
@@ -27131,7 +27041,7 @@
           <w:lang w:val="pt-PT"/>
         </w:rPr>
       </w:pPr>
-      <w:bookmarkStart w:id="98" w:name="_Toc503434227"/>
+      <w:bookmarkStart w:id="99" w:name="_Toc503434227"/>
       <w:r>
         <w:rPr>
           <w:lang w:val="pt-PT"/>
@@ -27144,8 +27054,8 @@
         </w:rPr>
         <w:t xml:space="preserve"> - classe Dificuldade</w:t>
       </w:r>
-      <w:bookmarkEnd w:id="97"/>
       <w:bookmarkEnd w:id="98"/>
+      <w:bookmarkEnd w:id="99"/>
     </w:p>
     <w:p>
       <w:pPr>
@@ -27344,8 +27254,8 @@
           <w:lang w:val="pt-PT"/>
         </w:rPr>
       </w:pPr>
-      <w:bookmarkStart w:id="99" w:name="_Toc503091395"/>
-      <w:bookmarkStart w:id="100" w:name="_Toc503434228"/>
+      <w:bookmarkStart w:id="100" w:name="_Toc503091395"/>
+      <w:bookmarkStart w:id="101" w:name="_Toc503434228"/>
       <w:r>
         <w:rPr>
           <w:lang w:val="pt-PT"/>
@@ -27370,8 +27280,8 @@
         </w:rPr>
         <w:t xml:space="preserve"> participa</w:t>
       </w:r>
-      <w:bookmarkEnd w:id="99"/>
       <w:bookmarkEnd w:id="100"/>
+      <w:bookmarkEnd w:id="101"/>
     </w:p>
     <w:p>
       <w:pPr>
@@ -27591,7 +27501,7 @@
           <w:lang w:val="pt-PT"/>
         </w:rPr>
       </w:pPr>
-      <w:bookmarkStart w:id="101" w:name="_Toc503091396"/>
+      <w:bookmarkStart w:id="102" w:name="_Toc503091396"/>
       <w:r>
         <w:rPr>
           <w:lang w:val="pt-PT"/>
@@ -27606,7 +27516,7 @@
           <w:lang w:val="pt-PT"/>
         </w:rPr>
       </w:pPr>
-      <w:bookmarkStart w:id="102" w:name="_Toc503434229"/>
+      <w:bookmarkStart w:id="103" w:name="_Toc503434229"/>
       <w:r>
         <w:rPr>
           <w:lang w:val="pt-PT"/>
@@ -27620,8 +27530,8 @@
         </w:rPr>
         <w:t xml:space="preserve"> Turista</w:t>
       </w:r>
-      <w:bookmarkEnd w:id="101"/>
       <w:bookmarkEnd w:id="102"/>
+      <w:bookmarkEnd w:id="103"/>
     </w:p>
     <w:p>
       <w:pPr>
@@ -27630,16 +27540,16 @@
           <w:lang w:val="pt-PT"/>
         </w:rPr>
       </w:pPr>
-      <w:bookmarkStart w:id="103" w:name="_Toc503091397"/>
-      <w:bookmarkStart w:id="104" w:name="_Toc503434230"/>
+      <w:bookmarkStart w:id="104" w:name="_Toc503091397"/>
+      <w:bookmarkStart w:id="105" w:name="_Toc503434230"/>
       <w:r>
         <w:rPr>
           <w:lang w:val="pt-PT"/>
         </w:rPr>
         <w:t>9.5.1. Dicionário de dados</w:t>
       </w:r>
-      <w:bookmarkEnd w:id="103"/>
       <w:bookmarkEnd w:id="104"/>
+      <w:bookmarkEnd w:id="105"/>
     </w:p>
     <w:p>
       <w:pPr>
@@ -29105,14 +29015,14 @@
           <w:lang w:val="pt-PT"/>
         </w:rPr>
       </w:pPr>
-      <w:bookmarkStart w:id="105" w:name="_Toc503434231"/>
+      <w:bookmarkStart w:id="106" w:name="_Toc503434231"/>
       <w:r>
         <w:rPr>
           <w:lang w:val="pt-PT"/>
         </w:rPr>
         <w:t>9.5.1.1. Algoritmo de validação do NIF</w:t>
       </w:r>
-      <w:bookmarkEnd w:id="105"/>
+      <w:bookmarkEnd w:id="106"/>
     </w:p>
     <w:p>
       <w:pPr>
@@ -29401,7 +29311,7 @@
           <w:lang w:val="pt-PT"/>
         </w:rPr>
       </w:pPr>
-      <w:bookmarkStart w:id="106" w:name="_Toc503434232"/>
+      <w:bookmarkStart w:id="107" w:name="_Toc503434232"/>
       <w:r>
         <w:rPr>
           <w:lang w:val="pt-PT"/>
@@ -29409,7 +29319,7 @@
         <w:lastRenderedPageBreak/>
         <w:t>9.5.1.2. Código de validação do NIF</w:t>
       </w:r>
-      <w:bookmarkEnd w:id="106"/>
+      <w:bookmarkEnd w:id="107"/>
     </w:p>
     <w:p>
       <w:pPr>
@@ -30547,16 +30457,16 @@
           <w:lang w:val="pt-PT"/>
         </w:rPr>
       </w:pPr>
-      <w:bookmarkStart w:id="107" w:name="_Toc503091398"/>
-      <w:bookmarkStart w:id="108" w:name="_Toc503434233"/>
+      <w:bookmarkStart w:id="108" w:name="_Toc503091398"/>
+      <w:bookmarkStart w:id="109" w:name="_Toc503434233"/>
       <w:r>
         <w:rPr>
           <w:lang w:val="pt-PT"/>
         </w:rPr>
         <w:t>9.5.2. Operações da classe</w:t>
       </w:r>
-      <w:bookmarkEnd w:id="107"/>
       <w:bookmarkEnd w:id="108"/>
+      <w:bookmarkEnd w:id="109"/>
     </w:p>
     <w:p>
       <w:pPr>
@@ -30942,16 +30852,16 @@
           <w:lang w:val="pt-PT"/>
         </w:rPr>
       </w:pPr>
-      <w:bookmarkStart w:id="109" w:name="_Toc503091399"/>
-      <w:bookmarkStart w:id="110" w:name="_Toc503434234"/>
+      <w:bookmarkStart w:id="110" w:name="_Toc503091399"/>
+      <w:bookmarkStart w:id="111" w:name="_Toc503434234"/>
       <w:r>
         <w:rPr>
           <w:lang w:val="pt-PT"/>
         </w:rPr>
         <w:t>9.6. Classe Guia</w:t>
       </w:r>
-      <w:bookmarkEnd w:id="109"/>
       <w:bookmarkEnd w:id="110"/>
+      <w:bookmarkEnd w:id="111"/>
     </w:p>
     <w:p>
       <w:pPr>
@@ -30960,16 +30870,16 @@
           <w:lang w:val="pt-PT"/>
         </w:rPr>
       </w:pPr>
-      <w:bookmarkStart w:id="111" w:name="_Toc503091400"/>
-      <w:bookmarkStart w:id="112" w:name="_Toc503434235"/>
+      <w:bookmarkStart w:id="112" w:name="_Toc503091400"/>
+      <w:bookmarkStart w:id="113" w:name="_Toc503434235"/>
       <w:r>
         <w:rPr>
           <w:lang w:val="pt-PT"/>
         </w:rPr>
         <w:t>9.6.1. Dicionário de dados</w:t>
       </w:r>
-      <w:bookmarkEnd w:id="111"/>
       <w:bookmarkEnd w:id="112"/>
+      <w:bookmarkEnd w:id="113"/>
     </w:p>
     <w:p>
       <w:pPr>
@@ -32059,16 +31969,16 @@
           <w:lang w:val="pt-PT"/>
         </w:rPr>
       </w:pPr>
-      <w:bookmarkStart w:id="113" w:name="_Toc503091401"/>
-      <w:bookmarkStart w:id="114" w:name="_Toc503434236"/>
+      <w:bookmarkStart w:id="114" w:name="_Toc503091401"/>
+      <w:bookmarkStart w:id="115" w:name="_Toc503434236"/>
       <w:r>
         <w:rPr>
           <w:lang w:val="pt-PT"/>
         </w:rPr>
         <w:t>9.6.2. Operações da classe</w:t>
       </w:r>
-      <w:bookmarkEnd w:id="113"/>
       <w:bookmarkEnd w:id="114"/>
+      <w:bookmarkEnd w:id="115"/>
     </w:p>
     <w:p>
       <w:pPr>
@@ -32438,14 +32348,14 @@
           <w:lang w:val="pt-PT"/>
         </w:rPr>
       </w:pPr>
-      <w:bookmarkStart w:id="115" w:name="_Toc503434237"/>
+      <w:bookmarkStart w:id="116" w:name="_Toc503434237"/>
       <w:r>
         <w:rPr>
           <w:lang w:val="pt-PT"/>
         </w:rPr>
         <w:t>9.7. Classe Questao</w:t>
       </w:r>
-      <w:bookmarkEnd w:id="115"/>
+      <w:bookmarkEnd w:id="116"/>
     </w:p>
     <w:p>
       <w:pPr>
@@ -32454,14 +32364,14 @@
           <w:lang w:val="pt-PT"/>
         </w:rPr>
       </w:pPr>
-      <w:bookmarkStart w:id="116" w:name="_Toc503434238"/>
+      <w:bookmarkStart w:id="117" w:name="_Toc503434238"/>
       <w:r>
         <w:rPr>
           <w:lang w:val="pt-PT"/>
         </w:rPr>
         <w:t>9.7.1. Dicionário de dados</w:t>
       </w:r>
-      <w:bookmarkEnd w:id="116"/>
+      <w:bookmarkEnd w:id="117"/>
     </w:p>
     <w:p>
       <w:pPr>
@@ -33535,14 +33445,14 @@
           <w:lang w:val="pt-PT"/>
         </w:rPr>
       </w:pPr>
-      <w:bookmarkStart w:id="117" w:name="_Toc503434239"/>
+      <w:bookmarkStart w:id="118" w:name="_Toc503434239"/>
       <w:r>
         <w:rPr>
           <w:lang w:val="pt-PT"/>
         </w:rPr>
         <w:t>9.7.2. Operações da classe</w:t>
       </w:r>
-      <w:bookmarkEnd w:id="117"/>
+      <w:bookmarkEnd w:id="118"/>
     </w:p>
     <w:p>
       <w:pPr>
@@ -33567,14 +33477,14 @@
           <w:lang w:val="pt-PT"/>
         </w:rPr>
       </w:pPr>
-      <w:bookmarkStart w:id="118" w:name="_Toc503434240"/>
+      <w:bookmarkStart w:id="119" w:name="_Toc503434240"/>
       <w:r>
         <w:rPr>
           <w:lang w:val="pt-PT"/>
         </w:rPr>
         <w:t>9.8. Classe TipoQuestao</w:t>
       </w:r>
-      <w:bookmarkEnd w:id="118"/>
+      <w:bookmarkEnd w:id="119"/>
     </w:p>
     <w:p>
       <w:pPr>
@@ -33583,14 +33493,14 @@
           <w:lang w:val="pt-PT"/>
         </w:rPr>
       </w:pPr>
-      <w:bookmarkStart w:id="119" w:name="_Toc503434241"/>
+      <w:bookmarkStart w:id="120" w:name="_Toc503434241"/>
       <w:r>
         <w:rPr>
           <w:lang w:val="pt-PT"/>
         </w:rPr>
         <w:t>9.8.1. Dicionário de dados</w:t>
       </w:r>
-      <w:bookmarkEnd w:id="119"/>
+      <w:bookmarkEnd w:id="120"/>
     </w:p>
     <w:p>
       <w:pPr>
@@ -33607,14 +33517,14 @@
           <w:lang w:val="pt-PT"/>
         </w:rPr>
       </w:pPr>
-      <w:bookmarkStart w:id="120" w:name="_Toc503434242"/>
+      <w:bookmarkStart w:id="121" w:name="_Toc503434242"/>
       <w:r>
         <w:rPr>
           <w:lang w:val="pt-PT"/>
         </w:rPr>
         <w:t>9.8.2. Operações da classe</w:t>
       </w:r>
-      <w:bookmarkEnd w:id="120"/>
+      <w:bookmarkEnd w:id="121"/>
       <w:r>
         <w:rPr>
           <w:lang w:val="pt-PT"/>
@@ -33631,8 +33541,8 @@
           <w:lang w:val="pt-PT"/>
         </w:rPr>
       </w:pPr>
-      <w:bookmarkStart w:id="121" w:name="_Toc503091402"/>
-      <w:bookmarkStart w:id="122" w:name="_Toc503434243"/>
+      <w:bookmarkStart w:id="122" w:name="_Toc503091402"/>
+      <w:bookmarkStart w:id="123" w:name="_Toc503434243"/>
       <w:r>
         <w:rPr>
           <w:lang w:val="pt-PT"/>
@@ -33664,8 +33574,8 @@
         </w:rPr>
         <w:t>Físicos</w:t>
       </w:r>
-      <w:bookmarkEnd w:id="121"/>
       <w:bookmarkEnd w:id="122"/>
+      <w:bookmarkEnd w:id="123"/>
     </w:p>
     <w:p>
       <w:pPr>
@@ -33681,8 +33591,8 @@
           <w:lang w:val="pt-PT"/>
         </w:rPr>
       </w:pPr>
-      <w:bookmarkStart w:id="123" w:name="_Toc503091403"/>
-      <w:bookmarkStart w:id="124" w:name="_Toc503434244"/>
+      <w:bookmarkStart w:id="124" w:name="_Toc503091403"/>
+      <w:bookmarkStart w:id="125" w:name="_Toc503434244"/>
       <w:r>
         <w:rPr>
           <w:lang w:val="pt-PT"/>
@@ -33731,8 +33641,8 @@
         </w:rPr>
         <w:t>CRUD Trilho</w:t>
       </w:r>
-      <w:bookmarkEnd w:id="123"/>
       <w:bookmarkEnd w:id="124"/>
+      <w:bookmarkEnd w:id="125"/>
     </w:p>
     <w:p>
       <w:pPr>
@@ -33927,8 +33837,8 @@
           <w:lang w:val="pt-PT"/>
         </w:rPr>
       </w:pPr>
-      <w:bookmarkStart w:id="125" w:name="_Toc503091404"/>
-      <w:bookmarkStart w:id="126" w:name="_Toc503434246"/>
+      <w:bookmarkStart w:id="126" w:name="_Toc503091404"/>
+      <w:bookmarkStart w:id="127" w:name="_Toc503434246"/>
       <w:r>
         <w:rPr>
           <w:lang w:val="pt-PT"/>
@@ -33966,24 +33876,24 @@
         </w:rPr>
         <w:t xml:space="preserve">CRUD </w:t>
       </w:r>
-      <w:commentRangeStart w:id="127"/>
+      <w:commentRangeStart w:id="128"/>
       <w:r>
         <w:rPr>
           <w:lang w:val="pt-PT"/>
         </w:rPr>
         <w:t>Trilho</w:t>
       </w:r>
-      <w:commentRangeEnd w:id="127"/>
+      <w:commentRangeEnd w:id="128"/>
       <w:r>
         <w:rPr>
           <w:rStyle w:val="Refdecomentrio"/>
           <w:rFonts w:asciiTheme="minorHAnsi" w:eastAsiaTheme="minorHAnsi" w:hAnsiTheme="minorHAnsi" w:cstheme="minorBidi"/>
           <w:color w:val="auto"/>
         </w:rPr>
-        <w:commentReference w:id="127"/>
-      </w:r>
-      <w:bookmarkEnd w:id="125"/>
+        <w:commentReference w:id="128"/>
+      </w:r>
       <w:bookmarkEnd w:id="126"/>
+      <w:bookmarkEnd w:id="127"/>
     </w:p>
     <w:p>
       <w:pPr>
@@ -34276,8 +34186,6 @@
           </wp:inline>
         </w:drawing>
       </w:r>
-      <w:bookmarkStart w:id="128" w:name="_GoBack"/>
-      <w:bookmarkEnd w:id="128"/>
       <w:r>
         <w:rPr>
           <w:lang w:val="pt-PT"/>
@@ -34982,13 +34890,7 @@
         <w:rPr>
           <w:lang w:val="pt-PT"/>
         </w:rPr>
-        <w:t>11</w:t>
-      </w:r>
-      <w:r>
-        <w:rPr>
-          <w:lang w:val="pt-PT"/>
-        </w:rPr>
-        <w:t>.3</w:t>
+        <w:t>11.3</w:t>
       </w:r>
       <w:r>
         <w:rPr>
@@ -35208,13 +35110,7 @@
         <w:rPr>
           <w:lang w:val="pt-PT"/>
         </w:rPr>
-        <w:t>11</w:t>
-      </w:r>
-      <w:r>
-        <w:rPr>
-          <w:lang w:val="pt-PT"/>
-        </w:rPr>
-        <w:t>.5</w:t>
+        <w:t>11.5</w:t>
       </w:r>
       <w:r>
         <w:rPr>
@@ -35396,14 +35292,7 @@
           <w:color w:val="FF0000"/>
           <w:lang w:val="pt-PT"/>
         </w:rPr>
-        <w:t>Interface Detalhes Trilho</w:t>
-      </w:r>
-      <w:r>
-        <w:rPr>
-          <w:color w:val="FF0000"/>
-          <w:lang w:val="pt-PT"/>
-        </w:rPr>
-        <w:t xml:space="preserve"> a modificar</w:t>
+        <w:t>Interface Detalhes Trilho a modificar</w:t>
       </w:r>
       <w:r>
         <w:rPr>
@@ -39107,7 +38996,7 @@
       </w:r>
     </w:p>
   </w:comment>
-  <w:comment w:id="127" w:author="Utilizador do Windows" w:date="2017-12-22T12:34:00Z" w:initials="UdW">
+  <w:comment w:id="128" w:author="Utilizador do Windows" w:date="2017-12-22T12:34:00Z" w:initials="UdW">
     <w:p>
       <w:pPr>
         <w:pStyle w:val="Textodecomentrio"/>
@@ -39195,7 +39084,7 @@
           <w:rPr>
             <w:noProof/>
           </w:rPr>
-          <w:t>46</w:t>
+          <w:t>44</w:t>
         </w:r>
         <w:r>
           <w:rPr>
@@ -42309,6 +42198,7 @@
   <w:style w:type="character" w:default="1" w:styleId="Tipodeletrapredefinidodopargrafo">
     <w:name w:val="Default Paragraph Font"/>
     <w:uiPriority w:val="1"/>
+    <w:semiHidden/>
     <w:unhideWhenUsed/>
   </w:style>
   <w:style w:type="table" w:default="1" w:styleId="Tabelanormal">
@@ -43220,7 +43110,7 @@
 </file>
 
 <file path=customXml/itemProps1.xml><?xml version="1.0" encoding="utf-8"?>
-<ds:datastoreItem xmlns:ds="http://schemas.openxmlformats.org/officeDocument/2006/customXml" ds:itemID="{7CC8C301-876B-48E1-AC5A-F5BD3D32DAD7}">
+<ds:datastoreItem xmlns:ds="http://schemas.openxmlformats.org/officeDocument/2006/customXml" ds:itemID="{5DA8E1A7-7825-4D74-A5CC-1000173AEEFD}">
   <ds:schemaRefs>
     <ds:schemaRef ds:uri="http://schemas.openxmlformats.org/officeDocument/2006/bibliography"/>
   </ds:schemaRefs>

</xml_diff>

<commit_message>
ESII Actualizado Diagrama Classes Global (Release Candidate)
</commit_message>
<xml_diff>
--- a/doc/relatorio.docx
+++ b/doc/relatorio.docx
@@ -634,14 +634,7 @@
                                       <w:sz w:val="24"/>
                                       <w:szCs w:val="24"/>
                                     </w:rPr>
-                                    <w:t>15</w:t>
-                                  </w:r>
-                                  <w:r>
-                                    <w:rPr>
-                                      <w:sz w:val="24"/>
-                                      <w:szCs w:val="24"/>
-                                    </w:rPr>
-                                    <w:t>/01/2018</w:t>
+                                    <w:t>15/01/2018</w:t>
                                   </w:r>
                                 </w:p>
                               </w:tc>
@@ -1285,14 +1278,7 @@
                                 <w:sz w:val="24"/>
                                 <w:szCs w:val="24"/>
                               </w:rPr>
-                              <w:t>15</w:t>
-                            </w:r>
-                            <w:r>
-                              <w:rPr>
-                                <w:sz w:val="24"/>
-                                <w:szCs w:val="24"/>
-                              </w:rPr>
-                              <w:t>/01/2018</w:t>
+                              <w:t>15/01/2018</w:t>
                             </w:r>
                           </w:p>
                         </w:tc>
@@ -1565,7 +1551,7 @@
       </w:pPr>
       <w:bookmarkStart w:id="0" w:name="_Toc498084477"/>
       <w:bookmarkStart w:id="1" w:name="_Toc503091348"/>
-      <w:bookmarkStart w:id="2" w:name="_Toc503638270"/>
+      <w:bookmarkStart w:id="2" w:name="_Toc503644261"/>
       <w:r>
         <w:rPr>
           <w:lang w:val="pt-PT"/>
@@ -1584,6 +1570,8 @@
         </w:rPr>
       </w:pPr>
     </w:p>
+    <w:bookmarkStart w:id="3" w:name="_GoBack"/>
+    <w:bookmarkEnd w:id="3"/>
     <w:p>
       <w:pPr>
         <w:pStyle w:val="TOC1"/>
@@ -1614,7 +1602,7 @@
         </w:rPr>
         <w:fldChar w:fldCharType="separate"/>
       </w:r>
-      <w:hyperlink w:anchor="_Toc503638270" w:history="1">
+      <w:hyperlink w:anchor="_Toc503644261" w:history="1">
         <w:r>
           <w:rPr>
             <w:rStyle w:val="Hyperlink"/>
@@ -1642,7 +1630,7 @@
             <w:noProof/>
             <w:webHidden/>
           </w:rPr>
-          <w:instrText xml:space="preserve"> PAGEREF _Toc503638270 \h </w:instrText>
+          <w:instrText xml:space="preserve"> PAGEREF _Toc503644261 \h </w:instrText>
         </w:r>
         <w:r>
           <w:rPr>
@@ -1685,7 +1673,7 @@
           <w:lang w:eastAsia="en-GB"/>
         </w:rPr>
       </w:pPr>
-      <w:hyperlink w:anchor="_Toc503638271" w:history="1">
+      <w:hyperlink w:anchor="_Toc503644262" w:history="1">
         <w:r>
           <w:rPr>
             <w:rStyle w:val="Hyperlink"/>
@@ -1713,7 +1701,7 @@
             <w:noProof/>
             <w:webHidden/>
           </w:rPr>
-          <w:instrText xml:space="preserve"> PAGEREF _Toc503638271 \h </w:instrText>
+          <w:instrText xml:space="preserve"> PAGEREF _Toc503644262 \h </w:instrText>
         </w:r>
         <w:r>
           <w:rPr>
@@ -1756,7 +1744,7 @@
           <w:lang w:eastAsia="en-GB"/>
         </w:rPr>
       </w:pPr>
-      <w:hyperlink w:anchor="_Toc503638272" w:history="1">
+      <w:hyperlink w:anchor="_Toc503644263" w:history="1">
         <w:r>
           <w:rPr>
             <w:rStyle w:val="Hyperlink"/>
@@ -1784,7 +1772,7 @@
             <w:noProof/>
             <w:webHidden/>
           </w:rPr>
-          <w:instrText xml:space="preserve"> PAGEREF _Toc503638272 \h </w:instrText>
+          <w:instrText xml:space="preserve"> PAGEREF _Toc503644263 \h </w:instrText>
         </w:r>
         <w:r>
           <w:rPr>
@@ -1827,7 +1815,7 @@
           <w:lang w:eastAsia="en-GB"/>
         </w:rPr>
       </w:pPr>
-      <w:hyperlink w:anchor="_Toc503638273" w:history="1">
+      <w:hyperlink w:anchor="_Toc503644264" w:history="1">
         <w:r>
           <w:rPr>
             <w:rStyle w:val="Hyperlink"/>
@@ -1864,7 +1852,7 @@
             <w:noProof/>
             <w:webHidden/>
           </w:rPr>
-          <w:instrText xml:space="preserve"> PAGEREF _Toc503638273 \h </w:instrText>
+          <w:instrText xml:space="preserve"> PAGEREF _Toc503644264 \h </w:instrText>
         </w:r>
         <w:r>
           <w:rPr>
@@ -1907,7 +1895,7 @@
           <w:lang w:eastAsia="en-GB"/>
         </w:rPr>
       </w:pPr>
-      <w:hyperlink w:anchor="_Toc503638274" w:history="1">
+      <w:hyperlink w:anchor="_Toc503644265" w:history="1">
         <w:r>
           <w:rPr>
             <w:rStyle w:val="Hyperlink"/>
@@ -1944,7 +1932,7 @@
             <w:noProof/>
             <w:webHidden/>
           </w:rPr>
-          <w:instrText xml:space="preserve"> PAGEREF _Toc503638274 \h </w:instrText>
+          <w:instrText xml:space="preserve"> PAGEREF _Toc503644265 \h </w:instrText>
         </w:r>
         <w:r>
           <w:rPr>
@@ -1987,7 +1975,7 @@
           <w:lang w:eastAsia="en-GB"/>
         </w:rPr>
       </w:pPr>
-      <w:hyperlink w:anchor="_Toc503638275" w:history="1">
+      <w:hyperlink w:anchor="_Toc503644266" w:history="1">
         <w:r>
           <w:rPr>
             <w:rStyle w:val="Hyperlink"/>
@@ -2024,7 +2012,7 @@
             <w:noProof/>
             <w:webHidden/>
           </w:rPr>
-          <w:instrText xml:space="preserve"> PAGEREF _Toc503638275 \h </w:instrText>
+          <w:instrText xml:space="preserve"> PAGEREF _Toc503644266 \h </w:instrText>
         </w:r>
         <w:r>
           <w:rPr>
@@ -2067,7 +2055,7 @@
           <w:lang w:eastAsia="en-GB"/>
         </w:rPr>
       </w:pPr>
-      <w:hyperlink w:anchor="_Toc503638276" w:history="1">
+      <w:hyperlink w:anchor="_Toc503644267" w:history="1">
         <w:r>
           <w:rPr>
             <w:rStyle w:val="Hyperlink"/>
@@ -2112,7 +2100,7 @@
             <w:noProof/>
             <w:webHidden/>
           </w:rPr>
-          <w:instrText xml:space="preserve"> PAGEREF _Toc503638276 \h </w:instrText>
+          <w:instrText xml:space="preserve"> PAGEREF _Toc503644267 \h </w:instrText>
         </w:r>
         <w:r>
           <w:rPr>
@@ -2155,14 +2143,14 @@
           <w:lang w:eastAsia="en-GB"/>
         </w:rPr>
       </w:pPr>
-      <w:hyperlink w:anchor="_Toc503638277" w:history="1">
+      <w:hyperlink w:anchor="_Toc503644268" w:history="1">
         <w:r>
           <w:rPr>
             <w:rStyle w:val="Hyperlink"/>
             <w:noProof/>
             <w:lang w:val="pt-PT"/>
           </w:rPr>
-          <w:t>4. Tabela de Atores, objetivos e respetivos Casos de Uso</w:t>
+          <w:t>4. Tabela de Atores, objetivos e respetivos casos de uso</w:t>
         </w:r>
         <w:r>
           <w:rPr>
@@ -2183,7 +2171,7 @@
             <w:noProof/>
             <w:webHidden/>
           </w:rPr>
-          <w:instrText xml:space="preserve"> PAGEREF _Toc503638277 \h </w:instrText>
+          <w:instrText xml:space="preserve"> PAGEREF _Toc503644268 \h </w:instrText>
         </w:r>
         <w:r>
           <w:rPr>
@@ -2226,7 +2214,7 @@
           <w:lang w:eastAsia="en-GB"/>
         </w:rPr>
       </w:pPr>
-      <w:hyperlink w:anchor="_Toc503638278" w:history="1">
+      <w:hyperlink w:anchor="_Toc503644269" w:history="1">
         <w:r>
           <w:rPr>
             <w:rStyle w:val="Hyperlink"/>
@@ -2254,7 +2242,7 @@
             <w:noProof/>
             <w:webHidden/>
           </w:rPr>
-          <w:instrText xml:space="preserve"> PAGEREF _Toc503638278 \h </w:instrText>
+          <w:instrText xml:space="preserve"> PAGEREF _Toc503644269 \h </w:instrText>
         </w:r>
         <w:r>
           <w:rPr>
@@ -2297,7 +2285,7 @@
           <w:lang w:eastAsia="en-GB"/>
         </w:rPr>
       </w:pPr>
-      <w:hyperlink w:anchor="_Toc503638279" w:history="1">
+      <w:hyperlink w:anchor="_Toc503644270" w:history="1">
         <w:r>
           <w:rPr>
             <w:rStyle w:val="Hyperlink"/>
@@ -2325,7 +2313,7 @@
             <w:noProof/>
             <w:webHidden/>
           </w:rPr>
-          <w:instrText xml:space="preserve"> PAGEREF _Toc503638279 \h </w:instrText>
+          <w:instrText xml:space="preserve"> PAGEREF _Toc503644270 \h </w:instrText>
         </w:r>
         <w:r>
           <w:rPr>
@@ -2368,7 +2356,7 @@
           <w:lang w:eastAsia="en-GB"/>
         </w:rPr>
       </w:pPr>
-      <w:hyperlink w:anchor="_Toc503638280" w:history="1">
+      <w:hyperlink w:anchor="_Toc503644271" w:history="1">
         <w:r>
           <w:rPr>
             <w:rStyle w:val="Hyperlink"/>
@@ -2396,7 +2384,7 @@
             <w:noProof/>
             <w:webHidden/>
           </w:rPr>
-          <w:instrText xml:space="preserve"> PAGEREF _Toc503638280 \h </w:instrText>
+          <w:instrText xml:space="preserve"> PAGEREF _Toc503644271 \h </w:instrText>
         </w:r>
         <w:r>
           <w:rPr>
@@ -2439,7 +2427,7 @@
           <w:lang w:eastAsia="en-GB"/>
         </w:rPr>
       </w:pPr>
-      <w:hyperlink w:anchor="_Toc503638281" w:history="1">
+      <w:hyperlink w:anchor="_Toc503644272" w:history="1">
         <w:r>
           <w:rPr>
             <w:rStyle w:val="Hyperlink"/>
@@ -2467,7 +2455,7 @@
             <w:noProof/>
             <w:webHidden/>
           </w:rPr>
-          <w:instrText xml:space="preserve"> PAGEREF _Toc503638281 \h </w:instrText>
+          <w:instrText xml:space="preserve"> PAGEREF _Toc503644272 \h </w:instrText>
         </w:r>
         <w:r>
           <w:rPr>
@@ -2510,7 +2498,7 @@
           <w:lang w:eastAsia="en-GB"/>
         </w:rPr>
       </w:pPr>
-      <w:hyperlink w:anchor="_Toc503638282" w:history="1">
+      <w:hyperlink w:anchor="_Toc503644273" w:history="1">
         <w:r>
           <w:rPr>
             <w:rStyle w:val="Hyperlink"/>
@@ -2538,7 +2526,7 @@
             <w:noProof/>
             <w:webHidden/>
           </w:rPr>
-          <w:instrText xml:space="preserve"> PAGEREF _Toc503638282 \h </w:instrText>
+          <w:instrText xml:space="preserve"> PAGEREF _Toc503644273 \h </w:instrText>
         </w:r>
         <w:r>
           <w:rPr>
@@ -2581,7 +2569,7 @@
           <w:lang w:eastAsia="en-GB"/>
         </w:rPr>
       </w:pPr>
-      <w:hyperlink w:anchor="_Toc503638283" w:history="1">
+      <w:hyperlink w:anchor="_Toc503644274" w:history="1">
         <w:r>
           <w:rPr>
             <w:rStyle w:val="Hyperlink"/>
@@ -2609,7 +2597,7 @@
             <w:noProof/>
             <w:webHidden/>
           </w:rPr>
-          <w:instrText xml:space="preserve"> PAGEREF _Toc503638283 \h </w:instrText>
+          <w:instrText xml:space="preserve"> PAGEREF _Toc503644274 \h </w:instrText>
         </w:r>
         <w:r>
           <w:rPr>
@@ -2652,7 +2640,7 @@
           <w:lang w:eastAsia="en-GB"/>
         </w:rPr>
       </w:pPr>
-      <w:hyperlink w:anchor="_Toc503638284" w:history="1">
+      <w:hyperlink w:anchor="_Toc503644275" w:history="1">
         <w:r>
           <w:rPr>
             <w:rStyle w:val="Hyperlink"/>
@@ -2680,7 +2668,7 @@
             <w:noProof/>
             <w:webHidden/>
           </w:rPr>
-          <w:instrText xml:space="preserve"> PAGEREF _Toc503638284 \h </w:instrText>
+          <w:instrText xml:space="preserve"> PAGEREF _Toc503644275 \h </w:instrText>
         </w:r>
         <w:r>
           <w:rPr>
@@ -2723,7 +2711,7 @@
           <w:lang w:eastAsia="en-GB"/>
         </w:rPr>
       </w:pPr>
-      <w:hyperlink w:anchor="_Toc503638285" w:history="1">
+      <w:hyperlink w:anchor="_Toc503644276" w:history="1">
         <w:r>
           <w:rPr>
             <w:rStyle w:val="Hyperlink"/>
@@ -2751,7 +2739,7 @@
             <w:noProof/>
             <w:webHidden/>
           </w:rPr>
-          <w:instrText xml:space="preserve"> PAGEREF _Toc503638285 \h </w:instrText>
+          <w:instrText xml:space="preserve"> PAGEREF _Toc503644276 \h </w:instrText>
         </w:r>
         <w:r>
           <w:rPr>
@@ -2794,7 +2782,7 @@
           <w:lang w:eastAsia="en-GB"/>
         </w:rPr>
       </w:pPr>
-      <w:hyperlink w:anchor="_Toc503638286" w:history="1">
+      <w:hyperlink w:anchor="_Toc503644277" w:history="1">
         <w:r>
           <w:rPr>
             <w:rStyle w:val="Hyperlink"/>
@@ -2822,7 +2810,7 @@
             <w:noProof/>
             <w:webHidden/>
           </w:rPr>
-          <w:instrText xml:space="preserve"> PAGEREF _Toc503638286 \h </w:instrText>
+          <w:instrText xml:space="preserve"> PAGEREF _Toc503644277 \h </w:instrText>
         </w:r>
         <w:r>
           <w:rPr>
@@ -2865,7 +2853,7 @@
           <w:lang w:eastAsia="en-GB"/>
         </w:rPr>
       </w:pPr>
-      <w:hyperlink w:anchor="_Toc503638287" w:history="1">
+      <w:hyperlink w:anchor="_Toc503644278" w:history="1">
         <w:r>
           <w:rPr>
             <w:rStyle w:val="Hyperlink"/>
@@ -2893,7 +2881,7 @@
             <w:noProof/>
             <w:webHidden/>
           </w:rPr>
-          <w:instrText xml:space="preserve"> PAGEREF _Toc503638287 \h </w:instrText>
+          <w:instrText xml:space="preserve"> PAGEREF _Toc503644278 \h </w:instrText>
         </w:r>
         <w:r>
           <w:rPr>
@@ -2936,7 +2924,7 @@
           <w:lang w:eastAsia="en-GB"/>
         </w:rPr>
       </w:pPr>
-      <w:hyperlink w:anchor="_Toc503638288" w:history="1">
+      <w:hyperlink w:anchor="_Toc503644279" w:history="1">
         <w:r>
           <w:rPr>
             <w:rStyle w:val="Hyperlink"/>
@@ -2964,7 +2952,7 @@
             <w:noProof/>
             <w:webHidden/>
           </w:rPr>
-          <w:instrText xml:space="preserve"> PAGEREF _Toc503638288 \h </w:instrText>
+          <w:instrText xml:space="preserve"> PAGEREF _Toc503644279 \h </w:instrText>
         </w:r>
         <w:r>
           <w:rPr>
@@ -3007,7 +2995,7 @@
           <w:lang w:eastAsia="en-GB"/>
         </w:rPr>
       </w:pPr>
-      <w:hyperlink w:anchor="_Toc503638289" w:history="1">
+      <w:hyperlink w:anchor="_Toc503644280" w:history="1">
         <w:r>
           <w:rPr>
             <w:rStyle w:val="Hyperlink"/>
@@ -3035,7 +3023,7 @@
             <w:noProof/>
             <w:webHidden/>
           </w:rPr>
-          <w:instrText xml:space="preserve"> PAGEREF _Toc503638289 \h </w:instrText>
+          <w:instrText xml:space="preserve"> PAGEREF _Toc503644280 \h </w:instrText>
         </w:r>
         <w:r>
           <w:rPr>
@@ -3078,7 +3066,7 @@
           <w:lang w:eastAsia="en-GB"/>
         </w:rPr>
       </w:pPr>
-      <w:hyperlink w:anchor="_Toc503638290" w:history="1">
+      <w:hyperlink w:anchor="_Toc503644281" w:history="1">
         <w:r>
           <w:rPr>
             <w:rStyle w:val="Hyperlink"/>
@@ -3106,7 +3094,7 @@
             <w:noProof/>
             <w:webHidden/>
           </w:rPr>
-          <w:instrText xml:space="preserve"> PAGEREF _Toc503638290 \h </w:instrText>
+          <w:instrText xml:space="preserve"> PAGEREF _Toc503644281 \h </w:instrText>
         </w:r>
         <w:r>
           <w:rPr>
@@ -3149,7 +3137,7 @@
           <w:lang w:eastAsia="en-GB"/>
         </w:rPr>
       </w:pPr>
-      <w:hyperlink w:anchor="_Toc503638291" w:history="1">
+      <w:hyperlink w:anchor="_Toc503644282" w:history="1">
         <w:r>
           <w:rPr>
             <w:rStyle w:val="Hyperlink"/>
@@ -3177,7 +3165,7 @@
             <w:noProof/>
             <w:webHidden/>
           </w:rPr>
-          <w:instrText xml:space="preserve"> PAGEREF _Toc503638291 \h </w:instrText>
+          <w:instrText xml:space="preserve"> PAGEREF _Toc503644282 \h </w:instrText>
         </w:r>
         <w:r>
           <w:rPr>
@@ -3220,7 +3208,7 @@
           <w:lang w:eastAsia="en-GB"/>
         </w:rPr>
       </w:pPr>
-      <w:hyperlink w:anchor="_Toc503638292" w:history="1">
+      <w:hyperlink w:anchor="_Toc503644283" w:history="1">
         <w:r>
           <w:rPr>
             <w:rStyle w:val="Hyperlink"/>
@@ -3248,7 +3236,7 @@
             <w:noProof/>
             <w:webHidden/>
           </w:rPr>
-          <w:instrText xml:space="preserve"> PAGEREF _Toc503638292 \h </w:instrText>
+          <w:instrText xml:space="preserve"> PAGEREF _Toc503644283 \h </w:instrText>
         </w:r>
         <w:r>
           <w:rPr>
@@ -3291,7 +3279,7 @@
           <w:lang w:eastAsia="en-GB"/>
         </w:rPr>
       </w:pPr>
-      <w:hyperlink w:anchor="_Toc503638293" w:history="1">
+      <w:hyperlink w:anchor="_Toc503644284" w:history="1">
         <w:r>
           <w:rPr>
             <w:rStyle w:val="Hyperlink"/>
@@ -3319,7 +3307,7 @@
             <w:noProof/>
             <w:webHidden/>
           </w:rPr>
-          <w:instrText xml:space="preserve"> PAGEREF _Toc503638293 \h </w:instrText>
+          <w:instrText xml:space="preserve"> PAGEREF _Toc503644284 \h </w:instrText>
         </w:r>
         <w:r>
           <w:rPr>
@@ -3362,7 +3350,7 @@
           <w:lang w:eastAsia="en-GB"/>
         </w:rPr>
       </w:pPr>
-      <w:hyperlink w:anchor="_Toc503638294" w:history="1">
+      <w:hyperlink w:anchor="_Toc503644285" w:history="1">
         <w:r>
           <w:rPr>
             <w:rStyle w:val="Hyperlink"/>
@@ -3390,7 +3378,7 @@
             <w:noProof/>
             <w:webHidden/>
           </w:rPr>
-          <w:instrText xml:space="preserve"> PAGEREF _Toc503638294 \h </w:instrText>
+          <w:instrText xml:space="preserve"> PAGEREF _Toc503644285 \h </w:instrText>
         </w:r>
         <w:r>
           <w:rPr>
@@ -3433,7 +3421,7 @@
           <w:lang w:eastAsia="en-GB"/>
         </w:rPr>
       </w:pPr>
-      <w:hyperlink w:anchor="_Toc503638295" w:history="1">
+      <w:hyperlink w:anchor="_Toc503644286" w:history="1">
         <w:r>
           <w:rPr>
             <w:rStyle w:val="Hyperlink"/>
@@ -3461,7 +3449,7 @@
             <w:noProof/>
             <w:webHidden/>
           </w:rPr>
-          <w:instrText xml:space="preserve"> PAGEREF _Toc503638295 \h </w:instrText>
+          <w:instrText xml:space="preserve"> PAGEREF _Toc503644286 \h </w:instrText>
         </w:r>
         <w:r>
           <w:rPr>
@@ -3504,7 +3492,7 @@
           <w:lang w:eastAsia="en-GB"/>
         </w:rPr>
       </w:pPr>
-      <w:hyperlink w:anchor="_Toc503638296" w:history="1">
+      <w:hyperlink w:anchor="_Toc503644287" w:history="1">
         <w:r>
           <w:rPr>
             <w:rStyle w:val="Hyperlink"/>
@@ -3532,7 +3520,7 @@
             <w:noProof/>
             <w:webHidden/>
           </w:rPr>
-          <w:instrText xml:space="preserve"> PAGEREF _Toc503638296 \h </w:instrText>
+          <w:instrText xml:space="preserve"> PAGEREF _Toc503644287 \h </w:instrText>
         </w:r>
         <w:r>
           <w:rPr>
@@ -3575,7 +3563,7 @@
           <w:lang w:eastAsia="en-GB"/>
         </w:rPr>
       </w:pPr>
-      <w:hyperlink w:anchor="_Toc503638297" w:history="1">
+      <w:hyperlink w:anchor="_Toc503644288" w:history="1">
         <w:r>
           <w:rPr>
             <w:rStyle w:val="Hyperlink"/>
@@ -3603,7 +3591,7 @@
             <w:noProof/>
             <w:webHidden/>
           </w:rPr>
-          <w:instrText xml:space="preserve"> PAGEREF _Toc503638297 \h </w:instrText>
+          <w:instrText xml:space="preserve"> PAGEREF _Toc503644288 \h </w:instrText>
         </w:r>
         <w:r>
           <w:rPr>
@@ -3646,7 +3634,7 @@
           <w:lang w:eastAsia="en-GB"/>
         </w:rPr>
       </w:pPr>
-      <w:hyperlink w:anchor="_Toc503638298" w:history="1">
+      <w:hyperlink w:anchor="_Toc503644289" w:history="1">
         <w:r>
           <w:rPr>
             <w:rStyle w:val="Hyperlink"/>
@@ -3674,7 +3662,7 @@
             <w:noProof/>
             <w:webHidden/>
           </w:rPr>
-          <w:instrText xml:space="preserve"> PAGEREF _Toc503638298 \h </w:instrText>
+          <w:instrText xml:space="preserve"> PAGEREF _Toc503644289 \h </w:instrText>
         </w:r>
         <w:r>
           <w:rPr>
@@ -3717,7 +3705,7 @@
           <w:lang w:eastAsia="en-GB"/>
         </w:rPr>
       </w:pPr>
-      <w:hyperlink w:anchor="_Toc503638299" w:history="1">
+      <w:hyperlink w:anchor="_Toc503644290" w:history="1">
         <w:r>
           <w:rPr>
             <w:rStyle w:val="Hyperlink"/>
@@ -3745,7 +3733,7 @@
             <w:noProof/>
             <w:webHidden/>
           </w:rPr>
-          <w:instrText xml:space="preserve"> PAGEREF _Toc503638299 \h </w:instrText>
+          <w:instrText xml:space="preserve"> PAGEREF _Toc503644290 \h </w:instrText>
         </w:r>
         <w:r>
           <w:rPr>
@@ -3788,7 +3776,7 @@
           <w:lang w:eastAsia="en-GB"/>
         </w:rPr>
       </w:pPr>
-      <w:hyperlink w:anchor="_Toc503638300" w:history="1">
+      <w:hyperlink w:anchor="_Toc503644291" w:history="1">
         <w:r>
           <w:rPr>
             <w:rStyle w:val="Hyperlink"/>
@@ -3816,7 +3804,7 @@
             <w:noProof/>
             <w:webHidden/>
           </w:rPr>
-          <w:instrText xml:space="preserve"> PAGEREF _Toc503638300 \h </w:instrText>
+          <w:instrText xml:space="preserve"> PAGEREF _Toc503644291 \h </w:instrText>
         </w:r>
         <w:r>
           <w:rPr>
@@ -3859,7 +3847,7 @@
           <w:lang w:eastAsia="en-GB"/>
         </w:rPr>
       </w:pPr>
-      <w:hyperlink w:anchor="_Toc503638301" w:history="1">
+      <w:hyperlink w:anchor="_Toc503644292" w:history="1">
         <w:r>
           <w:rPr>
             <w:rStyle w:val="Hyperlink"/>
@@ -3887,7 +3875,7 @@
             <w:noProof/>
             <w:webHidden/>
           </w:rPr>
-          <w:instrText xml:space="preserve"> PAGEREF _Toc503638301 \h </w:instrText>
+          <w:instrText xml:space="preserve"> PAGEREF _Toc503644292 \h </w:instrText>
         </w:r>
         <w:r>
           <w:rPr>
@@ -3930,7 +3918,7 @@
           <w:lang w:eastAsia="en-GB"/>
         </w:rPr>
       </w:pPr>
-      <w:hyperlink w:anchor="_Toc503638302" w:history="1">
+      <w:hyperlink w:anchor="_Toc503644293" w:history="1">
         <w:r>
           <w:rPr>
             <w:rStyle w:val="Hyperlink"/>
@@ -3958,7 +3946,7 @@
             <w:noProof/>
             <w:webHidden/>
           </w:rPr>
-          <w:instrText xml:space="preserve"> PAGEREF _Toc503638302 \h </w:instrText>
+          <w:instrText xml:space="preserve"> PAGEREF _Toc503644293 \h </w:instrText>
         </w:r>
         <w:r>
           <w:rPr>
@@ -4001,7 +3989,7 @@
           <w:lang w:eastAsia="en-GB"/>
         </w:rPr>
       </w:pPr>
-      <w:hyperlink w:anchor="_Toc503638303" w:history="1">
+      <w:hyperlink w:anchor="_Toc503644294" w:history="1">
         <w:r>
           <w:rPr>
             <w:rStyle w:val="Hyperlink"/>
@@ -4029,7 +4017,7 @@
             <w:noProof/>
             <w:webHidden/>
           </w:rPr>
-          <w:instrText xml:space="preserve"> PAGEREF _Toc503638303 \h </w:instrText>
+          <w:instrText xml:space="preserve"> PAGEREF _Toc503644294 \h </w:instrText>
         </w:r>
         <w:r>
           <w:rPr>
@@ -4072,7 +4060,7 @@
           <w:lang w:eastAsia="en-GB"/>
         </w:rPr>
       </w:pPr>
-      <w:hyperlink w:anchor="_Toc503638304" w:history="1">
+      <w:hyperlink w:anchor="_Toc503644295" w:history="1">
         <w:r>
           <w:rPr>
             <w:rStyle w:val="Hyperlink"/>
@@ -4100,7 +4088,7 @@
             <w:noProof/>
             <w:webHidden/>
           </w:rPr>
-          <w:instrText xml:space="preserve"> PAGEREF _Toc503638304 \h </w:instrText>
+          <w:instrText xml:space="preserve"> PAGEREF _Toc503644295 \h </w:instrText>
         </w:r>
         <w:r>
           <w:rPr>
@@ -4143,7 +4131,7 @@
           <w:lang w:eastAsia="en-GB"/>
         </w:rPr>
       </w:pPr>
-      <w:hyperlink w:anchor="_Toc503638305" w:history="1">
+      <w:hyperlink w:anchor="_Toc503644296" w:history="1">
         <w:r>
           <w:rPr>
             <w:rStyle w:val="Hyperlink"/>
@@ -4171,7 +4159,7 @@
             <w:noProof/>
             <w:webHidden/>
           </w:rPr>
-          <w:instrText xml:space="preserve"> PAGEREF _Toc503638305 \h </w:instrText>
+          <w:instrText xml:space="preserve"> PAGEREF _Toc503644296 \h </w:instrText>
         </w:r>
         <w:r>
           <w:rPr>
@@ -4214,7 +4202,7 @@
           <w:lang w:eastAsia="en-GB"/>
         </w:rPr>
       </w:pPr>
-      <w:hyperlink w:anchor="_Toc503638306" w:history="1">
+      <w:hyperlink w:anchor="_Toc503644297" w:history="1">
         <w:r>
           <w:rPr>
             <w:rStyle w:val="Hyperlink"/>
@@ -4242,7 +4230,7 @@
             <w:noProof/>
             <w:webHidden/>
           </w:rPr>
-          <w:instrText xml:space="preserve"> PAGEREF _Toc503638306 \h </w:instrText>
+          <w:instrText xml:space="preserve"> PAGEREF _Toc503644297 \h </w:instrText>
         </w:r>
         <w:r>
           <w:rPr>
@@ -4285,7 +4273,7 @@
           <w:lang w:eastAsia="en-GB"/>
         </w:rPr>
       </w:pPr>
-      <w:hyperlink w:anchor="_Toc503638307" w:history="1">
+      <w:hyperlink w:anchor="_Toc503644298" w:history="1">
         <w:r>
           <w:rPr>
             <w:rStyle w:val="Hyperlink"/>
@@ -4313,7 +4301,7 @@
             <w:noProof/>
             <w:webHidden/>
           </w:rPr>
-          <w:instrText xml:space="preserve"> PAGEREF _Toc503638307 \h </w:instrText>
+          <w:instrText xml:space="preserve"> PAGEREF _Toc503644298 \h </w:instrText>
         </w:r>
         <w:r>
           <w:rPr>
@@ -4356,7 +4344,7 @@
           <w:lang w:eastAsia="en-GB"/>
         </w:rPr>
       </w:pPr>
-      <w:hyperlink w:anchor="_Toc503638308" w:history="1">
+      <w:hyperlink w:anchor="_Toc503644299" w:history="1">
         <w:r>
           <w:rPr>
             <w:rStyle w:val="Hyperlink"/>
@@ -4384,7 +4372,7 @@
             <w:noProof/>
             <w:webHidden/>
           </w:rPr>
-          <w:instrText xml:space="preserve"> PAGEREF _Toc503638308 \h </w:instrText>
+          <w:instrText xml:space="preserve"> PAGEREF _Toc503644299 \h </w:instrText>
         </w:r>
         <w:r>
           <w:rPr>
@@ -4427,7 +4415,7 @@
           <w:lang w:eastAsia="en-GB"/>
         </w:rPr>
       </w:pPr>
-      <w:hyperlink w:anchor="_Toc503638309" w:history="1">
+      <w:hyperlink w:anchor="_Toc503644300" w:history="1">
         <w:r>
           <w:rPr>
             <w:rStyle w:val="Hyperlink"/>
@@ -4455,7 +4443,7 @@
             <w:noProof/>
             <w:webHidden/>
           </w:rPr>
-          <w:instrText xml:space="preserve"> PAGEREF _Toc503638309 \h </w:instrText>
+          <w:instrText xml:space="preserve"> PAGEREF _Toc503644300 \h </w:instrText>
         </w:r>
         <w:r>
           <w:rPr>
@@ -4498,7 +4486,7 @@
           <w:lang w:eastAsia="en-GB"/>
         </w:rPr>
       </w:pPr>
-      <w:hyperlink w:anchor="_Toc503638310" w:history="1">
+      <w:hyperlink w:anchor="_Toc503644301" w:history="1">
         <w:r>
           <w:rPr>
             <w:rStyle w:val="Hyperlink"/>
@@ -4526,7 +4514,7 @@
             <w:noProof/>
             <w:webHidden/>
           </w:rPr>
-          <w:instrText xml:space="preserve"> PAGEREF _Toc503638310 \h </w:instrText>
+          <w:instrText xml:space="preserve"> PAGEREF _Toc503644301 \h </w:instrText>
         </w:r>
         <w:r>
           <w:rPr>
@@ -4569,7 +4557,7 @@
           <w:lang w:eastAsia="en-GB"/>
         </w:rPr>
       </w:pPr>
-      <w:hyperlink w:anchor="_Toc503638311" w:history="1">
+      <w:hyperlink w:anchor="_Toc503644302" w:history="1">
         <w:r>
           <w:rPr>
             <w:rStyle w:val="Hyperlink"/>
@@ -4604,7 +4592,7 @@
             <w:noProof/>
             <w:webHidden/>
           </w:rPr>
-          <w:instrText xml:space="preserve"> PAGEREF _Toc503638311 \h </w:instrText>
+          <w:instrText xml:space="preserve"> PAGEREF _Toc503644302 \h </w:instrText>
         </w:r>
         <w:r>
           <w:rPr>
@@ -4647,7 +4635,7 @@
           <w:lang w:eastAsia="en-GB"/>
         </w:rPr>
       </w:pPr>
-      <w:hyperlink w:anchor="_Toc503638312" w:history="1">
+      <w:hyperlink w:anchor="_Toc503644303" w:history="1">
         <w:r>
           <w:rPr>
             <w:rStyle w:val="Hyperlink"/>
@@ -4675,7 +4663,7 @@
             <w:noProof/>
             <w:webHidden/>
           </w:rPr>
-          <w:instrText xml:space="preserve"> PAGEREF _Toc503638312 \h </w:instrText>
+          <w:instrText xml:space="preserve"> PAGEREF _Toc503644303 \h </w:instrText>
         </w:r>
         <w:r>
           <w:rPr>
@@ -4718,7 +4706,7 @@
           <w:lang w:eastAsia="en-GB"/>
         </w:rPr>
       </w:pPr>
-      <w:hyperlink w:anchor="_Toc503638313" w:history="1">
+      <w:hyperlink w:anchor="_Toc503644304" w:history="1">
         <w:r>
           <w:rPr>
             <w:rStyle w:val="Hyperlink"/>
@@ -4746,7 +4734,7 @@
             <w:noProof/>
             <w:webHidden/>
           </w:rPr>
-          <w:instrText xml:space="preserve"> PAGEREF _Toc503638313 \h </w:instrText>
+          <w:instrText xml:space="preserve"> PAGEREF _Toc503644304 \h </w:instrText>
         </w:r>
         <w:r>
           <w:rPr>
@@ -4789,7 +4777,7 @@
           <w:lang w:eastAsia="en-GB"/>
         </w:rPr>
       </w:pPr>
-      <w:hyperlink w:anchor="_Toc503638314" w:history="1">
+      <w:hyperlink w:anchor="_Toc503644305" w:history="1">
         <w:r>
           <w:rPr>
             <w:rStyle w:val="Hyperlink"/>
@@ -4817,7 +4805,7 @@
             <w:noProof/>
             <w:webHidden/>
           </w:rPr>
-          <w:instrText xml:space="preserve"> PAGEREF _Toc503638314 \h </w:instrText>
+          <w:instrText xml:space="preserve"> PAGEREF _Toc503644305 \h </w:instrText>
         </w:r>
         <w:r>
           <w:rPr>
@@ -4860,7 +4848,7 @@
           <w:lang w:eastAsia="en-GB"/>
         </w:rPr>
       </w:pPr>
-      <w:hyperlink w:anchor="_Toc503638315" w:history="1">
+      <w:hyperlink w:anchor="_Toc503644306" w:history="1">
         <w:r>
           <w:rPr>
             <w:rStyle w:val="Hyperlink"/>
@@ -4888,7 +4876,7 @@
             <w:noProof/>
             <w:webHidden/>
           </w:rPr>
-          <w:instrText xml:space="preserve"> PAGEREF _Toc503638315 \h </w:instrText>
+          <w:instrText xml:space="preserve"> PAGEREF _Toc503644306 \h </w:instrText>
         </w:r>
         <w:r>
           <w:rPr>
@@ -4931,7 +4919,7 @@
           <w:lang w:eastAsia="en-GB"/>
         </w:rPr>
       </w:pPr>
-      <w:hyperlink w:anchor="_Toc503638316" w:history="1">
+      <w:hyperlink w:anchor="_Toc503644307" w:history="1">
         <w:r>
           <w:rPr>
             <w:rStyle w:val="Hyperlink"/>
@@ -4959,7 +4947,7 @@
             <w:noProof/>
             <w:webHidden/>
           </w:rPr>
-          <w:instrText xml:space="preserve"> PAGEREF _Toc503638316 \h </w:instrText>
+          <w:instrText xml:space="preserve"> PAGEREF _Toc503644307 \h </w:instrText>
         </w:r>
         <w:r>
           <w:rPr>
@@ -5002,7 +4990,7 @@
           <w:lang w:eastAsia="en-GB"/>
         </w:rPr>
       </w:pPr>
-      <w:hyperlink w:anchor="_Toc503638317" w:history="1">
+      <w:hyperlink w:anchor="_Toc503644308" w:history="1">
         <w:r>
           <w:rPr>
             <w:rStyle w:val="Hyperlink"/>
@@ -5030,7 +5018,7 @@
             <w:noProof/>
             <w:webHidden/>
           </w:rPr>
-          <w:instrText xml:space="preserve"> PAGEREF _Toc503638317 \h </w:instrText>
+          <w:instrText xml:space="preserve"> PAGEREF _Toc503644308 \h </w:instrText>
         </w:r>
         <w:r>
           <w:rPr>
@@ -5073,7 +5061,7 @@
           <w:lang w:eastAsia="en-GB"/>
         </w:rPr>
       </w:pPr>
-      <w:hyperlink w:anchor="_Toc503638318" w:history="1">
+      <w:hyperlink w:anchor="_Toc503644309" w:history="1">
         <w:r>
           <w:rPr>
             <w:rStyle w:val="Hyperlink"/>
@@ -5101,7 +5089,7 @@
             <w:noProof/>
             <w:webHidden/>
           </w:rPr>
-          <w:instrText xml:space="preserve"> PAGEREF _Toc503638318 \h </w:instrText>
+          <w:instrText xml:space="preserve"> PAGEREF _Toc503644309 \h </w:instrText>
         </w:r>
         <w:r>
           <w:rPr>
@@ -5144,7 +5132,7 @@
           <w:lang w:eastAsia="en-GB"/>
         </w:rPr>
       </w:pPr>
-      <w:hyperlink w:anchor="_Toc503638319" w:history="1">
+      <w:hyperlink w:anchor="_Toc503644310" w:history="1">
         <w:r>
           <w:rPr>
             <w:rStyle w:val="Hyperlink"/>
@@ -5172,7 +5160,7 @@
             <w:noProof/>
             <w:webHidden/>
           </w:rPr>
-          <w:instrText xml:space="preserve"> PAGEREF _Toc503638319 \h </w:instrText>
+          <w:instrText xml:space="preserve"> PAGEREF _Toc503644310 \h </w:instrText>
         </w:r>
         <w:r>
           <w:rPr>
@@ -5215,7 +5203,7 @@
           <w:lang w:eastAsia="en-GB"/>
         </w:rPr>
       </w:pPr>
-      <w:hyperlink w:anchor="_Toc503638320" w:history="1">
+      <w:hyperlink w:anchor="_Toc503644311" w:history="1">
         <w:r>
           <w:rPr>
             <w:rStyle w:val="Hyperlink"/>
@@ -5243,7 +5231,7 @@
             <w:noProof/>
             <w:webHidden/>
           </w:rPr>
-          <w:instrText xml:space="preserve"> PAGEREF _Toc503638320 \h </w:instrText>
+          <w:instrText xml:space="preserve"> PAGEREF _Toc503644311 \h </w:instrText>
         </w:r>
         <w:r>
           <w:rPr>
@@ -5286,7 +5274,7 @@
           <w:lang w:eastAsia="en-GB"/>
         </w:rPr>
       </w:pPr>
-      <w:hyperlink w:anchor="_Toc503638321" w:history="1">
+      <w:hyperlink w:anchor="_Toc503644312" w:history="1">
         <w:r>
           <w:rPr>
             <w:rStyle w:val="Hyperlink"/>
@@ -5314,7 +5302,7 @@
             <w:noProof/>
             <w:webHidden/>
           </w:rPr>
-          <w:instrText xml:space="preserve"> PAGEREF _Toc503638321 \h </w:instrText>
+          <w:instrText xml:space="preserve"> PAGEREF _Toc503644312 \h </w:instrText>
         </w:r>
         <w:r>
           <w:rPr>
@@ -5357,7 +5345,7 @@
           <w:lang w:eastAsia="en-GB"/>
         </w:rPr>
       </w:pPr>
-      <w:hyperlink w:anchor="_Toc503638322" w:history="1">
+      <w:hyperlink w:anchor="_Toc503644313" w:history="1">
         <w:r>
           <w:rPr>
             <w:rStyle w:val="Hyperlink"/>
@@ -5385,7 +5373,7 @@
             <w:noProof/>
             <w:webHidden/>
           </w:rPr>
-          <w:instrText xml:space="preserve"> PAGEREF _Toc503638322 \h </w:instrText>
+          <w:instrText xml:space="preserve"> PAGEREF _Toc503644313 \h </w:instrText>
         </w:r>
         <w:r>
           <w:rPr>
@@ -5428,7 +5416,7 @@
           <w:lang w:eastAsia="en-GB"/>
         </w:rPr>
       </w:pPr>
-      <w:hyperlink w:anchor="_Toc503638323" w:history="1">
+      <w:hyperlink w:anchor="_Toc503644314" w:history="1">
         <w:r>
           <w:rPr>
             <w:rStyle w:val="Hyperlink"/>
@@ -5456,7 +5444,7 @@
             <w:noProof/>
             <w:webHidden/>
           </w:rPr>
-          <w:instrText xml:space="preserve"> PAGEREF _Toc503638323 \h </w:instrText>
+          <w:instrText xml:space="preserve"> PAGEREF _Toc503644314 \h </w:instrText>
         </w:r>
         <w:r>
           <w:rPr>
@@ -5499,7 +5487,7 @@
           <w:lang w:eastAsia="en-GB"/>
         </w:rPr>
       </w:pPr>
-      <w:hyperlink w:anchor="_Toc503638324" w:history="1">
+      <w:hyperlink w:anchor="_Toc503644315" w:history="1">
         <w:r>
           <w:rPr>
             <w:rStyle w:val="Hyperlink"/>
@@ -5527,7 +5515,7 @@
             <w:noProof/>
             <w:webHidden/>
           </w:rPr>
-          <w:instrText xml:space="preserve"> PAGEREF _Toc503638324 \h </w:instrText>
+          <w:instrText xml:space="preserve"> PAGEREF _Toc503644315 \h </w:instrText>
         </w:r>
         <w:r>
           <w:rPr>
@@ -5570,7 +5558,7 @@
           <w:lang w:eastAsia="en-GB"/>
         </w:rPr>
       </w:pPr>
-      <w:hyperlink w:anchor="_Toc503638325" w:history="1">
+      <w:hyperlink w:anchor="_Toc503644316" w:history="1">
         <w:r>
           <w:rPr>
             <w:rStyle w:val="Hyperlink"/>
@@ -5598,7 +5586,7 @@
             <w:noProof/>
             <w:webHidden/>
           </w:rPr>
-          <w:instrText xml:space="preserve"> PAGEREF _Toc503638325 \h </w:instrText>
+          <w:instrText xml:space="preserve"> PAGEREF _Toc503644316 \h </w:instrText>
         </w:r>
         <w:r>
           <w:rPr>
@@ -5641,7 +5629,7 @@
           <w:lang w:eastAsia="en-GB"/>
         </w:rPr>
       </w:pPr>
-      <w:hyperlink w:anchor="_Toc503638326" w:history="1">
+      <w:hyperlink w:anchor="_Toc503644317" w:history="1">
         <w:r>
           <w:rPr>
             <w:rStyle w:val="Hyperlink"/>
@@ -5669,7 +5657,7 @@
             <w:noProof/>
             <w:webHidden/>
           </w:rPr>
-          <w:instrText xml:space="preserve"> PAGEREF _Toc503638326 \h </w:instrText>
+          <w:instrText xml:space="preserve"> PAGEREF _Toc503644317 \h </w:instrText>
         </w:r>
         <w:r>
           <w:rPr>
@@ -5712,7 +5700,7 @@
           <w:lang w:eastAsia="en-GB"/>
         </w:rPr>
       </w:pPr>
-      <w:hyperlink w:anchor="_Toc503638327" w:history="1">
+      <w:hyperlink w:anchor="_Toc503644318" w:history="1">
         <w:r>
           <w:rPr>
             <w:rStyle w:val="Hyperlink"/>
@@ -5740,7 +5728,7 @@
             <w:noProof/>
             <w:webHidden/>
           </w:rPr>
-          <w:instrText xml:space="preserve"> PAGEREF _Toc503638327 \h </w:instrText>
+          <w:instrText xml:space="preserve"> PAGEREF _Toc503644318 \h </w:instrText>
         </w:r>
         <w:r>
           <w:rPr>
@@ -5783,7 +5771,7 @@
           <w:lang w:eastAsia="en-GB"/>
         </w:rPr>
       </w:pPr>
-      <w:hyperlink w:anchor="_Toc503638328" w:history="1">
+      <w:hyperlink w:anchor="_Toc503644319" w:history="1">
         <w:r>
           <w:rPr>
             <w:rStyle w:val="Hyperlink"/>
@@ -5811,7 +5799,7 @@
             <w:noProof/>
             <w:webHidden/>
           </w:rPr>
-          <w:instrText xml:space="preserve"> PAGEREF _Toc503638328 \h </w:instrText>
+          <w:instrText xml:space="preserve"> PAGEREF _Toc503644319 \h </w:instrText>
         </w:r>
         <w:r>
           <w:rPr>
@@ -5854,7 +5842,7 @@
           <w:lang w:eastAsia="en-GB"/>
         </w:rPr>
       </w:pPr>
-      <w:hyperlink w:anchor="_Toc503638329" w:history="1">
+      <w:hyperlink w:anchor="_Toc503644320" w:history="1">
         <w:r>
           <w:rPr>
             <w:rStyle w:val="Hyperlink"/>
@@ -5882,7 +5870,7 @@
             <w:noProof/>
             <w:webHidden/>
           </w:rPr>
-          <w:instrText xml:space="preserve"> PAGEREF _Toc503638329 \h </w:instrText>
+          <w:instrText xml:space="preserve"> PAGEREF _Toc503644320 \h </w:instrText>
         </w:r>
         <w:r>
           <w:rPr>
@@ -5925,7 +5913,7 @@
           <w:lang w:eastAsia="en-GB"/>
         </w:rPr>
       </w:pPr>
-      <w:hyperlink w:anchor="_Toc503638330" w:history="1">
+      <w:hyperlink w:anchor="_Toc503644321" w:history="1">
         <w:r>
           <w:rPr>
             <w:rStyle w:val="Hyperlink"/>
@@ -5953,7 +5941,7 @@
             <w:noProof/>
             <w:webHidden/>
           </w:rPr>
-          <w:instrText xml:space="preserve"> PAGEREF _Toc503638330 \h </w:instrText>
+          <w:instrText xml:space="preserve"> PAGEREF _Toc503644321 \h </w:instrText>
         </w:r>
         <w:r>
           <w:rPr>
@@ -5996,7 +5984,7 @@
           <w:lang w:eastAsia="en-GB"/>
         </w:rPr>
       </w:pPr>
-      <w:hyperlink w:anchor="_Toc503638331" w:history="1">
+      <w:hyperlink w:anchor="_Toc503644322" w:history="1">
         <w:r>
           <w:rPr>
             <w:rStyle w:val="Hyperlink"/>
@@ -6024,7 +6012,7 @@
             <w:noProof/>
             <w:webHidden/>
           </w:rPr>
-          <w:instrText xml:space="preserve"> PAGEREF _Toc503638331 \h </w:instrText>
+          <w:instrText xml:space="preserve"> PAGEREF _Toc503644322 \h </w:instrText>
         </w:r>
         <w:r>
           <w:rPr>
@@ -6067,7 +6055,7 @@
           <w:lang w:eastAsia="en-GB"/>
         </w:rPr>
       </w:pPr>
-      <w:hyperlink w:anchor="_Toc503638332" w:history="1">
+      <w:hyperlink w:anchor="_Toc503644323" w:history="1">
         <w:r>
           <w:rPr>
             <w:rStyle w:val="Hyperlink"/>
@@ -6095,7 +6083,7 @@
             <w:noProof/>
             <w:webHidden/>
           </w:rPr>
-          <w:instrText xml:space="preserve"> PAGEREF _Toc503638332 \h </w:instrText>
+          <w:instrText xml:space="preserve"> PAGEREF _Toc503644323 \h </w:instrText>
         </w:r>
         <w:r>
           <w:rPr>
@@ -6138,7 +6126,7 @@
           <w:lang w:eastAsia="en-GB"/>
         </w:rPr>
       </w:pPr>
-      <w:hyperlink w:anchor="_Toc503638333" w:history="1">
+      <w:hyperlink w:anchor="_Toc503644324" w:history="1">
         <w:r>
           <w:rPr>
             <w:rStyle w:val="Hyperlink"/>
@@ -6166,7 +6154,7 @@
             <w:noProof/>
             <w:webHidden/>
           </w:rPr>
-          <w:instrText xml:space="preserve"> PAGEREF _Toc503638333 \h </w:instrText>
+          <w:instrText xml:space="preserve"> PAGEREF _Toc503644324 \h </w:instrText>
         </w:r>
         <w:r>
           <w:rPr>
@@ -6209,7 +6197,7 @@
           <w:lang w:eastAsia="en-GB"/>
         </w:rPr>
       </w:pPr>
-      <w:hyperlink w:anchor="_Toc503638334" w:history="1">
+      <w:hyperlink w:anchor="_Toc503644325" w:history="1">
         <w:r>
           <w:rPr>
             <w:rStyle w:val="Hyperlink"/>
@@ -6237,7 +6225,7 @@
             <w:noProof/>
             <w:webHidden/>
           </w:rPr>
-          <w:instrText xml:space="preserve"> PAGEREF _Toc503638334 \h </w:instrText>
+          <w:instrText xml:space="preserve"> PAGEREF _Toc503644325 \h </w:instrText>
         </w:r>
         <w:r>
           <w:rPr>
@@ -6280,7 +6268,7 @@
           <w:lang w:eastAsia="en-GB"/>
         </w:rPr>
       </w:pPr>
-      <w:hyperlink w:anchor="_Toc503638335" w:history="1">
+      <w:hyperlink w:anchor="_Toc503644326" w:history="1">
         <w:r>
           <w:rPr>
             <w:rStyle w:val="Hyperlink"/>
@@ -6308,7 +6296,7 @@
             <w:noProof/>
             <w:webHidden/>
           </w:rPr>
-          <w:instrText xml:space="preserve"> PAGEREF _Toc503638335 \h </w:instrText>
+          <w:instrText xml:space="preserve"> PAGEREF _Toc503644326 \h </w:instrText>
         </w:r>
         <w:r>
           <w:rPr>
@@ -6351,7 +6339,7 @@
           <w:lang w:eastAsia="en-GB"/>
         </w:rPr>
       </w:pPr>
-      <w:hyperlink w:anchor="_Toc503638336" w:history="1">
+      <w:hyperlink w:anchor="_Toc503644327" w:history="1">
         <w:r>
           <w:rPr>
             <w:rStyle w:val="Hyperlink"/>
@@ -6379,7 +6367,7 @@
             <w:noProof/>
             <w:webHidden/>
           </w:rPr>
-          <w:instrText xml:space="preserve"> PAGEREF _Toc503638336 \h </w:instrText>
+          <w:instrText xml:space="preserve"> PAGEREF _Toc503644327 \h </w:instrText>
         </w:r>
         <w:r>
           <w:rPr>
@@ -6422,7 +6410,7 @@
           <w:lang w:eastAsia="en-GB"/>
         </w:rPr>
       </w:pPr>
-      <w:hyperlink w:anchor="_Toc503638337" w:history="1">
+      <w:hyperlink w:anchor="_Toc503644328" w:history="1">
         <w:r>
           <w:rPr>
             <w:rStyle w:val="Hyperlink"/>
@@ -6450,7 +6438,7 @@
             <w:noProof/>
             <w:webHidden/>
           </w:rPr>
-          <w:instrText xml:space="preserve"> PAGEREF _Toc503638337 \h </w:instrText>
+          <w:instrText xml:space="preserve"> PAGEREF _Toc503644328 \h </w:instrText>
         </w:r>
         <w:r>
           <w:rPr>
@@ -6493,7 +6481,7 @@
           <w:lang w:eastAsia="en-GB"/>
         </w:rPr>
       </w:pPr>
-      <w:hyperlink w:anchor="_Toc503638338" w:history="1">
+      <w:hyperlink w:anchor="_Toc503644329" w:history="1">
         <w:r>
           <w:rPr>
             <w:rStyle w:val="Hyperlink"/>
@@ -6521,7 +6509,7 @@
             <w:noProof/>
             <w:webHidden/>
           </w:rPr>
-          <w:instrText xml:space="preserve"> PAGEREF _Toc503638338 \h </w:instrText>
+          <w:instrText xml:space="preserve"> PAGEREF _Toc503644329 \h </w:instrText>
         </w:r>
         <w:r>
           <w:rPr>
@@ -6564,7 +6552,7 @@
           <w:lang w:eastAsia="en-GB"/>
         </w:rPr>
       </w:pPr>
-      <w:hyperlink w:anchor="_Toc503638339" w:history="1">
+      <w:hyperlink w:anchor="_Toc503644330" w:history="1">
         <w:r>
           <w:rPr>
             <w:rStyle w:val="Hyperlink"/>
@@ -6592,7 +6580,7 @@
             <w:noProof/>
             <w:webHidden/>
           </w:rPr>
-          <w:instrText xml:space="preserve"> PAGEREF _Toc503638339 \h </w:instrText>
+          <w:instrText xml:space="preserve"> PAGEREF _Toc503644330 \h </w:instrText>
         </w:r>
         <w:r>
           <w:rPr>
@@ -6635,7 +6623,7 @@
           <w:lang w:eastAsia="en-GB"/>
         </w:rPr>
       </w:pPr>
-      <w:hyperlink w:anchor="_Toc503638340" w:history="1">
+      <w:hyperlink w:anchor="_Toc503644331" w:history="1">
         <w:r>
           <w:rPr>
             <w:rStyle w:val="Hyperlink"/>
@@ -6663,7 +6651,7 @@
             <w:noProof/>
             <w:webHidden/>
           </w:rPr>
-          <w:instrText xml:space="preserve"> PAGEREF _Toc503638340 \h </w:instrText>
+          <w:instrText xml:space="preserve"> PAGEREF _Toc503644331 \h </w:instrText>
         </w:r>
         <w:r>
           <w:rPr>
@@ -6706,7 +6694,7 @@
           <w:lang w:eastAsia="en-GB"/>
         </w:rPr>
       </w:pPr>
-      <w:hyperlink w:anchor="_Toc503638341" w:history="1">
+      <w:hyperlink w:anchor="_Toc503644332" w:history="1">
         <w:r>
           <w:rPr>
             <w:rStyle w:val="Hyperlink"/>
@@ -6734,7 +6722,7 @@
             <w:noProof/>
             <w:webHidden/>
           </w:rPr>
-          <w:instrText xml:space="preserve"> PAGEREF _Toc503638341 \h </w:instrText>
+          <w:instrText xml:space="preserve"> PAGEREF _Toc503644332 \h </w:instrText>
         </w:r>
         <w:r>
           <w:rPr>
@@ -6777,7 +6765,7 @@
           <w:lang w:eastAsia="en-GB"/>
         </w:rPr>
       </w:pPr>
-      <w:hyperlink w:anchor="_Toc503638342" w:history="1">
+      <w:hyperlink w:anchor="_Toc503644333" w:history="1">
         <w:r>
           <w:rPr>
             <w:rStyle w:val="Hyperlink"/>
@@ -6805,7 +6793,7 @@
             <w:noProof/>
             <w:webHidden/>
           </w:rPr>
-          <w:instrText xml:space="preserve"> PAGEREF _Toc503638342 \h </w:instrText>
+          <w:instrText xml:space="preserve"> PAGEREF _Toc503644333 \h </w:instrText>
         </w:r>
         <w:r>
           <w:rPr>
@@ -6848,7 +6836,7 @@
           <w:lang w:eastAsia="en-GB"/>
         </w:rPr>
       </w:pPr>
-      <w:hyperlink w:anchor="_Toc503638343" w:history="1">
+      <w:hyperlink w:anchor="_Toc503644334" w:history="1">
         <w:r>
           <w:rPr>
             <w:rStyle w:val="Hyperlink"/>
@@ -6876,7 +6864,7 @@
             <w:noProof/>
             <w:webHidden/>
           </w:rPr>
-          <w:instrText xml:space="preserve"> PAGEREF _Toc503638343 \h </w:instrText>
+          <w:instrText xml:space="preserve"> PAGEREF _Toc503644334 \h </w:instrText>
         </w:r>
         <w:r>
           <w:rPr>
@@ -6919,7 +6907,7 @@
           <w:lang w:eastAsia="en-GB"/>
         </w:rPr>
       </w:pPr>
-      <w:hyperlink w:anchor="_Toc503638344" w:history="1">
+      <w:hyperlink w:anchor="_Toc503644335" w:history="1">
         <w:r>
           <w:rPr>
             <w:rStyle w:val="Hyperlink"/>
@@ -6947,7 +6935,7 @@
             <w:noProof/>
             <w:webHidden/>
           </w:rPr>
-          <w:instrText xml:space="preserve"> PAGEREF _Toc503638344 \h </w:instrText>
+          <w:instrText xml:space="preserve"> PAGEREF _Toc503644335 \h </w:instrText>
         </w:r>
         <w:r>
           <w:rPr>
@@ -6990,7 +6978,7 @@
           <w:lang w:eastAsia="en-GB"/>
         </w:rPr>
       </w:pPr>
-      <w:hyperlink w:anchor="_Toc503638345" w:history="1">
+      <w:hyperlink w:anchor="_Toc503644336" w:history="1">
         <w:r>
           <w:rPr>
             <w:rStyle w:val="Hyperlink"/>
@@ -7018,7 +7006,7 @@
             <w:noProof/>
             <w:webHidden/>
           </w:rPr>
-          <w:instrText xml:space="preserve"> PAGEREF _Toc503638345 \h </w:instrText>
+          <w:instrText xml:space="preserve"> PAGEREF _Toc503644336 \h </w:instrText>
         </w:r>
         <w:r>
           <w:rPr>
@@ -7061,7 +7049,7 @@
           <w:lang w:eastAsia="en-GB"/>
         </w:rPr>
       </w:pPr>
-      <w:hyperlink w:anchor="_Toc503638346" w:history="1">
+      <w:hyperlink w:anchor="_Toc503644337" w:history="1">
         <w:r>
           <w:rPr>
             <w:rStyle w:val="Hyperlink"/>
@@ -7089,7 +7077,7 @@
             <w:noProof/>
             <w:webHidden/>
           </w:rPr>
-          <w:instrText xml:space="preserve"> PAGEREF _Toc503638346 \h </w:instrText>
+          <w:instrText xml:space="preserve"> PAGEREF _Toc503644337 \h </w:instrText>
         </w:r>
         <w:r>
           <w:rPr>
@@ -7132,7 +7120,7 @@
           <w:lang w:eastAsia="en-GB"/>
         </w:rPr>
       </w:pPr>
-      <w:hyperlink w:anchor="_Toc503638347" w:history="1">
+      <w:hyperlink w:anchor="_Toc503644338" w:history="1">
         <w:r>
           <w:rPr>
             <w:rStyle w:val="Hyperlink"/>
@@ -7160,7 +7148,7 @@
             <w:noProof/>
             <w:webHidden/>
           </w:rPr>
-          <w:instrText xml:space="preserve"> PAGEREF _Toc503638347 \h </w:instrText>
+          <w:instrText xml:space="preserve"> PAGEREF _Toc503644338 \h </w:instrText>
         </w:r>
         <w:r>
           <w:rPr>
@@ -7203,7 +7191,7 @@
           <w:lang w:eastAsia="en-GB"/>
         </w:rPr>
       </w:pPr>
-      <w:hyperlink w:anchor="_Toc503638348" w:history="1">
+      <w:hyperlink w:anchor="_Toc503644339" w:history="1">
         <w:r>
           <w:rPr>
             <w:rStyle w:val="Hyperlink"/>
@@ -7231,7 +7219,7 @@
             <w:noProof/>
             <w:webHidden/>
           </w:rPr>
-          <w:instrText xml:space="preserve"> PAGEREF _Toc503638348 \h </w:instrText>
+          <w:instrText xml:space="preserve"> PAGEREF _Toc503644339 \h </w:instrText>
         </w:r>
         <w:r>
           <w:rPr>
@@ -7274,7 +7262,7 @@
           <w:lang w:eastAsia="en-GB"/>
         </w:rPr>
       </w:pPr>
-      <w:hyperlink w:anchor="_Toc503638349" w:history="1">
+      <w:hyperlink w:anchor="_Toc503644340" w:history="1">
         <w:r>
           <w:rPr>
             <w:rStyle w:val="Hyperlink"/>
@@ -7302,7 +7290,7 @@
             <w:noProof/>
             <w:webHidden/>
           </w:rPr>
-          <w:instrText xml:space="preserve"> PAGEREF _Toc503638349 \h </w:instrText>
+          <w:instrText xml:space="preserve"> PAGEREF _Toc503644340 \h </w:instrText>
         </w:r>
         <w:r>
           <w:rPr>
@@ -7345,7 +7333,7 @@
           <w:lang w:eastAsia="en-GB"/>
         </w:rPr>
       </w:pPr>
-      <w:hyperlink w:anchor="_Toc503638350" w:history="1">
+      <w:hyperlink w:anchor="_Toc503644341" w:history="1">
         <w:r>
           <w:rPr>
             <w:rStyle w:val="Hyperlink"/>
@@ -7373,7 +7361,7 @@
             <w:noProof/>
             <w:webHidden/>
           </w:rPr>
-          <w:instrText xml:space="preserve"> PAGEREF _Toc503638350 \h </w:instrText>
+          <w:instrText xml:space="preserve"> PAGEREF _Toc503644341 \h </w:instrText>
         </w:r>
         <w:r>
           <w:rPr>
@@ -7493,8 +7481,8 @@
           <w:lang w:val="pt-PT"/>
         </w:rPr>
       </w:pPr>
-      <w:bookmarkStart w:id="3" w:name="_Toc503091349"/>
-      <w:bookmarkStart w:id="4" w:name="_Toc503638271"/>
+      <w:bookmarkStart w:id="4" w:name="_Toc503091349"/>
+      <w:bookmarkStart w:id="5" w:name="_Toc503644262"/>
       <w:r>
         <w:rPr>
           <w:lang w:val="pt-PT"/>
@@ -7520,8 +7508,8 @@
         </w:rPr>
         <w:t>to</w:t>
       </w:r>
-      <w:bookmarkEnd w:id="3"/>
       <w:bookmarkEnd w:id="4"/>
+      <w:bookmarkEnd w:id="5"/>
     </w:p>
     <w:p>
       <w:pPr>
@@ -7799,8 +7787,8 @@
           <w:lang w:val="pt-PT"/>
         </w:rPr>
       </w:pPr>
-      <w:bookmarkStart w:id="5" w:name="_Toc503091350"/>
-      <w:bookmarkStart w:id="6" w:name="_Toc503638272"/>
+      <w:bookmarkStart w:id="6" w:name="_Toc503091350"/>
+      <w:bookmarkStart w:id="7" w:name="_Toc503644263"/>
       <w:r>
         <w:rPr>
           <w:lang w:val="pt-PT"/>
@@ -7820,8 +7808,8 @@
         </w:rPr>
         <w:t>Padrões de Desenvolvimento de Software</w:t>
       </w:r>
-      <w:bookmarkEnd w:id="5"/>
       <w:bookmarkEnd w:id="6"/>
+      <w:bookmarkEnd w:id="7"/>
     </w:p>
     <w:p>
       <w:pPr>
@@ -7838,8 +7826,8 @@
           <w:lang w:val="pt-PT"/>
         </w:rPr>
       </w:pPr>
-      <w:bookmarkStart w:id="7" w:name="_Toc503091351"/>
-      <w:bookmarkStart w:id="8" w:name="_Toc503638273"/>
+      <w:bookmarkStart w:id="8" w:name="_Toc503091351"/>
+      <w:bookmarkStart w:id="9" w:name="_Toc503644264"/>
       <w:r>
         <w:rPr>
           <w:lang w:val="pt-PT"/>
@@ -7866,8 +7854,8 @@
         </w:rPr>
         <w:t>Spiral Development</w:t>
       </w:r>
-      <w:bookmarkEnd w:id="7"/>
       <w:bookmarkEnd w:id="8"/>
+      <w:bookmarkEnd w:id="9"/>
     </w:p>
     <w:p>
       <w:pPr>
@@ -8451,8 +8439,8 @@
           <w:lang w:val="pt-PT"/>
         </w:rPr>
       </w:pPr>
-      <w:bookmarkStart w:id="9" w:name="_Toc503091352"/>
-      <w:bookmarkStart w:id="10" w:name="_Toc503638274"/>
+      <w:bookmarkStart w:id="10" w:name="_Toc503091352"/>
+      <w:bookmarkStart w:id="11" w:name="_Toc503644265"/>
       <w:r>
         <w:rPr>
           <w:lang w:val="pt-PT"/>
@@ -8480,8 +8468,8 @@
         </w:rPr>
         <w:t>Quitting Time</w:t>
       </w:r>
-      <w:bookmarkEnd w:id="9"/>
       <w:bookmarkEnd w:id="10"/>
+      <w:bookmarkEnd w:id="11"/>
     </w:p>
     <w:p>
       <w:pPr>
@@ -8774,8 +8762,8 @@
           <w:lang w:val="pt-PT"/>
         </w:rPr>
       </w:pPr>
-      <w:bookmarkStart w:id="11" w:name="_Toc503091353"/>
-      <w:bookmarkStart w:id="12" w:name="_Toc503638275"/>
+      <w:bookmarkStart w:id="12" w:name="_Toc503091353"/>
+      <w:bookmarkStart w:id="13" w:name="_Toc503644266"/>
       <w:r>
         <w:rPr>
           <w:lang w:val="pt-PT"/>
@@ -8803,8 +8791,8 @@
         </w:rPr>
         <w:t>Two Tier Review</w:t>
       </w:r>
-      <w:bookmarkEnd w:id="11"/>
       <w:bookmarkEnd w:id="12"/>
+      <w:bookmarkEnd w:id="13"/>
     </w:p>
     <w:p>
       <w:pPr>
@@ -9104,8 +9092,8 @@
           <w:lang w:val="pt-PT"/>
         </w:rPr>
       </w:pPr>
-      <w:bookmarkStart w:id="13" w:name="_Toc503091354"/>
-      <w:bookmarkStart w:id="14" w:name="_Toc503638276"/>
+      <w:bookmarkStart w:id="14" w:name="_Toc503091354"/>
+      <w:bookmarkStart w:id="15" w:name="_Toc503644267"/>
       <w:r>
         <w:rPr>
           <w:lang w:val="pt-PT"/>
@@ -9168,8 +9156,8 @@
         </w:rPr>
         <w:t xml:space="preserve"> de referência</w:t>
       </w:r>
-      <w:bookmarkEnd w:id="13"/>
       <w:bookmarkEnd w:id="14"/>
+      <w:bookmarkEnd w:id="15"/>
     </w:p>
     <w:p>
       <w:pPr>
@@ -10117,8 +10105,8 @@
           <w:lang w:val="pt-PT"/>
         </w:rPr>
       </w:pPr>
-      <w:bookmarkStart w:id="15" w:name="_Toc503091355"/>
-      <w:bookmarkStart w:id="16" w:name="_Toc503638277"/>
+      <w:bookmarkStart w:id="16" w:name="_Toc503091355"/>
+      <w:bookmarkStart w:id="17" w:name="_Toc503644268"/>
       <w:r>
         <w:rPr>
           <w:lang w:val="pt-PT"/>
@@ -10168,16 +10156,14 @@
         </w:rPr>
         <w:t>u</w:t>
       </w:r>
-      <w:bookmarkStart w:id="17" w:name="_GoBack"/>
+      <w:r>
+        <w:rPr>
+          <w:lang w:val="pt-PT"/>
+        </w:rPr>
+        <w:t>so</w:t>
+      </w:r>
+      <w:bookmarkEnd w:id="16"/>
       <w:bookmarkEnd w:id="17"/>
-      <w:r>
-        <w:rPr>
-          <w:lang w:val="pt-PT"/>
-        </w:rPr>
-        <w:t>so</w:t>
-      </w:r>
-      <w:bookmarkEnd w:id="15"/>
-      <w:bookmarkEnd w:id="16"/>
     </w:p>
     <w:p>
       <w:pPr>
@@ -11217,7 +11203,7 @@
         </w:rPr>
       </w:pPr>
       <w:bookmarkStart w:id="18" w:name="_Toc503091356"/>
-      <w:bookmarkStart w:id="19" w:name="_Toc503638278"/>
+      <w:bookmarkStart w:id="19" w:name="_Toc503644269"/>
       <w:r>
         <w:rPr>
           <w:lang w:val="pt-PT"/>
@@ -11483,7 +11469,7 @@
         </w:rPr>
       </w:pPr>
       <w:bookmarkStart w:id="20" w:name="_Toc503091357"/>
-      <w:bookmarkStart w:id="21" w:name="_Toc503638279"/>
+      <w:bookmarkStart w:id="21" w:name="_Toc503644270"/>
       <w:r>
         <w:rPr>
           <w:lang w:val="pt-PT"/>
@@ -11577,7 +11563,7 @@
         </w:rPr>
       </w:pPr>
       <w:bookmarkStart w:id="22" w:name="_Toc503091358"/>
-      <w:bookmarkStart w:id="23" w:name="_Toc503638280"/>
+      <w:bookmarkStart w:id="23" w:name="_Toc503644271"/>
       <w:r>
         <w:rPr>
           <w:lang w:val="pt-PT"/>
@@ -11603,7 +11589,7 @@
         </w:rPr>
       </w:pPr>
       <w:bookmarkStart w:id="24" w:name="_Toc503091359"/>
-      <w:bookmarkStart w:id="25" w:name="_Toc503638281"/>
+      <w:bookmarkStart w:id="25" w:name="_Toc503644272"/>
       <w:r>
         <w:rPr>
           <w:lang w:val="pt-PT"/>
@@ -12331,7 +12317,7 @@
         </w:rPr>
       </w:pPr>
       <w:bookmarkStart w:id="26" w:name="_Toc503091361"/>
-      <w:bookmarkStart w:id="27" w:name="_Toc503638282"/>
+      <w:bookmarkStart w:id="27" w:name="_Toc503644273"/>
       <w:r>
         <w:rPr>
           <w:lang w:val="pt-PT"/>
@@ -12441,7 +12427,7 @@
           <w:lang w:val="pt-PT"/>
         </w:rPr>
       </w:pPr>
-      <w:bookmarkStart w:id="29" w:name="_Toc503638283"/>
+      <w:bookmarkStart w:id="29" w:name="_Toc503644274"/>
       <w:r>
         <w:rPr>
           <w:lang w:val="pt-PT"/>
@@ -12605,7 +12591,7 @@
         </w:rPr>
       </w:pPr>
       <w:bookmarkStart w:id="30" w:name="_Toc503091362"/>
-      <w:bookmarkStart w:id="31" w:name="_Toc503638284"/>
+      <w:bookmarkStart w:id="31" w:name="_Toc503644275"/>
       <w:r>
         <w:rPr>
           <w:lang w:val="pt-PT"/>
@@ -13374,7 +13360,7 @@
         </w:rPr>
       </w:pPr>
       <w:bookmarkStart w:id="32" w:name="_Toc503091363"/>
-      <w:bookmarkStart w:id="33" w:name="_Toc503638285"/>
+      <w:bookmarkStart w:id="33" w:name="_Toc503644276"/>
       <w:r>
         <w:rPr>
           <w:lang w:val="pt-PT"/>
@@ -13514,7 +13500,7 @@
         </w:rPr>
       </w:pPr>
       <w:bookmarkStart w:id="34" w:name="_Toc503091364"/>
-      <w:bookmarkStart w:id="35" w:name="_Toc503638286"/>
+      <w:bookmarkStart w:id="35" w:name="_Toc503644277"/>
       <w:r>
         <w:rPr>
           <w:lang w:val="pt-PT"/>
@@ -14040,7 +14026,7 @@
         </w:rPr>
       </w:pPr>
       <w:bookmarkStart w:id="36" w:name="_Toc503091365"/>
-      <w:bookmarkStart w:id="37" w:name="_Toc503638287"/>
+      <w:bookmarkStart w:id="37" w:name="_Toc503644278"/>
       <w:r>
         <w:rPr>
           <w:lang w:val="pt-PT"/>
@@ -14157,7 +14143,7 @@
         </w:rPr>
       </w:pPr>
       <w:bookmarkStart w:id="38" w:name="_Toc503091366"/>
-      <w:bookmarkStart w:id="39" w:name="_Toc503638288"/>
+      <w:bookmarkStart w:id="39" w:name="_Toc503644279"/>
       <w:r>
         <w:rPr>
           <w:lang w:val="pt-PT"/>
@@ -14589,7 +14575,7 @@
         </w:rPr>
       </w:pPr>
       <w:bookmarkStart w:id="40" w:name="_Toc503091367"/>
-      <w:bookmarkStart w:id="41" w:name="_Toc503638289"/>
+      <w:bookmarkStart w:id="41" w:name="_Toc503644280"/>
       <w:r>
         <w:rPr>
           <w:lang w:val="pt-PT"/>
@@ -14674,14 +14660,8 @@
           <w:lang w:val="pt-PT"/>
         </w:rPr>
       </w:pPr>
-      <w:bookmarkStart w:id="42" w:name="_Toc503638290"/>
-      <w:r>
-        <w:rPr>
-          <w:rStyle w:val="CommentReference"/>
-        </w:rPr>
-        <w:commentReference w:id="43"/>
-      </w:r>
-      <w:bookmarkStart w:id="44" w:name="_Toc503091368"/>
+      <w:bookmarkStart w:id="42" w:name="_Toc503091368"/>
+      <w:bookmarkStart w:id="43" w:name="_Toc503644281"/>
       <w:r>
         <w:rPr>
           <w:lang w:val="pt-PT"/>
@@ -14713,7 +14693,7 @@
         <w:t xml:space="preserve"> Avaliação Trilho</w:t>
       </w:r>
       <w:bookmarkEnd w:id="42"/>
-      <w:bookmarkEnd w:id="44"/>
+      <w:bookmarkEnd w:id="43"/>
     </w:p>
     <w:p>
       <w:pPr>
@@ -15277,8 +15257,8 @@
           <w:lang w:val="pt-PT"/>
         </w:rPr>
       </w:pPr>
-      <w:bookmarkStart w:id="45" w:name="_Toc503091369"/>
-      <w:bookmarkStart w:id="46" w:name="_Toc503638291"/>
+      <w:bookmarkStart w:id="44" w:name="_Toc503091369"/>
+      <w:bookmarkStart w:id="45" w:name="_Toc503644282"/>
       <w:r>
         <w:rPr>
           <w:lang w:val="pt-PT"/>
@@ -15304,8 +15284,8 @@
         </w:rPr>
         <w:t xml:space="preserve"> Avaliação Trilho</w:t>
       </w:r>
+      <w:bookmarkEnd w:id="44"/>
       <w:bookmarkEnd w:id="45"/>
-      <w:bookmarkEnd w:id="46"/>
     </w:p>
     <w:p>
       <w:pPr>
@@ -15343,7 +15323,7 @@
                     </pic:cNvPicPr>
                   </pic:nvPicPr>
                   <pic:blipFill>
-                    <a:blip r:embed="rId19">
+                    <a:blip r:embed="rId17">
                       <a:extLst>
                         <a:ext uri="{28A0092B-C50C-407E-A947-70E740481C1C}">
                           <a14:useLocalDpi xmlns:a14="http://schemas.microsoft.com/office/drawing/2010/main" val="0"/>
@@ -15399,8 +15379,8 @@
           <w:lang w:val="pt-PT"/>
         </w:rPr>
       </w:pPr>
-      <w:bookmarkStart w:id="47" w:name="_Toc503091370"/>
-      <w:bookmarkStart w:id="48" w:name="_Toc503638292"/>
+      <w:bookmarkStart w:id="46" w:name="_Toc503091370"/>
+      <w:bookmarkStart w:id="47" w:name="_Toc503644283"/>
       <w:r>
         <w:rPr>
           <w:lang w:val="pt-PT"/>
@@ -15432,8 +15412,8 @@
         </w:rPr>
         <w:t xml:space="preserve"> Avaliação Serviços</w:t>
       </w:r>
+      <w:bookmarkEnd w:id="46"/>
       <w:bookmarkEnd w:id="47"/>
-      <w:bookmarkEnd w:id="48"/>
     </w:p>
     <w:p>
       <w:pPr>
@@ -16071,8 +16051,8 @@
           <w:lang w:val="pt-PT"/>
         </w:rPr>
       </w:pPr>
-      <w:bookmarkStart w:id="49" w:name="_Toc503091371"/>
-      <w:bookmarkStart w:id="50" w:name="_Toc503638293"/>
+      <w:bookmarkStart w:id="48" w:name="_Toc503091371"/>
+      <w:bookmarkStart w:id="49" w:name="_Toc503644284"/>
       <w:r>
         <w:rPr>
           <w:lang w:val="pt-PT"/>
@@ -16104,8 +16084,8 @@
         </w:rPr>
         <w:t>Serviços</w:t>
       </w:r>
+      <w:bookmarkEnd w:id="48"/>
       <w:bookmarkEnd w:id="49"/>
-      <w:bookmarkEnd w:id="50"/>
     </w:p>
     <w:p>
       <w:pPr>
@@ -16143,7 +16123,7 @@
                     </pic:cNvPicPr>
                   </pic:nvPicPr>
                   <pic:blipFill>
-                    <a:blip r:embed="rId20">
+                    <a:blip r:embed="rId18">
                       <a:extLst>
                         <a:ext uri="{28A0092B-C50C-407E-A947-70E740481C1C}">
                           <a14:useLocalDpi xmlns:a14="http://schemas.microsoft.com/office/drawing/2010/main" val="0"/>
@@ -16265,8 +16245,8 @@
           <w:lang w:val="pt-PT"/>
         </w:rPr>
       </w:pPr>
-      <w:bookmarkStart w:id="51" w:name="_Toc503091372"/>
-      <w:bookmarkStart w:id="52" w:name="_Toc503638294"/>
+      <w:bookmarkStart w:id="50" w:name="_Toc503091372"/>
+      <w:bookmarkStart w:id="51" w:name="_Toc503644285"/>
       <w:r>
         <w:rPr>
           <w:lang w:val="pt-PT"/>
@@ -16286,8 +16266,8 @@
         </w:rPr>
         <w:t>- Consultar Reservas dos Serviços</w:t>
       </w:r>
+      <w:bookmarkEnd w:id="50"/>
       <w:bookmarkEnd w:id="51"/>
-      <w:bookmarkEnd w:id="52"/>
     </w:p>
     <w:p>
       <w:pPr>
@@ -16719,8 +16699,8 @@
           <w:lang w:val="pt-PT"/>
         </w:rPr>
       </w:pPr>
-      <w:bookmarkStart w:id="53" w:name="_Toc503091373"/>
-      <w:bookmarkStart w:id="54" w:name="_Toc503638295"/>
+      <w:bookmarkStart w:id="52" w:name="_Toc503091373"/>
+      <w:bookmarkStart w:id="53" w:name="_Toc503644286"/>
       <w:r>
         <w:rPr>
           <w:lang w:val="pt-PT"/>
@@ -16739,8 +16719,8 @@
         </w:rPr>
         <w:t>- Consultar Reservas dos Serviços</w:t>
       </w:r>
+      <w:bookmarkEnd w:id="52"/>
       <w:bookmarkEnd w:id="53"/>
-      <w:bookmarkEnd w:id="54"/>
     </w:p>
     <w:p>
       <w:pPr>
@@ -16778,7 +16758,7 @@
                     </pic:cNvPicPr>
                   </pic:nvPicPr>
                   <pic:blipFill>
-                    <a:blip r:embed="rId21">
+                    <a:blip r:embed="rId19">
                       <a:extLst>
                         <a:ext uri="{28A0092B-C50C-407E-A947-70E740481C1C}">
                           <a14:useLocalDpi xmlns:a14="http://schemas.microsoft.com/office/drawing/2010/main" val="0"/>
@@ -16830,8 +16810,8 @@
           <w:lang w:val="pt-PT"/>
         </w:rPr>
       </w:pPr>
-      <w:bookmarkStart w:id="55" w:name="_Toc503091374"/>
-      <w:bookmarkStart w:id="56" w:name="_Toc503638296"/>
+      <w:bookmarkStart w:id="54" w:name="_Toc503091374"/>
+      <w:bookmarkStart w:id="55" w:name="_Toc503644287"/>
       <w:r>
         <w:rPr>
           <w:lang w:val="pt-PT"/>
@@ -16851,8 +16831,8 @@
         </w:rPr>
         <w:t>- Avaliar Trilho</w:t>
       </w:r>
+      <w:bookmarkEnd w:id="54"/>
       <w:bookmarkEnd w:id="55"/>
-      <w:bookmarkEnd w:id="56"/>
     </w:p>
     <w:p>
       <w:pPr>
@@ -17425,8 +17405,8 @@
           <w:lang w:val="pt-PT"/>
         </w:rPr>
       </w:pPr>
-      <w:bookmarkStart w:id="57" w:name="_Toc503091375"/>
-      <w:bookmarkStart w:id="58" w:name="_Toc503638297"/>
+      <w:bookmarkStart w:id="56" w:name="_Toc503091375"/>
+      <w:bookmarkStart w:id="57" w:name="_Toc503644288"/>
       <w:r>
         <w:rPr>
           <w:lang w:val="pt-PT"/>
@@ -17452,8 +17432,8 @@
         </w:rPr>
         <w:t>Avaliar Trilho</w:t>
       </w:r>
+      <w:bookmarkEnd w:id="56"/>
       <w:bookmarkEnd w:id="57"/>
-      <w:bookmarkEnd w:id="58"/>
     </w:p>
     <w:p>
       <w:pPr>
@@ -17491,7 +17471,7 @@
                     </pic:cNvPicPr>
                   </pic:nvPicPr>
                   <pic:blipFill>
-                    <a:blip r:embed="rId22">
+                    <a:blip r:embed="rId20">
                       <a:extLst>
                         <a:ext uri="{28A0092B-C50C-407E-A947-70E740481C1C}">
                           <a14:useLocalDpi xmlns:a14="http://schemas.microsoft.com/office/drawing/2010/main" val="0"/>
@@ -17599,8 +17579,8 @@
           <w:lang w:val="pt-PT"/>
         </w:rPr>
       </w:pPr>
-      <w:bookmarkStart w:id="59" w:name="_Toc503091376"/>
-      <w:bookmarkStart w:id="60" w:name="_Toc503638298"/>
+      <w:bookmarkStart w:id="58" w:name="_Toc503091376"/>
+      <w:bookmarkStart w:id="59" w:name="_Toc503644289"/>
       <w:r>
         <w:rPr>
           <w:lang w:val="pt-PT"/>
@@ -17620,8 +17600,8 @@
         </w:rPr>
         <w:t>- Avaliar Serviços</w:t>
       </w:r>
+      <w:bookmarkEnd w:id="58"/>
       <w:bookmarkEnd w:id="59"/>
-      <w:bookmarkEnd w:id="60"/>
     </w:p>
     <w:p>
       <w:pPr>
@@ -18222,8 +18202,8 @@
           <w:lang w:val="pt-PT"/>
         </w:rPr>
       </w:pPr>
-      <w:bookmarkStart w:id="61" w:name="_Toc503091377"/>
-      <w:bookmarkStart w:id="62" w:name="_Toc503638299"/>
+      <w:bookmarkStart w:id="60" w:name="_Toc503091377"/>
+      <w:bookmarkStart w:id="61" w:name="_Toc503644290"/>
       <w:r>
         <w:rPr>
           <w:lang w:val="pt-PT"/>
@@ -18249,8 +18229,8 @@
         </w:rPr>
         <w:t>Avaliar Serviços</w:t>
       </w:r>
+      <w:bookmarkEnd w:id="60"/>
       <w:bookmarkEnd w:id="61"/>
-      <w:bookmarkEnd w:id="62"/>
     </w:p>
     <w:p>
       <w:pPr>
@@ -18288,7 +18268,7 @@
                     </pic:cNvPicPr>
                   </pic:nvPicPr>
                   <pic:blipFill>
-                    <a:blip r:embed="rId23">
+                    <a:blip r:embed="rId21">
                       <a:extLst>
                         <a:ext uri="{28A0092B-C50C-407E-A947-70E740481C1C}">
                           <a14:useLocalDpi xmlns:a14="http://schemas.microsoft.com/office/drawing/2010/main" val="0"/>
@@ -18417,8 +18397,8 @@
           <w:lang w:val="pt-PT"/>
         </w:rPr>
       </w:pPr>
-      <w:bookmarkStart w:id="63" w:name="_Toc503091378"/>
-      <w:bookmarkStart w:id="64" w:name="_Toc503638300"/>
+      <w:bookmarkStart w:id="62" w:name="_Toc503091378"/>
+      <w:bookmarkStart w:id="63" w:name="_Toc503644291"/>
       <w:r>
         <w:rPr>
           <w:lang w:val="pt-PT"/>
@@ -18436,36 +18416,10 @@
         <w:rPr>
           <w:lang w:val="pt-PT"/>
         </w:rPr>
-        <w:t xml:space="preserve">Diagrama de Classes </w:t>
-      </w:r>
-      <w:commentRangeStart w:id="65"/>
-      <w:commentRangeStart w:id="66"/>
-      <w:r>
-        <w:rPr>
-          <w:lang w:val="pt-PT"/>
-        </w:rPr>
-        <w:t>Global</w:t>
-      </w:r>
-      <w:commentRangeEnd w:id="65"/>
-      <w:r>
-        <w:rPr>
-          <w:rStyle w:val="CommentReference"/>
-          <w:rFonts w:asciiTheme="minorHAnsi" w:eastAsiaTheme="minorHAnsi" w:hAnsiTheme="minorHAnsi" w:cstheme="minorBidi"/>
-          <w:color w:val="auto"/>
-        </w:rPr>
-        <w:commentReference w:id="65"/>
-      </w:r>
+        <w:t>Diagrama de Classes Global</w:t>
+      </w:r>
+      <w:bookmarkEnd w:id="62"/>
       <w:bookmarkEnd w:id="63"/>
-      <w:commentRangeEnd w:id="66"/>
-      <w:r>
-        <w:rPr>
-          <w:rStyle w:val="CommentReference"/>
-          <w:rFonts w:asciiTheme="minorHAnsi" w:eastAsiaTheme="minorHAnsi" w:hAnsiTheme="minorHAnsi" w:cstheme="minorBidi"/>
-          <w:color w:val="auto"/>
-        </w:rPr>
-        <w:commentReference w:id="66"/>
-      </w:r>
-      <w:bookmarkEnd w:id="64"/>
     </w:p>
     <w:p>
       <w:pPr>
@@ -18492,15 +18446,13 @@
       <w:r>
         <w:rPr>
           <w:noProof/>
-          <w:sz w:val="16"/>
-          <w:szCs w:val="16"/>
           <w:lang w:eastAsia="en-GB"/>
         </w:rPr>
         <w:drawing>
-          <wp:inline distT="0" distB="0" distL="0" distR="0" wp14:anchorId="4AB1258E" wp14:editId="6C3B5CED">
-            <wp:extent cx="5731510" cy="7540625"/>
-            <wp:effectExtent l="0" t="0" r="2540" b="3175"/>
-            <wp:docPr id="14" name="Imagem 14"/>
+          <wp:inline distT="0" distB="0" distL="0" distR="0" wp14:anchorId="31041EDB" wp14:editId="3E70E38F">
+            <wp:extent cx="5730875" cy="7835900"/>
+            <wp:effectExtent l="0" t="0" r="3175" b="0"/>
+            <wp:docPr id="27" name="Picture 27" descr="C:\Users\rf\Documents\GitHub\Trails4Health\doc\Eng. Soft 2\Diagramas\diagramaClassesGlobal.emf"/>
             <wp:cNvGraphicFramePr>
               <a:graphicFrameLocks xmlns:a="http://schemas.openxmlformats.org/drawingml/2006/main" noChangeAspect="1"/>
             </wp:cNvGraphicFramePr>
@@ -18508,29 +18460,36 @@
               <a:graphicData uri="http://schemas.openxmlformats.org/drawingml/2006/picture">
                 <pic:pic xmlns:pic="http://schemas.openxmlformats.org/drawingml/2006/picture">
                   <pic:nvPicPr>
-                    <pic:cNvPr id="14" name="diagramaClassesGlobal.emf"/>
-                    <pic:cNvPicPr/>
+                    <pic:cNvPr id="0" name="Picture 5" descr="C:\Users\rf\Documents\GitHub\Trails4Health\doc\Eng. Soft 2\Diagramas\diagramaClassesGlobal.emf"/>
+                    <pic:cNvPicPr>
+                      <a:picLocks noChangeAspect="1" noChangeArrowheads="1"/>
+                    </pic:cNvPicPr>
                   </pic:nvPicPr>
                   <pic:blipFill>
-                    <a:blip r:embed="rId24">
+                    <a:blip r:embed="rId22">
                       <a:extLst>
                         <a:ext uri="{28A0092B-C50C-407E-A947-70E740481C1C}">
                           <a14:useLocalDpi xmlns:a14="http://schemas.microsoft.com/office/drawing/2010/main" val="0"/>
                         </a:ext>
                       </a:extLst>
                     </a:blip>
+                    <a:srcRect/>
                     <a:stretch>
                       <a:fillRect/>
                     </a:stretch>
                   </pic:blipFill>
-                  <pic:spPr>
+                  <pic:spPr bwMode="auto">
                     <a:xfrm>
                       <a:off x="0" y="0"/>
-                      <a:ext cx="5731510" cy="7540625"/>
+                      <a:ext cx="5730875" cy="7835900"/>
                     </a:xfrm>
                     <a:prstGeom prst="rect">
                       <a:avLst/>
                     </a:prstGeom>
+                    <a:noFill/>
+                    <a:ln>
+                      <a:noFill/>
+                    </a:ln>
                   </pic:spPr>
                 </pic:pic>
               </a:graphicData>
@@ -18538,12 +18497,6 @@
           </wp:inline>
         </w:drawing>
       </w:r>
-      <w:r>
-        <w:rPr>
-          <w:rStyle w:val="CommentReference"/>
-        </w:rPr>
-        <w:commentReference w:id="67"/>
-      </w:r>
     </w:p>
     <w:p>
       <w:pPr>
@@ -18558,8 +18511,8 @@
         </w:rPr>
         <w:br w:type="page"/>
       </w:r>
-      <w:bookmarkStart w:id="68" w:name="_Toc503091379"/>
-      <w:bookmarkStart w:id="69" w:name="_Toc503638301"/>
+      <w:bookmarkStart w:id="64" w:name="_Toc503091379"/>
+      <w:bookmarkStart w:id="65" w:name="_Toc503644292"/>
       <w:r>
         <w:rPr>
           <w:lang w:val="pt-PT"/>
@@ -18591,82 +18544,82 @@
         </w:rPr>
         <w:t>classes</w:t>
       </w:r>
+      <w:bookmarkEnd w:id="64"/>
+      <w:bookmarkEnd w:id="65"/>
+    </w:p>
+    <w:p>
+      <w:pPr>
+        <w:rPr>
+          <w:lang w:val="pt-PT"/>
+        </w:rPr>
+      </w:pPr>
+    </w:p>
+    <w:p>
+      <w:pPr>
+        <w:pStyle w:val="Heading2"/>
+        <w:rPr>
+          <w:lang w:val="pt-PT"/>
+        </w:rPr>
+      </w:pPr>
+      <w:bookmarkStart w:id="66" w:name="_Toc503091380"/>
+      <w:bookmarkStart w:id="67" w:name="_Toc503644293"/>
+      <w:r>
+        <w:rPr>
+          <w:lang w:val="pt-PT"/>
+        </w:rPr>
+        <w:t>9.1. Classe T</w:t>
+      </w:r>
+      <w:r>
+        <w:rPr>
+          <w:lang w:val="pt-PT"/>
+        </w:rPr>
+        <w:t>rilho</w:t>
+      </w:r>
+      <w:bookmarkEnd w:id="66"/>
+      <w:bookmarkEnd w:id="67"/>
+    </w:p>
+    <w:p>
+      <w:pPr>
+        <w:rPr>
+          <w:lang w:val="pt-PT"/>
+        </w:rPr>
+      </w:pPr>
+    </w:p>
+    <w:p>
+      <w:pPr>
+        <w:pStyle w:val="Heading3"/>
+        <w:rPr>
+          <w:lang w:val="pt-PT"/>
+        </w:rPr>
+      </w:pPr>
+      <w:bookmarkStart w:id="68" w:name="_Toc503091381"/>
+      <w:bookmarkStart w:id="69" w:name="_Toc503644294"/>
+      <w:r>
+        <w:rPr>
+          <w:lang w:val="pt-PT"/>
+        </w:rPr>
+        <w:t xml:space="preserve">9.1.1. Dicionário </w:t>
+      </w:r>
+      <w:r>
+        <w:rPr>
+          <w:lang w:val="pt-PT"/>
+        </w:rPr>
+        <w:t xml:space="preserve">Dados </w:t>
+      </w:r>
+      <w:r>
+        <w:rPr>
+          <w:lang w:val="pt-PT"/>
+        </w:rPr>
+        <w:t>- classe Trilho</w:t>
+      </w:r>
+      <w:bookmarkEnd w:id="69"/>
+      <w:r>
+        <w:rPr>
+          <w:lang w:val="pt-PT"/>
+        </w:rPr>
+        <w:t xml:space="preserve"> </w:t>
+      </w:r>
       <w:bookmarkEnd w:id="68"/>
-      <w:bookmarkEnd w:id="69"/>
-    </w:p>
-    <w:p>
-      <w:pPr>
-        <w:rPr>
-          <w:lang w:val="pt-PT"/>
-        </w:rPr>
-      </w:pPr>
-    </w:p>
-    <w:p>
-      <w:pPr>
-        <w:pStyle w:val="Heading2"/>
-        <w:rPr>
-          <w:lang w:val="pt-PT"/>
-        </w:rPr>
-      </w:pPr>
-      <w:bookmarkStart w:id="70" w:name="_Toc503091380"/>
-      <w:bookmarkStart w:id="71" w:name="_Toc503638302"/>
-      <w:r>
-        <w:rPr>
-          <w:lang w:val="pt-PT"/>
-        </w:rPr>
-        <w:t>9.1. Classe T</w:t>
-      </w:r>
-      <w:r>
-        <w:rPr>
-          <w:lang w:val="pt-PT"/>
-        </w:rPr>
-        <w:t>rilho</w:t>
-      </w:r>
-      <w:bookmarkEnd w:id="70"/>
-      <w:bookmarkEnd w:id="71"/>
-    </w:p>
-    <w:p>
-      <w:pPr>
-        <w:rPr>
-          <w:lang w:val="pt-PT"/>
-        </w:rPr>
-      </w:pPr>
-    </w:p>
-    <w:p>
-      <w:pPr>
-        <w:pStyle w:val="Heading3"/>
-        <w:rPr>
-          <w:lang w:val="pt-PT"/>
-        </w:rPr>
-      </w:pPr>
-      <w:bookmarkStart w:id="72" w:name="_Toc503091381"/>
-      <w:bookmarkStart w:id="73" w:name="_Toc503638303"/>
-      <w:r>
-        <w:rPr>
-          <w:lang w:val="pt-PT"/>
-        </w:rPr>
-        <w:t xml:space="preserve">9.1.1. Dicionário </w:t>
-      </w:r>
-      <w:r>
-        <w:rPr>
-          <w:lang w:val="pt-PT"/>
-        </w:rPr>
-        <w:t xml:space="preserve">Dados </w:t>
-      </w:r>
-      <w:r>
-        <w:rPr>
-          <w:lang w:val="pt-PT"/>
-        </w:rPr>
-        <w:t>- classe Trilho</w:t>
-      </w:r>
-      <w:bookmarkEnd w:id="73"/>
-      <w:r>
-        <w:rPr>
-          <w:lang w:val="pt-PT"/>
-        </w:rPr>
-        <w:t xml:space="preserve"> </w:t>
-      </w:r>
-      <w:bookmarkEnd w:id="72"/>
     </w:p>
     <w:p>
       <w:pPr>
@@ -20949,8 +20902,8 @@
           <w:lang w:val="pt-PT"/>
         </w:rPr>
       </w:pPr>
-      <w:bookmarkStart w:id="74" w:name="_Toc503091382"/>
-      <w:bookmarkStart w:id="75" w:name="_Toc503638304"/>
+      <w:bookmarkStart w:id="70" w:name="_Toc503091382"/>
+      <w:bookmarkStart w:id="71" w:name="_Toc503644295"/>
       <w:r>
         <w:rPr>
           <w:lang w:val="pt-PT"/>
@@ -20976,8 +20929,8 @@
         </w:rPr>
         <w:t>classe Trilho</w:t>
       </w:r>
-      <w:bookmarkEnd w:id="74"/>
-      <w:bookmarkEnd w:id="75"/>
+      <w:bookmarkEnd w:id="70"/>
+      <w:bookmarkEnd w:id="71"/>
       <w:r>
         <w:rPr>
           <w:color w:val="FF0000"/>
@@ -23403,8 +23356,8 @@
           <w:lang w:val="pt-PT"/>
         </w:rPr>
       </w:pPr>
-      <w:bookmarkStart w:id="76" w:name="_Toc503091383"/>
-      <w:bookmarkStart w:id="77" w:name="_Toc503638305"/>
+      <w:bookmarkStart w:id="72" w:name="_Toc503091383"/>
+      <w:bookmarkStart w:id="73" w:name="_Toc503644296"/>
       <w:r>
         <w:rPr>
           <w:lang w:val="pt-PT"/>
@@ -23429,8 +23382,8 @@
         </w:rPr>
         <w:t xml:space="preserve"> participa</w:t>
       </w:r>
-      <w:bookmarkEnd w:id="76"/>
-      <w:bookmarkEnd w:id="77"/>
+      <w:bookmarkEnd w:id="72"/>
+      <w:bookmarkEnd w:id="73"/>
     </w:p>
     <w:p>
       <w:pPr>
@@ -23688,16 +23641,16 @@
           <w:lang w:val="pt-PT"/>
         </w:rPr>
       </w:pPr>
-      <w:bookmarkStart w:id="78" w:name="_Toc503091384"/>
-      <w:bookmarkStart w:id="79" w:name="_Toc503638306"/>
+      <w:bookmarkStart w:id="74" w:name="_Toc503091384"/>
+      <w:bookmarkStart w:id="75" w:name="_Toc503644297"/>
       <w:r>
         <w:rPr>
           <w:lang w:val="pt-PT"/>
         </w:rPr>
         <w:t>9.2 Classe Estado</w:t>
       </w:r>
-      <w:bookmarkEnd w:id="78"/>
-      <w:bookmarkEnd w:id="79"/>
+      <w:bookmarkEnd w:id="74"/>
+      <w:bookmarkEnd w:id="75"/>
     </w:p>
     <w:p>
       <w:pPr>
@@ -23717,8 +23670,8 @@
           <w:lang w:val="pt-PT"/>
         </w:rPr>
       </w:pPr>
-      <w:bookmarkStart w:id="80" w:name="_Toc503091385"/>
-      <w:bookmarkStart w:id="81" w:name="_Toc503638307"/>
+      <w:bookmarkStart w:id="76" w:name="_Toc503091385"/>
+      <w:bookmarkStart w:id="77" w:name="_Toc503644298"/>
       <w:r>
         <w:rPr>
           <w:lang w:val="pt-PT"/>
@@ -23737,8 +23690,8 @@
         </w:rPr>
         <w:t xml:space="preserve"> - classe Estado</w:t>
       </w:r>
-      <w:bookmarkEnd w:id="80"/>
-      <w:bookmarkEnd w:id="81"/>
+      <w:bookmarkEnd w:id="76"/>
+      <w:bookmarkEnd w:id="77"/>
     </w:p>
     <w:p>
       <w:pPr>
@@ -24278,8 +24231,8 @@
           <w:lang w:val="pt-PT"/>
         </w:rPr>
       </w:pPr>
-      <w:bookmarkStart w:id="82" w:name="_Toc503091386"/>
-      <w:bookmarkStart w:id="83" w:name="_Toc503638308"/>
+      <w:bookmarkStart w:id="78" w:name="_Toc503091386"/>
+      <w:bookmarkStart w:id="79" w:name="_Toc503644299"/>
       <w:r>
         <w:rPr>
           <w:lang w:val="pt-PT"/>
@@ -24292,8 +24245,8 @@
         </w:rPr>
         <w:t xml:space="preserve"> - classe Estado</w:t>
       </w:r>
-      <w:bookmarkEnd w:id="82"/>
-      <w:bookmarkEnd w:id="83"/>
+      <w:bookmarkEnd w:id="78"/>
+      <w:bookmarkEnd w:id="79"/>
     </w:p>
     <w:p>
       <w:pPr>
@@ -24488,8 +24441,8 @@
           <w:lang w:val="pt-PT"/>
         </w:rPr>
       </w:pPr>
-      <w:bookmarkStart w:id="84" w:name="_Toc503091387"/>
-      <w:bookmarkStart w:id="85" w:name="_Toc503638309"/>
+      <w:bookmarkStart w:id="80" w:name="_Toc503091387"/>
+      <w:bookmarkStart w:id="81" w:name="_Toc503644300"/>
       <w:r>
         <w:rPr>
           <w:lang w:val="pt-PT"/>
@@ -24520,8 +24473,8 @@
         </w:rPr>
         <w:t xml:space="preserve"> participa</w:t>
       </w:r>
-      <w:bookmarkEnd w:id="84"/>
-      <w:bookmarkEnd w:id="85"/>
+      <w:bookmarkEnd w:id="80"/>
+      <w:bookmarkEnd w:id="81"/>
     </w:p>
     <w:p>
       <w:pPr>
@@ -24744,16 +24697,16 @@
           <w:lang w:val="pt-PT"/>
         </w:rPr>
       </w:pPr>
-      <w:bookmarkStart w:id="86" w:name="_Toc503091388"/>
-      <w:bookmarkStart w:id="87" w:name="_Toc503638310"/>
+      <w:bookmarkStart w:id="82" w:name="_Toc503091388"/>
+      <w:bookmarkStart w:id="83" w:name="_Toc503644301"/>
       <w:r>
         <w:rPr>
           <w:lang w:val="pt-PT"/>
         </w:rPr>
         <w:t>9.3. Classe EstadoTrilho</w:t>
       </w:r>
-      <w:bookmarkEnd w:id="86"/>
-      <w:bookmarkEnd w:id="87"/>
+      <w:bookmarkEnd w:id="82"/>
+      <w:bookmarkEnd w:id="83"/>
     </w:p>
     <w:p>
       <w:pPr>
@@ -24766,8 +24719,8 @@
       <w:pPr>
         <w:pStyle w:val="Heading3"/>
       </w:pPr>
-      <w:bookmarkStart w:id="88" w:name="_Toc503091389"/>
-      <w:bookmarkStart w:id="89" w:name="_Toc503638311"/>
+      <w:bookmarkStart w:id="84" w:name="_Toc503091389"/>
+      <w:bookmarkStart w:id="85" w:name="_Toc503644302"/>
       <w:r>
         <w:rPr>
           <w:lang w:val="pt-PT"/>
@@ -24777,8 +24730,8 @@
       <w:r>
         <w:t>Dados</w:t>
       </w:r>
-      <w:bookmarkEnd w:id="88"/>
-      <w:bookmarkEnd w:id="89"/>
+      <w:bookmarkEnd w:id="84"/>
+      <w:bookmarkEnd w:id="85"/>
     </w:p>
     <w:p>
       <w:pPr>
@@ -26032,7 +25985,7 @@
           <w:lang w:val="pt-PT"/>
         </w:rPr>
       </w:pPr>
-      <w:bookmarkStart w:id="90" w:name="_Toc503091390"/>
+      <w:bookmarkStart w:id="86" w:name="_Toc503091390"/>
     </w:p>
     <w:p>
       <w:pPr>
@@ -26046,7 +25999,7 @@
       <w:pPr>
         <w:pStyle w:val="Heading3"/>
       </w:pPr>
-      <w:bookmarkStart w:id="91" w:name="_Toc503638312"/>
+      <w:bookmarkStart w:id="87" w:name="_Toc503644303"/>
       <w:r>
         <w:rPr>
           <w:lang w:val="pt-PT"/>
@@ -26059,8 +26012,8 @@
         </w:rPr>
         <w:t xml:space="preserve"> - classe EstadoTrilho</w:t>
       </w:r>
-      <w:bookmarkEnd w:id="90"/>
-      <w:bookmarkEnd w:id="91"/>
+      <w:bookmarkEnd w:id="86"/>
+      <w:bookmarkEnd w:id="87"/>
     </w:p>
     <w:p>
       <w:pPr>
@@ -26567,8 +26520,8 @@
           <w:lang w:val="pt-PT"/>
         </w:rPr>
       </w:pPr>
-      <w:bookmarkStart w:id="92" w:name="_Toc503091391"/>
-      <w:bookmarkStart w:id="93" w:name="_Toc503638313"/>
+      <w:bookmarkStart w:id="88" w:name="_Toc503091391"/>
+      <w:bookmarkStart w:id="89" w:name="_Toc503644304"/>
       <w:r>
         <w:rPr>
           <w:lang w:val="pt-PT"/>
@@ -26593,8 +26546,8 @@
         </w:rPr>
         <w:t xml:space="preserve"> participa</w:t>
       </w:r>
-      <w:bookmarkEnd w:id="92"/>
-      <w:bookmarkEnd w:id="93"/>
+      <w:bookmarkEnd w:id="88"/>
+      <w:bookmarkEnd w:id="89"/>
     </w:p>
     <w:p>
       <w:pPr>
@@ -26829,7 +26782,7 @@
           <w:lang w:val="pt-PT"/>
         </w:rPr>
       </w:pPr>
-      <w:bookmarkStart w:id="94" w:name="_Toc503091392"/>
+      <w:bookmarkStart w:id="90" w:name="_Toc503091392"/>
       <w:r>
         <w:rPr>
           <w:lang w:val="pt-PT"/>
@@ -26844,7 +26797,7 @@
           <w:lang w:val="pt-PT"/>
         </w:rPr>
       </w:pPr>
-      <w:bookmarkStart w:id="95" w:name="_Toc503638314"/>
+      <w:bookmarkStart w:id="91" w:name="_Toc503644305"/>
       <w:r>
         <w:rPr>
           <w:lang w:val="pt-PT"/>
@@ -26852,8 +26805,8 @@
         <w:lastRenderedPageBreak/>
         <w:t>9.4. Classe Dificuldade</w:t>
       </w:r>
-      <w:bookmarkEnd w:id="94"/>
-      <w:bookmarkEnd w:id="95"/>
+      <w:bookmarkEnd w:id="90"/>
+      <w:bookmarkEnd w:id="91"/>
     </w:p>
     <w:p>
       <w:pPr>
@@ -26869,8 +26822,8 @@
           <w:lang w:val="pt-PT"/>
         </w:rPr>
       </w:pPr>
-      <w:bookmarkStart w:id="96" w:name="_Toc503091393"/>
-      <w:bookmarkStart w:id="97" w:name="_Toc503638315"/>
+      <w:bookmarkStart w:id="92" w:name="_Toc503091393"/>
+      <w:bookmarkStart w:id="93" w:name="_Toc503644306"/>
       <w:r>
         <w:rPr>
           <w:lang w:val="pt-PT"/>
@@ -26889,8 +26842,8 @@
         </w:rPr>
         <w:t xml:space="preserve"> - classe Dificuldade</w:t>
       </w:r>
-      <w:bookmarkEnd w:id="96"/>
-      <w:bookmarkEnd w:id="97"/>
+      <w:bookmarkEnd w:id="92"/>
+      <w:bookmarkEnd w:id="93"/>
     </w:p>
     <w:p>
       <w:pPr>
@@ -27630,7 +27583,7 @@
           <w:lang w:val="pt-PT"/>
         </w:rPr>
       </w:pPr>
-      <w:bookmarkStart w:id="98" w:name="_Toc503091394"/>
+      <w:bookmarkStart w:id="94" w:name="_Toc503091394"/>
     </w:p>
     <w:p>
       <w:pPr>
@@ -27647,7 +27600,7 @@
           <w:lang w:val="pt-PT"/>
         </w:rPr>
       </w:pPr>
-      <w:bookmarkStart w:id="99" w:name="_Toc503638316"/>
+      <w:bookmarkStart w:id="95" w:name="_Toc503644307"/>
       <w:r>
         <w:rPr>
           <w:lang w:val="pt-PT"/>
@@ -27660,8 +27613,8 @@
         </w:rPr>
         <w:t xml:space="preserve"> - classe Dificuldade</w:t>
       </w:r>
-      <w:bookmarkEnd w:id="98"/>
-      <w:bookmarkEnd w:id="99"/>
+      <w:bookmarkEnd w:id="94"/>
+      <w:bookmarkEnd w:id="95"/>
     </w:p>
     <w:p>
       <w:pPr>
@@ -27860,8 +27813,8 @@
           <w:lang w:val="pt-PT"/>
         </w:rPr>
       </w:pPr>
-      <w:bookmarkStart w:id="100" w:name="_Toc503091395"/>
-      <w:bookmarkStart w:id="101" w:name="_Toc503638317"/>
+      <w:bookmarkStart w:id="96" w:name="_Toc503091395"/>
+      <w:bookmarkStart w:id="97" w:name="_Toc503644308"/>
       <w:r>
         <w:rPr>
           <w:lang w:val="pt-PT"/>
@@ -27886,8 +27839,8 @@
         </w:rPr>
         <w:t xml:space="preserve"> participa</w:t>
       </w:r>
-      <w:bookmarkEnd w:id="100"/>
-      <w:bookmarkEnd w:id="101"/>
+      <w:bookmarkEnd w:id="96"/>
+      <w:bookmarkEnd w:id="97"/>
     </w:p>
     <w:p>
       <w:pPr>
@@ -28107,7 +28060,7 @@
           <w:lang w:val="pt-PT"/>
         </w:rPr>
       </w:pPr>
-      <w:bookmarkStart w:id="102" w:name="_Toc503091396"/>
+      <w:bookmarkStart w:id="98" w:name="_Toc503091396"/>
       <w:r>
         <w:rPr>
           <w:lang w:val="pt-PT"/>
@@ -28122,7 +28075,7 @@
           <w:lang w:val="pt-PT"/>
         </w:rPr>
       </w:pPr>
-      <w:bookmarkStart w:id="103" w:name="_Toc503638318"/>
+      <w:bookmarkStart w:id="99" w:name="_Toc503644309"/>
       <w:r>
         <w:rPr>
           <w:lang w:val="pt-PT"/>
@@ -28136,8 +28089,8 @@
         </w:rPr>
         <w:t xml:space="preserve"> Turista</w:t>
       </w:r>
-      <w:bookmarkEnd w:id="102"/>
-      <w:bookmarkEnd w:id="103"/>
+      <w:bookmarkEnd w:id="98"/>
+      <w:bookmarkEnd w:id="99"/>
     </w:p>
     <w:p>
       <w:pPr>
@@ -28146,16 +28099,16 @@
           <w:lang w:val="pt-PT"/>
         </w:rPr>
       </w:pPr>
-      <w:bookmarkStart w:id="104" w:name="_Toc503091397"/>
-      <w:bookmarkStart w:id="105" w:name="_Toc503638319"/>
+      <w:bookmarkStart w:id="100" w:name="_Toc503091397"/>
+      <w:bookmarkStart w:id="101" w:name="_Toc503644310"/>
       <w:r>
         <w:rPr>
           <w:lang w:val="pt-PT"/>
         </w:rPr>
         <w:t>9.5.1. Dicionário de dados</w:t>
       </w:r>
-      <w:bookmarkEnd w:id="104"/>
-      <w:bookmarkEnd w:id="105"/>
+      <w:bookmarkEnd w:id="100"/>
+      <w:bookmarkEnd w:id="101"/>
     </w:p>
     <w:p>
       <w:pPr>
@@ -29621,14 +29574,14 @@
           <w:lang w:val="pt-PT"/>
         </w:rPr>
       </w:pPr>
-      <w:bookmarkStart w:id="106" w:name="_Toc503638320"/>
+      <w:bookmarkStart w:id="102" w:name="_Toc503644311"/>
       <w:r>
         <w:rPr>
           <w:lang w:val="pt-PT"/>
         </w:rPr>
         <w:t>9.5.1.1. Algoritmo de validação do NIF</w:t>
       </w:r>
-      <w:bookmarkEnd w:id="106"/>
+      <w:bookmarkEnd w:id="102"/>
     </w:p>
     <w:p>
       <w:pPr>
@@ -29917,7 +29870,7 @@
           <w:lang w:val="pt-PT"/>
         </w:rPr>
       </w:pPr>
-      <w:bookmarkStart w:id="107" w:name="_Toc503638321"/>
+      <w:bookmarkStart w:id="103" w:name="_Toc503644312"/>
       <w:r>
         <w:rPr>
           <w:lang w:val="pt-PT"/>
@@ -29925,7 +29878,7 @@
         <w:lastRenderedPageBreak/>
         <w:t>9.5.1.2. Código de validação do NIF</w:t>
       </w:r>
-      <w:bookmarkEnd w:id="107"/>
+      <w:bookmarkEnd w:id="103"/>
     </w:p>
     <w:p>
       <w:pPr>
@@ -31063,16 +31016,16 @@
           <w:lang w:val="pt-PT"/>
         </w:rPr>
       </w:pPr>
-      <w:bookmarkStart w:id="108" w:name="_Toc503091398"/>
-      <w:bookmarkStart w:id="109" w:name="_Toc503638322"/>
+      <w:bookmarkStart w:id="104" w:name="_Toc503091398"/>
+      <w:bookmarkStart w:id="105" w:name="_Toc503644313"/>
       <w:r>
         <w:rPr>
           <w:lang w:val="pt-PT"/>
         </w:rPr>
         <w:t>9.5.2. Operações da classe</w:t>
       </w:r>
-      <w:bookmarkEnd w:id="108"/>
-      <w:bookmarkEnd w:id="109"/>
+      <w:bookmarkEnd w:id="104"/>
+      <w:bookmarkEnd w:id="105"/>
     </w:p>
     <w:p>
       <w:pPr>
@@ -31458,16 +31411,16 @@
           <w:lang w:val="pt-PT"/>
         </w:rPr>
       </w:pPr>
-      <w:bookmarkStart w:id="110" w:name="_Toc503091399"/>
-      <w:bookmarkStart w:id="111" w:name="_Toc503638323"/>
+      <w:bookmarkStart w:id="106" w:name="_Toc503091399"/>
+      <w:bookmarkStart w:id="107" w:name="_Toc503644314"/>
       <w:r>
         <w:rPr>
           <w:lang w:val="pt-PT"/>
         </w:rPr>
         <w:t>9.6. Classe Guia</w:t>
       </w:r>
-      <w:bookmarkEnd w:id="110"/>
-      <w:bookmarkEnd w:id="111"/>
+      <w:bookmarkEnd w:id="106"/>
+      <w:bookmarkEnd w:id="107"/>
     </w:p>
     <w:p>
       <w:pPr>
@@ -31476,16 +31429,16 @@
           <w:lang w:val="pt-PT"/>
         </w:rPr>
       </w:pPr>
-      <w:bookmarkStart w:id="112" w:name="_Toc503091400"/>
-      <w:bookmarkStart w:id="113" w:name="_Toc503638324"/>
+      <w:bookmarkStart w:id="108" w:name="_Toc503091400"/>
+      <w:bookmarkStart w:id="109" w:name="_Toc503644315"/>
       <w:r>
         <w:rPr>
           <w:lang w:val="pt-PT"/>
         </w:rPr>
         <w:t>9.6.1. Dicionário de dados</w:t>
       </w:r>
-      <w:bookmarkEnd w:id="112"/>
-      <w:bookmarkEnd w:id="113"/>
+      <w:bookmarkEnd w:id="108"/>
+      <w:bookmarkEnd w:id="109"/>
     </w:p>
     <w:p>
       <w:pPr>
@@ -32575,16 +32528,16 @@
           <w:lang w:val="pt-PT"/>
         </w:rPr>
       </w:pPr>
-      <w:bookmarkStart w:id="114" w:name="_Toc503091401"/>
-      <w:bookmarkStart w:id="115" w:name="_Toc503638325"/>
+      <w:bookmarkStart w:id="110" w:name="_Toc503091401"/>
+      <w:bookmarkStart w:id="111" w:name="_Toc503644316"/>
       <w:r>
         <w:rPr>
           <w:lang w:val="pt-PT"/>
         </w:rPr>
         <w:t>9.6.2. Operações da classe</w:t>
       </w:r>
-      <w:bookmarkEnd w:id="114"/>
-      <w:bookmarkEnd w:id="115"/>
+      <w:bookmarkEnd w:id="110"/>
+      <w:bookmarkEnd w:id="111"/>
     </w:p>
     <w:p>
       <w:pPr>
@@ -32954,14 +32907,14 @@
           <w:lang w:val="pt-PT"/>
         </w:rPr>
       </w:pPr>
-      <w:bookmarkStart w:id="116" w:name="_Toc503638326"/>
+      <w:bookmarkStart w:id="112" w:name="_Toc503644317"/>
       <w:r>
         <w:rPr>
           <w:lang w:val="pt-PT"/>
         </w:rPr>
         <w:t>9.7. Classe Questao</w:t>
       </w:r>
-      <w:bookmarkEnd w:id="116"/>
+      <w:bookmarkEnd w:id="112"/>
     </w:p>
     <w:p>
       <w:pPr>
@@ -32970,14 +32923,14 @@
           <w:lang w:val="pt-PT"/>
         </w:rPr>
       </w:pPr>
-      <w:bookmarkStart w:id="117" w:name="_Toc503638327"/>
+      <w:bookmarkStart w:id="113" w:name="_Toc503644318"/>
       <w:r>
         <w:rPr>
           <w:lang w:val="pt-PT"/>
         </w:rPr>
         <w:t>9.7.1. Dicionário de dados</w:t>
       </w:r>
-      <w:bookmarkEnd w:id="117"/>
+      <w:bookmarkEnd w:id="113"/>
     </w:p>
     <w:p>
       <w:pPr>
@@ -34051,14 +34004,14 @@
           <w:lang w:val="pt-PT"/>
         </w:rPr>
       </w:pPr>
-      <w:bookmarkStart w:id="118" w:name="_Toc503638328"/>
+      <w:bookmarkStart w:id="114" w:name="_Toc503644319"/>
       <w:r>
         <w:rPr>
           <w:lang w:val="pt-PT"/>
         </w:rPr>
         <w:t>9.7.2. Operações da classe</w:t>
       </w:r>
-      <w:bookmarkEnd w:id="118"/>
+      <w:bookmarkEnd w:id="114"/>
     </w:p>
     <w:p>
       <w:pPr>
@@ -34083,14 +34036,14 @@
           <w:lang w:val="pt-PT"/>
         </w:rPr>
       </w:pPr>
-      <w:bookmarkStart w:id="119" w:name="_Toc503638329"/>
+      <w:bookmarkStart w:id="115" w:name="_Toc503644320"/>
       <w:r>
         <w:rPr>
           <w:lang w:val="pt-PT"/>
         </w:rPr>
         <w:t>9.8. Classe TipoQuestao</w:t>
       </w:r>
-      <w:bookmarkEnd w:id="119"/>
+      <w:bookmarkEnd w:id="115"/>
     </w:p>
     <w:p>
       <w:pPr>
@@ -34099,14 +34052,14 @@
           <w:lang w:val="pt-PT"/>
         </w:rPr>
       </w:pPr>
-      <w:bookmarkStart w:id="120" w:name="_Toc503638330"/>
+      <w:bookmarkStart w:id="116" w:name="_Toc503644321"/>
       <w:r>
         <w:rPr>
           <w:lang w:val="pt-PT"/>
         </w:rPr>
         <w:t>9.8.1. Dicionário de dados</w:t>
       </w:r>
-      <w:bookmarkEnd w:id="120"/>
+      <w:bookmarkEnd w:id="116"/>
     </w:p>
     <w:p>
       <w:pPr>
@@ -34123,14 +34076,14 @@
           <w:lang w:val="pt-PT"/>
         </w:rPr>
       </w:pPr>
-      <w:bookmarkStart w:id="121" w:name="_Toc503638331"/>
+      <w:bookmarkStart w:id="117" w:name="_Toc503644322"/>
       <w:r>
         <w:rPr>
           <w:lang w:val="pt-PT"/>
         </w:rPr>
         <w:t>9.8.2. Operações da classe</w:t>
       </w:r>
-      <w:bookmarkEnd w:id="121"/>
+      <w:bookmarkEnd w:id="117"/>
       <w:r>
         <w:rPr>
           <w:lang w:val="pt-PT"/>
@@ -34147,8 +34100,8 @@
           <w:lang w:val="pt-PT"/>
         </w:rPr>
       </w:pPr>
-      <w:bookmarkStart w:id="122" w:name="_Toc503091402"/>
-      <w:bookmarkStart w:id="123" w:name="_Toc503638332"/>
+      <w:bookmarkStart w:id="118" w:name="_Toc503091402"/>
+      <w:bookmarkStart w:id="119" w:name="_Toc503644323"/>
       <w:r>
         <w:rPr>
           <w:lang w:val="pt-PT"/>
@@ -34180,8 +34133,8 @@
         </w:rPr>
         <w:t>Físicos</w:t>
       </w:r>
-      <w:bookmarkEnd w:id="122"/>
-      <w:bookmarkEnd w:id="123"/>
+      <w:bookmarkEnd w:id="118"/>
+      <w:bookmarkEnd w:id="119"/>
     </w:p>
     <w:p>
       <w:pPr>
@@ -34197,8 +34150,8 @@
           <w:lang w:val="pt-PT"/>
         </w:rPr>
       </w:pPr>
-      <w:bookmarkStart w:id="124" w:name="_Toc503091403"/>
-      <w:bookmarkStart w:id="125" w:name="_Toc503638333"/>
+      <w:bookmarkStart w:id="120" w:name="_Toc503091403"/>
+      <w:bookmarkStart w:id="121" w:name="_Toc503644324"/>
       <w:r>
         <w:rPr>
           <w:lang w:val="pt-PT"/>
@@ -34247,8 +34200,8 @@
         </w:rPr>
         <w:t>CRUD Trilho</w:t>
       </w:r>
-      <w:bookmarkEnd w:id="124"/>
-      <w:bookmarkEnd w:id="125"/>
+      <w:bookmarkEnd w:id="120"/>
+      <w:bookmarkEnd w:id="121"/>
     </w:p>
     <w:p>
       <w:pPr>
@@ -34291,7 +34244,7 @@
                     <pic:cNvPicPr/>
                   </pic:nvPicPr>
                   <pic:blipFill>
-                    <a:blip r:embed="rId25">
+                    <a:blip r:embed="rId23">
                       <a:extLst>
                         <a:ext uri="{28A0092B-C50C-407E-A947-70E740481C1C}">
                           <a14:useLocalDpi xmlns:a14="http://schemas.microsoft.com/office/drawing/2010/main" val="0"/>
@@ -34443,8 +34396,8 @@
           <w:lang w:val="pt-PT"/>
         </w:rPr>
       </w:pPr>
-      <w:bookmarkStart w:id="126" w:name="_Toc503091404"/>
-      <w:bookmarkStart w:id="127" w:name="_Toc503638334"/>
+      <w:bookmarkStart w:id="122" w:name="_Toc503091404"/>
+      <w:bookmarkStart w:id="123" w:name="_Toc503644325"/>
       <w:r>
         <w:rPr>
           <w:lang w:val="pt-PT"/>
@@ -34480,26 +34433,10 @@
         <w:rPr>
           <w:lang w:val="pt-PT"/>
         </w:rPr>
-        <w:t xml:space="preserve">CRUD </w:t>
-      </w:r>
-      <w:commentRangeStart w:id="128"/>
-      <w:r>
-        <w:rPr>
-          <w:lang w:val="pt-PT"/>
-        </w:rPr>
-        <w:t>Trilho</w:t>
-      </w:r>
-      <w:commentRangeEnd w:id="128"/>
-      <w:r>
-        <w:rPr>
-          <w:rStyle w:val="CommentReference"/>
-          <w:rFonts w:asciiTheme="minorHAnsi" w:eastAsiaTheme="minorHAnsi" w:hAnsiTheme="minorHAnsi" w:cstheme="minorBidi"/>
-          <w:color w:val="auto"/>
-        </w:rPr>
-        <w:commentReference w:id="128"/>
-      </w:r>
-      <w:bookmarkEnd w:id="126"/>
-      <w:bookmarkEnd w:id="127"/>
+        <w:t>CRUD Trilho</w:t>
+      </w:r>
+      <w:bookmarkEnd w:id="122"/>
+      <w:bookmarkEnd w:id="123"/>
     </w:p>
     <w:p>
       <w:pPr>
@@ -34537,7 +34474,7 @@
                     </pic:cNvPicPr>
                   </pic:nvPicPr>
                   <pic:blipFill>
-                    <a:blip r:embed="rId26">
+                    <a:blip r:embed="rId24">
                       <a:extLst>
                         <a:ext uri="{28A0092B-C50C-407E-A947-70E740481C1C}">
                           <a14:useLocalDpi xmlns:a14="http://schemas.microsoft.com/office/drawing/2010/main" val="0"/>
@@ -34617,7 +34554,7 @@
           <w:lang w:val="pt-PT"/>
         </w:rPr>
       </w:pPr>
-      <w:bookmarkStart w:id="129" w:name="_Toc503638335"/>
+      <w:bookmarkStart w:id="124" w:name="_Toc503644326"/>
       <w:r>
         <w:rPr>
           <w:lang w:val="pt-PT"/>
@@ -34625,7 +34562,7 @@
         <w:lastRenderedPageBreak/>
         <w:t>11. Diagrama de Pacotes</w:t>
       </w:r>
-      <w:bookmarkEnd w:id="129"/>
+      <w:bookmarkEnd w:id="124"/>
     </w:p>
     <w:p>
       <w:pPr>
@@ -34668,7 +34605,7 @@
                     <pic:cNvPicPr/>
                   </pic:nvPicPr>
                   <pic:blipFill>
-                    <a:blip r:embed="rId27">
+                    <a:blip r:embed="rId25">
                       <a:extLst>
                         <a:ext uri="{28A0092B-C50C-407E-A947-70E740481C1C}">
                           <a14:useLocalDpi xmlns:a14="http://schemas.microsoft.com/office/drawing/2010/main" val="0"/>
@@ -34718,14 +34655,14 @@
           <w:lang w:val="pt-PT"/>
         </w:rPr>
       </w:pPr>
-      <w:bookmarkStart w:id="130" w:name="_Toc503638336"/>
+      <w:bookmarkStart w:id="125" w:name="_Toc503644327"/>
       <w:r>
         <w:rPr>
           <w:lang w:val="pt-PT"/>
         </w:rPr>
         <w:t>11.1. Diagramas Casos uso CRUD Trilho</w:t>
       </w:r>
-      <w:bookmarkEnd w:id="130"/>
+      <w:bookmarkEnd w:id="125"/>
     </w:p>
     <w:p>
       <w:pPr>
@@ -34769,7 +34706,7 @@
                     <pic:cNvPicPr/>
                   </pic:nvPicPr>
                   <pic:blipFill>
-                    <a:blip r:embed="rId28">
+                    <a:blip r:embed="rId26">
                       <a:extLst>
                         <a:ext uri="{28A0092B-C50C-407E-A947-70E740481C1C}">
                           <a14:useLocalDpi xmlns:a14="http://schemas.microsoft.com/office/drawing/2010/main" val="0"/>
@@ -34818,8 +34755,8 @@
           <w:lang w:val="pt-PT"/>
         </w:rPr>
       </w:pPr>
-      <w:bookmarkStart w:id="131" w:name="_Toc503091405"/>
-      <w:bookmarkStart w:id="132" w:name="_Toc503638337"/>
+      <w:bookmarkStart w:id="126" w:name="_Toc503091405"/>
+      <w:bookmarkStart w:id="127" w:name="_Toc503644328"/>
       <w:r>
         <w:rPr>
           <w:lang w:val="pt-PT"/>
@@ -34850,8 +34787,8 @@
         </w:rPr>
         <w:t xml:space="preserve"> de Estados</w:t>
       </w:r>
-      <w:bookmarkEnd w:id="131"/>
-      <w:bookmarkEnd w:id="132"/>
+      <w:bookmarkEnd w:id="126"/>
+      <w:bookmarkEnd w:id="127"/>
     </w:p>
     <w:p>
       <w:pPr>
@@ -34867,8 +34804,8 @@
           <w:lang w:val="pt-PT"/>
         </w:rPr>
       </w:pPr>
-      <w:bookmarkStart w:id="133" w:name="_Toc503091406"/>
-      <w:bookmarkStart w:id="134" w:name="_Toc503638338"/>
+      <w:bookmarkStart w:id="128" w:name="_Toc503091406"/>
+      <w:bookmarkStart w:id="129" w:name="_Toc503644329"/>
       <w:r>
         <w:rPr>
           <w:lang w:val="pt-PT"/>
@@ -34887,8 +34824,8 @@
         </w:rPr>
         <w:t>Avaliar Trilho</w:t>
       </w:r>
-      <w:bookmarkEnd w:id="133"/>
-      <w:bookmarkEnd w:id="134"/>
+      <w:bookmarkEnd w:id="128"/>
+      <w:bookmarkEnd w:id="129"/>
     </w:p>
     <w:p>
       <w:pPr>
@@ -34926,7 +34863,7 @@
                     </pic:cNvPicPr>
                   </pic:nvPicPr>
                   <pic:blipFill>
-                    <a:blip r:embed="rId29">
+                    <a:blip r:embed="rId27">
                       <a:extLst>
                         <a:ext uri="{28A0092B-C50C-407E-A947-70E740481C1C}">
                           <a14:useLocalDpi xmlns:a14="http://schemas.microsoft.com/office/drawing/2010/main" val="0"/>
@@ -35049,8 +34986,8 @@
           <w:lang w:val="pt-PT"/>
         </w:rPr>
       </w:pPr>
-      <w:bookmarkStart w:id="135" w:name="_Toc503091407"/>
-      <w:bookmarkStart w:id="136" w:name="_Toc503638339"/>
+      <w:bookmarkStart w:id="130" w:name="_Toc503091407"/>
+      <w:bookmarkStart w:id="131" w:name="_Toc503644330"/>
       <w:r>
         <w:rPr>
           <w:lang w:val="pt-PT"/>
@@ -35070,8 +35007,8 @@
         </w:rPr>
         <w:t>Avaliar Serviço</w:t>
       </w:r>
-      <w:bookmarkEnd w:id="135"/>
-      <w:bookmarkEnd w:id="136"/>
+      <w:bookmarkEnd w:id="130"/>
+      <w:bookmarkEnd w:id="131"/>
     </w:p>
     <w:p>
       <w:pPr>
@@ -35116,7 +35053,7 @@
                     </pic:cNvPicPr>
                   </pic:nvPicPr>
                   <pic:blipFill>
-                    <a:blip r:embed="rId30">
+                    <a:blip r:embed="rId28">
                       <a:extLst>
                         <a:ext uri="{28A0092B-C50C-407E-A947-70E740481C1C}">
                           <a14:useLocalDpi xmlns:a14="http://schemas.microsoft.com/office/drawing/2010/main" val="0"/>
@@ -35239,8 +35176,8 @@
           <w:lang w:val="pt-PT"/>
         </w:rPr>
       </w:pPr>
-      <w:bookmarkStart w:id="137" w:name="_Toc503091408"/>
-      <w:bookmarkStart w:id="138" w:name="_Toc503638340"/>
+      <w:bookmarkStart w:id="132" w:name="_Toc503091408"/>
+      <w:bookmarkStart w:id="133" w:name="_Toc503644331"/>
       <w:r>
         <w:rPr>
           <w:lang w:val="pt-PT"/>
@@ -35254,8 +35191,8 @@
         </w:rPr>
         <w:t>. Protótipo</w:t>
       </w:r>
-      <w:bookmarkEnd w:id="137"/>
-      <w:bookmarkEnd w:id="138"/>
+      <w:bookmarkEnd w:id="132"/>
+      <w:bookmarkEnd w:id="133"/>
     </w:p>
     <w:p>
       <w:pPr>
@@ -35271,8 +35208,8 @@
           <w:lang w:val="pt-PT"/>
         </w:rPr>
       </w:pPr>
-      <w:bookmarkStart w:id="139" w:name="_Toc503091409"/>
-      <w:bookmarkStart w:id="140" w:name="_Toc503638341"/>
+      <w:bookmarkStart w:id="134" w:name="_Toc503091409"/>
+      <w:bookmarkStart w:id="135" w:name="_Toc503644332"/>
       <w:r>
         <w:rPr>
           <w:lang w:val="pt-PT"/>
@@ -35291,8 +35228,8 @@
         </w:rPr>
         <w:t>Consultar Trilho</w:t>
       </w:r>
-      <w:bookmarkEnd w:id="139"/>
-      <w:bookmarkEnd w:id="140"/>
+      <w:bookmarkEnd w:id="134"/>
+      <w:bookmarkEnd w:id="135"/>
     </w:p>
     <w:p>
       <w:pPr>
@@ -35328,7 +35265,7 @@
                     <pic:cNvPicPr/>
                   </pic:nvPicPr>
                   <pic:blipFill>
-                    <a:blip r:embed="rId31">
+                    <a:blip r:embed="rId29">
                       <a:extLst>
                         <a:ext uri="{28A0092B-C50C-407E-A947-70E740481C1C}">
                           <a14:useLocalDpi xmlns:a14="http://schemas.microsoft.com/office/drawing/2010/main" val="0"/>
@@ -35382,7 +35319,7 @@
           <w:lang w:val="pt-PT"/>
         </w:rPr>
       </w:pPr>
-      <w:bookmarkStart w:id="141" w:name="_Toc503638342"/>
+      <w:bookmarkStart w:id="136" w:name="_Toc503644333"/>
       <w:r>
         <w:rPr>
           <w:lang w:val="pt-PT"/>
@@ -35395,21 +35332,21 @@
         </w:rPr>
         <w:t xml:space="preserve">.2. </w:t>
       </w:r>
-      <w:bookmarkStart w:id="142" w:name="_Toc503091410"/>
+      <w:bookmarkStart w:id="137" w:name="_Toc503091410"/>
       <w:r>
         <w:rPr>
           <w:lang w:val="pt-PT"/>
         </w:rPr>
         <w:t xml:space="preserve">Protótipo do Interface </w:t>
       </w:r>
-      <w:bookmarkEnd w:id="142"/>
+      <w:bookmarkEnd w:id="137"/>
       <w:r>
         <w:rPr>
           <w:lang w:val="pt-PT"/>
         </w:rPr>
         <w:t>Registo Trilhos (Operações)</w:t>
       </w:r>
-      <w:bookmarkEnd w:id="141"/>
+      <w:bookmarkEnd w:id="136"/>
     </w:p>
     <w:p>
       <w:pPr>
@@ -35445,7 +35382,7 @@
                     <pic:cNvPicPr/>
                   </pic:nvPicPr>
                   <pic:blipFill>
-                    <a:blip r:embed="rId32">
+                    <a:blip r:embed="rId30">
                       <a:extLst>
                         <a:ext uri="{28A0092B-C50C-407E-A947-70E740481C1C}">
                           <a14:useLocalDpi xmlns:a14="http://schemas.microsoft.com/office/drawing/2010/main" val="0"/>
@@ -35495,7 +35432,7 @@
           <w:lang w:val="pt-PT"/>
         </w:rPr>
       </w:pPr>
-      <w:bookmarkStart w:id="143" w:name="_Toc503638343"/>
+      <w:bookmarkStart w:id="138" w:name="_Toc503644334"/>
       <w:r>
         <w:rPr>
           <w:lang w:val="pt-PT"/>
@@ -35514,7 +35451,7 @@
         </w:rPr>
         <w:t>Criar Trilho</w:t>
       </w:r>
-      <w:bookmarkEnd w:id="143"/>
+      <w:bookmarkEnd w:id="138"/>
     </w:p>
     <w:p>
       <w:pPr>
@@ -35550,7 +35487,7 @@
                     <pic:cNvPicPr/>
                   </pic:nvPicPr>
                   <pic:blipFill>
-                    <a:blip r:embed="rId33">
+                    <a:blip r:embed="rId31">
                       <a:extLst>
                         <a:ext uri="{28A0092B-C50C-407E-A947-70E740481C1C}">
                           <a14:useLocalDpi xmlns:a14="http://schemas.microsoft.com/office/drawing/2010/main" val="0"/>
@@ -35604,7 +35541,7 @@
           <w:lang w:val="pt-PT"/>
         </w:rPr>
       </w:pPr>
-      <w:bookmarkStart w:id="144" w:name="_Toc503638344"/>
+      <w:bookmarkStart w:id="139" w:name="_Toc503644335"/>
       <w:r>
         <w:rPr>
           <w:lang w:val="pt-PT"/>
@@ -35635,7 +35572,7 @@
         </w:rPr>
         <w:t xml:space="preserve"> Trilho</w:t>
       </w:r>
-      <w:bookmarkEnd w:id="144"/>
+      <w:bookmarkEnd w:id="139"/>
     </w:p>
     <w:p>
       <w:pPr>
@@ -35671,7 +35608,7 @@
                     <pic:cNvPicPr/>
                   </pic:nvPicPr>
                   <pic:blipFill>
-                    <a:blip r:embed="rId34">
+                    <a:blip r:embed="rId32">
                       <a:extLst>
                         <a:ext uri="{28A0092B-C50C-407E-A947-70E740481C1C}">
                           <a14:useLocalDpi xmlns:a14="http://schemas.microsoft.com/office/drawing/2010/main" val="0"/>
@@ -35719,7 +35656,7 @@
           <w:lang w:val="pt-PT"/>
         </w:rPr>
       </w:pPr>
-      <w:bookmarkStart w:id="145" w:name="_Toc503638345"/>
+      <w:bookmarkStart w:id="140" w:name="_Toc503644336"/>
       <w:r>
         <w:rPr>
           <w:lang w:val="pt-PT"/>
@@ -35744,7 +35681,7 @@
         </w:rPr>
         <w:t xml:space="preserve"> Trilho</w:t>
       </w:r>
-      <w:bookmarkEnd w:id="145"/>
+      <w:bookmarkEnd w:id="140"/>
     </w:p>
     <w:p>
       <w:pPr>
@@ -35780,7 +35717,7 @@
                     <pic:cNvPicPr/>
                   </pic:nvPicPr>
                   <pic:blipFill>
-                    <a:blip r:embed="rId35">
+                    <a:blip r:embed="rId33">
                       <a:extLst>
                         <a:ext uri="{28A0092B-C50C-407E-A947-70E740481C1C}">
                           <a14:useLocalDpi xmlns:a14="http://schemas.microsoft.com/office/drawing/2010/main" val="0"/>
@@ -35855,7 +35792,7 @@
           <w:lang w:val="pt-PT"/>
         </w:rPr>
       </w:pPr>
-      <w:bookmarkStart w:id="146" w:name="_Toc503638346"/>
+      <w:bookmarkStart w:id="141" w:name="_Toc503644337"/>
       <w:r>
         <w:rPr>
           <w:lang w:val="pt-PT"/>
@@ -35887,7 +35824,7 @@
         </w:rPr>
         <w:t xml:space="preserve"> Trilho</w:t>
       </w:r>
-      <w:bookmarkEnd w:id="146"/>
+      <w:bookmarkEnd w:id="141"/>
     </w:p>
     <w:p>
       <w:pPr>
@@ -35904,7 +35841,7 @@
           <w:lang w:val="pt-PT"/>
         </w:rPr>
       </w:pPr>
-      <w:bookmarkStart w:id="147" w:name="_Toc503638347"/>
+      <w:bookmarkStart w:id="142" w:name="_Toc503644338"/>
       <w:r>
         <w:rPr>
           <w:color w:val="FF0000"/>
@@ -35919,7 +35856,7 @@
         </w:rPr>
         <w:t>++++++++++++++++++++++++++++</w:t>
       </w:r>
-      <w:bookmarkEnd w:id="147"/>
+      <w:bookmarkEnd w:id="142"/>
     </w:p>
     <w:p>
       <w:pPr>
@@ -35949,8 +35886,8 @@
           <w:lang w:val="pt-PT"/>
         </w:rPr>
       </w:pPr>
-      <w:bookmarkStart w:id="148" w:name="_Toc503091411"/>
-      <w:bookmarkStart w:id="149" w:name="_Toc503638348"/>
+      <w:bookmarkStart w:id="143" w:name="_Toc503091411"/>
+      <w:bookmarkStart w:id="144" w:name="_Toc503644339"/>
       <w:r>
         <w:rPr>
           <w:lang w:val="pt-PT"/>
@@ -35975,8 +35912,8 @@
         </w:rPr>
         <w:t>. Protótipo do Interface de Inserção de Questões de Avaliação</w:t>
       </w:r>
-      <w:bookmarkEnd w:id="148"/>
-      <w:bookmarkEnd w:id="149"/>
+      <w:bookmarkEnd w:id="143"/>
+      <w:bookmarkEnd w:id="144"/>
     </w:p>
     <w:p>
       <w:pPr>
@@ -36009,7 +35946,7 @@
                     </pic:cNvPicPr>
                   </pic:nvPicPr>
                   <pic:blipFill>
-                    <a:blip r:embed="rId36">
+                    <a:blip r:embed="rId34">
                       <a:extLst>
                         <a:ext uri="{28A0092B-C50C-407E-A947-70E740481C1C}">
                           <a14:useLocalDpi xmlns:a14="http://schemas.microsoft.com/office/drawing/2010/main" val="0"/>
@@ -36049,8 +35986,8 @@
           <w:lang w:val="pt-PT"/>
         </w:rPr>
       </w:pPr>
-      <w:bookmarkStart w:id="150" w:name="_Toc503091412"/>
-      <w:bookmarkStart w:id="151" w:name="_Toc503638349"/>
+      <w:bookmarkStart w:id="145" w:name="_Toc503091412"/>
+      <w:bookmarkStart w:id="146" w:name="_Toc503644340"/>
       <w:r>
         <w:rPr>
           <w:lang w:val="pt-PT"/>
@@ -36081,8 +36018,8 @@
         </w:rPr>
         <w:t>Avaliação</w:t>
       </w:r>
-      <w:bookmarkEnd w:id="150"/>
-      <w:bookmarkEnd w:id="151"/>
+      <w:bookmarkEnd w:id="145"/>
+      <w:bookmarkEnd w:id="146"/>
     </w:p>
     <w:p>
       <w:pPr>
@@ -36115,7 +36052,7 @@
                     </pic:cNvPicPr>
                   </pic:nvPicPr>
                   <pic:blipFill>
-                    <a:blip r:embed="rId37">
+                    <a:blip r:embed="rId35">
                       <a:extLst>
                         <a:ext uri="{28A0092B-C50C-407E-A947-70E740481C1C}">
                           <a14:useLocalDpi xmlns:a14="http://schemas.microsoft.com/office/drawing/2010/main" val="0"/>
@@ -36165,8 +36102,8 @@
           <w:lang w:val="pt-PT"/>
         </w:rPr>
       </w:pPr>
-      <w:bookmarkStart w:id="152" w:name="_Toc503091413"/>
-      <w:bookmarkStart w:id="153" w:name="_Toc503638350"/>
+      <w:bookmarkStart w:id="147" w:name="_Toc503091413"/>
+      <w:bookmarkStart w:id="148" w:name="_Toc503644341"/>
       <w:r>
         <w:rPr>
           <w:lang w:val="pt-PT"/>
@@ -36185,8 +36122,8 @@
         </w:rPr>
         <w:t>Fases do trabalho e tempos utilizados</w:t>
       </w:r>
-      <w:bookmarkEnd w:id="152"/>
-      <w:bookmarkEnd w:id="153"/>
+      <w:bookmarkEnd w:id="147"/>
+      <w:bookmarkEnd w:id="148"/>
     </w:p>
     <w:p>
       <w:pPr>
@@ -39456,7 +39393,7 @@
     <w:p/>
     <w:p/>
     <w:sectPr>
-      <w:footerReference w:type="default" r:id="rId38"/>
+      <w:footerReference w:type="default" r:id="rId36"/>
       <w:pgSz w:w="11906" w:h="16838"/>
       <w:pgMar w:top="1440" w:right="1440" w:bottom="1440" w:left="1440" w:header="708" w:footer="708" w:gutter="0"/>
       <w:pgNumType w:start="0"/>
@@ -39466,182 +39403,6 @@
     </w:sectPr>
   </w:body>
 </w:document>
-</file>
-
-<file path=word/comments.xml><?xml version="1.0" encoding="utf-8"?>
-<w:comments xmlns:wpc="http://schemas.microsoft.com/office/word/2010/wordprocessingCanvas" xmlns:cx="http://schemas.microsoft.com/office/drawing/2014/chartex" xmlns:mc="http://schemas.openxmlformats.org/markup-compatibility/2006" xmlns:o="urn:schemas-microsoft-com:office:office" xmlns:r="http://schemas.openxmlformats.org/officeDocument/2006/relationships" xmlns:m="http://schemas.openxmlformats.org/officeDocument/2006/math" xmlns:v="urn:schemas-microsoft-com:vml" xmlns:wp14="http://schemas.microsoft.com/office/word/2010/wordprocessingDrawing" xmlns:wp="http://schemas.openxmlformats.org/drawingml/2006/wordprocessingDrawing" xmlns:w10="urn:schemas-microsoft-com:office:word" xmlns:w="http://schemas.openxmlformats.org/wordprocessingml/2006/main" xmlns:w14="http://schemas.microsoft.com/office/word/2010/wordml" xmlns:w15="http://schemas.microsoft.com/office/word/2012/wordml" xmlns:w16se="http://schemas.microsoft.com/office/word/2015/wordml/symex" xmlns:wpg="http://schemas.microsoft.com/office/word/2010/wordprocessingGroup" xmlns:wpi="http://schemas.microsoft.com/office/word/2010/wordprocessingInk" xmlns:wne="http://schemas.microsoft.com/office/word/2006/wordml" xmlns:wps="http://schemas.microsoft.com/office/word/2010/wordprocessingShape" mc:Ignorable="w14 w15 w16se wp14">
-  <w:comment w:id="43" w:author="Utilizador do Windows" w:date="2017-12-21T10:36:00Z" w:initials="UdW">
-    <w:p>
-      <w:pPr>
-        <w:pStyle w:val="CommentText"/>
-        <w:rPr>
-          <w:lang w:val="pt-PT"/>
-        </w:rPr>
-      </w:pPr>
-      <w:r>
-        <w:rPr>
-          <w:rStyle w:val="CommentReference"/>
-        </w:rPr>
-        <w:annotationRef/>
-      </w:r>
-      <w:r>
-        <w:rPr>
-          <w:lang w:val="pt-PT"/>
-        </w:rPr>
-        <w:t xml:space="preserve">Me: </w:t>
-      </w:r>
-      <w:r>
-        <w:rPr>
-          <w:lang w:val="pt-PT"/>
-        </w:rPr>
-        <w:t>Incluir GuiaTrilho, Guia</w:t>
-      </w:r>
-    </w:p>
-  </w:comment>
-  <w:comment w:id="65" w:author="Utilizador do Windows" w:date="2017-12-21T17:13:00Z" w:initials="UdW">
-    <w:p>
-      <w:pPr>
-        <w:pStyle w:val="CommentText"/>
-        <w:rPr>
-          <w:lang w:val="pt-PT"/>
-        </w:rPr>
-      </w:pPr>
-      <w:r>
-        <w:rPr>
-          <w:rStyle w:val="CommentReference"/>
-        </w:rPr>
-        <w:annotationRef/>
-      </w:r>
-      <w:r>
-        <w:rPr>
-          <w:lang w:val="pt-PT"/>
-        </w:rPr>
-        <w:t xml:space="preserve">Ricardo: </w:t>
-      </w:r>
-      <w:r>
-        <w:rPr>
-          <w:lang w:val="pt-PT"/>
-        </w:rPr>
-        <w:t>Inserir o atributo preço na tabela guia trilho</w:t>
-      </w:r>
-    </w:p>
-    <w:p>
-      <w:pPr>
-        <w:pStyle w:val="CommentText"/>
-        <w:rPr>
-          <w:lang w:val="pt-PT"/>
-        </w:rPr>
-      </w:pPr>
-      <w:r>
-        <w:rPr>
-          <w:lang w:val="pt-PT"/>
-        </w:rPr>
-        <w:t>Retirar dos diagramas de sequência (Ricardo) Material e serviço – falar com profª</w:t>
-      </w:r>
-    </w:p>
-  </w:comment>
-  <w:comment w:id="66" w:author="Utilizador do Windows" w:date="2018-01-09T10:47:00Z" w:initials="UdW">
-    <w:p>
-      <w:pPr>
-        <w:pStyle w:val="CommentText"/>
-        <w:rPr>
-          <w:lang w:val="pt-PT"/>
-        </w:rPr>
-      </w:pPr>
-      <w:r>
-        <w:rPr>
-          <w:rStyle w:val="CommentReference"/>
-        </w:rPr>
-        <w:annotationRef/>
-      </w:r>
-      <w:r>
-        <w:rPr>
-          <w:rStyle w:val="CommentReference"/>
-          <w:lang w:val="pt-PT"/>
-        </w:rPr>
-        <w:t>Mudar aagregação</w:t>
-      </w:r>
-    </w:p>
-  </w:comment>
-  <w:comment w:id="67" w:author="Utilizador do Windows" w:date="2018-01-09T11:35:00Z" w:initials="UdW">
-    <w:p>
-      <w:pPr>
-        <w:pStyle w:val="CommentText"/>
-        <w:rPr>
-          <w:lang w:val="pt-PT"/>
-        </w:rPr>
-      </w:pPr>
-      <w:r>
-        <w:rPr>
-          <w:rStyle w:val="CommentReference"/>
-        </w:rPr>
-        <w:annotationRef/>
-      </w:r>
-      <w:r>
-        <w:rPr>
-          <w:lang w:val="pt-PT"/>
-        </w:rPr>
-        <w:t>Ricardo: Falei com a profª e em vez de implementares o digito de control</w:t>
-      </w:r>
-      <w:r>
-        <w:rPr>
-          <w:lang w:val="pt-PT"/>
-        </w:rPr>
-        <w:t>o</w:t>
-      </w:r>
-      <w:r>
-        <w:rPr>
-          <w:lang w:val="pt-PT"/>
-        </w:rPr>
-        <w:t xml:space="preserve"> para</w:t>
-      </w:r>
-      <w:r>
-        <w:rPr>
-          <w:lang w:val="pt-PT"/>
-        </w:rPr>
-        <w:t xml:space="preserve"> o “ID_Trilho”</w:t>
-      </w:r>
-      <w:r>
-        <w:rPr>
-          <w:lang w:val="pt-PT"/>
-        </w:rPr>
-        <w:t xml:space="preserve"> </w:t>
-      </w:r>
-      <w:r>
-        <w:rPr>
-          <w:lang w:val="pt-PT"/>
-        </w:rPr>
-        <w:t>podes fazer para o NIF. (Se tiver tempo pode ser que Eu o faça), tenho é de mexer na tua classe.</w:t>
-      </w:r>
-    </w:p>
-  </w:comment>
-  <w:comment w:id="128" w:author="Utilizador do Windows" w:date="2017-12-22T12:34:00Z" w:initials="UdW">
-    <w:p>
-      <w:pPr>
-        <w:pStyle w:val="CommentText"/>
-      </w:pPr>
-      <w:r>
-        <w:rPr>
-          <w:rStyle w:val="CommentReference"/>
-        </w:rPr>
-        <w:annotationRef/>
-      </w:r>
-      <w:r>
-        <w:t>Me: a confirmer com profª</w:t>
-      </w:r>
-    </w:p>
-  </w:comment>
-</w:comments>
-</file>
-
-<file path=word/commentsExtended.xml><?xml version="1.0" encoding="utf-8"?>
-<w15:commentsEx xmlns:wpc="http://schemas.microsoft.com/office/word/2010/wordprocessingCanvas" xmlns:cx="http://schemas.microsoft.com/office/drawing/2014/chartex" xmlns:mc="http://schemas.openxmlformats.org/markup-compatibility/2006" xmlns:o="urn:schemas-microsoft-com:office:office" xmlns:r="http://schemas.openxmlformats.org/officeDocument/2006/relationships" xmlns:m="http://schemas.openxmlformats.org/officeDocument/2006/math" xmlns:v="urn:schemas-microsoft-com:vml" xmlns:wp14="http://schemas.microsoft.com/office/word/2010/wordprocessingDrawing" xmlns:wp="http://schemas.openxmlformats.org/drawingml/2006/wordprocessingDrawing" xmlns:w10="urn:schemas-microsoft-com:office:word" xmlns:w="http://schemas.openxmlformats.org/wordprocessingml/2006/main" xmlns:w14="http://schemas.microsoft.com/office/word/2010/wordml" xmlns:w15="http://schemas.microsoft.com/office/word/2012/wordml" xmlns:w16se="http://schemas.microsoft.com/office/word/2015/wordml/symex" xmlns:wpg="http://schemas.microsoft.com/office/word/2010/wordprocessingGroup" xmlns:wpi="http://schemas.microsoft.com/office/word/2010/wordprocessingInk" xmlns:wne="http://schemas.microsoft.com/office/word/2006/wordml" xmlns:wps="http://schemas.microsoft.com/office/word/2010/wordprocessingShape" mc:Ignorable="w14 w15 w16se wp14">
-  <w15:commentEx w15:paraId="780AC729" w15:done="0"/>
-  <w15:commentEx w15:paraId="53EF8E99" w15:done="0"/>
-  <w15:commentEx w15:paraId="7BD4D4B3" w15:done="0"/>
-  <w15:commentEx w15:paraId="7B1FAB64" w15:done="0"/>
-  <w15:commentEx w15:paraId="1D872165" w15:done="0"/>
-</w15:commentsEx>
 </file>
 
 <file path=word/endnotes.xml><?xml version="1.0" encoding="utf-8"?>
@@ -39703,7 +39464,7 @@
           <w:rPr>
             <w:noProof/>
           </w:rPr>
-          <w:t>10</w:t>
+          <w:t>5</w:t>
         </w:r>
         <w:r>
           <w:rPr>
@@ -42322,14 +42083,6 @@
     <w:abstractNumId w:val="10"/>
   </w:num>
 </w:numbering>
-</file>
-
-<file path=word/people.xml><?xml version="1.0" encoding="utf-8"?>
-<w15:people xmlns:wpc="http://schemas.microsoft.com/office/word/2010/wordprocessingCanvas" xmlns:cx="http://schemas.microsoft.com/office/drawing/2014/chartex" xmlns:mc="http://schemas.openxmlformats.org/markup-compatibility/2006" xmlns:o="urn:schemas-microsoft-com:office:office" xmlns:r="http://schemas.openxmlformats.org/officeDocument/2006/relationships" xmlns:m="http://schemas.openxmlformats.org/officeDocument/2006/math" xmlns:v="urn:schemas-microsoft-com:vml" xmlns:wp14="http://schemas.microsoft.com/office/word/2010/wordprocessingDrawing" xmlns:wp="http://schemas.openxmlformats.org/drawingml/2006/wordprocessingDrawing" xmlns:w10="urn:schemas-microsoft-com:office:word" xmlns:w="http://schemas.openxmlformats.org/wordprocessingml/2006/main" xmlns:w14="http://schemas.microsoft.com/office/word/2010/wordml" xmlns:w15="http://schemas.microsoft.com/office/word/2012/wordml" xmlns:w16se="http://schemas.microsoft.com/office/word/2015/wordml/symex" xmlns:wpg="http://schemas.microsoft.com/office/word/2010/wordprocessingGroup" xmlns:wpi="http://schemas.microsoft.com/office/word/2010/wordprocessingInk" xmlns:wne="http://schemas.microsoft.com/office/word/2006/wordml" xmlns:wps="http://schemas.microsoft.com/office/word/2010/wordprocessingShape" mc:Ignorable="w14 w15 w16se wp14">
-  <w15:person w15:author="Utilizador do Windows">
-    <w15:presenceInfo w15:providerId="None" w15:userId="Utilizador do Windows"/>
-  </w15:person>
-</w15:people>
 </file>
 
 <file path=word/styles.xml><?xml version="1.0" encoding="utf-8"?>
@@ -43708,7 +43461,7 @@
 </file>
 
 <file path=customXml/itemProps1.xml><?xml version="1.0" encoding="utf-8"?>
-<ds:datastoreItem xmlns:ds="http://schemas.openxmlformats.org/officeDocument/2006/customXml" ds:itemID="{E8E8E38C-F56D-480C-AEFF-0DF0B84931A0}">
+<ds:datastoreItem xmlns:ds="http://schemas.openxmlformats.org/officeDocument/2006/customXml" ds:itemID="{4FAB305D-AFC8-4D0A-BBCC-E4564790165D}">
   <ds:schemaRefs>
     <ds:schemaRef ds:uri="http://schemas.openxmlformats.org/officeDocument/2006/bibliography"/>
   </ds:schemaRefs>

</xml_diff>

<commit_message>
ESII Actualizados diagramas ...
... de Estados Avaliar Guia
... de casos de uso
... de classes global

Removido Diagrama de estados "Avaliar Trilho" do relatório.
</commit_message>
<xml_diff>
--- a/doc/relatorio.docx
+++ b/doc/relatorio.docx
@@ -1551,7 +1551,7 @@
       </w:pPr>
       <w:bookmarkStart w:id="0" w:name="_Toc498084477"/>
       <w:bookmarkStart w:id="1" w:name="_Toc503091348"/>
-      <w:bookmarkStart w:id="2" w:name="_Toc503644261"/>
+      <w:bookmarkStart w:id="2" w:name="_Toc503648423"/>
       <w:r>
         <w:rPr>
           <w:lang w:val="pt-PT"/>
@@ -1602,7 +1602,7 @@
         </w:rPr>
         <w:fldChar w:fldCharType="separate"/>
       </w:r>
-      <w:hyperlink w:anchor="_Toc503644261" w:history="1">
+      <w:hyperlink w:anchor="_Toc503648423" w:history="1">
         <w:r>
           <w:rPr>
             <w:rStyle w:val="Hyperlink"/>
@@ -1630,7 +1630,7 @@
             <w:noProof/>
             <w:webHidden/>
           </w:rPr>
-          <w:instrText xml:space="preserve"> PAGEREF _Toc503644261 \h </w:instrText>
+          <w:instrText xml:space="preserve"> PAGEREF _Toc503648423 \h </w:instrText>
         </w:r>
         <w:r>
           <w:rPr>
@@ -1673,7 +1673,7 @@
           <w:lang w:eastAsia="en-GB"/>
         </w:rPr>
       </w:pPr>
-      <w:hyperlink w:anchor="_Toc503644262" w:history="1">
+      <w:hyperlink w:anchor="_Toc503648424" w:history="1">
         <w:r>
           <w:rPr>
             <w:rStyle w:val="Hyperlink"/>
@@ -1701,7 +1701,7 @@
             <w:noProof/>
             <w:webHidden/>
           </w:rPr>
-          <w:instrText xml:space="preserve"> PAGEREF _Toc503644262 \h </w:instrText>
+          <w:instrText xml:space="preserve"> PAGEREF _Toc503648424 \h </w:instrText>
         </w:r>
         <w:r>
           <w:rPr>
@@ -1744,7 +1744,7 @@
           <w:lang w:eastAsia="en-GB"/>
         </w:rPr>
       </w:pPr>
-      <w:hyperlink w:anchor="_Toc503644263" w:history="1">
+      <w:hyperlink w:anchor="_Toc503648425" w:history="1">
         <w:r>
           <w:rPr>
             <w:rStyle w:val="Hyperlink"/>
@@ -1772,7 +1772,7 @@
             <w:noProof/>
             <w:webHidden/>
           </w:rPr>
-          <w:instrText xml:space="preserve"> PAGEREF _Toc503644263 \h </w:instrText>
+          <w:instrText xml:space="preserve"> PAGEREF _Toc503648425 \h </w:instrText>
         </w:r>
         <w:r>
           <w:rPr>
@@ -1815,7 +1815,7 @@
           <w:lang w:eastAsia="en-GB"/>
         </w:rPr>
       </w:pPr>
-      <w:hyperlink w:anchor="_Toc503644264" w:history="1">
+      <w:hyperlink w:anchor="_Toc503648426" w:history="1">
         <w:r>
           <w:rPr>
             <w:rStyle w:val="Hyperlink"/>
@@ -1852,7 +1852,7 @@
             <w:noProof/>
             <w:webHidden/>
           </w:rPr>
-          <w:instrText xml:space="preserve"> PAGEREF _Toc503644264 \h </w:instrText>
+          <w:instrText xml:space="preserve"> PAGEREF _Toc503648426 \h </w:instrText>
         </w:r>
         <w:r>
           <w:rPr>
@@ -1895,7 +1895,7 @@
           <w:lang w:eastAsia="en-GB"/>
         </w:rPr>
       </w:pPr>
-      <w:hyperlink w:anchor="_Toc503644265" w:history="1">
+      <w:hyperlink w:anchor="_Toc503648427" w:history="1">
         <w:r>
           <w:rPr>
             <w:rStyle w:val="Hyperlink"/>
@@ -1932,7 +1932,7 @@
             <w:noProof/>
             <w:webHidden/>
           </w:rPr>
-          <w:instrText xml:space="preserve"> PAGEREF _Toc503644265 \h </w:instrText>
+          <w:instrText xml:space="preserve"> PAGEREF _Toc503648427 \h </w:instrText>
         </w:r>
         <w:r>
           <w:rPr>
@@ -1975,7 +1975,7 @@
           <w:lang w:eastAsia="en-GB"/>
         </w:rPr>
       </w:pPr>
-      <w:hyperlink w:anchor="_Toc503644266" w:history="1">
+      <w:hyperlink w:anchor="_Toc503648428" w:history="1">
         <w:r>
           <w:rPr>
             <w:rStyle w:val="Hyperlink"/>
@@ -2012,7 +2012,7 @@
             <w:noProof/>
             <w:webHidden/>
           </w:rPr>
-          <w:instrText xml:space="preserve"> PAGEREF _Toc503644266 \h </w:instrText>
+          <w:instrText xml:space="preserve"> PAGEREF _Toc503648428 \h </w:instrText>
         </w:r>
         <w:r>
           <w:rPr>
@@ -2055,7 +2055,7 @@
           <w:lang w:eastAsia="en-GB"/>
         </w:rPr>
       </w:pPr>
-      <w:hyperlink w:anchor="_Toc503644267" w:history="1">
+      <w:hyperlink w:anchor="_Toc503648429" w:history="1">
         <w:r>
           <w:rPr>
             <w:rStyle w:val="Hyperlink"/>
@@ -2100,7 +2100,7 @@
             <w:noProof/>
             <w:webHidden/>
           </w:rPr>
-          <w:instrText xml:space="preserve"> PAGEREF _Toc503644267 \h </w:instrText>
+          <w:instrText xml:space="preserve"> PAGEREF _Toc503648429 \h </w:instrText>
         </w:r>
         <w:r>
           <w:rPr>
@@ -2143,7 +2143,7 @@
           <w:lang w:eastAsia="en-GB"/>
         </w:rPr>
       </w:pPr>
-      <w:hyperlink w:anchor="_Toc503644268" w:history="1">
+      <w:hyperlink w:anchor="_Toc503648430" w:history="1">
         <w:r>
           <w:rPr>
             <w:rStyle w:val="Hyperlink"/>
@@ -2171,7 +2171,7 @@
             <w:noProof/>
             <w:webHidden/>
           </w:rPr>
-          <w:instrText xml:space="preserve"> PAGEREF _Toc503644268 \h </w:instrText>
+          <w:instrText xml:space="preserve"> PAGEREF _Toc503648430 \h </w:instrText>
         </w:r>
         <w:r>
           <w:rPr>
@@ -2214,7 +2214,7 @@
           <w:lang w:eastAsia="en-GB"/>
         </w:rPr>
       </w:pPr>
-      <w:hyperlink w:anchor="_Toc503644269" w:history="1">
+      <w:hyperlink w:anchor="_Toc503648431" w:history="1">
         <w:r>
           <w:rPr>
             <w:rStyle w:val="Hyperlink"/>
@@ -2242,7 +2242,7 @@
             <w:noProof/>
             <w:webHidden/>
           </w:rPr>
-          <w:instrText xml:space="preserve"> PAGEREF _Toc503644269 \h </w:instrText>
+          <w:instrText xml:space="preserve"> PAGEREF _Toc503648431 \h </w:instrText>
         </w:r>
         <w:r>
           <w:rPr>
@@ -2285,7 +2285,7 @@
           <w:lang w:eastAsia="en-GB"/>
         </w:rPr>
       </w:pPr>
-      <w:hyperlink w:anchor="_Toc503644270" w:history="1">
+      <w:hyperlink w:anchor="_Toc503648432" w:history="1">
         <w:r>
           <w:rPr>
             <w:rStyle w:val="Hyperlink"/>
@@ -2313,7 +2313,7 @@
             <w:noProof/>
             <w:webHidden/>
           </w:rPr>
-          <w:instrText xml:space="preserve"> PAGEREF _Toc503644270 \h </w:instrText>
+          <w:instrText xml:space="preserve"> PAGEREF _Toc503648432 \h </w:instrText>
         </w:r>
         <w:r>
           <w:rPr>
@@ -2356,7 +2356,7 @@
           <w:lang w:eastAsia="en-GB"/>
         </w:rPr>
       </w:pPr>
-      <w:hyperlink w:anchor="_Toc503644271" w:history="1">
+      <w:hyperlink w:anchor="_Toc503648433" w:history="1">
         <w:r>
           <w:rPr>
             <w:rStyle w:val="Hyperlink"/>
@@ -2384,7 +2384,7 @@
             <w:noProof/>
             <w:webHidden/>
           </w:rPr>
-          <w:instrText xml:space="preserve"> PAGEREF _Toc503644271 \h </w:instrText>
+          <w:instrText xml:space="preserve"> PAGEREF _Toc503648433 \h </w:instrText>
         </w:r>
         <w:r>
           <w:rPr>
@@ -2427,7 +2427,7 @@
           <w:lang w:eastAsia="en-GB"/>
         </w:rPr>
       </w:pPr>
-      <w:hyperlink w:anchor="_Toc503644272" w:history="1">
+      <w:hyperlink w:anchor="_Toc503648434" w:history="1">
         <w:r>
           <w:rPr>
             <w:rStyle w:val="Hyperlink"/>
@@ -2455,7 +2455,7 @@
             <w:noProof/>
             <w:webHidden/>
           </w:rPr>
-          <w:instrText xml:space="preserve"> PAGEREF _Toc503644272 \h </w:instrText>
+          <w:instrText xml:space="preserve"> PAGEREF _Toc503648434 \h </w:instrText>
         </w:r>
         <w:r>
           <w:rPr>
@@ -2498,7 +2498,7 @@
           <w:lang w:eastAsia="en-GB"/>
         </w:rPr>
       </w:pPr>
-      <w:hyperlink w:anchor="_Toc503644273" w:history="1">
+      <w:hyperlink w:anchor="_Toc503648435" w:history="1">
         <w:r>
           <w:rPr>
             <w:rStyle w:val="Hyperlink"/>
@@ -2526,7 +2526,7 @@
             <w:noProof/>
             <w:webHidden/>
           </w:rPr>
-          <w:instrText xml:space="preserve"> PAGEREF _Toc503644273 \h </w:instrText>
+          <w:instrText xml:space="preserve"> PAGEREF _Toc503648435 \h </w:instrText>
         </w:r>
         <w:r>
           <w:rPr>
@@ -2569,7 +2569,7 @@
           <w:lang w:eastAsia="en-GB"/>
         </w:rPr>
       </w:pPr>
-      <w:hyperlink w:anchor="_Toc503644274" w:history="1">
+      <w:hyperlink w:anchor="_Toc503648436" w:history="1">
         <w:r>
           <w:rPr>
             <w:rStyle w:val="Hyperlink"/>
@@ -2597,7 +2597,7 @@
             <w:noProof/>
             <w:webHidden/>
           </w:rPr>
-          <w:instrText xml:space="preserve"> PAGEREF _Toc503644274 \h </w:instrText>
+          <w:instrText xml:space="preserve"> PAGEREF _Toc503648436 \h </w:instrText>
         </w:r>
         <w:r>
           <w:rPr>
@@ -2640,7 +2640,7 @@
           <w:lang w:eastAsia="en-GB"/>
         </w:rPr>
       </w:pPr>
-      <w:hyperlink w:anchor="_Toc503644275" w:history="1">
+      <w:hyperlink w:anchor="_Toc503648437" w:history="1">
         <w:r>
           <w:rPr>
             <w:rStyle w:val="Hyperlink"/>
@@ -2668,7 +2668,7 @@
             <w:noProof/>
             <w:webHidden/>
           </w:rPr>
-          <w:instrText xml:space="preserve"> PAGEREF _Toc503644275 \h </w:instrText>
+          <w:instrText xml:space="preserve"> PAGEREF _Toc503648437 \h </w:instrText>
         </w:r>
         <w:r>
           <w:rPr>
@@ -2688,7 +2688,7 @@
             <w:noProof/>
             <w:webHidden/>
           </w:rPr>
-          <w:t>17</w:t>
+          <w:t>16</w:t>
         </w:r>
         <w:r>
           <w:rPr>
@@ -2711,7 +2711,7 @@
           <w:lang w:eastAsia="en-GB"/>
         </w:rPr>
       </w:pPr>
-      <w:hyperlink w:anchor="_Toc503644276" w:history="1">
+      <w:hyperlink w:anchor="_Toc503648438" w:history="1">
         <w:r>
           <w:rPr>
             <w:rStyle w:val="Hyperlink"/>
@@ -2739,7 +2739,7 @@
             <w:noProof/>
             <w:webHidden/>
           </w:rPr>
-          <w:instrText xml:space="preserve"> PAGEREF _Toc503644276 \h </w:instrText>
+          <w:instrText xml:space="preserve"> PAGEREF _Toc503648438 \h </w:instrText>
         </w:r>
         <w:r>
           <w:rPr>
@@ -2759,7 +2759,7 @@
             <w:noProof/>
             <w:webHidden/>
           </w:rPr>
-          <w:t>18</w:t>
+          <w:t>17</w:t>
         </w:r>
         <w:r>
           <w:rPr>
@@ -2782,7 +2782,7 @@
           <w:lang w:eastAsia="en-GB"/>
         </w:rPr>
       </w:pPr>
-      <w:hyperlink w:anchor="_Toc503644277" w:history="1">
+      <w:hyperlink w:anchor="_Toc503648439" w:history="1">
         <w:r>
           <w:rPr>
             <w:rStyle w:val="Hyperlink"/>
@@ -2810,7 +2810,7 @@
             <w:noProof/>
             <w:webHidden/>
           </w:rPr>
-          <w:instrText xml:space="preserve"> PAGEREF _Toc503644277 \h </w:instrText>
+          <w:instrText xml:space="preserve"> PAGEREF _Toc503648439 \h </w:instrText>
         </w:r>
         <w:r>
           <w:rPr>
@@ -2830,7 +2830,7 @@
             <w:noProof/>
             <w:webHidden/>
           </w:rPr>
-          <w:t>19</w:t>
+          <w:t>18</w:t>
         </w:r>
         <w:r>
           <w:rPr>
@@ -2853,7 +2853,7 @@
           <w:lang w:eastAsia="en-GB"/>
         </w:rPr>
       </w:pPr>
-      <w:hyperlink w:anchor="_Toc503644278" w:history="1">
+      <w:hyperlink w:anchor="_Toc503648440" w:history="1">
         <w:r>
           <w:rPr>
             <w:rStyle w:val="Hyperlink"/>
@@ -2881,7 +2881,7 @@
             <w:noProof/>
             <w:webHidden/>
           </w:rPr>
-          <w:instrText xml:space="preserve"> PAGEREF _Toc503644278 \h </w:instrText>
+          <w:instrText xml:space="preserve"> PAGEREF _Toc503648440 \h </w:instrText>
         </w:r>
         <w:r>
           <w:rPr>
@@ -2901,7 +2901,7 @@
             <w:noProof/>
             <w:webHidden/>
           </w:rPr>
-          <w:t>19</w:t>
+          <w:t>18</w:t>
         </w:r>
         <w:r>
           <w:rPr>
@@ -2924,7 +2924,7 @@
           <w:lang w:eastAsia="en-GB"/>
         </w:rPr>
       </w:pPr>
-      <w:hyperlink w:anchor="_Toc503644279" w:history="1">
+      <w:hyperlink w:anchor="_Toc503648441" w:history="1">
         <w:r>
           <w:rPr>
             <w:rStyle w:val="Hyperlink"/>
@@ -2952,7 +2952,7 @@
             <w:noProof/>
             <w:webHidden/>
           </w:rPr>
-          <w:instrText xml:space="preserve"> PAGEREF _Toc503644279 \h </w:instrText>
+          <w:instrText xml:space="preserve"> PAGEREF _Toc503648441 \h </w:instrText>
         </w:r>
         <w:r>
           <w:rPr>
@@ -2972,7 +2972,7 @@
             <w:noProof/>
             <w:webHidden/>
           </w:rPr>
-          <w:t>20</w:t>
+          <w:t>19</w:t>
         </w:r>
         <w:r>
           <w:rPr>
@@ -2995,7 +2995,7 @@
           <w:lang w:eastAsia="en-GB"/>
         </w:rPr>
       </w:pPr>
-      <w:hyperlink w:anchor="_Toc503644280" w:history="1">
+      <w:hyperlink w:anchor="_Toc503648442" w:history="1">
         <w:r>
           <w:rPr>
             <w:rStyle w:val="Hyperlink"/>
@@ -3023,7 +3023,7 @@
             <w:noProof/>
             <w:webHidden/>
           </w:rPr>
-          <w:instrText xml:space="preserve"> PAGEREF _Toc503644280 \h </w:instrText>
+          <w:instrText xml:space="preserve"> PAGEREF _Toc503648442 \h </w:instrText>
         </w:r>
         <w:r>
           <w:rPr>
@@ -3043,7 +3043,7 @@
             <w:noProof/>
             <w:webHidden/>
           </w:rPr>
-          <w:t>20</w:t>
+          <w:t>19</w:t>
         </w:r>
         <w:r>
           <w:rPr>
@@ -3066,7 +3066,7 @@
           <w:lang w:eastAsia="en-GB"/>
         </w:rPr>
       </w:pPr>
-      <w:hyperlink w:anchor="_Toc503644281" w:history="1">
+      <w:hyperlink w:anchor="_Toc503648443" w:history="1">
         <w:r>
           <w:rPr>
             <w:rStyle w:val="Hyperlink"/>
@@ -3094,7 +3094,7 @@
             <w:noProof/>
             <w:webHidden/>
           </w:rPr>
-          <w:instrText xml:space="preserve"> PAGEREF _Toc503644281 \h </w:instrText>
+          <w:instrText xml:space="preserve"> PAGEREF _Toc503648443 \h </w:instrText>
         </w:r>
         <w:r>
           <w:rPr>
@@ -3114,7 +3114,7 @@
             <w:noProof/>
             <w:webHidden/>
           </w:rPr>
-          <w:t>21</w:t>
+          <w:t>20</w:t>
         </w:r>
         <w:r>
           <w:rPr>
@@ -3137,7 +3137,7 @@
           <w:lang w:eastAsia="en-GB"/>
         </w:rPr>
       </w:pPr>
-      <w:hyperlink w:anchor="_Toc503644282" w:history="1">
+      <w:hyperlink w:anchor="_Toc503648444" w:history="1">
         <w:r>
           <w:rPr>
             <w:rStyle w:val="Hyperlink"/>
@@ -3165,7 +3165,7 @@
             <w:noProof/>
             <w:webHidden/>
           </w:rPr>
-          <w:instrText xml:space="preserve"> PAGEREF _Toc503644282 \h </w:instrText>
+          <w:instrText xml:space="preserve"> PAGEREF _Toc503648444 \h </w:instrText>
         </w:r>
         <w:r>
           <w:rPr>
@@ -3185,7 +3185,7 @@
             <w:noProof/>
             <w:webHidden/>
           </w:rPr>
-          <w:t>23</w:t>
+          <w:t>21</w:t>
         </w:r>
         <w:r>
           <w:rPr>
@@ -3208,7 +3208,7 @@
           <w:lang w:eastAsia="en-GB"/>
         </w:rPr>
       </w:pPr>
-      <w:hyperlink w:anchor="_Toc503644283" w:history="1">
+      <w:hyperlink w:anchor="_Toc503648445" w:history="1">
         <w:r>
           <w:rPr>
             <w:rStyle w:val="Hyperlink"/>
@@ -3236,7 +3236,7 @@
             <w:noProof/>
             <w:webHidden/>
           </w:rPr>
-          <w:instrText xml:space="preserve"> PAGEREF _Toc503644283 \h </w:instrText>
+          <w:instrText xml:space="preserve"> PAGEREF _Toc503648445 \h </w:instrText>
         </w:r>
         <w:r>
           <w:rPr>
@@ -3256,7 +3256,7 @@
             <w:noProof/>
             <w:webHidden/>
           </w:rPr>
-          <w:t>24</w:t>
+          <w:t>22</w:t>
         </w:r>
         <w:r>
           <w:rPr>
@@ -3279,7 +3279,7 @@
           <w:lang w:eastAsia="en-GB"/>
         </w:rPr>
       </w:pPr>
-      <w:hyperlink w:anchor="_Toc503644284" w:history="1">
+      <w:hyperlink w:anchor="_Toc503648446" w:history="1">
         <w:r>
           <w:rPr>
             <w:rStyle w:val="Hyperlink"/>
@@ -3307,7 +3307,7 @@
             <w:noProof/>
             <w:webHidden/>
           </w:rPr>
-          <w:instrText xml:space="preserve"> PAGEREF _Toc503644284 \h </w:instrText>
+          <w:instrText xml:space="preserve"> PAGEREF _Toc503648446 \h </w:instrText>
         </w:r>
         <w:r>
           <w:rPr>
@@ -3327,7 +3327,7 @@
             <w:noProof/>
             <w:webHidden/>
           </w:rPr>
-          <w:t>25</w:t>
+          <w:t>23</w:t>
         </w:r>
         <w:r>
           <w:rPr>
@@ -3350,7 +3350,7 @@
           <w:lang w:eastAsia="en-GB"/>
         </w:rPr>
       </w:pPr>
-      <w:hyperlink w:anchor="_Toc503644285" w:history="1">
+      <w:hyperlink w:anchor="_Toc503648447" w:history="1">
         <w:r>
           <w:rPr>
             <w:rStyle w:val="Hyperlink"/>
@@ -3378,7 +3378,7 @@
             <w:noProof/>
             <w:webHidden/>
           </w:rPr>
-          <w:instrText xml:space="preserve"> PAGEREF _Toc503644285 \h </w:instrText>
+          <w:instrText xml:space="preserve"> PAGEREF _Toc503648447 \h </w:instrText>
         </w:r>
         <w:r>
           <w:rPr>
@@ -3398,7 +3398,7 @@
             <w:noProof/>
             <w:webHidden/>
           </w:rPr>
-          <w:t>26</w:t>
+          <w:t>24</w:t>
         </w:r>
         <w:r>
           <w:rPr>
@@ -3421,7 +3421,7 @@
           <w:lang w:eastAsia="en-GB"/>
         </w:rPr>
       </w:pPr>
-      <w:hyperlink w:anchor="_Toc503644286" w:history="1">
+      <w:hyperlink w:anchor="_Toc503648448" w:history="1">
         <w:r>
           <w:rPr>
             <w:rStyle w:val="Hyperlink"/>
@@ -3449,7 +3449,7 @@
             <w:noProof/>
             <w:webHidden/>
           </w:rPr>
-          <w:instrText xml:space="preserve"> PAGEREF _Toc503644286 \h </w:instrText>
+          <w:instrText xml:space="preserve"> PAGEREF _Toc503648448 \h </w:instrText>
         </w:r>
         <w:r>
           <w:rPr>
@@ -3469,7 +3469,7 @@
             <w:noProof/>
             <w:webHidden/>
           </w:rPr>
-          <w:t>26</w:t>
+          <w:t>24</w:t>
         </w:r>
         <w:r>
           <w:rPr>
@@ -3492,7 +3492,7 @@
           <w:lang w:eastAsia="en-GB"/>
         </w:rPr>
       </w:pPr>
-      <w:hyperlink w:anchor="_Toc503644287" w:history="1">
+      <w:hyperlink w:anchor="_Toc503648449" w:history="1">
         <w:r>
           <w:rPr>
             <w:rStyle w:val="Hyperlink"/>
@@ -3520,7 +3520,7 @@
             <w:noProof/>
             <w:webHidden/>
           </w:rPr>
-          <w:instrText xml:space="preserve"> PAGEREF _Toc503644287 \h </w:instrText>
+          <w:instrText xml:space="preserve"> PAGEREF _Toc503648449 \h </w:instrText>
         </w:r>
         <w:r>
           <w:rPr>
@@ -3540,7 +3540,7 @@
             <w:noProof/>
             <w:webHidden/>
           </w:rPr>
-          <w:t>27</w:t>
+          <w:t>25</w:t>
         </w:r>
         <w:r>
           <w:rPr>
@@ -3563,7 +3563,7 @@
           <w:lang w:eastAsia="en-GB"/>
         </w:rPr>
       </w:pPr>
-      <w:hyperlink w:anchor="_Toc503644288" w:history="1">
+      <w:hyperlink w:anchor="_Toc503648450" w:history="1">
         <w:r>
           <w:rPr>
             <w:rStyle w:val="Hyperlink"/>
@@ -3591,7 +3591,7 @@
             <w:noProof/>
             <w:webHidden/>
           </w:rPr>
-          <w:instrText xml:space="preserve"> PAGEREF _Toc503644288 \h </w:instrText>
+          <w:instrText xml:space="preserve"> PAGEREF _Toc503648450 \h </w:instrText>
         </w:r>
         <w:r>
           <w:rPr>
@@ -3611,7 +3611,7 @@
             <w:noProof/>
             <w:webHidden/>
           </w:rPr>
-          <w:t>28</w:t>
+          <w:t>26</w:t>
         </w:r>
         <w:r>
           <w:rPr>
@@ -3634,7 +3634,7 @@
           <w:lang w:eastAsia="en-GB"/>
         </w:rPr>
       </w:pPr>
-      <w:hyperlink w:anchor="_Toc503644289" w:history="1">
+      <w:hyperlink w:anchor="_Toc503648451" w:history="1">
         <w:r>
           <w:rPr>
             <w:rStyle w:val="Hyperlink"/>
@@ -3662,7 +3662,7 @@
             <w:noProof/>
             <w:webHidden/>
           </w:rPr>
-          <w:instrText xml:space="preserve"> PAGEREF _Toc503644289 \h </w:instrText>
+          <w:instrText xml:space="preserve"> PAGEREF _Toc503648451 \h </w:instrText>
         </w:r>
         <w:r>
           <w:rPr>
@@ -3682,7 +3682,7 @@
             <w:noProof/>
             <w:webHidden/>
           </w:rPr>
-          <w:t>29</w:t>
+          <w:t>27</w:t>
         </w:r>
         <w:r>
           <w:rPr>
@@ -3705,7 +3705,7 @@
           <w:lang w:eastAsia="en-GB"/>
         </w:rPr>
       </w:pPr>
-      <w:hyperlink w:anchor="_Toc503644290" w:history="1">
+      <w:hyperlink w:anchor="_Toc503648452" w:history="1">
         <w:r>
           <w:rPr>
             <w:rStyle w:val="Hyperlink"/>
@@ -3733,7 +3733,7 @@
             <w:noProof/>
             <w:webHidden/>
           </w:rPr>
-          <w:instrText xml:space="preserve"> PAGEREF _Toc503644290 \h </w:instrText>
+          <w:instrText xml:space="preserve"> PAGEREF _Toc503648452 \h </w:instrText>
         </w:r>
         <w:r>
           <w:rPr>
@@ -3753,7 +3753,7 @@
             <w:noProof/>
             <w:webHidden/>
           </w:rPr>
-          <w:t>30</w:t>
+          <w:t>28</w:t>
         </w:r>
         <w:r>
           <w:rPr>
@@ -3776,7 +3776,7 @@
           <w:lang w:eastAsia="en-GB"/>
         </w:rPr>
       </w:pPr>
-      <w:hyperlink w:anchor="_Toc503644291" w:history="1">
+      <w:hyperlink w:anchor="_Toc503648453" w:history="1">
         <w:r>
           <w:rPr>
             <w:rStyle w:val="Hyperlink"/>
@@ -3804,7 +3804,7 @@
             <w:noProof/>
             <w:webHidden/>
           </w:rPr>
-          <w:instrText xml:space="preserve"> PAGEREF _Toc503644291 \h </w:instrText>
+          <w:instrText xml:space="preserve"> PAGEREF _Toc503648453 \h </w:instrText>
         </w:r>
         <w:r>
           <w:rPr>
@@ -3824,7 +3824,7 @@
             <w:noProof/>
             <w:webHidden/>
           </w:rPr>
-          <w:t>31</w:t>
+          <w:t>29</w:t>
         </w:r>
         <w:r>
           <w:rPr>
@@ -3847,7 +3847,7 @@
           <w:lang w:eastAsia="en-GB"/>
         </w:rPr>
       </w:pPr>
-      <w:hyperlink w:anchor="_Toc503644292" w:history="1">
+      <w:hyperlink w:anchor="_Toc503648454" w:history="1">
         <w:r>
           <w:rPr>
             <w:rStyle w:val="Hyperlink"/>
@@ -3875,7 +3875,7 @@
             <w:noProof/>
             <w:webHidden/>
           </w:rPr>
-          <w:instrText xml:space="preserve"> PAGEREF _Toc503644292 \h </w:instrText>
+          <w:instrText xml:space="preserve"> PAGEREF _Toc503648454 \h </w:instrText>
         </w:r>
         <w:r>
           <w:rPr>
@@ -3895,7 +3895,7 @@
             <w:noProof/>
             <w:webHidden/>
           </w:rPr>
-          <w:t>32</w:t>
+          <w:t>30</w:t>
         </w:r>
         <w:r>
           <w:rPr>
@@ -3918,7 +3918,7 @@
           <w:lang w:eastAsia="en-GB"/>
         </w:rPr>
       </w:pPr>
-      <w:hyperlink w:anchor="_Toc503644293" w:history="1">
+      <w:hyperlink w:anchor="_Toc503648455" w:history="1">
         <w:r>
           <w:rPr>
             <w:rStyle w:val="Hyperlink"/>
@@ -3946,7 +3946,7 @@
             <w:noProof/>
             <w:webHidden/>
           </w:rPr>
-          <w:instrText xml:space="preserve"> PAGEREF _Toc503644293 \h </w:instrText>
+          <w:instrText xml:space="preserve"> PAGEREF _Toc503648455 \h </w:instrText>
         </w:r>
         <w:r>
           <w:rPr>
@@ -3966,7 +3966,7 @@
             <w:noProof/>
             <w:webHidden/>
           </w:rPr>
-          <w:t>32</w:t>
+          <w:t>30</w:t>
         </w:r>
         <w:r>
           <w:rPr>
@@ -3989,7 +3989,7 @@
           <w:lang w:eastAsia="en-GB"/>
         </w:rPr>
       </w:pPr>
-      <w:hyperlink w:anchor="_Toc503644294" w:history="1">
+      <w:hyperlink w:anchor="_Toc503648456" w:history="1">
         <w:r>
           <w:rPr>
             <w:rStyle w:val="Hyperlink"/>
@@ -4017,7 +4017,7 @@
             <w:noProof/>
             <w:webHidden/>
           </w:rPr>
-          <w:instrText xml:space="preserve"> PAGEREF _Toc503644294 \h </w:instrText>
+          <w:instrText xml:space="preserve"> PAGEREF _Toc503648456 \h </w:instrText>
         </w:r>
         <w:r>
           <w:rPr>
@@ -4037,7 +4037,7 @@
             <w:noProof/>
             <w:webHidden/>
           </w:rPr>
-          <w:t>32</w:t>
+          <w:t>30</w:t>
         </w:r>
         <w:r>
           <w:rPr>
@@ -4060,7 +4060,7 @@
           <w:lang w:eastAsia="en-GB"/>
         </w:rPr>
       </w:pPr>
-      <w:hyperlink w:anchor="_Toc503644295" w:history="1">
+      <w:hyperlink w:anchor="_Toc503648457" w:history="1">
         <w:r>
           <w:rPr>
             <w:rStyle w:val="Hyperlink"/>
@@ -4088,7 +4088,7 @@
             <w:noProof/>
             <w:webHidden/>
           </w:rPr>
-          <w:instrText xml:space="preserve"> PAGEREF _Toc503644295 \h </w:instrText>
+          <w:instrText xml:space="preserve"> PAGEREF _Toc503648457 \h </w:instrText>
         </w:r>
         <w:r>
           <w:rPr>
@@ -4108,7 +4108,7 @@
             <w:noProof/>
             <w:webHidden/>
           </w:rPr>
-          <w:t>33</w:t>
+          <w:t>31</w:t>
         </w:r>
         <w:r>
           <w:rPr>
@@ -4131,7 +4131,7 @@
           <w:lang w:eastAsia="en-GB"/>
         </w:rPr>
       </w:pPr>
-      <w:hyperlink w:anchor="_Toc503644296" w:history="1">
+      <w:hyperlink w:anchor="_Toc503648458" w:history="1">
         <w:r>
           <w:rPr>
             <w:rStyle w:val="Hyperlink"/>
@@ -4159,7 +4159,7 @@
             <w:noProof/>
             <w:webHidden/>
           </w:rPr>
-          <w:instrText xml:space="preserve"> PAGEREF _Toc503644296 \h </w:instrText>
+          <w:instrText xml:space="preserve"> PAGEREF _Toc503648458 \h </w:instrText>
         </w:r>
         <w:r>
           <w:rPr>
@@ -4179,7 +4179,7 @@
             <w:noProof/>
             <w:webHidden/>
           </w:rPr>
-          <w:t>34</w:t>
+          <w:t>32</w:t>
         </w:r>
         <w:r>
           <w:rPr>
@@ -4202,7 +4202,7 @@
           <w:lang w:eastAsia="en-GB"/>
         </w:rPr>
       </w:pPr>
-      <w:hyperlink w:anchor="_Toc503644297" w:history="1">
+      <w:hyperlink w:anchor="_Toc503648459" w:history="1">
         <w:r>
           <w:rPr>
             <w:rStyle w:val="Hyperlink"/>
@@ -4230,7 +4230,7 @@
             <w:noProof/>
             <w:webHidden/>
           </w:rPr>
-          <w:instrText xml:space="preserve"> PAGEREF _Toc503644297 \h </w:instrText>
+          <w:instrText xml:space="preserve"> PAGEREF _Toc503648459 \h </w:instrText>
         </w:r>
         <w:r>
           <w:rPr>
@@ -4250,7 +4250,7 @@
             <w:noProof/>
             <w:webHidden/>
           </w:rPr>
-          <w:t>34</w:t>
+          <w:t>32</w:t>
         </w:r>
         <w:r>
           <w:rPr>
@@ -4273,7 +4273,7 @@
           <w:lang w:eastAsia="en-GB"/>
         </w:rPr>
       </w:pPr>
-      <w:hyperlink w:anchor="_Toc503644298" w:history="1">
+      <w:hyperlink w:anchor="_Toc503648460" w:history="1">
         <w:r>
           <w:rPr>
             <w:rStyle w:val="Hyperlink"/>
@@ -4301,7 +4301,7 @@
             <w:noProof/>
             <w:webHidden/>
           </w:rPr>
-          <w:instrText xml:space="preserve"> PAGEREF _Toc503644298 \h </w:instrText>
+          <w:instrText xml:space="preserve"> PAGEREF _Toc503648460 \h </w:instrText>
         </w:r>
         <w:r>
           <w:rPr>
@@ -4321,7 +4321,7 @@
             <w:noProof/>
             <w:webHidden/>
           </w:rPr>
-          <w:t>34</w:t>
+          <w:t>32</w:t>
         </w:r>
         <w:r>
           <w:rPr>
@@ -4344,7 +4344,7 @@
           <w:lang w:eastAsia="en-GB"/>
         </w:rPr>
       </w:pPr>
-      <w:hyperlink w:anchor="_Toc503644299" w:history="1">
+      <w:hyperlink w:anchor="_Toc503648461" w:history="1">
         <w:r>
           <w:rPr>
             <w:rStyle w:val="Hyperlink"/>
@@ -4372,7 +4372,7 @@
             <w:noProof/>
             <w:webHidden/>
           </w:rPr>
-          <w:instrText xml:space="preserve"> PAGEREF _Toc503644299 \h </w:instrText>
+          <w:instrText xml:space="preserve"> PAGEREF _Toc503648461 \h </w:instrText>
         </w:r>
         <w:r>
           <w:rPr>
@@ -4392,7 +4392,7 @@
             <w:noProof/>
             <w:webHidden/>
           </w:rPr>
-          <w:t>35</w:t>
+          <w:t>33</w:t>
         </w:r>
         <w:r>
           <w:rPr>
@@ -4415,7 +4415,7 @@
           <w:lang w:eastAsia="en-GB"/>
         </w:rPr>
       </w:pPr>
-      <w:hyperlink w:anchor="_Toc503644300" w:history="1">
+      <w:hyperlink w:anchor="_Toc503648462" w:history="1">
         <w:r>
           <w:rPr>
             <w:rStyle w:val="Hyperlink"/>
@@ -4443,7 +4443,7 @@
             <w:noProof/>
             <w:webHidden/>
           </w:rPr>
-          <w:instrText xml:space="preserve"> PAGEREF _Toc503644300 \h </w:instrText>
+          <w:instrText xml:space="preserve"> PAGEREF _Toc503648462 \h </w:instrText>
         </w:r>
         <w:r>
           <w:rPr>
@@ -4463,7 +4463,7 @@
             <w:noProof/>
             <w:webHidden/>
           </w:rPr>
-          <w:t>35</w:t>
+          <w:t>33</w:t>
         </w:r>
         <w:r>
           <w:rPr>
@@ -4486,7 +4486,7 @@
           <w:lang w:eastAsia="en-GB"/>
         </w:rPr>
       </w:pPr>
-      <w:hyperlink w:anchor="_Toc503644301" w:history="1">
+      <w:hyperlink w:anchor="_Toc503648463" w:history="1">
         <w:r>
           <w:rPr>
             <w:rStyle w:val="Hyperlink"/>
@@ -4514,7 +4514,7 @@
             <w:noProof/>
             <w:webHidden/>
           </w:rPr>
-          <w:instrText xml:space="preserve"> PAGEREF _Toc503644301 \h </w:instrText>
+          <w:instrText xml:space="preserve"> PAGEREF _Toc503648463 \h </w:instrText>
         </w:r>
         <w:r>
           <w:rPr>
@@ -4534,7 +4534,7 @@
             <w:noProof/>
             <w:webHidden/>
           </w:rPr>
-          <w:t>35</w:t>
+          <w:t>33</w:t>
         </w:r>
         <w:r>
           <w:rPr>
@@ -4557,7 +4557,7 @@
           <w:lang w:eastAsia="en-GB"/>
         </w:rPr>
       </w:pPr>
-      <w:hyperlink w:anchor="_Toc503644302" w:history="1">
+      <w:hyperlink w:anchor="_Toc503648464" w:history="1">
         <w:r>
           <w:rPr>
             <w:rStyle w:val="Hyperlink"/>
@@ -4592,7 +4592,7 @@
             <w:noProof/>
             <w:webHidden/>
           </w:rPr>
-          <w:instrText xml:space="preserve"> PAGEREF _Toc503644302 \h </w:instrText>
+          <w:instrText xml:space="preserve"> PAGEREF _Toc503648464 \h </w:instrText>
         </w:r>
         <w:r>
           <w:rPr>
@@ -4612,7 +4612,7 @@
             <w:noProof/>
             <w:webHidden/>
           </w:rPr>
-          <w:t>35</w:t>
+          <w:t>33</w:t>
         </w:r>
         <w:r>
           <w:rPr>
@@ -4635,7 +4635,7 @@
           <w:lang w:eastAsia="en-GB"/>
         </w:rPr>
       </w:pPr>
-      <w:hyperlink w:anchor="_Toc503644303" w:history="1">
+      <w:hyperlink w:anchor="_Toc503648465" w:history="1">
         <w:r>
           <w:rPr>
             <w:rStyle w:val="Hyperlink"/>
@@ -4663,7 +4663,7 @@
             <w:noProof/>
             <w:webHidden/>
           </w:rPr>
-          <w:instrText xml:space="preserve"> PAGEREF _Toc503644303 \h </w:instrText>
+          <w:instrText xml:space="preserve"> PAGEREF _Toc503648465 \h </w:instrText>
         </w:r>
         <w:r>
           <w:rPr>
@@ -4683,7 +4683,7 @@
             <w:noProof/>
             <w:webHidden/>
           </w:rPr>
-          <w:t>36</w:t>
+          <w:t>34</w:t>
         </w:r>
         <w:r>
           <w:rPr>
@@ -4706,7 +4706,7 @@
           <w:lang w:eastAsia="en-GB"/>
         </w:rPr>
       </w:pPr>
-      <w:hyperlink w:anchor="_Toc503644304" w:history="1">
+      <w:hyperlink w:anchor="_Toc503648466" w:history="1">
         <w:r>
           <w:rPr>
             <w:rStyle w:val="Hyperlink"/>
@@ -4734,7 +4734,7 @@
             <w:noProof/>
             <w:webHidden/>
           </w:rPr>
-          <w:instrText xml:space="preserve"> PAGEREF _Toc503644304 \h </w:instrText>
+          <w:instrText xml:space="preserve"> PAGEREF _Toc503648466 \h </w:instrText>
         </w:r>
         <w:r>
           <w:rPr>
@@ -4754,7 +4754,7 @@
             <w:noProof/>
             <w:webHidden/>
           </w:rPr>
-          <w:t>36</w:t>
+          <w:t>34</w:t>
         </w:r>
         <w:r>
           <w:rPr>
@@ -4777,7 +4777,7 @@
           <w:lang w:eastAsia="en-GB"/>
         </w:rPr>
       </w:pPr>
-      <w:hyperlink w:anchor="_Toc503644305" w:history="1">
+      <w:hyperlink w:anchor="_Toc503648467" w:history="1">
         <w:r>
           <w:rPr>
             <w:rStyle w:val="Hyperlink"/>
@@ -4805,7 +4805,7 @@
             <w:noProof/>
             <w:webHidden/>
           </w:rPr>
-          <w:instrText xml:space="preserve"> PAGEREF _Toc503644305 \h </w:instrText>
+          <w:instrText xml:space="preserve"> PAGEREF _Toc503648467 \h </w:instrText>
         </w:r>
         <w:r>
           <w:rPr>
@@ -4825,7 +4825,7 @@
             <w:noProof/>
             <w:webHidden/>
           </w:rPr>
-          <w:t>38</w:t>
+          <w:t>36</w:t>
         </w:r>
         <w:r>
           <w:rPr>
@@ -4848,7 +4848,7 @@
           <w:lang w:eastAsia="en-GB"/>
         </w:rPr>
       </w:pPr>
-      <w:hyperlink w:anchor="_Toc503644306" w:history="1">
+      <w:hyperlink w:anchor="_Toc503648468" w:history="1">
         <w:r>
           <w:rPr>
             <w:rStyle w:val="Hyperlink"/>
@@ -4876,7 +4876,7 @@
             <w:noProof/>
             <w:webHidden/>
           </w:rPr>
-          <w:instrText xml:space="preserve"> PAGEREF _Toc503644306 \h </w:instrText>
+          <w:instrText xml:space="preserve"> PAGEREF _Toc503648468 \h </w:instrText>
         </w:r>
         <w:r>
           <w:rPr>
@@ -4896,7 +4896,7 @@
             <w:noProof/>
             <w:webHidden/>
           </w:rPr>
-          <w:t>38</w:t>
+          <w:t>36</w:t>
         </w:r>
         <w:r>
           <w:rPr>
@@ -4919,7 +4919,7 @@
           <w:lang w:eastAsia="en-GB"/>
         </w:rPr>
       </w:pPr>
-      <w:hyperlink w:anchor="_Toc503644307" w:history="1">
+      <w:hyperlink w:anchor="_Toc503648469" w:history="1">
         <w:r>
           <w:rPr>
             <w:rStyle w:val="Hyperlink"/>
@@ -4947,7 +4947,7 @@
             <w:noProof/>
             <w:webHidden/>
           </w:rPr>
-          <w:instrText xml:space="preserve"> PAGEREF _Toc503644307 \h </w:instrText>
+          <w:instrText xml:space="preserve"> PAGEREF _Toc503648469 \h </w:instrText>
         </w:r>
         <w:r>
           <w:rPr>
@@ -4967,7 +4967,7 @@
             <w:noProof/>
             <w:webHidden/>
           </w:rPr>
-          <w:t>38</w:t>
+          <w:t>36</w:t>
         </w:r>
         <w:r>
           <w:rPr>
@@ -4990,7 +4990,7 @@
           <w:lang w:eastAsia="en-GB"/>
         </w:rPr>
       </w:pPr>
-      <w:hyperlink w:anchor="_Toc503644308" w:history="1">
+      <w:hyperlink w:anchor="_Toc503648470" w:history="1">
         <w:r>
           <w:rPr>
             <w:rStyle w:val="Hyperlink"/>
@@ -5018,7 +5018,7 @@
             <w:noProof/>
             <w:webHidden/>
           </w:rPr>
-          <w:instrText xml:space="preserve"> PAGEREF _Toc503644308 \h </w:instrText>
+          <w:instrText xml:space="preserve"> PAGEREF _Toc503648470 \h </w:instrText>
         </w:r>
         <w:r>
           <w:rPr>
@@ -5038,7 +5038,7 @@
             <w:noProof/>
             <w:webHidden/>
           </w:rPr>
-          <w:t>38</w:t>
+          <w:t>36</w:t>
         </w:r>
         <w:r>
           <w:rPr>
@@ -5061,7 +5061,7 @@
           <w:lang w:eastAsia="en-GB"/>
         </w:rPr>
       </w:pPr>
-      <w:hyperlink w:anchor="_Toc503644309" w:history="1">
+      <w:hyperlink w:anchor="_Toc503648471" w:history="1">
         <w:r>
           <w:rPr>
             <w:rStyle w:val="Hyperlink"/>
@@ -5089,7 +5089,7 @@
             <w:noProof/>
             <w:webHidden/>
           </w:rPr>
-          <w:instrText xml:space="preserve"> PAGEREF _Toc503644309 \h </w:instrText>
+          <w:instrText xml:space="preserve"> PAGEREF _Toc503648471 \h </w:instrText>
         </w:r>
         <w:r>
           <w:rPr>
@@ -5109,7 +5109,7 @@
             <w:noProof/>
             <w:webHidden/>
           </w:rPr>
-          <w:t>39</w:t>
+          <w:t>37</w:t>
         </w:r>
         <w:r>
           <w:rPr>
@@ -5132,7 +5132,7 @@
           <w:lang w:eastAsia="en-GB"/>
         </w:rPr>
       </w:pPr>
-      <w:hyperlink w:anchor="_Toc503644310" w:history="1">
+      <w:hyperlink w:anchor="_Toc503648472" w:history="1">
         <w:r>
           <w:rPr>
             <w:rStyle w:val="Hyperlink"/>
@@ -5160,7 +5160,7 @@
             <w:noProof/>
             <w:webHidden/>
           </w:rPr>
-          <w:instrText xml:space="preserve"> PAGEREF _Toc503644310 \h </w:instrText>
+          <w:instrText xml:space="preserve"> PAGEREF _Toc503648472 \h </w:instrText>
         </w:r>
         <w:r>
           <w:rPr>
@@ -5180,7 +5180,7 @@
             <w:noProof/>
             <w:webHidden/>
           </w:rPr>
-          <w:t>39</w:t>
+          <w:t>37</w:t>
         </w:r>
         <w:r>
           <w:rPr>
@@ -5203,7 +5203,7 @@
           <w:lang w:eastAsia="en-GB"/>
         </w:rPr>
       </w:pPr>
-      <w:hyperlink w:anchor="_Toc503644311" w:history="1">
+      <w:hyperlink w:anchor="_Toc503648473" w:history="1">
         <w:r>
           <w:rPr>
             <w:rStyle w:val="Hyperlink"/>
@@ -5231,7 +5231,7 @@
             <w:noProof/>
             <w:webHidden/>
           </w:rPr>
-          <w:instrText xml:space="preserve"> PAGEREF _Toc503644311 \h </w:instrText>
+          <w:instrText xml:space="preserve"> PAGEREF _Toc503648473 \h </w:instrText>
         </w:r>
         <w:r>
           <w:rPr>
@@ -5251,7 +5251,7 @@
             <w:noProof/>
             <w:webHidden/>
           </w:rPr>
-          <w:t>39</w:t>
+          <w:t>37</w:t>
         </w:r>
         <w:r>
           <w:rPr>
@@ -5274,7 +5274,7 @@
           <w:lang w:eastAsia="en-GB"/>
         </w:rPr>
       </w:pPr>
-      <w:hyperlink w:anchor="_Toc503644312" w:history="1">
+      <w:hyperlink w:anchor="_Toc503648474" w:history="1">
         <w:r>
           <w:rPr>
             <w:rStyle w:val="Hyperlink"/>
@@ -5302,7 +5302,7 @@
             <w:noProof/>
             <w:webHidden/>
           </w:rPr>
-          <w:instrText xml:space="preserve"> PAGEREF _Toc503644312 \h </w:instrText>
+          <w:instrText xml:space="preserve"> PAGEREF _Toc503648474 \h </w:instrText>
         </w:r>
         <w:r>
           <w:rPr>
@@ -5322,7 +5322,7 @@
             <w:noProof/>
             <w:webHidden/>
           </w:rPr>
-          <w:t>40</w:t>
+          <w:t>38</w:t>
         </w:r>
         <w:r>
           <w:rPr>
@@ -5345,7 +5345,7 @@
           <w:lang w:eastAsia="en-GB"/>
         </w:rPr>
       </w:pPr>
-      <w:hyperlink w:anchor="_Toc503644313" w:history="1">
+      <w:hyperlink w:anchor="_Toc503648475" w:history="1">
         <w:r>
           <w:rPr>
             <w:rStyle w:val="Hyperlink"/>
@@ -5373,7 +5373,7 @@
             <w:noProof/>
             <w:webHidden/>
           </w:rPr>
-          <w:instrText xml:space="preserve"> PAGEREF _Toc503644313 \h </w:instrText>
+          <w:instrText xml:space="preserve"> PAGEREF _Toc503648475 \h </w:instrText>
         </w:r>
         <w:r>
           <w:rPr>
@@ -5393,7 +5393,7 @@
             <w:noProof/>
             <w:webHidden/>
           </w:rPr>
-          <w:t>40</w:t>
+          <w:t>38</w:t>
         </w:r>
         <w:r>
           <w:rPr>
@@ -5416,7 +5416,7 @@
           <w:lang w:eastAsia="en-GB"/>
         </w:rPr>
       </w:pPr>
-      <w:hyperlink w:anchor="_Toc503644314" w:history="1">
+      <w:hyperlink w:anchor="_Toc503648476" w:history="1">
         <w:r>
           <w:rPr>
             <w:rStyle w:val="Hyperlink"/>
@@ -5444,7 +5444,7 @@
             <w:noProof/>
             <w:webHidden/>
           </w:rPr>
-          <w:instrText xml:space="preserve"> PAGEREF _Toc503644314 \h </w:instrText>
+          <w:instrText xml:space="preserve"> PAGEREF _Toc503648476 \h </w:instrText>
         </w:r>
         <w:r>
           <w:rPr>
@@ -5464,7 +5464,7 @@
             <w:noProof/>
             <w:webHidden/>
           </w:rPr>
-          <w:t>41</w:t>
+          <w:t>39</w:t>
         </w:r>
         <w:r>
           <w:rPr>
@@ -5487,7 +5487,7 @@
           <w:lang w:eastAsia="en-GB"/>
         </w:rPr>
       </w:pPr>
-      <w:hyperlink w:anchor="_Toc503644315" w:history="1">
+      <w:hyperlink w:anchor="_Toc503648477" w:history="1">
         <w:r>
           <w:rPr>
             <w:rStyle w:val="Hyperlink"/>
@@ -5515,7 +5515,7 @@
             <w:noProof/>
             <w:webHidden/>
           </w:rPr>
-          <w:instrText xml:space="preserve"> PAGEREF _Toc503644315 \h </w:instrText>
+          <w:instrText xml:space="preserve"> PAGEREF _Toc503648477 \h </w:instrText>
         </w:r>
         <w:r>
           <w:rPr>
@@ -5535,7 +5535,7 @@
             <w:noProof/>
             <w:webHidden/>
           </w:rPr>
-          <w:t>41</w:t>
+          <w:t>39</w:t>
         </w:r>
         <w:r>
           <w:rPr>
@@ -5558,7 +5558,7 @@
           <w:lang w:eastAsia="en-GB"/>
         </w:rPr>
       </w:pPr>
-      <w:hyperlink w:anchor="_Toc503644316" w:history="1">
+      <w:hyperlink w:anchor="_Toc503648478" w:history="1">
         <w:r>
           <w:rPr>
             <w:rStyle w:val="Hyperlink"/>
@@ -5586,7 +5586,7 @@
             <w:noProof/>
             <w:webHidden/>
           </w:rPr>
-          <w:instrText xml:space="preserve"> PAGEREF _Toc503644316 \h </w:instrText>
+          <w:instrText xml:space="preserve"> PAGEREF _Toc503648478 \h </w:instrText>
         </w:r>
         <w:r>
           <w:rPr>
@@ -5606,7 +5606,7 @@
             <w:noProof/>
             <w:webHidden/>
           </w:rPr>
-          <w:t>41</w:t>
+          <w:t>39</w:t>
         </w:r>
         <w:r>
           <w:rPr>
@@ -5629,7 +5629,7 @@
           <w:lang w:eastAsia="en-GB"/>
         </w:rPr>
       </w:pPr>
-      <w:hyperlink w:anchor="_Toc503644317" w:history="1">
+      <w:hyperlink w:anchor="_Toc503648479" w:history="1">
         <w:r>
           <w:rPr>
             <w:rStyle w:val="Hyperlink"/>
@@ -5657,7 +5657,7 @@
             <w:noProof/>
             <w:webHidden/>
           </w:rPr>
-          <w:instrText xml:space="preserve"> PAGEREF _Toc503644317 \h </w:instrText>
+          <w:instrText xml:space="preserve"> PAGEREF _Toc503648479 \h </w:instrText>
         </w:r>
         <w:r>
           <w:rPr>
@@ -5677,7 +5677,7 @@
             <w:noProof/>
             <w:webHidden/>
           </w:rPr>
-          <w:t>41</w:t>
+          <w:t>39</w:t>
         </w:r>
         <w:r>
           <w:rPr>
@@ -5700,7 +5700,7 @@
           <w:lang w:eastAsia="en-GB"/>
         </w:rPr>
       </w:pPr>
-      <w:hyperlink w:anchor="_Toc503644318" w:history="1">
+      <w:hyperlink w:anchor="_Toc503648480" w:history="1">
         <w:r>
           <w:rPr>
             <w:rStyle w:val="Hyperlink"/>
@@ -5728,7 +5728,7 @@
             <w:noProof/>
             <w:webHidden/>
           </w:rPr>
-          <w:instrText xml:space="preserve"> PAGEREF _Toc503644318 \h </w:instrText>
+          <w:instrText xml:space="preserve"> PAGEREF _Toc503648480 \h </w:instrText>
         </w:r>
         <w:r>
           <w:rPr>
@@ -5748,7 +5748,7 @@
             <w:noProof/>
             <w:webHidden/>
           </w:rPr>
-          <w:t>41</w:t>
+          <w:t>39</w:t>
         </w:r>
         <w:r>
           <w:rPr>
@@ -5771,7 +5771,7 @@
           <w:lang w:eastAsia="en-GB"/>
         </w:rPr>
       </w:pPr>
-      <w:hyperlink w:anchor="_Toc503644319" w:history="1">
+      <w:hyperlink w:anchor="_Toc503648481" w:history="1">
         <w:r>
           <w:rPr>
             <w:rStyle w:val="Hyperlink"/>
@@ -5799,7 +5799,7 @@
             <w:noProof/>
             <w:webHidden/>
           </w:rPr>
-          <w:instrText xml:space="preserve"> PAGEREF _Toc503644319 \h </w:instrText>
+          <w:instrText xml:space="preserve"> PAGEREF _Toc503648481 \h </w:instrText>
         </w:r>
         <w:r>
           <w:rPr>
@@ -5819,7 +5819,7 @@
             <w:noProof/>
             <w:webHidden/>
           </w:rPr>
-          <w:t>42</w:t>
+          <w:t>40</w:t>
         </w:r>
         <w:r>
           <w:rPr>
@@ -5842,7 +5842,7 @@
           <w:lang w:eastAsia="en-GB"/>
         </w:rPr>
       </w:pPr>
-      <w:hyperlink w:anchor="_Toc503644320" w:history="1">
+      <w:hyperlink w:anchor="_Toc503648482" w:history="1">
         <w:r>
           <w:rPr>
             <w:rStyle w:val="Hyperlink"/>
@@ -5870,7 +5870,7 @@
             <w:noProof/>
             <w:webHidden/>
           </w:rPr>
-          <w:instrText xml:space="preserve"> PAGEREF _Toc503644320 \h </w:instrText>
+          <w:instrText xml:space="preserve"> PAGEREF _Toc503648482 \h </w:instrText>
         </w:r>
         <w:r>
           <w:rPr>
@@ -5890,7 +5890,7 @@
             <w:noProof/>
             <w:webHidden/>
           </w:rPr>
-          <w:t>42</w:t>
+          <w:t>40</w:t>
         </w:r>
         <w:r>
           <w:rPr>
@@ -5913,7 +5913,7 @@
           <w:lang w:eastAsia="en-GB"/>
         </w:rPr>
       </w:pPr>
-      <w:hyperlink w:anchor="_Toc503644321" w:history="1">
+      <w:hyperlink w:anchor="_Toc503648483" w:history="1">
         <w:r>
           <w:rPr>
             <w:rStyle w:val="Hyperlink"/>
@@ -5941,7 +5941,7 @@
             <w:noProof/>
             <w:webHidden/>
           </w:rPr>
-          <w:instrText xml:space="preserve"> PAGEREF _Toc503644321 \h </w:instrText>
+          <w:instrText xml:space="preserve"> PAGEREF _Toc503648483 \h </w:instrText>
         </w:r>
         <w:r>
           <w:rPr>
@@ -5961,7 +5961,7 @@
             <w:noProof/>
             <w:webHidden/>
           </w:rPr>
-          <w:t>42</w:t>
+          <w:t>40</w:t>
         </w:r>
         <w:r>
           <w:rPr>
@@ -5984,7 +5984,7 @@
           <w:lang w:eastAsia="en-GB"/>
         </w:rPr>
       </w:pPr>
-      <w:hyperlink w:anchor="_Toc503644322" w:history="1">
+      <w:hyperlink w:anchor="_Toc503648484" w:history="1">
         <w:r>
           <w:rPr>
             <w:rStyle w:val="Hyperlink"/>
@@ -6012,7 +6012,7 @@
             <w:noProof/>
             <w:webHidden/>
           </w:rPr>
-          <w:instrText xml:space="preserve"> PAGEREF _Toc503644322 \h </w:instrText>
+          <w:instrText xml:space="preserve"> PAGEREF _Toc503648484 \h </w:instrText>
         </w:r>
         <w:r>
           <w:rPr>
@@ -6032,7 +6032,7 @@
             <w:noProof/>
             <w:webHidden/>
           </w:rPr>
-          <w:t>42</w:t>
+          <w:t>40</w:t>
         </w:r>
         <w:r>
           <w:rPr>
@@ -6055,7 +6055,7 @@
           <w:lang w:eastAsia="en-GB"/>
         </w:rPr>
       </w:pPr>
-      <w:hyperlink w:anchor="_Toc503644323" w:history="1">
+      <w:hyperlink w:anchor="_Toc503648485" w:history="1">
         <w:r>
           <w:rPr>
             <w:rStyle w:val="Hyperlink"/>
@@ -6083,7 +6083,7 @@
             <w:noProof/>
             <w:webHidden/>
           </w:rPr>
-          <w:instrText xml:space="preserve"> PAGEREF _Toc503644323 \h </w:instrText>
+          <w:instrText xml:space="preserve"> PAGEREF _Toc503648485 \h </w:instrText>
         </w:r>
         <w:r>
           <w:rPr>
@@ -6103,7 +6103,7 @@
             <w:noProof/>
             <w:webHidden/>
           </w:rPr>
-          <w:t>43</w:t>
+          <w:t>41</w:t>
         </w:r>
         <w:r>
           <w:rPr>
@@ -6126,7 +6126,7 @@
           <w:lang w:eastAsia="en-GB"/>
         </w:rPr>
       </w:pPr>
-      <w:hyperlink w:anchor="_Toc503644324" w:history="1">
+      <w:hyperlink w:anchor="_Toc503648486" w:history="1">
         <w:r>
           <w:rPr>
             <w:rStyle w:val="Hyperlink"/>
@@ -6154,7 +6154,7 @@
             <w:noProof/>
             <w:webHidden/>
           </w:rPr>
-          <w:instrText xml:space="preserve"> PAGEREF _Toc503644324 \h </w:instrText>
+          <w:instrText xml:space="preserve"> PAGEREF _Toc503648486 \h </w:instrText>
         </w:r>
         <w:r>
           <w:rPr>
@@ -6174,7 +6174,7 @@
             <w:noProof/>
             <w:webHidden/>
           </w:rPr>
-          <w:t>43</w:t>
+          <w:t>41</w:t>
         </w:r>
         <w:r>
           <w:rPr>
@@ -6197,7 +6197,7 @@
           <w:lang w:eastAsia="en-GB"/>
         </w:rPr>
       </w:pPr>
-      <w:hyperlink w:anchor="_Toc503644325" w:history="1">
+      <w:hyperlink w:anchor="_Toc503648487" w:history="1">
         <w:r>
           <w:rPr>
             <w:rStyle w:val="Hyperlink"/>
@@ -6225,7 +6225,7 @@
             <w:noProof/>
             <w:webHidden/>
           </w:rPr>
-          <w:instrText xml:space="preserve"> PAGEREF _Toc503644325 \h </w:instrText>
+          <w:instrText xml:space="preserve"> PAGEREF _Toc503648487 \h </w:instrText>
         </w:r>
         <w:r>
           <w:rPr>
@@ -6245,7 +6245,7 @@
             <w:noProof/>
             <w:webHidden/>
           </w:rPr>
-          <w:t>44</w:t>
+          <w:t>42</w:t>
         </w:r>
         <w:r>
           <w:rPr>
@@ -6268,7 +6268,7 @@
           <w:lang w:eastAsia="en-GB"/>
         </w:rPr>
       </w:pPr>
-      <w:hyperlink w:anchor="_Toc503644326" w:history="1">
+      <w:hyperlink w:anchor="_Toc503648488" w:history="1">
         <w:r>
           <w:rPr>
             <w:rStyle w:val="Hyperlink"/>
@@ -6296,7 +6296,7 @@
             <w:noProof/>
             <w:webHidden/>
           </w:rPr>
-          <w:instrText xml:space="preserve"> PAGEREF _Toc503644326 \h </w:instrText>
+          <w:instrText xml:space="preserve"> PAGEREF _Toc503648488 \h </w:instrText>
         </w:r>
         <w:r>
           <w:rPr>
@@ -6316,7 +6316,7 @@
             <w:noProof/>
             <w:webHidden/>
           </w:rPr>
-          <w:t>45</w:t>
+          <w:t>43</w:t>
         </w:r>
         <w:r>
           <w:rPr>
@@ -6339,7 +6339,7 @@
           <w:lang w:eastAsia="en-GB"/>
         </w:rPr>
       </w:pPr>
-      <w:hyperlink w:anchor="_Toc503644327" w:history="1">
+      <w:hyperlink w:anchor="_Toc503648489" w:history="1">
         <w:r>
           <w:rPr>
             <w:rStyle w:val="Hyperlink"/>
@@ -6367,7 +6367,7 @@
             <w:noProof/>
             <w:webHidden/>
           </w:rPr>
-          <w:instrText xml:space="preserve"> PAGEREF _Toc503644327 \h </w:instrText>
+          <w:instrText xml:space="preserve"> PAGEREF _Toc503648489 \h </w:instrText>
         </w:r>
         <w:r>
           <w:rPr>
@@ -6387,7 +6387,7 @@
             <w:noProof/>
             <w:webHidden/>
           </w:rPr>
-          <w:t>45</w:t>
+          <w:t>43</w:t>
         </w:r>
         <w:r>
           <w:rPr>
@@ -6410,14 +6410,14 @@
           <w:lang w:eastAsia="en-GB"/>
         </w:rPr>
       </w:pPr>
-      <w:hyperlink w:anchor="_Toc503644328" w:history="1">
+      <w:hyperlink w:anchor="_Toc503648490" w:history="1">
         <w:r>
           <w:rPr>
             <w:rStyle w:val="Hyperlink"/>
             <w:noProof/>
             <w:lang w:val="pt-PT"/>
           </w:rPr>
-          <w:t>10. Diagramas de Estados</w:t>
+          <w:t>10. Diagrama de Estados Avaliar Guia</w:t>
         </w:r>
         <w:r>
           <w:rPr>
@@ -6438,7 +6438,7 @@
             <w:noProof/>
             <w:webHidden/>
           </w:rPr>
-          <w:instrText xml:space="preserve"> PAGEREF _Toc503644328 \h </w:instrText>
+          <w:instrText xml:space="preserve"> PAGEREF _Toc503648490 \h </w:instrText>
         </w:r>
         <w:r>
           <w:rPr>
@@ -6458,7 +6458,78 @@
             <w:noProof/>
             <w:webHidden/>
           </w:rPr>
-          <w:t>46</w:t>
+          <w:t>44</w:t>
+        </w:r>
+        <w:r>
+          <w:rPr>
+            <w:noProof/>
+            <w:webHidden/>
+          </w:rPr>
+          <w:fldChar w:fldCharType="end"/>
+        </w:r>
+      </w:hyperlink>
+    </w:p>
+    <w:p>
+      <w:pPr>
+        <w:pStyle w:val="TOC1"/>
+        <w:tabs>
+          <w:tab w:val="right" w:leader="dot" w:pos="9016"/>
+        </w:tabs>
+        <w:rPr>
+          <w:rFonts w:eastAsiaTheme="minorEastAsia"/>
+          <w:noProof/>
+          <w:lang w:eastAsia="en-GB"/>
+        </w:rPr>
+      </w:pPr>
+      <w:hyperlink w:anchor="_Toc503648491" w:history="1">
+        <w:r>
+          <w:rPr>
+            <w:rStyle w:val="Hyperlink"/>
+            <w:noProof/>
+            <w:lang w:val="pt-PT"/>
+          </w:rPr>
+          <w:t>11. Protótipo</w:t>
+        </w:r>
+        <w:r>
+          <w:rPr>
+            <w:noProof/>
+            <w:webHidden/>
+          </w:rPr>
+          <w:tab/>
+        </w:r>
+        <w:r>
+          <w:rPr>
+            <w:noProof/>
+            <w:webHidden/>
+          </w:rPr>
+          <w:fldChar w:fldCharType="begin"/>
+        </w:r>
+        <w:r>
+          <w:rPr>
+            <w:noProof/>
+            <w:webHidden/>
+          </w:rPr>
+          <w:instrText xml:space="preserve"> PAGEREF _Toc503648491 \h </w:instrText>
+        </w:r>
+        <w:r>
+          <w:rPr>
+            <w:noProof/>
+            <w:webHidden/>
+          </w:rPr>
+        </w:r>
+        <w:r>
+          <w:rPr>
+            <w:noProof/>
+            <w:webHidden/>
+          </w:rPr>
+          <w:fldChar w:fldCharType="separate"/>
+        </w:r>
+        <w:r>
+          <w:rPr>
+            <w:noProof/>
+            <w:webHidden/>
+          </w:rPr>
+          <w:t>45</w:t>
         </w:r>
         <w:r>
           <w:rPr>
@@ -6481,14 +6552,14 @@
           <w:lang w:eastAsia="en-GB"/>
         </w:rPr>
       </w:pPr>
-      <w:hyperlink w:anchor="_Toc503644329" w:history="1">
+      <w:hyperlink w:anchor="_Toc503648492" w:history="1">
         <w:r>
           <w:rPr>
             <w:rStyle w:val="Hyperlink"/>
             <w:noProof/>
             <w:lang w:val="pt-PT"/>
           </w:rPr>
-          <w:t>10.1. Avaliar Trilho</w:t>
+          <w:t>11.1. Protótipo do Interface Consultar Trilho</w:t>
         </w:r>
         <w:r>
           <w:rPr>
@@ -6509,7 +6580,7 @@
             <w:noProof/>
             <w:webHidden/>
           </w:rPr>
-          <w:instrText xml:space="preserve"> PAGEREF _Toc503644329 \h </w:instrText>
+          <w:instrText xml:space="preserve"> PAGEREF _Toc503648492 \h </w:instrText>
         </w:r>
         <w:r>
           <w:rPr>
@@ -6529,7 +6600,7 @@
             <w:noProof/>
             <w:webHidden/>
           </w:rPr>
-          <w:t>46</w:t>
+          <w:t>45</w:t>
         </w:r>
         <w:r>
           <w:rPr>
@@ -6552,14 +6623,14 @@
           <w:lang w:eastAsia="en-GB"/>
         </w:rPr>
       </w:pPr>
-      <w:hyperlink w:anchor="_Toc503644330" w:history="1">
+      <w:hyperlink w:anchor="_Toc503648493" w:history="1">
         <w:r>
           <w:rPr>
             <w:rStyle w:val="Hyperlink"/>
             <w:noProof/>
             <w:lang w:val="pt-PT"/>
           </w:rPr>
-          <w:t>10.2. Avaliar Serviço</w:t>
+          <w:t>11.2. Protótipo do Interface Registo Trilhos (Operações)</w:t>
         </w:r>
         <w:r>
           <w:rPr>
@@ -6580,7 +6651,504 @@
             <w:noProof/>
             <w:webHidden/>
           </w:rPr>
-          <w:instrText xml:space="preserve"> PAGEREF _Toc503644330 \h </w:instrText>
+          <w:instrText xml:space="preserve"> PAGEREF _Toc503648493 \h </w:instrText>
+        </w:r>
+        <w:r>
+          <w:rPr>
+            <w:noProof/>
+            <w:webHidden/>
+          </w:rPr>
+        </w:r>
+        <w:r>
+          <w:rPr>
+            <w:noProof/>
+            <w:webHidden/>
+          </w:rPr>
+          <w:fldChar w:fldCharType="separate"/>
+        </w:r>
+        <w:r>
+          <w:rPr>
+            <w:noProof/>
+            <w:webHidden/>
+          </w:rPr>
+          <w:t>46</w:t>
+        </w:r>
+        <w:r>
+          <w:rPr>
+            <w:noProof/>
+            <w:webHidden/>
+          </w:rPr>
+          <w:fldChar w:fldCharType="end"/>
+        </w:r>
+      </w:hyperlink>
+    </w:p>
+    <w:p>
+      <w:pPr>
+        <w:pStyle w:val="TOC2"/>
+        <w:tabs>
+          <w:tab w:val="right" w:leader="dot" w:pos="9016"/>
+        </w:tabs>
+        <w:rPr>
+          <w:rFonts w:eastAsiaTheme="minorEastAsia"/>
+          <w:noProof/>
+          <w:lang w:eastAsia="en-GB"/>
+        </w:rPr>
+      </w:pPr>
+      <w:hyperlink w:anchor="_Toc503648494" w:history="1">
+        <w:r>
+          <w:rPr>
+            <w:rStyle w:val="Hyperlink"/>
+            <w:noProof/>
+            <w:lang w:val="pt-PT"/>
+          </w:rPr>
+          <w:t>11.3. Protótipo do Interface Criar Trilho</w:t>
+        </w:r>
+        <w:r>
+          <w:rPr>
+            <w:noProof/>
+            <w:webHidden/>
+          </w:rPr>
+          <w:tab/>
+        </w:r>
+        <w:r>
+          <w:rPr>
+            <w:noProof/>
+            <w:webHidden/>
+          </w:rPr>
+          <w:fldChar w:fldCharType="begin"/>
+        </w:r>
+        <w:r>
+          <w:rPr>
+            <w:noProof/>
+            <w:webHidden/>
+          </w:rPr>
+          <w:instrText xml:space="preserve"> PAGEREF _Toc503648494 \h </w:instrText>
+        </w:r>
+        <w:r>
+          <w:rPr>
+            <w:noProof/>
+            <w:webHidden/>
+          </w:rPr>
+        </w:r>
+        <w:r>
+          <w:rPr>
+            <w:noProof/>
+            <w:webHidden/>
+          </w:rPr>
+          <w:fldChar w:fldCharType="separate"/>
+        </w:r>
+        <w:r>
+          <w:rPr>
+            <w:noProof/>
+            <w:webHidden/>
+          </w:rPr>
+          <w:t>46</w:t>
+        </w:r>
+        <w:r>
+          <w:rPr>
+            <w:noProof/>
+            <w:webHidden/>
+          </w:rPr>
+          <w:fldChar w:fldCharType="end"/>
+        </w:r>
+      </w:hyperlink>
+    </w:p>
+    <w:p>
+      <w:pPr>
+        <w:pStyle w:val="TOC2"/>
+        <w:tabs>
+          <w:tab w:val="right" w:leader="dot" w:pos="9016"/>
+        </w:tabs>
+        <w:rPr>
+          <w:rFonts w:eastAsiaTheme="minorEastAsia"/>
+          <w:noProof/>
+          <w:lang w:eastAsia="en-GB"/>
+        </w:rPr>
+      </w:pPr>
+      <w:hyperlink w:anchor="_Toc503648495" w:history="1">
+        <w:r>
+          <w:rPr>
+            <w:rStyle w:val="Hyperlink"/>
+            <w:noProof/>
+            <w:lang w:val="pt-PT"/>
+          </w:rPr>
+          <w:t>11.4. Protótipo do Interface Editar Trilho</w:t>
+        </w:r>
+        <w:r>
+          <w:rPr>
+            <w:noProof/>
+            <w:webHidden/>
+          </w:rPr>
+          <w:tab/>
+        </w:r>
+        <w:r>
+          <w:rPr>
+            <w:noProof/>
+            <w:webHidden/>
+          </w:rPr>
+          <w:fldChar w:fldCharType="begin"/>
+        </w:r>
+        <w:r>
+          <w:rPr>
+            <w:noProof/>
+            <w:webHidden/>
+          </w:rPr>
+          <w:instrText xml:space="preserve"> PAGEREF _Toc503648495 \h </w:instrText>
+        </w:r>
+        <w:r>
+          <w:rPr>
+            <w:noProof/>
+            <w:webHidden/>
+          </w:rPr>
+        </w:r>
+        <w:r>
+          <w:rPr>
+            <w:noProof/>
+            <w:webHidden/>
+          </w:rPr>
+          <w:fldChar w:fldCharType="separate"/>
+        </w:r>
+        <w:r>
+          <w:rPr>
+            <w:noProof/>
+            <w:webHidden/>
+          </w:rPr>
+          <w:t>47</w:t>
+        </w:r>
+        <w:r>
+          <w:rPr>
+            <w:noProof/>
+            <w:webHidden/>
+          </w:rPr>
+          <w:fldChar w:fldCharType="end"/>
+        </w:r>
+      </w:hyperlink>
+    </w:p>
+    <w:p>
+      <w:pPr>
+        <w:pStyle w:val="TOC2"/>
+        <w:tabs>
+          <w:tab w:val="right" w:leader="dot" w:pos="9016"/>
+        </w:tabs>
+        <w:rPr>
+          <w:rFonts w:eastAsiaTheme="minorEastAsia"/>
+          <w:noProof/>
+          <w:lang w:eastAsia="en-GB"/>
+        </w:rPr>
+      </w:pPr>
+      <w:hyperlink w:anchor="_Toc503648496" w:history="1">
+        <w:r>
+          <w:rPr>
+            <w:rStyle w:val="Hyperlink"/>
+            <w:noProof/>
+            <w:lang w:val="pt-PT"/>
+          </w:rPr>
+          <w:t>11.5. Protótipo do Interface Desativar Trilho</w:t>
+        </w:r>
+        <w:r>
+          <w:rPr>
+            <w:noProof/>
+            <w:webHidden/>
+          </w:rPr>
+          <w:tab/>
+        </w:r>
+        <w:r>
+          <w:rPr>
+            <w:noProof/>
+            <w:webHidden/>
+          </w:rPr>
+          <w:fldChar w:fldCharType="begin"/>
+        </w:r>
+        <w:r>
+          <w:rPr>
+            <w:noProof/>
+            <w:webHidden/>
+          </w:rPr>
+          <w:instrText xml:space="preserve"> PAGEREF _Toc503648496 \h </w:instrText>
+        </w:r>
+        <w:r>
+          <w:rPr>
+            <w:noProof/>
+            <w:webHidden/>
+          </w:rPr>
+        </w:r>
+        <w:r>
+          <w:rPr>
+            <w:noProof/>
+            <w:webHidden/>
+          </w:rPr>
+          <w:fldChar w:fldCharType="separate"/>
+        </w:r>
+        <w:r>
+          <w:rPr>
+            <w:noProof/>
+            <w:webHidden/>
+          </w:rPr>
+          <w:t>47</w:t>
+        </w:r>
+        <w:r>
+          <w:rPr>
+            <w:noProof/>
+            <w:webHidden/>
+          </w:rPr>
+          <w:fldChar w:fldCharType="end"/>
+        </w:r>
+      </w:hyperlink>
+    </w:p>
+    <w:p>
+      <w:pPr>
+        <w:pStyle w:val="TOC2"/>
+        <w:tabs>
+          <w:tab w:val="right" w:leader="dot" w:pos="9016"/>
+        </w:tabs>
+        <w:rPr>
+          <w:rFonts w:eastAsiaTheme="minorEastAsia"/>
+          <w:noProof/>
+          <w:lang w:eastAsia="en-GB"/>
+        </w:rPr>
+      </w:pPr>
+      <w:hyperlink w:anchor="_Toc503648497" w:history="1">
+        <w:r>
+          <w:rPr>
+            <w:rStyle w:val="Hyperlink"/>
+            <w:noProof/>
+            <w:lang w:val="pt-PT"/>
+          </w:rPr>
+          <w:t>11.6. Protótipo do Interface Detalhes Trilho</w:t>
+        </w:r>
+        <w:r>
+          <w:rPr>
+            <w:noProof/>
+            <w:webHidden/>
+          </w:rPr>
+          <w:tab/>
+        </w:r>
+        <w:r>
+          <w:rPr>
+            <w:noProof/>
+            <w:webHidden/>
+          </w:rPr>
+          <w:fldChar w:fldCharType="begin"/>
+        </w:r>
+        <w:r>
+          <w:rPr>
+            <w:noProof/>
+            <w:webHidden/>
+          </w:rPr>
+          <w:instrText xml:space="preserve"> PAGEREF _Toc503648497 \h </w:instrText>
+        </w:r>
+        <w:r>
+          <w:rPr>
+            <w:noProof/>
+            <w:webHidden/>
+          </w:rPr>
+        </w:r>
+        <w:r>
+          <w:rPr>
+            <w:noProof/>
+            <w:webHidden/>
+          </w:rPr>
+          <w:fldChar w:fldCharType="separate"/>
+        </w:r>
+        <w:r>
+          <w:rPr>
+            <w:noProof/>
+            <w:webHidden/>
+          </w:rPr>
+          <w:t>48</w:t>
+        </w:r>
+        <w:r>
+          <w:rPr>
+            <w:noProof/>
+            <w:webHidden/>
+          </w:rPr>
+          <w:fldChar w:fldCharType="end"/>
+        </w:r>
+      </w:hyperlink>
+    </w:p>
+    <w:p>
+      <w:pPr>
+        <w:pStyle w:val="TOC2"/>
+        <w:tabs>
+          <w:tab w:val="right" w:leader="dot" w:pos="9016"/>
+        </w:tabs>
+        <w:rPr>
+          <w:rFonts w:eastAsiaTheme="minorEastAsia"/>
+          <w:noProof/>
+          <w:lang w:eastAsia="en-GB"/>
+        </w:rPr>
+      </w:pPr>
+      <w:hyperlink w:anchor="_Toc503648498" w:history="1">
+        <w:r>
+          <w:rPr>
+            <w:rStyle w:val="Hyperlink"/>
+            <w:noProof/>
+            <w:lang w:val="pt-PT"/>
+          </w:rPr>
+          <w:t>Interface Detalhes Trilho a modificar++++++++++++++++++++++++++++</w:t>
+        </w:r>
+        <w:r>
+          <w:rPr>
+            <w:noProof/>
+            <w:webHidden/>
+          </w:rPr>
+          <w:tab/>
+        </w:r>
+        <w:r>
+          <w:rPr>
+            <w:noProof/>
+            <w:webHidden/>
+          </w:rPr>
+          <w:fldChar w:fldCharType="begin"/>
+        </w:r>
+        <w:r>
+          <w:rPr>
+            <w:noProof/>
+            <w:webHidden/>
+          </w:rPr>
+          <w:instrText xml:space="preserve"> PAGEREF _Toc503648498 \h </w:instrText>
+        </w:r>
+        <w:r>
+          <w:rPr>
+            <w:noProof/>
+            <w:webHidden/>
+          </w:rPr>
+        </w:r>
+        <w:r>
+          <w:rPr>
+            <w:noProof/>
+            <w:webHidden/>
+          </w:rPr>
+          <w:fldChar w:fldCharType="separate"/>
+        </w:r>
+        <w:r>
+          <w:rPr>
+            <w:noProof/>
+            <w:webHidden/>
+          </w:rPr>
+          <w:t>48</w:t>
+        </w:r>
+        <w:r>
+          <w:rPr>
+            <w:noProof/>
+            <w:webHidden/>
+          </w:rPr>
+          <w:fldChar w:fldCharType="end"/>
+        </w:r>
+      </w:hyperlink>
+    </w:p>
+    <w:p>
+      <w:pPr>
+        <w:pStyle w:val="TOC2"/>
+        <w:tabs>
+          <w:tab w:val="right" w:leader="dot" w:pos="9016"/>
+        </w:tabs>
+        <w:rPr>
+          <w:rFonts w:eastAsiaTheme="minorEastAsia"/>
+          <w:noProof/>
+          <w:lang w:eastAsia="en-GB"/>
+        </w:rPr>
+      </w:pPr>
+      <w:hyperlink w:anchor="_Toc503648499" w:history="1">
+        <w:r>
+          <w:rPr>
+            <w:rStyle w:val="Hyperlink"/>
+            <w:noProof/>
+            <w:lang w:val="pt-PT"/>
+          </w:rPr>
+          <w:t>11.3. Protótipo do Interface de Inserção de Questões de Avaliação</w:t>
+        </w:r>
+        <w:r>
+          <w:rPr>
+            <w:noProof/>
+            <w:webHidden/>
+          </w:rPr>
+          <w:tab/>
+        </w:r>
+        <w:r>
+          <w:rPr>
+            <w:noProof/>
+            <w:webHidden/>
+          </w:rPr>
+          <w:fldChar w:fldCharType="begin"/>
+        </w:r>
+        <w:r>
+          <w:rPr>
+            <w:noProof/>
+            <w:webHidden/>
+          </w:rPr>
+          <w:instrText xml:space="preserve"> PAGEREF _Toc503648499 \h </w:instrText>
+        </w:r>
+        <w:r>
+          <w:rPr>
+            <w:noProof/>
+            <w:webHidden/>
+          </w:rPr>
+        </w:r>
+        <w:r>
+          <w:rPr>
+            <w:noProof/>
+            <w:webHidden/>
+          </w:rPr>
+          <w:fldChar w:fldCharType="separate"/>
+        </w:r>
+        <w:r>
+          <w:rPr>
+            <w:noProof/>
+            <w:webHidden/>
+          </w:rPr>
+          <w:t>48</w:t>
+        </w:r>
+        <w:r>
+          <w:rPr>
+            <w:noProof/>
+            <w:webHidden/>
+          </w:rPr>
+          <w:fldChar w:fldCharType="end"/>
+        </w:r>
+      </w:hyperlink>
+    </w:p>
+    <w:p>
+      <w:pPr>
+        <w:pStyle w:val="TOC2"/>
+        <w:tabs>
+          <w:tab w:val="right" w:leader="dot" w:pos="9016"/>
+        </w:tabs>
+        <w:rPr>
+          <w:rFonts w:eastAsiaTheme="minorEastAsia"/>
+          <w:noProof/>
+          <w:lang w:eastAsia="en-GB"/>
+        </w:rPr>
+      </w:pPr>
+      <w:hyperlink w:anchor="_Toc503648500" w:history="1">
+        <w:r>
+          <w:rPr>
+            <w:rStyle w:val="Hyperlink"/>
+            <w:noProof/>
+            <w:lang w:val="pt-PT"/>
+          </w:rPr>
+          <w:t>11.4. Protótipo do Interface de Avaliação</w:t>
+        </w:r>
+        <w:r>
+          <w:rPr>
+            <w:noProof/>
+            <w:webHidden/>
+          </w:rPr>
+          <w:tab/>
+        </w:r>
+        <w:r>
+          <w:rPr>
+            <w:noProof/>
+            <w:webHidden/>
+          </w:rPr>
+          <w:fldChar w:fldCharType="begin"/>
+        </w:r>
+        <w:r>
+          <w:rPr>
+            <w:noProof/>
+            <w:webHidden/>
+          </w:rPr>
+          <w:instrText xml:space="preserve"> PAGEREF _Toc503648500 \h </w:instrText>
         </w:r>
         <w:r>
           <w:rPr>
@@ -6623,14 +7191,14 @@
           <w:lang w:eastAsia="en-GB"/>
         </w:rPr>
       </w:pPr>
-      <w:hyperlink w:anchor="_Toc503644331" w:history="1">
+      <w:hyperlink w:anchor="_Toc503648501" w:history="1">
         <w:r>
           <w:rPr>
             <w:rStyle w:val="Hyperlink"/>
             <w:noProof/>
             <w:lang w:val="pt-PT"/>
           </w:rPr>
-          <w:t>11. Protótipo</w:t>
+          <w:t>12. Fases do trabalho e tempos utilizados</w:t>
         </w:r>
         <w:r>
           <w:rPr>
@@ -6651,7 +7219,7 @@
             <w:noProof/>
             <w:webHidden/>
           </w:rPr>
-          <w:instrText xml:space="preserve"> PAGEREF _Toc503644331 \h </w:instrText>
+          <w:instrText xml:space="preserve"> PAGEREF _Toc503648501 \h </w:instrText>
         </w:r>
         <w:r>
           <w:rPr>
@@ -6684,716 +7252,6 @@
     </w:p>
     <w:p>
       <w:pPr>
-        <w:pStyle w:val="TOC2"/>
-        <w:tabs>
-          <w:tab w:val="right" w:leader="dot" w:pos="9016"/>
-        </w:tabs>
-        <w:rPr>
-          <w:rFonts w:eastAsiaTheme="minorEastAsia"/>
-          <w:noProof/>
-          <w:lang w:eastAsia="en-GB"/>
-        </w:rPr>
-      </w:pPr>
-      <w:hyperlink w:anchor="_Toc503644332" w:history="1">
-        <w:r>
-          <w:rPr>
-            <w:rStyle w:val="Hyperlink"/>
-            <w:noProof/>
-            <w:lang w:val="pt-PT"/>
-          </w:rPr>
-          <w:t>11.1. Protótipo do Interface Consultar Trilho</w:t>
-        </w:r>
-        <w:r>
-          <w:rPr>
-            <w:noProof/>
-            <w:webHidden/>
-          </w:rPr>
-          <w:tab/>
-        </w:r>
-        <w:r>
-          <w:rPr>
-            <w:noProof/>
-            <w:webHidden/>
-          </w:rPr>
-          <w:fldChar w:fldCharType="begin"/>
-        </w:r>
-        <w:r>
-          <w:rPr>
-            <w:noProof/>
-            <w:webHidden/>
-          </w:rPr>
-          <w:instrText xml:space="preserve"> PAGEREF _Toc503644332 \h </w:instrText>
-        </w:r>
-        <w:r>
-          <w:rPr>
-            <w:noProof/>
-            <w:webHidden/>
-          </w:rPr>
-        </w:r>
-        <w:r>
-          <w:rPr>
-            <w:noProof/>
-            <w:webHidden/>
-          </w:rPr>
-          <w:fldChar w:fldCharType="separate"/>
-        </w:r>
-        <w:r>
-          <w:rPr>
-            <w:noProof/>
-            <w:webHidden/>
-          </w:rPr>
-          <w:t>49</w:t>
-        </w:r>
-        <w:r>
-          <w:rPr>
-            <w:noProof/>
-            <w:webHidden/>
-          </w:rPr>
-          <w:fldChar w:fldCharType="end"/>
-        </w:r>
-      </w:hyperlink>
-    </w:p>
-    <w:p>
-      <w:pPr>
-        <w:pStyle w:val="TOC2"/>
-        <w:tabs>
-          <w:tab w:val="right" w:leader="dot" w:pos="9016"/>
-        </w:tabs>
-        <w:rPr>
-          <w:rFonts w:eastAsiaTheme="minorEastAsia"/>
-          <w:noProof/>
-          <w:lang w:eastAsia="en-GB"/>
-        </w:rPr>
-      </w:pPr>
-      <w:hyperlink w:anchor="_Toc503644333" w:history="1">
-        <w:r>
-          <w:rPr>
-            <w:rStyle w:val="Hyperlink"/>
-            <w:noProof/>
-            <w:lang w:val="pt-PT"/>
-          </w:rPr>
-          <w:t>11.2. Protótipo do Interface Registo Trilhos (Operações)</w:t>
-        </w:r>
-        <w:r>
-          <w:rPr>
-            <w:noProof/>
-            <w:webHidden/>
-          </w:rPr>
-          <w:tab/>
-        </w:r>
-        <w:r>
-          <w:rPr>
-            <w:noProof/>
-            <w:webHidden/>
-          </w:rPr>
-          <w:fldChar w:fldCharType="begin"/>
-        </w:r>
-        <w:r>
-          <w:rPr>
-            <w:noProof/>
-            <w:webHidden/>
-          </w:rPr>
-          <w:instrText xml:space="preserve"> PAGEREF _Toc503644333 \h </w:instrText>
-        </w:r>
-        <w:r>
-          <w:rPr>
-            <w:noProof/>
-            <w:webHidden/>
-          </w:rPr>
-        </w:r>
-        <w:r>
-          <w:rPr>
-            <w:noProof/>
-            <w:webHidden/>
-          </w:rPr>
-          <w:fldChar w:fldCharType="separate"/>
-        </w:r>
-        <w:r>
-          <w:rPr>
-            <w:noProof/>
-            <w:webHidden/>
-          </w:rPr>
-          <w:t>50</w:t>
-        </w:r>
-        <w:r>
-          <w:rPr>
-            <w:noProof/>
-            <w:webHidden/>
-          </w:rPr>
-          <w:fldChar w:fldCharType="end"/>
-        </w:r>
-      </w:hyperlink>
-    </w:p>
-    <w:p>
-      <w:pPr>
-        <w:pStyle w:val="TOC2"/>
-        <w:tabs>
-          <w:tab w:val="right" w:leader="dot" w:pos="9016"/>
-        </w:tabs>
-        <w:rPr>
-          <w:rFonts w:eastAsiaTheme="minorEastAsia"/>
-          <w:noProof/>
-          <w:lang w:eastAsia="en-GB"/>
-        </w:rPr>
-      </w:pPr>
-      <w:hyperlink w:anchor="_Toc503644334" w:history="1">
-        <w:r>
-          <w:rPr>
-            <w:rStyle w:val="Hyperlink"/>
-            <w:noProof/>
-            <w:lang w:val="pt-PT"/>
-          </w:rPr>
-          <w:t>11.3. Protótipo do Interface Criar Trilho</w:t>
-        </w:r>
-        <w:r>
-          <w:rPr>
-            <w:noProof/>
-            <w:webHidden/>
-          </w:rPr>
-          <w:tab/>
-        </w:r>
-        <w:r>
-          <w:rPr>
-            <w:noProof/>
-            <w:webHidden/>
-          </w:rPr>
-          <w:fldChar w:fldCharType="begin"/>
-        </w:r>
-        <w:r>
-          <w:rPr>
-            <w:noProof/>
-            <w:webHidden/>
-          </w:rPr>
-          <w:instrText xml:space="preserve"> PAGEREF _Toc503644334 \h </w:instrText>
-        </w:r>
-        <w:r>
-          <w:rPr>
-            <w:noProof/>
-            <w:webHidden/>
-          </w:rPr>
-        </w:r>
-        <w:r>
-          <w:rPr>
-            <w:noProof/>
-            <w:webHidden/>
-          </w:rPr>
-          <w:fldChar w:fldCharType="separate"/>
-        </w:r>
-        <w:r>
-          <w:rPr>
-            <w:noProof/>
-            <w:webHidden/>
-          </w:rPr>
-          <w:t>50</w:t>
-        </w:r>
-        <w:r>
-          <w:rPr>
-            <w:noProof/>
-            <w:webHidden/>
-          </w:rPr>
-          <w:fldChar w:fldCharType="end"/>
-        </w:r>
-      </w:hyperlink>
-    </w:p>
-    <w:p>
-      <w:pPr>
-        <w:pStyle w:val="TOC2"/>
-        <w:tabs>
-          <w:tab w:val="right" w:leader="dot" w:pos="9016"/>
-        </w:tabs>
-        <w:rPr>
-          <w:rFonts w:eastAsiaTheme="minorEastAsia"/>
-          <w:noProof/>
-          <w:lang w:eastAsia="en-GB"/>
-        </w:rPr>
-      </w:pPr>
-      <w:hyperlink w:anchor="_Toc503644335" w:history="1">
-        <w:r>
-          <w:rPr>
-            <w:rStyle w:val="Hyperlink"/>
-            <w:noProof/>
-            <w:lang w:val="pt-PT"/>
-          </w:rPr>
-          <w:t>11.4. Protótipo do Interface Editar Trilho</w:t>
-        </w:r>
-        <w:r>
-          <w:rPr>
-            <w:noProof/>
-            <w:webHidden/>
-          </w:rPr>
-          <w:tab/>
-        </w:r>
-        <w:r>
-          <w:rPr>
-            <w:noProof/>
-            <w:webHidden/>
-          </w:rPr>
-          <w:fldChar w:fldCharType="begin"/>
-        </w:r>
-        <w:r>
-          <w:rPr>
-            <w:noProof/>
-            <w:webHidden/>
-          </w:rPr>
-          <w:instrText xml:space="preserve"> PAGEREF _Toc503644335 \h </w:instrText>
-        </w:r>
-        <w:r>
-          <w:rPr>
-            <w:noProof/>
-            <w:webHidden/>
-          </w:rPr>
-        </w:r>
-        <w:r>
-          <w:rPr>
-            <w:noProof/>
-            <w:webHidden/>
-          </w:rPr>
-          <w:fldChar w:fldCharType="separate"/>
-        </w:r>
-        <w:r>
-          <w:rPr>
-            <w:noProof/>
-            <w:webHidden/>
-          </w:rPr>
-          <w:t>51</w:t>
-        </w:r>
-        <w:r>
-          <w:rPr>
-            <w:noProof/>
-            <w:webHidden/>
-          </w:rPr>
-          <w:fldChar w:fldCharType="end"/>
-        </w:r>
-      </w:hyperlink>
-    </w:p>
-    <w:p>
-      <w:pPr>
-        <w:pStyle w:val="TOC2"/>
-        <w:tabs>
-          <w:tab w:val="right" w:leader="dot" w:pos="9016"/>
-        </w:tabs>
-        <w:rPr>
-          <w:rFonts w:eastAsiaTheme="minorEastAsia"/>
-          <w:noProof/>
-          <w:lang w:eastAsia="en-GB"/>
-        </w:rPr>
-      </w:pPr>
-      <w:hyperlink w:anchor="_Toc503644336" w:history="1">
-        <w:r>
-          <w:rPr>
-            <w:rStyle w:val="Hyperlink"/>
-            <w:noProof/>
-            <w:lang w:val="pt-PT"/>
-          </w:rPr>
-          <w:t>11.5. Protótipo do Interface Desativar Trilho</w:t>
-        </w:r>
-        <w:r>
-          <w:rPr>
-            <w:noProof/>
-            <w:webHidden/>
-          </w:rPr>
-          <w:tab/>
-        </w:r>
-        <w:r>
-          <w:rPr>
-            <w:noProof/>
-            <w:webHidden/>
-          </w:rPr>
-          <w:fldChar w:fldCharType="begin"/>
-        </w:r>
-        <w:r>
-          <w:rPr>
-            <w:noProof/>
-            <w:webHidden/>
-          </w:rPr>
-          <w:instrText xml:space="preserve"> PAGEREF _Toc503644336 \h </w:instrText>
-        </w:r>
-        <w:r>
-          <w:rPr>
-            <w:noProof/>
-            <w:webHidden/>
-          </w:rPr>
-        </w:r>
-        <w:r>
-          <w:rPr>
-            <w:noProof/>
-            <w:webHidden/>
-          </w:rPr>
-          <w:fldChar w:fldCharType="separate"/>
-        </w:r>
-        <w:r>
-          <w:rPr>
-            <w:noProof/>
-            <w:webHidden/>
-          </w:rPr>
-          <w:t>51</w:t>
-        </w:r>
-        <w:r>
-          <w:rPr>
-            <w:noProof/>
-            <w:webHidden/>
-          </w:rPr>
-          <w:fldChar w:fldCharType="end"/>
-        </w:r>
-      </w:hyperlink>
-    </w:p>
-    <w:p>
-      <w:pPr>
-        <w:pStyle w:val="TOC2"/>
-        <w:tabs>
-          <w:tab w:val="right" w:leader="dot" w:pos="9016"/>
-        </w:tabs>
-        <w:rPr>
-          <w:rFonts w:eastAsiaTheme="minorEastAsia"/>
-          <w:noProof/>
-          <w:lang w:eastAsia="en-GB"/>
-        </w:rPr>
-      </w:pPr>
-      <w:hyperlink w:anchor="_Toc503644337" w:history="1">
-        <w:r>
-          <w:rPr>
-            <w:rStyle w:val="Hyperlink"/>
-            <w:noProof/>
-            <w:lang w:val="pt-PT"/>
-          </w:rPr>
-          <w:t>11.6. Protótipo do Interface Detalhes Trilho</w:t>
-        </w:r>
-        <w:r>
-          <w:rPr>
-            <w:noProof/>
-            <w:webHidden/>
-          </w:rPr>
-          <w:tab/>
-        </w:r>
-        <w:r>
-          <w:rPr>
-            <w:noProof/>
-            <w:webHidden/>
-          </w:rPr>
-          <w:fldChar w:fldCharType="begin"/>
-        </w:r>
-        <w:r>
-          <w:rPr>
-            <w:noProof/>
-            <w:webHidden/>
-          </w:rPr>
-          <w:instrText xml:space="preserve"> PAGEREF _Toc503644337 \h </w:instrText>
-        </w:r>
-        <w:r>
-          <w:rPr>
-            <w:noProof/>
-            <w:webHidden/>
-          </w:rPr>
-        </w:r>
-        <w:r>
-          <w:rPr>
-            <w:noProof/>
-            <w:webHidden/>
-          </w:rPr>
-          <w:fldChar w:fldCharType="separate"/>
-        </w:r>
-        <w:r>
-          <w:rPr>
-            <w:noProof/>
-            <w:webHidden/>
-          </w:rPr>
-          <w:t>52</w:t>
-        </w:r>
-        <w:r>
-          <w:rPr>
-            <w:noProof/>
-            <w:webHidden/>
-          </w:rPr>
-          <w:fldChar w:fldCharType="end"/>
-        </w:r>
-      </w:hyperlink>
-    </w:p>
-    <w:p>
-      <w:pPr>
-        <w:pStyle w:val="TOC2"/>
-        <w:tabs>
-          <w:tab w:val="right" w:leader="dot" w:pos="9016"/>
-        </w:tabs>
-        <w:rPr>
-          <w:rFonts w:eastAsiaTheme="minorEastAsia"/>
-          <w:noProof/>
-          <w:lang w:eastAsia="en-GB"/>
-        </w:rPr>
-      </w:pPr>
-      <w:hyperlink w:anchor="_Toc503644338" w:history="1">
-        <w:r>
-          <w:rPr>
-            <w:rStyle w:val="Hyperlink"/>
-            <w:noProof/>
-            <w:lang w:val="pt-PT"/>
-          </w:rPr>
-          <w:t>Interface Detalhes Trilho a modificar++++++++++++++++++++++++++++</w:t>
-        </w:r>
-        <w:r>
-          <w:rPr>
-            <w:noProof/>
-            <w:webHidden/>
-          </w:rPr>
-          <w:tab/>
-        </w:r>
-        <w:r>
-          <w:rPr>
-            <w:noProof/>
-            <w:webHidden/>
-          </w:rPr>
-          <w:fldChar w:fldCharType="begin"/>
-        </w:r>
-        <w:r>
-          <w:rPr>
-            <w:noProof/>
-            <w:webHidden/>
-          </w:rPr>
-          <w:instrText xml:space="preserve"> PAGEREF _Toc503644338 \h </w:instrText>
-        </w:r>
-        <w:r>
-          <w:rPr>
-            <w:noProof/>
-            <w:webHidden/>
-          </w:rPr>
-        </w:r>
-        <w:r>
-          <w:rPr>
-            <w:noProof/>
-            <w:webHidden/>
-          </w:rPr>
-          <w:fldChar w:fldCharType="separate"/>
-        </w:r>
-        <w:r>
-          <w:rPr>
-            <w:noProof/>
-            <w:webHidden/>
-          </w:rPr>
-          <w:t>52</w:t>
-        </w:r>
-        <w:r>
-          <w:rPr>
-            <w:noProof/>
-            <w:webHidden/>
-          </w:rPr>
-          <w:fldChar w:fldCharType="end"/>
-        </w:r>
-      </w:hyperlink>
-    </w:p>
-    <w:p>
-      <w:pPr>
-        <w:pStyle w:val="TOC2"/>
-        <w:tabs>
-          <w:tab w:val="right" w:leader="dot" w:pos="9016"/>
-        </w:tabs>
-        <w:rPr>
-          <w:rFonts w:eastAsiaTheme="minorEastAsia"/>
-          <w:noProof/>
-          <w:lang w:eastAsia="en-GB"/>
-        </w:rPr>
-      </w:pPr>
-      <w:hyperlink w:anchor="_Toc503644339" w:history="1">
-        <w:r>
-          <w:rPr>
-            <w:rStyle w:val="Hyperlink"/>
-            <w:noProof/>
-            <w:lang w:val="pt-PT"/>
-          </w:rPr>
-          <w:t>11.3. Protótipo do Interface de Inserção de Questões de Avaliação</w:t>
-        </w:r>
-        <w:r>
-          <w:rPr>
-            <w:noProof/>
-            <w:webHidden/>
-          </w:rPr>
-          <w:tab/>
-        </w:r>
-        <w:r>
-          <w:rPr>
-            <w:noProof/>
-            <w:webHidden/>
-          </w:rPr>
-          <w:fldChar w:fldCharType="begin"/>
-        </w:r>
-        <w:r>
-          <w:rPr>
-            <w:noProof/>
-            <w:webHidden/>
-          </w:rPr>
-          <w:instrText xml:space="preserve"> PAGEREF _Toc503644339 \h </w:instrText>
-        </w:r>
-        <w:r>
-          <w:rPr>
-            <w:noProof/>
-            <w:webHidden/>
-          </w:rPr>
-        </w:r>
-        <w:r>
-          <w:rPr>
-            <w:noProof/>
-            <w:webHidden/>
-          </w:rPr>
-          <w:fldChar w:fldCharType="separate"/>
-        </w:r>
-        <w:r>
-          <w:rPr>
-            <w:noProof/>
-            <w:webHidden/>
-          </w:rPr>
-          <w:t>52</w:t>
-        </w:r>
-        <w:r>
-          <w:rPr>
-            <w:noProof/>
-            <w:webHidden/>
-          </w:rPr>
-          <w:fldChar w:fldCharType="end"/>
-        </w:r>
-      </w:hyperlink>
-    </w:p>
-    <w:p>
-      <w:pPr>
-        <w:pStyle w:val="TOC2"/>
-        <w:tabs>
-          <w:tab w:val="right" w:leader="dot" w:pos="9016"/>
-        </w:tabs>
-        <w:rPr>
-          <w:rFonts w:eastAsiaTheme="minorEastAsia"/>
-          <w:noProof/>
-          <w:lang w:eastAsia="en-GB"/>
-        </w:rPr>
-      </w:pPr>
-      <w:hyperlink w:anchor="_Toc503644340" w:history="1">
-        <w:r>
-          <w:rPr>
-            <w:rStyle w:val="Hyperlink"/>
-            <w:noProof/>
-            <w:lang w:val="pt-PT"/>
-          </w:rPr>
-          <w:t>11.4. Protótipo do Interface de Avaliação</w:t>
-        </w:r>
-        <w:r>
-          <w:rPr>
-            <w:noProof/>
-            <w:webHidden/>
-          </w:rPr>
-          <w:tab/>
-        </w:r>
-        <w:r>
-          <w:rPr>
-            <w:noProof/>
-            <w:webHidden/>
-          </w:rPr>
-          <w:fldChar w:fldCharType="begin"/>
-        </w:r>
-        <w:r>
-          <w:rPr>
-            <w:noProof/>
-            <w:webHidden/>
-          </w:rPr>
-          <w:instrText xml:space="preserve"> PAGEREF _Toc503644340 \h </w:instrText>
-        </w:r>
-        <w:r>
-          <w:rPr>
-            <w:noProof/>
-            <w:webHidden/>
-          </w:rPr>
-        </w:r>
-        <w:r>
-          <w:rPr>
-            <w:noProof/>
-            <w:webHidden/>
-          </w:rPr>
-          <w:fldChar w:fldCharType="separate"/>
-        </w:r>
-        <w:r>
-          <w:rPr>
-            <w:noProof/>
-            <w:webHidden/>
-          </w:rPr>
-          <w:t>52</w:t>
-        </w:r>
-        <w:r>
-          <w:rPr>
-            <w:noProof/>
-            <w:webHidden/>
-          </w:rPr>
-          <w:fldChar w:fldCharType="end"/>
-        </w:r>
-      </w:hyperlink>
-    </w:p>
-    <w:p>
-      <w:pPr>
-        <w:pStyle w:val="TOC1"/>
-        <w:tabs>
-          <w:tab w:val="right" w:leader="dot" w:pos="9016"/>
-        </w:tabs>
-        <w:rPr>
-          <w:rFonts w:eastAsiaTheme="minorEastAsia"/>
-          <w:noProof/>
-          <w:lang w:eastAsia="en-GB"/>
-        </w:rPr>
-      </w:pPr>
-      <w:hyperlink w:anchor="_Toc503644341" w:history="1">
-        <w:r>
-          <w:rPr>
-            <w:rStyle w:val="Hyperlink"/>
-            <w:noProof/>
-            <w:lang w:val="pt-PT"/>
-          </w:rPr>
-          <w:t>12. Fases do trabalho e tempos utilizados</w:t>
-        </w:r>
-        <w:r>
-          <w:rPr>
-            <w:noProof/>
-            <w:webHidden/>
-          </w:rPr>
-          <w:tab/>
-        </w:r>
-        <w:r>
-          <w:rPr>
-            <w:noProof/>
-            <w:webHidden/>
-          </w:rPr>
-          <w:fldChar w:fldCharType="begin"/>
-        </w:r>
-        <w:r>
-          <w:rPr>
-            <w:noProof/>
-            <w:webHidden/>
-          </w:rPr>
-          <w:instrText xml:space="preserve"> PAGEREF _Toc503644341 \h </w:instrText>
-        </w:r>
-        <w:r>
-          <w:rPr>
-            <w:noProof/>
-            <w:webHidden/>
-          </w:rPr>
-        </w:r>
-        <w:r>
-          <w:rPr>
-            <w:noProof/>
-            <w:webHidden/>
-          </w:rPr>
-          <w:fldChar w:fldCharType="separate"/>
-        </w:r>
-        <w:r>
-          <w:rPr>
-            <w:noProof/>
-            <w:webHidden/>
-          </w:rPr>
-          <w:t>53</w:t>
-        </w:r>
-        <w:r>
-          <w:rPr>
-            <w:noProof/>
-            <w:webHidden/>
-          </w:rPr>
-          <w:fldChar w:fldCharType="end"/>
-        </w:r>
-      </w:hyperlink>
-    </w:p>
-    <w:p>
-      <w:pPr>
         <w:rPr>
           <w:lang w:val="pt-PT"/>
         </w:rPr>
@@ -7482,7 +7340,7 @@
         </w:rPr>
       </w:pPr>
       <w:bookmarkStart w:id="4" w:name="_Toc503091349"/>
-      <w:bookmarkStart w:id="5" w:name="_Toc503644262"/>
+      <w:bookmarkStart w:id="5" w:name="_Toc503648424"/>
       <w:r>
         <w:rPr>
           <w:lang w:val="pt-PT"/>
@@ -7788,7 +7646,7 @@
         </w:rPr>
       </w:pPr>
       <w:bookmarkStart w:id="6" w:name="_Toc503091350"/>
-      <w:bookmarkStart w:id="7" w:name="_Toc503644263"/>
+      <w:bookmarkStart w:id="7" w:name="_Toc503648425"/>
       <w:r>
         <w:rPr>
           <w:lang w:val="pt-PT"/>
@@ -7827,7 +7685,7 @@
         </w:rPr>
       </w:pPr>
       <w:bookmarkStart w:id="8" w:name="_Toc503091351"/>
-      <w:bookmarkStart w:id="9" w:name="_Toc503644264"/>
+      <w:bookmarkStart w:id="9" w:name="_Toc503648426"/>
       <w:r>
         <w:rPr>
           <w:lang w:val="pt-PT"/>
@@ -8440,7 +8298,7 @@
         </w:rPr>
       </w:pPr>
       <w:bookmarkStart w:id="10" w:name="_Toc503091352"/>
-      <w:bookmarkStart w:id="11" w:name="_Toc503644265"/>
+      <w:bookmarkStart w:id="11" w:name="_Toc503648427"/>
       <w:r>
         <w:rPr>
           <w:lang w:val="pt-PT"/>
@@ -8763,7 +8621,7 @@
         </w:rPr>
       </w:pPr>
       <w:bookmarkStart w:id="12" w:name="_Toc503091353"/>
-      <w:bookmarkStart w:id="13" w:name="_Toc503644266"/>
+      <w:bookmarkStart w:id="13" w:name="_Toc503648428"/>
       <w:r>
         <w:rPr>
           <w:lang w:val="pt-PT"/>
@@ -9093,7 +8951,7 @@
         </w:rPr>
       </w:pPr>
       <w:bookmarkStart w:id="14" w:name="_Toc503091354"/>
-      <w:bookmarkStart w:id="15" w:name="_Toc503644267"/>
+      <w:bookmarkStart w:id="15" w:name="_Toc503648429"/>
       <w:r>
         <w:rPr>
           <w:lang w:val="pt-PT"/>
@@ -10106,7 +9964,7 @@
         </w:rPr>
       </w:pPr>
       <w:bookmarkStart w:id="16" w:name="_Toc503091355"/>
-      <w:bookmarkStart w:id="17" w:name="_Toc503644268"/>
+      <w:bookmarkStart w:id="17" w:name="_Toc503648430"/>
       <w:r>
         <w:rPr>
           <w:lang w:val="pt-PT"/>
@@ -11203,7 +11061,7 @@
         </w:rPr>
       </w:pPr>
       <w:bookmarkStart w:id="18" w:name="_Toc503091356"/>
-      <w:bookmarkStart w:id="19" w:name="_Toc503644269"/>
+      <w:bookmarkStart w:id="19" w:name="_Toc503648431"/>
       <w:r>
         <w:rPr>
           <w:lang w:val="pt-PT"/>
@@ -11469,7 +11327,7 @@
         </w:rPr>
       </w:pPr>
       <w:bookmarkStart w:id="20" w:name="_Toc503091357"/>
-      <w:bookmarkStart w:id="21" w:name="_Toc503644270"/>
+      <w:bookmarkStart w:id="21" w:name="_Toc503648432"/>
       <w:r>
         <w:rPr>
           <w:lang w:val="pt-PT"/>
@@ -11505,10 +11363,10 @@
           <w:lang w:eastAsia="en-GB"/>
         </w:rPr>
         <w:drawing>
-          <wp:inline distT="0" distB="0" distL="0" distR="0" wp14:anchorId="5A2C1631" wp14:editId="730B83AA">
-            <wp:extent cx="5558400" cy="8294400"/>
-            <wp:effectExtent l="0" t="0" r="4445" b="0"/>
-            <wp:docPr id="24" name="Picture 24" descr="C:\Users\rf\Documents\GitHub\Trails4Health\doc\Eng. Soft 2\Diagramas\diagramaCasosUso.emf"/>
+          <wp:inline distT="0" distB="0" distL="0" distR="0" wp14:anchorId="1D7B4D3B" wp14:editId="06C5674E">
+            <wp:extent cx="5562000" cy="8298000"/>
+            <wp:effectExtent l="0" t="0" r="635" b="8255"/>
+            <wp:docPr id="28" name="Picture 28" descr="C:\Users\rf\Documents\GitHub\Trails4Health\doc\Eng. Soft 2\Diagramas\diagramaCasosUso.emf"/>
             <wp:cNvGraphicFramePr>
               <a:graphicFrameLocks xmlns:a="http://schemas.openxmlformats.org/drawingml/2006/main" noChangeAspect="1"/>
             </wp:cNvGraphicFramePr>
@@ -11516,7 +11374,7 @@
               <a:graphicData uri="http://schemas.openxmlformats.org/drawingml/2006/picture">
                 <pic:pic xmlns:pic="http://schemas.openxmlformats.org/drawingml/2006/picture">
                   <pic:nvPicPr>
-                    <pic:cNvPr id="0" name="Picture 4" descr="C:\Users\rf\Documents\GitHub\Trails4Health\doc\Eng. Soft 2\Diagramas\diagramaCasosUso.emf"/>
+                    <pic:cNvPr id="0" name="Picture 6" descr="C:\Users\rf\Documents\GitHub\Trails4Health\doc\Eng. Soft 2\Diagramas\diagramaCasosUso.emf"/>
                     <pic:cNvPicPr>
                       <a:picLocks noChangeAspect="1" noChangeArrowheads="1"/>
                     </pic:cNvPicPr>
@@ -11537,7 +11395,7 @@
                   <pic:spPr bwMode="auto">
                     <a:xfrm>
                       <a:off x="0" y="0"/>
-                      <a:ext cx="5558400" cy="8294400"/>
+                      <a:ext cx="5562000" cy="8298000"/>
                     </a:xfrm>
                     <a:prstGeom prst="rect">
                       <a:avLst/>
@@ -11563,7 +11421,7 @@
         </w:rPr>
       </w:pPr>
       <w:bookmarkStart w:id="22" w:name="_Toc503091358"/>
-      <w:bookmarkStart w:id="23" w:name="_Toc503644271"/>
+      <w:bookmarkStart w:id="23" w:name="_Toc503648433"/>
       <w:r>
         <w:rPr>
           <w:lang w:val="pt-PT"/>
@@ -11589,7 +11447,7 @@
         </w:rPr>
       </w:pPr>
       <w:bookmarkStart w:id="24" w:name="_Toc503091359"/>
-      <w:bookmarkStart w:id="25" w:name="_Toc503644272"/>
+      <w:bookmarkStart w:id="25" w:name="_Toc503648434"/>
       <w:r>
         <w:rPr>
           <w:lang w:val="pt-PT"/>
@@ -12317,7 +12175,7 @@
         </w:rPr>
       </w:pPr>
       <w:bookmarkStart w:id="26" w:name="_Toc503091361"/>
-      <w:bookmarkStart w:id="27" w:name="_Toc503644273"/>
+      <w:bookmarkStart w:id="27" w:name="_Toc503648435"/>
       <w:r>
         <w:rPr>
           <w:lang w:val="pt-PT"/>
@@ -12427,7 +12285,7 @@
           <w:lang w:val="pt-PT"/>
         </w:rPr>
       </w:pPr>
-      <w:bookmarkStart w:id="29" w:name="_Toc503644274"/>
+      <w:bookmarkStart w:id="29" w:name="_Toc503648436"/>
       <w:r>
         <w:rPr>
           <w:lang w:val="pt-PT"/>
@@ -12544,54 +12402,13 @@
     </w:p>
     <w:p>
       <w:pPr>
-        <w:rPr>
-          <w:lang w:val="pt-PT"/>
-        </w:rPr>
-      </w:pPr>
-    </w:p>
-    <w:p>
-      <w:pPr>
-        <w:rPr>
-          <w:lang w:val="pt-PT"/>
-        </w:rPr>
-      </w:pPr>
-    </w:p>
-    <w:p>
-      <w:pPr>
-        <w:rPr>
-          <w:lang w:val="pt-PT"/>
-        </w:rPr>
-      </w:pPr>
-    </w:p>
-    <w:p>
-      <w:pPr>
-        <w:rPr>
-          <w:lang w:val="pt-PT"/>
-        </w:rPr>
-      </w:pPr>
-    </w:p>
-    <w:p>
-      <w:pPr>
-        <w:rPr>
-          <w:lang w:val="pt-PT"/>
-        </w:rPr>
-      </w:pPr>
-      <w:r>
-        <w:rPr>
-          <w:lang w:val="pt-PT"/>
-        </w:rPr>
-        <w:br w:type="page"/>
-      </w:r>
-    </w:p>
-    <w:p>
-      <w:pPr>
         <w:pStyle w:val="Heading2"/>
         <w:rPr>
           <w:lang w:val="pt-PT"/>
         </w:rPr>
       </w:pPr>
       <w:bookmarkStart w:id="30" w:name="_Toc503091362"/>
-      <w:bookmarkStart w:id="31" w:name="_Toc503644275"/>
+      <w:bookmarkStart w:id="31" w:name="_Toc503648437"/>
       <w:r>
         <w:rPr>
           <w:lang w:val="pt-PT"/>
@@ -13360,7 +13177,7 @@
         </w:rPr>
       </w:pPr>
       <w:bookmarkStart w:id="32" w:name="_Toc503091363"/>
-      <w:bookmarkStart w:id="33" w:name="_Toc503644276"/>
+      <w:bookmarkStart w:id="33" w:name="_Toc503648438"/>
       <w:r>
         <w:rPr>
           <w:lang w:val="pt-PT"/>
@@ -13500,7 +13317,7 @@
         </w:rPr>
       </w:pPr>
       <w:bookmarkStart w:id="34" w:name="_Toc503091364"/>
-      <w:bookmarkStart w:id="35" w:name="_Toc503644277"/>
+      <w:bookmarkStart w:id="35" w:name="_Toc503648439"/>
       <w:r>
         <w:rPr>
           <w:lang w:val="pt-PT"/>
@@ -14026,7 +13843,7 @@
         </w:rPr>
       </w:pPr>
       <w:bookmarkStart w:id="36" w:name="_Toc503091365"/>
-      <w:bookmarkStart w:id="37" w:name="_Toc503644278"/>
+      <w:bookmarkStart w:id="37" w:name="_Toc503648440"/>
       <w:r>
         <w:rPr>
           <w:lang w:val="pt-PT"/>
@@ -14143,7 +13960,7 @@
         </w:rPr>
       </w:pPr>
       <w:bookmarkStart w:id="38" w:name="_Toc503091366"/>
-      <w:bookmarkStart w:id="39" w:name="_Toc503644279"/>
+      <w:bookmarkStart w:id="39" w:name="_Toc503648441"/>
       <w:r>
         <w:rPr>
           <w:lang w:val="pt-PT"/>
@@ -14562,20 +14379,13 @@
     </w:p>
     <w:p>
       <w:pPr>
-        <w:rPr>
-          <w:lang w:val="pt-PT"/>
-        </w:rPr>
-      </w:pPr>
-    </w:p>
-    <w:p>
-      <w:pPr>
         <w:pStyle w:val="Heading3"/>
         <w:rPr>
           <w:lang w:val="pt-PT"/>
         </w:rPr>
       </w:pPr>
       <w:bookmarkStart w:id="40" w:name="_Toc503091367"/>
-      <w:bookmarkStart w:id="41" w:name="_Toc503644280"/>
+      <w:bookmarkStart w:id="41" w:name="_Toc503648442"/>
       <w:r>
         <w:rPr>
           <w:lang w:val="pt-PT"/>
@@ -14609,7 +14419,6 @@
           <w:noProof/>
           <w:lang w:eastAsia="en-GB"/>
         </w:rPr>
-        <w:lastRenderedPageBreak/>
         <w:drawing>
           <wp:inline distT="0" distB="0" distL="0" distR="0" wp14:anchorId="026F200F" wp14:editId="38A4BD93">
             <wp:extent cx="5731510" cy="4996815"/>
@@ -14661,11 +14470,12 @@
         </w:rPr>
       </w:pPr>
       <w:bookmarkStart w:id="42" w:name="_Toc503091368"/>
-      <w:bookmarkStart w:id="43" w:name="_Toc503644281"/>
-      <w:r>
-        <w:rPr>
-          <w:lang w:val="pt-PT"/>
-        </w:rPr>
+      <w:bookmarkStart w:id="43" w:name="_Toc503648443"/>
+      <w:r>
+        <w:rPr>
+          <w:lang w:val="pt-PT"/>
+        </w:rPr>
+        <w:lastRenderedPageBreak/>
         <w:t xml:space="preserve">7.5. </w:t>
       </w:r>
       <w:r>
@@ -15104,7 +14914,6 @@
               <w:cnfStyle w:val="000000100000" w:firstRow="0" w:lastRow="0" w:firstColumn="0" w:lastColumn="0" w:oddVBand="0" w:evenVBand="0" w:oddHBand="1" w:evenHBand="0" w:firstRowFirstColumn="0" w:firstRowLastColumn="0" w:lastRowFirstColumn="0" w:lastRowLastColumn="0"/>
             </w:pPr>
             <w:r>
-              <w:lastRenderedPageBreak/>
               <w:t>6.a) Se a gravação das questões não for bem-sucedida, o sistema mostra a mensagem "Erro ao gravar questões".</w:t>
             </w:r>
           </w:p>
@@ -15125,7 +14934,6 @@
               </w:rPr>
             </w:pPr>
             <w:r>
-              <w:lastRenderedPageBreak/>
               <w:t>Suplementos</w:t>
             </w:r>
           </w:p>
@@ -15258,7 +15066,7 @@
         </w:rPr>
       </w:pPr>
       <w:bookmarkStart w:id="44" w:name="_Toc503091369"/>
-      <w:bookmarkStart w:id="45" w:name="_Toc503644282"/>
+      <w:bookmarkStart w:id="45" w:name="_Toc503648444"/>
       <w:r>
         <w:rPr>
           <w:lang w:val="pt-PT"/>
@@ -15380,7 +15188,7 @@
         </w:rPr>
       </w:pPr>
       <w:bookmarkStart w:id="46" w:name="_Toc503091370"/>
-      <w:bookmarkStart w:id="47" w:name="_Toc503644283"/>
+      <w:bookmarkStart w:id="47" w:name="_Toc503648445"/>
       <w:r>
         <w:rPr>
           <w:lang w:val="pt-PT"/>
@@ -16052,7 +15860,7 @@
         </w:rPr>
       </w:pPr>
       <w:bookmarkStart w:id="48" w:name="_Toc503091371"/>
-      <w:bookmarkStart w:id="49" w:name="_Toc503644284"/>
+      <w:bookmarkStart w:id="49" w:name="_Toc503648446"/>
       <w:r>
         <w:rPr>
           <w:lang w:val="pt-PT"/>
@@ -16246,7 +16054,7 @@
         </w:rPr>
       </w:pPr>
       <w:bookmarkStart w:id="50" w:name="_Toc503091372"/>
-      <w:bookmarkStart w:id="51" w:name="_Toc503644285"/>
+      <w:bookmarkStart w:id="51" w:name="_Toc503648447"/>
       <w:r>
         <w:rPr>
           <w:lang w:val="pt-PT"/>
@@ -16700,7 +16508,7 @@
         </w:rPr>
       </w:pPr>
       <w:bookmarkStart w:id="52" w:name="_Toc503091373"/>
-      <w:bookmarkStart w:id="53" w:name="_Toc503644286"/>
+      <w:bookmarkStart w:id="53" w:name="_Toc503648448"/>
       <w:r>
         <w:rPr>
           <w:lang w:val="pt-PT"/>
@@ -16811,7 +16619,7 @@
         </w:rPr>
       </w:pPr>
       <w:bookmarkStart w:id="54" w:name="_Toc503091374"/>
-      <w:bookmarkStart w:id="55" w:name="_Toc503644287"/>
+      <w:bookmarkStart w:id="55" w:name="_Toc503648449"/>
       <w:r>
         <w:rPr>
           <w:lang w:val="pt-PT"/>
@@ -16947,7 +16755,10 @@
               <w:cnfStyle w:val="000000000000" w:firstRow="0" w:lastRow="0" w:firstColumn="0" w:lastColumn="0" w:oddVBand="0" w:evenVBand="0" w:oddHBand="0" w:evenHBand="0" w:firstRowFirstColumn="0" w:firstRowLastColumn="0" w:lastRowFirstColumn="0" w:lastRowLastColumn="0"/>
             </w:pPr>
             <w:r>
-              <w:t>O turista avalia um trilho por ele percorrido, não tendo solicitado nenhum dos serviços disponíveis (reserva de guia, reserva de alojamento ou reserva de materiais).</w:t>
+              <w:t>O turista avalia um trilho por ele percorrido</w:t>
+            </w:r>
+            <w:r>
+              <w:t>.</w:t>
             </w:r>
           </w:p>
         </w:tc>
@@ -17406,7 +17217,7 @@
         </w:rPr>
       </w:pPr>
       <w:bookmarkStart w:id="56" w:name="_Toc503091375"/>
-      <w:bookmarkStart w:id="57" w:name="_Toc503644288"/>
+      <w:bookmarkStart w:id="57" w:name="_Toc503648450"/>
       <w:r>
         <w:rPr>
           <w:lang w:val="pt-PT"/>
@@ -17580,7 +17391,7 @@
         </w:rPr>
       </w:pPr>
       <w:bookmarkStart w:id="58" w:name="_Toc503091376"/>
-      <w:bookmarkStart w:id="59" w:name="_Toc503644289"/>
+      <w:bookmarkStart w:id="59" w:name="_Toc503648451"/>
       <w:r>
         <w:rPr>
           <w:lang w:val="pt-PT"/>
@@ -18203,7 +18014,7 @@
         </w:rPr>
       </w:pPr>
       <w:bookmarkStart w:id="60" w:name="_Toc503091377"/>
-      <w:bookmarkStart w:id="61" w:name="_Toc503644290"/>
+      <w:bookmarkStart w:id="61" w:name="_Toc503648452"/>
       <w:r>
         <w:rPr>
           <w:lang w:val="pt-PT"/>
@@ -18398,7 +18209,7 @@
         </w:rPr>
       </w:pPr>
       <w:bookmarkStart w:id="62" w:name="_Toc503091378"/>
-      <w:bookmarkStart w:id="63" w:name="_Toc503644291"/>
+      <w:bookmarkStart w:id="63" w:name="_Toc503648453"/>
       <w:r>
         <w:rPr>
           <w:lang w:val="pt-PT"/>
@@ -18449,10 +18260,10 @@
           <w:lang w:eastAsia="en-GB"/>
         </w:rPr>
         <w:drawing>
-          <wp:inline distT="0" distB="0" distL="0" distR="0" wp14:anchorId="31041EDB" wp14:editId="3E70E38F">
-            <wp:extent cx="5730875" cy="7835900"/>
-            <wp:effectExtent l="0" t="0" r="3175" b="0"/>
-            <wp:docPr id="27" name="Picture 27" descr="C:\Users\rf\Documents\GitHub\Trails4Health\doc\Eng. Soft 2\Diagramas\diagramaClassesGlobal.emf"/>
+          <wp:inline distT="0" distB="0" distL="0" distR="0" wp14:anchorId="75CAF3C3" wp14:editId="4641E28C">
+            <wp:extent cx="5724525" cy="7839075"/>
+            <wp:effectExtent l="0" t="0" r="9525" b="9525"/>
+            <wp:docPr id="32" name="Picture 32" descr="C:\Users\rf\Documents\GitHub\Trails4Health\doc\Eng. Soft 2\Diagramas\diagramaClassesGlobal.emf"/>
             <wp:cNvGraphicFramePr>
               <a:graphicFrameLocks xmlns:a="http://schemas.openxmlformats.org/drawingml/2006/main" noChangeAspect="1"/>
             </wp:cNvGraphicFramePr>
@@ -18460,7 +18271,7 @@
               <a:graphicData uri="http://schemas.openxmlformats.org/drawingml/2006/picture">
                 <pic:pic xmlns:pic="http://schemas.openxmlformats.org/drawingml/2006/picture">
                   <pic:nvPicPr>
-                    <pic:cNvPr id="0" name="Picture 5" descr="C:\Users\rf\Documents\GitHub\Trails4Health\doc\Eng. Soft 2\Diagramas\diagramaClassesGlobal.emf"/>
+                    <pic:cNvPr id="0" name="Picture 8" descr="C:\Users\rf\Documents\GitHub\Trails4Health\doc\Eng. Soft 2\Diagramas\diagramaClassesGlobal.emf"/>
                     <pic:cNvPicPr>
                       <a:picLocks noChangeAspect="1" noChangeArrowheads="1"/>
                     </pic:cNvPicPr>
@@ -18481,7 +18292,7 @@
                   <pic:spPr bwMode="auto">
                     <a:xfrm>
                       <a:off x="0" y="0"/>
-                      <a:ext cx="5730875" cy="7835900"/>
+                      <a:ext cx="5724525" cy="7839075"/>
                     </a:xfrm>
                     <a:prstGeom prst="rect">
                       <a:avLst/>
@@ -18512,7 +18323,7 @@
         <w:br w:type="page"/>
       </w:r>
       <w:bookmarkStart w:id="64" w:name="_Toc503091379"/>
-      <w:bookmarkStart w:id="65" w:name="_Toc503644292"/>
+      <w:bookmarkStart w:id="65" w:name="_Toc503648454"/>
       <w:r>
         <w:rPr>
           <w:lang w:val="pt-PT"/>
@@ -18562,7 +18373,7 @@
         </w:rPr>
       </w:pPr>
       <w:bookmarkStart w:id="66" w:name="_Toc503091380"/>
-      <w:bookmarkStart w:id="67" w:name="_Toc503644293"/>
+      <w:bookmarkStart w:id="67" w:name="_Toc503648455"/>
       <w:r>
         <w:rPr>
           <w:lang w:val="pt-PT"/>
@@ -18593,7 +18404,7 @@
         </w:rPr>
       </w:pPr>
       <w:bookmarkStart w:id="68" w:name="_Toc503091381"/>
-      <w:bookmarkStart w:id="69" w:name="_Toc503644294"/>
+      <w:bookmarkStart w:id="69" w:name="_Toc503648456"/>
       <w:r>
         <w:rPr>
           <w:lang w:val="pt-PT"/>
@@ -20903,7 +20714,7 @@
         </w:rPr>
       </w:pPr>
       <w:bookmarkStart w:id="70" w:name="_Toc503091382"/>
-      <w:bookmarkStart w:id="71" w:name="_Toc503644295"/>
+      <w:bookmarkStart w:id="71" w:name="_Toc503648457"/>
       <w:r>
         <w:rPr>
           <w:lang w:val="pt-PT"/>
@@ -23357,7 +23168,7 @@
         </w:rPr>
       </w:pPr>
       <w:bookmarkStart w:id="72" w:name="_Toc503091383"/>
-      <w:bookmarkStart w:id="73" w:name="_Toc503644296"/>
+      <w:bookmarkStart w:id="73" w:name="_Toc503648458"/>
       <w:r>
         <w:rPr>
           <w:lang w:val="pt-PT"/>
@@ -23642,7 +23453,7 @@
         </w:rPr>
       </w:pPr>
       <w:bookmarkStart w:id="74" w:name="_Toc503091384"/>
-      <w:bookmarkStart w:id="75" w:name="_Toc503644297"/>
+      <w:bookmarkStart w:id="75" w:name="_Toc503648459"/>
       <w:r>
         <w:rPr>
           <w:lang w:val="pt-PT"/>
@@ -23671,7 +23482,7 @@
         </w:rPr>
       </w:pPr>
       <w:bookmarkStart w:id="76" w:name="_Toc503091385"/>
-      <w:bookmarkStart w:id="77" w:name="_Toc503644298"/>
+      <w:bookmarkStart w:id="77" w:name="_Toc503648460"/>
       <w:r>
         <w:rPr>
           <w:lang w:val="pt-PT"/>
@@ -24232,7 +24043,7 @@
         </w:rPr>
       </w:pPr>
       <w:bookmarkStart w:id="78" w:name="_Toc503091386"/>
-      <w:bookmarkStart w:id="79" w:name="_Toc503644299"/>
+      <w:bookmarkStart w:id="79" w:name="_Toc503648461"/>
       <w:r>
         <w:rPr>
           <w:lang w:val="pt-PT"/>
@@ -24442,7 +24253,7 @@
         </w:rPr>
       </w:pPr>
       <w:bookmarkStart w:id="80" w:name="_Toc503091387"/>
-      <w:bookmarkStart w:id="81" w:name="_Toc503644300"/>
+      <w:bookmarkStart w:id="81" w:name="_Toc503648462"/>
       <w:r>
         <w:rPr>
           <w:lang w:val="pt-PT"/>
@@ -24698,7 +24509,7 @@
         </w:rPr>
       </w:pPr>
       <w:bookmarkStart w:id="82" w:name="_Toc503091388"/>
-      <w:bookmarkStart w:id="83" w:name="_Toc503644301"/>
+      <w:bookmarkStart w:id="83" w:name="_Toc503648463"/>
       <w:r>
         <w:rPr>
           <w:lang w:val="pt-PT"/>
@@ -24720,7 +24531,7 @@
         <w:pStyle w:val="Heading3"/>
       </w:pPr>
       <w:bookmarkStart w:id="84" w:name="_Toc503091389"/>
-      <w:bookmarkStart w:id="85" w:name="_Toc503644302"/>
+      <w:bookmarkStart w:id="85" w:name="_Toc503648464"/>
       <w:r>
         <w:rPr>
           <w:lang w:val="pt-PT"/>
@@ -25999,7 +25810,7 @@
       <w:pPr>
         <w:pStyle w:val="Heading3"/>
       </w:pPr>
-      <w:bookmarkStart w:id="87" w:name="_Toc503644303"/>
+      <w:bookmarkStart w:id="87" w:name="_Toc503648465"/>
       <w:r>
         <w:rPr>
           <w:lang w:val="pt-PT"/>
@@ -26521,7 +26332,7 @@
         </w:rPr>
       </w:pPr>
       <w:bookmarkStart w:id="88" w:name="_Toc503091391"/>
-      <w:bookmarkStart w:id="89" w:name="_Toc503644304"/>
+      <w:bookmarkStart w:id="89" w:name="_Toc503648466"/>
       <w:r>
         <w:rPr>
           <w:lang w:val="pt-PT"/>
@@ -26797,7 +26608,7 @@
           <w:lang w:val="pt-PT"/>
         </w:rPr>
       </w:pPr>
-      <w:bookmarkStart w:id="91" w:name="_Toc503644305"/>
+      <w:bookmarkStart w:id="91" w:name="_Toc503648467"/>
       <w:r>
         <w:rPr>
           <w:lang w:val="pt-PT"/>
@@ -26823,7 +26634,7 @@
         </w:rPr>
       </w:pPr>
       <w:bookmarkStart w:id="92" w:name="_Toc503091393"/>
-      <w:bookmarkStart w:id="93" w:name="_Toc503644306"/>
+      <w:bookmarkStart w:id="93" w:name="_Toc503648468"/>
       <w:r>
         <w:rPr>
           <w:lang w:val="pt-PT"/>
@@ -27600,7 +27411,7 @@
           <w:lang w:val="pt-PT"/>
         </w:rPr>
       </w:pPr>
-      <w:bookmarkStart w:id="95" w:name="_Toc503644307"/>
+      <w:bookmarkStart w:id="95" w:name="_Toc503648469"/>
       <w:r>
         <w:rPr>
           <w:lang w:val="pt-PT"/>
@@ -27814,7 +27625,7 @@
         </w:rPr>
       </w:pPr>
       <w:bookmarkStart w:id="96" w:name="_Toc503091395"/>
-      <w:bookmarkStart w:id="97" w:name="_Toc503644308"/>
+      <w:bookmarkStart w:id="97" w:name="_Toc503648470"/>
       <w:r>
         <w:rPr>
           <w:lang w:val="pt-PT"/>
@@ -28075,7 +27886,7 @@
           <w:lang w:val="pt-PT"/>
         </w:rPr>
       </w:pPr>
-      <w:bookmarkStart w:id="99" w:name="_Toc503644309"/>
+      <w:bookmarkStart w:id="99" w:name="_Toc503648471"/>
       <w:r>
         <w:rPr>
           <w:lang w:val="pt-PT"/>
@@ -28100,7 +27911,7 @@
         </w:rPr>
       </w:pPr>
       <w:bookmarkStart w:id="100" w:name="_Toc503091397"/>
-      <w:bookmarkStart w:id="101" w:name="_Toc503644310"/>
+      <w:bookmarkStart w:id="101" w:name="_Toc503648472"/>
       <w:r>
         <w:rPr>
           <w:lang w:val="pt-PT"/>
@@ -29574,7 +29385,7 @@
           <w:lang w:val="pt-PT"/>
         </w:rPr>
       </w:pPr>
-      <w:bookmarkStart w:id="102" w:name="_Toc503644311"/>
+      <w:bookmarkStart w:id="102" w:name="_Toc503648473"/>
       <w:r>
         <w:rPr>
           <w:lang w:val="pt-PT"/>
@@ -29870,7 +29681,7 @@
           <w:lang w:val="pt-PT"/>
         </w:rPr>
       </w:pPr>
-      <w:bookmarkStart w:id="103" w:name="_Toc503644312"/>
+      <w:bookmarkStart w:id="103" w:name="_Toc503648474"/>
       <w:r>
         <w:rPr>
           <w:lang w:val="pt-PT"/>
@@ -31017,7 +30828,7 @@
         </w:rPr>
       </w:pPr>
       <w:bookmarkStart w:id="104" w:name="_Toc503091398"/>
-      <w:bookmarkStart w:id="105" w:name="_Toc503644313"/>
+      <w:bookmarkStart w:id="105" w:name="_Toc503648475"/>
       <w:r>
         <w:rPr>
           <w:lang w:val="pt-PT"/>
@@ -31412,7 +31223,7 @@
         </w:rPr>
       </w:pPr>
       <w:bookmarkStart w:id="106" w:name="_Toc503091399"/>
-      <w:bookmarkStart w:id="107" w:name="_Toc503644314"/>
+      <w:bookmarkStart w:id="107" w:name="_Toc503648476"/>
       <w:r>
         <w:rPr>
           <w:lang w:val="pt-PT"/>
@@ -31430,7 +31241,7 @@
         </w:rPr>
       </w:pPr>
       <w:bookmarkStart w:id="108" w:name="_Toc503091400"/>
-      <w:bookmarkStart w:id="109" w:name="_Toc503644315"/>
+      <w:bookmarkStart w:id="109" w:name="_Toc503648477"/>
       <w:r>
         <w:rPr>
           <w:lang w:val="pt-PT"/>
@@ -32529,7 +32340,7 @@
         </w:rPr>
       </w:pPr>
       <w:bookmarkStart w:id="110" w:name="_Toc503091401"/>
-      <w:bookmarkStart w:id="111" w:name="_Toc503644316"/>
+      <w:bookmarkStart w:id="111" w:name="_Toc503648478"/>
       <w:r>
         <w:rPr>
           <w:lang w:val="pt-PT"/>
@@ -32907,7 +32718,7 @@
           <w:lang w:val="pt-PT"/>
         </w:rPr>
       </w:pPr>
-      <w:bookmarkStart w:id="112" w:name="_Toc503644317"/>
+      <w:bookmarkStart w:id="112" w:name="_Toc503648479"/>
       <w:r>
         <w:rPr>
           <w:lang w:val="pt-PT"/>
@@ -32923,7 +32734,7 @@
           <w:lang w:val="pt-PT"/>
         </w:rPr>
       </w:pPr>
-      <w:bookmarkStart w:id="113" w:name="_Toc503644318"/>
+      <w:bookmarkStart w:id="113" w:name="_Toc503648480"/>
       <w:r>
         <w:rPr>
           <w:lang w:val="pt-PT"/>
@@ -34004,7 +33815,7 @@
           <w:lang w:val="pt-PT"/>
         </w:rPr>
       </w:pPr>
-      <w:bookmarkStart w:id="114" w:name="_Toc503644319"/>
+      <w:bookmarkStart w:id="114" w:name="_Toc503648481"/>
       <w:r>
         <w:rPr>
           <w:lang w:val="pt-PT"/>
@@ -34036,7 +33847,7 @@
           <w:lang w:val="pt-PT"/>
         </w:rPr>
       </w:pPr>
-      <w:bookmarkStart w:id="115" w:name="_Toc503644320"/>
+      <w:bookmarkStart w:id="115" w:name="_Toc503648482"/>
       <w:r>
         <w:rPr>
           <w:lang w:val="pt-PT"/>
@@ -34052,7 +33863,7 @@
           <w:lang w:val="pt-PT"/>
         </w:rPr>
       </w:pPr>
-      <w:bookmarkStart w:id="116" w:name="_Toc503644321"/>
+      <w:bookmarkStart w:id="116" w:name="_Toc503648483"/>
       <w:r>
         <w:rPr>
           <w:lang w:val="pt-PT"/>
@@ -34076,7 +33887,7 @@
           <w:lang w:val="pt-PT"/>
         </w:rPr>
       </w:pPr>
-      <w:bookmarkStart w:id="117" w:name="_Toc503644322"/>
+      <w:bookmarkStart w:id="117" w:name="_Toc503648484"/>
       <w:r>
         <w:rPr>
           <w:lang w:val="pt-PT"/>
@@ -34101,7 +33912,7 @@
         </w:rPr>
       </w:pPr>
       <w:bookmarkStart w:id="118" w:name="_Toc503091402"/>
-      <w:bookmarkStart w:id="119" w:name="_Toc503644323"/>
+      <w:bookmarkStart w:id="119" w:name="_Toc503648485"/>
       <w:r>
         <w:rPr>
           <w:lang w:val="pt-PT"/>
@@ -34151,7 +33962,7 @@
         </w:rPr>
       </w:pPr>
       <w:bookmarkStart w:id="120" w:name="_Toc503091403"/>
-      <w:bookmarkStart w:id="121" w:name="_Toc503644324"/>
+      <w:bookmarkStart w:id="121" w:name="_Toc503648486"/>
       <w:r>
         <w:rPr>
           <w:lang w:val="pt-PT"/>
@@ -34397,7 +34208,7 @@
         </w:rPr>
       </w:pPr>
       <w:bookmarkStart w:id="122" w:name="_Toc503091404"/>
-      <w:bookmarkStart w:id="123" w:name="_Toc503644325"/>
+      <w:bookmarkStart w:id="123" w:name="_Toc503648487"/>
       <w:r>
         <w:rPr>
           <w:lang w:val="pt-PT"/>
@@ -34554,7 +34365,7 @@
           <w:lang w:val="pt-PT"/>
         </w:rPr>
       </w:pPr>
-      <w:bookmarkStart w:id="124" w:name="_Toc503644326"/>
+      <w:bookmarkStart w:id="124" w:name="_Toc503648488"/>
       <w:r>
         <w:rPr>
           <w:lang w:val="pt-PT"/>
@@ -34655,7 +34466,7 @@
           <w:lang w:val="pt-PT"/>
         </w:rPr>
       </w:pPr>
-      <w:bookmarkStart w:id="125" w:name="_Toc503644327"/>
+      <w:bookmarkStart w:id="125" w:name="_Toc503648489"/>
       <w:r>
         <w:rPr>
           <w:lang w:val="pt-PT"/>
@@ -34741,26 +34552,18 @@
     </w:p>
     <w:p>
       <w:pPr>
-        <w:rPr>
-          <w:lang w:val="pt-PT"/>
-        </w:rPr>
-      </w:pPr>
-    </w:p>
-    <w:p>
-      <w:pPr>
         <w:pStyle w:val="Heading1"/>
         <w:rPr>
-          <w:sz w:val="26"/>
-          <w:szCs w:val="26"/>
           <w:lang w:val="pt-PT"/>
         </w:rPr>
       </w:pPr>
       <w:bookmarkStart w:id="126" w:name="_Toc503091405"/>
-      <w:bookmarkStart w:id="127" w:name="_Toc503644328"/>
-      <w:r>
-        <w:rPr>
-          <w:lang w:val="pt-PT"/>
-        </w:rPr>
+      <w:bookmarkStart w:id="127" w:name="_Toc503648490"/>
+      <w:r>
+        <w:rPr>
+          <w:lang w:val="pt-PT"/>
+        </w:rPr>
+        <w:lastRenderedPageBreak/>
         <w:t>10</w:t>
       </w:r>
       <w:r>
@@ -34773,59 +34576,16 @@
         <w:rPr>
           <w:lang w:val="pt-PT"/>
         </w:rPr>
-        <w:t>Diagrama</w:t>
-      </w:r>
-      <w:r>
-        <w:rPr>
-          <w:lang w:val="pt-PT"/>
-        </w:rPr>
-        <w:t>s</w:t>
-      </w:r>
-      <w:r>
-        <w:rPr>
-          <w:lang w:val="pt-PT"/>
-        </w:rPr>
-        <w:t xml:space="preserve"> de Estados</w:t>
+        <w:t>Diagrama de Estados</w:t>
       </w:r>
       <w:bookmarkEnd w:id="126"/>
+      <w:r>
+        <w:rPr>
+          <w:lang w:val="pt-PT"/>
+        </w:rPr>
+        <w:t xml:space="preserve"> Avaliar Guia</w:t>
+      </w:r>
       <w:bookmarkEnd w:id="127"/>
-    </w:p>
-    <w:p>
-      <w:pPr>
-        <w:rPr>
-          <w:lang w:val="pt-PT"/>
-        </w:rPr>
-      </w:pPr>
-    </w:p>
-    <w:p>
-      <w:pPr>
-        <w:pStyle w:val="Heading2"/>
-        <w:rPr>
-          <w:lang w:val="pt-PT"/>
-        </w:rPr>
-      </w:pPr>
-      <w:bookmarkStart w:id="128" w:name="_Toc503091406"/>
-      <w:bookmarkStart w:id="129" w:name="_Toc503644329"/>
-      <w:r>
-        <w:rPr>
-          <w:lang w:val="pt-PT"/>
-        </w:rPr>
-        <w:t>10</w:t>
-      </w:r>
-      <w:r>
-        <w:rPr>
-          <w:lang w:val="pt-PT"/>
-        </w:rPr>
-        <w:t xml:space="preserve">.1. </w:t>
-      </w:r>
-      <w:r>
-        <w:rPr>
-          <w:lang w:val="pt-PT"/>
-        </w:rPr>
-        <w:t>Avaliar Trilho</w:t>
-      </w:r>
-      <w:bookmarkEnd w:id="128"/>
-      <w:bookmarkEnd w:id="129"/>
     </w:p>
     <w:p>
       <w:pPr>
@@ -34846,10 +34606,10 @@
           <w:lang w:eastAsia="en-GB"/>
         </w:rPr>
         <w:drawing>
-          <wp:inline distT="0" distB="0" distL="0" distR="0" wp14:anchorId="43733097" wp14:editId="351BFB2E">
-            <wp:extent cx="5633085" cy="4434205"/>
-            <wp:effectExtent l="0" t="0" r="5715" b="4445"/>
-            <wp:docPr id="226" name="Picture 226"/>
+          <wp:inline distT="0" distB="0" distL="0" distR="0" wp14:anchorId="55B51B8C" wp14:editId="1C8204A5">
+            <wp:extent cx="4438650" cy="3943350"/>
+            <wp:effectExtent l="0" t="0" r="0" b="0"/>
+            <wp:docPr id="29" name="Picture 29" descr="C:\Users\rf\Documents\GitHub\Trails4Health\doc\Eng. Soft 2\Diagramas\diagramaEstadosAvaliarGuia.emf"/>
             <wp:cNvGraphicFramePr>
               <a:graphicFrameLocks xmlns:a="http://schemas.openxmlformats.org/drawingml/2006/main" noChangeAspect="1"/>
             </wp:cNvGraphicFramePr>
@@ -34857,7 +34617,7 @@
               <a:graphicData uri="http://schemas.openxmlformats.org/drawingml/2006/picture">
                 <pic:pic xmlns:pic="http://schemas.openxmlformats.org/drawingml/2006/picture">
                   <pic:nvPicPr>
-                    <pic:cNvPr id="0" name="Picture 20"/>
+                    <pic:cNvPr id="0" name="Picture 7" descr="C:\Users\rf\Documents\GitHub\Trails4Health\doc\Eng. Soft 2\Diagramas\diagramaEstadosAvaliarGuia.emf"/>
                     <pic:cNvPicPr>
                       <a:picLocks noChangeAspect="1" noChangeArrowheads="1"/>
                     </pic:cNvPicPr>
@@ -34878,7 +34638,7 @@
                   <pic:spPr bwMode="auto">
                     <a:xfrm>
                       <a:off x="0" y="0"/>
-                      <a:ext cx="5633085" cy="4434205"/>
+                      <a:ext cx="4438650" cy="3943350"/>
                     </a:xfrm>
                     <a:prstGeom prst="rect">
                       <a:avLst/>
@@ -34971,13 +34731,59 @@
           <w:lang w:val="pt-PT"/>
         </w:rPr>
       </w:pPr>
+    </w:p>
+    <w:p>
+      <w:pPr>
+        <w:rPr>
+          <w:lang w:val="pt-PT"/>
+        </w:rPr>
+      </w:pPr>
+    </w:p>
+    <w:p>
+      <w:pPr>
+        <w:rPr>
+          <w:lang w:val="pt-PT"/>
+        </w:rPr>
+      </w:pPr>
+    </w:p>
+    <w:p>
+      <w:pPr>
+        <w:rPr>
+          <w:lang w:val="pt-PT"/>
+        </w:rPr>
+      </w:pPr>
+    </w:p>
+    <w:p>
+      <w:pPr>
+        <w:pStyle w:val="Heading1"/>
+        <w:rPr>
+          <w:lang w:val="pt-PT"/>
+        </w:rPr>
+      </w:pPr>
+      <w:bookmarkStart w:id="128" w:name="_Toc503091408"/>
+      <w:bookmarkStart w:id="129" w:name="_Toc503648491"/>
       <w:r>
         <w:rPr>
           <w:lang w:val="pt-PT"/>
         </w:rPr>
         <w:lastRenderedPageBreak/>
-        <w:br w:type="page"/>
-      </w:r>
+        <w:t>11</w:t>
+      </w:r>
+      <w:r>
+        <w:rPr>
+          <w:lang w:val="pt-PT"/>
+        </w:rPr>
+        <w:t>. Protótipo</w:t>
+      </w:r>
+      <w:bookmarkEnd w:id="128"/>
+      <w:bookmarkEnd w:id="129"/>
+    </w:p>
+    <w:p>
+      <w:pPr>
+        <w:rPr>
+          <w:lang w:val="pt-PT"/>
+        </w:rPr>
+      </w:pPr>
     </w:p>
     <w:p>
       <w:pPr>
@@ -34986,250 +34792,28 @@
           <w:lang w:val="pt-PT"/>
         </w:rPr>
       </w:pPr>
-      <w:bookmarkStart w:id="130" w:name="_Toc503091407"/>
-      <w:bookmarkStart w:id="131" w:name="_Toc503644330"/>
-      <w:r>
-        <w:rPr>
-          <w:lang w:val="pt-PT"/>
-        </w:rPr>
-        <w:lastRenderedPageBreak/>
-        <w:t>10</w:t>
-      </w:r>
-      <w:r>
-        <w:rPr>
-          <w:lang w:val="pt-PT"/>
-        </w:rPr>
-        <w:t xml:space="preserve">.2. </w:t>
-      </w:r>
-      <w:r>
-        <w:rPr>
-          <w:lang w:val="pt-PT"/>
-        </w:rPr>
-        <w:t>Avaliar Serviço</w:t>
+      <w:bookmarkStart w:id="130" w:name="_Toc503091409"/>
+      <w:bookmarkStart w:id="131" w:name="_Toc503648492"/>
+      <w:r>
+        <w:rPr>
+          <w:lang w:val="pt-PT"/>
+        </w:rPr>
+        <w:t>11</w:t>
+      </w:r>
+      <w:r>
+        <w:rPr>
+          <w:lang w:val="pt-PT"/>
+        </w:rPr>
+        <w:t xml:space="preserve">.1. Protótipo do Interface </w:t>
+      </w:r>
+      <w:r>
+        <w:rPr>
+          <w:lang w:val="pt-PT"/>
+        </w:rPr>
+        <w:t>Consultar Trilho</w:t>
       </w:r>
       <w:bookmarkEnd w:id="130"/>
       <w:bookmarkEnd w:id="131"/>
-    </w:p>
-    <w:p>
-      <w:pPr>
-        <w:rPr>
-          <w:lang w:val="pt-PT"/>
-        </w:rPr>
-      </w:pPr>
-    </w:p>
-    <w:p>
-      <w:pPr>
-        <w:rPr>
-          <w:lang w:val="pt-PT"/>
-        </w:rPr>
-      </w:pPr>
-    </w:p>
-    <w:p>
-      <w:pPr>
-        <w:rPr>
-          <w:lang w:val="pt-PT"/>
-        </w:rPr>
-      </w:pPr>
-      <w:r>
-        <w:rPr>
-          <w:noProof/>
-          <w:lang w:eastAsia="en-GB"/>
-        </w:rPr>
-        <w:drawing>
-          <wp:inline distT="0" distB="0" distL="0" distR="0" wp14:anchorId="0D7FE3E3" wp14:editId="7E563C93">
-            <wp:extent cx="5055235" cy="4563110"/>
-            <wp:effectExtent l="0" t="0" r="0" b="8890"/>
-            <wp:docPr id="225" name="Picture 225"/>
-            <wp:cNvGraphicFramePr>
-              <a:graphicFrameLocks xmlns:a="http://schemas.openxmlformats.org/drawingml/2006/main" noChangeAspect="1"/>
-            </wp:cNvGraphicFramePr>
-            <a:graphic xmlns:a="http://schemas.openxmlformats.org/drawingml/2006/main">
-              <a:graphicData uri="http://schemas.openxmlformats.org/drawingml/2006/picture">
-                <pic:pic xmlns:pic="http://schemas.openxmlformats.org/drawingml/2006/picture">
-                  <pic:nvPicPr>
-                    <pic:cNvPr id="0" name="Picture 19"/>
-                    <pic:cNvPicPr>
-                      <a:picLocks noChangeAspect="1" noChangeArrowheads="1"/>
-                    </pic:cNvPicPr>
-                  </pic:nvPicPr>
-                  <pic:blipFill>
-                    <a:blip r:embed="rId28">
-                      <a:extLst>
-                        <a:ext uri="{28A0092B-C50C-407E-A947-70E740481C1C}">
-                          <a14:useLocalDpi xmlns:a14="http://schemas.microsoft.com/office/drawing/2010/main" val="0"/>
-                        </a:ext>
-                      </a:extLst>
-                    </a:blip>
-                    <a:srcRect/>
-                    <a:stretch>
-                      <a:fillRect/>
-                    </a:stretch>
-                  </pic:blipFill>
-                  <pic:spPr bwMode="auto">
-                    <a:xfrm>
-                      <a:off x="0" y="0"/>
-                      <a:ext cx="5055235" cy="4563110"/>
-                    </a:xfrm>
-                    <a:prstGeom prst="rect">
-                      <a:avLst/>
-                    </a:prstGeom>
-                    <a:noFill/>
-                    <a:ln>
-                      <a:noFill/>
-                    </a:ln>
-                  </pic:spPr>
-                </pic:pic>
-              </a:graphicData>
-            </a:graphic>
-          </wp:inline>
-        </w:drawing>
-      </w:r>
-    </w:p>
-    <w:p>
-      <w:pPr>
-        <w:rPr>
-          <w:lang w:val="pt-PT"/>
-        </w:rPr>
-      </w:pPr>
-    </w:p>
-    <w:p>
-      <w:pPr>
-        <w:rPr>
-          <w:lang w:val="pt-PT"/>
-        </w:rPr>
-      </w:pPr>
-    </w:p>
-    <w:p>
-      <w:pPr>
-        <w:rPr>
-          <w:lang w:val="pt-PT"/>
-        </w:rPr>
-      </w:pPr>
-    </w:p>
-    <w:p>
-      <w:pPr>
-        <w:rPr>
-          <w:lang w:val="pt-PT"/>
-        </w:rPr>
-      </w:pPr>
-    </w:p>
-    <w:p>
-      <w:pPr>
-        <w:rPr>
-          <w:lang w:val="pt-PT"/>
-        </w:rPr>
-      </w:pPr>
-    </w:p>
-    <w:p>
-      <w:pPr>
-        <w:rPr>
-          <w:lang w:val="pt-PT"/>
-        </w:rPr>
-      </w:pPr>
-    </w:p>
-    <w:p>
-      <w:pPr>
-        <w:rPr>
-          <w:lang w:val="pt-PT"/>
-        </w:rPr>
-      </w:pPr>
-    </w:p>
-    <w:p>
-      <w:pPr>
-        <w:rPr>
-          <w:lang w:val="pt-PT"/>
-        </w:rPr>
-      </w:pPr>
-    </w:p>
-    <w:p>
-      <w:pPr>
-        <w:rPr>
-          <w:lang w:val="pt-PT"/>
-        </w:rPr>
-      </w:pPr>
-    </w:p>
-    <w:p>
-      <w:pPr>
-        <w:rPr>
-          <w:lang w:val="pt-PT"/>
-        </w:rPr>
-      </w:pPr>
-    </w:p>
-    <w:p>
-      <w:pPr>
-        <w:rPr>
-          <w:lang w:val="pt-PT"/>
-        </w:rPr>
-      </w:pPr>
-    </w:p>
-    <w:p>
-      <w:pPr>
-        <w:rPr>
-          <w:lang w:val="pt-PT"/>
-        </w:rPr>
-      </w:pPr>
-    </w:p>
-    <w:p>
-      <w:pPr>
-        <w:pStyle w:val="Heading1"/>
-        <w:rPr>
-          <w:lang w:val="pt-PT"/>
-        </w:rPr>
-      </w:pPr>
-      <w:bookmarkStart w:id="132" w:name="_Toc503091408"/>
-      <w:bookmarkStart w:id="133" w:name="_Toc503644331"/>
-      <w:r>
-        <w:rPr>
-          <w:lang w:val="pt-PT"/>
-        </w:rPr>
-        <w:lastRenderedPageBreak/>
-        <w:t>11</w:t>
-      </w:r>
-      <w:r>
-        <w:rPr>
-          <w:lang w:val="pt-PT"/>
-        </w:rPr>
-        <w:t>. Protótipo</w:t>
-      </w:r>
-      <w:bookmarkEnd w:id="132"/>
-      <w:bookmarkEnd w:id="133"/>
-    </w:p>
-    <w:p>
-      <w:pPr>
-        <w:rPr>
-          <w:lang w:val="pt-PT"/>
-        </w:rPr>
-      </w:pPr>
-    </w:p>
-    <w:p>
-      <w:pPr>
-        <w:pStyle w:val="Heading2"/>
-        <w:rPr>
-          <w:lang w:val="pt-PT"/>
-        </w:rPr>
-      </w:pPr>
-      <w:bookmarkStart w:id="134" w:name="_Toc503091409"/>
-      <w:bookmarkStart w:id="135" w:name="_Toc503644332"/>
-      <w:r>
-        <w:rPr>
-          <w:lang w:val="pt-PT"/>
-        </w:rPr>
-        <w:t>11</w:t>
-      </w:r>
-      <w:r>
-        <w:rPr>
-          <w:lang w:val="pt-PT"/>
-        </w:rPr>
-        <w:t xml:space="preserve">.1. Protótipo do Interface </w:t>
-      </w:r>
-      <w:r>
-        <w:rPr>
-          <w:lang w:val="pt-PT"/>
-        </w:rPr>
-        <w:t>Consultar Trilho</w:t>
-      </w:r>
-      <w:bookmarkEnd w:id="134"/>
-      <w:bookmarkEnd w:id="135"/>
     </w:p>
     <w:p>
       <w:pPr>
@@ -35265,7 +34849,7 @@
                     <pic:cNvPicPr/>
                   </pic:nvPicPr>
                   <pic:blipFill>
-                    <a:blip r:embed="rId29">
+                    <a:blip r:embed="rId28">
                       <a:extLst>
                         <a:ext uri="{28A0092B-C50C-407E-A947-70E740481C1C}">
                           <a14:useLocalDpi xmlns:a14="http://schemas.microsoft.com/office/drawing/2010/main" val="0"/>
@@ -35319,7 +34903,7 @@
           <w:lang w:val="pt-PT"/>
         </w:rPr>
       </w:pPr>
-      <w:bookmarkStart w:id="136" w:name="_Toc503644333"/>
+      <w:bookmarkStart w:id="132" w:name="_Toc503648493"/>
       <w:r>
         <w:rPr>
           <w:lang w:val="pt-PT"/>
@@ -35332,21 +34916,21 @@
         </w:rPr>
         <w:t xml:space="preserve">.2. </w:t>
       </w:r>
-      <w:bookmarkStart w:id="137" w:name="_Toc503091410"/>
+      <w:bookmarkStart w:id="133" w:name="_Toc503091410"/>
       <w:r>
         <w:rPr>
           <w:lang w:val="pt-PT"/>
         </w:rPr>
         <w:t xml:space="preserve">Protótipo do Interface </w:t>
       </w:r>
-      <w:bookmarkEnd w:id="137"/>
+      <w:bookmarkEnd w:id="133"/>
       <w:r>
         <w:rPr>
           <w:lang w:val="pt-PT"/>
         </w:rPr>
         <w:t>Registo Trilhos (Operações)</w:t>
       </w:r>
-      <w:bookmarkEnd w:id="136"/>
+      <w:bookmarkEnd w:id="132"/>
     </w:p>
     <w:p>
       <w:pPr>
@@ -35382,7 +34966,7 @@
                     <pic:cNvPicPr/>
                   </pic:nvPicPr>
                   <pic:blipFill>
-                    <a:blip r:embed="rId30">
+                    <a:blip r:embed="rId29">
                       <a:extLst>
                         <a:ext uri="{28A0092B-C50C-407E-A947-70E740481C1C}">
                           <a14:useLocalDpi xmlns:a14="http://schemas.microsoft.com/office/drawing/2010/main" val="0"/>
@@ -35432,7 +35016,7 @@
           <w:lang w:val="pt-PT"/>
         </w:rPr>
       </w:pPr>
-      <w:bookmarkStart w:id="138" w:name="_Toc503644334"/>
+      <w:bookmarkStart w:id="134" w:name="_Toc503648494"/>
       <w:r>
         <w:rPr>
           <w:lang w:val="pt-PT"/>
@@ -35451,7 +35035,7 @@
         </w:rPr>
         <w:t>Criar Trilho</w:t>
       </w:r>
-      <w:bookmarkEnd w:id="138"/>
+      <w:bookmarkEnd w:id="134"/>
     </w:p>
     <w:p>
       <w:pPr>
@@ -35487,7 +35071,7 @@
                     <pic:cNvPicPr/>
                   </pic:nvPicPr>
                   <pic:blipFill>
-                    <a:blip r:embed="rId31">
+                    <a:blip r:embed="rId30">
                       <a:extLst>
                         <a:ext uri="{28A0092B-C50C-407E-A947-70E740481C1C}">
                           <a14:useLocalDpi xmlns:a14="http://schemas.microsoft.com/office/drawing/2010/main" val="0"/>
@@ -35541,7 +35125,7 @@
           <w:lang w:val="pt-PT"/>
         </w:rPr>
       </w:pPr>
-      <w:bookmarkStart w:id="139" w:name="_Toc503644335"/>
+      <w:bookmarkStart w:id="135" w:name="_Toc503648495"/>
       <w:r>
         <w:rPr>
           <w:lang w:val="pt-PT"/>
@@ -35572,7 +35156,7 @@
         </w:rPr>
         <w:t xml:space="preserve"> Trilho</w:t>
       </w:r>
-      <w:bookmarkEnd w:id="139"/>
+      <w:bookmarkEnd w:id="135"/>
     </w:p>
     <w:p>
       <w:pPr>
@@ -35608,7 +35192,7 @@
                     <pic:cNvPicPr/>
                   </pic:nvPicPr>
                   <pic:blipFill>
-                    <a:blip r:embed="rId32">
+                    <a:blip r:embed="rId31">
                       <a:extLst>
                         <a:ext uri="{28A0092B-C50C-407E-A947-70E740481C1C}">
                           <a14:useLocalDpi xmlns:a14="http://schemas.microsoft.com/office/drawing/2010/main" val="0"/>
@@ -35656,7 +35240,7 @@
           <w:lang w:val="pt-PT"/>
         </w:rPr>
       </w:pPr>
-      <w:bookmarkStart w:id="140" w:name="_Toc503644336"/>
+      <w:bookmarkStart w:id="136" w:name="_Toc503648496"/>
       <w:r>
         <w:rPr>
           <w:lang w:val="pt-PT"/>
@@ -35681,7 +35265,7 @@
         </w:rPr>
         <w:t xml:space="preserve"> Trilho</w:t>
       </w:r>
-      <w:bookmarkEnd w:id="140"/>
+      <w:bookmarkEnd w:id="136"/>
     </w:p>
     <w:p>
       <w:pPr>
@@ -35717,7 +35301,7 @@
                     <pic:cNvPicPr/>
                   </pic:nvPicPr>
                   <pic:blipFill>
-                    <a:blip r:embed="rId33">
+                    <a:blip r:embed="rId32">
                       <a:extLst>
                         <a:ext uri="{28A0092B-C50C-407E-A947-70E740481C1C}">
                           <a14:useLocalDpi xmlns:a14="http://schemas.microsoft.com/office/drawing/2010/main" val="0"/>
@@ -35792,7 +35376,7 @@
           <w:lang w:val="pt-PT"/>
         </w:rPr>
       </w:pPr>
-      <w:bookmarkStart w:id="141" w:name="_Toc503644337"/>
+      <w:bookmarkStart w:id="137" w:name="_Toc503648497"/>
       <w:r>
         <w:rPr>
           <w:lang w:val="pt-PT"/>
@@ -35824,7 +35408,7 @@
         </w:rPr>
         <w:t xml:space="preserve"> Trilho</w:t>
       </w:r>
-      <w:bookmarkEnd w:id="141"/>
+      <w:bookmarkEnd w:id="137"/>
     </w:p>
     <w:p>
       <w:pPr>
@@ -35841,7 +35425,7 @@
           <w:lang w:val="pt-PT"/>
         </w:rPr>
       </w:pPr>
-      <w:bookmarkStart w:id="142" w:name="_Toc503644338"/>
+      <w:bookmarkStart w:id="138" w:name="_Toc503648498"/>
       <w:r>
         <w:rPr>
           <w:color w:val="FF0000"/>
@@ -35856,7 +35440,7 @@
         </w:rPr>
         <w:t>++++++++++++++++++++++++++++</w:t>
       </w:r>
-      <w:bookmarkEnd w:id="142"/>
+      <w:bookmarkEnd w:id="138"/>
     </w:p>
     <w:p>
       <w:pPr>
@@ -35886,8 +35470,8 @@
           <w:lang w:val="pt-PT"/>
         </w:rPr>
       </w:pPr>
-      <w:bookmarkStart w:id="143" w:name="_Toc503091411"/>
-      <w:bookmarkStart w:id="144" w:name="_Toc503644339"/>
+      <w:bookmarkStart w:id="139" w:name="_Toc503091411"/>
+      <w:bookmarkStart w:id="140" w:name="_Toc503648499"/>
       <w:r>
         <w:rPr>
           <w:lang w:val="pt-PT"/>
@@ -35912,8 +35496,8 @@
         </w:rPr>
         <w:t>. Protótipo do Interface de Inserção de Questões de Avaliação</w:t>
       </w:r>
-      <w:bookmarkEnd w:id="143"/>
-      <w:bookmarkEnd w:id="144"/>
+      <w:bookmarkEnd w:id="139"/>
+      <w:bookmarkEnd w:id="140"/>
     </w:p>
     <w:p>
       <w:pPr>
@@ -35946,7 +35530,7 @@
                     </pic:cNvPicPr>
                   </pic:nvPicPr>
                   <pic:blipFill>
-                    <a:blip r:embed="rId34">
+                    <a:blip r:embed="rId33">
                       <a:extLst>
                         <a:ext uri="{28A0092B-C50C-407E-A947-70E740481C1C}">
                           <a14:useLocalDpi xmlns:a14="http://schemas.microsoft.com/office/drawing/2010/main" val="0"/>
@@ -35986,8 +35570,8 @@
           <w:lang w:val="pt-PT"/>
         </w:rPr>
       </w:pPr>
-      <w:bookmarkStart w:id="145" w:name="_Toc503091412"/>
-      <w:bookmarkStart w:id="146" w:name="_Toc503644340"/>
+      <w:bookmarkStart w:id="141" w:name="_Toc503091412"/>
+      <w:bookmarkStart w:id="142" w:name="_Toc503648500"/>
       <w:r>
         <w:rPr>
           <w:lang w:val="pt-PT"/>
@@ -36018,8 +35602,8 @@
         </w:rPr>
         <w:t>Avaliação</w:t>
       </w:r>
-      <w:bookmarkEnd w:id="145"/>
-      <w:bookmarkEnd w:id="146"/>
+      <w:bookmarkEnd w:id="141"/>
+      <w:bookmarkEnd w:id="142"/>
     </w:p>
     <w:p>
       <w:pPr>
@@ -36052,7 +35636,7 @@
                     </pic:cNvPicPr>
                   </pic:nvPicPr>
                   <pic:blipFill>
-                    <a:blip r:embed="rId35">
+                    <a:blip r:embed="rId34">
                       <a:extLst>
                         <a:ext uri="{28A0092B-C50C-407E-A947-70E740481C1C}">
                           <a14:useLocalDpi xmlns:a14="http://schemas.microsoft.com/office/drawing/2010/main" val="0"/>
@@ -36102,8 +35686,8 @@
           <w:lang w:val="pt-PT"/>
         </w:rPr>
       </w:pPr>
-      <w:bookmarkStart w:id="147" w:name="_Toc503091413"/>
-      <w:bookmarkStart w:id="148" w:name="_Toc503644341"/>
+      <w:bookmarkStart w:id="143" w:name="_Toc503091413"/>
+      <w:bookmarkStart w:id="144" w:name="_Toc503648501"/>
       <w:r>
         <w:rPr>
           <w:lang w:val="pt-PT"/>
@@ -36122,8 +35706,8 @@
         </w:rPr>
         <w:t>Fases do trabalho e tempos utilizados</w:t>
       </w:r>
-      <w:bookmarkEnd w:id="147"/>
-      <w:bookmarkEnd w:id="148"/>
+      <w:bookmarkEnd w:id="143"/>
+      <w:bookmarkEnd w:id="144"/>
     </w:p>
     <w:p>
       <w:pPr>
@@ -39393,7 +38977,7 @@
     <w:p/>
     <w:p/>
     <w:sectPr>
-      <w:footerReference w:type="default" r:id="rId36"/>
+      <w:footerReference w:type="default" r:id="rId35"/>
       <w:pgSz w:w="11906" w:h="16838"/>
       <w:pgMar w:top="1440" w:right="1440" w:bottom="1440" w:left="1440" w:header="708" w:footer="708" w:gutter="0"/>
       <w:pgNumType w:start="0"/>
@@ -39464,7 +39048,7 @@
           <w:rPr>
             <w:noProof/>
           </w:rPr>
-          <w:t>5</w:t>
+          <w:t>6</w:t>
         </w:r>
         <w:r>
           <w:rPr>
@@ -43461,7 +43045,7 @@
 </file>
 
 <file path=customXml/itemProps1.xml><?xml version="1.0" encoding="utf-8"?>
-<ds:datastoreItem xmlns:ds="http://schemas.openxmlformats.org/officeDocument/2006/customXml" ds:itemID="{4FAB305D-AFC8-4D0A-BBCC-E4564790165D}">
+<ds:datastoreItem xmlns:ds="http://schemas.openxmlformats.org/officeDocument/2006/customXml" ds:itemID="{F15E91A2-7D4D-4342-B034-21106554CE22}">
   <ds:schemaRefs>
     <ds:schemaRef ds:uri="http://schemas.openxmlformats.org/officeDocument/2006/bibliography"/>
   </ds:schemaRefs>

</xml_diff>

<commit_message>
ESII Corrigidos tipos dados Diagrama Classes Global
</commit_message>
<xml_diff>
--- a/doc/relatorio.docx
+++ b/doc/relatorio.docx
@@ -1570,8 +1570,6 @@
         </w:rPr>
       </w:pPr>
     </w:p>
-    <w:bookmarkStart w:id="3" w:name="_GoBack"/>
-    <w:bookmarkEnd w:id="3"/>
     <w:p>
       <w:pPr>
         <w:pStyle w:val="TOC1"/>
@@ -3783,7 +3781,23 @@
             <w:noProof/>
             <w:lang w:val="pt-PT"/>
           </w:rPr>
-          <w:t>8. Diagrama de Classes Global</w:t>
+          <w:t>8. Diagrama de Classes Glob</w:t>
+        </w:r>
+        <w:r>
+          <w:rPr>
+            <w:rStyle w:val="Hyperlink"/>
+            <w:noProof/>
+            <w:lang w:val="pt-PT"/>
+          </w:rPr>
+          <w:t>a</w:t>
+        </w:r>
+        <w:r>
+          <w:rPr>
+            <w:rStyle w:val="Hyperlink"/>
+            <w:noProof/>
+            <w:lang w:val="pt-PT"/>
+          </w:rPr>
+          <w:t>l</w:t>
         </w:r>
         <w:r>
           <w:rPr>
@@ -7339,8 +7353,8 @@
           <w:lang w:val="pt-PT"/>
         </w:rPr>
       </w:pPr>
-      <w:bookmarkStart w:id="4" w:name="_Toc503091349"/>
-      <w:bookmarkStart w:id="5" w:name="_Toc503648424"/>
+      <w:bookmarkStart w:id="3" w:name="_Toc503091349"/>
+      <w:bookmarkStart w:id="4" w:name="_Toc503648424"/>
       <w:r>
         <w:rPr>
           <w:lang w:val="pt-PT"/>
@@ -7366,8 +7380,8 @@
         </w:rPr>
         <w:t>to</w:t>
       </w:r>
+      <w:bookmarkEnd w:id="3"/>
       <w:bookmarkEnd w:id="4"/>
-      <w:bookmarkEnd w:id="5"/>
     </w:p>
     <w:p>
       <w:pPr>
@@ -7645,8 +7659,8 @@
           <w:lang w:val="pt-PT"/>
         </w:rPr>
       </w:pPr>
-      <w:bookmarkStart w:id="6" w:name="_Toc503091350"/>
-      <w:bookmarkStart w:id="7" w:name="_Toc503648425"/>
+      <w:bookmarkStart w:id="5" w:name="_Toc503091350"/>
+      <w:bookmarkStart w:id="6" w:name="_Toc503648425"/>
       <w:r>
         <w:rPr>
           <w:lang w:val="pt-PT"/>
@@ -7666,54 +7680,54 @@
         </w:rPr>
         <w:t>Padrões de Desenvolvimento de Software</w:t>
       </w:r>
+      <w:bookmarkEnd w:id="5"/>
       <w:bookmarkEnd w:id="6"/>
+    </w:p>
+    <w:p>
+      <w:pPr>
+        <w:rPr>
+          <w:lang w:val="pt-PT"/>
+        </w:rPr>
+      </w:pPr>
+    </w:p>
+    <w:p>
+      <w:pPr>
+        <w:pStyle w:val="Heading2"/>
+        <w:rPr>
+          <w:i/>
+          <w:lang w:val="pt-PT"/>
+        </w:rPr>
+      </w:pPr>
+      <w:bookmarkStart w:id="7" w:name="_Toc503091351"/>
+      <w:bookmarkStart w:id="8" w:name="_Toc503648426"/>
+      <w:r>
+        <w:rPr>
+          <w:lang w:val="pt-PT"/>
+        </w:rPr>
+        <w:t>2</w:t>
+      </w:r>
+      <w:r>
+        <w:rPr>
+          <w:lang w:val="pt-PT"/>
+        </w:rPr>
+        <w:t>.1.</w:t>
+      </w:r>
+      <w:r>
+        <w:rPr>
+          <w:i/>
+          <w:lang w:val="pt-PT"/>
+        </w:rPr>
+        <w:t xml:space="preserve"> </w:t>
+      </w:r>
+      <w:r>
+        <w:rPr>
+          <w:i/>
+          <w:lang w:val="pt-PT"/>
+        </w:rPr>
+        <w:t>Spiral Development</w:t>
+      </w:r>
       <w:bookmarkEnd w:id="7"/>
-    </w:p>
-    <w:p>
-      <w:pPr>
-        <w:rPr>
-          <w:lang w:val="pt-PT"/>
-        </w:rPr>
-      </w:pPr>
-    </w:p>
-    <w:p>
-      <w:pPr>
-        <w:pStyle w:val="Heading2"/>
-        <w:rPr>
-          <w:i/>
-          <w:lang w:val="pt-PT"/>
-        </w:rPr>
-      </w:pPr>
-      <w:bookmarkStart w:id="8" w:name="_Toc503091351"/>
-      <w:bookmarkStart w:id="9" w:name="_Toc503648426"/>
-      <w:r>
-        <w:rPr>
-          <w:lang w:val="pt-PT"/>
-        </w:rPr>
-        <w:t>2</w:t>
-      </w:r>
-      <w:r>
-        <w:rPr>
-          <w:lang w:val="pt-PT"/>
-        </w:rPr>
-        <w:t>.1.</w:t>
-      </w:r>
-      <w:r>
-        <w:rPr>
-          <w:i/>
-          <w:lang w:val="pt-PT"/>
-        </w:rPr>
-        <w:t xml:space="preserve"> </w:t>
-      </w:r>
-      <w:r>
-        <w:rPr>
-          <w:i/>
-          <w:lang w:val="pt-PT"/>
-        </w:rPr>
-        <w:t>Spiral Development</w:t>
-      </w:r>
       <w:bookmarkEnd w:id="8"/>
-      <w:bookmarkEnd w:id="9"/>
     </w:p>
     <w:p>
       <w:pPr>
@@ -8297,8 +8311,8 @@
           <w:lang w:val="pt-PT"/>
         </w:rPr>
       </w:pPr>
-      <w:bookmarkStart w:id="10" w:name="_Toc503091352"/>
-      <w:bookmarkStart w:id="11" w:name="_Toc503648427"/>
+      <w:bookmarkStart w:id="9" w:name="_Toc503091352"/>
+      <w:bookmarkStart w:id="10" w:name="_Toc503648427"/>
       <w:r>
         <w:rPr>
           <w:lang w:val="pt-PT"/>
@@ -8326,8 +8340,8 @@
         </w:rPr>
         <w:t>Quitting Time</w:t>
       </w:r>
+      <w:bookmarkEnd w:id="9"/>
       <w:bookmarkEnd w:id="10"/>
-      <w:bookmarkEnd w:id="11"/>
     </w:p>
     <w:p>
       <w:pPr>
@@ -8620,8 +8634,8 @@
           <w:lang w:val="pt-PT"/>
         </w:rPr>
       </w:pPr>
-      <w:bookmarkStart w:id="12" w:name="_Toc503091353"/>
-      <w:bookmarkStart w:id="13" w:name="_Toc503648428"/>
+      <w:bookmarkStart w:id="11" w:name="_Toc503091353"/>
+      <w:bookmarkStart w:id="12" w:name="_Toc503648428"/>
       <w:r>
         <w:rPr>
           <w:lang w:val="pt-PT"/>
@@ -8649,8 +8663,8 @@
         </w:rPr>
         <w:t>Two Tier Review</w:t>
       </w:r>
+      <w:bookmarkEnd w:id="11"/>
       <w:bookmarkEnd w:id="12"/>
-      <w:bookmarkEnd w:id="13"/>
     </w:p>
     <w:p>
       <w:pPr>
@@ -8950,8 +8964,8 @@
           <w:lang w:val="pt-PT"/>
         </w:rPr>
       </w:pPr>
-      <w:bookmarkStart w:id="14" w:name="_Toc503091354"/>
-      <w:bookmarkStart w:id="15" w:name="_Toc503648429"/>
+      <w:bookmarkStart w:id="13" w:name="_Toc503091354"/>
+      <w:bookmarkStart w:id="14" w:name="_Toc503648429"/>
       <w:r>
         <w:rPr>
           <w:lang w:val="pt-PT"/>
@@ -9014,8 +9028,8 @@
         </w:rPr>
         <w:t xml:space="preserve"> de referência</w:t>
       </w:r>
+      <w:bookmarkEnd w:id="13"/>
       <w:bookmarkEnd w:id="14"/>
-      <w:bookmarkEnd w:id="15"/>
     </w:p>
     <w:p>
       <w:pPr>
@@ -9963,8 +9977,8 @@
           <w:lang w:val="pt-PT"/>
         </w:rPr>
       </w:pPr>
-      <w:bookmarkStart w:id="16" w:name="_Toc503091355"/>
-      <w:bookmarkStart w:id="17" w:name="_Toc503648430"/>
+      <w:bookmarkStart w:id="15" w:name="_Toc503091355"/>
+      <w:bookmarkStart w:id="16" w:name="_Toc503648430"/>
       <w:r>
         <w:rPr>
           <w:lang w:val="pt-PT"/>
@@ -10020,8 +10034,8 @@
         </w:rPr>
         <w:t>so</w:t>
       </w:r>
+      <w:bookmarkEnd w:id="15"/>
       <w:bookmarkEnd w:id="16"/>
-      <w:bookmarkEnd w:id="17"/>
     </w:p>
     <w:p>
       <w:pPr>
@@ -11060,8 +11074,8 @@
           <w:lang w:val="pt-PT"/>
         </w:rPr>
       </w:pPr>
-      <w:bookmarkStart w:id="18" w:name="_Toc503091356"/>
-      <w:bookmarkStart w:id="19" w:name="_Toc503648431"/>
+      <w:bookmarkStart w:id="17" w:name="_Toc503091356"/>
+      <w:bookmarkStart w:id="18" w:name="_Toc503648431"/>
       <w:r>
         <w:rPr>
           <w:lang w:val="pt-PT"/>
@@ -11081,8 +11095,8 @@
         </w:rPr>
         <w:t>Diagrama de Contexto</w:t>
       </w:r>
+      <w:bookmarkEnd w:id="17"/>
       <w:bookmarkEnd w:id="18"/>
-      <w:bookmarkEnd w:id="19"/>
     </w:p>
     <w:p>
       <w:pPr>
@@ -11326,8 +11340,8 @@
           <w:lang w:val="pt-PT"/>
         </w:rPr>
       </w:pPr>
-      <w:bookmarkStart w:id="20" w:name="_Toc503091357"/>
-      <w:bookmarkStart w:id="21" w:name="_Toc503648432"/>
+      <w:bookmarkStart w:id="19" w:name="_Toc503091357"/>
+      <w:bookmarkStart w:id="20" w:name="_Toc503648432"/>
       <w:r>
         <w:rPr>
           <w:lang w:val="pt-PT"/>
@@ -11341,8 +11355,8 @@
         </w:rPr>
         <w:t>Diagrama de Casos de Uso</w:t>
       </w:r>
+      <w:bookmarkEnd w:id="19"/>
       <w:bookmarkEnd w:id="20"/>
-      <w:bookmarkEnd w:id="21"/>
     </w:p>
     <w:p>
       <w:pPr>
@@ -11420,8 +11434,8 @@
           <w:lang w:val="pt-PT"/>
         </w:rPr>
       </w:pPr>
-      <w:bookmarkStart w:id="22" w:name="_Toc503091358"/>
-      <w:bookmarkStart w:id="23" w:name="_Toc503648433"/>
+      <w:bookmarkStart w:id="21" w:name="_Toc503091358"/>
+      <w:bookmarkStart w:id="22" w:name="_Toc503648433"/>
       <w:r>
         <w:rPr>
           <w:lang w:val="pt-PT"/>
@@ -11429,39 +11443,39 @@
         <w:lastRenderedPageBreak/>
         <w:t>7. Descrição de Casos de Uso, Diagramas de Sequência, Diagramas de Classes Parciais</w:t>
       </w:r>
+      <w:bookmarkEnd w:id="21"/>
       <w:bookmarkEnd w:id="22"/>
+    </w:p>
+    <w:p>
+      <w:pPr>
+        <w:rPr>
+          <w:lang w:val="pt-PT"/>
+        </w:rPr>
+      </w:pPr>
+    </w:p>
+    <w:p>
+      <w:pPr>
+        <w:pStyle w:val="Heading2"/>
+        <w:rPr>
+          <w:lang w:val="pt-PT"/>
+        </w:rPr>
+      </w:pPr>
+      <w:bookmarkStart w:id="23" w:name="_Toc503091359"/>
+      <w:bookmarkStart w:id="24" w:name="_Toc503648434"/>
+      <w:r>
+        <w:rPr>
+          <w:lang w:val="pt-PT"/>
+        </w:rPr>
+        <w:t xml:space="preserve">7.1. </w:t>
+      </w:r>
+      <w:r>
+        <w:rPr>
+          <w:lang w:val="pt-PT"/>
+        </w:rPr>
+        <w:t>Descrição de Caso de Uso - Criar Trilho</w:t>
+      </w:r>
       <w:bookmarkEnd w:id="23"/>
-    </w:p>
-    <w:p>
-      <w:pPr>
-        <w:rPr>
-          <w:lang w:val="pt-PT"/>
-        </w:rPr>
-      </w:pPr>
-    </w:p>
-    <w:p>
-      <w:pPr>
-        <w:pStyle w:val="Heading2"/>
-        <w:rPr>
-          <w:lang w:val="pt-PT"/>
-        </w:rPr>
-      </w:pPr>
-      <w:bookmarkStart w:id="24" w:name="_Toc503091359"/>
-      <w:bookmarkStart w:id="25" w:name="_Toc503648434"/>
-      <w:r>
-        <w:rPr>
-          <w:lang w:val="pt-PT"/>
-        </w:rPr>
-        <w:t xml:space="preserve">7.1. </w:t>
-      </w:r>
-      <w:r>
-        <w:rPr>
-          <w:lang w:val="pt-PT"/>
-        </w:rPr>
-        <w:t>Descrição de Caso de Uso - Criar Trilho</w:t>
-      </w:r>
       <w:bookmarkEnd w:id="24"/>
-      <w:bookmarkEnd w:id="25"/>
     </w:p>
     <w:p>
       <w:pPr>
@@ -12174,8 +12188,8 @@
           <w:lang w:val="pt-PT"/>
         </w:rPr>
       </w:pPr>
-      <w:bookmarkStart w:id="26" w:name="_Toc503091361"/>
-      <w:bookmarkStart w:id="27" w:name="_Toc503648435"/>
+      <w:bookmarkStart w:id="25" w:name="_Toc503091361"/>
+      <w:bookmarkStart w:id="26" w:name="_Toc503648435"/>
       <w:r>
         <w:rPr>
           <w:lang w:val="pt-PT"/>
@@ -12189,8 +12203,8 @@
         </w:rPr>
         <w:t>. Diagrama de Classes Parcial</w:t>
       </w:r>
+      <w:bookmarkEnd w:id="25"/>
       <w:bookmarkEnd w:id="26"/>
-      <w:bookmarkEnd w:id="27"/>
     </w:p>
     <w:p>
       <w:pPr>
@@ -12270,7 +12284,7 @@
           <w:lang w:val="pt-PT"/>
         </w:rPr>
       </w:pPr>
-      <w:bookmarkStart w:id="28" w:name="_Toc503091360"/>
+      <w:bookmarkStart w:id="27" w:name="_Toc503091360"/>
       <w:r>
         <w:rPr>
           <w:lang w:val="pt-PT"/>
@@ -12285,7 +12299,7 @@
           <w:lang w:val="pt-PT"/>
         </w:rPr>
       </w:pPr>
-      <w:bookmarkStart w:id="29" w:name="_Toc503648436"/>
+      <w:bookmarkStart w:id="28" w:name="_Toc503648436"/>
       <w:r>
         <w:rPr>
           <w:lang w:val="pt-PT"/>
@@ -12323,8 +12337,8 @@
         </w:rPr>
         <w:t>Criar Trilho</w:t>
       </w:r>
+      <w:bookmarkEnd w:id="27"/>
       <w:bookmarkEnd w:id="28"/>
-      <w:bookmarkEnd w:id="29"/>
     </w:p>
     <w:p>
       <w:pPr>
@@ -12407,8 +12421,8 @@
           <w:lang w:val="pt-PT"/>
         </w:rPr>
       </w:pPr>
-      <w:bookmarkStart w:id="30" w:name="_Toc503091362"/>
-      <w:bookmarkStart w:id="31" w:name="_Toc503648437"/>
+      <w:bookmarkStart w:id="29" w:name="_Toc503091362"/>
+      <w:bookmarkStart w:id="30" w:name="_Toc503648437"/>
       <w:r>
         <w:rPr>
           <w:lang w:val="pt-PT"/>
@@ -12428,8 +12442,8 @@
         </w:rPr>
         <w:t>Descrição de Caso de Uso - Alterar Trilho</w:t>
       </w:r>
+      <w:bookmarkEnd w:id="29"/>
       <w:bookmarkEnd w:id="30"/>
-      <w:bookmarkEnd w:id="31"/>
     </w:p>
     <w:p>
       <w:pPr>
@@ -13176,8 +13190,8 @@
           <w:lang w:val="pt-PT"/>
         </w:rPr>
       </w:pPr>
-      <w:bookmarkStart w:id="32" w:name="_Toc503091363"/>
-      <w:bookmarkStart w:id="33" w:name="_Toc503648438"/>
+      <w:bookmarkStart w:id="31" w:name="_Toc503091363"/>
+      <w:bookmarkStart w:id="32" w:name="_Toc503648438"/>
       <w:r>
         <w:rPr>
           <w:lang w:val="pt-PT"/>
@@ -13203,8 +13217,8 @@
         </w:rPr>
         <w:t>Alterar Trilho</w:t>
       </w:r>
+      <w:bookmarkEnd w:id="31"/>
       <w:bookmarkEnd w:id="32"/>
-      <w:bookmarkEnd w:id="33"/>
     </w:p>
     <w:p>
       <w:pPr>
@@ -13316,8 +13330,8 @@
           <w:lang w:val="pt-PT"/>
         </w:rPr>
       </w:pPr>
-      <w:bookmarkStart w:id="34" w:name="_Toc503091364"/>
-      <w:bookmarkStart w:id="35" w:name="_Toc503648439"/>
+      <w:bookmarkStart w:id="33" w:name="_Toc503091364"/>
+      <w:bookmarkStart w:id="34" w:name="_Toc503648439"/>
       <w:r>
         <w:rPr>
           <w:lang w:val="pt-PT"/>
@@ -13343,8 +13357,8 @@
         </w:rPr>
         <w:t xml:space="preserve"> Trilho</w:t>
       </w:r>
+      <w:bookmarkEnd w:id="33"/>
       <w:bookmarkEnd w:id="34"/>
-      <w:bookmarkEnd w:id="35"/>
       <w:r>
         <w:rPr>
           <w:lang w:val="pt-PT"/>
@@ -13842,8 +13856,8 @@
           <w:lang w:val="pt-PT"/>
         </w:rPr>
       </w:pPr>
-      <w:bookmarkStart w:id="36" w:name="_Toc503091365"/>
-      <w:bookmarkStart w:id="37" w:name="_Toc503648440"/>
+      <w:bookmarkStart w:id="35" w:name="_Toc503091365"/>
+      <w:bookmarkStart w:id="36" w:name="_Toc503648440"/>
       <w:r>
         <w:rPr>
           <w:lang w:val="pt-PT"/>
@@ -13874,8 +13888,8 @@
         </w:rPr>
         <w:t xml:space="preserve"> Trilho</w:t>
       </w:r>
+      <w:bookmarkEnd w:id="35"/>
       <w:bookmarkEnd w:id="36"/>
-      <w:bookmarkEnd w:id="37"/>
     </w:p>
     <w:p>
       <w:pPr>
@@ -13959,8 +13973,8 @@
           <w:lang w:val="pt-PT"/>
         </w:rPr>
       </w:pPr>
-      <w:bookmarkStart w:id="38" w:name="_Toc503091366"/>
-      <w:bookmarkStart w:id="39" w:name="_Toc503648441"/>
+      <w:bookmarkStart w:id="37" w:name="_Toc503091366"/>
+      <w:bookmarkStart w:id="38" w:name="_Toc503648441"/>
       <w:r>
         <w:rPr>
           <w:lang w:val="pt-PT"/>
@@ -13974,8 +13988,8 @@
         </w:rPr>
         <w:t>Descrição de Caso de Uso - Consultar Trilho</w:t>
       </w:r>
+      <w:bookmarkEnd w:id="37"/>
       <w:bookmarkEnd w:id="38"/>
-      <w:bookmarkEnd w:id="39"/>
     </w:p>
     <w:p>
       <w:pPr>
@@ -14384,8 +14398,8 @@
           <w:lang w:val="pt-PT"/>
         </w:rPr>
       </w:pPr>
-      <w:bookmarkStart w:id="40" w:name="_Toc503091367"/>
-      <w:bookmarkStart w:id="41" w:name="_Toc503648442"/>
+      <w:bookmarkStart w:id="39" w:name="_Toc503091367"/>
+      <w:bookmarkStart w:id="40" w:name="_Toc503648442"/>
       <w:r>
         <w:rPr>
           <w:lang w:val="pt-PT"/>
@@ -14398,8 +14412,8 @@
         </w:rPr>
         <w:t>Diagrama Sequencia Consultar Trilho</w:t>
       </w:r>
+      <w:bookmarkEnd w:id="39"/>
       <w:bookmarkEnd w:id="40"/>
-      <w:bookmarkEnd w:id="41"/>
     </w:p>
     <w:p>
       <w:pPr>
@@ -14469,8 +14483,8 @@
           <w:lang w:val="pt-PT"/>
         </w:rPr>
       </w:pPr>
-      <w:bookmarkStart w:id="42" w:name="_Toc503091368"/>
-      <w:bookmarkStart w:id="43" w:name="_Toc503648443"/>
+      <w:bookmarkStart w:id="41" w:name="_Toc503091368"/>
+      <w:bookmarkStart w:id="42" w:name="_Toc503648443"/>
       <w:r>
         <w:rPr>
           <w:lang w:val="pt-PT"/>
@@ -14502,8 +14516,8 @@
         </w:rPr>
         <w:t xml:space="preserve"> Avaliação Trilho</w:t>
       </w:r>
+      <w:bookmarkEnd w:id="41"/>
       <w:bookmarkEnd w:id="42"/>
-      <w:bookmarkEnd w:id="43"/>
     </w:p>
     <w:p>
       <w:pPr>
@@ -15065,8 +15079,8 @@
           <w:lang w:val="pt-PT"/>
         </w:rPr>
       </w:pPr>
-      <w:bookmarkStart w:id="44" w:name="_Toc503091369"/>
-      <w:bookmarkStart w:id="45" w:name="_Toc503648444"/>
+      <w:bookmarkStart w:id="43" w:name="_Toc503091369"/>
+      <w:bookmarkStart w:id="44" w:name="_Toc503648444"/>
       <w:r>
         <w:rPr>
           <w:lang w:val="pt-PT"/>
@@ -15092,8 +15106,8 @@
         </w:rPr>
         <w:t xml:space="preserve"> Avaliação Trilho</w:t>
       </w:r>
+      <w:bookmarkEnd w:id="43"/>
       <w:bookmarkEnd w:id="44"/>
-      <w:bookmarkEnd w:id="45"/>
     </w:p>
     <w:p>
       <w:pPr>
@@ -15187,8 +15201,8 @@
           <w:lang w:val="pt-PT"/>
         </w:rPr>
       </w:pPr>
-      <w:bookmarkStart w:id="46" w:name="_Toc503091370"/>
-      <w:bookmarkStart w:id="47" w:name="_Toc503648445"/>
+      <w:bookmarkStart w:id="45" w:name="_Toc503091370"/>
+      <w:bookmarkStart w:id="46" w:name="_Toc503648445"/>
       <w:r>
         <w:rPr>
           <w:lang w:val="pt-PT"/>
@@ -15220,8 +15234,8 @@
         </w:rPr>
         <w:t xml:space="preserve"> Avaliação Serviços</w:t>
       </w:r>
+      <w:bookmarkEnd w:id="45"/>
       <w:bookmarkEnd w:id="46"/>
-      <w:bookmarkEnd w:id="47"/>
     </w:p>
     <w:p>
       <w:pPr>
@@ -15859,8 +15873,8 @@
           <w:lang w:val="pt-PT"/>
         </w:rPr>
       </w:pPr>
-      <w:bookmarkStart w:id="48" w:name="_Toc503091371"/>
-      <w:bookmarkStart w:id="49" w:name="_Toc503648446"/>
+      <w:bookmarkStart w:id="47" w:name="_Toc503091371"/>
+      <w:bookmarkStart w:id="48" w:name="_Toc503648446"/>
       <w:r>
         <w:rPr>
           <w:lang w:val="pt-PT"/>
@@ -15892,8 +15906,8 @@
         </w:rPr>
         <w:t>Serviços</w:t>
       </w:r>
+      <w:bookmarkEnd w:id="47"/>
       <w:bookmarkEnd w:id="48"/>
-      <w:bookmarkEnd w:id="49"/>
     </w:p>
     <w:p>
       <w:pPr>
@@ -16053,8 +16067,8 @@
           <w:lang w:val="pt-PT"/>
         </w:rPr>
       </w:pPr>
-      <w:bookmarkStart w:id="50" w:name="_Toc503091372"/>
-      <w:bookmarkStart w:id="51" w:name="_Toc503648447"/>
+      <w:bookmarkStart w:id="49" w:name="_Toc503091372"/>
+      <w:bookmarkStart w:id="50" w:name="_Toc503648447"/>
       <w:r>
         <w:rPr>
           <w:lang w:val="pt-PT"/>
@@ -16074,8 +16088,8 @@
         </w:rPr>
         <w:t>- Consultar Reservas dos Serviços</w:t>
       </w:r>
+      <w:bookmarkEnd w:id="49"/>
       <w:bookmarkEnd w:id="50"/>
-      <w:bookmarkEnd w:id="51"/>
     </w:p>
     <w:p>
       <w:pPr>
@@ -16507,8 +16521,8 @@
           <w:lang w:val="pt-PT"/>
         </w:rPr>
       </w:pPr>
-      <w:bookmarkStart w:id="52" w:name="_Toc503091373"/>
-      <w:bookmarkStart w:id="53" w:name="_Toc503648448"/>
+      <w:bookmarkStart w:id="51" w:name="_Toc503091373"/>
+      <w:bookmarkStart w:id="52" w:name="_Toc503648448"/>
       <w:r>
         <w:rPr>
           <w:lang w:val="pt-PT"/>
@@ -16527,8 +16541,8 @@
         </w:rPr>
         <w:t>- Consultar Reservas dos Serviços</w:t>
       </w:r>
+      <w:bookmarkEnd w:id="51"/>
       <w:bookmarkEnd w:id="52"/>
-      <w:bookmarkEnd w:id="53"/>
     </w:p>
     <w:p>
       <w:pPr>
@@ -16618,8 +16632,8 @@
           <w:lang w:val="pt-PT"/>
         </w:rPr>
       </w:pPr>
-      <w:bookmarkStart w:id="54" w:name="_Toc503091374"/>
-      <w:bookmarkStart w:id="55" w:name="_Toc503648449"/>
+      <w:bookmarkStart w:id="53" w:name="_Toc503091374"/>
+      <w:bookmarkStart w:id="54" w:name="_Toc503648449"/>
       <w:r>
         <w:rPr>
           <w:lang w:val="pt-PT"/>
@@ -16639,8 +16653,8 @@
         </w:rPr>
         <w:t>- Avaliar Trilho</w:t>
       </w:r>
+      <w:bookmarkEnd w:id="53"/>
       <w:bookmarkEnd w:id="54"/>
-      <w:bookmarkEnd w:id="55"/>
     </w:p>
     <w:p>
       <w:pPr>
@@ -17216,8 +17230,8 @@
           <w:lang w:val="pt-PT"/>
         </w:rPr>
       </w:pPr>
-      <w:bookmarkStart w:id="56" w:name="_Toc503091375"/>
-      <w:bookmarkStart w:id="57" w:name="_Toc503648450"/>
+      <w:bookmarkStart w:id="55" w:name="_Toc503091375"/>
+      <w:bookmarkStart w:id="56" w:name="_Toc503648450"/>
       <w:r>
         <w:rPr>
           <w:lang w:val="pt-PT"/>
@@ -17243,8 +17257,8 @@
         </w:rPr>
         <w:t>Avaliar Trilho</w:t>
       </w:r>
+      <w:bookmarkEnd w:id="55"/>
       <w:bookmarkEnd w:id="56"/>
-      <w:bookmarkEnd w:id="57"/>
     </w:p>
     <w:p>
       <w:pPr>
@@ -17390,8 +17404,8 @@
           <w:lang w:val="pt-PT"/>
         </w:rPr>
       </w:pPr>
-      <w:bookmarkStart w:id="58" w:name="_Toc503091376"/>
-      <w:bookmarkStart w:id="59" w:name="_Toc503648451"/>
+      <w:bookmarkStart w:id="57" w:name="_Toc503091376"/>
+      <w:bookmarkStart w:id="58" w:name="_Toc503648451"/>
       <w:r>
         <w:rPr>
           <w:lang w:val="pt-PT"/>
@@ -17411,8 +17425,8 @@
         </w:rPr>
         <w:t>- Avaliar Serviços</w:t>
       </w:r>
+      <w:bookmarkEnd w:id="57"/>
       <w:bookmarkEnd w:id="58"/>
-      <w:bookmarkEnd w:id="59"/>
     </w:p>
     <w:p>
       <w:pPr>
@@ -18013,8 +18027,8 @@
           <w:lang w:val="pt-PT"/>
         </w:rPr>
       </w:pPr>
-      <w:bookmarkStart w:id="60" w:name="_Toc503091377"/>
-      <w:bookmarkStart w:id="61" w:name="_Toc503648452"/>
+      <w:bookmarkStart w:id="59" w:name="_Toc503091377"/>
+      <w:bookmarkStart w:id="60" w:name="_Toc503648452"/>
       <w:r>
         <w:rPr>
           <w:lang w:val="pt-PT"/>
@@ -18040,8 +18054,8 @@
         </w:rPr>
         <w:t>Avaliar Serviços</w:t>
       </w:r>
+      <w:bookmarkEnd w:id="59"/>
       <w:bookmarkEnd w:id="60"/>
-      <w:bookmarkEnd w:id="61"/>
     </w:p>
     <w:p>
       <w:pPr>
@@ -18208,8 +18222,8 @@
           <w:lang w:val="pt-PT"/>
         </w:rPr>
       </w:pPr>
-      <w:bookmarkStart w:id="62" w:name="_Toc503091378"/>
-      <w:bookmarkStart w:id="63" w:name="_Toc503648453"/>
+      <w:bookmarkStart w:id="61" w:name="_Toc503091378"/>
+      <w:bookmarkStart w:id="62" w:name="_Toc503648453"/>
       <w:r>
         <w:rPr>
           <w:lang w:val="pt-PT"/>
@@ -18229,8 +18243,8 @@
         </w:rPr>
         <w:t>Diagrama de Classes Global</w:t>
       </w:r>
+      <w:bookmarkEnd w:id="61"/>
       <w:bookmarkEnd w:id="62"/>
-      <w:bookmarkEnd w:id="63"/>
     </w:p>
     <w:p>
       <w:pPr>
@@ -18260,10 +18274,10 @@
           <w:lang w:eastAsia="en-GB"/>
         </w:rPr>
         <w:drawing>
-          <wp:inline distT="0" distB="0" distL="0" distR="0" wp14:anchorId="75CAF3C3" wp14:editId="4641E28C">
+          <wp:inline distT="0" distB="0" distL="0" distR="0" wp14:anchorId="637C6E1F" wp14:editId="33595F0B">
             <wp:extent cx="5724525" cy="7839075"/>
             <wp:effectExtent l="0" t="0" r="9525" b="9525"/>
-            <wp:docPr id="32" name="Picture 32" descr="C:\Users\rf\Documents\GitHub\Trails4Health\doc\Eng. Soft 2\Diagramas\diagramaClassesGlobal.emf"/>
+            <wp:docPr id="37" name="Picture 37" descr="C:\Users\rf\Documents\GitHub\Trails4Health\doc\Eng. Soft 2\Diagramas\diagramaClassesGlobal.emf"/>
             <wp:cNvGraphicFramePr>
               <a:graphicFrameLocks xmlns:a="http://schemas.openxmlformats.org/drawingml/2006/main" noChangeAspect="1"/>
             </wp:cNvGraphicFramePr>
@@ -18271,7 +18285,7 @@
               <a:graphicData uri="http://schemas.openxmlformats.org/drawingml/2006/picture">
                 <pic:pic xmlns:pic="http://schemas.openxmlformats.org/drawingml/2006/picture">
                   <pic:nvPicPr>
-                    <pic:cNvPr id="0" name="Picture 8" descr="C:\Users\rf\Documents\GitHub\Trails4Health\doc\Eng. Soft 2\Diagramas\diagramaClassesGlobal.emf"/>
+                    <pic:cNvPr id="0" name="Picture 11" descr="C:\Users\rf\Documents\GitHub\Trails4Health\doc\Eng. Soft 2\Diagramas\diagramaClassesGlobal.emf"/>
                     <pic:cNvPicPr>
                       <a:picLocks noChangeAspect="1" noChangeArrowheads="1"/>
                     </pic:cNvPicPr>
@@ -18308,6 +18322,8 @@
           </wp:inline>
         </w:drawing>
       </w:r>
+      <w:bookmarkStart w:id="63" w:name="_GoBack"/>
+      <w:bookmarkEnd w:id="63"/>
     </w:p>
     <w:p>
       <w:pPr>
@@ -39048,7 +39064,7 @@
           <w:rPr>
             <w:noProof/>
           </w:rPr>
-          <w:t>6</w:t>
+          <w:t>30</w:t>
         </w:r>
         <w:r>
           <w:rPr>
@@ -43045,7 +43061,7 @@
 </file>
 
 <file path=customXml/itemProps1.xml><?xml version="1.0" encoding="utf-8"?>
-<ds:datastoreItem xmlns:ds="http://schemas.openxmlformats.org/officeDocument/2006/customXml" ds:itemID="{F15E91A2-7D4D-4342-B034-21106554CE22}">
+<ds:datastoreItem xmlns:ds="http://schemas.openxmlformats.org/officeDocument/2006/customXml" ds:itemID="{63338A36-BCE1-436C-82F9-0ECE5764FD67}">
   <ds:schemaRefs>
     <ds:schemaRef ds:uri="http://schemas.openxmlformats.org/officeDocument/2006/bibliography"/>
   </ds:schemaRefs>

</xml_diff>

<commit_message>
ESII Adicionado índice de figuras
</commit_message>
<xml_diff>
--- a/doc/relatorio.docx
+++ b/doc/relatorio.docx
@@ -1551,7 +1551,7 @@
       </w:pPr>
       <w:bookmarkStart w:id="0" w:name="_Toc498084477"/>
       <w:bookmarkStart w:id="1" w:name="_Toc503091348"/>
-      <w:bookmarkStart w:id="2" w:name="_Toc503690241"/>
+      <w:bookmarkStart w:id="2" w:name="_Toc503690838"/>
       <w:r>
         <w:rPr>
           <w:lang w:val="pt-PT"/>
@@ -1600,7 +1600,7 @@
         </w:rPr>
         <w:fldChar w:fldCharType="separate"/>
       </w:r>
-      <w:hyperlink w:anchor="_Toc503690241" w:history="1">
+      <w:hyperlink w:anchor="_Toc503690838" w:history="1">
         <w:r>
           <w:rPr>
             <w:rStyle w:val="Hyperlink"/>
@@ -1628,7 +1628,7 @@
             <w:noProof/>
             <w:webHidden/>
           </w:rPr>
-          <w:instrText xml:space="preserve"> PAGEREF _Toc503690241 \h </w:instrText>
+          <w:instrText xml:space="preserve"> PAGEREF _Toc503690838 \h </w:instrText>
         </w:r>
         <w:r>
           <w:rPr>
@@ -1671,14 +1671,14 @@
           <w:lang w:eastAsia="en-GB"/>
         </w:rPr>
       </w:pPr>
-      <w:hyperlink w:anchor="_Toc503690242" w:history="1">
+      <w:hyperlink w:anchor="_Toc503690839" w:history="1">
         <w:r>
           <w:rPr>
             <w:rStyle w:val="Hyperlink"/>
             <w:noProof/>
             <w:lang w:val="pt-PT"/>
           </w:rPr>
-          <w:t>1. Descrição do tema do projecto</w:t>
+          <w:t>Índice de Figuras</w:t>
         </w:r>
         <w:r>
           <w:rPr>
@@ -1699,7 +1699,7 @@
             <w:noProof/>
             <w:webHidden/>
           </w:rPr>
-          <w:instrText xml:space="preserve"> PAGEREF _Toc503690242 \h </w:instrText>
+          <w:instrText xml:space="preserve"> PAGEREF _Toc503690839 \h </w:instrText>
         </w:r>
         <w:r>
           <w:rPr>
@@ -1719,7 +1719,7 @@
             <w:noProof/>
             <w:webHidden/>
           </w:rPr>
-          <w:t>4</w:t>
+          <w:t>3</w:t>
         </w:r>
         <w:r>
           <w:rPr>
@@ -1742,13 +1742,84 @@
           <w:lang w:eastAsia="en-GB"/>
         </w:rPr>
       </w:pPr>
-      <w:hyperlink w:anchor="_Toc503690243" w:history="1">
+      <w:hyperlink w:anchor="_Toc503690840" w:history="1">
         <w:r>
           <w:rPr>
             <w:rStyle w:val="Hyperlink"/>
             <w:noProof/>
             <w:lang w:val="pt-PT"/>
           </w:rPr>
+          <w:t>1. Descrição do tema do projecto</w:t>
+        </w:r>
+        <w:r>
+          <w:rPr>
+            <w:noProof/>
+            <w:webHidden/>
+          </w:rPr>
+          <w:tab/>
+        </w:r>
+        <w:r>
+          <w:rPr>
+            <w:noProof/>
+            <w:webHidden/>
+          </w:rPr>
+          <w:fldChar w:fldCharType="begin"/>
+        </w:r>
+        <w:r>
+          <w:rPr>
+            <w:noProof/>
+            <w:webHidden/>
+          </w:rPr>
+          <w:instrText xml:space="preserve"> PAGEREF _Toc503690840 \h </w:instrText>
+        </w:r>
+        <w:r>
+          <w:rPr>
+            <w:noProof/>
+            <w:webHidden/>
+          </w:rPr>
+        </w:r>
+        <w:r>
+          <w:rPr>
+            <w:noProof/>
+            <w:webHidden/>
+          </w:rPr>
+          <w:fldChar w:fldCharType="separate"/>
+        </w:r>
+        <w:r>
+          <w:rPr>
+            <w:noProof/>
+            <w:webHidden/>
+          </w:rPr>
+          <w:t>4</w:t>
+        </w:r>
+        <w:r>
+          <w:rPr>
+            <w:noProof/>
+            <w:webHidden/>
+          </w:rPr>
+          <w:fldChar w:fldCharType="end"/>
+        </w:r>
+      </w:hyperlink>
+    </w:p>
+    <w:p>
+      <w:pPr>
+        <w:pStyle w:val="TOC1"/>
+        <w:tabs>
+          <w:tab w:val="right" w:leader="dot" w:pos="9016"/>
+        </w:tabs>
+        <w:rPr>
+          <w:rFonts w:eastAsiaTheme="minorEastAsia"/>
+          <w:noProof/>
+          <w:lang w:eastAsia="en-GB"/>
+        </w:rPr>
+      </w:pPr>
+      <w:hyperlink w:anchor="_Toc503690841" w:history="1">
+        <w:r>
+          <w:rPr>
+            <w:rStyle w:val="Hyperlink"/>
+            <w:noProof/>
+            <w:lang w:val="pt-PT"/>
+          </w:rPr>
           <w:t>2. Padrões de desenvolvimento de doftware</w:t>
         </w:r>
         <w:r>
@@ -1770,7 +1841,7 @@
             <w:noProof/>
             <w:webHidden/>
           </w:rPr>
-          <w:instrText xml:space="preserve"> PAGEREF _Toc503690243 \h </w:instrText>
+          <w:instrText xml:space="preserve"> PAGEREF _Toc503690841 \h </w:instrText>
         </w:r>
         <w:r>
           <w:rPr>
@@ -1813,7 +1884,7 @@
           <w:lang w:eastAsia="en-GB"/>
         </w:rPr>
       </w:pPr>
-      <w:hyperlink w:anchor="_Toc503690244" w:history="1">
+      <w:hyperlink w:anchor="_Toc503690842" w:history="1">
         <w:r>
           <w:rPr>
             <w:rStyle w:val="Hyperlink"/>
@@ -1850,7 +1921,7 @@
             <w:noProof/>
             <w:webHidden/>
           </w:rPr>
-          <w:instrText xml:space="preserve"> PAGEREF _Toc503690244 \h </w:instrText>
+          <w:instrText xml:space="preserve"> PAGEREF _Toc503690842 \h </w:instrText>
         </w:r>
         <w:r>
           <w:rPr>
@@ -1893,7 +1964,7 @@
           <w:lang w:eastAsia="en-GB"/>
         </w:rPr>
       </w:pPr>
-      <w:hyperlink w:anchor="_Toc503690245" w:history="1">
+      <w:hyperlink w:anchor="_Toc503690843" w:history="1">
         <w:r>
           <w:rPr>
             <w:rStyle w:val="Hyperlink"/>
@@ -1930,7 +2001,7 @@
             <w:noProof/>
             <w:webHidden/>
           </w:rPr>
-          <w:instrText xml:space="preserve"> PAGEREF _Toc503690245 \h </w:instrText>
+          <w:instrText xml:space="preserve"> PAGEREF _Toc503690843 \h </w:instrText>
         </w:r>
         <w:r>
           <w:rPr>
@@ -1973,7 +2044,7 @@
           <w:lang w:eastAsia="en-GB"/>
         </w:rPr>
       </w:pPr>
-      <w:hyperlink w:anchor="_Toc503690246" w:history="1">
+      <w:hyperlink w:anchor="_Toc503690844" w:history="1">
         <w:r>
           <w:rPr>
             <w:rStyle w:val="Hyperlink"/>
@@ -2010,7 +2081,7 @@
             <w:noProof/>
             <w:webHidden/>
           </w:rPr>
-          <w:instrText xml:space="preserve"> PAGEREF _Toc503690246 \h </w:instrText>
+          <w:instrText xml:space="preserve"> PAGEREF _Toc503690844 \h </w:instrText>
         </w:r>
         <w:r>
           <w:rPr>
@@ -2053,7 +2124,7 @@
           <w:lang w:eastAsia="en-GB"/>
         </w:rPr>
       </w:pPr>
-      <w:hyperlink w:anchor="_Toc503690247" w:history="1">
+      <w:hyperlink w:anchor="_Toc503690845" w:history="1">
         <w:r>
           <w:rPr>
             <w:rStyle w:val="Hyperlink"/>
@@ -2098,7 +2169,7 @@
             <w:noProof/>
             <w:webHidden/>
           </w:rPr>
-          <w:instrText xml:space="preserve"> PAGEREF _Toc503690247 \h </w:instrText>
+          <w:instrText xml:space="preserve"> PAGEREF _Toc503690845 \h </w:instrText>
         </w:r>
         <w:r>
           <w:rPr>
@@ -2141,7 +2212,7 @@
           <w:lang w:eastAsia="en-GB"/>
         </w:rPr>
       </w:pPr>
-      <w:hyperlink w:anchor="_Toc503690248" w:history="1">
+      <w:hyperlink w:anchor="_Toc503690846" w:history="1">
         <w:r>
           <w:rPr>
             <w:rStyle w:val="Hyperlink"/>
@@ -2169,7 +2240,7 @@
             <w:noProof/>
             <w:webHidden/>
           </w:rPr>
-          <w:instrText xml:space="preserve"> PAGEREF _Toc503690248 \h </w:instrText>
+          <w:instrText xml:space="preserve"> PAGEREF _Toc503690846 \h </w:instrText>
         </w:r>
         <w:r>
           <w:rPr>
@@ -2212,7 +2283,7 @@
           <w:lang w:eastAsia="en-GB"/>
         </w:rPr>
       </w:pPr>
-      <w:hyperlink w:anchor="_Toc503690249" w:history="1">
+      <w:hyperlink w:anchor="_Toc503690847" w:history="1">
         <w:r>
           <w:rPr>
             <w:rStyle w:val="Hyperlink"/>
@@ -2240,7 +2311,7 @@
             <w:noProof/>
             <w:webHidden/>
           </w:rPr>
-          <w:instrText xml:space="preserve"> PAGEREF _Toc503690249 \h </w:instrText>
+          <w:instrText xml:space="preserve"> PAGEREF _Toc503690847 \h </w:instrText>
         </w:r>
         <w:r>
           <w:rPr>
@@ -2283,7 +2354,7 @@
           <w:lang w:eastAsia="en-GB"/>
         </w:rPr>
       </w:pPr>
-      <w:hyperlink w:anchor="_Toc503690250" w:history="1">
+      <w:hyperlink w:anchor="_Toc503690848" w:history="1">
         <w:r>
           <w:rPr>
             <w:rStyle w:val="Hyperlink"/>
@@ -2311,7 +2382,7 @@
             <w:noProof/>
             <w:webHidden/>
           </w:rPr>
-          <w:instrText xml:space="preserve"> PAGEREF _Toc503690250 \h </w:instrText>
+          <w:instrText xml:space="preserve"> PAGEREF _Toc503690848 \h </w:instrText>
         </w:r>
         <w:r>
           <w:rPr>
@@ -2354,7 +2425,7 @@
           <w:lang w:eastAsia="en-GB"/>
         </w:rPr>
       </w:pPr>
-      <w:hyperlink w:anchor="_Toc503690251" w:history="1">
+      <w:hyperlink w:anchor="_Toc503690849" w:history="1">
         <w:r>
           <w:rPr>
             <w:rStyle w:val="Hyperlink"/>
@@ -2382,7 +2453,7 @@
             <w:noProof/>
             <w:webHidden/>
           </w:rPr>
-          <w:instrText xml:space="preserve"> PAGEREF _Toc503690251 \h </w:instrText>
+          <w:instrText xml:space="preserve"> PAGEREF _Toc503690849 \h </w:instrText>
         </w:r>
         <w:r>
           <w:rPr>
@@ -2425,7 +2496,7 @@
           <w:lang w:eastAsia="en-GB"/>
         </w:rPr>
       </w:pPr>
-      <w:hyperlink w:anchor="_Toc503690252" w:history="1">
+      <w:hyperlink w:anchor="_Toc503690850" w:history="1">
         <w:r>
           <w:rPr>
             <w:rStyle w:val="Hyperlink"/>
@@ -2453,7 +2524,7 @@
             <w:noProof/>
             <w:webHidden/>
           </w:rPr>
-          <w:instrText xml:space="preserve"> PAGEREF _Toc503690252 \h </w:instrText>
+          <w:instrText xml:space="preserve"> PAGEREF _Toc503690850 \h </w:instrText>
         </w:r>
         <w:r>
           <w:rPr>
@@ -2496,7 +2567,7 @@
           <w:lang w:eastAsia="en-GB"/>
         </w:rPr>
       </w:pPr>
-      <w:hyperlink w:anchor="_Toc503690253" w:history="1">
+      <w:hyperlink w:anchor="_Toc503690851" w:history="1">
         <w:r>
           <w:rPr>
             <w:rStyle w:val="Hyperlink"/>
@@ -2524,7 +2595,7 @@
             <w:noProof/>
             <w:webHidden/>
           </w:rPr>
-          <w:instrText xml:space="preserve"> PAGEREF _Toc503690253 \h </w:instrText>
+          <w:instrText xml:space="preserve"> PAGEREF _Toc503690851 \h </w:instrText>
         </w:r>
         <w:r>
           <w:rPr>
@@ -2567,7 +2638,7 @@
           <w:lang w:eastAsia="en-GB"/>
         </w:rPr>
       </w:pPr>
-      <w:hyperlink w:anchor="_Toc503690254" w:history="1">
+      <w:hyperlink w:anchor="_Toc503690852" w:history="1">
         <w:r>
           <w:rPr>
             <w:rStyle w:val="Hyperlink"/>
@@ -2595,7 +2666,7 @@
             <w:noProof/>
             <w:webHidden/>
           </w:rPr>
-          <w:instrText xml:space="preserve"> PAGEREF _Toc503690254 \h </w:instrText>
+          <w:instrText xml:space="preserve"> PAGEREF _Toc503690852 \h </w:instrText>
         </w:r>
         <w:r>
           <w:rPr>
@@ -2638,7 +2709,7 @@
           <w:lang w:eastAsia="en-GB"/>
         </w:rPr>
       </w:pPr>
-      <w:hyperlink w:anchor="_Toc503690255" w:history="1">
+      <w:hyperlink w:anchor="_Toc503690853" w:history="1">
         <w:r>
           <w:rPr>
             <w:rStyle w:val="Hyperlink"/>
@@ -2666,7 +2737,7 @@
             <w:noProof/>
             <w:webHidden/>
           </w:rPr>
-          <w:instrText xml:space="preserve"> PAGEREF _Toc503690255 \h </w:instrText>
+          <w:instrText xml:space="preserve"> PAGEREF _Toc503690853 \h </w:instrText>
         </w:r>
         <w:r>
           <w:rPr>
@@ -2709,7 +2780,7 @@
           <w:lang w:eastAsia="en-GB"/>
         </w:rPr>
       </w:pPr>
-      <w:hyperlink w:anchor="_Toc503690256" w:history="1">
+      <w:hyperlink w:anchor="_Toc503690854" w:history="1">
         <w:r>
           <w:rPr>
             <w:rStyle w:val="Hyperlink"/>
@@ -2737,7 +2808,7 @@
             <w:noProof/>
             <w:webHidden/>
           </w:rPr>
-          <w:instrText xml:space="preserve"> PAGEREF _Toc503690256 \h </w:instrText>
+          <w:instrText xml:space="preserve"> PAGEREF _Toc503690854 \h </w:instrText>
         </w:r>
         <w:r>
           <w:rPr>
@@ -2780,7 +2851,7 @@
           <w:lang w:eastAsia="en-GB"/>
         </w:rPr>
       </w:pPr>
-      <w:hyperlink w:anchor="_Toc503690257" w:history="1">
+      <w:hyperlink w:anchor="_Toc503690855" w:history="1">
         <w:r>
           <w:rPr>
             <w:rStyle w:val="Hyperlink"/>
@@ -2808,7 +2879,7 @@
             <w:noProof/>
             <w:webHidden/>
           </w:rPr>
-          <w:instrText xml:space="preserve"> PAGEREF _Toc503690257 \h </w:instrText>
+          <w:instrText xml:space="preserve"> PAGEREF _Toc503690855 \h </w:instrText>
         </w:r>
         <w:r>
           <w:rPr>
@@ -2851,7 +2922,7 @@
           <w:lang w:eastAsia="en-GB"/>
         </w:rPr>
       </w:pPr>
-      <w:hyperlink w:anchor="_Toc503690258" w:history="1">
+      <w:hyperlink w:anchor="_Toc503690856" w:history="1">
         <w:r>
           <w:rPr>
             <w:rStyle w:val="Hyperlink"/>
@@ -2879,7 +2950,7 @@
             <w:noProof/>
             <w:webHidden/>
           </w:rPr>
-          <w:instrText xml:space="preserve"> PAGEREF _Toc503690258 \h </w:instrText>
+          <w:instrText xml:space="preserve"> PAGEREF _Toc503690856 \h </w:instrText>
         </w:r>
         <w:r>
           <w:rPr>
@@ -2922,7 +2993,7 @@
           <w:lang w:eastAsia="en-GB"/>
         </w:rPr>
       </w:pPr>
-      <w:hyperlink w:anchor="_Toc503690259" w:history="1">
+      <w:hyperlink w:anchor="_Toc503690857" w:history="1">
         <w:r>
           <w:rPr>
             <w:rStyle w:val="Hyperlink"/>
@@ -2950,7 +3021,7 @@
             <w:noProof/>
             <w:webHidden/>
           </w:rPr>
-          <w:instrText xml:space="preserve"> PAGEREF _Toc503690259 \h </w:instrText>
+          <w:instrText xml:space="preserve"> PAGEREF _Toc503690857 \h </w:instrText>
         </w:r>
         <w:r>
           <w:rPr>
@@ -2993,7 +3064,7 @@
           <w:lang w:eastAsia="en-GB"/>
         </w:rPr>
       </w:pPr>
-      <w:hyperlink w:anchor="_Toc503690260" w:history="1">
+      <w:hyperlink w:anchor="_Toc503690858" w:history="1">
         <w:r>
           <w:rPr>
             <w:rStyle w:val="Hyperlink"/>
@@ -3021,7 +3092,7 @@
             <w:noProof/>
             <w:webHidden/>
           </w:rPr>
-          <w:instrText xml:space="preserve"> PAGEREF _Toc503690260 \h </w:instrText>
+          <w:instrText xml:space="preserve"> PAGEREF _Toc503690858 \h </w:instrText>
         </w:r>
         <w:r>
           <w:rPr>
@@ -3064,7 +3135,7 @@
           <w:lang w:eastAsia="en-GB"/>
         </w:rPr>
       </w:pPr>
-      <w:hyperlink w:anchor="_Toc503690261" w:history="1">
+      <w:hyperlink w:anchor="_Toc503690859" w:history="1">
         <w:r>
           <w:rPr>
             <w:rStyle w:val="Hyperlink"/>
@@ -3092,7 +3163,7 @@
             <w:noProof/>
             <w:webHidden/>
           </w:rPr>
-          <w:instrText xml:space="preserve"> PAGEREF _Toc503690261 \h </w:instrText>
+          <w:instrText xml:space="preserve"> PAGEREF _Toc503690859 \h </w:instrText>
         </w:r>
         <w:r>
           <w:rPr>
@@ -3135,7 +3206,7 @@
           <w:lang w:eastAsia="en-GB"/>
         </w:rPr>
       </w:pPr>
-      <w:hyperlink w:anchor="_Toc503690262" w:history="1">
+      <w:hyperlink w:anchor="_Toc503690860" w:history="1">
         <w:r>
           <w:rPr>
             <w:rStyle w:val="Hyperlink"/>
@@ -3163,7 +3234,7 @@
             <w:noProof/>
             <w:webHidden/>
           </w:rPr>
-          <w:instrText xml:space="preserve"> PAGEREF _Toc503690262 \h </w:instrText>
+          <w:instrText xml:space="preserve"> PAGEREF _Toc503690860 \h </w:instrText>
         </w:r>
         <w:r>
           <w:rPr>
@@ -3206,7 +3277,7 @@
           <w:lang w:eastAsia="en-GB"/>
         </w:rPr>
       </w:pPr>
-      <w:hyperlink w:anchor="_Toc503690263" w:history="1">
+      <w:hyperlink w:anchor="_Toc503690861" w:history="1">
         <w:r>
           <w:rPr>
             <w:rStyle w:val="Hyperlink"/>
@@ -3234,7 +3305,7 @@
             <w:noProof/>
             <w:webHidden/>
           </w:rPr>
-          <w:instrText xml:space="preserve"> PAGEREF _Toc503690263 \h </w:instrText>
+          <w:instrText xml:space="preserve"> PAGEREF _Toc503690861 \h </w:instrText>
         </w:r>
         <w:r>
           <w:rPr>
@@ -3277,7 +3348,7 @@
           <w:lang w:eastAsia="en-GB"/>
         </w:rPr>
       </w:pPr>
-      <w:hyperlink w:anchor="_Toc503690264" w:history="1">
+      <w:hyperlink w:anchor="_Toc503690862" w:history="1">
         <w:r>
           <w:rPr>
             <w:rStyle w:val="Hyperlink"/>
@@ -3305,7 +3376,7 @@
             <w:noProof/>
             <w:webHidden/>
           </w:rPr>
-          <w:instrText xml:space="preserve"> PAGEREF _Toc503690264 \h </w:instrText>
+          <w:instrText xml:space="preserve"> PAGEREF _Toc503690862 \h </w:instrText>
         </w:r>
         <w:r>
           <w:rPr>
@@ -3348,7 +3419,7 @@
           <w:lang w:eastAsia="en-GB"/>
         </w:rPr>
       </w:pPr>
-      <w:hyperlink w:anchor="_Toc503690265" w:history="1">
+      <w:hyperlink w:anchor="_Toc503690863" w:history="1">
         <w:r>
           <w:rPr>
             <w:rStyle w:val="Hyperlink"/>
@@ -3376,7 +3447,7 @@
             <w:noProof/>
             <w:webHidden/>
           </w:rPr>
-          <w:instrText xml:space="preserve"> PAGEREF _Toc503690265 \h </w:instrText>
+          <w:instrText xml:space="preserve"> PAGEREF _Toc503690863 \h </w:instrText>
         </w:r>
         <w:r>
           <w:rPr>
@@ -3419,7 +3490,7 @@
           <w:lang w:eastAsia="en-GB"/>
         </w:rPr>
       </w:pPr>
-      <w:hyperlink w:anchor="_Toc503690266" w:history="1">
+      <w:hyperlink w:anchor="_Toc503690864" w:history="1">
         <w:r>
           <w:rPr>
             <w:rStyle w:val="Hyperlink"/>
@@ -3447,7 +3518,7 @@
             <w:noProof/>
             <w:webHidden/>
           </w:rPr>
-          <w:instrText xml:space="preserve"> PAGEREF _Toc503690266 \h </w:instrText>
+          <w:instrText xml:space="preserve"> PAGEREF _Toc503690864 \h </w:instrText>
         </w:r>
         <w:r>
           <w:rPr>
@@ -3490,7 +3561,7 @@
           <w:lang w:eastAsia="en-GB"/>
         </w:rPr>
       </w:pPr>
-      <w:hyperlink w:anchor="_Toc503690267" w:history="1">
+      <w:hyperlink w:anchor="_Toc503690865" w:history="1">
         <w:r>
           <w:rPr>
             <w:rStyle w:val="Hyperlink"/>
@@ -3518,7 +3589,7 @@
             <w:noProof/>
             <w:webHidden/>
           </w:rPr>
-          <w:instrText xml:space="preserve"> PAGEREF _Toc503690267 \h </w:instrText>
+          <w:instrText xml:space="preserve"> PAGEREF _Toc503690865 \h </w:instrText>
         </w:r>
         <w:r>
           <w:rPr>
@@ -3561,7 +3632,7 @@
           <w:lang w:eastAsia="en-GB"/>
         </w:rPr>
       </w:pPr>
-      <w:hyperlink w:anchor="_Toc503690268" w:history="1">
+      <w:hyperlink w:anchor="_Toc503690866" w:history="1">
         <w:r>
           <w:rPr>
             <w:rStyle w:val="Hyperlink"/>
@@ -3589,7 +3660,7 @@
             <w:noProof/>
             <w:webHidden/>
           </w:rPr>
-          <w:instrText xml:space="preserve"> PAGEREF _Toc503690268 \h </w:instrText>
+          <w:instrText xml:space="preserve"> PAGEREF _Toc503690866 \h </w:instrText>
         </w:r>
         <w:r>
           <w:rPr>
@@ -3632,7 +3703,7 @@
           <w:lang w:eastAsia="en-GB"/>
         </w:rPr>
       </w:pPr>
-      <w:hyperlink w:anchor="_Toc503690269" w:history="1">
+      <w:hyperlink w:anchor="_Toc503690867" w:history="1">
         <w:r>
           <w:rPr>
             <w:rStyle w:val="Hyperlink"/>
@@ -3660,7 +3731,7 @@
             <w:noProof/>
             <w:webHidden/>
           </w:rPr>
-          <w:instrText xml:space="preserve"> PAGEREF _Toc503690269 \h </w:instrText>
+          <w:instrText xml:space="preserve"> PAGEREF _Toc503690867 \h </w:instrText>
         </w:r>
         <w:r>
           <w:rPr>
@@ -3703,7 +3774,7 @@
           <w:lang w:eastAsia="en-GB"/>
         </w:rPr>
       </w:pPr>
-      <w:hyperlink w:anchor="_Toc503690270" w:history="1">
+      <w:hyperlink w:anchor="_Toc503690868" w:history="1">
         <w:r>
           <w:rPr>
             <w:rStyle w:val="Hyperlink"/>
@@ -3731,7 +3802,7 @@
             <w:noProof/>
             <w:webHidden/>
           </w:rPr>
-          <w:instrText xml:space="preserve"> PAGEREF _Toc503690270 \h </w:instrText>
+          <w:instrText xml:space="preserve"> PAGEREF _Toc503690868 \h </w:instrText>
         </w:r>
         <w:r>
           <w:rPr>
@@ -3774,7 +3845,7 @@
           <w:lang w:eastAsia="en-GB"/>
         </w:rPr>
       </w:pPr>
-      <w:hyperlink w:anchor="_Toc503690271" w:history="1">
+      <w:hyperlink w:anchor="_Toc503690869" w:history="1">
         <w:r>
           <w:rPr>
             <w:rStyle w:val="Hyperlink"/>
@@ -3802,7 +3873,7 @@
             <w:noProof/>
             <w:webHidden/>
           </w:rPr>
-          <w:instrText xml:space="preserve"> PAGEREF _Toc503690271 \h </w:instrText>
+          <w:instrText xml:space="preserve"> PAGEREF _Toc503690869 \h </w:instrText>
         </w:r>
         <w:r>
           <w:rPr>
@@ -3845,7 +3916,7 @@
           <w:lang w:eastAsia="en-GB"/>
         </w:rPr>
       </w:pPr>
-      <w:hyperlink w:anchor="_Toc503690272" w:history="1">
+      <w:hyperlink w:anchor="_Toc503690870" w:history="1">
         <w:r>
           <w:rPr>
             <w:rStyle w:val="Hyperlink"/>
@@ -3873,7 +3944,7 @@
             <w:noProof/>
             <w:webHidden/>
           </w:rPr>
-          <w:instrText xml:space="preserve"> PAGEREF _Toc503690272 \h </w:instrText>
+          <w:instrText xml:space="preserve"> PAGEREF _Toc503690870 \h </w:instrText>
         </w:r>
         <w:r>
           <w:rPr>
@@ -3916,7 +3987,7 @@
           <w:lang w:eastAsia="en-GB"/>
         </w:rPr>
       </w:pPr>
-      <w:hyperlink w:anchor="_Toc503690273" w:history="1">
+      <w:hyperlink w:anchor="_Toc503690871" w:history="1">
         <w:r>
           <w:rPr>
             <w:rStyle w:val="Hyperlink"/>
@@ -3944,7 +4015,7 @@
             <w:noProof/>
             <w:webHidden/>
           </w:rPr>
-          <w:instrText xml:space="preserve"> PAGEREF _Toc503690273 \h </w:instrText>
+          <w:instrText xml:space="preserve"> PAGEREF _Toc503690871 \h </w:instrText>
         </w:r>
         <w:r>
           <w:rPr>
@@ -3987,7 +4058,7 @@
           <w:lang w:eastAsia="en-GB"/>
         </w:rPr>
       </w:pPr>
-      <w:hyperlink w:anchor="_Toc503690274" w:history="1">
+      <w:hyperlink w:anchor="_Toc503690872" w:history="1">
         <w:r>
           <w:rPr>
             <w:rStyle w:val="Hyperlink"/>
@@ -4015,7 +4086,7 @@
             <w:noProof/>
             <w:webHidden/>
           </w:rPr>
-          <w:instrText xml:space="preserve"> PAGEREF _Toc503690274 \h </w:instrText>
+          <w:instrText xml:space="preserve"> PAGEREF _Toc503690872 \h </w:instrText>
         </w:r>
         <w:r>
           <w:rPr>
@@ -4058,7 +4129,7 @@
           <w:lang w:eastAsia="en-GB"/>
         </w:rPr>
       </w:pPr>
-      <w:hyperlink w:anchor="_Toc503690275" w:history="1">
+      <w:hyperlink w:anchor="_Toc503690873" w:history="1">
         <w:r>
           <w:rPr>
             <w:rStyle w:val="Hyperlink"/>
@@ -4086,7 +4157,7 @@
             <w:noProof/>
             <w:webHidden/>
           </w:rPr>
-          <w:instrText xml:space="preserve"> PAGEREF _Toc503690275 \h </w:instrText>
+          <w:instrText xml:space="preserve"> PAGEREF _Toc503690873 \h </w:instrText>
         </w:r>
         <w:r>
           <w:rPr>
@@ -4129,7 +4200,7 @@
           <w:lang w:eastAsia="en-GB"/>
         </w:rPr>
       </w:pPr>
-      <w:hyperlink w:anchor="_Toc503690276" w:history="1">
+      <w:hyperlink w:anchor="_Toc503690874" w:history="1">
         <w:r>
           <w:rPr>
             <w:rStyle w:val="Hyperlink"/>
@@ -4157,7 +4228,7 @@
             <w:noProof/>
             <w:webHidden/>
           </w:rPr>
-          <w:instrText xml:space="preserve"> PAGEREF _Toc503690276 \h </w:instrText>
+          <w:instrText xml:space="preserve"> PAGEREF _Toc503690874 \h </w:instrText>
         </w:r>
         <w:r>
           <w:rPr>
@@ -4200,7 +4271,7 @@
           <w:lang w:eastAsia="en-GB"/>
         </w:rPr>
       </w:pPr>
-      <w:hyperlink w:anchor="_Toc503690277" w:history="1">
+      <w:hyperlink w:anchor="_Toc503690875" w:history="1">
         <w:r>
           <w:rPr>
             <w:rStyle w:val="Hyperlink"/>
@@ -4228,7 +4299,7 @@
             <w:noProof/>
             <w:webHidden/>
           </w:rPr>
-          <w:instrText xml:space="preserve"> PAGEREF _Toc503690277 \h </w:instrText>
+          <w:instrText xml:space="preserve"> PAGEREF _Toc503690875 \h </w:instrText>
         </w:r>
         <w:r>
           <w:rPr>
@@ -4271,7 +4342,7 @@
           <w:lang w:eastAsia="en-GB"/>
         </w:rPr>
       </w:pPr>
-      <w:hyperlink w:anchor="_Toc503690278" w:history="1">
+      <w:hyperlink w:anchor="_Toc503690876" w:history="1">
         <w:r>
           <w:rPr>
             <w:rStyle w:val="Hyperlink"/>
@@ -4299,7 +4370,7 @@
             <w:noProof/>
             <w:webHidden/>
           </w:rPr>
-          <w:instrText xml:space="preserve"> PAGEREF _Toc503690278 \h </w:instrText>
+          <w:instrText xml:space="preserve"> PAGEREF _Toc503690876 \h </w:instrText>
         </w:r>
         <w:r>
           <w:rPr>
@@ -4342,7 +4413,7 @@
           <w:lang w:eastAsia="en-GB"/>
         </w:rPr>
       </w:pPr>
-      <w:hyperlink w:anchor="_Toc503690279" w:history="1">
+      <w:hyperlink w:anchor="_Toc503690877" w:history="1">
         <w:r>
           <w:rPr>
             <w:rStyle w:val="Hyperlink"/>
@@ -4370,7 +4441,7 @@
             <w:noProof/>
             <w:webHidden/>
           </w:rPr>
-          <w:instrText xml:space="preserve"> PAGEREF _Toc503690279 \h </w:instrText>
+          <w:instrText xml:space="preserve"> PAGEREF _Toc503690877 \h </w:instrText>
         </w:r>
         <w:r>
           <w:rPr>
@@ -4413,7 +4484,7 @@
           <w:lang w:eastAsia="en-GB"/>
         </w:rPr>
       </w:pPr>
-      <w:hyperlink w:anchor="_Toc503690280" w:history="1">
+      <w:hyperlink w:anchor="_Toc503690878" w:history="1">
         <w:r>
           <w:rPr>
             <w:rStyle w:val="Hyperlink"/>
@@ -4441,7 +4512,7 @@
             <w:noProof/>
             <w:webHidden/>
           </w:rPr>
-          <w:instrText xml:space="preserve"> PAGEREF _Toc503690280 \h </w:instrText>
+          <w:instrText xml:space="preserve"> PAGEREF _Toc503690878 \h </w:instrText>
         </w:r>
         <w:r>
           <w:rPr>
@@ -4484,7 +4555,7 @@
           <w:lang w:eastAsia="en-GB"/>
         </w:rPr>
       </w:pPr>
-      <w:hyperlink w:anchor="_Toc503690281" w:history="1">
+      <w:hyperlink w:anchor="_Toc503690879" w:history="1">
         <w:r>
           <w:rPr>
             <w:rStyle w:val="Hyperlink"/>
@@ -4519,7 +4590,7 @@
             <w:noProof/>
             <w:webHidden/>
           </w:rPr>
-          <w:instrText xml:space="preserve"> PAGEREF _Toc503690281 \h </w:instrText>
+          <w:instrText xml:space="preserve"> PAGEREF _Toc503690879 \h </w:instrText>
         </w:r>
         <w:r>
           <w:rPr>
@@ -4562,7 +4633,7 @@
           <w:lang w:eastAsia="en-GB"/>
         </w:rPr>
       </w:pPr>
-      <w:hyperlink w:anchor="_Toc503690282" w:history="1">
+      <w:hyperlink w:anchor="_Toc503690880" w:history="1">
         <w:r>
           <w:rPr>
             <w:rStyle w:val="Hyperlink"/>
@@ -4590,7 +4661,7 @@
             <w:noProof/>
             <w:webHidden/>
           </w:rPr>
-          <w:instrText xml:space="preserve"> PAGEREF _Toc503690282 \h </w:instrText>
+          <w:instrText xml:space="preserve"> PAGEREF _Toc503690880 \h </w:instrText>
         </w:r>
         <w:r>
           <w:rPr>
@@ -4633,7 +4704,7 @@
           <w:lang w:eastAsia="en-GB"/>
         </w:rPr>
       </w:pPr>
-      <w:hyperlink w:anchor="_Toc503690283" w:history="1">
+      <w:hyperlink w:anchor="_Toc503690881" w:history="1">
         <w:r>
           <w:rPr>
             <w:rStyle w:val="Hyperlink"/>
@@ -4661,7 +4732,7 @@
             <w:noProof/>
             <w:webHidden/>
           </w:rPr>
-          <w:instrText xml:space="preserve"> PAGEREF _Toc503690283 \h </w:instrText>
+          <w:instrText xml:space="preserve"> PAGEREF _Toc503690881 \h </w:instrText>
         </w:r>
         <w:r>
           <w:rPr>
@@ -4704,7 +4775,7 @@
           <w:lang w:eastAsia="en-GB"/>
         </w:rPr>
       </w:pPr>
-      <w:hyperlink w:anchor="_Toc503690284" w:history="1">
+      <w:hyperlink w:anchor="_Toc503690882" w:history="1">
         <w:r>
           <w:rPr>
             <w:rStyle w:val="Hyperlink"/>
@@ -4732,7 +4803,7 @@
             <w:noProof/>
             <w:webHidden/>
           </w:rPr>
-          <w:instrText xml:space="preserve"> PAGEREF _Toc503690284 \h </w:instrText>
+          <w:instrText xml:space="preserve"> PAGEREF _Toc503690882 \h </w:instrText>
         </w:r>
         <w:r>
           <w:rPr>
@@ -4775,7 +4846,7 @@
           <w:lang w:eastAsia="en-GB"/>
         </w:rPr>
       </w:pPr>
-      <w:hyperlink w:anchor="_Toc503690285" w:history="1">
+      <w:hyperlink w:anchor="_Toc503690883" w:history="1">
         <w:r>
           <w:rPr>
             <w:rStyle w:val="Hyperlink"/>
@@ -4803,7 +4874,7 @@
             <w:noProof/>
             <w:webHidden/>
           </w:rPr>
-          <w:instrText xml:space="preserve"> PAGEREF _Toc503690285 \h </w:instrText>
+          <w:instrText xml:space="preserve"> PAGEREF _Toc503690883 \h </w:instrText>
         </w:r>
         <w:r>
           <w:rPr>
@@ -4846,7 +4917,7 @@
           <w:lang w:eastAsia="en-GB"/>
         </w:rPr>
       </w:pPr>
-      <w:hyperlink w:anchor="_Toc503690286" w:history="1">
+      <w:hyperlink w:anchor="_Toc503690884" w:history="1">
         <w:r>
           <w:rPr>
             <w:rStyle w:val="Hyperlink"/>
@@ -4874,7 +4945,7 @@
             <w:noProof/>
             <w:webHidden/>
           </w:rPr>
-          <w:instrText xml:space="preserve"> PAGEREF _Toc503690286 \h </w:instrText>
+          <w:instrText xml:space="preserve"> PAGEREF _Toc503690884 \h </w:instrText>
         </w:r>
         <w:r>
           <w:rPr>
@@ -4917,7 +4988,7 @@
           <w:lang w:eastAsia="en-GB"/>
         </w:rPr>
       </w:pPr>
-      <w:hyperlink w:anchor="_Toc503690287" w:history="1">
+      <w:hyperlink w:anchor="_Toc503690885" w:history="1">
         <w:r>
           <w:rPr>
             <w:rStyle w:val="Hyperlink"/>
@@ -4945,7 +5016,7 @@
             <w:noProof/>
             <w:webHidden/>
           </w:rPr>
-          <w:instrText xml:space="preserve"> PAGEREF _Toc503690287 \h </w:instrText>
+          <w:instrText xml:space="preserve"> PAGEREF _Toc503690885 \h </w:instrText>
         </w:r>
         <w:r>
           <w:rPr>
@@ -4988,7 +5059,7 @@
           <w:lang w:eastAsia="en-GB"/>
         </w:rPr>
       </w:pPr>
-      <w:hyperlink w:anchor="_Toc503690288" w:history="1">
+      <w:hyperlink w:anchor="_Toc503690886" w:history="1">
         <w:r>
           <w:rPr>
             <w:rStyle w:val="Hyperlink"/>
@@ -5016,7 +5087,7 @@
             <w:noProof/>
             <w:webHidden/>
           </w:rPr>
-          <w:instrText xml:space="preserve"> PAGEREF _Toc503690288 \h </w:instrText>
+          <w:instrText xml:space="preserve"> PAGEREF _Toc503690886 \h </w:instrText>
         </w:r>
         <w:r>
           <w:rPr>
@@ -5059,7 +5130,7 @@
           <w:lang w:eastAsia="en-GB"/>
         </w:rPr>
       </w:pPr>
-      <w:hyperlink w:anchor="_Toc503690289" w:history="1">
+      <w:hyperlink w:anchor="_Toc503690887" w:history="1">
         <w:r>
           <w:rPr>
             <w:rStyle w:val="Hyperlink"/>
@@ -5087,7 +5158,7 @@
             <w:noProof/>
             <w:webHidden/>
           </w:rPr>
-          <w:instrText xml:space="preserve"> PAGEREF _Toc503690289 \h </w:instrText>
+          <w:instrText xml:space="preserve"> PAGEREF _Toc503690887 \h </w:instrText>
         </w:r>
         <w:r>
           <w:rPr>
@@ -5130,7 +5201,7 @@
           <w:lang w:eastAsia="en-GB"/>
         </w:rPr>
       </w:pPr>
-      <w:hyperlink w:anchor="_Toc503690290" w:history="1">
+      <w:hyperlink w:anchor="_Toc503690888" w:history="1">
         <w:r>
           <w:rPr>
             <w:rStyle w:val="Hyperlink"/>
@@ -5158,7 +5229,7 @@
             <w:noProof/>
             <w:webHidden/>
           </w:rPr>
-          <w:instrText xml:space="preserve"> PAGEREF _Toc503690290 \h </w:instrText>
+          <w:instrText xml:space="preserve"> PAGEREF _Toc503690888 \h </w:instrText>
         </w:r>
         <w:r>
           <w:rPr>
@@ -5201,7 +5272,7 @@
           <w:lang w:eastAsia="en-GB"/>
         </w:rPr>
       </w:pPr>
-      <w:hyperlink w:anchor="_Toc503690291" w:history="1">
+      <w:hyperlink w:anchor="_Toc503690889" w:history="1">
         <w:r>
           <w:rPr>
             <w:rStyle w:val="Hyperlink"/>
@@ -5229,7 +5300,7 @@
             <w:noProof/>
             <w:webHidden/>
           </w:rPr>
-          <w:instrText xml:space="preserve"> PAGEREF _Toc503690291 \h </w:instrText>
+          <w:instrText xml:space="preserve"> PAGEREF _Toc503690889 \h </w:instrText>
         </w:r>
         <w:r>
           <w:rPr>
@@ -5272,7 +5343,7 @@
           <w:lang w:eastAsia="en-GB"/>
         </w:rPr>
       </w:pPr>
-      <w:hyperlink w:anchor="_Toc503690292" w:history="1">
+      <w:hyperlink w:anchor="_Toc503690890" w:history="1">
         <w:r>
           <w:rPr>
             <w:rStyle w:val="Hyperlink"/>
@@ -5300,7 +5371,7 @@
             <w:noProof/>
             <w:webHidden/>
           </w:rPr>
-          <w:instrText xml:space="preserve"> PAGEREF _Toc503690292 \h </w:instrText>
+          <w:instrText xml:space="preserve"> PAGEREF _Toc503690890 \h </w:instrText>
         </w:r>
         <w:r>
           <w:rPr>
@@ -5343,7 +5414,7 @@
           <w:lang w:eastAsia="en-GB"/>
         </w:rPr>
       </w:pPr>
-      <w:hyperlink w:anchor="_Toc503690293" w:history="1">
+      <w:hyperlink w:anchor="_Toc503690891" w:history="1">
         <w:r>
           <w:rPr>
             <w:rStyle w:val="Hyperlink"/>
@@ -5371,7 +5442,7 @@
             <w:noProof/>
             <w:webHidden/>
           </w:rPr>
-          <w:instrText xml:space="preserve"> PAGEREF _Toc503690293 \h </w:instrText>
+          <w:instrText xml:space="preserve"> PAGEREF _Toc503690891 \h </w:instrText>
         </w:r>
         <w:r>
           <w:rPr>
@@ -5414,7 +5485,7 @@
           <w:lang w:eastAsia="en-GB"/>
         </w:rPr>
       </w:pPr>
-      <w:hyperlink w:anchor="_Toc503690294" w:history="1">
+      <w:hyperlink w:anchor="_Toc503690892" w:history="1">
         <w:r>
           <w:rPr>
             <w:rStyle w:val="Hyperlink"/>
@@ -5442,7 +5513,7 @@
             <w:noProof/>
             <w:webHidden/>
           </w:rPr>
-          <w:instrText xml:space="preserve"> PAGEREF _Toc503690294 \h </w:instrText>
+          <w:instrText xml:space="preserve"> PAGEREF _Toc503690892 \h </w:instrText>
         </w:r>
         <w:r>
           <w:rPr>
@@ -5485,7 +5556,7 @@
           <w:lang w:eastAsia="en-GB"/>
         </w:rPr>
       </w:pPr>
-      <w:hyperlink w:anchor="_Toc503690295" w:history="1">
+      <w:hyperlink w:anchor="_Toc503690893" w:history="1">
         <w:r>
           <w:rPr>
             <w:rStyle w:val="Hyperlink"/>
@@ -5513,7 +5584,7 @@
             <w:noProof/>
             <w:webHidden/>
           </w:rPr>
-          <w:instrText xml:space="preserve"> PAGEREF _Toc503690295 \h </w:instrText>
+          <w:instrText xml:space="preserve"> PAGEREF _Toc503690893 \h </w:instrText>
         </w:r>
         <w:r>
           <w:rPr>
@@ -5556,7 +5627,7 @@
           <w:lang w:eastAsia="en-GB"/>
         </w:rPr>
       </w:pPr>
-      <w:hyperlink w:anchor="_Toc503690296" w:history="1">
+      <w:hyperlink w:anchor="_Toc503690894" w:history="1">
         <w:r>
           <w:rPr>
             <w:rStyle w:val="Hyperlink"/>
@@ -5584,7 +5655,7 @@
             <w:noProof/>
             <w:webHidden/>
           </w:rPr>
-          <w:instrText xml:space="preserve"> PAGEREF _Toc503690296 \h </w:instrText>
+          <w:instrText xml:space="preserve"> PAGEREF _Toc503690894 \h </w:instrText>
         </w:r>
         <w:r>
           <w:rPr>
@@ -5627,7 +5698,7 @@
           <w:lang w:eastAsia="en-GB"/>
         </w:rPr>
       </w:pPr>
-      <w:hyperlink w:anchor="_Toc503690297" w:history="1">
+      <w:hyperlink w:anchor="_Toc503690895" w:history="1">
         <w:r>
           <w:rPr>
             <w:rStyle w:val="Hyperlink"/>
@@ -5655,7 +5726,7 @@
             <w:noProof/>
             <w:webHidden/>
           </w:rPr>
-          <w:instrText xml:space="preserve"> PAGEREF _Toc503690297 \h </w:instrText>
+          <w:instrText xml:space="preserve"> PAGEREF _Toc503690895 \h </w:instrText>
         </w:r>
         <w:r>
           <w:rPr>
@@ -5698,7 +5769,7 @@
           <w:lang w:eastAsia="en-GB"/>
         </w:rPr>
       </w:pPr>
-      <w:hyperlink w:anchor="_Toc503690298" w:history="1">
+      <w:hyperlink w:anchor="_Toc503690896" w:history="1">
         <w:r>
           <w:rPr>
             <w:rStyle w:val="Hyperlink"/>
@@ -5726,7 +5797,7 @@
             <w:noProof/>
             <w:webHidden/>
           </w:rPr>
-          <w:instrText xml:space="preserve"> PAGEREF _Toc503690298 \h </w:instrText>
+          <w:instrText xml:space="preserve"> PAGEREF _Toc503690896 \h </w:instrText>
         </w:r>
         <w:r>
           <w:rPr>
@@ -5757,7 +5828,6 @@
         </w:r>
       </w:hyperlink>
     </w:p>
-    <w:bookmarkStart w:id="3" w:name="_GoBack"/>
     <w:p>
       <w:pPr>
         <w:pStyle w:val="TOC2"/>
@@ -5770,111 +5840,65 @@
           <w:lang w:eastAsia="en-GB"/>
         </w:rPr>
       </w:pPr>
-      <w:r>
-        <w:rPr>
-          <w:rStyle w:val="Hyperlink"/>
-          <w:noProof/>
-        </w:rPr>
-        <w:fldChar w:fldCharType="begin"/>
-      </w:r>
-      <w:r>
-        <w:rPr>
-          <w:rStyle w:val="Hyperlink"/>
-          <w:noProof/>
-        </w:rPr>
-        <w:instrText xml:space="preserve"> </w:instrText>
-      </w:r>
-      <w:r>
-        <w:rPr>
-          <w:noProof/>
-        </w:rPr>
-        <w:instrText>HYPERLINK \l "_Toc503690299"</w:instrText>
-      </w:r>
-      <w:r>
-        <w:rPr>
-          <w:rStyle w:val="Hyperlink"/>
-          <w:noProof/>
-        </w:rPr>
-        <w:instrText xml:space="preserve"> </w:instrText>
-      </w:r>
-      <w:r>
-        <w:rPr>
-          <w:rStyle w:val="Hyperlink"/>
-          <w:noProof/>
-        </w:rPr>
-      </w:r>
-      <w:r>
-        <w:rPr>
-          <w:rStyle w:val="Hyperlink"/>
-          <w:noProof/>
-        </w:rPr>
-        <w:fldChar w:fldCharType="separate"/>
-      </w:r>
-      <w:r>
-        <w:rPr>
-          <w:rStyle w:val="Hyperlink"/>
-          <w:noProof/>
-          <w:lang w:val="pt-PT"/>
-        </w:rPr>
-        <w:t>5.1. Protótipo do Interface Consultar Trilho</w:t>
-      </w:r>
-      <w:r>
-        <w:rPr>
-          <w:noProof/>
-          <w:webHidden/>
-        </w:rPr>
-        <w:tab/>
-      </w:r>
-      <w:r>
-        <w:rPr>
-          <w:noProof/>
-          <w:webHidden/>
-        </w:rPr>
-        <w:fldChar w:fldCharType="begin"/>
-      </w:r>
-      <w:r>
-        <w:rPr>
-          <w:noProof/>
-          <w:webHidden/>
-        </w:rPr>
-        <w:instrText xml:space="preserve"> PAGEREF _Toc503690299 \h </w:instrText>
-      </w:r>
-      <w:r>
-        <w:rPr>
-          <w:noProof/>
-          <w:webHidden/>
-        </w:rPr>
-      </w:r>
-      <w:r>
-        <w:rPr>
-          <w:noProof/>
-          <w:webHidden/>
-        </w:rPr>
-        <w:fldChar w:fldCharType="separate"/>
-      </w:r>
-      <w:r>
-        <w:rPr>
-          <w:noProof/>
-          <w:webHidden/>
-        </w:rPr>
-        <w:t>43</w:t>
-      </w:r>
-      <w:r>
-        <w:rPr>
-          <w:noProof/>
-          <w:webHidden/>
-        </w:rPr>
-        <w:fldChar w:fldCharType="end"/>
-      </w:r>
-      <w:r>
-        <w:rPr>
-          <w:rStyle w:val="Hyperlink"/>
-          <w:noProof/>
-        </w:rPr>
-        <w:fldChar w:fldCharType="end"/>
-      </w:r>
-    </w:p>
-    <w:bookmarkEnd w:id="3"/>
+      <w:hyperlink w:anchor="_Toc503690897" w:history="1">
+        <w:r>
+          <w:rPr>
+            <w:rStyle w:val="Hyperlink"/>
+            <w:noProof/>
+            <w:lang w:val="pt-PT"/>
+          </w:rPr>
+          <w:t>5.1. Protótipo do Interface Consultar Trilho</w:t>
+        </w:r>
+        <w:r>
+          <w:rPr>
+            <w:noProof/>
+            <w:webHidden/>
+          </w:rPr>
+          <w:tab/>
+        </w:r>
+        <w:r>
+          <w:rPr>
+            <w:noProof/>
+            <w:webHidden/>
+          </w:rPr>
+          <w:fldChar w:fldCharType="begin"/>
+        </w:r>
+        <w:r>
+          <w:rPr>
+            <w:noProof/>
+            <w:webHidden/>
+          </w:rPr>
+          <w:instrText xml:space="preserve"> PAGEREF _Toc503690897 \h </w:instrText>
+        </w:r>
+        <w:r>
+          <w:rPr>
+            <w:noProof/>
+            <w:webHidden/>
+          </w:rPr>
+        </w:r>
+        <w:r>
+          <w:rPr>
+            <w:noProof/>
+            <w:webHidden/>
+          </w:rPr>
+          <w:fldChar w:fldCharType="separate"/>
+        </w:r>
+        <w:r>
+          <w:rPr>
+            <w:noProof/>
+            <w:webHidden/>
+          </w:rPr>
+          <w:t>43</w:t>
+        </w:r>
+        <w:r>
+          <w:rPr>
+            <w:noProof/>
+            <w:webHidden/>
+          </w:rPr>
+          <w:fldChar w:fldCharType="end"/>
+        </w:r>
+      </w:hyperlink>
+    </w:p>
     <w:p>
       <w:pPr>
         <w:pStyle w:val="TOC2"/>
@@ -5887,109 +5911,64 @@
           <w:lang w:eastAsia="en-GB"/>
         </w:rPr>
       </w:pPr>
-      <w:r>
-        <w:rPr>
-          <w:rStyle w:val="Hyperlink"/>
-          <w:noProof/>
-        </w:rPr>
-        <w:fldChar w:fldCharType="begin"/>
-      </w:r>
-      <w:r>
-        <w:rPr>
-          <w:rStyle w:val="Hyperlink"/>
-          <w:noProof/>
-        </w:rPr>
-        <w:instrText xml:space="preserve"> </w:instrText>
-      </w:r>
-      <w:r>
-        <w:rPr>
-          <w:noProof/>
-        </w:rPr>
-        <w:instrText>HYPERLINK \l "_Toc503690300"</w:instrText>
-      </w:r>
-      <w:r>
-        <w:rPr>
-          <w:rStyle w:val="Hyperlink"/>
-          <w:noProof/>
-        </w:rPr>
-        <w:instrText xml:space="preserve"> </w:instrText>
-      </w:r>
-      <w:r>
-        <w:rPr>
-          <w:rStyle w:val="Hyperlink"/>
-          <w:noProof/>
-        </w:rPr>
-      </w:r>
-      <w:r>
-        <w:rPr>
-          <w:rStyle w:val="Hyperlink"/>
-          <w:noProof/>
-        </w:rPr>
-        <w:fldChar w:fldCharType="separate"/>
-      </w:r>
-      <w:r>
-        <w:rPr>
-          <w:rStyle w:val="Hyperlink"/>
-          <w:noProof/>
-          <w:lang w:val="pt-PT"/>
-        </w:rPr>
-        <w:t>5.2. Protótipo do Interface Registo Trilhos (Operações)</w:t>
-      </w:r>
-      <w:r>
-        <w:rPr>
-          <w:noProof/>
-          <w:webHidden/>
-        </w:rPr>
-        <w:tab/>
-      </w:r>
-      <w:r>
-        <w:rPr>
-          <w:noProof/>
-          <w:webHidden/>
-        </w:rPr>
-        <w:fldChar w:fldCharType="begin"/>
-      </w:r>
-      <w:r>
-        <w:rPr>
-          <w:noProof/>
-          <w:webHidden/>
-        </w:rPr>
-        <w:instrText xml:space="preserve"> PAGEREF _Toc503690300 \h </w:instrText>
-      </w:r>
-      <w:r>
-        <w:rPr>
-          <w:noProof/>
-          <w:webHidden/>
-        </w:rPr>
-      </w:r>
-      <w:r>
-        <w:rPr>
-          <w:noProof/>
-          <w:webHidden/>
-        </w:rPr>
-        <w:fldChar w:fldCharType="separate"/>
-      </w:r>
-      <w:r>
-        <w:rPr>
-          <w:noProof/>
-          <w:webHidden/>
-        </w:rPr>
-        <w:t>44</w:t>
-      </w:r>
-      <w:r>
-        <w:rPr>
-          <w:noProof/>
-          <w:webHidden/>
-        </w:rPr>
-        <w:fldChar w:fldCharType="end"/>
-      </w:r>
-      <w:r>
-        <w:rPr>
-          <w:rStyle w:val="Hyperlink"/>
-          <w:noProof/>
-        </w:rPr>
-        <w:fldChar w:fldCharType="end"/>
-      </w:r>
+      <w:hyperlink w:anchor="_Toc503690898" w:history="1">
+        <w:r>
+          <w:rPr>
+            <w:rStyle w:val="Hyperlink"/>
+            <w:noProof/>
+            <w:lang w:val="pt-PT"/>
+          </w:rPr>
+          <w:t>5.2. Protótipo do Interface Registo Trilhos (Operações)</w:t>
+        </w:r>
+        <w:r>
+          <w:rPr>
+            <w:noProof/>
+            <w:webHidden/>
+          </w:rPr>
+          <w:tab/>
+        </w:r>
+        <w:r>
+          <w:rPr>
+            <w:noProof/>
+            <w:webHidden/>
+          </w:rPr>
+          <w:fldChar w:fldCharType="begin"/>
+        </w:r>
+        <w:r>
+          <w:rPr>
+            <w:noProof/>
+            <w:webHidden/>
+          </w:rPr>
+          <w:instrText xml:space="preserve"> PAGEREF _Toc503690898 \h </w:instrText>
+        </w:r>
+        <w:r>
+          <w:rPr>
+            <w:noProof/>
+            <w:webHidden/>
+          </w:rPr>
+        </w:r>
+        <w:r>
+          <w:rPr>
+            <w:noProof/>
+            <w:webHidden/>
+          </w:rPr>
+          <w:fldChar w:fldCharType="separate"/>
+        </w:r>
+        <w:r>
+          <w:rPr>
+            <w:noProof/>
+            <w:webHidden/>
+          </w:rPr>
+          <w:t>44</w:t>
+        </w:r>
+        <w:r>
+          <w:rPr>
+            <w:noProof/>
+            <w:webHidden/>
+          </w:rPr>
+          <w:fldChar w:fldCharType="end"/>
+        </w:r>
+      </w:hyperlink>
     </w:p>
     <w:p>
       <w:pPr>
@@ -6003,7 +5982,7 @@
           <w:lang w:eastAsia="en-GB"/>
         </w:rPr>
       </w:pPr>
-      <w:hyperlink w:anchor="_Toc503690301" w:history="1">
+      <w:hyperlink w:anchor="_Toc503690899" w:history="1">
         <w:r>
           <w:rPr>
             <w:rStyle w:val="Hyperlink"/>
@@ -6031,7 +6010,7 @@
             <w:noProof/>
             <w:webHidden/>
           </w:rPr>
-          <w:instrText xml:space="preserve"> PAGEREF _Toc503690301 \h </w:instrText>
+          <w:instrText xml:space="preserve"> PAGEREF _Toc503690899 \h </w:instrText>
         </w:r>
         <w:r>
           <w:rPr>
@@ -6074,7 +6053,7 @@
           <w:lang w:eastAsia="en-GB"/>
         </w:rPr>
       </w:pPr>
-      <w:hyperlink w:anchor="_Toc503690302" w:history="1">
+      <w:hyperlink w:anchor="_Toc503690900" w:history="1">
         <w:r>
           <w:rPr>
             <w:rStyle w:val="Hyperlink"/>
@@ -6102,7 +6081,7 @@
             <w:noProof/>
             <w:webHidden/>
           </w:rPr>
-          <w:instrText xml:space="preserve"> PAGEREF _Toc503690302 \h </w:instrText>
+          <w:instrText xml:space="preserve"> PAGEREF _Toc503690900 \h </w:instrText>
         </w:r>
         <w:r>
           <w:rPr>
@@ -6145,7 +6124,7 @@
           <w:lang w:eastAsia="en-GB"/>
         </w:rPr>
       </w:pPr>
-      <w:hyperlink w:anchor="_Toc503690303" w:history="1">
+      <w:hyperlink w:anchor="_Toc503690901" w:history="1">
         <w:r>
           <w:rPr>
             <w:rStyle w:val="Hyperlink"/>
@@ -6173,7 +6152,7 @@
             <w:noProof/>
             <w:webHidden/>
           </w:rPr>
-          <w:instrText xml:space="preserve"> PAGEREF _Toc503690303 \h </w:instrText>
+          <w:instrText xml:space="preserve"> PAGEREF _Toc503690901 \h </w:instrText>
         </w:r>
         <w:r>
           <w:rPr>
@@ -6216,7 +6195,7 @@
           <w:lang w:eastAsia="en-GB"/>
         </w:rPr>
       </w:pPr>
-      <w:hyperlink w:anchor="_Toc503690304" w:history="1">
+      <w:hyperlink w:anchor="_Toc503690902" w:history="1">
         <w:r>
           <w:rPr>
             <w:rStyle w:val="Hyperlink"/>
@@ -6244,7 +6223,7 @@
             <w:noProof/>
             <w:webHidden/>
           </w:rPr>
-          <w:instrText xml:space="preserve"> PAGEREF _Toc503690304 \h </w:instrText>
+          <w:instrText xml:space="preserve"> PAGEREF _Toc503690902 \h </w:instrText>
         </w:r>
         <w:r>
           <w:rPr>
@@ -6287,7 +6266,7 @@
           <w:lang w:eastAsia="en-GB"/>
         </w:rPr>
       </w:pPr>
-      <w:hyperlink w:anchor="_Toc503690305" w:history="1">
+      <w:hyperlink w:anchor="_Toc503690903" w:history="1">
         <w:r>
           <w:rPr>
             <w:rStyle w:val="Hyperlink"/>
@@ -6315,7 +6294,7 @@
             <w:noProof/>
             <w:webHidden/>
           </w:rPr>
-          <w:instrText xml:space="preserve"> PAGEREF _Toc503690305 \h </w:instrText>
+          <w:instrText xml:space="preserve"> PAGEREF _Toc503690903 \h </w:instrText>
         </w:r>
         <w:r>
           <w:rPr>
@@ -6358,7 +6337,7 @@
           <w:lang w:eastAsia="en-GB"/>
         </w:rPr>
       </w:pPr>
-      <w:hyperlink w:anchor="_Toc503690306" w:history="1">
+      <w:hyperlink w:anchor="_Toc503690904" w:history="1">
         <w:r>
           <w:rPr>
             <w:rStyle w:val="Hyperlink"/>
@@ -6386,7 +6365,7 @@
             <w:noProof/>
             <w:webHidden/>
           </w:rPr>
-          <w:instrText xml:space="preserve"> PAGEREF _Toc503690306 \h </w:instrText>
+          <w:instrText xml:space="preserve"> PAGEREF _Toc503690904 \h </w:instrText>
         </w:r>
         <w:r>
           <w:rPr>
@@ -6429,7 +6408,7 @@
           <w:lang w:eastAsia="en-GB"/>
         </w:rPr>
       </w:pPr>
-      <w:hyperlink w:anchor="_Toc503690307" w:history="1">
+      <w:hyperlink w:anchor="_Toc503690905" w:history="1">
         <w:r>
           <w:rPr>
             <w:rStyle w:val="Hyperlink"/>
@@ -6457,7 +6436,7 @@
             <w:noProof/>
             <w:webHidden/>
           </w:rPr>
-          <w:instrText xml:space="preserve"> PAGEREF _Toc503690307 \h </w:instrText>
+          <w:instrText xml:space="preserve"> PAGEREF _Toc503690905 \h </w:instrText>
         </w:r>
         <w:r>
           <w:rPr>
@@ -6500,7 +6479,7 @@
           <w:lang w:eastAsia="en-GB"/>
         </w:rPr>
       </w:pPr>
-      <w:hyperlink w:anchor="_Toc503690308" w:history="1">
+      <w:hyperlink w:anchor="_Toc503690906" w:history="1">
         <w:r>
           <w:rPr>
             <w:rStyle w:val="Hyperlink"/>
@@ -6527,7 +6506,7 @@
             <w:noProof/>
             <w:webHidden/>
           </w:rPr>
-          <w:instrText xml:space="preserve"> PAGEREF _Toc503690308 \h </w:instrText>
+          <w:instrText xml:space="preserve"> PAGEREF _Toc503690906 \h </w:instrText>
         </w:r>
         <w:r>
           <w:rPr>
@@ -6565,18 +6544,143 @@
           <w:tab w:val="right" w:leader="dot" w:pos="9016"/>
         </w:tabs>
         <w:rPr>
+          <w:rStyle w:val="Hyperlink"/>
+          <w:noProof/>
+        </w:rPr>
+      </w:pPr>
+      <w:hyperlink w:anchor="_Toc503690907" w:history="1">
+        <w:r>
+          <w:rPr>
+            <w:rStyle w:val="Hyperlink"/>
+            <w:noProof/>
+          </w:rPr>
+          <w:t>8. Bibliografia</w:t>
+        </w:r>
+        <w:r>
+          <w:rPr>
+            <w:noProof/>
+            <w:webHidden/>
+          </w:rPr>
+          <w:tab/>
+        </w:r>
+        <w:r>
+          <w:rPr>
+            <w:noProof/>
+            <w:webHidden/>
+          </w:rPr>
+          <w:fldChar w:fldCharType="begin"/>
+        </w:r>
+        <w:r>
+          <w:rPr>
+            <w:noProof/>
+            <w:webHidden/>
+          </w:rPr>
+          <w:instrText xml:space="preserve"> PAGEREF _Toc503690907 \h </w:instrText>
+        </w:r>
+        <w:r>
+          <w:rPr>
+            <w:noProof/>
+            <w:webHidden/>
+          </w:rPr>
+        </w:r>
+        <w:r>
+          <w:rPr>
+            <w:noProof/>
+            <w:webHidden/>
+          </w:rPr>
+          <w:fldChar w:fldCharType="separate"/>
+        </w:r>
+        <w:r>
+          <w:rPr>
+            <w:noProof/>
+            <w:webHidden/>
+          </w:rPr>
+          <w:t>49</w:t>
+        </w:r>
+        <w:r>
+          <w:rPr>
+            <w:noProof/>
+            <w:webHidden/>
+          </w:rPr>
+          <w:fldChar w:fldCharType="end"/>
+        </w:r>
+      </w:hyperlink>
+    </w:p>
+    <w:p/>
+    <w:p>
+      <w:pPr>
+        <w:pStyle w:val="Heading1"/>
+        <w:rPr>
+          <w:lang w:val="pt-PT"/>
+        </w:rPr>
+      </w:pPr>
+      <w:r>
+        <w:rPr>
+          <w:lang w:val="pt-PT"/>
+        </w:rPr>
+        <w:fldChar w:fldCharType="end"/>
+      </w:r>
+      <w:bookmarkStart w:id="3" w:name="_Toc503690839"/>
+      <w:r>
+        <w:rPr>
+          <w:lang w:val="pt-PT"/>
+        </w:rPr>
+        <w:t>Índice</w:t>
+      </w:r>
+      <w:bookmarkStart w:id="4" w:name="_GoBack"/>
+      <w:bookmarkEnd w:id="4"/>
+      <w:r>
+        <w:rPr>
+          <w:lang w:val="pt-PT"/>
+        </w:rPr>
+        <w:t xml:space="preserve"> de Figuras</w:t>
+      </w:r>
+      <w:bookmarkEnd w:id="3"/>
+    </w:p>
+    <w:p>
+      <w:pPr>
+        <w:rPr>
+          <w:lang w:val="pt-PT"/>
+        </w:rPr>
+      </w:pPr>
+    </w:p>
+    <w:p>
+      <w:pPr>
+        <w:pStyle w:val="TableofFigures"/>
+        <w:tabs>
+          <w:tab w:val="right" w:leader="dot" w:pos="9016"/>
+        </w:tabs>
+        <w:rPr>
           <w:rFonts w:eastAsiaTheme="minorEastAsia"/>
           <w:noProof/>
           <w:lang w:eastAsia="en-GB"/>
         </w:rPr>
       </w:pPr>
-      <w:hyperlink w:anchor="_Toc503690309" w:history="1">
+      <w:r>
+        <w:rPr>
+          <w:lang w:val="pt-PT"/>
+        </w:rPr>
+        <w:fldChar w:fldCharType="begin"/>
+      </w:r>
+      <w:r>
+        <w:rPr>
+          <w:lang w:val="pt-PT"/>
+        </w:rPr>
+        <w:instrText xml:space="preserve"> TOC \h \z \t "Figuras" \c </w:instrText>
+      </w:r>
+      <w:r>
+        <w:rPr>
+          <w:lang w:val="pt-PT"/>
+        </w:rPr>
+        <w:fldChar w:fldCharType="separate"/>
+      </w:r>
+      <w:hyperlink w:anchor="_Toc503690908" w:history="1">
         <w:r>
           <w:rPr>
             <w:rStyle w:val="Hyperlink"/>
             <w:noProof/>
           </w:rPr>
-          <w:t>8. Bibliografia</w:t>
+          <w:t>Fig. 1 - Modelo em espiral.</w:t>
         </w:r>
         <w:r>
           <w:rPr>
@@ -6597,7 +6701,7 @@
             <w:noProof/>
             <w:webHidden/>
           </w:rPr>
-          <w:instrText xml:space="preserve"> PAGEREF _Toc503690309 \h </w:instrText>
+          <w:instrText xml:space="preserve"> PAGEREF _Toc503690908 \h </w:instrText>
         </w:r>
         <w:r>
           <w:rPr>
@@ -6617,7 +6721,7 @@
             <w:noProof/>
             <w:webHidden/>
           </w:rPr>
-          <w:t>49</w:t>
+          <w:t>5</w:t>
         </w:r>
         <w:r>
           <w:rPr>
@@ -6630,15 +6734,227 @@
     </w:p>
     <w:p>
       <w:pPr>
-        <w:rPr>
-          <w:lang w:val="pt-PT"/>
-        </w:rPr>
-      </w:pPr>
-      <w:r>
-        <w:rPr>
-          <w:lang w:val="pt-PT"/>
-        </w:rPr>
-        <w:lastRenderedPageBreak/>
+        <w:pStyle w:val="TableofFigures"/>
+        <w:tabs>
+          <w:tab w:val="right" w:leader="dot" w:pos="9016"/>
+        </w:tabs>
+        <w:rPr>
+          <w:rFonts w:eastAsiaTheme="minorEastAsia"/>
+          <w:noProof/>
+          <w:lang w:eastAsia="en-GB"/>
+        </w:rPr>
+      </w:pPr>
+      <w:hyperlink w:anchor="_Toc503690909" w:history="1">
+        <w:r>
+          <w:rPr>
+            <w:rStyle w:val="Hyperlink"/>
+            <w:noProof/>
+            <w:lang w:val="pt-PT"/>
+          </w:rPr>
+          <w:t>Fig. 2 - Diagrama de Contexto</w:t>
+        </w:r>
+        <w:r>
+          <w:rPr>
+            <w:noProof/>
+            <w:webHidden/>
+          </w:rPr>
+          <w:tab/>
+        </w:r>
+        <w:r>
+          <w:rPr>
+            <w:noProof/>
+            <w:webHidden/>
+          </w:rPr>
+          <w:fldChar w:fldCharType="begin"/>
+        </w:r>
+        <w:r>
+          <w:rPr>
+            <w:noProof/>
+            <w:webHidden/>
+          </w:rPr>
+          <w:instrText xml:space="preserve"> PAGEREF _Toc503690909 \h </w:instrText>
+        </w:r>
+        <w:r>
+          <w:rPr>
+            <w:noProof/>
+            <w:webHidden/>
+          </w:rPr>
+        </w:r>
+        <w:r>
+          <w:rPr>
+            <w:noProof/>
+            <w:webHidden/>
+          </w:rPr>
+          <w:fldChar w:fldCharType="separate"/>
+        </w:r>
+        <w:r>
+          <w:rPr>
+            <w:noProof/>
+            <w:webHidden/>
+          </w:rPr>
+          <w:t>11</w:t>
+        </w:r>
+        <w:r>
+          <w:rPr>
+            <w:noProof/>
+            <w:webHidden/>
+          </w:rPr>
+          <w:fldChar w:fldCharType="end"/>
+        </w:r>
+      </w:hyperlink>
+    </w:p>
+    <w:p>
+      <w:pPr>
+        <w:pStyle w:val="TableofFigures"/>
+        <w:tabs>
+          <w:tab w:val="right" w:leader="dot" w:pos="9016"/>
+        </w:tabs>
+        <w:rPr>
+          <w:rFonts w:eastAsiaTheme="minorEastAsia"/>
+          <w:noProof/>
+          <w:lang w:eastAsia="en-GB"/>
+        </w:rPr>
+      </w:pPr>
+      <w:hyperlink w:anchor="_Toc503690910" w:history="1">
+        <w:r>
+          <w:rPr>
+            <w:rStyle w:val="Hyperlink"/>
+            <w:noProof/>
+            <w:lang w:val="pt-PT"/>
+          </w:rPr>
+          <w:t>Fig. 3 - Diagrama de casos de uso</w:t>
+        </w:r>
+        <w:r>
+          <w:rPr>
+            <w:noProof/>
+            <w:webHidden/>
+          </w:rPr>
+          <w:tab/>
+        </w:r>
+        <w:r>
+          <w:rPr>
+            <w:noProof/>
+            <w:webHidden/>
+          </w:rPr>
+          <w:fldChar w:fldCharType="begin"/>
+        </w:r>
+        <w:r>
+          <w:rPr>
+            <w:noProof/>
+            <w:webHidden/>
+          </w:rPr>
+          <w:instrText xml:space="preserve"> PAGEREF _Toc503690910 \h </w:instrText>
+        </w:r>
+        <w:r>
+          <w:rPr>
+            <w:noProof/>
+            <w:webHidden/>
+          </w:rPr>
+        </w:r>
+        <w:r>
+          <w:rPr>
+            <w:noProof/>
+            <w:webHidden/>
+          </w:rPr>
+          <w:fldChar w:fldCharType="separate"/>
+        </w:r>
+        <w:r>
+          <w:rPr>
+            <w:noProof/>
+            <w:webHidden/>
+          </w:rPr>
+          <w:t>12</w:t>
+        </w:r>
+        <w:r>
+          <w:rPr>
+            <w:noProof/>
+            <w:webHidden/>
+          </w:rPr>
+          <w:fldChar w:fldCharType="end"/>
+        </w:r>
+      </w:hyperlink>
+    </w:p>
+    <w:p>
+      <w:pPr>
+        <w:pStyle w:val="TableofFigures"/>
+        <w:tabs>
+          <w:tab w:val="right" w:leader="dot" w:pos="9016"/>
+        </w:tabs>
+        <w:rPr>
+          <w:rFonts w:eastAsiaTheme="minorEastAsia"/>
+          <w:noProof/>
+          <w:lang w:eastAsia="en-GB"/>
+        </w:rPr>
+      </w:pPr>
+      <w:hyperlink w:anchor="_Toc503690911" w:history="1">
+        <w:r>
+          <w:rPr>
+            <w:rStyle w:val="Hyperlink"/>
+            <w:noProof/>
+            <w:lang w:val="pt-PT"/>
+          </w:rPr>
+          <w:t>Fig. 4 - Diagrama de classes global</w:t>
+        </w:r>
+        <w:r>
+          <w:rPr>
+            <w:noProof/>
+            <w:webHidden/>
+          </w:rPr>
+          <w:tab/>
+        </w:r>
+        <w:r>
+          <w:rPr>
+            <w:noProof/>
+            <w:webHidden/>
+          </w:rPr>
+          <w:fldChar w:fldCharType="begin"/>
+        </w:r>
+        <w:r>
+          <w:rPr>
+            <w:noProof/>
+            <w:webHidden/>
+          </w:rPr>
+          <w:instrText xml:space="preserve"> PAGEREF _Toc503690911 \h </w:instrText>
+        </w:r>
+        <w:r>
+          <w:rPr>
+            <w:noProof/>
+            <w:webHidden/>
+          </w:rPr>
+        </w:r>
+        <w:r>
+          <w:rPr>
+            <w:noProof/>
+            <w:webHidden/>
+          </w:rPr>
+          <w:fldChar w:fldCharType="separate"/>
+        </w:r>
+        <w:r>
+          <w:rPr>
+            <w:noProof/>
+            <w:webHidden/>
+          </w:rPr>
+          <w:t>13</w:t>
+        </w:r>
+        <w:r>
+          <w:rPr>
+            <w:noProof/>
+            <w:webHidden/>
+          </w:rPr>
+          <w:fldChar w:fldCharType="end"/>
+        </w:r>
+      </w:hyperlink>
+    </w:p>
+    <w:p>
+      <w:pPr>
+        <w:rPr>
+          <w:lang w:val="pt-PT"/>
+        </w:rPr>
+      </w:pPr>
+      <w:r>
+        <w:rPr>
+          <w:lang w:val="pt-PT"/>
+        </w:rPr>
         <w:fldChar w:fldCharType="end"/>
       </w:r>
     </w:p>
@@ -6718,8 +7034,8 @@
           <w:lang w:val="pt-PT"/>
         </w:rPr>
       </w:pPr>
-      <w:bookmarkStart w:id="4" w:name="_Toc503091349"/>
-      <w:bookmarkStart w:id="5" w:name="_Toc503690242"/>
+      <w:bookmarkStart w:id="5" w:name="_Toc503091349"/>
+      <w:bookmarkStart w:id="6" w:name="_Toc503690840"/>
       <w:r>
         <w:rPr>
           <w:lang w:val="pt-PT"/>
@@ -6769,8 +7085,8 @@
         </w:rPr>
         <w:t>to</w:t>
       </w:r>
-      <w:bookmarkEnd w:id="4"/>
       <w:bookmarkEnd w:id="5"/>
+      <w:bookmarkEnd w:id="6"/>
     </w:p>
     <w:p>
       <w:pPr>
@@ -7048,8 +7364,8 @@
           <w:lang w:val="pt-PT"/>
         </w:rPr>
       </w:pPr>
-      <w:bookmarkStart w:id="6" w:name="_Toc503091350"/>
-      <w:bookmarkStart w:id="7" w:name="_Toc503690243"/>
+      <w:bookmarkStart w:id="7" w:name="_Toc503091350"/>
+      <w:bookmarkStart w:id="8" w:name="_Toc503690841"/>
       <w:r>
         <w:rPr>
           <w:lang w:val="pt-PT"/>
@@ -7093,8 +7409,8 @@
         </w:rPr>
         <w:t>oftware</w:t>
       </w:r>
-      <w:bookmarkEnd w:id="6"/>
       <w:bookmarkEnd w:id="7"/>
+      <w:bookmarkEnd w:id="8"/>
     </w:p>
     <w:p>
       <w:pPr>
@@ -7104,8 +7420,8 @@
           <w:lang w:val="pt-PT"/>
         </w:rPr>
       </w:pPr>
-      <w:bookmarkStart w:id="8" w:name="_Toc503091351"/>
-      <w:bookmarkStart w:id="9" w:name="_Toc503690244"/>
+      <w:bookmarkStart w:id="9" w:name="_Toc503091351"/>
+      <w:bookmarkStart w:id="10" w:name="_Toc503690842"/>
       <w:r>
         <w:rPr>
           <w:lang w:val="pt-PT"/>
@@ -7132,8 +7448,8 @@
         </w:rPr>
         <w:t>Spiral Development</w:t>
       </w:r>
-      <w:bookmarkEnd w:id="8"/>
       <w:bookmarkEnd w:id="9"/>
+      <w:bookmarkEnd w:id="10"/>
     </w:p>
     <w:p>
       <w:pPr>
@@ -7167,7 +7483,13 @@
         <w:rPr>
           <w:lang w:val="pt-PT"/>
         </w:rPr>
-        <w:t>A seguir apresenta-se uma figura ilustrativa deste modelo.</w:t>
+        <w:t xml:space="preserve">A seguir apresenta-se </w:t>
+      </w:r>
+      <w:r>
+        <w:rPr>
+          <w:lang w:val="pt-PT"/>
+        </w:rPr>
+        <w:t>a Fig. 1, ilustrativa deste modelo:</w:t>
       </w:r>
     </w:p>
     <w:p>
@@ -7240,8 +7562,13 @@
     </w:p>
     <w:p>
       <w:pPr>
-        <w:jc w:val="both"/>
-      </w:pPr>
+        <w:pStyle w:val="Figuras"/>
+      </w:pPr>
+      <w:bookmarkStart w:id="11" w:name="_Toc503690908"/>
+      <w:r>
+        <w:t>Fig. 1 - Modelo em espiral.</w:t>
+      </w:r>
+      <w:bookmarkEnd w:id="11"/>
     </w:p>
     <w:p>
       <w:pPr>
@@ -7717,8 +8044,8 @@
           <w:lang w:val="pt-PT"/>
         </w:rPr>
       </w:pPr>
-      <w:bookmarkStart w:id="10" w:name="_Toc503091352"/>
-      <w:bookmarkStart w:id="11" w:name="_Toc503690245"/>
+      <w:bookmarkStart w:id="12" w:name="_Toc503091352"/>
+      <w:bookmarkStart w:id="13" w:name="_Toc503690843"/>
       <w:r>
         <w:rPr>
           <w:lang w:val="pt-PT"/>
@@ -7746,8 +8073,8 @@
         </w:rPr>
         <w:t>Quitting Time</w:t>
       </w:r>
-      <w:bookmarkEnd w:id="10"/>
-      <w:bookmarkEnd w:id="11"/>
+      <w:bookmarkEnd w:id="12"/>
+      <w:bookmarkEnd w:id="13"/>
     </w:p>
     <w:p>
       <w:pPr>
@@ -8040,8 +8367,8 @@
           <w:lang w:val="pt-PT"/>
         </w:rPr>
       </w:pPr>
-      <w:bookmarkStart w:id="12" w:name="_Toc503091353"/>
-      <w:bookmarkStart w:id="13" w:name="_Toc503690246"/>
+      <w:bookmarkStart w:id="14" w:name="_Toc503091353"/>
+      <w:bookmarkStart w:id="15" w:name="_Toc503690844"/>
       <w:r>
         <w:rPr>
           <w:lang w:val="pt-PT"/>
@@ -8069,8 +8396,8 @@
         </w:rPr>
         <w:t>Two Tier Review</w:t>
       </w:r>
-      <w:bookmarkEnd w:id="12"/>
-      <w:bookmarkEnd w:id="13"/>
+      <w:bookmarkEnd w:id="14"/>
+      <w:bookmarkEnd w:id="15"/>
     </w:p>
     <w:p>
       <w:pPr>
@@ -8370,8 +8697,8 @@
           <w:lang w:val="pt-PT"/>
         </w:rPr>
       </w:pPr>
-      <w:bookmarkStart w:id="14" w:name="_Toc503091354"/>
-      <w:bookmarkStart w:id="15" w:name="_Toc503690247"/>
+      <w:bookmarkStart w:id="16" w:name="_Toc503091354"/>
+      <w:bookmarkStart w:id="17" w:name="_Toc503690845"/>
       <w:r>
         <w:rPr>
           <w:lang w:val="pt-PT"/>
@@ -8434,8 +8761,8 @@
         </w:rPr>
         <w:t xml:space="preserve"> de referência</w:t>
       </w:r>
-      <w:bookmarkEnd w:id="14"/>
-      <w:bookmarkEnd w:id="15"/>
+      <w:bookmarkEnd w:id="16"/>
+      <w:bookmarkEnd w:id="17"/>
     </w:p>
     <w:p>
       <w:pPr>
@@ -9383,8 +9710,8 @@
           <w:lang w:val="pt-PT"/>
         </w:rPr>
       </w:pPr>
-      <w:bookmarkStart w:id="16" w:name="_Toc503091355"/>
-      <w:bookmarkStart w:id="17" w:name="_Toc503690248"/>
+      <w:bookmarkStart w:id="18" w:name="_Toc503091355"/>
+      <w:bookmarkStart w:id="19" w:name="_Toc503690846"/>
       <w:r>
         <w:rPr>
           <w:lang w:val="pt-PT"/>
@@ -9392,7 +9719,7 @@
         <w:lastRenderedPageBreak/>
         <w:t>4. Análise de requisitos</w:t>
       </w:r>
-      <w:bookmarkEnd w:id="17"/>
+      <w:bookmarkEnd w:id="19"/>
     </w:p>
     <w:p>
       <w:pPr>
@@ -9401,7 +9728,7 @@
           <w:lang w:val="pt-PT"/>
         </w:rPr>
       </w:pPr>
-      <w:bookmarkStart w:id="18" w:name="_Toc503690249"/>
+      <w:bookmarkStart w:id="20" w:name="_Toc503690847"/>
       <w:r>
         <w:rPr>
           <w:lang w:val="pt-PT"/>
@@ -9474,8 +9801,8 @@
         </w:rPr>
         <w:t>so</w:t>
       </w:r>
-      <w:bookmarkEnd w:id="16"/>
       <w:bookmarkEnd w:id="18"/>
+      <w:bookmarkEnd w:id="20"/>
     </w:p>
     <w:p>
       <w:pPr>
@@ -10514,8 +10841,8 @@
           <w:lang w:val="pt-PT"/>
         </w:rPr>
       </w:pPr>
-      <w:bookmarkStart w:id="19" w:name="_Toc503091356"/>
-      <w:bookmarkStart w:id="20" w:name="_Toc503690250"/>
+      <w:bookmarkStart w:id="21" w:name="_Toc503091356"/>
+      <w:bookmarkStart w:id="22" w:name="_Toc503690848"/>
       <w:r>
         <w:rPr>
           <w:lang w:val="pt-PT"/>
@@ -10547,8 +10874,8 @@
         </w:rPr>
         <w:t>ontexto</w:t>
       </w:r>
-      <w:bookmarkEnd w:id="19"/>
-      <w:bookmarkEnd w:id="20"/>
+      <w:bookmarkEnd w:id="21"/>
+      <w:bookmarkEnd w:id="22"/>
     </w:p>
     <w:p>
       <w:pPr>
@@ -10620,10 +10947,27 @@
     </w:p>
     <w:p>
       <w:pPr>
-        <w:rPr>
-          <w:lang w:val="pt-PT"/>
-        </w:rPr>
-      </w:pPr>
+        <w:pStyle w:val="Figuras"/>
+        <w:rPr>
+          <w:lang w:val="pt-PT"/>
+        </w:rPr>
+      </w:pPr>
+    </w:p>
+    <w:p>
+      <w:pPr>
+        <w:pStyle w:val="Figuras"/>
+        <w:rPr>
+          <w:lang w:val="pt-PT"/>
+        </w:rPr>
+      </w:pPr>
+      <w:bookmarkStart w:id="23" w:name="_Toc503690909"/>
+      <w:r>
+        <w:rPr>
+          <w:lang w:val="pt-PT"/>
+        </w:rPr>
+        <w:t>Fig. 2 - Diagrama de Contexto</w:t>
+      </w:r>
+      <w:bookmarkEnd w:id="23"/>
     </w:p>
     <w:p>
       <w:pPr>
@@ -10792,8 +11136,8 @@
           <w:lang w:val="pt-PT"/>
         </w:rPr>
       </w:pPr>
-      <w:bookmarkStart w:id="21" w:name="_Toc503091357"/>
-      <w:bookmarkStart w:id="22" w:name="_Toc503690251"/>
+      <w:bookmarkStart w:id="24" w:name="_Toc503091357"/>
+      <w:bookmarkStart w:id="25" w:name="_Toc503690849"/>
       <w:r>
         <w:rPr>
           <w:lang w:val="pt-PT"/>
@@ -10837,8 +11181,8 @@
         </w:rPr>
         <w:t>so</w:t>
       </w:r>
-      <w:bookmarkEnd w:id="21"/>
-      <w:bookmarkEnd w:id="22"/>
+      <w:bookmarkEnd w:id="24"/>
+      <w:bookmarkEnd w:id="25"/>
     </w:p>
     <w:p>
       <w:pPr>
@@ -10859,9 +11203,9 @@
           <w:lang w:eastAsia="en-GB"/>
         </w:rPr>
         <w:drawing>
-          <wp:inline distT="0" distB="0" distL="0" distR="0" wp14:anchorId="1D7B4D3B" wp14:editId="06C5674E">
-            <wp:extent cx="5562000" cy="8298000"/>
-            <wp:effectExtent l="0" t="0" r="635" b="8255"/>
+          <wp:inline distT="0" distB="0" distL="0" distR="0" wp14:anchorId="1D7B4D3B" wp14:editId="5C917943">
+            <wp:extent cx="5385600" cy="8038800"/>
+            <wp:effectExtent l="0" t="0" r="5715" b="635"/>
             <wp:docPr id="28" name="Picture 28" descr="C:\Users\rf\Documents\GitHub\Trails4Health\doc\Eng. Soft 2\Diagramas\diagramaCasosUso.emf"/>
             <wp:cNvGraphicFramePr>
               <a:graphicFrameLocks xmlns:a="http://schemas.openxmlformats.org/drawingml/2006/main" noChangeAspect="1"/>
@@ -10891,7 +11235,7 @@
                   <pic:spPr bwMode="auto">
                     <a:xfrm>
                       <a:off x="0" y="0"/>
-                      <a:ext cx="5562000" cy="8298000"/>
+                      <a:ext cx="5385600" cy="8038800"/>
                     </a:xfrm>
                     <a:prstGeom prst="rect">
                       <a:avLst/>
@@ -10910,14 +11254,30 @@
     </w:p>
     <w:p>
       <w:pPr>
+        <w:pStyle w:val="Figuras"/>
+        <w:rPr>
+          <w:lang w:val="pt-PT"/>
+        </w:rPr>
+      </w:pPr>
+      <w:bookmarkStart w:id="26" w:name="_Toc503690910"/>
+      <w:r>
+        <w:rPr>
+          <w:lang w:val="pt-PT"/>
+        </w:rPr>
+        <w:t>Fig. 3 - Diagrama de casos de uso</w:t>
+      </w:r>
+      <w:bookmarkEnd w:id="26"/>
+    </w:p>
+    <w:p>
+      <w:pPr>
         <w:pStyle w:val="Heading2"/>
         <w:rPr>
           <w:lang w:val="pt-PT"/>
         </w:rPr>
       </w:pPr>
-      <w:bookmarkStart w:id="23" w:name="_Toc503091358"/>
-      <w:bookmarkStart w:id="24" w:name="_Toc503091378"/>
-      <w:bookmarkStart w:id="25" w:name="_Toc503690252"/>
+      <w:bookmarkStart w:id="27" w:name="_Toc503091358"/>
+      <w:bookmarkStart w:id="28" w:name="_Toc503091378"/>
+      <w:bookmarkStart w:id="29" w:name="_Toc503690850"/>
       <w:r>
         <w:rPr>
           <w:lang w:val="pt-PT"/>
@@ -10925,8 +11285,8 @@
         <w:lastRenderedPageBreak/>
         <w:t>4.4. Diagrama de classes global</w:t>
       </w:r>
-      <w:bookmarkEnd w:id="24"/>
-      <w:bookmarkEnd w:id="25"/>
+      <w:bookmarkEnd w:id="28"/>
+      <w:bookmarkEnd w:id="29"/>
     </w:p>
     <w:p>
       <w:pPr>
@@ -11007,26 +11367,34 @@
     </w:p>
     <w:p>
       <w:pPr>
+        <w:pStyle w:val="Figuras"/>
+        <w:rPr>
+          <w:lang w:val="pt-PT"/>
+        </w:rPr>
+      </w:pPr>
+      <w:bookmarkStart w:id="30" w:name="_Toc503690911"/>
+      <w:r>
+        <w:rPr>
+          <w:lang w:val="pt-PT"/>
+        </w:rPr>
+        <w:t>Fig. 4 - Diagrama de classes global</w:t>
+      </w:r>
+      <w:bookmarkEnd w:id="30"/>
+      <w:r>
+        <w:rPr>
+          <w:lang w:val="pt-PT"/>
+        </w:rPr>
+        <w:br w:type="page"/>
+      </w:r>
+    </w:p>
+    <w:p>
+      <w:pPr>
         <w:pStyle w:val="Heading2"/>
         <w:rPr>
           <w:lang w:val="pt-PT"/>
         </w:rPr>
       </w:pPr>
-      <w:r>
-        <w:rPr>
-          <w:lang w:val="pt-PT"/>
-        </w:rPr>
-        <w:br w:type="page"/>
-      </w:r>
-    </w:p>
-    <w:p>
-      <w:pPr>
-        <w:pStyle w:val="Heading2"/>
-        <w:rPr>
-          <w:lang w:val="pt-PT"/>
-        </w:rPr>
-      </w:pPr>
-      <w:bookmarkStart w:id="26" w:name="_Toc503690253"/>
+      <w:bookmarkStart w:id="31" w:name="_Toc503690851"/>
       <w:r>
         <w:rPr>
           <w:lang w:val="pt-PT"/>
@@ -11124,8 +11492,8 @@
         </w:rPr>
         <w:t>arciais</w:t>
       </w:r>
-      <w:bookmarkEnd w:id="23"/>
-      <w:bookmarkEnd w:id="26"/>
+      <w:bookmarkEnd w:id="27"/>
+      <w:bookmarkEnd w:id="31"/>
     </w:p>
     <w:p>
       <w:pPr>
@@ -11141,8 +11509,8 @@
           <w:lang w:val="pt-PT"/>
         </w:rPr>
       </w:pPr>
-      <w:bookmarkStart w:id="27" w:name="_Toc503091359"/>
-      <w:bookmarkStart w:id="28" w:name="_Toc503690254"/>
+      <w:bookmarkStart w:id="32" w:name="_Toc503091359"/>
+      <w:bookmarkStart w:id="33" w:name="_Toc503690852"/>
       <w:r>
         <w:rPr>
           <w:lang w:val="pt-PT"/>
@@ -11155,8 +11523,8 @@
         </w:rPr>
         <w:t>so - Criar Trilho</w:t>
       </w:r>
-      <w:bookmarkEnd w:id="27"/>
-      <w:bookmarkEnd w:id="28"/>
+      <w:bookmarkEnd w:id="32"/>
+      <w:bookmarkEnd w:id="33"/>
     </w:p>
     <w:p>
       <w:pPr>
@@ -11883,8 +12251,8 @@
           <w:lang w:val="pt-PT"/>
         </w:rPr>
       </w:pPr>
-      <w:bookmarkStart w:id="29" w:name="_Toc503091361"/>
-      <w:bookmarkStart w:id="30" w:name="_Toc503690255"/>
+      <w:bookmarkStart w:id="34" w:name="_Toc503091361"/>
+      <w:bookmarkStart w:id="35" w:name="_Toc503690853"/>
       <w:r>
         <w:rPr>
           <w:lang w:val="pt-PT"/>
@@ -11898,8 +12266,8 @@
         </w:rPr>
         <w:t>arcial</w:t>
       </w:r>
-      <w:bookmarkEnd w:id="29"/>
-      <w:bookmarkEnd w:id="30"/>
+      <w:bookmarkEnd w:id="34"/>
+      <w:bookmarkEnd w:id="35"/>
     </w:p>
     <w:p>
       <w:pPr>
@@ -11979,7 +12347,7 @@
           <w:lang w:val="pt-PT"/>
         </w:rPr>
       </w:pPr>
-      <w:bookmarkStart w:id="31" w:name="_Toc503091360"/>
+      <w:bookmarkStart w:id="36" w:name="_Toc503091360"/>
       <w:r>
         <w:rPr>
           <w:lang w:val="pt-PT"/>
@@ -11994,7 +12362,7 @@
           <w:lang w:val="pt-PT"/>
         </w:rPr>
       </w:pPr>
-      <w:bookmarkStart w:id="32" w:name="_Toc503690256"/>
+      <w:bookmarkStart w:id="37" w:name="_Toc503690854"/>
       <w:r>
         <w:rPr>
           <w:lang w:val="pt-PT"/>
@@ -12026,8 +12394,8 @@
         </w:rPr>
         <w:t>Criar Trilho</w:t>
       </w:r>
-      <w:bookmarkEnd w:id="31"/>
-      <w:bookmarkEnd w:id="32"/>
+      <w:bookmarkEnd w:id="36"/>
+      <w:bookmarkEnd w:id="37"/>
     </w:p>
     <w:p>
       <w:pPr>
@@ -12110,8 +12478,8 @@
           <w:lang w:val="pt-PT"/>
         </w:rPr>
       </w:pPr>
-      <w:bookmarkStart w:id="33" w:name="_Toc503091362"/>
-      <w:bookmarkStart w:id="34" w:name="_Toc503690257"/>
+      <w:bookmarkStart w:id="38" w:name="_Toc503091362"/>
+      <w:bookmarkStart w:id="39" w:name="_Toc503690855"/>
       <w:r>
         <w:rPr>
           <w:lang w:val="pt-PT"/>
@@ -12125,8 +12493,8 @@
         </w:rPr>
         <w:t>so - Alterar Trilho</w:t>
       </w:r>
-      <w:bookmarkEnd w:id="33"/>
-      <w:bookmarkEnd w:id="34"/>
+      <w:bookmarkEnd w:id="38"/>
+      <w:bookmarkEnd w:id="39"/>
     </w:p>
     <w:p>
       <w:pPr>
@@ -12873,8 +13241,8 @@
           <w:lang w:val="pt-PT"/>
         </w:rPr>
       </w:pPr>
-      <w:bookmarkStart w:id="35" w:name="_Toc503091363"/>
-      <w:bookmarkStart w:id="36" w:name="_Toc503690258"/>
+      <w:bookmarkStart w:id="40" w:name="_Toc503091363"/>
+      <w:bookmarkStart w:id="41" w:name="_Toc503690856"/>
       <w:r>
         <w:rPr>
           <w:lang w:val="pt-PT"/>
@@ -12906,8 +13274,8 @@
         </w:rPr>
         <w:t>Alterar Trilho</w:t>
       </w:r>
-      <w:bookmarkEnd w:id="35"/>
-      <w:bookmarkEnd w:id="36"/>
+      <w:bookmarkEnd w:id="40"/>
+      <w:bookmarkEnd w:id="41"/>
     </w:p>
     <w:p>
       <w:pPr>
@@ -13019,7 +13387,7 @@
           <w:lang w:val="pt-PT"/>
         </w:rPr>
       </w:pPr>
-      <w:bookmarkStart w:id="37" w:name="_Toc503091364"/>
+      <w:bookmarkStart w:id="42" w:name="_Toc503091364"/>
     </w:p>
     <w:p>
       <w:pPr>
@@ -13028,7 +13396,7 @@
           <w:lang w:val="pt-PT"/>
         </w:rPr>
       </w:pPr>
-      <w:bookmarkStart w:id="38" w:name="_Toc503690259"/>
+      <w:bookmarkStart w:id="43" w:name="_Toc503690857"/>
       <w:r>
         <w:rPr>
           <w:lang w:val="pt-PT"/>
@@ -13053,8 +13421,8 @@
         </w:rPr>
         <w:t xml:space="preserve"> Trilho</w:t>
       </w:r>
-      <w:bookmarkEnd w:id="37"/>
-      <w:bookmarkEnd w:id="38"/>
+      <w:bookmarkEnd w:id="42"/>
+      <w:bookmarkEnd w:id="43"/>
       <w:r>
         <w:rPr>
           <w:lang w:val="pt-PT"/>
@@ -13552,8 +13920,8 @@
           <w:lang w:val="pt-PT"/>
         </w:rPr>
       </w:pPr>
-      <w:bookmarkStart w:id="39" w:name="_Toc503091365"/>
-      <w:bookmarkStart w:id="40" w:name="_Toc503690260"/>
+      <w:bookmarkStart w:id="44" w:name="_Toc503091365"/>
+      <w:bookmarkStart w:id="45" w:name="_Toc503690858"/>
       <w:r>
         <w:rPr>
           <w:lang w:val="pt-PT"/>
@@ -13590,8 +13958,8 @@
         </w:rPr>
         <w:t xml:space="preserve"> Trilho</w:t>
       </w:r>
-      <w:bookmarkEnd w:id="39"/>
-      <w:bookmarkEnd w:id="40"/>
+      <w:bookmarkEnd w:id="44"/>
+      <w:bookmarkEnd w:id="45"/>
     </w:p>
     <w:p>
       <w:pPr>
@@ -13662,8 +14030,8 @@
           <w:lang w:val="pt-PT"/>
         </w:rPr>
       </w:pPr>
-      <w:bookmarkStart w:id="41" w:name="_Toc503091366"/>
-      <w:bookmarkStart w:id="42" w:name="_Toc503690261"/>
+      <w:bookmarkStart w:id="46" w:name="_Toc503091366"/>
+      <w:bookmarkStart w:id="47" w:name="_Toc503690859"/>
       <w:r>
         <w:rPr>
           <w:lang w:val="pt-PT"/>
@@ -13677,8 +14045,8 @@
         </w:rPr>
         <w:t>so - Consultar Trilho</w:t>
       </w:r>
-      <w:bookmarkEnd w:id="41"/>
-      <w:bookmarkEnd w:id="42"/>
+      <w:bookmarkEnd w:id="46"/>
+      <w:bookmarkEnd w:id="47"/>
     </w:p>
     <w:p>
       <w:pPr>
@@ -14087,8 +14455,8 @@
           <w:lang w:val="pt-PT"/>
         </w:rPr>
       </w:pPr>
-      <w:bookmarkStart w:id="43" w:name="_Toc503091367"/>
-      <w:bookmarkStart w:id="44" w:name="_Toc503690262"/>
+      <w:bookmarkStart w:id="48" w:name="_Toc503091367"/>
+      <w:bookmarkStart w:id="49" w:name="_Toc503690860"/>
       <w:r>
         <w:rPr>
           <w:lang w:val="pt-PT"/>
@@ -14125,8 +14493,8 @@
         </w:rPr>
         <w:t>Consultar Trilho</w:t>
       </w:r>
-      <w:bookmarkEnd w:id="43"/>
-      <w:bookmarkEnd w:id="44"/>
+      <w:bookmarkEnd w:id="48"/>
+      <w:bookmarkEnd w:id="49"/>
     </w:p>
     <w:p>
       <w:pPr>
@@ -14196,8 +14564,8 @@
           <w:lang w:val="pt-PT"/>
         </w:rPr>
       </w:pPr>
-      <w:bookmarkStart w:id="45" w:name="_Toc503091368"/>
-      <w:bookmarkStart w:id="46" w:name="_Toc503690263"/>
+      <w:bookmarkStart w:id="50" w:name="_Toc503091368"/>
+      <w:bookmarkStart w:id="51" w:name="_Toc503690861"/>
       <w:r>
         <w:rPr>
           <w:lang w:val="pt-PT"/>
@@ -14235,8 +14603,8 @@
         </w:rPr>
         <w:t xml:space="preserve"> Avaliação Trilho</w:t>
       </w:r>
-      <w:bookmarkEnd w:id="45"/>
-      <w:bookmarkEnd w:id="46"/>
+      <w:bookmarkEnd w:id="50"/>
+      <w:bookmarkEnd w:id="51"/>
     </w:p>
     <w:p>
       <w:pPr>
@@ -14802,8 +15170,8 @@
           <w:lang w:val="pt-PT"/>
         </w:rPr>
       </w:pPr>
-      <w:bookmarkStart w:id="47" w:name="_Toc503091369"/>
-      <w:bookmarkStart w:id="48" w:name="_Toc503690264"/>
+      <w:bookmarkStart w:id="52" w:name="_Toc503091369"/>
+      <w:bookmarkStart w:id="53" w:name="_Toc503690862"/>
       <w:r>
         <w:rPr>
           <w:lang w:val="pt-PT"/>
@@ -14835,8 +15203,8 @@
         </w:rPr>
         <w:t xml:space="preserve"> Avaliação Trilho</w:t>
       </w:r>
-      <w:bookmarkEnd w:id="47"/>
-      <w:bookmarkEnd w:id="48"/>
+      <w:bookmarkEnd w:id="52"/>
+      <w:bookmarkEnd w:id="53"/>
     </w:p>
     <w:p>
       <w:pPr>
@@ -14930,8 +15298,8 @@
           <w:lang w:val="pt-PT"/>
         </w:rPr>
       </w:pPr>
-      <w:bookmarkStart w:id="49" w:name="_Toc503091370"/>
-      <w:bookmarkStart w:id="50" w:name="_Toc503690265"/>
+      <w:bookmarkStart w:id="54" w:name="_Toc503091370"/>
+      <w:bookmarkStart w:id="55" w:name="_Toc503690863"/>
       <w:r>
         <w:rPr>
           <w:lang w:val="pt-PT"/>
@@ -14981,8 +15349,8 @@
         </w:rPr>
         <w:t xml:space="preserve"> Avaliação Serviços</w:t>
       </w:r>
-      <w:bookmarkEnd w:id="49"/>
-      <w:bookmarkEnd w:id="50"/>
+      <w:bookmarkEnd w:id="54"/>
+      <w:bookmarkEnd w:id="55"/>
     </w:p>
     <w:p>
       <w:pPr>
@@ -15620,8 +15988,8 @@
           <w:lang w:val="pt-PT"/>
         </w:rPr>
       </w:pPr>
-      <w:bookmarkStart w:id="51" w:name="_Toc503091371"/>
-      <w:bookmarkStart w:id="52" w:name="_Toc503690266"/>
+      <w:bookmarkStart w:id="56" w:name="_Toc503091371"/>
+      <w:bookmarkStart w:id="57" w:name="_Toc503690864"/>
       <w:r>
         <w:rPr>
           <w:lang w:val="pt-PT"/>
@@ -15659,8 +16027,8 @@
         </w:rPr>
         <w:t>Serviços</w:t>
       </w:r>
-      <w:bookmarkEnd w:id="51"/>
-      <w:bookmarkEnd w:id="52"/>
+      <w:bookmarkEnd w:id="56"/>
+      <w:bookmarkEnd w:id="57"/>
     </w:p>
     <w:p>
       <w:pPr>
@@ -15820,8 +16188,8 @@
           <w:lang w:val="pt-PT"/>
         </w:rPr>
       </w:pPr>
-      <w:bookmarkStart w:id="53" w:name="_Toc503091372"/>
-      <w:bookmarkStart w:id="54" w:name="_Toc503690267"/>
+      <w:bookmarkStart w:id="58" w:name="_Toc503091372"/>
+      <w:bookmarkStart w:id="59" w:name="_Toc503690865"/>
       <w:r>
         <w:rPr>
           <w:lang w:val="pt-PT"/>
@@ -15859,8 +16227,8 @@
         </w:rPr>
         <w:t>- Consultar Reservas dos Serviços</w:t>
       </w:r>
-      <w:bookmarkEnd w:id="53"/>
-      <w:bookmarkEnd w:id="54"/>
+      <w:bookmarkEnd w:id="58"/>
+      <w:bookmarkEnd w:id="59"/>
     </w:p>
     <w:p>
       <w:pPr>
@@ -16292,8 +16660,8 @@
           <w:lang w:val="pt-PT"/>
         </w:rPr>
       </w:pPr>
-      <w:bookmarkStart w:id="55" w:name="_Toc503091373"/>
-      <w:bookmarkStart w:id="56" w:name="_Toc503690268"/>
+      <w:bookmarkStart w:id="60" w:name="_Toc503091373"/>
+      <w:bookmarkStart w:id="61" w:name="_Toc503690866"/>
       <w:r>
         <w:rPr>
           <w:lang w:val="pt-PT"/>
@@ -16330,8 +16698,8 @@
         </w:rPr>
         <w:t>- Consultar Reservas dos Serviços</w:t>
       </w:r>
-      <w:bookmarkEnd w:id="55"/>
-      <w:bookmarkEnd w:id="56"/>
+      <w:bookmarkEnd w:id="60"/>
+      <w:bookmarkEnd w:id="61"/>
     </w:p>
     <w:p>
       <w:pPr>
@@ -16421,8 +16789,8 @@
           <w:lang w:val="pt-PT"/>
         </w:rPr>
       </w:pPr>
-      <w:bookmarkStart w:id="57" w:name="_Toc503091374"/>
-      <w:bookmarkStart w:id="58" w:name="_Toc503690269"/>
+      <w:bookmarkStart w:id="62" w:name="_Toc503091374"/>
+      <w:bookmarkStart w:id="63" w:name="_Toc503690867"/>
       <w:r>
         <w:rPr>
           <w:lang w:val="pt-PT"/>
@@ -16460,8 +16828,8 @@
         </w:rPr>
         <w:t>- Avaliar Trilho</w:t>
       </w:r>
-      <w:bookmarkEnd w:id="57"/>
-      <w:bookmarkEnd w:id="58"/>
+      <w:bookmarkEnd w:id="62"/>
+      <w:bookmarkEnd w:id="63"/>
     </w:p>
     <w:p>
       <w:pPr>
@@ -17037,8 +17405,8 @@
           <w:lang w:val="pt-PT"/>
         </w:rPr>
       </w:pPr>
-      <w:bookmarkStart w:id="59" w:name="_Toc503091375"/>
-      <w:bookmarkStart w:id="60" w:name="_Toc503690270"/>
+      <w:bookmarkStart w:id="64" w:name="_Toc503091375"/>
+      <w:bookmarkStart w:id="65" w:name="_Toc503690868"/>
       <w:r>
         <w:rPr>
           <w:lang w:val="pt-PT"/>
@@ -17070,8 +17438,8 @@
         </w:rPr>
         <w:t>Avaliar Trilho</w:t>
       </w:r>
-      <w:bookmarkEnd w:id="59"/>
-      <w:bookmarkEnd w:id="60"/>
+      <w:bookmarkEnd w:id="64"/>
+      <w:bookmarkEnd w:id="65"/>
     </w:p>
     <w:p>
       <w:pPr>
@@ -17217,8 +17585,8 @@
           <w:lang w:val="pt-PT"/>
         </w:rPr>
       </w:pPr>
-      <w:bookmarkStart w:id="61" w:name="_Toc503091376"/>
-      <w:bookmarkStart w:id="62" w:name="_Toc503690271"/>
+      <w:bookmarkStart w:id="66" w:name="_Toc503091376"/>
+      <w:bookmarkStart w:id="67" w:name="_Toc503690869"/>
       <w:r>
         <w:rPr>
           <w:lang w:val="pt-PT"/>
@@ -17256,8 +17624,8 @@
         </w:rPr>
         <w:t>- Avaliar Serviços</w:t>
       </w:r>
-      <w:bookmarkEnd w:id="61"/>
-      <w:bookmarkEnd w:id="62"/>
+      <w:bookmarkEnd w:id="66"/>
+      <w:bookmarkEnd w:id="67"/>
     </w:p>
     <w:p>
       <w:pPr>
@@ -17858,8 +18226,8 @@
           <w:lang w:val="pt-PT"/>
         </w:rPr>
       </w:pPr>
-      <w:bookmarkStart w:id="63" w:name="_Toc503091377"/>
-      <w:bookmarkStart w:id="64" w:name="_Toc503690272"/>
+      <w:bookmarkStart w:id="68" w:name="_Toc503091377"/>
+      <w:bookmarkStart w:id="69" w:name="_Toc503690870"/>
       <w:r>
         <w:rPr>
           <w:lang w:val="pt-PT"/>
@@ -17891,8 +18259,8 @@
         </w:rPr>
         <w:t>Avaliar Serviços</w:t>
       </w:r>
-      <w:bookmarkEnd w:id="63"/>
-      <w:bookmarkEnd w:id="64"/>
+      <w:bookmarkEnd w:id="68"/>
+      <w:bookmarkEnd w:id="69"/>
     </w:p>
     <w:p>
       <w:pPr>
@@ -18053,8 +18421,8 @@
           <w:lang w:val="pt-PT"/>
         </w:rPr>
       </w:pPr>
-      <w:bookmarkStart w:id="65" w:name="_Toc503091405"/>
-      <w:bookmarkStart w:id="66" w:name="_Toc503690273"/>
+      <w:bookmarkStart w:id="70" w:name="_Toc503091405"/>
+      <w:bookmarkStart w:id="71" w:name="_Toc503690871"/>
       <w:r>
         <w:rPr>
           <w:lang w:val="pt-PT"/>
@@ -18092,14 +18460,14 @@
         </w:rPr>
         <w:t>stados</w:t>
       </w:r>
-      <w:bookmarkEnd w:id="65"/>
+      <w:bookmarkEnd w:id="70"/>
       <w:r>
         <w:rPr>
           <w:lang w:val="pt-PT"/>
         </w:rPr>
         <w:t xml:space="preserve"> - Avaliar Guia</w:t>
       </w:r>
-      <w:bookmarkEnd w:id="66"/>
+      <w:bookmarkEnd w:id="71"/>
     </w:p>
     <w:p>
       <w:pPr>
@@ -18259,8 +18627,8 @@
           <w:lang w:val="pt-PT"/>
         </w:rPr>
       </w:pPr>
-      <w:bookmarkStart w:id="67" w:name="_Toc503091379"/>
-      <w:bookmarkStart w:id="68" w:name="_Toc503690274"/>
+      <w:bookmarkStart w:id="72" w:name="_Toc503091379"/>
+      <w:bookmarkStart w:id="73" w:name="_Toc503690872"/>
       <w:r>
         <w:rPr>
           <w:lang w:val="pt-PT"/>
@@ -18310,8 +18678,8 @@
         </w:rPr>
         <w:t>classes</w:t>
       </w:r>
-      <w:bookmarkEnd w:id="67"/>
-      <w:bookmarkEnd w:id="68"/>
+      <w:bookmarkEnd w:id="72"/>
+      <w:bookmarkEnd w:id="73"/>
     </w:p>
     <w:p>
       <w:pPr>
@@ -18327,8 +18695,8 @@
           <w:lang w:val="pt-PT"/>
         </w:rPr>
       </w:pPr>
-      <w:bookmarkStart w:id="69" w:name="_Toc503091381"/>
-      <w:bookmarkStart w:id="70" w:name="_Toc503690275"/>
+      <w:bookmarkStart w:id="74" w:name="_Toc503091381"/>
+      <w:bookmarkStart w:id="75" w:name="_Toc503690873"/>
       <w:r>
         <w:rPr>
           <w:lang w:val="pt-PT"/>
@@ -18353,14 +18721,14 @@
         </w:rPr>
         <w:t>- classe Trilho</w:t>
       </w:r>
-      <w:bookmarkEnd w:id="70"/>
+      <w:bookmarkEnd w:id="75"/>
       <w:r>
         <w:rPr>
           <w:lang w:val="pt-PT"/>
         </w:rPr>
         <w:t xml:space="preserve"> </w:t>
       </w:r>
-      <w:bookmarkEnd w:id="69"/>
+      <w:bookmarkEnd w:id="74"/>
     </w:p>
     <w:p>
       <w:pPr>
@@ -20643,8 +21011,8 @@
           <w:lang w:val="pt-PT"/>
         </w:rPr>
       </w:pPr>
-      <w:bookmarkStart w:id="71" w:name="_Toc503091382"/>
-      <w:bookmarkStart w:id="72" w:name="_Toc503690276"/>
+      <w:bookmarkStart w:id="76" w:name="_Toc503091382"/>
+      <w:bookmarkStart w:id="77" w:name="_Toc503690874"/>
       <w:r>
         <w:rPr>
           <w:lang w:val="pt-PT"/>
@@ -20670,8 +21038,8 @@
         </w:rPr>
         <w:t>classe Trilho</w:t>
       </w:r>
-      <w:bookmarkEnd w:id="71"/>
-      <w:bookmarkEnd w:id="72"/>
+      <w:bookmarkEnd w:id="76"/>
+      <w:bookmarkEnd w:id="77"/>
       <w:r>
         <w:rPr>
           <w:color w:val="FF0000"/>
@@ -23086,8 +23454,8 @@
           <w:lang w:val="pt-PT"/>
         </w:rPr>
       </w:pPr>
-      <w:bookmarkStart w:id="73" w:name="_Toc503091383"/>
-      <w:bookmarkStart w:id="74" w:name="_Toc503690277"/>
+      <w:bookmarkStart w:id="78" w:name="_Toc503091383"/>
+      <w:bookmarkStart w:id="79" w:name="_Toc503690875"/>
       <w:r>
         <w:rPr>
           <w:lang w:val="pt-PT"/>
@@ -23118,8 +23486,8 @@
         </w:rPr>
         <w:t xml:space="preserve"> participa</w:t>
       </w:r>
-      <w:bookmarkEnd w:id="73"/>
-      <w:bookmarkEnd w:id="74"/>
+      <w:bookmarkEnd w:id="78"/>
+      <w:bookmarkEnd w:id="79"/>
     </w:p>
     <w:p>
       <w:pPr>
@@ -23454,8 +23822,8 @@
           <w:lang w:val="pt-PT"/>
         </w:rPr>
       </w:pPr>
-      <w:bookmarkStart w:id="75" w:name="_Toc503091385"/>
-      <w:bookmarkStart w:id="76" w:name="_Toc503690278"/>
+      <w:bookmarkStart w:id="80" w:name="_Toc503091385"/>
+      <w:bookmarkStart w:id="81" w:name="_Toc503690876"/>
       <w:r>
         <w:rPr>
           <w:lang w:val="pt-PT"/>
@@ -23475,8 +23843,8 @@
         </w:rPr>
         <w:t xml:space="preserve"> - classe Estado</w:t>
       </w:r>
-      <w:bookmarkEnd w:id="75"/>
-      <w:bookmarkEnd w:id="76"/>
+      <w:bookmarkEnd w:id="80"/>
+      <w:bookmarkEnd w:id="81"/>
     </w:p>
     <w:p>
       <w:pPr>
@@ -24015,8 +24383,8 @@
           <w:lang w:val="pt-PT"/>
         </w:rPr>
       </w:pPr>
-      <w:bookmarkStart w:id="77" w:name="_Toc503091386"/>
-      <w:bookmarkStart w:id="78" w:name="_Toc503690279"/>
+      <w:bookmarkStart w:id="82" w:name="_Toc503091386"/>
+      <w:bookmarkStart w:id="83" w:name="_Toc503690877"/>
       <w:r>
         <w:rPr>
           <w:lang w:val="pt-PT"/>
@@ -24029,8 +24397,8 @@
         </w:rPr>
         <w:t xml:space="preserve"> - classe Estado</w:t>
       </w:r>
-      <w:bookmarkEnd w:id="77"/>
-      <w:bookmarkEnd w:id="78"/>
+      <w:bookmarkEnd w:id="82"/>
+      <w:bookmarkEnd w:id="83"/>
     </w:p>
     <w:p>
       <w:pPr>
@@ -24225,8 +24593,8 @@
           <w:lang w:val="pt-PT"/>
         </w:rPr>
       </w:pPr>
-      <w:bookmarkStart w:id="79" w:name="_Toc503091387"/>
-      <w:bookmarkStart w:id="80" w:name="_Toc503690280"/>
+      <w:bookmarkStart w:id="84" w:name="_Toc503091387"/>
+      <w:bookmarkStart w:id="85" w:name="_Toc503690878"/>
       <w:r>
         <w:rPr>
           <w:lang w:val="pt-PT"/>
@@ -24245,8 +24613,8 @@
         </w:rPr>
         <w:t xml:space="preserve"> participa</w:t>
       </w:r>
-      <w:bookmarkEnd w:id="79"/>
-      <w:bookmarkEnd w:id="80"/>
+      <w:bookmarkEnd w:id="84"/>
+      <w:bookmarkEnd w:id="85"/>
     </w:p>
     <w:p>
       <w:pPr>
@@ -24517,8 +24885,8 @@
       <w:pPr>
         <w:pStyle w:val="Heading3"/>
       </w:pPr>
-      <w:bookmarkStart w:id="81" w:name="_Toc503091389"/>
-      <w:bookmarkStart w:id="82" w:name="_Toc503690281"/>
+      <w:bookmarkStart w:id="86" w:name="_Toc503091389"/>
+      <w:bookmarkStart w:id="87" w:name="_Toc503690879"/>
       <w:r>
         <w:rPr>
           <w:lang w:val="pt-PT"/>
@@ -24529,11 +24897,11 @@
       <w:r>
         <w:t>Dados</w:t>
       </w:r>
-      <w:bookmarkEnd w:id="81"/>
+      <w:bookmarkEnd w:id="86"/>
       <w:r>
         <w:t xml:space="preserve"> - classe EstadoTrilho</w:t>
       </w:r>
-      <w:bookmarkEnd w:id="82"/>
+      <w:bookmarkEnd w:id="87"/>
     </w:p>
     <w:p>
       <w:pPr>
@@ -25786,7 +26154,7 @@
           <w:lang w:val="pt-PT"/>
         </w:rPr>
       </w:pPr>
-      <w:bookmarkStart w:id="83" w:name="_Toc503091390"/>
+      <w:bookmarkStart w:id="88" w:name="_Toc503091390"/>
     </w:p>
     <w:p>
       <w:pPr>
@@ -25800,7 +26168,7 @@
       <w:pPr>
         <w:pStyle w:val="Heading3"/>
       </w:pPr>
-      <w:bookmarkStart w:id="84" w:name="_Toc503690282"/>
+      <w:bookmarkStart w:id="89" w:name="_Toc503690880"/>
       <w:r>
         <w:rPr>
           <w:lang w:val="pt-PT"/>
@@ -25813,8 +26181,8 @@
         </w:rPr>
         <w:t xml:space="preserve"> - classe EstadoTrilho</w:t>
       </w:r>
-      <w:bookmarkEnd w:id="83"/>
-      <w:bookmarkEnd w:id="84"/>
+      <w:bookmarkEnd w:id="88"/>
+      <w:bookmarkEnd w:id="89"/>
     </w:p>
     <w:p>
       <w:pPr>
@@ -26328,8 +26696,8 @@
           <w:lang w:val="pt-PT"/>
         </w:rPr>
       </w:pPr>
-      <w:bookmarkStart w:id="85" w:name="_Toc503091391"/>
-      <w:bookmarkStart w:id="86" w:name="_Toc503690283"/>
+      <w:bookmarkStart w:id="90" w:name="_Toc503091391"/>
+      <w:bookmarkStart w:id="91" w:name="_Toc503690881"/>
       <w:r>
         <w:rPr>
           <w:lang w:val="pt-PT"/>
@@ -26349,8 +26717,8 @@
         </w:rPr>
         <w:t xml:space="preserve"> participa</w:t>
       </w:r>
-      <w:bookmarkEnd w:id="85"/>
-      <w:bookmarkEnd w:id="86"/>
+      <w:bookmarkEnd w:id="90"/>
+      <w:bookmarkEnd w:id="91"/>
     </w:p>
     <w:p>
       <w:pPr>
@@ -26557,7 +26925,7 @@
           <w:lang w:val="pt-PT"/>
         </w:rPr>
       </w:pPr>
-      <w:bookmarkStart w:id="87" w:name="_Toc503091392"/>
+      <w:bookmarkStart w:id="92" w:name="_Toc503091392"/>
     </w:p>
     <w:p>
       <w:pPr>
@@ -26566,9 +26934,9 @@
           <w:lang w:val="pt-PT"/>
         </w:rPr>
       </w:pPr>
-      <w:bookmarkStart w:id="88" w:name="_Toc503091393"/>
-      <w:bookmarkStart w:id="89" w:name="_Toc503690284"/>
-      <w:bookmarkEnd w:id="87"/>
+      <w:bookmarkStart w:id="93" w:name="_Toc503091393"/>
+      <w:bookmarkStart w:id="94" w:name="_Toc503690882"/>
+      <w:bookmarkEnd w:id="92"/>
       <w:r>
         <w:rPr>
           <w:lang w:val="pt-PT"/>
@@ -26587,8 +26955,8 @@
         </w:rPr>
         <w:t xml:space="preserve"> - classe Dificuldade</w:t>
       </w:r>
-      <w:bookmarkEnd w:id="88"/>
-      <w:bookmarkEnd w:id="89"/>
+      <w:bookmarkEnd w:id="93"/>
+      <w:bookmarkEnd w:id="94"/>
     </w:p>
     <w:p>
       <w:pPr>
@@ -27328,7 +27696,7 @@
           <w:lang w:val="pt-PT"/>
         </w:rPr>
       </w:pPr>
-      <w:bookmarkStart w:id="90" w:name="_Toc503091394"/>
+      <w:bookmarkStart w:id="95" w:name="_Toc503091394"/>
     </w:p>
     <w:p>
       <w:pPr>
@@ -27345,7 +27713,7 @@
           <w:lang w:val="pt-PT"/>
         </w:rPr>
       </w:pPr>
-      <w:bookmarkStart w:id="91" w:name="_Toc503690285"/>
+      <w:bookmarkStart w:id="96" w:name="_Toc503690883"/>
       <w:r>
         <w:rPr>
           <w:lang w:val="pt-PT"/>
@@ -27358,8 +27726,8 @@
         </w:rPr>
         <w:t xml:space="preserve"> - classe Dificuldade</w:t>
       </w:r>
-      <w:bookmarkEnd w:id="90"/>
-      <w:bookmarkEnd w:id="91"/>
+      <w:bookmarkEnd w:id="95"/>
+      <w:bookmarkEnd w:id="96"/>
     </w:p>
     <w:p>
       <w:pPr>
@@ -27552,8 +27920,8 @@
           <w:lang w:val="pt-PT"/>
         </w:rPr>
       </w:pPr>
-      <w:bookmarkStart w:id="92" w:name="_Toc503091395"/>
-      <w:bookmarkStart w:id="93" w:name="_Toc503690286"/>
+      <w:bookmarkStart w:id="97" w:name="_Toc503091395"/>
+      <w:bookmarkStart w:id="98" w:name="_Toc503690884"/>
       <w:r>
         <w:rPr>
           <w:lang w:val="pt-PT"/>
@@ -27572,8 +27940,8 @@
         </w:rPr>
         <w:t xml:space="preserve"> participa</w:t>
       </w:r>
-      <w:bookmarkEnd w:id="92"/>
-      <w:bookmarkEnd w:id="93"/>
+      <w:bookmarkEnd w:id="97"/>
+      <w:bookmarkEnd w:id="98"/>
     </w:p>
     <w:p>
       <w:pPr>
@@ -27758,8 +28126,8 @@
           <w:lang w:val="pt-PT"/>
         </w:rPr>
       </w:pPr>
-      <w:bookmarkStart w:id="94" w:name="_Toc503091397"/>
-      <w:bookmarkStart w:id="95" w:name="_Toc503690287"/>
+      <w:bookmarkStart w:id="99" w:name="_Toc503091397"/>
+      <w:bookmarkStart w:id="100" w:name="_Toc503690885"/>
       <w:r>
         <w:rPr>
           <w:lang w:val="pt-PT"/>
@@ -27767,14 +28135,14 @@
         <w:lastRenderedPageBreak/>
         <w:t>Dicionário de dados</w:t>
       </w:r>
-      <w:bookmarkEnd w:id="94"/>
+      <w:bookmarkEnd w:id="99"/>
       <w:r>
         <w:rPr>
           <w:lang w:val="pt-PT"/>
         </w:rPr>
         <w:t xml:space="preserve"> - classe Turista</w:t>
       </w:r>
-      <w:bookmarkEnd w:id="95"/>
+      <w:bookmarkEnd w:id="100"/>
     </w:p>
     <w:p>
       <w:pPr>
@@ -29240,14 +29608,14 @@
           <w:lang w:val="pt-PT"/>
         </w:rPr>
       </w:pPr>
-      <w:bookmarkStart w:id="96" w:name="_Toc503690288"/>
+      <w:bookmarkStart w:id="101" w:name="_Toc503690886"/>
       <w:r>
         <w:rPr>
           <w:lang w:val="pt-PT"/>
         </w:rPr>
         <w:t>Algoritmo de validação do NIF</w:t>
       </w:r>
-      <w:bookmarkEnd w:id="96"/>
+      <w:bookmarkEnd w:id="101"/>
     </w:p>
     <w:p>
       <w:pPr>
@@ -29536,7 +29904,7 @@
           <w:lang w:val="pt-PT"/>
         </w:rPr>
       </w:pPr>
-      <w:bookmarkStart w:id="97" w:name="_Toc503690289"/>
+      <w:bookmarkStart w:id="102" w:name="_Toc503690887"/>
       <w:r>
         <w:rPr>
           <w:lang w:val="pt-PT"/>
@@ -29544,7 +29912,7 @@
         <w:lastRenderedPageBreak/>
         <w:t>Código de validação do NIF</w:t>
       </w:r>
-      <w:bookmarkEnd w:id="97"/>
+      <w:bookmarkEnd w:id="102"/>
     </w:p>
     <w:p>
       <w:pPr>
@@ -30654,16 +31022,16 @@
           <w:lang w:val="pt-PT"/>
         </w:rPr>
       </w:pPr>
-      <w:bookmarkStart w:id="98" w:name="_Toc503091398"/>
-      <w:bookmarkStart w:id="99" w:name="_Toc503690290"/>
+      <w:bookmarkStart w:id="103" w:name="_Toc503091398"/>
+      <w:bookmarkStart w:id="104" w:name="_Toc503690888"/>
       <w:r>
         <w:rPr>
           <w:lang w:val="pt-PT"/>
         </w:rPr>
         <w:t>Operações da classe</w:t>
       </w:r>
-      <w:bookmarkEnd w:id="98"/>
-      <w:bookmarkEnd w:id="99"/>
+      <w:bookmarkEnd w:id="103"/>
+      <w:bookmarkEnd w:id="104"/>
     </w:p>
     <w:p>
       <w:pPr>
@@ -31040,8 +31408,8 @@
           <w:lang w:val="pt-PT"/>
         </w:rPr>
       </w:pPr>
-      <w:bookmarkStart w:id="100" w:name="_Toc503091400"/>
-      <w:bookmarkStart w:id="101" w:name="_Toc503690291"/>
+      <w:bookmarkStart w:id="105" w:name="_Toc503091400"/>
+      <w:bookmarkStart w:id="106" w:name="_Toc503690889"/>
       <w:r>
         <w:rPr>
           <w:lang w:val="pt-PT"/>
@@ -31049,14 +31417,14 @@
         <w:lastRenderedPageBreak/>
         <w:t>Dicionário de dados</w:t>
       </w:r>
-      <w:bookmarkEnd w:id="100"/>
+      <w:bookmarkEnd w:id="105"/>
       <w:r>
         <w:rPr>
           <w:lang w:val="pt-PT"/>
         </w:rPr>
         <w:t xml:space="preserve"> - classe Guia</w:t>
       </w:r>
-      <w:bookmarkEnd w:id="101"/>
+      <w:bookmarkEnd w:id="106"/>
     </w:p>
     <w:p>
       <w:pPr>
@@ -32146,22 +32514,22 @@
           <w:lang w:val="pt-PT"/>
         </w:rPr>
       </w:pPr>
-      <w:bookmarkStart w:id="102" w:name="_Toc503091401"/>
-      <w:bookmarkStart w:id="103" w:name="_Toc503690292"/>
+      <w:bookmarkStart w:id="107" w:name="_Toc503091401"/>
+      <w:bookmarkStart w:id="108" w:name="_Toc503690890"/>
       <w:r>
         <w:rPr>
           <w:lang w:val="pt-PT"/>
         </w:rPr>
         <w:t>Operações da classe</w:t>
       </w:r>
-      <w:bookmarkEnd w:id="102"/>
+      <w:bookmarkEnd w:id="107"/>
       <w:r>
         <w:rPr>
           <w:lang w:val="pt-PT"/>
         </w:rPr>
         <w:t xml:space="preserve"> Guia</w:t>
       </w:r>
-      <w:bookmarkEnd w:id="103"/>
+      <w:bookmarkEnd w:id="108"/>
     </w:p>
     <w:p>
       <w:pPr>
@@ -32531,7 +32899,7 @@
           <w:lang w:val="pt-PT"/>
         </w:rPr>
       </w:pPr>
-      <w:bookmarkStart w:id="104" w:name="_Toc503690293"/>
+      <w:bookmarkStart w:id="109" w:name="_Toc503690891"/>
       <w:r>
         <w:rPr>
           <w:lang w:val="pt-PT"/>
@@ -32544,7 +32912,7 @@
         </w:rPr>
         <w:t xml:space="preserve"> - classe Questão</w:t>
       </w:r>
-      <w:bookmarkEnd w:id="104"/>
+      <w:bookmarkEnd w:id="109"/>
     </w:p>
     <w:p>
       <w:pPr>
@@ -33602,8 +33970,8 @@
           <w:lang w:val="pt-PT"/>
         </w:rPr>
       </w:pPr>
-      <w:bookmarkStart w:id="105" w:name="_Toc503091403"/>
-      <w:bookmarkStart w:id="106" w:name="_Toc503690294"/>
+      <w:bookmarkStart w:id="110" w:name="_Toc503091403"/>
+      <w:bookmarkStart w:id="111" w:name="_Toc503690892"/>
       <w:r>
         <w:rPr>
           <w:lang w:val="pt-PT"/>
@@ -33653,8 +34021,8 @@
         </w:rPr>
         <w:t>CRUD Trilho</w:t>
       </w:r>
-      <w:bookmarkEnd w:id="105"/>
-      <w:bookmarkEnd w:id="106"/>
+      <w:bookmarkEnd w:id="110"/>
+      <w:bookmarkEnd w:id="111"/>
     </w:p>
     <w:p>
       <w:pPr>
@@ -33849,8 +34217,8 @@
           <w:lang w:val="pt-PT"/>
         </w:rPr>
       </w:pPr>
-      <w:bookmarkStart w:id="107" w:name="_Toc503091404"/>
-      <w:bookmarkStart w:id="108" w:name="_Toc503690295"/>
+      <w:bookmarkStart w:id="112" w:name="_Toc503091404"/>
+      <w:bookmarkStart w:id="113" w:name="_Toc503690893"/>
       <w:r>
         <w:rPr>
           <w:lang w:val="pt-PT"/>
@@ -33888,8 +34256,8 @@
         </w:rPr>
         <w:t>CRUD Trilho</w:t>
       </w:r>
-      <w:bookmarkEnd w:id="107"/>
-      <w:bookmarkEnd w:id="108"/>
+      <w:bookmarkEnd w:id="112"/>
+      <w:bookmarkEnd w:id="113"/>
     </w:p>
     <w:p>
       <w:pPr>
@@ -34007,7 +34375,7 @@
           <w:lang w:val="pt-PT"/>
         </w:rPr>
       </w:pPr>
-      <w:bookmarkStart w:id="109" w:name="_Toc503690296"/>
+      <w:bookmarkStart w:id="114" w:name="_Toc503690894"/>
       <w:r>
         <w:rPr>
           <w:lang w:val="pt-PT"/>
@@ -34021,7 +34389,7 @@
         </w:rPr>
         <w:t>. Diagrama de Pacotes</w:t>
       </w:r>
-      <w:bookmarkEnd w:id="109"/>
+      <w:bookmarkEnd w:id="114"/>
     </w:p>
     <w:p>
       <w:pPr>
@@ -34114,7 +34482,7 @@
           <w:lang w:val="pt-PT"/>
         </w:rPr>
       </w:pPr>
-      <w:bookmarkStart w:id="110" w:name="_Toc503690297"/>
+      <w:bookmarkStart w:id="115" w:name="_Toc503690895"/>
       <w:r>
         <w:rPr>
           <w:lang w:val="pt-PT"/>
@@ -34134,7 +34502,7 @@
         </w:rPr>
         <w:t>(não estou certo da necessidade deste)</w:t>
       </w:r>
-      <w:bookmarkEnd w:id="110"/>
+      <w:bookmarkEnd w:id="115"/>
     </w:p>
     <w:p>
       <w:pPr>
@@ -34218,8 +34586,8 @@
           <w:lang w:val="pt-PT"/>
         </w:rPr>
       </w:pPr>
-      <w:bookmarkStart w:id="111" w:name="_Toc503091408"/>
-      <w:bookmarkStart w:id="112" w:name="_Toc503690298"/>
+      <w:bookmarkStart w:id="116" w:name="_Toc503091408"/>
+      <w:bookmarkStart w:id="117" w:name="_Toc503690896"/>
       <w:r>
         <w:rPr>
           <w:lang w:val="pt-PT"/>
@@ -34233,8 +34601,8 @@
         </w:rPr>
         <w:t>. Protótipo</w:t>
       </w:r>
-      <w:bookmarkEnd w:id="111"/>
-      <w:bookmarkEnd w:id="112"/>
+      <w:bookmarkEnd w:id="116"/>
+      <w:bookmarkEnd w:id="117"/>
     </w:p>
     <w:p>
       <w:pPr>
@@ -34250,8 +34618,8 @@
           <w:lang w:val="pt-PT"/>
         </w:rPr>
       </w:pPr>
-      <w:bookmarkStart w:id="113" w:name="_Toc503091409"/>
-      <w:bookmarkStart w:id="114" w:name="_Toc503690299"/>
+      <w:bookmarkStart w:id="118" w:name="_Toc503091409"/>
+      <w:bookmarkStart w:id="119" w:name="_Toc503690897"/>
       <w:r>
         <w:rPr>
           <w:lang w:val="pt-PT"/>
@@ -34270,8 +34638,8 @@
         </w:rPr>
         <w:t>Consultar Trilho</w:t>
       </w:r>
-      <w:bookmarkEnd w:id="113"/>
-      <w:bookmarkEnd w:id="114"/>
+      <w:bookmarkEnd w:id="118"/>
+      <w:bookmarkEnd w:id="119"/>
     </w:p>
     <w:p>
       <w:pPr>
@@ -34361,7 +34729,7 @@
           <w:lang w:val="pt-PT"/>
         </w:rPr>
       </w:pPr>
-      <w:bookmarkStart w:id="115" w:name="_Toc503690300"/>
+      <w:bookmarkStart w:id="120" w:name="_Toc503690898"/>
       <w:r>
         <w:rPr>
           <w:lang w:val="pt-PT"/>
@@ -34374,21 +34742,21 @@
         </w:rPr>
         <w:t xml:space="preserve">.2. </w:t>
       </w:r>
-      <w:bookmarkStart w:id="116" w:name="_Toc503091410"/>
+      <w:bookmarkStart w:id="121" w:name="_Toc503091410"/>
       <w:r>
         <w:rPr>
           <w:lang w:val="pt-PT"/>
         </w:rPr>
         <w:t xml:space="preserve">Protótipo do Interface </w:t>
       </w:r>
-      <w:bookmarkEnd w:id="116"/>
+      <w:bookmarkEnd w:id="121"/>
       <w:r>
         <w:rPr>
           <w:lang w:val="pt-PT"/>
         </w:rPr>
         <w:t>Registo Trilhos (Operações)</w:t>
       </w:r>
-      <w:bookmarkEnd w:id="115"/>
+      <w:bookmarkEnd w:id="120"/>
     </w:p>
     <w:p>
       <w:pPr>
@@ -34474,7 +34842,7 @@
           <w:lang w:val="pt-PT"/>
         </w:rPr>
       </w:pPr>
-      <w:bookmarkStart w:id="117" w:name="_Toc503690301"/>
+      <w:bookmarkStart w:id="122" w:name="_Toc503690899"/>
       <w:r>
         <w:rPr>
           <w:lang w:val="pt-PT"/>
@@ -34499,7 +34867,7 @@
         </w:rPr>
         <w:t>Criar Trilho</w:t>
       </w:r>
-      <w:bookmarkEnd w:id="117"/>
+      <w:bookmarkEnd w:id="122"/>
     </w:p>
     <w:p>
       <w:pPr>
@@ -34589,7 +34957,7 @@
           <w:lang w:val="pt-PT"/>
         </w:rPr>
       </w:pPr>
-      <w:bookmarkStart w:id="118" w:name="_Toc503690302"/>
+      <w:bookmarkStart w:id="123" w:name="_Toc503690900"/>
       <w:r>
         <w:rPr>
           <w:lang w:val="pt-PT"/>
@@ -34620,7 +34988,7 @@
         </w:rPr>
         <w:t xml:space="preserve"> Trilho</w:t>
       </w:r>
-      <w:bookmarkEnd w:id="118"/>
+      <w:bookmarkEnd w:id="123"/>
     </w:p>
     <w:p>
       <w:pPr>
@@ -34704,7 +35072,7 @@
           <w:lang w:val="pt-PT"/>
         </w:rPr>
       </w:pPr>
-      <w:bookmarkStart w:id="119" w:name="_Toc503690303"/>
+      <w:bookmarkStart w:id="124" w:name="_Toc503690901"/>
       <w:r>
         <w:rPr>
           <w:lang w:val="pt-PT"/>
@@ -34735,7 +35103,7 @@
         </w:rPr>
         <w:t xml:space="preserve"> Trilho</w:t>
       </w:r>
-      <w:bookmarkEnd w:id="119"/>
+      <w:bookmarkEnd w:id="124"/>
     </w:p>
     <w:p>
       <w:pPr>
@@ -34846,7 +35214,7 @@
           <w:lang w:val="pt-PT"/>
         </w:rPr>
       </w:pPr>
-      <w:bookmarkStart w:id="120" w:name="_Toc503690304"/>
+      <w:bookmarkStart w:id="125" w:name="_Toc503690902"/>
       <w:r>
         <w:rPr>
           <w:lang w:val="pt-PT"/>
@@ -34878,7 +35246,7 @@
         </w:rPr>
         <w:t xml:space="preserve"> Trilho</w:t>
       </w:r>
-      <w:bookmarkEnd w:id="120"/>
+      <w:bookmarkEnd w:id="125"/>
     </w:p>
     <w:p>
       <w:pPr>
@@ -34930,8 +35298,8 @@
           <w:lang w:val="pt-PT"/>
         </w:rPr>
       </w:pPr>
-      <w:bookmarkStart w:id="121" w:name="_Toc503091411"/>
-      <w:bookmarkStart w:id="122" w:name="_Toc503690305"/>
+      <w:bookmarkStart w:id="126" w:name="_Toc503091411"/>
+      <w:bookmarkStart w:id="127" w:name="_Toc503690903"/>
       <w:r>
         <w:rPr>
           <w:lang w:val="pt-PT"/>
@@ -34944,8 +35312,8 @@
         </w:rPr>
         <w:t>. Protótipo do Interface de Inserção de Questões de Avaliação</w:t>
       </w:r>
-      <w:bookmarkEnd w:id="121"/>
-      <w:bookmarkEnd w:id="122"/>
+      <w:bookmarkEnd w:id="126"/>
+      <w:bookmarkEnd w:id="127"/>
     </w:p>
     <w:p>
       <w:pPr>
@@ -35018,8 +35386,8 @@
           <w:lang w:val="pt-PT"/>
         </w:rPr>
       </w:pPr>
-      <w:bookmarkStart w:id="123" w:name="_Toc503091412"/>
-      <w:bookmarkStart w:id="124" w:name="_Toc503690306"/>
+      <w:bookmarkStart w:id="128" w:name="_Toc503091412"/>
+      <w:bookmarkStart w:id="129" w:name="_Toc503690904"/>
       <w:r>
         <w:rPr>
           <w:lang w:val="pt-PT"/>
@@ -35038,8 +35406,8 @@
         </w:rPr>
         <w:t>Avaliação</w:t>
       </w:r>
-      <w:bookmarkEnd w:id="123"/>
-      <w:bookmarkEnd w:id="124"/>
+      <w:bookmarkEnd w:id="128"/>
+      <w:bookmarkEnd w:id="129"/>
     </w:p>
     <w:p>
       <w:pPr>
@@ -35116,8 +35484,8 @@
           <w:lang w:val="pt-PT"/>
         </w:rPr>
       </w:pPr>
-      <w:bookmarkStart w:id="125" w:name="_Toc503091413"/>
-      <w:bookmarkStart w:id="126" w:name="_Toc503690307"/>
+      <w:bookmarkStart w:id="130" w:name="_Toc503091413"/>
+      <w:bookmarkStart w:id="131" w:name="_Toc503690905"/>
       <w:r>
         <w:rPr>
           <w:lang w:val="pt-PT"/>
@@ -35137,8 +35505,8 @@
         </w:rPr>
         <w:t>Fases do trabalho e tempos utilizados</w:t>
       </w:r>
-      <w:bookmarkEnd w:id="125"/>
-      <w:bookmarkEnd w:id="126"/>
+      <w:bookmarkEnd w:id="130"/>
+      <w:bookmarkEnd w:id="131"/>
     </w:p>
     <w:p>
       <w:pPr>
@@ -38420,12 +38788,12 @@
       <w:pPr>
         <w:pStyle w:val="Heading1"/>
       </w:pPr>
-      <w:bookmarkStart w:id="127" w:name="_Toc503690308"/>
+      <w:bookmarkStart w:id="132" w:name="_Toc503690906"/>
       <w:r>
         <w:lastRenderedPageBreak/>
         <w:t>7. Conclusões</w:t>
       </w:r>
-      <w:bookmarkEnd w:id="127"/>
+      <w:bookmarkEnd w:id="132"/>
     </w:p>
     <w:p/>
     <w:p/>
@@ -38460,12 +38828,12 @@
       <w:pPr>
         <w:pStyle w:val="Heading1"/>
       </w:pPr>
-      <w:bookmarkStart w:id="128" w:name="_Toc503690309"/>
+      <w:bookmarkStart w:id="133" w:name="_Toc503690907"/>
       <w:r>
         <w:lastRenderedPageBreak/>
         <w:t>8. Bibliografia</w:t>
       </w:r>
-      <w:bookmarkEnd w:id="128"/>
+      <w:bookmarkEnd w:id="133"/>
     </w:p>
     <w:p/>
     <w:p>
@@ -38553,7 +38921,7 @@
           <w:rPr>
             <w:noProof/>
           </w:rPr>
-          <w:t>2</w:t>
+          <w:t>4</w:t>
         </w:r>
         <w:r>
           <w:rPr>
@@ -42281,6 +42649,33 @@
       <w:ind w:left="660"/>
     </w:pPr>
   </w:style>
+  <w:style w:type="paragraph" w:customStyle="1" w:styleId="Figuras">
+    <w:name w:val="Figuras"/>
+    <w:basedOn w:val="TOC2"/>
+    <w:qFormat/>
+    <w:rsid w:val="00EA1531"/>
+    <w:pPr>
+      <w:tabs>
+        <w:tab w:val="right" w:leader="dot" w:pos="9016"/>
+      </w:tabs>
+    </w:pPr>
+    <w:rPr>
+      <w:b/>
+      <w:noProof/>
+      <w:sz w:val="20"/>
+    </w:rPr>
+  </w:style>
+  <w:style w:type="paragraph" w:styleId="TableofFigures">
+    <w:name w:val="table of figures"/>
+    <w:basedOn w:val="Normal"/>
+    <w:next w:val="Normal"/>
+    <w:uiPriority w:val="99"/>
+    <w:unhideWhenUsed/>
+    <w:rsid w:val="00F55046"/>
+    <w:pPr>
+      <w:spacing w:after="0"/>
+    </w:pPr>
+  </w:style>
 </w:styles>
 </file>
 
@@ -42550,7 +42945,7 @@
 </file>
 
 <file path=customXml/itemProps1.xml><?xml version="1.0" encoding="utf-8"?>
-<ds:datastoreItem xmlns:ds="http://schemas.openxmlformats.org/officeDocument/2006/customXml" ds:itemID="{29C33FD8-3C1B-453A-93A3-59FF82F33B10}">
+<ds:datastoreItem xmlns:ds="http://schemas.openxmlformats.org/officeDocument/2006/customXml" ds:itemID="{0A660D02-018B-4275-B086-DE1341E99134}">
   <ds:schemaRefs>
     <ds:schemaRef ds:uri="http://schemas.openxmlformats.org/officeDocument/2006/bibliography"/>
   </ds:schemaRefs>

</xml_diff>